<commit_message>
Wrote part of the results section
</commit_message>
<xml_diff>
--- a/Manuscripts/Muscle Tsc1 Knockout Paper/Manuscript.docx
+++ b/Manuscripts/Muscle Tsc1 Knockout Paper/Manuscript.docx
@@ -16,29 +16,8 @@
     <w:p/>
     <w:p>
       <w:r>
-        <w:t xml:space="preserve">Dave Bridges, Erin Stephenson, Innocence Harvey, </w:t>
-      </w:r>
-      <w:proofErr w:type="spellStart"/>
-      <w:r>
-        <w:t>Binbin</w:t>
-      </w:r>
-      <w:proofErr w:type="spellEnd"/>
-      <w:r>
-        <w:t xml:space="preserve"> Lu, </w:t>
-      </w:r>
-      <w:proofErr w:type="spellStart"/>
-      <w:r>
-        <w:t>Kaleigh</w:t>
-      </w:r>
-      <w:proofErr w:type="spellEnd"/>
-      <w:r>
-        <w:t xml:space="preserve"> Fisher, Alan Cheng and Alan R. </w:t>
-      </w:r>
-      <w:proofErr w:type="spellStart"/>
-      <w:r>
-        <w:t>Saltiel</w:t>
-      </w:r>
-      <w:proofErr w:type="spellEnd"/>
+        <w:t>Dave Bridges, Erin Stephenson, Innocence Harvey, Binbin Lu, Kaleigh Fisher, Alan Cheng and Alan R. Saltiel</w:t>
+      </w:r>
     </w:p>
     <w:p>
       <w:pPr>
@@ -58,6 +37,42 @@
     </w:p>
     <w:p>
       <w:pPr>
+        <w:pStyle w:val="ListParagraph"/>
+        <w:numPr>
+          <w:ilvl w:val="0"/>
+          <w:numId w:val="1"/>
+        </w:numPr>
+      </w:pPr>
+      <w:r>
+        <w:t>High protein and weight losss</w:t>
+      </w:r>
+    </w:p>
+    <w:p>
+      <w:pPr>
+        <w:pStyle w:val="ListParagraph"/>
+        <w:numPr>
+          <w:ilvl w:val="0"/>
+          <w:numId w:val="1"/>
+        </w:numPr>
+      </w:pPr>
+      <w:r>
+        <w:t>mTORC1 and body composition</w:t>
+      </w:r>
+    </w:p>
+    <w:p>
+      <w:pPr>
+        <w:pStyle w:val="ListParagraph"/>
+        <w:numPr>
+          <w:ilvl w:val="0"/>
+          <w:numId w:val="1"/>
+        </w:numPr>
+      </w:pPr>
+      <w:r>
+        <w:t>Muscle TSC KO papers</w:t>
+      </w:r>
+    </w:p>
+    <w:p>
+      <w:pPr>
         <w:pStyle w:val="Heading1"/>
       </w:pPr>
       <w:r>
@@ -74,10 +89,355 @@
       </w:r>
     </w:p>
     <w:p>
+      <w:r>
+        <w:t xml:space="preserve">All mice were purchased from The Jackson Laboratory.  </w:t>
+      </w:r>
+      <w:r>
+        <w:t xml:space="preserve">For high protein diet (HPD) feeding studies, a custom high protein diet and a matched control diet (CD) were purchased from Research Diets (see Table 1).  </w:t>
+      </w:r>
+      <w:r>
+        <w:t xml:space="preserve">Male </w:t>
+      </w:r>
+      <w:r>
+        <w:t xml:space="preserve">C57BL/6J mice were purchased at 8 weeks of age, and allowed to acclimate to the animal facility.  Animals were placed on control or HPD at 10 weeks of age.  </w:t>
+      </w:r>
+    </w:p>
+    <w:p/>
+    <w:p>
+      <w:pPr>
+        <w:rPr>
+          <w:bCs/>
+        </w:rPr>
+      </w:pPr>
+      <w:r>
+        <w:t xml:space="preserve">For High </w:t>
+      </w:r>
+      <w:r>
+        <w:t xml:space="preserve">For muscle specific knockouts, </w:t>
+      </w:r>
+      <w:r>
+        <w:rPr>
+          <w:bCs/>
+        </w:rPr>
+        <w:t>FVB-Tg(Ckmm-cre)5Khn/J</w:t>
+      </w:r>
+      <w:r>
+        <w:rPr>
+          <w:bCs/>
+        </w:rPr>
+        <w:t xml:space="preserve"> transgenic mice (stock 006405) were crossed with floxed </w:t>
+      </w:r>
+      <w:r>
+        <w:rPr>
+          <w:bCs/>
+          <w:i/>
+          <w:iCs/>
+        </w:rPr>
+        <w:t>Tsc1</w:t>
+      </w:r>
+      <w:r>
+        <w:rPr>
+          <w:bCs/>
+          <w:i/>
+          <w:iCs/>
+          <w:vertAlign w:val="superscript"/>
+        </w:rPr>
+        <w:t>tm1Djk</w:t>
+      </w:r>
+      <w:r>
+        <w:rPr>
+          <w:bCs/>
+        </w:rPr>
+        <w:t>/J</w:t>
+      </w:r>
+      <w:r>
+        <w:rPr>
+          <w:bCs/>
+        </w:rPr>
+        <w:t xml:space="preserve"> mice (stock 005680). To generate F1 mice that were heterozygous for the floxed allele, and either had or lacked the Ckmm-Cre trasnsgene.  These parents were intercrossed to generate knockout mice (</w:t>
+      </w:r>
+      <w:r>
+        <w:rPr>
+          <w:bCs/>
+          <w:i/>
+        </w:rPr>
+        <w:t>Tsc1</w:t>
+      </w:r>
+      <w:r>
+        <w:rPr>
+          <w:bCs/>
+          <w:i/>
+          <w:vertAlign w:val="superscript"/>
+        </w:rPr>
+        <w:t>fl</w:t>
+      </w:r>
+      <w:r>
+        <w:rPr>
+          <w:bCs/>
+          <w:vertAlign w:val="superscript"/>
+        </w:rPr>
+        <w:t>/fl</w:t>
+      </w:r>
+      <w:r>
+        <w:rPr>
+          <w:bCs/>
+        </w:rPr>
+        <w:t xml:space="preserve">, </w:t>
+      </w:r>
+      <w:r>
+        <w:rPr>
+          <w:bCs/>
+          <w:i/>
+        </w:rPr>
+        <w:t>Ckmm-Cre</w:t>
+      </w:r>
+      <w:r>
+        <w:rPr>
+          <w:bCs/>
+          <w:vertAlign w:val="superscript"/>
+        </w:rPr>
+        <w:t>Tg/+</w:t>
+      </w:r>
+      <w:r>
+        <w:rPr>
+          <w:bCs/>
+        </w:rPr>
+        <w:t>), wild type mice(</w:t>
+      </w:r>
+      <w:r>
+        <w:rPr>
+          <w:bCs/>
+          <w:i/>
+        </w:rPr>
+        <w:t>Tsc1</w:t>
+      </w:r>
+      <w:r>
+        <w:rPr>
+          <w:bCs/>
+          <w:i/>
+          <w:vertAlign w:val="superscript"/>
+        </w:rPr>
+        <w:t>+/+</w:t>
+      </w:r>
+      <w:r>
+        <w:rPr>
+          <w:bCs/>
+        </w:rPr>
+        <w:t xml:space="preserve">, </w:t>
+      </w:r>
+      <w:r>
+        <w:rPr>
+          <w:bCs/>
+          <w:i/>
+        </w:rPr>
+        <w:t>Ckmm-Cre</w:t>
+      </w:r>
+      <w:r>
+        <w:rPr>
+          <w:bCs/>
+          <w:vertAlign w:val="superscript"/>
+        </w:rPr>
+        <w:t>+</w:t>
+      </w:r>
+      <w:r>
+        <w:rPr>
+          <w:bCs/>
+          <w:vertAlign w:val="superscript"/>
+        </w:rPr>
+        <w:t>/+</w:t>
+      </w:r>
+      <w:r>
+        <w:rPr>
+          <w:bCs/>
+        </w:rPr>
+        <w:t>) and controls containing the transgene only (</w:t>
+      </w:r>
+      <w:r>
+        <w:rPr>
+          <w:bCs/>
+          <w:i/>
+        </w:rPr>
+        <w:t>Tsc1</w:t>
+      </w:r>
+      <w:r>
+        <w:rPr>
+          <w:bCs/>
+          <w:i/>
+          <w:vertAlign w:val="superscript"/>
+        </w:rPr>
+        <w:t>+/+</w:t>
+      </w:r>
+      <w:r>
+        <w:rPr>
+          <w:bCs/>
+        </w:rPr>
+        <w:t xml:space="preserve">, </w:t>
+      </w:r>
+      <w:r>
+        <w:rPr>
+          <w:bCs/>
+          <w:i/>
+        </w:rPr>
+        <w:t>Ckmm-Cre</w:t>
+      </w:r>
+      <w:r>
+        <w:rPr>
+          <w:bCs/>
+          <w:vertAlign w:val="superscript"/>
+        </w:rPr>
+        <w:t>Tg/+</w:t>
+      </w:r>
+      <w:r>
+        <w:rPr>
+          <w:bCs/>
+        </w:rPr>
+        <w:t>)or the floxed allele only (</w:t>
+      </w:r>
+      <w:r>
+        <w:rPr>
+          <w:bCs/>
+          <w:i/>
+        </w:rPr>
+        <w:t>Tsc1</w:t>
+      </w:r>
+      <w:r>
+        <w:rPr>
+          <w:bCs/>
+          <w:i/>
+          <w:vertAlign w:val="superscript"/>
+        </w:rPr>
+        <w:t>fl</w:t>
+      </w:r>
+      <w:r>
+        <w:rPr>
+          <w:bCs/>
+          <w:vertAlign w:val="superscript"/>
+        </w:rPr>
+        <w:t>/fl</w:t>
+      </w:r>
+      <w:r>
+        <w:rPr>
+          <w:bCs/>
+        </w:rPr>
+        <w:t xml:space="preserve">, </w:t>
+      </w:r>
+      <w:r>
+        <w:rPr>
+          <w:bCs/>
+          <w:i/>
+        </w:rPr>
+        <w:t>Ckmm-Cre</w:t>
+      </w:r>
+      <w:r>
+        <w:rPr>
+          <w:bCs/>
+          <w:vertAlign w:val="superscript"/>
+        </w:rPr>
+        <w:t>+</w:t>
+      </w:r>
+      <w:r>
+        <w:rPr>
+          <w:bCs/>
+          <w:vertAlign w:val="superscript"/>
+        </w:rPr>
+        <w:t>/+</w:t>
+      </w:r>
+      <w:r>
+        <w:rPr>
+          <w:bCs/>
+        </w:rPr>
+        <w:t xml:space="preserve">).  All four genotypes were evaluated for all experiments.  If there were no significant differences between the three control strains, these were combined </w:t>
+      </w:r>
+      <w:r>
+        <w:rPr>
+          <w:bCs/>
+        </w:rPr>
+        <w:t>and labeled as Controls.</w:t>
+      </w:r>
+      <w:r>
+        <w:rPr>
+          <w:bCs/>
+        </w:rPr>
+        <w:t xml:space="preserve">  Animals were kept on a 12h light/dark cycle.  The UTHSC Institutional Animal Care and Use Committee approved all procedures.</w:t>
+      </w:r>
+    </w:p>
+    <w:p>
+      <w:pPr>
+        <w:rPr>
+          <w:bCs/>
+        </w:rPr>
+      </w:pPr>
+    </w:p>
+    <w:p>
       <w:pPr>
         <w:pStyle w:val="Heading2"/>
       </w:pPr>
       <w:r>
+        <w:t>Food Intake</w:t>
+      </w:r>
+      <w:r>
+        <w:t xml:space="preserve"> and Body Composition</w:t>
+      </w:r>
+    </w:p>
+    <w:p>
+      <w:r>
+        <w:t>Food intake was determined throughout the CD/HPD feeding studies by weighing the food in the cages of 4 mice throughout the study and calculated based on the caloric content of the food.  Food intake was therefore the average food eaten by a cage of mice divided by the number of mice in that cage.</w:t>
+      </w:r>
+      <w:r>
+        <w:t xml:space="preserve">  </w:t>
+      </w:r>
+      <w:r>
+        <w:rPr>
+          <w:bCs/>
+        </w:rPr>
+        <w:t>Body composition w</w:t>
+      </w:r>
+      <w:r>
+        <w:rPr>
+          <w:bCs/>
+        </w:rPr>
+        <w:t xml:space="preserve">as </w:t>
+      </w:r>
+      <w:r>
+        <w:rPr>
+          <w:bCs/>
+        </w:rPr>
+        <w:lastRenderedPageBreak/>
+        <w:t>determined using an echoMRI 1</w:t>
+      </w:r>
+      <w:r>
+        <w:rPr>
+          <w:bCs/>
+        </w:rPr>
+        <w:t xml:space="preserve">100 (echoMRI </w:t>
+      </w:r>
+      <w:r>
+        <w:rPr>
+          <w:bCs/>
+        </w:rPr>
+        <w:t>, Houston, TX).  Body weights were determined using a standard scale.</w:t>
+      </w:r>
+    </w:p>
+    <w:p>
+      <w:pPr>
+        <w:rPr>
+          <w:i/>
+        </w:rPr>
+      </w:pPr>
+    </w:p>
+    <w:p>
+      <w:pPr>
+        <w:pStyle w:val="Heading2"/>
+      </w:pPr>
+      <w:r>
+        <w:t>Cell Culture</w:t>
+      </w:r>
+    </w:p>
+    <w:p>
+      <w:pPr>
+        <w:pStyle w:val="Heading2"/>
+      </w:pPr>
+      <w:r>
         <w:t>Body Composition Analysis</w:t>
       </w:r>
     </w:p>
@@ -132,43 +492,22 @@
     <w:p/>
     <w:p>
       <w:r>
-        <w:t xml:space="preserve">To test the effects of a high protein diet, we fed </w:t>
-      </w:r>
-      <w:proofErr w:type="gramStart"/>
-      <w:r>
-        <w:t>10 week old</w:t>
-      </w:r>
-      <w:proofErr w:type="gramEnd"/>
-      <w:r>
-        <w:t xml:space="preserve"> C57B/6J mice a diet containing either 10% protein or 40% protein (Table 1).  We observed a slight decrease in body weight in these animals (Figure 1A).   This was not due to a decrease in </w:t>
-      </w:r>
-      <w:r>
-        <w:t xml:space="preserve">lean mass (Figure 1B) but rather was due to reduced accumulation of fat mass (Figure 1C).  </w:t>
+        <w:t xml:space="preserve">To test the effects of a high protein diet, we fed 10 week old C57B/6J mice a diet containing either 10% protein or 40% protein (Table 1).  We observed a slight decrease in body weight in these animals (Figure 1A).   This was not due to a decrease in </w:t>
+      </w:r>
+      <w:r>
+        <w:t>lean mass (Figure 1B) but rather was due to reduced accumul</w:t>
+      </w:r>
+      <w:r>
+        <w:t xml:space="preserve">ation of fat mass (Figure 1C). </w:t>
       </w:r>
     </w:p>
     <w:p/>
     <w:p>
       <w:r>
-        <w:t xml:space="preserve">To determine whether this was due to reduction of specific fat pads, we dissected subcutaneous and </w:t>
-      </w:r>
-      <w:proofErr w:type="spellStart"/>
-      <w:r>
-        <w:t>epididymal</w:t>
-      </w:r>
-      <w:proofErr w:type="spellEnd"/>
-      <w:r>
-        <w:t xml:space="preserve"> fat pads from these animals and determined their weights.  As shown in Figure 1D both </w:t>
-      </w:r>
-      <w:r>
-        <w:t xml:space="preserve">subcutaneous and </w:t>
-      </w:r>
-      <w:proofErr w:type="spellStart"/>
-      <w:r>
-        <w:t>epididymal</w:t>
-      </w:r>
-      <w:proofErr w:type="spellEnd"/>
-      <w:r>
-        <w:t xml:space="preserve"> fat pads were smaller from these animals.  We next evaluated </w:t>
+        <w:t xml:space="preserve">To determine whether this was due to reduction of specific fat pads, we dissected subcutaneous and epididymal fat pads from these animals and determined their weights.  As shown in Figure 1D both </w:t>
+      </w:r>
+      <w:r>
+        <w:t xml:space="preserve">subcutaneous and epididymal fat pads were smaller from these animals.  We next evaluated </w:t>
       </w:r>
       <w:commentRangeStart w:id="0"/>
       <w:r>
@@ -182,24 +521,28 @@
         <w:commentReference w:id="0"/>
       </w:r>
       <w:r>
-        <w:t xml:space="preserve"> and observed smaller adipocytes from both depots when animals were fed a high </w:t>
-      </w:r>
-      <w:r>
-        <w:lastRenderedPageBreak/>
-        <w:t>protein diet (Figure 1E).</w:t>
-      </w:r>
-      <w:r>
-        <w:t xml:space="preserve">  Together these data suggest that feeding animals a diet that is higher in protein causes less adiposity than feeding animals a diet higher in carbohydrates.</w:t>
+        <w:t xml:space="preserve"> and observed smaller adipocytes from both depots when animals were fed a high protein diet (Figure 1E).</w:t>
+      </w:r>
+      <w:r>
+        <w:t xml:space="preserve">  Together these data suggest that feeding animals a diet that is higher in protein causes </w:t>
+      </w:r>
+      <w:r>
+        <w:t>reduced</w:t>
+      </w:r>
+      <w:r>
+        <w:t xml:space="preserve"> adiposity than animals </w:t>
+      </w:r>
+      <w:r>
+        <w:t xml:space="preserve">fed a </w:t>
+      </w:r>
+      <w:r>
+        <w:t>diet higher in carbohydrates.</w:t>
       </w:r>
     </w:p>
     <w:p/>
     <w:p>
       <w:r>
-        <w:t xml:space="preserve">In order to identify changes in energy balance in these animals, we monitored food intake of HPD and CD-fed animals throughout the study.  </w:t>
-      </w:r>
-      <w:proofErr w:type="gramStart"/>
-      <w:r>
-        <w:t xml:space="preserve">As shown in Figure 1F </w:t>
+        <w:t xml:space="preserve">In order to identify changes in energy balance in these animals, we monitored food intake of HPD and CD-fed animals throughout the study.  As shown in Figure 1F </w:t>
       </w:r>
       <w:commentRangeStart w:id="1"/>
       <w:r>
@@ -213,60 +556,770 @@
         <w:commentReference w:id="1"/>
       </w:r>
       <w:r>
+        <w:t>.  We also evaluated energy expenditure and substrate preference</w:t>
+      </w:r>
+      <w:r>
+        <w:t xml:space="preserve"> in these animals.  As shown in Figure 1G </w:t>
+      </w:r>
+      <w:commentRangeStart w:id="2"/>
+      <w:r>
+        <w:t>XXXX</w:t>
+      </w:r>
+      <w:commentRangeEnd w:id="2"/>
+      <w:r>
+        <w:rPr>
+          <w:rStyle w:val="CommentReference"/>
+        </w:rPr>
+        <w:commentReference w:id="2"/>
+      </w:r>
+    </w:p>
+    <w:p/>
+    <w:p>
+      <w:pPr>
+        <w:pStyle w:val="Heading2"/>
+      </w:pPr>
+      <w:r>
+        <w:t>High Protein Diet Feeding Results in mTORC1 Activation</w:t>
+      </w:r>
+    </w:p>
+    <w:p>
+      <w:r>
+        <w:t>Since mTORC1 is a major regulator of metabolism and is activated by elevated amino acids, we next evaluated whether mTORC1 activity is increased in</w:t>
+      </w:r>
+      <w:r>
+        <w:t xml:space="preserve"> C2C12 myotubes.  </w:t>
+      </w:r>
+      <w:commentRangeStart w:id="3"/>
+      <w:r>
+        <w:t>As shown in Figure 2A supplementation of cultured myotubes results in increased phosphorylation of S6K, in a rapamycin sensitive manner</w:t>
+      </w:r>
+      <w:commentRangeEnd w:id="3"/>
+      <w:r>
+        <w:rPr>
+          <w:rStyle w:val="CommentReference"/>
+        </w:rPr>
+        <w:commentReference w:id="3"/>
+      </w:r>
+      <w:r>
+        <w:t>To tes this in vivo, we evaluated quadriceps lysates from HPD fed animals.  To</w:t>
+      </w:r>
+      <w:r>
+        <w:t xml:space="preserve"> avoid the confounding effects of acute </w:t>
+      </w:r>
+      <w:r>
+        <w:t>protein feeding</w:t>
+      </w:r>
+      <w:r>
+        <w:t>, animals</w:t>
+      </w:r>
+      <w:r>
+        <w:t xml:space="preserve"> were starved for 16h prior to </w:t>
+      </w:r>
+      <w:r>
+        <w:t>sacrifice.   We blotted lysates from quadriceps for the mTORC1 target S6K and found increased phosphorylation of S6K, indicating increased mTORC1 activity in muscle tissue.</w:t>
+      </w:r>
+      <w:r>
+        <w:t xml:space="preserve">  This is consistent with previous reports of high </w:t>
+      </w:r>
+      <w:commentRangeStart w:id="4"/>
+      <w:r>
+        <w:t>protein feeding and mTORC1 activity.</w:t>
+      </w:r>
+      <w:commentRangeEnd w:id="4"/>
+      <w:r>
+        <w:rPr>
+          <w:rStyle w:val="CommentReference"/>
+        </w:rPr>
+        <w:commentReference w:id="4"/>
+      </w:r>
+    </w:p>
+    <w:p>
+      <w:pPr>
+        <w:pStyle w:val="Heading2"/>
+      </w:pPr>
+      <w:r>
+        <w:t xml:space="preserve">Muscle Tsc1 Deletion </w:t>
+      </w:r>
+      <w:r>
+        <w:t>Elevates</w:t>
+      </w:r>
+      <w:r>
+        <w:t xml:space="preserve"> Fasting Glycogen and Lipid Levels</w:t>
+      </w:r>
+    </w:p>
+    <w:p>
+      <w:r>
+        <w:t xml:space="preserve">To test whether activation of mTORC1 in muscle caused the reduced fat mass observed in the high protein diet fed animals, we generated muscle specific </w:t>
+      </w:r>
+      <w:r>
+        <w:rPr>
+          <w:i/>
+        </w:rPr>
+        <w:t xml:space="preserve">Tsc1 </w:t>
+      </w:r>
+      <w:r>
+        <w:t xml:space="preserve">knockout mice using a floxed </w:t>
+      </w:r>
+      <w:r>
+        <w:rPr>
+          <w:i/>
+        </w:rPr>
+        <w:t>Tsc1</w:t>
+      </w:r>
+      <w:r>
+        <w:t xml:space="preserve"> allele </w:t>
+      </w:r>
+      <w:r>
+        <w:fldChar w:fldCharType="begin" w:fldLock="1"/>
+      </w:r>
+      <w:r>
+        <w:instrText>ADDIN CSL_CITATION { "citationItems" : [ { "id" : "ITEM-1", "itemData" : { "ISSN" : "0964-6906", "PMID" : "11875047", "abstract" : "Tuberous sclerosis (TSC) is a autosomal dominant genetic disorder caused by mutations in either TSC1 or TSC2, and characterized by benign hamartoma growth. We developed a murine model of Tsc1 disease by gene targeting. Tsc1 null embryos die at mid-gestation from a failure of liver development. Tsc1 heterozygotes develop kidney cystadenomas and liver hemangiomas at high frequency, but the incidence of kidney tumors is somewhat lower than in Tsc2 heterozygote mice. Liver hemangiomas were more common, more severe and caused higher mortality in female than in male Tsc1 heterozygotes. Tsc1 null embryo fibroblast lines have persistent phosphorylation of the p70S6K (S6K) and its substrate S6, that is sensitive to treatment with rapamycin, indicating constitutive activation of the mTOR-S6K pathway due to loss of the Tsc1 protein, hamartin. Hyperphosphorylation of S6 is also seen in kidney tumors in the heterozygote mice, suggesting that inhibition of this pathway may have benefit in control of TSC hamartomas.", "author" : [ { "dropping-particle" : "", "family" : "Kwiatkowski", "given" : "David J", "non-dropping-particle" : "", "parse-names" : false, "suffix" : "" }, { "dropping-particle" : "", "family" : "Zhang", "given" : "Hongbing", "non-dropping-particle" : "", "parse-names" : false, "suffix" : "" }, { "dropping-particle" : "", "family" : "Bandura", "given" : "Jennifer L", "non-dropping-particle" : "", "parse-names" : false, "suffix" : "" }, { "dropping-particle" : "", "family" : "Heiberger", "given" : "Kristina M", "non-dropping-particle" : "", "parse-names" : false, "suffix" : "" }, { "dropping-particle" : "", "family" : "Glogauer", "given" : "Michael", "non-dropping-particle" : "", "parse-names" : false, "suffix" : "" }, { "dropping-particle" : "", "family" : "el-Hashemite", "given" : "Nisreen", "non-dropping-particle" : "", "parse-names" : false, "suffix" : "" }, { "dropping-particle" : "", "family" : "Onda", "given" : "Hiroaki", "non-dropping-particle" : "", "parse-names" : false, "suffix" : "" } ], "container-title" : "Human molecular genetics", "id" : "ITEM-1", "issue" : "5", "issued" : { "date-parts" : [ [ "2002", "3", "1" ] ] }, "page" : "525-34", "title" : "A mouse model of TSC1 reveals sex-dependent lethality from liver hemangiomas, and up-regulation of p70S6 kinase activity in Tsc1 null cells.", "type" : "article-journal", "volume" : "11" }, "uris" : [ "http://www.mendeley.com/documents/?uuid=97288937-3732-4db9-b166-026482655ed6" ] } ], "mendeley" : { "formattedCitation" : "[1]", "plainTextFormattedCitation" : "[1]", "previouslyFormattedCitation" : "[1]" }, "properties" : { "noteIndex" : 0 }, "schema" : "https://github.com/citation-style-language/schema/raw/master/csl-citation.json" }</w:instrText>
+      </w:r>
+      <w:r>
+        <w:fldChar w:fldCharType="separate"/>
+      </w:r>
+      <w:r>
+        <w:rPr>
+          <w:noProof/>
+        </w:rPr>
+        <w:t>[1]</w:t>
+      </w:r>
+      <w:r>
+        <w:fldChar w:fldCharType="end"/>
+      </w:r>
+      <w:r>
+        <w:t xml:space="preserve"> and the </w:t>
+      </w:r>
+      <w:r>
+        <w:rPr>
+          <w:i/>
+        </w:rPr>
+        <w:t>Ckmm-Cre</w:t>
+      </w:r>
+      <w:r>
+        <w:t xml:space="preserve"> transgene (muscle creating kinase; </w:t>
+      </w:r>
+      <w:r>
+        <w:fldChar w:fldCharType="begin" w:fldLock="1"/>
+      </w:r>
+      <w:r>
+        <w:instrText>ADDIN CSL_CITATION { "citationItems" : [ { "id" : "ITEM-1", "itemData" : { "DOI" : "10.1016/S1097-2765(00)80155-0", "ISSN" : "10972765", "author" : [ { "dropping-particle" : "", "family" : "Br\u00fcning", "given" : "Jens C", "non-dropping-particle" : "", "parse-names" : false, "suffix" : "" }, { "dropping-particle" : "", "family" : "Michael", "given" : "M.Dodson", "non-dropping-particle" : "", "parse-names" : false, "suffix" : "" }, { "dropping-particle" : "", "family" : "Winnay", "given" : "Jonathon N", "non-dropping-particle" : "", "parse-names" : false, "suffix" : "" }, { "dropping-particle" : "", "family" : "Hayashi", "given" : "Tatsuya", "non-dropping-particle" : "", "parse-names" : false, "suffix" : "" }, { "dropping-particle" : "", "family" : "H\u00f6rsch", "given" : "Dieter", "non-dropping-particle" : "", "parse-names" : false, "suffix" : "" }, { "dropping-particle" : "", "family" : "Accili", "given" : "Domenico", "non-dropping-particle" : "", "parse-names" : false, "suffix" : "" }, { "dropping-particle" : "", "family" : "Goodyear", "given" : "Laurie J", "non-dropping-particle" : "", "parse-names" : false, "suffix" : "" }, { "dropping-particle" : "", "family" : "Kahn", "given" : "C Ronald", "non-dropping-particle" : "", "parse-names" : false, "suffix" : "" } ], "container-title" : "Molecular Cell", "id" : "ITEM-1", "issue" : "5", "issued" : { "date-parts" : [ [ "1998", "11" ] ] }, "page" : "559-569", "title" : "A Muscle-Specific Insulin Receptor Knockout Exhibits Features of the Metabolic Syndrome of NIDDM without Altering Glucose Tolerance", "type" : "article-journal", "volume" : "2" }, "uris" : [ "http://www.mendeley.com/documents/?uuid=d1ec72b2-106d-4e9a-9ddb-1df6697109ba" ] } ], "mendeley" : { "formattedCitation" : "[2]", "plainTextFormattedCitation" : "[2]", "previouslyFormattedCitation" : "[2]" }, "properties" : { "noteIndex" : 0 }, "schema" : "https://github.com/citation-style-language/schema/raw/master/csl-citation.json" }</w:instrText>
+      </w:r>
+      <w:r>
+        <w:fldChar w:fldCharType="separate"/>
+      </w:r>
+      <w:r>
+        <w:rPr>
+          <w:noProof/>
+        </w:rPr>
+        <w:t>[2]</w:t>
+      </w:r>
+      <w:r>
+        <w:fldChar w:fldCharType="end"/>
+      </w:r>
+      <w:r>
+        <w:t>).  As shown in Figure 3A, we observed efficient knockout of TSC1 and TSC2 proteins, corresponding to an increase in mTORC1 activity in quadriceps lysates from these animals.</w:t>
+      </w:r>
+    </w:p>
+    <w:p/>
+    <w:p>
+      <w:r>
+        <w:t xml:space="preserve">We next evaluated the cell autonomous changes in muscle tissue associated with </w:t>
+      </w:r>
+      <w:r>
+        <w:rPr>
+          <w:i/>
+        </w:rPr>
+        <w:t>Tsc1</w:t>
+      </w:r>
+      <w:r>
+        <w:t xml:space="preserve"> ablation.  We found that both fasting triglycerides and fasting glycogen levels were substantially elevated in </w:t>
+      </w:r>
+      <w:r>
+        <w:rPr>
+          <w:i/>
+        </w:rPr>
+        <w:t>Tsc1</w:t>
+      </w:r>
+      <w:r>
+        <w:t xml:space="preserve"> knockout muscles</w:t>
+      </w:r>
+      <w:r>
+        <w:t xml:space="preserve"> (Figures 3B-C)</w:t>
+      </w:r>
+      <w:r>
+        <w:t xml:space="preserve">.  The increase in fasting glycogen was correlated with increases in both processed SREPB1c protein and PTG protein (Figure 3A).  This is consistent with our previous report of a mTORC1 -&gt; SREBP1c -&gt; PTG pathway that regulates fasting glycogen in the liver </w:t>
+      </w:r>
+      <w:r>
+        <w:rPr>
+          <w:i/>
+        </w:rPr>
+        <w:fldChar w:fldCharType="begin" w:fldLock="1"/>
+      </w:r>
+      <w:r>
+        <w:rPr>
+          <w:i/>
+        </w:rPr>
+        <w:instrText>ADDIN CSL_CITATION { "citationItems" : [ { "id" : "ITEM-1", "itemData" : { "DOI" : "10.2337/db13-1531", "ISSN" : "1939-327X", "PMID" : "24722244", "abstract" : "Glycogen and lipids are major storage forms of energy that are tightly regulated by hormones and metabolic signals. We demonstrate that feeding mice a high-fat diet (HFD) increases hepatic glycogen due to increased expression of the glycogenic scaffolding protein PTG/R5. PTG promoter activity was increased and glycogen levels were augmented in mice and cells after activation of the mechanistic target of rapamycin complex 1 (mTORC1) and its downstream target SREBP1. Deletion of the PTG gene in mice prevented HFD-induced hepatic glycogen accumulation. Of note, PTG deletion also blocked hepatic steatosis in HFD-fed mice and reduced the expression of numerous lipogenic genes. Additionally, PTG deletion reduced fasting glucose and insulin levels in obese mice while improving insulin sensitivity, a result of reduced hepatic glucose output. This metabolic crosstalk was due to decreased mTORC1 and SREBP activity in PTG knockout mice or knockdown cells, suggesting a positive feedback loop in which once accumulated, glycogen stimulates the mTORC1/SREBP1 pathway to shift energy storage to lipogenesis. Together, these data reveal a previously unappreciated broad role for glycogen in the control of energy homeostasis.", "author" : [ { "dropping-particle" : "", "family" : "Lu", "given" : "Binbin", "non-dropping-particle" : "", "parse-names" : false, "suffix" : "" }, { "dropping-particle" : "", "family" : "Bridges", "given" : "Dave", "non-dropping-particle" : "", "parse-names" : false, "suffix" : "" }, { "dropping-particle" : "", "family" : "Yang", "given" : "Yemen", "non-dropping-particle" : "", "parse-names" : false, "suffix" : "" }, { "dropping-particle" : "", "family" : "Fisher", "given" : "Kaleigh", "non-dropping-particle" : "", "parse-names" : false, "suffix" : "" }, { "dropping-particle" : "", "family" : "Cheng", "given" : "Alan", "non-dropping-particle" : "", "parse-names" : false, "suffix" : "" }, { "dropping-particle" : "", "family" : "Chang", "given" : "Louise", "non-dropping-particle" : "", "parse-names" : false, "suffix" : "" }, { "dropping-particle" : "", "family" : "Meng", "given" : "Zhuoxian Zhuo-Xian", "non-dropping-particle" : "", "parse-names" : false, "suffix" : "" }, { "dropping-particle" : "", "family" : "Lin", "given" : "Jiandie D.", "non-dropping-particle" : "", "parse-names" : false, "suffix" : "" }, { "dropping-particle" : "", "family" : "Downes", "given" : "Michael", "non-dropping-particle" : "", "parse-names" : false, "suffix" : "" }, { "dropping-particle" : "", "family" : "Yu", "given" : "Ruth T", "non-dropping-particle" : "", "parse-names" : false, "suffix" : "" }, { "dropping-particle" : "", "family" : "Liddle", "given" : "Christopher", "non-dropping-particle" : "", "parse-names" : false, "suffix" : "" }, { "dropping-particle" : "", "family" : "Evans", "given" : "Ronald M.", "non-dropping-particle" : "", "parse-names" : false, "suffix" : "" }, { "dropping-particle" : "", "family" : "Saltiel", "given" : "Alan\u00a0R.", "non-dropping-particle" : "", "parse-names" : false, "suffix" : "" } ], "container-title" : "Diabetes", "id" : "ITEM-1", "issue" : "9", "issued" : { "date-parts" : [ [ "2014", "9", "10" ] ] }, "page" : "2935-48", "title" : "Metabolic crosstalk: molecular links between glycogen and lipid metabolism in obesity.", "type" : "article-journal", "volume" : "63" }, "uris" : [ "http://www.mendeley.com/documents/?uuid=dd589c4b-b51f-43f2-a8cd-84cfbe3581fb" ] } ], "mendeley" : { "formattedCitation" : "[3]", "plainTextFormattedCitation" : "[3]", "previouslyFormattedCitation" : "[3]" }, "properties" : { "noteIndex" : 0 }, "schema" : "https://github.com/citation-style-language/schema/raw/master/csl-citation.json" }</w:instrText>
+      </w:r>
+      <w:r>
+        <w:rPr>
+          <w:i/>
+        </w:rPr>
+        <w:fldChar w:fldCharType="separate"/>
+      </w:r>
+      <w:r>
+        <w:rPr>
+          <w:noProof/>
+        </w:rPr>
+        <w:t>[3]</w:t>
+      </w:r>
+      <w:r>
+        <w:rPr>
+          <w:i/>
+        </w:rPr>
+        <w:fldChar w:fldCharType="end"/>
+      </w:r>
+      <w:r>
+        <w:t xml:space="preserve">.   </w:t>
+      </w:r>
+      <w:r>
+        <w:t xml:space="preserve">To determine whether this increased muscle glycogen content correlates with improved muscle function in these animals we evaluated both grip strength (Figure 3D) and amount of cycles spent on a running wheel (Figure 3E).  This is consistent with previous reports of reduced muscle strength in </w:t>
+      </w:r>
+      <w:r>
+        <w:rPr>
+          <w:i/>
+        </w:rPr>
+        <w:t xml:space="preserve">Tsc1 </w:t>
+      </w:r>
+      <w:r>
+        <w:t xml:space="preserve">knockout muscles </w:t>
+      </w:r>
+      <w:r>
+        <w:fldChar w:fldCharType="begin" w:fldLock="1"/>
+      </w:r>
+      <w:r>
+        <w:instrText>ADDIN CSL_CITATION { "citationItems" : [ { "id" : "ITEM-1", "itemData" : { "DOI" : "10.1016/j.cmet.2013.03.015", "ISSN" : "15504131", "PMID" : "23602450", "abstract" : "Autophagy is a catabolic process that ensures homeostatic cell clearance and is deregulated in a growing number of myopathological conditions. Although FoxO3 was shown to promote the expression of autophagy-related genes in skeletal muscle, the mechanisms triggering autophagy are unclear. We show that TSC1-deficient mice (TSCmKO), characterized by sustained activation of mTORC1, develop a late-onset myopathy related to impaired autophagy. In young TSCmKO mice, constitutive and starvation-induced autophagy is blocked at the induction steps via mTORC1-mediated inhibition of Ulk1, despite FoxO3 activation. Rapamycin is sufficient to restore autophagy in TSCmKO mice and improves the muscle phenotype of old mutant mice. Inversely, abrogation of mTORC1 signaling by depletion of raptor induces autophagy regardless of FoxO inhibition. Thus, mTORC1 is the dominant regulator of autophagy induction in skeletal muscle and ensures a tight coordination of metabolic pathways. These findings may open interesting avenues for therapeutic strategies directed toward autophagy-related muscle diseases.", "author" : [ { "dropping-particle" : "", "family" : "Castets", "given" : "Perrine", "non-dropping-particle" : "", "parse-names" : false, "suffix" : "" }, { "dropping-particle" : "", "family" : "Lin", "given" : "Shuo", "non-dropping-particle" : "", "parse-names" : false, "suffix" : "" }, { "dropping-particle" : "", "family" : "Rion", "given" : "Nathalie", "non-dropping-particle" : "", "parse-names" : false, "suffix" : "" }, { "dropping-particle" : "", "family" : "Fulvio", "given" : "Sabrina", "non-dropping-particle" : "Di", "parse-names" : false, "suffix" : "" }, { "dropping-particle" : "", "family" : "Romanino", "given" : "Klaas", "non-dropping-particle" : "", "parse-names" : false, "suffix" : "" }, { "dropping-particle" : "", "family" : "Guridi", "given" : "Maitea", "non-dropping-particle" : "", "parse-names" : false, "suffix" : "" }, { "dropping-particle" : "", "family" : "Frank", "given" : "Stephan", "non-dropping-particle" : "", "parse-names" : false, "suffix" : "" }, { "dropping-particle" : "", "family" : "Tintignac", "given" : "Lionel\u00a0A. a", "non-dropping-particle" : "", "parse-names" : false, "suffix" : "" }, { "dropping-particle" : "", "family" : "Sinnreich", "given" : "Michael", "non-dropping-particle" : "", "parse-names" : false, "suffix" : "" }, { "dropping-particle" : "", "family" : "R\u00fcegg", "given" : "Markus\u00a0A. a", "non-dropping-particle" : "", "parse-names" : false, "suffix" : "" }, { "dropping-particle" : "", "family" : "Di\u00a0Fulvio", "given" : "Sabrina", "non-dropping-particle" : "", "parse-names" : false, "suffix" : "" } ], "container-title" : "Cell metabolism", "id" : "ITEM-1", "issue" : "5", "issued" : { "date-parts" : [ [ "2013", "4", "7" ] ] }, "note" : "From Duplicate 1 ( Sustained Activation of mTORC1 in Skeletal Muscle Inhibits Constitutive and Starvation-Induced Autophagy and Causes a Severe, Late-Onset Myopathy - Castets, Perrine; Lin, Shuo; Rion, Nathalie; Di\u00a0Fulvio, Sabrina; Romanino, Klaas; Guridi, Maitea; Frank, Stephan; Tintignac, Lionel\u00a0A.; Sinnreich, Michael; R\u00fcegg, Markus\u00a0A. )", "page" : "731-44", "title" : "Sustained activation of mTORC1 in skeletal muscle inhibits constitutive and starvation-induced autophagy and causes a severe, late-onset myopathy.", "type" : "article-journal", "volume" : "17" }, "uris" : [ "http://www.mendeley.com/documents/?uuid=2f934ad2-30fc-46c1-9b35-a29aa432cdea" ] } ], "mendeley" : { "formattedCitation" : "[4]", "plainTextFormattedCitation" : "[4]", "previouslyFormattedCitation" : "[4]" }, "properties" : { "noteIndex" : 0 }, "schema" : "https://github.com/citation-style-language/schema/raw/master/csl-citation.json" }</w:instrText>
+      </w:r>
+      <w:r>
+        <w:fldChar w:fldCharType="separate"/>
+      </w:r>
+      <w:r>
+        <w:rPr>
+          <w:noProof/>
+        </w:rPr>
+        <w:t>[4]</w:t>
+      </w:r>
+      <w:r>
+        <w:fldChar w:fldCharType="end"/>
+      </w:r>
+      <w:r>
         <w:t>.</w:t>
       </w:r>
-      <w:proofErr w:type="gramEnd"/>
-      <w:r>
-        <w:t xml:space="preserve">  We also evaluated energy expenditure and substrate preference</w:t>
-      </w:r>
-      <w:r>
-        <w:t xml:space="preserve"> in these animals.  As shown in Figure 1G </w:t>
-      </w:r>
-      <w:commentRangeStart w:id="2"/>
-      <w:r>
-        <w:t>XXXX</w:t>
-      </w:r>
-      <w:commentRangeEnd w:id="2"/>
+      <w:r>
+        <w:t xml:space="preserve">  Our findings support the hypothesis that while short-term contractile function is reduced, overall muscle fitness is improved, potentially related to increased nutrient storage in these muscles.</w:t>
+      </w:r>
+    </w:p>
+    <w:p>
+      <w:pPr>
+        <w:pStyle w:val="Heading2"/>
+      </w:pPr>
+      <w:r>
+        <w:t xml:space="preserve">Deletion of </w:t>
+      </w:r>
+      <w:r>
+        <w:rPr>
+          <w:i/>
+        </w:rPr>
+        <w:t>Tsc1</w:t>
+      </w:r>
+      <w:r>
+        <w:t xml:space="preserve"> in Muscle Results in Reduced Fat Mass</w:t>
+      </w:r>
+    </w:p>
+    <w:p>
+      <w:r>
+        <w:t xml:space="preserve">We followed the body weights and composition of the muscle </w:t>
+      </w:r>
+      <w:r>
+        <w:rPr>
+          <w:i/>
+        </w:rPr>
+        <w:t xml:space="preserve">Tsc1 </w:t>
+      </w:r>
+      <w:r>
+        <w:t xml:space="preserve">knockout animals over the course of </w:t>
+      </w:r>
+      <w:commentRangeStart w:id="5"/>
+      <w:r>
+        <w:t xml:space="preserve">XX </w:t>
+      </w:r>
+      <w:commentRangeEnd w:id="5"/>
       <w:r>
         <w:rPr>
           <w:rStyle w:val="CommentReference"/>
         </w:rPr>
-        <w:commentReference w:id="2"/>
+        <w:commentReference w:id="5"/>
+      </w:r>
+      <w:r>
+        <w:t>months.</w:t>
+      </w:r>
+      <w:r>
+        <w:t xml:space="preserve">  While we did not observe any reductions in lean mass, we did observe a striking lack of fat mass accumulation as these animals grew in size (Figures 4A-C).</w:t>
+      </w:r>
+      <w:r>
+        <w:t xml:space="preserve">  A previous study using a </w:t>
+      </w:r>
+      <w:r>
+        <w:rPr>
+          <w:i/>
+        </w:rPr>
+        <w:t>HSA-Cre</w:t>
+      </w:r>
+      <w:r>
+        <w:t xml:space="preserve"> mediated knockout of </w:t>
+      </w:r>
+      <w:r>
+        <w:rPr>
+          <w:i/>
+        </w:rPr>
+        <w:t xml:space="preserve">Tsc1 </w:t>
+      </w:r>
+      <w:r>
+        <w:t xml:space="preserve">observed dramatic reductions in both lean mass and fat mass </w:t>
+      </w:r>
+      <w:r>
+        <w:fldChar w:fldCharType="begin" w:fldLock="1"/>
+      </w:r>
+      <w:r>
+        <w:instrText>ADDIN CSL_CITATION { "citationItems" : [ { "id" : "ITEM-1", "itemData" : { "DOI" : "10.1016/j.cmet.2013.03.015", "ISSN" : "15504131", "PMID" : "23602450", "abstract" : "Autophagy is a catabolic process that ensures homeostatic cell clearance and is deregulated in a growing number of myopathological conditions. Although FoxO3 was shown to promote the expression of autophagy-related genes in skeletal muscle, the mechanisms triggering autophagy are unclear. We show that TSC1-deficient mice (TSCmKO), characterized by sustained activation of mTORC1, develop a late-onset myopathy related to impaired autophagy. In young TSCmKO mice, constitutive and starvation-induced autophagy is blocked at the induction steps via mTORC1-mediated inhibition of Ulk1, despite FoxO3 activation. Rapamycin is sufficient to restore autophagy in TSCmKO mice and improves the muscle phenotype of old mutant mice. Inversely, abrogation of mTORC1 signaling by depletion of raptor induces autophagy regardless of FoxO inhibition. Thus, mTORC1 is the dominant regulator of autophagy induction in skeletal muscle and ensures a tight coordination of metabolic pathways. These findings may open interesting avenues for therapeutic strategies directed toward autophagy-related muscle diseases.", "author" : [ { "dropping-particle" : "", "family" : "Castets", "given" : "Perrine", "non-dropping-particle" : "", "parse-names" : false, "suffix" : "" }, { "dropping-particle" : "", "family" : "Lin", "given" : "Shuo", "non-dropping-particle" : "", "parse-names" : false, "suffix" : "" }, { "dropping-particle" : "", "family" : "Rion", "given" : "Nathalie", "non-dropping-particle" : "", "parse-names" : false, "suffix" : "" }, { "dropping-particle" : "", "family" : "Fulvio", "given" : "Sabrina", "non-dropping-particle" : "Di", "parse-names" : false, "suffix" : "" }, { "dropping-particle" : "", "family" : "Romanino", "given" : "Klaas", "non-dropping-particle" : "", "parse-names" : false, "suffix" : "" }, { "dropping-particle" : "", "family" : "Guridi", "given" : "Maitea", "non-dropping-particle" : "", "parse-names" : false, "suffix" : "" }, { "dropping-particle" : "", "family" : "Frank", "given" : "Stephan", "non-dropping-particle" : "", "parse-names" : false, "suffix" : "" }, { "dropping-particle" : "", "family" : "Tintignac", "given" : "Lionel\u00a0A. a", "non-dropping-particle" : "", "parse-names" : false, "suffix" : "" }, { "dropping-particle" : "", "family" : "Sinnreich", "given" : "Michael", "non-dropping-particle" : "", "parse-names" : false, "suffix" : "" }, { "dropping-particle" : "", "family" : "R\u00fcegg", "given" : "Markus\u00a0A. a", "non-dropping-particle" : "", "parse-names" : false, "suffix" : "" }, { "dropping-particle" : "", "family" : "Di\u00a0Fulvio", "given" : "Sabrina", "non-dropping-particle" : "", "parse-names" : false, "suffix" : "" } ], "container-title" : "Cell metabolism", "id" : "ITEM-1", "issue" : "5", "issued" : { "date-parts" : [ [ "2013", "4", "7" ] ] }, "note" : "From Duplicate 1 ( Sustained Activation of mTORC1 in Skeletal Muscle Inhibits Constitutive and Starvation-Induced Autophagy and Causes a Severe, Late-Onset Myopathy - Castets, Perrine; Lin, Shuo; Rion, Nathalie; Di\u00a0Fulvio, Sabrina; Romanino, Klaas; Guridi, Maitea; Frank, Stephan; Tintignac, Lionel\u00a0A.; Sinnreich, Michael; R\u00fcegg, Markus\u00a0A. )", "page" : "731-44", "title" : "Sustained activation of mTORC1 in skeletal muscle inhibits constitutive and starvation-induced autophagy and causes a severe, late-onset myopathy.", "type" : "article-journal", "volume" : "17" }, "uris" : [ "http://www.mendeley.com/documents/?uuid=2f934ad2-30fc-46c1-9b35-a29aa432cdea" ] } ], "mendeley" : { "formattedCitation" : "[4]", "plainTextFormattedCitation" : "[4]" }, "properties" : { "noteIndex" : 0 }, "schema" : "https://github.com/citation-style-language/schema/raw/master/csl-citation.json" }</w:instrText>
+      </w:r>
+      <w:r>
+        <w:fldChar w:fldCharType="separate"/>
+      </w:r>
+      <w:r>
+        <w:rPr>
+          <w:noProof/>
+        </w:rPr>
+        <w:t>[4]</w:t>
+      </w:r>
+      <w:r>
+        <w:fldChar w:fldCharType="end"/>
+      </w:r>
+      <w:r>
+        <w:t>.</w:t>
+      </w:r>
+    </w:p>
+    <w:p>
+      <w:pPr>
+        <w:pStyle w:val="Heading2"/>
+      </w:pPr>
+      <w:r>
+        <w:t>Activation of mTORC1 in Muscle Does Not Result in Insulin Resistance</w:t>
       </w:r>
     </w:p>
     <w:p/>
+    <w:p>
+      <w:pPr>
+        <w:pStyle w:val="Heading2"/>
+      </w:pPr>
+      <w:r>
+        <w:t>Ablation of Muscle Tsc1 Results in Increased Expression of Fatty Acid Uptake Genes</w:t>
+      </w:r>
+    </w:p>
+    <w:p>
+      <w:pPr>
+        <w:pStyle w:val="Heading2"/>
+      </w:pPr>
+    </w:p>
+    <w:p>
+      <w:pPr>
+        <w:pStyle w:val="Heading1"/>
+      </w:pPr>
+      <w:r>
+        <w:t>Discussion</w:t>
+      </w:r>
+    </w:p>
+    <w:p>
+      <w:pPr>
+        <w:pStyle w:val="ListParagraph"/>
+        <w:numPr>
+          <w:ilvl w:val="0"/>
+          <w:numId w:val="2"/>
+        </w:numPr>
+      </w:pPr>
+      <w:r>
+        <w:t>Athlete’s paradox</w:t>
+      </w:r>
+    </w:p>
+    <w:p>
+      <w:pPr>
+        <w:pStyle w:val="ListParagraph"/>
+        <w:numPr>
+          <w:ilvl w:val="0"/>
+          <w:numId w:val="2"/>
+        </w:numPr>
+      </w:pPr>
+      <w:r>
+        <w:t>Differences between KO models</w:t>
+      </w:r>
+      <w:bookmarkStart w:id="6" w:name="_GoBack"/>
+      <w:bookmarkEnd w:id="6"/>
+    </w:p>
+    <w:p>
+      <w:pPr>
+        <w:pStyle w:val="Heading1"/>
+      </w:pPr>
+      <w:r>
+        <w:t>References</w:t>
+      </w:r>
+    </w:p>
+    <w:p>
+      <w:pPr>
+        <w:pStyle w:val="NormalWeb"/>
+        <w:divId w:val="1997032628"/>
+        <w:rPr>
+          <w:rFonts w:ascii="Cambria" w:hAnsi="Cambria"/>
+          <w:noProof/>
+          <w:sz w:val="24"/>
+        </w:rPr>
+      </w:pPr>
+      <w:r>
+        <w:fldChar w:fldCharType="begin" w:fldLock="1"/>
+      </w:r>
+      <w:r>
+        <w:instrText xml:space="preserve">ADDIN Mendeley Bibliography CSL_BIBLIOGRAPHY </w:instrText>
+      </w:r>
+      <w:r>
+        <w:fldChar w:fldCharType="separate"/>
+      </w:r>
+      <w:r>
+        <w:rPr>
+          <w:rFonts w:ascii="Cambria" w:hAnsi="Cambria"/>
+          <w:noProof/>
+          <w:sz w:val="24"/>
+        </w:rPr>
+        <w:t xml:space="preserve">1. Kwiatkowski DJ, Zhang H, Bandura JL, Heiberger KM, Glogauer M, el-Hashemite N, Onda H: </w:t>
+      </w:r>
+      <w:r>
+        <w:rPr>
+          <w:rFonts w:ascii="Cambria" w:hAnsi="Cambria"/>
+          <w:b/>
+          <w:bCs/>
+          <w:noProof/>
+          <w:sz w:val="24"/>
+        </w:rPr>
+        <w:t>A mouse model of TSC1 reveals sex-dependent lethality from liver hemangiomas, and up-regulation of p70S6 kinase activity in Tsc1 null cells.</w:t>
+      </w:r>
+      <w:r>
+        <w:rPr>
+          <w:rFonts w:ascii="Cambria" w:hAnsi="Cambria"/>
+          <w:noProof/>
+          <w:sz w:val="24"/>
+        </w:rPr>
+        <w:t xml:space="preserve"> </w:t>
+      </w:r>
+      <w:r>
+        <w:rPr>
+          <w:rFonts w:ascii="Cambria" w:hAnsi="Cambria"/>
+          <w:i/>
+          <w:iCs/>
+          <w:noProof/>
+          <w:sz w:val="24"/>
+        </w:rPr>
+        <w:t>Hum Mol Genet</w:t>
+      </w:r>
+      <w:r>
+        <w:rPr>
+          <w:rFonts w:ascii="Cambria" w:hAnsi="Cambria"/>
+          <w:noProof/>
+          <w:sz w:val="24"/>
+        </w:rPr>
+        <w:t xml:space="preserve"> 2002, </w:t>
+      </w:r>
+      <w:r>
+        <w:rPr>
+          <w:rFonts w:ascii="Cambria" w:hAnsi="Cambria"/>
+          <w:b/>
+          <w:bCs/>
+          <w:noProof/>
+          <w:sz w:val="24"/>
+        </w:rPr>
+        <w:t>11</w:t>
+      </w:r>
+      <w:r>
+        <w:rPr>
+          <w:rFonts w:ascii="Cambria" w:hAnsi="Cambria"/>
+          <w:noProof/>
+          <w:sz w:val="24"/>
+        </w:rPr>
+        <w:t>:525–34.</w:t>
+      </w:r>
+    </w:p>
+    <w:p>
+      <w:pPr>
+        <w:pStyle w:val="NormalWeb"/>
+        <w:divId w:val="1997032628"/>
+        <w:rPr>
+          <w:rFonts w:ascii="Cambria" w:hAnsi="Cambria"/>
+          <w:noProof/>
+          <w:sz w:val="24"/>
+        </w:rPr>
+      </w:pPr>
+      <w:r>
+        <w:rPr>
+          <w:rFonts w:ascii="Cambria" w:hAnsi="Cambria"/>
+          <w:noProof/>
+          <w:sz w:val="24"/>
+        </w:rPr>
+        <w:t xml:space="preserve">2. Brüning JC, Michael MD, Winnay JN, Hayashi T, Hörsch D, Accili D, Goodyear LJ, Kahn CR: </w:t>
+      </w:r>
+      <w:r>
+        <w:rPr>
+          <w:rFonts w:ascii="Cambria" w:hAnsi="Cambria"/>
+          <w:b/>
+          <w:bCs/>
+          <w:noProof/>
+          <w:sz w:val="24"/>
+        </w:rPr>
+        <w:t>A Muscle-Specific Insulin Receptor Knockout Exhibits Features of the Metabolic Syndrome of NIDDM without Altering Glucose Tolerance</w:t>
+      </w:r>
+      <w:r>
+        <w:rPr>
+          <w:rFonts w:ascii="Cambria" w:hAnsi="Cambria"/>
+          <w:noProof/>
+          <w:sz w:val="24"/>
+        </w:rPr>
+        <w:t xml:space="preserve">. </w:t>
+      </w:r>
+      <w:r>
+        <w:rPr>
+          <w:rFonts w:ascii="Cambria" w:hAnsi="Cambria"/>
+          <w:i/>
+          <w:iCs/>
+          <w:noProof/>
+          <w:sz w:val="24"/>
+        </w:rPr>
+        <w:t>Mol Cell</w:t>
+      </w:r>
+      <w:r>
+        <w:rPr>
+          <w:rFonts w:ascii="Cambria" w:hAnsi="Cambria"/>
+          <w:noProof/>
+          <w:sz w:val="24"/>
+        </w:rPr>
+        <w:t xml:space="preserve"> 1998, </w:t>
+      </w:r>
+      <w:r>
+        <w:rPr>
+          <w:rFonts w:ascii="Cambria" w:hAnsi="Cambria"/>
+          <w:b/>
+          <w:bCs/>
+          <w:noProof/>
+          <w:sz w:val="24"/>
+        </w:rPr>
+        <w:t>2</w:t>
+      </w:r>
+      <w:r>
+        <w:rPr>
+          <w:rFonts w:ascii="Cambria" w:hAnsi="Cambria"/>
+          <w:noProof/>
+          <w:sz w:val="24"/>
+        </w:rPr>
+        <w:t>:559–569.</w:t>
+      </w:r>
+    </w:p>
+    <w:p>
+      <w:pPr>
+        <w:pStyle w:val="NormalWeb"/>
+        <w:divId w:val="1997032628"/>
+        <w:rPr>
+          <w:rFonts w:ascii="Cambria" w:hAnsi="Cambria"/>
+          <w:noProof/>
+          <w:sz w:val="24"/>
+        </w:rPr>
+      </w:pPr>
+      <w:r>
+        <w:rPr>
+          <w:rFonts w:ascii="Cambria" w:hAnsi="Cambria"/>
+          <w:noProof/>
+          <w:sz w:val="24"/>
+        </w:rPr>
+        <w:t xml:space="preserve">3. Lu B, Bridges D, Yang Y, Fisher K, Cheng A, Chang L, Meng ZZ-X, Lin JD, Downes M, Yu RT, Liddle C, Evans RM, Saltiel AR: </w:t>
+      </w:r>
+      <w:r>
+        <w:rPr>
+          <w:rFonts w:ascii="Cambria" w:hAnsi="Cambria"/>
+          <w:b/>
+          <w:bCs/>
+          <w:noProof/>
+          <w:sz w:val="24"/>
+        </w:rPr>
+        <w:t>Metabolic crosstalk: molecular links between glycogen and lipid metabolism in obesity.</w:t>
+      </w:r>
+      <w:r>
+        <w:rPr>
+          <w:rFonts w:ascii="Cambria" w:hAnsi="Cambria"/>
+          <w:noProof/>
+          <w:sz w:val="24"/>
+        </w:rPr>
+        <w:t xml:space="preserve"> </w:t>
+      </w:r>
+      <w:r>
+        <w:rPr>
+          <w:rFonts w:ascii="Cambria" w:hAnsi="Cambria"/>
+          <w:i/>
+          <w:iCs/>
+          <w:noProof/>
+          <w:sz w:val="24"/>
+        </w:rPr>
+        <w:t>Diabetes</w:t>
+      </w:r>
+      <w:r>
+        <w:rPr>
+          <w:rFonts w:ascii="Cambria" w:hAnsi="Cambria"/>
+          <w:noProof/>
+          <w:sz w:val="24"/>
+        </w:rPr>
+        <w:t xml:space="preserve"> 2014, </w:t>
+      </w:r>
+      <w:r>
+        <w:rPr>
+          <w:rFonts w:ascii="Cambria" w:hAnsi="Cambria"/>
+          <w:b/>
+          <w:bCs/>
+          <w:noProof/>
+          <w:sz w:val="24"/>
+        </w:rPr>
+        <w:t>63</w:t>
+      </w:r>
+      <w:r>
+        <w:rPr>
+          <w:rFonts w:ascii="Cambria" w:hAnsi="Cambria"/>
+          <w:noProof/>
+          <w:sz w:val="24"/>
+        </w:rPr>
+        <w:t>:2935–48.</w:t>
+      </w:r>
+    </w:p>
+    <w:p>
+      <w:pPr>
+        <w:pStyle w:val="NormalWeb"/>
+        <w:divId w:val="1997032628"/>
+        <w:rPr>
+          <w:rFonts w:ascii="Cambria" w:hAnsi="Cambria"/>
+          <w:noProof/>
+          <w:sz w:val="24"/>
+        </w:rPr>
+      </w:pPr>
+      <w:r>
+        <w:rPr>
+          <w:rFonts w:ascii="Cambria" w:hAnsi="Cambria"/>
+          <w:noProof/>
+          <w:sz w:val="24"/>
+        </w:rPr>
+        <w:t xml:space="preserve">4. Castets P, Lin S, Rion N, Di Fulvio S, Romanino K, Guridi M, Frank S, Tintignac LA a, Sinnreich M, Rüegg MA a, Di Fulvio S: </w:t>
+      </w:r>
+      <w:r>
+        <w:rPr>
+          <w:rFonts w:ascii="Cambria" w:hAnsi="Cambria"/>
+          <w:b/>
+          <w:bCs/>
+          <w:noProof/>
+          <w:sz w:val="24"/>
+        </w:rPr>
+        <w:t>Sustained activation of mTORC1 in skeletal muscle inhibits constitutive and starvation-induced autophagy and causes a severe, late-onset myopathy.</w:t>
+      </w:r>
+      <w:r>
+        <w:rPr>
+          <w:rFonts w:ascii="Cambria" w:hAnsi="Cambria"/>
+          <w:noProof/>
+          <w:sz w:val="24"/>
+        </w:rPr>
+        <w:t xml:space="preserve"> </w:t>
+      </w:r>
+      <w:r>
+        <w:rPr>
+          <w:rFonts w:ascii="Cambria" w:hAnsi="Cambria"/>
+          <w:i/>
+          <w:iCs/>
+          <w:noProof/>
+          <w:sz w:val="24"/>
+        </w:rPr>
+        <w:t>Cell Metab</w:t>
+      </w:r>
+      <w:r>
+        <w:rPr>
+          <w:rFonts w:ascii="Cambria" w:hAnsi="Cambria"/>
+          <w:noProof/>
+          <w:sz w:val="24"/>
+        </w:rPr>
+        <w:t xml:space="preserve"> 2013, </w:t>
+      </w:r>
+      <w:r>
+        <w:rPr>
+          <w:rFonts w:ascii="Cambria" w:hAnsi="Cambria"/>
+          <w:b/>
+          <w:bCs/>
+          <w:noProof/>
+          <w:sz w:val="24"/>
+        </w:rPr>
+        <w:t>17</w:t>
+      </w:r>
+      <w:r>
+        <w:rPr>
+          <w:rFonts w:ascii="Cambria" w:hAnsi="Cambria"/>
+          <w:noProof/>
+          <w:sz w:val="24"/>
+        </w:rPr>
+        <w:t xml:space="preserve">:731–44. </w:t>
+      </w:r>
+    </w:p>
+    <w:p>
+      <w:pPr>
+        <w:pStyle w:val="NormalWeb"/>
+        <w:divId w:val="1066606934"/>
+      </w:pPr>
+      <w:r>
+        <w:fldChar w:fldCharType="end"/>
+      </w:r>
+    </w:p>
+    <w:p>
+      <w:pPr>
+        <w:pStyle w:val="Heading1"/>
+      </w:pPr>
+      <w:r>
+        <w:t>Tables</w:t>
+      </w:r>
+    </w:p>
     <w:p/>
     <w:p>
-      <w:pPr>
-        <w:pStyle w:val="Heading2"/>
-      </w:pPr>
-      <w:r>
-        <w:t>High Protein Diet Feeding Results in mTORC1 Activation</w:t>
-      </w:r>
-    </w:p>
-    <w:p>
-      <w:r>
-        <w:t xml:space="preserve">Since mTORC1 is a major regulator of metabolism and is activated by elevated amino acids, we next evaluated whether mTORC1 activity is increased in animals fed a high protein diet.  To avoid the confounding effects of acute </w:t>
-      </w:r>
-      <w:r>
-        <w:t>protein feeding</w:t>
-      </w:r>
-      <w:r>
-        <w:t>, animals</w:t>
-      </w:r>
-      <w:r>
-        <w:t xml:space="preserve"> were starved for 16h prior to </w:t>
-      </w:r>
-      <w:r>
-        <w:t>sacrifice.   We blotted lysates from quadriceps for the mTORC1 target S6K and found increased phosphorylation of S6K, indicating increased mTORC1 activity in muscle tissue.</w:t>
-      </w:r>
-    </w:p>
-    <w:p>
-      <w:pPr>
-        <w:pStyle w:val="Heading2"/>
-      </w:pPr>
-      <w:r>
-        <w:t xml:space="preserve">Deletion of </w:t>
+      <w:r>
+        <w:t>Table 1: Composition of Control and High Protein Diets.</w:t>
+      </w:r>
+    </w:p>
+    <w:p>
+      <w:pPr>
+        <w:pStyle w:val="Heading1"/>
+      </w:pPr>
+      <w:r>
+        <w:t>Figure Legends</w:t>
+      </w:r>
+    </w:p>
+    <w:p/>
+    <w:p>
+      <w:r>
+        <w:t>Figure 1: Effects of high protein diet on body composition and energy expenditure.</w:t>
+      </w:r>
+    </w:p>
+    <w:p>
+      <w:r>
+        <w:t>Figure 2: Regulation of mTORC1 by amino acids and protein feeding</w:t>
+      </w:r>
+    </w:p>
+    <w:p>
+      <w:r>
+        <w:t xml:space="preserve">Figure 3: Knockout of </w:t>
       </w:r>
       <w:r>
         <w:rPr>
@@ -275,90 +1328,7 @@
         <w:t>Tsc1</w:t>
       </w:r>
       <w:r>
-        <w:t xml:space="preserve"> in Muscle Results </w:t>
-      </w:r>
-      <w:r>
-        <w:t>in Reduced Fat Mass</w:t>
-      </w:r>
-    </w:p>
-    <w:p>
-      <w:pPr>
-        <w:pStyle w:val="Heading2"/>
-      </w:pPr>
-      <w:bookmarkStart w:id="3" w:name="_GoBack"/>
-      <w:bookmarkEnd w:id="3"/>
-    </w:p>
-    <w:p>
-      <w:pPr>
-        <w:pStyle w:val="Heading2"/>
-      </w:pPr>
-      <w:r>
-        <w:t>Muscle Tsc1 Deletion Promotes Fasting Glycogen and Lipid Levels</w:t>
-      </w:r>
-    </w:p>
-    <w:p>
-      <w:pPr>
-        <w:pStyle w:val="Heading2"/>
-      </w:pPr>
-    </w:p>
-    <w:p>
-      <w:pPr>
-        <w:pStyle w:val="Heading2"/>
-      </w:pPr>
-      <w:r>
-        <w:t>Activation of mTORC1 in Muscle Does Not Result in Insulin Resistance</w:t>
-      </w:r>
-    </w:p>
-    <w:p/>
-    <w:p>
-      <w:pPr>
-        <w:pStyle w:val="Heading2"/>
-      </w:pPr>
-      <w:r>
-        <w:t>Ablation of Muscle Tsc1 Results in Increased Expression of Fatty Acid Uptake Genes</w:t>
-      </w:r>
-    </w:p>
-    <w:p>
-      <w:pPr>
-        <w:pStyle w:val="Heading2"/>
-      </w:pPr>
-    </w:p>
-    <w:p>
-      <w:pPr>
-        <w:pStyle w:val="Heading1"/>
-      </w:pPr>
-      <w:r>
-        <w:t>Discussion</w:t>
-      </w:r>
-    </w:p>
-    <w:p>
-      <w:pPr>
-        <w:pStyle w:val="Heading1"/>
-      </w:pPr>
-      <w:r>
-        <w:t>References</w:t>
-      </w:r>
-    </w:p>
-    <w:p>
-      <w:pPr>
-        <w:pStyle w:val="Heading1"/>
-      </w:pPr>
-      <w:r>
-        <w:t>Tables</w:t>
-      </w:r>
-    </w:p>
-    <w:p/>
-    <w:p>
-      <w:r>
-        <w:t>Table 1: Composition of Control and High Protein Diets.</w:t>
-      </w:r>
-    </w:p>
-    <w:p>
-      <w:pPr>
-        <w:pStyle w:val="Heading1"/>
-      </w:pPr>
-      <w:r>
-        <w:t>Figure Legends</w:t>
+        <w:t xml:space="preserve"> in muscle leads to increased fasted glycogen and triglyceride levels in quadriceps.</w:t>
       </w:r>
     </w:p>
     <w:sectPr>
@@ -416,17 +1386,297 @@
         </w:rPr>
         <w:annotationRef/>
       </w:r>
-      <w:proofErr w:type="spellStart"/>
-      <w:r>
-        <w:t>Analyse</w:t>
-      </w:r>
-      <w:proofErr w:type="spellEnd"/>
-      <w:r>
-        <w:t xml:space="preserve"> CLAMS</w:t>
+      <w:r>
+        <w:t>Analyse CLAMS</w:t>
+      </w:r>
+    </w:p>
+  </w:comment>
+  <w:comment w:id="3" w:author="Dave Bridges" w:date="2015-08-03T07:35:00Z" w:initials="DB">
+    <w:p>
+      <w:pPr>
+        <w:pStyle w:val="CommentText"/>
+      </w:pPr>
+      <w:r>
+        <w:rPr>
+          <w:rStyle w:val="CommentReference"/>
+        </w:rPr>
+        <w:annotationRef/>
+      </w:r>
+      <w:r>
+        <w:t>Need to do</w:t>
+      </w:r>
+    </w:p>
+  </w:comment>
+  <w:comment w:id="4" w:author="Dave Bridges" w:date="2015-08-03T07:36:00Z" w:initials="DB">
+    <w:p>
+      <w:pPr>
+        <w:pStyle w:val="CommentText"/>
+      </w:pPr>
+      <w:r>
+        <w:rPr>
+          <w:rStyle w:val="CommentReference"/>
+        </w:rPr>
+        <w:annotationRef/>
+      </w:r>
+      <w:r>
+        <w:t>Find and add refs</w:t>
+      </w:r>
+    </w:p>
+  </w:comment>
+  <w:comment w:id="5" w:author="Dave Bridges" w:date="2015-08-03T08:05:00Z" w:initials="DB">
+    <w:p>
+      <w:pPr>
+        <w:pStyle w:val="CommentText"/>
+      </w:pPr>
+      <w:r>
+        <w:rPr>
+          <w:rStyle w:val="CommentReference"/>
+        </w:rPr>
+        <w:annotationRef/>
+      </w:r>
+      <w:r>
+        <w:t>Get this data</w:t>
       </w:r>
     </w:p>
   </w:comment>
 </w:comments>
+</file>
+
+<file path=word/numbering.xml><?xml version="1.0" encoding="utf-8"?>
+<w:numbering xmlns:wpc="http://schemas.microsoft.com/office/word/2010/wordprocessingCanvas" xmlns:mo="http://schemas.microsoft.com/office/mac/office/2008/main" xmlns:mc="http://schemas.openxmlformats.org/markup-compatibility/2006" xmlns:mv="urn:schemas-microsoft-com:mac:vml" xmlns:o="urn:schemas-microsoft-com:office:office" xmlns:r="http://schemas.openxmlformats.org/officeDocument/2006/relationships" xmlns:m="http://schemas.openxmlformats.org/officeDocument/2006/math" xmlns:v="urn:schemas-microsoft-com:vml" xmlns:wp14="http://schemas.microsoft.com/office/word/2010/wordprocessingDrawing" xmlns:wp="http://schemas.openxmlformats.org/drawingml/2006/wordprocessingDrawing" xmlns:w10="urn:schemas-microsoft-com:office:word" xmlns:w="http://schemas.openxmlformats.org/wordprocessingml/2006/main" xmlns:w14="http://schemas.microsoft.com/office/word/2010/wordml" xmlns:wpg="http://schemas.microsoft.com/office/word/2010/wordprocessingGroup" xmlns:wpi="http://schemas.microsoft.com/office/word/2010/wordprocessingInk" xmlns:wne="http://schemas.microsoft.com/office/word/2006/wordml" xmlns:wps="http://schemas.microsoft.com/office/word/2010/wordprocessingShape" mc:Ignorable="w14 wp14">
+  <w:abstractNum w:abstractNumId="0">
+    <w:nsid w:val="348B70B0"/>
+    <w:multiLevelType w:val="hybridMultilevel"/>
+    <w:tmpl w:val="B0BEE3DA"/>
+    <w:lvl w:ilvl="0" w:tplc="04090001">
+      <w:start w:val="1"/>
+      <w:numFmt w:val="bullet"/>
+      <w:lvlText w:val=""/>
+      <w:lvlJc w:val="left"/>
+      <w:pPr>
+        <w:ind w:left="720" w:hanging="360"/>
+      </w:pPr>
+      <w:rPr>
+        <w:rFonts w:ascii="Symbol" w:hAnsi="Symbol" w:hint="default"/>
+      </w:rPr>
+    </w:lvl>
+    <w:lvl w:ilvl="1" w:tplc="04090003" w:tentative="1">
+      <w:start w:val="1"/>
+      <w:numFmt w:val="bullet"/>
+      <w:lvlText w:val="o"/>
+      <w:lvlJc w:val="left"/>
+      <w:pPr>
+        <w:ind w:left="1440" w:hanging="360"/>
+      </w:pPr>
+      <w:rPr>
+        <w:rFonts w:ascii="Courier New" w:hAnsi="Courier New" w:cs="Courier New" w:hint="default"/>
+      </w:rPr>
+    </w:lvl>
+    <w:lvl w:ilvl="2" w:tplc="04090005" w:tentative="1">
+      <w:start w:val="1"/>
+      <w:numFmt w:val="bullet"/>
+      <w:lvlText w:val=""/>
+      <w:lvlJc w:val="left"/>
+      <w:pPr>
+        <w:ind w:left="2160" w:hanging="360"/>
+      </w:pPr>
+      <w:rPr>
+        <w:rFonts w:ascii="Wingdings" w:hAnsi="Wingdings" w:hint="default"/>
+      </w:rPr>
+    </w:lvl>
+    <w:lvl w:ilvl="3" w:tplc="04090001" w:tentative="1">
+      <w:start w:val="1"/>
+      <w:numFmt w:val="bullet"/>
+      <w:lvlText w:val=""/>
+      <w:lvlJc w:val="left"/>
+      <w:pPr>
+        <w:ind w:left="2880" w:hanging="360"/>
+      </w:pPr>
+      <w:rPr>
+        <w:rFonts w:ascii="Symbol" w:hAnsi="Symbol" w:hint="default"/>
+      </w:rPr>
+    </w:lvl>
+    <w:lvl w:ilvl="4" w:tplc="04090003" w:tentative="1">
+      <w:start w:val="1"/>
+      <w:numFmt w:val="bullet"/>
+      <w:lvlText w:val="o"/>
+      <w:lvlJc w:val="left"/>
+      <w:pPr>
+        <w:ind w:left="3600" w:hanging="360"/>
+      </w:pPr>
+      <w:rPr>
+        <w:rFonts w:ascii="Courier New" w:hAnsi="Courier New" w:cs="Courier New" w:hint="default"/>
+      </w:rPr>
+    </w:lvl>
+    <w:lvl w:ilvl="5" w:tplc="04090005" w:tentative="1">
+      <w:start w:val="1"/>
+      <w:numFmt w:val="bullet"/>
+      <w:lvlText w:val=""/>
+      <w:lvlJc w:val="left"/>
+      <w:pPr>
+        <w:ind w:left="4320" w:hanging="360"/>
+      </w:pPr>
+      <w:rPr>
+        <w:rFonts w:ascii="Wingdings" w:hAnsi="Wingdings" w:hint="default"/>
+      </w:rPr>
+    </w:lvl>
+    <w:lvl w:ilvl="6" w:tplc="04090001" w:tentative="1">
+      <w:start w:val="1"/>
+      <w:numFmt w:val="bullet"/>
+      <w:lvlText w:val=""/>
+      <w:lvlJc w:val="left"/>
+      <w:pPr>
+        <w:ind w:left="5040" w:hanging="360"/>
+      </w:pPr>
+      <w:rPr>
+        <w:rFonts w:ascii="Symbol" w:hAnsi="Symbol" w:hint="default"/>
+      </w:rPr>
+    </w:lvl>
+    <w:lvl w:ilvl="7" w:tplc="04090003" w:tentative="1">
+      <w:start w:val="1"/>
+      <w:numFmt w:val="bullet"/>
+      <w:lvlText w:val="o"/>
+      <w:lvlJc w:val="left"/>
+      <w:pPr>
+        <w:ind w:left="5760" w:hanging="360"/>
+      </w:pPr>
+      <w:rPr>
+        <w:rFonts w:ascii="Courier New" w:hAnsi="Courier New" w:cs="Courier New" w:hint="default"/>
+      </w:rPr>
+    </w:lvl>
+    <w:lvl w:ilvl="8" w:tplc="04090005" w:tentative="1">
+      <w:start w:val="1"/>
+      <w:numFmt w:val="bullet"/>
+      <w:lvlText w:val=""/>
+      <w:lvlJc w:val="left"/>
+      <w:pPr>
+        <w:ind w:left="6480" w:hanging="360"/>
+      </w:pPr>
+      <w:rPr>
+        <w:rFonts w:ascii="Wingdings" w:hAnsi="Wingdings" w:hint="default"/>
+      </w:rPr>
+    </w:lvl>
+  </w:abstractNum>
+  <w:abstractNum w:abstractNumId="1">
+    <w:nsid w:val="54E36319"/>
+    <w:multiLevelType w:val="hybridMultilevel"/>
+    <w:tmpl w:val="1EDEB014"/>
+    <w:lvl w:ilvl="0" w:tplc="04090001">
+      <w:start w:val="1"/>
+      <w:numFmt w:val="bullet"/>
+      <w:lvlText w:val=""/>
+      <w:lvlJc w:val="left"/>
+      <w:pPr>
+        <w:ind w:left="720" w:hanging="360"/>
+      </w:pPr>
+      <w:rPr>
+        <w:rFonts w:ascii="Symbol" w:hAnsi="Symbol" w:hint="default"/>
+      </w:rPr>
+    </w:lvl>
+    <w:lvl w:ilvl="1" w:tplc="04090003" w:tentative="1">
+      <w:start w:val="1"/>
+      <w:numFmt w:val="bullet"/>
+      <w:lvlText w:val="o"/>
+      <w:lvlJc w:val="left"/>
+      <w:pPr>
+        <w:ind w:left="1440" w:hanging="360"/>
+      </w:pPr>
+      <w:rPr>
+        <w:rFonts w:ascii="Courier New" w:hAnsi="Courier New" w:cs="Courier New" w:hint="default"/>
+      </w:rPr>
+    </w:lvl>
+    <w:lvl w:ilvl="2" w:tplc="04090005" w:tentative="1">
+      <w:start w:val="1"/>
+      <w:numFmt w:val="bullet"/>
+      <w:lvlText w:val=""/>
+      <w:lvlJc w:val="left"/>
+      <w:pPr>
+        <w:ind w:left="2160" w:hanging="360"/>
+      </w:pPr>
+      <w:rPr>
+        <w:rFonts w:ascii="Wingdings" w:hAnsi="Wingdings" w:hint="default"/>
+      </w:rPr>
+    </w:lvl>
+    <w:lvl w:ilvl="3" w:tplc="04090001" w:tentative="1">
+      <w:start w:val="1"/>
+      <w:numFmt w:val="bullet"/>
+      <w:lvlText w:val=""/>
+      <w:lvlJc w:val="left"/>
+      <w:pPr>
+        <w:ind w:left="2880" w:hanging="360"/>
+      </w:pPr>
+      <w:rPr>
+        <w:rFonts w:ascii="Symbol" w:hAnsi="Symbol" w:hint="default"/>
+      </w:rPr>
+    </w:lvl>
+    <w:lvl w:ilvl="4" w:tplc="04090003" w:tentative="1">
+      <w:start w:val="1"/>
+      <w:numFmt w:val="bullet"/>
+      <w:lvlText w:val="o"/>
+      <w:lvlJc w:val="left"/>
+      <w:pPr>
+        <w:ind w:left="3600" w:hanging="360"/>
+      </w:pPr>
+      <w:rPr>
+        <w:rFonts w:ascii="Courier New" w:hAnsi="Courier New" w:cs="Courier New" w:hint="default"/>
+      </w:rPr>
+    </w:lvl>
+    <w:lvl w:ilvl="5" w:tplc="04090005" w:tentative="1">
+      <w:start w:val="1"/>
+      <w:numFmt w:val="bullet"/>
+      <w:lvlText w:val=""/>
+      <w:lvlJc w:val="left"/>
+      <w:pPr>
+        <w:ind w:left="4320" w:hanging="360"/>
+      </w:pPr>
+      <w:rPr>
+        <w:rFonts w:ascii="Wingdings" w:hAnsi="Wingdings" w:hint="default"/>
+      </w:rPr>
+    </w:lvl>
+    <w:lvl w:ilvl="6" w:tplc="04090001" w:tentative="1">
+      <w:start w:val="1"/>
+      <w:numFmt w:val="bullet"/>
+      <w:lvlText w:val=""/>
+      <w:lvlJc w:val="left"/>
+      <w:pPr>
+        <w:ind w:left="5040" w:hanging="360"/>
+      </w:pPr>
+      <w:rPr>
+        <w:rFonts w:ascii="Symbol" w:hAnsi="Symbol" w:hint="default"/>
+      </w:rPr>
+    </w:lvl>
+    <w:lvl w:ilvl="7" w:tplc="04090003" w:tentative="1">
+      <w:start w:val="1"/>
+      <w:numFmt w:val="bullet"/>
+      <w:lvlText w:val="o"/>
+      <w:lvlJc w:val="left"/>
+      <w:pPr>
+        <w:ind w:left="5760" w:hanging="360"/>
+      </w:pPr>
+      <w:rPr>
+        <w:rFonts w:ascii="Courier New" w:hAnsi="Courier New" w:cs="Courier New" w:hint="default"/>
+      </w:rPr>
+    </w:lvl>
+    <w:lvl w:ilvl="8" w:tplc="04090005" w:tentative="1">
+      <w:start w:val="1"/>
+      <w:numFmt w:val="bullet"/>
+      <w:lvlText w:val=""/>
+      <w:lvlJc w:val="left"/>
+      <w:pPr>
+        <w:ind w:left="6480" w:hanging="360"/>
+      </w:pPr>
+      <w:rPr>
+        <w:rFonts w:ascii="Wingdings" w:hAnsi="Wingdings" w:hint="default"/>
+      </w:rPr>
+    </w:lvl>
+  </w:abstractNum>
+  <w:num w:numId="1">
+    <w:abstractNumId w:val="0"/>
+  </w:num>
+  <w:num w:numId="2">
+    <w:abstractNumId w:val="1"/>
+  </w:num>
+</w:numbering>
 </file>
 
 <file path=word/styles.xml><?xml version="1.0" encoding="utf-8"?>
@@ -635,7 +1885,6 @@
   <w:style w:type="character" w:default="1" w:styleId="DefaultParagraphFont">
     <w:name w:val="Default Paragraph Font"/>
     <w:uiPriority w:val="1"/>
-    <w:semiHidden/>
     <w:unhideWhenUsed/>
   </w:style>
   <w:style w:type="table" w:default="1" w:styleId="TableNormal">
@@ -773,6 +2022,32 @@
       <w:rFonts w:ascii="Lucida Grande" w:hAnsi="Lucida Grande"/>
       <w:sz w:val="18"/>
       <w:szCs w:val="18"/>
+    </w:rPr>
+  </w:style>
+  <w:style w:type="paragraph" w:styleId="ListParagraph">
+    <w:name w:val="List Paragraph"/>
+    <w:basedOn w:val="Normal"/>
+    <w:uiPriority w:val="34"/>
+    <w:qFormat/>
+    <w:rsid w:val="003E7617"/>
+    <w:pPr>
+      <w:ind w:left="720"/>
+      <w:contextualSpacing/>
+    </w:pPr>
+  </w:style>
+  <w:style w:type="paragraph" w:styleId="NormalWeb">
+    <w:name w:val="Normal (Web)"/>
+    <w:basedOn w:val="Normal"/>
+    <w:uiPriority w:val="99"/>
+    <w:unhideWhenUsed/>
+    <w:rsid w:val="00871236"/>
+    <w:pPr>
+      <w:spacing w:before="100" w:beforeAutospacing="1" w:after="100" w:afterAutospacing="1"/>
+    </w:pPr>
+    <w:rPr>
+      <w:rFonts w:ascii="Times" w:hAnsi="Times" w:cs="Times New Roman"/>
+      <w:sz w:val="20"/>
+      <w:szCs w:val="20"/>
     </w:rPr>
   </w:style>
 </w:styles>
@@ -984,7 +2259,6 @@
   <w:style w:type="character" w:default="1" w:styleId="DefaultParagraphFont">
     <w:name w:val="Default Paragraph Font"/>
     <w:uiPriority w:val="1"/>
-    <w:semiHidden/>
     <w:unhideWhenUsed/>
   </w:style>
   <w:style w:type="table" w:default="1" w:styleId="TableNormal">
@@ -1122,6 +2396,32 @@
       <w:rFonts w:ascii="Lucida Grande" w:hAnsi="Lucida Grande"/>
       <w:sz w:val="18"/>
       <w:szCs w:val="18"/>
+    </w:rPr>
+  </w:style>
+  <w:style w:type="paragraph" w:styleId="ListParagraph">
+    <w:name w:val="List Paragraph"/>
+    <w:basedOn w:val="Normal"/>
+    <w:uiPriority w:val="34"/>
+    <w:qFormat/>
+    <w:rsid w:val="003E7617"/>
+    <w:pPr>
+      <w:ind w:left="720"/>
+      <w:contextualSpacing/>
+    </w:pPr>
+  </w:style>
+  <w:style w:type="paragraph" w:styleId="NormalWeb">
+    <w:name w:val="Normal (Web)"/>
+    <w:basedOn w:val="Normal"/>
+    <w:uiPriority w:val="99"/>
+    <w:unhideWhenUsed/>
+    <w:rsid w:val="00871236"/>
+    <w:pPr>
+      <w:spacing w:before="100" w:beforeAutospacing="1" w:after="100" w:afterAutospacing="1"/>
+    </w:pPr>
+    <w:rPr>
+      <w:rFonts w:ascii="Times" w:hAnsi="Times" w:cs="Times New Roman"/>
+      <w:sz w:val="20"/>
+      <w:szCs w:val="20"/>
     </w:rPr>
   </w:style>
 </w:styles>

</xml_diff>

<commit_message>
Added statistics for HPD body weights
</commit_message>
<xml_diff>
--- a/Manuscripts/Muscle Tsc1 Knockout Paper/Manuscript.docx
+++ b/Manuscripts/Muscle Tsc1 Knockout Paper/Manuscript.docx
@@ -16,7 +16,13 @@
     <w:p/>
     <w:p>
       <w:r>
-        <w:t>Dave Bridges, Erin Stephenson, Innocence Harvey, Binbin Lu, Kaleigh Fisher, Alan Cheng and Alan R. Saltiel</w:t>
+        <w:t xml:space="preserve">Dave Bridges, Erin </w:t>
+      </w:r>
+      <w:r>
+        <w:t xml:space="preserve">J. </w:t>
+      </w:r>
+      <w:r>
+        <w:t>Stephenson, Innocence Harvey, Binbin Lu, Kaleigh Fisher, Alan Cheng and Alan R. Saltiel</w:t>
       </w:r>
     </w:p>
     <w:p>
@@ -44,7 +50,7 @@
         </w:numPr>
       </w:pPr>
       <w:r>
-        <w:t>High protein and weight losss</w:t>
+        <w:t>Dynamic Nature of Energy Expenditure</w:t>
       </w:r>
     </w:p>
     <w:p>
@@ -56,7 +62,7 @@
         </w:numPr>
       </w:pPr>
       <w:r>
-        <w:t>mTORC1 and body composition</w:t>
+        <w:t>High protein and weight loss</w:t>
       </w:r>
     </w:p>
     <w:p>
@@ -68,6 +74,18 @@
         </w:numPr>
       </w:pPr>
       <w:r>
+        <w:t>mTORC1 and body composition</w:t>
+      </w:r>
+    </w:p>
+    <w:p>
+      <w:pPr>
+        <w:pStyle w:val="ListParagraph"/>
+        <w:numPr>
+          <w:ilvl w:val="0"/>
+          <w:numId w:val="1"/>
+        </w:numPr>
+      </w:pPr>
+      <w:r>
         <w:t>Muscle TSC KO papers</w:t>
       </w:r>
     </w:p>
@@ -93,7 +111,35 @@
         <w:t xml:space="preserve">All mice were purchased from The Jackson Laboratory.  </w:t>
       </w:r>
       <w:r>
-        <w:t xml:space="preserve">For high protein diet (HPD) feeding studies, a custom high protein diet and a matched control diet (CD) were purchased from Research Diets (see Table 1).  </w:t>
+        <w:t>For high protein diet (</w:t>
+      </w:r>
+      <w:commentRangeStart w:id="0"/>
+      <w:r>
+        <w:t>HPD</w:t>
+      </w:r>
+      <w:commentRangeEnd w:id="0"/>
+      <w:r>
+        <w:rPr>
+          <w:rStyle w:val="CommentReference"/>
+        </w:rPr>
+        <w:commentReference w:id="0"/>
+      </w:r>
+      <w:r>
+        <w:t>) feeding studies, a custom high protein diet and a matched control diet (</w:t>
+      </w:r>
+      <w:commentRangeStart w:id="1"/>
+      <w:r>
+        <w:t>CD</w:t>
+      </w:r>
+      <w:commentRangeEnd w:id="1"/>
+      <w:r>
+        <w:rPr>
+          <w:rStyle w:val="CommentReference"/>
+        </w:rPr>
+        <w:commentReference w:id="1"/>
+      </w:r>
+      <w:r>
+        <w:t xml:space="preserve">) were purchased from Research Diets (see Table 1).  </w:t>
       </w:r>
       <w:r>
         <w:t xml:space="preserve">Male </w:t>
@@ -154,7 +200,32 @@
         <w:rPr>
           <w:bCs/>
         </w:rPr>
-        <w:t xml:space="preserve"> mice (stock 005680). To generate F1 mice that were heterozygous for the floxed allele, and either had or lacked the Ckmm-Cre trasnsgene.  These parents were intercrossed to generate knockout mice (</w:t>
+        <w:t xml:space="preserve"> mice (stock 005680). To generate F1 mice that were heterozygous for the floxed allele, and either</w:t>
+      </w:r>
+      <w:r>
+        <w:rPr>
+          <w:bCs/>
+        </w:rPr>
+        <w:t xml:space="preserve"> had or lacked the </w:t>
+      </w:r>
+      <w:r>
+        <w:rPr>
+          <w:bCs/>
+          <w:i/>
+        </w:rPr>
+        <w:t xml:space="preserve">Ckmm-Cre </w:t>
+      </w:r>
+      <w:r>
+        <w:rPr>
+          <w:bCs/>
+        </w:rPr>
+        <w:t>tra</w:t>
+      </w:r>
+      <w:r>
+        <w:rPr>
+          <w:bCs/>
+        </w:rPr>
+        <w:t>nsgene.  These parents were intercrossed to generate knockout mice (</w:t>
       </w:r>
       <w:r>
         <w:rPr>
@@ -358,7 +429,19 @@
         <w:rPr>
           <w:bCs/>
         </w:rPr>
-        <w:t xml:space="preserve">  Animals were kept on a 12h light/dark cycle.  The UTHSC Institutional Animal Care and Use Committee approved all procedures.</w:t>
+        <w:t xml:space="preserve">  Animals were kept on a 12h light/dark cycle.  The UTHSC Institutional Animal Care and Use Committee approved all </w:t>
+      </w:r>
+      <w:r>
+        <w:rPr>
+          <w:bCs/>
+        </w:rPr>
+        <w:t xml:space="preserve">animal </w:t>
+      </w:r>
+      <w:r>
+        <w:rPr>
+          <w:bCs/>
+        </w:rPr>
+        <w:t>procedures.</w:t>
       </w:r>
     </w:p>
     <w:p>
@@ -381,7 +464,23 @@
     </w:p>
     <w:p>
       <w:r>
-        <w:t>Food intake was determined throughout the CD/HPD feeding studies by weighing the food in the cages of 4 mice throughout the study and calculated based on the caloric content of the food.  Food intake was therefore the average food eaten by a cage of mice divided by the number of mice in that cage.</w:t>
+        <w:t>Food intake was determined throughout the CD/HPD feeding studies by we</w:t>
+      </w:r>
+      <w:r>
+        <w:t>ighing the food in the cages (</w:t>
+      </w:r>
+      <w:r>
+        <w:t>4 mice</w:t>
+      </w:r>
+      <w:r>
+        <w:t xml:space="preserve"> per cage)</w:t>
+      </w:r>
+      <w:r>
+        <w:t xml:space="preserve"> throughout the study and calculated based on the caloric content of the food.  Food intake was therefore the average food eaten </w:t>
+      </w:r>
+      <w:r>
+        <w:lastRenderedPageBreak/>
+        <w:t>by a cage of mice divided by the number of mice in that cage.</w:t>
       </w:r>
       <w:r>
         <w:t xml:space="preserve">  </w:t>
@@ -396,14 +495,7 @@
         <w:rPr>
           <w:bCs/>
         </w:rPr>
-        <w:t xml:space="preserve">as </w:t>
-      </w:r>
-      <w:r>
-        <w:rPr>
-          <w:bCs/>
-        </w:rPr>
-        <w:lastRenderedPageBreak/>
-        <w:t>determined using an echoMRI 1</w:t>
+        <w:t>as determined using an echoMRI 1</w:t>
       </w:r>
       <w:r>
         <w:rPr>
@@ -475,6 +567,106 @@
     </w:p>
     <w:p>
       <w:pPr>
+        <w:pStyle w:val="Heading2"/>
+      </w:pPr>
+      <w:r>
+        <w:t>Statistical Analyses</w:t>
+      </w:r>
+    </w:p>
+    <w:p>
+      <w:r>
+        <w:t xml:space="preserve">All statistical analyses were performed using the R package, version 3.2.2 </w:t>
+      </w:r>
+      <w:r>
+        <w:fldChar w:fldCharType="begin" w:fldLock="1"/>
+      </w:r>
+      <w:r>
+        <w:instrText>ADDIN CSL_CITATION { "citationItems" : [ { "id" : "ITEM-1", "itemData" : { "author" : [ { "dropping-particle" : "", "family" : "R Core Team", "given" : "", "non-dropping-particle" : "", "parse-names" : false, "suffix" : "" } ], "id" : "ITEM-1", "issued" : { "date-parts" : [ [ "2013" ] ] }, "publisher-place" : "Vienna, Austria", "title" : "R: A Language and Environment for Statistical Computing", "type" : "article-journal" }, "uris" : [ "http://www.mendeley.com/documents/?uuid=5eba6a98-a1fe-40e4-8a4d-45ddfbf1cd0c" ] } ], "mendeley" : { "formattedCitation" : "[1]", "plainTextFormattedCitation" : "[1]", "previouslyFormattedCitation" : "[1]" }, "properties" : { "noteIndex" : 0 }, "schema" : "https://github.com/citation-style-language/schema/raw/master/csl-citation.json" }</w:instrText>
+      </w:r>
+      <w:r>
+        <w:fldChar w:fldCharType="separate"/>
+      </w:r>
+      <w:r>
+        <w:rPr>
+          <w:noProof/>
+        </w:rPr>
+        <w:t>[1]</w:t>
+      </w:r>
+      <w:r>
+        <w:fldChar w:fldCharType="end"/>
+      </w:r>
+      <w:r>
+        <w:t xml:space="preserve">.  </w:t>
+      </w:r>
+      <w:r>
+        <w:t>For longitudinal measurements (body weights, fat mass and lean mass), the data were analyzed by mixed linear models using uncorrelated random slopes and intercepts</w:t>
+      </w:r>
+      <w:r>
+        <w:t xml:space="preserve"> using the lme4 package version 1.1-8 </w:t>
+      </w:r>
+      <w:r>
+        <w:fldChar w:fldCharType="begin" w:fldLock="1"/>
+      </w:r>
+      <w:r>
+        <w:instrText>ADDIN CSL_CITATION { "citationItems" : [ { "id" : "ITEM-1", "itemData" : { "abstract" : "Maximum likelihood or restricted maximum likelihood (REML) estimates of the parameters in linear mixed-effects models can be determined using the lmer function in the lme4 package for R. As for most model-fitting functions in R, the model is described in an lmer call by a formula, in this case including both fixed- and random-effects terms. The formula and data together determine a numerical representation of the model from which the profiled deviance or the profiled REML criterion can be evaluated as a function of some of the model parameters. The appropriate criterion is optimized, using one of the constrained optimization functions in R, to provide the parameter estimates. We describe the structure of the model, the steps in evaluating the profiled deviance or REML criterion, and the structure of classes or types that represents such a model. Sufficient detail is included to allow specialization of these structures by users who wish to write functions to fit specialized linear mixed models, such as models incorporating pedigrees or smoothing splines, that are not easily expressible in the formula language used by lmer.", "author" : [ { "dropping-particle" : "", "family" : "Bates", "given" : "Douglas", "non-dropping-particle" : "", "parse-names" : false, "suffix" : "" }, { "dropping-particle" : "", "family" : "M\u00e4chler", "given" : "Martin", "non-dropping-particle" : "", "parse-names" : false, "suffix" : "" }, { "dropping-particle" : "", "family" : "Bolker", "given" : "Ben", "non-dropping-particle" : "", "parse-names" : false, "suffix" : "" }, { "dropping-particle" : "", "family" : "Walker", "given" : "Steven", "non-dropping-particle" : "", "parse-names" : false, "suffix" : "" } ], "container-title" : "ArXiv", "genre" : "Computation", "id" : "ITEM-1", "issued" : { "date-parts" : [ [ "2014", "6", "23" ] ] }, "note" : "R package version 1.0-6", "page" : "1-51", "title" : "Fitting Linear Mixed-Effects Models using lme4", "type" : "article-journal", "volume" : "1406.5823" }, "uris" : [ "http://www.mendeley.com/documents/?uuid=07692ab3-3e1a-494a-abdf-f54acf8bbcef" ] } ], "mendeley" : { "formattedCitation" : "[2]", "plainTextFormattedCitation" : "[2]" }, "properties" : { "noteIndex" : 0 }, "schema" : "https://github.com/citation-style-language/schema/raw/master/csl-citation.json" }</w:instrText>
+      </w:r>
+      <w:r>
+        <w:fldChar w:fldCharType="separate"/>
+      </w:r>
+      <w:r>
+        <w:rPr>
+          <w:noProof/>
+        </w:rPr>
+        <w:t>[2]</w:t>
+      </w:r>
+      <w:r>
+        <w:fldChar w:fldCharType="end"/>
+      </w:r>
+      <w:r>
+        <w:t>.  Statistical significance was determined via</w:t>
+      </w:r>
+      <w:r>
+        <w:rPr>
+          <w:rFonts w:ascii="Lucida Grande" w:hAnsi="Lucida Grande" w:cs="Lucida Grande"/>
+          <w:color w:val="000000"/>
+        </w:rPr>
+        <w:t xml:space="preserve"> χ</w:t>
+      </w:r>
+      <w:r>
+        <w:rPr>
+          <w:rFonts w:ascii="Lucida Grande" w:hAnsi="Lucida Grande" w:cs="Lucida Grande"/>
+          <w:color w:val="000000"/>
+          <w:vertAlign w:val="superscript"/>
+        </w:rPr>
+        <w:t>2</w:t>
+      </w:r>
+      <w:r>
+        <w:t xml:space="preserve"> </w:t>
+      </w:r>
+      <w:r>
+        <w:t xml:space="preserve">tests of models containing or missing the genotype or diet term.  All raw data and </w:t>
+      </w:r>
+      <w:r>
+        <w:t xml:space="preserve">reproducible </w:t>
+      </w:r>
+      <w:r>
+        <w:t>statistical analyses for this manuscript are available at</w:t>
+      </w:r>
+      <w:r>
+        <w:t xml:space="preserve"> </w:t>
+      </w:r>
+      <w:hyperlink r:id="rId7" w:history="1">
+        <w:r>
+          <w:rPr>
+            <w:rStyle w:val="Hyperlink"/>
+          </w:rPr>
+          <w:t>http://bridgeslab.github.io/TissueSpecificTscKnockouts</w:t>
+        </w:r>
+      </w:hyperlink>
+    </w:p>
+    <w:p/>
+    <w:p>
+      <w:pPr>
         <w:pStyle w:val="Heading1"/>
       </w:pPr>
       <w:r>
@@ -492,164 +684,414 @@
     <w:p/>
     <w:p>
       <w:r>
-        <w:t xml:space="preserve">To test the effects of a high protein diet, we fed 10 week old C57B/6J mice a diet containing either 10% protein or 40% protein (Table 1).  We observed a slight decrease in body weight in these animals (Figure 1A).   This was not due to a decrease in </w:t>
+        <w:t>To test the effects of</w:t>
+      </w:r>
+      <w:r>
+        <w:t xml:space="preserve"> a high protein diet, we fed 10-</w:t>
+      </w:r>
+      <w:r>
+        <w:t xml:space="preserve">week old C57B/6J mice a diet containing either 10% protein or 40% protein (Table 1).  We observed a </w:t>
+      </w:r>
+      <w:r>
+        <w:t>modest</w:t>
+      </w:r>
+      <w:r>
+        <w:t xml:space="preserve"> decrease in body weight in these animals (</w:t>
+      </w:r>
+      <w:r>
+        <w:t xml:space="preserve">29% reduction, </w:t>
+      </w:r>
+      <w:r>
+        <w:t>p=0.036</w:t>
+      </w:r>
+      <w:r>
+        <w:t xml:space="preserve">, </w:t>
+      </w:r>
+      <w:r>
+        <w:t xml:space="preserve">Figure 1A).   This was not due to a decrease in </w:t>
       </w:r>
       <w:r>
         <w:t>lean mass (Figure 1B) but rather was due to reduced accumul</w:t>
       </w:r>
       <w:r>
-        <w:t xml:space="preserve">ation of fat mass (Figure 1C). </w:t>
-      </w:r>
+        <w:t>ation of fat mass (</w:t>
+      </w:r>
+      <w:r>
+        <w:t xml:space="preserve">44% reduction, </w:t>
+      </w:r>
+      <w:r>
+        <w:t xml:space="preserve">p=0.057, </w:t>
+      </w:r>
+      <w:r>
+        <w:t xml:space="preserve">Figure 1C).  This corresponded to </w:t>
+      </w:r>
+      <w:commentRangeStart w:id="2"/>
+      <w:r>
+        <w:t xml:space="preserve">reduced mass </w:t>
+      </w:r>
+      <w:commentRangeEnd w:id="2"/>
+      <w:r>
+        <w:rPr>
+          <w:rStyle w:val="CommentReference"/>
+        </w:rPr>
+        <w:commentReference w:id="2"/>
+      </w:r>
+      <w:r>
+        <w:t>of both subcutaneous and epididymal fat pads</w:t>
+      </w:r>
+      <w:r>
+        <w:t xml:space="preserve"> at the end of the 14 weeks of diet</w:t>
+      </w:r>
+      <w:r>
+        <w:t>.</w:t>
+      </w:r>
+      <w:r>
+        <w:t xml:space="preserve">  Skeletal and cardiac muscle mass were also increased at the end of the diet (Supplementary Figure 1A).</w:t>
+      </w:r>
+      <w:bookmarkStart w:id="3" w:name="_GoBack"/>
+      <w:bookmarkEnd w:id="3"/>
     </w:p>
     <w:p/>
     <w:p>
       <w:r>
-        <w:t xml:space="preserve">To determine whether this was due to reduction of specific fat pads, we dissected subcutaneous and epididymal fat pads from these animals and determined their weights.  As shown in Figure 1D both </w:t>
-      </w:r>
-      <w:r>
-        <w:t xml:space="preserve">subcutaneous and epididymal fat pads were smaller from these animals.  We next evaluated </w:t>
-      </w:r>
-      <w:commentRangeStart w:id="0"/>
-      <w:r>
-        <w:t>adipose tissue sections,</w:t>
-      </w:r>
-      <w:commentRangeEnd w:id="0"/>
+        <w:t>In order to identify changes in energy balance in these animals, we monitored food intake of HPD and CD-fed animals throughout t</w:t>
+      </w:r>
+      <w:r>
+        <w:t>he study.  As shown in Figure</w:t>
+      </w:r>
+      <w:r>
+        <w:t>s</w:t>
+      </w:r>
+      <w:r>
+        <w:t xml:space="preserve"> 1E</w:t>
+      </w:r>
+      <w:r>
+        <w:t>-F F there was no significant difference between caloric consumption either weekly or cumulatively</w:t>
+      </w:r>
+      <w:r>
+        <w:t xml:space="preserve">.  We </w:t>
+      </w:r>
+      <w:r>
+        <w:t>next</w:t>
+      </w:r>
+      <w:r>
+        <w:t xml:space="preserve"> evaluated energy expenditure and substrate preference</w:t>
+      </w:r>
+      <w:r>
+        <w:t xml:space="preserve"> in these</w:t>
+      </w:r>
+      <w:r>
+        <w:t xml:space="preserve"> animals at the end of the dietary treatment.  We observed an increase in energy expenditure (Figure 1E without a corresponding increase in physical movement (Figure 1F).</w:t>
+      </w:r>
+      <w:r>
+        <w:t xml:space="preserve"> </w:t>
+      </w:r>
+    </w:p>
+    <w:p/>
+    <w:p>
+      <w:pPr>
+        <w:pStyle w:val="Heading2"/>
+      </w:pPr>
+      <w:r>
+        <w:t>High Protein Diet Feeding Results in mTORC1 Activation</w:t>
+      </w:r>
+    </w:p>
+    <w:p>
+      <w:r>
+        <w:t>Since mTORC1 is a major regulator of metabolism and is activated by elevated amino acids, we next evaluated whether mTORC1 activity is increased in</w:t>
+      </w:r>
+      <w:r>
+        <w:t xml:space="preserve"> C2C12 myotubes.  </w:t>
+      </w:r>
+      <w:commentRangeStart w:id="4"/>
+      <w:r>
+        <w:t>As shown in Figure 2A supplementation of cultured myotubes results in increased phosphorylation of S6K, in a rapamycin sensitive manner</w:t>
+      </w:r>
+      <w:commentRangeEnd w:id="4"/>
       <w:r>
         <w:rPr>
           <w:rStyle w:val="CommentReference"/>
         </w:rPr>
-        <w:commentReference w:id="0"/>
-      </w:r>
-      <w:r>
-        <w:t xml:space="preserve"> and observed smaller adipocytes from both depots when animals were fed a high protein diet (Figure 1E).</w:t>
-      </w:r>
-      <w:r>
-        <w:t xml:space="preserve">  Together these data suggest that feeding animals a diet that is higher in protein causes </w:t>
-      </w:r>
-      <w:r>
-        <w:t>reduced</w:t>
-      </w:r>
-      <w:r>
-        <w:t xml:space="preserve"> adiposity than animals </w:t>
-      </w:r>
-      <w:r>
-        <w:t xml:space="preserve">fed a </w:t>
-      </w:r>
-      <w:r>
-        <w:t>diet higher in carbohydrates.</w:t>
+        <w:commentReference w:id="4"/>
+      </w:r>
+      <w:r>
+        <w:t>To tes this in vivo, we evaluated quadriceps lysates from HPD fed animals.  To</w:t>
+      </w:r>
+      <w:r>
+        <w:t xml:space="preserve"> avoid the confounding effects of acute </w:t>
+      </w:r>
+      <w:r>
+        <w:t>protein feeding</w:t>
+      </w:r>
+      <w:r>
+        <w:t>, animals</w:t>
+      </w:r>
+      <w:r>
+        <w:t xml:space="preserve"> were starved for 16h prior to </w:t>
+      </w:r>
+      <w:r>
+        <w:t>sacrifice.   We blotted lysates from quadriceps for the mTORC1 target S6K and found increased phosphorylation of S6K, indicating increased mTORC1 activity in muscle tissue.</w:t>
+      </w:r>
+      <w:r>
+        <w:t xml:space="preserve">  This is consistent with previous reports of high </w:t>
+      </w:r>
+      <w:commentRangeStart w:id="5"/>
+      <w:r>
+        <w:t>protein feeding and mTORC1 activity.</w:t>
+      </w:r>
+      <w:commentRangeEnd w:id="5"/>
+      <w:r>
+        <w:rPr>
+          <w:rStyle w:val="CommentReference"/>
+        </w:rPr>
+        <w:commentReference w:id="5"/>
+      </w:r>
+    </w:p>
+    <w:p>
+      <w:pPr>
+        <w:pStyle w:val="Heading2"/>
+      </w:pPr>
+      <w:r>
+        <w:t xml:space="preserve">Muscle Tsc1 Deletion </w:t>
+      </w:r>
+      <w:r>
+        <w:t>Elevates</w:t>
+      </w:r>
+      <w:r>
+        <w:t xml:space="preserve"> Fasting Glycogen and Lipid Levels</w:t>
+      </w:r>
+    </w:p>
+    <w:p>
+      <w:r>
+        <w:t xml:space="preserve">To test whether activation of mTORC1 in muscle caused the reduced fat mass observed in the high protein diet fed animals, we generated muscle specific </w:t>
+      </w:r>
+      <w:r>
+        <w:rPr>
+          <w:i/>
+        </w:rPr>
+        <w:t xml:space="preserve">Tsc1 </w:t>
+      </w:r>
+      <w:r>
+        <w:t xml:space="preserve">knockout mice using a floxed </w:t>
+      </w:r>
+      <w:r>
+        <w:rPr>
+          <w:i/>
+        </w:rPr>
+        <w:t>Tsc1</w:t>
+      </w:r>
+      <w:r>
+        <w:t xml:space="preserve"> allele </w:t>
+      </w:r>
+      <w:r>
+        <w:fldChar w:fldCharType="begin" w:fldLock="1"/>
+      </w:r>
+      <w:r>
+        <w:instrText>ADDIN CSL_CITATION { "citationItems" : [ { "id" : "ITEM-1", "itemData" : { "ISSN" : "0964-6906", "PMID" : "11875047", "abstract" : "Tuberous sclerosis (TSC) is a autosomal dominant genetic disorder caused by mutations in either TSC1 or TSC2, and characterized by benign hamartoma growth. We developed a murine model of Tsc1 disease by gene targeting. Tsc1 null embryos die at mid-gestation from a failure of liver development. Tsc1 heterozygotes develop kidney cystadenomas and liver hemangiomas at high frequency, but the incidence of kidney tumors is somewhat lower than in Tsc2 heterozygote mice. Liver hemangiomas were more common, more severe and caused higher mortality in female than in male Tsc1 heterozygotes. Tsc1 null embryo fibroblast lines have persistent phosphorylation of the p70S6K (S6K) and its substrate S6, that is sensitive to treatment with rapamycin, indicating constitutive activation of the mTOR-S6K pathway due to loss of the Tsc1 protein, hamartin. Hyperphosphorylation of S6 is also seen in kidney tumors in the heterozygote mice, suggesting that inhibition of this pathway may have benefit in control of TSC hamartomas.", "author" : [ { "dropping-particle" : "", "family" : "Kwiatkowski", "given" : "David J.", "non-dropping-particle" : "", "parse-names" : false, "suffix" : "" }, { "dropping-particle" : "", "family" : "Zhang", "given" : "Hongbing", "non-dropping-particle" : "", "parse-names" : false, "suffix" : "" }, { "dropping-particle" : "", "family" : "Bandura", "given" : "Jennifer L", "non-dropping-particle" : "", "parse-names" : false, "suffix" : "" }, { "dropping-particle" : "", "family" : "Heiberger", "given" : "Kristina M", "non-dropping-particle" : "", "parse-names" : false, "suffix" : "" }, { "dropping-particle" : "", "family" : "Glogauer", "given" : "Michael", "non-dropping-particle" : "", "parse-names" : false, "suffix" : "" }, { "dropping-particle" : "", "family" : "el-Hashemite", "given" : "Nisreen", "non-dropping-particle" : "", "parse-names" : false, "suffix" : "" }, { "dropping-particle" : "", "family" : "Onda", "given" : "Hiroaki", "non-dropping-particle" : "", "parse-names" : false, "suffix" : "" } ], "container-title" : "Human molecular genetics", "id" : "ITEM-1", "issue" : "5", "issued" : { "date-parts" : [ [ "2002", "3", "1" ] ] }, "page" : "525-34", "title" : "A mouse model of TSC1 reveals sex-dependent lethality from liver hemangiomas, and up-regulation of p70S6 kinase activity in Tsc1 null cells.", "type" : "article-journal", "volume" : "11" }, "uris" : [ "http://www.mendeley.com/documents/?uuid=97288937-3732-4db9-b166-026482655ed6" ] } ], "mendeley" : { "formattedCitation" : "[3]", "plainTextFormattedCitation" : "[3]", "previouslyFormattedCitation" : "[2]" }, "properties" : { "noteIndex" : 0 }, "schema" : "https://github.com/citation-style-language/schema/raw/master/csl-citation.json" }</w:instrText>
+      </w:r>
+      <w:r>
+        <w:fldChar w:fldCharType="separate"/>
+      </w:r>
+      <w:r>
+        <w:rPr>
+          <w:noProof/>
+        </w:rPr>
+        <w:t>[3]</w:t>
+      </w:r>
+      <w:r>
+        <w:fldChar w:fldCharType="end"/>
+      </w:r>
+      <w:r>
+        <w:t xml:space="preserve"> and the </w:t>
+      </w:r>
+      <w:r>
+        <w:rPr>
+          <w:i/>
+        </w:rPr>
+        <w:t>Ckmm-Cre</w:t>
+      </w:r>
+      <w:r>
+        <w:t xml:space="preserve"> transgene (muscle creating kinase; </w:t>
+      </w:r>
+      <w:r>
+        <w:fldChar w:fldCharType="begin" w:fldLock="1"/>
+      </w:r>
+      <w:r>
+        <w:instrText>ADDIN CSL_CITATION { "citationItems" : [ { "id" : "ITEM-1", "itemData" : { "DOI" : "10.1016/S1097-2765(00)80155-0", "ISSN" : "10972765", "author" : [ { "dropping-particle" : "", "family" : "Br\u00fcning", "given" : "Jens C", "non-dropping-particle" : "", "parse-names" : false, "suffix" : "" }, { "dropping-particle" : "", "family" : "Michael", "given" : "M.Dodson", "non-dropping-particle" : "", "parse-names" : false, "suffix" : "" }, { "dropping-particle" : "", "family" : "Winnay", "given" : "Jonathon N", "non-dropping-particle" : "", "parse-names" : false, "suffix" : "" }, { "dropping-particle" : "", "family" : "Hayashi", "given" : "Tatsuya", "non-dropping-particle" : "", "parse-names" : false, "suffix" : "" }, { "dropping-particle" : "", "family" : "H\u00f6rsch", "given" : "Dieter", "non-dropping-particle" : "", "parse-names" : false, "suffix" : "" }, { "dropping-particle" : "", "family" : "Accili", "given" : "Domenico", "non-dropping-particle" : "", "parse-names" : false, "suffix" : "" }, { "dropping-particle" : "", "family" : "Goodyear", "given" : "Laurie J", "non-dropping-particle" : "", "parse-names" : false, "suffix" : "" }, { "dropping-particle" : "", "family" : "Kahn", "given" : "C Ronald", "non-dropping-particle" : "", "parse-names" : false, "suffix" : "" } ], "container-title" : "Molecular Cell", "id" : "ITEM-1", "issue" : "5", "issued" : { "date-parts" : [ [ "1998", "11" ] ] }, "page" : "559-569", "title" : "A Muscle-Specific Insulin Receptor Knockout Exhibits Features of the Metabolic Syndrome of NIDDM without Altering Glucose Tolerance", "type" : "article-journal", "volume" : "2" }, "uris" : [ "http://www.mendeley.com/documents/?uuid=d1ec72b2-106d-4e9a-9ddb-1df6697109ba" ] } ], "mendeley" : { "formattedCitation" : "[4]", "plainTextFormattedCitation" : "[4]", "previouslyFormattedCitation" : "[3]" }, "properties" : { "noteIndex" : 0 }, "schema" : "https://github.com/citation-style-language/schema/raw/master/csl-citation.json" }</w:instrText>
+      </w:r>
+      <w:r>
+        <w:fldChar w:fldCharType="separate"/>
+      </w:r>
+      <w:r>
+        <w:rPr>
+          <w:noProof/>
+        </w:rPr>
+        <w:t>[4]</w:t>
+      </w:r>
+      <w:r>
+        <w:fldChar w:fldCharType="end"/>
+      </w:r>
+      <w:r>
+        <w:t>).  As shown in Figure 3A, we observed efficient knockout of TSC1 and TSC2 proteins, corresponding to an increase in mTORC1 activity in quadriceps lysates from these animals.</w:t>
       </w:r>
     </w:p>
     <w:p/>
     <w:p>
       <w:r>
-        <w:t xml:space="preserve">In order to identify changes in energy balance in these animals, we monitored food intake of HPD and CD-fed animals throughout the study.  As shown in Figure 1F </w:t>
-      </w:r>
-      <w:commentRangeStart w:id="1"/>
-      <w:r>
-        <w:t>XXXX</w:t>
-      </w:r>
-      <w:commentRangeEnd w:id="1"/>
+        <w:t xml:space="preserve">We next evaluated the cell autonomous changes in muscle tissue associated with </w:t>
+      </w:r>
+      <w:r>
+        <w:rPr>
+          <w:i/>
+        </w:rPr>
+        <w:t>Tsc1</w:t>
+      </w:r>
+      <w:r>
+        <w:t xml:space="preserve"> ablation.  We found that both fasting triglycerides and fasting glycogen levels were substantially elevated in </w:t>
+      </w:r>
+      <w:r>
+        <w:rPr>
+          <w:i/>
+        </w:rPr>
+        <w:t>Tsc1</w:t>
+      </w:r>
+      <w:r>
+        <w:t xml:space="preserve"> knockout muscles</w:t>
+      </w:r>
+      <w:r>
+        <w:t xml:space="preserve"> (Figures 3B-C)</w:t>
+      </w:r>
+      <w:r>
+        <w:t xml:space="preserve">.  The increase in fasting glycogen was correlated with increases in both processed SREPB1c protein and PTG protein (Figure 3A).  This is consistent with our previous report of a mTORC1 -&gt; SREBP1c -&gt; PTG pathway that regulates fasting glycogen in the liver </w:t>
+      </w:r>
+      <w:r>
+        <w:rPr>
+          <w:i/>
+        </w:rPr>
+        <w:fldChar w:fldCharType="begin" w:fldLock="1"/>
+      </w:r>
+      <w:r>
+        <w:rPr>
+          <w:i/>
+        </w:rPr>
+        <w:instrText>ADDIN CSL_CITATION { "citationItems" : [ { "id" : "ITEM-1", "itemData" : { "DOI" : "10.2337/db13-1531", "ISSN" : "1939-327X", "PMID" : "24722244", "abstract" : "Glycogen and lipids are major storage forms of energy that are tightly regulated by hormones and metabolic signals. We demonstrate that feeding mice a high-fat diet (HFD) increases hepatic glycogen due to increased expression of the glycogenic scaffolding protein PTG/R5. PTG promoter activity was increased and glycogen levels were augmented in mice and cells after activation of the mechanistic target of rapamycin complex 1 (mTORC1) and its downstream target SREBP1. Deletion of the PTG gene in mice prevented HFD-induced hepatic glycogen accumulation. Of note, PTG deletion also blocked hepatic steatosis in HFD-fed mice and reduced the expression of numerous lipogenic genes. Additionally, PTG deletion reduced fasting glucose and insulin levels in obese mice while improving insulin sensitivity, a result of reduced hepatic glucose output. This metabolic crosstalk was due to decreased mTORC1 and SREBP activity in PTG knockout mice or knockdown cells, suggesting a positive feedback loop in which once accumulated, glycogen stimulates the mTORC1/SREBP1 pathway to shift energy storage to lipogenesis. Together, these data reveal a previously unappreciated broad role for glycogen in the control of energy homeostasis.", "author" : [ { "dropping-particle" : "", "family" : "Lu", "given" : "Binbin", "non-dropping-particle" : "", "parse-names" : false, "suffix" : "" }, { "dropping-particle" : "", "family" : "Bridges", "given" : "Dave", "non-dropping-particle" : "", "parse-names" : false, "suffix" : "" }, { "dropping-particle" : "", "family" : "Yang", "given" : "Yemen", "non-dropping-particle" : "", "parse-names" : false, "suffix" : "" }, { "dropping-particle" : "", "family" : "Fisher", "given" : "Kaleigh", "non-dropping-particle" : "", "parse-names" : false, "suffix" : "" }, { "dropping-particle" : "", "family" : "Cheng", "given" : "Alan", "non-dropping-particle" : "", "parse-names" : false, "suffix" : "" }, { "dropping-particle" : "", "family" : "Chang", "given" : "Louise", "non-dropping-particle" : "", "parse-names" : false, "suffix" : "" }, { "dropping-particle" : "", "family" : "Meng", "given" : "Zhuoxian Zhuo-Xian", "non-dropping-particle" : "", "parse-names" : false, "suffix" : "" }, { "dropping-particle" : "", "family" : "Lin", "given" : "Jiandie D.", "non-dropping-particle" : "", "parse-names" : false, "suffix" : "" }, { "dropping-particle" : "", "family" : "Downes", "given" : "Michael", "non-dropping-particle" : "", "parse-names" : false, "suffix" : "" }, { "dropping-particle" : "", "family" : "Yu", "given" : "Ruth T", "non-dropping-particle" : "", "parse-names" : false, "suffix" : "" }, { "dropping-particle" : "", "family" : "Liddle", "given" : "Christopher", "non-dropping-particle" : "", "parse-names" : false, "suffix" : "" }, { "dropping-particle" : "", "family" : "Evans", "given" : "Ronald M.", "non-dropping-particle" : "", "parse-names" : false, "suffix" : "" }, { "dropping-particle" : "", "family" : "Saltiel", "given" : "Alan\u00a0R.", "non-dropping-particle" : "", "parse-names" : false, "suffix" : "" } ], "container-title" : "Diabetes", "id" : "ITEM-1", "issue" : "9", "issued" : { "date-parts" : [ [ "2014", "9", "10" ] ] }, "page" : "2935-48", "title" : "Metabolic crosstalk: molecular links between glycogen and lipid metabolism in obesity.", "type" : "article-journal", "volume" : "63" }, "uris" : [ "http://www.mendeley.com/documents/?uuid=dd589c4b-b51f-43f2-a8cd-84cfbe3581fb" ] } ], "mendeley" : { "formattedCitation" : "[5]", "plainTextFormattedCitation" : "[5]", "previouslyFormattedCitation" : "[4]" }, "properties" : { "noteIndex" : 0 }, "schema" : "https://github.com/citation-style-language/schema/raw/master/csl-citation.json" }</w:instrText>
+      </w:r>
+      <w:r>
+        <w:rPr>
+          <w:i/>
+        </w:rPr>
+        <w:fldChar w:fldCharType="separate"/>
+      </w:r>
+      <w:r>
+        <w:rPr>
+          <w:noProof/>
+        </w:rPr>
+        <w:t>[5]</w:t>
+      </w:r>
+      <w:r>
+        <w:rPr>
+          <w:i/>
+        </w:rPr>
+        <w:fldChar w:fldCharType="end"/>
+      </w:r>
+      <w:r>
+        <w:t xml:space="preserve">.   </w:t>
+      </w:r>
+      <w:r>
+        <w:t xml:space="preserve">To determine whether this increased muscle glycogen content correlates with improved muscle function in these animals we evaluated both grip strength (Figure 3D) and amount of cycles spent on a running wheel (Figure 3E).  This is consistent with previous reports of reduced muscle strength in </w:t>
+      </w:r>
+      <w:r>
+        <w:rPr>
+          <w:i/>
+        </w:rPr>
+        <w:t xml:space="preserve">Tsc1 </w:t>
+      </w:r>
+      <w:r>
+        <w:t xml:space="preserve">knockout muscles </w:t>
+      </w:r>
+      <w:r>
+        <w:fldChar w:fldCharType="begin" w:fldLock="1"/>
+      </w:r>
+      <w:r>
+        <w:instrText>ADDIN CSL_CITATION { "citationItems" : [ { "id" : "ITEM-1", "itemData" : { "DOI" : "10.1016/j.cmet.2013.03.015", "ISSN" : "15504131", "PMID" : "23602450", "abstract" : "Autophagy is a catabolic process that ensures homeostatic cell clearance and is deregulated in a growing number of myopathological conditions. Although FoxO3 was shown to promote the expression of autophagy-related genes in skeletal muscle, the mechanisms triggering autophagy are unclear. We show that TSC1-deficient mice (TSCmKO), characterized by sustained activation of mTORC1, develop a late-onset myopathy related to impaired autophagy. In young TSCmKO mice, constitutive and starvation-induced autophagy is blocked at the induction steps via mTORC1-mediated inhibition of Ulk1, despite FoxO3 activation. Rapamycin is sufficient to restore autophagy in TSCmKO mice and improves the muscle phenotype of old mutant mice. Inversely, abrogation of mTORC1 signaling by depletion of raptor induces autophagy regardless of FoxO inhibition. Thus, mTORC1 is the dominant regulator of autophagy induction in skeletal muscle and ensures a tight coordination of metabolic pathways. These findings may open interesting avenues for therapeutic strategies directed toward autophagy-related muscle diseases.", "author" : [ { "dropping-particle" : "", "family" : "Castets", "given" : "Perrine", "non-dropping-particle" : "", "parse-names" : false, "suffix" : "" }, { "dropping-particle" : "", "family" : "Lin", "given" : "Shuo", "non-dropping-particle" : "", "parse-names" : false, "suffix" : "" }, { "dropping-particle" : "", "family" : "Rion", "given" : "Nathalie", "non-dropping-particle" : "", "parse-names" : false, "suffix" : "" }, { "dropping-particle" : "", "family" : "Fulvio", "given" : "Sabrina", "non-dropping-particle" : "Di", "parse-names" : false, "suffix" : "" }, { "dropping-particle" : "", "family" : "Romanino", "given" : "Klaas", "non-dropping-particle" : "", "parse-names" : false, "suffix" : "" }, { "dropping-particle" : "", "family" : "Guridi", "given" : "Maitea", "non-dropping-particle" : "", "parse-names" : false, "suffix" : "" }, { "dropping-particle" : "", "family" : "Frank", "given" : "Stephan", "non-dropping-particle" : "", "parse-names" : false, "suffix" : "" }, { "dropping-particle" : "", "family" : "Tintignac", "given" : "Lionel\u00a0A. a", "non-dropping-particle" : "", "parse-names" : false, "suffix" : "" }, { "dropping-particle" : "", "family" : "Sinnreich", "given" : "Michael", "non-dropping-particle" : "", "parse-names" : false, "suffix" : "" }, { "dropping-particle" : "", "family" : "R\u00fcegg", "given" : "Markus\u00a0A. a", "non-dropping-particle" : "", "parse-names" : false, "suffix" : "" }, { "dropping-particle" : "", "family" : "Di\u00a0Fulvio", "given" : "Sabrina", "non-dropping-particle" : "", "parse-names" : false, "suffix" : "" } ], "container-title" : "Cell metabolism", "id" : "ITEM-1", "issue" : "5", "issued" : { "date-parts" : [ [ "2013", "4", "7" ] ] }, "note" : "From Duplicate 1 ( Sustained Activation of mTORC1 in Skeletal Muscle Inhibits Constitutive and Starvation-Induced Autophagy and Causes a Severe, Late-Onset Myopathy - Castets, Perrine; Lin, Shuo; Rion, Nathalie; Di\u00a0Fulvio, Sabrina; Romanino, Klaas; Guridi, Maitea; Frank, Stephan; Tintignac, Lionel\u00a0A.; Sinnreich, Michael; R\u00fcegg, Markus\u00a0A. )", "page" : "731-44", "title" : "Sustained activation of mTORC1 in skeletal muscle inhibits constitutive and starvation-induced autophagy and causes a severe, late-onset myopathy.", "type" : "article-journal", "volume" : "17" }, "uris" : [ "http://www.mendeley.com/documents/?uuid=2f934ad2-30fc-46c1-9b35-a29aa432cdea" ] } ], "mendeley" : { "formattedCitation" : "[6]", "plainTextFormattedCitation" : "[6]", "previouslyFormattedCitation" : "[5]" }, "properties" : { "noteIndex" : 0 }, "schema" : "https://github.com/citation-style-language/schema/raw/master/csl-citation.json" }</w:instrText>
+      </w:r>
+      <w:r>
+        <w:fldChar w:fldCharType="separate"/>
+      </w:r>
+      <w:r>
+        <w:rPr>
+          <w:noProof/>
+        </w:rPr>
+        <w:t>[6]</w:t>
+      </w:r>
+      <w:r>
+        <w:fldChar w:fldCharType="end"/>
+      </w:r>
+      <w:r>
+        <w:t>.</w:t>
+      </w:r>
+      <w:r>
+        <w:t xml:space="preserve">  Our findings support the hypothesis that while short-term contractile function is reduced, overall muscle fitness is improved, potentially related to increased nutrient storage in these muscles.</w:t>
+      </w:r>
+    </w:p>
+    <w:p>
+      <w:pPr>
+        <w:pStyle w:val="Heading2"/>
+      </w:pPr>
+      <w:r>
+        <w:t xml:space="preserve">Deletion of </w:t>
+      </w:r>
+      <w:r>
+        <w:rPr>
+          <w:i/>
+        </w:rPr>
+        <w:t>Tsc1</w:t>
+      </w:r>
+      <w:r>
+        <w:t xml:space="preserve"> in Muscle Results in Reduced Fat Mass</w:t>
+      </w:r>
+    </w:p>
+    <w:p>
+      <w:r>
+        <w:t xml:space="preserve">We followed the body weights and composition of the muscle </w:t>
+      </w:r>
+      <w:r>
+        <w:rPr>
+          <w:i/>
+        </w:rPr>
+        <w:t xml:space="preserve">Tsc1 </w:t>
+      </w:r>
+      <w:r>
+        <w:t xml:space="preserve">knockout animals over the course of </w:t>
+      </w:r>
+      <w:commentRangeStart w:id="6"/>
+      <w:r>
+        <w:t xml:space="preserve">XX </w:t>
+      </w:r>
+      <w:commentRangeEnd w:id="6"/>
       <w:r>
         <w:rPr>
           <w:rStyle w:val="CommentReference"/>
         </w:rPr>
-        <w:commentReference w:id="1"/>
-      </w:r>
-      <w:r>
-        <w:t>.  We also evaluated energy expenditure and substrate preference</w:t>
-      </w:r>
-      <w:r>
-        <w:t xml:space="preserve"> in these animals.  As shown in Figure 1G </w:t>
-      </w:r>
-      <w:commentRangeStart w:id="2"/>
-      <w:r>
-        <w:t>XXXX</w:t>
-      </w:r>
-      <w:commentRangeEnd w:id="2"/>
-      <w:r>
-        <w:rPr>
-          <w:rStyle w:val="CommentReference"/>
-        </w:rPr>
-        <w:commentReference w:id="2"/>
-      </w:r>
-    </w:p>
-    <w:p/>
-    <w:p>
-      <w:pPr>
-        <w:pStyle w:val="Heading2"/>
-      </w:pPr>
-      <w:r>
-        <w:t>High Protein Diet Feeding Results in mTORC1 Activation</w:t>
-      </w:r>
-    </w:p>
-    <w:p>
-      <w:r>
-        <w:t>Since mTORC1 is a major regulator of metabolism and is activated by elevated amino acids, we next evaluated whether mTORC1 activity is increased in</w:t>
-      </w:r>
-      <w:r>
-        <w:t xml:space="preserve"> C2C12 myotubes.  </w:t>
-      </w:r>
-      <w:commentRangeStart w:id="3"/>
-      <w:r>
-        <w:t>As shown in Figure 2A supplementation of cultured myotubes results in increased phosphorylation of S6K, in a rapamycin sensitive manner</w:t>
-      </w:r>
-      <w:commentRangeEnd w:id="3"/>
-      <w:r>
-        <w:rPr>
-          <w:rStyle w:val="CommentReference"/>
-        </w:rPr>
-        <w:commentReference w:id="3"/>
-      </w:r>
-      <w:r>
-        <w:t>To tes this in vivo, we evaluated quadriceps lysates from HPD fed animals.  To</w:t>
-      </w:r>
-      <w:r>
-        <w:t xml:space="preserve"> avoid the confounding effects of acute </w:t>
-      </w:r>
-      <w:r>
-        <w:t>protein feeding</w:t>
-      </w:r>
-      <w:r>
-        <w:t>, animals</w:t>
-      </w:r>
-      <w:r>
-        <w:t xml:space="preserve"> were starved for 16h prior to </w:t>
-      </w:r>
-      <w:r>
-        <w:t>sacrifice.   We blotted lysates from quadriceps for the mTORC1 target S6K and found increased phosphorylation of S6K, indicating increased mTORC1 activity in muscle tissue.</w:t>
-      </w:r>
-      <w:r>
-        <w:t xml:space="preserve">  This is consistent with previous reports of high </w:t>
-      </w:r>
-      <w:commentRangeStart w:id="4"/>
-      <w:r>
-        <w:t>protein feeding and mTORC1 activity.</w:t>
-      </w:r>
-      <w:commentRangeEnd w:id="4"/>
-      <w:r>
-        <w:rPr>
-          <w:rStyle w:val="CommentReference"/>
-        </w:rPr>
-        <w:commentReference w:id="4"/>
-      </w:r>
-    </w:p>
-    <w:p>
-      <w:pPr>
-        <w:pStyle w:val="Heading2"/>
-      </w:pPr>
-      <w:r>
-        <w:t xml:space="preserve">Muscle Tsc1 Deletion </w:t>
-      </w:r>
-      <w:r>
-        <w:t>Elevates</w:t>
-      </w:r>
-      <w:r>
-        <w:t xml:space="preserve"> Fasting Glycogen and Lipid Levels</w:t>
-      </w:r>
-    </w:p>
-    <w:p>
-      <w:r>
-        <w:t xml:space="preserve">To test whether activation of mTORC1 in muscle caused the reduced fat mass observed in the high protein diet fed animals, we generated muscle specific </w:t>
+        <w:commentReference w:id="6"/>
+      </w:r>
+      <w:r>
+        <w:t>months.</w:t>
+      </w:r>
+      <w:r>
+        <w:t xml:space="preserve">  While we did not observe any reductions in lean mass, we did observe a striking lack of fat mass accumulation as these animals grew in size (Figures 4A-C).</w:t>
+      </w:r>
+      <w:r>
+        <w:t xml:space="preserve">  A previous study using a </w:t>
+      </w:r>
+      <w:r>
+        <w:rPr>
+          <w:i/>
+        </w:rPr>
+        <w:t>HSA-Cre</w:t>
+      </w:r>
+      <w:r>
+        <w:t xml:space="preserve"> mediated knockout of </w:t>
       </w:r>
       <w:r>
         <w:rPr>
@@ -658,22 +1100,13 @@
         <w:t xml:space="preserve">Tsc1 </w:t>
       </w:r>
       <w:r>
-        <w:t xml:space="preserve">knockout mice using a floxed </w:t>
-      </w:r>
-      <w:r>
-        <w:rPr>
-          <w:i/>
-        </w:rPr>
-        <w:t>Tsc1</w:t>
-      </w:r>
-      <w:r>
-        <w:t xml:space="preserve"> allele </w:t>
+        <w:t xml:space="preserve">observed dramatic reductions in both lean mass and fat mass </w:t>
       </w:r>
       <w:r>
         <w:fldChar w:fldCharType="begin" w:fldLock="1"/>
       </w:r>
       <w:r>
-        <w:instrText>ADDIN CSL_CITATION { "citationItems" : [ { "id" : "ITEM-1", "itemData" : { "ISSN" : "0964-6906", "PMID" : "11875047", "abstract" : "Tuberous sclerosis (TSC) is a autosomal dominant genetic disorder caused by mutations in either TSC1 or TSC2, and characterized by benign hamartoma growth. We developed a murine model of Tsc1 disease by gene targeting. Tsc1 null embryos die at mid-gestation from a failure of liver development. Tsc1 heterozygotes develop kidney cystadenomas and liver hemangiomas at high frequency, but the incidence of kidney tumors is somewhat lower than in Tsc2 heterozygote mice. Liver hemangiomas were more common, more severe and caused higher mortality in female than in male Tsc1 heterozygotes. Tsc1 null embryo fibroblast lines have persistent phosphorylation of the p70S6K (S6K) and its substrate S6, that is sensitive to treatment with rapamycin, indicating constitutive activation of the mTOR-S6K pathway due to loss of the Tsc1 protein, hamartin. Hyperphosphorylation of S6 is also seen in kidney tumors in the heterozygote mice, suggesting that inhibition of this pathway may have benefit in control of TSC hamartomas.", "author" : [ { "dropping-particle" : "", "family" : "Kwiatkowski", "given" : "David J", "non-dropping-particle" : "", "parse-names" : false, "suffix" : "" }, { "dropping-particle" : "", "family" : "Zhang", "given" : "Hongbing", "non-dropping-particle" : "", "parse-names" : false, "suffix" : "" }, { "dropping-particle" : "", "family" : "Bandura", "given" : "Jennifer L", "non-dropping-particle" : "", "parse-names" : false, "suffix" : "" }, { "dropping-particle" : "", "family" : "Heiberger", "given" : "Kristina M", "non-dropping-particle" : "", "parse-names" : false, "suffix" : "" }, { "dropping-particle" : "", "family" : "Glogauer", "given" : "Michael", "non-dropping-particle" : "", "parse-names" : false, "suffix" : "" }, { "dropping-particle" : "", "family" : "el-Hashemite", "given" : "Nisreen", "non-dropping-particle" : "", "parse-names" : false, "suffix" : "" }, { "dropping-particle" : "", "family" : "Onda", "given" : "Hiroaki", "non-dropping-particle" : "", "parse-names" : false, "suffix" : "" } ], "container-title" : "Human molecular genetics", "id" : "ITEM-1", "issue" : "5", "issued" : { "date-parts" : [ [ "2002", "3", "1" ] ] }, "page" : "525-34", "title" : "A mouse model of TSC1 reveals sex-dependent lethality from liver hemangiomas, and up-regulation of p70S6 kinase activity in Tsc1 null cells.", "type" : "article-journal", "volume" : "11" }, "uris" : [ "http://www.mendeley.com/documents/?uuid=97288937-3732-4db9-b166-026482655ed6" ] } ], "mendeley" : { "formattedCitation" : "[1]", "plainTextFormattedCitation" : "[1]", "previouslyFormattedCitation" : "[1]" }, "properties" : { "noteIndex" : 0 }, "schema" : "https://github.com/citation-style-language/schema/raw/master/csl-citation.json" }</w:instrText>
+        <w:instrText>ADDIN CSL_CITATION { "citationItems" : [ { "id" : "ITEM-1", "itemData" : { "DOI" : "10.1016/j.cmet.2013.03.015", "ISSN" : "15504131", "PMID" : "23602450", "abstract" : "Autophagy is a catabolic process that ensures homeostatic cell clearance and is deregulated in a growing number of myopathological conditions. Although FoxO3 was shown to promote the expression of autophagy-related genes in skeletal muscle, the mechanisms triggering autophagy are unclear. We show that TSC1-deficient mice (TSCmKO), characterized by sustained activation of mTORC1, develop a late-onset myopathy related to impaired autophagy. In young TSCmKO mice, constitutive and starvation-induced autophagy is blocked at the induction steps via mTORC1-mediated inhibition of Ulk1, despite FoxO3 activation. Rapamycin is sufficient to restore autophagy in TSCmKO mice and improves the muscle phenotype of old mutant mice. Inversely, abrogation of mTORC1 signaling by depletion of raptor induces autophagy regardless of FoxO inhibition. Thus, mTORC1 is the dominant regulator of autophagy induction in skeletal muscle and ensures a tight coordination of metabolic pathways. These findings may open interesting avenues for therapeutic strategies directed toward autophagy-related muscle diseases.", "author" : [ { "dropping-particle" : "", "family" : "Castets", "given" : "Perrine", "non-dropping-particle" : "", "parse-names" : false, "suffix" : "" }, { "dropping-particle" : "", "family" : "Lin", "given" : "Shuo", "non-dropping-particle" : "", "parse-names" : false, "suffix" : "" }, { "dropping-particle" : "", "family" : "Rion", "given" : "Nathalie", "non-dropping-particle" : "", "parse-names" : false, "suffix" : "" }, { "dropping-particle" : "", "family" : "Fulvio", "given" : "Sabrina", "non-dropping-particle" : "Di", "parse-names" : false, "suffix" : "" }, { "dropping-particle" : "", "family" : "Romanino", "given" : "Klaas", "non-dropping-particle" : "", "parse-names" : false, "suffix" : "" }, { "dropping-particle" : "", "family" : "Guridi", "given" : "Maitea", "non-dropping-particle" : "", "parse-names" : false, "suffix" : "" }, { "dropping-particle" : "", "family" : "Frank", "given" : "Stephan", "non-dropping-particle" : "", "parse-names" : false, "suffix" : "" }, { "dropping-particle" : "", "family" : "Tintignac", "given" : "Lionel\u00a0A. a", "non-dropping-particle" : "", "parse-names" : false, "suffix" : "" }, { "dropping-particle" : "", "family" : "Sinnreich", "given" : "Michael", "non-dropping-particle" : "", "parse-names" : false, "suffix" : "" }, { "dropping-particle" : "", "family" : "R\u00fcegg", "given" : "Markus\u00a0A. a", "non-dropping-particle" : "", "parse-names" : false, "suffix" : "" }, { "dropping-particle" : "", "family" : "Di\u00a0Fulvio", "given" : "Sabrina", "non-dropping-particle" : "", "parse-names" : false, "suffix" : "" } ], "container-title" : "Cell metabolism", "id" : "ITEM-1", "issue" : "5", "issued" : { "date-parts" : [ [ "2013", "4", "7" ] ] }, "note" : "From Duplicate 1 ( Sustained Activation of mTORC1 in Skeletal Muscle Inhibits Constitutive and Starvation-Induced Autophagy and Causes a Severe, Late-Onset Myopathy - Castets, Perrine; Lin, Shuo; Rion, Nathalie; Di\u00a0Fulvio, Sabrina; Romanino, Klaas; Guridi, Maitea; Frank, Stephan; Tintignac, Lionel\u00a0A.; Sinnreich, Michael; R\u00fcegg, Markus\u00a0A. )", "page" : "731-44", "title" : "Sustained activation of mTORC1 in skeletal muscle inhibits constitutive and starvation-induced autophagy and causes a severe, late-onset myopathy.", "type" : "article-journal", "volume" : "17" }, "uris" : [ "http://www.mendeley.com/documents/?uuid=2f934ad2-30fc-46c1-9b35-a29aa432cdea" ] } ], "mendeley" : { "formattedCitation" : "[6]", "plainTextFormattedCitation" : "[6]", "previouslyFormattedCitation" : "[5]" }, "properties" : { "noteIndex" : 0 }, "schema" : "https://github.com/citation-style-language/schema/raw/master/csl-citation.json" }</w:instrText>
       </w:r>
       <w:r>
         <w:fldChar w:fldCharType="separate"/>
@@ -682,226 +1115,7 @@
         <w:rPr>
           <w:noProof/>
         </w:rPr>
-        <w:t>[1]</w:t>
-      </w:r>
-      <w:r>
-        <w:fldChar w:fldCharType="end"/>
-      </w:r>
-      <w:r>
-        <w:t xml:space="preserve"> and the </w:t>
-      </w:r>
-      <w:r>
-        <w:rPr>
-          <w:i/>
-        </w:rPr>
-        <w:t>Ckmm-Cre</w:t>
-      </w:r>
-      <w:r>
-        <w:t xml:space="preserve"> transgene (muscle creating kinase; </w:t>
-      </w:r>
-      <w:r>
-        <w:fldChar w:fldCharType="begin" w:fldLock="1"/>
-      </w:r>
-      <w:r>
-        <w:instrText>ADDIN CSL_CITATION { "citationItems" : [ { "id" : "ITEM-1", "itemData" : { "DOI" : "10.1016/S1097-2765(00)80155-0", "ISSN" : "10972765", "author" : [ { "dropping-particle" : "", "family" : "Br\u00fcning", "given" : "Jens C", "non-dropping-particle" : "", "parse-names" : false, "suffix" : "" }, { "dropping-particle" : "", "family" : "Michael", "given" : "M.Dodson", "non-dropping-particle" : "", "parse-names" : false, "suffix" : "" }, { "dropping-particle" : "", "family" : "Winnay", "given" : "Jonathon N", "non-dropping-particle" : "", "parse-names" : false, "suffix" : "" }, { "dropping-particle" : "", "family" : "Hayashi", "given" : "Tatsuya", "non-dropping-particle" : "", "parse-names" : false, "suffix" : "" }, { "dropping-particle" : "", "family" : "H\u00f6rsch", "given" : "Dieter", "non-dropping-particle" : "", "parse-names" : false, "suffix" : "" }, { "dropping-particle" : "", "family" : "Accili", "given" : "Domenico", "non-dropping-particle" : "", "parse-names" : false, "suffix" : "" }, { "dropping-particle" : "", "family" : "Goodyear", "given" : "Laurie J", "non-dropping-particle" : "", "parse-names" : false, "suffix" : "" }, { "dropping-particle" : "", "family" : "Kahn", "given" : "C Ronald", "non-dropping-particle" : "", "parse-names" : false, "suffix" : "" } ], "container-title" : "Molecular Cell", "id" : "ITEM-1", "issue" : "5", "issued" : { "date-parts" : [ [ "1998", "11" ] ] }, "page" : "559-569", "title" : "A Muscle-Specific Insulin Receptor Knockout Exhibits Features of the Metabolic Syndrome of NIDDM without Altering Glucose Tolerance", "type" : "article-journal", "volume" : "2" }, "uris" : [ "http://www.mendeley.com/documents/?uuid=d1ec72b2-106d-4e9a-9ddb-1df6697109ba" ] } ], "mendeley" : { "formattedCitation" : "[2]", "plainTextFormattedCitation" : "[2]", "previouslyFormattedCitation" : "[2]" }, "properties" : { "noteIndex" : 0 }, "schema" : "https://github.com/citation-style-language/schema/raw/master/csl-citation.json" }</w:instrText>
-      </w:r>
-      <w:r>
-        <w:fldChar w:fldCharType="separate"/>
-      </w:r>
-      <w:r>
-        <w:rPr>
-          <w:noProof/>
-        </w:rPr>
-        <w:t>[2]</w:t>
-      </w:r>
-      <w:r>
-        <w:fldChar w:fldCharType="end"/>
-      </w:r>
-      <w:r>
-        <w:t>).  As shown in Figure 3A, we observed efficient knockout of TSC1 and TSC2 proteins, corresponding to an increase in mTORC1 activity in quadriceps lysates from these animals.</w:t>
-      </w:r>
-    </w:p>
-    <w:p/>
-    <w:p>
-      <w:r>
-        <w:t xml:space="preserve">We next evaluated the cell autonomous changes in muscle tissue associated with </w:t>
-      </w:r>
-      <w:r>
-        <w:rPr>
-          <w:i/>
-        </w:rPr>
-        <w:t>Tsc1</w:t>
-      </w:r>
-      <w:r>
-        <w:t xml:space="preserve"> ablation.  We found that both fasting triglycerides and fasting glycogen levels were substantially elevated in </w:t>
-      </w:r>
-      <w:r>
-        <w:rPr>
-          <w:i/>
-        </w:rPr>
-        <w:t>Tsc1</w:t>
-      </w:r>
-      <w:r>
-        <w:t xml:space="preserve"> knockout muscles</w:t>
-      </w:r>
-      <w:r>
-        <w:t xml:space="preserve"> (Figures 3B-C)</w:t>
-      </w:r>
-      <w:r>
-        <w:t xml:space="preserve">.  The increase in fasting glycogen was correlated with increases in both processed SREPB1c protein and PTG protein (Figure 3A).  This is consistent with our previous report of a mTORC1 -&gt; SREBP1c -&gt; PTG pathway that regulates fasting glycogen in the liver </w:t>
-      </w:r>
-      <w:r>
-        <w:rPr>
-          <w:i/>
-        </w:rPr>
-        <w:fldChar w:fldCharType="begin" w:fldLock="1"/>
-      </w:r>
-      <w:r>
-        <w:rPr>
-          <w:i/>
-        </w:rPr>
-        <w:instrText>ADDIN CSL_CITATION { "citationItems" : [ { "id" : "ITEM-1", "itemData" : { "DOI" : "10.2337/db13-1531", "ISSN" : "1939-327X", "PMID" : "24722244", "abstract" : "Glycogen and lipids are major storage forms of energy that are tightly regulated by hormones and metabolic signals. We demonstrate that feeding mice a high-fat diet (HFD) increases hepatic glycogen due to increased expression of the glycogenic scaffolding protein PTG/R5. PTG promoter activity was increased and glycogen levels were augmented in mice and cells after activation of the mechanistic target of rapamycin complex 1 (mTORC1) and its downstream target SREBP1. Deletion of the PTG gene in mice prevented HFD-induced hepatic glycogen accumulation. Of note, PTG deletion also blocked hepatic steatosis in HFD-fed mice and reduced the expression of numerous lipogenic genes. Additionally, PTG deletion reduced fasting glucose and insulin levels in obese mice while improving insulin sensitivity, a result of reduced hepatic glucose output. This metabolic crosstalk was due to decreased mTORC1 and SREBP activity in PTG knockout mice or knockdown cells, suggesting a positive feedback loop in which once accumulated, glycogen stimulates the mTORC1/SREBP1 pathway to shift energy storage to lipogenesis. Together, these data reveal a previously unappreciated broad role for glycogen in the control of energy homeostasis.", "author" : [ { "dropping-particle" : "", "family" : "Lu", "given" : "Binbin", "non-dropping-particle" : "", "parse-names" : false, "suffix" : "" }, { "dropping-particle" : "", "family" : "Bridges", "given" : "Dave", "non-dropping-particle" : "", "parse-names" : false, "suffix" : "" }, { "dropping-particle" : "", "family" : "Yang", "given" : "Yemen", "non-dropping-particle" : "", "parse-names" : false, "suffix" : "" }, { "dropping-particle" : "", "family" : "Fisher", "given" : "Kaleigh", "non-dropping-particle" : "", "parse-names" : false, "suffix" : "" }, { "dropping-particle" : "", "family" : "Cheng", "given" : "Alan", "non-dropping-particle" : "", "parse-names" : false, "suffix" : "" }, { "dropping-particle" : "", "family" : "Chang", "given" : "Louise", "non-dropping-particle" : "", "parse-names" : false, "suffix" : "" }, { "dropping-particle" : "", "family" : "Meng", "given" : "Zhuoxian Zhuo-Xian", "non-dropping-particle" : "", "parse-names" : false, "suffix" : "" }, { "dropping-particle" : "", "family" : "Lin", "given" : "Jiandie D.", "non-dropping-particle" : "", "parse-names" : false, "suffix" : "" }, { "dropping-particle" : "", "family" : "Downes", "given" : "Michael", "non-dropping-particle" : "", "parse-names" : false, "suffix" : "" }, { "dropping-particle" : "", "family" : "Yu", "given" : "Ruth T", "non-dropping-particle" : "", "parse-names" : false, "suffix" : "" }, { "dropping-particle" : "", "family" : "Liddle", "given" : "Christopher", "non-dropping-particle" : "", "parse-names" : false, "suffix" : "" }, { "dropping-particle" : "", "family" : "Evans", "given" : "Ronald M.", "non-dropping-particle" : "", "parse-names" : false, "suffix" : "" }, { "dropping-particle" : "", "family" : "Saltiel", "given" : "Alan\u00a0R.", "non-dropping-particle" : "", "parse-names" : false, "suffix" : "" } ], "container-title" : "Diabetes", "id" : "ITEM-1", "issue" : "9", "issued" : { "date-parts" : [ [ "2014", "9", "10" ] ] }, "page" : "2935-48", "title" : "Metabolic crosstalk: molecular links between glycogen and lipid metabolism in obesity.", "type" : "article-journal", "volume" : "63" }, "uris" : [ "http://www.mendeley.com/documents/?uuid=dd589c4b-b51f-43f2-a8cd-84cfbe3581fb" ] } ], "mendeley" : { "formattedCitation" : "[3]", "plainTextFormattedCitation" : "[3]", "previouslyFormattedCitation" : "[3]" }, "properties" : { "noteIndex" : 0 }, "schema" : "https://github.com/citation-style-language/schema/raw/master/csl-citation.json" }</w:instrText>
-      </w:r>
-      <w:r>
-        <w:rPr>
-          <w:i/>
-        </w:rPr>
-        <w:fldChar w:fldCharType="separate"/>
-      </w:r>
-      <w:r>
-        <w:rPr>
-          <w:noProof/>
-        </w:rPr>
-        <w:t>[3]</w:t>
-      </w:r>
-      <w:r>
-        <w:rPr>
-          <w:i/>
-        </w:rPr>
-        <w:fldChar w:fldCharType="end"/>
-      </w:r>
-      <w:r>
-        <w:t xml:space="preserve">.   </w:t>
-      </w:r>
-      <w:r>
-        <w:t xml:space="preserve">To determine whether this increased muscle glycogen content correlates with improved muscle function in these animals we evaluated both grip strength (Figure 3D) and amount of cycles spent on a running wheel (Figure 3E).  This is consistent with previous reports of reduced muscle strength in </w:t>
-      </w:r>
-      <w:r>
-        <w:rPr>
-          <w:i/>
-        </w:rPr>
-        <w:t xml:space="preserve">Tsc1 </w:t>
-      </w:r>
-      <w:r>
-        <w:t xml:space="preserve">knockout muscles </w:t>
-      </w:r>
-      <w:r>
-        <w:fldChar w:fldCharType="begin" w:fldLock="1"/>
-      </w:r>
-      <w:r>
-        <w:instrText>ADDIN CSL_CITATION { "citationItems" : [ { "id" : "ITEM-1", "itemData" : { "DOI" : "10.1016/j.cmet.2013.03.015", "ISSN" : "15504131", "PMID" : "23602450", "abstract" : "Autophagy is a catabolic process that ensures homeostatic cell clearance and is deregulated in a growing number of myopathological conditions. Although FoxO3 was shown to promote the expression of autophagy-related genes in skeletal muscle, the mechanisms triggering autophagy are unclear. We show that TSC1-deficient mice (TSCmKO), characterized by sustained activation of mTORC1, develop a late-onset myopathy related to impaired autophagy. In young TSCmKO mice, constitutive and starvation-induced autophagy is blocked at the induction steps via mTORC1-mediated inhibition of Ulk1, despite FoxO3 activation. Rapamycin is sufficient to restore autophagy in TSCmKO mice and improves the muscle phenotype of old mutant mice. Inversely, abrogation of mTORC1 signaling by depletion of raptor induces autophagy regardless of FoxO inhibition. Thus, mTORC1 is the dominant regulator of autophagy induction in skeletal muscle and ensures a tight coordination of metabolic pathways. These findings may open interesting avenues for therapeutic strategies directed toward autophagy-related muscle diseases.", "author" : [ { "dropping-particle" : "", "family" : "Castets", "given" : "Perrine", "non-dropping-particle" : "", "parse-names" : false, "suffix" : "" }, { "dropping-particle" : "", "family" : "Lin", "given" : "Shuo", "non-dropping-particle" : "", "parse-names" : false, "suffix" : "" }, { "dropping-particle" : "", "family" : "Rion", "given" : "Nathalie", "non-dropping-particle" : "", "parse-names" : false, "suffix" : "" }, { "dropping-particle" : "", "family" : "Fulvio", "given" : "Sabrina", "non-dropping-particle" : "Di", "parse-names" : false, "suffix" : "" }, { "dropping-particle" : "", "family" : "Romanino", "given" : "Klaas", "non-dropping-particle" : "", "parse-names" : false, "suffix" : "" }, { "dropping-particle" : "", "family" : "Guridi", "given" : "Maitea", "non-dropping-particle" : "", "parse-names" : false, "suffix" : "" }, { "dropping-particle" : "", "family" : "Frank", "given" : "Stephan", "non-dropping-particle" : "", "parse-names" : false, "suffix" : "" }, { "dropping-particle" : "", "family" : "Tintignac", "given" : "Lionel\u00a0A. a", "non-dropping-particle" : "", "parse-names" : false, "suffix" : "" }, { "dropping-particle" : "", "family" : "Sinnreich", "given" : "Michael", "non-dropping-particle" : "", "parse-names" : false, "suffix" : "" }, { "dropping-particle" : "", "family" : "R\u00fcegg", "given" : "Markus\u00a0A. a", "non-dropping-particle" : "", "parse-names" : false, "suffix" : "" }, { "dropping-particle" : "", "family" : "Di\u00a0Fulvio", "given" : "Sabrina", "non-dropping-particle" : "", "parse-names" : false, "suffix" : "" } ], "container-title" : "Cell metabolism", "id" : "ITEM-1", "issue" : "5", "issued" : { "date-parts" : [ [ "2013", "4", "7" ] ] }, "note" : "From Duplicate 1 ( Sustained Activation of mTORC1 in Skeletal Muscle Inhibits Constitutive and Starvation-Induced Autophagy and Causes a Severe, Late-Onset Myopathy - Castets, Perrine; Lin, Shuo; Rion, Nathalie; Di\u00a0Fulvio, Sabrina; Romanino, Klaas; Guridi, Maitea; Frank, Stephan; Tintignac, Lionel\u00a0A.; Sinnreich, Michael; R\u00fcegg, Markus\u00a0A. )", "page" : "731-44", "title" : "Sustained activation of mTORC1 in skeletal muscle inhibits constitutive and starvation-induced autophagy and causes a severe, late-onset myopathy.", "type" : "article-journal", "volume" : "17" }, "uris" : [ "http://www.mendeley.com/documents/?uuid=2f934ad2-30fc-46c1-9b35-a29aa432cdea" ] } ], "mendeley" : { "formattedCitation" : "[4]", "plainTextFormattedCitation" : "[4]", "previouslyFormattedCitation" : "[4]" }, "properties" : { "noteIndex" : 0 }, "schema" : "https://github.com/citation-style-language/schema/raw/master/csl-citation.json" }</w:instrText>
-      </w:r>
-      <w:r>
-        <w:fldChar w:fldCharType="separate"/>
-      </w:r>
-      <w:r>
-        <w:rPr>
-          <w:noProof/>
-        </w:rPr>
-        <w:t>[4]</w:t>
-      </w:r>
-      <w:r>
-        <w:fldChar w:fldCharType="end"/>
-      </w:r>
-      <w:r>
-        <w:t>.</w:t>
-      </w:r>
-      <w:r>
-        <w:t xml:space="preserve">  Our findings support the hypothesis that while short-term contractile function is reduced, overall muscle fitness is improved, potentially related to increased nutrient storage in these muscles.</w:t>
-      </w:r>
-    </w:p>
-    <w:p>
-      <w:pPr>
-        <w:pStyle w:val="Heading2"/>
-      </w:pPr>
-      <w:r>
-        <w:t xml:space="preserve">Deletion of </w:t>
-      </w:r>
-      <w:r>
-        <w:rPr>
-          <w:i/>
-        </w:rPr>
-        <w:t>Tsc1</w:t>
-      </w:r>
-      <w:r>
-        <w:t xml:space="preserve"> in Muscle Results in Reduced Fat Mass</w:t>
-      </w:r>
-    </w:p>
-    <w:p>
-      <w:r>
-        <w:t xml:space="preserve">We followed the body weights and composition of the muscle </w:t>
-      </w:r>
-      <w:r>
-        <w:rPr>
-          <w:i/>
-        </w:rPr>
-        <w:t xml:space="preserve">Tsc1 </w:t>
-      </w:r>
-      <w:r>
-        <w:t xml:space="preserve">knockout animals over the course of </w:t>
-      </w:r>
-      <w:commentRangeStart w:id="5"/>
-      <w:r>
-        <w:t xml:space="preserve">XX </w:t>
-      </w:r>
-      <w:commentRangeEnd w:id="5"/>
-      <w:r>
-        <w:rPr>
-          <w:rStyle w:val="CommentReference"/>
-        </w:rPr>
-        <w:commentReference w:id="5"/>
-      </w:r>
-      <w:r>
-        <w:t>months.</w:t>
-      </w:r>
-      <w:r>
-        <w:t xml:space="preserve">  While we did not observe any reductions in lean mass, we did observe a striking lack of fat mass accumulation as these animals grew in size (Figures 4A-C).</w:t>
-      </w:r>
-      <w:r>
-        <w:t xml:space="preserve">  A previous study using a </w:t>
-      </w:r>
-      <w:r>
-        <w:rPr>
-          <w:i/>
-        </w:rPr>
-        <w:t>HSA-Cre</w:t>
-      </w:r>
-      <w:r>
-        <w:t xml:space="preserve"> mediated knockout of </w:t>
-      </w:r>
-      <w:r>
-        <w:rPr>
-          <w:i/>
-        </w:rPr>
-        <w:t xml:space="preserve">Tsc1 </w:t>
-      </w:r>
-      <w:r>
-        <w:t xml:space="preserve">observed dramatic reductions in both lean mass and fat mass </w:t>
-      </w:r>
-      <w:r>
-        <w:fldChar w:fldCharType="begin" w:fldLock="1"/>
-      </w:r>
-      <w:r>
-        <w:instrText>ADDIN CSL_CITATION { "citationItems" : [ { "id" : "ITEM-1", "itemData" : { "DOI" : "10.1016/j.cmet.2013.03.015", "ISSN" : "15504131", "PMID" : "23602450", "abstract" : "Autophagy is a catabolic process that ensures homeostatic cell clearance and is deregulated in a growing number of myopathological conditions. Although FoxO3 was shown to promote the expression of autophagy-related genes in skeletal muscle, the mechanisms triggering autophagy are unclear. We show that TSC1-deficient mice (TSCmKO), characterized by sustained activation of mTORC1, develop a late-onset myopathy related to impaired autophagy. In young TSCmKO mice, constitutive and starvation-induced autophagy is blocked at the induction steps via mTORC1-mediated inhibition of Ulk1, despite FoxO3 activation. Rapamycin is sufficient to restore autophagy in TSCmKO mice and improves the muscle phenotype of old mutant mice. Inversely, abrogation of mTORC1 signaling by depletion of raptor induces autophagy regardless of FoxO inhibition. Thus, mTORC1 is the dominant regulator of autophagy induction in skeletal muscle and ensures a tight coordination of metabolic pathways. These findings may open interesting avenues for therapeutic strategies directed toward autophagy-related muscle diseases.", "author" : [ { "dropping-particle" : "", "family" : "Castets", "given" : "Perrine", "non-dropping-particle" : "", "parse-names" : false, "suffix" : "" }, { "dropping-particle" : "", "family" : "Lin", "given" : "Shuo", "non-dropping-particle" : "", "parse-names" : false, "suffix" : "" }, { "dropping-particle" : "", "family" : "Rion", "given" : "Nathalie", "non-dropping-particle" : "", "parse-names" : false, "suffix" : "" }, { "dropping-particle" : "", "family" : "Fulvio", "given" : "Sabrina", "non-dropping-particle" : "Di", "parse-names" : false, "suffix" : "" }, { "dropping-particle" : "", "family" : "Romanino", "given" : "Klaas", "non-dropping-particle" : "", "parse-names" : false, "suffix" : "" }, { "dropping-particle" : "", "family" : "Guridi", "given" : "Maitea", "non-dropping-particle" : "", "parse-names" : false, "suffix" : "" }, { "dropping-particle" : "", "family" : "Frank", "given" : "Stephan", "non-dropping-particle" : "", "parse-names" : false, "suffix" : "" }, { "dropping-particle" : "", "family" : "Tintignac", "given" : "Lionel\u00a0A. a", "non-dropping-particle" : "", "parse-names" : false, "suffix" : "" }, { "dropping-particle" : "", "family" : "Sinnreich", "given" : "Michael", "non-dropping-particle" : "", "parse-names" : false, "suffix" : "" }, { "dropping-particle" : "", "family" : "R\u00fcegg", "given" : "Markus\u00a0A. a", "non-dropping-particle" : "", "parse-names" : false, "suffix" : "" }, { "dropping-particle" : "", "family" : "Di\u00a0Fulvio", "given" : "Sabrina", "non-dropping-particle" : "", "parse-names" : false, "suffix" : "" } ], "container-title" : "Cell metabolism", "id" : "ITEM-1", "issue" : "5", "issued" : { "date-parts" : [ [ "2013", "4", "7" ] ] }, "note" : "From Duplicate 1 ( Sustained Activation of mTORC1 in Skeletal Muscle Inhibits Constitutive and Starvation-Induced Autophagy and Causes a Severe, Late-Onset Myopathy - Castets, Perrine; Lin, Shuo; Rion, Nathalie; Di\u00a0Fulvio, Sabrina; Romanino, Klaas; Guridi, Maitea; Frank, Stephan; Tintignac, Lionel\u00a0A.; Sinnreich, Michael; R\u00fcegg, Markus\u00a0A. )", "page" : "731-44", "title" : "Sustained activation of mTORC1 in skeletal muscle inhibits constitutive and starvation-induced autophagy and causes a severe, late-onset myopathy.", "type" : "article-journal", "volume" : "17" }, "uris" : [ "http://www.mendeley.com/documents/?uuid=2f934ad2-30fc-46c1-9b35-a29aa432cdea" ] } ], "mendeley" : { "formattedCitation" : "[4]", "plainTextFormattedCitation" : "[4]" }, "properties" : { "noteIndex" : 0 }, "schema" : "https://github.com/citation-style-language/schema/raw/master/csl-citation.json" }</w:instrText>
-      </w:r>
-      <w:r>
-        <w:fldChar w:fldCharType="separate"/>
-      </w:r>
-      <w:r>
-        <w:rPr>
-          <w:noProof/>
-        </w:rPr>
-        <w:t>[4]</w:t>
+        <w:t>[6]</w:t>
       </w:r>
       <w:r>
         <w:fldChar w:fldCharType="end"/>
@@ -963,8 +1177,18 @@
       <w:r>
         <w:t>Differences between KO models</w:t>
       </w:r>
-      <w:bookmarkStart w:id="6" w:name="_GoBack"/>
-      <w:bookmarkEnd w:id="6"/>
+    </w:p>
+    <w:p>
+      <w:pPr>
+        <w:pStyle w:val="ListParagraph"/>
+        <w:numPr>
+          <w:ilvl w:val="0"/>
+          <w:numId w:val="2"/>
+        </w:numPr>
+      </w:pPr>
+      <w:r>
+        <w:t>Anabolic Signaling and Energy Expenditure</w:t>
+      </w:r>
     </w:p>
     <w:p>
       <w:pPr>
@@ -977,7 +1201,7 @@
     <w:p>
       <w:pPr>
         <w:pStyle w:val="NormalWeb"/>
-        <w:divId w:val="1997032628"/>
+        <w:divId w:val="152109505"/>
         <w:rPr>
           <w:rFonts w:ascii="Cambria" w:hAnsi="Cambria"/>
           <w:noProof/>
@@ -999,7 +1223,7 @@
           <w:noProof/>
           <w:sz w:val="24"/>
         </w:rPr>
-        <w:t xml:space="preserve">1. Kwiatkowski DJ, Zhang H, Bandura JL, Heiberger KM, Glogauer M, el-Hashemite N, Onda H: </w:t>
+        <w:t xml:space="preserve">1. R Core Team: </w:t>
       </w:r>
       <w:r>
         <w:rPr>
@@ -1009,6 +1233,116 @@
           <w:noProof/>
           <w:sz w:val="24"/>
         </w:rPr>
+        <w:t>R: A Language and Environment for Statistical Computing</w:t>
+      </w:r>
+      <w:r>
+        <w:rPr>
+          <w:rFonts w:ascii="Cambria" w:hAnsi="Cambria"/>
+          <w:noProof/>
+          <w:sz w:val="24"/>
+        </w:rPr>
+        <w:t>. 2013.</w:t>
+      </w:r>
+    </w:p>
+    <w:p>
+      <w:pPr>
+        <w:pStyle w:val="NormalWeb"/>
+        <w:divId w:val="152109505"/>
+        <w:rPr>
+          <w:rFonts w:ascii="Cambria" w:hAnsi="Cambria"/>
+          <w:noProof/>
+          <w:sz w:val="24"/>
+        </w:rPr>
+      </w:pPr>
+      <w:r>
+        <w:rPr>
+          <w:rFonts w:ascii="Cambria" w:hAnsi="Cambria"/>
+          <w:noProof/>
+          <w:sz w:val="24"/>
+        </w:rPr>
+        <w:t xml:space="preserve">2. Bates D, Mächler M, Bolker B, Walker S: </w:t>
+      </w:r>
+      <w:r>
+        <w:rPr>
+          <w:rFonts w:ascii="Cambria" w:hAnsi="Cambria"/>
+          <w:b/>
+          <w:bCs/>
+          <w:noProof/>
+          <w:sz w:val="24"/>
+        </w:rPr>
+        <w:t>Fitting Linear Mixed-Effects Models using lme4</w:t>
+      </w:r>
+      <w:r>
+        <w:rPr>
+          <w:rFonts w:ascii="Cambria" w:hAnsi="Cambria"/>
+          <w:noProof/>
+          <w:sz w:val="24"/>
+        </w:rPr>
+        <w:t xml:space="preserve">. </w:t>
+      </w:r>
+      <w:r>
+        <w:rPr>
+          <w:rFonts w:ascii="Cambria" w:hAnsi="Cambria"/>
+          <w:i/>
+          <w:iCs/>
+          <w:noProof/>
+          <w:sz w:val="24"/>
+        </w:rPr>
+        <w:t>ArXiv</w:t>
+      </w:r>
+      <w:r>
+        <w:rPr>
+          <w:rFonts w:ascii="Cambria" w:hAnsi="Cambria"/>
+          <w:noProof/>
+          <w:sz w:val="24"/>
+        </w:rPr>
+        <w:t xml:space="preserve"> 2014, </w:t>
+      </w:r>
+      <w:r>
+        <w:rPr>
+          <w:rFonts w:ascii="Cambria" w:hAnsi="Cambria"/>
+          <w:b/>
+          <w:bCs/>
+          <w:noProof/>
+          <w:sz w:val="24"/>
+        </w:rPr>
+        <w:t>1406.5823</w:t>
+      </w:r>
+      <w:r>
+        <w:rPr>
+          <w:rFonts w:ascii="Cambria" w:hAnsi="Cambria"/>
+          <w:noProof/>
+          <w:sz w:val="24"/>
+        </w:rPr>
+        <w:t>:1–51.</w:t>
+      </w:r>
+    </w:p>
+    <w:p>
+      <w:pPr>
+        <w:pStyle w:val="NormalWeb"/>
+        <w:divId w:val="152109505"/>
+        <w:rPr>
+          <w:rFonts w:ascii="Cambria" w:hAnsi="Cambria"/>
+          <w:noProof/>
+          <w:sz w:val="24"/>
+        </w:rPr>
+      </w:pPr>
+      <w:r>
+        <w:rPr>
+          <w:rFonts w:ascii="Cambria" w:hAnsi="Cambria"/>
+          <w:noProof/>
+          <w:sz w:val="24"/>
+        </w:rPr>
+        <w:t xml:space="preserve">3. Kwiatkowski DJ, Zhang H, Bandura JL, Heiberger KM, Glogauer M, el-Hashemite N, Onda H: </w:t>
+      </w:r>
+      <w:r>
+        <w:rPr>
+          <w:rFonts w:ascii="Cambria" w:hAnsi="Cambria"/>
+          <w:b/>
+          <w:bCs/>
+          <w:noProof/>
+          <w:sz w:val="24"/>
+        </w:rPr>
         <w:t>A mouse model of TSC1 reveals sex-dependent lethality from liver hemangiomas, and up-regulation of p70S6 kinase activity in Tsc1 null cells.</w:t>
       </w:r>
       <w:r>
@@ -1059,20 +1393,20 @@
     <w:p>
       <w:pPr>
         <w:pStyle w:val="NormalWeb"/>
-        <w:divId w:val="1997032628"/>
-        <w:rPr>
-          <w:rFonts w:ascii="Cambria" w:hAnsi="Cambria"/>
-          <w:noProof/>
-          <w:sz w:val="24"/>
-        </w:rPr>
-      </w:pPr>
-      <w:r>
-        <w:rPr>
-          <w:rFonts w:ascii="Cambria" w:hAnsi="Cambria"/>
-          <w:noProof/>
-          <w:sz w:val="24"/>
-        </w:rPr>
-        <w:t xml:space="preserve">2. Brüning JC, Michael MD, Winnay JN, Hayashi T, Hörsch D, Accili D, Goodyear LJ, Kahn CR: </w:t>
+        <w:divId w:val="152109505"/>
+        <w:rPr>
+          <w:rFonts w:ascii="Cambria" w:hAnsi="Cambria"/>
+          <w:noProof/>
+          <w:sz w:val="24"/>
+        </w:rPr>
+      </w:pPr>
+      <w:r>
+        <w:rPr>
+          <w:rFonts w:ascii="Cambria" w:hAnsi="Cambria"/>
+          <w:noProof/>
+          <w:sz w:val="24"/>
+        </w:rPr>
+        <w:t xml:space="preserve">4. Brüning JC, Michael MD, Winnay JN, Hayashi T, Hörsch D, Accili D, Goodyear LJ, Kahn CR: </w:t>
       </w:r>
       <w:r>
         <w:rPr>
@@ -1132,20 +1466,20 @@
     <w:p>
       <w:pPr>
         <w:pStyle w:val="NormalWeb"/>
-        <w:divId w:val="1997032628"/>
-        <w:rPr>
-          <w:rFonts w:ascii="Cambria" w:hAnsi="Cambria"/>
-          <w:noProof/>
-          <w:sz w:val="24"/>
-        </w:rPr>
-      </w:pPr>
-      <w:r>
-        <w:rPr>
-          <w:rFonts w:ascii="Cambria" w:hAnsi="Cambria"/>
-          <w:noProof/>
-          <w:sz w:val="24"/>
-        </w:rPr>
-        <w:t xml:space="preserve">3. Lu B, Bridges D, Yang Y, Fisher K, Cheng A, Chang L, Meng ZZ-X, Lin JD, Downes M, Yu RT, Liddle C, Evans RM, Saltiel AR: </w:t>
+        <w:divId w:val="152109505"/>
+        <w:rPr>
+          <w:rFonts w:ascii="Cambria" w:hAnsi="Cambria"/>
+          <w:noProof/>
+          <w:sz w:val="24"/>
+        </w:rPr>
+      </w:pPr>
+      <w:r>
+        <w:rPr>
+          <w:rFonts w:ascii="Cambria" w:hAnsi="Cambria"/>
+          <w:noProof/>
+          <w:sz w:val="24"/>
+        </w:rPr>
+        <w:t xml:space="preserve">5. Lu B, Bridges D, Yang Y, Fisher K, Cheng A, Chang L, Meng ZZ-X, Lin JD, Downes M, Yu RT, Liddle C, Evans RM, Saltiel AR: </w:t>
       </w:r>
       <w:r>
         <w:rPr>
@@ -1205,20 +1539,20 @@
     <w:p>
       <w:pPr>
         <w:pStyle w:val="NormalWeb"/>
-        <w:divId w:val="1997032628"/>
-        <w:rPr>
-          <w:rFonts w:ascii="Cambria" w:hAnsi="Cambria"/>
-          <w:noProof/>
-          <w:sz w:val="24"/>
-        </w:rPr>
-      </w:pPr>
-      <w:r>
-        <w:rPr>
-          <w:rFonts w:ascii="Cambria" w:hAnsi="Cambria"/>
-          <w:noProof/>
-          <w:sz w:val="24"/>
-        </w:rPr>
-        <w:t xml:space="preserve">4. Castets P, Lin S, Rion N, Di Fulvio S, Romanino K, Guridi M, Frank S, Tintignac LA a, Sinnreich M, Rüegg MA a, Di Fulvio S: </w:t>
+        <w:divId w:val="152109505"/>
+        <w:rPr>
+          <w:rFonts w:ascii="Cambria" w:hAnsi="Cambria"/>
+          <w:noProof/>
+          <w:sz w:val="24"/>
+        </w:rPr>
+      </w:pPr>
+      <w:r>
+        <w:rPr>
+          <w:rFonts w:ascii="Cambria" w:hAnsi="Cambria"/>
+          <w:noProof/>
+          <w:sz w:val="24"/>
+        </w:rPr>
+        <w:t xml:space="preserve">6. Castets P, Lin S, Rion N, Di Fulvio S, Romanino K, Guridi M, Frank S, Tintignac LA a, Sinnreich M, Rüegg MA a, Di Fulvio S: </w:t>
       </w:r>
       <w:r>
         <w:rPr>
@@ -1278,7 +1612,7 @@
     <w:p>
       <w:pPr>
         <w:pStyle w:val="NormalWeb"/>
-        <w:divId w:val="1066606934"/>
+        <w:divId w:val="1885409693"/>
       </w:pPr>
       <w:r>
         <w:fldChar w:fldCharType="end"/>
@@ -1311,7 +1645,32 @@
       <w:r>
         <w:t>Figure 1: Effects of high protein diet on body composition and energy expenditure.</w:t>
       </w:r>
-    </w:p>
+      <w:r>
+        <w:t xml:space="preserve">  Statistical significance is denoted via asterisks based on </w:t>
+      </w:r>
+      <w:r>
+        <w:rPr>
+          <w:rFonts w:ascii="Cambria" w:hAnsi="Cambria"/>
+        </w:rPr>
+        <w:t>χ</w:t>
+      </w:r>
+      <w:r>
+        <w:rPr>
+          <w:vertAlign w:val="superscript"/>
+        </w:rPr>
+        <w:t>2</w:t>
+      </w:r>
+      <w:r>
+        <w:rPr>
+          <w:vertAlign w:val="superscript"/>
+        </w:rPr>
+        <w:t xml:space="preserve"> </w:t>
+      </w:r>
+      <w:r>
+        <w:t>test (A)</w:t>
+      </w:r>
+    </w:p>
+    <w:p/>
     <w:p>
       <w:r>
         <w:t>Figure 2: Regulation of mTORC1 by amino acids and protein feeding</w:t>
@@ -1343,7 +1702,7 @@
 
 <file path=word/comments.xml><?xml version="1.0" encoding="utf-8"?>
 <w:comments xmlns:wpc="http://schemas.microsoft.com/office/word/2010/wordprocessingCanvas" xmlns:mo="http://schemas.microsoft.com/office/mac/office/2008/main" xmlns:mc="http://schemas.openxmlformats.org/markup-compatibility/2006" xmlns:mv="urn:schemas-microsoft-com:mac:vml" xmlns:o="urn:schemas-microsoft-com:office:office" xmlns:r="http://schemas.openxmlformats.org/officeDocument/2006/relationships" xmlns:m="http://schemas.openxmlformats.org/officeDocument/2006/math" xmlns:v="urn:schemas-microsoft-com:vml" xmlns:wp14="http://schemas.microsoft.com/office/word/2010/wordprocessingDrawing" xmlns:wp="http://schemas.openxmlformats.org/drawingml/2006/wordprocessingDrawing" xmlns:w10="urn:schemas-microsoft-com:office:word" xmlns:w="http://schemas.openxmlformats.org/wordprocessingml/2006/main" xmlns:w14="http://schemas.microsoft.com/office/word/2010/wordml" xmlns:wpg="http://schemas.microsoft.com/office/word/2010/wordprocessingGroup" xmlns:wpi="http://schemas.microsoft.com/office/word/2010/wordprocessingInk" xmlns:wne="http://schemas.microsoft.com/office/word/2006/wordml" xmlns:wps="http://schemas.microsoft.com/office/word/2010/wordprocessingShape" mc:Ignorable="w14 wp14">
-  <w:comment w:id="0" w:author="Dave Bridges" w:date="2015-07-01T12:21:00Z" w:initials="DB">
+  <w:comment w:id="0" w:author="Dave Bridges" w:date="2015-09-08T07:41:00Z" w:initials="DB">
     <w:p>
       <w:pPr>
         <w:pStyle w:val="CommentText"/>
@@ -1355,11 +1714,11 @@
         <w:annotationRef/>
       </w:r>
       <w:r>
-        <w:t>Where are these?</w:t>
+        <w:t>Stock number</w:t>
       </w:r>
     </w:p>
   </w:comment>
-  <w:comment w:id="1" w:author="Dave Bridges" w:date="2015-07-01T11:41:00Z" w:initials="DB">
+  <w:comment w:id="1" w:author="Dave Bridges" w:date="2015-09-08T07:41:00Z" w:initials="DB">
     <w:p>
       <w:pPr>
         <w:pStyle w:val="CommentText"/>
@@ -1371,11 +1730,11 @@
         <w:annotationRef/>
       </w:r>
       <w:r>
-        <w:t>Check food intake</w:t>
+        <w:t>Stock number</w:t>
       </w:r>
     </w:p>
   </w:comment>
-  <w:comment w:id="2" w:author="Dave Bridges" w:date="2015-07-01T11:45:00Z" w:initials="DB">
+  <w:comment w:id="2" w:author="Dave Bridges" w:date="2015-09-08T07:44:00Z" w:initials="DB">
     <w:p>
       <w:pPr>
         <w:pStyle w:val="CommentText"/>
@@ -1387,11 +1746,11 @@
         <w:annotationRef/>
       </w:r>
       <w:r>
-        <w:t>Analyse CLAMS</w:t>
+        <w:t>We should try to do histology of these fat pads, and quantify cell size and number.</w:t>
       </w:r>
     </w:p>
   </w:comment>
-  <w:comment w:id="3" w:author="Dave Bridges" w:date="2015-08-03T07:35:00Z" w:initials="DB">
+  <w:comment w:id="4" w:author="Dave Bridges" w:date="2015-08-03T07:35:00Z" w:initials="DB">
     <w:p>
       <w:pPr>
         <w:pStyle w:val="CommentText"/>
@@ -1407,7 +1766,7 @@
       </w:r>
     </w:p>
   </w:comment>
-  <w:comment w:id="4" w:author="Dave Bridges" w:date="2015-08-03T07:36:00Z" w:initials="DB">
+  <w:comment w:id="5" w:author="Dave Bridges" w:date="2015-08-03T07:36:00Z" w:initials="DB">
     <w:p>
       <w:pPr>
         <w:pStyle w:val="CommentText"/>
@@ -1423,7 +1782,7 @@
       </w:r>
     </w:p>
   </w:comment>
-  <w:comment w:id="5" w:author="Dave Bridges" w:date="2015-08-03T08:05:00Z" w:initials="DB">
+  <w:comment w:id="6" w:author="Dave Bridges" w:date="2015-08-03T08:05:00Z" w:initials="DB">
     <w:p>
       <w:pPr>
         <w:pStyle w:val="CommentText"/>
@@ -2050,6 +2409,17 @@
       <w:szCs w:val="20"/>
     </w:rPr>
   </w:style>
+  <w:style w:type="character" w:styleId="Hyperlink">
+    <w:name w:val="Hyperlink"/>
+    <w:basedOn w:val="DefaultParagraphFont"/>
+    <w:uiPriority w:val="99"/>
+    <w:unhideWhenUsed/>
+    <w:rsid w:val="006F51AF"/>
+    <w:rPr>
+      <w:color w:val="0000FF" w:themeColor="hyperlink"/>
+      <w:u w:val="single"/>
+    </w:rPr>
+  </w:style>
 </w:styles>
 </file>
 
@@ -2422,6 +2792,17 @@
       <w:rFonts w:ascii="Times" w:hAnsi="Times" w:cs="Times New Roman"/>
       <w:sz w:val="20"/>
       <w:szCs w:val="20"/>
+    </w:rPr>
+  </w:style>
+  <w:style w:type="character" w:styleId="Hyperlink">
+    <w:name w:val="Hyperlink"/>
+    <w:basedOn w:val="DefaultParagraphFont"/>
+    <w:uiPriority w:val="99"/>
+    <w:unhideWhenUsed/>
+    <w:rsid w:val="006F51AF"/>
+    <w:rPr>
+      <w:color w:val="0000FF" w:themeColor="hyperlink"/>
+      <w:u w:val="single"/>
     </w:rPr>
   </w:style>
 </w:styles>

</xml_diff>

<commit_message>
Added food intake and tissue weight data.
</commit_message>
<xml_diff>
--- a/Manuscripts/Muscle Tsc1 Knockout Paper/Manuscript.docx
+++ b/Manuscripts/Muscle Tsc1 Knockout Paper/Manuscript.docx
@@ -509,6 +509,42 @@
         </w:rPr>
         <w:t>, Houston, TX).  Body weights were determined using a standard scale.</w:t>
       </w:r>
+      <w:r>
+        <w:rPr>
+          <w:bCs/>
+        </w:rPr>
+        <w:t xml:space="preserve">  </w:t>
+      </w:r>
+      <w:r>
+        <w:rPr>
+          <w:bCs/>
+        </w:rPr>
+        <w:t>Tissue</w:t>
+      </w:r>
+      <w:r>
+        <w:rPr>
+          <w:bCs/>
+        </w:rPr>
+        <w:t xml:space="preserve"> weights were </w:t>
+      </w:r>
+      <w:r>
+        <w:rPr>
+          <w:bCs/>
+        </w:rPr>
+        <w:t>determined</w:t>
+      </w:r>
+      <w:r>
+        <w:rPr>
+          <w:bCs/>
+        </w:rPr>
+        <w:t xml:space="preserve"> for both the left and righ</w:t>
+      </w:r>
+      <w:r>
+        <w:rPr>
+          <w:bCs/>
+        </w:rPr>
+        <w:t>t hand side tissue and combined as total weights.</w:t>
+      </w:r>
     </w:p>
     <w:p>
       <w:pPr>
@@ -530,7 +566,7 @@
         <w:pStyle w:val="Heading2"/>
       </w:pPr>
       <w:r>
-        <w:t>Body Composition Analysis</w:t>
+        <w:t>CLAMS</w:t>
       </w:r>
     </w:p>
     <w:p>
@@ -538,7 +574,7 @@
         <w:pStyle w:val="Heading2"/>
       </w:pPr>
       <w:r>
-        <w:t xml:space="preserve">Histology of Adipose Tissue </w:t>
+        <w:t>Western Blotting</w:t>
       </w:r>
     </w:p>
     <w:p>
@@ -546,30 +582,6 @@
         <w:pStyle w:val="Heading2"/>
       </w:pPr>
       <w:r>
-        <w:t>Adipocyte Size Determination</w:t>
-      </w:r>
-    </w:p>
-    <w:p>
-      <w:pPr>
-        <w:pStyle w:val="Heading2"/>
-      </w:pPr>
-      <w:r>
-        <w:t>CLAMS</w:t>
-      </w:r>
-    </w:p>
-    <w:p>
-      <w:pPr>
-        <w:pStyle w:val="Heading2"/>
-      </w:pPr>
-      <w:r>
-        <w:t>Western Blotting</w:t>
-      </w:r>
-    </w:p>
-    <w:p>
-      <w:pPr>
-        <w:pStyle w:val="Heading2"/>
-      </w:pPr>
-      <w:r>
         <w:t>Statistical Analyses</w:t>
       </w:r>
     </w:p>
@@ -608,7 +620,7 @@
         <w:fldChar w:fldCharType="begin" w:fldLock="1"/>
       </w:r>
       <w:r>
-        <w:instrText>ADDIN CSL_CITATION { "citationItems" : [ { "id" : "ITEM-1", "itemData" : { "abstract" : "Maximum likelihood or restricted maximum likelihood (REML) estimates of the parameters in linear mixed-effects models can be determined using the lmer function in the lme4 package for R. As for most model-fitting functions in R, the model is described in an lmer call by a formula, in this case including both fixed- and random-effects terms. The formula and data together determine a numerical representation of the model from which the profiled deviance or the profiled REML criterion can be evaluated as a function of some of the model parameters. The appropriate criterion is optimized, using one of the constrained optimization functions in R, to provide the parameter estimates. We describe the structure of the model, the steps in evaluating the profiled deviance or REML criterion, and the structure of classes or types that represents such a model. Sufficient detail is included to allow specialization of these structures by users who wish to write functions to fit specialized linear mixed models, such as models incorporating pedigrees or smoothing splines, that are not easily expressible in the formula language used by lmer.", "author" : [ { "dropping-particle" : "", "family" : "Bates", "given" : "Douglas", "non-dropping-particle" : "", "parse-names" : false, "suffix" : "" }, { "dropping-particle" : "", "family" : "M\u00e4chler", "given" : "Martin", "non-dropping-particle" : "", "parse-names" : false, "suffix" : "" }, { "dropping-particle" : "", "family" : "Bolker", "given" : "Ben", "non-dropping-particle" : "", "parse-names" : false, "suffix" : "" }, { "dropping-particle" : "", "family" : "Walker", "given" : "Steven", "non-dropping-particle" : "", "parse-names" : false, "suffix" : "" } ], "container-title" : "ArXiv", "genre" : "Computation", "id" : "ITEM-1", "issued" : { "date-parts" : [ [ "2014", "6", "23" ] ] }, "note" : "R package version 1.0-6", "page" : "1-51", "title" : "Fitting Linear Mixed-Effects Models using lme4", "type" : "article-journal", "volume" : "1406.5823" }, "uris" : [ "http://www.mendeley.com/documents/?uuid=07692ab3-3e1a-494a-abdf-f54acf8bbcef" ] } ], "mendeley" : { "formattedCitation" : "[2]", "plainTextFormattedCitation" : "[2]" }, "properties" : { "noteIndex" : 0 }, "schema" : "https://github.com/citation-style-language/schema/raw/master/csl-citation.json" }</w:instrText>
+        <w:instrText>ADDIN CSL_CITATION { "citationItems" : [ { "id" : "ITEM-1", "itemData" : { "abstract" : "Maximum likelihood or restricted maximum likelihood (REML) estimates of the parameters in linear mixed-effects models can be determined using the lmer function in the lme4 package for R. As for most model-fitting functions in R, the model is described in an lmer call by a formula, in this case including both fixed- and random-effects terms. The formula and data together determine a numerical representation of the model from which the profiled deviance or the profiled REML criterion can be evaluated as a function of some of the model parameters. The appropriate criterion is optimized, using one of the constrained optimization functions in R, to provide the parameter estimates. We describe the structure of the model, the steps in evaluating the profiled deviance or REML criterion, and the structure of classes or types that represents such a model. Sufficient detail is included to allow specialization of these structures by users who wish to write functions to fit specialized linear mixed models, such as models incorporating pedigrees or smoothing splines, that are not easily expressible in the formula language used by lmer.", "author" : [ { "dropping-particle" : "", "family" : "Bates", "given" : "Douglas", "non-dropping-particle" : "", "parse-names" : false, "suffix" : "" }, { "dropping-particle" : "", "family" : "M\u00e4chler", "given" : "Martin", "non-dropping-particle" : "", "parse-names" : false, "suffix" : "" }, { "dropping-particle" : "", "family" : "Bolker", "given" : "Ben", "non-dropping-particle" : "", "parse-names" : false, "suffix" : "" }, { "dropping-particle" : "", "family" : "Walker", "given" : "Steven", "non-dropping-particle" : "", "parse-names" : false, "suffix" : "" } ], "container-title" : "ArXiv", "genre" : "Computation", "id" : "ITEM-1", "issued" : { "date-parts" : [ [ "2014", "6", "23" ] ] }, "note" : "R package version 1.0-6", "page" : "1-51", "title" : "Fitting Linear Mixed-Effects Models using lme4", "type" : "article-journal", "volume" : "1406.5823" }, "uris" : [ "http://www.mendeley.com/documents/?uuid=07692ab3-3e1a-494a-abdf-f54acf8bbcef" ] } ], "mendeley" : { "formattedCitation" : "[2]", "plainTextFormattedCitation" : "[2]", "previouslyFormattedCitation" : "[2]" }, "properties" : { "noteIndex" : 0 }, "schema" : "https://github.com/citation-style-language/schema/raw/master/csl-citation.json" }</w:instrText>
       </w:r>
       <w:r>
         <w:fldChar w:fldCharType="separate"/>
@@ -644,7 +656,37 @@
         <w:t xml:space="preserve"> </w:t>
       </w:r>
       <w:r>
-        <w:t xml:space="preserve">tests of models containing or missing the genotype or diet term.  All raw data and </w:t>
+        <w:t xml:space="preserve">tests of models containing or missing the genotype or diet term.  </w:t>
+      </w:r>
+      <w:r>
+        <w:t xml:space="preserve">Pairwise comparisons were tested first for normality via a Shapiro-Wilk test, then for equal variance via Levene’s test.  Based on these, appropriate pairwise tests were performed as indicated in the figure legends.  </w:t>
+      </w:r>
+      <w:r>
+        <w:t xml:space="preserve">Corrections for testing of multiple hypotheses were done using the method of Benjamini and Hochberg </w:t>
+      </w:r>
+      <w:r>
+        <w:fldChar w:fldCharType="begin" w:fldLock="1"/>
+      </w:r>
+      <w:r>
+        <w:instrText>ADDIN CSL_CITATION { "citationItems" : [ { "id" : "ITEM-1", "itemData" : { "author" : [ { "dropping-particle" : "", "family" : "Benjamini", "given" : "Yoav", "non-dropping-particle" : "", "parse-names" : false, "suffix" : "" }, { "dropping-particle" : "", "family" : "Hochberg", "given" : "Yosef", "non-dropping-particle" : "", "parse-names" : false, "suffix" : "" } ], "container-title" : "Journal of the Royal Statistical Society. Series B", "id" : "ITEM-1", "issue" : "1", "issued" : { "date-parts" : [ [ "1995" ] ] }, "page" : "289-300", "title" : "Controlling the False Discovery Rate: A Practical and Powerful Approach to Multiple Testing", "type" : "article-journal", "volume" : "57" }, "uris" : [ "http://www.mendeley.com/documents/?uuid=baa0ee41-5196-45d8-84be-3a1535b44d3e" ] } ], "mendeley" : { "formattedCitation" : "[3]", "plainTextFormattedCitation" : "[3]" }, "properties" : { "noteIndex" : 0 }, "schema" : "https://github.com/citation-style-language/schema/raw/master/csl-citation.json" }</w:instrText>
+      </w:r>
+      <w:r>
+        <w:fldChar w:fldCharType="separate"/>
+      </w:r>
+      <w:r>
+        <w:rPr>
+          <w:noProof/>
+        </w:rPr>
+        <w:t>[3]</w:t>
+      </w:r>
+      <w:r>
+        <w:fldChar w:fldCharType="end"/>
+      </w:r>
+      <w:r>
+        <w:t xml:space="preserve">. </w:t>
+      </w:r>
+      <w:r>
+        <w:t xml:space="preserve">All raw data and </w:t>
       </w:r>
       <w:r>
         <w:t xml:space="preserve">reproducible </w:t>
@@ -746,124 +788,379 @@
         <w:t>.</w:t>
       </w:r>
       <w:r>
-        <w:t xml:space="preserve">  Skeletal and cardiac muscle mass were also increased at the end of the diet (Supplementary Figure 1A).</w:t>
+        <w:t xml:space="preserve">  Skeletal and cardiac muscle mass were </w:t>
+      </w:r>
+      <w:r>
+        <w:t xml:space="preserve">slightly </w:t>
+      </w:r>
+      <w:r>
+        <w:t>increased at the end of the diet (Supplementary Figure 1A).</w:t>
+      </w:r>
+    </w:p>
+    <w:p/>
+    <w:p>
+      <w:r>
+        <w:t>In order to identify changes in energy balance in these animals, we monitored food intake of HPD and CD-fed animals throughout t</w:t>
+      </w:r>
+      <w:r>
+        <w:t>he study.  As shown in Figure</w:t>
+      </w:r>
+      <w:r>
+        <w:t>s</w:t>
+      </w:r>
+      <w:r>
+        <w:t xml:space="preserve"> 1E</w:t>
+      </w:r>
+      <w:r>
+        <w:t>-F</w:t>
+      </w:r>
+      <w:r>
+        <w:t xml:space="preserve"> </w:t>
+      </w:r>
+      <w:r>
+        <w:t xml:space="preserve"> there was no significant difference between caloric consumption either weekly or cumulatively</w:t>
+      </w:r>
+      <w:r>
+        <w:t xml:space="preserve"> between the diets</w:t>
       </w:r>
       <w:bookmarkStart w:id="3" w:name="_GoBack"/>
       <w:bookmarkEnd w:id="3"/>
+      <w:r>
+        <w:t xml:space="preserve">.  We </w:t>
+      </w:r>
+      <w:r>
+        <w:t>next</w:t>
+      </w:r>
+      <w:r>
+        <w:t xml:space="preserve"> evaluated energy expenditure and substrate preference</w:t>
+      </w:r>
+      <w:r>
+        <w:t xml:space="preserve"> in these</w:t>
+      </w:r>
+      <w:r>
+        <w:t xml:space="preserve"> animals at the end of the dietary treatment.  We observed an increase in energy expenditure (Figure 1E without a corresponding increase in physical movement (Figure 1F).</w:t>
+      </w:r>
+      <w:r>
+        <w:t xml:space="preserve"> </w:t>
+      </w:r>
     </w:p>
     <w:p/>
     <w:p>
-      <w:r>
-        <w:t>In order to identify changes in energy balance in these animals, we monitored food intake of HPD and CD-fed animals throughout t</w:t>
-      </w:r>
-      <w:r>
-        <w:t>he study.  As shown in Figure</w:t>
-      </w:r>
-      <w:r>
-        <w:t>s</w:t>
-      </w:r>
-      <w:r>
-        <w:t xml:space="preserve"> 1E</w:t>
-      </w:r>
-      <w:r>
-        <w:t>-F F there was no significant difference between caloric consumption either weekly or cumulatively</w:t>
-      </w:r>
-      <w:r>
-        <w:t xml:space="preserve">.  We </w:t>
-      </w:r>
-      <w:r>
-        <w:t>next</w:t>
-      </w:r>
-      <w:r>
-        <w:t xml:space="preserve"> evaluated energy expenditure and substrate preference</w:t>
-      </w:r>
-      <w:r>
-        <w:t xml:space="preserve"> in these</w:t>
-      </w:r>
-      <w:r>
-        <w:t xml:space="preserve"> animals at the end of the dietary treatment.  We observed an increase in energy expenditure (Figure 1E without a corresponding increase in physical movement (Figure 1F).</w:t>
-      </w:r>
-      <w:r>
-        <w:t xml:space="preserve"> </w:t>
+      <w:pPr>
+        <w:pStyle w:val="Heading2"/>
+      </w:pPr>
+      <w:r>
+        <w:t>High Protein Diet Feeding Results in mTORC1 Activation</w:t>
+      </w:r>
+    </w:p>
+    <w:p>
+      <w:r>
+        <w:t>Since mTORC1 is a major regulator of metabolism and is activated by elevated amino acids, we next evaluated whether mTORC1 activity is increased in</w:t>
+      </w:r>
+      <w:r>
+        <w:t xml:space="preserve"> C2C12 myotubes.  </w:t>
+      </w:r>
+      <w:commentRangeStart w:id="4"/>
+      <w:r>
+        <w:t xml:space="preserve">As shown in Figure 2A supplementation of cultured myotubes </w:t>
+      </w:r>
+      <w:r>
+        <w:t xml:space="preserve">with protein </w:t>
+      </w:r>
+      <w:r>
+        <w:t>results in increased phosphorylation of S6K, in a rapamycin sensitive manner</w:t>
+      </w:r>
+      <w:commentRangeEnd w:id="4"/>
+      <w:r>
+        <w:rPr>
+          <w:rStyle w:val="CommentReference"/>
+        </w:rPr>
+        <w:commentReference w:id="4"/>
+      </w:r>
+      <w:r>
+        <w:t>To tes</w:t>
+      </w:r>
+      <w:r>
+        <w:t>t</w:t>
+      </w:r>
+      <w:r>
+        <w:t xml:space="preserve"> this in vivo, we evaluated quadriceps lysates from HPD fed animals.  To</w:t>
+      </w:r>
+      <w:r>
+        <w:t xml:space="preserve"> avoid the confounding effects of acute </w:t>
+      </w:r>
+      <w:r>
+        <w:t>protein feeding</w:t>
+      </w:r>
+      <w:r>
+        <w:t>, animals</w:t>
+      </w:r>
+      <w:r>
+        <w:t xml:space="preserve"> were starved for 16h prior to </w:t>
+      </w:r>
+      <w:r>
+        <w:t>sacrifice.   We blotted lysates from quadriceps for the mTORC1 target S6K and found increased phosphorylation of S6K, indicating increased mTORC1 activity in muscle tissue.</w:t>
+      </w:r>
+      <w:r>
+        <w:t xml:space="preserve">  This is consistent with previous reports of high </w:t>
+      </w:r>
+      <w:commentRangeStart w:id="5"/>
+      <w:r>
+        <w:t>protein feeding and mTORC1 activity.</w:t>
+      </w:r>
+      <w:commentRangeEnd w:id="5"/>
+      <w:r>
+        <w:rPr>
+          <w:rStyle w:val="CommentReference"/>
+        </w:rPr>
+        <w:commentReference w:id="5"/>
+      </w:r>
+    </w:p>
+    <w:p>
+      <w:pPr>
+        <w:pStyle w:val="Heading2"/>
+      </w:pPr>
+      <w:r>
+        <w:t xml:space="preserve">Muscle Tsc1 Deletion </w:t>
+      </w:r>
+      <w:r>
+        <w:t>Elevates</w:t>
+      </w:r>
+      <w:r>
+        <w:t xml:space="preserve"> Fasting Glycogen and Lipid Levels</w:t>
+      </w:r>
+    </w:p>
+    <w:p>
+      <w:r>
+        <w:t xml:space="preserve">To test whether activation of mTORC1 in muscle caused the reduced fat mass observed in the high protein diet fed animals, we generated muscle specific </w:t>
+      </w:r>
+      <w:r>
+        <w:rPr>
+          <w:i/>
+        </w:rPr>
+        <w:t xml:space="preserve">Tsc1 </w:t>
+      </w:r>
+      <w:r>
+        <w:t xml:space="preserve">knockout mice using a floxed </w:t>
+      </w:r>
+      <w:r>
+        <w:rPr>
+          <w:i/>
+        </w:rPr>
+        <w:t>Tsc1</w:t>
+      </w:r>
+      <w:r>
+        <w:t xml:space="preserve"> allele </w:t>
+      </w:r>
+      <w:r>
+        <w:fldChar w:fldCharType="begin" w:fldLock="1"/>
+      </w:r>
+      <w:r>
+        <w:instrText>ADDIN CSL_CITATION { "citationItems" : [ { "id" : "ITEM-1", "itemData" : { "ISSN" : "0964-6906", "PMID" : "11875047", "abstract" : "Tuberous sclerosis (TSC) is a autosomal dominant genetic disorder caused by mutations in either TSC1 or TSC2, and characterized by benign hamartoma growth. We developed a murine model of Tsc1 disease by gene targeting. Tsc1 null embryos die at mid-gestation from a failure of liver development. Tsc1 heterozygotes develop kidney cystadenomas and liver hemangiomas at high frequency, but the incidence of kidney tumors is somewhat lower than in Tsc2 heterozygote mice. Liver hemangiomas were more common, more severe and caused higher mortality in female than in male Tsc1 heterozygotes. Tsc1 null embryo fibroblast lines have persistent phosphorylation of the p70S6K (S6K) and its substrate S6, that is sensitive to treatment with rapamycin, indicating constitutive activation of the mTOR-S6K pathway due to loss of the Tsc1 protein, hamartin. Hyperphosphorylation of S6 is also seen in kidney tumors in the heterozygote mice, suggesting that inhibition of this pathway may have benefit in control of TSC hamartomas.", "author" : [ { "dropping-particle" : "", "family" : "Kwiatkowski", "given" : "David J.", "non-dropping-particle" : "", "parse-names" : false, "suffix" : "" }, { "dropping-particle" : "", "family" : "Zhang", "given" : "Hongbing", "non-dropping-particle" : "", "parse-names" : false, "suffix" : "" }, { "dropping-particle" : "", "family" : "Bandura", "given" : "Jennifer L", "non-dropping-particle" : "", "parse-names" : false, "suffix" : "" }, { "dropping-particle" : "", "family" : "Heiberger", "given" : "Kristina M", "non-dropping-particle" : "", "parse-names" : false, "suffix" : "" }, { "dropping-particle" : "", "family" : "Glogauer", "given" : "Michael", "non-dropping-particle" : "", "parse-names" : false, "suffix" : "" }, { "dropping-particle" : "", "family" : "el-Hashemite", "given" : "Nisreen", "non-dropping-particle" : "", "parse-names" : false, "suffix" : "" }, { "dropping-particle" : "", "family" : "Onda", "given" : "Hiroaki", "non-dropping-particle" : "", "parse-names" : false, "suffix" : "" } ], "container-title" : "Human molecular genetics", "id" : "ITEM-1", "issue" : "5", "issued" : { "date-parts" : [ [ "2002", "3", "1" ] ] }, "page" : "525-34", "title" : "A mouse model of TSC1 reveals sex-dependent lethality from liver hemangiomas, and up-regulation of p70S6 kinase activity in Tsc1 null cells.", "type" : "article-journal", "volume" : "11" }, "uris" : [ "http://www.mendeley.com/documents/?uuid=97288937-3732-4db9-b166-026482655ed6" ] } ], "mendeley" : { "formattedCitation" : "[4]", "plainTextFormattedCitation" : "[4]", "previouslyFormattedCitation" : "[3]" }, "properties" : { "noteIndex" : 0 }, "schema" : "https://github.com/citation-style-language/schema/raw/master/csl-citation.json" }</w:instrText>
+      </w:r>
+      <w:r>
+        <w:fldChar w:fldCharType="separate"/>
+      </w:r>
+      <w:r>
+        <w:rPr>
+          <w:noProof/>
+        </w:rPr>
+        <w:t>[4]</w:t>
+      </w:r>
+      <w:r>
+        <w:fldChar w:fldCharType="end"/>
+      </w:r>
+      <w:r>
+        <w:t xml:space="preserve"> and the </w:t>
+      </w:r>
+      <w:r>
+        <w:rPr>
+          <w:i/>
+        </w:rPr>
+        <w:t>Ckmm-Cre</w:t>
+      </w:r>
+      <w:r>
+        <w:t xml:space="preserve"> transgene (muscle creating kinase; </w:t>
+      </w:r>
+      <w:r>
+        <w:fldChar w:fldCharType="begin" w:fldLock="1"/>
+      </w:r>
+      <w:r>
+        <w:instrText>ADDIN CSL_CITATION { "citationItems" : [ { "id" : "ITEM-1", "itemData" : { "DOI" : "10.1016/S1097-2765(00)80155-0", "ISSN" : "10972765", "author" : [ { "dropping-particle" : "", "family" : "Br\u00fcning", "given" : "Jens C", "non-dropping-particle" : "", "parse-names" : false, "suffix" : "" }, { "dropping-particle" : "", "family" : "Michael", "given" : "M.Dodson", "non-dropping-particle" : "", "parse-names" : false, "suffix" : "" }, { "dropping-particle" : "", "family" : "Winnay", "given" : "Jonathon N", "non-dropping-particle" : "", "parse-names" : false, "suffix" : "" }, { "dropping-particle" : "", "family" : "Hayashi", "given" : "Tatsuya", "non-dropping-particle" : "", "parse-names" : false, "suffix" : "" }, { "dropping-particle" : "", "family" : "H\u00f6rsch", "given" : "Dieter", "non-dropping-particle" : "", "parse-names" : false, "suffix" : "" }, { "dropping-particle" : "", "family" : "Accili", "given" : "Domenico", "non-dropping-particle" : "", "parse-names" : false, "suffix" : "" }, { "dropping-particle" : "", "family" : "Goodyear", "given" : "Laurie J", "non-dropping-particle" : "", "parse-names" : false, "suffix" : "" }, { "dropping-particle" : "", "family" : "Kahn", "given" : "C Ronald", "non-dropping-particle" : "", "parse-names" : false, "suffix" : "" } ], "container-title" : "Molecular Cell", "id" : "ITEM-1", "issue" : "5", "issued" : { "date-parts" : [ [ "1998", "11" ] ] }, "page" : "559-569", "title" : "A Muscle-Specific Insulin Receptor Knockout Exhibits Features of the Metabolic Syndrome of NIDDM without Altering Glucose Tolerance", "type" : "article-journal", "volume" : "2" }, "uris" : [ "http://www.mendeley.com/documents/?uuid=d1ec72b2-106d-4e9a-9ddb-1df6697109ba" ] } ], "mendeley" : { "formattedCitation" : "[5]", "plainTextFormattedCitation" : "[5]", "previouslyFormattedCitation" : "[4]" }, "properties" : { "noteIndex" : 0 }, "schema" : "https://github.com/citation-style-language/schema/raw/master/csl-citation.json" }</w:instrText>
+      </w:r>
+      <w:r>
+        <w:fldChar w:fldCharType="separate"/>
+      </w:r>
+      <w:r>
+        <w:rPr>
+          <w:noProof/>
+        </w:rPr>
+        <w:t>[5]</w:t>
+      </w:r>
+      <w:r>
+        <w:fldChar w:fldCharType="end"/>
+      </w:r>
+      <w:r>
+        <w:t>).  As shown in Figure 3A, we observed efficient knockout of TSC1 and TSC2 proteins, corresponding to an increase in mTORC1 activity in quadriceps lysates from these animals.</w:t>
       </w:r>
     </w:p>
     <w:p/>
     <w:p>
+      <w:r>
+        <w:t xml:space="preserve">We next evaluated the cell autonomous changes in muscle tissue associated with </w:t>
+      </w:r>
+      <w:r>
+        <w:rPr>
+          <w:i/>
+        </w:rPr>
+        <w:t>Tsc1</w:t>
+      </w:r>
+      <w:r>
+        <w:t xml:space="preserve"> ablation.  We found that both fasting triglycerides and fasting glycogen levels were substantially elevated in </w:t>
+      </w:r>
+      <w:r>
+        <w:rPr>
+          <w:i/>
+        </w:rPr>
+        <w:t>Tsc1</w:t>
+      </w:r>
+      <w:r>
+        <w:t xml:space="preserve"> knockout muscles</w:t>
+      </w:r>
+      <w:r>
+        <w:t xml:space="preserve"> (Figures 3B-C)</w:t>
+      </w:r>
+      <w:r>
+        <w:t xml:space="preserve">.  The increase in fasting glycogen was correlated with increases in both processed SREPB1c protein and PTG protein (Figure 3A).  This is consistent with our previous report of a mTORC1 -&gt; SREBP1c -&gt; PTG pathway that regulates fasting glycogen in the liver </w:t>
+      </w:r>
+      <w:r>
+        <w:rPr>
+          <w:i/>
+        </w:rPr>
+        <w:fldChar w:fldCharType="begin" w:fldLock="1"/>
+      </w:r>
+      <w:r>
+        <w:rPr>
+          <w:i/>
+        </w:rPr>
+        <w:instrText>ADDIN CSL_CITATION { "citationItems" : [ { "id" : "ITEM-1", "itemData" : { "DOI" : "10.2337/db13-1531", "ISSN" : "1939-327X", "PMID" : "24722244", "abstract" : "Glycogen and lipids are major storage forms of energy that are tightly regulated by hormones and metabolic signals. We demonstrate that feeding mice a high-fat diet (HFD) increases hepatic glycogen due to increased expression of the glycogenic scaffolding protein PTG/R5. PTG promoter activity was increased and glycogen levels were augmented in mice and cells after activation of the mechanistic target of rapamycin complex 1 (mTORC1) and its downstream target SREBP1. Deletion of the PTG gene in mice prevented HFD-induced hepatic glycogen accumulation. Of note, PTG deletion also blocked hepatic steatosis in HFD-fed mice and reduced the expression of numerous lipogenic genes. Additionally, PTG deletion reduced fasting glucose and insulin levels in obese mice while improving insulin sensitivity, a result of reduced hepatic glucose output. This metabolic crosstalk was due to decreased mTORC1 and SREBP activity in PTG knockout mice or knockdown cells, suggesting a positive feedback loop in which once accumulated, glycogen stimulates the mTORC1/SREBP1 pathway to shift energy storage to lipogenesis. Together, these data reveal a previously unappreciated broad role for glycogen in the control of energy homeostasis.", "author" : [ { "dropping-particle" : "", "family" : "Lu", "given" : "Binbin", "non-dropping-particle" : "", "parse-names" : false, "suffix" : "" }, { "dropping-particle" : "", "family" : "Bridges", "given" : "Dave", "non-dropping-particle" : "", "parse-names" : false, "suffix" : "" }, { "dropping-particle" : "", "family" : "Yang", "given" : "Yemen", "non-dropping-particle" : "", "parse-names" : false, "suffix" : "" }, { "dropping-particle" : "", "family" : "Fisher", "given" : "Kaleigh", "non-dropping-particle" : "", "parse-names" : false, "suffix" : "" }, { "dropping-particle" : "", "family" : "Cheng", "given" : "Alan", "non-dropping-particle" : "", "parse-names" : false, "suffix" : "" }, { "dropping-particle" : "", "family" : "Chang", "given" : "Louise", "non-dropping-particle" : "", "parse-names" : false, "suffix" : "" }, { "dropping-particle" : "", "family" : "Meng", "given" : "Zhuoxian Zhuo-Xian", "non-dropping-particle" : "", "parse-names" : false, "suffix" : "" }, { "dropping-particle" : "", "family" : "Lin", "given" : "Jiandie D.", "non-dropping-particle" : "", "parse-names" : false, "suffix" : "" }, { "dropping-particle" : "", "family" : "Downes", "given" : "Michael", "non-dropping-particle" : "", "parse-names" : false, "suffix" : "" }, { "dropping-particle" : "", "family" : "Yu", "given" : "Ruth T", "non-dropping-particle" : "", "parse-names" : false, "suffix" : "" }, { "dropping-particle" : "", "family" : "Liddle", "given" : "Christopher", "non-dropping-particle" : "", "parse-names" : false, "suffix" : "" }, { "dropping-particle" : "", "family" : "Evans", "given" : "Ronald M.", "non-dropping-particle" : "", "parse-names" : false, "suffix" : "" }, { "dropping-particle" : "", "family" : "Saltiel", "given" : "Alan\u00a0R.", "non-dropping-particle" : "", "parse-names" : false, "suffix" : "" } ], "container-title" : "Diabetes", "id" : "ITEM-1", "issue" : "9", "issued" : { "date-parts" : [ [ "2014", "9", "10" ] ] }, "page" : "2935-48", "title" : "Metabolic crosstalk: molecular links between glycogen and lipid metabolism in obesity.", "type" : "article-journal", "volume" : "63" }, "uris" : [ "http://www.mendeley.com/documents/?uuid=dd589c4b-b51f-43f2-a8cd-84cfbe3581fb" ] } ], "mendeley" : { "formattedCitation" : "[6]", "plainTextFormattedCitation" : "[6]", "previouslyFormattedCitation" : "[5]" }, "properties" : { "noteIndex" : 0 }, "schema" : "https://github.com/citation-style-language/schema/raw/master/csl-citation.json" }</w:instrText>
+      </w:r>
+      <w:r>
+        <w:rPr>
+          <w:i/>
+        </w:rPr>
+        <w:fldChar w:fldCharType="separate"/>
+      </w:r>
+      <w:r>
+        <w:rPr>
+          <w:noProof/>
+        </w:rPr>
+        <w:t>[6]</w:t>
+      </w:r>
+      <w:r>
+        <w:rPr>
+          <w:i/>
+        </w:rPr>
+        <w:fldChar w:fldCharType="end"/>
+      </w:r>
+      <w:r>
+        <w:t xml:space="preserve">.   </w:t>
+      </w:r>
+      <w:r>
+        <w:t xml:space="preserve">To determine whether this increased muscle glycogen content correlates with improved muscle function in these animals we evaluated both grip strength (Figure 3D) and amount of cycles spent on a running wheel (Figure 3E).  This is consistent with previous reports of reduced muscle strength in </w:t>
+      </w:r>
+      <w:r>
+        <w:rPr>
+          <w:i/>
+        </w:rPr>
+        <w:t xml:space="preserve">Tsc1 </w:t>
+      </w:r>
+      <w:r>
+        <w:t xml:space="preserve">knockout muscles </w:t>
+      </w:r>
+      <w:r>
+        <w:fldChar w:fldCharType="begin" w:fldLock="1"/>
+      </w:r>
+      <w:r>
+        <w:instrText>ADDIN CSL_CITATION { "citationItems" : [ { "id" : "ITEM-1", "itemData" : { "DOI" : "10.1016/j.cmet.2013.03.015", "ISSN" : "15504131", "PMID" : "23602450", "abstract" : "Autophagy is a catabolic process that ensures homeostatic cell clearance and is deregulated in a growing number of myopathological conditions. Although FoxO3 was shown to promote the expression of autophagy-related genes in skeletal muscle, the mechanisms triggering autophagy are unclear. We show that TSC1-deficient mice (TSCmKO), characterized by sustained activation of mTORC1, develop a late-onset myopathy related to impaired autophagy. In young TSCmKO mice, constitutive and starvation-induced autophagy is blocked at the induction steps via mTORC1-mediated inhibition of Ulk1, despite FoxO3 activation. Rapamycin is sufficient to restore autophagy in TSCmKO mice and improves the muscle phenotype of old mutant mice. Inversely, abrogation of mTORC1 signaling by depletion of raptor induces autophagy regardless of FoxO inhibition. Thus, mTORC1 is the dominant regulator of autophagy induction in skeletal muscle and ensures a tight coordination of metabolic pathways. These findings may open interesting avenues for therapeutic strategies directed toward autophagy-related muscle diseases.", "author" : [ { "dropping-particle" : "", "family" : "Castets", "given" : "Perrine", "non-dropping-particle" : "", "parse-names" : false, "suffix" : "" }, { "dropping-particle" : "", "family" : "Lin", "given" : "Shuo", "non-dropping-particle" : "", "parse-names" : false, "suffix" : "" }, { "dropping-particle" : "", "family" : "Rion", "given" : "Nathalie", "non-dropping-particle" : "", "parse-names" : false, "suffix" : "" }, { "dropping-particle" : "", "family" : "Fulvio", "given" : "Sabrina", "non-dropping-particle" : "Di", "parse-names" : false, "suffix" : "" }, { "dropping-particle" : "", "family" : "Romanino", "given" : "Klaas", "non-dropping-particle" : "", "parse-names" : false, "suffix" : "" }, { "dropping-particle" : "", "family" : "Guridi", "given" : "Maitea", "non-dropping-particle" : "", "parse-names" : false, "suffix" : "" }, { "dropping-particle" : "", "family" : "Frank", "given" : "Stephan", "non-dropping-particle" : "", "parse-names" : false, "suffix" : "" }, { "dropping-particle" : "", "family" : "Tintignac", "given" : "Lionel\u00a0A. a", "non-dropping-particle" : "", "parse-names" : false, "suffix" : "" }, { "dropping-particle" : "", "family" : "Sinnreich", "given" : "Michael", "non-dropping-particle" : "", "parse-names" : false, "suffix" : "" }, { "dropping-particle" : "", "family" : "R\u00fcegg", "given" : "Markus\u00a0A. a", "non-dropping-particle" : "", "parse-names" : false, "suffix" : "" }, { "dropping-particle" : "", "family" : "Di\u00a0Fulvio", "given" : "Sabrina", "non-dropping-particle" : "", "parse-names" : false, "suffix" : "" } ], "container-title" : "Cell metabolism", "id" : "ITEM-1", "issue" : "5", "issued" : { "date-parts" : [ [ "2013", "4", "7" ] ] }, "note" : "From Duplicate 1 ( Sustained Activation of mTORC1 in Skeletal Muscle Inhibits Constitutive and Starvation-Induced Autophagy and Causes a Severe, Late-Onset Myopathy - Castets, Perrine; Lin, Shuo; Rion, Nathalie; Di\u00a0Fulvio, Sabrina; Romanino, Klaas; Guridi, Maitea; Frank, Stephan; Tintignac, Lionel\u00a0A.; Sinnreich, Michael; R\u00fcegg, Markus\u00a0A. )", "page" : "731-44", "title" : "Sustained activation of mTORC1 in skeletal muscle inhibits constitutive and starvation-induced autophagy and causes a severe, late-onset myopathy.", "type" : "article-journal", "volume" : "17" }, "uris" : [ "http://www.mendeley.com/documents/?uuid=2f934ad2-30fc-46c1-9b35-a29aa432cdea" ] } ], "mendeley" : { "formattedCitation" : "[7]", "plainTextFormattedCitation" : "[7]", "previouslyFormattedCitation" : "[6]" }, "properties" : { "noteIndex" : 0 }, "schema" : "https://github.com/citation-style-language/schema/raw/master/csl-citation.json" }</w:instrText>
+      </w:r>
+      <w:r>
+        <w:fldChar w:fldCharType="separate"/>
+      </w:r>
+      <w:r>
+        <w:rPr>
+          <w:noProof/>
+        </w:rPr>
+        <w:t>[7]</w:t>
+      </w:r>
+      <w:r>
+        <w:fldChar w:fldCharType="end"/>
+      </w:r>
+      <w:r>
+        <w:t>.</w:t>
+      </w:r>
+      <w:r>
+        <w:t xml:space="preserve">  Our findings support the hypothesis that while short-term contractile function is reduced, overall muscle fitness is improved, potentially related to increased nutrient storage in these muscles.</w:t>
+      </w:r>
+    </w:p>
+    <w:p>
       <w:pPr>
         <w:pStyle w:val="Heading2"/>
       </w:pPr>
       <w:r>
-        <w:t>High Protein Diet Feeding Results in mTORC1 Activation</w:t>
-      </w:r>
-    </w:p>
-    <w:p>
-      <w:r>
-        <w:t>Since mTORC1 is a major regulator of metabolism and is activated by elevated amino acids, we next evaluated whether mTORC1 activity is increased in</w:t>
-      </w:r>
-      <w:r>
-        <w:t xml:space="preserve"> C2C12 myotubes.  </w:t>
-      </w:r>
-      <w:commentRangeStart w:id="4"/>
-      <w:r>
-        <w:t>As shown in Figure 2A supplementation of cultured myotubes results in increased phosphorylation of S6K, in a rapamycin sensitive manner</w:t>
-      </w:r>
-      <w:commentRangeEnd w:id="4"/>
+        <w:t xml:space="preserve">Deletion of </w:t>
+      </w:r>
+      <w:r>
+        <w:rPr>
+          <w:i/>
+        </w:rPr>
+        <w:t>Tsc1</w:t>
+      </w:r>
+      <w:r>
+        <w:t xml:space="preserve"> in Muscle Results in Reduced Fat Mass</w:t>
+      </w:r>
+    </w:p>
+    <w:p>
+      <w:r>
+        <w:t xml:space="preserve">We followed the body weights and composition of the muscle </w:t>
+      </w:r>
+      <w:r>
+        <w:rPr>
+          <w:i/>
+        </w:rPr>
+        <w:t xml:space="preserve">Tsc1 </w:t>
+      </w:r>
+      <w:r>
+        <w:t xml:space="preserve">knockout animals over the course of </w:t>
+      </w:r>
+      <w:commentRangeStart w:id="6"/>
+      <w:r>
+        <w:t xml:space="preserve">XX </w:t>
+      </w:r>
+      <w:commentRangeEnd w:id="6"/>
       <w:r>
         <w:rPr>
           <w:rStyle w:val="CommentReference"/>
         </w:rPr>
-        <w:commentReference w:id="4"/>
-      </w:r>
-      <w:r>
-        <w:t>To tes this in vivo, we evaluated quadriceps lysates from HPD fed animals.  To</w:t>
-      </w:r>
-      <w:r>
-        <w:t xml:space="preserve"> avoid the confounding effects of acute </w:t>
-      </w:r>
-      <w:r>
-        <w:t>protein feeding</w:t>
-      </w:r>
-      <w:r>
-        <w:t>, animals</w:t>
-      </w:r>
-      <w:r>
-        <w:t xml:space="preserve"> were starved for 16h prior to </w:t>
-      </w:r>
-      <w:r>
-        <w:t>sacrifice.   We blotted lysates from quadriceps for the mTORC1 target S6K and found increased phosphorylation of S6K, indicating increased mTORC1 activity in muscle tissue.</w:t>
-      </w:r>
-      <w:r>
-        <w:t xml:space="preserve">  This is consistent with previous reports of high </w:t>
-      </w:r>
-      <w:commentRangeStart w:id="5"/>
-      <w:r>
-        <w:t>protein feeding and mTORC1 activity.</w:t>
-      </w:r>
-      <w:commentRangeEnd w:id="5"/>
-      <w:r>
-        <w:rPr>
-          <w:rStyle w:val="CommentReference"/>
-        </w:rPr>
-        <w:commentReference w:id="5"/>
-      </w:r>
-    </w:p>
-    <w:p>
-      <w:pPr>
-        <w:pStyle w:val="Heading2"/>
-      </w:pPr>
-      <w:r>
-        <w:t xml:space="preserve">Muscle Tsc1 Deletion </w:t>
-      </w:r>
-      <w:r>
-        <w:t>Elevates</w:t>
-      </w:r>
-      <w:r>
-        <w:t xml:space="preserve"> Fasting Glycogen and Lipid Levels</w:t>
-      </w:r>
-    </w:p>
-    <w:p>
-      <w:r>
-        <w:t xml:space="preserve">To test whether activation of mTORC1 in muscle caused the reduced fat mass observed in the high protein diet fed animals, we generated muscle specific </w:t>
+        <w:commentReference w:id="6"/>
+      </w:r>
+      <w:r>
+        <w:t>months.</w:t>
+      </w:r>
+      <w:r>
+        <w:t xml:space="preserve">  While we did not observe any reductions in lean mass, we did observe a striking lack of fat mass accumulation as these animals grew in size (Figures 4A-C).</w:t>
+      </w:r>
+      <w:r>
+        <w:t xml:space="preserve">  A previous study using a </w:t>
+      </w:r>
+      <w:r>
+        <w:rPr>
+          <w:i/>
+        </w:rPr>
+        <w:t>HSA-Cre</w:t>
+      </w:r>
+      <w:r>
+        <w:t xml:space="preserve"> mediated knockout of </w:t>
       </w:r>
       <w:r>
         <w:rPr>
@@ -872,22 +1169,13 @@
         <w:t xml:space="preserve">Tsc1 </w:t>
       </w:r>
       <w:r>
-        <w:t xml:space="preserve">knockout mice using a floxed </w:t>
-      </w:r>
-      <w:r>
-        <w:rPr>
-          <w:i/>
-        </w:rPr>
-        <w:t>Tsc1</w:t>
-      </w:r>
-      <w:r>
-        <w:t xml:space="preserve"> allele </w:t>
+        <w:t xml:space="preserve">observed dramatic reductions in both lean mass and fat mass </w:t>
       </w:r>
       <w:r>
         <w:fldChar w:fldCharType="begin" w:fldLock="1"/>
       </w:r>
       <w:r>
-        <w:instrText>ADDIN CSL_CITATION { "citationItems" : [ { "id" : "ITEM-1", "itemData" : { "ISSN" : "0964-6906", "PMID" : "11875047", "abstract" : "Tuberous sclerosis (TSC) is a autosomal dominant genetic disorder caused by mutations in either TSC1 or TSC2, and characterized by benign hamartoma growth. We developed a murine model of Tsc1 disease by gene targeting. Tsc1 null embryos die at mid-gestation from a failure of liver development. Tsc1 heterozygotes develop kidney cystadenomas and liver hemangiomas at high frequency, but the incidence of kidney tumors is somewhat lower than in Tsc2 heterozygote mice. Liver hemangiomas were more common, more severe and caused higher mortality in female than in male Tsc1 heterozygotes. Tsc1 null embryo fibroblast lines have persistent phosphorylation of the p70S6K (S6K) and its substrate S6, that is sensitive to treatment with rapamycin, indicating constitutive activation of the mTOR-S6K pathway due to loss of the Tsc1 protein, hamartin. Hyperphosphorylation of S6 is also seen in kidney tumors in the heterozygote mice, suggesting that inhibition of this pathway may have benefit in control of TSC hamartomas.", "author" : [ { "dropping-particle" : "", "family" : "Kwiatkowski", "given" : "David J.", "non-dropping-particle" : "", "parse-names" : false, "suffix" : "" }, { "dropping-particle" : "", "family" : "Zhang", "given" : "Hongbing", "non-dropping-particle" : "", "parse-names" : false, "suffix" : "" }, { "dropping-particle" : "", "family" : "Bandura", "given" : "Jennifer L", "non-dropping-particle" : "", "parse-names" : false, "suffix" : "" }, { "dropping-particle" : "", "family" : "Heiberger", "given" : "Kristina M", "non-dropping-particle" : "", "parse-names" : false, "suffix" : "" }, { "dropping-particle" : "", "family" : "Glogauer", "given" : "Michael", "non-dropping-particle" : "", "parse-names" : false, "suffix" : "" }, { "dropping-particle" : "", "family" : "el-Hashemite", "given" : "Nisreen", "non-dropping-particle" : "", "parse-names" : false, "suffix" : "" }, { "dropping-particle" : "", "family" : "Onda", "given" : "Hiroaki", "non-dropping-particle" : "", "parse-names" : false, "suffix" : "" } ], "container-title" : "Human molecular genetics", "id" : "ITEM-1", "issue" : "5", "issued" : { "date-parts" : [ [ "2002", "3", "1" ] ] }, "page" : "525-34", "title" : "A mouse model of TSC1 reveals sex-dependent lethality from liver hemangiomas, and up-regulation of p70S6 kinase activity in Tsc1 null cells.", "type" : "article-journal", "volume" : "11" }, "uris" : [ "http://www.mendeley.com/documents/?uuid=97288937-3732-4db9-b166-026482655ed6" ] } ], "mendeley" : { "formattedCitation" : "[3]", "plainTextFormattedCitation" : "[3]", "previouslyFormattedCitation" : "[2]" }, "properties" : { "noteIndex" : 0 }, "schema" : "https://github.com/citation-style-language/schema/raw/master/csl-citation.json" }</w:instrText>
+        <w:instrText>ADDIN CSL_CITATION { "citationItems" : [ { "id" : "ITEM-1", "itemData" : { "DOI" : "10.1016/j.cmet.2013.03.015", "ISSN" : "15504131", "PMID" : "23602450", "abstract" : "Autophagy is a catabolic process that ensures homeostatic cell clearance and is deregulated in a growing number of myopathological conditions. Although FoxO3 was shown to promote the expression of autophagy-related genes in skeletal muscle, the mechanisms triggering autophagy are unclear. We show that TSC1-deficient mice (TSCmKO), characterized by sustained activation of mTORC1, develop a late-onset myopathy related to impaired autophagy. In young TSCmKO mice, constitutive and starvation-induced autophagy is blocked at the induction steps via mTORC1-mediated inhibition of Ulk1, despite FoxO3 activation. Rapamycin is sufficient to restore autophagy in TSCmKO mice and improves the muscle phenotype of old mutant mice. Inversely, abrogation of mTORC1 signaling by depletion of raptor induces autophagy regardless of FoxO inhibition. Thus, mTORC1 is the dominant regulator of autophagy induction in skeletal muscle and ensures a tight coordination of metabolic pathways. These findings may open interesting avenues for therapeutic strategies directed toward autophagy-related muscle diseases.", "author" : [ { "dropping-particle" : "", "family" : "Castets", "given" : "Perrine", "non-dropping-particle" : "", "parse-names" : false, "suffix" : "" }, { "dropping-particle" : "", "family" : "Lin", "given" : "Shuo", "non-dropping-particle" : "", "parse-names" : false, "suffix" : "" }, { "dropping-particle" : "", "family" : "Rion", "given" : "Nathalie", "non-dropping-particle" : "", "parse-names" : false, "suffix" : "" }, { "dropping-particle" : "", "family" : "Fulvio", "given" : "Sabrina", "non-dropping-particle" : "Di", "parse-names" : false, "suffix" : "" }, { "dropping-particle" : "", "family" : "Romanino", "given" : "Klaas", "non-dropping-particle" : "", "parse-names" : false, "suffix" : "" }, { "dropping-particle" : "", "family" : "Guridi", "given" : "Maitea", "non-dropping-particle" : "", "parse-names" : false, "suffix" : "" }, { "dropping-particle" : "", "family" : "Frank", "given" : "Stephan", "non-dropping-particle" : "", "parse-names" : false, "suffix" : "" }, { "dropping-particle" : "", "family" : "Tintignac", "given" : "Lionel\u00a0A. a", "non-dropping-particle" : "", "parse-names" : false, "suffix" : "" }, { "dropping-particle" : "", "family" : "Sinnreich", "given" : "Michael", "non-dropping-particle" : "", "parse-names" : false, "suffix" : "" }, { "dropping-particle" : "", "family" : "R\u00fcegg", "given" : "Markus\u00a0A. a", "non-dropping-particle" : "", "parse-names" : false, "suffix" : "" }, { "dropping-particle" : "", "family" : "Di\u00a0Fulvio", "given" : "Sabrina", "non-dropping-particle" : "", "parse-names" : false, "suffix" : "" } ], "container-title" : "Cell metabolism", "id" : "ITEM-1", "issue" : "5", "issued" : { "date-parts" : [ [ "2013", "4", "7" ] ] }, "note" : "From Duplicate 1 ( Sustained Activation of mTORC1 in Skeletal Muscle Inhibits Constitutive and Starvation-Induced Autophagy and Causes a Severe, Late-Onset Myopathy - Castets, Perrine; Lin, Shuo; Rion, Nathalie; Di\u00a0Fulvio, Sabrina; Romanino, Klaas; Guridi, Maitea; Frank, Stephan; Tintignac, Lionel\u00a0A.; Sinnreich, Michael; R\u00fcegg, Markus\u00a0A. )", "page" : "731-44", "title" : "Sustained activation of mTORC1 in skeletal muscle inhibits constitutive and starvation-induced autophagy and causes a severe, late-onset myopathy.", "type" : "article-journal", "volume" : "17" }, "uris" : [ "http://www.mendeley.com/documents/?uuid=2f934ad2-30fc-46c1-9b35-a29aa432cdea" ] } ], "mendeley" : { "formattedCitation" : "[7]", "plainTextFormattedCitation" : "[7]", "previouslyFormattedCitation" : "[6]" }, "properties" : { "noteIndex" : 0 }, "schema" : "https://github.com/citation-style-language/schema/raw/master/csl-citation.json" }</w:instrText>
       </w:r>
       <w:r>
         <w:fldChar w:fldCharType="separate"/>
@@ -896,226 +1184,7 @@
         <w:rPr>
           <w:noProof/>
         </w:rPr>
-        <w:t>[3]</w:t>
-      </w:r>
-      <w:r>
-        <w:fldChar w:fldCharType="end"/>
-      </w:r>
-      <w:r>
-        <w:t xml:space="preserve"> and the </w:t>
-      </w:r>
-      <w:r>
-        <w:rPr>
-          <w:i/>
-        </w:rPr>
-        <w:t>Ckmm-Cre</w:t>
-      </w:r>
-      <w:r>
-        <w:t xml:space="preserve"> transgene (muscle creating kinase; </w:t>
-      </w:r>
-      <w:r>
-        <w:fldChar w:fldCharType="begin" w:fldLock="1"/>
-      </w:r>
-      <w:r>
-        <w:instrText>ADDIN CSL_CITATION { "citationItems" : [ { "id" : "ITEM-1", "itemData" : { "DOI" : "10.1016/S1097-2765(00)80155-0", "ISSN" : "10972765", "author" : [ { "dropping-particle" : "", "family" : "Br\u00fcning", "given" : "Jens C", "non-dropping-particle" : "", "parse-names" : false, "suffix" : "" }, { "dropping-particle" : "", "family" : "Michael", "given" : "M.Dodson", "non-dropping-particle" : "", "parse-names" : false, "suffix" : "" }, { "dropping-particle" : "", "family" : "Winnay", "given" : "Jonathon N", "non-dropping-particle" : "", "parse-names" : false, "suffix" : "" }, { "dropping-particle" : "", "family" : "Hayashi", "given" : "Tatsuya", "non-dropping-particle" : "", "parse-names" : false, "suffix" : "" }, { "dropping-particle" : "", "family" : "H\u00f6rsch", "given" : "Dieter", "non-dropping-particle" : "", "parse-names" : false, "suffix" : "" }, { "dropping-particle" : "", "family" : "Accili", "given" : "Domenico", "non-dropping-particle" : "", "parse-names" : false, "suffix" : "" }, { "dropping-particle" : "", "family" : "Goodyear", "given" : "Laurie J", "non-dropping-particle" : "", "parse-names" : false, "suffix" : "" }, { "dropping-particle" : "", "family" : "Kahn", "given" : "C Ronald", "non-dropping-particle" : "", "parse-names" : false, "suffix" : "" } ], "container-title" : "Molecular Cell", "id" : "ITEM-1", "issue" : "5", "issued" : { "date-parts" : [ [ "1998", "11" ] ] }, "page" : "559-569", "title" : "A Muscle-Specific Insulin Receptor Knockout Exhibits Features of the Metabolic Syndrome of NIDDM without Altering Glucose Tolerance", "type" : "article-journal", "volume" : "2" }, "uris" : [ "http://www.mendeley.com/documents/?uuid=d1ec72b2-106d-4e9a-9ddb-1df6697109ba" ] } ], "mendeley" : { "formattedCitation" : "[4]", "plainTextFormattedCitation" : "[4]", "previouslyFormattedCitation" : "[3]" }, "properties" : { "noteIndex" : 0 }, "schema" : "https://github.com/citation-style-language/schema/raw/master/csl-citation.json" }</w:instrText>
-      </w:r>
-      <w:r>
-        <w:fldChar w:fldCharType="separate"/>
-      </w:r>
-      <w:r>
-        <w:rPr>
-          <w:noProof/>
-        </w:rPr>
-        <w:t>[4]</w:t>
-      </w:r>
-      <w:r>
-        <w:fldChar w:fldCharType="end"/>
-      </w:r>
-      <w:r>
-        <w:t>).  As shown in Figure 3A, we observed efficient knockout of TSC1 and TSC2 proteins, corresponding to an increase in mTORC1 activity in quadriceps lysates from these animals.</w:t>
-      </w:r>
-    </w:p>
-    <w:p/>
-    <w:p>
-      <w:r>
-        <w:t xml:space="preserve">We next evaluated the cell autonomous changes in muscle tissue associated with </w:t>
-      </w:r>
-      <w:r>
-        <w:rPr>
-          <w:i/>
-        </w:rPr>
-        <w:t>Tsc1</w:t>
-      </w:r>
-      <w:r>
-        <w:t xml:space="preserve"> ablation.  We found that both fasting triglycerides and fasting glycogen levels were substantially elevated in </w:t>
-      </w:r>
-      <w:r>
-        <w:rPr>
-          <w:i/>
-        </w:rPr>
-        <w:t>Tsc1</w:t>
-      </w:r>
-      <w:r>
-        <w:t xml:space="preserve"> knockout muscles</w:t>
-      </w:r>
-      <w:r>
-        <w:t xml:space="preserve"> (Figures 3B-C)</w:t>
-      </w:r>
-      <w:r>
-        <w:t xml:space="preserve">.  The increase in fasting glycogen was correlated with increases in both processed SREPB1c protein and PTG protein (Figure 3A).  This is consistent with our previous report of a mTORC1 -&gt; SREBP1c -&gt; PTG pathway that regulates fasting glycogen in the liver </w:t>
-      </w:r>
-      <w:r>
-        <w:rPr>
-          <w:i/>
-        </w:rPr>
-        <w:fldChar w:fldCharType="begin" w:fldLock="1"/>
-      </w:r>
-      <w:r>
-        <w:rPr>
-          <w:i/>
-        </w:rPr>
-        <w:instrText>ADDIN CSL_CITATION { "citationItems" : [ { "id" : "ITEM-1", "itemData" : { "DOI" : "10.2337/db13-1531", "ISSN" : "1939-327X", "PMID" : "24722244", "abstract" : "Glycogen and lipids are major storage forms of energy that are tightly regulated by hormones and metabolic signals. We demonstrate that feeding mice a high-fat diet (HFD) increases hepatic glycogen due to increased expression of the glycogenic scaffolding protein PTG/R5. PTG promoter activity was increased and glycogen levels were augmented in mice and cells after activation of the mechanistic target of rapamycin complex 1 (mTORC1) and its downstream target SREBP1. Deletion of the PTG gene in mice prevented HFD-induced hepatic glycogen accumulation. Of note, PTG deletion also blocked hepatic steatosis in HFD-fed mice and reduced the expression of numerous lipogenic genes. Additionally, PTG deletion reduced fasting glucose and insulin levels in obese mice while improving insulin sensitivity, a result of reduced hepatic glucose output. This metabolic crosstalk was due to decreased mTORC1 and SREBP activity in PTG knockout mice or knockdown cells, suggesting a positive feedback loop in which once accumulated, glycogen stimulates the mTORC1/SREBP1 pathway to shift energy storage to lipogenesis. Together, these data reveal a previously unappreciated broad role for glycogen in the control of energy homeostasis.", "author" : [ { "dropping-particle" : "", "family" : "Lu", "given" : "Binbin", "non-dropping-particle" : "", "parse-names" : false, "suffix" : "" }, { "dropping-particle" : "", "family" : "Bridges", "given" : "Dave", "non-dropping-particle" : "", "parse-names" : false, "suffix" : "" }, { "dropping-particle" : "", "family" : "Yang", "given" : "Yemen", "non-dropping-particle" : "", "parse-names" : false, "suffix" : "" }, { "dropping-particle" : "", "family" : "Fisher", "given" : "Kaleigh", "non-dropping-particle" : "", "parse-names" : false, "suffix" : "" }, { "dropping-particle" : "", "family" : "Cheng", "given" : "Alan", "non-dropping-particle" : "", "parse-names" : false, "suffix" : "" }, { "dropping-particle" : "", "family" : "Chang", "given" : "Louise", "non-dropping-particle" : "", "parse-names" : false, "suffix" : "" }, { "dropping-particle" : "", "family" : "Meng", "given" : "Zhuoxian Zhuo-Xian", "non-dropping-particle" : "", "parse-names" : false, "suffix" : "" }, { "dropping-particle" : "", "family" : "Lin", "given" : "Jiandie D.", "non-dropping-particle" : "", "parse-names" : false, "suffix" : "" }, { "dropping-particle" : "", "family" : "Downes", "given" : "Michael", "non-dropping-particle" : "", "parse-names" : false, "suffix" : "" }, { "dropping-particle" : "", "family" : "Yu", "given" : "Ruth T", "non-dropping-particle" : "", "parse-names" : false, "suffix" : "" }, { "dropping-particle" : "", "family" : "Liddle", "given" : "Christopher", "non-dropping-particle" : "", "parse-names" : false, "suffix" : "" }, { "dropping-particle" : "", "family" : "Evans", "given" : "Ronald M.", "non-dropping-particle" : "", "parse-names" : false, "suffix" : "" }, { "dropping-particle" : "", "family" : "Saltiel", "given" : "Alan\u00a0R.", "non-dropping-particle" : "", "parse-names" : false, "suffix" : "" } ], "container-title" : "Diabetes", "id" : "ITEM-1", "issue" : "9", "issued" : { "date-parts" : [ [ "2014", "9", "10" ] ] }, "page" : "2935-48", "title" : "Metabolic crosstalk: molecular links between glycogen and lipid metabolism in obesity.", "type" : "article-journal", "volume" : "63" }, "uris" : [ "http://www.mendeley.com/documents/?uuid=dd589c4b-b51f-43f2-a8cd-84cfbe3581fb" ] } ], "mendeley" : { "formattedCitation" : "[5]", "plainTextFormattedCitation" : "[5]", "previouslyFormattedCitation" : "[4]" }, "properties" : { "noteIndex" : 0 }, "schema" : "https://github.com/citation-style-language/schema/raw/master/csl-citation.json" }</w:instrText>
-      </w:r>
-      <w:r>
-        <w:rPr>
-          <w:i/>
-        </w:rPr>
-        <w:fldChar w:fldCharType="separate"/>
-      </w:r>
-      <w:r>
-        <w:rPr>
-          <w:noProof/>
-        </w:rPr>
-        <w:t>[5]</w:t>
-      </w:r>
-      <w:r>
-        <w:rPr>
-          <w:i/>
-        </w:rPr>
-        <w:fldChar w:fldCharType="end"/>
-      </w:r>
-      <w:r>
-        <w:t xml:space="preserve">.   </w:t>
-      </w:r>
-      <w:r>
-        <w:t xml:space="preserve">To determine whether this increased muscle glycogen content correlates with improved muscle function in these animals we evaluated both grip strength (Figure 3D) and amount of cycles spent on a running wheel (Figure 3E).  This is consistent with previous reports of reduced muscle strength in </w:t>
-      </w:r>
-      <w:r>
-        <w:rPr>
-          <w:i/>
-        </w:rPr>
-        <w:t xml:space="preserve">Tsc1 </w:t>
-      </w:r>
-      <w:r>
-        <w:t xml:space="preserve">knockout muscles </w:t>
-      </w:r>
-      <w:r>
-        <w:fldChar w:fldCharType="begin" w:fldLock="1"/>
-      </w:r>
-      <w:r>
-        <w:instrText>ADDIN CSL_CITATION { "citationItems" : [ { "id" : "ITEM-1", "itemData" : { "DOI" : "10.1016/j.cmet.2013.03.015", "ISSN" : "15504131", "PMID" : "23602450", "abstract" : "Autophagy is a catabolic process that ensures homeostatic cell clearance and is deregulated in a growing number of myopathological conditions. Although FoxO3 was shown to promote the expression of autophagy-related genes in skeletal muscle, the mechanisms triggering autophagy are unclear. We show that TSC1-deficient mice (TSCmKO), characterized by sustained activation of mTORC1, develop a late-onset myopathy related to impaired autophagy. In young TSCmKO mice, constitutive and starvation-induced autophagy is blocked at the induction steps via mTORC1-mediated inhibition of Ulk1, despite FoxO3 activation. Rapamycin is sufficient to restore autophagy in TSCmKO mice and improves the muscle phenotype of old mutant mice. Inversely, abrogation of mTORC1 signaling by depletion of raptor induces autophagy regardless of FoxO inhibition. Thus, mTORC1 is the dominant regulator of autophagy induction in skeletal muscle and ensures a tight coordination of metabolic pathways. These findings may open interesting avenues for therapeutic strategies directed toward autophagy-related muscle diseases.", "author" : [ { "dropping-particle" : "", "family" : "Castets", "given" : "Perrine", "non-dropping-particle" : "", "parse-names" : false, "suffix" : "" }, { "dropping-particle" : "", "family" : "Lin", "given" : "Shuo", "non-dropping-particle" : "", "parse-names" : false, "suffix" : "" }, { "dropping-particle" : "", "family" : "Rion", "given" : "Nathalie", "non-dropping-particle" : "", "parse-names" : false, "suffix" : "" }, { "dropping-particle" : "", "family" : "Fulvio", "given" : "Sabrina", "non-dropping-particle" : "Di", "parse-names" : false, "suffix" : "" }, { "dropping-particle" : "", "family" : "Romanino", "given" : "Klaas", "non-dropping-particle" : "", "parse-names" : false, "suffix" : "" }, { "dropping-particle" : "", "family" : "Guridi", "given" : "Maitea", "non-dropping-particle" : "", "parse-names" : false, "suffix" : "" }, { "dropping-particle" : "", "family" : "Frank", "given" : "Stephan", "non-dropping-particle" : "", "parse-names" : false, "suffix" : "" }, { "dropping-particle" : "", "family" : "Tintignac", "given" : "Lionel\u00a0A. a", "non-dropping-particle" : "", "parse-names" : false, "suffix" : "" }, { "dropping-particle" : "", "family" : "Sinnreich", "given" : "Michael", "non-dropping-particle" : "", "parse-names" : false, "suffix" : "" }, { "dropping-particle" : "", "family" : "R\u00fcegg", "given" : "Markus\u00a0A. a", "non-dropping-particle" : "", "parse-names" : false, "suffix" : "" }, { "dropping-particle" : "", "family" : "Di\u00a0Fulvio", "given" : "Sabrina", "non-dropping-particle" : "", "parse-names" : false, "suffix" : "" } ], "container-title" : "Cell metabolism", "id" : "ITEM-1", "issue" : "5", "issued" : { "date-parts" : [ [ "2013", "4", "7" ] ] }, "note" : "From Duplicate 1 ( Sustained Activation of mTORC1 in Skeletal Muscle Inhibits Constitutive and Starvation-Induced Autophagy and Causes a Severe, Late-Onset Myopathy - Castets, Perrine; Lin, Shuo; Rion, Nathalie; Di\u00a0Fulvio, Sabrina; Romanino, Klaas; Guridi, Maitea; Frank, Stephan; Tintignac, Lionel\u00a0A.; Sinnreich, Michael; R\u00fcegg, Markus\u00a0A. )", "page" : "731-44", "title" : "Sustained activation of mTORC1 in skeletal muscle inhibits constitutive and starvation-induced autophagy and causes a severe, late-onset myopathy.", "type" : "article-journal", "volume" : "17" }, "uris" : [ "http://www.mendeley.com/documents/?uuid=2f934ad2-30fc-46c1-9b35-a29aa432cdea" ] } ], "mendeley" : { "formattedCitation" : "[6]", "plainTextFormattedCitation" : "[6]", "previouslyFormattedCitation" : "[5]" }, "properties" : { "noteIndex" : 0 }, "schema" : "https://github.com/citation-style-language/schema/raw/master/csl-citation.json" }</w:instrText>
-      </w:r>
-      <w:r>
-        <w:fldChar w:fldCharType="separate"/>
-      </w:r>
-      <w:r>
-        <w:rPr>
-          <w:noProof/>
-        </w:rPr>
-        <w:t>[6]</w:t>
-      </w:r>
-      <w:r>
-        <w:fldChar w:fldCharType="end"/>
-      </w:r>
-      <w:r>
-        <w:t>.</w:t>
-      </w:r>
-      <w:r>
-        <w:t xml:space="preserve">  Our findings support the hypothesis that while short-term contractile function is reduced, overall muscle fitness is improved, potentially related to increased nutrient storage in these muscles.</w:t>
-      </w:r>
-    </w:p>
-    <w:p>
-      <w:pPr>
-        <w:pStyle w:val="Heading2"/>
-      </w:pPr>
-      <w:r>
-        <w:t xml:space="preserve">Deletion of </w:t>
-      </w:r>
-      <w:r>
-        <w:rPr>
-          <w:i/>
-        </w:rPr>
-        <w:t>Tsc1</w:t>
-      </w:r>
-      <w:r>
-        <w:t xml:space="preserve"> in Muscle Results in Reduced Fat Mass</w:t>
-      </w:r>
-    </w:p>
-    <w:p>
-      <w:r>
-        <w:t xml:space="preserve">We followed the body weights and composition of the muscle </w:t>
-      </w:r>
-      <w:r>
-        <w:rPr>
-          <w:i/>
-        </w:rPr>
-        <w:t xml:space="preserve">Tsc1 </w:t>
-      </w:r>
-      <w:r>
-        <w:t xml:space="preserve">knockout animals over the course of </w:t>
-      </w:r>
-      <w:commentRangeStart w:id="6"/>
-      <w:r>
-        <w:t xml:space="preserve">XX </w:t>
-      </w:r>
-      <w:commentRangeEnd w:id="6"/>
-      <w:r>
-        <w:rPr>
-          <w:rStyle w:val="CommentReference"/>
-        </w:rPr>
-        <w:commentReference w:id="6"/>
-      </w:r>
-      <w:r>
-        <w:t>months.</w:t>
-      </w:r>
-      <w:r>
-        <w:t xml:space="preserve">  While we did not observe any reductions in lean mass, we did observe a striking lack of fat mass accumulation as these animals grew in size (Figures 4A-C).</w:t>
-      </w:r>
-      <w:r>
-        <w:t xml:space="preserve">  A previous study using a </w:t>
-      </w:r>
-      <w:r>
-        <w:rPr>
-          <w:i/>
-        </w:rPr>
-        <w:t>HSA-Cre</w:t>
-      </w:r>
-      <w:r>
-        <w:t xml:space="preserve"> mediated knockout of </w:t>
-      </w:r>
-      <w:r>
-        <w:rPr>
-          <w:i/>
-        </w:rPr>
-        <w:t xml:space="preserve">Tsc1 </w:t>
-      </w:r>
-      <w:r>
-        <w:t xml:space="preserve">observed dramatic reductions in both lean mass and fat mass </w:t>
-      </w:r>
-      <w:r>
-        <w:fldChar w:fldCharType="begin" w:fldLock="1"/>
-      </w:r>
-      <w:r>
-        <w:instrText>ADDIN CSL_CITATION { "citationItems" : [ { "id" : "ITEM-1", "itemData" : { "DOI" : "10.1016/j.cmet.2013.03.015", "ISSN" : "15504131", "PMID" : "23602450", "abstract" : "Autophagy is a catabolic process that ensures homeostatic cell clearance and is deregulated in a growing number of myopathological conditions. Although FoxO3 was shown to promote the expression of autophagy-related genes in skeletal muscle, the mechanisms triggering autophagy are unclear. We show that TSC1-deficient mice (TSCmKO), characterized by sustained activation of mTORC1, develop a late-onset myopathy related to impaired autophagy. In young TSCmKO mice, constitutive and starvation-induced autophagy is blocked at the induction steps via mTORC1-mediated inhibition of Ulk1, despite FoxO3 activation. Rapamycin is sufficient to restore autophagy in TSCmKO mice and improves the muscle phenotype of old mutant mice. Inversely, abrogation of mTORC1 signaling by depletion of raptor induces autophagy regardless of FoxO inhibition. Thus, mTORC1 is the dominant regulator of autophagy induction in skeletal muscle and ensures a tight coordination of metabolic pathways. These findings may open interesting avenues for therapeutic strategies directed toward autophagy-related muscle diseases.", "author" : [ { "dropping-particle" : "", "family" : "Castets", "given" : "Perrine", "non-dropping-particle" : "", "parse-names" : false, "suffix" : "" }, { "dropping-particle" : "", "family" : "Lin", "given" : "Shuo", "non-dropping-particle" : "", "parse-names" : false, "suffix" : "" }, { "dropping-particle" : "", "family" : "Rion", "given" : "Nathalie", "non-dropping-particle" : "", "parse-names" : false, "suffix" : "" }, { "dropping-particle" : "", "family" : "Fulvio", "given" : "Sabrina", "non-dropping-particle" : "Di", "parse-names" : false, "suffix" : "" }, { "dropping-particle" : "", "family" : "Romanino", "given" : "Klaas", "non-dropping-particle" : "", "parse-names" : false, "suffix" : "" }, { "dropping-particle" : "", "family" : "Guridi", "given" : "Maitea", "non-dropping-particle" : "", "parse-names" : false, "suffix" : "" }, { "dropping-particle" : "", "family" : "Frank", "given" : "Stephan", "non-dropping-particle" : "", "parse-names" : false, "suffix" : "" }, { "dropping-particle" : "", "family" : "Tintignac", "given" : "Lionel\u00a0A. a", "non-dropping-particle" : "", "parse-names" : false, "suffix" : "" }, { "dropping-particle" : "", "family" : "Sinnreich", "given" : "Michael", "non-dropping-particle" : "", "parse-names" : false, "suffix" : "" }, { "dropping-particle" : "", "family" : "R\u00fcegg", "given" : "Markus\u00a0A. a", "non-dropping-particle" : "", "parse-names" : false, "suffix" : "" }, { "dropping-particle" : "", "family" : "Di\u00a0Fulvio", "given" : "Sabrina", "non-dropping-particle" : "", "parse-names" : false, "suffix" : "" } ], "container-title" : "Cell metabolism", "id" : "ITEM-1", "issue" : "5", "issued" : { "date-parts" : [ [ "2013", "4", "7" ] ] }, "note" : "From Duplicate 1 ( Sustained Activation of mTORC1 in Skeletal Muscle Inhibits Constitutive and Starvation-Induced Autophagy and Causes a Severe, Late-Onset Myopathy - Castets, Perrine; Lin, Shuo; Rion, Nathalie; Di\u00a0Fulvio, Sabrina; Romanino, Klaas; Guridi, Maitea; Frank, Stephan; Tintignac, Lionel\u00a0A.; Sinnreich, Michael; R\u00fcegg, Markus\u00a0A. )", "page" : "731-44", "title" : "Sustained activation of mTORC1 in skeletal muscle inhibits constitutive and starvation-induced autophagy and causes a severe, late-onset myopathy.", "type" : "article-journal", "volume" : "17" }, "uris" : [ "http://www.mendeley.com/documents/?uuid=2f934ad2-30fc-46c1-9b35-a29aa432cdea" ] } ], "mendeley" : { "formattedCitation" : "[6]", "plainTextFormattedCitation" : "[6]", "previouslyFormattedCitation" : "[5]" }, "properties" : { "noteIndex" : 0 }, "schema" : "https://github.com/citation-style-language/schema/raw/master/csl-citation.json" }</w:instrText>
-      </w:r>
-      <w:r>
-        <w:fldChar w:fldCharType="separate"/>
-      </w:r>
-      <w:r>
-        <w:rPr>
-          <w:noProof/>
-        </w:rPr>
-        <w:t>[6]</w:t>
+        <w:t>[7]</w:t>
       </w:r>
       <w:r>
         <w:fldChar w:fldCharType="end"/>
@@ -1201,7 +1270,7 @@
     <w:p>
       <w:pPr>
         <w:pStyle w:val="NormalWeb"/>
-        <w:divId w:val="152109505"/>
+        <w:divId w:val="1473137482"/>
         <w:rPr>
           <w:rFonts w:ascii="Cambria" w:hAnsi="Cambria"/>
           <w:noProof/>
@@ -1242,452 +1311,591 @@
           <w:sz w:val="24"/>
         </w:rPr>
         <w:t>. 2013.</w:t>
+      </w:r>
+    </w:p>
+    <w:p>
+      <w:pPr>
+        <w:pStyle w:val="NormalWeb"/>
+        <w:divId w:val="1473137482"/>
+        <w:rPr>
+          <w:rFonts w:ascii="Cambria" w:hAnsi="Cambria"/>
+          <w:noProof/>
+          <w:sz w:val="24"/>
+        </w:rPr>
+      </w:pPr>
+      <w:r>
+        <w:rPr>
+          <w:rFonts w:ascii="Cambria" w:hAnsi="Cambria"/>
+          <w:noProof/>
+          <w:sz w:val="24"/>
+        </w:rPr>
+        <w:t xml:space="preserve">2. Bates D, Mächler M, Bolker B, Walker S: </w:t>
+      </w:r>
+      <w:r>
+        <w:rPr>
+          <w:rFonts w:ascii="Cambria" w:hAnsi="Cambria"/>
+          <w:b/>
+          <w:bCs/>
+          <w:noProof/>
+          <w:sz w:val="24"/>
+        </w:rPr>
+        <w:t>Fitting Linear Mixed-Effects Models using lme4</w:t>
+      </w:r>
+      <w:r>
+        <w:rPr>
+          <w:rFonts w:ascii="Cambria" w:hAnsi="Cambria"/>
+          <w:noProof/>
+          <w:sz w:val="24"/>
+        </w:rPr>
+        <w:t xml:space="preserve">. </w:t>
+      </w:r>
+      <w:r>
+        <w:rPr>
+          <w:rFonts w:ascii="Cambria" w:hAnsi="Cambria"/>
+          <w:i/>
+          <w:iCs/>
+          <w:noProof/>
+          <w:sz w:val="24"/>
+        </w:rPr>
+        <w:t>ArXiv</w:t>
+      </w:r>
+      <w:r>
+        <w:rPr>
+          <w:rFonts w:ascii="Cambria" w:hAnsi="Cambria"/>
+          <w:noProof/>
+          <w:sz w:val="24"/>
+        </w:rPr>
+        <w:t xml:space="preserve"> 2014, </w:t>
+      </w:r>
+      <w:r>
+        <w:rPr>
+          <w:rFonts w:ascii="Cambria" w:hAnsi="Cambria"/>
+          <w:b/>
+          <w:bCs/>
+          <w:noProof/>
+          <w:sz w:val="24"/>
+        </w:rPr>
+        <w:t>1406.5823</w:t>
+      </w:r>
+      <w:r>
+        <w:rPr>
+          <w:rFonts w:ascii="Cambria" w:hAnsi="Cambria"/>
+          <w:noProof/>
+          <w:sz w:val="24"/>
+        </w:rPr>
+        <w:t>:1–51.</w:t>
+      </w:r>
+    </w:p>
+    <w:p>
+      <w:pPr>
+        <w:pStyle w:val="NormalWeb"/>
+        <w:divId w:val="1473137482"/>
+        <w:rPr>
+          <w:rFonts w:ascii="Cambria" w:hAnsi="Cambria"/>
+          <w:noProof/>
+          <w:sz w:val="24"/>
+        </w:rPr>
+      </w:pPr>
+      <w:r>
+        <w:rPr>
+          <w:rFonts w:ascii="Cambria" w:hAnsi="Cambria"/>
+          <w:noProof/>
+          <w:sz w:val="24"/>
+        </w:rPr>
+        <w:t xml:space="preserve">3. Benjamini Y, Hochberg Y: </w:t>
+      </w:r>
+      <w:r>
+        <w:rPr>
+          <w:rFonts w:ascii="Cambria" w:hAnsi="Cambria"/>
+          <w:b/>
+          <w:bCs/>
+          <w:noProof/>
+          <w:sz w:val="24"/>
+        </w:rPr>
+        <w:t>Controlling the False Discovery Rate: A Practical and Powerful Approach to Multiple Testing</w:t>
+      </w:r>
+      <w:r>
+        <w:rPr>
+          <w:rFonts w:ascii="Cambria" w:hAnsi="Cambria"/>
+          <w:noProof/>
+          <w:sz w:val="24"/>
+        </w:rPr>
+        <w:t xml:space="preserve">. </w:t>
+      </w:r>
+      <w:r>
+        <w:rPr>
+          <w:rFonts w:ascii="Cambria" w:hAnsi="Cambria"/>
+          <w:i/>
+          <w:iCs/>
+          <w:noProof/>
+          <w:sz w:val="24"/>
+        </w:rPr>
+        <w:t>J R Stat Soc Ser B</w:t>
+      </w:r>
+      <w:r>
+        <w:rPr>
+          <w:rFonts w:ascii="Cambria" w:hAnsi="Cambria"/>
+          <w:noProof/>
+          <w:sz w:val="24"/>
+        </w:rPr>
+        <w:t xml:space="preserve"> 1995, </w:t>
+      </w:r>
+      <w:r>
+        <w:rPr>
+          <w:rFonts w:ascii="Cambria" w:hAnsi="Cambria"/>
+          <w:b/>
+          <w:bCs/>
+          <w:noProof/>
+          <w:sz w:val="24"/>
+        </w:rPr>
+        <w:t>57</w:t>
+      </w:r>
+      <w:r>
+        <w:rPr>
+          <w:rFonts w:ascii="Cambria" w:hAnsi="Cambria"/>
+          <w:noProof/>
+          <w:sz w:val="24"/>
+        </w:rPr>
+        <w:t>:289–300.</w:t>
+      </w:r>
+    </w:p>
+    <w:p>
+      <w:pPr>
+        <w:pStyle w:val="NormalWeb"/>
+        <w:divId w:val="1473137482"/>
+        <w:rPr>
+          <w:rFonts w:ascii="Cambria" w:hAnsi="Cambria"/>
+          <w:noProof/>
+          <w:sz w:val="24"/>
+        </w:rPr>
+      </w:pPr>
+      <w:r>
+        <w:rPr>
+          <w:rFonts w:ascii="Cambria" w:hAnsi="Cambria"/>
+          <w:noProof/>
+          <w:sz w:val="24"/>
+        </w:rPr>
+        <w:t xml:space="preserve">4. Kwiatkowski DJ, Zhang H, Bandura JL, Heiberger KM, Glogauer M, el-Hashemite N, Onda H: </w:t>
+      </w:r>
+      <w:r>
+        <w:rPr>
+          <w:rFonts w:ascii="Cambria" w:hAnsi="Cambria"/>
+          <w:b/>
+          <w:bCs/>
+          <w:noProof/>
+          <w:sz w:val="24"/>
+        </w:rPr>
+        <w:t>A mouse model of TSC1 reveals sex-dependent lethality from liver hemangiomas, and up-regulation of p70S6 kinase activity in Tsc1 null cells.</w:t>
+      </w:r>
+      <w:r>
+        <w:rPr>
+          <w:rFonts w:ascii="Cambria" w:hAnsi="Cambria"/>
+          <w:noProof/>
+          <w:sz w:val="24"/>
+        </w:rPr>
+        <w:t xml:space="preserve"> </w:t>
+      </w:r>
+      <w:r>
+        <w:rPr>
+          <w:rFonts w:ascii="Cambria" w:hAnsi="Cambria"/>
+          <w:i/>
+          <w:iCs/>
+          <w:noProof/>
+          <w:sz w:val="24"/>
+        </w:rPr>
+        <w:t>Hum Mol Genet</w:t>
+      </w:r>
+      <w:r>
+        <w:rPr>
+          <w:rFonts w:ascii="Cambria" w:hAnsi="Cambria"/>
+          <w:noProof/>
+          <w:sz w:val="24"/>
+        </w:rPr>
+        <w:t xml:space="preserve"> 2002, </w:t>
+      </w:r>
+      <w:r>
+        <w:rPr>
+          <w:rFonts w:ascii="Cambria" w:hAnsi="Cambria"/>
+          <w:b/>
+          <w:bCs/>
+          <w:noProof/>
+          <w:sz w:val="24"/>
+        </w:rPr>
+        <w:t>11</w:t>
+      </w:r>
+      <w:r>
+        <w:rPr>
+          <w:rFonts w:ascii="Cambria" w:hAnsi="Cambria"/>
+          <w:noProof/>
+          <w:sz w:val="24"/>
+        </w:rPr>
+        <w:t>:525–34.</w:t>
+      </w:r>
+    </w:p>
+    <w:p>
+      <w:pPr>
+        <w:pStyle w:val="NormalWeb"/>
+        <w:divId w:val="1473137482"/>
+        <w:rPr>
+          <w:rFonts w:ascii="Cambria" w:hAnsi="Cambria"/>
+          <w:noProof/>
+          <w:sz w:val="24"/>
+        </w:rPr>
+      </w:pPr>
+      <w:r>
+        <w:rPr>
+          <w:rFonts w:ascii="Cambria" w:hAnsi="Cambria"/>
+          <w:noProof/>
+          <w:sz w:val="24"/>
+        </w:rPr>
+        <w:t xml:space="preserve">5. Brüning JC, Michael MD, Winnay JN, Hayashi T, Hörsch D, Accili D, Goodyear LJ, Kahn CR: </w:t>
+      </w:r>
+      <w:r>
+        <w:rPr>
+          <w:rFonts w:ascii="Cambria" w:hAnsi="Cambria"/>
+          <w:b/>
+          <w:bCs/>
+          <w:noProof/>
+          <w:sz w:val="24"/>
+        </w:rPr>
+        <w:t>A Muscle-Specific Insulin Receptor Knockout Exhibits Features of the Metabolic Syndrome of NIDDM without Altering Glucose Tolerance</w:t>
+      </w:r>
+      <w:r>
+        <w:rPr>
+          <w:rFonts w:ascii="Cambria" w:hAnsi="Cambria"/>
+          <w:noProof/>
+          <w:sz w:val="24"/>
+        </w:rPr>
+        <w:t xml:space="preserve">. </w:t>
+      </w:r>
+      <w:r>
+        <w:rPr>
+          <w:rFonts w:ascii="Cambria" w:hAnsi="Cambria"/>
+          <w:i/>
+          <w:iCs/>
+          <w:noProof/>
+          <w:sz w:val="24"/>
+        </w:rPr>
+        <w:t>Mol Cell</w:t>
+      </w:r>
+      <w:r>
+        <w:rPr>
+          <w:rFonts w:ascii="Cambria" w:hAnsi="Cambria"/>
+          <w:noProof/>
+          <w:sz w:val="24"/>
+        </w:rPr>
+        <w:t xml:space="preserve"> 1998, </w:t>
+      </w:r>
+      <w:r>
+        <w:rPr>
+          <w:rFonts w:ascii="Cambria" w:hAnsi="Cambria"/>
+          <w:b/>
+          <w:bCs/>
+          <w:noProof/>
+          <w:sz w:val="24"/>
+        </w:rPr>
+        <w:t>2</w:t>
+      </w:r>
+      <w:r>
+        <w:rPr>
+          <w:rFonts w:ascii="Cambria" w:hAnsi="Cambria"/>
+          <w:noProof/>
+          <w:sz w:val="24"/>
+        </w:rPr>
+        <w:t>:559–569.</w:t>
+      </w:r>
+    </w:p>
+    <w:p>
+      <w:pPr>
+        <w:pStyle w:val="NormalWeb"/>
+        <w:divId w:val="1473137482"/>
+        <w:rPr>
+          <w:rFonts w:ascii="Cambria" w:hAnsi="Cambria"/>
+          <w:noProof/>
+          <w:sz w:val="24"/>
+        </w:rPr>
+      </w:pPr>
+      <w:r>
+        <w:rPr>
+          <w:rFonts w:ascii="Cambria" w:hAnsi="Cambria"/>
+          <w:noProof/>
+          <w:sz w:val="24"/>
+        </w:rPr>
+        <w:t xml:space="preserve">6. Lu B, Bridges D, Yang Y, Fisher K, Cheng A, Chang L, Meng ZZ-X, Lin JD, Downes M, Yu RT, Liddle C, Evans RM, Saltiel AR: </w:t>
+      </w:r>
+      <w:r>
+        <w:rPr>
+          <w:rFonts w:ascii="Cambria" w:hAnsi="Cambria"/>
+          <w:b/>
+          <w:bCs/>
+          <w:noProof/>
+          <w:sz w:val="24"/>
+        </w:rPr>
+        <w:t>Metabolic crosstalk: molecular links between glycogen and lipid metabolism in obesity.</w:t>
+      </w:r>
+      <w:r>
+        <w:rPr>
+          <w:rFonts w:ascii="Cambria" w:hAnsi="Cambria"/>
+          <w:noProof/>
+          <w:sz w:val="24"/>
+        </w:rPr>
+        <w:t xml:space="preserve"> </w:t>
+      </w:r>
+      <w:r>
+        <w:rPr>
+          <w:rFonts w:ascii="Cambria" w:hAnsi="Cambria"/>
+          <w:i/>
+          <w:iCs/>
+          <w:noProof/>
+          <w:sz w:val="24"/>
+        </w:rPr>
+        <w:t>Diabetes</w:t>
+      </w:r>
+      <w:r>
+        <w:rPr>
+          <w:rFonts w:ascii="Cambria" w:hAnsi="Cambria"/>
+          <w:noProof/>
+          <w:sz w:val="24"/>
+        </w:rPr>
+        <w:t xml:space="preserve"> 2014, </w:t>
+      </w:r>
+      <w:r>
+        <w:rPr>
+          <w:rFonts w:ascii="Cambria" w:hAnsi="Cambria"/>
+          <w:b/>
+          <w:bCs/>
+          <w:noProof/>
+          <w:sz w:val="24"/>
+        </w:rPr>
+        <w:t>63</w:t>
+      </w:r>
+      <w:r>
+        <w:rPr>
+          <w:rFonts w:ascii="Cambria" w:hAnsi="Cambria"/>
+          <w:noProof/>
+          <w:sz w:val="24"/>
+        </w:rPr>
+        <w:t>:2935–48.</w:t>
+      </w:r>
+    </w:p>
+    <w:p>
+      <w:pPr>
+        <w:pStyle w:val="NormalWeb"/>
+        <w:divId w:val="1473137482"/>
+        <w:rPr>
+          <w:rFonts w:ascii="Cambria" w:hAnsi="Cambria"/>
+          <w:noProof/>
+          <w:sz w:val="24"/>
+        </w:rPr>
+      </w:pPr>
+      <w:r>
+        <w:rPr>
+          <w:rFonts w:ascii="Cambria" w:hAnsi="Cambria"/>
+          <w:noProof/>
+          <w:sz w:val="24"/>
+        </w:rPr>
+        <w:t xml:space="preserve">7. Castets P, Lin S, Rion N, Di Fulvio S, Romanino K, Guridi M, Frank S, Tintignac LA a, Sinnreich M, Rüegg MA a, Di Fulvio S: </w:t>
+      </w:r>
+      <w:r>
+        <w:rPr>
+          <w:rFonts w:ascii="Cambria" w:hAnsi="Cambria"/>
+          <w:b/>
+          <w:bCs/>
+          <w:noProof/>
+          <w:sz w:val="24"/>
+        </w:rPr>
+        <w:t>Sustained activation of mTORC1 in skeletal muscle inhibits constitutive and starvation-induced autophagy and causes a severe, late-onset myopathy.</w:t>
+      </w:r>
+      <w:r>
+        <w:rPr>
+          <w:rFonts w:ascii="Cambria" w:hAnsi="Cambria"/>
+          <w:noProof/>
+          <w:sz w:val="24"/>
+        </w:rPr>
+        <w:t xml:space="preserve"> </w:t>
+      </w:r>
+      <w:r>
+        <w:rPr>
+          <w:rFonts w:ascii="Cambria" w:hAnsi="Cambria"/>
+          <w:i/>
+          <w:iCs/>
+          <w:noProof/>
+          <w:sz w:val="24"/>
+        </w:rPr>
+        <w:t>Cell Metab</w:t>
+      </w:r>
+      <w:r>
+        <w:rPr>
+          <w:rFonts w:ascii="Cambria" w:hAnsi="Cambria"/>
+          <w:noProof/>
+          <w:sz w:val="24"/>
+        </w:rPr>
+        <w:t xml:space="preserve"> 2013, </w:t>
+      </w:r>
+      <w:r>
+        <w:rPr>
+          <w:rFonts w:ascii="Cambria" w:hAnsi="Cambria"/>
+          <w:b/>
+          <w:bCs/>
+          <w:noProof/>
+          <w:sz w:val="24"/>
+        </w:rPr>
+        <w:t>17</w:t>
+      </w:r>
+      <w:r>
+        <w:rPr>
+          <w:rFonts w:ascii="Cambria" w:hAnsi="Cambria"/>
+          <w:noProof/>
+          <w:sz w:val="24"/>
+        </w:rPr>
+        <w:t xml:space="preserve">:731–44. </w:t>
       </w:r>
     </w:p>
     <w:p>
       <w:pPr>
         <w:pStyle w:val="NormalWeb"/>
         <w:divId w:val="152109505"/>
-        <w:rPr>
-          <w:rFonts w:ascii="Cambria" w:hAnsi="Cambria"/>
-          <w:noProof/>
-          <w:sz w:val="24"/>
-        </w:rPr>
-      </w:pPr>
-      <w:r>
-        <w:rPr>
-          <w:rFonts w:ascii="Cambria" w:hAnsi="Cambria"/>
-          <w:noProof/>
-          <w:sz w:val="24"/>
-        </w:rPr>
-        <w:t xml:space="preserve">2. Bates D, Mächler M, Bolker B, Walker S: </w:t>
-      </w:r>
-      <w:r>
-        <w:rPr>
-          <w:rFonts w:ascii="Cambria" w:hAnsi="Cambria"/>
-          <w:b/>
-          <w:bCs/>
-          <w:noProof/>
-          <w:sz w:val="24"/>
-        </w:rPr>
-        <w:t>Fitting Linear Mixed-Effects Models using lme4</w:t>
-      </w:r>
-      <w:r>
-        <w:rPr>
-          <w:rFonts w:ascii="Cambria" w:hAnsi="Cambria"/>
-          <w:noProof/>
-          <w:sz w:val="24"/>
-        </w:rPr>
-        <w:t xml:space="preserve">. </w:t>
-      </w:r>
-      <w:r>
-        <w:rPr>
-          <w:rFonts w:ascii="Cambria" w:hAnsi="Cambria"/>
-          <w:i/>
-          <w:iCs/>
-          <w:noProof/>
-          <w:sz w:val="24"/>
-        </w:rPr>
-        <w:t>ArXiv</w:t>
-      </w:r>
-      <w:r>
-        <w:rPr>
-          <w:rFonts w:ascii="Cambria" w:hAnsi="Cambria"/>
-          <w:noProof/>
-          <w:sz w:val="24"/>
-        </w:rPr>
-        <w:t xml:space="preserve"> 2014, </w:t>
-      </w:r>
-      <w:r>
-        <w:rPr>
-          <w:rFonts w:ascii="Cambria" w:hAnsi="Cambria"/>
-          <w:b/>
-          <w:bCs/>
-          <w:noProof/>
-          <w:sz w:val="24"/>
-        </w:rPr>
-        <w:t>1406.5823</w:t>
-      </w:r>
-      <w:r>
-        <w:rPr>
-          <w:rFonts w:ascii="Cambria" w:hAnsi="Cambria"/>
-          <w:noProof/>
-          <w:sz w:val="24"/>
-        </w:rPr>
-        <w:t>:1–51.</w:t>
-      </w:r>
-    </w:p>
-    <w:p>
-      <w:pPr>
-        <w:pStyle w:val="NormalWeb"/>
-        <w:divId w:val="152109505"/>
-        <w:rPr>
-          <w:rFonts w:ascii="Cambria" w:hAnsi="Cambria"/>
-          <w:noProof/>
-          <w:sz w:val="24"/>
-        </w:rPr>
-      </w:pPr>
-      <w:r>
-        <w:rPr>
-          <w:rFonts w:ascii="Cambria" w:hAnsi="Cambria"/>
-          <w:noProof/>
-          <w:sz w:val="24"/>
-        </w:rPr>
-        <w:t xml:space="preserve">3. Kwiatkowski DJ, Zhang H, Bandura JL, Heiberger KM, Glogauer M, el-Hashemite N, Onda H: </w:t>
-      </w:r>
-      <w:r>
-        <w:rPr>
-          <w:rFonts w:ascii="Cambria" w:hAnsi="Cambria"/>
-          <w:b/>
-          <w:bCs/>
-          <w:noProof/>
-          <w:sz w:val="24"/>
-        </w:rPr>
-        <w:t>A mouse model of TSC1 reveals sex-dependent lethality from liver hemangiomas, and up-regulation of p70S6 kinase activity in Tsc1 null cells.</w:t>
-      </w:r>
-      <w:r>
-        <w:rPr>
-          <w:rFonts w:ascii="Cambria" w:hAnsi="Cambria"/>
-          <w:noProof/>
-          <w:sz w:val="24"/>
+      </w:pPr>
+      <w:r>
+        <w:fldChar w:fldCharType="end"/>
+      </w:r>
+    </w:p>
+    <w:p>
+      <w:pPr>
+        <w:pStyle w:val="Heading1"/>
+      </w:pPr>
+      <w:r>
+        <w:t>Tables</w:t>
+      </w:r>
+    </w:p>
+    <w:p/>
+    <w:p>
+      <w:r>
+        <w:t>Table 1: Composition of Control and High Protein Diets.</w:t>
+      </w:r>
+    </w:p>
+    <w:p>
+      <w:pPr>
+        <w:pStyle w:val="Heading1"/>
+      </w:pPr>
+      <w:r>
+        <w:t>Figure Legends</w:t>
+      </w:r>
+    </w:p>
+    <w:p/>
+    <w:p>
+      <w:r>
+        <w:t>Figure 1: Effects of high protein diet on body composition and energy expenditure.</w:t>
+      </w:r>
+      <w:r>
+        <w:t xml:space="preserve">  </w:t>
+      </w:r>
+      <w:r>
+        <w:t xml:space="preserve">Body composition was determined weekly with body weight (A), lean mass (B) and fat mass (C).  D) Weights of fat pad depots at the end of the 14 week dietary intervention. </w:t>
+      </w:r>
+      <w:r>
+        <w:t xml:space="preserve">Statistical significance </w:t>
+      </w:r>
+      <w:r>
+        <w:t>(p&lt;0.05</w:t>
+      </w:r>
+      <w:r>
+        <w:t>, n=6</w:t>
+      </w:r>
+      <w:r>
+        <w:t xml:space="preserve">) </w:t>
+      </w:r>
+      <w:r>
+        <w:t>wa</w:t>
+      </w:r>
+      <w:r>
+        <w:t xml:space="preserve">s denoted </w:t>
+      </w:r>
+      <w:r>
+        <w:t xml:space="preserve">if reached </w:t>
+      </w:r>
+      <w:r>
+        <w:t xml:space="preserve">via asterisks based on </w:t>
+      </w:r>
+      <w:r>
+        <w:rPr>
+          <w:rFonts w:ascii="Cambria" w:hAnsi="Cambria"/>
+        </w:rPr>
+        <w:t>χ</w:t>
+      </w:r>
+      <w:r>
+        <w:rPr>
+          <w:vertAlign w:val="superscript"/>
+        </w:rPr>
+        <w:t>2</w:t>
+      </w:r>
+      <w:r>
+        <w:rPr>
+          <w:vertAlign w:val="superscript"/>
         </w:rPr>
         <w:t xml:space="preserve"> </w:t>
       </w:r>
       <w:r>
-        <w:rPr>
-          <w:rFonts w:ascii="Cambria" w:hAnsi="Cambria"/>
-          <w:i/>
-          <w:iCs/>
-          <w:noProof/>
-          <w:sz w:val="24"/>
-        </w:rPr>
-        <w:t>Hum Mol Genet</w:t>
-      </w:r>
-      <w:r>
-        <w:rPr>
-          <w:rFonts w:ascii="Cambria" w:hAnsi="Cambria"/>
-          <w:noProof/>
-          <w:sz w:val="24"/>
-        </w:rPr>
-        <w:t xml:space="preserve"> 2002, </w:t>
-      </w:r>
-      <w:r>
-        <w:rPr>
-          <w:rFonts w:ascii="Cambria" w:hAnsi="Cambria"/>
-          <w:b/>
-          <w:bCs/>
-          <w:noProof/>
-          <w:sz w:val="24"/>
-        </w:rPr>
-        <w:t>11</w:t>
-      </w:r>
-      <w:r>
-        <w:rPr>
-          <w:rFonts w:ascii="Cambria" w:hAnsi="Cambria"/>
-          <w:noProof/>
-          <w:sz w:val="24"/>
-        </w:rPr>
-        <w:t>:525–34.</w:t>
-      </w:r>
-    </w:p>
-    <w:p>
-      <w:pPr>
-        <w:pStyle w:val="NormalWeb"/>
-        <w:divId w:val="152109505"/>
-        <w:rPr>
-          <w:rFonts w:ascii="Cambria" w:hAnsi="Cambria"/>
-          <w:noProof/>
-          <w:sz w:val="24"/>
-        </w:rPr>
-      </w:pPr>
-      <w:r>
-        <w:rPr>
-          <w:rFonts w:ascii="Cambria" w:hAnsi="Cambria"/>
-          <w:noProof/>
-          <w:sz w:val="24"/>
-        </w:rPr>
-        <w:t xml:space="preserve">4. Brüning JC, Michael MD, Winnay JN, Hayashi T, Hörsch D, Accili D, Goodyear LJ, Kahn CR: </w:t>
-      </w:r>
-      <w:r>
-        <w:rPr>
-          <w:rFonts w:ascii="Cambria" w:hAnsi="Cambria"/>
-          <w:b/>
-          <w:bCs/>
-          <w:noProof/>
-          <w:sz w:val="24"/>
-        </w:rPr>
-        <w:t>A Muscle-Specific Insulin Receptor Knockout Exhibits Features of the Metabolic Syndrome of NIDDM without Altering Glucose Tolerance</w:t>
-      </w:r>
-      <w:r>
-        <w:rPr>
-          <w:rFonts w:ascii="Cambria" w:hAnsi="Cambria"/>
-          <w:noProof/>
-          <w:sz w:val="24"/>
-        </w:rPr>
-        <w:t xml:space="preserve">. </w:t>
-      </w:r>
-      <w:r>
-        <w:rPr>
-          <w:rFonts w:ascii="Cambria" w:hAnsi="Cambria"/>
-          <w:i/>
-          <w:iCs/>
-          <w:noProof/>
-          <w:sz w:val="24"/>
-        </w:rPr>
-        <w:t>Mol Cell</w:t>
-      </w:r>
-      <w:r>
-        <w:rPr>
-          <w:rFonts w:ascii="Cambria" w:hAnsi="Cambria"/>
-          <w:noProof/>
-          <w:sz w:val="24"/>
-        </w:rPr>
-        <w:t xml:space="preserve"> 1998, </w:t>
-      </w:r>
-      <w:r>
-        <w:rPr>
-          <w:rFonts w:ascii="Cambria" w:hAnsi="Cambria"/>
-          <w:b/>
-          <w:bCs/>
-          <w:noProof/>
-          <w:sz w:val="24"/>
-        </w:rPr>
-        <w:t>2</w:t>
-      </w:r>
-      <w:r>
-        <w:rPr>
-          <w:rFonts w:ascii="Cambria" w:hAnsi="Cambria"/>
-          <w:noProof/>
-          <w:sz w:val="24"/>
-        </w:rPr>
-        <w:t>:559–569.</w:t>
-      </w:r>
-    </w:p>
-    <w:p>
-      <w:pPr>
-        <w:pStyle w:val="NormalWeb"/>
-        <w:divId w:val="152109505"/>
-        <w:rPr>
-          <w:rFonts w:ascii="Cambria" w:hAnsi="Cambria"/>
-          <w:noProof/>
-          <w:sz w:val="24"/>
-        </w:rPr>
-      </w:pPr>
-      <w:r>
-        <w:rPr>
-          <w:rFonts w:ascii="Cambria" w:hAnsi="Cambria"/>
-          <w:noProof/>
-          <w:sz w:val="24"/>
-        </w:rPr>
-        <w:t xml:space="preserve">5. Lu B, Bridges D, Yang Y, Fisher K, Cheng A, Chang L, Meng ZZ-X, Lin JD, Downes M, Yu RT, Liddle C, Evans RM, Saltiel AR: </w:t>
-      </w:r>
-      <w:r>
-        <w:rPr>
-          <w:rFonts w:ascii="Cambria" w:hAnsi="Cambria"/>
-          <w:b/>
-          <w:bCs/>
-          <w:noProof/>
-          <w:sz w:val="24"/>
-        </w:rPr>
-        <w:t>Metabolic crosstalk: molecular links between glycogen and lipid metabolism in obesity.</w:t>
-      </w:r>
-      <w:r>
-        <w:rPr>
-          <w:rFonts w:ascii="Cambria" w:hAnsi="Cambria"/>
-          <w:noProof/>
-          <w:sz w:val="24"/>
-        </w:rPr>
-        <w:t xml:space="preserve"> </w:t>
-      </w:r>
-      <w:r>
-        <w:rPr>
-          <w:rFonts w:ascii="Cambria" w:hAnsi="Cambria"/>
-          <w:i/>
-          <w:iCs/>
-          <w:noProof/>
-          <w:sz w:val="24"/>
-        </w:rPr>
-        <w:t>Diabetes</w:t>
-      </w:r>
-      <w:r>
-        <w:rPr>
-          <w:rFonts w:ascii="Cambria" w:hAnsi="Cambria"/>
-          <w:noProof/>
-          <w:sz w:val="24"/>
-        </w:rPr>
-        <w:t xml:space="preserve"> 2014, </w:t>
-      </w:r>
-      <w:r>
-        <w:rPr>
-          <w:rFonts w:ascii="Cambria" w:hAnsi="Cambria"/>
-          <w:b/>
-          <w:bCs/>
-          <w:noProof/>
-          <w:sz w:val="24"/>
-        </w:rPr>
-        <w:t>63</w:t>
-      </w:r>
-      <w:r>
-        <w:rPr>
-          <w:rFonts w:ascii="Cambria" w:hAnsi="Cambria"/>
-          <w:noProof/>
-          <w:sz w:val="24"/>
-        </w:rPr>
-        <w:t>:2935–48.</w:t>
-      </w:r>
-    </w:p>
-    <w:p>
-      <w:pPr>
-        <w:pStyle w:val="NormalWeb"/>
-        <w:divId w:val="152109505"/>
-        <w:rPr>
-          <w:rFonts w:ascii="Cambria" w:hAnsi="Cambria"/>
-          <w:noProof/>
-          <w:sz w:val="24"/>
-        </w:rPr>
-      </w:pPr>
-      <w:r>
-        <w:rPr>
-          <w:rFonts w:ascii="Cambria" w:hAnsi="Cambria"/>
-          <w:noProof/>
-          <w:sz w:val="24"/>
-        </w:rPr>
-        <w:t xml:space="preserve">6. Castets P, Lin S, Rion N, Di Fulvio S, Romanino K, Guridi M, Frank S, Tintignac LA a, Sinnreich M, Rüegg MA a, Di Fulvio S: </w:t>
-      </w:r>
-      <w:r>
-        <w:rPr>
-          <w:rFonts w:ascii="Cambria" w:hAnsi="Cambria"/>
-          <w:b/>
-          <w:bCs/>
-          <w:noProof/>
-          <w:sz w:val="24"/>
-        </w:rPr>
-        <w:t>Sustained activation of mTORC1 in skeletal muscle inhibits constitutive and starvation-induced autophagy and causes a severe, late-onset myopathy.</w:t>
-      </w:r>
-      <w:r>
-        <w:rPr>
-          <w:rFonts w:ascii="Cambria" w:hAnsi="Cambria"/>
-          <w:noProof/>
-          <w:sz w:val="24"/>
-        </w:rPr>
-        <w:t xml:space="preserve"> </w:t>
-      </w:r>
-      <w:r>
-        <w:rPr>
-          <w:rFonts w:ascii="Cambria" w:hAnsi="Cambria"/>
-          <w:i/>
-          <w:iCs/>
-          <w:noProof/>
-          <w:sz w:val="24"/>
-        </w:rPr>
-        <w:t>Cell Metab</w:t>
-      </w:r>
-      <w:r>
-        <w:rPr>
-          <w:rFonts w:ascii="Cambria" w:hAnsi="Cambria"/>
-          <w:noProof/>
-          <w:sz w:val="24"/>
-        </w:rPr>
-        <w:t xml:space="preserve"> 2013, </w:t>
-      </w:r>
-      <w:r>
-        <w:rPr>
-          <w:rFonts w:ascii="Cambria" w:hAnsi="Cambria"/>
-          <w:b/>
-          <w:bCs/>
-          <w:noProof/>
-          <w:sz w:val="24"/>
-        </w:rPr>
-        <w:t>17</w:t>
-      </w:r>
-      <w:r>
-        <w:rPr>
-          <w:rFonts w:ascii="Cambria" w:hAnsi="Cambria"/>
-          <w:noProof/>
-          <w:sz w:val="24"/>
-        </w:rPr>
-        <w:t xml:space="preserve">:731–44. </w:t>
-      </w:r>
-    </w:p>
-    <w:p>
-      <w:pPr>
-        <w:pStyle w:val="NormalWeb"/>
-        <w:divId w:val="1885409693"/>
-      </w:pPr>
-      <w:r>
-        <w:fldChar w:fldCharType="end"/>
-      </w:r>
-    </w:p>
-    <w:p>
-      <w:pPr>
-        <w:pStyle w:val="Heading1"/>
-      </w:pPr>
-      <w:r>
-        <w:t>Tables</w:t>
+        <w:t>test (A</w:t>
+      </w:r>
+      <w:r>
+        <w:t>-C</w:t>
+      </w:r>
+      <w:r>
+        <w:t>)</w:t>
+      </w:r>
+      <w:r>
+        <w:t xml:space="preserve"> or Welch’s </w:t>
+      </w:r>
+      <w:r>
+        <w:rPr>
+          <w:i/>
+        </w:rPr>
+        <w:t>t-</w:t>
+      </w:r>
+      <w:r>
+        <w:t>test (D).</w:t>
       </w:r>
     </w:p>
     <w:p/>
     <w:p>
       <w:r>
-        <w:t>Table 1: Composition of Control and High Protein Diets.</w:t>
-      </w:r>
-    </w:p>
-    <w:p>
-      <w:pPr>
-        <w:pStyle w:val="Heading1"/>
-      </w:pPr>
-      <w:r>
-        <w:t>Figure Legends</w:t>
+        <w:t>Figure 2: Regulation of mTORC1 by amino acids and protein feeding</w:t>
+      </w:r>
+    </w:p>
+    <w:p>
+      <w:r>
+        <w:t xml:space="preserve">Figure 3: Knockout of </w:t>
+      </w:r>
+      <w:r>
+        <w:rPr>
+          <w:i/>
+        </w:rPr>
+        <w:t>Tsc1</w:t>
+      </w:r>
+      <w:r>
+        <w:t xml:space="preserve"> in muscle leads to increased fasted glycogen and triglyceride levels in quadriceps.</w:t>
       </w:r>
     </w:p>
     <w:p/>
     <w:p>
       <w:r>
-        <w:t>Figure 1: Effects of high protein diet on body composition and energy expenditure.</w:t>
-      </w:r>
-      <w:r>
-        <w:t xml:space="preserve">  Statistical significance is denoted via asterisks based on </w:t>
-      </w:r>
-      <w:r>
-        <w:rPr>
-          <w:rFonts w:ascii="Cambria" w:hAnsi="Cambria"/>
-        </w:rPr>
-        <w:t>χ</w:t>
-      </w:r>
-      <w:r>
-        <w:rPr>
-          <w:vertAlign w:val="superscript"/>
-        </w:rPr>
-        <w:t>2</w:t>
-      </w:r>
-      <w:r>
-        <w:rPr>
-          <w:vertAlign w:val="superscript"/>
-        </w:rPr>
-        <w:t xml:space="preserve"> </w:t>
-      </w:r>
-      <w:r>
-        <w:t>test (A)</w:t>
+        <w:t>Supplementary Figure Legends</w:t>
       </w:r>
     </w:p>
     <w:p/>
     <w:p>
       <w:r>
-        <w:t>Figure 2: Regulation of mTORC1 by amino acids and protein feeding</w:t>
-      </w:r>
-    </w:p>
-    <w:p>
-      <w:r>
-        <w:t xml:space="preserve">Figure 3: Knockout of </w:t>
-      </w:r>
-      <w:r>
-        <w:rPr>
-          <w:i/>
-        </w:rPr>
-        <w:t>Tsc1</w:t>
-      </w:r>
-      <w:r>
-        <w:t xml:space="preserve"> in muscle leads to increased fasted glycogen and triglyceride levels in quadriceps.</w:t>
+        <w:t>Supplementary Figure 1:  Supplementary data related to high pro</w:t>
+      </w:r>
+      <w:r>
+        <w:t xml:space="preserve">tein diet feeding studies.  A) </w:t>
+      </w:r>
+      <w:r>
+        <w:t xml:space="preserve">Muscle weights at the end </w:t>
+      </w:r>
+      <w:r>
+        <w:t xml:space="preserve">of the 14 weeks of diet.  </w:t>
       </w:r>
     </w:p>
     <w:sectPr>

</xml_diff>

<commit_message>
Added CLAMS data, no difference detected in first cohort
</commit_message>
<xml_diff>
--- a/Manuscripts/Muscle Tsc1 Knockout Paper/Manuscript.docx
+++ b/Manuscripts/Muscle Tsc1 Knockout Paper/Manuscript.docx
@@ -40,13 +40,55 @@
         <w:t>Stephenson, Innocence Har</w:t>
       </w:r>
       <w:r>
-        <w:t xml:space="preserve">vey, Binbin Lu, </w:t>
-      </w:r>
-      <w:r>
-        <w:t xml:space="preserve">JeAnna Redd, Matthew J. Peloquin, </w:t>
-      </w:r>
-      <w:r>
-        <w:t xml:space="preserve">Kaleigh Fisher, Quynh </w:t>
+        <w:t xml:space="preserve">vey, </w:t>
+      </w:r>
+      <w:proofErr w:type="spellStart"/>
+      <w:r>
+        <w:t>Binbin</w:t>
+      </w:r>
+      <w:proofErr w:type="spellEnd"/>
+      <w:r>
+        <w:t xml:space="preserve"> Lu, </w:t>
+      </w:r>
+      <w:proofErr w:type="spellStart"/>
+      <w:r>
+        <w:t>JeAnna</w:t>
+      </w:r>
+      <w:proofErr w:type="spellEnd"/>
+      <w:r>
+        <w:t xml:space="preserve"> </w:t>
+      </w:r>
+      <w:proofErr w:type="spellStart"/>
+      <w:r>
+        <w:t>Redd</w:t>
+      </w:r>
+      <w:proofErr w:type="spellEnd"/>
+      <w:r>
+        <w:t xml:space="preserve">, Matthew J. </w:t>
+      </w:r>
+      <w:proofErr w:type="spellStart"/>
+      <w:r>
+        <w:t>Peloquin</w:t>
+      </w:r>
+      <w:proofErr w:type="spellEnd"/>
+      <w:r>
+        <w:t xml:space="preserve">, </w:t>
+      </w:r>
+      <w:proofErr w:type="spellStart"/>
+      <w:r>
+        <w:t>Kaleigh</w:t>
+      </w:r>
+      <w:proofErr w:type="spellEnd"/>
+      <w:r>
+        <w:t xml:space="preserve"> Fisher, </w:t>
+      </w:r>
+      <w:proofErr w:type="spellStart"/>
+      <w:r>
+        <w:t>Quynh</w:t>
+      </w:r>
+      <w:proofErr w:type="spellEnd"/>
+      <w:r>
+        <w:t xml:space="preserve"> </w:t>
       </w:r>
       <w:r>
         <w:t xml:space="preserve">T. </w:t>
@@ -55,8 +97,13 @@
         <w:t xml:space="preserve">Tran, </w:t>
       </w:r>
       <w:r>
-        <w:t>and Alan R. Saltiel</w:t>
-      </w:r>
+        <w:t xml:space="preserve">and Alan R. </w:t>
+      </w:r>
+      <w:proofErr w:type="spellStart"/>
+      <w:r>
+        <w:t>Saltiel</w:t>
+      </w:r>
+      <w:proofErr w:type="spellEnd"/>
     </w:p>
     <w:p>
       <w:pPr>
@@ -178,8 +225,13 @@
     </w:p>
     <w:p/>
     <w:p>
-      <w:r>
-        <w:t xml:space="preserve">mTORC1 is a nutrient responsive protein kinase complex expressed in all known eukaryotic cells.  This complex is activated by anabolic signals such as insulin, amino acids and energy abundance (see </w:t>
+      <w:proofErr w:type="gramStart"/>
+      <w:r>
+        <w:t>mTORC1</w:t>
+      </w:r>
+      <w:proofErr w:type="gramEnd"/>
+      <w:r>
+        <w:t xml:space="preserve"> is a nutrient responsive protein kinase complex expressed in all known eukaryotic cells.  This complex is activated by anabolic signals such as insulin, amino acids and energy abundance (see </w:t>
       </w:r>
       <w:r>
         <w:fldChar w:fldCharType="begin" w:fldLock="1"/>
@@ -203,11 +255,24 @@
         <w:t xml:space="preserve"> </w:t>
       </w:r>
       <w:r>
-        <w:t>for review).  mTORC1 integrates these signals, and helps to co-ordinate such anabolic processes a</w:t>
-      </w:r>
-      <w:r>
-        <w:t>s lipogenesis</w:t>
-      </w:r>
+        <w:t xml:space="preserve">for review).  </w:t>
+      </w:r>
+      <w:proofErr w:type="gramStart"/>
+      <w:r>
+        <w:t>mTORC1</w:t>
+      </w:r>
+      <w:proofErr w:type="gramEnd"/>
+      <w:r>
+        <w:t xml:space="preserve"> integrates these signals, and helps to co-ordinate such anabolic processes a</w:t>
+      </w:r>
+      <w:r>
+        <w:t xml:space="preserve">s </w:t>
+      </w:r>
+      <w:proofErr w:type="spellStart"/>
+      <w:r>
+        <w:t>lipogenesis</w:t>
+      </w:r>
+      <w:proofErr w:type="spellEnd"/>
       <w:r>
         <w:t xml:space="preserve"> </w:t>
       </w:r>
@@ -344,7 +409,15 @@
         <w:fldChar w:fldCharType="end"/>
       </w:r>
       <w:r>
-        <w:t xml:space="preserve">.  mTORC1 </w:t>
+        <w:t xml:space="preserve">.  </w:t>
+      </w:r>
+      <w:proofErr w:type="gramStart"/>
+      <w:r>
+        <w:t>mTORC1</w:t>
+      </w:r>
+      <w:proofErr w:type="gramEnd"/>
+      <w:r>
+        <w:t xml:space="preserve"> </w:t>
       </w:r>
       <w:r>
         <w:t>is strongly activation in co-ordination with high protein diets</w:t>
@@ -478,13 +551,57 @@
         <w:rPr>
           <w:bCs/>
         </w:rPr>
-        <w:t>FVB-Tg(Ckmm-cre)5Khn/J</w:t>
-      </w:r>
-      <w:r>
-        <w:rPr>
-          <w:bCs/>
-        </w:rPr>
-        <w:t xml:space="preserve"> transgenic mice (stock 006405) were crossed with floxed </w:t>
+        <w:t>FVB-</w:t>
+      </w:r>
+      <w:proofErr w:type="spellStart"/>
+      <w:proofErr w:type="gramStart"/>
+      <w:r>
+        <w:rPr>
+          <w:bCs/>
+        </w:rPr>
+        <w:t>Tg</w:t>
+      </w:r>
+      <w:proofErr w:type="spellEnd"/>
+      <w:r>
+        <w:rPr>
+          <w:bCs/>
+        </w:rPr>
+        <w:t>(</w:t>
+      </w:r>
+      <w:proofErr w:type="spellStart"/>
+      <w:proofErr w:type="gramEnd"/>
+      <w:r>
+        <w:rPr>
+          <w:bCs/>
+        </w:rPr>
+        <w:t>Ckmm-cre</w:t>
+      </w:r>
+      <w:proofErr w:type="spellEnd"/>
+      <w:r>
+        <w:rPr>
+          <w:bCs/>
+        </w:rPr>
+        <w:t>)5Khn/J</w:t>
+      </w:r>
+      <w:r>
+        <w:rPr>
+          <w:bCs/>
+        </w:rPr>
+        <w:t xml:space="preserve"> transgenic mice (stock 006405) were crossed with </w:t>
+      </w:r>
+      <w:proofErr w:type="spellStart"/>
+      <w:r>
+        <w:rPr>
+          <w:bCs/>
+        </w:rPr>
+        <w:t>floxed</w:t>
+      </w:r>
+      <w:proofErr w:type="spellEnd"/>
+      <w:r>
+        <w:rPr>
+          <w:bCs/>
+        </w:rPr>
+        <w:t xml:space="preserve"> </w:t>
       </w:r>
       <w:r>
         <w:rPr>
@@ -513,7 +630,21 @@
         <w:rPr>
           <w:bCs/>
         </w:rPr>
-        <w:t xml:space="preserve"> mice (stock 005680). To generate F1 mice that were heterozygous for the floxed allele, and either</w:t>
+        <w:t xml:space="preserve"> mice (stock 005680). To generate F1 mice that were heterozygous for the </w:t>
+      </w:r>
+      <w:proofErr w:type="spellStart"/>
+      <w:r>
+        <w:rPr>
+          <w:bCs/>
+        </w:rPr>
+        <w:t>floxed</w:t>
+      </w:r>
+      <w:proofErr w:type="spellEnd"/>
+      <w:r>
+        <w:rPr>
+          <w:bCs/>
+        </w:rPr>
+        <w:t xml:space="preserve"> allele, and either</w:t>
       </w:r>
       <w:r>
         <w:rPr>
@@ -521,12 +652,21 @@
         </w:rPr>
         <w:t xml:space="preserve"> had or lacked the </w:t>
       </w:r>
+      <w:proofErr w:type="spellStart"/>
       <w:r>
         <w:rPr>
           <w:bCs/>
           <w:i/>
         </w:rPr>
-        <w:t xml:space="preserve">Ckmm-Cre </w:t>
+        <w:t>Ckmm-Cre</w:t>
+      </w:r>
+      <w:proofErr w:type="spellEnd"/>
+      <w:r>
+        <w:rPr>
+          <w:bCs/>
+          <w:i/>
+        </w:rPr>
+        <w:t xml:space="preserve"> </w:t>
       </w:r>
       <w:r>
         <w:rPr>
@@ -560,14 +700,24 @@
           <w:bCs/>
           <w:vertAlign w:val="superscript"/>
         </w:rPr>
-        <w:t>/fl</w:t>
-      </w:r>
+        <w:t>/</w:t>
+      </w:r>
+      <w:proofErr w:type="spellStart"/>
+      <w:r>
+        <w:rPr>
+          <w:bCs/>
+          <w:vertAlign w:val="superscript"/>
+        </w:rPr>
+        <w:t>fl</w:t>
+      </w:r>
+      <w:proofErr w:type="spellEnd"/>
       <w:r>
         <w:rPr>
           <w:bCs/>
         </w:rPr>
         <w:t xml:space="preserve">, </w:t>
       </w:r>
+      <w:proofErr w:type="spellStart"/>
       <w:r>
         <w:rPr>
           <w:bCs/>
@@ -580,14 +730,30 @@
           <w:bCs/>
           <w:vertAlign w:val="superscript"/>
         </w:rPr>
-        <w:t>Tg/+</w:t>
-      </w:r>
-      <w:r>
-        <w:rPr>
-          <w:bCs/>
-        </w:rPr>
-        <w:t>), wild type mice(</w:t>
-      </w:r>
+        <w:t>Tg</w:t>
+      </w:r>
+      <w:proofErr w:type="spellEnd"/>
+      <w:r>
+        <w:rPr>
+          <w:bCs/>
+          <w:vertAlign w:val="superscript"/>
+        </w:rPr>
+        <w:t>/+</w:t>
+      </w:r>
+      <w:r>
+        <w:rPr>
+          <w:bCs/>
+        </w:rPr>
+        <w:t xml:space="preserve">), wild type </w:t>
+      </w:r>
+      <w:proofErr w:type="gramStart"/>
+      <w:r>
+        <w:rPr>
+          <w:bCs/>
+        </w:rPr>
+        <w:t>mice(</w:t>
+      </w:r>
+      <w:proofErr w:type="gramEnd"/>
       <w:r>
         <w:rPr>
           <w:bCs/>
@@ -609,6 +775,7 @@
         </w:rPr>
         <w:t xml:space="preserve">, </w:t>
       </w:r>
+      <w:proofErr w:type="spellStart"/>
       <w:r>
         <w:rPr>
           <w:bCs/>
@@ -616,6 +783,7 @@
         </w:rPr>
         <w:t>Ckmm-Cre</w:t>
       </w:r>
+      <w:proofErr w:type="spellEnd"/>
       <w:r>
         <w:rPr>
           <w:bCs/>
@@ -657,6 +825,7 @@
         </w:rPr>
         <w:t xml:space="preserve">, </w:t>
       </w:r>
+      <w:proofErr w:type="spellStart"/>
       <w:r>
         <w:rPr>
           <w:bCs/>
@@ -669,13 +838,35 @@
           <w:bCs/>
           <w:vertAlign w:val="superscript"/>
         </w:rPr>
-        <w:t>Tg/+</w:t>
-      </w:r>
-      <w:r>
-        <w:rPr>
-          <w:bCs/>
-        </w:rPr>
-        <w:t>)or the floxed allele only (</w:t>
+        <w:t>Tg</w:t>
+      </w:r>
+      <w:proofErr w:type="spellEnd"/>
+      <w:r>
+        <w:rPr>
+          <w:bCs/>
+          <w:vertAlign w:val="superscript"/>
+        </w:rPr>
+        <w:t>/+</w:t>
+      </w:r>
+      <w:r>
+        <w:rPr>
+          <w:bCs/>
+        </w:rPr>
+        <w:t xml:space="preserve">)or the </w:t>
+      </w:r>
+      <w:proofErr w:type="spellStart"/>
+      <w:r>
+        <w:rPr>
+          <w:bCs/>
+        </w:rPr>
+        <w:t>floxed</w:t>
+      </w:r>
+      <w:proofErr w:type="spellEnd"/>
+      <w:r>
+        <w:rPr>
+          <w:bCs/>
+        </w:rPr>
+        <w:t xml:space="preserve"> allele only (</w:t>
       </w:r>
       <w:r>
         <w:rPr>
@@ -697,14 +888,24 @@
           <w:bCs/>
           <w:vertAlign w:val="superscript"/>
         </w:rPr>
-        <w:t>/fl</w:t>
-      </w:r>
+        <w:t>/</w:t>
+      </w:r>
+      <w:proofErr w:type="spellStart"/>
+      <w:r>
+        <w:rPr>
+          <w:bCs/>
+          <w:vertAlign w:val="superscript"/>
+        </w:rPr>
+        <w:t>fl</w:t>
+      </w:r>
+      <w:proofErr w:type="spellEnd"/>
       <w:r>
         <w:rPr>
           <w:bCs/>
         </w:rPr>
         <w:t xml:space="preserve">, </w:t>
       </w:r>
+      <w:proofErr w:type="spellStart"/>
       <w:r>
         <w:rPr>
           <w:bCs/>
@@ -712,6 +913,7 @@
         </w:rPr>
         <w:t>Ckmm-Cre</w:t>
       </w:r>
+      <w:proofErr w:type="spellEnd"/>
       <w:r>
         <w:rPr>
           <w:bCs/>
@@ -797,19 +999,55 @@
         <w:rPr>
           <w:bCs/>
         </w:rPr>
-        <w:t>as determined using an echoMRI 1</w:t>
-      </w:r>
-      <w:r>
-        <w:rPr>
-          <w:bCs/>
-        </w:rPr>
-        <w:t xml:space="preserve">100 (echoMRI </w:t>
-      </w:r>
-      <w:r>
-        <w:rPr>
-          <w:bCs/>
-        </w:rPr>
-        <w:t>, Houston, TX).  Body weights were determined using a standard scale.</w:t>
+        <w:t xml:space="preserve">as determined using an </w:t>
+      </w:r>
+      <w:proofErr w:type="spellStart"/>
+      <w:r>
+        <w:rPr>
+          <w:bCs/>
+        </w:rPr>
+        <w:t>echoMRI</w:t>
+      </w:r>
+      <w:proofErr w:type="spellEnd"/>
+      <w:r>
+        <w:rPr>
+          <w:bCs/>
+        </w:rPr>
+        <w:t xml:space="preserve"> 1</w:t>
+      </w:r>
+      <w:r>
+        <w:rPr>
+          <w:bCs/>
+        </w:rPr>
+        <w:t>100 (</w:t>
+      </w:r>
+      <w:proofErr w:type="spellStart"/>
+      <w:proofErr w:type="gramStart"/>
+      <w:r>
+        <w:rPr>
+          <w:bCs/>
+        </w:rPr>
+        <w:t>echoMRI</w:t>
+      </w:r>
+      <w:proofErr w:type="spellEnd"/>
+      <w:r>
+        <w:rPr>
+          <w:bCs/>
+        </w:rPr>
+        <w:t xml:space="preserve"> </w:t>
+      </w:r>
+      <w:r>
+        <w:rPr>
+          <w:bCs/>
+        </w:rPr>
+        <w:t>,</w:t>
+      </w:r>
+      <w:proofErr w:type="gramEnd"/>
+      <w:r>
+        <w:rPr>
+          <w:bCs/>
+        </w:rPr>
+        <w:t xml:space="preserve"> Houston, TX).  Body weights were determined using a standard scale.</w:t>
       </w:r>
       <w:r>
         <w:rPr>
@@ -861,7 +1099,23 @@
         <w:t xml:space="preserve">For high protein diet studies, </w:t>
       </w:r>
       <w:r>
-        <w:t xml:space="preserve">physical movement and calorimetry was determined using a comprehensive laboratory animal monitoring system from Columbus Instruments.  These experiments were performed in light and temperature controlled enclosures at 25C, in home-cage style cages with hanging feeders.  The first 6h of measurements were discarded, after which animals were acclimatized to their new surroundings.  Single-animal measurements were collected over the course of 3 days.  Oxygen consumption was normalized to lean body mass (as determined by echoMRI, described above) and analyzed by mixed linear models with the considerations described in </w:t>
+        <w:t xml:space="preserve">physical movement and </w:t>
+      </w:r>
+      <w:proofErr w:type="spellStart"/>
+      <w:r>
+        <w:t>calorimetry</w:t>
+      </w:r>
+      <w:proofErr w:type="spellEnd"/>
+      <w:r>
+        <w:t xml:space="preserve"> was determined using a comprehensive laboratory animal monitoring system from Columbus Instruments.  These experiments were performed in light and temperature controlled enclosures at 25C, in home-cage style cages with hanging feeders.  The first 6h of measurements were discarded, after which animals were acclimatized to their new surroundings.  Single-animal measurements were collected over the course of 3 days.  Oxygen consumption was normalized to lean body mass (as determined by </w:t>
+      </w:r>
+      <w:proofErr w:type="spellStart"/>
+      <w:r>
+        <w:t>echoMRI</w:t>
+      </w:r>
+      <w:proofErr w:type="spellEnd"/>
+      <w:r>
+        <w:t xml:space="preserve">, described above) and analyzed by mixed linear models with the considerations described in </w:t>
       </w:r>
       <w:r>
         <w:fldChar w:fldCharType="begin" w:fldLock="1"/>
@@ -896,7 +1150,23 @@
         <w:t>/Glucose</w:t>
       </w:r>
       <w:r>
-        <w:t xml:space="preserve"> Tolerance Tests and Euglycemic Hyperinsulinemic Clamp Studies</w:t>
+        <w:t xml:space="preserve"> Tolerance Tests and </w:t>
+      </w:r>
+      <w:proofErr w:type="spellStart"/>
+      <w:r>
+        <w:t>Euglycemic</w:t>
+      </w:r>
+      <w:proofErr w:type="spellEnd"/>
+      <w:r>
+        <w:t xml:space="preserve"> </w:t>
+      </w:r>
+      <w:proofErr w:type="spellStart"/>
+      <w:r>
+        <w:t>Hyperinsulinemic</w:t>
+      </w:r>
+      <w:proofErr w:type="spellEnd"/>
+      <w:r>
+        <w:t xml:space="preserve"> Clamp Studies</w:t>
       </w:r>
     </w:p>
     <w:p>
@@ -922,7 +1192,31 @@
         <w:fldChar w:fldCharType="end"/>
       </w:r>
       <w:r>
-        <w:t xml:space="preserve"> by fasting mice for 6h, followed by an intraperitoneal injection of 1 mU/kg insulin (Humulin HR, Lily) </w:t>
+        <w:t xml:space="preserve"> by fasting mice for 6h, followed by an </w:t>
+      </w:r>
+      <w:proofErr w:type="spellStart"/>
+      <w:r>
+        <w:t>intraperitoneal</w:t>
+      </w:r>
+      <w:proofErr w:type="spellEnd"/>
+      <w:r>
+        <w:t xml:space="preserve"> injection of 1 </w:t>
+      </w:r>
+      <w:proofErr w:type="spellStart"/>
+      <w:r>
+        <w:t>mU</w:t>
+      </w:r>
+      <w:proofErr w:type="spellEnd"/>
+      <w:r>
+        <w:t>/kg insulin (</w:t>
+      </w:r>
+      <w:proofErr w:type="spellStart"/>
+      <w:r>
+        <w:t>Humulin</w:t>
+      </w:r>
+      <w:proofErr w:type="spellEnd"/>
+      <w:r>
+        <w:t xml:space="preserve"> HR, Lily) </w:t>
       </w:r>
       <w:r>
         <w:t>with</w:t>
@@ -934,13 +1228,37 @@
         <w:t xml:space="preserve">from the tail vein measured </w:t>
       </w:r>
       <w:r>
-        <w:t xml:space="preserve">over time using a handheld glucometer (Accuchek).  </w:t>
+        <w:t>over time using a handheld glucometer (</w:t>
+      </w:r>
+      <w:proofErr w:type="spellStart"/>
+      <w:r>
+        <w:t>Accuchek</w:t>
+      </w:r>
+      <w:proofErr w:type="spellEnd"/>
+      <w:r>
+        <w:t xml:space="preserve">).  </w:t>
       </w:r>
       <w:r>
         <w:t xml:space="preserve">Glucose tolerance tests were performed by injecting 1 mg/g glucose into mice fasted for 16h, with blood glucose being identified as described above.  </w:t>
       </w:r>
       <w:r>
-        <w:t xml:space="preserve">To perform hyperinsulinemic euglycemic clamps, conscious 100 day old muscle </w:t>
+        <w:t xml:space="preserve">To perform </w:t>
+      </w:r>
+      <w:proofErr w:type="spellStart"/>
+      <w:r>
+        <w:t>hyperinsulinemic</w:t>
+      </w:r>
+      <w:proofErr w:type="spellEnd"/>
+      <w:r>
+        <w:t xml:space="preserve"> </w:t>
+      </w:r>
+      <w:proofErr w:type="spellStart"/>
+      <w:r>
+        <w:t>euglycemic</w:t>
+      </w:r>
+      <w:proofErr w:type="spellEnd"/>
+      <w:r>
+        <w:t xml:space="preserve"> clamps, conscious 100 day old muscle </w:t>
       </w:r>
       <w:r>
         <w:rPr>
@@ -949,7 +1267,15 @@
         <w:t>Tsc1</w:t>
       </w:r>
       <w:r>
-        <w:t xml:space="preserve"> knockout mice were analyzed at the Vanderbilt Mouse Metabolic Phenotyping Center and according to previously published protocols </w:t>
+        <w:t xml:space="preserve"> knockout mice were analyzed at the Vanderbilt Mouse Metabolic </w:t>
+      </w:r>
+      <w:proofErr w:type="spellStart"/>
+      <w:r>
+        <w:t>Phenotyping</w:t>
+      </w:r>
+      <w:proofErr w:type="spellEnd"/>
+      <w:r>
+        <w:t xml:space="preserve"> Center and according to previously published protocols </w:t>
       </w:r>
       <w:r>
         <w:fldChar w:fldCharType="begin" w:fldLock="1"/>
@@ -973,7 +1299,31 @@
         <w:t>.</w:t>
       </w:r>
       <w:r>
-        <w:t xml:space="preserve">  Insulin was determined using an ELISA assay (CrystalChem Ultrasensitive Mouse Insulin ELISA) from retro-oribital blood drawn from isoflurane-anaesthetized animals.</w:t>
+        <w:t xml:space="preserve">  Insulin was determined using an ELISA assay (</w:t>
+      </w:r>
+      <w:proofErr w:type="spellStart"/>
+      <w:r>
+        <w:t>CrystalChem</w:t>
+      </w:r>
+      <w:proofErr w:type="spellEnd"/>
+      <w:r>
+        <w:t xml:space="preserve"> Ultrasensitive Mouse Insulin ELISA) from retro-</w:t>
+      </w:r>
+      <w:proofErr w:type="spellStart"/>
+      <w:r>
+        <w:t>oribital</w:t>
+      </w:r>
+      <w:proofErr w:type="spellEnd"/>
+      <w:r>
+        <w:t xml:space="preserve"> blood drawn from </w:t>
+      </w:r>
+      <w:proofErr w:type="spellStart"/>
+      <w:r>
+        <w:t>isoflurane</w:t>
+      </w:r>
+      <w:proofErr w:type="spellEnd"/>
+      <w:r>
+        <w:t>-anaesthetized animals.</w:t>
       </w:r>
     </w:p>
     <w:p>
@@ -1071,10 +1421,34 @@
         <w:t xml:space="preserve"> models containing or missing the genotype or diet term.  </w:t>
       </w:r>
       <w:r>
-        <w:t xml:space="preserve">Pairwise comparisons were tested first for normality via a Shapiro-Wilk test, then for equal variance via Levene’s test.  Based on these, appropriate pairwise tests were performed as indicated in the figure legends.  </w:t>
-      </w:r>
-      <w:r>
-        <w:t xml:space="preserve">Corrections for testing of multiple hypotheses were done using the method of Benjamini and Hochberg </w:t>
+        <w:t>Pairwise comparisons were tested first for normality via a Shapiro-</w:t>
+      </w:r>
+      <w:proofErr w:type="spellStart"/>
+      <w:r>
+        <w:t>Wilk</w:t>
+      </w:r>
+      <w:proofErr w:type="spellEnd"/>
+      <w:r>
+        <w:t xml:space="preserve"> test, then for equal variance via </w:t>
+      </w:r>
+      <w:proofErr w:type="spellStart"/>
+      <w:r>
+        <w:t>Levene’s</w:t>
+      </w:r>
+      <w:proofErr w:type="spellEnd"/>
+      <w:r>
+        <w:t xml:space="preserve"> test.  Based on these, appropriate pairwise tests were performed as indicated in the figure legends.  </w:t>
+      </w:r>
+      <w:r>
+        <w:t xml:space="preserve">Corrections for testing of multiple hypotheses were done using the method of </w:t>
+      </w:r>
+      <w:proofErr w:type="spellStart"/>
+      <w:r>
+        <w:t>Benjamini</w:t>
+      </w:r>
+      <w:proofErr w:type="spellEnd"/>
+      <w:r>
+        <w:t xml:space="preserve"> and Hochberg </w:t>
       </w:r>
       <w:r>
         <w:fldChar w:fldCharType="begin" w:fldLock="1"/>
@@ -1193,7 +1567,15 @@
         <w:commentReference w:id="2"/>
       </w:r>
       <w:r>
-        <w:t>of both subcutaneous and epididymal fat pads</w:t>
+        <w:t xml:space="preserve">of both subcutaneous and </w:t>
+      </w:r>
+      <w:proofErr w:type="spellStart"/>
+      <w:r>
+        <w:t>epididymal</w:t>
+      </w:r>
+      <w:proofErr w:type="spellEnd"/>
+      <w:r>
+        <w:t xml:space="preserve"> fat pads</w:t>
       </w:r>
       <w:r>
         <w:t xml:space="preserve"> at the end of the 14 weeks of diet</w:t>
@@ -1244,910 +1626,1023 @@
         <w:t xml:space="preserve">To determine </w:t>
       </w:r>
       <w:r>
-        <w:t xml:space="preserve">We </w:t>
-      </w:r>
-      <w:r>
-        <w:t>next</w:t>
-      </w:r>
-      <w:r>
-        <w:t xml:space="preserve"> evaluated energy expenditure and substrate preference</w:t>
-      </w:r>
-      <w:r>
-        <w:t xml:space="preserve"> in these</w:t>
-      </w:r>
-      <w:r>
-        <w:t xml:space="preserve"> animals at the end of the dietary treatment.  </w:t>
-      </w:r>
-      <w:commentRangeStart w:id="3"/>
-      <w:r>
-        <w:t>We observed an increase in energy expenditure (Figure 1E</w:t>
-      </w:r>
-      <w:r>
-        <w:t>)</w:t>
-      </w:r>
-      <w:r>
-        <w:t xml:space="preserve"> without a corresponding increase in physical movement (Figure 1F).</w:t>
-      </w:r>
-      <w:r>
-        <w:t xml:space="preserve">  These data support the hypothesis that HPD feeding reduces adiposity via increases in energy expenditure.</w:t>
-      </w:r>
-      <w:commentRangeEnd w:id="3"/>
+        <w:t xml:space="preserve">whether this was due to altered insulin sensitivity we performed insulin tolerance tests on CD and HPD fed animals.  As shown in </w:t>
+      </w:r>
+      <w:r>
+        <w:t>Supplementary Figure 1B</w:t>
+      </w:r>
+      <w:r>
+        <w:t>, there w</w:t>
+      </w:r>
+      <w:r>
+        <w:t xml:space="preserve">as a modest decrease in insulin sensitivity via an insulin tolerance test.  </w:t>
+      </w:r>
+      <w:bookmarkStart w:id="3" w:name="_GoBack"/>
+      <w:bookmarkEnd w:id="3"/>
+    </w:p>
+    <w:p/>
+    <w:p>
+      <w:pPr>
+        <w:pStyle w:val="Heading2"/>
+      </w:pPr>
+      <w:r>
+        <w:t>High Protein Diet Feeding Results in mTORC1 Activation</w:t>
+      </w:r>
+    </w:p>
+    <w:p>
+      <w:r>
+        <w:t>Since mTORC1 is a major regulator of metabolism and is activated by elevated amino acids, we next evaluated whether mTORC1 activity is increased in</w:t>
+      </w:r>
+      <w:r>
+        <w:t xml:space="preserve"> C2C12 </w:t>
+      </w:r>
+      <w:proofErr w:type="spellStart"/>
+      <w:r>
+        <w:t>myotubes</w:t>
+      </w:r>
+      <w:proofErr w:type="spellEnd"/>
+      <w:r>
+        <w:t xml:space="preserve">.  </w:t>
+      </w:r>
+      <w:commentRangeStart w:id="4"/>
+      <w:r>
+        <w:t xml:space="preserve">As shown in Figure 2A supplementation of cultured </w:t>
+      </w:r>
+      <w:proofErr w:type="spellStart"/>
+      <w:r>
+        <w:t>myotubes</w:t>
+      </w:r>
+      <w:proofErr w:type="spellEnd"/>
+      <w:r>
+        <w:t xml:space="preserve"> </w:t>
+      </w:r>
+      <w:r>
+        <w:t xml:space="preserve">with protein </w:t>
+      </w:r>
+      <w:r>
+        <w:t xml:space="preserve">results in increased phosphorylation of S6K, in a </w:t>
+      </w:r>
+      <w:proofErr w:type="spellStart"/>
+      <w:r>
+        <w:t>rapamycin</w:t>
+      </w:r>
+      <w:proofErr w:type="spellEnd"/>
+      <w:r>
+        <w:t xml:space="preserve"> sensitive </w:t>
+      </w:r>
+      <w:proofErr w:type="spellStart"/>
+      <w:r>
+        <w:t>manner</w:t>
+      </w:r>
+      <w:commentRangeEnd w:id="4"/>
       <w:r>
         <w:rPr>
           <w:rStyle w:val="CommentReference"/>
         </w:rPr>
-        <w:commentReference w:id="3"/>
+        <w:commentReference w:id="4"/>
+      </w:r>
+      <w:proofErr w:type="gramStart"/>
+      <w:r>
+        <w:t>To</w:t>
+      </w:r>
+      <w:proofErr w:type="spellEnd"/>
+      <w:proofErr w:type="gramEnd"/>
+      <w:r>
+        <w:t xml:space="preserve"> tes</w:t>
+      </w:r>
+      <w:r>
+        <w:t>t</w:t>
+      </w:r>
+      <w:r>
+        <w:t xml:space="preserve"> this in vivo, we evaluated quadriceps lysates from HPD fed animals.  To</w:t>
+      </w:r>
+      <w:r>
+        <w:t xml:space="preserve"> avoid the confounding effects of acute </w:t>
+      </w:r>
+      <w:r>
+        <w:t>protein feeding</w:t>
+      </w:r>
+      <w:r>
+        <w:t>, animals</w:t>
+      </w:r>
+      <w:r>
+        <w:t xml:space="preserve"> were starved for 16h prior to </w:t>
+      </w:r>
+      <w:r>
+        <w:t>sacrifice.   We blotted lysates from quadriceps for the mTORC1 target S6K and found increased phosphorylation of S6K, indicating increased mTORC1 activity in muscle tissue.</w:t>
+      </w:r>
+      <w:r>
+        <w:t xml:space="preserve">  This is consistent with previous reports of high </w:t>
+      </w:r>
+      <w:commentRangeStart w:id="5"/>
+      <w:r>
+        <w:t>protein feeding and mTORC1 activity.</w:t>
+      </w:r>
+      <w:commentRangeEnd w:id="5"/>
+      <w:r>
+        <w:rPr>
+          <w:rStyle w:val="CommentReference"/>
+        </w:rPr>
+        <w:commentReference w:id="5"/>
+      </w:r>
+    </w:p>
+    <w:p>
+      <w:pPr>
+        <w:pStyle w:val="Heading2"/>
+      </w:pPr>
+      <w:r>
+        <w:t xml:space="preserve">Muscle Tsc1 Deletion </w:t>
+      </w:r>
+      <w:r>
+        <w:t>Elevates</w:t>
+      </w:r>
+      <w:r>
+        <w:t xml:space="preserve"> Fasting Glycogen and </w:t>
+      </w:r>
+      <w:proofErr w:type="spellStart"/>
+      <w:r>
+        <w:t>Trigyceride</w:t>
+      </w:r>
+      <w:proofErr w:type="spellEnd"/>
+      <w:r>
+        <w:t xml:space="preserve"> Levels</w:t>
+      </w:r>
+    </w:p>
+    <w:p>
+      <w:r>
+        <w:t xml:space="preserve">To test whether activation of mTORC1 in muscle caused the reduced fat mass observed in the high protein diet fed animals, we generated muscle specific </w:t>
+      </w:r>
+      <w:r>
+        <w:rPr>
+          <w:i/>
+        </w:rPr>
+        <w:t xml:space="preserve">Tsc1 </w:t>
+      </w:r>
+      <w:r>
+        <w:t xml:space="preserve">knockout mice using a </w:t>
+      </w:r>
+      <w:proofErr w:type="spellStart"/>
+      <w:r>
+        <w:t>floxed</w:t>
+      </w:r>
+      <w:proofErr w:type="spellEnd"/>
+      <w:r>
+        <w:t xml:space="preserve"> </w:t>
+      </w:r>
+      <w:r>
+        <w:rPr>
+          <w:i/>
+        </w:rPr>
+        <w:t>Tsc1</w:t>
+      </w:r>
+      <w:r>
+        <w:t xml:space="preserve"> allele </w:t>
+      </w:r>
+      <w:r>
+        <w:fldChar w:fldCharType="begin" w:fldLock="1"/>
+      </w:r>
+      <w:r>
+        <w:instrText>ADDIN CSL_CITATION { "citationItems" : [ { "id" : "ITEM-1", "itemData" : { "ISSN" : "0964-6906", "PMID" : "11875047", "abstract" : "Tuberous sclerosis (TSC) is a autosomal dominant genetic disorder caused by mutations in either TSC1 or TSC2, and characterized by benign hamartoma growth. We developed a murine model of Tsc1 disease by gene targeting. Tsc1 null embryos die at mid-gestation from a failure of liver development. Tsc1 heterozygotes develop kidney cystadenomas and liver hemangiomas at high frequency, but the incidence of kidney tumors is somewhat lower than in Tsc2 heterozygote mice. Liver hemangiomas were more common, more severe and caused higher mortality in female than in male Tsc1 heterozygotes. Tsc1 null embryo fibroblast lines have persistent phosphorylation of the p70S6K (S6K) and its substrate S6, that is sensitive to treatment with rapamycin, indicating constitutive activation of the mTOR-S6K pathway due to loss of the Tsc1 protein, hamartin. Hyperphosphorylation of S6 is also seen in kidney tumors in the heterozygote mice, suggesting that inhibition of this pathway may have benefit in control of TSC hamartomas.", "author" : [ { "dropping-particle" : "", "family" : "Kwiatkowski", "given" : "David J.", "non-dropping-particle" : "", "parse-names" : false, "suffix" : "" }, { "dropping-particle" : "", "family" : "Zhang", "given" : "Hongbing", "non-dropping-particle" : "", "parse-names" : false, "suffix" : "" }, { "dropping-particle" : "", "family" : "Bandura", "given" : "Jennifer L", "non-dropping-particle" : "", "parse-names" : false, "suffix" : "" }, { "dropping-particle" : "", "family" : "Heiberger", "given" : "Kristina M", "non-dropping-particle" : "", "parse-names" : false, "suffix" : "" }, { "dropping-particle" : "", "family" : "Glogauer", "given" : "Michael", "non-dropping-particle" : "", "parse-names" : false, "suffix" : "" }, { "dropping-particle" : "", "family" : "el-Hashemite", "given" : "Nisreen", "non-dropping-particle" : "", "parse-names" : false, "suffix" : "" }, { "dropping-particle" : "", "family" : "Onda", "given" : "Hiroaki", "non-dropping-particle" : "", "parse-names" : false, "suffix" : "" } ], "container-title" : "Human molecular genetics", "id" : "ITEM-1", "issue" : "5", "issued" : { "date-parts" : [ [ "2002", "3", "1" ] ] }, "page" : "525-34", "title" : "A mouse model of TSC1 reveals sex-dependent lethality from liver hemangiomas, and up-regulation of p70S6 kinase activity in Tsc1 null cells.", "type" : "article-journal", "volume" : "11" }, "uris" : [ "http://www.mendeley.com/documents/?uuid=97288937-3732-4db9-b166-026482655ed6" ] } ], "mendeley" : { "formattedCitation" : "[27]", "plainTextFormattedCitation" : "[27]", "previouslyFormattedCitation" : "[26]" }, "properties" : { "noteIndex" : 0 }, "schema" : "https://github.com/citation-style-language/schema/raw/master/csl-citation.json" }</w:instrText>
+      </w:r>
+      <w:r>
+        <w:fldChar w:fldCharType="separate"/>
+      </w:r>
+      <w:r>
+        <w:rPr>
+          <w:noProof/>
+        </w:rPr>
+        <w:t>[27]</w:t>
+      </w:r>
+      <w:r>
+        <w:fldChar w:fldCharType="end"/>
+      </w:r>
+      <w:r>
+        <w:t xml:space="preserve"> and the </w:t>
+      </w:r>
+      <w:proofErr w:type="spellStart"/>
+      <w:r>
+        <w:rPr>
+          <w:i/>
+        </w:rPr>
+        <w:t>Ckmm-Cre</w:t>
+      </w:r>
+      <w:proofErr w:type="spellEnd"/>
+      <w:r>
+        <w:t xml:space="preserve"> transgene (muscle creating kinase; </w:t>
+      </w:r>
+      <w:r>
+        <w:fldChar w:fldCharType="begin" w:fldLock="1"/>
+      </w:r>
+      <w:r>
+        <w:instrText>ADDIN CSL_CITATION { "citationItems" : [ { "id" : "ITEM-1", "itemData" : { "DOI" : "10.1016/S1097-2765(00)80155-0", "ISSN" : "10972765", "author" : [ { "dropping-particle" : "", "family" : "Br\u00fcning", "given" : "Jens C", "non-dropping-particle" : "", "parse-names" : false, "suffix" : "" }, { "dropping-particle" : "", "family" : "Michael", "given" : "M.Dodson", "non-dropping-particle" : "", "parse-names" : false, "suffix" : "" }, { "dropping-particle" : "", "family" : "Winnay", "given" : "Jonathon N", "non-dropping-particle" : "", "parse-names" : false, "suffix" : "" }, { "dropping-particle" : "", "family" : "Hayashi", "given" : "Tatsuya", "non-dropping-particle" : "", "parse-names" : false, "suffix" : "" }, { "dropping-particle" : "", "family" : "H\u00f6rsch", "given" : "Dieter", "non-dropping-particle" : "", "parse-names" : false, "suffix" : "" }, { "dropping-particle" : "", "family" : "Accili", "given" : "Domenico", "non-dropping-particle" : "", "parse-names" : false, "suffix" : "" }, { "dropping-particle" : "", "family" : "Goodyear", "given" : "Laurie J", "non-dropping-particle" : "", "parse-names" : false, "suffix" : "" }, { "dropping-particle" : "", "family" : "Kahn", "given" : "C Ronald", "non-dropping-particle" : "", "parse-names" : false, "suffix" : "" } ], "container-title" : "Molecular Cell", "id" : "ITEM-1", "issue" : "5", "issued" : { "date-parts" : [ [ "1998", "11" ] ] }, "page" : "559-569", "title" : "A Muscle-Specific Insulin Receptor Knockout Exhibits Features of the Metabolic Syndrome of NIDDM without Altering Glucose Tolerance", "type" : "article-journal", "volume" : "2" }, "uris" : [ "http://www.mendeley.com/documents/?uuid=d1ec72b2-106d-4e9a-9ddb-1df6697109ba" ] } ], "mendeley" : { "formattedCitation" : "[28]", "plainTextFormattedCitation" : "[28]", "previouslyFormattedCitation" : "[27]" }, "properties" : { "noteIndex" : 0 }, "schema" : "https://github.com/citation-style-language/schema/raw/master/csl-citation.json" }</w:instrText>
+      </w:r>
+      <w:r>
+        <w:fldChar w:fldCharType="separate"/>
+      </w:r>
+      <w:r>
+        <w:rPr>
+          <w:noProof/>
+        </w:rPr>
+        <w:t>[28]</w:t>
+      </w:r>
+      <w:r>
+        <w:fldChar w:fldCharType="end"/>
+      </w:r>
+      <w:r>
+        <w:t>).  As shown in Figure 3A, we observed efficient knockout of TSC1 and TSC2 proteins, corresponding to an increase in mTORC1 activity in quadriceps lysates from these animals.</w:t>
       </w:r>
     </w:p>
     <w:p/>
     <w:p>
+      <w:r>
+        <w:t xml:space="preserve">We next evaluated the cell autonomous changes in muscle tissue associated with </w:t>
+      </w:r>
+      <w:r>
+        <w:rPr>
+          <w:i/>
+        </w:rPr>
+        <w:t>Tsc1</w:t>
+      </w:r>
+      <w:r>
+        <w:t xml:space="preserve"> ablation.  We found that both fasting triglycerides and fasting glycogen levels were substantially elevated in </w:t>
+      </w:r>
+      <w:r>
+        <w:rPr>
+          <w:i/>
+        </w:rPr>
+        <w:t>Tsc1</w:t>
+      </w:r>
+      <w:r>
+        <w:t xml:space="preserve"> knockout muscles</w:t>
+      </w:r>
+      <w:r>
+        <w:t xml:space="preserve"> (Figures 3B-C)</w:t>
+      </w:r>
+      <w:r>
+        <w:t xml:space="preserve">.  The increase in fasting glycogen was correlated with increases in both processed SREPB1c protein and PTG protein (Figure 3A).  This is consistent with our previous report of a mTORC1 -&gt; SREBP1c -&gt; PTG pathway that regulates fasting glycogen in the liver </w:t>
+      </w:r>
+      <w:r>
+        <w:rPr>
+          <w:i/>
+        </w:rPr>
+        <w:fldChar w:fldCharType="begin" w:fldLock="1"/>
+      </w:r>
+      <w:r>
+        <w:rPr>
+          <w:i/>
+        </w:rPr>
+        <w:instrText>ADDIN CSL_CITATION { "citationItems" : [ { "id" : "ITEM-1", "itemData" : { "DOI" : "10.2337/db13-1531", "ISSN" : "1939-327X", "PMID" : "24722244", "abstract" : "Glycogen and lipids are major storage forms of energy that are tightly regulated by hormones and metabolic signals. We demonstrate that feeding mice a high-fat diet (HFD) increases hepatic glycogen due to increased expression of the glycogenic scaffolding protein PTG/R5. PTG promoter activity was increased and glycogen levels were augmented in mice and cells after activation of the mechanistic target of rapamycin complex 1 (mTORC1) and its downstream target SREBP1. Deletion of the PTG gene in mice prevented HFD-induced hepatic glycogen accumulation. Of note, PTG deletion also blocked hepatic steatosis in HFD-fed mice and reduced the expression of numerous lipogenic genes. Additionally, PTG deletion reduced fasting glucose and insulin levels in obese mice while improving insulin sensitivity, a result of reduced hepatic glucose output. This metabolic crosstalk was due to decreased mTORC1 and SREBP activity in PTG knockout mice or knockdown cells, suggesting a positive feedback loop in which once accumulated, glycogen stimulates the mTORC1/SREBP1 pathway to shift energy storage to lipogenesis. Together, these data reveal a previously unappreciated broad role for glycogen in the control of energy homeostasis.", "author" : [ { "dropping-particle" : "", "family" : "Lu", "given" : "Binbin", "non-dropping-particle" : "", "parse-names" : false, "suffix" : "" }, { "dropping-particle" : "", "family" : "Bridges", "given" : "Dave", "non-dropping-particle" : "", "parse-names" : false, "suffix" : "" }, { "dropping-particle" : "", "family" : "Yang", "given" : "Yemen", "non-dropping-particle" : "", "parse-names" : false, "suffix" : "" }, { "dropping-particle" : "", "family" : "Fisher", "given" : "Kaleigh", "non-dropping-particle" : "", "parse-names" : false, "suffix" : "" }, { "dropping-particle" : "", "family" : "Cheng", "given" : "Alan", "non-dropping-particle" : "", "parse-names" : false, "suffix" : "" }, { "dropping-particle" : "", "family" : "Chang", "given" : "Louise", "non-dropping-particle" : "", "parse-names" : false, "suffix" : "" }, { "dropping-particle" : "", "family" : "Meng", "given" : "Zhuoxian Zhuo-Xian", "non-dropping-particle" : "", "parse-names" : false, "suffix" : "" }, { "dropping-particle" : "", "family" : "Lin", "given" : "Jiandie D.", "non-dropping-particle" : "", "parse-names" : false, "suffix" : "" }, { "dropping-particle" : "", "family" : "Downes", "given" : "Michael", "non-dropping-particle" : "", "parse-names" : false, "suffix" : "" }, { "dropping-particle" : "", "family" : "Yu", "given" : "Ruth T", "non-dropping-particle" : "", "parse-names" : false, "suffix" : "" }, { "dropping-particle" : "", "family" : "Liddle", "given" : "Christopher", "non-dropping-particle" : "", "parse-names" : false, "suffix" : "" }, { "dropping-particle" : "", "family" : "Evans", "given" : "Ronald M.", "non-dropping-particle" : "", "parse-names" : false, "suffix" : "" }, { "dropping-particle" : "", "family" : "Saltiel", "given" : "Alan\u00a0R.", "non-dropping-particle" : "", "parse-names" : false, "suffix" : "" } ], "container-title" : "Diabetes", "id" : "ITEM-1", "issue" : "9", "issued" : { "date-parts" : [ [ "2014", "9", "10" ] ] }, "page" : "2935-48", "title" : "Metabolic crosstalk: molecular links between glycogen and lipid metabolism in obesity.", "type" : "article-journal", "volume" : "63" }, "uris" : [ "http://www.mendeley.com/documents/?uuid=dd589c4b-b51f-43f2-a8cd-84cfbe3581fb" ] } ], "mendeley" : { "formattedCitation" : "[11]", "plainTextFormattedCitation" : "[11]", "previouslyFormattedCitation" : "[11]" }, "properties" : { "noteIndex" : 0 }, "schema" : "https://github.com/citation-style-language/schema/raw/master/csl-citation.json" }</w:instrText>
+      </w:r>
+      <w:r>
+        <w:rPr>
+          <w:i/>
+        </w:rPr>
+        <w:fldChar w:fldCharType="separate"/>
+      </w:r>
+      <w:r>
+        <w:rPr>
+          <w:noProof/>
+        </w:rPr>
+        <w:t>[11]</w:t>
+      </w:r>
+      <w:r>
+        <w:rPr>
+          <w:i/>
+        </w:rPr>
+        <w:fldChar w:fldCharType="end"/>
+      </w:r>
+      <w:r>
+        <w:t xml:space="preserve">.   </w:t>
+      </w:r>
+      <w:r>
+        <w:t xml:space="preserve">To determine whether this increased muscle glycogen content correlates with improved muscle function in these animals we evaluated both grip strength (Figure 3D) and amount of cycles spent on a running wheel (Figure 3E).  This is consistent with previous reports of reduced muscle strength in </w:t>
+      </w:r>
+      <w:r>
+        <w:rPr>
+          <w:i/>
+        </w:rPr>
+        <w:t xml:space="preserve">Tsc1 </w:t>
+      </w:r>
+      <w:r>
+        <w:t xml:space="preserve">knockout muscles </w:t>
+      </w:r>
+      <w:r>
+        <w:fldChar w:fldCharType="begin" w:fldLock="1"/>
+      </w:r>
+      <w:r>
+        <w:instrText>ADDIN CSL_CITATION { "citationItems" : [ { "id" : "ITEM-1", "itemData" : { "DOI" : "10.1016/j.cmet.2013.03.015", "ISSN" : "15504131", "PMID" : "23602450", "abstract" : "Autophagy is a catabolic process that ensures homeostatic cell clearance and is deregulated in a growing number of myopathological conditions. Although FoxO3 was shown to promote the expression of autophagy-related genes in skeletal muscle, the mechanisms triggering autophagy are unclear. We show that TSC1-deficient mice (TSCmKO), characterized by sustained activation of mTORC1, develop a late-onset myopathy related to impaired autophagy. In young TSCmKO mice, constitutive and starvation-induced autophagy is blocked at the induction steps via mTORC1-mediated inhibition of Ulk1, despite FoxO3 activation. Rapamycin is sufficient to restore autophagy in TSCmKO mice and improves the muscle phenotype of old mutant mice. Inversely, abrogation of mTORC1 signaling by depletion of raptor induces autophagy regardless of FoxO inhibition. Thus, mTORC1 is the dominant regulator of autophagy induction in skeletal muscle and ensures a tight coordination of metabolic pathways. These findings may open interesting avenues for therapeutic strategies directed toward autophagy-related muscle diseases.", "author" : [ { "dropping-particle" : "", "family" : "Castets", "given" : "Perrine", "non-dropping-particle" : "", "parse-names" : false, "suffix" : "" }, { "dropping-particle" : "", "family" : "Lin", "given" : "Shuo", "non-dropping-particle" : "", "parse-names" : false, "suffix" : "" }, { "dropping-particle" : "", "family" : "Rion", "given" : "Nathalie", "non-dropping-particle" : "", "parse-names" : false, "suffix" : "" }, { "dropping-particle" : "", "family" : "Fulvio", "given" : "Sabrina", "non-dropping-particle" : "Di", "parse-names" : false, "suffix" : "" }, { "dropping-particle" : "", "family" : "Romanino", "given" : "Klaas", "non-dropping-particle" : "", "parse-names" : false, "suffix" : "" }, { "dropping-particle" : "", "family" : "Guridi", "given" : "Maitea", "non-dropping-particle" : "", "parse-names" : false, "suffix" : "" }, { "dropping-particle" : "", "family" : "Frank", "given" : "Stephan", "non-dropping-particle" : "", "parse-names" : false, "suffix" : "" }, { "dropping-particle" : "", "family" : "Tintignac", "given" : "Lionel\u00a0A. a", "non-dropping-particle" : "", "parse-names" : false, "suffix" : "" }, { "dropping-particle" : "", "family" : "Sinnreich", "given" : "Michael", "non-dropping-particle" : "", "parse-names" : false, "suffix" : "" }, { "dropping-particle" : "", "family" : "R\u00fcegg", "given" : "Markus\u00a0A. a", "non-dropping-particle" : "", "parse-names" : false, "suffix" : "" }, { "dropping-particle" : "", "family" : "Di\u00a0Fulvio", "given" : "Sabrina", "non-dropping-particle" : "", "parse-names" : false, "suffix" : "" } ], "container-title" : "Cell metabolism", "id" : "ITEM-1", "issue" : "5", "issued" : { "date-parts" : [ [ "2013", "4", "7" ] ] }, "note" : "From Duplicate 1 ( Sustained Activation of mTORC1 in Skeletal Muscle Inhibits Constitutive and Starvation-Induced Autophagy and Causes a Severe, Late-Onset Myopathy - Castets, Perrine; Lin, Shuo; Rion, Nathalie; Di\u00a0Fulvio, Sabrina; Romanino, Klaas; Guridi, Maitea; Frank, Stephan; Tintignac, Lionel\u00a0A.; Sinnreich, Michael; R\u00fcegg, Markus\u00a0A. )", "page" : "731-44", "title" : "Sustained activation of mTORC1 in skeletal muscle inhibits constitutive and starvation-induced autophagy and causes a severe, late-onset myopathy.", "type" : "article-journal", "volume" : "17" }, "uris" : [ "http://www.mendeley.com/documents/?uuid=2f934ad2-30fc-46c1-9b35-a29aa432cdea" ] } ], "mendeley" : { "formattedCitation" : "[29]", "plainTextFormattedCitation" : "[29]", "previouslyFormattedCitation" : "[28]" }, "properties" : { "noteIndex" : 0 }, "schema" : "https://github.com/citation-style-language/schema/raw/master/csl-citation.json" }</w:instrText>
+      </w:r>
+      <w:r>
+        <w:fldChar w:fldCharType="separate"/>
+      </w:r>
+      <w:r>
+        <w:rPr>
+          <w:noProof/>
+        </w:rPr>
+        <w:t>[29]</w:t>
+      </w:r>
+      <w:r>
+        <w:fldChar w:fldCharType="end"/>
+      </w:r>
+      <w:r>
+        <w:t>.</w:t>
+      </w:r>
+      <w:r>
+        <w:t xml:space="preserve">  Our findings support the hypothesis that while short-term contractile function is </w:t>
+      </w:r>
+      <w:proofErr w:type="gramStart"/>
+      <w:r>
+        <w:t>reduced,</w:t>
+      </w:r>
+      <w:proofErr w:type="gramEnd"/>
+      <w:r>
+        <w:t xml:space="preserve"> overall muscle fitness is improved, potentially related to increased nutrient storage in these muscles.</w:t>
+      </w:r>
+    </w:p>
+    <w:p>
       <w:pPr>
         <w:pStyle w:val="Heading2"/>
       </w:pPr>
       <w:r>
-        <w:t>High Protein Diet Feeding Results in mTORC1 Activation</w:t>
-      </w:r>
-    </w:p>
-    <w:p>
-      <w:r>
-        <w:t>Since mTORC1 is a major regulator of metabolism and is activated by elevated amino acids, we next evaluated whether mTORC1 activity is increased in</w:t>
-      </w:r>
-      <w:r>
-        <w:t xml:space="preserve"> C2C12 myotubes.  </w:t>
-      </w:r>
-      <w:commentRangeStart w:id="5"/>
-      <w:r>
-        <w:t xml:space="preserve">As shown in Figure 2A supplementation of cultured myotubes </w:t>
-      </w:r>
-      <w:r>
-        <w:t xml:space="preserve">with protein </w:t>
-      </w:r>
-      <w:r>
-        <w:t>results in increased phosphorylation of S6K, in a rapamycin sensitive manner</w:t>
-      </w:r>
-      <w:commentRangeEnd w:id="5"/>
+        <w:t xml:space="preserve">Deletion of </w:t>
+      </w:r>
+      <w:r>
+        <w:rPr>
+          <w:i/>
+        </w:rPr>
+        <w:t>Tsc1</w:t>
+      </w:r>
+      <w:r>
+        <w:t xml:space="preserve"> in Muscle Results in Reduced Fat Mass</w:t>
+      </w:r>
+      <w:r>
+        <w:t xml:space="preserve"> and Increased Energy Expenditure</w:t>
+      </w:r>
+    </w:p>
+    <w:p>
+      <w:r>
+        <w:t xml:space="preserve">We followed the body weights and composition of the muscle </w:t>
+      </w:r>
+      <w:r>
+        <w:rPr>
+          <w:i/>
+        </w:rPr>
+        <w:t xml:space="preserve">Tsc1 </w:t>
+      </w:r>
+      <w:r>
+        <w:t xml:space="preserve">knockout animals over the course of </w:t>
+      </w:r>
+      <w:commentRangeStart w:id="6"/>
+      <w:r>
+        <w:t xml:space="preserve">XX </w:t>
+      </w:r>
+      <w:commentRangeEnd w:id="6"/>
       <w:r>
         <w:rPr>
           <w:rStyle w:val="CommentReference"/>
         </w:rPr>
-        <w:commentReference w:id="5"/>
-      </w:r>
-      <w:r>
-        <w:t>To tes</w:t>
-      </w:r>
-      <w:r>
-        <w:t>t</w:t>
-      </w:r>
-      <w:r>
-        <w:t xml:space="preserve"> this in vivo, we evaluated quadriceps lysates from HPD fed animals.  To</w:t>
-      </w:r>
-      <w:r>
-        <w:t xml:space="preserve"> avoid the confounding effects of acute </w:t>
-      </w:r>
-      <w:r>
-        <w:t>protein feeding</w:t>
-      </w:r>
-      <w:r>
-        <w:t>, animals</w:t>
-      </w:r>
-      <w:r>
-        <w:t xml:space="preserve"> were starved for 16h prior to </w:t>
-      </w:r>
-      <w:r>
-        <w:t>sacrifice.   We blotted lysates from quadriceps for the mTORC1 target S6K and found increased phosphorylation of S6K, indicating increased mTORC1 activity in muscle tissue.</w:t>
-      </w:r>
-      <w:r>
-        <w:t xml:space="preserve">  This is consistent with previous reports of high </w:t>
-      </w:r>
-      <w:commentRangeStart w:id="6"/>
-      <w:r>
-        <w:t>protein feeding and mTORC1 activity.</w:t>
-      </w:r>
-      <w:commentRangeEnd w:id="6"/>
+        <w:commentReference w:id="6"/>
+      </w:r>
+      <w:r>
+        <w:t>months.</w:t>
+      </w:r>
+      <w:r>
+        <w:t xml:space="preserve">  While we did not observe any reductions in lean mass, we did observe a striking lack of fat mass accumulation as these animals grew in size (Figures 4A-C).</w:t>
+      </w:r>
+      <w:r>
+        <w:t xml:space="preserve">  A previous study using a </w:t>
+      </w:r>
+      <w:r>
+        <w:rPr>
+          <w:i/>
+        </w:rPr>
+        <w:t>HSA-</w:t>
+      </w:r>
+      <w:proofErr w:type="spellStart"/>
+      <w:r>
+        <w:rPr>
+          <w:i/>
+        </w:rPr>
+        <w:t>Cre</w:t>
+      </w:r>
+      <w:proofErr w:type="spellEnd"/>
+      <w:r>
+        <w:t xml:space="preserve"> mediated knockout of </w:t>
+      </w:r>
+      <w:r>
+        <w:rPr>
+          <w:i/>
+        </w:rPr>
+        <w:t xml:space="preserve">Tsc1 </w:t>
+      </w:r>
+      <w:r>
+        <w:t xml:space="preserve">observed reductions in both lean mass and fat mass </w:t>
+      </w:r>
+      <w:r>
+        <w:fldChar w:fldCharType="begin" w:fldLock="1"/>
+      </w:r>
+      <w:r>
+        <w:instrText>ADDIN CSL_CITATION { "citationItems" : [ { "id" : "ITEM-1", "itemData" : { "DOI" : "10.1016/j.cmet.2013.03.015", "ISSN" : "15504131", "PMID" : "23602450", "abstract" : "Autophagy is a catabolic process that ensures homeostatic cell clearance and is deregulated in a growing number of myopathological conditions. Although FoxO3 was shown to promote the expression of autophagy-related genes in skeletal muscle, the mechanisms triggering autophagy are unclear. We show that TSC1-deficient mice (TSCmKO), characterized by sustained activation of mTORC1, develop a late-onset myopathy related to impaired autophagy. In young TSCmKO mice, constitutive and starvation-induced autophagy is blocked at the induction steps via mTORC1-mediated inhibition of Ulk1, despite FoxO3 activation. Rapamycin is sufficient to restore autophagy in TSCmKO mice and improves the muscle phenotype of old mutant mice. Inversely, abrogation of mTORC1 signaling by depletion of raptor induces autophagy regardless of FoxO inhibition. Thus, mTORC1 is the dominant regulator of autophagy induction in skeletal muscle and ensures a tight coordination of metabolic pathways. These findings may open interesting avenues for therapeutic strategies directed toward autophagy-related muscle diseases.", "author" : [ { "dropping-particle" : "", "family" : "Castets", "given" : "Perrine", "non-dropping-particle" : "", "parse-names" : false, "suffix" : "" }, { "dropping-particle" : "", "family" : "Lin", "given" : "Shuo", "non-dropping-particle" : "", "parse-names" : false, "suffix" : "" }, { "dropping-particle" : "", "family" : "Rion", "given" : "Nathalie", "non-dropping-particle" : "", "parse-names" : false, "suffix" : "" }, { "dropping-particle" : "", "family" : "Fulvio", "given" : "Sabrina", "non-dropping-particle" : "Di", "parse-names" : false, "suffix" : "" }, { "dropping-particle" : "", "family" : "Romanino", "given" : "Klaas", "non-dropping-particle" : "", "parse-names" : false, "suffix" : "" }, { "dropping-particle" : "", "family" : "Guridi", "given" : "Maitea", "non-dropping-particle" : "", "parse-names" : false, "suffix" : "" }, { "dropping-particle" : "", "family" : "Frank", "given" : "Stephan", "non-dropping-particle" : "", "parse-names" : false, "suffix" : "" }, { "dropping-particle" : "", "family" : "Tintignac", "given" : "Lionel\u00a0A. a", "non-dropping-particle" : "", "parse-names" : false, "suffix" : "" }, { "dropping-particle" : "", "family" : "Sinnreich", "given" : "Michael", "non-dropping-particle" : "", "parse-names" : false, "suffix" : "" }, { "dropping-particle" : "", "family" : "R\u00fcegg", "given" : "Markus\u00a0A. a", "non-dropping-particle" : "", "parse-names" : false, "suffix" : "" }, { "dropping-particle" : "", "family" : "Di\u00a0Fulvio", "given" : "Sabrina", "non-dropping-particle" : "", "parse-names" : false, "suffix" : "" } ], "container-title" : "Cell metabolism", "id" : "ITEM-1", "issue" : "5", "issued" : { "date-parts" : [ [ "2013", "4", "7" ] ] }, "note" : "From Duplicate 1 ( Sustained Activation of mTORC1 in Skeletal Muscle Inhibits Constitutive and Starvation-Induced Autophagy and Causes a Severe, Late-Onset Myopathy - Castets, Perrine; Lin, Shuo; Rion, Nathalie; Di\u00a0Fulvio, Sabrina; Romanino, Klaas; Guridi, Maitea; Frank, Stephan; Tintignac, Lionel\u00a0A.; Sinnreich, Michael; R\u00fcegg, Markus\u00a0A. )", "page" : "731-44", "title" : "Sustained activation of mTORC1 in skeletal muscle inhibits constitutive and starvation-induced autophagy and causes a severe, late-onset myopathy.", "type" : "article-journal", "volume" : "17" }, "uris" : [ "http://www.mendeley.com/documents/?uuid=2f934ad2-30fc-46c1-9b35-a29aa432cdea" ] } ], "mendeley" : { "formattedCitation" : "[29]", "plainTextFormattedCitation" : "[29]", "previouslyFormattedCitation" : "[28]" }, "properties" : { "noteIndex" : 0 }, "schema" : "https://github.com/citation-style-language/schema/raw/master/csl-citation.json" }</w:instrText>
+      </w:r>
+      <w:r>
+        <w:fldChar w:fldCharType="separate"/>
+      </w:r>
+      <w:r>
+        <w:rPr>
+          <w:noProof/>
+        </w:rPr>
+        <w:t>[29]</w:t>
+      </w:r>
+      <w:r>
+        <w:fldChar w:fldCharType="end"/>
+      </w:r>
+      <w:r>
+        <w:t>.</w:t>
+      </w:r>
+    </w:p>
+    <w:p/>
+    <w:p>
+      <w:r>
+        <w:t xml:space="preserve">To identify the cause of these reductions, we performed </w:t>
+      </w:r>
+      <w:proofErr w:type="spellStart"/>
+      <w:r>
+        <w:t>calorimetry</w:t>
+      </w:r>
+      <w:proofErr w:type="spellEnd"/>
+      <w:r>
+        <w:t xml:space="preserve"> studies on these mice, prior to differences in adiposity (90 days of age).   </w:t>
+      </w:r>
+    </w:p>
+    <w:p>
+      <w:pPr>
+        <w:pStyle w:val="Heading2"/>
+      </w:pPr>
+      <w:r>
+        <w:t>Activation of mTORC1 in Muscle Does Not Result in Insulin Resistance</w:t>
+      </w:r>
+    </w:p>
+    <w:p/>
+    <w:p>
+      <w:pPr>
+        <w:pStyle w:val="Heading2"/>
+      </w:pPr>
+      <w:r>
+        <w:t xml:space="preserve">Ablation of Muscle Tsc1 Results in Increased Expression of </w:t>
+      </w:r>
+      <w:r>
+        <w:t xml:space="preserve">Oxidative Fiber Type and </w:t>
+      </w:r>
+      <w:r>
+        <w:t>Fatty Acid Uptake Genes</w:t>
+      </w:r>
+    </w:p>
+    <w:p>
+      <w:pPr>
+        <w:pStyle w:val="Heading2"/>
+      </w:pPr>
+    </w:p>
+    <w:p>
+      <w:pPr>
+        <w:pStyle w:val="Heading1"/>
+      </w:pPr>
+      <w:r>
+        <w:t>Discussion</w:t>
+      </w:r>
+    </w:p>
+    <w:p/>
+    <w:p>
+      <w:r>
+        <w:t xml:space="preserve">We report here that activation of mTORC1 in muscle tissue results in </w:t>
+      </w:r>
+      <w:r>
+        <w:t xml:space="preserve">the </w:t>
+      </w:r>
+      <w:r>
+        <w:t xml:space="preserve">accumulation of glycogen and triglycerides, </w:t>
+      </w:r>
+      <w:r>
+        <w:t xml:space="preserve">with a shift towards </w:t>
+      </w:r>
+      <w:r>
+        <w:t xml:space="preserve">more oxidative muscle fiber types.  This, coupled with no detectable decrease in </w:t>
+      </w:r>
+      <w:r>
+        <w:rPr>
+          <w:i/>
+        </w:rPr>
+        <w:t>in vivo</w:t>
+      </w:r>
+      <w:r>
+        <w:t xml:space="preserve"> insulin sensitivity is </w:t>
+      </w:r>
+      <w:r>
+        <w:t>reminiscent</w:t>
+      </w:r>
+      <w:r>
+        <w:t xml:space="preserve"> of the “athlete’s paradox”, in which muscles of endurance trained athletes are </w:t>
+      </w:r>
+      <w:r>
+        <w:t xml:space="preserve">insulin </w:t>
+      </w:r>
+      <w:proofErr w:type="spellStart"/>
+      <w:r>
+        <w:t>normosensitive</w:t>
+      </w:r>
+      <w:proofErr w:type="spellEnd"/>
+      <w:r>
+        <w:t xml:space="preserve">, in spite of increased nutrient deposition </w:t>
+      </w:r>
+      <w:r>
+        <w:fldChar w:fldCharType="begin" w:fldLock="1"/>
+      </w:r>
+      <w:r>
+        <w:instrText>ADDIN CSL_CITATION { "citationItems" : [ { "id" : "ITEM-1", "itemData" : { "DOI" : "10.1210/jc.86.12.5755", "ISBN" : "0021-972X (Print)", "ISSN" : "0021972X", "PMID" : "11739435", "abstract" : "We examined the hypothesis that an excess accumulation of intramuscular lipid (IMCL) is associated with insulin resistance and that this may be mediated by the oxidative capacity of muscle. Nine sedentary lean (L) and 11 obese (O) subjects, 8 obese subjects with type 2 diabetes mellitus (D), and 9 lean, exercise-trained (T) subjects volunteered for this study. Insulin sensitivity (M) determined during a hyperinsulinemic (40 mU x m(-2)min(-1)) euglycemic clamp was greater (P &lt; 0.01) in L and T, compared with O and D (9.45 +/- 0.59 and 10.26 +/- 0.78 vs. 5.51 +/- 0.61 and 1.15 +/- 0.83 mg x min(-1)kg fat free mass(-1), respectively). IMCL in percutaneous vastus lateralis biopsy specimens by quantitative image analysis of Oil Red O staining was approximately 2-fold higher in D than in L (3.04 +/- 0.39 vs. 1.40 +/- 0.28% area as lipid; P &lt; 0.01). IMCL was also higher in T (2.36 +/- 0.37), compared with L (P &lt; 0.01). The oxidative capacity of muscle determined with succinate dehydrogenase staining of muscle fibers was higher in T, compared with L, O, and D (50.0 +/- 4.4, 36.1 +/- 4.4, 29.7 +/- 3.8, and 33.4 +/- 4.7 optical density units, respectively; P &lt; 0.01). IMCL was negatively associated with M (r = -0.57, P &lt; 0.05) when endurance-trained subjects were excluded from the analysis, and this association was independent of body mass index. However, the relationship between IMCL and M was not significant when trained individuals were included. There was a positive association between the oxidative capacity and M among nondiabetics (r = 0.37, P &lt; 0.05). In summary, skeletal muscle of trained endurance athletes is markedly insulin sensitive and has a high oxidative capacity, despite having an elevated lipid content. In conclusion, the capacity for lipid oxidation may be an important mediator of the association between excess muscle lipid accumulation and insulin resistance.", "author" : [ { "dropping-particle" : "", "family" : "Goodpaster", "given" : "Bret H.", "non-dropping-particle" : "", "parse-names" : false, "suffix" : "" }, { "dropping-particle" : "", "family" : "He", "given" : "J.", "non-dropping-particle" : "", "parse-names" : false, "suffix" : "" }, { "dropping-particle" : "", "family" : "Watkins", "given" : "S.", "non-dropping-particle" : "", "parse-names" : false, "suffix" : "" }, { "dropping-particle" : "", "family" : "Kelley", "given" : "D. E.", "non-dropping-particle" : "", "parse-names" : false, "suffix" : "" } ], "container-title" : "Journal of Clinical Endocrinology and Metabolism", "id" : "ITEM-1", "issue" : "12", "issued" : { "date-parts" : [ [ "2001" ] ] }, "page" : "5755-5761", "title" : "Skeletal muscle lipid content and insulin resistance: Evidence for a paradox in endurance-trained athletes", "type" : "article-journal", "volume" : "86" }, "uris" : [ "http://www.mendeley.com/documents/?uuid=b1980167-93ed-4e05-b012-9a008a5bf202" ] }, { "id" : "ITEM-2", "itemData" : { "DOI" : "10.2337/db10-1221", "ISBN" : "1939-327X (Electronic)\\n0012-1797 (Linking)", "ISSN" : "00121797", "PMID" : "21873552", "abstract" : "OBJECTIVE: Chronic exercise and obesity both increase intramyocellular triglycerides (IMTGs) despite having opposing effects on insulin sensitivity. We hypothesized that chronically exercise-trained muscle would be characterized by lower skeletal muscle diacylglycerols (DAGs) and ceramides despite higher IMTGs and would account for its higher insulin sensitivity. We also hypothesized that the expression of key skeletal muscle proteins involved in lipid droplet hydrolysis, DAG formation, and fatty-acid partitioning and oxidation would be associated with the lipotoxic phenotype.\\n\\nRESEARCH DESIGN AND METHODS: A total of 14 normal-weight, endurance-trained athletes (NWA group) and 7 normal-weight sedentary (NWS group) and 21 obese sedentary (OBS group) volunteers were studied. Insulin sensitivity was assessed by glucose clamps. IMTGs, DAGs, ceramides, and protein expression were measured in muscle biopsies.\\n\\nRESULTS: DAG content in the NWA group was approximately twofold higher than in the OBS group and ~50% higher than in the NWS group, corresponding to higher insulin sensitivity. While certain DAG moieties clearly were associated with better insulin sensitivity, other species were not. Ceramide content was higher in insulin-resistant obese muscle. The expression of OXPAT/perilipin-5, adipose triglyceride lipase, and stearoyl-CoA desaturase protein was higher in the NWA group, corresponding to a higher mitochondrial content, proportion of type 1 myocytes, IMTGs, DAGs, and insulin sensitivity.\\n\\nCONCLUSIONS: Total myocellular DAGs were markedly higher in highly trained athletes, corresponding with higher insulin sensitivity, and suggest a more complex role for DAGs in insulin action. Our data also provide additional evidence in humans linking ceramides to insulin resistance. Finally, this study provides novel evidence supporting a role for specific skeletal muscle proteins involved in intramyocellular lipids, mitochondrial oxidative capacity, and insulin resistance.", "author" : [ { "dropping-particle" : "", "family" : "Amati", "given" : "Francesca", "non-dropping-particle" : "", "parse-names" : false, "suffix" : "" }, { "dropping-particle" : "", "family" : "Dub\u00e9", "given" : "John J.", "non-dropping-particle" : "", "parse-names" : false, "suffix" : "" }, { "dropping-particle" : "", "family" : "Alvarez-Carnero", "given" : "Elvis", "non-dropping-particle" : "", "parse-names" : false, "suffix" : "" }, { "dropping-particle" : "", "family" : "Edreira", "given" : "Martin M.", "non-dropping-particle" : "", "parse-names" : false, "suffix" : "" }, { "dropping-particle" : "", "family" : "Chomentowski", "given" : "Peter", "non-dropping-particle" : "", "parse-names" : false, "suffix" : "" }, { "dropping-particle" : "", "family" : "Coen", "given" : "Paul M.", "non-dropping-particle" : "", "parse-names" : false, "suffix" : "" }, { "dropping-particle" : "", "family" : "Switzer", "given" : "Galen E.", "non-dropping-particle" : "", "parse-names" : false, "suffix" : "" }, { "dropping-particle" : "", "family" : "Bickel", "given" : "Perry E.", "non-dropping-particle" : "", "parse-names" : false, "suffix" : "" }, { "dropping-particle" : "", "family" : "Stefanovic-Racic", "given" : "Maja", "non-dropping-particle" : "", "parse-names" : false, "suffix" : "" }, { "dropping-particle" : "", "family" : "Toledo", "given" : "Frederico G S", "non-dropping-particle" : "", "parse-names" : false, "suffix" : "" }, { "dropping-particle" : "", "family" : "Goodpaster", "given" : "Bret H.", "non-dropping-particle" : "", "parse-names" : false, "suffix" : "" } ], "container-title" : "Diabetes", "id" : "ITEM-2", "issue" : "10", "issued" : { "date-parts" : [ [ "2011" ] ] }, "page" : "2588-2597", "title" : "Skeletal muscle triglycerides, diacylglycerols, and ceramides in insulin resistance: Another paradox in endurance-trained athletes?", "type" : "article-journal", "volume" : "60" }, "uris" : [ "http://www.mendeley.com/documents/?uuid=6dce7865-c7f1-41b9-aed7-2645a196f0ac" ] } ], "mendeley" : { "formattedCitation" : "[30, 31]", "plainTextFormattedCitation" : "[30, 31]", "previouslyFormattedCitation" : "[29, 30]" }, "properties" : { "noteIndex" : 0 }, "schema" : "https://github.com/citation-style-language/schema/raw/master/csl-citation.json" }</w:instrText>
+      </w:r>
+      <w:r>
+        <w:fldChar w:fldCharType="separate"/>
+      </w:r>
+      <w:r>
+        <w:rPr>
+          <w:noProof/>
+        </w:rPr>
+        <w:t>[30, 31]</w:t>
+      </w:r>
+      <w:r>
+        <w:fldChar w:fldCharType="end"/>
+      </w:r>
+      <w:r>
+        <w:t>.</w:t>
+      </w:r>
+      <w:r>
+        <w:t xml:space="preserve">  These findings are concordant with a role of mTORC1 in this process, as </w:t>
+      </w:r>
+      <w:r>
+        <w:t xml:space="preserve">this kinase is also activated during resistance exercise and muscle growth </w:t>
+      </w:r>
+      <w:r>
+        <w:fldChar w:fldCharType="begin" w:fldLock="1"/>
+      </w:r>
+      <w:r>
+        <w:instrText>ADDIN CSL_CITATION { "citationItems" : [ { "id" : "ITEM-1", "itemData" : { "DOI" : "10.1152/japplphysiol.00941.2010", "ISSN" : "1522-1601", "PMID" : "21071597", "abstract" : "For over 10 years, we have known that the activation of the mammalian target of rapamycin complex 1 (mTORC1) has correlated with the increase in skeletal muscle size and strength that occurs following resistance exercise. Initial cell culture and rodent models of muscle growth demonstrated that the activation of mTORC1 is common to hypertrophy induced by growth factors and increased loading. The further observation that high loads increased the local production of growth factors led to the paradigm that resistance exercise stimulates the autocrine production of factors that act on membrane receptors to activate mTORC1, and this results in skeletal muscle hypertrophy. Over the last few years, there has been a paradigm shift. From both human and rodent studies, it has become clear that the phenotypic and molecular responses to resistance exercise occur in a growth factor-independent manner. Although the mechanism of load-induced mTORC1 activation remains to be determined, it is clear that it does not require classical growth factor signaling.", "author" : [ { "dropping-particle" : "", "family" : "Philp", "given" : "Andrew", "non-dropping-particle" : "", "parse-names" : false, "suffix" : "" }, { "dropping-particle" : "", "family" : "Hamilton", "given" : "D Lee", "non-dropping-particle" : "", "parse-names" : false, "suffix" : "" }, { "dropping-particle" : "", "family" : "Baar", "given" : "Keith", "non-dropping-particle" : "", "parse-names" : false, "suffix" : "" } ], "container-title" : "Journal of applied physiology (Bethesda, Md. : 1985)", "id" : "ITEM-1", "issue" : "2", "issued" : { "date-parts" : [ [ "2011", "2" ] ] }, "page" : "561-8", "title" : "Signals mediating skeletal muscle remodeling by resistance exercise: PI3-kinase independent activation of mTORC1.", "type" : "article-journal", "volume" : "110" }, "uris" : [ "http://www.mendeley.com/documents/?uuid=38bbee31-9217-4a9d-9282-2100582cb529" ] }, { "id" : "ITEM-2", "itemData" : { "DOI" : "10.1152/ajpendo.00674.2013", "ISSN" : "1522-1555", "PMID" : "24961241", "abstract" : "The goal of the current work was to profile positive (mTORC1 activation, autocrine/paracrine growth factors) and negative [AMPK, unfolded protein response (UPR)] pathways that might regulate overload-induced mTORC1 activation with the hypothesis that a number of negative regulators of mTORC1 will be engaged during a supra-physiological model of hypertrophy. To achieve this, mTORC1-IRS1/2 signaling, BiP/CHOP/IRE1\u03b1, and AMPK activation were determined in rat plantaris muscle following synergist ablation (SA). SA resulted in significant increases in muscle mass of ~4% per day throughout the 21 days of the experiment. The expression of the insulin-like growth factors were high throughout the 21d of overload. However, IGF signaling was limited since IRS1 and 2 were undetectable in the overloaded muscle from day 3 to day 9. The decreases in IRS1/2 protein were paralleled by increases in GRB10(Ser501/503) and S6K1(Thr389) phosphorylation, two mTORC1 targets that can destabilize IRS proteins. PKB(Ser473) phosphorylation was higher from 3-6 days and this was associated with increased TSC2(Thr939) phosphorylation. The phosphorylation of TSC2(Thr1345) (an AMPK site) was also elevated whereas phosphorylation at the other PKB site, Thr(1462), was unchanged at 6d. In agreement with the phosphorylation of Thr(1345), synergist ablation led to activation of \u03b11-AMPK during the initial growth phase, lasting the first 9 days before returning to baseline by day 12. The UPR markers CHOP and BiP were elevated over the first 12 days following ablation, whereas IRE1\u03b1 levels decreased. These data suggest that during supra-physiological muscle loading, at least three potential molecular brakes engage to down-regulate mTORC1.", "author" : [ { "dropping-particle" : "", "family" : "Hamilton", "given" : "D Lee", "non-dropping-particle" : "", "parse-names" : false, "suffix" : "" }, { "dropping-particle" : "", "family" : "Philp", "given" : "Andrew", "non-dropping-particle" : "", "parse-names" : false, "suffix" : "" }, { "dropping-particle" : "", "family" : "MacKenzie", "given" : "Matthew G", "non-dropping-particle" : "", "parse-names" : false, "suffix" : "" }, { "dropping-particle" : "", "family" : "Patton", "given" : "Amy", "non-dropping-particle" : "", "parse-names" : false, "suffix" : "" }, { "dropping-particle" : "", "family" : "Towler", "given" : "Mhari C", "non-dropping-particle" : "", "parse-names" : false, "suffix" : "" }, { "dropping-particle" : "", "family" : "Gallagher", "given" : "Iain J", "non-dropping-particle" : "", "parse-names" : false, "suffix" : "" }, { "dropping-particle" : "", "family" : "Bodine", "given" : "Sue C", "non-dropping-particle" : "", "parse-names" : false, "suffix" : "" }, { "dropping-particle" : "", "family" : "Baar", "given" : "Keith", "non-dropping-particle" : "", "parse-names" : false, "suffix" : "" } ], "container-title" : "American journal of physiology. Endocrinology and metabolism", "id" : "ITEM-2", "issued" : { "date-parts" : [ [ "2014", "6", "24" ] ] }, "title" : "Molecular brakes regulating mTORC1 activation in skeletal muscle following synergist ablation.", "type" : "article-journal" }, "uris" : [ "http://www.mendeley.com/documents/?uuid=cc60a3ca-e167-4845-92df-814ac7388ca3" ] } ], "mendeley" : { "formattedCitation" : "[32, 33]", "plainTextFormattedCitation" : "[32, 33]", "previouslyFormattedCitation" : "[31, 32]" }, "properties" : { "noteIndex" : 0 }, "schema" : "https://github.com/citation-style-language/schema/raw/master/csl-citation.json" }</w:instrText>
+      </w:r>
+      <w:r>
+        <w:fldChar w:fldCharType="separate"/>
+      </w:r>
+      <w:r>
+        <w:rPr>
+          <w:noProof/>
+        </w:rPr>
+        <w:t>[32, 33]</w:t>
+      </w:r>
+      <w:r>
+        <w:fldChar w:fldCharType="end"/>
+      </w:r>
+      <w:r>
+        <w:t>.</w:t>
+      </w:r>
+    </w:p>
+    <w:p/>
+    <w:p>
+      <w:r>
+        <w:t xml:space="preserve">Clinical studies have shown that energy expenditure can rapidly increase in response to overfeeding </w:t>
+      </w:r>
+      <w:r>
+        <w:fldChar w:fldCharType="begin" w:fldLock="1"/>
+      </w:r>
+      <w:r>
+        <w:instrText>ADDIN CSL_CITATION { "citationItems" : [ { "id" : "ITEM-1", "itemData" : { "DOI" : "10.1056/NEJM199503093321001", "ISSN" : "0028-4793", "PMID" : "7632212", "abstract" : "BACKGROUND: No current treatment for obesity reliably sustains weight loss, perhaps because compensatory metabolic processes resist the maintenance of the altered body weight. We examined the effects of experimental perturbations of body weight on energy expenditure to determine whether they lead to metabolic changes and whether obese subjects and those who have never been obese respond similarly. METHODS: We repeatedly measured 24-hour total energy expenditure, resting and nonresting energy expenditure, and the thermic effect of feeding in 18 obese subjects and 23 subjects who had never been obese. The subjects were studied at their usual body weight and after losing 10 to 20 percent of their body weight by underfeeding or gaining 10 percent by overfeeding. RESULTS: Maintenance of a body weight at a level 10 percent or more below the initial weight was associated with a mean (+/- SD) reduction in total energy expenditure of 6 +/- 3 kcal per kilogram of fat-free mass per day in the subjects who had never been obese (P &lt; 0.001) and 8 +/- 5 kcal per kilogram per day in the obese subjects (P &lt; 0.001). Resting energy expenditure and nonresting energy expenditure each decreased 3 to 4 kcal per kilogram of fat-free mass per day in both groups of subjects. Maintenance of body weight at a level 10 percent above the usual weight was associated with an increase in total energy expenditure of 9 +/- 7 kcal per kilogram of fat-free mass per day in the subjects who had never been obese (P &lt; 0.001) and 8 +/- 4 kcal per kilogram per day in the obese subjects (P &lt; 0.001). The thermic effect of feeding and nonresting energy expenditure increased by approximately 1 to 2 and 8 to 9 kcal per kilogram of fat-free mass per day, respectively, after weight gain. These changes in energy expenditure were not related to the degree of adiposity or the sex of the subjects. CONCLUSIONS: Maintenance of a reduced or elevated body weight is associated with compensatory changes in energy expenditure, which oppose the maintenance of a body weight that is different from the usual weight. These compensatory changes may account for the poor long-term efficacy of treatments for obesity.", "author" : [ { "dropping-particle" : "", "family" : "Leibel", "given" : "Rudolph L.", "non-dropping-particle" : "", "parse-names" : false, "suffix" : "" }, { "dropping-particle" : "", "family" : "Rosenbaum", "given" : "M", "non-dropping-particle" : "", "parse-names" : false, "suffix" : "" }, { "dropping-particle" : "", "family" : "Hirsch", "given" : "Jules", "non-dropping-particle" : "", "parse-names" : false, "suffix" : "" } ], "container-title" : "The New England journal of medicine", "id" : "ITEM-1", "issue" : "10", "issued" : { "date-parts" : [ [ "1995", "3", "9" ] ] }, "page" : "621-8", "title" : "Changes in energy expenditure resulting from altered body weight.", "type" : "article-journal", "volume" : "332" }, "uris" : [ "http://www.mendeley.com/documents/?uuid=8488746e-581f-4e06-b28c-2cc0eff18bed" ] }, { "id" : "ITEM-2", "itemData" : { "ISBN" : "0002-9165 (Print)", "ISSN" : "00029165", "PMID" : "3165600", "abstract" : "The metabolic balance method was performed on three men to investigate the fate of large excesses of carbohydrate. Glycogen stores, which were first depleted by diet (3 d, 8.35 +/- 0.27 MJ [1994 +/- 65 kcal] decreasing to 5.70 +/- 1.03 MJ [1361 +/- 247 kcal], 15% protein, 75% fat, 10% carbohydrate) and exercise, were repleted during 7 d carbohydrate overfeeding (11% protein, 3% fat, and 86% carbohydrate) providing 15.25 +/- 1.10 MJ (3642 +/- 263 kcal) on the first day, increasing progressively to 20.64 +/- 1.30 MJ (4930 +/- 311 kcal) on the last day of overfeeding. Glycogen depletion was again accomplished with 2 d of carbohydrate restriction (2.52 MJ/d [602 kcal/d], 85% protein, and 15% fat). Glycogen storage capacity in man is approximately 15 g/kg body weight and can accommodate a gain of approximately 500 g before net lipid synthesis contributes to increasing body fat mass. When the glycogen stores are saturated, massive intakes of carbohydrate are disposed of by high carbohydrate-oxidation rates and substantial de novo lipid synthesis (150 g lipid/d using approximately 475 g CHO/d) without postabsorptive hyperglycemia.", "author" : [ { "dropping-particle" : "", "family" : "Acheson", "given" : "K. J.", "non-dropping-particle" : "", "parse-names" : false, "suffix" : "" }, { "dropping-particle" : "", "family" : "Schutz", "given" : "Yves", "non-dropping-particle" : "", "parse-names" : false, "suffix" : "" }, { "dropping-particle" : "", "family" : "Bessard", "given" : "T.", "non-dropping-particle" : "", "parse-names" : false, "suffix" : "" }, { "dropping-particle" : "", "family" : "Anantharaman", "given" : "K.", "non-dropping-particle" : "", "parse-names" : false, "suffix" : "" }, { "dropping-particle" : "", "family" : "Flatt", "given" : "J. P.", "non-dropping-particle" : "", "parse-names" : false, "suffix" : "" }, { "dropping-particle" : "", "family" : "Jequier", "given" : "E.", "non-dropping-particle" : "", "parse-names" : false, "suffix" : "" } ], "container-title" : "American Journal of Clinical Nutrition", "id" : "ITEM-2", "issue" : "2", "issued" : { "date-parts" : [ [ "1988" ] ] }, "page" : "240-247", "title" : "Glycoprotein storage capacity and de novo lipogenesis during massive carbohydrate overfeeding in man", "type" : "article-magazine", "volume" : "48" }, "uris" : [ "http://www.mendeley.com/documents/?uuid=98474bea-ec84-459e-ab98-737e0eab7279" ] } ], "mendeley" : { "formattedCitation" : "[3, 34]", "plainTextFormattedCitation" : "[3, 34]", "previouslyFormattedCitation" : "[3, 33]" }, "properties" : { "noteIndex" : 0 }, "schema" : "https://github.com/citation-style-language/schema/raw/master/csl-citation.json" }</w:instrText>
+      </w:r>
+      <w:r>
+        <w:fldChar w:fldCharType="separate"/>
+      </w:r>
+      <w:r>
+        <w:rPr>
+          <w:noProof/>
+        </w:rPr>
+        <w:t>[3, 34]</w:t>
+      </w:r>
+      <w:r>
+        <w:fldChar w:fldCharType="end"/>
+      </w:r>
+      <w:r>
+        <w:t xml:space="preserve">, consistent with the observation that obese individuals have higher energy expenditure than lean subjects </w:t>
+      </w:r>
+      <w:r>
+        <w:fldChar w:fldCharType="begin" w:fldLock="1"/>
+      </w:r>
+      <w:r>
+        <w:instrText>ADDIN CSL_CITATION { "citationItems" : [ { "id" : "ITEM-1", "itemData" : { "ISBN" : "0002-9165 (Print)\\r0002-9165 (Linking)", "ISSN" : "00029165", "PMID" : "6801963", "abstract" : "Twenty-four-hour energy expenditure (24-EE), resting metabolic rate (RMR) and body composition were determined in 30 subjects from three groups; control (103 +/- 2% ideal body weight, n = 10), moderately obese (129 +/- 1% ideal body weight, n = 6), and obese (170 +/- 5% ideal body weight, n = 14) individuals. Twenty-four EE was measured in a comfortable airtight respiration chamber. When expressed as absolute values, both RMR and 24-EE were significantly increased in obese subjects when compared to normal weight subjects. The RMR was 7592 +/- 351 kJ/day in the obese, 6652 +/- 242 kJ/day in the moderately obese, and 6118 +/- 405 kJ/day in the controls. Mean 24-EE values were 10043 +/- 363, 9599 +/- 277, and 8439 +/- 432 kJ/day in the obese, moderately obese, and controls, respectively. The larger energy expenditure in the obese over 24 h was mainly due to a greater VO2 during the daylight hours. However, 92% of the larger 24-EE in the obese, compared to the control group, was accounted for by the higher RMR and only 8% by other factors such as the increased cost of moving the extra weight of the obese. The higher RMR and 24-EE in the obese was best related to the increased fat free mass.", "author" : [ { "dropping-particle" : "", "family" : "Ravussin", "given" : "Eric", "non-dropping-particle" : "", "parse-names" : false, "suffix" : "" }, { "dropping-particle" : "", "family" : "Burnand", "given" : "B.", "non-dropping-particle" : "", "parse-names" : false, "suffix" : "" }, { "dropping-particle" : "", "family" : "Schutz", "given" : "Y.", "non-dropping-particle" : "", "parse-names" : false, "suffix" : "" }, { "dropping-particle" : "", "family" : "Jequier", "given" : "E.", "non-dropping-particle" : "", "parse-names" : false, "suffix" : "" } ], "container-title" : "American Journal of Clinical Nutrition", "id" : "ITEM-1", "issue" : "3", "issued" : { "date-parts" : [ [ "1982" ] ] }, "page" : "566-573", "title" : "Twenty-four-hour energy expenditure and resting metabolic rate in obese, moderately obese, and control subjects", "type" : "article-journal", "volume" : "35" }, "uris" : [ "http://www.mendeley.com/documents/?uuid=ee8c03d6-e8b0-41da-a8bb-835276f2f40b" ] }, { "id" : "ITEM-2", "itemData" : { "DOI" : "10.1056/NEJM199503093321001", "ISSN" : "0028-4793", "PMID" : "7632212", "abstract" : "BACKGROUND: No current treatment for obesity reliably sustains weight loss, perhaps because compensatory metabolic processes resist the maintenance of the altered body weight. We examined the effects of experimental perturbations of body weight on energy expenditure to determine whether they lead to metabolic changes and whether obese subjects and those who have never been obese respond similarly. METHODS: We repeatedly measured 24-hour total energy expenditure, resting and nonresting energy expenditure, and the thermic effect of feeding in 18 obese subjects and 23 subjects who had never been obese. The subjects were studied at their usual body weight and after losing 10 to 20 percent of their body weight by underfeeding or gaining 10 percent by overfeeding. RESULTS: Maintenance of a body weight at a level 10 percent or more below the initial weight was associated with a mean (+/- SD) reduction in total energy expenditure of 6 +/- 3 kcal per kilogram of fat-free mass per day in the subjects who had never been obese (P &lt; 0.001) and 8 +/- 5 kcal per kilogram per day in the obese subjects (P &lt; 0.001). Resting energy expenditure and nonresting energy expenditure each decreased 3 to 4 kcal per kilogram of fat-free mass per day in both groups of subjects. Maintenance of body weight at a level 10 percent above the usual weight was associated with an increase in total energy expenditure of 9 +/- 7 kcal per kilogram of fat-free mass per day in the subjects who had never been obese (P &lt; 0.001) and 8 +/- 4 kcal per kilogram per day in the obese subjects (P &lt; 0.001). The thermic effect of feeding and nonresting energy expenditure increased by approximately 1 to 2 and 8 to 9 kcal per kilogram of fat-free mass per day, respectively, after weight gain. These changes in energy expenditure were not related to the degree of adiposity or the sex of the subjects. CONCLUSIONS: Maintenance of a reduced or elevated body weight is associated with compensatory changes in energy expenditure, which oppose the maintenance of a body weight that is different from the usual weight. These compensatory changes may account for the poor long-term efficacy of treatments for obesity.", "author" : [ { "dropping-particle" : "", "family" : "Leibel", "given" : "Rudolph L.", "non-dropping-particle" : "", "parse-names" : false, "suffix" : "" }, { "dropping-particle" : "", "family" : "Rosenbaum", "given" : "M", "non-dropping-particle" : "", "parse-names" : false, "suffix" : "" }, { "dropping-particle" : "", "family" : "Hirsch", "given" : "Jules", "non-dropping-particle" : "", "parse-names" : false, "suffix" : "" } ], "container-title" : "The New England journal of medicine", "id" : "ITEM-2", "issue" : "10", "issued" : { "date-parts" : [ [ "1995", "3", "9" ] ] }, "page" : "621-8", "title" : "Changes in energy expenditure resulting from altered body weight.", "type" : "article-journal", "volume" : "332" }, "uris" : [ "http://www.mendeley.com/documents/?uuid=8488746e-581f-4e06-b28c-2cc0eff18bed" ] }, { "id" : "ITEM-3", "itemData" : { "DOI" : "10.1172/JCI112749", "ISSN" : "0021-9738", "PMID" : "3782471", "abstract" : "Daily human energy requirements calculated from separate components of energy expenditure are inaccurate and usually in poor agreement with measured energy intakes. Measurement of energy expenditure over periods of 24 h or longer is needed to determine more accurately rates of daily energy expenditure in humans. We provide a detailed description of a human respiratory chamber and methods used to determine rates of energy expenditure over 24-h periods in 177 subjects. The results show that: fat-free mass (FFM) as estimated by densitometry is the best available determinant of 24-h energy expenditures (24EE) and explains 81% of the variance observed between individuals (24EE [kcal/d] = 597 + 26.5 FFM); 24EE in an individual is very reproducible (coefficient of variation = 2.4%); and even when adjusted for differences in FFM, there is still considerable interperson variability of the daily energy expenditure. A large portion of the variability of 24EE among individuals, independent of differences in body size, was due to variability in the degree of spontaneous physical activity, i.e., \"fidgeting,\" which accounted for 100-800 kcal/d in these subjects.", "author" : [ { "dropping-particle" : "", "family" : "Ravussin", "given" : "Eric", "non-dropping-particle" : "", "parse-names" : false, "suffix" : "" }, { "dropping-particle" : "", "family" : "Lillioja", "given" : "Stephen", "non-dropping-particle" : "", "parse-names" : false, "suffix" : "" }, { "dropping-particle" : "", "family" : "Anderson", "given" : "Thomas E", "non-dropping-particle" : "", "parse-names" : false, "suffix" : "" }, { "dropping-particle" : "", "family" : "Christin", "given" : "Laurent", "non-dropping-particle" : "", "parse-names" : false, "suffix" : "" }, { "dropping-particle" : "", "family" : "Bogardus", "given" : "Clifton", "non-dropping-particle" : "", "parse-names" : false, "suffix" : "" } ], "container-title" : "The Journal of clinical investigation", "id" : "ITEM-3", "issue" : "6", "issued" : { "date-parts" : [ [ "1986", "12" ] ] }, "page" : "1568-78", "title" : "Determinants of 24-hour energy expenditure in man. Methods and results using a respiratory chamber.", "type" : "article-journal", "volume" : "78" }, "uris" : [ "http://www.mendeley.com/documents/?uuid=641dd9c0-1811-4bc3-a10d-96962d61c3b6" ] }, { "id" : "ITEM-4", "itemData" : { "DOI" : "10.1038/ijo.2012.172", "ISSN" : "1476-5497", "PMID" : "23090575", "abstract" : "Objective:To investigate energy expenditure in lean and obese individuals, focusing particularly on physical activity and severely obese individuals.Design:Total daily energy expenditure (TDEE) was assessed using doubly labeled water, resting metabolic rate (RMR) by indirect calorimetry, activity energy expenditure (AEE) by difference and time spent in physical activity by multisensor activity monitors.Subjects:In all, 177 lean, Class I and severely obese individuals (age 31-56 years, body mass index 20-64\u2009kg\u2009m(-2)) were analyzed.Results:All components of energy expenditure were elevated in obese individuals. For example, TDEE was 2404\u00b195\u2009kcal per day in lean and 3244\u00b148\u2009kcal per day in Class III obese individuals. After appropriate adjustment, RMR was similar in all groups. Analysis of AEE by body weight and obesity class indicated a lower AEE in obese individuals. Confirming lower physical activity, obese individuals spent less time engaged in moderate-to-vigorous physical activity (2.7\u00b11.3, 1.8\u00b10.6, 2.0\u00b11.4 and 1.2\u00b11.0\u2009h per day in lean, Class I, Class II and Class III individuals) and more time in sedentary behaviors.Conclusions:There was no indication of metabolic efficiency in even the severely obese, as adjusted RMR was similar across all groups. The higher AEE observed in the obese is consistent with a higher cost of activities due to higher body weight. However, the magnitude of the higher AEE (20-25% higher in obese individuals) is lower than expected (weight approximately 100% higher in Class III individuals). Confirming a lower volume of physical activity in the obese, the total time spent in moderate-to-vigorous physical activity and average daily metabolic equivalent of task level were lower with increasing obesity. These findings demonstrate that high body weight in obese individuals leads to a high TDEE and AEE, which masks the fact that they are less physically active, which can be influenced by duration or intensity of activity, than in lean individuals.", "author" : [ { "dropping-particle" : "", "family" : "Delany", "given" : "J P", "non-dropping-particle" : "", "parse-names" : false, "suffix" : "" }, { "dropping-particle" : "", "family" : "Kelley", "given" : "D E", "non-dropping-particle" : "", "parse-names" : false, "suffix" : "" }, { "dropping-particle" : "", "family" : "Hames", "given" : "K C", "non-dropping-particle" : "", "parse-names" : false, "suffix" : "" }, { "dropping-particle" : "", "family" : "Jakicic", "given" : "J M", "non-dropping-particle" : "", "parse-names" : false, "suffix" : "" }, { "dropping-particle" : "", "family" : "Goodpaster", "given" : "Bret H.", "non-dropping-particle" : "", "parse-names" : false, "suffix" : "" } ], "container-title" : "International journal of obesity (2005)", "id" : "ITEM-4", "issue" : "7", "issued" : { "date-parts" : [ [ "2013", "7" ] ] }, "page" : "1006-11", "publisher" : "Nature Publishing Group", "title" : "High energy expenditure masks low physical activity in obesity.", "type" : "article-journal", "volume" : "37" }, "uris" : [ "http://www.mendeley.com/documents/?uuid=25dc4189-1ae6-4028-9e42-a035fb79ec21" ] } ], "mendeley" : { "formattedCitation" : "[3, 35\u201337]", "plainTextFormattedCitation" : "[3, 35\u201337]", "previouslyFormattedCitation" : "[3, 34\u201336]" }, "properties" : { "noteIndex" : 0 }, "schema" : "https://github.com/citation-style-language/schema/raw/master/csl-citation.json" }</w:instrText>
+      </w:r>
+      <w:r>
+        <w:fldChar w:fldCharType="separate"/>
+      </w:r>
+      <w:r>
+        <w:rPr>
+          <w:noProof/>
+        </w:rPr>
+        <w:t>[3, 35–37]</w:t>
+      </w:r>
+      <w:r>
+        <w:fldChar w:fldCharType="end"/>
+      </w:r>
+      <w:r>
+        <w:t xml:space="preserve">.  Similarly, weight loss results in a rapid reduction in energy expenditure </w:t>
+      </w:r>
+      <w:r>
+        <w:fldChar w:fldCharType="begin" w:fldLock="1"/>
+      </w:r>
+      <w:r>
+        <w:instrText>ADDIN CSL_CITATION { "citationItems" : [ { "id" : "ITEM-1", "itemData" : { "DOI" : "10.1016/0026-0495(84)90130-6", "ISSN" : "00260495", "author" : [ { "dropping-particle" : "", "family" : "Leibel", "given" : "Rudolph L.", "non-dropping-particle" : "", "parse-names" : false, "suffix" : "" }, { "dropping-particle" : "", "family" : "Hirsch", "given" : "Jules", "non-dropping-particle" : "", "parse-names" : false, "suffix" : "" } ], "container-title" : "Metabolism", "id" : "ITEM-1", "issue" : "2", "issued" : { "date-parts" : [ [ "1984", "2" ] ] }, "page" : "164-170", "title" : "Diminished energy requirements in reduced-obese patients", "type" : "article-journal", "volume" : "33" }, "uris" : [ "http://www.mendeley.com/documents/?uuid=f33a96b3-ae1e-4c10-be76-ffc5aedded1f" ] }, { "id" : "ITEM-2", "itemData" : { "DOI" : "10.1056/NEJM199503093321001", "ISSN" : "0028-4793", "PMID" : "7632212", "abstract" : "BACKGROUND: No current treatment for obesity reliably sustains weight loss, perhaps because compensatory metabolic processes resist the maintenance of the altered body weight. We examined the effects of experimental perturbations of body weight on energy expenditure to determine whether they lead to metabolic changes and whether obese subjects and those who have never been obese respond similarly. METHODS: We repeatedly measured 24-hour total energy expenditure, resting and nonresting energy expenditure, and the thermic effect of feeding in 18 obese subjects and 23 subjects who had never been obese. The subjects were studied at their usual body weight and after losing 10 to 20 percent of their body weight by underfeeding or gaining 10 percent by overfeeding. RESULTS: Maintenance of a body weight at a level 10 percent or more below the initial weight was associated with a mean (+/- SD) reduction in total energy expenditure of 6 +/- 3 kcal per kilogram of fat-free mass per day in the subjects who had never been obese (P &lt; 0.001) and 8 +/- 5 kcal per kilogram per day in the obese subjects (P &lt; 0.001). Resting energy expenditure and nonresting energy expenditure each decreased 3 to 4 kcal per kilogram of fat-free mass per day in both groups of subjects. Maintenance of body weight at a level 10 percent above the usual weight was associated with an increase in total energy expenditure of 9 +/- 7 kcal per kilogram of fat-free mass per day in the subjects who had never been obese (P &lt; 0.001) and 8 +/- 4 kcal per kilogram per day in the obese subjects (P &lt; 0.001). The thermic effect of feeding and nonresting energy expenditure increased by approximately 1 to 2 and 8 to 9 kcal per kilogram of fat-free mass per day, respectively, after weight gain. These changes in energy expenditure were not related to the degree of adiposity or the sex of the subjects. CONCLUSIONS: Maintenance of a reduced or elevated body weight is associated with compensatory changes in energy expenditure, which oppose the maintenance of a body weight that is different from the usual weight. These compensatory changes may account for the poor long-term efficacy of treatments for obesity.", "author" : [ { "dropping-particle" : "", "family" : "Leibel", "given" : "Rudolph L.", "non-dropping-particle" : "", "parse-names" : false, "suffix" : "" }, { "dropping-particle" : "", "family" : "Rosenbaum", "given" : "M", "non-dropping-particle" : "", "parse-names" : false, "suffix" : "" }, { "dropping-particle" : "", "family" : "Hirsch", "given" : "Jules", "non-dropping-particle" : "", "parse-names" : false, "suffix" : "" } ], "container-title" : "The New England journal of medicine", "id" : "ITEM-2", "issue" : "10", "issued" : { "date-parts" : [ [ "1995", "3", "9" ] ] }, "page" : "621-8", "title" : "Changes in energy expenditure resulting from altered body weight.", "type" : "article-journal", "volume" : "332" }, "uris" : [ "http://www.mendeley.com/documents/?uuid=8488746e-581f-4e06-b28c-2cc0eff18bed" ] }, { "id" : "ITEM-3", "itemData" : { "DOI" : "10.1001/jama.2012.6607", "ISBN" : "0098-7484", "ISSN" : "1538-3598", "PMID" : "22735432", "abstract" : "CONTEXT: Reduced energy expenditure following weight loss is thought to contribute to weight gain. However, the effect of dietary composition on energy expenditure during weight-loss maintenance has not been studied.\\n\\nOBJECTIVE: To examine the effects of 3 diets differing widely in macronutrient composition and glycemic load on energy expenditure following weight loss.\\n\\nDESIGN, SETTING, AND PARTICIPANTS: A controlled 3-way crossover design involving 21 overweight and obese young adults conducted at Children's Hospital Boston and Brigham and Women's Hospital, Boston, Massachusetts, between June 16, 2006, and June 21, 2010, with recruitment by newspaper advertisements and postings.\\n\\nINTERVENTION: After achieving 10% to 15% weight loss while consuming a run-in diet, participants consumed an isocaloric low-fat diet (60% of energy from carbohydrate, 20% from fat, 20% from protein; high glycemic load), low-glycemic index diet (40% from carbohydrate, 40% from fat, and 20% from protein; moderate glycemic load), and very low-carbohydrate diet (10% from carbohydrate, 60% from fat, and 30% from protein; low glycemic load) in random order, each for 4 weeks.\\n\\nMAIN OUTCOME MEASURES: Primary outcome was resting energy expenditure (REE), with secondary outcomes of total energy expenditure (TEE), hormone levels, and metabolic syndrome components.\\n\\nRESULTS: Compared with the pre-weight-loss baseline, the decrease in REE was greatest with the low-fat diet (mean [95% CI], -205 [-265 to -144] kcal/d), intermediate with the low-glycemic index diet (-166 [-227 to -106] kcal/d), and least with the very low-carbohydrate diet (-138 [-198 to -77] kcal/d; overall P = .03; P for trend by glycemic load = .009). The decrease in TEE showed a similar pattern (mean [95% CI], -423 [-606 to -239] kcal/d; -297 [-479 to -115] kcal/d; and -97 [-281 to 86] kcal/d, respectively; overall P = .003; P for trend by glycemic load &lt; .001). Hormone levels and metabolic syndrome components also varied during weight maintenance by diet (leptin, P &lt; .001; 24-hour urinary cortisol, P = .005; indexes of peripheral [P = .02] and hepatic [P = .03] insulin sensitivity; high-density lipoprotein [HDL] cholesterol, P &lt; .001; non-HDL cholesterol, P &lt; .001; triglycerides, P &lt; .001; plasminogen activator inhibitor 1, P for trend = .04; and C-reactive protein, P for trend = .05), but no consistent favorable pattern emerged.\\n\\nCONCLUSION: Among overweight and obese young adults compared with pre-weight-lo\u2026", "author" : [ { "dropping-particle" : "", "family" : "Ebbeling", "given" : "Cara B", "non-dropping-particle" : "", "parse-names" : false, "suffix" : "" }, { "dropping-particle" : "", "family" : "Swain", "given" : "Janis F", "non-dropping-particle" : "", "parse-names" : false, "suffix" : "" }, { "dropping-particle" : "", "family" : "Feldman", "given" : "Henry a", "non-dropping-particle" : "", "parse-names" : false, "suffix" : "" }, { "dropping-particle" : "", "family" : "Wong", "given" : "William W", "non-dropping-particle" : "", "parse-names" : false, "suffix" : "" }, { "dropping-particle" : "", "family" : "Hachey", "given" : "David L", "non-dropping-particle" : "", "parse-names" : false, "suffix" : "" }, { "dropping-particle" : "", "family" : "Garcia-Lago", "given" : "Erica", "non-dropping-particle" : "", "parse-names" : false, "suffix" : "" }, { "dropping-particle" : "", "family" : "Ludwig", "given" : "David S", "non-dropping-particle" : "", "parse-names" : false, "suffix" : "" } ], "container-title" : "JAMA : the journal of the American Medical Association", "id" : "ITEM-3", "issue" : "24", "issued" : { "date-parts" : [ [ "2012" ] ] }, "page" : "2627-34", "title" : "Effects of dietary composition on energy expenditure during weight-loss maintenance.", "type" : "article-journal", "volume" : "307" }, "uris" : [ "http://www.mendeley.com/documents/?uuid=014c9f0f-319f-44d3-a7a5-0c0cb50e06d5" ] } ], "mendeley" : { "formattedCitation" : "[3, 2, 6]", "plainTextFormattedCitation" : "[3, 2, 6]", "previouslyFormattedCitation" : "[3, 2, 6]" }, "properties" : { "noteIndex" : 0 }, "schema" : "https://github.com/citation-style-language/schema/raw/master/csl-citation.json" }</w:instrText>
+      </w:r>
+      <w:r>
+        <w:fldChar w:fldCharType="separate"/>
+      </w:r>
+      <w:r>
+        <w:rPr>
+          <w:noProof/>
+        </w:rPr>
+        <w:t>[3, 2, 6]</w:t>
+      </w:r>
+      <w:r>
+        <w:fldChar w:fldCharType="end"/>
+      </w:r>
+      <w:r>
+        <w:t>.  This compensation, when combined with increased feelings of hunger after weight loss</w:t>
+      </w:r>
+      <w:r>
+        <w:t xml:space="preserve"> </w:t>
+      </w:r>
+      <w:r>
+        <w:fldChar w:fldCharType="begin" w:fldLock="1"/>
+      </w:r>
+      <w:r>
+        <w:instrText>ADDIN CSL_CITATION { "citationItems" : [ { "id" : "ITEM-1", "itemData" : { "DOI" : "10.1056/NEJMoa1105816", "ISSN" : "0028-4793", "author" : [ { "dropping-particle" : "", "family" : "Sumithran", "given" : "Priya", "non-dropping-particle" : "", "parse-names" : false, "suffix" : "" }, { "dropping-particle" : "", "family" : "Prendergast", "given" : "Luke A.", "non-dropping-particle" : "", "parse-names" : false, "suffix" : "" }, { "dropping-particle" : "", "family" : "Delbridge", "given" : "Elizabeth", "non-dropping-particle" : "", "parse-names" : false, "suffix" : "" }, { "dropping-particle" : "", "family" : "Purcell", "given" : "Katrina", "non-dropping-particle" : "", "parse-names" : false, "suffix" : "" }, { "dropping-particle" : "", "family" : "Shulkes", "given" : "Arthur", "non-dropping-particle" : "", "parse-names" : false, "suffix" : "" }, { "dropping-particle" : "", "family" : "Kriketos", "given" : "Adamandia", "non-dropping-particle" : "", "parse-names" : false, "suffix" : "" }, { "dropping-particle" : "", "family" : "Proietto", "given" : "Joseph", "non-dropping-particle" : "", "parse-names" : false, "suffix" : "" } ], "container-title" : "New England Journal of Medicine", "id" : "ITEM-1", "issue" : "17", "issued" : { "date-parts" : [ [ "2011", "10", "27" ] ] }, "page" : "1597-1604", "title" : "Long-Term Persistence of Hormonal Adaptations to Weight Loss", "type" : "article-journal", "volume" : "365" }, "uris" : [ "http://www.mendeley.com/documents/?uuid=433b28ac-96c9-4a3b-ad76-6030ac16d906" ] } ], "mendeley" : { "formattedCitation" : "[4]", "plainTextFormattedCitation" : "[4]", "previouslyFormattedCitation" : "[4]" }, "properties" : { "noteIndex" : 0 }, "schema" : "https://github.com/citation-style-language/schema/raw/master/csl-citation.json" }</w:instrText>
+      </w:r>
+      <w:r>
+        <w:fldChar w:fldCharType="separate"/>
+      </w:r>
+      <w:r>
+        <w:rPr>
+          <w:noProof/>
+        </w:rPr>
+        <w:t>[4]</w:t>
+      </w:r>
+      <w:r>
+        <w:fldChar w:fldCharType="end"/>
+      </w:r>
+      <w:r>
+        <w:t xml:space="preserve">, </w:t>
+      </w:r>
+      <w:r>
+        <w:t xml:space="preserve">contributes to body weight set point maintenance and make successful, long term weight loss very difficult.  Recent studies have shown that low carbohydrate (or high protein) diets are more successful in maintaining weight reductions </w:t>
+      </w:r>
+      <w:r>
+        <w:fldChar w:fldCharType="begin" w:fldLock="1"/>
+      </w:r>
+      <w:r>
+        <w:instrText>ADDIN CSL_CITATION { "citationItems" : [ { "id" : "ITEM-1", "itemData" : { "DOI" : "10.1056/NEJMoa022207", "ISBN" : "1533-4406 (Electronic)\\r0028-4793 (Linking)", "ISSN" : "0028-4793", "PMID" : "12761365", "abstract" : "BACKGROUND: Despite the popularity of the low-carbohydrate, high-protein, high-fat (Atkins) diet, no randomized, controlled trials have evaluated its efficacy. METHODS: We conducted a one-year, multicenter, controlled trial involving 63 obese men and women who were randomly assigned to either a low-carbohydrate, high-protein, high-fat diet or a low-calorie, high-carbohydrate, low-fat (conventional) diet. Professional contact was minimal to replicate the approach used by most dieters. RESULTS: Subjects on the low-carbohydrate diet had lost more weight than subjects on the conventional diet at 3 months (mean [+/-SD], -6.8+/-5.0 vs. -2.7+/-3.7 percent of body weight; P=0.001) and 6 months (-7.0+/-6.5 vs. -3.2+/-5.6 percent of body weight, P=0.02), but the difference at 12 months was not significant (-4.4+/-6.7 vs. -2.5+/-6.3 percent of body weight, P=0.26). After three months, no significant differences were found between the groups in total or low-density lipoprotein cholesterol concentrations. The increase in high-density lipoprotein cholesterol concentrations and the decrease in triglyceride concentrations were greater among subjects on the low-carbohydrate diet than among those on the conventional diet throughout most of the study. Both diets significantly decreased diastolic blood pressure and the insulin response to an oral glucose load. CONCLUSIONS: The low-carbohydrate diet produced a greater weight loss (absolute difference, approximately 4 percent) than did the conventional diet for the first six months, but the differences were not significant at one year. The low-carbohydrate diet was associated with a greater improvement in some risk factors for coronary heart disease. Adherence was poor and attrition was high in both groups. Longer and larger studies are required to determine the long-term safety and efficacy of low-carbohydrate, high-protein, high-fat diets.", "author" : [ { "dropping-particle" : "", "family" : "Foster", "given" : "Gary D", "non-dropping-particle" : "", "parse-names" : false, "suffix" : "" }, { "dropping-particle" : "", "family" : "Wyatt", "given" : "Holly R", "non-dropping-particle" : "", "parse-names" : false, "suffix" : "" }, { "dropping-particle" : "", "family" : "Hill", "given" : "James O", "non-dropping-particle" : "", "parse-names" : false, "suffix" : "" }, { "dropping-particle" : "", "family" : "McGuckin", "given" : "Brian G", "non-dropping-particle" : "", "parse-names" : false, "suffix" : "" }, { "dropping-particle" : "", "family" : "Brill", "given" : "Carrie", "non-dropping-particle" : "", "parse-names" : false, "suffix" : "" }, { "dropping-particle" : "", "family" : "Mohammed", "given" : "B Selma", "non-dropping-particle" : "", "parse-names" : false, "suffix" : "" }, { "dropping-particle" : "", "family" : "Szapary", "given" : "Philippe O", "non-dropping-particle" : "", "parse-names" : false, "suffix" : "" }, { "dropping-particle" : "", "family" : "Rader", "given" : "Daniel J", "non-dropping-particle" : "", "parse-names" : false, "suffix" : "" }, { "dropping-particle" : "", "family" : "Edman", "given" : "Joel S", "non-dropping-particle" : "", "parse-names" : false, "suffix" : "" }, { "dropping-particle" : "", "family" : "Klein", "given" : "Samuel", "non-dropping-particle" : "", "parse-names" : false, "suffix" : "" } ], "container-title" : "The New England journal of medicine", "id" : "ITEM-1", "issue" : "21", "issued" : { "date-parts" : [ [ "2003" ] ] }, "page" : "2082-2090", "title" : "A randomized trial of a low-carbohydrate diet for obesity.", "type" : "article-journal", "volume" : "348" }, "uris" : [ "http://www.mendeley.com/documents/?uuid=36787ca6-256a-4642-b104-eb3a963ef19f" ] } ], "mendeley" : { "formattedCitation" : "[38]", "plainTextFormattedCitation" : "[38]", "previouslyFormattedCitation" : "[37]" }, "properties" : { "noteIndex" : 0 }, "schema" : "https://github.com/citation-style-language/schema/raw/master/csl-citation.json" }</w:instrText>
+      </w:r>
+      <w:r>
+        <w:fldChar w:fldCharType="separate"/>
+      </w:r>
+      <w:r>
+        <w:rPr>
+          <w:noProof/>
+        </w:rPr>
+        <w:t>[38]</w:t>
+      </w:r>
+      <w:r>
+        <w:fldChar w:fldCharType="end"/>
+      </w:r>
+      <w:r>
+        <w:t xml:space="preserve">, and that these diets also result in smaller reductions in energy expenditure </w:t>
+      </w:r>
+      <w:r>
+        <w:fldChar w:fldCharType="begin" w:fldLock="1"/>
+      </w:r>
+      <w:r>
+        <w:instrText>ADDIN CSL_CITATION { "citationItems" : [ { "id" : "ITEM-1", "itemData" : { "DOI" : "10.1001/jama.2012.6607", "ISBN" : "0098-7484", "ISSN" : "1538-3598", "PMID" : "22735432", "abstract" : "CONTEXT: Reduced energy expenditure following weight loss is thought to contribute to weight gain. However, the effect of dietary composition on energy expenditure during weight-loss maintenance has not been studied.\\n\\nOBJECTIVE: To examine the effects of 3 diets differing widely in macronutrient composition and glycemic load on energy expenditure following weight loss.\\n\\nDESIGN, SETTING, AND PARTICIPANTS: A controlled 3-way crossover design involving 21 overweight and obese young adults conducted at Children's Hospital Boston and Brigham and Women's Hospital, Boston, Massachusetts, between June 16, 2006, and June 21, 2010, with recruitment by newspaper advertisements and postings.\\n\\nINTERVENTION: After achieving 10% to 15% weight loss while consuming a run-in diet, participants consumed an isocaloric low-fat diet (60% of energy from carbohydrate, 20% from fat, 20% from protein; high glycemic load), low-glycemic index diet (40% from carbohydrate, 40% from fat, and 20% from protein; moderate glycemic load), and very low-carbohydrate diet (10% from carbohydrate, 60% from fat, and 30% from protein; low glycemic load) in random order, each for 4 weeks.\\n\\nMAIN OUTCOME MEASURES: Primary outcome was resting energy expenditure (REE), with secondary outcomes of total energy expenditure (TEE), hormone levels, and metabolic syndrome components.\\n\\nRESULTS: Compared with the pre-weight-loss baseline, the decrease in REE was greatest with the low-fat diet (mean [95% CI], -205 [-265 to -144] kcal/d), intermediate with the low-glycemic index diet (-166 [-227 to -106] kcal/d), and least with the very low-carbohydrate diet (-138 [-198 to -77] kcal/d; overall P = .03; P for trend by glycemic load = .009). The decrease in TEE showed a similar pattern (mean [95% CI], -423 [-606 to -239] kcal/d; -297 [-479 to -115] kcal/d; and -97 [-281 to 86] kcal/d, respectively; overall P = .003; P for trend by glycemic load &lt; .001). Hormone levels and metabolic syndrome components also varied during weight maintenance by diet (leptin, P &lt; .001; 24-hour urinary cortisol, P = .005; indexes of peripheral [P = .02] and hepatic [P = .03] insulin sensitivity; high-density lipoprotein [HDL] cholesterol, P &lt; .001; non-HDL cholesterol, P &lt; .001; triglycerides, P &lt; .001; plasminogen activator inhibitor 1, P for trend = .04; and C-reactive protein, P for trend = .05), but no consistent favorable pattern emerged.\\n\\nCONCLUSION: Among overweight and obese young adults compared with pre-weight-lo\u2026", "author" : [ { "dropping-particle" : "", "family" : "Ebbeling", "given" : "Cara B", "non-dropping-particle" : "", "parse-names" : false, "suffix" : "" }, { "dropping-particle" : "", "family" : "Swain", "given" : "Janis F", "non-dropping-particle" : "", "parse-names" : false, "suffix" : "" }, { "dropping-particle" : "", "family" : "Feldman", "given" : "Henry a", "non-dropping-particle" : "", "parse-names" : false, "suffix" : "" }, { "dropping-particle" : "", "family" : "Wong", "given" : "William W", "non-dropping-particle" : "", "parse-names" : false, "suffix" : "" }, { "dropping-particle" : "", "family" : "Hachey", "given" : "David L", "non-dropping-particle" : "", "parse-names" : false, "suffix" : "" }, { "dropping-particle" : "", "family" : "Garcia-Lago", "given" : "Erica", "non-dropping-particle" : "", "parse-names" : false, "suffix" : "" }, { "dropping-particle" : "", "family" : "Ludwig", "given" : "David S", "non-dropping-particle" : "", "parse-names" : false, "suffix" : "" } ], "container-title" : "JAMA : the journal of the American Medical Association", "id" : "ITEM-1", "issue" : "24", "issued" : { "date-parts" : [ [ "2012" ] ] }, "page" : "2627-34", "title" : "Effects of dietary composition on energy expenditure during weight-loss maintenance.", "type" : "article-journal", "volume" : "307" }, "uris" : [ "http://www.mendeley.com/documents/?uuid=014c9f0f-319f-44d3-a7a5-0c0cb50e06d5" ] } ], "mendeley" : { "formattedCitation" : "[6]", "plainTextFormattedCitation" : "[6]", "previouslyFormattedCitation" : "[6]" }, "properties" : { "noteIndex" : 0 }, "schema" : "https://github.com/citation-style-language/schema/raw/master/csl-citation.json" }</w:instrText>
+      </w:r>
+      <w:r>
+        <w:fldChar w:fldCharType="separate"/>
+      </w:r>
+      <w:r>
+        <w:rPr>
+          <w:noProof/>
+        </w:rPr>
+        <w:t>[6]</w:t>
+      </w:r>
+      <w:r>
+        <w:fldChar w:fldCharType="end"/>
+      </w:r>
+      <w:r>
+        <w:t xml:space="preserve">.  Similarly, overfeeding studies have shown that energy expenditure is even more increased when the diets are high in protein, but the mechanisms underlying these diet composition have not been clearly defined </w:t>
+      </w:r>
+      <w:r>
+        <w:fldChar w:fldCharType="begin" w:fldLock="1"/>
+      </w:r>
+      <w:r>
+        <w:instrText>ADDIN CSL_CITATION { "citationItems" : [ { "id" : "ITEM-1", "itemData" : { "DOI" : "10.1001/jama.2011.1918", "ISSN" : "1538-3598", "PMID" : "22215165", "abstract" : "CONTEXT: The role of diet composition in response to overeating and energy dissipation in humans is unclear. OBJECTIVE: To evaluate the effects of overconsumption of low, normal, and high protein diets on weight gain, energy expenditure, and body composition. DESIGN, SETTING, AND PARTICIPANTS: A single-blind, randomized controlled trial of 25 US healthy, weight-stable male and female volunteers, aged 18 to 35 years with a body mass index between 19 and 30. The first participant was admitted to the inpatient metabolic unit in June 2005 and the last in October 2007. INTERVENTION: After consuming a weight-stabilizing diet for 13 to 25 days, participants were randomized to diets containing 5% of energy from protein (low protein), 15% (normal protein), or 25% (high protein), which they were overfed during the last 8 weeks of their 10- to 12-week stay in the inpatient metabolic unit. Compared with energy intake during the weight stabilization period, the protein diets provided approximately 40% more energy intake, which corresponds to 954 kcal/d (95% CI, 884-1022 kcal/d). MAIN OUTCOME MEASURES: Body composition was measured by dual-energy x-ray absorptiometry biweekly, resting energy expenditure was measured weekly by ventilated hood, and total energy expenditure by doubly labeled water prior to the overeating and weight stabilization periods and at weeks 7 to 8. RESULTS: Overeating produced significantly less weight gain in the low protein diet group (3.16 kg; 95% CI, 1.88-4.44 kg) compared with the normal protein diet group (6.05 kg; 95% CI, 4.84-7.26 kg) or the high protein diet group (6.51 kg; 95% CI, 5.23-7.79 kg) (P = .002). Body fat increased similarly in all 3 protein diet groups and represented 50% to more than 90% of the excess stored calories. Resting energy expenditure, total energy expenditure, and body protein did not increase during overfeeding with the low protein diet. In contrast, resting energy expenditure (normal protein diet: 160 kcal/d [95% CI, 102-218 kcal/d]; high protein diet: 227 kcal/d [95% CI, 165-289 kcal/d]) and body protein (lean body mass) (normal protein diet: 2.87 kg [95% CI, 2.11-3.62 kg]; high protein diet: 3.18 kg [95% CI, 2.37-3.98 kg]) increased significantly with the normal and high protein diets. CONCLUSIONS: Among persons living in a controlled setting, calories alone account for the increase in fat; protein affected energy expenditure and storage of lean body mass, but not body fat storage. TRIAL REGISTRATION: clinic\u2026", "author" : [ { "dropping-particle" : "", "family" : "Bray", "given" : "George A", "non-dropping-particle" : "", "parse-names" : false, "suffix" : "" }, { "dropping-particle" : "", "family" : "Smith", "given" : "Steven R", "non-dropping-particle" : "", "parse-names" : false, "suffix" : "" }, { "dropping-particle" : "", "family" : "Jonge", "given" : "Lilian", "non-dropping-particle" : "de", "parse-names" : false, "suffix" : "" }, { "dropping-particle" : "", "family" : "Xie", "given" : "Hui", "non-dropping-particle" : "", "parse-names" : false, "suffix" : "" }, { "dropping-particle" : "", "family" : "Rood", "given" : "Jennifer", "non-dropping-particle" : "", "parse-names" : false, "suffix" : "" }, { "dropping-particle" : "", "family" : "Martin", "given" : "Corby K", "non-dropping-particle" : "", "parse-names" : false, "suffix" : "" }, { "dropping-particle" : "", "family" : "Most", "given" : "Marlene", "non-dropping-particle" : "", "parse-names" : false, "suffix" : "" }, { "dropping-particle" : "", "family" : "Brock", "given" : "Courtney", "non-dropping-particle" : "", "parse-names" : false, "suffix" : "" }, { "dropping-particle" : "", "family" : "Mancuso", "given" : "Susan", "non-dropping-particle" : "", "parse-names" : false, "suffix" : "" }, { "dropping-particle" : "", "family" : "Redman", "given" : "Leanne M", "non-dropping-particle" : "", "parse-names" : false, "suffix" : "" } ], "container-title" : "JAMA : the journal of the American Medical Association", "id" : "ITEM-1", "issue" : "1", "issued" : { "date-parts" : [ [ "2012", "1", "4" ] ] }, "page" : "47-55", "publisher" : "Am Med Assoc", "title" : "Effect of dietary protein content on weight gain, energy expenditure, and body composition during overeating: a randomized controlled trial.", "type" : "article-journal", "volume" : "307" }, "uris" : [ "http://www.mendeley.com/documents/?uuid=4241f66f-dad6-4153-9bb2-976b923b7358" ] }, { "id" : "ITEM-2", "itemData" : { "DOI" : "10.3945/ajcn.114.091769", "ISSN" : "0002-9165", "author" : [ { "dropping-particle" : "", "family" : "Bray", "given" : "George A", "non-dropping-particle" : "", "parse-names" : false, "suffix" : "" }, { "dropping-particle" : "", "family" : "Redman", "given" : "L. M.", "non-dropping-particle" : "", "parse-names" : false, "suffix" : "" }, { "dropping-particle" : "", "family" : "Jonge", "given" : "L.", "non-dropping-particle" : "de", "parse-names" : false, "suffix" : "" }, { "dropping-particle" : "", "family" : "Covington", "given" : "Jeffrey", "non-dropping-particle" : "", "parse-names" : false, "suffix" : "" }, { "dropping-particle" : "", "family" : "Rood", "given" : "Jennifer", "non-dropping-particle" : "", "parse-names" : false, "suffix" : "" }, { "dropping-particle" : "", "family" : "Brock", "given" : "Courtney", "non-dropping-particle" : "", "parse-names" : false, "suffix" : "" }, { "dropping-particle" : "", "family" : "Mancuso", "given" : "Susan", "non-dropping-particle" : "", "parse-names" : false, "suffix" : "" }, { "dropping-particle" : "", "family" : "Martin", "given" : "Corby K", "non-dropping-particle" : "", "parse-names" : false, "suffix" : "" }, { "dropping-particle" : "", "family" : "Smith", "given" : "Steven R", "non-dropping-particle" : "", "parse-names" : false, "suffix" : "" } ], "container-title" : "American Journal of Clinical Nutrition", "id" : "ITEM-2", "issue" : "3", "issued" : { "date-parts" : [ [ "2015", "3", "1" ] ] }, "page" : "496-505", "title" : "Effect of protein overfeeding on energy expenditure measured in a metabolic chamber", "type" : "article-journal", "volume" : "101" }, "uris" : [ "http://www.mendeley.com/documents/?uuid=153d239f-cea8-4b24-b4aa-bedd6a933e82" ] } ], "mendeley" : { "formattedCitation" : "[5, 39]", "plainTextFormattedCitation" : "[5, 39]", "previouslyFormattedCitation" : "[5, 38]" }, "properties" : { "noteIndex" : 0 }, "schema" : "https://github.com/citation-style-language/schema/raw/master/csl-citation.json" }</w:instrText>
+      </w:r>
+      <w:r>
+        <w:fldChar w:fldCharType="separate"/>
+      </w:r>
+      <w:r>
+        <w:rPr>
+          <w:noProof/>
+        </w:rPr>
+        <w:t>[5, 39]</w:t>
+      </w:r>
+      <w:r>
+        <w:fldChar w:fldCharType="end"/>
+      </w:r>
+      <w:r>
+        <w:t>.</w:t>
+      </w:r>
+    </w:p>
+    <w:p/>
+    <w:p>
+      <w:r>
+        <w:t xml:space="preserve">Our identification of </w:t>
+      </w:r>
+      <w:r>
+        <w:t xml:space="preserve">skeletal muscle </w:t>
+      </w:r>
+      <w:r>
+        <w:t>mTORC1 as b</w:t>
+      </w:r>
+      <w:r>
+        <w:t>oth a target of high protein diets, but as an anti-</w:t>
+      </w:r>
+      <w:proofErr w:type="spellStart"/>
+      <w:r>
+        <w:t>obesegenic</w:t>
+      </w:r>
+      <w:proofErr w:type="spellEnd"/>
+      <w:r>
+        <w:t xml:space="preserve"> provides a potential mechanism by which over-feeding can cause increases in energy expenditure.  While the direct mechanisms by which mTORC1 increases energy expenditure have not yet been identified, our data are congruent with previous reports showing that activation of mTORC1 in muscle results in </w:t>
+      </w:r>
+      <w:r>
+        <w:t xml:space="preserve">elevated mitochondrial biogenesis in fibroblasts </w:t>
+      </w:r>
+      <w:r>
+        <w:fldChar w:fldCharType="begin" w:fldLock="1"/>
+      </w:r>
+      <w:r>
+        <w:instrText>ADDIN CSL_CITATION { "citationItems" : [ { "id" : "ITEM-1", "itemData" : { "DOI" : "10.1016/j.cmet.2013.10.001", "ISBN" : "1932-7420 (Electronic)\\r1550-4131 (Linking)", "ISSN" : "15504131", "PMID" : "24206664", "abstract" : "mRNA translation is thought to be the most energy-consuming process in the cell. Translation and energy metabolism are dysregulated in a variety of diseases including cancer, diabetes, and heart disease. However, the mechanisms that coordinate translation and energy metabolism in mammals remain largely unknown. The mechanistic/mammalian target of rapamycin complex 1 (mTORC1) stimulates mRNA translation and other anabolic processes. We demonstrate that mTORC1 controls mitochondrial activity and biogenesis by selectively promoting translation of nucleus-encoded mitochondria-related mRNAs via inhibition of the eukaryotic translation initiation factor 4E (eIF4E)-binding proteins (4E-BPs). Stimulating the translation of nucleus-encoded mitochondria-related mRNAs engenders an increase in ATP production capacity, a required energy source for translation. These findings establish a feed-forward loop that links mRNA translation to oxidative phosphorylation, thereby providing a key mechanism linking aberrant mTOR signaling to conditions of abnormal cellular energy metabolism such as neoplasia and insulin resistance. \u00a9 2013 Elsevier Inc.", "author" : [ { "dropping-particle" : "", "family" : "Morita", "given" : "Masahiro", "non-dropping-particle" : "", "parse-names" : false, "suffix" : "" }, { "dropping-particle" : "", "family" : "Gravel", "given" : "Simon Pierre", "non-dropping-particle" : "", "parse-names" : false, "suffix" : "" }, { "dropping-particle" : "", "family" : "Ch\u00e9nard", "given" : "Val\u00e9rie", "non-dropping-particle" : "", "parse-names" : false, "suffix" : "" }, { "dropping-particle" : "", "family" : "Sikstr\u00f6m", "given" : "Kristina", "non-dropping-particle" : "", "parse-names" : false, "suffix" : "" }, { "dropping-particle" : "", "family" : "Zheng", "given" : "Liang", "non-dropping-particle" : "", "parse-names" : false, "suffix" : "" }, { "dropping-particle" : "", "family" : "Alain", "given" : "Tommy", "non-dropping-particle" : "", "parse-names" : false, "suffix" : "" }, { "dropping-particle" : "", "family" : "Gandin", "given" : "Valentina", "non-dropping-particle" : "", "parse-names" : false, "suffix" : "" }, { "dropping-particle" : "", "family" : "Avizonis", "given" : "Daina", "non-dropping-particle" : "", "parse-names" : false, "suffix" : "" }, { "dropping-particle" : "", "family" : "Arguello", "given" : "Meztli", "non-dropping-particle" : "", "parse-names" : false, "suffix" : "" }, { "dropping-particle" : "", "family" : "Zakaria", "given" : "Chadi", "non-dropping-particle" : "", "parse-names" : false, "suffix" : "" }, { "dropping-particle" : "", "family" : "McLaughlan", "given" : "Shannon", "non-dropping-particle" : "", "parse-names" : false, "suffix" : "" }, { "dropping-particle" : "", "family" : "Nouet", "given" : "Yann", "non-dropping-particle" : "", "parse-names" : false, "suffix" : "" }, { "dropping-particle" : "", "family" : "Pause", "given" : "Arnim", "non-dropping-particle" : "", "parse-names" : false, "suffix" : "" }, { "dropping-particle" : "", "family" : "Pollak", "given" : "Michael", "non-dropping-particle" : "", "parse-names" : false, "suffix" : "" }, { "dropping-particle" : "", "family" : "Gottlieb", "given" : "Eyal", "non-dropping-particle" : "", "parse-names" : false, "suffix" : "" }, { "dropping-particle" : "", "family" : "Larsson", "given" : "Ola", "non-dropping-particle" : "", "parse-names" : false, "suffix" : "" }, { "dropping-particle" : "", "family" : "St-Pierre", "given" : "Julie", "non-dropping-particle" : "", "parse-names" : false, "suffix" : "" }, { "dropping-particle" : "", "family" : "Topisirovic", "given" : "Ivan", "non-dropping-particle" : "", "parse-names" : false, "suffix" : "" }, { "dropping-particle" : "", "family" : "Sonenberg", "given" : "Nahum", "non-dropping-particle" : "", "parse-names" : false, "suffix" : "" } ], "container-title" : "Cell Metabolism", "id" : "ITEM-1", "issue" : "5", "issued" : { "date-parts" : [ [ "2013" ] ] }, "page" : "698-711", "title" : "MTORC1 controls mitochondrial activity and biogenesis through 4E-BP-dependent translational regulation", "type" : "article-journal", "volume" : "18" }, "uris" : [ "http://www.mendeley.com/documents/?uuid=24d6642f-690f-4082-bad5-3b4f9fe7fa1f" ] } ], "mendeley" : { "formattedCitation" : "[40]", "plainTextFormattedCitation" : "[40]", "previouslyFormattedCitation" : "[39]" }, "properties" : { "noteIndex" : 0 }, "schema" : "https://github.com/citation-style-language/schema/raw/master/csl-citation.json" }</w:instrText>
+      </w:r>
+      <w:r>
+        <w:fldChar w:fldCharType="separate"/>
+      </w:r>
+      <w:r>
+        <w:rPr>
+          <w:noProof/>
+        </w:rPr>
+        <w:t>[40]</w:t>
+      </w:r>
+      <w:r>
+        <w:fldChar w:fldCharType="end"/>
+      </w:r>
+      <w:r>
+        <w:t xml:space="preserve"> and an increase in</w:t>
+      </w:r>
+      <w:r>
+        <w:t xml:space="preserve"> oxidative </w:t>
+      </w:r>
+      <w:r>
+        <w:t xml:space="preserve">muscle </w:t>
+      </w:r>
+      <w:r>
+        <w:t>fiber</w:t>
+      </w:r>
+      <w:r>
+        <w:t>s</w:t>
+      </w:r>
+      <w:r>
+        <w:t xml:space="preserve"> </w:t>
+      </w:r>
+      <w:r>
+        <w:fldChar w:fldCharType="begin" w:fldLock="1"/>
+      </w:r>
+      <w:r>
+        <w:instrText>ADDIN CSL_CITATION { "citationItems" : [ { "id" : "ITEM-1", "itemData" : { "DOI" : "10.1186/2044-5040-3-6", "ISSN" : "2044-5040", "PMID" : "23497627", "abstract" : "BACKGROUND: Skeletal muscle mass is determined by the balance between protein synthesis and degradation. Mammalian target of rapamycin complex 1 (mTORC1) is a master regulator of protein translation and has been implicated in the control of muscle mass. Inactivation of mTORC1 by skeletal muscle-specific deletion of its obligatory component raptor results in smaller muscles and a lethal dystrophy. Moreover, raptor-deficient muscles are less oxidative through changes in the expression PGC-1\u03b1, a critical determinant of mitochondrial biogenesis. These results suggest that activation of mTORC1 might be beneficial to skeletal muscle by providing resistance to muscle atrophy and increasing oxidative function. Here, we tested this hypothesis by deletion of the mTORC1 inhibitor tuberous sclerosis complex (TSC) in muscle fibers. METHOD: Skeletal muscles of mice with an acute or a permanent deletion of raptor or TSC1 were examined using histological, biochemical and molecular biological methods. Response of the muscles to changes in mechanical load and nerve input was investigated by ablation of synergistic muscles or by denervation . RESULTS: Genetic deletion or knockdown of raptor, causing inactivation of mTORC1, was sufficient to prevent muscle growth and enhance muscle atrophy. Conversely, short-term activation of mTORC1 by knockdown of TSC induced muscle fiber hypertrophy and atrophy-resistance upon denervation, in both fast tibialis anterior (TA) and slow soleus muscles. Surprisingly, however, sustained activation of mTORC1 by genetic deletion of Tsc1 caused muscle atrophy in all but soleus muscles. In contrast, oxidative capacity was increased in all muscles examined. Consistently, TSC1-deficient soleus muscle was atrophy-resistant whereas TA underwent normal atrophy upon denervation. Moreover, upon overloading, plantaris muscle did not display enhanced hypertrophy compared to controls. Biochemical analysis indicated that the atrophy response of muscles was based on the suppressed phosphorylation of PKB/Akt via feedback inhibition by mTORC1 and subsequent increased expression of the E3 ubiquitin ligases MuRF1 and atrogin-1/MAFbx. In contrast, expression of both E3 ligases was not increased in soleus muscle suggesting the presence of compensatory mechanisms in this muscle. CONCLUSIONS: Our study shows that the mTORC1- and the PKB/Akt-FoxO pathways are tightly interconnected and differentially regulated depending on the muscle type. These results indicate tha\u2026", "author" : [ { "dropping-particle" : "", "family" : "Bentzinger", "given" : "C Florian", "non-dropping-particle" : "", "parse-names" : false, "suffix" : "" }, { "dropping-particle" : "", "family" : "Lin", "given" : "Shuo", "non-dropping-particle" : "", "parse-names" : false, "suffix" : "" }, { "dropping-particle" : "", "family" : "Romanino", "given" : "Klaas", "non-dropping-particle" : "", "parse-names" : false, "suffix" : "" }, { "dropping-particle" : "", "family" : "Castets", "given" : "Perrine", "non-dropping-particle" : "", "parse-names" : false, "suffix" : "" }, { "dropping-particle" : "", "family" : "Guridi", "given" : "Maitea", "non-dropping-particle" : "", "parse-names" : false, "suffix" : "" }, { "dropping-particle" : "", "family" : "Summermatter", "given" : "Serge", "non-dropping-particle" : "", "parse-names" : false, "suffix" : "" }, { "dropping-particle" : "", "family" : "Handschin", "given" : "Christoph", "non-dropping-particle" : "", "parse-names" : false, "suffix" : "" }, { "dropping-particle" : "", "family" : "Tintignac", "given" : "Lionel A.", "non-dropping-particle" : "", "parse-names" : false, "suffix" : "" }, { "dropping-particle" : "", "family" : "Hall", "given" : "Michael N.", "non-dropping-particle" : "", "parse-names" : false, "suffix" : "" }, { "dropping-particle" : "", "family" : "R\u00fcegg", "given" : "Markus A.", "non-dropping-particle" : "", "parse-names" : false, "suffix" : "" } ], "container-title" : "Skeletal muscle", "id" : "ITEM-1", "issue" : "1", "issued" : { "date-parts" : [ [ "2013", "1" ] ] }, "page" : "6", "title" : "Differential response of skeletal muscles to mTORC1 signaling during atrophy and hypertrophy.", "type" : "article-journal", "volume" : "3" }, "uris" : [ "http://www.mendeley.com/documents/?uuid=75a9c1c2-8af4-478f-8ff6-5e14826d4927" ] } ], "mendeley" : { "formattedCitation" : "[41]", "plainTextFormattedCitation" : "[41]", "previouslyFormattedCitation" : "[40]" }, "properties" : { "noteIndex" : 0 }, "schema" : "https://github.com/citation-style-language/schema/raw/master/csl-citation.json" }</w:instrText>
+      </w:r>
+      <w:r>
+        <w:fldChar w:fldCharType="separate"/>
+      </w:r>
+      <w:r>
+        <w:rPr>
+          <w:noProof/>
+        </w:rPr>
+        <w:t>[41]</w:t>
+      </w:r>
+      <w:r>
+        <w:fldChar w:fldCharType="end"/>
+      </w:r>
+      <w:r>
+        <w:t>.  Furthermore, our observation of elevations in the fatty acid transporters CD36 and FABP3 are consistent with anti-</w:t>
+      </w:r>
+      <w:proofErr w:type="spellStart"/>
+      <w:r>
+        <w:t>obesegenic</w:t>
+      </w:r>
+      <w:proofErr w:type="spellEnd"/>
+      <w:r>
+        <w:t xml:space="preserve"> effects of muscle specific </w:t>
+      </w:r>
+      <w:r>
+        <w:rPr>
+          <w:i/>
+        </w:rPr>
+        <w:t>Cd36</w:t>
+      </w:r>
+      <w:r>
+        <w:t xml:space="preserve"> overexpression </w:t>
+      </w:r>
+      <w:r>
+        <w:fldChar w:fldCharType="begin" w:fldLock="1"/>
+      </w:r>
+      <w:r>
+        <w:instrText>ADDIN CSL_CITATION { "citationItems" : [ { "id" : "ITEM-1", "itemData" : { "DOI" : "10.1074/jbc.274.38.26761", "ISBN" : "0021-9258 (Print)\\r0021-9258 (Linking)", "ISSN" : "0021-9258", "PMID" : "10480880", "abstract" : "Increasing evidence has implicated the membrane protein CD36 (FAT) in binding and transport of long chain fatty acids (FA). To determine the physiological role of CD36, we examined effects of its overexpression in muscle, a tissue that depends on FA for its energy needs and is responsible for clearing a major fraction of circulating FA. Mice with CD36 overexpression in muscle were generated using the promoter of the muscle creatine kinase gene (MCK). Transgenic (MCK-CD36) mice had a slightly lower body weight than control litter mates. This reflected a leaner body mass with less overall adipose tissue, as evidenced by magnetic resonance spectroscopy. Soleus muscles from transgenic animals exhibited a greatly enhanced ability to oxidize fatty acids in response to stimulation/contraction. This increased oxidative ability was not associated with significant alterations in histological appearance of muscle fibers. Transgenic mice had lower blood levels of triglycerides and fatty acids and a reduced triglyceride content of very low density lipoproteins. Blood cholesterol levels were slightly lower, but no significant decrease in the cholesterol content of major lipoprotein fractions was measured. Blood glucose was significantly increased, while insulin levels were similar in the fed state and higher in the fasted state. However, glucose tolerance curves, determined at 20 weeks of age, were similar in control and transgenic mice. In summary, the study documented, in vivo, the role of CD36 to facilitate cellular FA uptake. It also illustrated importance of the uptake process in muscle to overall FA metabolism and glucose utilization.", "author" : [ { "dropping-particle" : "", "family" : "Ibrahimi", "given" : "Azeddine", "non-dropping-particle" : "", "parse-names" : false, "suffix" : "" }, { "dropping-particle" : "", "family" : "Bonen", "given" : "Arend", "non-dropping-particle" : "", "parse-names" : false, "suffix" : "" }, { "dropping-particle" : "", "family" : "Blinn", "given" : "W. Dennis", "non-dropping-particle" : "", "parse-names" : false, "suffix" : "" }, { "dropping-particle" : "", "family" : "Hajri", "given" : "Tahar", "non-dropping-particle" : "", "parse-names" : false, "suffix" : "" }, { "dropping-particle" : "", "family" : "Li", "given" : "Xin", "non-dropping-particle" : "", "parse-names" : false, "suffix" : "" }, { "dropping-particle" : "", "family" : "Zhong", "given" : "Kai", "non-dropping-particle" : "", "parse-names" : false, "suffix" : "" }, { "dropping-particle" : "", "family" : "Cameron", "given" : "Roger", "non-dropping-particle" : "", "parse-names" : false, "suffix" : "" }, { "dropping-particle" : "", "family" : "Abumrad", "given" : "Nada A.", "non-dropping-particle" : "", "parse-names" : false, "suffix" : "" } ], "container-title" : "Journal of Biological Chemistry", "id" : "ITEM-1", "issue" : "38", "issued" : { "date-parts" : [ [ "1999", "9", "17" ] ] }, "page" : "26761-26766", "title" : "Muscle-specific Overexpression of FAT/CD36 Enhances Fatty Acid Oxidation by Contracting Muscle, Reduces Plasma Triglycerides and Fatty Acids, and Increases Plasma Glucose and Insulin", "type" : "article-journal", "volume" : "274" }, "uris" : [ "http://www.mendeley.com/documents/?uuid=f9848ce1-69ce-4c5b-b48e-e0d20f79055a" ] } ], "mendeley" : { "formattedCitation" : "[42]", "plainTextFormattedCitation" : "[42]", "previouslyFormattedCitation" : "[41]" }, "properties" : { "noteIndex" : 0 }, "schema" : "https://github.com/citation-style-language/schema/raw/master/csl-citation.json" }</w:instrText>
+      </w:r>
+      <w:r>
+        <w:fldChar w:fldCharType="separate"/>
+      </w:r>
+      <w:r>
+        <w:rPr>
+          <w:noProof/>
+        </w:rPr>
+        <w:t>[42]</w:t>
+      </w:r>
+      <w:r>
+        <w:fldChar w:fldCharType="end"/>
+      </w:r>
+      <w:r>
+        <w:t>.  Together these findings support the hypothesis that activation of mTORC1</w:t>
+      </w:r>
+      <w:r>
+        <w:t xml:space="preserve"> or its downstream targets</w:t>
+      </w:r>
+      <w:r>
+        <w:t xml:space="preserve"> in mu</w:t>
+      </w:r>
+      <w:r>
+        <w:t xml:space="preserve">scle tissue may be beneficial </w:t>
+      </w:r>
+      <w:r>
+        <w:t>for weight loss interventions.</w:t>
+      </w:r>
+    </w:p>
+    <w:p/>
+    <w:p>
+      <w:pPr>
+        <w:pStyle w:val="Heading1"/>
+      </w:pPr>
+      <w:r>
+        <w:t>Acknowledgements</w:t>
+      </w:r>
+    </w:p>
+    <w:p>
+      <w:r>
+        <w:t xml:space="preserve">The authors would like to thank Nathan Qi and Melanie Schmitt of the UM Metabolic </w:t>
+      </w:r>
+      <w:proofErr w:type="spellStart"/>
+      <w:r>
+        <w:t>Phenotyping</w:t>
+      </w:r>
+      <w:proofErr w:type="spellEnd"/>
+      <w:r>
+        <w:t xml:space="preserve"> Core for assistance with </w:t>
+      </w:r>
+      <w:r>
+        <w:t xml:space="preserve">muscle </w:t>
+      </w:r>
+      <w:r>
+        <w:rPr>
+          <w:i/>
+        </w:rPr>
+        <w:t>Tsc1</w:t>
+      </w:r>
+      <w:r>
+        <w:t xml:space="preserve"> knockouts.  </w:t>
+      </w:r>
+      <w:r>
+        <w:t xml:space="preserve">William Taylor, Caitlin </w:t>
+      </w:r>
+      <w:proofErr w:type="spellStart"/>
+      <w:r>
+        <w:t>Costelle</w:t>
+      </w:r>
+      <w:proofErr w:type="spellEnd"/>
+      <w:r>
+        <w:t xml:space="preserve"> and Felicia Waller at the UTHSC Molecular Resource Center provided </w:t>
+      </w:r>
+      <w:r>
+        <w:t>support t</w:t>
+      </w:r>
+      <w:r>
+        <w:t xml:space="preserve">o the </w:t>
+      </w:r>
+      <w:proofErr w:type="spellStart"/>
+      <w:r>
+        <w:t>transcriptomic</w:t>
+      </w:r>
+      <w:proofErr w:type="spellEnd"/>
+      <w:r>
+        <w:t xml:space="preserve"> studies.  </w:t>
+      </w:r>
+      <w:r>
+        <w:t xml:space="preserve">We would also like to thank the </w:t>
+      </w:r>
+      <w:r>
+        <w:t xml:space="preserve">other </w:t>
+      </w:r>
+      <w:r>
+        <w:t>members of the Bridges</w:t>
+      </w:r>
+      <w:r>
+        <w:t xml:space="preserve">, </w:t>
+      </w:r>
+      <w:r>
+        <w:t xml:space="preserve">Han, </w:t>
+      </w:r>
+      <w:r>
+        <w:t>Cheng</w:t>
+      </w:r>
+      <w:r>
+        <w:t xml:space="preserve"> and </w:t>
+      </w:r>
+      <w:proofErr w:type="spellStart"/>
+      <w:r>
+        <w:t>Saltiel</w:t>
+      </w:r>
+      <w:proofErr w:type="spellEnd"/>
+      <w:r>
+        <w:t xml:space="preserve"> laboratories for helpful discussions regarding this project.  </w:t>
+      </w:r>
+    </w:p>
+    <w:p/>
+    <w:p>
+      <w:pPr>
+        <w:rPr>
+          <w:iCs/>
+        </w:rPr>
+      </w:pPr>
+      <w:r>
+        <w:t>This work was support</w:t>
+      </w:r>
+      <w:r>
+        <w:t xml:space="preserve">ed by Le Bonheur Grant </w:t>
+      </w:r>
+      <w:r>
+        <w:t xml:space="preserve">650700 (DB), </w:t>
+      </w:r>
+      <w:r>
+        <w:t xml:space="preserve">NIH </w:t>
+      </w:r>
+      <w:r>
+        <w:t xml:space="preserve">Grants </w:t>
+      </w:r>
+      <w:r>
+        <w:t>DK109007</w:t>
+      </w:r>
+      <w:r>
+        <w:t xml:space="preserve"> (DB), </w:t>
+      </w:r>
+      <w:commentRangeStart w:id="7"/>
+      <w:r>
+        <w:t xml:space="preserve">XXXX </w:t>
+      </w:r>
+      <w:commentRangeEnd w:id="7"/>
       <w:r>
         <w:rPr>
           <w:rStyle w:val="CommentReference"/>
         </w:rPr>
-        <w:commentReference w:id="6"/>
-      </w:r>
-    </w:p>
-    <w:p>
-      <w:pPr>
-        <w:pStyle w:val="Heading2"/>
-      </w:pPr>
-      <w:r>
-        <w:t xml:space="preserve">Muscle Tsc1 Deletion </w:t>
-      </w:r>
-      <w:r>
-        <w:t>Elevates</w:t>
-      </w:r>
-      <w:r>
-        <w:t xml:space="preserve"> Fasting Glycogen and </w:t>
-      </w:r>
-      <w:r>
-        <w:t>Trigyceride</w:t>
-      </w:r>
-      <w:r>
-        <w:t xml:space="preserve"> Levels</w:t>
-      </w:r>
-    </w:p>
-    <w:p>
-      <w:r>
-        <w:t xml:space="preserve">To test whether activation of mTORC1 in muscle caused the reduced fat mass observed in the high protein diet fed animals, we generated muscle specific </w:t>
-      </w:r>
-      <w:r>
-        <w:rPr>
-          <w:i/>
-        </w:rPr>
-        <w:t xml:space="preserve">Tsc1 </w:t>
-      </w:r>
-      <w:r>
-        <w:t xml:space="preserve">knockout mice using a floxed </w:t>
-      </w:r>
-      <w:r>
-        <w:rPr>
-          <w:i/>
-        </w:rPr>
-        <w:t>Tsc1</w:t>
-      </w:r>
-      <w:r>
-        <w:t xml:space="preserve"> allele </w:t>
-      </w:r>
-      <w:r>
-        <w:fldChar w:fldCharType="begin" w:fldLock="1"/>
-      </w:r>
-      <w:r>
-        <w:instrText>ADDIN CSL_CITATION { "citationItems" : [ { "id" : "ITEM-1", "itemData" : { "ISSN" : "0964-6906", "PMID" : "11875047", "abstract" : "Tuberous sclerosis (TSC) is a autosomal dominant genetic disorder caused by mutations in either TSC1 or TSC2, and characterized by benign hamartoma growth. We developed a murine model of Tsc1 disease by gene targeting. Tsc1 null embryos die at mid-gestation from a failure of liver development. Tsc1 heterozygotes develop kidney cystadenomas and liver hemangiomas at high frequency, but the incidence of kidney tumors is somewhat lower than in Tsc2 heterozygote mice. Liver hemangiomas were more common, more severe and caused higher mortality in female than in male Tsc1 heterozygotes. Tsc1 null embryo fibroblast lines have persistent phosphorylation of the p70S6K (S6K) and its substrate S6, that is sensitive to treatment with rapamycin, indicating constitutive activation of the mTOR-S6K pathway due to loss of the Tsc1 protein, hamartin. Hyperphosphorylation of S6 is also seen in kidney tumors in the heterozygote mice, suggesting that inhibition of this pathway may have benefit in control of TSC hamartomas.", "author" : [ { "dropping-particle" : "", "family" : "Kwiatkowski", "given" : "David J.", "non-dropping-particle" : "", "parse-names" : false, "suffix" : "" }, { "dropping-particle" : "", "family" : "Zhang", "given" : "Hongbing", "non-dropping-particle" : "", "parse-names" : false, "suffix" : "" }, { "dropping-particle" : "", "family" : "Bandura", "given" : "Jennifer L", "non-dropping-particle" : "", "parse-names" : false, "suffix" : "" }, { "dropping-particle" : "", "family" : "Heiberger", "given" : "Kristina M", "non-dropping-particle" : "", "parse-names" : false, "suffix" : "" }, { "dropping-particle" : "", "family" : "Glogauer", "given" : "Michael", "non-dropping-particle" : "", "parse-names" : false, "suffix" : "" }, { "dropping-particle" : "", "family" : "el-Hashemite", "given" : "Nisreen", "non-dropping-particle" : "", "parse-names" : false, "suffix" : "" }, { "dropping-particle" : "", "family" : "Onda", "given" : "Hiroaki", "non-dropping-particle" : "", "parse-names" : false, "suffix" : "" } ], "container-title" : "Human molecular genetics", "id" : "ITEM-1", "issue" : "5", "issued" : { "date-parts" : [ [ "2002", "3", "1" ] ] }, "page" : "525-34", "title" : "A mouse model of TSC1 reveals sex-dependent lethality from liver hemangiomas, and up-regulation of p70S6 kinase activity in Tsc1 null cells.", "type" : "article-journal", "volume" : "11" }, "uris" : [ "http://www.mendeley.com/documents/?uuid=97288937-3732-4db9-b166-026482655ed6" ] } ], "mendeley" : { "formattedCitation" : "[27]", "plainTextFormattedCitation" : "[27]", "previouslyFormattedCitation" : "[26]" }, "properties" : { "noteIndex" : 0 }, "schema" : "https://github.com/citation-style-language/schema/raw/master/csl-citation.json" }</w:instrText>
-      </w:r>
-      <w:r>
-        <w:fldChar w:fldCharType="separate"/>
-      </w:r>
-      <w:r>
-        <w:rPr>
-          <w:noProof/>
-        </w:rPr>
-        <w:t>[27]</w:t>
-      </w:r>
-      <w:r>
-        <w:fldChar w:fldCharType="end"/>
-      </w:r>
-      <w:r>
-        <w:t xml:space="preserve"> and the </w:t>
-      </w:r>
-      <w:r>
-        <w:rPr>
-          <w:i/>
-        </w:rPr>
-        <w:t>Ckmm-Cre</w:t>
-      </w:r>
-      <w:r>
-        <w:t xml:space="preserve"> transgene (muscle creating kinase; </w:t>
-      </w:r>
-      <w:r>
-        <w:fldChar w:fldCharType="begin" w:fldLock="1"/>
-      </w:r>
-      <w:r>
-        <w:instrText>ADDIN CSL_CITATION { "citationItems" : [ { "id" : "ITEM-1", "itemData" : { "DOI" : "10.1016/S1097-2765(00)80155-0", "ISSN" : "10972765", "author" : [ { "dropping-particle" : "", "family" : "Br\u00fcning", "given" : "Jens C", "non-dropping-particle" : "", "parse-names" : false, "suffix" : "" }, { "dropping-particle" : "", "family" : "Michael", "given" : "M.Dodson", "non-dropping-particle" : "", "parse-names" : false, "suffix" : "" }, { "dropping-particle" : "", "family" : "Winnay", "given" : "Jonathon N", "non-dropping-particle" : "", "parse-names" : false, "suffix" : "" }, { "dropping-particle" : "", "family" : "Hayashi", "given" : "Tatsuya", "non-dropping-particle" : "", "parse-names" : false, "suffix" : "" }, { "dropping-particle" : "", "family" : "H\u00f6rsch", "given" : "Dieter", "non-dropping-particle" : "", "parse-names" : false, "suffix" : "" }, { "dropping-particle" : "", "family" : "Accili", "given" : "Domenico", "non-dropping-particle" : "", "parse-names" : false, "suffix" : "" }, { "dropping-particle" : "", "family" : "Goodyear", "given" : "Laurie J", "non-dropping-particle" : "", "parse-names" : false, "suffix" : "" }, { "dropping-particle" : "", "family" : "Kahn", "given" : "C Ronald", "non-dropping-particle" : "", "parse-names" : false, "suffix" : "" } ], "container-title" : "Molecular Cell", "id" : "ITEM-1", "issue" : "5", "issued" : { "date-parts" : [ [ "1998", "11" ] ] }, "page" : "559-569", "title" : "A Muscle-Specific Insulin Receptor Knockout Exhibits Features of the Metabolic Syndrome of NIDDM without Altering Glucose Tolerance", "type" : "article-journal", "volume" : "2" }, "uris" : [ "http://www.mendeley.com/documents/?uuid=d1ec72b2-106d-4e9a-9ddb-1df6697109ba" ] } ], "mendeley" : { "formattedCitation" : "[28]", "plainTextFormattedCitation" : "[28]", "previouslyFormattedCitation" : "[27]" }, "properties" : { "noteIndex" : 0 }, "schema" : "https://github.com/citation-style-language/schema/raw/master/csl-citation.json" }</w:instrText>
-      </w:r>
-      <w:r>
-        <w:fldChar w:fldCharType="separate"/>
-      </w:r>
-      <w:r>
-        <w:rPr>
-          <w:noProof/>
-        </w:rPr>
-        <w:t>[28]</w:t>
-      </w:r>
-      <w:r>
-        <w:fldChar w:fldCharType="end"/>
-      </w:r>
-      <w:r>
-        <w:t>).  As shown in Figure 3A, we observed efficient knockout of TSC1 and TSC2 proteins, corresponding to an increase in mTORC1 activity in quadriceps lysates from these animals.</w:t>
-      </w:r>
-    </w:p>
-    <w:p/>
-    <w:p>
-      <w:r>
-        <w:t xml:space="preserve">We next evaluated the cell autonomous changes in muscle tissue associated with </w:t>
-      </w:r>
-      <w:r>
-        <w:rPr>
-          <w:i/>
-        </w:rPr>
-        <w:t>Tsc1</w:t>
-      </w:r>
-      <w:r>
-        <w:t xml:space="preserve"> ablation.  We found that both fasting triglycerides and fasting glycogen levels were substantially elevated in </w:t>
-      </w:r>
-      <w:r>
-        <w:rPr>
-          <w:i/>
-        </w:rPr>
-        <w:t>Tsc1</w:t>
-      </w:r>
-      <w:r>
-        <w:t xml:space="preserve"> knockout muscles</w:t>
-      </w:r>
-      <w:r>
-        <w:t xml:space="preserve"> (Figures 3B-C)</w:t>
-      </w:r>
-      <w:r>
-        <w:t xml:space="preserve">.  The increase in fasting glycogen was correlated with increases in both processed SREPB1c protein and PTG protein (Figure 3A).  This is consistent with our previous report of a mTORC1 -&gt; SREBP1c -&gt; PTG pathway that regulates fasting glycogen in the liver </w:t>
-      </w:r>
-      <w:r>
-        <w:rPr>
-          <w:i/>
-        </w:rPr>
-        <w:fldChar w:fldCharType="begin" w:fldLock="1"/>
-      </w:r>
-      <w:r>
-        <w:rPr>
-          <w:i/>
-        </w:rPr>
-        <w:instrText>ADDIN CSL_CITATION { "citationItems" : [ { "id" : "ITEM-1", "itemData" : { "DOI" : "10.2337/db13-1531", "ISSN" : "1939-327X", "PMID" : "24722244", "abstract" : "Glycogen and lipids are major storage forms of energy that are tightly regulated by hormones and metabolic signals. We demonstrate that feeding mice a high-fat diet (HFD) increases hepatic glycogen due to increased expression of the glycogenic scaffolding protein PTG/R5. PTG promoter activity was increased and glycogen levels were augmented in mice and cells after activation of the mechanistic target of rapamycin complex 1 (mTORC1) and its downstream target SREBP1. Deletion of the PTG gene in mice prevented HFD-induced hepatic glycogen accumulation. Of note, PTG deletion also blocked hepatic steatosis in HFD-fed mice and reduced the expression of numerous lipogenic genes. Additionally, PTG deletion reduced fasting glucose and insulin levels in obese mice while improving insulin sensitivity, a result of reduced hepatic glucose output. This metabolic crosstalk was due to decreased mTORC1 and SREBP activity in PTG knockout mice or knockdown cells, suggesting a positive feedback loop in which once accumulated, glycogen stimulates the mTORC1/SREBP1 pathway to shift energy storage to lipogenesis. Together, these data reveal a previously unappreciated broad role for glycogen in the control of energy homeostasis.", "author" : [ { "dropping-particle" : "", "family" : "Lu", "given" : "Binbin", "non-dropping-particle" : "", "parse-names" : false, "suffix" : "" }, { "dropping-particle" : "", "family" : "Bridges", "given" : "Dave", "non-dropping-particle" : "", "parse-names" : false, "suffix" : "" }, { "dropping-particle" : "", "family" : "Yang", "given" : "Yemen", "non-dropping-particle" : "", "parse-names" : false, "suffix" : "" }, { "dropping-particle" : "", "family" : "Fisher", "given" : "Kaleigh", "non-dropping-particle" : "", "parse-names" : false, "suffix" : "" }, { "dropping-particle" : "", "family" : "Cheng", "given" : "Alan", "non-dropping-particle" : "", "parse-names" : false, "suffix" : "" }, { "dropping-particle" : "", "family" : "Chang", "given" : "Louise", "non-dropping-particle" : "", "parse-names" : false, "suffix" : "" }, { "dropping-particle" : "", "family" : "Meng", "given" : "Zhuoxian Zhuo-Xian", "non-dropping-particle" : "", "parse-names" : false, "suffix" : "" }, { "dropping-particle" : "", "family" : "Lin", "given" : "Jiandie D.", "non-dropping-particle" : "", "parse-names" : false, "suffix" : "" }, { "dropping-particle" : "", "family" : "Downes", "given" : "Michael", "non-dropping-particle" : "", "parse-names" : false, "suffix" : "" }, { "dropping-particle" : "", "family" : "Yu", "given" : "Ruth T", "non-dropping-particle" : "", "parse-names" : false, "suffix" : "" }, { "dropping-particle" : "", "family" : "Liddle", "given" : "Christopher", "non-dropping-particle" : "", "parse-names" : false, "suffix" : "" }, { "dropping-particle" : "", "family" : "Evans", "given" : "Ronald M.", "non-dropping-particle" : "", "parse-names" : false, "suffix" : "" }, { "dropping-particle" : "", "family" : "Saltiel", "given" : "Alan\u00a0R.", "non-dropping-particle" : "", "parse-names" : false, "suffix" : "" } ], "container-title" : "Diabetes", "id" : "ITEM-1", "issue" : "9", "issued" : { "date-parts" : [ [ "2014", "9", "10" ] ] }, "page" : "2935-48", "title" : "Metabolic crosstalk: molecular links between glycogen and lipid metabolism in obesity.", "type" : "article-journal", "volume" : "63" }, "uris" : [ "http://www.mendeley.com/documents/?uuid=dd589c4b-b51f-43f2-a8cd-84cfbe3581fb" ] } ], "mendeley" : { "formattedCitation" : "[11]", "plainTextFormattedCitation" : "[11]", "previouslyFormattedCitation" : "[11]" }, "properties" : { "noteIndex" : 0 }, "schema" : "https://github.com/citation-style-language/schema/raw/master/csl-citation.json" }</w:instrText>
-      </w:r>
-      <w:r>
-        <w:rPr>
-          <w:i/>
-        </w:rPr>
-        <w:fldChar w:fldCharType="separate"/>
-      </w:r>
-      <w:r>
-        <w:rPr>
-          <w:noProof/>
-        </w:rPr>
-        <w:t>[11]</w:t>
-      </w:r>
-      <w:r>
-        <w:rPr>
-          <w:i/>
-        </w:rPr>
-        <w:fldChar w:fldCharType="end"/>
-      </w:r>
-      <w:r>
-        <w:t xml:space="preserve">.   </w:t>
-      </w:r>
-      <w:r>
-        <w:t xml:space="preserve">To determine whether this increased muscle glycogen content correlates with improved muscle function in these animals we evaluated both grip strength (Figure 3D) and amount of cycles spent on a running wheel (Figure 3E).  This is consistent with previous reports of reduced muscle strength in </w:t>
-      </w:r>
-      <w:r>
-        <w:rPr>
-          <w:i/>
-        </w:rPr>
-        <w:t xml:space="preserve">Tsc1 </w:t>
-      </w:r>
-      <w:r>
-        <w:t xml:space="preserve">knockout muscles </w:t>
-      </w:r>
-      <w:r>
-        <w:fldChar w:fldCharType="begin" w:fldLock="1"/>
-      </w:r>
-      <w:r>
-        <w:instrText>ADDIN CSL_CITATION { "citationItems" : [ { "id" : "ITEM-1", "itemData" : { "DOI" : "10.1016/j.cmet.2013.03.015", "ISSN" : "15504131", "PMID" : "23602450", "abstract" : "Autophagy is a catabolic process that ensures homeostatic cell clearance and is deregulated in a growing number of myopathological conditions. Although FoxO3 was shown to promote the expression of autophagy-related genes in skeletal muscle, the mechanisms triggering autophagy are unclear. We show that TSC1-deficient mice (TSCmKO), characterized by sustained activation of mTORC1, develop a late-onset myopathy related to impaired autophagy. In young TSCmKO mice, constitutive and starvation-induced autophagy is blocked at the induction steps via mTORC1-mediated inhibition of Ulk1, despite FoxO3 activation. Rapamycin is sufficient to restore autophagy in TSCmKO mice and improves the muscle phenotype of old mutant mice. Inversely, abrogation of mTORC1 signaling by depletion of raptor induces autophagy regardless of FoxO inhibition. Thus, mTORC1 is the dominant regulator of autophagy induction in skeletal muscle and ensures a tight coordination of metabolic pathways. These findings may open interesting avenues for therapeutic strategies directed toward autophagy-related muscle diseases.", "author" : [ { "dropping-particle" : "", "family" : "Castets", "given" : "Perrine", "non-dropping-particle" : "", "parse-names" : false, "suffix" : "" }, { "dropping-particle" : "", "family" : "Lin", "given" : "Shuo", "non-dropping-particle" : "", "parse-names" : false, "suffix" : "" }, { "dropping-particle" : "", "family" : "Rion", "given" : "Nathalie", "non-dropping-particle" : "", "parse-names" : false, "suffix" : "" }, { "dropping-particle" : "", "family" : "Fulvio", "given" : "Sabrina", "non-dropping-particle" : "Di", "parse-names" : false, "suffix" : "" }, { "dropping-particle" : "", "family" : "Romanino", "given" : "Klaas", "non-dropping-particle" : "", "parse-names" : false, "suffix" : "" }, { "dropping-particle" : "", "family" : "Guridi", "given" : "Maitea", "non-dropping-particle" : "", "parse-names" : false, "suffix" : "" }, { "dropping-particle" : "", "family" : "Frank", "given" : "Stephan", "non-dropping-particle" : "", "parse-names" : false, "suffix" : "" }, { "dropping-particle" : "", "family" : "Tintignac", "given" : "Lionel\u00a0A. a", "non-dropping-particle" : "", "parse-names" : false, "suffix" : "" }, { "dropping-particle" : "", "family" : "Sinnreich", "given" : "Michael", "non-dropping-particle" : "", "parse-names" : false, "suffix" : "" }, { "dropping-particle" : "", "family" : "R\u00fcegg", "given" : "Markus\u00a0A. a", "non-dropping-particle" : "", "parse-names" : false, "suffix" : "" }, { "dropping-particle" : "", "family" : "Di\u00a0Fulvio", "given" : "Sabrina", "non-dropping-particle" : "", "parse-names" : false, "suffix" : "" } ], "container-title" : "Cell metabolism", "id" : "ITEM-1", "issue" : "5", "issued" : { "date-parts" : [ [ "2013", "4", "7" ] ] }, "note" : "From Duplicate 1 ( Sustained Activation of mTORC1 in Skeletal Muscle Inhibits Constitutive and Starvation-Induced Autophagy and Causes a Severe, Late-Onset Myopathy - Castets, Perrine; Lin, Shuo; Rion, Nathalie; Di\u00a0Fulvio, Sabrina; Romanino, Klaas; Guridi, Maitea; Frank, Stephan; Tintignac, Lionel\u00a0A.; Sinnreich, Michael; R\u00fcegg, Markus\u00a0A. )", "page" : "731-44", "title" : "Sustained activation of mTORC1 in skeletal muscle inhibits constitutive and starvation-induced autophagy and causes a severe, late-onset myopathy.", "type" : "article-journal", "volume" : "17" }, "uris" : [ "http://www.mendeley.com/documents/?uuid=2f934ad2-30fc-46c1-9b35-a29aa432cdea" ] } ], "mendeley" : { "formattedCitation" : "[29]", "plainTextFormattedCitation" : "[29]", "previouslyFormattedCitation" : "[28]" }, "properties" : { "noteIndex" : 0 }, "schema" : "https://github.com/citation-style-language/schema/raw/master/csl-citation.json" }</w:instrText>
-      </w:r>
-      <w:r>
-        <w:fldChar w:fldCharType="separate"/>
-      </w:r>
-      <w:r>
-        <w:rPr>
-          <w:noProof/>
-        </w:rPr>
-        <w:t>[29]</w:t>
-      </w:r>
-      <w:r>
-        <w:fldChar w:fldCharType="end"/>
-      </w:r>
-      <w:r>
-        <w:t>.</w:t>
-      </w:r>
-      <w:r>
-        <w:t xml:space="preserve">  Our findings support the hypothesis that while short-term contractile function is reduced, overall muscle fitness is improved, potentially related to increased nutrient storage in these muscles.</w:t>
-      </w:r>
-    </w:p>
-    <w:p>
-      <w:pPr>
-        <w:pStyle w:val="Heading2"/>
-      </w:pPr>
-      <w:r>
-        <w:t xml:space="preserve">Deletion of </w:t>
-      </w:r>
-      <w:r>
-        <w:rPr>
-          <w:i/>
-        </w:rPr>
-        <w:t>Tsc1</w:t>
-      </w:r>
-      <w:r>
-        <w:t xml:space="preserve"> in Muscle Results in Reduced Fat Mass</w:t>
-      </w:r>
-      <w:r>
-        <w:t xml:space="preserve"> and Increased Energy Expenditure</w:t>
-      </w:r>
-    </w:p>
-    <w:p>
-      <w:r>
-        <w:t xml:space="preserve">We followed the body weights and composition of the muscle </w:t>
-      </w:r>
-      <w:r>
-        <w:rPr>
-          <w:i/>
-        </w:rPr>
-        <w:t xml:space="preserve">Tsc1 </w:t>
-      </w:r>
-      <w:r>
-        <w:t xml:space="preserve">knockout animals over the course of </w:t>
-      </w:r>
-      <w:commentRangeStart w:id="7"/>
-      <w:r>
-        <w:t xml:space="preserve">XX </w:t>
-      </w:r>
-      <w:commentRangeEnd w:id="7"/>
-      <w:r>
-        <w:rPr>
-          <w:rStyle w:val="CommentReference"/>
-        </w:rPr>
         <w:commentReference w:id="7"/>
       </w:r>
       <w:r>
-        <w:t>months.</w:t>
-      </w:r>
-      <w:r>
-        <w:t xml:space="preserve">  While we did not observe any reductions in lean mass, we did observe a striking lack of fat mass accumulation as these animals grew in size (Figures 4A-C).</w:t>
-      </w:r>
-      <w:r>
-        <w:t xml:space="preserve">  A previous study using a </w:t>
-      </w:r>
-      <w:r>
-        <w:rPr>
-          <w:i/>
-        </w:rPr>
-        <w:t>HSA-Cre</w:t>
-      </w:r>
-      <w:r>
-        <w:t xml:space="preserve"> mediated knockout of </w:t>
-      </w:r>
-      <w:r>
-        <w:rPr>
-          <w:i/>
-        </w:rPr>
-        <w:t xml:space="preserve">Tsc1 </w:t>
-      </w:r>
-      <w:r>
-        <w:t xml:space="preserve">observed reductions in both lean mass and fat mass </w:t>
-      </w:r>
-      <w:r>
-        <w:fldChar w:fldCharType="begin" w:fldLock="1"/>
-      </w:r>
-      <w:r>
-        <w:instrText>ADDIN CSL_CITATION { "citationItems" : [ { "id" : "ITEM-1", "itemData" : { "DOI" : "10.1016/j.cmet.2013.03.015", "ISSN" : "15504131", "PMID" : "23602450", "abstract" : "Autophagy is a catabolic process that ensures homeostatic cell clearance and is deregulated in a growing number of myopathological conditions. Although FoxO3 was shown to promote the expression of autophagy-related genes in skeletal muscle, the mechanisms triggering autophagy are unclear. We show that TSC1-deficient mice (TSCmKO), characterized by sustained activation of mTORC1, develop a late-onset myopathy related to impaired autophagy. In young TSCmKO mice, constitutive and starvation-induced autophagy is blocked at the induction steps via mTORC1-mediated inhibition of Ulk1, despite FoxO3 activation. Rapamycin is sufficient to restore autophagy in TSCmKO mice and improves the muscle phenotype of old mutant mice. Inversely, abrogation of mTORC1 signaling by depletion of raptor induces autophagy regardless of FoxO inhibition. Thus, mTORC1 is the dominant regulator of autophagy induction in skeletal muscle and ensures a tight coordination of metabolic pathways. These findings may open interesting avenues for therapeutic strategies directed toward autophagy-related muscle diseases.", "author" : [ { "dropping-particle" : "", "family" : "Castets", "given" : "Perrine", "non-dropping-particle" : "", "parse-names" : false, "suffix" : "" }, { "dropping-particle" : "", "family" : "Lin", "given" : "Shuo", "non-dropping-particle" : "", "parse-names" : false, "suffix" : "" }, { "dropping-particle" : "", "family" : "Rion", "given" : "Nathalie", "non-dropping-particle" : "", "parse-names" : false, "suffix" : "" }, { "dropping-particle" : "", "family" : "Fulvio", "given" : "Sabrina", "non-dropping-particle" : "Di", "parse-names" : false, "suffix" : "" }, { "dropping-particle" : "", "family" : "Romanino", "given" : "Klaas", "non-dropping-particle" : "", "parse-names" : false, "suffix" : "" }, { "dropping-particle" : "", "family" : "Guridi", "given" : "Maitea", "non-dropping-particle" : "", "parse-names" : false, "suffix" : "" }, { "dropping-particle" : "", "family" : "Frank", "given" : "Stephan", "non-dropping-particle" : "", "parse-names" : false, "suffix" : "" }, { "dropping-particle" : "", "family" : "Tintignac", "given" : "Lionel\u00a0A. a", "non-dropping-particle" : "", "parse-names" : false, "suffix" : "" }, { "dropping-particle" : "", "family" : "Sinnreich", "given" : "Michael", "non-dropping-particle" : "", "parse-names" : false, "suffix" : "" }, { "dropping-particle" : "", "family" : "R\u00fcegg", "given" : "Markus\u00a0A. a", "non-dropping-particle" : "", "parse-names" : false, "suffix" : "" }, { "dropping-particle" : "", "family" : "Di\u00a0Fulvio", "given" : "Sabrina", "non-dropping-particle" : "", "parse-names" : false, "suffix" : "" } ], "container-title" : "Cell metabolism", "id" : "ITEM-1", "issue" : "5", "issued" : { "date-parts" : [ [ "2013", "4", "7" ] ] }, "note" : "From Duplicate 1 ( Sustained Activation of mTORC1 in Skeletal Muscle Inhibits Constitutive and Starvation-Induced Autophagy and Causes a Severe, Late-Onset Myopathy - Castets, Perrine; Lin, Shuo; Rion, Nathalie; Di\u00a0Fulvio, Sabrina; Romanino, Klaas; Guridi, Maitea; Frank, Stephan; Tintignac, Lionel\u00a0A.; Sinnreich, Michael; R\u00fcegg, Markus\u00a0A. )", "page" : "731-44", "title" : "Sustained activation of mTORC1 in skeletal muscle inhibits constitutive and starvation-induced autophagy and causes a severe, late-onset myopathy.", "type" : "article-journal", "volume" : "17" }, "uris" : [ "http://www.mendeley.com/documents/?uuid=2f934ad2-30fc-46c1-9b35-a29aa432cdea" ] } ], "mendeley" : { "formattedCitation" : "[29]", "plainTextFormattedCitation" : "[29]", "previouslyFormattedCitation" : "[28]" }, "properties" : { "noteIndex" : 0 }, "schema" : "https://github.com/citation-style-language/schema/raw/master/csl-citation.json" }</w:instrText>
-      </w:r>
-      <w:r>
-        <w:fldChar w:fldCharType="separate"/>
-      </w:r>
-      <w:r>
-        <w:rPr>
-          <w:noProof/>
-        </w:rPr>
-        <w:t>[29]</w:t>
-      </w:r>
-      <w:r>
-        <w:fldChar w:fldCharType="end"/>
-      </w:r>
-      <w:r>
-        <w:t>.</w:t>
-      </w:r>
-    </w:p>
-    <w:p/>
-    <w:p>
-      <w:r>
-        <w:t xml:space="preserve">To identify the cause of these reductions, we performed calorimetry studies on these mice, prior to differences in adiposity (90 days of age).   </w:t>
-      </w:r>
-    </w:p>
-    <w:p>
-      <w:pPr>
-        <w:pStyle w:val="Heading2"/>
-      </w:pPr>
-      <w:r>
-        <w:t>Activation of mTORC1 in Muscle Does Not Result in Insulin Resistance</w:t>
-      </w:r>
-    </w:p>
-    <w:p/>
-    <w:p>
-      <w:pPr>
-        <w:pStyle w:val="Heading2"/>
-      </w:pPr>
-      <w:r>
-        <w:t xml:space="preserve">Ablation of Muscle Tsc1 Results in Increased Expression of </w:t>
-      </w:r>
-      <w:r>
-        <w:t xml:space="preserve">Oxidative Fiber Type and </w:t>
-      </w:r>
-      <w:r>
-        <w:t>Fatty Acid Uptake Genes</w:t>
-      </w:r>
-    </w:p>
-    <w:p>
-      <w:pPr>
-        <w:pStyle w:val="Heading2"/>
-      </w:pPr>
-    </w:p>
-    <w:p>
-      <w:pPr>
-        <w:pStyle w:val="Heading1"/>
-      </w:pPr>
-      <w:r>
-        <w:t>Discussion</w:t>
-      </w:r>
-    </w:p>
-    <w:p/>
-    <w:p>
-      <w:r>
-        <w:t xml:space="preserve">We report here that activation of mTORC1 in muscle tissue results in </w:t>
-      </w:r>
-      <w:r>
-        <w:t xml:space="preserve">the </w:t>
-      </w:r>
-      <w:r>
-        <w:t xml:space="preserve">accumulation of glycogen and triglycerides, </w:t>
-      </w:r>
-      <w:r>
-        <w:t xml:space="preserve">with a shift towards </w:t>
-      </w:r>
-      <w:r>
-        <w:t xml:space="preserve">more oxidative muscle fiber types.  This, coupled with no detectable decrease in </w:t>
-      </w:r>
-      <w:r>
-        <w:rPr>
-          <w:i/>
-        </w:rPr>
-        <w:t>in vivo</w:t>
-      </w:r>
-      <w:r>
-        <w:t xml:space="preserve"> insulin sensitivity is </w:t>
-      </w:r>
-      <w:r>
-        <w:t>reminiscent</w:t>
-      </w:r>
-      <w:r>
-        <w:t xml:space="preserve"> of the “athlete’s paradox”, in which muscles of endurance trained athletes are </w:t>
-      </w:r>
-      <w:r>
-        <w:t xml:space="preserve">insulin normosensitive, in spite of increased nutrient deposition </w:t>
-      </w:r>
-      <w:r>
-        <w:fldChar w:fldCharType="begin" w:fldLock="1"/>
-      </w:r>
-      <w:r>
-        <w:instrText>ADDIN CSL_CITATION { "citationItems" : [ { "id" : "ITEM-1", "itemData" : { "DOI" : "10.1210/jc.86.12.5755", "ISBN" : "0021-972X (Print)", "ISSN" : "0021972X", "PMID" : "11739435", "abstract" : "We examined the hypothesis that an excess accumulation of intramuscular lipid (IMCL) is associated with insulin resistance and that this may be mediated by the oxidative capacity of muscle. Nine sedentary lean (L) and 11 obese (O) subjects, 8 obese subjects with type 2 diabetes mellitus (D), and 9 lean, exercise-trained (T) subjects volunteered for this study. Insulin sensitivity (M) determined during a hyperinsulinemic (40 mU x m(-2)min(-1)) euglycemic clamp was greater (P &lt; 0.01) in L and T, compared with O and D (9.45 +/- 0.59 and 10.26 +/- 0.78 vs. 5.51 +/- 0.61 and 1.15 +/- 0.83 mg x min(-1)kg fat free mass(-1), respectively). IMCL in percutaneous vastus lateralis biopsy specimens by quantitative image analysis of Oil Red O staining was approximately 2-fold higher in D than in L (3.04 +/- 0.39 vs. 1.40 +/- 0.28% area as lipid; P &lt; 0.01). IMCL was also higher in T (2.36 +/- 0.37), compared with L (P &lt; 0.01). The oxidative capacity of muscle determined with succinate dehydrogenase staining of muscle fibers was higher in T, compared with L, O, and D (50.0 +/- 4.4, 36.1 +/- 4.4, 29.7 +/- 3.8, and 33.4 +/- 4.7 optical density units, respectively; P &lt; 0.01). IMCL was negatively associated with M (r = -0.57, P &lt; 0.05) when endurance-trained subjects were excluded from the analysis, and this association was independent of body mass index. However, the relationship between IMCL and M was not significant when trained individuals were included. There was a positive association between the oxidative capacity and M among nondiabetics (r = 0.37, P &lt; 0.05). In summary, skeletal muscle of trained endurance athletes is markedly insulin sensitive and has a high oxidative capacity, despite having an elevated lipid content. In conclusion, the capacity for lipid oxidation may be an important mediator of the association between excess muscle lipid accumulation and insulin resistance.", "author" : [ { "dropping-particle" : "", "family" : "Goodpaster", "given" : "Bret H.", "non-dropping-particle" : "", "parse-names" : false, "suffix" : "" }, { "dropping-particle" : "", "family" : "He", "given" : "J.", "non-dropping-particle" : "", "parse-names" : false, "suffix" : "" }, { "dropping-particle" : "", "family" : "Watkins", "given" : "S.", "non-dropping-particle" : "", "parse-names" : false, "suffix" : "" }, { "dropping-particle" : "", "family" : "Kelley", "given" : "D. E.", "non-dropping-particle" : "", "parse-names" : false, "suffix" : "" } ], "container-title" : "Journal of Clinical Endocrinology and Metabolism", "id" : "ITEM-1", "issue" : "12", "issued" : { "date-parts" : [ [ "2001" ] ] }, "page" : "5755-5761", "title" : "Skeletal muscle lipid content and insulin resistance: Evidence for a paradox in endurance-trained athletes", "type" : "article-journal", "volume" : "86" }, "uris" : [ "http://www.mendeley.com/documents/?uuid=b1980167-93ed-4e05-b012-9a008a5bf202" ] }, { "id" : "ITEM-2", "itemData" : { "DOI" : "10.2337/db10-1221", "ISBN" : "1939-327X (Electronic)\\n0012-1797 (Linking)", "ISSN" : "00121797", "PMID" : "21873552", "abstract" : "OBJECTIVE: Chronic exercise and obesity both increase intramyocellular triglycerides (IMTGs) despite having opposing effects on insulin sensitivity. We hypothesized that chronically exercise-trained muscle would be characterized by lower skeletal muscle diacylglycerols (DAGs) and ceramides despite higher IMTGs and would account for its higher insulin sensitivity. We also hypothesized that the expression of key skeletal muscle proteins involved in lipid droplet hydrolysis, DAG formation, and fatty-acid partitioning and oxidation would be associated with the lipotoxic phenotype.\\n\\nRESEARCH DESIGN AND METHODS: A total of 14 normal-weight, endurance-trained athletes (NWA group) and 7 normal-weight sedentary (NWS group) and 21 obese sedentary (OBS group) volunteers were studied. Insulin sensitivity was assessed by glucose clamps. IMTGs, DAGs, ceramides, and protein expression were measured in muscle biopsies.\\n\\nRESULTS: DAG content in the NWA group was approximately twofold higher than in the OBS group and ~50% higher than in the NWS group, corresponding to higher insulin sensitivity. While certain DAG moieties clearly were associated with better insulin sensitivity, other species were not. Ceramide content was higher in insulin-resistant obese muscle. The expression of OXPAT/perilipin-5, adipose triglyceride lipase, and stearoyl-CoA desaturase protein was higher in the NWA group, corresponding to a higher mitochondrial content, proportion of type 1 myocytes, IMTGs, DAGs, and insulin sensitivity.\\n\\nCONCLUSIONS: Total myocellular DAGs were markedly higher in highly trained athletes, corresponding with higher insulin sensitivity, and suggest a more complex role for DAGs in insulin action. Our data also provide additional evidence in humans linking ceramides to insulin resistance. Finally, this study provides novel evidence supporting a role for specific skeletal muscle proteins involved in intramyocellular lipids, mitochondrial oxidative capacity, and insulin resistance.", "author" : [ { "dropping-particle" : "", "family" : "Amati", "given" : "Francesca", "non-dropping-particle" : "", "parse-names" : false, "suffix" : "" }, { "dropping-particle" : "", "family" : "Dub\u00e9", "given" : "John J.", "non-dropping-particle" : "", "parse-names" : false, "suffix" : "" }, { "dropping-particle" : "", "family" : "Alvarez-Carnero", "given" : "Elvis", "non-dropping-particle" : "", "parse-names" : false, "suffix" : "" }, { "dropping-particle" : "", "family" : "Edreira", "given" : "Martin M.", "non-dropping-particle" : "", "parse-names" : false, "suffix" : "" }, { "dropping-particle" : "", "family" : "Chomentowski", "given" : "Peter", "non-dropping-particle" : "", "parse-names" : false, "suffix" : "" }, { "dropping-particle" : "", "family" : "Coen", "given" : "Paul M.", "non-dropping-particle" : "", "parse-names" : false, "suffix" : "" }, { "dropping-particle" : "", "family" : "Switzer", "given" : "Galen E.", "non-dropping-particle" : "", "parse-names" : false, "suffix" : "" }, { "dropping-particle" : "", "family" : "Bickel", "given" : "Perry E.", "non-dropping-particle" : "", "parse-names" : false, "suffix" : "" }, { "dropping-particle" : "", "family" : "Stefanovic-Racic", "given" : "Maja", "non-dropping-particle" : "", "parse-names" : false, "suffix" : "" }, { "dropping-particle" : "", "family" : "Toledo", "given" : "Frederico G S", "non-dropping-particle" : "", "parse-names" : false, "suffix" : "" }, { "dropping-particle" : "", "family" : "Goodpaster", "given" : "Bret H.", "non-dropping-particle" : "", "parse-names" : false, "suffix" : "" } ], "container-title" : "Diabetes", "id" : "ITEM-2", "issue" : "10", "issued" : { "date-parts" : [ [ "2011" ] ] }, "page" : "2588-2597", "title" : "Skeletal muscle triglycerides, diacylglycerols, and ceramides in insulin resistance: Another paradox in endurance-trained athletes?", "type" : "article-journal", "volume" : "60" }, "uris" : [ "http://www.mendeley.com/documents/?uuid=6dce7865-c7f1-41b9-aed7-2645a196f0ac" ] } ], "mendeley" : { "formattedCitation" : "[30, 31]", "plainTextFormattedCitation" : "[30, 31]", "previouslyFormattedCitation" : "[29, 30]" }, "properties" : { "noteIndex" : 0 }, "schema" : "https://github.com/citation-style-language/schema/raw/master/csl-citation.json" }</w:instrText>
-      </w:r>
-      <w:r>
-        <w:fldChar w:fldCharType="separate"/>
-      </w:r>
-      <w:r>
-        <w:rPr>
-          <w:noProof/>
-        </w:rPr>
-        <w:t>[30, 31]</w:t>
-      </w:r>
-      <w:r>
-        <w:fldChar w:fldCharType="end"/>
-      </w:r>
-      <w:r>
-        <w:t>.</w:t>
-      </w:r>
-      <w:r>
-        <w:t xml:space="preserve">  These findings are concordant with a role of mTORC1 in this process, as </w:t>
-      </w:r>
-      <w:r>
-        <w:t xml:space="preserve">this kinase is also activated during resistance exercise and muscle growth </w:t>
-      </w:r>
-      <w:r>
-        <w:fldChar w:fldCharType="begin" w:fldLock="1"/>
-      </w:r>
-      <w:r>
-        <w:instrText>ADDIN CSL_CITATION { "citationItems" : [ { "id" : "ITEM-1", "itemData" : { "DOI" : "10.1152/japplphysiol.00941.2010", "ISSN" : "1522-1601", "PMID" : "21071597", "abstract" : "For over 10 years, we have known that the activation of the mammalian target of rapamycin complex 1 (mTORC1) has correlated with the increase in skeletal muscle size and strength that occurs following resistance exercise. Initial cell culture and rodent models of muscle growth demonstrated that the activation of mTORC1 is common to hypertrophy induced by growth factors and increased loading. The further observation that high loads increased the local production of growth factors led to the paradigm that resistance exercise stimulates the autocrine production of factors that act on membrane receptors to activate mTORC1, and this results in skeletal muscle hypertrophy. Over the last few years, there has been a paradigm shift. From both human and rodent studies, it has become clear that the phenotypic and molecular responses to resistance exercise occur in a growth factor-independent manner. Although the mechanism of load-induced mTORC1 activation remains to be determined, it is clear that it does not require classical growth factor signaling.", "author" : [ { "dropping-particle" : "", "family" : "Philp", "given" : "Andrew", "non-dropping-particle" : "", "parse-names" : false, "suffix" : "" }, { "dropping-particle" : "", "family" : "Hamilton", "given" : "D Lee", "non-dropping-particle" : "", "parse-names" : false, "suffix" : "" }, { "dropping-particle" : "", "family" : "Baar", "given" : "Keith", "non-dropping-particle" : "", "parse-names" : false, "suffix" : "" } ], "container-title" : "Journal of applied physiology (Bethesda, Md. : 1985)", "id" : "ITEM-1", "issue" : "2", "issued" : { "date-parts" : [ [ "2011", "2" ] ] }, "page" : "561-8", "title" : "Signals mediating skeletal muscle remodeling by resistance exercise: PI3-kinase independent activation of mTORC1.", "type" : "article-journal", "volume" : "110" }, "uris" : [ "http://www.mendeley.com/documents/?uuid=38bbee31-9217-4a9d-9282-2100582cb529" ] }, { "id" : "ITEM-2", "itemData" : { "DOI" : "10.1152/ajpendo.00674.2013", "ISSN" : "1522-1555", "PMID" : "24961241", "abstract" : "The goal of the current work was to profile positive (mTORC1 activation, autocrine/paracrine growth factors) and negative [AMPK, unfolded protein response (UPR)] pathways that might regulate overload-induced mTORC1 activation with the hypothesis that a number of negative regulators of mTORC1 will be engaged during a supra-physiological model of hypertrophy. To achieve this, mTORC1-IRS1/2 signaling, BiP/CHOP/IRE1\u03b1, and AMPK activation were determined in rat plantaris muscle following synergist ablation (SA). SA resulted in significant increases in muscle mass of ~4% per day throughout the 21 days of the experiment. The expression of the insulin-like growth factors were high throughout the 21d of overload. However, IGF signaling was limited since IRS1 and 2 were undetectable in the overloaded muscle from day 3 to day 9. The decreases in IRS1/2 protein were paralleled by increases in GRB10(Ser501/503) and S6K1(Thr389) phosphorylation, two mTORC1 targets that can destabilize IRS proteins. PKB(Ser473) phosphorylation was higher from 3-6 days and this was associated with increased TSC2(Thr939) phosphorylation. The phosphorylation of TSC2(Thr1345) (an AMPK site) was also elevated whereas phosphorylation at the other PKB site, Thr(1462), was unchanged at 6d. In agreement with the phosphorylation of Thr(1345), synergist ablation led to activation of \u03b11-AMPK during the initial growth phase, lasting the first 9 days before returning to baseline by day 12. The UPR markers CHOP and BiP were elevated over the first 12 days following ablation, whereas IRE1\u03b1 levels decreased. These data suggest that during supra-physiological muscle loading, at least three potential molecular brakes engage to down-regulate mTORC1.", "author" : [ { "dropping-particle" : "", "family" : "Hamilton", "given" : "D Lee", "non-dropping-particle" : "", "parse-names" : false, "suffix" : "" }, { "dropping-particle" : "", "family" : "Philp", "given" : "Andrew", "non-dropping-particle" : "", "parse-names" : false, "suffix" : "" }, { "dropping-particle" : "", "family" : "MacKenzie", "given" : "Matthew G", "non-dropping-particle" : "", "parse-names" : false, "suffix" : "" }, { "dropping-particle" : "", "family" : "Patton", "given" : "Amy", "non-dropping-particle" : "", "parse-names" : false, "suffix" : "" }, { "dropping-particle" : "", "family" : "Towler", "given" : "Mhari C", "non-dropping-particle" : "", "parse-names" : false, "suffix" : "" }, { "dropping-particle" : "", "family" : "Gallagher", "given" : "Iain J", "non-dropping-particle" : "", "parse-names" : false, "suffix" : "" }, { "dropping-particle" : "", "family" : "Bodine", "given" : "Sue C", "non-dropping-particle" : "", "parse-names" : false, "suffix" : "" }, { "dropping-particle" : "", "family" : "Baar", "given" : "Keith", "non-dropping-particle" : "", "parse-names" : false, "suffix" : "" } ], "container-title" : "American journal of physiology. Endocrinology and metabolism", "id" : "ITEM-2", "issued" : { "date-parts" : [ [ "2014", "6", "24" ] ] }, "title" : "Molecular brakes regulating mTORC1 activation in skeletal muscle following synergist ablation.", "type" : "article-journal" }, "uris" : [ "http://www.mendeley.com/documents/?uuid=cc60a3ca-e167-4845-92df-814ac7388ca3" ] } ], "mendeley" : { "formattedCitation" : "[32, 33]", "plainTextFormattedCitation" : "[32, 33]", "previouslyFormattedCitation" : "[31, 32]" }, "properties" : { "noteIndex" : 0 }, "schema" : "https://github.com/citation-style-language/schema/raw/master/csl-citation.json" }</w:instrText>
-      </w:r>
-      <w:r>
-        <w:fldChar w:fldCharType="separate"/>
-      </w:r>
-      <w:r>
-        <w:rPr>
-          <w:noProof/>
-        </w:rPr>
-        <w:t>[32, 33]</w:t>
-      </w:r>
-      <w:r>
-        <w:fldChar w:fldCharType="end"/>
-      </w:r>
-      <w:r>
-        <w:t>.</w:t>
-      </w:r>
-    </w:p>
-    <w:p/>
-    <w:p>
-      <w:r>
-        <w:t xml:space="preserve">Clinical studies have shown that energy expenditure can rapidly increase in response to overfeeding </w:t>
-      </w:r>
-      <w:r>
-        <w:fldChar w:fldCharType="begin" w:fldLock="1"/>
-      </w:r>
-      <w:r>
-        <w:instrText>ADDIN CSL_CITATION { "citationItems" : [ { "id" : "ITEM-1", "itemData" : { "DOI" : "10.1056/NEJM199503093321001", "ISSN" : "0028-4793", "PMID" : "7632212", "abstract" : "BACKGROUND: No current treatment for obesity reliably sustains weight loss, perhaps because compensatory metabolic processes resist the maintenance of the altered body weight. We examined the effects of experimental perturbations of body weight on energy expenditure to determine whether they lead to metabolic changes and whether obese subjects and those who have never been obese respond similarly. METHODS: We repeatedly measured 24-hour total energy expenditure, resting and nonresting energy expenditure, and the thermic effect of feeding in 18 obese subjects and 23 subjects who had never been obese. The subjects were studied at their usual body weight and after losing 10 to 20 percent of their body weight by underfeeding or gaining 10 percent by overfeeding. RESULTS: Maintenance of a body weight at a level 10 percent or more below the initial weight was associated with a mean (+/- SD) reduction in total energy expenditure of 6 +/- 3 kcal per kilogram of fat-free mass per day in the subjects who had never been obese (P &lt; 0.001) and 8 +/- 5 kcal per kilogram per day in the obese subjects (P &lt; 0.001). Resting energy expenditure and nonresting energy expenditure each decreased 3 to 4 kcal per kilogram of fat-free mass per day in both groups of subjects. Maintenance of body weight at a level 10 percent above the usual weight was associated with an increase in total energy expenditure of 9 +/- 7 kcal per kilogram of fat-free mass per day in the subjects who had never been obese (P &lt; 0.001) and 8 +/- 4 kcal per kilogram per day in the obese subjects (P &lt; 0.001). The thermic effect of feeding and nonresting energy expenditure increased by approximately 1 to 2 and 8 to 9 kcal per kilogram of fat-free mass per day, respectively, after weight gain. These changes in energy expenditure were not related to the degree of adiposity or the sex of the subjects. CONCLUSIONS: Maintenance of a reduced or elevated body weight is associated with compensatory changes in energy expenditure, which oppose the maintenance of a body weight that is different from the usual weight. These compensatory changes may account for the poor long-term efficacy of treatments for obesity.", "author" : [ { "dropping-particle" : "", "family" : "Leibel", "given" : "Rudolph L.", "non-dropping-particle" : "", "parse-names" : false, "suffix" : "" }, { "dropping-particle" : "", "family" : "Rosenbaum", "given" : "M", "non-dropping-particle" : "", "parse-names" : false, "suffix" : "" }, { "dropping-particle" : "", "family" : "Hirsch", "given" : "Jules", "non-dropping-particle" : "", "parse-names" : false, "suffix" : "" } ], "container-title" : "The New England journal of medicine", "id" : "ITEM-1", "issue" : "10", "issued" : { "date-parts" : [ [ "1995", "3", "9" ] ] }, "page" : "621-8", "title" : "Changes in energy expenditure resulting from altered body weight.", "type" : "article-journal", "volume" : "332" }, "uris" : [ "http://www.mendeley.com/documents/?uuid=8488746e-581f-4e06-b28c-2cc0eff18bed" ] }, { "id" : "ITEM-2", "itemData" : { "ISBN" : "0002-9165 (Print)", "ISSN" : "00029165", "PMID" : "3165600", "abstract" : "The metabolic balance method was performed on three men to investigate the fate of large excesses of carbohydrate. Glycogen stores, which were first depleted by diet (3 d, 8.35 +/- 0.27 MJ [1994 +/- 65 kcal] decreasing to 5.70 +/- 1.03 MJ [1361 +/- 247 kcal], 15% protein, 75% fat, 10% carbohydrate) and exercise, were repleted during 7 d carbohydrate overfeeding (11% protein, 3% fat, and 86% carbohydrate) providing 15.25 +/- 1.10 MJ (3642 +/- 263 kcal) on the first day, increasing progressively to 20.64 +/- 1.30 MJ (4930 +/- 311 kcal) on the last day of overfeeding. Glycogen depletion was again accomplished with 2 d of carbohydrate restriction (2.52 MJ/d [602 kcal/d], 85% protein, and 15% fat). Glycogen storage capacity in man is approximately 15 g/kg body weight and can accommodate a gain of approximately 500 g before net lipid synthesis contributes to increasing body fat mass. When the glycogen stores are saturated, massive intakes of carbohydrate are disposed of by high carbohydrate-oxidation rates and substantial de novo lipid synthesis (150 g lipid/d using approximately 475 g CHO/d) without postabsorptive hyperglycemia.", "author" : [ { "dropping-particle" : "", "family" : "Acheson", "given" : "K. J.", "non-dropping-particle" : "", "parse-names" : false, "suffix" : "" }, { "dropping-particle" : "", "family" : "Schutz", "given" : "Yves", "non-dropping-particle" : "", "parse-names" : false, "suffix" : "" }, { "dropping-particle" : "", "family" : "Bessard", "given" : "T.", "non-dropping-particle" : "", "parse-names" : false, "suffix" : "" }, { "dropping-particle" : "", "family" : "Anantharaman", "given" : "K.", "non-dropping-particle" : "", "parse-names" : false, "suffix" : "" }, { "dropping-particle" : "", "family" : "Flatt", "given" : "J. P.", "non-dropping-particle" : "", "parse-names" : false, "suffix" : "" }, { "dropping-particle" : "", "family" : "Jequier", "given" : "E.", "non-dropping-particle" : "", "parse-names" : false, "suffix" : "" } ], "container-title" : "American Journal of Clinical Nutrition", "id" : "ITEM-2", "issue" : "2", "issued" : { "date-parts" : [ [ "1988" ] ] }, "page" : "240-247", "title" : "Glycoprotein storage capacity and de novo lipogenesis during massive carbohydrate overfeeding in man", "type" : "article-magazine", "volume" : "48" }, "uris" : [ "http://www.mendeley.com/documents/?uuid=98474bea-ec84-459e-ab98-737e0eab7279" ] } ], "mendeley" : { "formattedCitation" : "[3, 34]", "plainTextFormattedCitation" : "[3, 34]", "previouslyFormattedCitation" : "[3, 33]" }, "properties" : { "noteIndex" : 0 }, "schema" : "https://github.com/citation-style-language/schema/raw/master/csl-citation.json" }</w:instrText>
-      </w:r>
-      <w:r>
-        <w:fldChar w:fldCharType="separate"/>
-      </w:r>
-      <w:r>
-        <w:rPr>
-          <w:noProof/>
-        </w:rPr>
-        <w:t>[3, 34]</w:t>
-      </w:r>
-      <w:r>
-        <w:fldChar w:fldCharType="end"/>
-      </w:r>
-      <w:r>
-        <w:t xml:space="preserve">, consistent with the observation that obese individuals have higher energy expenditure than lean subjects </w:t>
-      </w:r>
-      <w:r>
-        <w:fldChar w:fldCharType="begin" w:fldLock="1"/>
-      </w:r>
-      <w:r>
-        <w:instrText>ADDIN CSL_CITATION { "citationItems" : [ { "id" : "ITEM-1", "itemData" : { "ISBN" : "0002-9165 (Print)\\r0002-9165 (Linking)", "ISSN" : "00029165", "PMID" : "6801963", "abstract" : "Twenty-four-hour energy expenditure (24-EE), resting metabolic rate (RMR) and body composition were determined in 30 subjects from three groups; control (103 +/- 2% ideal body weight, n = 10), moderately obese (129 +/- 1% ideal body weight, n = 6), and obese (170 +/- 5% ideal body weight, n = 14) individuals. Twenty-four EE was measured in a comfortable airtight respiration chamber. When expressed as absolute values, both RMR and 24-EE were significantly increased in obese subjects when compared to normal weight subjects. The RMR was 7592 +/- 351 kJ/day in the obese, 6652 +/- 242 kJ/day in the moderately obese, and 6118 +/- 405 kJ/day in the controls. Mean 24-EE values were 10043 +/- 363, 9599 +/- 277, and 8439 +/- 432 kJ/day in the obese, moderately obese, and controls, respectively. The larger energy expenditure in the obese over 24 h was mainly due to a greater VO2 during the daylight hours. However, 92% of the larger 24-EE in the obese, compared to the control group, was accounted for by the higher RMR and only 8% by other factors such as the increased cost of moving the extra weight of the obese. The higher RMR and 24-EE in the obese was best related to the increased fat free mass.", "author" : [ { "dropping-particle" : "", "family" : "Ravussin", "given" : "Eric", "non-dropping-particle" : "", "parse-names" : false, "suffix" : "" }, { "dropping-particle" : "", "family" : "Burnand", "given" : "B.", "non-dropping-particle" : "", "parse-names" : false, "suffix" : "" }, { "dropping-particle" : "", "family" : "Schutz", "given" : "Y.", "non-dropping-particle" : "", "parse-names" : false, "suffix" : "" }, { "dropping-particle" : "", "family" : "Jequier", "given" : "E.", "non-dropping-particle" : "", "parse-names" : false, "suffix" : "" } ], "container-title" : "American Journal of Clinical Nutrition", "id" : "ITEM-1", "issue" : "3", "issued" : { "date-parts" : [ [ "1982" ] ] }, "page" : "566-573", "title" : "Twenty-four-hour energy expenditure and resting metabolic rate in obese, moderately obese, and control subjects", "type" : "article-journal", "volume" : "35" }, "uris" : [ "http://www.mendeley.com/documents/?uuid=ee8c03d6-e8b0-41da-a8bb-835276f2f40b" ] }, { "id" : "ITEM-2", "itemData" : { "DOI" : "10.1056/NEJM199503093321001", "ISSN" : "0028-4793", "PMID" : "7632212", "abstract" : "BACKGROUND: No current treatment for obesity reliably sustains weight loss, perhaps because compensatory metabolic processes resist the maintenance of the altered body weight. We examined the effects of experimental perturbations of body weight on energy expenditure to determine whether they lead to metabolic changes and whether obese subjects and those who have never been obese respond similarly. METHODS: We repeatedly measured 24-hour total energy expenditure, resting and nonresting energy expenditure, and the thermic effect of feeding in 18 obese subjects and 23 subjects who had never been obese. The subjects were studied at their usual body weight and after losing 10 to 20 percent of their body weight by underfeeding or gaining 10 percent by overfeeding. RESULTS: Maintenance of a body weight at a level 10 percent or more below the initial weight was associated with a mean (+/- SD) reduction in total energy expenditure of 6 +/- 3 kcal per kilogram of fat-free mass per day in the subjects who had never been obese (P &lt; 0.001) and 8 +/- 5 kcal per kilogram per day in the obese subjects (P &lt; 0.001). Resting energy expenditure and nonresting energy expenditure each decreased 3 to 4 kcal per kilogram of fat-free mass per day in both groups of subjects. Maintenance of body weight at a level 10 percent above the usual weight was associated with an increase in total energy expenditure of 9 +/- 7 kcal per kilogram of fat-free mass per day in the subjects who had never been obese (P &lt; 0.001) and 8 +/- 4 kcal per kilogram per day in the obese subjects (P &lt; 0.001). The thermic effect of feeding and nonresting energy expenditure increased by approximately 1 to 2 and 8 to 9 kcal per kilogram of fat-free mass per day, respectively, after weight gain. These changes in energy expenditure were not related to the degree of adiposity or the sex of the subjects. CONCLUSIONS: Maintenance of a reduced or elevated body weight is associated with compensatory changes in energy expenditure, which oppose the maintenance of a body weight that is different from the usual weight. These compensatory changes may account for the poor long-term efficacy of treatments for obesity.", "author" : [ { "dropping-particle" : "", "family" : "Leibel", "given" : "Rudolph L.", "non-dropping-particle" : "", "parse-names" : false, "suffix" : "" }, { "dropping-particle" : "", "family" : "Rosenbaum", "given" : "M", "non-dropping-particle" : "", "parse-names" : false, "suffix" : "" }, { "dropping-particle" : "", "family" : "Hirsch", "given" : "Jules", "non-dropping-particle" : "", "parse-names" : false, "suffix" : "" } ], "container-title" : "The New England journal of medicine", "id" : "ITEM-2", "issue" : "10", "issued" : { "date-parts" : [ [ "1995", "3", "9" ] ] }, "page" : "621-8", "title" : "Changes in energy expenditure resulting from altered body weight.", "type" : "article-journal", "volume" : "332" }, "uris" : [ "http://www.mendeley.com/documents/?uuid=8488746e-581f-4e06-b28c-2cc0eff18bed" ] }, { "id" : "ITEM-3", "itemData" : { "DOI" : "10.1172/JCI112749", "ISSN" : "0021-9738", "PMID" : "3782471", "abstract" : "Daily human energy requirements calculated from separate components of energy expenditure are inaccurate and usually in poor agreement with measured energy intakes. Measurement of energy expenditure over periods of 24 h or longer is needed to determine more accurately rates of daily energy expenditure in humans. We provide a detailed description of a human respiratory chamber and methods used to determine rates of energy expenditure over 24-h periods in 177 subjects. The results show that: fat-free mass (FFM) as estimated by densitometry is the best available determinant of 24-h energy expenditures (24EE) and explains 81% of the variance observed between individuals (24EE [kcal/d] = 597 + 26.5 FFM); 24EE in an individual is very reproducible (coefficient of variation = 2.4%); and even when adjusted for differences in FFM, there is still considerable interperson variability of the daily energy expenditure. A large portion of the variability of 24EE among individuals, independent of differences in body size, was due to variability in the degree of spontaneous physical activity, i.e., \"fidgeting,\" which accounted for 100-800 kcal/d in these subjects.", "author" : [ { "dropping-particle" : "", "family" : "Ravussin", "given" : "Eric", "non-dropping-particle" : "", "parse-names" : false, "suffix" : "" }, { "dropping-particle" : "", "family" : "Lillioja", "given" : "Stephen", "non-dropping-particle" : "", "parse-names" : false, "suffix" : "" }, { "dropping-particle" : "", "family" : "Anderson", "given" : "Thomas E", "non-dropping-particle" : "", "parse-names" : false, "suffix" : "" }, { "dropping-particle" : "", "family" : "Christin", "given" : "Laurent", "non-dropping-particle" : "", "parse-names" : false, "suffix" : "" }, { "dropping-particle" : "", "family" : "Bogardus", "given" : "Clifton", "non-dropping-particle" : "", "parse-names" : false, "suffix" : "" } ], "container-title" : "The Journal of clinical investigation", "id" : "ITEM-3", "issue" : "6", "issued" : { "date-parts" : [ [ "1986", "12" ] ] }, "page" : "1568-78", "title" : "Determinants of 24-hour energy expenditure in man. Methods and results using a respiratory chamber.", "type" : "article-journal", "volume" : "78" }, "uris" : [ "http://www.mendeley.com/documents/?uuid=641dd9c0-1811-4bc3-a10d-96962d61c3b6" ] }, { "id" : "ITEM-4", "itemData" : { "DOI" : "10.1038/ijo.2012.172", "ISSN" : "1476-5497", "PMID" : "23090575", "abstract" : "Objective:To investigate energy expenditure in lean and obese individuals, focusing particularly on physical activity and severely obese individuals.Design:Total daily energy expenditure (TDEE) was assessed using doubly labeled water, resting metabolic rate (RMR) by indirect calorimetry, activity energy expenditure (AEE) by difference and time spent in physical activity by multisensor activity monitors.Subjects:In all, 177 lean, Class I and severely obese individuals (age 31-56 years, body mass index 20-64\u2009kg\u2009m(-2)) were analyzed.Results:All components of energy expenditure were elevated in obese individuals. For example, TDEE was 2404\u00b195\u2009kcal per day in lean and 3244\u00b148\u2009kcal per day in Class III obese individuals. After appropriate adjustment, RMR was similar in all groups. Analysis of AEE by body weight and obesity class indicated a lower AEE in obese individuals. Confirming lower physical activity, obese individuals spent less time engaged in moderate-to-vigorous physical activity (2.7\u00b11.3, 1.8\u00b10.6, 2.0\u00b11.4 and 1.2\u00b11.0\u2009h per day in lean, Class I, Class II and Class III individuals) and more time in sedentary behaviors.Conclusions:There was no indication of metabolic efficiency in even the severely obese, as adjusted RMR was similar across all groups. The higher AEE observed in the obese is consistent with a higher cost of activities due to higher body weight. However, the magnitude of the higher AEE (20-25% higher in obese individuals) is lower than expected (weight approximately 100% higher in Class III individuals). Confirming a lower volume of physical activity in the obese, the total time spent in moderate-to-vigorous physical activity and average daily metabolic equivalent of task level were lower with increasing obesity. These findings demonstrate that high body weight in obese individuals leads to a high TDEE and AEE, which masks the fact that they are less physically active, which can be influenced by duration or intensity of activity, than in lean individuals.", "author" : [ { "dropping-particle" : "", "family" : "Delany", "given" : "J P", "non-dropping-particle" : "", "parse-names" : false, "suffix" : "" }, { "dropping-particle" : "", "family" : "Kelley", "given" : "D E", "non-dropping-particle" : "", "parse-names" : false, "suffix" : "" }, { "dropping-particle" : "", "family" : "Hames", "given" : "K C", "non-dropping-particle" : "", "parse-names" : false, "suffix" : "" }, { "dropping-particle" : "", "family" : "Jakicic", "given" : "J M", "non-dropping-particle" : "", "parse-names" : false, "suffix" : "" }, { "dropping-particle" : "", "family" : "Goodpaster", "given" : "Bret H.", "non-dropping-particle" : "", "parse-names" : false, "suffix" : "" } ], "container-title" : "International journal of obesity (2005)", "id" : "ITEM-4", "issue" : "7", "issued" : { "date-parts" : [ [ "2013", "7" ] ] }, "page" : "1006-11", "publisher" : "Nature Publishing Group", "title" : "High energy expenditure masks low physical activity in obesity.", "type" : "article-journal", "volume" : "37" }, "uris" : [ "http://www.mendeley.com/documents/?uuid=25dc4189-1ae6-4028-9e42-a035fb79ec21" ] } ], "mendeley" : { "formattedCitation" : "[3, 35\u201337]", "plainTextFormattedCitation" : "[3, 35\u201337]", "previouslyFormattedCitation" : "[3, 34\u201336]" }, "properties" : { "noteIndex" : 0 }, "schema" : "https://github.com/citation-style-language/schema/raw/master/csl-citation.json" }</w:instrText>
-      </w:r>
-      <w:r>
-        <w:fldChar w:fldCharType="separate"/>
-      </w:r>
-      <w:r>
-        <w:rPr>
-          <w:noProof/>
-        </w:rPr>
-        <w:t>[3, 35–37]</w:t>
-      </w:r>
-      <w:r>
-        <w:fldChar w:fldCharType="end"/>
-      </w:r>
-      <w:r>
-        <w:t xml:space="preserve">.  Similarly, weight loss results in a rapid reduction in energy expenditure </w:t>
-      </w:r>
-      <w:r>
-        <w:fldChar w:fldCharType="begin" w:fldLock="1"/>
-      </w:r>
-      <w:r>
-        <w:instrText>ADDIN CSL_CITATION { "citationItems" : [ { "id" : "ITEM-1", "itemData" : { "DOI" : "10.1016/0026-0495(84)90130-6", "ISSN" : "00260495", "author" : [ { "dropping-particle" : "", "family" : "Leibel", "given" : "Rudolph L.", "non-dropping-particle" : "", "parse-names" : false, "suffix" : "" }, { "dropping-particle" : "", "family" : "Hirsch", "given" : "Jules", "non-dropping-particle" : "", "parse-names" : false, "suffix" : "" } ], "container-title" : "Metabolism", "id" : "ITEM-1", "issue" : "2", "issued" : { "date-parts" : [ [ "1984", "2" ] ] }, "page" : "164-170", "title" : "Diminished energy requirements in reduced-obese patients", "type" : "article-journal", "volume" : "33" }, "uris" : [ "http://www.mendeley.com/documents/?uuid=f33a96b3-ae1e-4c10-be76-ffc5aedded1f" ] }, { "id" : "ITEM-2", "itemData" : { "DOI" : "10.1056/NEJM199503093321001", "ISSN" : "0028-4793", "PMID" : "7632212", "abstract" : "BACKGROUND: No current treatment for obesity reliably sustains weight loss, perhaps because compensatory metabolic processes resist the maintenance of the altered body weight. We examined the effects of experimental perturbations of body weight on energy expenditure to determine whether they lead to metabolic changes and whether obese subjects and those who have never been obese respond similarly. METHODS: We repeatedly measured 24-hour total energy expenditure, resting and nonresting energy expenditure, and the thermic effect of feeding in 18 obese subjects and 23 subjects who had never been obese. The subjects were studied at their usual body weight and after losing 10 to 20 percent of their body weight by underfeeding or gaining 10 percent by overfeeding. RESULTS: Maintenance of a body weight at a level 10 percent or more below the initial weight was associated with a mean (+/- SD) reduction in total energy expenditure of 6 +/- 3 kcal per kilogram of fat-free mass per day in the subjects who had never been obese (P &lt; 0.001) and 8 +/- 5 kcal per kilogram per day in the obese subjects (P &lt; 0.001). Resting energy expenditure and nonresting energy expenditure each decreased 3 to 4 kcal per kilogram of fat-free mass per day in both groups of subjects. Maintenance of body weight at a level 10 percent above the usual weight was associated with an increase in total energy expenditure of 9 +/- 7 kcal per kilogram of fat-free mass per day in the subjects who had never been obese (P &lt; 0.001) and 8 +/- 4 kcal per kilogram per day in the obese subjects (P &lt; 0.001). The thermic effect of feeding and nonresting energy expenditure increased by approximately 1 to 2 and 8 to 9 kcal per kilogram of fat-free mass per day, respectively, after weight gain. These changes in energy expenditure were not related to the degree of adiposity or the sex of the subjects. CONCLUSIONS: Maintenance of a reduced or elevated body weight is associated with compensatory changes in energy expenditure, which oppose the maintenance of a body weight that is different from the usual weight. These compensatory changes may account for the poor long-term efficacy of treatments for obesity.", "author" : [ { "dropping-particle" : "", "family" : "Leibel", "given" : "Rudolph L.", "non-dropping-particle" : "", "parse-names" : false, "suffix" : "" }, { "dropping-particle" : "", "family" : "Rosenbaum", "given" : "M", "non-dropping-particle" : "", "parse-names" : false, "suffix" : "" }, { "dropping-particle" : "", "family" : "Hirsch", "given" : "Jules", "non-dropping-particle" : "", "parse-names" : false, "suffix" : "" } ], "container-title" : "The New England journal of medicine", "id" : "ITEM-2", "issue" : "10", "issued" : { "date-parts" : [ [ "1995", "3", "9" ] ] }, "page" : "621-8", "title" : "Changes in energy expenditure resulting from altered body weight.", "type" : "article-journal", "volume" : "332" }, "uris" : [ "http://www.mendeley.com/documents/?uuid=8488746e-581f-4e06-b28c-2cc0eff18bed" ] }, { "id" : "ITEM-3", "itemData" : { "DOI" : "10.1001/jama.2012.6607", "ISBN" : "0098-7484", "ISSN" : "1538-3598", "PMID" : "22735432", "abstract" : "CONTEXT: Reduced energy expenditure following weight loss is thought to contribute to weight gain. However, the effect of dietary composition on energy expenditure during weight-loss maintenance has not been studied.\\n\\nOBJECTIVE: To examine the effects of 3 diets differing widely in macronutrient composition and glycemic load on energy expenditure following weight loss.\\n\\nDESIGN, SETTING, AND PARTICIPANTS: A controlled 3-way crossover design involving 21 overweight and obese young adults conducted at Children's Hospital Boston and Brigham and Women's Hospital, Boston, Massachusetts, between June 16, 2006, and June 21, 2010, with recruitment by newspaper advertisements and postings.\\n\\nINTERVENTION: After achieving 10% to 15% weight loss while consuming a run-in diet, participants consumed an isocaloric low-fat diet (60% of energy from carbohydrate, 20% from fat, 20% from protein; high glycemic load), low-glycemic index diet (40% from carbohydrate, 40% from fat, and 20% from protein; moderate glycemic load), and very low-carbohydrate diet (10% from carbohydrate, 60% from fat, and 30% from protein; low glycemic load) in random order, each for 4 weeks.\\n\\nMAIN OUTCOME MEASURES: Primary outcome was resting energy expenditure (REE), with secondary outcomes of total energy expenditure (TEE), hormone levels, and metabolic syndrome components.\\n\\nRESULTS: Compared with the pre-weight-loss baseline, the decrease in REE was greatest with the low-fat diet (mean [95% CI], -205 [-265 to -144] kcal/d), intermediate with the low-glycemic index diet (-166 [-227 to -106] kcal/d), and least with the very low-carbohydrate diet (-138 [-198 to -77] kcal/d; overall P = .03; P for trend by glycemic load = .009). The decrease in TEE showed a similar pattern (mean [95% CI], -423 [-606 to -239] kcal/d; -297 [-479 to -115] kcal/d; and -97 [-281 to 86] kcal/d, respectively; overall P = .003; P for trend by glycemic load &lt; .001). Hormone levels and metabolic syndrome components also varied during weight maintenance by diet (leptin, P &lt; .001; 24-hour urinary cortisol, P = .005; indexes of peripheral [P = .02] and hepatic [P = .03] insulin sensitivity; high-density lipoprotein [HDL] cholesterol, P &lt; .001; non-HDL cholesterol, P &lt; .001; triglycerides, P &lt; .001; plasminogen activator inhibitor 1, P for trend = .04; and C-reactive protein, P for trend = .05), but no consistent favorable pattern emerged.\\n\\nCONCLUSION: Among overweight and obese young adults compared with pre-weight-lo\u2026", "author" : [ { "dropping-particle" : "", "family" : "Ebbeling", "given" : "Cara B", "non-dropping-particle" : "", "parse-names" : false, "suffix" : "" }, { "dropping-particle" : "", "family" : "Swain", "given" : "Janis F", "non-dropping-particle" : "", "parse-names" : false, "suffix" : "" }, { "dropping-particle" : "", "family" : "Feldman", "given" : "Henry a", "non-dropping-particle" : "", "parse-names" : false, "suffix" : "" }, { "dropping-particle" : "", "family" : "Wong", "given" : "William W", "non-dropping-particle" : "", "parse-names" : false, "suffix" : "" }, { "dropping-particle" : "", "family" : "Hachey", "given" : "David L", "non-dropping-particle" : "", "parse-names" : false, "suffix" : "" }, { "dropping-particle" : "", "family" : "Garcia-Lago", "given" : "Erica", "non-dropping-particle" : "", "parse-names" : false, "suffix" : "" }, { "dropping-particle" : "", "family" : "Ludwig", "given" : "David S", "non-dropping-particle" : "", "parse-names" : false, "suffix" : "" } ], "container-title" : "JAMA : the journal of the American Medical Association", "id" : "ITEM-3", "issue" : "24", "issued" : { "date-parts" : [ [ "2012" ] ] }, "page" : "2627-34", "title" : "Effects of dietary composition on energy expenditure during weight-loss maintenance.", "type" : "article-journal", "volume" : "307" }, "uris" : [ "http://www.mendeley.com/documents/?uuid=014c9f0f-319f-44d3-a7a5-0c0cb50e06d5" ] } ], "mendeley" : { "formattedCitation" : "[3, 2, 6]", "plainTextFormattedCitation" : "[3, 2, 6]", "previouslyFormattedCitation" : "[3, 2, 6]" }, "properties" : { "noteIndex" : 0 }, "schema" : "https://github.com/citation-style-language/schema/raw/master/csl-citation.json" }</w:instrText>
-      </w:r>
-      <w:r>
-        <w:fldChar w:fldCharType="separate"/>
-      </w:r>
-      <w:r>
-        <w:rPr>
-          <w:noProof/>
-        </w:rPr>
-        <w:t>[3, 2, 6]</w:t>
-      </w:r>
-      <w:r>
-        <w:fldChar w:fldCharType="end"/>
-      </w:r>
-      <w:r>
-        <w:t>.  This compensation, when combined with increased feelings of hunger after weight loss</w:t>
-      </w:r>
-      <w:r>
-        <w:t xml:space="preserve"> </w:t>
-      </w:r>
-      <w:r>
-        <w:fldChar w:fldCharType="begin" w:fldLock="1"/>
-      </w:r>
-      <w:r>
-        <w:instrText>ADDIN CSL_CITATION { "citationItems" : [ { "id" : "ITEM-1", "itemData" : { "DOI" : "10.1056/NEJMoa1105816", "ISSN" : "0028-4793", "author" : [ { "dropping-particle" : "", "family" : "Sumithran", "given" : "Priya", "non-dropping-particle" : "", "parse-names" : false, "suffix" : "" }, { "dropping-particle" : "", "family" : "Prendergast", "given" : "Luke A.", "non-dropping-particle" : "", "parse-names" : false, "suffix" : "" }, { "dropping-particle" : "", "family" : "Delbridge", "given" : "Elizabeth", "non-dropping-particle" : "", "parse-names" : false, "suffix" : "" }, { "dropping-particle" : "", "family" : "Purcell", "given" : "Katrina", "non-dropping-particle" : "", "parse-names" : false, "suffix" : "" }, { "dropping-particle" : "", "family" : "Shulkes", "given" : "Arthur", "non-dropping-particle" : "", "parse-names" : false, "suffix" : "" }, { "dropping-particle" : "", "family" : "Kriketos", "given" : "Adamandia", "non-dropping-particle" : "", "parse-names" : false, "suffix" : "" }, { "dropping-particle" : "", "family" : "Proietto", "given" : "Joseph", "non-dropping-particle" : "", "parse-names" : false, "suffix" : "" } ], "container-title" : "New England Journal of Medicine", "id" : "ITEM-1", "issue" : "17", "issued" : { "date-parts" : [ [ "2011", "10", "27" ] ] }, "page" : "1597-1604", "title" : "Long-Term Persistence of Hormonal Adaptations to Weight Loss", "type" : "article-journal", "volume" : "365" }, "uris" : [ "http://www.mendeley.com/documents/?uuid=433b28ac-96c9-4a3b-ad76-6030ac16d906" ] } ], "mendeley" : { "formattedCitation" : "[4]", "plainTextFormattedCitation" : "[4]", "previouslyFormattedCitation" : "[4]" }, "properties" : { "noteIndex" : 0 }, "schema" : "https://github.com/citation-style-language/schema/raw/master/csl-citation.json" }</w:instrText>
-      </w:r>
-      <w:r>
-        <w:fldChar w:fldCharType="separate"/>
-      </w:r>
-      <w:r>
-        <w:rPr>
-          <w:noProof/>
-        </w:rPr>
-        <w:t>[4]</w:t>
-      </w:r>
-      <w:r>
-        <w:fldChar w:fldCharType="end"/>
+        <w:t xml:space="preserve">(ARS), funds from the Memphis Research Consortium </w:t>
+      </w:r>
+      <w:r>
+        <w:t>(DB)</w:t>
       </w:r>
       <w:r>
         <w:t xml:space="preserve">, </w:t>
       </w:r>
       <w:r>
-        <w:t xml:space="preserve">contributes to body weight set point maintenance and make successful, long term weight loss very difficult.  Recent studies have shown that low carbohydrate (or high protein) diets are more successful in maintaining weight reductions </w:t>
-      </w:r>
-      <w:r>
-        <w:fldChar w:fldCharType="begin" w:fldLock="1"/>
-      </w:r>
-      <w:r>
-        <w:instrText>ADDIN CSL_CITATION { "citationItems" : [ { "id" : "ITEM-1", "itemData" : { "DOI" : "10.1056/NEJMoa022207", "ISBN" : "1533-4406 (Electronic)\\r0028-4793 (Linking)", "ISSN" : "0028-4793", "PMID" : "12761365", "abstract" : "BACKGROUND: Despite the popularity of the low-carbohydrate, high-protein, high-fat (Atkins) diet, no randomized, controlled trials have evaluated its efficacy. METHODS: We conducted a one-year, multicenter, controlled trial involving 63 obese men and women who were randomly assigned to either a low-carbohydrate, high-protein, high-fat diet or a low-calorie, high-carbohydrate, low-fat (conventional) diet. Professional contact was minimal to replicate the approach used by most dieters. RESULTS: Subjects on the low-carbohydrate diet had lost more weight than subjects on the conventional diet at 3 months (mean [+/-SD], -6.8+/-5.0 vs. -2.7+/-3.7 percent of body weight; P=0.001) and 6 months (-7.0+/-6.5 vs. -3.2+/-5.6 percent of body weight, P=0.02), but the difference at 12 months was not significant (-4.4+/-6.7 vs. -2.5+/-6.3 percent of body weight, P=0.26). After three months, no significant differences were found between the groups in total or low-density lipoprotein cholesterol concentrations. The increase in high-density lipoprotein cholesterol concentrations and the decrease in triglyceride concentrations were greater among subjects on the low-carbohydrate diet than among those on the conventional diet throughout most of the study. Both diets significantly decreased diastolic blood pressure and the insulin response to an oral glucose load. CONCLUSIONS: The low-carbohydrate diet produced a greater weight loss (absolute difference, approximately 4 percent) than did the conventional diet for the first six months, but the differences were not significant at one year. The low-carbohydrate diet was associated with a greater improvement in some risk factors for coronary heart disease. Adherence was poor and attrition was high in both groups. Longer and larger studies are required to determine the long-term safety and efficacy of low-carbohydrate, high-protein, high-fat diets.", "author" : [ { "dropping-particle" : "", "family" : "Foster", "given" : "Gary D", "non-dropping-particle" : "", "parse-names" : false, "suffix" : "" }, { "dropping-particle" : "", "family" : "Wyatt", "given" : "Holly R", "non-dropping-particle" : "", "parse-names" : false, "suffix" : "" }, { "dropping-particle" : "", "family" : "Hill", "given" : "James O", "non-dropping-particle" : "", "parse-names" : false, "suffix" : "" }, { "dropping-particle" : "", "family" : "McGuckin", "given" : "Brian G", "non-dropping-particle" : "", "parse-names" : false, "suffix" : "" }, { "dropping-particle" : "", "family" : "Brill", "given" : "Carrie", "non-dropping-particle" : "", "parse-names" : false, "suffix" : "" }, { "dropping-particle" : "", "family" : "Mohammed", "given" : "B Selma", "non-dropping-particle" : "", "parse-names" : false, "suffix" : "" }, { "dropping-particle" : "", "family" : "Szapary", "given" : "Philippe O", "non-dropping-particle" : "", "parse-names" : false, "suffix" : "" }, { "dropping-particle" : "", "family" : "Rader", "given" : "Daniel J", "non-dropping-particle" : "", "parse-names" : false, "suffix" : "" }, { "dropping-particle" : "", "family" : "Edman", "given" : "Joel S", "non-dropping-particle" : "", "parse-names" : false, "suffix" : "" }, { "dropping-particle" : "", "family" : "Klein", "given" : "Samuel", "non-dropping-particle" : "", "parse-names" : false, "suffix" : "" } ], "container-title" : "The New England journal of medicine", "id" : "ITEM-1", "issue" : "21", "issued" : { "date-parts" : [ [ "2003" ] ] }, "page" : "2082-2090", "title" : "A randomized trial of a low-carbohydrate diet for obesity.", "type" : "article-journal", "volume" : "348" }, "uris" : [ "http://www.mendeley.com/documents/?uuid=36787ca6-256a-4642-b104-eb3a963ef19f" ] } ], "mendeley" : { "formattedCitation" : "[38]", "plainTextFormattedCitation" : "[38]", "previouslyFormattedCitation" : "[37]" }, "properties" : { "noteIndex" : 0 }, "schema" : "https://github.com/citation-style-language/schema/raw/master/csl-citation.json" }</w:instrText>
-      </w:r>
-      <w:r>
-        <w:fldChar w:fldCharType="separate"/>
-      </w:r>
-      <w:r>
-        <w:rPr>
-          <w:noProof/>
-        </w:rPr>
-        <w:t>[38]</w:t>
-      </w:r>
-      <w:r>
-        <w:fldChar w:fldCharType="end"/>
-      </w:r>
-      <w:r>
-        <w:t xml:space="preserve">, and that these diets also result in smaller reductions in energy expenditure </w:t>
-      </w:r>
-      <w:r>
-        <w:fldChar w:fldCharType="begin" w:fldLock="1"/>
-      </w:r>
-      <w:r>
-        <w:instrText>ADDIN CSL_CITATION { "citationItems" : [ { "id" : "ITEM-1", "itemData" : { "DOI" : "10.1001/jama.2012.6607", "ISBN" : "0098-7484", "ISSN" : "1538-3598", "PMID" : "22735432", "abstract" : "CONTEXT: Reduced energy expenditure following weight loss is thought to contribute to weight gain. However, the effect of dietary composition on energy expenditure during weight-loss maintenance has not been studied.\\n\\nOBJECTIVE: To examine the effects of 3 diets differing widely in macronutrient composition and glycemic load on energy expenditure following weight loss.\\n\\nDESIGN, SETTING, AND PARTICIPANTS: A controlled 3-way crossover design involving 21 overweight and obese young adults conducted at Children's Hospital Boston and Brigham and Women's Hospital, Boston, Massachusetts, between June 16, 2006, and June 21, 2010, with recruitment by newspaper advertisements and postings.\\n\\nINTERVENTION: After achieving 10% to 15% weight loss while consuming a run-in diet, participants consumed an isocaloric low-fat diet (60% of energy from carbohydrate, 20% from fat, 20% from protein; high glycemic load), low-glycemic index diet (40% from carbohydrate, 40% from fat, and 20% from protein; moderate glycemic load), and very low-carbohydrate diet (10% from carbohydrate, 60% from fat, and 30% from protein; low glycemic load) in random order, each for 4 weeks.\\n\\nMAIN OUTCOME MEASURES: Primary outcome was resting energy expenditure (REE), with secondary outcomes of total energy expenditure (TEE), hormone levels, and metabolic syndrome components.\\n\\nRESULTS: Compared with the pre-weight-loss baseline, the decrease in REE was greatest with the low-fat diet (mean [95% CI], -205 [-265 to -144] kcal/d), intermediate with the low-glycemic index diet (-166 [-227 to -106] kcal/d), and least with the very low-carbohydrate diet (-138 [-198 to -77] kcal/d; overall P = .03; P for trend by glycemic load = .009). The decrease in TEE showed a similar pattern (mean [95% CI], -423 [-606 to -239] kcal/d; -297 [-479 to -115] kcal/d; and -97 [-281 to 86] kcal/d, respectively; overall P = .003; P for trend by glycemic load &lt; .001). Hormone levels and metabolic syndrome components also varied during weight maintenance by diet (leptin, P &lt; .001; 24-hour urinary cortisol, P = .005; indexes of peripheral [P = .02] and hepatic [P = .03] insulin sensitivity; high-density lipoprotein [HDL] cholesterol, P &lt; .001; non-HDL cholesterol, P &lt; .001; triglycerides, P &lt; .001; plasminogen activator inhibitor 1, P for trend = .04; and C-reactive protein, P for trend = .05), but no consistent favorable pattern emerged.\\n\\nCONCLUSION: Among overweight and obese young adults compared with pre-weight-lo\u2026", "author" : [ { "dropping-particle" : "", "family" : "Ebbeling", "given" : "Cara B", "non-dropping-particle" : "", "parse-names" : false, "suffix" : "" }, { "dropping-particle" : "", "family" : "Swain", "given" : "Janis F", "non-dropping-particle" : "", "parse-names" : false, "suffix" : "" }, { "dropping-particle" : "", "family" : "Feldman", "given" : "Henry a", "non-dropping-particle" : "", "parse-names" : false, "suffix" : "" }, { "dropping-particle" : "", "family" : "Wong", "given" : "William W", "non-dropping-particle" : "", "parse-names" : false, "suffix" : "" }, { "dropping-particle" : "", "family" : "Hachey", "given" : "David L", "non-dropping-particle" : "", "parse-names" : false, "suffix" : "" }, { "dropping-particle" : "", "family" : "Garcia-Lago", "given" : "Erica", "non-dropping-particle" : "", "parse-names" : false, "suffix" : "" }, { "dropping-particle" : "", "family" : "Ludwig", "given" : "David S", "non-dropping-particle" : "", "parse-names" : false, "suffix" : "" } ], "container-title" : "JAMA : the journal of the American Medical Association", "id" : "ITEM-1", "issue" : "24", "issued" : { "date-parts" : [ [ "2012" ] ] }, "page" : "2627-34", "title" : "Effects of dietary composition on energy expenditure during weight-loss maintenance.", "type" : "article-journal", "volume" : "307" }, "uris" : [ "http://www.mendeley.com/documents/?uuid=014c9f0f-319f-44d3-a7a5-0c0cb50e06d5" ] } ], "mendeley" : { "formattedCitation" : "[6]", "plainTextFormattedCitation" : "[6]", "previouslyFormattedCitation" : "[6]" }, "properties" : { "noteIndex" : 0 }, "schema" : "https://github.com/citation-style-language/schema/raw/master/csl-citation.json" }</w:instrText>
-      </w:r>
-      <w:r>
-        <w:fldChar w:fldCharType="separate"/>
-      </w:r>
-      <w:r>
-        <w:rPr>
-          <w:noProof/>
-        </w:rPr>
-        <w:t>[6]</w:t>
-      </w:r>
-      <w:r>
-        <w:fldChar w:fldCharType="end"/>
-      </w:r>
-      <w:r>
-        <w:t xml:space="preserve">.  Similarly, overfeeding studies have shown that energy expenditure is even more increased when the diets are high in protein, but the mechanisms underlying these diet composition have not been clearly defined </w:t>
-      </w:r>
-      <w:r>
-        <w:fldChar w:fldCharType="begin" w:fldLock="1"/>
-      </w:r>
-      <w:r>
-        <w:instrText>ADDIN CSL_CITATION { "citationItems" : [ { "id" : "ITEM-1", "itemData" : { "DOI" : "10.1001/jama.2011.1918", "ISSN" : "1538-3598", "PMID" : "22215165", "abstract" : "CONTEXT: The role of diet composition in response to overeating and energy dissipation in humans is unclear. OBJECTIVE: To evaluate the effects of overconsumption of low, normal, and high protein diets on weight gain, energy expenditure, and body composition. DESIGN, SETTING, AND PARTICIPANTS: A single-blind, randomized controlled trial of 25 US healthy, weight-stable male and female volunteers, aged 18 to 35 years with a body mass index between 19 and 30. The first participant was admitted to the inpatient metabolic unit in June 2005 and the last in October 2007. INTERVENTION: After consuming a weight-stabilizing diet for 13 to 25 days, participants were randomized to diets containing 5% of energy from protein (low protein), 15% (normal protein), or 25% (high protein), which they were overfed during the last 8 weeks of their 10- to 12-week stay in the inpatient metabolic unit. Compared with energy intake during the weight stabilization period, the protein diets provided approximately 40% more energy intake, which corresponds to 954 kcal/d (95% CI, 884-1022 kcal/d). MAIN OUTCOME MEASURES: Body composition was measured by dual-energy x-ray absorptiometry biweekly, resting energy expenditure was measured weekly by ventilated hood, and total energy expenditure by doubly labeled water prior to the overeating and weight stabilization periods and at weeks 7 to 8. RESULTS: Overeating produced significantly less weight gain in the low protein diet group (3.16 kg; 95% CI, 1.88-4.44 kg) compared with the normal protein diet group (6.05 kg; 95% CI, 4.84-7.26 kg) or the high protein diet group (6.51 kg; 95% CI, 5.23-7.79 kg) (P = .002). Body fat increased similarly in all 3 protein diet groups and represented 50% to more than 90% of the excess stored calories. Resting energy expenditure, total energy expenditure, and body protein did not increase during overfeeding with the low protein diet. In contrast, resting energy expenditure (normal protein diet: 160 kcal/d [95% CI, 102-218 kcal/d]; high protein diet: 227 kcal/d [95% CI, 165-289 kcal/d]) and body protein (lean body mass) (normal protein diet: 2.87 kg [95% CI, 2.11-3.62 kg]; high protein diet: 3.18 kg [95% CI, 2.37-3.98 kg]) increased significantly with the normal and high protein diets. CONCLUSIONS: Among persons living in a controlled setting, calories alone account for the increase in fat; protein affected energy expenditure and storage of lean body mass, but not body fat storage. TRIAL REGISTRATION: clinic\u2026", "author" : [ { "dropping-particle" : "", "family" : "Bray", "given" : "George A", "non-dropping-particle" : "", "parse-names" : false, "suffix" : "" }, { "dropping-particle" : "", "family" : "Smith", "given" : "Steven R", "non-dropping-particle" : "", "parse-names" : false, "suffix" : "" }, { "dropping-particle" : "", "family" : "Jonge", "given" : "Lilian", "non-dropping-particle" : "de", "parse-names" : false, "suffix" : "" }, { "dropping-particle" : "", "family" : "Xie", "given" : "Hui", "non-dropping-particle" : "", "parse-names" : false, "suffix" : "" }, { "dropping-particle" : "", "family" : "Rood", "given" : "Jennifer", "non-dropping-particle" : "", "parse-names" : false, "suffix" : "" }, { "dropping-particle" : "", "family" : "Martin", "given" : "Corby K", "non-dropping-particle" : "", "parse-names" : false, "suffix" : "" }, { "dropping-particle" : "", "family" : "Most", "given" : "Marlene", "non-dropping-particle" : "", "parse-names" : false, "suffix" : "" }, { "dropping-particle" : "", "family" : "Brock", "given" : "Courtney", "non-dropping-particle" : "", "parse-names" : false, "suffix" : "" }, { "dropping-particle" : "", "family" : "Mancuso", "given" : "Susan", "non-dropping-particle" : "", "parse-names" : false, "suffix" : "" }, { "dropping-particle" : "", "family" : "Redman", "given" : "Leanne M", "non-dropping-particle" : "", "parse-names" : false, "suffix" : "" } ], "container-title" : "JAMA : the journal of the American Medical Association", "id" : "ITEM-1", "issue" : "1", "issued" : { "date-parts" : [ [ "2012", "1", "4" ] ] }, "page" : "47-55", "publisher" : "Am Med Assoc", "title" : "Effect of dietary protein content on weight gain, energy expenditure, and body composition during overeating: a randomized controlled trial.", "type" : "article-journal", "volume" : "307" }, "uris" : [ "http://www.mendeley.com/documents/?uuid=4241f66f-dad6-4153-9bb2-976b923b7358" ] }, { "id" : "ITEM-2", "itemData" : { "DOI" : "10.3945/ajcn.114.091769", "ISSN" : "0002-9165", "author" : [ { "dropping-particle" : "", "family" : "Bray", "given" : "George A", "non-dropping-particle" : "", "parse-names" : false, "suffix" : "" }, { "dropping-particle" : "", "family" : "Redman", "given" : "L. M.", "non-dropping-particle" : "", "parse-names" : false, "suffix" : "" }, { "dropping-particle" : "", "family" : "Jonge", "given" : "L.", "non-dropping-particle" : "de", "parse-names" : false, "suffix" : "" }, { "dropping-particle" : "", "family" : "Covington", "given" : "Jeffrey", "non-dropping-particle" : "", "parse-names" : false, "suffix" : "" }, { "dropping-particle" : "", "family" : "Rood", "given" : "Jennifer", "non-dropping-particle" : "", "parse-names" : false, "suffix" : "" }, { "dropping-particle" : "", "family" : "Brock", "given" : "Courtney", "non-dropping-particle" : "", "parse-names" : false, "suffix" : "" }, { "dropping-particle" : "", "family" : "Mancuso", "given" : "Susan", "non-dropping-particle" : "", "parse-names" : false, "suffix" : "" }, { "dropping-particle" : "", "family" : "Martin", "given" : "Corby K", "non-dropping-particle" : "", "parse-names" : false, "suffix" : "" }, { "dropping-particle" : "", "family" : "Smith", "given" : "Steven R", "non-dropping-particle" : "", "parse-names" : false, "suffix" : "" } ], "container-title" : "American Journal of Clinical Nutrition", "id" : "ITEM-2", "issue" : "3", "issued" : { "date-parts" : [ [ "2015", "3", "1" ] ] }, "page" : "496-505", "title" : "Effect of protein overfeeding on energy expenditure measured in a metabolic chamber", "type" : "article-journal", "volume" : "101" }, "uris" : [ "http://www.mendeley.com/documents/?uuid=153d239f-cea8-4b24-b4aa-bedd6a933e82" ] } ], "mendeley" : { "formattedCitation" : "[5, 39]", "plainTextFormattedCitation" : "[5, 39]", "previouslyFormattedCitation" : "[5, 38]" }, "properties" : { "noteIndex" : 0 }, "schema" : "https://github.com/citation-style-language/schema/raw/master/csl-citation.json" }</w:instrText>
-      </w:r>
-      <w:r>
-        <w:fldChar w:fldCharType="separate"/>
-      </w:r>
-      <w:r>
-        <w:rPr>
-          <w:noProof/>
-        </w:rPr>
-        <w:t>[5, 39]</w:t>
-      </w:r>
-      <w:r>
-        <w:fldChar w:fldCharType="end"/>
-      </w:r>
-      <w:r>
-        <w:t>.</w:t>
-      </w:r>
-    </w:p>
-    <w:p/>
-    <w:p>
-      <w:r>
-        <w:t xml:space="preserve">Our identification of </w:t>
-      </w:r>
-      <w:r>
-        <w:t xml:space="preserve">skeletal muscle </w:t>
-      </w:r>
-      <w:r>
-        <w:t>mTORC1 as b</w:t>
-      </w:r>
-      <w:r>
-        <w:t xml:space="preserve">oth a target of high protein diets, but as an anti-obesegenic provides a potential mechanism by which over-feeding can cause increases in energy expenditure.  While the direct mechanisms by which mTORC1 increases energy expenditure have not yet been identified, our data are congruent with previous reports showing that activation of mTORC1 in muscle results in </w:t>
-      </w:r>
-      <w:r>
-        <w:t xml:space="preserve">elevated mitochondrial biogenesis in fibroblasts </w:t>
-      </w:r>
-      <w:r>
-        <w:fldChar w:fldCharType="begin" w:fldLock="1"/>
-      </w:r>
-      <w:r>
-        <w:instrText>ADDIN CSL_CITATION { "citationItems" : [ { "id" : "ITEM-1", "itemData" : { "DOI" : "10.1016/j.cmet.2013.10.001", "ISBN" : "1932-7420 (Electronic)\\r1550-4131 (Linking)", "ISSN" : "15504131", "PMID" : "24206664", "abstract" : "mRNA translation is thought to be the most energy-consuming process in the cell. Translation and energy metabolism are dysregulated in a variety of diseases including cancer, diabetes, and heart disease. However, the mechanisms that coordinate translation and energy metabolism in mammals remain largely unknown. The mechanistic/mammalian target of rapamycin complex 1 (mTORC1) stimulates mRNA translation and other anabolic processes. We demonstrate that mTORC1 controls mitochondrial activity and biogenesis by selectively promoting translation of nucleus-encoded mitochondria-related mRNAs via inhibition of the eukaryotic translation initiation factor 4E (eIF4E)-binding proteins (4E-BPs). Stimulating the translation of nucleus-encoded mitochondria-related mRNAs engenders an increase in ATP production capacity, a required energy source for translation. These findings establish a feed-forward loop that links mRNA translation to oxidative phosphorylation, thereby providing a key mechanism linking aberrant mTOR signaling to conditions of abnormal cellular energy metabolism such as neoplasia and insulin resistance. \u00a9 2013 Elsevier Inc.", "author" : [ { "dropping-particle" : "", "family" : "Morita", "given" : "Masahiro", "non-dropping-particle" : "", "parse-names" : false, "suffix" : "" }, { "dropping-particle" : "", "family" : "Gravel", "given" : "Simon Pierre", "non-dropping-particle" : "", "parse-names" : false, "suffix" : "" }, { "dropping-particle" : "", "family" : "Ch\u00e9nard", "given" : "Val\u00e9rie", "non-dropping-particle" : "", "parse-names" : false, "suffix" : "" }, { "dropping-particle" : "", "family" : "Sikstr\u00f6m", "given" : "Kristina", "non-dropping-particle" : "", "parse-names" : false, "suffix" : "" }, { "dropping-particle" : "", "family" : "Zheng", "given" : "Liang", "non-dropping-particle" : "", "parse-names" : false, "suffix" : "" }, { "dropping-particle" : "", "family" : "Alain", "given" : "Tommy", "non-dropping-particle" : "", "parse-names" : false, "suffix" : "" }, { "dropping-particle" : "", "family" : "Gandin", "given" : "Valentina", "non-dropping-particle" : "", "parse-names" : false, "suffix" : "" }, { "dropping-particle" : "", "family" : "Avizonis", "given" : "Daina", "non-dropping-particle" : "", "parse-names" : false, "suffix" : "" }, { "dropping-particle" : "", "family" : "Arguello", "given" : "Meztli", "non-dropping-particle" : "", "parse-names" : false, "suffix" : "" }, { "dropping-particle" : "", "family" : "Zakaria", "given" : "Chadi", "non-dropping-particle" : "", "parse-names" : false, "suffix" : "" }, { "dropping-particle" : "", "family" : "McLaughlan", "given" : "Shannon", "non-dropping-particle" : "", "parse-names" : false, "suffix" : "" }, { "dropping-particle" : "", "family" : "Nouet", "given" : "Yann", "non-dropping-particle" : "", "parse-names" : false, "suffix" : "" }, { "dropping-particle" : "", "family" : "Pause", "given" : "Arnim", "non-dropping-particle" : "", "parse-names" : false, "suffix" : "" }, { "dropping-particle" : "", "family" : "Pollak", "given" : "Michael", "non-dropping-particle" : "", "parse-names" : false, "suffix" : "" }, { "dropping-particle" : "", "family" : "Gottlieb", "given" : "Eyal", "non-dropping-particle" : "", "parse-names" : false, "suffix" : "" }, { "dropping-particle" : "", "family" : "Larsson", "given" : "Ola", "non-dropping-particle" : "", "parse-names" : false, "suffix" : "" }, { "dropping-particle" : "", "family" : "St-Pierre", "given" : "Julie", "non-dropping-particle" : "", "parse-names" : false, "suffix" : "" }, { "dropping-particle" : "", "family" : "Topisirovic", "given" : "Ivan", "non-dropping-particle" : "", "parse-names" : false, "suffix" : "" }, { "dropping-particle" : "", "family" : "Sonenberg", "given" : "Nahum", "non-dropping-particle" : "", "parse-names" : false, "suffix" : "" } ], "container-title" : "Cell Metabolism", "id" : "ITEM-1", "issue" : "5", "issued" : { "date-parts" : [ [ "2013" ] ] }, "page" : "698-711", "title" : "MTORC1 controls mitochondrial activity and biogenesis through 4E-BP-dependent translational regulation", "type" : "article-journal", "volume" : "18" }, "uris" : [ "http://www.mendeley.com/documents/?uuid=24d6642f-690f-4082-bad5-3b4f9fe7fa1f" ] } ], "mendeley" : { "formattedCitation" : "[40]", "plainTextFormattedCitation" : "[40]", "previouslyFormattedCitation" : "[39]" }, "properties" : { "noteIndex" : 0 }, "schema" : "https://github.com/citation-style-language/schema/raw/master/csl-citation.json" }</w:instrText>
-      </w:r>
-      <w:r>
-        <w:fldChar w:fldCharType="separate"/>
-      </w:r>
-      <w:r>
-        <w:rPr>
-          <w:noProof/>
-        </w:rPr>
-        <w:t>[40]</w:t>
-      </w:r>
-      <w:r>
-        <w:fldChar w:fldCharType="end"/>
-      </w:r>
-      <w:r>
-        <w:t xml:space="preserve"> and an increase in</w:t>
-      </w:r>
-      <w:r>
-        <w:t xml:space="preserve"> oxidative </w:t>
-      </w:r>
-      <w:r>
-        <w:t xml:space="preserve">muscle </w:t>
-      </w:r>
-      <w:r>
-        <w:t>fiber</w:t>
-      </w:r>
-      <w:r>
-        <w:t>s</w:t>
-      </w:r>
-      <w:r>
-        <w:t xml:space="preserve"> </w:t>
-      </w:r>
-      <w:r>
-        <w:fldChar w:fldCharType="begin" w:fldLock="1"/>
-      </w:r>
-      <w:r>
-        <w:instrText>ADDIN CSL_CITATION { "citationItems" : [ { "id" : "ITEM-1", "itemData" : { "DOI" : "10.1186/2044-5040-3-6", "ISSN" : "2044-5040", "PMID" : "23497627", "abstract" : "BACKGROUND: Skeletal muscle mass is determined by the balance between protein synthesis and degradation. Mammalian target of rapamycin complex 1 (mTORC1) is a master regulator of protein translation and has been implicated in the control of muscle mass. Inactivation of mTORC1 by skeletal muscle-specific deletion of its obligatory component raptor results in smaller muscles and a lethal dystrophy. Moreover, raptor-deficient muscles are less oxidative through changes in the expression PGC-1\u03b1, a critical determinant of mitochondrial biogenesis. These results suggest that activation of mTORC1 might be beneficial to skeletal muscle by providing resistance to muscle atrophy and increasing oxidative function. Here, we tested this hypothesis by deletion of the mTORC1 inhibitor tuberous sclerosis complex (TSC) in muscle fibers. METHOD: Skeletal muscles of mice with an acute or a permanent deletion of raptor or TSC1 were examined using histological, biochemical and molecular biological methods. Response of the muscles to changes in mechanical load and nerve input was investigated by ablation of synergistic muscles or by denervation . RESULTS: Genetic deletion or knockdown of raptor, causing inactivation of mTORC1, was sufficient to prevent muscle growth and enhance muscle atrophy. Conversely, short-term activation of mTORC1 by knockdown of TSC induced muscle fiber hypertrophy and atrophy-resistance upon denervation, in both fast tibialis anterior (TA) and slow soleus muscles. Surprisingly, however, sustained activation of mTORC1 by genetic deletion of Tsc1 caused muscle atrophy in all but soleus muscles. In contrast, oxidative capacity was increased in all muscles examined. Consistently, TSC1-deficient soleus muscle was atrophy-resistant whereas TA underwent normal atrophy upon denervation. Moreover, upon overloading, plantaris muscle did not display enhanced hypertrophy compared to controls. Biochemical analysis indicated that the atrophy response of muscles was based on the suppressed phosphorylation of PKB/Akt via feedback inhibition by mTORC1 and subsequent increased expression of the E3 ubiquitin ligases MuRF1 and atrogin-1/MAFbx. In contrast, expression of both E3 ligases was not increased in soleus muscle suggesting the presence of compensatory mechanisms in this muscle. CONCLUSIONS: Our study shows that the mTORC1- and the PKB/Akt-FoxO pathways are tightly interconnected and differentially regulated depending on the muscle type. These results indicate tha\u2026", "author" : [ { "dropping-particle" : "", "family" : "Bentzinger", "given" : "C Florian", "non-dropping-particle" : "", "parse-names" : false, "suffix" : "" }, { "dropping-particle" : "", "family" : "Lin", "given" : "Shuo", "non-dropping-particle" : "", "parse-names" : false, "suffix" : "" }, { "dropping-particle" : "", "family" : "Romanino", "given" : "Klaas", "non-dropping-particle" : "", "parse-names" : false, "suffix" : "" }, { "dropping-particle" : "", "family" : "Castets", "given" : "Perrine", "non-dropping-particle" : "", "parse-names" : false, "suffix" : "" }, { "dropping-particle" : "", "family" : "Guridi", "given" : "Maitea", "non-dropping-particle" : "", "parse-names" : false, "suffix" : "" }, { "dropping-particle" : "", "family" : "Summermatter", "given" : "Serge", "non-dropping-particle" : "", "parse-names" : false, "suffix" : "" }, { "dropping-particle" : "", "family" : "Handschin", "given" : "Christoph", "non-dropping-particle" : "", "parse-names" : false, "suffix" : "" }, { "dropping-particle" : "", "family" : "Tintignac", "given" : "Lionel A.", "non-dropping-particle" : "", "parse-names" : false, "suffix" : "" }, { "dropping-particle" : "", "family" : "Hall", "given" : "Michael N.", "non-dropping-particle" : "", "parse-names" : false, "suffix" : "" }, { "dropping-particle" : "", "family" : "R\u00fcegg", "given" : "Markus A.", "non-dropping-particle" : "", "parse-names" : false, "suffix" : "" } ], "container-title" : "Skeletal muscle", "id" : "ITEM-1", "issue" : "1", "issued" : { "date-parts" : [ [ "2013", "1" ] ] }, "page" : "6", "title" : "Differential response of skeletal muscles to mTORC1 signaling during atrophy and hypertrophy.", "type" : "article-journal", "volume" : "3" }, "uris" : [ "http://www.mendeley.com/documents/?uuid=75a9c1c2-8af4-478f-8ff6-5e14826d4927" ] } ], "mendeley" : { "formattedCitation" : "[41]", "plainTextFormattedCitation" : "[41]", "previouslyFormattedCitation" : "[40]" }, "properties" : { "noteIndex" : 0 }, "schema" : "https://github.com/citation-style-language/schema/raw/master/csl-citation.json" }</w:instrText>
-      </w:r>
-      <w:r>
-        <w:fldChar w:fldCharType="separate"/>
-      </w:r>
-      <w:r>
-        <w:rPr>
-          <w:noProof/>
-        </w:rPr>
-        <w:t>[41]</w:t>
-      </w:r>
-      <w:r>
-        <w:fldChar w:fldCharType="end"/>
-      </w:r>
-      <w:r>
-        <w:t xml:space="preserve">.  Furthermore, our observation of elevations in the fatty acid transporters CD36 and FABP3 are consistent with anti-obesegenic effects of muscle specific </w:t>
-      </w:r>
-      <w:r>
-        <w:rPr>
-          <w:i/>
-        </w:rPr>
-        <w:t>Cd36</w:t>
-      </w:r>
-      <w:r>
-        <w:t xml:space="preserve"> overexpression </w:t>
-      </w:r>
-      <w:r>
-        <w:fldChar w:fldCharType="begin" w:fldLock="1"/>
-      </w:r>
-      <w:r>
-        <w:instrText>ADDIN CSL_CITATION { "citationItems" : [ { "id" : "ITEM-1", "itemData" : { "DOI" : "10.1074/jbc.274.38.26761", "ISBN" : "0021-9258 (Print)\\r0021-9258 (Linking)", "ISSN" : "0021-9258", "PMID" : "10480880", "abstract" : "Increasing evidence has implicated the membrane protein CD36 (FAT) in binding and transport of long chain fatty acids (FA). To determine the physiological role of CD36, we examined effects of its overexpression in muscle, a tissue that depends on FA for its energy needs and is responsible for clearing a major fraction of circulating FA. Mice with CD36 overexpression in muscle were generated using the promoter of the muscle creatine kinase gene (MCK). Transgenic (MCK-CD36) mice had a slightly lower body weight than control litter mates. This reflected a leaner body mass with less overall adipose tissue, as evidenced by magnetic resonance spectroscopy. Soleus muscles from transgenic animals exhibited a greatly enhanced ability to oxidize fatty acids in response to stimulation/contraction. This increased oxidative ability was not associated with significant alterations in histological appearance of muscle fibers. Transgenic mice had lower blood levels of triglycerides and fatty acids and a reduced triglyceride content of very low density lipoproteins. Blood cholesterol levels were slightly lower, but no significant decrease in the cholesterol content of major lipoprotein fractions was measured. Blood glucose was significantly increased, while insulin levels were similar in the fed state and higher in the fasted state. However, glucose tolerance curves, determined at 20 weeks of age, were similar in control and transgenic mice. In summary, the study documented, in vivo, the role of CD36 to facilitate cellular FA uptake. It also illustrated importance of the uptake process in muscle to overall FA metabolism and glucose utilization.", "author" : [ { "dropping-particle" : "", "family" : "Ibrahimi", "given" : "Azeddine", "non-dropping-particle" : "", "parse-names" : false, "suffix" : "" }, { "dropping-particle" : "", "family" : "Bonen", "given" : "Arend", "non-dropping-particle" : "", "parse-names" : false, "suffix" : "" }, { "dropping-particle" : "", "family" : "Blinn", "given" : "W. Dennis", "non-dropping-particle" : "", "parse-names" : false, "suffix" : "" }, { "dropping-particle" : "", "family" : "Hajri", "given" : "Tahar", "non-dropping-particle" : "", "parse-names" : false, "suffix" : "" }, { "dropping-particle" : "", "family" : "Li", "given" : "Xin", "non-dropping-particle" : "", "parse-names" : false, "suffix" : "" }, { "dropping-particle" : "", "family" : "Zhong", "given" : "Kai", "non-dropping-particle" : "", "parse-names" : false, "suffix" : "" }, { "dropping-particle" : "", "family" : "Cameron", "given" : "Roger", "non-dropping-particle" : "", "parse-names" : false, "suffix" : "" }, { "dropping-particle" : "", "family" : "Abumrad", "given" : "Nada A.", "non-dropping-particle" : "", "parse-names" : false, "suffix" : "" } ], "container-title" : "Journal of Biological Chemistry", "id" : "ITEM-1", "issue" : "38", "issued" : { "date-parts" : [ [ "1999", "9", "17" ] ] }, "page" : "26761-26766", "title" : "Muscle-specific Overexpression of FAT/CD36 Enhances Fatty Acid Oxidation by Contracting Muscle, Reduces Plasma Triglycerides and Fatty Acids, and Increases Plasma Glucose and Insulin", "type" : "article-journal", "volume" : "274" }, "uris" : [ "http://www.mendeley.com/documents/?uuid=f9848ce1-69ce-4c5b-b48e-e0d20f79055a" ] } ], "mendeley" : { "formattedCitation" : "[42]", "plainTextFormattedCitation" : "[42]", "previouslyFormattedCitation" : "[41]" }, "properties" : { "noteIndex" : 0 }, "schema" : "https://github.com/citation-style-language/schema/raw/master/csl-citation.json" }</w:instrText>
-      </w:r>
-      <w:r>
-        <w:fldChar w:fldCharType="separate"/>
-      </w:r>
-      <w:r>
-        <w:rPr>
-          <w:noProof/>
-        </w:rPr>
-        <w:t>[42]</w:t>
-      </w:r>
-      <w:r>
-        <w:fldChar w:fldCharType="end"/>
-      </w:r>
-      <w:r>
-        <w:t>.  Together these findings support the hypothesis that activation of mTORC1</w:t>
-      </w:r>
-      <w:r>
-        <w:t xml:space="preserve"> or its downstream targets</w:t>
-      </w:r>
-      <w:r>
-        <w:t xml:space="preserve"> in mu</w:t>
-      </w:r>
-      <w:r>
-        <w:t xml:space="preserve">scle tissue may be beneficial </w:t>
-      </w:r>
-      <w:r>
-        <w:t>for weight loss interventions.</w:t>
-      </w:r>
-    </w:p>
-    <w:p/>
-    <w:p>
-      <w:pPr>
-        <w:pStyle w:val="Heading1"/>
-      </w:pPr>
-      <w:r>
-        <w:t>Acknowledgements</w:t>
-      </w:r>
-    </w:p>
-    <w:p>
-      <w:r>
-        <w:t xml:space="preserve">The authors would like to thank Nathan Qi and Melanie Schmitt of the UM Metabolic Phenotyping Core for assistance with </w:t>
-      </w:r>
-      <w:r>
-        <w:t xml:space="preserve">muscle </w:t>
-      </w:r>
-      <w:r>
-        <w:rPr>
-          <w:i/>
-        </w:rPr>
-        <w:t>Tsc1</w:t>
-      </w:r>
-      <w:r>
-        <w:t xml:space="preserve"> knockouts.  </w:t>
-      </w:r>
-      <w:r>
-        <w:t xml:space="preserve">William Taylor, Caitlin Costelle and Felicia Waller at the UTHSC Molecular Resource Center provided </w:t>
-      </w:r>
-      <w:r>
-        <w:t>support t</w:t>
-      </w:r>
-      <w:r>
-        <w:t xml:space="preserve">o the transcriptomic studies.  </w:t>
-      </w:r>
-      <w:r>
-        <w:t xml:space="preserve">We would also like to thank the </w:t>
-      </w:r>
-      <w:r>
-        <w:t xml:space="preserve">other </w:t>
-      </w:r>
-      <w:r>
-        <w:t>members of the Bridges</w:t>
-      </w:r>
-      <w:r>
-        <w:t xml:space="preserve">, </w:t>
-      </w:r>
-      <w:r>
-        <w:t xml:space="preserve">Han, </w:t>
-      </w:r>
-      <w:r>
-        <w:t>Cheng</w:t>
-      </w:r>
-      <w:r>
-        <w:t xml:space="preserve"> and Saltiel laboratories for helpful discussions regarding this project.  </w:t>
-      </w:r>
-    </w:p>
-    <w:p/>
-    <w:p>
-      <w:pPr>
-        <w:rPr>
-          <w:iCs/>
-        </w:rPr>
-      </w:pPr>
-      <w:r>
-        <w:t>This work was support</w:t>
-      </w:r>
-      <w:r>
-        <w:t xml:space="preserve">ed by Le Bonheur Grant </w:t>
-      </w:r>
-      <w:r>
-        <w:t xml:space="preserve">650700 (DB), </w:t>
-      </w:r>
-      <w:r>
-        <w:t xml:space="preserve">NIH </w:t>
-      </w:r>
-      <w:r>
-        <w:t xml:space="preserve">Grants </w:t>
-      </w:r>
-      <w:r>
-        <w:t>DK109007</w:t>
-      </w:r>
-      <w:r>
-        <w:t xml:space="preserve"> (DB), </w:t>
-      </w:r>
-      <w:commentRangeStart w:id="8"/>
-      <w:r>
-        <w:t xml:space="preserve">XXXX </w:t>
-      </w:r>
-      <w:commentRangeEnd w:id="8"/>
-      <w:r>
-        <w:rPr>
-          <w:rStyle w:val="CommentReference"/>
-        </w:rPr>
-        <w:commentReference w:id="8"/>
-      </w:r>
-      <w:r>
-        <w:t xml:space="preserve">(ARS), funds from the Memphis Research Consortium </w:t>
-      </w:r>
-      <w:r>
-        <w:t>(DB)</w:t>
-      </w:r>
-      <w:r>
-        <w:t xml:space="preserve">, </w:t>
-      </w:r>
-      <w:r>
         <w:t xml:space="preserve">the Center for Integrative and Translational Genetics (DB) </w:t>
       </w:r>
       <w:r>
-        <w:t xml:space="preserve">and the UTHSC Department of Physiology Qiugley Award (IH).  </w:t>
+        <w:t xml:space="preserve">and the UTHSC Department of Physiology </w:t>
+      </w:r>
+      <w:proofErr w:type="spellStart"/>
+      <w:r>
+        <w:t>Qiugley</w:t>
+      </w:r>
+      <w:proofErr w:type="spellEnd"/>
+      <w:r>
+        <w:t xml:space="preserve"> Award (IH).  </w:t>
       </w:r>
       <w:r>
         <w:rPr>
@@ -5523,7 +6018,15 @@
         <w:t xml:space="preserve">  </w:t>
       </w:r>
       <w:r>
-        <w:t xml:space="preserve">Body composition was determined weekly with body weight (A), lean mass (B) and fat mass (C).  D) Weights of fat pad depots at the end of the 14 week dietary intervention. </w:t>
+        <w:t xml:space="preserve">Body composition was determined weekly with body weight (A), lean mass (B) and fat mass (C).  D) Weights of fat pad depots at the end of the </w:t>
+      </w:r>
+      <w:proofErr w:type="gramStart"/>
+      <w:r>
+        <w:t>14 week</w:t>
+      </w:r>
+      <w:proofErr w:type="gramEnd"/>
+      <w:r>
+        <w:t xml:space="preserve"> dietary intervention. </w:t>
       </w:r>
       <w:r>
         <w:t xml:space="preserve">Statistical significance </w:t>
@@ -5639,7 +6142,21 @@
         <w:rPr>
           <w:b/>
         </w:rPr>
-        <w:t xml:space="preserve"> in muscle leads to increased fasted glycogen and triglyceride levels in quadriceps.</w:t>
+        <w:t xml:space="preserve"> in muscle leads to </w:t>
+      </w:r>
+      <w:proofErr w:type="gramStart"/>
+      <w:r>
+        <w:rPr>
+          <w:b/>
+        </w:rPr>
+        <w:t>increased</w:t>
+      </w:r>
+      <w:proofErr w:type="gramEnd"/>
+      <w:r>
+        <w:rPr>
+          <w:b/>
+        </w:rPr>
+        <w:t xml:space="preserve"> fasted glycogen and triglyceride levels in quadriceps.</w:t>
       </w:r>
     </w:p>
     <w:p/>
@@ -5762,7 +6279,7 @@
       </w:r>
     </w:p>
   </w:comment>
-  <w:comment w:id="3" w:author="Dave Bridges" w:date="2015-09-08T12:19:00Z" w:initials="DB">
+  <w:comment w:id="4" w:author="Dave Bridges" w:date="2015-08-03T07:35:00Z" w:initials="DB">
     <w:p>
       <w:pPr>
         <w:pStyle w:val="CommentText"/>
@@ -5774,13 +6291,11 @@
         <w:annotationRef/>
       </w:r>
       <w:r>
-        <w:t>I am this far</w:t>
-      </w:r>
-      <w:bookmarkStart w:id="4" w:name="_GoBack"/>
-      <w:bookmarkEnd w:id="4"/>
+        <w:t>Need to do</w:t>
+      </w:r>
     </w:p>
   </w:comment>
-  <w:comment w:id="5" w:author="Dave Bridges" w:date="2015-08-03T07:35:00Z" w:initials="DB">
+  <w:comment w:id="5" w:author="Dave Bridges" w:date="2015-08-03T07:36:00Z" w:initials="DB">
     <w:p>
       <w:pPr>
         <w:pStyle w:val="CommentText"/>
@@ -5792,11 +6307,11 @@
         <w:annotationRef/>
       </w:r>
       <w:r>
-        <w:t>Need to do</w:t>
+        <w:t>Find and add refs</w:t>
       </w:r>
     </w:p>
   </w:comment>
-  <w:comment w:id="6" w:author="Dave Bridges" w:date="2015-08-03T07:36:00Z" w:initials="DB">
+  <w:comment w:id="6" w:author="Dave Bridges" w:date="2015-08-03T08:05:00Z" w:initials="DB">
     <w:p>
       <w:pPr>
         <w:pStyle w:val="CommentText"/>
@@ -5808,27 +6323,11 @@
         <w:annotationRef/>
       </w:r>
       <w:r>
-        <w:t>Find and add refs</w:t>
+        <w:t>Get this data</w:t>
       </w:r>
     </w:p>
   </w:comment>
-  <w:comment w:id="7" w:author="Dave Bridges" w:date="2015-08-03T08:05:00Z" w:initials="DB">
-    <w:p>
-      <w:pPr>
-        <w:pStyle w:val="CommentText"/>
-      </w:pPr>
-      <w:r>
-        <w:rPr>
-          <w:rStyle w:val="CommentReference"/>
-        </w:rPr>
-        <w:annotationRef/>
-      </w:r>
-      <w:r>
-        <w:t>Get this data</w:t>
-      </w:r>
-    </w:p>
-  </w:comment>
-  <w:comment w:id="8" w:author="Dave Bridges" w:date="2015-09-08T08:54:00Z" w:initials="DB">
+  <w:comment w:id="7" w:author="Dave Bridges" w:date="2015-09-08T08:54:00Z" w:initials="DB">
     <w:p>
       <w:pPr>
         <w:pStyle w:val="CommentText"/>
@@ -6344,6 +6843,7 @@
   <w:style w:type="character" w:default="1" w:styleId="DefaultParagraphFont">
     <w:name w:val="Default Paragraph Font"/>
     <w:uiPriority w:val="1"/>
+    <w:semiHidden/>
     <w:unhideWhenUsed/>
   </w:style>
   <w:style w:type="table" w:default="1" w:styleId="TableNormal">
@@ -6866,6 +7366,7 @@
   <w:style w:type="character" w:default="1" w:styleId="DefaultParagraphFont">
     <w:name w:val="Default Paragraph Font"/>
     <w:uiPriority w:val="1"/>
+    <w:semiHidden/>
     <w:unhideWhenUsed/>
   </w:style>
   <w:style w:type="table" w:default="1" w:styleId="TableNormal">

</xml_diff>

<commit_message>
Added ITT data for HPD
</commit_message>
<xml_diff>
--- a/Manuscripts/Muscle Tsc1 Knockout Paper/Manuscript.docx
+++ b/Manuscripts/Muscle Tsc1 Knockout Paper/Manuscript.docx
@@ -40,100 +40,233 @@
         <w:t>Stephenson, Innocence Har</w:t>
       </w:r>
       <w:r>
-        <w:t xml:space="preserve">vey, </w:t>
-      </w:r>
-      <w:proofErr w:type="spellStart"/>
-      <w:r>
-        <w:t>Binbin</w:t>
-      </w:r>
-      <w:proofErr w:type="spellEnd"/>
-      <w:r>
-        <w:t xml:space="preserve"> Lu, </w:t>
-      </w:r>
-      <w:proofErr w:type="spellStart"/>
-      <w:r>
-        <w:t>JeAnna</w:t>
-      </w:r>
-      <w:proofErr w:type="spellEnd"/>
+        <w:t xml:space="preserve">vey, Binbin Lu, </w:t>
+      </w:r>
+      <w:r>
+        <w:t xml:space="preserve">JeAnna Redd, Matthew J. Peloquin, </w:t>
+      </w:r>
+      <w:r>
+        <w:t xml:space="preserve">Kaleigh Fisher, Quynh </w:t>
+      </w:r>
+      <w:r>
+        <w:t xml:space="preserve">T. </w:t>
+      </w:r>
+      <w:r>
+        <w:t xml:space="preserve">Tran, </w:t>
+      </w:r>
+      <w:r>
+        <w:t>and Alan R. Saltiel</w:t>
+      </w:r>
+    </w:p>
+    <w:p>
+      <w:pPr>
+        <w:pStyle w:val="Heading1"/>
+      </w:pPr>
+      <w:r>
+        <w:t>Abstract</w:t>
+      </w:r>
+    </w:p>
+    <w:p>
+      <w:pPr>
+        <w:pStyle w:val="Heading1"/>
+      </w:pPr>
+      <w:r>
+        <w:t>Introduction</w:t>
+      </w:r>
+    </w:p>
+    <w:p/>
+    <w:p>
+      <w:r>
+        <w:t xml:space="preserve">Obesity is a worldwide health problem, with comorbidities including diabetes, cardiovascular </w:t>
+      </w:r>
+      <w:r>
+        <w:t xml:space="preserve">and liver disease </w:t>
+      </w:r>
+      <w:r>
+        <w:fldChar w:fldCharType="begin" w:fldLock="1"/>
+      </w:r>
+      <w:r>
+        <w:instrText>ADDIN CSL_CITATION { "citationItems" : [ { "id" : "ITEM-1", "itemData" : { "URL" : "http://www.who.int/mediacentre/factsheets/fs311/en/", "author" : [ { "dropping-particle" : "", "family" : "World Health Organization", "given" : "", "non-dropping-particle" : "", "parse-names" : false, "suffix" : "" } ], "id" : "ITEM-1", "issued" : { "date-parts" : [ [ "2013" ] ] }, "title" : "Obesity and Overweight", "type" : "webpage" }, "uris" : [ "http://www.mendeley.com/documents/?uuid=68d43687-5eee-4fe9-9992-e5f1815ef8d0" ] } ], "mendeley" : { "formattedCitation" : "[1]", "plainTextFormattedCitation" : "[1]", "previouslyFormattedCitation" : "[1]" }, "properties" : { "noteIndex" : 0 }, "schema" : "https://github.com/citation-style-language/schema/raw/master/csl-citation.json" }</w:instrText>
+      </w:r>
+      <w:r>
+        <w:fldChar w:fldCharType="separate"/>
+      </w:r>
+      <w:r>
+        <w:rPr>
+          <w:noProof/>
+        </w:rPr>
+        <w:t>[1]</w:t>
+      </w:r>
+      <w:r>
+        <w:fldChar w:fldCharType="end"/>
+      </w:r>
+      <w:r>
+        <w:t xml:space="preserve">.  </w:t>
+      </w:r>
       <w:r>
         <w:t xml:space="preserve"> </w:t>
       </w:r>
-      <w:proofErr w:type="spellStart"/>
-      <w:r>
-        <w:t>Redd</w:t>
-      </w:r>
-      <w:proofErr w:type="spellEnd"/>
-      <w:r>
-        <w:t xml:space="preserve">, Matthew J. </w:t>
-      </w:r>
-      <w:proofErr w:type="spellStart"/>
-      <w:r>
-        <w:t>Peloquin</w:t>
-      </w:r>
-      <w:proofErr w:type="spellEnd"/>
+      <w:r>
+        <w:t>Current</w:t>
+      </w:r>
+      <w:r>
+        <w:t xml:space="preserve"> modalities to prevent or reverse</w:t>
+      </w:r>
+      <w:r>
+        <w:t xml:space="preserve"> obesity are ineffective and short-lived often due to reductions in energy expenditure and increases in hunger after weight loss </w:t>
+      </w:r>
+      <w:r>
+        <w:fldChar w:fldCharType="begin" w:fldLock="1"/>
+      </w:r>
+      <w:r>
+        <w:instrText>ADDIN CSL_CITATION { "citationItems" : [ { "id" : "ITEM-1", "itemData" : { "DOI" : "10.1016/0026-0495(84)90130-6", "ISSN" : "00260495", "author" : [ { "dropping-particle" : "", "family" : "Leibel", "given" : "Rudolph L.", "non-dropping-particle" : "", "parse-names" : false, "suffix" : "" }, { "dropping-particle" : "", "family" : "Hirsch", "given" : "Jules", "non-dropping-particle" : "", "parse-names" : false, "suffix" : "" } ], "container-title" : "Metabolism", "id" : "ITEM-1", "issue" : "2", "issued" : { "date-parts" : [ [ "1984", "2" ] ] }, "page" : "164-170", "title" : "Diminished energy requirements in reduced-obese patients", "type" : "article-journal", "volume" : "33" }, "uris" : [ "http://www.mendeley.com/documents/?uuid=f33a96b3-ae1e-4c10-be76-ffc5aedded1f" ] }, { "id" : "ITEM-2", "itemData" : { "DOI" : "10.1056/NEJM199503093321001", "ISSN" : "0028-4793", "PMID" : "7632212", "abstract" : "BACKGROUND: No current treatment for obesity reliably sustains weight loss, perhaps because compensatory metabolic processes resist the maintenance of the altered body weight. We examined the effects of experimental perturbations of body weight on energy expenditure to determine whether they lead to metabolic changes and whether obese subjects and those who have never been obese respond similarly. METHODS: We repeatedly measured 24-hour total energy expenditure, resting and nonresting energy expenditure, and the thermic effect of feeding in 18 obese subjects and 23 subjects who had never been obese. The subjects were studied at their usual body weight and after losing 10 to 20 percent of their body weight by underfeeding or gaining 10 percent by overfeeding. RESULTS: Maintenance of a body weight at a level 10 percent or more below the initial weight was associated with a mean (+/- SD) reduction in total energy expenditure of 6 +/- 3 kcal per kilogram of fat-free mass per day in the subjects who had never been obese (P &lt; 0.001) and 8 +/- 5 kcal per kilogram per day in the obese subjects (P &lt; 0.001). Resting energy expenditure and nonresting energy expenditure each decreased 3 to 4 kcal per kilogram of fat-free mass per day in both groups of subjects. Maintenance of body weight at a level 10 percent above the usual weight was associated with an increase in total energy expenditure of 9 +/- 7 kcal per kilogram of fat-free mass per day in the subjects who had never been obese (P &lt; 0.001) and 8 +/- 4 kcal per kilogram per day in the obese subjects (P &lt; 0.001). The thermic effect of feeding and nonresting energy expenditure increased by approximately 1 to 2 and 8 to 9 kcal per kilogram of fat-free mass per day, respectively, after weight gain. These changes in energy expenditure were not related to the degree of adiposity or the sex of the subjects. CONCLUSIONS: Maintenance of a reduced or elevated body weight is associated with compensatory changes in energy expenditure, which oppose the maintenance of a body weight that is different from the usual weight. These compensatory changes may account for the poor long-term efficacy of treatments for obesity.", "author" : [ { "dropping-particle" : "", "family" : "Leibel", "given" : "Rudolph L.", "non-dropping-particle" : "", "parse-names" : false, "suffix" : "" }, { "dropping-particle" : "", "family" : "Rosenbaum", "given" : "M", "non-dropping-particle" : "", "parse-names" : false, "suffix" : "" }, { "dropping-particle" : "", "family" : "Hirsch", "given" : "Jules", "non-dropping-particle" : "", "parse-names" : false, "suffix" : "" } ], "container-title" : "The New England journal of medicine", "id" : "ITEM-2", "issue" : "10", "issued" : { "date-parts" : [ [ "1995", "3", "9" ] ] }, "page" : "621-8", "title" : "Changes in energy expenditure resulting from altered body weight.", "type" : "article-journal", "volume" : "332" }, "uris" : [ "http://www.mendeley.com/documents/?uuid=8488746e-581f-4e06-b28c-2cc0eff18bed" ] }, { "id" : "ITEM-3", "itemData" : { "DOI" : "10.1056/NEJMoa1105816", "ISSN" : "0028-4793", "author" : [ { "dropping-particle" : "", "family" : "Sumithran", "given" : "Priya", "non-dropping-particle" : "", "parse-names" : false, "suffix" : "" }, { "dropping-particle" : "", "family" : "Prendergast", "given" : "Luke A.", "non-dropping-particle" : "", "parse-names" : false, "suffix" : "" }, { "dropping-particle" : "", "family" : "Delbridge", "given" : "Elizabeth", "non-dropping-particle" : "", "parse-names" : false, "suffix" : "" }, { "dropping-particle" : "", "family" : "Purcell", "given" : "Katrina", "non-dropping-particle" : "", "parse-names" : false, "suffix" : "" }, { "dropping-particle" : "", "family" : "Shulkes", "given" : "Arthur", "non-dropping-particle" : "", "parse-names" : false, "suffix" : "" }, { "dropping-particle" : "", "family" : "Kriketos", "given" : "Adamandia", "non-dropping-particle" : "", "parse-names" : false, "suffix" : "" }, { "dropping-particle" : "", "family" : "Proietto", "given" : "Joseph", "non-dropping-particle" : "", "parse-names" : false, "suffix" : "" } ], "container-title" : "New England Journal of Medicine", "id" : "ITEM-3", "issue" : "17", "issued" : { "date-parts" : [ [ "2011", "10", "27" ] ] }, "page" : "1597-1604", "title" : "Long-Term Persistence of Hormonal Adaptations to Weight Loss", "type" : "article-journal", "volume" : "365" }, "uris" : [ "http://www.mendeley.com/documents/?uuid=433b28ac-96c9-4a3b-ad76-6030ac16d906" ] } ], "mendeley" : { "formattedCitation" : "[2\u20134]", "plainTextFormattedCitation" : "[2\u20134]", "previouslyFormattedCitation" : "[2\u20134]" }, "properties" : { "noteIndex" : 0 }, "schema" : "https://github.com/citation-style-language/schema/raw/master/csl-citation.json" }</w:instrText>
+      </w:r>
+      <w:r>
+        <w:fldChar w:fldCharType="separate"/>
+      </w:r>
+      <w:r>
+        <w:rPr>
+          <w:noProof/>
+        </w:rPr>
+        <w:t>[2–4]</w:t>
+      </w:r>
+      <w:r>
+        <w:fldChar w:fldCharType="end"/>
+      </w:r>
+      <w:r>
+        <w:t xml:space="preserve">.  </w:t>
+      </w:r>
+      <w:r>
+        <w:t xml:space="preserve">The genetic and dietary modifiers of energy expenditure are not well known, but recent reports have implicated low-carbohydrate (or high protein) diets in enhancing energy expenditure in both overfeeding and weight loss paradigms </w:t>
+      </w:r>
+      <w:r>
+        <w:fldChar w:fldCharType="begin" w:fldLock="1"/>
+      </w:r>
+      <w:r>
+        <w:instrText>ADDIN CSL_CITATION { "citationItems" : [ { "id" : "ITEM-1", "itemData" : { "DOI" : "10.1001/jama.2011.1918", "ISSN" : "1538-3598", "PMID" : "22215165", "abstract" : "CONTEXT: The role of diet composition in response to overeating and energy dissipation in humans is unclear. OBJECTIVE: To evaluate the effects of overconsumption of low, normal, and high protein diets on weight gain, energy expenditure, and body composition. DESIGN, SETTING, AND PARTICIPANTS: A single-blind, randomized controlled trial of 25 US healthy, weight-stable male and female volunteers, aged 18 to 35 years with a body mass index between 19 and 30. The first participant was admitted to the inpatient metabolic unit in June 2005 and the last in October 2007. INTERVENTION: After consuming a weight-stabilizing diet for 13 to 25 days, participants were randomized to diets containing 5% of energy from protein (low protein), 15% (normal protein), or 25% (high protein), which they were overfed during the last 8 weeks of their 10- to 12-week stay in the inpatient metabolic unit. Compared with energy intake during the weight stabilization period, the protein diets provided approximately 40% more energy intake, which corresponds to 954 kcal/d (95% CI, 884-1022 kcal/d). MAIN OUTCOME MEASURES: Body composition was measured by dual-energy x-ray absorptiometry biweekly, resting energy expenditure was measured weekly by ventilated hood, and total energy expenditure by doubly labeled water prior to the overeating and weight stabilization periods and at weeks 7 to 8. RESULTS: Overeating produced significantly less weight gain in the low protein diet group (3.16 kg; 95% CI, 1.88-4.44 kg) compared with the normal protein diet group (6.05 kg; 95% CI, 4.84-7.26 kg) or the high protein diet group (6.51 kg; 95% CI, 5.23-7.79 kg) (P = .002). Body fat increased similarly in all 3 protein diet groups and represented 50% to more than 90% of the excess stored calories. Resting energy expenditure, total energy expenditure, and body protein did not increase during overfeeding with the low protein diet. In contrast, resting energy expenditure (normal protein diet: 160 kcal/d [95% CI, 102-218 kcal/d]; high protein diet: 227 kcal/d [95% CI, 165-289 kcal/d]) and body protein (lean body mass) (normal protein diet: 2.87 kg [95% CI, 2.11-3.62 kg]; high protein diet: 3.18 kg [95% CI, 2.37-3.98 kg]) increased significantly with the normal and high protein diets. CONCLUSIONS: Among persons living in a controlled setting, calories alone account for the increase in fat; protein affected energy expenditure and storage of lean body mass, but not body fat storage. TRIAL REGISTRATION: clinic\u2026", "author" : [ { "dropping-particle" : "", "family" : "Bray", "given" : "George A", "non-dropping-particle" : "", "parse-names" : false, "suffix" : "" }, { "dropping-particle" : "", "family" : "Smith", "given" : "Steven R", "non-dropping-particle" : "", "parse-names" : false, "suffix" : "" }, { "dropping-particle" : "", "family" : "Jonge", "given" : "Lilian", "non-dropping-particle" : "de", "parse-names" : false, "suffix" : "" }, { "dropping-particle" : "", "family" : "Xie", "given" : "Hui", "non-dropping-particle" : "", "parse-names" : false, "suffix" : "" }, { "dropping-particle" : "", "family" : "Rood", "given" : "Jennifer", "non-dropping-particle" : "", "parse-names" : false, "suffix" : "" }, { "dropping-particle" : "", "family" : "Martin", "given" : "Corby K", "non-dropping-particle" : "", "parse-names" : false, "suffix" : "" }, { "dropping-particle" : "", "family" : "Most", "given" : "Marlene", "non-dropping-particle" : "", "parse-names" : false, "suffix" : "" }, { "dropping-particle" : "", "family" : "Brock", "given" : "Courtney", "non-dropping-particle" : "", "parse-names" : false, "suffix" : "" }, { "dropping-particle" : "", "family" : "Mancuso", "given" : "Susan", "non-dropping-particle" : "", "parse-names" : false, "suffix" : "" }, { "dropping-particle" : "", "family" : "Redman", "given" : "Leanne M", "non-dropping-particle" : "", "parse-names" : false, "suffix" : "" } ], "container-title" : "JAMA : the journal of the American Medical Association", "id" : "ITEM-1", "issue" : "1", "issued" : { "date-parts" : [ [ "2012", "1", "4" ] ] }, "page" : "47-55", "publisher" : "Am Med Assoc", "title" : "Effect of dietary protein content on weight gain, energy expenditure, and body composition during overeating: a randomized controlled trial.", "type" : "article-journal", "volume" : "307" }, "uris" : [ "http://www.mendeley.com/documents/?uuid=4241f66f-dad6-4153-9bb2-976b923b7358" ] }, { "id" : "ITEM-2", "itemData" : { "DOI" : "10.1001/jama.2012.6607", "ISBN" : "0098-7484", "ISSN" : "1538-3598", "PMID" : "22735432", "abstract" : "CONTEXT: Reduced energy expenditure following weight loss is thought to contribute to weight gain. However, the effect of dietary composition on energy expenditure during weight-loss maintenance has not been studied.\\n\\nOBJECTIVE: To examine the effects of 3 diets differing widely in macronutrient composition and glycemic load on energy expenditure following weight loss.\\n\\nDESIGN, SETTING, AND PARTICIPANTS: A controlled 3-way crossover design involving 21 overweight and obese young adults conducted at Children's Hospital Boston and Brigham and Women's Hospital, Boston, Massachusetts, between June 16, 2006, and June 21, 2010, with recruitment by newspaper advertisements and postings.\\n\\nINTERVENTION: After achieving 10% to 15% weight loss while consuming a run-in diet, participants consumed an isocaloric low-fat diet (60% of energy from carbohydrate, 20% from fat, 20% from protein; high glycemic load), low-glycemic index diet (40% from carbohydrate, 40% from fat, and 20% from protein; moderate glycemic load), and very low-carbohydrate diet (10% from carbohydrate, 60% from fat, and 30% from protein; low glycemic load) in random order, each for 4 weeks.\\n\\nMAIN OUTCOME MEASURES: Primary outcome was resting energy expenditure (REE), with secondary outcomes of total energy expenditure (TEE), hormone levels, and metabolic syndrome components.\\n\\nRESULTS: Compared with the pre-weight-loss baseline, the decrease in REE was greatest with the low-fat diet (mean [95% CI], -205 [-265 to -144] kcal/d), intermediate with the low-glycemic index diet (-166 [-227 to -106] kcal/d), and least with the very low-carbohydrate diet (-138 [-198 to -77] kcal/d; overall P = .03; P for trend by glycemic load = .009). The decrease in TEE showed a similar pattern (mean [95% CI], -423 [-606 to -239] kcal/d; -297 [-479 to -115] kcal/d; and -97 [-281 to 86] kcal/d, respectively; overall P = .003; P for trend by glycemic load &lt; .001). Hormone levels and metabolic syndrome components also varied during weight maintenance by diet (leptin, P &lt; .001; 24-hour urinary cortisol, P = .005; indexes of peripheral [P = .02] and hepatic [P = .03] insulin sensitivity; high-density lipoprotein [HDL] cholesterol, P &lt; .001; non-HDL cholesterol, P &lt; .001; triglycerides, P &lt; .001; plasminogen activator inhibitor 1, P for trend = .04; and C-reactive protein, P for trend = .05), but no consistent favorable pattern emerged.\\n\\nCONCLUSION: Among overweight and obese young adults compared with pre-weight-lo\u2026", "author" : [ { "dropping-particle" : "", "family" : "Ebbeling", "given" : "Cara B", "non-dropping-particle" : "", "parse-names" : false, "suffix" : "" }, { "dropping-particle" : "", "family" : "Swain", "given" : "Janis F", "non-dropping-particle" : "", "parse-names" : false, "suffix" : "" }, { "dropping-particle" : "", "family" : "Feldman", "given" : "Henry a", "non-dropping-particle" : "", "parse-names" : false, "suffix" : "" }, { "dropping-particle" : "", "family" : "Wong", "given" : "William W", "non-dropping-particle" : "", "parse-names" : false, "suffix" : "" }, { "dropping-particle" : "", "family" : "Hachey", "given" : "David L", "non-dropping-particle" : "", "parse-names" : false, "suffix" : "" }, { "dropping-particle" : "", "family" : "Garcia-Lago", "given" : "Erica", "non-dropping-particle" : "", "parse-names" : false, "suffix" : "" }, { "dropping-particle" : "", "family" : "Ludwig", "given" : "David S", "non-dropping-particle" : "", "parse-names" : false, "suffix" : "" } ], "container-title" : "JAMA : the journal of the American Medical Association", "id" : "ITEM-2", "issue" : "24", "issued" : { "date-parts" : [ [ "2012" ] ] }, "page" : "2627-34", "title" : "Effects of dietary composition on energy expenditure during weight-loss maintenance.", "type" : "article-journal", "volume" : "307" }, "uris" : [ "http://www.mendeley.com/documents/?uuid=014c9f0f-319f-44d3-a7a5-0c0cb50e06d5" ] } ], "mendeley" : { "formattedCitation" : "[5, 6]", "plainTextFormattedCitation" : "[5, 6]", "previouslyFormattedCitation" : "[5, 6]" }, "properties" : { "noteIndex" : 0 }, "schema" : "https://github.com/citation-style-language/schema/raw/master/csl-citation.json" }</w:instrText>
+      </w:r>
+      <w:r>
+        <w:fldChar w:fldCharType="separate"/>
+      </w:r>
+      <w:r>
+        <w:rPr>
+          <w:noProof/>
+        </w:rPr>
+        <w:t>[5, 6]</w:t>
+      </w:r>
+      <w:r>
+        <w:fldChar w:fldCharType="end"/>
+      </w:r>
+      <w:r>
+        <w:t>.  The mechanism</w:t>
+      </w:r>
+      <w:r>
+        <w:t>(</w:t>
+      </w:r>
+      <w:r>
+        <w:t>s</w:t>
+      </w:r>
+      <w:r>
+        <w:t>)</w:t>
+      </w:r>
+      <w:r>
+        <w:t xml:space="preserve"> by which </w:t>
+      </w:r>
+      <w:r>
+        <w:t>these diets have these effects have not yet been completely elucidated.</w:t>
+      </w:r>
+    </w:p>
+    <w:p/>
+    <w:p>
+      <w:r>
+        <w:t xml:space="preserve">mTORC1 is a nutrient responsive protein kinase complex expressed in all known eukaryotic cells.  This complex is activated by anabolic signals such as insulin, amino acids and energy abundance (see </w:t>
+      </w:r>
+      <w:r>
+        <w:fldChar w:fldCharType="begin" w:fldLock="1"/>
+      </w:r>
+      <w:r>
+        <w:instrText>ADDIN CSL_CITATION { "citationItems" : [ { "id" : "ITEM-1", "itemData" : { "DOI" : "10.1038/nature14190", "ISSN" : "0028-0836", "author" : [ { "dropping-particle" : "", "family" : "Efeyan", "given" : "Alejo", "non-dropping-particle" : "", "parse-names" : false, "suffix" : "" }, { "dropping-particle" : "", "family" : "Comb", "given" : "William C.", "non-dropping-particle" : "", "parse-names" : false, "suffix" : "" }, { "dropping-particle" : "", "family" : "Sabatini", "given" : "David\u00a0M.", "non-dropping-particle" : "", "parse-names" : false, "suffix" : "" } ], "container-title" : "Nature", "id" : "ITEM-1", "issue" : "7534", "issued" : { "date-parts" : [ [ "2015", "1", "14" ] ] }, "page" : "302-310", "title" : "Nutrient-sensing mechanisms and pathways", "type" : "article-journal", "volume" : "517" }, "uris" : [ "http://www.mendeley.com/documents/?uuid=952dde5c-6038-44e6-a49f-5662ed97c872" ] } ], "mendeley" : { "formattedCitation" : "[7]", "plainTextFormattedCitation" : "[7]", "previouslyFormattedCitation" : "[7]" }, "properties" : { "noteIndex" : 0 }, "schema" : "https://github.com/citation-style-language/schema/raw/master/csl-citation.json" }</w:instrText>
+      </w:r>
+      <w:r>
+        <w:fldChar w:fldCharType="separate"/>
+      </w:r>
+      <w:r>
+        <w:rPr>
+          <w:noProof/>
+        </w:rPr>
+        <w:t>[7]</w:t>
+      </w:r>
+      <w:r>
+        <w:fldChar w:fldCharType="end"/>
+      </w:r>
+      <w:r>
+        <w:t xml:space="preserve"> </w:t>
+      </w:r>
+      <w:r>
+        <w:t>for review).  mTORC1 integrates these signals, and helps to co-ordinate such anabolic processes a</w:t>
+      </w:r>
+      <w:r>
+        <w:t>s lipogenesis</w:t>
+      </w:r>
+      <w:r>
+        <w:t xml:space="preserve"> </w:t>
+      </w:r>
+      <w:r>
+        <w:fldChar w:fldCharType="begin" w:fldLock="1"/>
+      </w:r>
+      <w:r>
+        <w:instrText>ADDIN CSL_CITATION { "citationItems" : [ { "id" : "ITEM-1", "itemData" : { "DOI" : "10.1016/j.cmet.2011.06.002", "ISSN" : "1932-7420", "PMID" : "21723501", "abstract" : "Through unknown mechanisms, insulin activates the sterol regulatory element-binding protein (SREBP1c) transcription factor to promote hepatic lipogenesis. We find that this induction is dependent on the mammalian target of rapamycin (mTOR) complex 1 (mTORC1). To further define the role of mTORC1 in the regulation of SREBP1c in the liver, we generated mice with liver-specific deletion of TSC1 (LTsc1KO), which results in insulin-independent activation of mTORC1. Surprisingly, the LTsc1KO mice are protected from age- and diet-induced hepatic steatosis and display hepatocyte-intrinsic defects in SREBP1c activation and de novo lipogenesis. These phenotypes result from attenuation of Akt signaling driven by mTORC1-dependent insulin resistance. Therefore, mTORC1 activation is not sufficient to stimulate hepatic SREBP1c in the absence of Akt signaling, revealing the existence of an additional downstream pathway also required for this induction. We provide evidence that this mTORC1-independent pathway involves Akt-mediated suppression of Insig2a, a liver-specific transcript encoding the SREBP1c inhibitor INSIG2.", "author" : [ { "dropping-particle" : "", "family" : "Yecies", "given" : "Jessica L.", "non-dropping-particle" : "", "parse-names" : false, "suffix" : "" }, { "dropping-particle" : "", "family" : "Zhang", "given" : "Hui H", "non-dropping-particle" : "", "parse-names" : false, "suffix" : "" }, { "dropping-particle" : "", "family" : "Menon", "given" : "Suchithra", "non-dropping-particle" : "", "parse-names" : false, "suffix" : "" }, { "dropping-particle" : "", "family" : "Liu", "given" : "Sihao", "non-dropping-particle" : "", "parse-names" : false, "suffix" : "" }, { "dropping-particle" : "", "family" : "Yecies", "given" : "Derek", "non-dropping-particle" : "", "parse-names" : false, "suffix" : "" }, { "dropping-particle" : "", "family" : "Lipovsky", "given" : "Alex I", "non-dropping-particle" : "", "parse-names" : false, "suffix" : "" }, { "dropping-particle" : "", "family" : "Gorgun", "given" : "Cem", "non-dropping-particle" : "", "parse-names" : false, "suffix" : "" }, { "dropping-particle" : "", "family" : "Kwiatkowski", "given" : "David J.", "non-dropping-particle" : "", "parse-names" : false, "suffix" : "" }, { "dropping-particle" : "", "family" : "Hotamisligil", "given" : "G\u00f6khan\u00a0S.", "non-dropping-particle" : "", "parse-names" : false, "suffix" : "" }, { "dropping-particle" : "", "family" : "Lee", "given" : "Chih-Hao", "non-dropping-particle" : "", "parse-names" : false, "suffix" : "" }, { "dropping-particle" : "", "family" : "Manning", "given" : "Brendan D", "non-dropping-particle" : "", "parse-names" : false, "suffix" : "" } ], "container-title" : "Cell metabolism", "id" : "ITEM-1", "issue" : "1", "issued" : { "date-parts" : [ [ "2011", "7" ] ] }, "page" : "21-32", "title" : "Akt Stimulates Hepatic SREBP1c and Lipogenesis through Parallel mTORC1-Dependent and Independent Pathways.", "type" : "article-journal", "volume" : "14" }, "uris" : [ "http://www.mendeley.com/documents/?uuid=f9319631-8a12-4232-8483-be209712c9a9" ] }, { "id" : "ITEM-2", "itemData" : { "DOI" : "10.2337/db09-1602", "ISBN" : "1939-327X (Electronic)\\r0012-1797 (Linking)", "ISSN" : "00121797", "PMID" : "20068142", "abstract" : "In metazoans, target of rapamycin complex 1 (TORC1) plays the key role in nutrient- and hormone-dependent control of metabolism. However, the role of TORC1 in regulation of triglyceride storage and metabolism remains largely unknown.", "author" : [ { "dropping-particle" : "", "family" : "Chakrabarti", "given" : "Partha", "non-dropping-particle" : "", "parse-names" : false, "suffix" : "" }, { "dropping-particle" : "", "family" : "English", "given" : "Taylor", "non-dropping-particle" : "", "parse-names" : false, "suffix" : "" }, { "dropping-particle" : "", "family" : "Shi", "given" : "Jun", "non-dropping-particle" : "", "parse-names" : false, "suffix" : "" }, { "dropping-particle" : "", "family" : "Smas", "given" : "Cynthia M.", "non-dropping-particle" : "", "parse-names" : false, "suffix" : "" }, { "dropping-particle" : "V.", "family" : "Kandror", "given" : "Konstantin", "non-dropping-particle" : "", "parse-names" : false, "suffix" : "" } ], "container-title" : "Diabetes", "id" : "ITEM-2", "issue" : "4", "issued" : { "date-parts" : [ [ "2010", "4" ] ] }, "page" : "775-781", "title" : "Mammalian target of rapamycin complex 1 suppresses lipolysis, stimulates lipogenesis, and promotes fat storage", "type" : "article-journal", "volume" : "59" }, "uris" : [ "http://www.mendeley.com/documents/?uuid=ff74ffd1-34e3-4dca-a9c7-d473d0be62c7" ] }, { "id" : "ITEM-3", "itemData" : { "DOI" : "10.1073/pnas.0914798107", "ISSN" : "1091-6490", "PMID" : "20133650", "abstract" : "The livers of insulin-resistant, diabetic mice manifest selective insulin resistance, suggesting a bifurcation in the insulin signaling pathway: Insulin loses its ability to block glucose production (i.e., it fails to suppress PEPCK and other genes of gluconeogenesis), yet it retains its ability to stimulate fatty acid synthesis (i.e., continued enhancement of genes of lipogenesis). Enhanced lipogenesis is accompanied by an insulin-stimulated increase in the mRNA encoding SREBP-1c, a transcription factor that activates the entire lipogenic program. Here, we report a branch point in the insulin signaling pathway that may account for selective insulin resistance. Exposure of rat hepatocytes to insulin produced a 25-fold increase in SREBP-1c mRNA and a 95% decrease in PEPCK mRNA. Insulin-mediated changes in both mRNAs were blocked by inhibitors of PI3K and Akt, indicating that these kinases are required for both pathways. In contrast, subnanomolar concentrations of rapamycin, an inhibitor of the mTORC1 kinase, blocked insulin induction of SREBP-1c, but had no effect on insulin suppression of PEPCK. We observed a similar selective effect of rapamycin in livers of rats and mice that experienced an insulin surge in response to a fasting-refeeding protocol. A specific inhibitor of S6 kinase, a downstream target of mTORC1, did not block insulin induction of SREBP-1c, suggesting a downstream pathway distinct from S6 kinase. These results establish mTORC1 as an essential component in the insulin-regulated pathway for hepatic lipogenesis but not gluconeogenesis, and may help to resolve the paradox of selective insulin resistance in livers of diabetic rodents.", "author" : [ { "dropping-particle" : "", "family" : "Li", "given" : "Shijie", "non-dropping-particle" : "", "parse-names" : false, "suffix" : "" }, { "dropping-particle" : "", "family" : "Brown", "given" : "Michael\u00a0S.", "non-dropping-particle" : "", "parse-names" : false, "suffix" : "" }, { "dropping-particle" : "", "family" : "Goldstein", "given" : "Joseph\u00a0L.", "non-dropping-particle" : "", "parse-names" : false, "suffix" : "" } ], "container-title" : "Proceedings of the National Academy of Sciences of the United States of America", "id" : "ITEM-3", "issue" : "8", "issued" : { "date-parts" : [ [ "2010", "2" ] ] }, "page" : "3441-6", "title" : "Bifurcation of insulin signaling pathway in rat liver: mTORC1 required for stimulation of lipogenesis, but not inhibition of gluconeogenesis.", "type" : "article-journal", "volume" : "107" }, "uris" : [ "http://www.mendeley.com/documents/?uuid=d1d15711-516f-4e9b-a77f-cdb52a2755e6" ] } ], "mendeley" : { "formattedCitation" : "[8\u201310]", "plainTextFormattedCitation" : "[8\u201310]", "previouslyFormattedCitation" : "[8\u201310]" }, "properties" : { "noteIndex" : 0 }, "schema" : "https://github.com/citation-style-language/schema/raw/master/csl-citation.json" }</w:instrText>
+      </w:r>
+      <w:r>
+        <w:fldChar w:fldCharType="separate"/>
+      </w:r>
+      <w:r>
+        <w:rPr>
+          <w:noProof/>
+        </w:rPr>
+        <w:t>[8–10]</w:t>
+      </w:r>
+      <w:r>
+        <w:fldChar w:fldCharType="end"/>
+      </w:r>
       <w:r>
         <w:t xml:space="preserve">, </w:t>
       </w:r>
-      <w:proofErr w:type="spellStart"/>
-      <w:r>
-        <w:t>Kaleigh</w:t>
-      </w:r>
-      <w:proofErr w:type="spellEnd"/>
-      <w:r>
-        <w:t xml:space="preserve"> Fisher, </w:t>
-      </w:r>
-      <w:proofErr w:type="spellStart"/>
-      <w:r>
-        <w:t>Quynh</w:t>
-      </w:r>
-      <w:proofErr w:type="spellEnd"/>
+      <w:r>
+        <w:t xml:space="preserve">glycogenesis </w:t>
+      </w:r>
+      <w:r>
+        <w:fldChar w:fldCharType="begin" w:fldLock="1"/>
+      </w:r>
+      <w:r>
+        <w:instrText>ADDIN CSL_CITATION { "citationItems" : [ { "id" : "ITEM-1", "itemData" : { "DOI" : "10.2337/db13-1531", "ISSN" : "1939-327X", "PMID" : "24722244", "abstract" : "Glycogen and lipids are major storage forms of energy that are tightly regulated by hormones and metabolic signals. We demonstrate that feeding mice a high-fat diet (HFD) increases hepatic glycogen due to increased expression of the glycogenic scaffolding protein PTG/R5. PTG promoter activity was increased and glycogen levels were augmented in mice and cells after activation of the mechanistic target of rapamycin complex 1 (mTORC1) and its downstream target SREBP1. Deletion of the PTG gene in mice prevented HFD-induced hepatic glycogen accumulation. Of note, PTG deletion also blocked hepatic steatosis in HFD-fed mice and reduced the expression of numerous lipogenic genes. Additionally, PTG deletion reduced fasting glucose and insulin levels in obese mice while improving insulin sensitivity, a result of reduced hepatic glucose output. This metabolic crosstalk was due to decreased mTORC1 and SREBP activity in PTG knockout mice or knockdown cells, suggesting a positive feedback loop in which once accumulated, glycogen stimulates the mTORC1/SREBP1 pathway to shift energy storage to lipogenesis. Together, these data reveal a previously unappreciated broad role for glycogen in the control of energy homeostasis.", "author" : [ { "dropping-particle" : "", "family" : "Lu", "given" : "Binbin", "non-dropping-particle" : "", "parse-names" : false, "suffix" : "" }, { "dropping-particle" : "", "family" : "Bridges", "given" : "Dave", "non-dropping-particle" : "", "parse-names" : false, "suffix" : "" }, { "dropping-particle" : "", "family" : "Yang", "given" : "Yemen", "non-dropping-particle" : "", "parse-names" : false, "suffix" : "" }, { "dropping-particle" : "", "family" : "Fisher", "given" : "Kaleigh", "non-dropping-particle" : "", "parse-names" : false, "suffix" : "" }, { "dropping-particle" : "", "family" : "Cheng", "given" : "Alan", "non-dropping-particle" : "", "parse-names" : false, "suffix" : "" }, { "dropping-particle" : "", "family" : "Chang", "given" : "Louise", "non-dropping-particle" : "", "parse-names" : false, "suffix" : "" }, { "dropping-particle" : "", "family" : "Meng", "given" : "Zhuoxian Zhuo-Xian", "non-dropping-particle" : "", "parse-names" : false, "suffix" : "" }, { "dropping-particle" : "", "family" : "Lin", "given" : "Jiandie D.", "non-dropping-particle" : "", "parse-names" : false, "suffix" : "" }, { "dropping-particle" : "", "family" : "Downes", "given" : "Michael", "non-dropping-particle" : "", "parse-names" : false, "suffix" : "" }, { "dropping-particle" : "", "family" : "Yu", "given" : "Ruth T", "non-dropping-particle" : "", "parse-names" : false, "suffix" : "" }, { "dropping-particle" : "", "family" : "Liddle", "given" : "Christopher", "non-dropping-particle" : "", "parse-names" : false, "suffix" : "" }, { "dropping-particle" : "", "family" : "Evans", "given" : "Ronald M.", "non-dropping-particle" : "", "parse-names" : false, "suffix" : "" }, { "dropping-particle" : "", "family" : "Saltiel", "given" : "Alan\u00a0R.", "non-dropping-particle" : "", "parse-names" : false, "suffix" : "" } ], "container-title" : "Diabetes", "id" : "ITEM-1", "issue" : "9", "issued" : { "date-parts" : [ [ "2014", "9", "10" ] ] }, "page" : "2935-48", "title" : "Metabolic crosstalk: molecular links between glycogen and lipid metabolism in obesity.", "type" : "article-journal", "volume" : "63" }, "uris" : [ "http://www.mendeley.com/documents/?uuid=dd589c4b-b51f-43f2-a8cd-84cfbe3581fb" ] } ], "mendeley" : { "formattedCitation" : "[11]", "plainTextFormattedCitation" : "[11]", "previouslyFormattedCitation" : "[11]" }, "properties" : { "noteIndex" : 0 }, "schema" : "https://github.com/citation-style-language/schema/raw/master/csl-citation.json" }</w:instrText>
+      </w:r>
+      <w:r>
+        <w:fldChar w:fldCharType="separate"/>
+      </w:r>
+      <w:r>
+        <w:rPr>
+          <w:noProof/>
+        </w:rPr>
+        <w:t>[11]</w:t>
+      </w:r>
+      <w:r>
+        <w:fldChar w:fldCharType="end"/>
+      </w:r>
+      <w:r>
+        <w:t xml:space="preserve">, </w:t>
+      </w:r>
+      <w:r>
+        <w:t>cellular differentiation</w:t>
+      </w:r>
       <w:r>
         <w:t xml:space="preserve"> </w:t>
       </w:r>
       <w:r>
-        <w:t xml:space="preserve">T. </w:t>
-      </w:r>
-      <w:r>
-        <w:t xml:space="preserve">Tran, </w:t>
-      </w:r>
-      <w:r>
-        <w:t xml:space="preserve">and Alan R. </w:t>
-      </w:r>
-      <w:proofErr w:type="spellStart"/>
-      <w:r>
-        <w:t>Saltiel</w:t>
-      </w:r>
-      <w:proofErr w:type="spellEnd"/>
-    </w:p>
-    <w:p>
-      <w:pPr>
-        <w:pStyle w:val="Heading1"/>
-      </w:pPr>
-      <w:r>
-        <w:t>Abstract</w:t>
-      </w:r>
-    </w:p>
-    <w:p>
-      <w:pPr>
-        <w:pStyle w:val="Heading1"/>
-      </w:pPr>
-      <w:r>
-        <w:t>Introduction</w:t>
-      </w:r>
-    </w:p>
-    <w:p/>
-    <w:p>
-      <w:r>
-        <w:t xml:space="preserve">Obesity is a worldwide health problem, with comorbidities including diabetes, cardiovascular </w:t>
-      </w:r>
-      <w:r>
-        <w:t xml:space="preserve">and liver disease </w:t>
-      </w:r>
-      <w:r>
         <w:fldChar w:fldCharType="begin" w:fldLock="1"/>
       </w:r>
       <w:r>
-        <w:instrText>ADDIN CSL_CITATION { "citationItems" : [ { "id" : "ITEM-1", "itemData" : { "URL" : "http://www.who.int/mediacentre/factsheets/fs311/en/", "author" : [ { "dropping-particle" : "", "family" : "World Health Organization", "given" : "", "non-dropping-particle" : "", "parse-names" : false, "suffix" : "" } ], "id" : "ITEM-1", "issued" : { "date-parts" : [ [ "2013" ] ] }, "title" : "Obesity and Overweight", "type" : "webpage" }, "uris" : [ "http://www.mendeley.com/documents/?uuid=68d43687-5eee-4fe9-9992-e5f1815ef8d0" ] } ], "mendeley" : { "formattedCitation" : "[1]", "plainTextFormattedCitation" : "[1]", "previouslyFormattedCitation" : "[1]" }, "properties" : { "noteIndex" : 0 }, "schema" : "https://github.com/citation-style-language/schema/raw/master/csl-citation.json" }</w:instrText>
+        <w:instrText>ADDIN CSL_CITATION { "citationItems" : [ { "id" : "ITEM-1", "itemData" : { "DOI" : "10.1371/journal.pone.0006189", "ISSN" : "1932-6203", "PMID" : "19593385", "abstract" : "BACKGROUND: The signaling pathways imposing hormonal control over adipocyte differentiation are poorly understood. While insulin and Akt signaling have been found previously to be essential for adipogenesis, the relative importance of their many downstream branches have not been defined. One direct substrate that is inhibited by Akt-mediated phosphorylation is the tuberous sclerosis complex 2 (TSC2) protein, which associates with TSC1 and acts as a critical negative regulator of the mammalian target of rapamycin (mTOR) complex 1 (mTORC1). Loss of function of the TSC1-TSC2 complex results in constitutive mTORC1 signaling and, through mTORC1-dependent feedback mechanisms and loss of mTORC2 activity, leads to a concomitant block of Akt signaling to its other downstream targets. METHODOLOGY/PRINCIPAL FINDINGS: We find that, despite severe insulin resistance and the absence of Akt signaling, TSC2-deficient mouse embryo fibroblasts and 3T3-L1 pre-adipocytes display enhanced adipocyte differentiation that is dependent on the elevated mTORC1 activity in these cells. Activation of mTORC1 causes a robust increase in the mRNA and protein expression of peroxisome proliferator-activated receptor gamma (PPARgamma), which is the master transcriptional regulator of adipocyte differentiation. In examining the requirements for different Akt-mediated phosphorylation sites on TSC2, we find that only TSC2 mutants lacking all five previously identified Akt sites fully block insulin-stimulated mTORC1 signaling in reconstituted Tsc2 null cells, and this mutant also inhibits adipogenesis. Finally, renal angiomyolipomas from patients with tuberous sclerosis complex contain both adipose and smooth muscle-like components with activated mTORC1 signaling and elevated PPARgamma expression. CONCLUSIONS/SIGNIFICANCE: This study demonstrates that activation of mTORC1 signaling is a critical step in adipocyte differentiation and identifies TSC2 as a primary target of Akt driving this process. Therefore, the TSC1-TSC2 complex regulates the differentiation of mesenchymal cell lineages, at least in part, through its control of mTORC1 activity and PPARgamma expression.", "author" : [ { "dropping-particle" : "", "family" : "Zhang", "given" : "Hui H", "non-dropping-particle" : "", "parse-names" : false, "suffix" : "" }, { "dropping-particle" : "", "family" : "Huang", "given" : "Jingxiang", "non-dropping-particle" : "", "parse-names" : false, "suffix" : "" }, { "dropping-particle" : "", "family" : "D\u00fcvel", "given" : "Katrin", "non-dropping-particle" : "", "parse-names" : false, "suffix" : "" }, { "dropping-particle" : "", "family" : "Boback", "given" : "Bernard", "non-dropping-particle" : "", "parse-names" : false, "suffix" : "" }, { "dropping-particle" : "", "family" : "Wu", "given" : "Shulin", "non-dropping-particle" : "", "parse-names" : false, "suffix" : "" }, { "dropping-particle" : "", "family" : "Squillace", "given" : "Rachel M", "non-dropping-particle" : "", "parse-names" : false, "suffix" : "" }, { "dropping-particle" : "", "family" : "Wu", "given" : "Chin-Lee", "non-dropping-particle" : "", "parse-names" : false, "suffix" : "" }, { "dropping-particle" : "", "family" : "Manning", "given" : "Brendan D", "non-dropping-particle" : "", "parse-names" : false, "suffix" : "" } ], "container-title" : "PloS one", "id" : "ITEM-1", "issue" : "7", "issued" : { "date-parts" : [ [ "2009", "1" ] ] }, "page" : "e6189", "title" : "Insulin stimulates adipogenesis through the Akt-TSC2-mTORC1 pathway.", "type" : "article-journal", "volume" : "4" }, "uris" : [ "http://www.mendeley.com/documents/?uuid=6fc36384-898f-4b5d-8a9f-ab4214f39073" ] }, { "id" : "ITEM-2", "itemData" : { "DOI" : "10.1038/srep09676", "author" : [ { "dropping-particle" : "", "family" : "Hatfield", "given" : "Isabelle", "non-dropping-particle" : "", "parse-names" : false, "suffix" : "" }, { "dropping-particle" : "", "family" : "Harvey", "given" : "Innocence", "non-dropping-particle" : "", "parse-names" : false, "suffix" : "" }, { "dropping-particle" : "", "family" : "Yates", "given" : "Erika R.", "non-dropping-particle" : "", "parse-names" : false, "suffix" : "" }, { "dropping-particle" : "", "family" : "Redd", "given" : "JeAnna R.", "non-dropping-particle" : "", "parse-names" : false, "suffix" : "" }, { "dropping-particle" : "", "family" : "Reiter", "given" : "Lawremc T.", "non-dropping-particle" : "", "parse-names" : false, "suffix" : "" }, { "dropping-particle" : "", "family" : "Bridges", "given" : "Dave", "non-dropping-particle" : "", "parse-names" : false, "suffix" : "" } ], "container-title" : "Scientific Reports", "id" : "ITEM-2", "issued" : { "date-parts" : [ [ "2015", "11", "2" ] ] }, "page" : "9676", "title" : "The role of TORC1 in muscle development in Drosophila.", "type" : "article-journal", "volume" : "5" }, "uris" : [ "http://www.mendeley.com/documents/?uuid=94107e24-4e61-4172-b643-1e38bfdc3c43" ] }, { "id" : "ITEM-3", "itemData" : { "DOI" : "10.1074/jbc.C100406200", "ISSN" : "0021-9258", "PMID" : "11500483", "abstract" : "Rapamycin inhibits differentiation of mouse C2C12 myoblasts, a tissue culture model for skeletal muscle differentiation. The mechanism by which a rapamycin-sensitive signaling pathway regulates myogenesis is largely unknown. The mammalian target of rapamycin (mTOR) is a central regulator of cell growth and proliferation, but its role in myogenesis has not been examined directly. Here we report the investigation of the function of mTOR and its downstream effectors in muscle differentiation. Rapamycin exerts an inhibitory effect on C2C12 myogenesis at different stages, implying that a rapamycin-sensitive pathway may be required for multiple processes during muscle differentiation. The mTOR protein level increases 10-fold during differentiation, via a post-transcriptional mechanism. As the first direct demonstration of the essential role of mTOR in muscle differentiation, we show that a rapamycin-resistant mTOR, but not S6 kinase 1, can rescue rapamycin-inhibited myogenesis. Remarkably, the myogenic function of mTOR does not require its kinase activity. Two downstream effectors of the rapamycin-sensitive pathway, S6 kinase 1 and eIF4E-binding protein 1, undergo differential regulation during myogenesis, but neither protein is the relevant effector for the myogenic signaling of mTOR. Taken together, our observations suggest a novel mTOR signaling mechanism essential for skeletal muscle differentiation.", "author" : [ { "dropping-particle" : "", "family" : "Erbay", "given" : "E", "non-dropping-particle" : "", "parse-names" : false, "suffix" : "" }, { "dropping-particle" : "", "family" : "Chen", "given" : "J", "non-dropping-particle" : "", "parse-names" : false, "suffix" : "" } ], "container-title" : "The Journal of biological chemistry", "id" : "ITEM-3", "issue" : "39", "issued" : { "date-parts" : [ [ "2001", "9", "28" ] ] }, "page" : "36079-82", "title" : "The mammalian target of rapamycin regulates C2C12 myogenesis via a kinase-independent mechanism.", "type" : "article-journal", "volume" : "276" }, "uris" : [ "http://www.mendeley.com/documents/?uuid=ad06618c-c676-4c47-81f0-b61efa4769c0" ] } ], "mendeley" : { "formattedCitation" : "[12\u201314]", "plainTextFormattedCitation" : "[12\u201314]", "previouslyFormattedCitation" : "[12\u201314]" }, "properties" : { "noteIndex" : 0 }, "schema" : "https://github.com/citation-style-language/schema/raw/master/csl-citation.json" }</w:instrText>
       </w:r>
       <w:r>
         <w:fldChar w:fldCharType="separate"/>
@@ -142,31 +275,19 @@
         <w:rPr>
           <w:noProof/>
         </w:rPr>
-        <w:t>[1]</w:t>
+        <w:t>[12–14]</w:t>
       </w:r>
       <w:r>
         <w:fldChar w:fldCharType="end"/>
       </w:r>
       <w:r>
-        <w:t xml:space="preserve">.  </w:t>
-      </w:r>
-      <w:r>
-        <w:t xml:space="preserve"> </w:t>
-      </w:r>
-      <w:r>
-        <w:t>Current</w:t>
-      </w:r>
-      <w:r>
-        <w:t xml:space="preserve"> modalities to prevent or reverse</w:t>
-      </w:r>
-      <w:r>
-        <w:t xml:space="preserve"> obesity are ineffective and short-lived often due to reductions in energy expenditure and increases in hunger after weight loss </w:t>
+        <w:t xml:space="preserve"> while promoting insulin resistance </w:t>
       </w:r>
       <w:r>
         <w:fldChar w:fldCharType="begin" w:fldLock="1"/>
       </w:r>
       <w:r>
-        <w:instrText>ADDIN CSL_CITATION { "citationItems" : [ { "id" : "ITEM-1", "itemData" : { "DOI" : "10.1016/0026-0495(84)90130-6", "ISSN" : "00260495", "author" : [ { "dropping-particle" : "", "family" : "Leibel", "given" : "Rudolph L.", "non-dropping-particle" : "", "parse-names" : false, "suffix" : "" }, { "dropping-particle" : "", "family" : "Hirsch", "given" : "Jules", "non-dropping-particle" : "", "parse-names" : false, "suffix" : "" } ], "container-title" : "Metabolism", "id" : "ITEM-1", "issue" : "2", "issued" : { "date-parts" : [ [ "1984", "2" ] ] }, "page" : "164-170", "title" : "Diminished energy requirements in reduced-obese patients", "type" : "article-journal", "volume" : "33" }, "uris" : [ "http://www.mendeley.com/documents/?uuid=f33a96b3-ae1e-4c10-be76-ffc5aedded1f" ] }, { "id" : "ITEM-2", "itemData" : { "DOI" : "10.1056/NEJM199503093321001", "ISSN" : "0028-4793", "PMID" : "7632212", "abstract" : "BACKGROUND: No current treatment for obesity reliably sustains weight loss, perhaps because compensatory metabolic processes resist the maintenance of the altered body weight. We examined the effects of experimental perturbations of body weight on energy expenditure to determine whether they lead to metabolic changes and whether obese subjects and those who have never been obese respond similarly. METHODS: We repeatedly measured 24-hour total energy expenditure, resting and nonresting energy expenditure, and the thermic effect of feeding in 18 obese subjects and 23 subjects who had never been obese. The subjects were studied at their usual body weight and after losing 10 to 20 percent of their body weight by underfeeding or gaining 10 percent by overfeeding. RESULTS: Maintenance of a body weight at a level 10 percent or more below the initial weight was associated with a mean (+/- SD) reduction in total energy expenditure of 6 +/- 3 kcal per kilogram of fat-free mass per day in the subjects who had never been obese (P &lt; 0.001) and 8 +/- 5 kcal per kilogram per day in the obese subjects (P &lt; 0.001). Resting energy expenditure and nonresting energy expenditure each decreased 3 to 4 kcal per kilogram of fat-free mass per day in both groups of subjects. Maintenance of body weight at a level 10 percent above the usual weight was associated with an increase in total energy expenditure of 9 +/- 7 kcal per kilogram of fat-free mass per day in the subjects who had never been obese (P &lt; 0.001) and 8 +/- 4 kcal per kilogram per day in the obese subjects (P &lt; 0.001). The thermic effect of feeding and nonresting energy expenditure increased by approximately 1 to 2 and 8 to 9 kcal per kilogram of fat-free mass per day, respectively, after weight gain. These changes in energy expenditure were not related to the degree of adiposity or the sex of the subjects. CONCLUSIONS: Maintenance of a reduced or elevated body weight is associated with compensatory changes in energy expenditure, which oppose the maintenance of a body weight that is different from the usual weight. These compensatory changes may account for the poor long-term efficacy of treatments for obesity.", "author" : [ { "dropping-particle" : "", "family" : "Leibel", "given" : "Rudolph L.", "non-dropping-particle" : "", "parse-names" : false, "suffix" : "" }, { "dropping-particle" : "", "family" : "Rosenbaum", "given" : "M", "non-dropping-particle" : "", "parse-names" : false, "suffix" : "" }, { "dropping-particle" : "", "family" : "Hirsch", "given" : "Jules", "non-dropping-particle" : "", "parse-names" : false, "suffix" : "" } ], "container-title" : "The New England journal of medicine", "id" : "ITEM-2", "issue" : "10", "issued" : { "date-parts" : [ [ "1995", "3", "9" ] ] }, "page" : "621-8", "title" : "Changes in energy expenditure resulting from altered body weight.", "type" : "article-journal", "volume" : "332" }, "uris" : [ "http://www.mendeley.com/documents/?uuid=8488746e-581f-4e06-b28c-2cc0eff18bed" ] }, { "id" : "ITEM-3", "itemData" : { "DOI" : "10.1056/NEJMoa1105816", "ISSN" : "0028-4793", "author" : [ { "dropping-particle" : "", "family" : "Sumithran", "given" : "Priya", "non-dropping-particle" : "", "parse-names" : false, "suffix" : "" }, { "dropping-particle" : "", "family" : "Prendergast", "given" : "Luke A.", "non-dropping-particle" : "", "parse-names" : false, "suffix" : "" }, { "dropping-particle" : "", "family" : "Delbridge", "given" : "Elizabeth", "non-dropping-particle" : "", "parse-names" : false, "suffix" : "" }, { "dropping-particle" : "", "family" : "Purcell", "given" : "Katrina", "non-dropping-particle" : "", "parse-names" : false, "suffix" : "" }, { "dropping-particle" : "", "family" : "Shulkes", "given" : "Arthur", "non-dropping-particle" : "", "parse-names" : false, "suffix" : "" }, { "dropping-particle" : "", "family" : "Kriketos", "given" : "Adamandia", "non-dropping-particle" : "", "parse-names" : false, "suffix" : "" }, { "dropping-particle" : "", "family" : "Proietto", "given" : "Joseph", "non-dropping-particle" : "", "parse-names" : false, "suffix" : "" } ], "container-title" : "New England Journal of Medicine", "id" : "ITEM-3", "issue" : "17", "issued" : { "date-parts" : [ [ "2011", "10", "27" ] ] }, "page" : "1597-1604", "title" : "Long-Term Persistence of Hormonal Adaptations to Weight Loss", "type" : "article-journal", "volume" : "365" }, "uris" : [ "http://www.mendeley.com/documents/?uuid=433b28ac-96c9-4a3b-ad76-6030ac16d906" ] } ], "mendeley" : { "formattedCitation" : "[2\u20134]", "plainTextFormattedCitation" : "[2\u20134]", "previouslyFormattedCitation" : "[2\u20134]" }, "properties" : { "noteIndex" : 0 }, "schema" : "https://github.com/citation-style-language/schema/raw/master/csl-citation.json" }</w:instrText>
+        <w:instrText>ADDIN CSL_CITATION { "citationItems" : [ { "id" : "ITEM-1", "itemData" : { "DOI" : "10.1016/j.cmet.2011.06.002", "ISSN" : "1932-7420", "PMID" : "21723501", "abstract" : "Through unknown mechanisms, insulin activates the sterol regulatory element-binding protein (SREBP1c) transcription factor to promote hepatic lipogenesis. We find that this induction is dependent on the mammalian target of rapamycin (mTOR) complex 1 (mTORC1). To further define the role of mTORC1 in the regulation of SREBP1c in the liver, we generated mice with liver-specific deletion of TSC1 (LTsc1KO), which results in insulin-independent activation of mTORC1. Surprisingly, the LTsc1KO mice are protected from age- and diet-induced hepatic steatosis and display hepatocyte-intrinsic defects in SREBP1c activation and de novo lipogenesis. These phenotypes result from attenuation of Akt signaling driven by mTORC1-dependent insulin resistance. Therefore, mTORC1 activation is not sufficient to stimulate hepatic SREBP1c in the absence of Akt signaling, revealing the existence of an additional downstream pathway also required for this induction. We provide evidence that this mTORC1-independent pathway involves Akt-mediated suppression of Insig2a, a liver-specific transcript encoding the SREBP1c inhibitor INSIG2.", "author" : [ { "dropping-particle" : "", "family" : "Yecies", "given" : "Jessica L.", "non-dropping-particle" : "", "parse-names" : false, "suffix" : "" }, { "dropping-particle" : "", "family" : "Zhang", "given" : "Hui H", "non-dropping-particle" : "", "parse-names" : false, "suffix" : "" }, { "dropping-particle" : "", "family" : "Menon", "given" : "Suchithra", "non-dropping-particle" : "", "parse-names" : false, "suffix" : "" }, { "dropping-particle" : "", "family" : "Liu", "given" : "Sihao", "non-dropping-particle" : "", "parse-names" : false, "suffix" : "" }, { "dropping-particle" : "", "family" : "Yecies", "given" : "Derek", "non-dropping-particle" : "", "parse-names" : false, "suffix" : "" }, { "dropping-particle" : "", "family" : "Lipovsky", "given" : "Alex I", "non-dropping-particle" : "", "parse-names" : false, "suffix" : "" }, { "dropping-particle" : "", "family" : "Gorgun", "given" : "Cem", "non-dropping-particle" : "", "parse-names" : false, "suffix" : "" }, { "dropping-particle" : "", "family" : "Kwiatkowski", "given" : "David J.", "non-dropping-particle" : "", "parse-names" : false, "suffix" : "" }, { "dropping-particle" : "", "family" : "Hotamisligil", "given" : "G\u00f6khan\u00a0S.", "non-dropping-particle" : "", "parse-names" : false, "suffix" : "" }, { "dropping-particle" : "", "family" : "Lee", "given" : "Chih-Hao", "non-dropping-particle" : "", "parse-names" : false, "suffix" : "" }, { "dropping-particle" : "", "family" : "Manning", "given" : "Brendan D", "non-dropping-particle" : "", "parse-names" : false, "suffix" : "" } ], "container-title" : "Cell metabolism", "id" : "ITEM-1", "issue" : "1", "issued" : { "date-parts" : [ [ "2011", "7" ] ] }, "page" : "21-32", "title" : "Akt Stimulates Hepatic SREBP1c and Lipogenesis through Parallel mTORC1-Dependent and Independent Pathways.", "type" : "article-journal", "volume" : "14" }, "uris" : [ "http://www.mendeley.com/documents/?uuid=f9319631-8a12-4232-8483-be209712c9a9" ] }, { "id" : "ITEM-2", "itemData" : { "DOI" : "10.1016/j.cub.2004.08.026", "ISSN" : "0960-9822", "PMID" : "15380067", "abstract" : "Tuberous sclerosis is a largely benign tumor syndrome derived from the acquisition of somatic lesions in genes encoding the tumor suppressor products, TSC1 or TSC2. Loss of function of the TSC1-TSC2 complex, which acts as a Rheb GAP, yields constitutive, unrestrained signaling from the cell growth machinery comprised of Rheb, mTOR, and S6K. We demonstrate herein that constitutive activation of the Rheb/mTOR/S6K cassette, whether by genetic deletion of TSC1 or TSC2 or by ectopic expression of Rheb, is sufficient to induce insulin resistance. This is the result of downregulation of the insulin receptor substrates, IRS1 and IRS2, which become limiting for signal transmission from the insulin receptor to PI3K. Downstream of PI3K, the survival kinase, Akt, is completely refractory to activation by IRS-dependent growth factor pathways such as insulin or IGF-I in TSC1- or TSC2-deficient cells but not to activation by IRS-independent pathways such as those utilized by PDGF. The antiapoptotic program induced by IGF-I but not PDGF is severely compromised in TSC2 null cells. Our results suggest that inappropriate activation of the Rheb/mTOR/S6K pathway imposes a negative feedback program to attenuate IRS-dependent processes such as cell survival.", "author" : [ { "dropping-particle" : "", "family" : "Shah", "given" : "O Jameel", "non-dropping-particle" : "", "parse-names" : false, "suffix" : "" }, { "dropping-particle" : "", "family" : "Wang", "given" : "Zhiyong", "non-dropping-particle" : "", "parse-names" : false, "suffix" : "" }, { "dropping-particle" : "", "family" : "Hunter", "given" : "Tony", "non-dropping-particle" : "", "parse-names" : false, "suffix" : "" } ], "container-title" : "Current Biology", "id" : "ITEM-2", "issue" : "18", "issued" : { "date-parts" : [ [ "2004", "9", "21" ] ] }, "page" : "1650-6", "title" : "Inappropriate activation of the TSC/Rheb/mTOR/S6K cassette induces IRS1/2 depletion, insulin resistance, and cell survival deficiencies.", "type" : "article-journal", "volume" : "14" }, "uris" : [ "http://www.mendeley.com/documents/?uuid=a7a425ac-80da-43e8-8e18-25721c6592ad" ] } ], "mendeley" : { "formattedCitation" : "[8, 15]", "plainTextFormattedCitation" : "[8, 15]", "previouslyFormattedCitation" : "[8, 15]" }, "properties" : { "noteIndex" : 0 }, "schema" : "https://github.com/citation-style-language/schema/raw/master/csl-citation.json" }</w:instrText>
       </w:r>
       <w:r>
         <w:fldChar w:fldCharType="separate"/>
@@ -175,22 +296,40 @@
         <w:rPr>
           <w:noProof/>
         </w:rPr>
-        <w:t>[2–4]</w:t>
+        <w:t>[8, 15]</w:t>
       </w:r>
       <w:r>
         <w:fldChar w:fldCharType="end"/>
       </w:r>
       <w:r>
-        <w:t xml:space="preserve">.  </w:t>
-      </w:r>
-      <w:r>
-        <w:t xml:space="preserve">The genetic and dietary modifiers of energy expenditure are not well known, but recent reports have implicated low-carbohydrate (or high protein) diets in enhancing energy expenditure in both overfeeding and weight loss paradigms </w:t>
+        <w:t xml:space="preserve"> in a tissue specific manner.  </w:t>
+      </w:r>
+      <w:r>
+        <w:t xml:space="preserve">Studies in fibroblasts also implicate </w:t>
+      </w:r>
+      <w:r>
+        <w:t xml:space="preserve">mTORC1 </w:t>
+      </w:r>
+      <w:r>
+        <w:t>as</w:t>
+      </w:r>
+      <w:r>
+        <w:t xml:space="preserve"> also a pos</w:t>
+      </w:r>
+      <w:r>
+        <w:t>itiv</w:t>
+      </w:r>
+      <w:r>
+        <w:t>e regulator of mitochondrial function</w:t>
+      </w:r>
+      <w:r>
+        <w:t xml:space="preserve"> and ATP production </w:t>
       </w:r>
       <w:r>
         <w:fldChar w:fldCharType="begin" w:fldLock="1"/>
       </w:r>
       <w:r>
-        <w:instrText>ADDIN CSL_CITATION { "citationItems" : [ { "id" : "ITEM-1", "itemData" : { "DOI" : "10.1001/jama.2011.1918", "ISSN" : "1538-3598", "PMID" : "22215165", "abstract" : "CONTEXT: The role of diet composition in response to overeating and energy dissipation in humans is unclear. OBJECTIVE: To evaluate the effects of overconsumption of low, normal, and high protein diets on weight gain, energy expenditure, and body composition. DESIGN, SETTING, AND PARTICIPANTS: A single-blind, randomized controlled trial of 25 US healthy, weight-stable male and female volunteers, aged 18 to 35 years with a body mass index between 19 and 30. The first participant was admitted to the inpatient metabolic unit in June 2005 and the last in October 2007. INTERVENTION: After consuming a weight-stabilizing diet for 13 to 25 days, participants were randomized to diets containing 5% of energy from protein (low protein), 15% (normal protein), or 25% (high protein), which they were overfed during the last 8 weeks of their 10- to 12-week stay in the inpatient metabolic unit. Compared with energy intake during the weight stabilization period, the protein diets provided approximately 40% more energy intake, which corresponds to 954 kcal/d (95% CI, 884-1022 kcal/d). MAIN OUTCOME MEASURES: Body composition was measured by dual-energy x-ray absorptiometry biweekly, resting energy expenditure was measured weekly by ventilated hood, and total energy expenditure by doubly labeled water prior to the overeating and weight stabilization periods and at weeks 7 to 8. RESULTS: Overeating produced significantly less weight gain in the low protein diet group (3.16 kg; 95% CI, 1.88-4.44 kg) compared with the normal protein diet group (6.05 kg; 95% CI, 4.84-7.26 kg) or the high protein diet group (6.51 kg; 95% CI, 5.23-7.79 kg) (P = .002). Body fat increased similarly in all 3 protein diet groups and represented 50% to more than 90% of the excess stored calories. Resting energy expenditure, total energy expenditure, and body protein did not increase during overfeeding with the low protein diet. In contrast, resting energy expenditure (normal protein diet: 160 kcal/d [95% CI, 102-218 kcal/d]; high protein diet: 227 kcal/d [95% CI, 165-289 kcal/d]) and body protein (lean body mass) (normal protein diet: 2.87 kg [95% CI, 2.11-3.62 kg]; high protein diet: 3.18 kg [95% CI, 2.37-3.98 kg]) increased significantly with the normal and high protein diets. CONCLUSIONS: Among persons living in a controlled setting, calories alone account for the increase in fat; protein affected energy expenditure and storage of lean body mass, but not body fat storage. TRIAL REGISTRATION: clinic\u2026", "author" : [ { "dropping-particle" : "", "family" : "Bray", "given" : "George A", "non-dropping-particle" : "", "parse-names" : false, "suffix" : "" }, { "dropping-particle" : "", "family" : "Smith", "given" : "Steven R", "non-dropping-particle" : "", "parse-names" : false, "suffix" : "" }, { "dropping-particle" : "", "family" : "Jonge", "given" : "Lilian", "non-dropping-particle" : "de", "parse-names" : false, "suffix" : "" }, { "dropping-particle" : "", "family" : "Xie", "given" : "Hui", "non-dropping-particle" : "", "parse-names" : false, "suffix" : "" }, { "dropping-particle" : "", "family" : "Rood", "given" : "Jennifer", "non-dropping-particle" : "", "parse-names" : false, "suffix" : "" }, { "dropping-particle" : "", "family" : "Martin", "given" : "Corby K", "non-dropping-particle" : "", "parse-names" : false, "suffix" : "" }, { "dropping-particle" : "", "family" : "Most", "given" : "Marlene", "non-dropping-particle" : "", "parse-names" : false, "suffix" : "" }, { "dropping-particle" : "", "family" : "Brock", "given" : "Courtney", "non-dropping-particle" : "", "parse-names" : false, "suffix" : "" }, { "dropping-particle" : "", "family" : "Mancuso", "given" : "Susan", "non-dropping-particle" : "", "parse-names" : false, "suffix" : "" }, { "dropping-particle" : "", "family" : "Redman", "given" : "Leanne M", "non-dropping-particle" : "", "parse-names" : false, "suffix" : "" } ], "container-title" : "JAMA : the journal of the American Medical Association", "id" : "ITEM-1", "issue" : "1", "issued" : { "date-parts" : [ [ "2012", "1", "4" ] ] }, "page" : "47-55", "publisher" : "Am Med Assoc", "title" : "Effect of dietary protein content on weight gain, energy expenditure, and body composition during overeating: a randomized controlled trial.", "type" : "article-journal", "volume" : "307" }, "uris" : [ "http://www.mendeley.com/documents/?uuid=4241f66f-dad6-4153-9bb2-976b923b7358" ] }, { "id" : "ITEM-2", "itemData" : { "DOI" : "10.1001/jama.2012.6607", "ISBN" : "0098-7484", "ISSN" : "1538-3598", "PMID" : "22735432", "abstract" : "CONTEXT: Reduced energy expenditure following weight loss is thought to contribute to weight gain. However, the effect of dietary composition on energy expenditure during weight-loss maintenance has not been studied.\\n\\nOBJECTIVE: To examine the effects of 3 diets differing widely in macronutrient composition and glycemic load on energy expenditure following weight loss.\\n\\nDESIGN, SETTING, AND PARTICIPANTS: A controlled 3-way crossover design involving 21 overweight and obese young adults conducted at Children's Hospital Boston and Brigham and Women's Hospital, Boston, Massachusetts, between June 16, 2006, and June 21, 2010, with recruitment by newspaper advertisements and postings.\\n\\nINTERVENTION: After achieving 10% to 15% weight loss while consuming a run-in diet, participants consumed an isocaloric low-fat diet (60% of energy from carbohydrate, 20% from fat, 20% from protein; high glycemic load), low-glycemic index diet (40% from carbohydrate, 40% from fat, and 20% from protein; moderate glycemic load), and very low-carbohydrate diet (10% from carbohydrate, 60% from fat, and 30% from protein; low glycemic load) in random order, each for 4 weeks.\\n\\nMAIN OUTCOME MEASURES: Primary outcome was resting energy expenditure (REE), with secondary outcomes of total energy expenditure (TEE), hormone levels, and metabolic syndrome components.\\n\\nRESULTS: Compared with the pre-weight-loss baseline, the decrease in REE was greatest with the low-fat diet (mean [95% CI], -205 [-265 to -144] kcal/d), intermediate with the low-glycemic index diet (-166 [-227 to -106] kcal/d), and least with the very low-carbohydrate diet (-138 [-198 to -77] kcal/d; overall P = .03; P for trend by glycemic load = .009). The decrease in TEE showed a similar pattern (mean [95% CI], -423 [-606 to -239] kcal/d; -297 [-479 to -115] kcal/d; and -97 [-281 to 86] kcal/d, respectively; overall P = .003; P for trend by glycemic load &lt; .001). Hormone levels and metabolic syndrome components also varied during weight maintenance by diet (leptin, P &lt; .001; 24-hour urinary cortisol, P = .005; indexes of peripheral [P = .02] and hepatic [P = .03] insulin sensitivity; high-density lipoprotein [HDL] cholesterol, P &lt; .001; non-HDL cholesterol, P &lt; .001; triglycerides, P &lt; .001; plasminogen activator inhibitor 1, P for trend = .04; and C-reactive protein, P for trend = .05), but no consistent favorable pattern emerged.\\n\\nCONCLUSION: Among overweight and obese young adults compared with pre-weight-lo\u2026", "author" : [ { "dropping-particle" : "", "family" : "Ebbeling", "given" : "Cara B", "non-dropping-particle" : "", "parse-names" : false, "suffix" : "" }, { "dropping-particle" : "", "family" : "Swain", "given" : "Janis F", "non-dropping-particle" : "", "parse-names" : false, "suffix" : "" }, { "dropping-particle" : "", "family" : "Feldman", "given" : "Henry a", "non-dropping-particle" : "", "parse-names" : false, "suffix" : "" }, { "dropping-particle" : "", "family" : "Wong", "given" : "William W", "non-dropping-particle" : "", "parse-names" : false, "suffix" : "" }, { "dropping-particle" : "", "family" : "Hachey", "given" : "David L", "non-dropping-particle" : "", "parse-names" : false, "suffix" : "" }, { "dropping-particle" : "", "family" : "Garcia-Lago", "given" : "Erica", "non-dropping-particle" : "", "parse-names" : false, "suffix" : "" }, { "dropping-particle" : "", "family" : "Ludwig", "given" : "David S", "non-dropping-particle" : "", "parse-names" : false, "suffix" : "" } ], "container-title" : "JAMA : the journal of the American Medical Association", "id" : "ITEM-2", "issue" : "24", "issued" : { "date-parts" : [ [ "2012" ] ] }, "page" : "2627-34", "title" : "Effects of dietary composition on energy expenditure during weight-loss maintenance.", "type" : "article-journal", "volume" : "307" }, "uris" : [ "http://www.mendeley.com/documents/?uuid=014c9f0f-319f-44d3-a7a5-0c0cb50e06d5" ] } ], "mendeley" : { "formattedCitation" : "[5, 6]", "plainTextFormattedCitation" : "[5, 6]", "previouslyFormattedCitation" : "[5, 6]" }, "properties" : { "noteIndex" : 0 }, "schema" : "https://github.com/citation-style-language/schema/raw/master/csl-citation.json" }</w:instrText>
+        <w:instrText>ADDIN CSL_CITATION { "citationItems" : [ { "id" : "ITEM-1", "itemData" : { "DOI" : "10.1038/nature06322", "ISBN" : "1476-4687 (Electronic)", "ISSN" : "0028-0836", "PMID" : "18046414", "abstract" : "Transcriptional complexes that contain peroxisome-proliferator-activated receptor coactivator (PGC)-1alpha control mitochondrial oxidative function to maintain energy homeostasis in response to nutrient and hormonal signals. An important component in the energy and nutrient pathways is mammalian target of rapamycin (mTOR), a kinase that regulates cell growth, size and survival. However, it is unknown whether and how mTOR controls mitochondrial oxidative activities. Here we show that mTOR is necessary for the maintenance of mitochondrial oxidative function. In skeletal muscle tissues and cells, the mTOR inhibitor rapamycin decreased the gene expression of the mitochondrial transcriptional regulators PGC-1alpha, oestrogen-related receptor alpha and nuclear respiratory factors, resulting in a decrease in mitochondrial gene expression and oxygen consumption. Using computational genomics, we identified the transcription factor yin-yang 1 (YY1) as a common target of mTOR and PGC-1alpha. Knockdown of YY1 caused a significant decrease in mitochondrial gene expression and in respiration, and YY1 was required for rapamycin-dependent repression of those genes. Moreover, mTOR and raptor interacted with YY1, and inhibition of mTOR resulted in a failure of YY1 to interact with and be coactivated by PGC-1alpha. We have therefore identified a mechanism by which a nutrient sensor (mTOR) balances energy metabolism by means of the transcriptional control of mitochondrial oxidative function. These results have important implications for our understanding of how these pathways might be altered in metabolic diseases and cancer.", "author" : [ { "dropping-particle" : "", "family" : "Cunningham", "given" : "John T", "non-dropping-particle" : "", "parse-names" : false, "suffix" : "" }, { "dropping-particle" : "", "family" : "Rodgers", "given" : "Joseph T", "non-dropping-particle" : "", "parse-names" : false, "suffix" : "" }, { "dropping-particle" : "", "family" : "Arlow", "given" : "Daniel H", "non-dropping-particle" : "", "parse-names" : false, "suffix" : "" }, { "dropping-particle" : "", "family" : "Vazquez", "given" : "Francisca", "non-dropping-particle" : "", "parse-names" : false, "suffix" : "" }, { "dropping-particle" : "", "family" : "Mootha", "given" : "Vamsi K", "non-dropping-particle" : "", "parse-names" : false, "suffix" : "" }, { "dropping-particle" : "", "family" : "Puigserver", "given" : "Pere", "non-dropping-particle" : "", "parse-names" : false, "suffix" : "" } ], "container-title" : "Nature", "id" : "ITEM-1", "issue" : "7170", "issued" : { "date-parts" : [ [ "2007" ] ] }, "page" : "736-740", "title" : "mTOR controls mitochondrial oxidative function through a YY1-PGC-1alpha transcriptional complex.", "type" : "article-journal", "volume" : "450" }, "uris" : [ "http://www.mendeley.com/documents/?uuid=cca70de5-ea9a-40d4-91e4-4fc1f468e822" ] }, { "id" : "ITEM-2", "itemData" : { "DOI" : "10.1073/pnas.0912074106", "ISBN" : "1091-6490 (Electronic)\\r0027-8424 (Linking)", "ISSN" : "1091-6490", "PMID" : "20080789", "abstract" : "mTOR is a central regulator of cellular growth and metabolism. Using metabolic profiling and numerous small-molecule probes, we investigated whether mTOR affects immediate control over cellular metabolism by posttranslational mechanisms. Inhibiting the FKBP12/rapamycin-sensitive subset of mTOR functions in leukemic cells enhanced aerobic glycolysis and decreased uncoupled mitochondrial respiration within 25 min. mTOR is in a complex with the mitochondrial outer-membrane protein Bcl-xl and VDAC1. Bcl-xl, but not VDAC1, is a kinase substrate for mTOR in vitro, and mTOR regulates the association of Bcl-xl with mTOR. Inhibition of mTOR not only enhances aerobic glycolysis, but also induces a state of increased dependence on aerobic glycolysis in leukemic cells, as shown by the synergy between the glycolytic inhibitor 2-deoxyglucose and rapamycin in decreasing cell viability.", "author" : [ { "dropping-particle" : "", "family" : "Ramanathan", "given" : "Arvind", "non-dropping-particle" : "", "parse-names" : false, "suffix" : "" }, { "dropping-particle" : "", "family" : "Schreiber", "given" : "Stuart L", "non-dropping-particle" : "", "parse-names" : false, "suffix" : "" } ], "container-title" : "Proceedings of the National Academy of Sciences of the United States of America", "id" : "ITEM-2", "issue" : "52", "issued" : { "date-parts" : [ [ "2009" ] ] }, "page" : "22229-22232", "title" : "Direct control of mitochondrial function by mTOR.", "type" : "article-journal", "volume" : "106" }, "uris" : [ "http://www.mendeley.com/documents/?uuid=c2c9e633-4e8c-40ed-93ad-65fa4247dd76" ] }, { "id" : "ITEM-3", "itemData" : { "DOI" : "10.1371/journal.pone.0023238", "ISBN" : "1932-6203 (Electronic)\\r1932-6203 (Linking)", "ISSN" : "19326203", "PMID" : "21886784", "abstract" : "We previously found that chronic tuberous sclerosis protein 2 (TSC2) deletion induces activation of mammalian target of rapamycin Complex 1 (mTORC1) and leads to hypertrophy of pancreatic beta cells from pancreatic beta cell-specific TSC2 knockout (\u03b2TSC2(-/-)) mice. The present study examines the effects of TSC2 ablation on insulin secretion from pancreatic beta cells.", "author" : [ { "dropping-particle" : "", "family" : "Koyanagi", "given" : "Maki", "non-dropping-particle" : "", "parse-names" : false, "suffix" : "" }, { "dropping-particle" : "", "family" : "Asahara", "given" : "Shun Ichiro", "non-dropping-particle" : "", "parse-names" : false, "suffix" : "" }, { "dropping-particle" : "", "family" : "Matsuda", "given" : "Tomokazu", "non-dropping-particle" : "", "parse-names" : false, "suffix" : "" }, { "dropping-particle" : "", "family" : "Hashimoto", "given" : "Naoko", "non-dropping-particle" : "", "parse-names" : false, "suffix" : "" }, { "dropping-particle" : "", "family" : "Shigeyama", "given" : "Yutaka", "non-dropping-particle" : "", "parse-names" : false, "suffix" : "" }, { "dropping-particle" : "", "family" : "Shibutani", "given" : "Yuki", "non-dropping-particle" : "", "parse-names" : false, "suffix" : "" }, { "dropping-particle" : "", "family" : "Kanno", "given" : "Ayumi", "non-dropping-particle" : "", "parse-names" : false, "suffix" : "" }, { "dropping-particle" : "", "family" : "Fuchita", "given" : "Megumi", "non-dropping-particle" : "", "parse-names" : false, "suffix" : "" }, { "dropping-particle" : "", "family" : "Mikami", "given" : "Tomoko", "non-dropping-particle" : "", "parse-names" : false, "suffix" : "" }, { "dropping-particle" : "", "family" : "Hosooka", "given" : "Tetsutya", "non-dropping-particle" : "", "parse-names" : false, "suffix" : "" }, { "dropping-particle" : "", "family" : "Inoue", "given" : "Hiroshi", "non-dropping-particle" : "", "parse-names" : false, "suffix" : "" }, { "dropping-particle" : "", "family" : "Matsumoto", "given" : "Michihiro", "non-dropping-particle" : "", "parse-names" : false, "suffix" : "" }, { "dropping-particle" : "", "family" : "Koike", "given" : "Masato", "non-dropping-particle" : "", "parse-names" : false, "suffix" : "" }, { "dropping-particle" : "", "family" : "Uchiyama", "given" : "Yasuo", "non-dropping-particle" : "", "parse-names" : false, "suffix" : "" }, { "dropping-particle" : "", "family" : "Noda", "given" : "Tetsuo", "non-dropping-particle" : "", "parse-names" : false, "suffix" : "" }, { "dropping-particle" : "", "family" : "Seino", "given" : "Susumu", "non-dropping-particle" : "", "parse-names" : false, "suffix" : "" }, { "dropping-particle" : "", "family" : "Kasuga", "given" : "Masato", "non-dropping-particle" : "", "parse-names" : false, "suffix" : "" }, { "dropping-particle" : "", "family" : "Kido", "given" : "Yoshiaki", "non-dropping-particle" : "", "parse-names" : false, "suffix" : "" } ], "container-title" : "PLoS ONE", "id" : "ITEM-3", "issue" : "8", "issued" : { "date-parts" : [ [ "2011" ] ] }, "title" : "Ablation of TSC2 enhances insulin secretion by increasing the number of mitochondria through activation of mTORC1", "type" : "article-journal", "volume" : "6" }, "uris" : [ "http://www.mendeley.com/documents/?uuid=18b314e2-8b30-4db5-90bd-21289c55b45d" ] } ], "mendeley" : { "formattedCitation" : "[16\u201318]", "plainTextFormattedCitation" : "[16\u201318]", "previouslyFormattedCitation" : "[16\u201318]" }, "properties" : { "noteIndex" : 0 }, "schema" : "https://github.com/citation-style-language/schema/raw/master/csl-citation.json" }</w:instrText>
       </w:r>
       <w:r>
         <w:fldChar w:fldCharType="separate"/>
@@ -199,225 +338,13 @@
         <w:rPr>
           <w:noProof/>
         </w:rPr>
-        <w:t>[5, 6]</w:t>
+        <w:t>[16–18]</w:t>
       </w:r>
       <w:r>
         <w:fldChar w:fldCharType="end"/>
       </w:r>
       <w:r>
-        <w:t>.  The mechanism</w:t>
-      </w:r>
-      <w:r>
-        <w:t>(</w:t>
-      </w:r>
-      <w:r>
-        <w:t>s</w:t>
-      </w:r>
-      <w:r>
-        <w:t>)</w:t>
-      </w:r>
-      <w:r>
-        <w:t xml:space="preserve"> by which </w:t>
-      </w:r>
-      <w:r>
-        <w:t>these diets have these effects have not yet been completely elucidated.</w:t>
-      </w:r>
-    </w:p>
-    <w:p/>
-    <w:p>
-      <w:proofErr w:type="gramStart"/>
-      <w:r>
-        <w:t>mTORC1</w:t>
-      </w:r>
-      <w:proofErr w:type="gramEnd"/>
-      <w:r>
-        <w:t xml:space="preserve"> is a nutrient responsive protein kinase complex expressed in all known eukaryotic cells.  This complex is activated by anabolic signals such as insulin, amino acids and energy abundance (see </w:t>
-      </w:r>
-      <w:r>
-        <w:fldChar w:fldCharType="begin" w:fldLock="1"/>
-      </w:r>
-      <w:r>
-        <w:instrText>ADDIN CSL_CITATION { "citationItems" : [ { "id" : "ITEM-1", "itemData" : { "DOI" : "10.1038/nature14190", "ISSN" : "0028-0836", "author" : [ { "dropping-particle" : "", "family" : "Efeyan", "given" : "Alejo", "non-dropping-particle" : "", "parse-names" : false, "suffix" : "" }, { "dropping-particle" : "", "family" : "Comb", "given" : "William C.", "non-dropping-particle" : "", "parse-names" : false, "suffix" : "" }, { "dropping-particle" : "", "family" : "Sabatini", "given" : "David\u00a0M.", "non-dropping-particle" : "", "parse-names" : false, "suffix" : "" } ], "container-title" : "Nature", "id" : "ITEM-1", "issue" : "7534", "issued" : { "date-parts" : [ [ "2015", "1", "14" ] ] }, "page" : "302-310", "title" : "Nutrient-sensing mechanisms and pathways", "type" : "article-journal", "volume" : "517" }, "uris" : [ "http://www.mendeley.com/documents/?uuid=952dde5c-6038-44e6-a49f-5662ed97c872" ] } ], "mendeley" : { "formattedCitation" : "[7]", "plainTextFormattedCitation" : "[7]", "previouslyFormattedCitation" : "[7]" }, "properties" : { "noteIndex" : 0 }, "schema" : "https://github.com/citation-style-language/schema/raw/master/csl-citation.json" }</w:instrText>
-      </w:r>
-      <w:r>
-        <w:fldChar w:fldCharType="separate"/>
-      </w:r>
-      <w:r>
-        <w:rPr>
-          <w:noProof/>
-        </w:rPr>
-        <w:t>[7]</w:t>
-      </w:r>
-      <w:r>
-        <w:fldChar w:fldCharType="end"/>
-      </w:r>
-      <w:r>
-        <w:t xml:space="preserve"> </w:t>
-      </w:r>
-      <w:r>
-        <w:t xml:space="preserve">for review).  </w:t>
-      </w:r>
-      <w:proofErr w:type="gramStart"/>
-      <w:r>
-        <w:t>mTORC1</w:t>
-      </w:r>
-      <w:proofErr w:type="gramEnd"/>
-      <w:r>
-        <w:t xml:space="preserve"> integrates these signals, and helps to co-ordinate such anabolic processes a</w:t>
-      </w:r>
-      <w:r>
-        <w:t xml:space="preserve">s </w:t>
-      </w:r>
-      <w:proofErr w:type="spellStart"/>
-      <w:r>
-        <w:t>lipogenesis</w:t>
-      </w:r>
-      <w:proofErr w:type="spellEnd"/>
-      <w:r>
-        <w:t xml:space="preserve"> </w:t>
-      </w:r>
-      <w:r>
-        <w:fldChar w:fldCharType="begin" w:fldLock="1"/>
-      </w:r>
-      <w:r>
-        <w:instrText>ADDIN CSL_CITATION { "citationItems" : [ { "id" : "ITEM-1", "itemData" : { "DOI" : "10.1016/j.cmet.2011.06.002", "ISSN" : "1932-7420", "PMID" : "21723501", "abstract" : "Through unknown mechanisms, insulin activates the sterol regulatory element-binding protein (SREBP1c) transcription factor to promote hepatic lipogenesis. We find that this induction is dependent on the mammalian target of rapamycin (mTOR) complex 1 (mTORC1). To further define the role of mTORC1 in the regulation of SREBP1c in the liver, we generated mice with liver-specific deletion of TSC1 (LTsc1KO), which results in insulin-independent activation of mTORC1. Surprisingly, the LTsc1KO mice are protected from age- and diet-induced hepatic steatosis and display hepatocyte-intrinsic defects in SREBP1c activation and de novo lipogenesis. These phenotypes result from attenuation of Akt signaling driven by mTORC1-dependent insulin resistance. Therefore, mTORC1 activation is not sufficient to stimulate hepatic SREBP1c in the absence of Akt signaling, revealing the existence of an additional downstream pathway also required for this induction. We provide evidence that this mTORC1-independent pathway involves Akt-mediated suppression of Insig2a, a liver-specific transcript encoding the SREBP1c inhibitor INSIG2.", "author" : [ { "dropping-particle" : "", "family" : "Yecies", "given" : "Jessica L.", "non-dropping-particle" : "", "parse-names" : false, "suffix" : "" }, { "dropping-particle" : "", "family" : "Zhang", "given" : "Hui H", "non-dropping-particle" : "", "parse-names" : false, "suffix" : "" }, { "dropping-particle" : "", "family" : "Menon", "given" : "Suchithra", "non-dropping-particle" : "", "parse-names" : false, "suffix" : "" }, { "dropping-particle" : "", "family" : "Liu", "given" : "Sihao", "non-dropping-particle" : "", "parse-names" : false, "suffix" : "" }, { "dropping-particle" : "", "family" : "Yecies", "given" : "Derek", "non-dropping-particle" : "", "parse-names" : false, "suffix" : "" }, { "dropping-particle" : "", "family" : "Lipovsky", "given" : "Alex I", "non-dropping-particle" : "", "parse-names" : false, "suffix" : "" }, { "dropping-particle" : "", "family" : "Gorgun", "given" : "Cem", "non-dropping-particle" : "", "parse-names" : false, "suffix" : "" }, { "dropping-particle" : "", "family" : "Kwiatkowski", "given" : "David J.", "non-dropping-particle" : "", "parse-names" : false, "suffix" : "" }, { "dropping-particle" : "", "family" : "Hotamisligil", "given" : "G\u00f6khan\u00a0S.", "non-dropping-particle" : "", "parse-names" : false, "suffix" : "" }, { "dropping-particle" : "", "family" : "Lee", "given" : "Chih-Hao", "non-dropping-particle" : "", "parse-names" : false, "suffix" : "" }, { "dropping-particle" : "", "family" : "Manning", "given" : "Brendan D", "non-dropping-particle" : "", "parse-names" : false, "suffix" : "" } ], "container-title" : "Cell metabolism", "id" : "ITEM-1", "issue" : "1", "issued" : { "date-parts" : [ [ "2011", "7" ] ] }, "page" : "21-32", "title" : "Akt Stimulates Hepatic SREBP1c and Lipogenesis through Parallel mTORC1-Dependent and Independent Pathways.", "type" : "article-journal", "volume" : "14" }, "uris" : [ "http://www.mendeley.com/documents/?uuid=f9319631-8a12-4232-8483-be209712c9a9" ] }, { "id" : "ITEM-2", "itemData" : { "DOI" : "10.2337/db09-1602", "ISBN" : "1939-327X (Electronic)\\r0012-1797 (Linking)", "ISSN" : "00121797", "PMID" : "20068142", "abstract" : "In metazoans, target of rapamycin complex 1 (TORC1) plays the key role in nutrient- and hormone-dependent control of metabolism. However, the role of TORC1 in regulation of triglyceride storage and metabolism remains largely unknown.", "author" : [ { "dropping-particle" : "", "family" : "Chakrabarti", "given" : "Partha", "non-dropping-particle" : "", "parse-names" : false, "suffix" : "" }, { "dropping-particle" : "", "family" : "English", "given" : "Taylor", "non-dropping-particle" : "", "parse-names" : false, "suffix" : "" }, { "dropping-particle" : "", "family" : "Shi", "given" : "Jun", "non-dropping-particle" : "", "parse-names" : false, "suffix" : "" }, { "dropping-particle" : "", "family" : "Smas", "given" : "Cynthia M.", "non-dropping-particle" : "", "parse-names" : false, "suffix" : "" }, { "dropping-particle" : "V.", "family" : "Kandror", "given" : "Konstantin", "non-dropping-particle" : "", "parse-names" : false, "suffix" : "" } ], "container-title" : "Diabetes", "id" : "ITEM-2", "issue" : "4", "issued" : { "date-parts" : [ [ "2010", "4" ] ] }, "page" : "775-781", "title" : "Mammalian target of rapamycin complex 1 suppresses lipolysis, stimulates lipogenesis, and promotes fat storage", "type" : "article-journal", "volume" : "59" }, "uris" : [ "http://www.mendeley.com/documents/?uuid=ff74ffd1-34e3-4dca-a9c7-d473d0be62c7" ] }, { "id" : "ITEM-3", "itemData" : { "DOI" : "10.1073/pnas.0914798107", "ISSN" : "1091-6490", "PMID" : "20133650", "abstract" : "The livers of insulin-resistant, diabetic mice manifest selective insulin resistance, suggesting a bifurcation in the insulin signaling pathway: Insulin loses its ability to block glucose production (i.e., it fails to suppress PEPCK and other genes of gluconeogenesis), yet it retains its ability to stimulate fatty acid synthesis (i.e., continued enhancement of genes of lipogenesis). Enhanced lipogenesis is accompanied by an insulin-stimulated increase in the mRNA encoding SREBP-1c, a transcription factor that activates the entire lipogenic program. Here, we report a branch point in the insulin signaling pathway that may account for selective insulin resistance. Exposure of rat hepatocytes to insulin produced a 25-fold increase in SREBP-1c mRNA and a 95% decrease in PEPCK mRNA. Insulin-mediated changes in both mRNAs were blocked by inhibitors of PI3K and Akt, indicating that these kinases are required for both pathways. In contrast, subnanomolar concentrations of rapamycin, an inhibitor of the mTORC1 kinase, blocked insulin induction of SREBP-1c, but had no effect on insulin suppression of PEPCK. We observed a similar selective effect of rapamycin in livers of rats and mice that experienced an insulin surge in response to a fasting-refeeding protocol. A specific inhibitor of S6 kinase, a downstream target of mTORC1, did not block insulin induction of SREBP-1c, suggesting a downstream pathway distinct from S6 kinase. These results establish mTORC1 as an essential component in the insulin-regulated pathway for hepatic lipogenesis but not gluconeogenesis, and may help to resolve the paradox of selective insulin resistance in livers of diabetic rodents.", "author" : [ { "dropping-particle" : "", "family" : "Li", "given" : "Shijie", "non-dropping-particle" : "", "parse-names" : false, "suffix" : "" }, { "dropping-particle" : "", "family" : "Brown", "given" : "Michael\u00a0S.", "non-dropping-particle" : "", "parse-names" : false, "suffix" : "" }, { "dropping-particle" : "", "family" : "Goldstein", "given" : "Joseph\u00a0L.", "non-dropping-particle" : "", "parse-names" : false, "suffix" : "" } ], "container-title" : "Proceedings of the National Academy of Sciences of the United States of America", "id" : "ITEM-3", "issue" : "8", "issued" : { "date-parts" : [ [ "2010", "2" ] ] }, "page" : "3441-6", "title" : "Bifurcation of insulin signaling pathway in rat liver: mTORC1 required for stimulation of lipogenesis, but not inhibition of gluconeogenesis.", "type" : "article-journal", "volume" : "107" }, "uris" : [ "http://www.mendeley.com/documents/?uuid=d1d15711-516f-4e9b-a77f-cdb52a2755e6" ] } ], "mendeley" : { "formattedCitation" : "[8\u201310]", "plainTextFormattedCitation" : "[8\u201310]", "previouslyFormattedCitation" : "[8\u201310]" }, "properties" : { "noteIndex" : 0 }, "schema" : "https://github.com/citation-style-language/schema/raw/master/csl-citation.json" }</w:instrText>
-      </w:r>
-      <w:r>
-        <w:fldChar w:fldCharType="separate"/>
-      </w:r>
-      <w:r>
-        <w:rPr>
-          <w:noProof/>
-        </w:rPr>
-        <w:t>[8–10]</w:t>
-      </w:r>
-      <w:r>
-        <w:fldChar w:fldCharType="end"/>
-      </w:r>
-      <w:r>
-        <w:t xml:space="preserve">, </w:t>
-      </w:r>
-      <w:r>
-        <w:t xml:space="preserve">glycogenesis </w:t>
-      </w:r>
-      <w:r>
-        <w:fldChar w:fldCharType="begin" w:fldLock="1"/>
-      </w:r>
-      <w:r>
-        <w:instrText>ADDIN CSL_CITATION { "citationItems" : [ { "id" : "ITEM-1", "itemData" : { "DOI" : "10.2337/db13-1531", "ISSN" : "1939-327X", "PMID" : "24722244", "abstract" : "Glycogen and lipids are major storage forms of energy that are tightly regulated by hormones and metabolic signals. We demonstrate that feeding mice a high-fat diet (HFD) increases hepatic glycogen due to increased expression of the glycogenic scaffolding protein PTG/R5. PTG promoter activity was increased and glycogen levels were augmented in mice and cells after activation of the mechanistic target of rapamycin complex 1 (mTORC1) and its downstream target SREBP1. Deletion of the PTG gene in mice prevented HFD-induced hepatic glycogen accumulation. Of note, PTG deletion also blocked hepatic steatosis in HFD-fed mice and reduced the expression of numerous lipogenic genes. Additionally, PTG deletion reduced fasting glucose and insulin levels in obese mice while improving insulin sensitivity, a result of reduced hepatic glucose output. This metabolic crosstalk was due to decreased mTORC1 and SREBP activity in PTG knockout mice or knockdown cells, suggesting a positive feedback loop in which once accumulated, glycogen stimulates the mTORC1/SREBP1 pathway to shift energy storage to lipogenesis. Together, these data reveal a previously unappreciated broad role for glycogen in the control of energy homeostasis.", "author" : [ { "dropping-particle" : "", "family" : "Lu", "given" : "Binbin", "non-dropping-particle" : "", "parse-names" : false, "suffix" : "" }, { "dropping-particle" : "", "family" : "Bridges", "given" : "Dave", "non-dropping-particle" : "", "parse-names" : false, "suffix" : "" }, { "dropping-particle" : "", "family" : "Yang", "given" : "Yemen", "non-dropping-particle" : "", "parse-names" : false, "suffix" : "" }, { "dropping-particle" : "", "family" : "Fisher", "given" : "Kaleigh", "non-dropping-particle" : "", "parse-names" : false, "suffix" : "" }, { "dropping-particle" : "", "family" : "Cheng", "given" : "Alan", "non-dropping-particle" : "", "parse-names" : false, "suffix" : "" }, { "dropping-particle" : "", "family" : "Chang", "given" : "Louise", "non-dropping-particle" : "", "parse-names" : false, "suffix" : "" }, { "dropping-particle" : "", "family" : "Meng", "given" : "Zhuoxian Zhuo-Xian", "non-dropping-particle" : "", "parse-names" : false, "suffix" : "" }, { "dropping-particle" : "", "family" : "Lin", "given" : "Jiandie D.", "non-dropping-particle" : "", "parse-names" : false, "suffix" : "" }, { "dropping-particle" : "", "family" : "Downes", "given" : "Michael", "non-dropping-particle" : "", "parse-names" : false, "suffix" : "" }, { "dropping-particle" : "", "family" : "Yu", "given" : "Ruth T", "non-dropping-particle" : "", "parse-names" : false, "suffix" : "" }, { "dropping-particle" : "", "family" : "Liddle", "given" : "Christopher", "non-dropping-particle" : "", "parse-names" : false, "suffix" : "" }, { "dropping-particle" : "", "family" : "Evans", "given" : "Ronald M.", "non-dropping-particle" : "", "parse-names" : false, "suffix" : "" }, { "dropping-particle" : "", "family" : "Saltiel", "given" : "Alan\u00a0R.", "non-dropping-particle" : "", "parse-names" : false, "suffix" : "" } ], "container-title" : "Diabetes", "id" : "ITEM-1", "issue" : "9", "issued" : { "date-parts" : [ [ "2014", "9", "10" ] ] }, "page" : "2935-48", "title" : "Metabolic crosstalk: molecular links between glycogen and lipid metabolism in obesity.", "type" : "article-journal", "volume" : "63" }, "uris" : [ "http://www.mendeley.com/documents/?uuid=dd589c4b-b51f-43f2-a8cd-84cfbe3581fb" ] } ], "mendeley" : { "formattedCitation" : "[11]", "plainTextFormattedCitation" : "[11]", "previouslyFormattedCitation" : "[11]" }, "properties" : { "noteIndex" : 0 }, "schema" : "https://github.com/citation-style-language/schema/raw/master/csl-citation.json" }</w:instrText>
-      </w:r>
-      <w:r>
-        <w:fldChar w:fldCharType="separate"/>
-      </w:r>
-      <w:r>
-        <w:rPr>
-          <w:noProof/>
-        </w:rPr>
-        <w:t>[11]</w:t>
-      </w:r>
-      <w:r>
-        <w:fldChar w:fldCharType="end"/>
-      </w:r>
-      <w:r>
-        <w:t xml:space="preserve">, </w:t>
-      </w:r>
-      <w:r>
-        <w:t>cellular differentiation</w:t>
-      </w:r>
-      <w:r>
-        <w:t xml:space="preserve"> </w:t>
-      </w:r>
-      <w:r>
-        <w:fldChar w:fldCharType="begin" w:fldLock="1"/>
-      </w:r>
-      <w:r>
-        <w:instrText>ADDIN CSL_CITATION { "citationItems" : [ { "id" : "ITEM-1", "itemData" : { "DOI" : "10.1371/journal.pone.0006189", "ISSN" : "1932-6203", "PMID" : "19593385", "abstract" : "BACKGROUND: The signaling pathways imposing hormonal control over adipocyte differentiation are poorly understood. While insulin and Akt signaling have been found previously to be essential for adipogenesis, the relative importance of their many downstream branches have not been defined. One direct substrate that is inhibited by Akt-mediated phosphorylation is the tuberous sclerosis complex 2 (TSC2) protein, which associates with TSC1 and acts as a critical negative regulator of the mammalian target of rapamycin (mTOR) complex 1 (mTORC1). Loss of function of the TSC1-TSC2 complex results in constitutive mTORC1 signaling and, through mTORC1-dependent feedback mechanisms and loss of mTORC2 activity, leads to a concomitant block of Akt signaling to its other downstream targets. METHODOLOGY/PRINCIPAL FINDINGS: We find that, despite severe insulin resistance and the absence of Akt signaling, TSC2-deficient mouse embryo fibroblasts and 3T3-L1 pre-adipocytes display enhanced adipocyte differentiation that is dependent on the elevated mTORC1 activity in these cells. Activation of mTORC1 causes a robust increase in the mRNA and protein expression of peroxisome proliferator-activated receptor gamma (PPARgamma), which is the master transcriptional regulator of adipocyte differentiation. In examining the requirements for different Akt-mediated phosphorylation sites on TSC2, we find that only TSC2 mutants lacking all five previously identified Akt sites fully block insulin-stimulated mTORC1 signaling in reconstituted Tsc2 null cells, and this mutant also inhibits adipogenesis. Finally, renal angiomyolipomas from patients with tuberous sclerosis complex contain both adipose and smooth muscle-like components with activated mTORC1 signaling and elevated PPARgamma expression. CONCLUSIONS/SIGNIFICANCE: This study demonstrates that activation of mTORC1 signaling is a critical step in adipocyte differentiation and identifies TSC2 as a primary target of Akt driving this process. Therefore, the TSC1-TSC2 complex regulates the differentiation of mesenchymal cell lineages, at least in part, through its control of mTORC1 activity and PPARgamma expression.", "author" : [ { "dropping-particle" : "", "family" : "Zhang", "given" : "Hui H", "non-dropping-particle" : "", "parse-names" : false, "suffix" : "" }, { "dropping-particle" : "", "family" : "Huang", "given" : "Jingxiang", "non-dropping-particle" : "", "parse-names" : false, "suffix" : "" }, { "dropping-particle" : "", "family" : "D\u00fcvel", "given" : "Katrin", "non-dropping-particle" : "", "parse-names" : false, "suffix" : "" }, { "dropping-particle" : "", "family" : "Boback", "given" : "Bernard", "non-dropping-particle" : "", "parse-names" : false, "suffix" : "" }, { "dropping-particle" : "", "family" : "Wu", "given" : "Shulin", "non-dropping-particle" : "", "parse-names" : false, "suffix" : "" }, { "dropping-particle" : "", "family" : "Squillace", "given" : "Rachel M", "non-dropping-particle" : "", "parse-names" : false, "suffix" : "" }, { "dropping-particle" : "", "family" : "Wu", "given" : "Chin-Lee", "non-dropping-particle" : "", "parse-names" : false, "suffix" : "" }, { "dropping-particle" : "", "family" : "Manning", "given" : "Brendan D", "non-dropping-particle" : "", "parse-names" : false, "suffix" : "" } ], "container-title" : "PloS one", "id" : "ITEM-1", "issue" : "7", "issued" : { "date-parts" : [ [ "2009", "1" ] ] }, "page" : "e6189", "title" : "Insulin stimulates adipogenesis through the Akt-TSC2-mTORC1 pathway.", "type" : "article-journal", "volume" : "4" }, "uris" : [ "http://www.mendeley.com/documents/?uuid=6fc36384-898f-4b5d-8a9f-ab4214f39073" ] }, { "id" : "ITEM-2", "itemData" : { "DOI" : "10.1038/srep09676", "author" : [ { "dropping-particle" : "", "family" : "Hatfield", "given" : "Isabelle", "non-dropping-particle" : "", "parse-names" : false, "suffix" : "" }, { "dropping-particle" : "", "family" : "Harvey", "given" : "Innocence", "non-dropping-particle" : "", "parse-names" : false, "suffix" : "" }, { "dropping-particle" : "", "family" : "Yates", "given" : "Erika R.", "non-dropping-particle" : "", "parse-names" : false, "suffix" : "" }, { "dropping-particle" : "", "family" : "Redd", "given" : "JeAnna R.", "non-dropping-particle" : "", "parse-names" : false, "suffix" : "" }, { "dropping-particle" : "", "family" : "Reiter", "given" : "Lawremc T.", "non-dropping-particle" : "", "parse-names" : false, "suffix" : "" }, { "dropping-particle" : "", "family" : "Bridges", "given" : "Dave", "non-dropping-particle" : "", "parse-names" : false, "suffix" : "" } ], "container-title" : "Scientific Reports", "id" : "ITEM-2", "issued" : { "date-parts" : [ [ "2015", "11", "2" ] ] }, "page" : "9676", "title" : "The role of TORC1 in muscle development in Drosophila.", "type" : "article-journal", "volume" : "5" }, "uris" : [ "http://www.mendeley.com/documents/?uuid=94107e24-4e61-4172-b643-1e38bfdc3c43" ] }, { "id" : "ITEM-3", "itemData" : { "DOI" : "10.1074/jbc.C100406200", "ISSN" : "0021-9258", "PMID" : "11500483", "abstract" : "Rapamycin inhibits differentiation of mouse C2C12 myoblasts, a tissue culture model for skeletal muscle differentiation. The mechanism by which a rapamycin-sensitive signaling pathway regulates myogenesis is largely unknown. The mammalian target of rapamycin (mTOR) is a central regulator of cell growth and proliferation, but its role in myogenesis has not been examined directly. Here we report the investigation of the function of mTOR and its downstream effectors in muscle differentiation. Rapamycin exerts an inhibitory effect on C2C12 myogenesis at different stages, implying that a rapamycin-sensitive pathway may be required for multiple processes during muscle differentiation. The mTOR protein level increases 10-fold during differentiation, via a post-transcriptional mechanism. As the first direct demonstration of the essential role of mTOR in muscle differentiation, we show that a rapamycin-resistant mTOR, but not S6 kinase 1, can rescue rapamycin-inhibited myogenesis. Remarkably, the myogenic function of mTOR does not require its kinase activity. Two downstream effectors of the rapamycin-sensitive pathway, S6 kinase 1 and eIF4E-binding protein 1, undergo differential regulation during myogenesis, but neither protein is the relevant effector for the myogenic signaling of mTOR. Taken together, our observations suggest a novel mTOR signaling mechanism essential for skeletal muscle differentiation.", "author" : [ { "dropping-particle" : "", "family" : "Erbay", "given" : "E", "non-dropping-particle" : "", "parse-names" : false, "suffix" : "" }, { "dropping-particle" : "", "family" : "Chen", "given" : "J", "non-dropping-particle" : "", "parse-names" : false, "suffix" : "" } ], "container-title" : "The Journal of biological chemistry", "id" : "ITEM-3", "issue" : "39", "issued" : { "date-parts" : [ [ "2001", "9", "28" ] ] }, "page" : "36079-82", "title" : "The mammalian target of rapamycin regulates C2C12 myogenesis via a kinase-independent mechanism.", "type" : "article-journal", "volume" : "276" }, "uris" : [ "http://www.mendeley.com/documents/?uuid=ad06618c-c676-4c47-81f0-b61efa4769c0" ] } ], "mendeley" : { "formattedCitation" : "[12\u201314]", "plainTextFormattedCitation" : "[12\u201314]", "previouslyFormattedCitation" : "[12\u201314]" }, "properties" : { "noteIndex" : 0 }, "schema" : "https://github.com/citation-style-language/schema/raw/master/csl-citation.json" }</w:instrText>
-      </w:r>
-      <w:r>
-        <w:fldChar w:fldCharType="separate"/>
-      </w:r>
-      <w:r>
-        <w:rPr>
-          <w:noProof/>
-        </w:rPr>
-        <w:t>[12–14]</w:t>
-      </w:r>
-      <w:r>
-        <w:fldChar w:fldCharType="end"/>
-      </w:r>
-      <w:r>
-        <w:t xml:space="preserve"> while promoting insulin resistance </w:t>
-      </w:r>
-      <w:r>
-        <w:fldChar w:fldCharType="begin" w:fldLock="1"/>
-      </w:r>
-      <w:r>
-        <w:instrText>ADDIN CSL_CITATION { "citationItems" : [ { "id" : "ITEM-1", "itemData" : { "DOI" : "10.1016/j.cmet.2011.06.002", "ISSN" : "1932-7420", "PMID" : "21723501", "abstract" : "Through unknown mechanisms, insulin activates the sterol regulatory element-binding protein (SREBP1c) transcription factor to promote hepatic lipogenesis. We find that this induction is dependent on the mammalian target of rapamycin (mTOR) complex 1 (mTORC1). To further define the role of mTORC1 in the regulation of SREBP1c in the liver, we generated mice with liver-specific deletion of TSC1 (LTsc1KO), which results in insulin-independent activation of mTORC1. Surprisingly, the LTsc1KO mice are protected from age- and diet-induced hepatic steatosis and display hepatocyte-intrinsic defects in SREBP1c activation and de novo lipogenesis. These phenotypes result from attenuation of Akt signaling driven by mTORC1-dependent insulin resistance. Therefore, mTORC1 activation is not sufficient to stimulate hepatic SREBP1c in the absence of Akt signaling, revealing the existence of an additional downstream pathway also required for this induction. We provide evidence that this mTORC1-independent pathway involves Akt-mediated suppression of Insig2a, a liver-specific transcript encoding the SREBP1c inhibitor INSIG2.", "author" : [ { "dropping-particle" : "", "family" : "Yecies", "given" : "Jessica L.", "non-dropping-particle" : "", "parse-names" : false, "suffix" : "" }, { "dropping-particle" : "", "family" : "Zhang", "given" : "Hui H", "non-dropping-particle" : "", "parse-names" : false, "suffix" : "" }, { "dropping-particle" : "", "family" : "Menon", "given" : "Suchithra", "non-dropping-particle" : "", "parse-names" : false, "suffix" : "" }, { "dropping-particle" : "", "family" : "Liu", "given" : "Sihao", "non-dropping-particle" : "", "parse-names" : false, "suffix" : "" }, { "dropping-particle" : "", "family" : "Yecies", "given" : "Derek", "non-dropping-particle" : "", "parse-names" : false, "suffix" : "" }, { "dropping-particle" : "", "family" : "Lipovsky", "given" : "Alex I", "non-dropping-particle" : "", "parse-names" : false, "suffix" : "" }, { "dropping-particle" : "", "family" : "Gorgun", "given" : "Cem", "non-dropping-particle" : "", "parse-names" : false, "suffix" : "" }, { "dropping-particle" : "", "family" : "Kwiatkowski", "given" : "David J.", "non-dropping-particle" : "", "parse-names" : false, "suffix" : "" }, { "dropping-particle" : "", "family" : "Hotamisligil", "given" : "G\u00f6khan\u00a0S.", "non-dropping-particle" : "", "parse-names" : false, "suffix" : "" }, { "dropping-particle" : "", "family" : "Lee", "given" : "Chih-Hao", "non-dropping-particle" : "", "parse-names" : false, "suffix" : "" }, { "dropping-particle" : "", "family" : "Manning", "given" : "Brendan D", "non-dropping-particle" : "", "parse-names" : false, "suffix" : "" } ], "container-title" : "Cell metabolism", "id" : "ITEM-1", "issue" : "1", "issued" : { "date-parts" : [ [ "2011", "7" ] ] }, "page" : "21-32", "title" : "Akt Stimulates Hepatic SREBP1c and Lipogenesis through Parallel mTORC1-Dependent and Independent Pathways.", "type" : "article-journal", "volume" : "14" }, "uris" : [ "http://www.mendeley.com/documents/?uuid=f9319631-8a12-4232-8483-be209712c9a9" ] }, { "id" : "ITEM-2", "itemData" : { "DOI" : "10.1016/j.cub.2004.08.026", "ISSN" : "0960-9822", "PMID" : "15380067", "abstract" : "Tuberous sclerosis is a largely benign tumor syndrome derived from the acquisition of somatic lesions in genes encoding the tumor suppressor products, TSC1 or TSC2. Loss of function of the TSC1-TSC2 complex, which acts as a Rheb GAP, yields constitutive, unrestrained signaling from the cell growth machinery comprised of Rheb, mTOR, and S6K. We demonstrate herein that constitutive activation of the Rheb/mTOR/S6K cassette, whether by genetic deletion of TSC1 or TSC2 or by ectopic expression of Rheb, is sufficient to induce insulin resistance. This is the result of downregulation of the insulin receptor substrates, IRS1 and IRS2, which become limiting for signal transmission from the insulin receptor to PI3K. Downstream of PI3K, the survival kinase, Akt, is completely refractory to activation by IRS-dependent growth factor pathways such as insulin or IGF-I in TSC1- or TSC2-deficient cells but not to activation by IRS-independent pathways such as those utilized by PDGF. The antiapoptotic program induced by IGF-I but not PDGF is severely compromised in TSC2 null cells. Our results suggest that inappropriate activation of the Rheb/mTOR/S6K pathway imposes a negative feedback program to attenuate IRS-dependent processes such as cell survival.", "author" : [ { "dropping-particle" : "", "family" : "Shah", "given" : "O Jameel", "non-dropping-particle" : "", "parse-names" : false, "suffix" : "" }, { "dropping-particle" : "", "family" : "Wang", "given" : "Zhiyong", "non-dropping-particle" : "", "parse-names" : false, "suffix" : "" }, { "dropping-particle" : "", "family" : "Hunter", "given" : "Tony", "non-dropping-particle" : "", "parse-names" : false, "suffix" : "" } ], "container-title" : "Current Biology", "id" : "ITEM-2", "issue" : "18", "issued" : { "date-parts" : [ [ "2004", "9", "21" ] ] }, "page" : "1650-6", "title" : "Inappropriate activation of the TSC/Rheb/mTOR/S6K cassette induces IRS1/2 depletion, insulin resistance, and cell survival deficiencies.", "type" : "article-journal", "volume" : "14" }, "uris" : [ "http://www.mendeley.com/documents/?uuid=a7a425ac-80da-43e8-8e18-25721c6592ad" ] } ], "mendeley" : { "formattedCitation" : "[8, 15]", "plainTextFormattedCitation" : "[8, 15]", "previouslyFormattedCitation" : "[8, 15]" }, "properties" : { "noteIndex" : 0 }, "schema" : "https://github.com/citation-style-language/schema/raw/master/csl-citation.json" }</w:instrText>
-      </w:r>
-      <w:r>
-        <w:fldChar w:fldCharType="separate"/>
-      </w:r>
-      <w:r>
-        <w:rPr>
-          <w:noProof/>
-        </w:rPr>
-        <w:t>[8, 15]</w:t>
-      </w:r>
-      <w:r>
-        <w:fldChar w:fldCharType="end"/>
-      </w:r>
-      <w:r>
-        <w:t xml:space="preserve"> in a tissue specific manner.  </w:t>
-      </w:r>
-      <w:r>
-        <w:t xml:space="preserve">Studies in fibroblasts also implicate </w:t>
-      </w:r>
-      <w:r>
-        <w:t xml:space="preserve">mTORC1 </w:t>
-      </w:r>
-      <w:r>
-        <w:t>as</w:t>
-      </w:r>
-      <w:r>
-        <w:t xml:space="preserve"> also a pos</w:t>
-      </w:r>
-      <w:r>
-        <w:t>itiv</w:t>
-      </w:r>
-      <w:r>
-        <w:t>e regulator of mitochondrial function</w:t>
-      </w:r>
-      <w:r>
-        <w:t xml:space="preserve"> and ATP production </w:t>
-      </w:r>
-      <w:r>
-        <w:fldChar w:fldCharType="begin" w:fldLock="1"/>
-      </w:r>
-      <w:r>
-        <w:instrText>ADDIN CSL_CITATION { "citationItems" : [ { "id" : "ITEM-1", "itemData" : { "DOI" : "10.1038/nature06322", "ISBN" : "1476-4687 (Electronic)", "ISSN" : "0028-0836", "PMID" : "18046414", "abstract" : "Transcriptional complexes that contain peroxisome-proliferator-activated receptor coactivator (PGC)-1alpha control mitochondrial oxidative function to maintain energy homeostasis in response to nutrient and hormonal signals. An important component in the energy and nutrient pathways is mammalian target of rapamycin (mTOR), a kinase that regulates cell growth, size and survival. However, it is unknown whether and how mTOR controls mitochondrial oxidative activities. Here we show that mTOR is necessary for the maintenance of mitochondrial oxidative function. In skeletal muscle tissues and cells, the mTOR inhibitor rapamycin decreased the gene expression of the mitochondrial transcriptional regulators PGC-1alpha, oestrogen-related receptor alpha and nuclear respiratory factors, resulting in a decrease in mitochondrial gene expression and oxygen consumption. Using computational genomics, we identified the transcription factor yin-yang 1 (YY1) as a common target of mTOR and PGC-1alpha. Knockdown of YY1 caused a significant decrease in mitochondrial gene expression and in respiration, and YY1 was required for rapamycin-dependent repression of those genes. Moreover, mTOR and raptor interacted with YY1, and inhibition of mTOR resulted in a failure of YY1 to interact with and be coactivated by PGC-1alpha. We have therefore identified a mechanism by which a nutrient sensor (mTOR) balances energy metabolism by means of the transcriptional control of mitochondrial oxidative function. These results have important implications for our understanding of how these pathways might be altered in metabolic diseases and cancer.", "author" : [ { "dropping-particle" : "", "family" : "Cunningham", "given" : "John T", "non-dropping-particle" : "", "parse-names" : false, "suffix" : "" }, { "dropping-particle" : "", "family" : "Rodgers", "given" : "Joseph T", "non-dropping-particle" : "", "parse-names" : false, "suffix" : "" }, { "dropping-particle" : "", "family" : "Arlow", "given" : "Daniel H", "non-dropping-particle" : "", "parse-names" : false, "suffix" : "" }, { "dropping-particle" : "", "family" : "Vazquez", "given" : "Francisca", "non-dropping-particle" : "", "parse-names" : false, "suffix" : "" }, { "dropping-particle" : "", "family" : "Mootha", "given" : "Vamsi K", "non-dropping-particle" : "", "parse-names" : false, "suffix" : "" }, { "dropping-particle" : "", "family" : "Puigserver", "given" : "Pere", "non-dropping-particle" : "", "parse-names" : false, "suffix" : "" } ], "container-title" : "Nature", "id" : "ITEM-1", "issue" : "7170", "issued" : { "date-parts" : [ [ "2007" ] ] }, "page" : "736-740", "title" : "mTOR controls mitochondrial oxidative function through a YY1-PGC-1alpha transcriptional complex.", "type" : "article-journal", "volume" : "450" }, "uris" : [ "http://www.mendeley.com/documents/?uuid=cca70de5-ea9a-40d4-91e4-4fc1f468e822" ] }, { "id" : "ITEM-2", "itemData" : { "DOI" : "10.1073/pnas.0912074106", "ISBN" : "1091-6490 (Electronic)\\r0027-8424 (Linking)", "ISSN" : "1091-6490", "PMID" : "20080789", "abstract" : "mTOR is a central regulator of cellular growth and metabolism. Using metabolic profiling and numerous small-molecule probes, we investigated whether mTOR affects immediate control over cellular metabolism by posttranslational mechanisms. Inhibiting the FKBP12/rapamycin-sensitive subset of mTOR functions in leukemic cells enhanced aerobic glycolysis and decreased uncoupled mitochondrial respiration within 25 min. mTOR is in a complex with the mitochondrial outer-membrane protein Bcl-xl and VDAC1. Bcl-xl, but not VDAC1, is a kinase substrate for mTOR in vitro, and mTOR regulates the association of Bcl-xl with mTOR. Inhibition of mTOR not only enhances aerobic glycolysis, but also induces a state of increased dependence on aerobic glycolysis in leukemic cells, as shown by the synergy between the glycolytic inhibitor 2-deoxyglucose and rapamycin in decreasing cell viability.", "author" : [ { "dropping-particle" : "", "family" : "Ramanathan", "given" : "Arvind", "non-dropping-particle" : "", "parse-names" : false, "suffix" : "" }, { "dropping-particle" : "", "family" : "Schreiber", "given" : "Stuart L", "non-dropping-particle" : "", "parse-names" : false, "suffix" : "" } ], "container-title" : "Proceedings of the National Academy of Sciences of the United States of America", "id" : "ITEM-2", "issue" : "52", "issued" : { "date-parts" : [ [ "2009" ] ] }, "page" : "22229-22232", "title" : "Direct control of mitochondrial function by mTOR.", "type" : "article-journal", "volume" : "106" }, "uris" : [ "http://www.mendeley.com/documents/?uuid=c2c9e633-4e8c-40ed-93ad-65fa4247dd76" ] }, { "id" : "ITEM-3", "itemData" : { "DOI" : "10.1371/journal.pone.0023238", "ISBN" : "1932-6203 (Electronic)\\r1932-6203 (Linking)", "ISSN" : "19326203", "PMID" : "21886784", "abstract" : "We previously found that chronic tuberous sclerosis protein 2 (TSC2) deletion induces activation of mammalian target of rapamycin Complex 1 (mTORC1) and leads to hypertrophy of pancreatic beta cells from pancreatic beta cell-specific TSC2 knockout (\u03b2TSC2(-/-)) mice. The present study examines the effects of TSC2 ablation on insulin secretion from pancreatic beta cells.", "author" : [ { "dropping-particle" : "", "family" : "Koyanagi", "given" : "Maki", "non-dropping-particle" : "", "parse-names" : false, "suffix" : "" }, { "dropping-particle" : "", "family" : "Asahara", "given" : "Shun Ichiro", "non-dropping-particle" : "", "parse-names" : false, "suffix" : "" }, { "dropping-particle" : "", "family" : "Matsuda", "given" : "Tomokazu", "non-dropping-particle" : "", "parse-names" : false, "suffix" : "" }, { "dropping-particle" : "", "family" : "Hashimoto", "given" : "Naoko", "non-dropping-particle" : "", "parse-names" : false, "suffix" : "" }, { "dropping-particle" : "", "family" : "Shigeyama", "given" : "Yutaka", "non-dropping-particle" : "", "parse-names" : false, "suffix" : "" }, { "dropping-particle" : "", "family" : "Shibutani", "given" : "Yuki", "non-dropping-particle" : "", "parse-names" : false, "suffix" : "" }, { "dropping-particle" : "", "family" : "Kanno", "given" : "Ayumi", "non-dropping-particle" : "", "parse-names" : false, "suffix" : "" }, { "dropping-particle" : "", "family" : "Fuchita", "given" : "Megumi", "non-dropping-particle" : "", "parse-names" : false, "suffix" : "" }, { "dropping-particle" : "", "family" : "Mikami", "given" : "Tomoko", "non-dropping-particle" : "", "parse-names" : false, "suffix" : "" }, { "dropping-particle" : "", "family" : "Hosooka", "given" : "Tetsutya", "non-dropping-particle" : "", "parse-names" : false, "suffix" : "" }, { "dropping-particle" : "", "family" : "Inoue", "given" : "Hiroshi", "non-dropping-particle" : "", "parse-names" : false, "suffix" : "" }, { "dropping-particle" : "", "family" : "Matsumoto", "given" : "Michihiro", "non-dropping-particle" : "", "parse-names" : false, "suffix" : "" }, { "dropping-particle" : "", "family" : "Koike", "given" : "Masato", "non-dropping-particle" : "", "parse-names" : false, "suffix" : "" }, { "dropping-particle" : "", "family" : "Uchiyama", "given" : "Yasuo", "non-dropping-particle" : "", "parse-names" : false, "suffix" : "" }, { "dropping-particle" : "", "family" : "Noda", "given" : "Tetsuo", "non-dropping-particle" : "", "parse-names" : false, "suffix" : "" }, { "dropping-particle" : "", "family" : "Seino", "given" : "Susumu", "non-dropping-particle" : "", "parse-names" : false, "suffix" : "" }, { "dropping-particle" : "", "family" : "Kasuga", "given" : "Masato", "non-dropping-particle" : "", "parse-names" : false, "suffix" : "" }, { "dropping-particle" : "", "family" : "Kido", "given" : "Yoshiaki", "non-dropping-particle" : "", "parse-names" : false, "suffix" : "" } ], "container-title" : "PLoS ONE", "id" : "ITEM-3", "issue" : "8", "issued" : { "date-parts" : [ [ "2011" ] ] }, "title" : "Ablation of TSC2 enhances insulin secretion by increasing the number of mitochondria through activation of mTORC1", "type" : "article-journal", "volume" : "6" }, "uris" : [ "http://www.mendeley.com/documents/?uuid=18b314e2-8b30-4db5-90bd-21289c55b45d" ] } ], "mendeley" : { "formattedCitation" : "[16\u201318]", "plainTextFormattedCitation" : "[16\u201318]", "previouslyFormattedCitation" : "[16\u201318]" }, "properties" : { "noteIndex" : 0 }, "schema" : "https://github.com/citation-style-language/schema/raw/master/csl-citation.json" }</w:instrText>
-      </w:r>
-      <w:r>
-        <w:fldChar w:fldCharType="separate"/>
-      </w:r>
-      <w:r>
-        <w:rPr>
-          <w:noProof/>
-        </w:rPr>
-        <w:t>[16–18]</w:t>
-      </w:r>
-      <w:r>
-        <w:fldChar w:fldCharType="end"/>
-      </w:r>
-      <w:r>
-        <w:t xml:space="preserve">.  </w:t>
-      </w:r>
-      <w:proofErr w:type="gramStart"/>
-      <w:r>
-        <w:t>mTORC1</w:t>
-      </w:r>
-      <w:proofErr w:type="gramEnd"/>
-      <w:r>
-        <w:t xml:space="preserve"> </w:t>
+        <w:t xml:space="preserve">.  mTORC1 </w:t>
       </w:r>
       <w:r>
         <w:t>is strongly activation in co-ordination with high protein diets</w:t>
@@ -551,57 +478,13 @@
         <w:rPr>
           <w:bCs/>
         </w:rPr>
-        <w:t>FVB-</w:t>
-      </w:r>
-      <w:proofErr w:type="spellStart"/>
-      <w:proofErr w:type="gramStart"/>
-      <w:r>
-        <w:rPr>
-          <w:bCs/>
-        </w:rPr>
-        <w:t>Tg</w:t>
-      </w:r>
-      <w:proofErr w:type="spellEnd"/>
-      <w:r>
-        <w:rPr>
-          <w:bCs/>
-        </w:rPr>
-        <w:t>(</w:t>
-      </w:r>
-      <w:proofErr w:type="spellStart"/>
-      <w:proofErr w:type="gramEnd"/>
-      <w:r>
-        <w:rPr>
-          <w:bCs/>
-        </w:rPr>
-        <w:t>Ckmm-cre</w:t>
-      </w:r>
-      <w:proofErr w:type="spellEnd"/>
-      <w:r>
-        <w:rPr>
-          <w:bCs/>
-        </w:rPr>
-        <w:t>)5Khn/J</w:t>
-      </w:r>
-      <w:r>
-        <w:rPr>
-          <w:bCs/>
-        </w:rPr>
-        <w:t xml:space="preserve"> transgenic mice (stock 006405) were crossed with </w:t>
-      </w:r>
-      <w:proofErr w:type="spellStart"/>
-      <w:r>
-        <w:rPr>
-          <w:bCs/>
-        </w:rPr>
-        <w:t>floxed</w:t>
-      </w:r>
-      <w:proofErr w:type="spellEnd"/>
-      <w:r>
-        <w:rPr>
-          <w:bCs/>
-        </w:rPr>
-        <w:t xml:space="preserve"> </w:t>
+        <w:t>FVB-Tg(Ckmm-cre)5Khn/J</w:t>
+      </w:r>
+      <w:r>
+        <w:rPr>
+          <w:bCs/>
+        </w:rPr>
+        <w:t xml:space="preserve"> transgenic mice (stock 006405) were crossed with floxed </w:t>
       </w:r>
       <w:r>
         <w:rPr>
@@ -630,21 +513,7 @@
         <w:rPr>
           <w:bCs/>
         </w:rPr>
-        <w:t xml:space="preserve"> mice (stock 005680). To generate F1 mice that were heterozygous for the </w:t>
-      </w:r>
-      <w:proofErr w:type="spellStart"/>
-      <w:r>
-        <w:rPr>
-          <w:bCs/>
-        </w:rPr>
-        <w:t>floxed</w:t>
-      </w:r>
-      <w:proofErr w:type="spellEnd"/>
-      <w:r>
-        <w:rPr>
-          <w:bCs/>
-        </w:rPr>
-        <w:t xml:space="preserve"> allele, and either</w:t>
+        <w:t xml:space="preserve"> mice (stock 005680). To generate F1 mice that were heterozygous for the floxed allele, and either</w:t>
       </w:r>
       <w:r>
         <w:rPr>
@@ -652,21 +521,12 @@
         </w:rPr>
         <w:t xml:space="preserve"> had or lacked the </w:t>
       </w:r>
-      <w:proofErr w:type="spellStart"/>
       <w:r>
         <w:rPr>
           <w:bCs/>
           <w:i/>
         </w:rPr>
-        <w:t>Ckmm-Cre</w:t>
-      </w:r>
-      <w:proofErr w:type="spellEnd"/>
-      <w:r>
-        <w:rPr>
-          <w:bCs/>
-          <w:i/>
-        </w:rPr>
-        <w:t xml:space="preserve"> </w:t>
+        <w:t xml:space="preserve">Ckmm-Cre </w:t>
       </w:r>
       <w:r>
         <w:rPr>
@@ -700,60 +560,34 @@
           <w:bCs/>
           <w:vertAlign w:val="superscript"/>
         </w:rPr>
-        <w:t>/</w:t>
-      </w:r>
-      <w:proofErr w:type="spellStart"/>
+        <w:t>/fl</w:t>
+      </w:r>
+      <w:r>
+        <w:rPr>
+          <w:bCs/>
+        </w:rPr>
+        <w:t xml:space="preserve">, </w:t>
+      </w:r>
+      <w:r>
+        <w:rPr>
+          <w:bCs/>
+          <w:i/>
+        </w:rPr>
+        <w:t>Ckmm-Cre</w:t>
+      </w:r>
       <w:r>
         <w:rPr>
           <w:bCs/>
           <w:vertAlign w:val="superscript"/>
         </w:rPr>
-        <w:t>fl</w:t>
-      </w:r>
-      <w:proofErr w:type="spellEnd"/>
-      <w:r>
-        <w:rPr>
-          <w:bCs/>
-        </w:rPr>
-        <w:t xml:space="preserve">, </w:t>
-      </w:r>
-      <w:proofErr w:type="spellStart"/>
-      <w:r>
-        <w:rPr>
-          <w:bCs/>
-          <w:i/>
-        </w:rPr>
-        <w:t>Ckmm-Cre</w:t>
-      </w:r>
-      <w:r>
-        <w:rPr>
-          <w:bCs/>
-          <w:vertAlign w:val="superscript"/>
-        </w:rPr>
-        <w:t>Tg</w:t>
-      </w:r>
-      <w:proofErr w:type="spellEnd"/>
-      <w:r>
-        <w:rPr>
-          <w:bCs/>
-          <w:vertAlign w:val="superscript"/>
-        </w:rPr>
-        <w:t>/+</w:t>
-      </w:r>
-      <w:r>
-        <w:rPr>
-          <w:bCs/>
-        </w:rPr>
-        <w:t xml:space="preserve">), wild type </w:t>
-      </w:r>
-      <w:proofErr w:type="gramStart"/>
-      <w:r>
-        <w:rPr>
-          <w:bCs/>
-        </w:rPr>
-        <w:t>mice(</w:t>
-      </w:r>
-      <w:proofErr w:type="gramEnd"/>
+        <w:t>Tg/+</w:t>
+      </w:r>
+      <w:r>
+        <w:rPr>
+          <w:bCs/>
+        </w:rPr>
+        <w:t>), wild type mice(</w:t>
+      </w:r>
       <w:r>
         <w:rPr>
           <w:bCs/>
@@ -775,7 +609,6 @@
         </w:rPr>
         <w:t xml:space="preserve">, </w:t>
       </w:r>
-      <w:proofErr w:type="spellStart"/>
       <w:r>
         <w:rPr>
           <w:bCs/>
@@ -783,7 +616,6 @@
         </w:rPr>
         <w:t>Ckmm-Cre</w:t>
       </w:r>
-      <w:proofErr w:type="spellEnd"/>
       <w:r>
         <w:rPr>
           <w:bCs/>
@@ -825,7 +657,6 @@
         </w:rPr>
         <w:t xml:space="preserve">, </w:t>
       </w:r>
-      <w:proofErr w:type="spellStart"/>
       <w:r>
         <w:rPr>
           <w:bCs/>
@@ -838,35 +669,13 @@
           <w:bCs/>
           <w:vertAlign w:val="superscript"/>
         </w:rPr>
-        <w:t>Tg</w:t>
-      </w:r>
-      <w:proofErr w:type="spellEnd"/>
-      <w:r>
-        <w:rPr>
-          <w:bCs/>
-          <w:vertAlign w:val="superscript"/>
-        </w:rPr>
-        <w:t>/+</w:t>
-      </w:r>
-      <w:r>
-        <w:rPr>
-          <w:bCs/>
-        </w:rPr>
-        <w:t xml:space="preserve">)or the </w:t>
-      </w:r>
-      <w:proofErr w:type="spellStart"/>
-      <w:r>
-        <w:rPr>
-          <w:bCs/>
-        </w:rPr>
-        <w:t>floxed</w:t>
-      </w:r>
-      <w:proofErr w:type="spellEnd"/>
-      <w:r>
-        <w:rPr>
-          <w:bCs/>
-        </w:rPr>
-        <w:t xml:space="preserve"> allele only (</w:t>
+        <w:t>Tg/+</w:t>
+      </w:r>
+      <w:r>
+        <w:rPr>
+          <w:bCs/>
+        </w:rPr>
+        <w:t>)or the floxed allele only (</w:t>
       </w:r>
       <w:r>
         <w:rPr>
@@ -888,240 +697,265 @@
           <w:bCs/>
           <w:vertAlign w:val="superscript"/>
         </w:rPr>
-        <w:t>/</w:t>
-      </w:r>
-      <w:proofErr w:type="spellStart"/>
+        <w:t>/fl</w:t>
+      </w:r>
+      <w:r>
+        <w:rPr>
+          <w:bCs/>
+        </w:rPr>
+        <w:t xml:space="preserve">, </w:t>
+      </w:r>
+      <w:r>
+        <w:rPr>
+          <w:bCs/>
+          <w:i/>
+        </w:rPr>
+        <w:t>Ckmm-Cre</w:t>
+      </w:r>
       <w:r>
         <w:rPr>
           <w:bCs/>
           <w:vertAlign w:val="superscript"/>
         </w:rPr>
-        <w:t>fl</w:t>
-      </w:r>
-      <w:proofErr w:type="spellEnd"/>
-      <w:r>
-        <w:rPr>
-          <w:bCs/>
-        </w:rPr>
-        <w:t xml:space="preserve">, </w:t>
-      </w:r>
-      <w:proofErr w:type="spellStart"/>
-      <w:r>
-        <w:rPr>
-          <w:bCs/>
+        <w:t>+</w:t>
+      </w:r>
+      <w:r>
+        <w:rPr>
+          <w:bCs/>
+          <w:vertAlign w:val="superscript"/>
+        </w:rPr>
+        <w:t>/+</w:t>
+      </w:r>
+      <w:r>
+        <w:rPr>
+          <w:bCs/>
+        </w:rPr>
+        <w:t xml:space="preserve">).  All four genotypes were evaluated for all experiments.  If there were no significant differences between the three control strains, these were combined </w:t>
+      </w:r>
+      <w:r>
+        <w:rPr>
+          <w:bCs/>
+        </w:rPr>
+        <w:t>and labeled as Controls.</w:t>
+      </w:r>
+      <w:r>
+        <w:rPr>
+          <w:bCs/>
+        </w:rPr>
+        <w:t xml:space="preserve">  Animals were kept on a 12h light/dark cycle.  The UTHSC Institutional Animal Care and Use Committee approved all </w:t>
+      </w:r>
+      <w:r>
+        <w:rPr>
+          <w:bCs/>
+        </w:rPr>
+        <w:t xml:space="preserve">animal </w:t>
+      </w:r>
+      <w:r>
+        <w:rPr>
+          <w:bCs/>
+        </w:rPr>
+        <w:t>procedures.</w:t>
+      </w:r>
+    </w:p>
+    <w:p>
+      <w:pPr>
+        <w:pStyle w:val="Heading2"/>
+      </w:pPr>
+      <w:r>
+        <w:t>Food Intake</w:t>
+      </w:r>
+      <w:r>
+        <w:t xml:space="preserve"> and Body Composition</w:t>
+      </w:r>
+    </w:p>
+    <w:p>
+      <w:r>
+        <w:t>Food intake was determined throughout the CD/HPD feeding studies by we</w:t>
+      </w:r>
+      <w:r>
+        <w:t>ighing the food in the cages (</w:t>
+      </w:r>
+      <w:r>
+        <w:t>4 mice</w:t>
+      </w:r>
+      <w:r>
+        <w:t xml:space="preserve"> per cage)</w:t>
+      </w:r>
+      <w:r>
+        <w:t xml:space="preserve"> throughout the study and calculated based on the caloric content of the food.  Food intake was therefore the average food eaten by a cage of mice divided by the number of mice in that cage.</w:t>
+      </w:r>
+      <w:r>
+        <w:t xml:space="preserve">  </w:t>
+      </w:r>
+      <w:r>
+        <w:rPr>
+          <w:bCs/>
+        </w:rPr>
+        <w:t>Body composition w</w:t>
+      </w:r>
+      <w:r>
+        <w:rPr>
+          <w:bCs/>
+        </w:rPr>
+        <w:t>as determined using an echoMRI 1</w:t>
+      </w:r>
+      <w:r>
+        <w:rPr>
+          <w:bCs/>
+        </w:rPr>
+        <w:t xml:space="preserve">100 (echoMRI </w:t>
+      </w:r>
+      <w:r>
+        <w:rPr>
+          <w:bCs/>
+        </w:rPr>
+        <w:t>, Houston, TX).  Body weights were determined using a standard scale.</w:t>
+      </w:r>
+      <w:r>
+        <w:rPr>
+          <w:bCs/>
+        </w:rPr>
+        <w:t xml:space="preserve">  </w:t>
+      </w:r>
+      <w:r>
+        <w:rPr>
+          <w:bCs/>
+        </w:rPr>
+        <w:t>Tissue</w:t>
+      </w:r>
+      <w:r>
+        <w:rPr>
+          <w:bCs/>
+        </w:rPr>
+        <w:t xml:space="preserve"> weights were </w:t>
+      </w:r>
+      <w:r>
+        <w:rPr>
+          <w:bCs/>
+        </w:rPr>
+        <w:t>determined</w:t>
+      </w:r>
+      <w:r>
+        <w:rPr>
+          <w:bCs/>
+        </w:rPr>
+        <w:t xml:space="preserve"> for both the left and righ</w:t>
+      </w:r>
+      <w:r>
+        <w:rPr>
+          <w:bCs/>
+        </w:rPr>
+        <w:t>t hand side tissue and combined as total weights.</w:t>
+      </w:r>
+    </w:p>
+    <w:p>
+      <w:pPr>
+        <w:pStyle w:val="Heading2"/>
+      </w:pPr>
+      <w:r>
+        <w:t>Energy Expenditure Studies</w:t>
+      </w:r>
+    </w:p>
+    <w:p>
+      <w:r>
+        <w:t xml:space="preserve">For high protein diet studies, </w:t>
+      </w:r>
+      <w:r>
+        <w:t xml:space="preserve">physical movement and calorimetry was determined using a comprehensive laboratory animal monitoring system from Columbus Instruments.  These experiments were performed in light and temperature controlled enclosures at 25C, in home-cage style cages with hanging feeders.  The first 6h of measurements were discarded, after which animals were acclimatized to their new surroundings.  Single-animal measurements were collected over the course of 3 days.  Oxygen consumption was normalized to lean body mass (as determined by echoMRI, described above) and analyzed by mixed linear models with the considerations described in </w:t>
+      </w:r>
+      <w:r>
+        <w:fldChar w:fldCharType="begin" w:fldLock="1"/>
+      </w:r>
+      <w:r>
+        <w:instrText>ADDIN CSL_CITATION { "citationItems" : [ { "id" : "ITEM-1", "itemData" : { "DOI" : "10.1038/nmeth.1806", "ISSN" : "1548-7091", "PMID" : "22205519", "abstract" : "We present a consolidated view of the complexity and challenges of designing studies for measurement of energy metabolism in mouse models, including a practical guide to the assessment of energy expenditure, energy intake and body composition and statistical analysis thereof. We hope this guide will facilitate comparisons across studies and minimize spurious interpretations of data. We recommend that division of energy expenditure data by either body weight or lean body weight and that presentation of group effects as histograms should be replaced by plotting individual data and analyzing both group and body-composition effects using analysis of covariance (ANCOVA).", "author" : [ { "dropping-particle" : "", "family" : "Tsch\u00f6p", "given" : "Matthias H", "non-dropping-particle" : "", "parse-names" : false, "suffix" : "" }, { "dropping-particle" : "", "family" : "Speakman", "given" : "John R", "non-dropping-particle" : "", "parse-names" : false, "suffix" : "" }, { "dropping-particle" : "", "family" : "Arch", "given" : "Jonathan R S", "non-dropping-particle" : "", "parse-names" : false, "suffix" : "" }, { "dropping-particle" : "", "family" : "Auwerx", "given" : "Johan", "non-dropping-particle" : "", "parse-names" : false, "suffix" : "" }, { "dropping-particle" : "", "family" : "Br\u00fcning", "given" : "Jens C", "non-dropping-particle" : "", "parse-names" : false, "suffix" : "" }, { "dropping-particle" : "", "family" : "Chan", "given" : "Lawrence", "non-dropping-particle" : "", "parse-names" : false, "suffix" : "" }, { "dropping-particle" : "", "family" : "Eckel", "given" : "Robert H", "non-dropping-particle" : "", "parse-names" : false, "suffix" : "" }, { "dropping-particle" : "V", "family" : "Farese", "given" : "Robert", "non-dropping-particle" : "", "parse-names" : false, "suffix" : "" }, { "dropping-particle" : "", "family" : "Galgani", "given" : "Jose E", "non-dropping-particle" : "", "parse-names" : false, "suffix" : "" }, { "dropping-particle" : "", "family" : "Hambly", "given" : "Catherine", "non-dropping-particle" : "", "parse-names" : false, "suffix" : "" }, { "dropping-particle" : "", "family" : "Herman", "given" : "Mark a", "non-dropping-particle" : "", "parse-names" : false, "suffix" : "" }, { "dropping-particle" : "", "family" : "Horvath", "given" : "Tamas\u00a0L.", "non-dropping-particle" : "", "parse-names" : false, "suffix" : "" }, { "dropping-particle" : "", "family" : "Kahn", "given" : "Barbara B.", "non-dropping-particle" : "", "parse-names" : false, "suffix" : "" }, { "dropping-particle" : "", "family" : "Kozma", "given" : "Sara C", "non-dropping-particle" : "", "parse-names" : false, "suffix" : "" }, { "dropping-particle" : "", "family" : "Maratos-Flier", "given" : "Eleftheria", "non-dropping-particle" : "", "parse-names" : false, "suffix" : "" }, { "dropping-particle" : "", "family" : "M\u00fcller", "given" : "Timo D", "non-dropping-particle" : "", "parse-names" : false, "suffix" : "" }, { "dropping-particle" : "", "family" : "M\u00fcnzberg", "given" : "Heike", "non-dropping-particle" : "", "parse-names" : false, "suffix" : "" }, { "dropping-particle" : "", "family" : "Pfluger", "given" : "Paul T", "non-dropping-particle" : "", "parse-names" : false, "suffix" : "" }, { "dropping-particle" : "", "family" : "Plum", "given" : "Leona", "non-dropping-particle" : "", "parse-names" : false, "suffix" : "" }, { "dropping-particle" : "", "family" : "Reitman", "given" : "Marc L", "non-dropping-particle" : "", "parse-names" : false, "suffix" : "" }, { "dropping-particle" : "", "family" : "Rahmouni", "given" : "Kamal", "non-dropping-particle" : "", "parse-names" : false, "suffix" : "" }, { "dropping-particle" : "", "family" : "Shulman", "given" : "Gerald I.", "non-dropping-particle" : "", "parse-names" : false, "suffix" : "" }, { "dropping-particle" : "", "family" : "Thomas", "given" : "George", "non-dropping-particle" : "", "parse-names" : false, "suffix" : "" }, { "dropping-particle" : "", "family" : "Kahn", "given" : "C Ronald", "non-dropping-particle" : "", "parse-names" : false, "suffix" : "" }, { "dropping-particle" : "", "family" : "Ravussin", "given" : "Eric", "non-dropping-particle" : "", "parse-names" : false, "suffix" : "" } ], "container-title" : "Nature Methods", "id" : "ITEM-1", "issue" : "1", "issued" : { "date-parts" : [ [ "2011", "12", "28" ] ] }, "note" : "From Duplicate 1 ( ", "page" : "57-63", "title" : "A guide to analysis of mouse energy metabolism", "type" : "article-journal", "volume" : "9" }, "uris" : [ "http://www.mendeley.com/documents/?uuid=7200ae06-3e84-4cb9-8831-035cc6185906" ] } ], "mendeley" : { "formattedCitation" : "[21]", "plainTextFormattedCitation" : "[21]", "previouslyFormattedCitation" : "[21]" }, "properties" : { "noteIndex" : 0 }, "schema" : "https://github.com/citation-style-language/schema/raw/master/csl-citation.json" }</w:instrText>
+      </w:r>
+      <w:r>
+        <w:fldChar w:fldCharType="separate"/>
+      </w:r>
+      <w:r>
+        <w:rPr>
+          <w:noProof/>
+        </w:rPr>
+        <w:t>[21]</w:t>
+      </w:r>
+      <w:r>
+        <w:fldChar w:fldCharType="end"/>
+      </w:r>
+      <w:r>
+        <w:t>.</w:t>
+      </w:r>
+    </w:p>
+    <w:p>
+      <w:pPr>
+        <w:pStyle w:val="Heading2"/>
+      </w:pPr>
+      <w:r>
+        <w:t>Insulin</w:t>
+      </w:r>
+      <w:r>
+        <w:t>/Glucose</w:t>
+      </w:r>
+      <w:r>
+        <w:t xml:space="preserve"> Tolerance Tests and Euglycemic Hyperinsulinemic Clamp Studies</w:t>
+      </w:r>
+    </w:p>
+    <w:p>
+      <w:r>
+        <w:t xml:space="preserve">Insulin tolerance tests were performed as previously described </w:t>
+      </w:r>
+      <w:r>
+        <w:fldChar w:fldCharType="begin" w:fldLock="1"/>
+      </w:r>
+      <w:r>
+        <w:instrText>ADDIN CSL_CITATION { "citationItems" : [ { "id" : "ITEM-1", "itemData" : { "DOI" : "10.1530/JME-15-0119", "ISSN" : "0952-5041", "PMID" : "26150553", "abstract" : "Glucocorticoids have major effects on adipose tissue metabolism. To study tissue mRNA expression changes induced by chronic elevated endogenous glucocorticoids, we performed RNA sequencing on subcutaneous adipose tissue from patients with Cushing's disease (n=5) compared to patients with non-functioning pituitary adenomas (n=11). We found higher expression of transcripts involved in several metabolic pathways, including lipogenesis, proteolysis and glucose oxidation as well as decreased expression of transcripts involved in inflammation and protein synthesis. To further study this in a model system, we subjected mice to dexamethasone treatment for 12 weeks and analyzed their inguinal (subcutaneous) fat pads, which led to similar findings. Additionally, mice treated with dexamethasone showed drastic decreases in lean body mass as well as increased fat mass, further supporting the human transcriptomic data. These data provide insight to transcriptional changes that may be responsible for the co-morbidities associated with chronic elevations of glucocorticoids.", "author" : [ { "dropping-particle" : "", "family" : "Hochberg", "given" : "Irit", "non-dropping-particle" : "", "parse-names" : false, "suffix" : "" }, { "dropping-particle" : "", "family" : "Harvey", "given" : "Innocence", "non-dropping-particle" : "", "parse-names" : false, "suffix" : "" }, { "dropping-particle" : "", "family" : "Tran", "given" : "Quynh T.", "non-dropping-particle" : "", "parse-names" : false, "suffix" : "" }, { "dropping-particle" : "", "family" : "Stephenson", "given" : "Erin J.", "non-dropping-particle" : "", "parse-names" : false, "suffix" : "" }, { "dropping-particle" : "", "family" : "Barkan", "given" : "Ariel L", "non-dropping-particle" : "", "parse-names" : false, "suffix" : "" }, { "dropping-particle" : "", "family" : "Saltiel", "given" : "Alan R", "non-dropping-particle" : "", "parse-names" : false, "suffix" : "" }, { "dropping-particle" : "", "family" : "Chandler", "given" : "William F.", "non-dropping-particle" : "", "parse-names" : false, "suffix" : "" }, { "dropping-particle" : "", "family" : "Bridges", "given" : "Dave", "non-dropping-particle" : "", "parse-names" : false, "suffix" : "" } ], "container-title" : "Journal of Molecular Endocrinology", "id" : "ITEM-1", "issue" : "2", "issued" : { "date-parts" : [ [ "2015", "10" ] ] }, "page" : "81-94", "title" : "Gene expression changes in subcutaneous adipose tissue due to Cushing's disease", "type" : "article-journal", "volume" : "55" }, "uris" : [ "http://www.mendeley.com/documents/?uuid=b00291bd-42ee-44d7-a7a2-bb9d5a302bbd" ] }, { "id" : "ITEM-2", "itemData" : { "DOI" : "10.2337/db13-1531", "ISSN" : "1939-327X", "PMID" : "24722244", "abstract" : "Glycogen and lipids are major storage forms of energy that are tightly regulated by hormones and metabolic signals. We demonstrate that feeding mice a high-fat diet (HFD) increases hepatic glycogen due to increased expression of the glycogenic scaffolding protein PTG/R5. PTG promoter activity was increased and glycogen levels were augmented in mice and cells after activation of the mechanistic target of rapamycin complex 1 (mTORC1) and its downstream target SREBP1. Deletion of the PTG gene in mice prevented HFD-induced hepatic glycogen accumulation. Of note, PTG deletion also blocked hepatic steatosis in HFD-fed mice and reduced the expression of numerous lipogenic genes. Additionally, PTG deletion reduced fasting glucose and insulin levels in obese mice while improving insulin sensitivity, a result of reduced hepatic glucose output. This metabolic crosstalk was due to decreased mTORC1 and SREBP activity in PTG knockout mice or knockdown cells, suggesting a positive feedback loop in which once accumulated, glycogen stimulates the mTORC1/SREBP1 pathway to shift energy storage to lipogenesis. Together, these data reveal a previously unappreciated broad role for glycogen in the control of energy homeostasis.", "author" : [ { "dropping-particle" : "", "family" : "Lu", "given" : "Binbin", "non-dropping-particle" : "", "parse-names" : false, "suffix" : "" }, { "dropping-particle" : "", "family" : "Bridges", "given" : "Dave", "non-dropping-particle" : "", "parse-names" : false, "suffix" : "" }, { "dropping-particle" : "", "family" : "Yang", "given" : "Yemen", "non-dropping-particle" : "", "parse-names" : false, "suffix" : "" }, { "dropping-particle" : "", "family" : "Fisher", "given" : "Kaleigh", "non-dropping-particle" : "", "parse-names" : false, "suffix" : "" }, { "dropping-particle" : "", "family" : "Cheng", "given" : "Alan", "non-dropping-particle" : "", "parse-names" : false, "suffix" : "" }, { "dropping-particle" : "", "family" : "Chang", "given" : "Louise", "non-dropping-particle" : "", "parse-names" : false, "suffix" : "" }, { "dropping-particle" : "", "family" : "Meng", "given" : "Zhuoxian Zhuo-Xian", "non-dropping-particle" : "", "parse-names" : false, "suffix" : "" }, { "dropping-particle" : "", "family" : "Lin", "given" : "Jiandie D.", "non-dropping-particle" : "", "parse-names" : false, "suffix" : "" }, { "dropping-particle" : "", "family" : "Downes", "given" : "Michael", "non-dropping-particle" : "", "parse-names" : false, "suffix" : "" }, { "dropping-particle" : "", "family" : "Yu", "given" : "Ruth T", "non-dropping-particle" : "", "parse-names" : false, "suffix" : "" }, { "dropping-particle" : "", "family" : "Liddle", "given" : "Christopher", "non-dropping-particle" : "", "parse-names" : false, "suffix" : "" }, { "dropping-particle" : "", "family" : "Evans", "given" : "Ronald M.", "non-dropping-particle" : "", "parse-names" : false, "suffix" : "" }, { "dropping-particle" : "", "family" : "Saltiel", "given" : "Alan\u00a0R.", "non-dropping-particle" : "", "parse-names" : false, "suffix" : "" } ], "container-title" : "Diabetes", "id" : "ITEM-2", "issue" : "9", "issued" : { "date-parts" : [ [ "2014", "9", "10" ] ] }, "page" : "2935-48", "title" : "Metabolic crosstalk: molecular links between glycogen and lipid metabolism in obesity.", "type" : "article-journal", "volume" : "63" }, "uris" : [ "http://www.mendeley.com/documents/?uuid=dd589c4b-b51f-43f2-a8cd-84cfbe3581fb" ] } ], "mendeley" : { "formattedCitation" : "[11, 22]", "plainTextFormattedCitation" : "[11, 22]", "previouslyFormattedCitation" : "[11, 22]" }, "properties" : { "noteIndex" : 0 }, "schema" : "https://github.com/citation-style-language/schema/raw/master/csl-citation.json" }</w:instrText>
+      </w:r>
+      <w:r>
+        <w:fldChar w:fldCharType="separate"/>
+      </w:r>
+      <w:r>
+        <w:rPr>
+          <w:noProof/>
+        </w:rPr>
+        <w:t>[11, 22]</w:t>
+      </w:r>
+      <w:r>
+        <w:fldChar w:fldCharType="end"/>
+      </w:r>
+      <w:r>
+        <w:t xml:space="preserve"> by fasting mice for 6h, followed by an intraperitoneal injection of 1 mU/kg insulin (Humulin HR, Lily) </w:t>
+      </w:r>
+      <w:r>
+        <w:t>with</w:t>
+      </w:r>
+      <w:r>
+        <w:t xml:space="preserve"> monitoring of blood glucose </w:t>
+      </w:r>
+      <w:r>
+        <w:t xml:space="preserve">from the tail vein measured </w:t>
+      </w:r>
+      <w:r>
+        <w:t xml:space="preserve">over time using a handheld glucometer (Accuchek).  </w:t>
+      </w:r>
+      <w:r>
+        <w:t xml:space="preserve">Glucose tolerance tests were performed by injecting 1 mg/g glucose into mice fasted for 16h, with blood glucose being identified as described above.  </w:t>
+      </w:r>
+      <w:r>
+        <w:t xml:space="preserve">To perform hyperinsulinemic euglycemic clamps, conscious 100 day old muscle </w:t>
+      </w:r>
+      <w:r>
+        <w:rPr>
           <w:i/>
         </w:rPr>
-        <w:t>Ckmm-Cre</w:t>
-      </w:r>
-      <w:proofErr w:type="spellEnd"/>
-      <w:r>
-        <w:rPr>
-          <w:bCs/>
-          <w:vertAlign w:val="superscript"/>
-        </w:rPr>
-        <w:t>+</w:t>
-      </w:r>
-      <w:r>
-        <w:rPr>
-          <w:bCs/>
-          <w:vertAlign w:val="superscript"/>
-        </w:rPr>
-        <w:t>/+</w:t>
-      </w:r>
-      <w:r>
-        <w:rPr>
-          <w:bCs/>
-        </w:rPr>
-        <w:t xml:space="preserve">).  All four genotypes were evaluated for all experiments.  If there were no significant differences between the three control strains, these were combined </w:t>
-      </w:r>
-      <w:r>
-        <w:rPr>
-          <w:bCs/>
-        </w:rPr>
-        <w:t>and labeled as Controls.</w:t>
-      </w:r>
-      <w:r>
-        <w:rPr>
-          <w:bCs/>
-        </w:rPr>
-        <w:t xml:space="preserve">  Animals were kept on a 12h light/dark cycle.  The UTHSC Institutional Animal Care and Use Committee approved all </w:t>
-      </w:r>
-      <w:r>
-        <w:rPr>
-          <w:bCs/>
-        </w:rPr>
-        <w:t xml:space="preserve">animal </w:t>
-      </w:r>
-      <w:r>
-        <w:rPr>
-          <w:bCs/>
-        </w:rPr>
-        <w:t>procedures.</w:t>
-      </w:r>
-    </w:p>
-    <w:p>
-      <w:pPr>
-        <w:pStyle w:val="Heading2"/>
-      </w:pPr>
-      <w:r>
-        <w:t>Food Intake</w:t>
-      </w:r>
-      <w:r>
-        <w:t xml:space="preserve"> and Body Composition</w:t>
-      </w:r>
-    </w:p>
-    <w:p>
-      <w:r>
-        <w:t>Food intake was determined throughout the CD/HPD feeding studies by we</w:t>
-      </w:r>
-      <w:r>
-        <w:t>ighing the food in the cages (</w:t>
-      </w:r>
-      <w:r>
-        <w:t>4 mice</w:t>
-      </w:r>
-      <w:r>
-        <w:t xml:space="preserve"> per cage)</w:t>
-      </w:r>
-      <w:r>
-        <w:t xml:space="preserve"> throughout the study and calculated based on the caloric content of the food.  Food intake was therefore the average food eaten by a cage of mice divided by the number of mice in that cage.</w:t>
-      </w:r>
-      <w:r>
-        <w:t xml:space="preserve">  </w:t>
-      </w:r>
-      <w:r>
-        <w:rPr>
-          <w:bCs/>
-        </w:rPr>
-        <w:t>Body composition w</w:t>
-      </w:r>
-      <w:r>
-        <w:rPr>
-          <w:bCs/>
-        </w:rPr>
-        <w:t xml:space="preserve">as determined using an </w:t>
-      </w:r>
-      <w:proofErr w:type="spellStart"/>
-      <w:r>
-        <w:rPr>
-          <w:bCs/>
-        </w:rPr>
-        <w:t>echoMRI</w:t>
-      </w:r>
-      <w:proofErr w:type="spellEnd"/>
-      <w:r>
-        <w:rPr>
-          <w:bCs/>
-        </w:rPr>
-        <w:t xml:space="preserve"> 1</w:t>
-      </w:r>
-      <w:r>
-        <w:rPr>
-          <w:bCs/>
-        </w:rPr>
-        <w:t>100 (</w:t>
-      </w:r>
-      <w:proofErr w:type="spellStart"/>
-      <w:proofErr w:type="gramStart"/>
-      <w:r>
-        <w:rPr>
-          <w:bCs/>
-        </w:rPr>
-        <w:t>echoMRI</w:t>
-      </w:r>
-      <w:proofErr w:type="spellEnd"/>
-      <w:r>
-        <w:rPr>
-          <w:bCs/>
-        </w:rPr>
-        <w:t xml:space="preserve"> </w:t>
-      </w:r>
-      <w:r>
-        <w:rPr>
-          <w:bCs/>
-        </w:rPr>
-        <w:t>,</w:t>
-      </w:r>
-      <w:proofErr w:type="gramEnd"/>
-      <w:r>
-        <w:rPr>
-          <w:bCs/>
-        </w:rPr>
-        <w:t xml:space="preserve"> Houston, TX).  Body weights were determined using a standard scale.</w:t>
-      </w:r>
-      <w:r>
-        <w:rPr>
-          <w:bCs/>
-        </w:rPr>
-        <w:t xml:space="preserve">  </w:t>
-      </w:r>
-      <w:r>
-        <w:rPr>
-          <w:bCs/>
-        </w:rPr>
-        <w:t>Tissue</w:t>
-      </w:r>
-      <w:r>
-        <w:rPr>
-          <w:bCs/>
-        </w:rPr>
-        <w:t xml:space="preserve"> weights were </w:t>
-      </w:r>
-      <w:r>
-        <w:rPr>
-          <w:bCs/>
-        </w:rPr>
-        <w:t>determined</w:t>
-      </w:r>
-      <w:r>
-        <w:rPr>
-          <w:bCs/>
-        </w:rPr>
-        <w:t xml:space="preserve"> for both the left and righ</w:t>
-      </w:r>
-      <w:r>
-        <w:rPr>
-          <w:bCs/>
-        </w:rPr>
-        <w:t>t hand side tissue and combined as total weights.</w:t>
-      </w:r>
-    </w:p>
-    <w:p>
-      <w:pPr>
-        <w:pStyle w:val="Heading2"/>
-      </w:pPr>
-      <w:r>
-        <w:t>Energy Expenditure Studies</w:t>
-      </w:r>
-    </w:p>
-    <w:p>
-      <w:r>
-        <w:t xml:space="preserve">For high protein diet studies, </w:t>
-      </w:r>
-      <w:r>
-        <w:t xml:space="preserve">physical movement and </w:t>
-      </w:r>
-      <w:proofErr w:type="spellStart"/>
-      <w:r>
-        <w:t>calorimetry</w:t>
-      </w:r>
-      <w:proofErr w:type="spellEnd"/>
-      <w:r>
-        <w:t xml:space="preserve"> was determined using a comprehensive laboratory animal monitoring system from Columbus Instruments.  These experiments were performed in light and temperature controlled enclosures at 25C, in home-cage style cages with hanging feeders.  The first 6h of measurements were discarded, after which animals were acclimatized to their new surroundings.  Single-animal measurements were collected over the course of 3 days.  Oxygen consumption was normalized to lean body mass (as determined by </w:t>
-      </w:r>
-      <w:proofErr w:type="spellStart"/>
-      <w:r>
-        <w:t>echoMRI</w:t>
-      </w:r>
-      <w:proofErr w:type="spellEnd"/>
-      <w:r>
-        <w:t xml:space="preserve">, described above) and analyzed by mixed linear models with the considerations described in </w:t>
+        <w:t>Tsc1</w:t>
+      </w:r>
+      <w:r>
+        <w:t xml:space="preserve"> knockout mice were analyzed at the Vanderbilt Mouse Metabolic Phenotyping Center and according to previously published protocols </w:t>
       </w:r>
       <w:r>
         <w:fldChar w:fldCharType="begin" w:fldLock="1"/>
       </w:r>
       <w:r>
-        <w:instrText>ADDIN CSL_CITATION { "citationItems" : [ { "id" : "ITEM-1", "itemData" : { "DOI" : "10.1038/nmeth.1806", "ISSN" : "1548-7091", "PMID" : "22205519", "abstract" : "We present a consolidated view of the complexity and challenges of designing studies for measurement of energy metabolism in mouse models, including a practical guide to the assessment of energy expenditure, energy intake and body composition and statistical analysis thereof. We hope this guide will facilitate comparisons across studies and minimize spurious interpretations of data. We recommend that division of energy expenditure data by either body weight or lean body weight and that presentation of group effects as histograms should be replaced by plotting individual data and analyzing both group and body-composition effects using analysis of covariance (ANCOVA).", "author" : [ { "dropping-particle" : "", "family" : "Tsch\u00f6p", "given" : "Matthias H", "non-dropping-particle" : "", "parse-names" : false, "suffix" : "" }, { "dropping-particle" : "", "family" : "Speakman", "given" : "John R", "non-dropping-particle" : "", "parse-names" : false, "suffix" : "" }, { "dropping-particle" : "", "family" : "Arch", "given" : "Jonathan R S", "non-dropping-particle" : "", "parse-names" : false, "suffix" : "" }, { "dropping-particle" : "", "family" : "Auwerx", "given" : "Johan", "non-dropping-particle" : "", "parse-names" : false, "suffix" : "" }, { "dropping-particle" : "", "family" : "Br\u00fcning", "given" : "Jens C", "non-dropping-particle" : "", "parse-names" : false, "suffix" : "" }, { "dropping-particle" : "", "family" : "Chan", "given" : "Lawrence", "non-dropping-particle" : "", "parse-names" : false, "suffix" : "" }, { "dropping-particle" : "", "family" : "Eckel", "given" : "Robert H", "non-dropping-particle" : "", "parse-names" : false, "suffix" : "" }, { "dropping-particle" : "V", "family" : "Farese", "given" : "Robert", "non-dropping-particle" : "", "parse-names" : false, "suffix" : "" }, { "dropping-particle" : "", "family" : "Galgani", "given" : "Jose E", "non-dropping-particle" : "", "parse-names" : false, "suffix" : "" }, { "dropping-particle" : "", "family" : "Hambly", "given" : "Catherine", "non-dropping-particle" : "", "parse-names" : false, "suffix" : "" }, { "dropping-particle" : "", "family" : "Herman", "given" : "Mark a", "non-dropping-particle" : "", "parse-names" : false, "suffix" : "" }, { "dropping-particle" : "", "family" : "Horvath", "given" : "Tamas\u00a0L.", "non-dropping-particle" : "", "parse-names" : false, "suffix" : "" }, { "dropping-particle" : "", "family" : "Kahn", "given" : "Barbara B.", "non-dropping-particle" : "", "parse-names" : false, "suffix" : "" }, { "dropping-particle" : "", "family" : "Kozma", "given" : "Sara C", "non-dropping-particle" : "", "parse-names" : false, "suffix" : "" }, { "dropping-particle" : "", "family" : "Maratos-Flier", "given" : "Eleftheria", "non-dropping-particle" : "", "parse-names" : false, "suffix" : "" }, { "dropping-particle" : "", "family" : "M\u00fcller", "given" : "Timo D", "non-dropping-particle" : "", "parse-names" : false, "suffix" : "" }, { "dropping-particle" : "", "family" : "M\u00fcnzberg", "given" : "Heike", "non-dropping-particle" : "", "parse-names" : false, "suffix" : "" }, { "dropping-particle" : "", "family" : "Pfluger", "given" : "Paul T", "non-dropping-particle" : "", "parse-names" : false, "suffix" : "" }, { "dropping-particle" : "", "family" : "Plum", "given" : "Leona", "non-dropping-particle" : "", "parse-names" : false, "suffix" : "" }, { "dropping-particle" : "", "family" : "Reitman", "given" : "Marc L", "non-dropping-particle" : "", "parse-names" : false, "suffix" : "" }, { "dropping-particle" : "", "family" : "Rahmouni", "given" : "Kamal", "non-dropping-particle" : "", "parse-names" : false, "suffix" : "" }, { "dropping-particle" : "", "family" : "Shulman", "given" : "Gerald I.", "non-dropping-particle" : "", "parse-names" : false, "suffix" : "" }, { "dropping-particle" : "", "family" : "Thomas", "given" : "George", "non-dropping-particle" : "", "parse-names" : false, "suffix" : "" }, { "dropping-particle" : "", "family" : "Kahn", "given" : "C Ronald", "non-dropping-particle" : "", "parse-names" : false, "suffix" : "" }, { "dropping-particle" : "", "family" : "Ravussin", "given" : "Eric", "non-dropping-particle" : "", "parse-names" : false, "suffix" : "" } ], "container-title" : "Nature Methods", "id" : "ITEM-1", "issue" : "1", "issued" : { "date-parts" : [ [ "2011", "12", "28" ] ] }, "note" : "From Duplicate 1 ( ", "page" : "57-63", "title" : "A guide to analysis of mouse energy metabolism", "type" : "article-journal", "volume" : "9" }, "uris" : [ "http://www.mendeley.com/documents/?uuid=7200ae06-3e84-4cb9-8831-035cc6185906" ] } ], "mendeley" : { "formattedCitation" : "[21]", "plainTextFormattedCitation" : "[21]", "previouslyFormattedCitation" : "[21]" }, "properties" : { "noteIndex" : 0 }, "schema" : "https://github.com/citation-style-language/schema/raw/master/csl-citation.json" }</w:instrText>
+        <w:instrText>ADDIN CSL_CITATION { "citationItems" : [ { "id" : "ITEM-1", "itemData" : { "ISSN" : "0012-1797", "PMID" : "16443772", "abstract" : "Despite increased use of the hyperinsulinemic-euglycemic clamp to study insulin action in mice, the effects of experimental parameters on the results obtained have not been addressed. In our studies, we determined the influences of sampling sites, fasting duration, and insulin delivery on results obtained from clamps in conscious mice. Carotid artery and jugular vein catheters were implanted in C57BL/6J mice (n = 6-10/group) fed a normal diet for sampling and infusions. After a 5-day recovery period, mice underwent a 120-min clamp (2.5-mU . kg(-1) . min(-1) insulin infusion; approximately 120-130 mg/dl glucose) while receiving [3-(3)H]glucose to determine glucose appearance (endoR(a)) and disappearance (R(d)). Sampling large volumes (approximately 100 mul) from the cut tail resulted in elevated catecholamines and basal glucose compared with artery sampling. Catecholamines were not elevated when taking small samples ( approximately 5 mul) from the cut tail. Overnight (18-h) fasting resulted in greater loss of total body, lean, and fat masses and hepatic glycogen but resulted in enhanced insulin sensitivity compared with 5-h fasting. Compared with a 16-mU/kg insulin prime, a 300-mU/kg prime resulted in hepatic insulin resistance and slower acquisition of steady-state glucose infusion rates (GIR) after a 5-h fast. The steady-state GIR was expedited after the 300-mU/kg prime in 18-h-fasted mice. The GIR and R(d) rose with increasing insulin infusions (0.8, 2.5, 4, and 20 mU . kg(-1) . min(-1)), but endoR(a) was fully suppressed with doses higher than 0.8 mU . kg(-1) . min(-1). Thus, common variations in experimental factors yield different results and should be considered in designing and interpreting clamps.", "author" : [ { "dropping-particle" : "", "family" : "Ayala", "given" : "Julio E", "non-dropping-particle" : "", "parse-names" : false, "suffix" : "" }, { "dropping-particle" : "", "family" : "Bracy", "given" : "Deanna P", "non-dropping-particle" : "", "parse-names" : false, "suffix" : "" }, { "dropping-particle" : "", "family" : "McGuinness", "given" : "Owen P", "non-dropping-particle" : "", "parse-names" : false, "suffix" : "" }, { "dropping-particle" : "", "family" : "Wasserman", "given" : "David H.", "non-dropping-particle" : "", "parse-names" : false, "suffix" : "" } ], "container-title" : "Diabetes", "id" : "ITEM-1", "issue" : "2", "issued" : { "date-parts" : [ [ "2006", "3" ] ] }, "page" : "390-7", "title" : "Considerations in the design of hyperinsulinemic-euglycemic clamps in the conscious mouse.", "type" : "article-journal", "volume" : "55" }, "uris" : [ "http://www.mendeley.com/documents/?uuid=9c75cf24-b920-4cc8-bbf9-7763e709c36e" ] } ], "mendeley" : { "formattedCitation" : "[23]", "plainTextFormattedCitation" : "[23]" }, "properties" : { "noteIndex" : 0 }, "schema" : "https://github.com/citation-style-language/schema/raw/master/csl-citation.json" }</w:instrText>
       </w:r>
       <w:r>
         <w:fldChar w:fldCharType="separate"/>
@@ -1130,7 +964,7 @@
         <w:rPr>
           <w:noProof/>
         </w:rPr>
-        <w:t>[21]</w:t>
+        <w:t>[23]</w:t>
       </w:r>
       <w:r>
         <w:fldChar w:fldCharType="end"/>
@@ -1138,192 +972,8 @@
       <w:r>
         <w:t>.</w:t>
       </w:r>
-    </w:p>
-    <w:p>
-      <w:pPr>
-        <w:pStyle w:val="Heading2"/>
-      </w:pPr>
-      <w:r>
-        <w:t>Insulin</w:t>
-      </w:r>
-      <w:r>
-        <w:t>/Glucose</w:t>
-      </w:r>
-      <w:r>
-        <w:t xml:space="preserve"> Tolerance Tests and </w:t>
-      </w:r>
-      <w:proofErr w:type="spellStart"/>
-      <w:r>
-        <w:t>Euglycemic</w:t>
-      </w:r>
-      <w:proofErr w:type="spellEnd"/>
-      <w:r>
-        <w:t xml:space="preserve"> </w:t>
-      </w:r>
-      <w:proofErr w:type="spellStart"/>
-      <w:r>
-        <w:t>Hyperinsulinemic</w:t>
-      </w:r>
-      <w:proofErr w:type="spellEnd"/>
-      <w:r>
-        <w:t xml:space="preserve"> Clamp Studies</w:t>
-      </w:r>
-    </w:p>
-    <w:p>
-      <w:r>
-        <w:t xml:space="preserve">Insulin tolerance tests were performed as previously described </w:t>
-      </w:r>
-      <w:r>
-        <w:fldChar w:fldCharType="begin" w:fldLock="1"/>
-      </w:r>
-      <w:r>
-        <w:instrText>ADDIN CSL_CITATION { "citationItems" : [ { "id" : "ITEM-1", "itemData" : { "DOI" : "10.1530/JME-15-0119", "ISSN" : "0952-5041", "PMID" : "26150553", "abstract" : "Glucocorticoids have major effects on adipose tissue metabolism. To study tissue mRNA expression changes induced by chronic elevated endogenous glucocorticoids, we performed RNA sequencing on subcutaneous adipose tissue from patients with Cushing's disease (n=5) compared to patients with non-functioning pituitary adenomas (n=11). We found higher expression of transcripts involved in several metabolic pathways, including lipogenesis, proteolysis and glucose oxidation as well as decreased expression of transcripts involved in inflammation and protein synthesis. To further study this in a model system, we subjected mice to dexamethasone treatment for 12 weeks and analyzed their inguinal (subcutaneous) fat pads, which led to similar findings. Additionally, mice treated with dexamethasone showed drastic decreases in lean body mass as well as increased fat mass, further supporting the human transcriptomic data. These data provide insight to transcriptional changes that may be responsible for the co-morbidities associated with chronic elevations of glucocorticoids.", "author" : [ { "dropping-particle" : "", "family" : "Hochberg", "given" : "Irit", "non-dropping-particle" : "", "parse-names" : false, "suffix" : "" }, { "dropping-particle" : "", "family" : "Harvey", "given" : "Innocence", "non-dropping-particle" : "", "parse-names" : false, "suffix" : "" }, { "dropping-particle" : "", "family" : "Tran", "given" : "Quynh T.", "non-dropping-particle" : "", "parse-names" : false, "suffix" : "" }, { "dropping-particle" : "", "family" : "Stephenson", "given" : "Erin J.", "non-dropping-particle" : "", "parse-names" : false, "suffix" : "" }, { "dropping-particle" : "", "family" : "Barkan", "given" : "Ariel L", "non-dropping-particle" : "", "parse-names" : false, "suffix" : "" }, { "dropping-particle" : "", "family" : "Saltiel", "given" : "Alan R", "non-dropping-particle" : "", "parse-names" : false, "suffix" : "" }, { "dropping-particle" : "", "family" : "Chandler", "given" : "William F.", "non-dropping-particle" : "", "parse-names" : false, "suffix" : "" }, { "dropping-particle" : "", "family" : "Bridges", "given" : "Dave", "non-dropping-particle" : "", "parse-names" : false, "suffix" : "" } ], "container-title" : "Journal of Molecular Endocrinology", "id" : "ITEM-1", "issue" : "2", "issued" : { "date-parts" : [ [ "2015", "10" ] ] }, "page" : "81-94", "title" : "Gene expression changes in subcutaneous adipose tissue due to Cushing's disease", "type" : "article-journal", "volume" : "55" }, "uris" : [ "http://www.mendeley.com/documents/?uuid=b00291bd-42ee-44d7-a7a2-bb9d5a302bbd" ] }, { "id" : "ITEM-2", "itemData" : { "DOI" : "10.2337/db13-1531", "ISSN" : "1939-327X", "PMID" : "24722244", "abstract" : "Glycogen and lipids are major storage forms of energy that are tightly regulated by hormones and metabolic signals. We demonstrate that feeding mice a high-fat diet (HFD) increases hepatic glycogen due to increased expression of the glycogenic scaffolding protein PTG/R5. PTG promoter activity was increased and glycogen levels were augmented in mice and cells after activation of the mechanistic target of rapamycin complex 1 (mTORC1) and its downstream target SREBP1. Deletion of the PTG gene in mice prevented HFD-induced hepatic glycogen accumulation. Of note, PTG deletion also blocked hepatic steatosis in HFD-fed mice and reduced the expression of numerous lipogenic genes. Additionally, PTG deletion reduced fasting glucose and insulin levels in obese mice while improving insulin sensitivity, a result of reduced hepatic glucose output. This metabolic crosstalk was due to decreased mTORC1 and SREBP activity in PTG knockout mice or knockdown cells, suggesting a positive feedback loop in which once accumulated, glycogen stimulates the mTORC1/SREBP1 pathway to shift energy storage to lipogenesis. Together, these data reveal a previously unappreciated broad role for glycogen in the control of energy homeostasis.", "author" : [ { "dropping-particle" : "", "family" : "Lu", "given" : "Binbin", "non-dropping-particle" : "", "parse-names" : false, "suffix" : "" }, { "dropping-particle" : "", "family" : "Bridges", "given" : "Dave", "non-dropping-particle" : "", "parse-names" : false, "suffix" : "" }, { "dropping-particle" : "", "family" : "Yang", "given" : "Yemen", "non-dropping-particle" : "", "parse-names" : false, "suffix" : "" }, { "dropping-particle" : "", "family" : "Fisher", "given" : "Kaleigh", "non-dropping-particle" : "", "parse-names" : false, "suffix" : "" }, { "dropping-particle" : "", "family" : "Cheng", "given" : "Alan", "non-dropping-particle" : "", "parse-names" : false, "suffix" : "" }, { "dropping-particle" : "", "family" : "Chang", "given" : "Louise", "non-dropping-particle" : "", "parse-names" : false, "suffix" : "" }, { "dropping-particle" : "", "family" : "Meng", "given" : "Zhuoxian Zhuo-Xian", "non-dropping-particle" : "", "parse-names" : false, "suffix" : "" }, { "dropping-particle" : "", "family" : "Lin", "given" : "Jiandie D.", "non-dropping-particle" : "", "parse-names" : false, "suffix" : "" }, { "dropping-particle" : "", "family" : "Downes", "given" : "Michael", "non-dropping-particle" : "", "parse-names" : false, "suffix" : "" }, { "dropping-particle" : "", "family" : "Yu", "given" : "Ruth T", "non-dropping-particle" : "", "parse-names" : false, "suffix" : "" }, { "dropping-particle" : "", "family" : "Liddle", "given" : "Christopher", "non-dropping-particle" : "", "parse-names" : false, "suffix" : "" }, { "dropping-particle" : "", "family" : "Evans", "given" : "Ronald M.", "non-dropping-particle" : "", "parse-names" : false, "suffix" : "" }, { "dropping-particle" : "", "family" : "Saltiel", "given" : "Alan\u00a0R.", "non-dropping-particle" : "", "parse-names" : false, "suffix" : "" } ], "container-title" : "Diabetes", "id" : "ITEM-2", "issue" : "9", "issued" : { "date-parts" : [ [ "2014", "9", "10" ] ] }, "page" : "2935-48", "title" : "Metabolic crosstalk: molecular links between glycogen and lipid metabolism in obesity.", "type" : "article-journal", "volume" : "63" }, "uris" : [ "http://www.mendeley.com/documents/?uuid=dd589c4b-b51f-43f2-a8cd-84cfbe3581fb" ] } ], "mendeley" : { "formattedCitation" : "[11, 22]", "plainTextFormattedCitation" : "[11, 22]", "previouslyFormattedCitation" : "[11, 22]" }, "properties" : { "noteIndex" : 0 }, "schema" : "https://github.com/citation-style-language/schema/raw/master/csl-citation.json" }</w:instrText>
-      </w:r>
-      <w:r>
-        <w:fldChar w:fldCharType="separate"/>
-      </w:r>
-      <w:r>
-        <w:rPr>
-          <w:noProof/>
-        </w:rPr>
-        <w:t>[11, 22]</w:t>
-      </w:r>
-      <w:r>
-        <w:fldChar w:fldCharType="end"/>
-      </w:r>
-      <w:r>
-        <w:t xml:space="preserve"> by fasting mice for 6h, followed by an </w:t>
-      </w:r>
-      <w:proofErr w:type="spellStart"/>
-      <w:r>
-        <w:t>intraperitoneal</w:t>
-      </w:r>
-      <w:proofErr w:type="spellEnd"/>
-      <w:r>
-        <w:t xml:space="preserve"> injection of 1 </w:t>
-      </w:r>
-      <w:proofErr w:type="spellStart"/>
-      <w:r>
-        <w:t>mU</w:t>
-      </w:r>
-      <w:proofErr w:type="spellEnd"/>
-      <w:r>
-        <w:t>/kg insulin (</w:t>
-      </w:r>
-      <w:proofErr w:type="spellStart"/>
-      <w:r>
-        <w:t>Humulin</w:t>
-      </w:r>
-      <w:proofErr w:type="spellEnd"/>
-      <w:r>
-        <w:t xml:space="preserve"> HR, Lily) </w:t>
-      </w:r>
-      <w:r>
-        <w:t>with</w:t>
-      </w:r>
-      <w:r>
-        <w:t xml:space="preserve"> monitoring of blood glucose </w:t>
-      </w:r>
-      <w:r>
-        <w:t xml:space="preserve">from the tail vein measured </w:t>
-      </w:r>
-      <w:r>
-        <w:t>over time using a handheld glucometer (</w:t>
-      </w:r>
-      <w:proofErr w:type="spellStart"/>
-      <w:r>
-        <w:t>Accuchek</w:t>
-      </w:r>
-      <w:proofErr w:type="spellEnd"/>
-      <w:r>
-        <w:t xml:space="preserve">).  </w:t>
-      </w:r>
-      <w:r>
-        <w:t xml:space="preserve">Glucose tolerance tests were performed by injecting 1 mg/g glucose into mice fasted for 16h, with blood glucose being identified as described above.  </w:t>
-      </w:r>
-      <w:r>
-        <w:t xml:space="preserve">To perform </w:t>
-      </w:r>
-      <w:proofErr w:type="spellStart"/>
-      <w:r>
-        <w:t>hyperinsulinemic</w:t>
-      </w:r>
-      <w:proofErr w:type="spellEnd"/>
-      <w:r>
-        <w:t xml:space="preserve"> </w:t>
-      </w:r>
-      <w:proofErr w:type="spellStart"/>
-      <w:r>
-        <w:t>euglycemic</w:t>
-      </w:r>
-      <w:proofErr w:type="spellEnd"/>
-      <w:r>
-        <w:t xml:space="preserve"> clamps, conscious 100 day old muscle </w:t>
-      </w:r>
-      <w:r>
-        <w:rPr>
-          <w:i/>
-        </w:rPr>
-        <w:t>Tsc1</w:t>
-      </w:r>
-      <w:r>
-        <w:t xml:space="preserve"> knockout mice were analyzed at the Vanderbilt Mouse Metabolic </w:t>
-      </w:r>
-      <w:proofErr w:type="spellStart"/>
-      <w:r>
-        <w:t>Phenotyping</w:t>
-      </w:r>
-      <w:proofErr w:type="spellEnd"/>
-      <w:r>
-        <w:t xml:space="preserve"> Center and according to previously published protocols </w:t>
-      </w:r>
-      <w:r>
-        <w:fldChar w:fldCharType="begin" w:fldLock="1"/>
-      </w:r>
-      <w:r>
-        <w:instrText>ADDIN CSL_CITATION { "citationItems" : [ { "id" : "ITEM-1", "itemData" : { "ISSN" : "0012-1797", "PMID" : "16443772", "abstract" : "Despite increased use of the hyperinsulinemic-euglycemic clamp to study insulin action in mice, the effects of experimental parameters on the results obtained have not been addressed. In our studies, we determined the influences of sampling sites, fasting duration, and insulin delivery on results obtained from clamps in conscious mice. Carotid artery and jugular vein catheters were implanted in C57BL/6J mice (n = 6-10/group) fed a normal diet for sampling and infusions. After a 5-day recovery period, mice underwent a 120-min clamp (2.5-mU . kg(-1) . min(-1) insulin infusion; approximately 120-130 mg/dl glucose) while receiving [3-(3)H]glucose to determine glucose appearance (endoR(a)) and disappearance (R(d)). Sampling large volumes (approximately 100 mul) from the cut tail resulted in elevated catecholamines and basal glucose compared with artery sampling. Catecholamines were not elevated when taking small samples ( approximately 5 mul) from the cut tail. Overnight (18-h) fasting resulted in greater loss of total body, lean, and fat masses and hepatic glycogen but resulted in enhanced insulin sensitivity compared with 5-h fasting. Compared with a 16-mU/kg insulin prime, a 300-mU/kg prime resulted in hepatic insulin resistance and slower acquisition of steady-state glucose infusion rates (GIR) after a 5-h fast. The steady-state GIR was expedited after the 300-mU/kg prime in 18-h-fasted mice. The GIR and R(d) rose with increasing insulin infusions (0.8, 2.5, 4, and 20 mU . kg(-1) . min(-1)), but endoR(a) was fully suppressed with doses higher than 0.8 mU . kg(-1) . min(-1). Thus, common variations in experimental factors yield different results and should be considered in designing and interpreting clamps.", "author" : [ { "dropping-particle" : "", "family" : "Ayala", "given" : "Julio E", "non-dropping-particle" : "", "parse-names" : false, "suffix" : "" }, { "dropping-particle" : "", "family" : "Bracy", "given" : "Deanna P", "non-dropping-particle" : "", "parse-names" : false, "suffix" : "" }, { "dropping-particle" : "", "family" : "McGuinness", "given" : "Owen P", "non-dropping-particle" : "", "parse-names" : false, "suffix" : "" }, { "dropping-particle" : "", "family" : "Wasserman", "given" : "David H.", "non-dropping-particle" : "", "parse-names" : false, "suffix" : "" } ], "container-title" : "Diabetes", "id" : "ITEM-1", "issue" : "2", "issued" : { "date-parts" : [ [ "2006", "3" ] ] }, "page" : "390-7", "title" : "Considerations in the design of hyperinsulinemic-euglycemic clamps in the conscious mouse.", "type" : "article-journal", "volume" : "55" }, "uris" : [ "http://www.mendeley.com/documents/?uuid=9c75cf24-b920-4cc8-bbf9-7763e709c36e" ] } ], "mendeley" : { "formattedCitation" : "[23]", "plainTextFormattedCitation" : "[23]" }, "properties" : { "noteIndex" : 0 }, "schema" : "https://github.com/citation-style-language/schema/raw/master/csl-citation.json" }</w:instrText>
-      </w:r>
-      <w:r>
-        <w:fldChar w:fldCharType="separate"/>
-      </w:r>
-      <w:r>
-        <w:rPr>
-          <w:noProof/>
-        </w:rPr>
-        <w:t>[23]</w:t>
-      </w:r>
-      <w:r>
-        <w:fldChar w:fldCharType="end"/>
-      </w:r>
-      <w:r>
-        <w:t>.</w:t>
-      </w:r>
-      <w:r>
-        <w:t xml:space="preserve">  Insulin was determined using an ELISA assay (</w:t>
-      </w:r>
-      <w:proofErr w:type="spellStart"/>
-      <w:r>
-        <w:t>CrystalChem</w:t>
-      </w:r>
-      <w:proofErr w:type="spellEnd"/>
-      <w:r>
-        <w:t xml:space="preserve"> Ultrasensitive Mouse Insulin ELISA) from retro-</w:t>
-      </w:r>
-      <w:proofErr w:type="spellStart"/>
-      <w:r>
-        <w:t>oribital</w:t>
-      </w:r>
-      <w:proofErr w:type="spellEnd"/>
-      <w:r>
-        <w:t xml:space="preserve"> blood drawn from </w:t>
-      </w:r>
-      <w:proofErr w:type="spellStart"/>
-      <w:r>
-        <w:t>isoflurane</w:t>
-      </w:r>
-      <w:proofErr w:type="spellEnd"/>
-      <w:r>
-        <w:t>-anaesthetized animals.</w:t>
+      <w:r>
+        <w:t xml:space="preserve">  Insulin was determined using an ELISA assay (CrystalChem Ultrasensitive Mouse Insulin ELISA) from retro-oribital blood drawn from isoflurane-anaesthetized animals.</w:t>
       </w:r>
     </w:p>
     <w:p>
@@ -1421,34 +1071,10 @@
         <w:t xml:space="preserve"> models containing or missing the genotype or diet term.  </w:t>
       </w:r>
       <w:r>
-        <w:t>Pairwise comparisons were tested first for normality via a Shapiro-</w:t>
-      </w:r>
-      <w:proofErr w:type="spellStart"/>
-      <w:r>
-        <w:t>Wilk</w:t>
-      </w:r>
-      <w:proofErr w:type="spellEnd"/>
-      <w:r>
-        <w:t xml:space="preserve"> test, then for equal variance via </w:t>
-      </w:r>
-      <w:proofErr w:type="spellStart"/>
-      <w:r>
-        <w:t>Levene’s</w:t>
-      </w:r>
-      <w:proofErr w:type="spellEnd"/>
-      <w:r>
-        <w:t xml:space="preserve"> test.  Based on these, appropriate pairwise tests were performed as indicated in the figure legends.  </w:t>
-      </w:r>
-      <w:r>
-        <w:t xml:space="preserve">Corrections for testing of multiple hypotheses were done using the method of </w:t>
-      </w:r>
-      <w:proofErr w:type="spellStart"/>
-      <w:r>
-        <w:t>Benjamini</w:t>
-      </w:r>
-      <w:proofErr w:type="spellEnd"/>
-      <w:r>
-        <w:t xml:space="preserve"> and Hochberg </w:t>
+        <w:t xml:space="preserve">Pairwise comparisons were tested first for normality via a Shapiro-Wilk test, then for equal variance via Levene’s test.  Based on these, appropriate pairwise tests were performed as indicated in the figure legends.  </w:t>
+      </w:r>
+      <w:r>
+        <w:t xml:space="preserve">Corrections for testing of multiple hypotheses were done using the method of Benjamini and Hochberg </w:t>
       </w:r>
       <w:r>
         <w:fldChar w:fldCharType="begin" w:fldLock="1"/>
@@ -1567,15 +1193,7 @@
         <w:commentReference w:id="2"/>
       </w:r>
       <w:r>
-        <w:t xml:space="preserve">of both subcutaneous and </w:t>
-      </w:r>
-      <w:proofErr w:type="spellStart"/>
-      <w:r>
-        <w:t>epididymal</w:t>
-      </w:r>
-      <w:proofErr w:type="spellEnd"/>
-      <w:r>
-        <w:t xml:space="preserve"> fat pads</w:t>
+        <w:t>of both subcutaneous and epididymal fat pads</w:t>
       </w:r>
       <w:r>
         <w:t xml:space="preserve"> at the end of the 14 weeks of diet</w:t>
@@ -1620,25 +1238,34 @@
         <w:t xml:space="preserve"> between the diets</w:t>
       </w:r>
       <w:r>
-        <w:t xml:space="preserve">.  </w:t>
-      </w:r>
-      <w:r>
-        <w:t xml:space="preserve">To determine </w:t>
-      </w:r>
-      <w:r>
-        <w:t xml:space="preserve">whether this was due to altered insulin sensitivity we performed insulin tolerance tests on CD and HPD fed animals.  As shown in </w:t>
-      </w:r>
-      <w:r>
-        <w:t>Supplementary Figure 1B</w:t>
-      </w:r>
-      <w:r>
-        <w:t>, there w</w:t>
-      </w:r>
-      <w:r>
-        <w:t xml:space="preserve">as a modest decrease in insulin sensitivity via an insulin tolerance test.  </w:t>
-      </w:r>
-      <w:bookmarkStart w:id="3" w:name="_GoBack"/>
-      <w:bookmarkEnd w:id="3"/>
+        <w:t xml:space="preserve">. </w:t>
+      </w:r>
+      <w:r>
+        <w:t xml:space="preserve"> To test whether there was differential insulin sensitivity in HPD fed animals, we performed an insulin tolerance test.  As shown in Supplementary Figure 1B-C, there was no change in the rate at which glucose decreased in response to insulin, but we did observe a more rapid increase</w:t>
+      </w:r>
+      <w:r>
+        <w:t xml:space="preserve"> back to euglycemia in the HPD fed animals.  We interpret these data to mean that reduced systemic insulin sensitivity does underlie the reduced lipid storage in HPD fed animals.</w:t>
+      </w:r>
+      <w:r>
+        <w:t xml:space="preserve">  The reduced fasting glucose levels, and more rapid return to euglycemia </w:t>
+      </w:r>
+      <w:r>
+        <w:t xml:space="preserve">may underlie more efficient gluconeogenesis, but reduced glycogen levels in HPD fed </w:t>
+      </w:r>
+      <w:commentRangeStart w:id="3"/>
+      <w:r>
+        <w:t>animals</w:t>
+      </w:r>
+      <w:commentRangeEnd w:id="3"/>
+      <w:r>
+        <w:rPr>
+          <w:rStyle w:val="CommentReference"/>
+        </w:rPr>
+        <w:commentReference w:id="3"/>
+      </w:r>
+      <w:r>
+        <w:t>.</w:t>
+      </w:r>
     </w:p>
     <w:p/>
     <w:p>
@@ -1654,995 +1281,861 @@
         <w:t>Since mTORC1 is a major regulator of metabolism and is activated by elevated amino acids, we next evaluated whether mTORC1 activity is increased in</w:t>
       </w:r>
       <w:r>
-        <w:t xml:space="preserve"> C2C12 </w:t>
-      </w:r>
-      <w:proofErr w:type="spellStart"/>
-      <w:r>
-        <w:t>myotubes</w:t>
-      </w:r>
-      <w:proofErr w:type="spellEnd"/>
-      <w:r>
-        <w:t xml:space="preserve">.  </w:t>
+        <w:t xml:space="preserve"> C2C12 myotubes.  </w:t>
       </w:r>
       <w:commentRangeStart w:id="4"/>
       <w:r>
-        <w:t xml:space="preserve">As shown in Figure 2A supplementation of cultured </w:t>
-      </w:r>
-      <w:proofErr w:type="spellStart"/>
-      <w:r>
-        <w:t>myotubes</w:t>
-      </w:r>
-      <w:proofErr w:type="spellEnd"/>
+        <w:t xml:space="preserve">As shown in Figure 2A supplementation of cultured myotubes </w:t>
+      </w:r>
+      <w:r>
+        <w:t xml:space="preserve">with protein </w:t>
+      </w:r>
+      <w:r>
+        <w:t>results in increased phosphorylation of S6K, in a rapamycin sensitive manner</w:t>
+      </w:r>
+      <w:commentRangeEnd w:id="4"/>
+      <w:r>
+        <w:rPr>
+          <w:rStyle w:val="CommentReference"/>
+        </w:rPr>
+        <w:commentReference w:id="4"/>
+      </w:r>
+      <w:r>
+        <w:t>To tes</w:t>
+      </w:r>
+      <w:r>
+        <w:t>t</w:t>
+      </w:r>
+      <w:r>
+        <w:t xml:space="preserve"> this in vivo, we evaluated quadriceps lysates from HPD fed animals.  To</w:t>
+      </w:r>
+      <w:r>
+        <w:t xml:space="preserve"> avoid the confounding effects of acute </w:t>
+      </w:r>
+      <w:r>
+        <w:t>protein feeding</w:t>
+      </w:r>
+      <w:r>
+        <w:t>, animals</w:t>
+      </w:r>
+      <w:r>
+        <w:t xml:space="preserve"> were starved for 16h prior to </w:t>
+      </w:r>
+      <w:r>
+        <w:t>sacrifice.   We blotted lysates from quadriceps for the mTORC1 target S6K and found increased phosphorylation of S6K, indicating increased mTORC1 activity in muscle tissue.</w:t>
+      </w:r>
+      <w:r>
+        <w:t xml:space="preserve">  This is consistent with previous reports of high </w:t>
+      </w:r>
+      <w:commentRangeStart w:id="5"/>
+      <w:r>
+        <w:t>protein feeding and mTORC1 activity.</w:t>
+      </w:r>
+      <w:commentRangeEnd w:id="5"/>
+      <w:r>
+        <w:rPr>
+          <w:rStyle w:val="CommentReference"/>
+        </w:rPr>
+        <w:commentReference w:id="5"/>
+      </w:r>
+    </w:p>
+    <w:p>
+      <w:pPr>
+        <w:pStyle w:val="Heading2"/>
+      </w:pPr>
+      <w:r>
+        <w:t xml:space="preserve">Muscle Tsc1 Deletion </w:t>
+      </w:r>
+      <w:r>
+        <w:t>Elevates</w:t>
+      </w:r>
+      <w:r>
+        <w:t xml:space="preserve"> Fasting Glycogen and </w:t>
+      </w:r>
+      <w:r>
+        <w:t>Trigyceride</w:t>
+      </w:r>
+      <w:r>
+        <w:t xml:space="preserve"> Levels</w:t>
+      </w:r>
+    </w:p>
+    <w:p>
+      <w:r>
+        <w:t xml:space="preserve">To test whether activation of mTORC1 in muscle caused the reduced fat mass observed in the high protein diet fed animals, we generated muscle specific </w:t>
+      </w:r>
+      <w:r>
+        <w:rPr>
+          <w:i/>
+        </w:rPr>
+        <w:t xml:space="preserve">Tsc1 </w:t>
+      </w:r>
+      <w:r>
+        <w:t xml:space="preserve">knockout mice using a floxed </w:t>
+      </w:r>
+      <w:r>
+        <w:rPr>
+          <w:i/>
+        </w:rPr>
+        <w:t>Tsc1</w:t>
+      </w:r>
+      <w:r>
+        <w:t xml:space="preserve"> allele </w:t>
+      </w:r>
+      <w:r>
+        <w:fldChar w:fldCharType="begin" w:fldLock="1"/>
+      </w:r>
+      <w:r>
+        <w:instrText>ADDIN CSL_CITATION { "citationItems" : [ { "id" : "ITEM-1", "itemData" : { "ISSN" : "0964-6906", "PMID" : "11875047", "abstract" : "Tuberous sclerosis (TSC) is a autosomal dominant genetic disorder caused by mutations in either TSC1 or TSC2, and characterized by benign hamartoma growth. We developed a murine model of Tsc1 disease by gene targeting. Tsc1 null embryos die at mid-gestation from a failure of liver development. Tsc1 heterozygotes develop kidney cystadenomas and liver hemangiomas at high frequency, but the incidence of kidney tumors is somewhat lower than in Tsc2 heterozygote mice. Liver hemangiomas were more common, more severe and caused higher mortality in female than in male Tsc1 heterozygotes. Tsc1 null embryo fibroblast lines have persistent phosphorylation of the p70S6K (S6K) and its substrate S6, that is sensitive to treatment with rapamycin, indicating constitutive activation of the mTOR-S6K pathway due to loss of the Tsc1 protein, hamartin. Hyperphosphorylation of S6 is also seen in kidney tumors in the heterozygote mice, suggesting that inhibition of this pathway may have benefit in control of TSC hamartomas.", "author" : [ { "dropping-particle" : "", "family" : "Kwiatkowski", "given" : "David J.", "non-dropping-particle" : "", "parse-names" : false, "suffix" : "" }, { "dropping-particle" : "", "family" : "Zhang", "given" : "Hongbing", "non-dropping-particle" : "", "parse-names" : false, "suffix" : "" }, { "dropping-particle" : "", "family" : "Bandura", "given" : "Jennifer L", "non-dropping-particle" : "", "parse-names" : false, "suffix" : "" }, { "dropping-particle" : "", "family" : "Heiberger", "given" : "Kristina M", "non-dropping-particle" : "", "parse-names" : false, "suffix" : "" }, { "dropping-particle" : "", "family" : "Glogauer", "given" : "Michael", "non-dropping-particle" : "", "parse-names" : false, "suffix" : "" }, { "dropping-particle" : "", "family" : "el-Hashemite", "given" : "Nisreen", "non-dropping-particle" : "", "parse-names" : false, "suffix" : "" }, { "dropping-particle" : "", "family" : "Onda", "given" : "Hiroaki", "non-dropping-particle" : "", "parse-names" : false, "suffix" : "" } ], "container-title" : "Human molecular genetics", "id" : "ITEM-1", "issue" : "5", "issued" : { "date-parts" : [ [ "2002", "3", "1" ] ] }, "page" : "525-34", "title" : "A mouse model of TSC1 reveals sex-dependent lethality from liver hemangiomas, and up-regulation of p70S6 kinase activity in Tsc1 null cells.", "type" : "article-journal", "volume" : "11" }, "uris" : [ "http://www.mendeley.com/documents/?uuid=97288937-3732-4db9-b166-026482655ed6" ] } ], "mendeley" : { "formattedCitation" : "[27]", "plainTextFormattedCitation" : "[27]", "previouslyFormattedCitation" : "[26]" }, "properties" : { "noteIndex" : 0 }, "schema" : "https://github.com/citation-style-language/schema/raw/master/csl-citation.json" }</w:instrText>
+      </w:r>
+      <w:r>
+        <w:fldChar w:fldCharType="separate"/>
+      </w:r>
+      <w:r>
+        <w:rPr>
+          <w:noProof/>
+        </w:rPr>
+        <w:t>[27]</w:t>
+      </w:r>
+      <w:r>
+        <w:fldChar w:fldCharType="end"/>
+      </w:r>
+      <w:r>
+        <w:t xml:space="preserve"> and the </w:t>
+      </w:r>
+      <w:r>
+        <w:rPr>
+          <w:i/>
+        </w:rPr>
+        <w:t>Ckmm-Cre</w:t>
+      </w:r>
+      <w:r>
+        <w:t xml:space="preserve"> transgene (muscle creating kinase; </w:t>
+      </w:r>
+      <w:r>
+        <w:fldChar w:fldCharType="begin" w:fldLock="1"/>
+      </w:r>
+      <w:r>
+        <w:instrText>ADDIN CSL_CITATION { "citationItems" : [ { "id" : "ITEM-1", "itemData" : { "DOI" : "10.1016/S1097-2765(00)80155-0", "ISSN" : "10972765", "author" : [ { "dropping-particle" : "", "family" : "Br\u00fcning", "given" : "Jens C", "non-dropping-particle" : "", "parse-names" : false, "suffix" : "" }, { "dropping-particle" : "", "family" : "Michael", "given" : "M.Dodson", "non-dropping-particle" : "", "parse-names" : false, "suffix" : "" }, { "dropping-particle" : "", "family" : "Winnay", "given" : "Jonathon N", "non-dropping-particle" : "", "parse-names" : false, "suffix" : "" }, { "dropping-particle" : "", "family" : "Hayashi", "given" : "Tatsuya", "non-dropping-particle" : "", "parse-names" : false, "suffix" : "" }, { "dropping-particle" : "", "family" : "H\u00f6rsch", "given" : "Dieter", "non-dropping-particle" : "", "parse-names" : false, "suffix" : "" }, { "dropping-particle" : "", "family" : "Accili", "given" : "Domenico", "non-dropping-particle" : "", "parse-names" : false, "suffix" : "" }, { "dropping-particle" : "", "family" : "Goodyear", "given" : "Laurie J", "non-dropping-particle" : "", "parse-names" : false, "suffix" : "" }, { "dropping-particle" : "", "family" : "Kahn", "given" : "C Ronald", "non-dropping-particle" : "", "parse-names" : false, "suffix" : "" } ], "container-title" : "Molecular Cell", "id" : "ITEM-1", "issue" : "5", "issued" : { "date-parts" : [ [ "1998", "11" ] ] }, "page" : "559-569", "title" : "A Muscle-Specific Insulin Receptor Knockout Exhibits Features of the Metabolic Syndrome of NIDDM without Altering Glucose Tolerance", "type" : "article-journal", "volume" : "2" }, "uris" : [ "http://www.mendeley.com/documents/?uuid=d1ec72b2-106d-4e9a-9ddb-1df6697109ba" ] } ], "mendeley" : { "formattedCitation" : "[28]", "plainTextFormattedCitation" : "[28]", "previouslyFormattedCitation" : "[27]" }, "properties" : { "noteIndex" : 0 }, "schema" : "https://github.com/citation-style-language/schema/raw/master/csl-citation.json" }</w:instrText>
+      </w:r>
+      <w:r>
+        <w:fldChar w:fldCharType="separate"/>
+      </w:r>
+      <w:r>
+        <w:rPr>
+          <w:noProof/>
+        </w:rPr>
+        <w:t>[28]</w:t>
+      </w:r>
+      <w:r>
+        <w:fldChar w:fldCharType="end"/>
+      </w:r>
+      <w:r>
+        <w:t>).  As shown in Figure 3A, we observed efficient knockout of TSC1 and TSC2 proteins, corresponding to an increase in mTORC1 activity in quadriceps lysates from these animals.</w:t>
+      </w:r>
+    </w:p>
+    <w:p/>
+    <w:p>
+      <w:r>
+        <w:t xml:space="preserve">We next evaluated the cell autonomous changes in muscle tissue associated with </w:t>
+      </w:r>
+      <w:r>
+        <w:rPr>
+          <w:i/>
+        </w:rPr>
+        <w:t>Tsc1</w:t>
+      </w:r>
+      <w:r>
+        <w:t xml:space="preserve"> ablation.  We found that both fasting triglycerides and fasting glycogen levels were substantially elevated in </w:t>
+      </w:r>
+      <w:r>
+        <w:rPr>
+          <w:i/>
+        </w:rPr>
+        <w:t>Tsc1</w:t>
+      </w:r>
+      <w:r>
+        <w:t xml:space="preserve"> knockout muscles</w:t>
+      </w:r>
+      <w:r>
+        <w:t xml:space="preserve"> (Figures 3B-C)</w:t>
+      </w:r>
+      <w:r>
+        <w:t xml:space="preserve">.  The increase in fasting glycogen was correlated with increases in both processed SREPB1c protein and PTG protein (Figure 3A).  This is consistent with our previous report of a mTORC1 -&gt; SREBP1c -&gt; PTG pathway that regulates fasting glycogen in the liver </w:t>
+      </w:r>
+      <w:r>
+        <w:rPr>
+          <w:i/>
+        </w:rPr>
+        <w:fldChar w:fldCharType="begin" w:fldLock="1"/>
+      </w:r>
+      <w:r>
+        <w:rPr>
+          <w:i/>
+        </w:rPr>
+        <w:instrText>ADDIN CSL_CITATION { "citationItems" : [ { "id" : "ITEM-1", "itemData" : { "DOI" : "10.2337/db13-1531", "ISSN" : "1939-327X", "PMID" : "24722244", "abstract" : "Glycogen and lipids are major storage forms of energy that are tightly regulated by hormones and metabolic signals. We demonstrate that feeding mice a high-fat diet (HFD) increases hepatic glycogen due to increased expression of the glycogenic scaffolding protein PTG/R5. PTG promoter activity was increased and glycogen levels were augmented in mice and cells after activation of the mechanistic target of rapamycin complex 1 (mTORC1) and its downstream target SREBP1. Deletion of the PTG gene in mice prevented HFD-induced hepatic glycogen accumulation. Of note, PTG deletion also blocked hepatic steatosis in HFD-fed mice and reduced the expression of numerous lipogenic genes. Additionally, PTG deletion reduced fasting glucose and insulin levels in obese mice while improving insulin sensitivity, a result of reduced hepatic glucose output. This metabolic crosstalk was due to decreased mTORC1 and SREBP activity in PTG knockout mice or knockdown cells, suggesting a positive feedback loop in which once accumulated, glycogen stimulates the mTORC1/SREBP1 pathway to shift energy storage to lipogenesis. Together, these data reveal a previously unappreciated broad role for glycogen in the control of energy homeostasis.", "author" : [ { "dropping-particle" : "", "family" : "Lu", "given" : "Binbin", "non-dropping-particle" : "", "parse-names" : false, "suffix" : "" }, { "dropping-particle" : "", "family" : "Bridges", "given" : "Dave", "non-dropping-particle" : "", "parse-names" : false, "suffix" : "" }, { "dropping-particle" : "", "family" : "Yang", "given" : "Yemen", "non-dropping-particle" : "", "parse-names" : false, "suffix" : "" }, { "dropping-particle" : "", "family" : "Fisher", "given" : "Kaleigh", "non-dropping-particle" : "", "parse-names" : false, "suffix" : "" }, { "dropping-particle" : "", "family" : "Cheng", "given" : "Alan", "non-dropping-particle" : "", "parse-names" : false, "suffix" : "" }, { "dropping-particle" : "", "family" : "Chang", "given" : "Louise", "non-dropping-particle" : "", "parse-names" : false, "suffix" : "" }, { "dropping-particle" : "", "family" : "Meng", "given" : "Zhuoxian Zhuo-Xian", "non-dropping-particle" : "", "parse-names" : false, "suffix" : "" }, { "dropping-particle" : "", "family" : "Lin", "given" : "Jiandie D.", "non-dropping-particle" : "", "parse-names" : false, "suffix" : "" }, { "dropping-particle" : "", "family" : "Downes", "given" : "Michael", "non-dropping-particle" : "", "parse-names" : false, "suffix" : "" }, { "dropping-particle" : "", "family" : "Yu", "given" : "Ruth T", "non-dropping-particle" : "", "parse-names" : false, "suffix" : "" }, { "dropping-particle" : "", "family" : "Liddle", "given" : "Christopher", "non-dropping-particle" : "", "parse-names" : false, "suffix" : "" }, { "dropping-particle" : "", "family" : "Evans", "given" : "Ronald M.", "non-dropping-particle" : "", "parse-names" : false, "suffix" : "" }, { "dropping-particle" : "", "family" : "Saltiel", "given" : "Alan\u00a0R.", "non-dropping-particle" : "", "parse-names" : false, "suffix" : "" } ], "container-title" : "Diabetes", "id" : "ITEM-1", "issue" : "9", "issued" : { "date-parts" : [ [ "2014", "9", "10" ] ] }, "page" : "2935-48", "title" : "Metabolic crosstalk: molecular links between glycogen and lipid metabolism in obesity.", "type" : "article-journal", "volume" : "63" }, "uris" : [ "http://www.mendeley.com/documents/?uuid=dd589c4b-b51f-43f2-a8cd-84cfbe3581fb" ] } ], "mendeley" : { "formattedCitation" : "[11]", "plainTextFormattedCitation" : "[11]", "previouslyFormattedCitation" : "[11]" }, "properties" : { "noteIndex" : 0 }, "schema" : "https://github.com/citation-style-language/schema/raw/master/csl-citation.json" }</w:instrText>
+      </w:r>
+      <w:r>
+        <w:rPr>
+          <w:i/>
+        </w:rPr>
+        <w:fldChar w:fldCharType="separate"/>
+      </w:r>
+      <w:r>
+        <w:rPr>
+          <w:noProof/>
+        </w:rPr>
+        <w:t>[11]</w:t>
+      </w:r>
+      <w:r>
+        <w:rPr>
+          <w:i/>
+        </w:rPr>
+        <w:fldChar w:fldCharType="end"/>
+      </w:r>
+      <w:r>
+        <w:t xml:space="preserve">.   </w:t>
+      </w:r>
+      <w:r>
+        <w:t xml:space="preserve">To determine whether this increased muscle glycogen content correlates with improved muscle function in these animals we evaluated both grip strength (Figure 3D) and amount of cycles spent on a running wheel (Figure 3E).  This is consistent with previous reports of reduced muscle strength in </w:t>
+      </w:r>
+      <w:r>
+        <w:rPr>
+          <w:i/>
+        </w:rPr>
+        <w:t xml:space="preserve">Tsc1 </w:t>
+      </w:r>
+      <w:r>
+        <w:t xml:space="preserve">knockout muscles </w:t>
+      </w:r>
+      <w:r>
+        <w:fldChar w:fldCharType="begin" w:fldLock="1"/>
+      </w:r>
+      <w:r>
+        <w:instrText>ADDIN CSL_CITATION { "citationItems" : [ { "id" : "ITEM-1", "itemData" : { "DOI" : "10.1016/j.cmet.2013.03.015", "ISSN" : "15504131", "PMID" : "23602450", "abstract" : "Autophagy is a catabolic process that ensures homeostatic cell clearance and is deregulated in a growing number of myopathological conditions. Although FoxO3 was shown to promote the expression of autophagy-related genes in skeletal muscle, the mechanisms triggering autophagy are unclear. We show that TSC1-deficient mice (TSCmKO), characterized by sustained activation of mTORC1, develop a late-onset myopathy related to impaired autophagy. In young TSCmKO mice, constitutive and starvation-induced autophagy is blocked at the induction steps via mTORC1-mediated inhibition of Ulk1, despite FoxO3 activation. Rapamycin is sufficient to restore autophagy in TSCmKO mice and improves the muscle phenotype of old mutant mice. Inversely, abrogation of mTORC1 signaling by depletion of raptor induces autophagy regardless of FoxO inhibition. Thus, mTORC1 is the dominant regulator of autophagy induction in skeletal muscle and ensures a tight coordination of metabolic pathways. These findings may open interesting avenues for therapeutic strategies directed toward autophagy-related muscle diseases.", "author" : [ { "dropping-particle" : "", "family" : "Castets", "given" : "Perrine", "non-dropping-particle" : "", "parse-names" : false, "suffix" : "" }, { "dropping-particle" : "", "family" : "Lin", "given" : "Shuo", "non-dropping-particle" : "", "parse-names" : false, "suffix" : "" }, { "dropping-particle" : "", "family" : "Rion", "given" : "Nathalie", "non-dropping-particle" : "", "parse-names" : false, "suffix" : "" }, { "dropping-particle" : "", "family" : "Fulvio", "given" : "Sabrina", "non-dropping-particle" : "Di", "parse-names" : false, "suffix" : "" }, { "dropping-particle" : "", "family" : "Romanino", "given" : "Klaas", "non-dropping-particle" : "", "parse-names" : false, "suffix" : "" }, { "dropping-particle" : "", "family" : "Guridi", "given" : "Maitea", "non-dropping-particle" : "", "parse-names" : false, "suffix" : "" }, { "dropping-particle" : "", "family" : "Frank", "given" : "Stephan", "non-dropping-particle" : "", "parse-names" : false, "suffix" : "" }, { "dropping-particle" : "", "family" : "Tintignac", "given" : "Lionel\u00a0A. a", "non-dropping-particle" : "", "parse-names" : false, "suffix" : "" }, { "dropping-particle" : "", "family" : "Sinnreich", "given" : "Michael", "non-dropping-particle" : "", "parse-names" : false, "suffix" : "" }, { "dropping-particle" : "", "family" : "R\u00fcegg", "given" : "Markus\u00a0A. a", "non-dropping-particle" : "", "parse-names" : false, "suffix" : "" }, { "dropping-particle" : "", "family" : "Di\u00a0Fulvio", "given" : "Sabrina", "non-dropping-particle" : "", "parse-names" : false, "suffix" : "" } ], "container-title" : "Cell metabolism", "id" : "ITEM-1", "issue" : "5", "issued" : { "date-parts" : [ [ "2013", "4", "7" ] ] }, "note" : "From Duplicate 1 ( Sustained Activation of mTORC1 in Skeletal Muscle Inhibits Constitutive and Starvation-Induced Autophagy and Causes a Severe, Late-Onset Myopathy - Castets, Perrine; Lin, Shuo; Rion, Nathalie; Di\u00a0Fulvio, Sabrina; Romanino, Klaas; Guridi, Maitea; Frank, Stephan; Tintignac, Lionel\u00a0A.; Sinnreich, Michael; R\u00fcegg, Markus\u00a0A. )", "page" : "731-44", "title" : "Sustained activation of mTORC1 in skeletal muscle inhibits constitutive and starvation-induced autophagy and causes a severe, late-onset myopathy.", "type" : "article-journal", "volume" : "17" }, "uris" : [ "http://www.mendeley.com/documents/?uuid=2f934ad2-30fc-46c1-9b35-a29aa432cdea" ] } ], "mendeley" : { "formattedCitation" : "[29]", "plainTextFormattedCitation" : "[29]", "previouslyFormattedCitation" : "[28]" }, "properties" : { "noteIndex" : 0 }, "schema" : "https://github.com/citation-style-language/schema/raw/master/csl-citation.json" }</w:instrText>
+      </w:r>
+      <w:r>
+        <w:fldChar w:fldCharType="separate"/>
+      </w:r>
+      <w:r>
+        <w:rPr>
+          <w:noProof/>
+        </w:rPr>
+        <w:t>[29]</w:t>
+      </w:r>
+      <w:r>
+        <w:fldChar w:fldCharType="end"/>
+      </w:r>
+      <w:r>
+        <w:t>.</w:t>
+      </w:r>
+      <w:r>
+        <w:t xml:space="preserve">  Our findings support the hypothesis that while short-term contractile function is reduced, overall muscle fitness is improved, potentially related to increased nutrient storage in these muscles.</w:t>
+      </w:r>
+    </w:p>
+    <w:p>
+      <w:pPr>
+        <w:pStyle w:val="Heading2"/>
+      </w:pPr>
+      <w:r>
+        <w:t xml:space="preserve">Deletion of </w:t>
+      </w:r>
+      <w:r>
+        <w:rPr>
+          <w:i/>
+        </w:rPr>
+        <w:t>Tsc1</w:t>
+      </w:r>
+      <w:r>
+        <w:t xml:space="preserve"> in Muscle Results in Reduced Fat Mass</w:t>
+      </w:r>
+      <w:r>
+        <w:t xml:space="preserve"> and Increased Energy Expenditure</w:t>
+      </w:r>
+    </w:p>
+    <w:p>
+      <w:r>
+        <w:t xml:space="preserve">We followed the body weights and composition of the muscle </w:t>
+      </w:r>
+      <w:r>
+        <w:rPr>
+          <w:i/>
+        </w:rPr>
+        <w:t xml:space="preserve">Tsc1 </w:t>
+      </w:r>
+      <w:r>
+        <w:t xml:space="preserve">knockout animals over the course of </w:t>
+      </w:r>
+      <w:commentRangeStart w:id="6"/>
+      <w:r>
+        <w:t xml:space="preserve">XX </w:t>
+      </w:r>
+      <w:commentRangeEnd w:id="6"/>
+      <w:r>
+        <w:rPr>
+          <w:rStyle w:val="CommentReference"/>
+        </w:rPr>
+        <w:commentReference w:id="6"/>
+      </w:r>
+      <w:r>
+        <w:t>months.</w:t>
+      </w:r>
+      <w:r>
+        <w:t xml:space="preserve">  While we did not observe any reductions in lean mass, we did observe a striking lack of fat mass accumulation as these animals grew in size (Figures 4A-C).</w:t>
+      </w:r>
+      <w:r>
+        <w:t xml:space="preserve">  A previous study using a </w:t>
+      </w:r>
+      <w:r>
+        <w:rPr>
+          <w:i/>
+        </w:rPr>
+        <w:t>HSA-Cre</w:t>
+      </w:r>
+      <w:r>
+        <w:t xml:space="preserve"> mediated knockout of </w:t>
+      </w:r>
+      <w:r>
+        <w:rPr>
+          <w:i/>
+        </w:rPr>
+        <w:t xml:space="preserve">Tsc1 </w:t>
+      </w:r>
+      <w:r>
+        <w:t xml:space="preserve">observed reductions in both lean mass and fat mass </w:t>
+      </w:r>
+      <w:r>
+        <w:fldChar w:fldCharType="begin" w:fldLock="1"/>
+      </w:r>
+      <w:r>
+        <w:instrText>ADDIN CSL_CITATION { "citationItems" : [ { "id" : "ITEM-1", "itemData" : { "DOI" : "10.1016/j.cmet.2013.03.015", "ISSN" : "15504131", "PMID" : "23602450", "abstract" : "Autophagy is a catabolic process that ensures homeostatic cell clearance and is deregulated in a growing number of myopathological conditions. Although FoxO3 was shown to promote the expression of autophagy-related genes in skeletal muscle, the mechanisms triggering autophagy are unclear. We show that TSC1-deficient mice (TSCmKO), characterized by sustained activation of mTORC1, develop a late-onset myopathy related to impaired autophagy. In young TSCmKO mice, constitutive and starvation-induced autophagy is blocked at the induction steps via mTORC1-mediated inhibition of Ulk1, despite FoxO3 activation. Rapamycin is sufficient to restore autophagy in TSCmKO mice and improves the muscle phenotype of old mutant mice. Inversely, abrogation of mTORC1 signaling by depletion of raptor induces autophagy regardless of FoxO inhibition. Thus, mTORC1 is the dominant regulator of autophagy induction in skeletal muscle and ensures a tight coordination of metabolic pathways. These findings may open interesting avenues for therapeutic strategies directed toward autophagy-related muscle diseases.", "author" : [ { "dropping-particle" : "", "family" : "Castets", "given" : "Perrine", "non-dropping-particle" : "", "parse-names" : false, "suffix" : "" }, { "dropping-particle" : "", "family" : "Lin", "given" : "Shuo", "non-dropping-particle" : "", "parse-names" : false, "suffix" : "" }, { "dropping-particle" : "", "family" : "Rion", "given" : "Nathalie", "non-dropping-particle" : "", "parse-names" : false, "suffix" : "" }, { "dropping-particle" : "", "family" : "Fulvio", "given" : "Sabrina", "non-dropping-particle" : "Di", "parse-names" : false, "suffix" : "" }, { "dropping-particle" : "", "family" : "Romanino", "given" : "Klaas", "non-dropping-particle" : "", "parse-names" : false, "suffix" : "" }, { "dropping-particle" : "", "family" : "Guridi", "given" : "Maitea", "non-dropping-particle" : "", "parse-names" : false, "suffix" : "" }, { "dropping-particle" : "", "family" : "Frank", "given" : "Stephan", "non-dropping-particle" : "", "parse-names" : false, "suffix" : "" }, { "dropping-particle" : "", "family" : "Tintignac", "given" : "Lionel\u00a0A. a", "non-dropping-particle" : "", "parse-names" : false, "suffix" : "" }, { "dropping-particle" : "", "family" : "Sinnreich", "given" : "Michael", "non-dropping-particle" : "", "parse-names" : false, "suffix" : "" }, { "dropping-particle" : "", "family" : "R\u00fcegg", "given" : "Markus\u00a0A. a", "non-dropping-particle" : "", "parse-names" : false, "suffix" : "" }, { "dropping-particle" : "", "family" : "Di\u00a0Fulvio", "given" : "Sabrina", "non-dropping-particle" : "", "parse-names" : false, "suffix" : "" } ], "container-title" : "Cell metabolism", "id" : "ITEM-1", "issue" : "5", "issued" : { "date-parts" : [ [ "2013", "4", "7" ] ] }, "note" : "From Duplicate 1 ( Sustained Activation of mTORC1 in Skeletal Muscle Inhibits Constitutive and Starvation-Induced Autophagy and Causes a Severe, Late-Onset Myopathy - Castets, Perrine; Lin, Shuo; Rion, Nathalie; Di\u00a0Fulvio, Sabrina; Romanino, Klaas; Guridi, Maitea; Frank, Stephan; Tintignac, Lionel\u00a0A.; Sinnreich, Michael; R\u00fcegg, Markus\u00a0A. )", "page" : "731-44", "title" : "Sustained activation of mTORC1 in skeletal muscle inhibits constitutive and starvation-induced autophagy and causes a severe, late-onset myopathy.", "type" : "article-journal", "volume" : "17" }, "uris" : [ "http://www.mendeley.com/documents/?uuid=2f934ad2-30fc-46c1-9b35-a29aa432cdea" ] } ], "mendeley" : { "formattedCitation" : "[29]", "plainTextFormattedCitation" : "[29]", "previouslyFormattedCitation" : "[28]" }, "properties" : { "noteIndex" : 0 }, "schema" : "https://github.com/citation-style-language/schema/raw/master/csl-citation.json" }</w:instrText>
+      </w:r>
+      <w:r>
+        <w:fldChar w:fldCharType="separate"/>
+      </w:r>
+      <w:r>
+        <w:rPr>
+          <w:noProof/>
+        </w:rPr>
+        <w:t>[29]</w:t>
+      </w:r>
+      <w:r>
+        <w:fldChar w:fldCharType="end"/>
+      </w:r>
+      <w:r>
+        <w:t>.</w:t>
+      </w:r>
+    </w:p>
+    <w:p/>
+    <w:p>
+      <w:r>
+        <w:t xml:space="preserve">To identify the cause of these reductions, we performed calorimetry studies on these mice, prior to differences in adiposity (90 days of age).   </w:t>
+      </w:r>
+    </w:p>
+    <w:p>
+      <w:pPr>
+        <w:pStyle w:val="Heading2"/>
+      </w:pPr>
+      <w:r>
+        <w:t>Activation of mTORC1 in Muscle Does Not Result in Insulin Resistance</w:t>
+      </w:r>
+    </w:p>
+    <w:p/>
+    <w:p>
+      <w:pPr>
+        <w:pStyle w:val="Heading2"/>
+      </w:pPr>
+      <w:r>
+        <w:t xml:space="preserve">Ablation of Muscle Tsc1 Results in Increased Expression of </w:t>
+      </w:r>
+      <w:r>
+        <w:t xml:space="preserve">Oxidative Fiber Type and </w:t>
+      </w:r>
+      <w:r>
+        <w:t>Fatty Acid Uptake Genes</w:t>
+      </w:r>
+    </w:p>
+    <w:p>
+      <w:pPr>
+        <w:pStyle w:val="Heading2"/>
+      </w:pPr>
+    </w:p>
+    <w:p>
+      <w:pPr>
+        <w:pStyle w:val="Heading1"/>
+      </w:pPr>
+      <w:r>
+        <w:t>Discussion</w:t>
+      </w:r>
+    </w:p>
+    <w:p/>
+    <w:p>
+      <w:r>
+        <w:t xml:space="preserve">We report here that activation of mTORC1 in muscle tissue results in </w:t>
+      </w:r>
+      <w:r>
+        <w:t xml:space="preserve">the </w:t>
+      </w:r>
+      <w:r>
+        <w:t xml:space="preserve">accumulation of glycogen and triglycerides, </w:t>
+      </w:r>
+      <w:r>
+        <w:t xml:space="preserve">with a shift towards </w:t>
+      </w:r>
+      <w:r>
+        <w:t xml:space="preserve">more oxidative muscle fiber types.  This, coupled with no detectable decrease in </w:t>
+      </w:r>
+      <w:r>
+        <w:rPr>
+          <w:i/>
+        </w:rPr>
+        <w:t>in vivo</w:t>
+      </w:r>
+      <w:r>
+        <w:t xml:space="preserve"> insulin sensitivity is </w:t>
+      </w:r>
+      <w:r>
+        <w:t>reminiscent</w:t>
+      </w:r>
+      <w:r>
+        <w:t xml:space="preserve"> of the “athlete’s paradox”, in which muscles of endurance trained athletes are </w:t>
+      </w:r>
+      <w:r>
+        <w:t xml:space="preserve">insulin normosensitive, in spite of increased nutrient deposition </w:t>
+      </w:r>
+      <w:r>
+        <w:fldChar w:fldCharType="begin" w:fldLock="1"/>
+      </w:r>
+      <w:r>
+        <w:instrText>ADDIN CSL_CITATION { "citationItems" : [ { "id" : "ITEM-1", "itemData" : { "DOI" : "10.1210/jc.86.12.5755", "ISBN" : "0021-972X (Print)", "ISSN" : "0021972X", "PMID" : "11739435", "abstract" : "We examined the hypothesis that an excess accumulation of intramuscular lipid (IMCL) is associated with insulin resistance and that this may be mediated by the oxidative capacity of muscle. Nine sedentary lean (L) and 11 obese (O) subjects, 8 obese subjects with type 2 diabetes mellitus (D), and 9 lean, exercise-trained (T) subjects volunteered for this study. Insulin sensitivity (M) determined during a hyperinsulinemic (40 mU x m(-2)min(-1)) euglycemic clamp was greater (P &lt; 0.01) in L and T, compared with O and D (9.45 +/- 0.59 and 10.26 +/- 0.78 vs. 5.51 +/- 0.61 and 1.15 +/- 0.83 mg x min(-1)kg fat free mass(-1), respectively). IMCL in percutaneous vastus lateralis biopsy specimens by quantitative image analysis of Oil Red O staining was approximately 2-fold higher in D than in L (3.04 +/- 0.39 vs. 1.40 +/- 0.28% area as lipid; P &lt; 0.01). IMCL was also higher in T (2.36 +/- 0.37), compared with L (P &lt; 0.01). The oxidative capacity of muscle determined with succinate dehydrogenase staining of muscle fibers was higher in T, compared with L, O, and D (50.0 +/- 4.4, 36.1 +/- 4.4, 29.7 +/- 3.8, and 33.4 +/- 4.7 optical density units, respectively; P &lt; 0.01). IMCL was negatively associated with M (r = -0.57, P &lt; 0.05) when endurance-trained subjects were excluded from the analysis, and this association was independent of body mass index. However, the relationship between IMCL and M was not significant when trained individuals were included. There was a positive association between the oxidative capacity and M among nondiabetics (r = 0.37, P &lt; 0.05). In summary, skeletal muscle of trained endurance athletes is markedly insulin sensitive and has a high oxidative capacity, despite having an elevated lipid content. In conclusion, the capacity for lipid oxidation may be an important mediator of the association between excess muscle lipid accumulation and insulin resistance.", "author" : [ { "dropping-particle" : "", "family" : "Goodpaster", "given" : "Bret H.", "non-dropping-particle" : "", "parse-names" : false, "suffix" : "" }, { "dropping-particle" : "", "family" : "He", "given" : "J.", "non-dropping-particle" : "", "parse-names" : false, "suffix" : "" }, { "dropping-particle" : "", "family" : "Watkins", "given" : "S.", "non-dropping-particle" : "", "parse-names" : false, "suffix" : "" }, { "dropping-particle" : "", "family" : "Kelley", "given" : "D. E.", "non-dropping-particle" : "", "parse-names" : false, "suffix" : "" } ], "container-title" : "Journal of Clinical Endocrinology and Metabolism", "id" : "ITEM-1", "issue" : "12", "issued" : { "date-parts" : [ [ "2001" ] ] }, "page" : "5755-5761", "title" : "Skeletal muscle lipid content and insulin resistance: Evidence for a paradox in endurance-trained athletes", "type" : "article-journal", "volume" : "86" }, "uris" : [ "http://www.mendeley.com/documents/?uuid=b1980167-93ed-4e05-b012-9a008a5bf202" ] }, { "id" : "ITEM-2", "itemData" : { "DOI" : "10.2337/db10-1221", "ISBN" : "1939-327X (Electronic)\\n0012-1797 (Linking)", "ISSN" : "00121797", "PMID" : "21873552", "abstract" : "OBJECTIVE: Chronic exercise and obesity both increase intramyocellular triglycerides (IMTGs) despite having opposing effects on insulin sensitivity. We hypothesized that chronically exercise-trained muscle would be characterized by lower skeletal muscle diacylglycerols (DAGs) and ceramides despite higher IMTGs and would account for its higher insulin sensitivity. We also hypothesized that the expression of key skeletal muscle proteins involved in lipid droplet hydrolysis, DAG formation, and fatty-acid partitioning and oxidation would be associated with the lipotoxic phenotype.\\n\\nRESEARCH DESIGN AND METHODS: A total of 14 normal-weight, endurance-trained athletes (NWA group) and 7 normal-weight sedentary (NWS group) and 21 obese sedentary (OBS group) volunteers were studied. Insulin sensitivity was assessed by glucose clamps. IMTGs, DAGs, ceramides, and protein expression were measured in muscle biopsies.\\n\\nRESULTS: DAG content in the NWA group was approximately twofold higher than in the OBS group and ~50% higher than in the NWS group, corresponding to higher insulin sensitivity. While certain DAG moieties clearly were associated with better insulin sensitivity, other species were not. Ceramide content was higher in insulin-resistant obese muscle. The expression of OXPAT/perilipin-5, adipose triglyceride lipase, and stearoyl-CoA desaturase protein was higher in the NWA group, corresponding to a higher mitochondrial content, proportion of type 1 myocytes, IMTGs, DAGs, and insulin sensitivity.\\n\\nCONCLUSIONS: Total myocellular DAGs were markedly higher in highly trained athletes, corresponding with higher insulin sensitivity, and suggest a more complex role for DAGs in insulin action. Our data also provide additional evidence in humans linking ceramides to insulin resistance. Finally, this study provides novel evidence supporting a role for specific skeletal muscle proteins involved in intramyocellular lipids, mitochondrial oxidative capacity, and insulin resistance.", "author" : [ { "dropping-particle" : "", "family" : "Amati", "given" : "Francesca", "non-dropping-particle" : "", "parse-names" : false, "suffix" : "" }, { "dropping-particle" : "", "family" : "Dub\u00e9", "given" : "John J.", "non-dropping-particle" : "", "parse-names" : false, "suffix" : "" }, { "dropping-particle" : "", "family" : "Alvarez-Carnero", "given" : "Elvis", "non-dropping-particle" : "", "parse-names" : false, "suffix" : "" }, { "dropping-particle" : "", "family" : "Edreira", "given" : "Martin M.", "non-dropping-particle" : "", "parse-names" : false, "suffix" : "" }, { "dropping-particle" : "", "family" : "Chomentowski", "given" : "Peter", "non-dropping-particle" : "", "parse-names" : false, "suffix" : "" }, { "dropping-particle" : "", "family" : "Coen", "given" : "Paul M.", "non-dropping-particle" : "", "parse-names" : false, "suffix" : "" }, { "dropping-particle" : "", "family" : "Switzer", "given" : "Galen E.", "non-dropping-particle" : "", "parse-names" : false, "suffix" : "" }, { "dropping-particle" : "", "family" : "Bickel", "given" : "Perry E.", "non-dropping-particle" : "", "parse-names" : false, "suffix" : "" }, { "dropping-particle" : "", "family" : "Stefanovic-Racic", "given" : "Maja", "non-dropping-particle" : "", "parse-names" : false, "suffix" : "" }, { "dropping-particle" : "", "family" : "Toledo", "given" : "Frederico G S", "non-dropping-particle" : "", "parse-names" : false, "suffix" : "" }, { "dropping-particle" : "", "family" : "Goodpaster", "given" : "Bret H.", "non-dropping-particle" : "", "parse-names" : false, "suffix" : "" } ], "container-title" : "Diabetes", "id" : "ITEM-2", "issue" : "10", "issued" : { "date-parts" : [ [ "2011" ] ] }, "page" : "2588-2597", "title" : "Skeletal muscle triglycerides, diacylglycerols, and ceramides in insulin resistance: Another paradox in endurance-trained athletes?", "type" : "article-journal", "volume" : "60" }, "uris" : [ "http://www.mendeley.com/documents/?uuid=6dce7865-c7f1-41b9-aed7-2645a196f0ac" ] } ], "mendeley" : { "formattedCitation" : "[30, 31]", "plainTextFormattedCitation" : "[30, 31]", "previouslyFormattedCitation" : "[29, 30]" }, "properties" : { "noteIndex" : 0 }, "schema" : "https://github.com/citation-style-language/schema/raw/master/csl-citation.json" }</w:instrText>
+      </w:r>
+      <w:r>
+        <w:fldChar w:fldCharType="separate"/>
+      </w:r>
+      <w:r>
+        <w:rPr>
+          <w:noProof/>
+        </w:rPr>
+        <w:t>[30, 31]</w:t>
+      </w:r>
+      <w:r>
+        <w:fldChar w:fldCharType="end"/>
+      </w:r>
+      <w:r>
+        <w:t>.</w:t>
+      </w:r>
+      <w:r>
+        <w:t xml:space="preserve">  These findings are concordant with a role of mTORC1 in this process, as </w:t>
+      </w:r>
+      <w:r>
+        <w:t xml:space="preserve">this kinase is also activated during resistance exercise and muscle growth </w:t>
+      </w:r>
+      <w:r>
+        <w:fldChar w:fldCharType="begin" w:fldLock="1"/>
+      </w:r>
+      <w:r>
+        <w:instrText>ADDIN CSL_CITATION { "citationItems" : [ { "id" : "ITEM-1", "itemData" : { "DOI" : "10.1152/japplphysiol.00941.2010", "ISSN" : "1522-1601", "PMID" : "21071597", "abstract" : "For over 10 years, we have known that the activation of the mammalian target of rapamycin complex 1 (mTORC1) has correlated with the increase in skeletal muscle size and strength that occurs following resistance exercise. Initial cell culture and rodent models of muscle growth demonstrated that the activation of mTORC1 is common to hypertrophy induced by growth factors and increased loading. The further observation that high loads increased the local production of growth factors led to the paradigm that resistance exercise stimulates the autocrine production of factors that act on membrane receptors to activate mTORC1, and this results in skeletal muscle hypertrophy. Over the last few years, there has been a paradigm shift. From both human and rodent studies, it has become clear that the phenotypic and molecular responses to resistance exercise occur in a growth factor-independent manner. Although the mechanism of load-induced mTORC1 activation remains to be determined, it is clear that it does not require classical growth factor signaling.", "author" : [ { "dropping-particle" : "", "family" : "Philp", "given" : "Andrew", "non-dropping-particle" : "", "parse-names" : false, "suffix" : "" }, { "dropping-particle" : "", "family" : "Hamilton", "given" : "D Lee", "non-dropping-particle" : "", "parse-names" : false, "suffix" : "" }, { "dropping-particle" : "", "family" : "Baar", "given" : "Keith", "non-dropping-particle" : "", "parse-names" : false, "suffix" : "" } ], "container-title" : "Journal of applied physiology (Bethesda, Md. : 1985)", "id" : "ITEM-1", "issue" : "2", "issued" : { "date-parts" : [ [ "2011", "2" ] ] }, "page" : "561-8", "title" : "Signals mediating skeletal muscle remodeling by resistance exercise: PI3-kinase independent activation of mTORC1.", "type" : "article-journal", "volume" : "110" }, "uris" : [ "http://www.mendeley.com/documents/?uuid=38bbee31-9217-4a9d-9282-2100582cb529" ] }, { "id" : "ITEM-2", "itemData" : { "DOI" : "10.1152/ajpendo.00674.2013", "ISSN" : "1522-1555", "PMID" : "24961241", "abstract" : "The goal of the current work was to profile positive (mTORC1 activation, autocrine/paracrine growth factors) and negative [AMPK, unfolded protein response (UPR)] pathways that might regulate overload-induced mTORC1 activation with the hypothesis that a number of negative regulators of mTORC1 will be engaged during a supra-physiological model of hypertrophy. To achieve this, mTORC1-IRS1/2 signaling, BiP/CHOP/IRE1\u03b1, and AMPK activation were determined in rat plantaris muscle following synergist ablation (SA). SA resulted in significant increases in muscle mass of ~4% per day throughout the 21 days of the experiment. The expression of the insulin-like growth factors were high throughout the 21d of overload. However, IGF signaling was limited since IRS1 and 2 were undetectable in the overloaded muscle from day 3 to day 9. The decreases in IRS1/2 protein were paralleled by increases in GRB10(Ser501/503) and S6K1(Thr389) phosphorylation, two mTORC1 targets that can destabilize IRS proteins. PKB(Ser473) phosphorylation was higher from 3-6 days and this was associated with increased TSC2(Thr939) phosphorylation. The phosphorylation of TSC2(Thr1345) (an AMPK site) was also elevated whereas phosphorylation at the other PKB site, Thr(1462), was unchanged at 6d. In agreement with the phosphorylation of Thr(1345), synergist ablation led to activation of \u03b11-AMPK during the initial growth phase, lasting the first 9 days before returning to baseline by day 12. The UPR markers CHOP and BiP were elevated over the first 12 days following ablation, whereas IRE1\u03b1 levels decreased. These data suggest that during supra-physiological muscle loading, at least three potential molecular brakes engage to down-regulate mTORC1.", "author" : [ { "dropping-particle" : "", "family" : "Hamilton", "given" : "D Lee", "non-dropping-particle" : "", "parse-names" : false, "suffix" : "" }, { "dropping-particle" : "", "family" : "Philp", "given" : "Andrew", "non-dropping-particle" : "", "parse-names" : false, "suffix" : "" }, { "dropping-particle" : "", "family" : "MacKenzie", "given" : "Matthew G", "non-dropping-particle" : "", "parse-names" : false, "suffix" : "" }, { "dropping-particle" : "", "family" : "Patton", "given" : "Amy", "non-dropping-particle" : "", "parse-names" : false, "suffix" : "" }, { "dropping-particle" : "", "family" : "Towler", "given" : "Mhari C", "non-dropping-particle" : "", "parse-names" : false, "suffix" : "" }, { "dropping-particle" : "", "family" : "Gallagher", "given" : "Iain J", "non-dropping-particle" : "", "parse-names" : false, "suffix" : "" }, { "dropping-particle" : "", "family" : "Bodine", "given" : "Sue C", "non-dropping-particle" : "", "parse-names" : false, "suffix" : "" }, { "dropping-particle" : "", "family" : "Baar", "given" : "Keith", "non-dropping-particle" : "", "parse-names" : false, "suffix" : "" } ], "container-title" : "American journal of physiology. Endocrinology and metabolism", "id" : "ITEM-2", "issued" : { "date-parts" : [ [ "2014", "6", "24" ] ] }, "title" : "Molecular brakes regulating mTORC1 activation in skeletal muscle following synergist ablation.", "type" : "article-journal" }, "uris" : [ "http://www.mendeley.com/documents/?uuid=cc60a3ca-e167-4845-92df-814ac7388ca3" ] } ], "mendeley" : { "formattedCitation" : "[32, 33]", "plainTextFormattedCitation" : "[32, 33]", "previouslyFormattedCitation" : "[31, 32]" }, "properties" : { "noteIndex" : 0 }, "schema" : "https://github.com/citation-style-language/schema/raw/master/csl-citation.json" }</w:instrText>
+      </w:r>
+      <w:r>
+        <w:fldChar w:fldCharType="separate"/>
+      </w:r>
+      <w:r>
+        <w:rPr>
+          <w:noProof/>
+        </w:rPr>
+        <w:t>[32, 33]</w:t>
+      </w:r>
+      <w:r>
+        <w:fldChar w:fldCharType="end"/>
+      </w:r>
+      <w:r>
+        <w:t>.</w:t>
+      </w:r>
+    </w:p>
+    <w:p/>
+    <w:p>
+      <w:r>
+        <w:t xml:space="preserve">Clinical studies have shown that energy expenditure can rapidly increase in response to overfeeding </w:t>
+      </w:r>
+      <w:r>
+        <w:fldChar w:fldCharType="begin" w:fldLock="1"/>
+      </w:r>
+      <w:r>
+        <w:instrText>ADDIN CSL_CITATION { "citationItems" : [ { "id" : "ITEM-1", "itemData" : { "DOI" : "10.1056/NEJM199503093321001", "ISSN" : "0028-4793", "PMID" : "7632212", "abstract" : "BACKGROUND: No current treatment for obesity reliably sustains weight loss, perhaps because compensatory metabolic processes resist the maintenance of the altered body weight. We examined the effects of experimental perturbations of body weight on energy expenditure to determine whether they lead to metabolic changes and whether obese subjects and those who have never been obese respond similarly. METHODS: We repeatedly measured 24-hour total energy expenditure, resting and nonresting energy expenditure, and the thermic effect of feeding in 18 obese subjects and 23 subjects who had never been obese. The subjects were studied at their usual body weight and after losing 10 to 20 percent of their body weight by underfeeding or gaining 10 percent by overfeeding. RESULTS: Maintenance of a body weight at a level 10 percent or more below the initial weight was associated with a mean (+/- SD) reduction in total energy expenditure of 6 +/- 3 kcal per kilogram of fat-free mass per day in the subjects who had never been obese (P &lt; 0.001) and 8 +/- 5 kcal per kilogram per day in the obese subjects (P &lt; 0.001). Resting energy expenditure and nonresting energy expenditure each decreased 3 to 4 kcal per kilogram of fat-free mass per day in both groups of subjects. Maintenance of body weight at a level 10 percent above the usual weight was associated with an increase in total energy expenditure of 9 +/- 7 kcal per kilogram of fat-free mass per day in the subjects who had never been obese (P &lt; 0.001) and 8 +/- 4 kcal per kilogram per day in the obese subjects (P &lt; 0.001). The thermic effect of feeding and nonresting energy expenditure increased by approximately 1 to 2 and 8 to 9 kcal per kilogram of fat-free mass per day, respectively, after weight gain. These changes in energy expenditure were not related to the degree of adiposity or the sex of the subjects. CONCLUSIONS: Maintenance of a reduced or elevated body weight is associated with compensatory changes in energy expenditure, which oppose the maintenance of a body weight that is different from the usual weight. These compensatory changes may account for the poor long-term efficacy of treatments for obesity.", "author" : [ { "dropping-particle" : "", "family" : "Leibel", "given" : "Rudolph L.", "non-dropping-particle" : "", "parse-names" : false, "suffix" : "" }, { "dropping-particle" : "", "family" : "Rosenbaum", "given" : "M", "non-dropping-particle" : "", "parse-names" : false, "suffix" : "" }, { "dropping-particle" : "", "family" : "Hirsch", "given" : "Jules", "non-dropping-particle" : "", "parse-names" : false, "suffix" : "" } ], "container-title" : "The New England journal of medicine", "id" : "ITEM-1", "issue" : "10", "issued" : { "date-parts" : [ [ "1995", "3", "9" ] ] }, "page" : "621-8", "title" : "Changes in energy expenditure resulting from altered body weight.", "type" : "article-journal", "volume" : "332" }, "uris" : [ "http://www.mendeley.com/documents/?uuid=8488746e-581f-4e06-b28c-2cc0eff18bed" ] }, { "id" : "ITEM-2", "itemData" : { "ISBN" : "0002-9165 (Print)", "ISSN" : "00029165", "PMID" : "3165600", "abstract" : "The metabolic balance method was performed on three men to investigate the fate of large excesses of carbohydrate. Glycogen stores, which were first depleted by diet (3 d, 8.35 +/- 0.27 MJ [1994 +/- 65 kcal] decreasing to 5.70 +/- 1.03 MJ [1361 +/- 247 kcal], 15% protein, 75% fat, 10% carbohydrate) and exercise, were repleted during 7 d carbohydrate overfeeding (11% protein, 3% fat, and 86% carbohydrate) providing 15.25 +/- 1.10 MJ (3642 +/- 263 kcal) on the first day, increasing progressively to 20.64 +/- 1.30 MJ (4930 +/- 311 kcal) on the last day of overfeeding. Glycogen depletion was again accomplished with 2 d of carbohydrate restriction (2.52 MJ/d [602 kcal/d], 85% protein, and 15% fat). Glycogen storage capacity in man is approximately 15 g/kg body weight and can accommodate a gain of approximately 500 g before net lipid synthesis contributes to increasing body fat mass. When the glycogen stores are saturated, massive intakes of carbohydrate are disposed of by high carbohydrate-oxidation rates and substantial de novo lipid synthesis (150 g lipid/d using approximately 475 g CHO/d) without postabsorptive hyperglycemia.", "author" : [ { "dropping-particle" : "", "family" : "Acheson", "given" : "K. J.", "non-dropping-particle" : "", "parse-names" : false, "suffix" : "" }, { "dropping-particle" : "", "family" : "Schutz", "given" : "Yves", "non-dropping-particle" : "", "parse-names" : false, "suffix" : "" }, { "dropping-particle" : "", "family" : "Bessard", "given" : "T.", "non-dropping-particle" : "", "parse-names" : false, "suffix" : "" }, { "dropping-particle" : "", "family" : "Anantharaman", "given" : "K.", "non-dropping-particle" : "", "parse-names" : false, "suffix" : "" }, { "dropping-particle" : "", "family" : "Flatt", "given" : "J. P.", "non-dropping-particle" : "", "parse-names" : false, "suffix" : "" }, { "dropping-particle" : "", "family" : "Jequier", "given" : "E.", "non-dropping-particle" : "", "parse-names" : false, "suffix" : "" } ], "container-title" : "American Journal of Clinical Nutrition", "id" : "ITEM-2", "issue" : "2", "issued" : { "date-parts" : [ [ "1988" ] ] }, "page" : "240-247", "title" : "Glycoprotein storage capacity and de novo lipogenesis during massive carbohydrate overfeeding in man", "type" : "article-magazine", "volume" : "48" }, "uris" : [ "http://www.mendeley.com/documents/?uuid=98474bea-ec84-459e-ab98-737e0eab7279" ] } ], "mendeley" : { "formattedCitation" : "[3, 34]", "plainTextFormattedCitation" : "[3, 34]", "previouslyFormattedCitation" : "[3, 33]" }, "properties" : { "noteIndex" : 0 }, "schema" : "https://github.com/citation-style-language/schema/raw/master/csl-citation.json" }</w:instrText>
+      </w:r>
+      <w:r>
+        <w:fldChar w:fldCharType="separate"/>
+      </w:r>
+      <w:r>
+        <w:rPr>
+          <w:noProof/>
+        </w:rPr>
+        <w:t>[3, 34]</w:t>
+      </w:r>
+      <w:r>
+        <w:fldChar w:fldCharType="end"/>
+      </w:r>
+      <w:r>
+        <w:t xml:space="preserve">, consistent with the observation that obese individuals have higher energy expenditure than lean subjects </w:t>
+      </w:r>
+      <w:r>
+        <w:fldChar w:fldCharType="begin" w:fldLock="1"/>
+      </w:r>
+      <w:r>
+        <w:instrText>ADDIN CSL_CITATION { "citationItems" : [ { "id" : "ITEM-1", "itemData" : { "ISBN" : "0002-9165 (Print)\\r0002-9165 (Linking)", "ISSN" : "00029165", "PMID" : "6801963", "abstract" : "Twenty-four-hour energy expenditure (24-EE), resting metabolic rate (RMR) and body composition were determined in 30 subjects from three groups; control (103 +/- 2% ideal body weight, n = 10), moderately obese (129 +/- 1% ideal body weight, n = 6), and obese (170 +/- 5% ideal body weight, n = 14) individuals. Twenty-four EE was measured in a comfortable airtight respiration chamber. When expressed as absolute values, both RMR and 24-EE were significantly increased in obese subjects when compared to normal weight subjects. The RMR was 7592 +/- 351 kJ/day in the obese, 6652 +/- 242 kJ/day in the moderately obese, and 6118 +/- 405 kJ/day in the controls. Mean 24-EE values were 10043 +/- 363, 9599 +/- 277, and 8439 +/- 432 kJ/day in the obese, moderately obese, and controls, respectively. The larger energy expenditure in the obese over 24 h was mainly due to a greater VO2 during the daylight hours. However, 92% of the larger 24-EE in the obese, compared to the control group, was accounted for by the higher RMR and only 8% by other factors such as the increased cost of moving the extra weight of the obese. The higher RMR and 24-EE in the obese was best related to the increased fat free mass.", "author" : [ { "dropping-particle" : "", "family" : "Ravussin", "given" : "Eric", "non-dropping-particle" : "", "parse-names" : false, "suffix" : "" }, { "dropping-particle" : "", "family" : "Burnand", "given" : "B.", "non-dropping-particle" : "", "parse-names" : false, "suffix" : "" }, { "dropping-particle" : "", "family" : "Schutz", "given" : "Y.", "non-dropping-particle" : "", "parse-names" : false, "suffix" : "" }, { "dropping-particle" : "", "family" : "Jequier", "given" : "E.", "non-dropping-particle" : "", "parse-names" : false, "suffix" : "" } ], "container-title" : "American Journal of Clinical Nutrition", "id" : "ITEM-1", "issue" : "3", "issued" : { "date-parts" : [ [ "1982" ] ] }, "page" : "566-573", "title" : "Twenty-four-hour energy expenditure and resting metabolic rate in obese, moderately obese, and control subjects", "type" : "article-journal", "volume" : "35" }, "uris" : [ "http://www.mendeley.com/documents/?uuid=ee8c03d6-e8b0-41da-a8bb-835276f2f40b" ] }, { "id" : "ITEM-2", "itemData" : { "DOI" : "10.1056/NEJM199503093321001", "ISSN" : "0028-4793", "PMID" : "7632212", "abstract" : "BACKGROUND: No current treatment for obesity reliably sustains weight loss, perhaps because compensatory metabolic processes resist the maintenance of the altered body weight. We examined the effects of experimental perturbations of body weight on energy expenditure to determine whether they lead to metabolic changes and whether obese subjects and those who have never been obese respond similarly. METHODS: We repeatedly measured 24-hour total energy expenditure, resting and nonresting energy expenditure, and the thermic effect of feeding in 18 obese subjects and 23 subjects who had never been obese. The subjects were studied at their usual body weight and after losing 10 to 20 percent of their body weight by underfeeding or gaining 10 percent by overfeeding. RESULTS: Maintenance of a body weight at a level 10 percent or more below the initial weight was associated with a mean (+/- SD) reduction in total energy expenditure of 6 +/- 3 kcal per kilogram of fat-free mass per day in the subjects who had never been obese (P &lt; 0.001) and 8 +/- 5 kcal per kilogram per day in the obese subjects (P &lt; 0.001). Resting energy expenditure and nonresting energy expenditure each decreased 3 to 4 kcal per kilogram of fat-free mass per day in both groups of subjects. Maintenance of body weight at a level 10 percent above the usual weight was associated with an increase in total energy expenditure of 9 +/- 7 kcal per kilogram of fat-free mass per day in the subjects who had never been obese (P &lt; 0.001) and 8 +/- 4 kcal per kilogram per day in the obese subjects (P &lt; 0.001). The thermic effect of feeding and nonresting energy expenditure increased by approximately 1 to 2 and 8 to 9 kcal per kilogram of fat-free mass per day, respectively, after weight gain. These changes in energy expenditure were not related to the degree of adiposity or the sex of the subjects. CONCLUSIONS: Maintenance of a reduced or elevated body weight is associated with compensatory changes in energy expenditure, which oppose the maintenance of a body weight that is different from the usual weight. These compensatory changes may account for the poor long-term efficacy of treatments for obesity.", "author" : [ { "dropping-particle" : "", "family" : "Leibel", "given" : "Rudolph L.", "non-dropping-particle" : "", "parse-names" : false, "suffix" : "" }, { "dropping-particle" : "", "family" : "Rosenbaum", "given" : "M", "non-dropping-particle" : "", "parse-names" : false, "suffix" : "" }, { "dropping-particle" : "", "family" : "Hirsch", "given" : "Jules", "non-dropping-particle" : "", "parse-names" : false, "suffix" : "" } ], "container-title" : "The New England journal of medicine", "id" : "ITEM-2", "issue" : "10", "issued" : { "date-parts" : [ [ "1995", "3", "9" ] ] }, "page" : "621-8", "title" : "Changes in energy expenditure resulting from altered body weight.", "type" : "article-journal", "volume" : "332" }, "uris" : [ "http://www.mendeley.com/documents/?uuid=8488746e-581f-4e06-b28c-2cc0eff18bed" ] }, { "id" : "ITEM-3", "itemData" : { "DOI" : "10.1172/JCI112749", "ISSN" : "0021-9738", "PMID" : "3782471", "abstract" : "Daily human energy requirements calculated from separate components of energy expenditure are inaccurate and usually in poor agreement with measured energy intakes. Measurement of energy expenditure over periods of 24 h or longer is needed to determine more accurately rates of daily energy expenditure in humans. We provide a detailed description of a human respiratory chamber and methods used to determine rates of energy expenditure over 24-h periods in 177 subjects. The results show that: fat-free mass (FFM) as estimated by densitometry is the best available determinant of 24-h energy expenditures (24EE) and explains 81% of the variance observed between individuals (24EE [kcal/d] = 597 + 26.5 FFM); 24EE in an individual is very reproducible (coefficient of variation = 2.4%); and even when adjusted for differences in FFM, there is still considerable interperson variability of the daily energy expenditure. A large portion of the variability of 24EE among individuals, independent of differences in body size, was due to variability in the degree of spontaneous physical activity, i.e., \"fidgeting,\" which accounted for 100-800 kcal/d in these subjects.", "author" : [ { "dropping-particle" : "", "family" : "Ravussin", "given" : "Eric", "non-dropping-particle" : "", "parse-names" : false, "suffix" : "" }, { "dropping-particle" : "", "family" : "Lillioja", "given" : "Stephen", "non-dropping-particle" : "", "parse-names" : false, "suffix" : "" }, { "dropping-particle" : "", "family" : "Anderson", "given" : "Thomas E", "non-dropping-particle" : "", "parse-names" : false, "suffix" : "" }, { "dropping-particle" : "", "family" : "Christin", "given" : "Laurent", "non-dropping-particle" : "", "parse-names" : false, "suffix" : "" }, { "dropping-particle" : "", "family" : "Bogardus", "given" : "Clifton", "non-dropping-particle" : "", "parse-names" : false, "suffix" : "" } ], "container-title" : "The Journal of clinical investigation", "id" : "ITEM-3", "issue" : "6", "issued" : { "date-parts" : [ [ "1986", "12" ] ] }, "page" : "1568-78", "title" : "Determinants of 24-hour energy expenditure in man. Methods and results using a respiratory chamber.", "type" : "article-journal", "volume" : "78" }, "uris" : [ "http://www.mendeley.com/documents/?uuid=641dd9c0-1811-4bc3-a10d-96962d61c3b6" ] }, { "id" : "ITEM-4", "itemData" : { "DOI" : "10.1038/ijo.2012.172", "ISSN" : "1476-5497", "PMID" : "23090575", "abstract" : "Objective:To investigate energy expenditure in lean and obese individuals, focusing particularly on physical activity and severely obese individuals.Design:Total daily energy expenditure (TDEE) was assessed using doubly labeled water, resting metabolic rate (RMR) by indirect calorimetry, activity energy expenditure (AEE) by difference and time spent in physical activity by multisensor activity monitors.Subjects:In all, 177 lean, Class I and severely obese individuals (age 31-56 years, body mass index 20-64\u2009kg\u2009m(-2)) were analyzed.Results:All components of energy expenditure were elevated in obese individuals. For example, TDEE was 2404\u00b195\u2009kcal per day in lean and 3244\u00b148\u2009kcal per day in Class III obese individuals. After appropriate adjustment, RMR was similar in all groups. Analysis of AEE by body weight and obesity class indicated a lower AEE in obese individuals. Confirming lower physical activity, obese individuals spent less time engaged in moderate-to-vigorous physical activity (2.7\u00b11.3, 1.8\u00b10.6, 2.0\u00b11.4 and 1.2\u00b11.0\u2009h per day in lean, Class I, Class II and Class III individuals) and more time in sedentary behaviors.Conclusions:There was no indication of metabolic efficiency in even the severely obese, as adjusted RMR was similar across all groups. The higher AEE observed in the obese is consistent with a higher cost of activities due to higher body weight. However, the magnitude of the higher AEE (20-25% higher in obese individuals) is lower than expected (weight approximately 100% higher in Class III individuals). Confirming a lower volume of physical activity in the obese, the total time spent in moderate-to-vigorous physical activity and average daily metabolic equivalent of task level were lower with increasing obesity. These findings demonstrate that high body weight in obese individuals leads to a high TDEE and AEE, which masks the fact that they are less physically active, which can be influenced by duration or intensity of activity, than in lean individuals.", "author" : [ { "dropping-particle" : "", "family" : "Delany", "given" : "J P", "non-dropping-particle" : "", "parse-names" : false, "suffix" : "" }, { "dropping-particle" : "", "family" : "Kelley", "given" : "D E", "non-dropping-particle" : "", "parse-names" : false, "suffix" : "" }, { "dropping-particle" : "", "family" : "Hames", "given" : "K C", "non-dropping-particle" : "", "parse-names" : false, "suffix" : "" }, { "dropping-particle" : "", "family" : "Jakicic", "given" : "J M", "non-dropping-particle" : "", "parse-names" : false, "suffix" : "" }, { "dropping-particle" : "", "family" : "Goodpaster", "given" : "Bret H.", "non-dropping-particle" : "", "parse-names" : false, "suffix" : "" } ], "container-title" : "International journal of obesity (2005)", "id" : "ITEM-4", "issue" : "7", "issued" : { "date-parts" : [ [ "2013", "7" ] ] }, "page" : "1006-11", "publisher" : "Nature Publishing Group", "title" : "High energy expenditure masks low physical activity in obesity.", "type" : "article-journal", "volume" : "37" }, "uris" : [ "http://www.mendeley.com/documents/?uuid=25dc4189-1ae6-4028-9e42-a035fb79ec21" ] } ], "mendeley" : { "formattedCitation" : "[3, 35\u201337]", "plainTextFormattedCitation" : "[3, 35\u201337]", "previouslyFormattedCitation" : "[3, 34\u201336]" }, "properties" : { "noteIndex" : 0 }, "schema" : "https://github.com/citation-style-language/schema/raw/master/csl-citation.json" }</w:instrText>
+      </w:r>
+      <w:r>
+        <w:fldChar w:fldCharType="separate"/>
+      </w:r>
+      <w:r>
+        <w:rPr>
+          <w:noProof/>
+        </w:rPr>
+        <w:t>[3, 35–37]</w:t>
+      </w:r>
+      <w:r>
+        <w:fldChar w:fldCharType="end"/>
+      </w:r>
+      <w:r>
+        <w:t xml:space="preserve">.  Similarly, weight loss results in a rapid reduction in energy expenditure </w:t>
+      </w:r>
+      <w:r>
+        <w:fldChar w:fldCharType="begin" w:fldLock="1"/>
+      </w:r>
+      <w:r>
+        <w:instrText>ADDIN CSL_CITATION { "citationItems" : [ { "id" : "ITEM-1", "itemData" : { "DOI" : "10.1016/0026-0495(84)90130-6", "ISSN" : "00260495", "author" : [ { "dropping-particle" : "", "family" : "Leibel", "given" : "Rudolph L.", "non-dropping-particle" : "", "parse-names" : false, "suffix" : "" }, { "dropping-particle" : "", "family" : "Hirsch", "given" : "Jules", "non-dropping-particle" : "", "parse-names" : false, "suffix" : "" } ], "container-title" : "Metabolism", "id" : "ITEM-1", "issue" : "2", "issued" : { "date-parts" : [ [ "1984", "2" ] ] }, "page" : "164-170", "title" : "Diminished energy requirements in reduced-obese patients", "type" : "article-journal", "volume" : "33" }, "uris" : [ "http://www.mendeley.com/documents/?uuid=f33a96b3-ae1e-4c10-be76-ffc5aedded1f" ] }, { "id" : "ITEM-2", "itemData" : { "DOI" : "10.1056/NEJM199503093321001", "ISSN" : "0028-4793", "PMID" : "7632212", "abstract" : "BACKGROUND: No current treatment for obesity reliably sustains weight loss, perhaps because compensatory metabolic processes resist the maintenance of the altered body weight. We examined the effects of experimental perturbations of body weight on energy expenditure to determine whether they lead to metabolic changes and whether obese subjects and those who have never been obese respond similarly. METHODS: We repeatedly measured 24-hour total energy expenditure, resting and nonresting energy expenditure, and the thermic effect of feeding in 18 obese subjects and 23 subjects who had never been obese. The subjects were studied at their usual body weight and after losing 10 to 20 percent of their body weight by underfeeding or gaining 10 percent by overfeeding. RESULTS: Maintenance of a body weight at a level 10 percent or more below the initial weight was associated with a mean (+/- SD) reduction in total energy expenditure of 6 +/- 3 kcal per kilogram of fat-free mass per day in the subjects who had never been obese (P &lt; 0.001) and 8 +/- 5 kcal per kilogram per day in the obese subjects (P &lt; 0.001). Resting energy expenditure and nonresting energy expenditure each decreased 3 to 4 kcal per kilogram of fat-free mass per day in both groups of subjects. Maintenance of body weight at a level 10 percent above the usual weight was associated with an increase in total energy expenditure of 9 +/- 7 kcal per kilogram of fat-free mass per day in the subjects who had never been obese (P &lt; 0.001) and 8 +/- 4 kcal per kilogram per day in the obese subjects (P &lt; 0.001). The thermic effect of feeding and nonresting energy expenditure increased by approximately 1 to 2 and 8 to 9 kcal per kilogram of fat-free mass per day, respectively, after weight gain. These changes in energy expenditure were not related to the degree of adiposity or the sex of the subjects. CONCLUSIONS: Maintenance of a reduced or elevated body weight is associated with compensatory changes in energy expenditure, which oppose the maintenance of a body weight that is different from the usual weight. These compensatory changes may account for the poor long-term efficacy of treatments for obesity.", "author" : [ { "dropping-particle" : "", "family" : "Leibel", "given" : "Rudolph L.", "non-dropping-particle" : "", "parse-names" : false, "suffix" : "" }, { "dropping-particle" : "", "family" : "Rosenbaum", "given" : "M", "non-dropping-particle" : "", "parse-names" : false, "suffix" : "" }, { "dropping-particle" : "", "family" : "Hirsch", "given" : "Jules", "non-dropping-particle" : "", "parse-names" : false, "suffix" : "" } ], "container-title" : "The New England journal of medicine", "id" : "ITEM-2", "issue" : "10", "issued" : { "date-parts" : [ [ "1995", "3", "9" ] ] }, "page" : "621-8", "title" : "Changes in energy expenditure resulting from altered body weight.", "type" : "article-journal", "volume" : "332" }, "uris" : [ "http://www.mendeley.com/documents/?uuid=8488746e-581f-4e06-b28c-2cc0eff18bed" ] }, { "id" : "ITEM-3", "itemData" : { "DOI" : "10.1001/jama.2012.6607", "ISBN" : "0098-7484", "ISSN" : "1538-3598", "PMID" : "22735432", "abstract" : "CONTEXT: Reduced energy expenditure following weight loss is thought to contribute to weight gain. However, the effect of dietary composition on energy expenditure during weight-loss maintenance has not been studied.\\n\\nOBJECTIVE: To examine the effects of 3 diets differing widely in macronutrient composition and glycemic load on energy expenditure following weight loss.\\n\\nDESIGN, SETTING, AND PARTICIPANTS: A controlled 3-way crossover design involving 21 overweight and obese young adults conducted at Children's Hospital Boston and Brigham and Women's Hospital, Boston, Massachusetts, between June 16, 2006, and June 21, 2010, with recruitment by newspaper advertisements and postings.\\n\\nINTERVENTION: After achieving 10% to 15% weight loss while consuming a run-in diet, participants consumed an isocaloric low-fat diet (60% of energy from carbohydrate, 20% from fat, 20% from protein; high glycemic load), low-glycemic index diet (40% from carbohydrate, 40% from fat, and 20% from protein; moderate glycemic load), and very low-carbohydrate diet (10% from carbohydrate, 60% from fat, and 30% from protein; low glycemic load) in random order, each for 4 weeks.\\n\\nMAIN OUTCOME MEASURES: Primary outcome was resting energy expenditure (REE), with secondary outcomes of total energy expenditure (TEE), hormone levels, and metabolic syndrome components.\\n\\nRESULTS: Compared with the pre-weight-loss baseline, the decrease in REE was greatest with the low-fat diet (mean [95% CI], -205 [-265 to -144] kcal/d), intermediate with the low-glycemic index diet (-166 [-227 to -106] kcal/d), and least with the very low-carbohydrate diet (-138 [-198 to -77] kcal/d; overall P = .03; P for trend by glycemic load = .009). The decrease in TEE showed a similar pattern (mean [95% CI], -423 [-606 to -239] kcal/d; -297 [-479 to -115] kcal/d; and -97 [-281 to 86] kcal/d, respectively; overall P = .003; P for trend by glycemic load &lt; .001). Hormone levels and metabolic syndrome components also varied during weight maintenance by diet (leptin, P &lt; .001; 24-hour urinary cortisol, P = .005; indexes of peripheral [P = .02] and hepatic [P = .03] insulin sensitivity; high-density lipoprotein [HDL] cholesterol, P &lt; .001; non-HDL cholesterol, P &lt; .001; triglycerides, P &lt; .001; plasminogen activator inhibitor 1, P for trend = .04; and C-reactive protein, P for trend = .05), but no consistent favorable pattern emerged.\\n\\nCONCLUSION: Among overweight and obese young adults compared with pre-weight-lo\u2026", "author" : [ { "dropping-particle" : "", "family" : "Ebbeling", "given" : "Cara B", "non-dropping-particle" : "", "parse-names" : false, "suffix" : "" }, { "dropping-particle" : "", "family" : "Swain", "given" : "Janis F", "non-dropping-particle" : "", "parse-names" : false, "suffix" : "" }, { "dropping-particle" : "", "family" : "Feldman", "given" : "Henry a", "non-dropping-particle" : "", "parse-names" : false, "suffix" : "" }, { "dropping-particle" : "", "family" : "Wong", "given" : "William W", "non-dropping-particle" : "", "parse-names" : false, "suffix" : "" }, { "dropping-particle" : "", "family" : "Hachey", "given" : "David L", "non-dropping-particle" : "", "parse-names" : false, "suffix" : "" }, { "dropping-particle" : "", "family" : "Garcia-Lago", "given" : "Erica", "non-dropping-particle" : "", "parse-names" : false, "suffix" : "" }, { "dropping-particle" : "", "family" : "Ludwig", "given" : "David S", "non-dropping-particle" : "", "parse-names" : false, "suffix" : "" } ], "container-title" : "JAMA : the journal of the American Medical Association", "id" : "ITEM-3", "issue" : "24", "issued" : { "date-parts" : [ [ "2012" ] ] }, "page" : "2627-34", "title" : "Effects of dietary composition on energy expenditure during weight-loss maintenance.", "type" : "article-journal", "volume" : "307" }, "uris" : [ "http://www.mendeley.com/documents/?uuid=014c9f0f-319f-44d3-a7a5-0c0cb50e06d5" ] } ], "mendeley" : { "formattedCitation" : "[3, 2, 6]", "plainTextFormattedCitation" : "[3, 2, 6]", "previouslyFormattedCitation" : "[3, 2, 6]" }, "properties" : { "noteIndex" : 0 }, "schema" : "https://github.com/citation-style-language/schema/raw/master/csl-citation.json" }</w:instrText>
+      </w:r>
+      <w:r>
+        <w:fldChar w:fldCharType="separate"/>
+      </w:r>
+      <w:r>
+        <w:rPr>
+          <w:noProof/>
+        </w:rPr>
+        <w:t>[3, 2, 6]</w:t>
+      </w:r>
+      <w:r>
+        <w:fldChar w:fldCharType="end"/>
+      </w:r>
+      <w:r>
+        <w:t>.  This compensation, when combined with increased feelings of hunger after weight loss</w:t>
+      </w:r>
       <w:r>
         <w:t xml:space="preserve"> </w:t>
       </w:r>
       <w:r>
-        <w:t xml:space="preserve">with protein </w:t>
-      </w:r>
-      <w:r>
-        <w:t xml:space="preserve">results in increased phosphorylation of S6K, in a </w:t>
-      </w:r>
-      <w:proofErr w:type="spellStart"/>
-      <w:r>
-        <w:t>rapamycin</w:t>
-      </w:r>
-      <w:proofErr w:type="spellEnd"/>
-      <w:r>
-        <w:t xml:space="preserve"> sensitive </w:t>
-      </w:r>
-      <w:proofErr w:type="spellStart"/>
-      <w:r>
-        <w:t>manner</w:t>
-      </w:r>
-      <w:commentRangeEnd w:id="4"/>
+        <w:fldChar w:fldCharType="begin" w:fldLock="1"/>
+      </w:r>
+      <w:r>
+        <w:instrText>ADDIN CSL_CITATION { "citationItems" : [ { "id" : "ITEM-1", "itemData" : { "DOI" : "10.1056/NEJMoa1105816", "ISSN" : "0028-4793", "author" : [ { "dropping-particle" : "", "family" : "Sumithran", "given" : "Priya", "non-dropping-particle" : "", "parse-names" : false, "suffix" : "" }, { "dropping-particle" : "", "family" : "Prendergast", "given" : "Luke A.", "non-dropping-particle" : "", "parse-names" : false, "suffix" : "" }, { "dropping-particle" : "", "family" : "Delbridge", "given" : "Elizabeth", "non-dropping-particle" : "", "parse-names" : false, "suffix" : "" }, { "dropping-particle" : "", "family" : "Purcell", "given" : "Katrina", "non-dropping-particle" : "", "parse-names" : false, "suffix" : "" }, { "dropping-particle" : "", "family" : "Shulkes", "given" : "Arthur", "non-dropping-particle" : "", "parse-names" : false, "suffix" : "" }, { "dropping-particle" : "", "family" : "Kriketos", "given" : "Adamandia", "non-dropping-particle" : "", "parse-names" : false, "suffix" : "" }, { "dropping-particle" : "", "family" : "Proietto", "given" : "Joseph", "non-dropping-particle" : "", "parse-names" : false, "suffix" : "" } ], "container-title" : "New England Journal of Medicine", "id" : "ITEM-1", "issue" : "17", "issued" : { "date-parts" : [ [ "2011", "10", "27" ] ] }, "page" : "1597-1604", "title" : "Long-Term Persistence of Hormonal Adaptations to Weight Loss", "type" : "article-journal", "volume" : "365" }, "uris" : [ "http://www.mendeley.com/documents/?uuid=433b28ac-96c9-4a3b-ad76-6030ac16d906" ] } ], "mendeley" : { "formattedCitation" : "[4]", "plainTextFormattedCitation" : "[4]", "previouslyFormattedCitation" : "[4]" }, "properties" : { "noteIndex" : 0 }, "schema" : "https://github.com/citation-style-language/schema/raw/master/csl-citation.json" }</w:instrText>
+      </w:r>
+      <w:r>
+        <w:fldChar w:fldCharType="separate"/>
+      </w:r>
+      <w:r>
+        <w:rPr>
+          <w:noProof/>
+        </w:rPr>
+        <w:t>[4]</w:t>
+      </w:r>
+      <w:r>
+        <w:fldChar w:fldCharType="end"/>
+      </w:r>
+      <w:r>
+        <w:t xml:space="preserve">, </w:t>
+      </w:r>
+      <w:r>
+        <w:t xml:space="preserve">contributes to body weight set point maintenance and make successful, long term weight loss very difficult.  Recent studies have shown that low carbohydrate (or high protein) diets are more successful in maintaining weight reductions </w:t>
+      </w:r>
+      <w:r>
+        <w:fldChar w:fldCharType="begin" w:fldLock="1"/>
+      </w:r>
+      <w:r>
+        <w:instrText>ADDIN CSL_CITATION { "citationItems" : [ { "id" : "ITEM-1", "itemData" : { "DOI" : "10.1056/NEJMoa022207", "ISBN" : "1533-4406 (Electronic)\\r0028-4793 (Linking)", "ISSN" : "0028-4793", "PMID" : "12761365", "abstract" : "BACKGROUND: Despite the popularity of the low-carbohydrate, high-protein, high-fat (Atkins) diet, no randomized, controlled trials have evaluated its efficacy. METHODS: We conducted a one-year, multicenter, controlled trial involving 63 obese men and women who were randomly assigned to either a low-carbohydrate, high-protein, high-fat diet or a low-calorie, high-carbohydrate, low-fat (conventional) diet. Professional contact was minimal to replicate the approach used by most dieters. RESULTS: Subjects on the low-carbohydrate diet had lost more weight than subjects on the conventional diet at 3 months (mean [+/-SD], -6.8+/-5.0 vs. -2.7+/-3.7 percent of body weight; P=0.001) and 6 months (-7.0+/-6.5 vs. -3.2+/-5.6 percent of body weight, P=0.02), but the difference at 12 months was not significant (-4.4+/-6.7 vs. -2.5+/-6.3 percent of body weight, P=0.26). After three months, no significant differences were found between the groups in total or low-density lipoprotein cholesterol concentrations. The increase in high-density lipoprotein cholesterol concentrations and the decrease in triglyceride concentrations were greater among subjects on the low-carbohydrate diet than among those on the conventional diet throughout most of the study. Both diets significantly decreased diastolic blood pressure and the insulin response to an oral glucose load. CONCLUSIONS: The low-carbohydrate diet produced a greater weight loss (absolute difference, approximately 4 percent) than did the conventional diet for the first six months, but the differences were not significant at one year. The low-carbohydrate diet was associated with a greater improvement in some risk factors for coronary heart disease. Adherence was poor and attrition was high in both groups. Longer and larger studies are required to determine the long-term safety and efficacy of low-carbohydrate, high-protein, high-fat diets.", "author" : [ { "dropping-particle" : "", "family" : "Foster", "given" : "Gary D", "non-dropping-particle" : "", "parse-names" : false, "suffix" : "" }, { "dropping-particle" : "", "family" : "Wyatt", "given" : "Holly R", "non-dropping-particle" : "", "parse-names" : false, "suffix" : "" }, { "dropping-particle" : "", "family" : "Hill", "given" : "James O", "non-dropping-particle" : "", "parse-names" : false, "suffix" : "" }, { "dropping-particle" : "", "family" : "McGuckin", "given" : "Brian G", "non-dropping-particle" : "", "parse-names" : false, "suffix" : "" }, { "dropping-particle" : "", "family" : "Brill", "given" : "Carrie", "non-dropping-particle" : "", "parse-names" : false, "suffix" : "" }, { "dropping-particle" : "", "family" : "Mohammed", "given" : "B Selma", "non-dropping-particle" : "", "parse-names" : false, "suffix" : "" }, { "dropping-particle" : "", "family" : "Szapary", "given" : "Philippe O", "non-dropping-particle" : "", "parse-names" : false, "suffix" : "" }, { "dropping-particle" : "", "family" : "Rader", "given" : "Daniel J", "non-dropping-particle" : "", "parse-names" : false, "suffix" : "" }, { "dropping-particle" : "", "family" : "Edman", "given" : "Joel S", "non-dropping-particle" : "", "parse-names" : false, "suffix" : "" }, { "dropping-particle" : "", "family" : "Klein", "given" : "Samuel", "non-dropping-particle" : "", "parse-names" : false, "suffix" : "" } ], "container-title" : "The New England journal of medicine", "id" : "ITEM-1", "issue" : "21", "issued" : { "date-parts" : [ [ "2003" ] ] }, "page" : "2082-2090", "title" : "A randomized trial of a low-carbohydrate diet for obesity.", "type" : "article-journal", "volume" : "348" }, "uris" : [ "http://www.mendeley.com/documents/?uuid=36787ca6-256a-4642-b104-eb3a963ef19f" ] } ], "mendeley" : { "formattedCitation" : "[38]", "plainTextFormattedCitation" : "[38]", "previouslyFormattedCitation" : "[37]" }, "properties" : { "noteIndex" : 0 }, "schema" : "https://github.com/citation-style-language/schema/raw/master/csl-citation.json" }</w:instrText>
+      </w:r>
+      <w:r>
+        <w:fldChar w:fldCharType="separate"/>
+      </w:r>
+      <w:r>
+        <w:rPr>
+          <w:noProof/>
+        </w:rPr>
+        <w:t>[38]</w:t>
+      </w:r>
+      <w:r>
+        <w:fldChar w:fldCharType="end"/>
+      </w:r>
+      <w:r>
+        <w:t xml:space="preserve">, and that these diets also result in smaller reductions in energy expenditure </w:t>
+      </w:r>
+      <w:r>
+        <w:fldChar w:fldCharType="begin" w:fldLock="1"/>
+      </w:r>
+      <w:r>
+        <w:instrText>ADDIN CSL_CITATION { "citationItems" : [ { "id" : "ITEM-1", "itemData" : { "DOI" : "10.1001/jama.2012.6607", "ISBN" : "0098-7484", "ISSN" : "1538-3598", "PMID" : "22735432", "abstract" : "CONTEXT: Reduced energy expenditure following weight loss is thought to contribute to weight gain. However, the effect of dietary composition on energy expenditure during weight-loss maintenance has not been studied.\\n\\nOBJECTIVE: To examine the effects of 3 diets differing widely in macronutrient composition and glycemic load on energy expenditure following weight loss.\\n\\nDESIGN, SETTING, AND PARTICIPANTS: A controlled 3-way crossover design involving 21 overweight and obese young adults conducted at Children's Hospital Boston and Brigham and Women's Hospital, Boston, Massachusetts, between June 16, 2006, and June 21, 2010, with recruitment by newspaper advertisements and postings.\\n\\nINTERVENTION: After achieving 10% to 15% weight loss while consuming a run-in diet, participants consumed an isocaloric low-fat diet (60% of energy from carbohydrate, 20% from fat, 20% from protein; high glycemic load), low-glycemic index diet (40% from carbohydrate, 40% from fat, and 20% from protein; moderate glycemic load), and very low-carbohydrate diet (10% from carbohydrate, 60% from fat, and 30% from protein; low glycemic load) in random order, each for 4 weeks.\\n\\nMAIN OUTCOME MEASURES: Primary outcome was resting energy expenditure (REE), with secondary outcomes of total energy expenditure (TEE), hormone levels, and metabolic syndrome components.\\n\\nRESULTS: Compared with the pre-weight-loss baseline, the decrease in REE was greatest with the low-fat diet (mean [95% CI], -205 [-265 to -144] kcal/d), intermediate with the low-glycemic index diet (-166 [-227 to -106] kcal/d), and least with the very low-carbohydrate diet (-138 [-198 to -77] kcal/d; overall P = .03; P for trend by glycemic load = .009). The decrease in TEE showed a similar pattern (mean [95% CI], -423 [-606 to -239] kcal/d; -297 [-479 to -115] kcal/d; and -97 [-281 to 86] kcal/d, respectively; overall P = .003; P for trend by glycemic load &lt; .001). Hormone levels and metabolic syndrome components also varied during weight maintenance by diet (leptin, P &lt; .001; 24-hour urinary cortisol, P = .005; indexes of peripheral [P = .02] and hepatic [P = .03] insulin sensitivity; high-density lipoprotein [HDL] cholesterol, P &lt; .001; non-HDL cholesterol, P &lt; .001; triglycerides, P &lt; .001; plasminogen activator inhibitor 1, P for trend = .04; and C-reactive protein, P for trend = .05), but no consistent favorable pattern emerged.\\n\\nCONCLUSION: Among overweight and obese young adults compared with pre-weight-lo\u2026", "author" : [ { "dropping-particle" : "", "family" : "Ebbeling", "given" : "Cara B", "non-dropping-particle" : "", "parse-names" : false, "suffix" : "" }, { "dropping-particle" : "", "family" : "Swain", "given" : "Janis F", "non-dropping-particle" : "", "parse-names" : false, "suffix" : "" }, { "dropping-particle" : "", "family" : "Feldman", "given" : "Henry a", "non-dropping-particle" : "", "parse-names" : false, "suffix" : "" }, { "dropping-particle" : "", "family" : "Wong", "given" : "William W", "non-dropping-particle" : "", "parse-names" : false, "suffix" : "" }, { "dropping-particle" : "", "family" : "Hachey", "given" : "David L", "non-dropping-particle" : "", "parse-names" : false, "suffix" : "" }, { "dropping-particle" : "", "family" : "Garcia-Lago", "given" : "Erica", "non-dropping-particle" : "", "parse-names" : false, "suffix" : "" }, { "dropping-particle" : "", "family" : "Ludwig", "given" : "David S", "non-dropping-particle" : "", "parse-names" : false, "suffix" : "" } ], "container-title" : "JAMA : the journal of the American Medical Association", "id" : "ITEM-1", "issue" : "24", "issued" : { "date-parts" : [ [ "2012" ] ] }, "page" : "2627-34", "title" : "Effects of dietary composition on energy expenditure during weight-loss maintenance.", "type" : "article-journal", "volume" : "307" }, "uris" : [ "http://www.mendeley.com/documents/?uuid=014c9f0f-319f-44d3-a7a5-0c0cb50e06d5" ] } ], "mendeley" : { "formattedCitation" : "[6]", "plainTextFormattedCitation" : "[6]", "previouslyFormattedCitation" : "[6]" }, "properties" : { "noteIndex" : 0 }, "schema" : "https://github.com/citation-style-language/schema/raw/master/csl-citation.json" }</w:instrText>
+      </w:r>
+      <w:r>
+        <w:fldChar w:fldCharType="separate"/>
+      </w:r>
+      <w:r>
+        <w:rPr>
+          <w:noProof/>
+        </w:rPr>
+        <w:t>[6]</w:t>
+      </w:r>
+      <w:r>
+        <w:fldChar w:fldCharType="end"/>
+      </w:r>
+      <w:r>
+        <w:t xml:space="preserve">.  Similarly, overfeeding studies have shown that energy expenditure is even more increased when the diets are high in protein, but the mechanisms underlying these diet composition have not been clearly defined </w:t>
+      </w:r>
+      <w:r>
+        <w:fldChar w:fldCharType="begin" w:fldLock="1"/>
+      </w:r>
+      <w:r>
+        <w:instrText>ADDIN CSL_CITATION { "citationItems" : [ { "id" : "ITEM-1", "itemData" : { "DOI" : "10.1001/jama.2011.1918", "ISSN" : "1538-3598", "PMID" : "22215165", "abstract" : "CONTEXT: The role of diet composition in response to overeating and energy dissipation in humans is unclear. OBJECTIVE: To evaluate the effects of overconsumption of low, normal, and high protein diets on weight gain, energy expenditure, and body composition. DESIGN, SETTING, AND PARTICIPANTS: A single-blind, randomized controlled trial of 25 US healthy, weight-stable male and female volunteers, aged 18 to 35 years with a body mass index between 19 and 30. The first participant was admitted to the inpatient metabolic unit in June 2005 and the last in October 2007. INTERVENTION: After consuming a weight-stabilizing diet for 13 to 25 days, participants were randomized to diets containing 5% of energy from protein (low protein), 15% (normal protein), or 25% (high protein), which they were overfed during the last 8 weeks of their 10- to 12-week stay in the inpatient metabolic unit. Compared with energy intake during the weight stabilization period, the protein diets provided approximately 40% more energy intake, which corresponds to 954 kcal/d (95% CI, 884-1022 kcal/d). MAIN OUTCOME MEASURES: Body composition was measured by dual-energy x-ray absorptiometry biweekly, resting energy expenditure was measured weekly by ventilated hood, and total energy expenditure by doubly labeled water prior to the overeating and weight stabilization periods and at weeks 7 to 8. RESULTS: Overeating produced significantly less weight gain in the low protein diet group (3.16 kg; 95% CI, 1.88-4.44 kg) compared with the normal protein diet group (6.05 kg; 95% CI, 4.84-7.26 kg) or the high protein diet group (6.51 kg; 95% CI, 5.23-7.79 kg) (P = .002). Body fat increased similarly in all 3 protein diet groups and represented 50% to more than 90% of the excess stored calories. Resting energy expenditure, total energy expenditure, and body protein did not increase during overfeeding with the low protein diet. In contrast, resting energy expenditure (normal protein diet: 160 kcal/d [95% CI, 102-218 kcal/d]; high protein diet: 227 kcal/d [95% CI, 165-289 kcal/d]) and body protein (lean body mass) (normal protein diet: 2.87 kg [95% CI, 2.11-3.62 kg]; high protein diet: 3.18 kg [95% CI, 2.37-3.98 kg]) increased significantly with the normal and high protein diets. CONCLUSIONS: Among persons living in a controlled setting, calories alone account for the increase in fat; protein affected energy expenditure and storage of lean body mass, but not body fat storage. TRIAL REGISTRATION: clinic\u2026", "author" : [ { "dropping-particle" : "", "family" : "Bray", "given" : "George A", "non-dropping-particle" : "", "parse-names" : false, "suffix" : "" }, { "dropping-particle" : "", "family" : "Smith", "given" : "Steven R", "non-dropping-particle" : "", "parse-names" : false, "suffix" : "" }, { "dropping-particle" : "", "family" : "Jonge", "given" : "Lilian", "non-dropping-particle" : "de", "parse-names" : false, "suffix" : "" }, { "dropping-particle" : "", "family" : "Xie", "given" : "Hui", "non-dropping-particle" : "", "parse-names" : false, "suffix" : "" }, { "dropping-particle" : "", "family" : "Rood", "given" : "Jennifer", "non-dropping-particle" : "", "parse-names" : false, "suffix" : "" }, { "dropping-particle" : "", "family" : "Martin", "given" : "Corby K", "non-dropping-particle" : "", "parse-names" : false, "suffix" : "" }, { "dropping-particle" : "", "family" : "Most", "given" : "Marlene", "non-dropping-particle" : "", "parse-names" : false, "suffix" : "" }, { "dropping-particle" : "", "family" : "Brock", "given" : "Courtney", "non-dropping-particle" : "", "parse-names" : false, "suffix" : "" }, { "dropping-particle" : "", "family" : "Mancuso", "given" : "Susan", "non-dropping-particle" : "", "parse-names" : false, "suffix" : "" }, { "dropping-particle" : "", "family" : "Redman", "given" : "Leanne M", "non-dropping-particle" : "", "parse-names" : false, "suffix" : "" } ], "container-title" : "JAMA : the journal of the American Medical Association", "id" : "ITEM-1", "issue" : "1", "issued" : { "date-parts" : [ [ "2012", "1", "4" ] ] }, "page" : "47-55", "publisher" : "Am Med Assoc", "title" : "Effect of dietary protein content on weight gain, energy expenditure, and body composition during overeating: a randomized controlled trial.", "type" : "article-journal", "volume" : "307" }, "uris" : [ "http://www.mendeley.com/documents/?uuid=4241f66f-dad6-4153-9bb2-976b923b7358" ] }, { "id" : "ITEM-2", "itemData" : { "DOI" : "10.3945/ajcn.114.091769", "ISSN" : "0002-9165", "author" : [ { "dropping-particle" : "", "family" : "Bray", "given" : "George A", "non-dropping-particle" : "", "parse-names" : false, "suffix" : "" }, { "dropping-particle" : "", "family" : "Redman", "given" : "L. M.", "non-dropping-particle" : "", "parse-names" : false, "suffix" : "" }, { "dropping-particle" : "", "family" : "Jonge", "given" : "L.", "non-dropping-particle" : "de", "parse-names" : false, "suffix" : "" }, { "dropping-particle" : "", "family" : "Covington", "given" : "Jeffrey", "non-dropping-particle" : "", "parse-names" : false, "suffix" : "" }, { "dropping-particle" : "", "family" : "Rood", "given" : "Jennifer", "non-dropping-particle" : "", "parse-names" : false, "suffix" : "" }, { "dropping-particle" : "", "family" : "Brock", "given" : "Courtney", "non-dropping-particle" : "", "parse-names" : false, "suffix" : "" }, { "dropping-particle" : "", "family" : "Mancuso", "given" : "Susan", "non-dropping-particle" : "", "parse-names" : false, "suffix" : "" }, { "dropping-particle" : "", "family" : "Martin", "given" : "Corby K", "non-dropping-particle" : "", "parse-names" : false, "suffix" : "" }, { "dropping-particle" : "", "family" : "Smith", "given" : "Steven R", "non-dropping-particle" : "", "parse-names" : false, "suffix" : "" } ], "container-title" : "American Journal of Clinical Nutrition", "id" : "ITEM-2", "issue" : "3", "issued" : { "date-parts" : [ [ "2015", "3", "1" ] ] }, "page" : "496-505", "title" : "Effect of protein overfeeding on energy expenditure measured in a metabolic chamber", "type" : "article-journal", "volume" : "101" }, "uris" : [ "http://www.mendeley.com/documents/?uuid=153d239f-cea8-4b24-b4aa-bedd6a933e82" ] } ], "mendeley" : { "formattedCitation" : "[5, 39]", "plainTextFormattedCitation" : "[5, 39]", "previouslyFormattedCitation" : "[5, 38]" }, "properties" : { "noteIndex" : 0 }, "schema" : "https://github.com/citation-style-language/schema/raw/master/csl-citation.json" }</w:instrText>
+      </w:r>
+      <w:r>
+        <w:fldChar w:fldCharType="separate"/>
+      </w:r>
+      <w:r>
+        <w:rPr>
+          <w:noProof/>
+        </w:rPr>
+        <w:t>[5, 39]</w:t>
+      </w:r>
+      <w:r>
+        <w:fldChar w:fldCharType="end"/>
+      </w:r>
+      <w:r>
+        <w:t>.</w:t>
+      </w:r>
+    </w:p>
+    <w:p/>
+    <w:p>
+      <w:r>
+        <w:t xml:space="preserve">Our identification of </w:t>
+      </w:r>
+      <w:r>
+        <w:t xml:space="preserve">skeletal muscle </w:t>
+      </w:r>
+      <w:r>
+        <w:t>mTORC1 as b</w:t>
+      </w:r>
+      <w:r>
+        <w:t xml:space="preserve">oth a target of high protein diets, but as an anti-obesegenic provides a potential mechanism by which over-feeding can cause increases in energy expenditure.  While the direct mechanisms by which mTORC1 increases energy expenditure have not yet been identified, our data are congruent with previous reports showing that activation of mTORC1 in muscle results in </w:t>
+      </w:r>
+      <w:r>
+        <w:t xml:space="preserve">elevated mitochondrial biogenesis in fibroblasts </w:t>
+      </w:r>
+      <w:r>
+        <w:fldChar w:fldCharType="begin" w:fldLock="1"/>
+      </w:r>
+      <w:r>
+        <w:instrText>ADDIN CSL_CITATION { "citationItems" : [ { "id" : "ITEM-1", "itemData" : { "DOI" : "10.1016/j.cmet.2013.10.001", "ISBN" : "1932-7420 (Electronic)\\r1550-4131 (Linking)", "ISSN" : "15504131", "PMID" : "24206664", "abstract" : "mRNA translation is thought to be the most energy-consuming process in the cell. Translation and energy metabolism are dysregulated in a variety of diseases including cancer, diabetes, and heart disease. However, the mechanisms that coordinate translation and energy metabolism in mammals remain largely unknown. The mechanistic/mammalian target of rapamycin complex 1 (mTORC1) stimulates mRNA translation and other anabolic processes. We demonstrate that mTORC1 controls mitochondrial activity and biogenesis by selectively promoting translation of nucleus-encoded mitochondria-related mRNAs via inhibition of the eukaryotic translation initiation factor 4E (eIF4E)-binding proteins (4E-BPs). Stimulating the translation of nucleus-encoded mitochondria-related mRNAs engenders an increase in ATP production capacity, a required energy source for translation. These findings establish a feed-forward loop that links mRNA translation to oxidative phosphorylation, thereby providing a key mechanism linking aberrant mTOR signaling to conditions of abnormal cellular energy metabolism such as neoplasia and insulin resistance. \u00a9 2013 Elsevier Inc.", "author" : [ { "dropping-particle" : "", "family" : "Morita", "given" : "Masahiro", "non-dropping-particle" : "", "parse-names" : false, "suffix" : "" }, { "dropping-particle" : "", "family" : "Gravel", "given" : "Simon Pierre", "non-dropping-particle" : "", "parse-names" : false, "suffix" : "" }, { "dropping-particle" : "", "family" : "Ch\u00e9nard", "given" : "Val\u00e9rie", "non-dropping-particle" : "", "parse-names" : false, "suffix" : "" }, { "dropping-particle" : "", "family" : "Sikstr\u00f6m", "given" : "Kristina", "non-dropping-particle" : "", "parse-names" : false, "suffix" : "" }, { "dropping-particle" : "", "family" : "Zheng", "given" : "Liang", "non-dropping-particle" : "", "parse-names" : false, "suffix" : "" }, { "dropping-particle" : "", "family" : "Alain", "given" : "Tommy", "non-dropping-particle" : "", "parse-names" : false, "suffix" : "" }, { "dropping-particle" : "", "family" : "Gandin", "given" : "Valentina", "non-dropping-particle" : "", "parse-names" : false, "suffix" : "" }, { "dropping-particle" : "", "family" : "Avizonis", "given" : "Daina", "non-dropping-particle" : "", "parse-names" : false, "suffix" : "" }, { "dropping-particle" : "", "family" : "Arguello", "given" : "Meztli", "non-dropping-particle" : "", "parse-names" : false, "suffix" : "" }, { "dropping-particle" : "", "family" : "Zakaria", "given" : "Chadi", "non-dropping-particle" : "", "parse-names" : false, "suffix" : "" }, { "dropping-particle" : "", "family" : "McLaughlan", "given" : "Shannon", "non-dropping-particle" : "", "parse-names" : false, "suffix" : "" }, { "dropping-particle" : "", "family" : "Nouet", "given" : "Yann", "non-dropping-particle" : "", "parse-names" : false, "suffix" : "" }, { "dropping-particle" : "", "family" : "Pause", "given" : "Arnim", "non-dropping-particle" : "", "parse-names" : false, "suffix" : "" }, { "dropping-particle" : "", "family" : "Pollak", "given" : "Michael", "non-dropping-particle" : "", "parse-names" : false, "suffix" : "" }, { "dropping-particle" : "", "family" : "Gottlieb", "given" : "Eyal", "non-dropping-particle" : "", "parse-names" : false, "suffix" : "" }, { "dropping-particle" : "", "family" : "Larsson", "given" : "Ola", "non-dropping-particle" : "", "parse-names" : false, "suffix" : "" }, { "dropping-particle" : "", "family" : "St-Pierre", "given" : "Julie", "non-dropping-particle" : "", "parse-names" : false, "suffix" : "" }, { "dropping-particle" : "", "family" : "Topisirovic", "given" : "Ivan", "non-dropping-particle" : "", "parse-names" : false, "suffix" : "" }, { "dropping-particle" : "", "family" : "Sonenberg", "given" : "Nahum", "non-dropping-particle" : "", "parse-names" : false, "suffix" : "" } ], "container-title" : "Cell Metabolism", "id" : "ITEM-1", "issue" : "5", "issued" : { "date-parts" : [ [ "2013" ] ] }, "page" : "698-711", "title" : "MTORC1 controls mitochondrial activity and biogenesis through 4E-BP-dependent translational regulation", "type" : "article-journal", "volume" : "18" }, "uris" : [ "http://www.mendeley.com/documents/?uuid=24d6642f-690f-4082-bad5-3b4f9fe7fa1f" ] } ], "mendeley" : { "formattedCitation" : "[40]", "plainTextFormattedCitation" : "[40]", "previouslyFormattedCitation" : "[39]" }, "properties" : { "noteIndex" : 0 }, "schema" : "https://github.com/citation-style-language/schema/raw/master/csl-citation.json" }</w:instrText>
+      </w:r>
+      <w:r>
+        <w:fldChar w:fldCharType="separate"/>
+      </w:r>
+      <w:r>
+        <w:rPr>
+          <w:noProof/>
+        </w:rPr>
+        <w:t>[40]</w:t>
+      </w:r>
+      <w:r>
+        <w:fldChar w:fldCharType="end"/>
+      </w:r>
+      <w:r>
+        <w:t xml:space="preserve"> and an increase in</w:t>
+      </w:r>
+      <w:r>
+        <w:t xml:space="preserve"> oxidative </w:t>
+      </w:r>
+      <w:r>
+        <w:t xml:space="preserve">muscle </w:t>
+      </w:r>
+      <w:r>
+        <w:t>fiber</w:t>
+      </w:r>
+      <w:r>
+        <w:t>s</w:t>
+      </w:r>
+      <w:r>
+        <w:t xml:space="preserve"> </w:t>
+      </w:r>
+      <w:r>
+        <w:fldChar w:fldCharType="begin" w:fldLock="1"/>
+      </w:r>
+      <w:r>
+        <w:instrText>ADDIN CSL_CITATION { "citationItems" : [ { "id" : "ITEM-1", "itemData" : { "DOI" : "10.1186/2044-5040-3-6", "ISSN" : "2044-5040", "PMID" : "23497627", "abstract" : "BACKGROUND: Skeletal muscle mass is determined by the balance between protein synthesis and degradation. Mammalian target of rapamycin complex 1 (mTORC1) is a master regulator of protein translation and has been implicated in the control of muscle mass. Inactivation of mTORC1 by skeletal muscle-specific deletion of its obligatory component raptor results in smaller muscles and a lethal dystrophy. Moreover, raptor-deficient muscles are less oxidative through changes in the expression PGC-1\u03b1, a critical determinant of mitochondrial biogenesis. These results suggest that activation of mTORC1 might be beneficial to skeletal muscle by providing resistance to muscle atrophy and increasing oxidative function. Here, we tested this hypothesis by deletion of the mTORC1 inhibitor tuberous sclerosis complex (TSC) in muscle fibers. METHOD: Skeletal muscles of mice with an acute or a permanent deletion of raptor or TSC1 were examined using histological, biochemical and molecular biological methods. Response of the muscles to changes in mechanical load and nerve input was investigated by ablation of synergistic muscles or by denervation . RESULTS: Genetic deletion or knockdown of raptor, causing inactivation of mTORC1, was sufficient to prevent muscle growth and enhance muscle atrophy. Conversely, short-term activation of mTORC1 by knockdown of TSC induced muscle fiber hypertrophy and atrophy-resistance upon denervation, in both fast tibialis anterior (TA) and slow soleus muscles. Surprisingly, however, sustained activation of mTORC1 by genetic deletion of Tsc1 caused muscle atrophy in all but soleus muscles. In contrast, oxidative capacity was increased in all muscles examined. Consistently, TSC1-deficient soleus muscle was atrophy-resistant whereas TA underwent normal atrophy upon denervation. Moreover, upon overloading, plantaris muscle did not display enhanced hypertrophy compared to controls. Biochemical analysis indicated that the atrophy response of muscles was based on the suppressed phosphorylation of PKB/Akt via feedback inhibition by mTORC1 and subsequent increased expression of the E3 ubiquitin ligases MuRF1 and atrogin-1/MAFbx. In contrast, expression of both E3 ligases was not increased in soleus muscle suggesting the presence of compensatory mechanisms in this muscle. CONCLUSIONS: Our study shows that the mTORC1- and the PKB/Akt-FoxO pathways are tightly interconnected and differentially regulated depending on the muscle type. These results indicate tha\u2026", "author" : [ { "dropping-particle" : "", "family" : "Bentzinger", "given" : "C Florian", "non-dropping-particle" : "", "parse-names" : false, "suffix" : "" }, { "dropping-particle" : "", "family" : "Lin", "given" : "Shuo", "non-dropping-particle" : "", "parse-names" : false, "suffix" : "" }, { "dropping-particle" : "", "family" : "Romanino", "given" : "Klaas", "non-dropping-particle" : "", "parse-names" : false, "suffix" : "" }, { "dropping-particle" : "", "family" : "Castets", "given" : "Perrine", "non-dropping-particle" : "", "parse-names" : false, "suffix" : "" }, { "dropping-particle" : "", "family" : "Guridi", "given" : "Maitea", "non-dropping-particle" : "", "parse-names" : false, "suffix" : "" }, { "dropping-particle" : "", "family" : "Summermatter", "given" : "Serge", "non-dropping-particle" : "", "parse-names" : false, "suffix" : "" }, { "dropping-particle" : "", "family" : "Handschin", "given" : "Christoph", "non-dropping-particle" : "", "parse-names" : false, "suffix" : "" }, { "dropping-particle" : "", "family" : "Tintignac", "given" : "Lionel A.", "non-dropping-particle" : "", "parse-names" : false, "suffix" : "" }, { "dropping-particle" : "", "family" : "Hall", "given" : "Michael N.", "non-dropping-particle" : "", "parse-names" : false, "suffix" : "" }, { "dropping-particle" : "", "family" : "R\u00fcegg", "given" : "Markus A.", "non-dropping-particle" : "", "parse-names" : false, "suffix" : "" } ], "container-title" : "Skeletal muscle", "id" : "ITEM-1", "issue" : "1", "issued" : { "date-parts" : [ [ "2013", "1" ] ] }, "page" : "6", "title" : "Differential response of skeletal muscles to mTORC1 signaling during atrophy and hypertrophy.", "type" : "article-journal", "volume" : "3" }, "uris" : [ "http://www.mendeley.com/documents/?uuid=75a9c1c2-8af4-478f-8ff6-5e14826d4927" ] } ], "mendeley" : { "formattedCitation" : "[41]", "plainTextFormattedCitation" : "[41]", "previouslyFormattedCitation" : "[40]" }, "properties" : { "noteIndex" : 0 }, "schema" : "https://github.com/citation-style-language/schema/raw/master/csl-citation.json" }</w:instrText>
+      </w:r>
+      <w:r>
+        <w:fldChar w:fldCharType="separate"/>
+      </w:r>
+      <w:r>
+        <w:rPr>
+          <w:noProof/>
+        </w:rPr>
+        <w:t>[41]</w:t>
+      </w:r>
+      <w:r>
+        <w:fldChar w:fldCharType="end"/>
+      </w:r>
+      <w:r>
+        <w:t xml:space="preserve">.  Furthermore, our observation of elevations in the fatty acid transporters CD36 and FABP3 are consistent with anti-obesegenic effects of muscle specific </w:t>
+      </w:r>
+      <w:r>
+        <w:rPr>
+          <w:i/>
+        </w:rPr>
+        <w:t>Cd36</w:t>
+      </w:r>
+      <w:r>
+        <w:t xml:space="preserve"> overexpression </w:t>
+      </w:r>
+      <w:r>
+        <w:fldChar w:fldCharType="begin" w:fldLock="1"/>
+      </w:r>
+      <w:r>
+        <w:instrText>ADDIN CSL_CITATION { "citationItems" : [ { "id" : "ITEM-1", "itemData" : { "DOI" : "10.1074/jbc.274.38.26761", "ISBN" : "0021-9258 (Print)\\r0021-9258 (Linking)", "ISSN" : "0021-9258", "PMID" : "10480880", "abstract" : "Increasing evidence has implicated the membrane protein CD36 (FAT) in binding and transport of long chain fatty acids (FA). To determine the physiological role of CD36, we examined effects of its overexpression in muscle, a tissue that depends on FA for its energy needs and is responsible for clearing a major fraction of circulating FA. Mice with CD36 overexpression in muscle were generated using the promoter of the muscle creatine kinase gene (MCK). Transgenic (MCK-CD36) mice had a slightly lower body weight than control litter mates. This reflected a leaner body mass with less overall adipose tissue, as evidenced by magnetic resonance spectroscopy. Soleus muscles from transgenic animals exhibited a greatly enhanced ability to oxidize fatty acids in response to stimulation/contraction. This increased oxidative ability was not associated with significant alterations in histological appearance of muscle fibers. Transgenic mice had lower blood levels of triglycerides and fatty acids and a reduced triglyceride content of very low density lipoproteins. Blood cholesterol levels were slightly lower, but no significant decrease in the cholesterol content of major lipoprotein fractions was measured. Blood glucose was significantly increased, while insulin levels were similar in the fed state and higher in the fasted state. However, glucose tolerance curves, determined at 20 weeks of age, were similar in control and transgenic mice. In summary, the study documented, in vivo, the role of CD36 to facilitate cellular FA uptake. It also illustrated importance of the uptake process in muscle to overall FA metabolism and glucose utilization.", "author" : [ { "dropping-particle" : "", "family" : "Ibrahimi", "given" : "Azeddine", "non-dropping-particle" : "", "parse-names" : false, "suffix" : "" }, { "dropping-particle" : "", "family" : "Bonen", "given" : "Arend", "non-dropping-particle" : "", "parse-names" : false, "suffix" : "" }, { "dropping-particle" : "", "family" : "Blinn", "given" : "W. Dennis", "non-dropping-particle" : "", "parse-names" : false, "suffix" : "" }, { "dropping-particle" : "", "family" : "Hajri", "given" : "Tahar", "non-dropping-particle" : "", "parse-names" : false, "suffix" : "" }, { "dropping-particle" : "", "family" : "Li", "given" : "Xin", "non-dropping-particle" : "", "parse-names" : false, "suffix" : "" }, { "dropping-particle" : "", "family" : "Zhong", "given" : "Kai", "non-dropping-particle" : "", "parse-names" : false, "suffix" : "" }, { "dropping-particle" : "", "family" : "Cameron", "given" : "Roger", "non-dropping-particle" : "", "parse-names" : false, "suffix" : "" }, { "dropping-particle" : "", "family" : "Abumrad", "given" : "Nada A.", "non-dropping-particle" : "", "parse-names" : false, "suffix" : "" } ], "container-title" : "Journal of Biological Chemistry", "id" : "ITEM-1", "issue" : "38", "issued" : { "date-parts" : [ [ "1999", "9", "17" ] ] }, "page" : "26761-26766", "title" : "Muscle-specific Overexpression of FAT/CD36 Enhances Fatty Acid Oxidation by Contracting Muscle, Reduces Plasma Triglycerides and Fatty Acids, and Increases Plasma Glucose and Insulin", "type" : "article-journal", "volume" : "274" }, "uris" : [ "http://www.mendeley.com/documents/?uuid=f9848ce1-69ce-4c5b-b48e-e0d20f79055a" ] } ], "mendeley" : { "formattedCitation" : "[42]", "plainTextFormattedCitation" : "[42]", "previouslyFormattedCitation" : "[41]" }, "properties" : { "noteIndex" : 0 }, "schema" : "https://github.com/citation-style-language/schema/raw/master/csl-citation.json" }</w:instrText>
+      </w:r>
+      <w:r>
+        <w:fldChar w:fldCharType="separate"/>
+      </w:r>
+      <w:r>
+        <w:rPr>
+          <w:noProof/>
+        </w:rPr>
+        <w:t>[42]</w:t>
+      </w:r>
+      <w:r>
+        <w:fldChar w:fldCharType="end"/>
+      </w:r>
+      <w:r>
+        <w:t>.  Together these findings support the hypothesis that activation of mTORC1</w:t>
+      </w:r>
+      <w:r>
+        <w:t xml:space="preserve"> or its downstream targets</w:t>
+      </w:r>
+      <w:r>
+        <w:t xml:space="preserve"> in mu</w:t>
+      </w:r>
+      <w:r>
+        <w:t xml:space="preserve">scle tissue may be beneficial </w:t>
+      </w:r>
+      <w:r>
+        <w:t>for weight loss interventions.</w:t>
+      </w:r>
+    </w:p>
+    <w:p/>
+    <w:p>
+      <w:pPr>
+        <w:pStyle w:val="Heading1"/>
+      </w:pPr>
+      <w:r>
+        <w:t>Acknowledgements</w:t>
+      </w:r>
+    </w:p>
+    <w:p>
+      <w:r>
+        <w:t xml:space="preserve">The authors would like to thank Nathan Qi and Melanie Schmitt of the UM Metabolic Phenotyping Core for assistance with </w:t>
+      </w:r>
+      <w:r>
+        <w:t xml:space="preserve">muscle </w:t>
+      </w:r>
+      <w:r>
+        <w:rPr>
+          <w:i/>
+        </w:rPr>
+        <w:t>Tsc1</w:t>
+      </w:r>
+      <w:r>
+        <w:t xml:space="preserve"> knockouts.  </w:t>
+      </w:r>
+      <w:r>
+        <w:t xml:space="preserve">William Taylor, Caitlin Costelle and Felicia Waller at the UTHSC Molecular Resource Center provided </w:t>
+      </w:r>
+      <w:r>
+        <w:t>support t</w:t>
+      </w:r>
+      <w:r>
+        <w:t xml:space="preserve">o the transcriptomic studies.  </w:t>
+      </w:r>
+      <w:r>
+        <w:t xml:space="preserve">We would also like to thank the </w:t>
+      </w:r>
+      <w:r>
+        <w:t xml:space="preserve">other </w:t>
+      </w:r>
+      <w:r>
+        <w:t>members of the Bridges</w:t>
+      </w:r>
+      <w:r>
+        <w:t xml:space="preserve">, </w:t>
+      </w:r>
+      <w:r>
+        <w:t xml:space="preserve">Han, </w:t>
+      </w:r>
+      <w:r>
+        <w:t>Cheng</w:t>
+      </w:r>
+      <w:r>
+        <w:t xml:space="preserve"> and Saltiel laboratories for helpful discussions regarding this project.  </w:t>
+      </w:r>
+    </w:p>
+    <w:p/>
+    <w:p>
+      <w:pPr>
+        <w:rPr>
+          <w:iCs/>
+        </w:rPr>
+      </w:pPr>
+      <w:r>
+        <w:t>This work was support</w:t>
+      </w:r>
+      <w:r>
+        <w:t xml:space="preserve">ed by Le Bonheur Grant </w:t>
+      </w:r>
+      <w:r>
+        <w:t xml:space="preserve">650700 (DB), </w:t>
+      </w:r>
+      <w:r>
+        <w:t xml:space="preserve">NIH </w:t>
+      </w:r>
+      <w:r>
+        <w:t xml:space="preserve">Grants </w:t>
+      </w:r>
+      <w:r>
+        <w:t>DK109007</w:t>
+      </w:r>
+      <w:r>
+        <w:t xml:space="preserve"> (DB), </w:t>
+      </w:r>
+      <w:commentRangeStart w:id="7"/>
+      <w:r>
+        <w:t xml:space="preserve">XXXX </w:t>
+      </w:r>
+      <w:commentRangeEnd w:id="7"/>
       <w:r>
         <w:rPr>
           <w:rStyle w:val="CommentReference"/>
         </w:rPr>
-        <w:commentReference w:id="4"/>
-      </w:r>
-      <w:proofErr w:type="gramStart"/>
-      <w:r>
-        <w:t>To</w:t>
-      </w:r>
-      <w:proofErr w:type="spellEnd"/>
-      <w:proofErr w:type="gramEnd"/>
-      <w:r>
-        <w:t xml:space="preserve"> tes</w:t>
-      </w:r>
-      <w:r>
-        <w:t>t</w:t>
-      </w:r>
-      <w:r>
-        <w:t xml:space="preserve"> this in vivo, we evaluated quadriceps lysates from HPD fed animals.  To</w:t>
-      </w:r>
-      <w:r>
-        <w:t xml:space="preserve"> avoid the confounding effects of acute </w:t>
-      </w:r>
-      <w:r>
-        <w:t>protein feeding</w:t>
-      </w:r>
-      <w:r>
-        <w:t>, animals</w:t>
-      </w:r>
-      <w:r>
-        <w:t xml:space="preserve"> were starved for 16h prior to </w:t>
-      </w:r>
-      <w:r>
-        <w:t>sacrifice.   We blotted lysates from quadriceps for the mTORC1 target S6K and found increased phosphorylation of S6K, indicating increased mTORC1 activity in muscle tissue.</w:t>
-      </w:r>
-      <w:r>
-        <w:t xml:space="preserve">  This is consistent with previous reports of high </w:t>
-      </w:r>
-      <w:commentRangeStart w:id="5"/>
-      <w:r>
-        <w:t>protein feeding and mTORC1 activity.</w:t>
-      </w:r>
-      <w:commentRangeEnd w:id="5"/>
-      <w:r>
-        <w:rPr>
-          <w:rStyle w:val="CommentReference"/>
-        </w:rPr>
-        <w:commentReference w:id="5"/>
-      </w:r>
-    </w:p>
-    <w:p>
-      <w:pPr>
-        <w:pStyle w:val="Heading2"/>
-      </w:pPr>
-      <w:r>
-        <w:t xml:space="preserve">Muscle Tsc1 Deletion </w:t>
-      </w:r>
-      <w:r>
-        <w:t>Elevates</w:t>
-      </w:r>
-      <w:r>
-        <w:t xml:space="preserve"> Fasting Glycogen and </w:t>
-      </w:r>
-      <w:proofErr w:type="spellStart"/>
-      <w:r>
-        <w:t>Trigyceride</w:t>
-      </w:r>
-      <w:proofErr w:type="spellEnd"/>
-      <w:r>
-        <w:t xml:space="preserve"> Levels</w:t>
-      </w:r>
-    </w:p>
-    <w:p>
-      <w:r>
-        <w:t xml:space="preserve">To test whether activation of mTORC1 in muscle caused the reduced fat mass observed in the high protein diet fed animals, we generated muscle specific </w:t>
-      </w:r>
-      <w:r>
-        <w:rPr>
-          <w:i/>
-        </w:rPr>
-        <w:t xml:space="preserve">Tsc1 </w:t>
-      </w:r>
-      <w:r>
-        <w:t xml:space="preserve">knockout mice using a </w:t>
-      </w:r>
-      <w:proofErr w:type="spellStart"/>
-      <w:r>
-        <w:t>floxed</w:t>
-      </w:r>
-      <w:proofErr w:type="spellEnd"/>
-      <w:r>
-        <w:t xml:space="preserve"> </w:t>
-      </w:r>
-      <w:r>
-        <w:rPr>
-          <w:i/>
-        </w:rPr>
-        <w:t>Tsc1</w:t>
-      </w:r>
-      <w:r>
-        <w:t xml:space="preserve"> allele </w:t>
-      </w:r>
-      <w:r>
-        <w:fldChar w:fldCharType="begin" w:fldLock="1"/>
-      </w:r>
-      <w:r>
-        <w:instrText>ADDIN CSL_CITATION { "citationItems" : [ { "id" : "ITEM-1", "itemData" : { "ISSN" : "0964-6906", "PMID" : "11875047", "abstract" : "Tuberous sclerosis (TSC) is a autosomal dominant genetic disorder caused by mutations in either TSC1 or TSC2, and characterized by benign hamartoma growth. We developed a murine model of Tsc1 disease by gene targeting. Tsc1 null embryos die at mid-gestation from a failure of liver development. Tsc1 heterozygotes develop kidney cystadenomas and liver hemangiomas at high frequency, but the incidence of kidney tumors is somewhat lower than in Tsc2 heterozygote mice. Liver hemangiomas were more common, more severe and caused higher mortality in female than in male Tsc1 heterozygotes. Tsc1 null embryo fibroblast lines have persistent phosphorylation of the p70S6K (S6K) and its substrate S6, that is sensitive to treatment with rapamycin, indicating constitutive activation of the mTOR-S6K pathway due to loss of the Tsc1 protein, hamartin. Hyperphosphorylation of S6 is also seen in kidney tumors in the heterozygote mice, suggesting that inhibition of this pathway may have benefit in control of TSC hamartomas.", "author" : [ { "dropping-particle" : "", "family" : "Kwiatkowski", "given" : "David J.", "non-dropping-particle" : "", "parse-names" : false, "suffix" : "" }, { "dropping-particle" : "", "family" : "Zhang", "given" : "Hongbing", "non-dropping-particle" : "", "parse-names" : false, "suffix" : "" }, { "dropping-particle" : "", "family" : "Bandura", "given" : "Jennifer L", "non-dropping-particle" : "", "parse-names" : false, "suffix" : "" }, { "dropping-particle" : "", "family" : "Heiberger", "given" : "Kristina M", "non-dropping-particle" : "", "parse-names" : false, "suffix" : "" }, { "dropping-particle" : "", "family" : "Glogauer", "given" : "Michael", "non-dropping-particle" : "", "parse-names" : false, "suffix" : "" }, { "dropping-particle" : "", "family" : "el-Hashemite", "given" : "Nisreen", "non-dropping-particle" : "", "parse-names" : false, "suffix" : "" }, { "dropping-particle" : "", "family" : "Onda", "given" : "Hiroaki", "non-dropping-particle" : "", "parse-names" : false, "suffix" : "" } ], "container-title" : "Human molecular genetics", "id" : "ITEM-1", "issue" : "5", "issued" : { "date-parts" : [ [ "2002", "3", "1" ] ] }, "page" : "525-34", "title" : "A mouse model of TSC1 reveals sex-dependent lethality from liver hemangiomas, and up-regulation of p70S6 kinase activity in Tsc1 null cells.", "type" : "article-journal", "volume" : "11" }, "uris" : [ "http://www.mendeley.com/documents/?uuid=97288937-3732-4db9-b166-026482655ed6" ] } ], "mendeley" : { "formattedCitation" : "[27]", "plainTextFormattedCitation" : "[27]", "previouslyFormattedCitation" : "[26]" }, "properties" : { "noteIndex" : 0 }, "schema" : "https://github.com/citation-style-language/schema/raw/master/csl-citation.json" }</w:instrText>
-      </w:r>
-      <w:r>
-        <w:fldChar w:fldCharType="separate"/>
-      </w:r>
-      <w:r>
-        <w:rPr>
-          <w:noProof/>
-        </w:rPr>
-        <w:t>[27]</w:t>
-      </w:r>
-      <w:r>
-        <w:fldChar w:fldCharType="end"/>
-      </w:r>
-      <w:r>
-        <w:t xml:space="preserve"> and the </w:t>
-      </w:r>
-      <w:proofErr w:type="spellStart"/>
-      <w:r>
-        <w:rPr>
-          <w:i/>
-        </w:rPr>
-        <w:t>Ckmm-Cre</w:t>
-      </w:r>
-      <w:proofErr w:type="spellEnd"/>
-      <w:r>
-        <w:t xml:space="preserve"> transgene (muscle creating kinase; </w:t>
-      </w:r>
-      <w:r>
-        <w:fldChar w:fldCharType="begin" w:fldLock="1"/>
-      </w:r>
-      <w:r>
-        <w:instrText>ADDIN CSL_CITATION { "citationItems" : [ { "id" : "ITEM-1", "itemData" : { "DOI" : "10.1016/S1097-2765(00)80155-0", "ISSN" : "10972765", "author" : [ { "dropping-particle" : "", "family" : "Br\u00fcning", "given" : "Jens C", "non-dropping-particle" : "", "parse-names" : false, "suffix" : "" }, { "dropping-particle" : "", "family" : "Michael", "given" : "M.Dodson", "non-dropping-particle" : "", "parse-names" : false, "suffix" : "" }, { "dropping-particle" : "", "family" : "Winnay", "given" : "Jonathon N", "non-dropping-particle" : "", "parse-names" : false, "suffix" : "" }, { "dropping-particle" : "", "family" : "Hayashi", "given" : "Tatsuya", "non-dropping-particle" : "", "parse-names" : false, "suffix" : "" }, { "dropping-particle" : "", "family" : "H\u00f6rsch", "given" : "Dieter", "non-dropping-particle" : "", "parse-names" : false, "suffix" : "" }, { "dropping-particle" : "", "family" : "Accili", "given" : "Domenico", "non-dropping-particle" : "", "parse-names" : false, "suffix" : "" }, { "dropping-particle" : "", "family" : "Goodyear", "given" : "Laurie J", "non-dropping-particle" : "", "parse-names" : false, "suffix" : "" }, { "dropping-particle" : "", "family" : "Kahn", "given" : "C Ronald", "non-dropping-particle" : "", "parse-names" : false, "suffix" : "" } ], "container-title" : "Molecular Cell", "id" : "ITEM-1", "issue" : "5", "issued" : { "date-parts" : [ [ "1998", "11" ] ] }, "page" : "559-569", "title" : "A Muscle-Specific Insulin Receptor Knockout Exhibits Features of the Metabolic Syndrome of NIDDM without Altering Glucose Tolerance", "type" : "article-journal", "volume" : "2" }, "uris" : [ "http://www.mendeley.com/documents/?uuid=d1ec72b2-106d-4e9a-9ddb-1df6697109ba" ] } ], "mendeley" : { "formattedCitation" : "[28]", "plainTextFormattedCitation" : "[28]", "previouslyFormattedCitation" : "[27]" }, "properties" : { "noteIndex" : 0 }, "schema" : "https://github.com/citation-style-language/schema/raw/master/csl-citation.json" }</w:instrText>
-      </w:r>
-      <w:r>
-        <w:fldChar w:fldCharType="separate"/>
-      </w:r>
-      <w:r>
-        <w:rPr>
-          <w:noProof/>
-        </w:rPr>
-        <w:t>[28]</w:t>
-      </w:r>
-      <w:r>
-        <w:fldChar w:fldCharType="end"/>
-      </w:r>
-      <w:r>
-        <w:t>).  As shown in Figure 3A, we observed efficient knockout of TSC1 and TSC2 proteins, corresponding to an increase in mTORC1 activity in quadriceps lysates from these animals.</w:t>
-      </w:r>
-    </w:p>
-    <w:p/>
-    <w:p>
-      <w:r>
-        <w:t xml:space="preserve">We next evaluated the cell autonomous changes in muscle tissue associated with </w:t>
-      </w:r>
-      <w:r>
-        <w:rPr>
-          <w:i/>
-        </w:rPr>
-        <w:t>Tsc1</w:t>
-      </w:r>
-      <w:r>
-        <w:t xml:space="preserve"> ablation.  We found that both fasting triglycerides and fasting glycogen levels were substantially elevated in </w:t>
-      </w:r>
-      <w:r>
-        <w:rPr>
-          <w:i/>
-        </w:rPr>
-        <w:t>Tsc1</w:t>
-      </w:r>
-      <w:r>
-        <w:t xml:space="preserve"> knockout muscles</w:t>
-      </w:r>
-      <w:r>
-        <w:t xml:space="preserve"> (Figures 3B-C)</w:t>
-      </w:r>
-      <w:r>
-        <w:t xml:space="preserve">.  The increase in fasting glycogen was correlated with increases in both processed SREPB1c protein and PTG protein (Figure 3A).  This is consistent with our previous report of a mTORC1 -&gt; SREBP1c -&gt; PTG pathway that regulates fasting glycogen in the liver </w:t>
-      </w:r>
-      <w:r>
-        <w:rPr>
-          <w:i/>
-        </w:rPr>
-        <w:fldChar w:fldCharType="begin" w:fldLock="1"/>
-      </w:r>
-      <w:r>
-        <w:rPr>
-          <w:i/>
-        </w:rPr>
-        <w:instrText>ADDIN CSL_CITATION { "citationItems" : [ { "id" : "ITEM-1", "itemData" : { "DOI" : "10.2337/db13-1531", "ISSN" : "1939-327X", "PMID" : "24722244", "abstract" : "Glycogen and lipids are major storage forms of energy that are tightly regulated by hormones and metabolic signals. We demonstrate that feeding mice a high-fat diet (HFD) increases hepatic glycogen due to increased expression of the glycogenic scaffolding protein PTG/R5. PTG promoter activity was increased and glycogen levels were augmented in mice and cells after activation of the mechanistic target of rapamycin complex 1 (mTORC1) and its downstream target SREBP1. Deletion of the PTG gene in mice prevented HFD-induced hepatic glycogen accumulation. Of note, PTG deletion also blocked hepatic steatosis in HFD-fed mice and reduced the expression of numerous lipogenic genes. Additionally, PTG deletion reduced fasting glucose and insulin levels in obese mice while improving insulin sensitivity, a result of reduced hepatic glucose output. This metabolic crosstalk was due to decreased mTORC1 and SREBP activity in PTG knockout mice or knockdown cells, suggesting a positive feedback loop in which once accumulated, glycogen stimulates the mTORC1/SREBP1 pathway to shift energy storage to lipogenesis. Together, these data reveal a previously unappreciated broad role for glycogen in the control of energy homeostasis.", "author" : [ { "dropping-particle" : "", "family" : "Lu", "given" : "Binbin", "non-dropping-particle" : "", "parse-names" : false, "suffix" : "" }, { "dropping-particle" : "", "family" : "Bridges", "given" : "Dave", "non-dropping-particle" : "", "parse-names" : false, "suffix" : "" }, { "dropping-particle" : "", "family" : "Yang", "given" : "Yemen", "non-dropping-particle" : "", "parse-names" : false, "suffix" : "" }, { "dropping-particle" : "", "family" : "Fisher", "given" : "Kaleigh", "non-dropping-particle" : "", "parse-names" : false, "suffix" : "" }, { "dropping-particle" : "", "family" : "Cheng", "given" : "Alan", "non-dropping-particle" : "", "parse-names" : false, "suffix" : "" }, { "dropping-particle" : "", "family" : "Chang", "given" : "Louise", "non-dropping-particle" : "", "parse-names" : false, "suffix" : "" }, { "dropping-particle" : "", "family" : "Meng", "given" : "Zhuoxian Zhuo-Xian", "non-dropping-particle" : "", "parse-names" : false, "suffix" : "" }, { "dropping-particle" : "", "family" : "Lin", "given" : "Jiandie D.", "non-dropping-particle" : "", "parse-names" : false, "suffix" : "" }, { "dropping-particle" : "", "family" : "Downes", "given" : "Michael", "non-dropping-particle" : "", "parse-names" : false, "suffix" : "" }, { "dropping-particle" : "", "family" : "Yu", "given" : "Ruth T", "non-dropping-particle" : "", "parse-names" : false, "suffix" : "" }, { "dropping-particle" : "", "family" : "Liddle", "given" : "Christopher", "non-dropping-particle" : "", "parse-names" : false, "suffix" : "" }, { "dropping-particle" : "", "family" : "Evans", "given" : "Ronald M.", "non-dropping-particle" : "", "parse-names" : false, "suffix" : "" }, { "dropping-particle" : "", "family" : "Saltiel", "given" : "Alan\u00a0R.", "non-dropping-particle" : "", "parse-names" : false, "suffix" : "" } ], "container-title" : "Diabetes", "id" : "ITEM-1", "issue" : "9", "issued" : { "date-parts" : [ [ "2014", "9", "10" ] ] }, "page" : "2935-48", "title" : "Metabolic crosstalk: molecular links between glycogen and lipid metabolism in obesity.", "type" : "article-journal", "volume" : "63" }, "uris" : [ "http://www.mendeley.com/documents/?uuid=dd589c4b-b51f-43f2-a8cd-84cfbe3581fb" ] } ], "mendeley" : { "formattedCitation" : "[11]", "plainTextFormattedCitation" : "[11]", "previouslyFormattedCitation" : "[11]" }, "properties" : { "noteIndex" : 0 }, "schema" : "https://github.com/citation-style-language/schema/raw/master/csl-citation.json" }</w:instrText>
-      </w:r>
-      <w:r>
-        <w:rPr>
-          <w:i/>
-        </w:rPr>
-        <w:fldChar w:fldCharType="separate"/>
-      </w:r>
-      <w:r>
-        <w:rPr>
-          <w:noProof/>
-        </w:rPr>
-        <w:t>[11]</w:t>
-      </w:r>
-      <w:r>
-        <w:rPr>
-          <w:i/>
-        </w:rPr>
-        <w:fldChar w:fldCharType="end"/>
-      </w:r>
-      <w:r>
-        <w:t xml:space="preserve">.   </w:t>
-      </w:r>
-      <w:r>
-        <w:t xml:space="preserve">To determine whether this increased muscle glycogen content correlates with improved muscle function in these animals we evaluated both grip strength (Figure 3D) and amount of cycles spent on a running wheel (Figure 3E).  This is consistent with previous reports of reduced muscle strength in </w:t>
-      </w:r>
-      <w:r>
-        <w:rPr>
-          <w:i/>
-        </w:rPr>
-        <w:t xml:space="preserve">Tsc1 </w:t>
-      </w:r>
-      <w:r>
-        <w:t xml:space="preserve">knockout muscles </w:t>
-      </w:r>
-      <w:r>
-        <w:fldChar w:fldCharType="begin" w:fldLock="1"/>
-      </w:r>
-      <w:r>
-        <w:instrText>ADDIN CSL_CITATION { "citationItems" : [ { "id" : "ITEM-1", "itemData" : { "DOI" : "10.1016/j.cmet.2013.03.015", "ISSN" : "15504131", "PMID" : "23602450", "abstract" : "Autophagy is a catabolic process that ensures homeostatic cell clearance and is deregulated in a growing number of myopathological conditions. Although FoxO3 was shown to promote the expression of autophagy-related genes in skeletal muscle, the mechanisms triggering autophagy are unclear. We show that TSC1-deficient mice (TSCmKO), characterized by sustained activation of mTORC1, develop a late-onset myopathy related to impaired autophagy. In young TSCmKO mice, constitutive and starvation-induced autophagy is blocked at the induction steps via mTORC1-mediated inhibition of Ulk1, despite FoxO3 activation. Rapamycin is sufficient to restore autophagy in TSCmKO mice and improves the muscle phenotype of old mutant mice. Inversely, abrogation of mTORC1 signaling by depletion of raptor induces autophagy regardless of FoxO inhibition. Thus, mTORC1 is the dominant regulator of autophagy induction in skeletal muscle and ensures a tight coordination of metabolic pathways. These findings may open interesting avenues for therapeutic strategies directed toward autophagy-related muscle diseases.", "author" : [ { "dropping-particle" : "", "family" : "Castets", "given" : "Perrine", "non-dropping-particle" : "", "parse-names" : false, "suffix" : "" }, { "dropping-particle" : "", "family" : "Lin", "given" : "Shuo", "non-dropping-particle" : "", "parse-names" : false, "suffix" : "" }, { "dropping-particle" : "", "family" : "Rion", "given" : "Nathalie", "non-dropping-particle" : "", "parse-names" : false, "suffix" : "" }, { "dropping-particle" : "", "family" : "Fulvio", "given" : "Sabrina", "non-dropping-particle" : "Di", "parse-names" : false, "suffix" : "" }, { "dropping-particle" : "", "family" : "Romanino", "given" : "Klaas", "non-dropping-particle" : "", "parse-names" : false, "suffix" : "" }, { "dropping-particle" : "", "family" : "Guridi", "given" : "Maitea", "non-dropping-particle" : "", "parse-names" : false, "suffix" : "" }, { "dropping-particle" : "", "family" : "Frank", "given" : "Stephan", "non-dropping-particle" : "", "parse-names" : false, "suffix" : "" }, { "dropping-particle" : "", "family" : "Tintignac", "given" : "Lionel\u00a0A. a", "non-dropping-particle" : "", "parse-names" : false, "suffix" : "" }, { "dropping-particle" : "", "family" : "Sinnreich", "given" : "Michael", "non-dropping-particle" : "", "parse-names" : false, "suffix" : "" }, { "dropping-particle" : "", "family" : "R\u00fcegg", "given" : "Markus\u00a0A. a", "non-dropping-particle" : "", "parse-names" : false, "suffix" : "" }, { "dropping-particle" : "", "family" : "Di\u00a0Fulvio", "given" : "Sabrina", "non-dropping-particle" : "", "parse-names" : false, "suffix" : "" } ], "container-title" : "Cell metabolism", "id" : "ITEM-1", "issue" : "5", "issued" : { "date-parts" : [ [ "2013", "4", "7" ] ] }, "note" : "From Duplicate 1 ( Sustained Activation of mTORC1 in Skeletal Muscle Inhibits Constitutive and Starvation-Induced Autophagy and Causes a Severe, Late-Onset Myopathy - Castets, Perrine; Lin, Shuo; Rion, Nathalie; Di\u00a0Fulvio, Sabrina; Romanino, Klaas; Guridi, Maitea; Frank, Stephan; Tintignac, Lionel\u00a0A.; Sinnreich, Michael; R\u00fcegg, Markus\u00a0A. )", "page" : "731-44", "title" : "Sustained activation of mTORC1 in skeletal muscle inhibits constitutive and starvation-induced autophagy and causes a severe, late-onset myopathy.", "type" : "article-journal", "volume" : "17" }, "uris" : [ "http://www.mendeley.com/documents/?uuid=2f934ad2-30fc-46c1-9b35-a29aa432cdea" ] } ], "mendeley" : { "formattedCitation" : "[29]", "plainTextFormattedCitation" : "[29]", "previouslyFormattedCitation" : "[28]" }, "properties" : { "noteIndex" : 0 }, "schema" : "https://github.com/citation-style-language/schema/raw/master/csl-citation.json" }</w:instrText>
-      </w:r>
-      <w:r>
-        <w:fldChar w:fldCharType="separate"/>
-      </w:r>
-      <w:r>
-        <w:rPr>
-          <w:noProof/>
-        </w:rPr>
-        <w:t>[29]</w:t>
-      </w:r>
-      <w:r>
-        <w:fldChar w:fldCharType="end"/>
-      </w:r>
-      <w:r>
-        <w:t>.</w:t>
-      </w:r>
-      <w:r>
-        <w:t xml:space="preserve">  Our findings support the hypothesis that while short-term contractile function is </w:t>
-      </w:r>
-      <w:proofErr w:type="gramStart"/>
-      <w:r>
-        <w:t>reduced,</w:t>
-      </w:r>
-      <w:proofErr w:type="gramEnd"/>
-      <w:r>
-        <w:t xml:space="preserve"> overall muscle fitness is improved, potentially related to increased nutrient storage in these muscles.</w:t>
-      </w:r>
-    </w:p>
-    <w:p>
-      <w:pPr>
-        <w:pStyle w:val="Heading2"/>
-      </w:pPr>
-      <w:r>
-        <w:t xml:space="preserve">Deletion of </w:t>
-      </w:r>
-      <w:r>
-        <w:rPr>
-          <w:i/>
-        </w:rPr>
-        <w:t>Tsc1</w:t>
-      </w:r>
-      <w:r>
-        <w:t xml:space="preserve"> in Muscle Results in Reduced Fat Mass</w:t>
-      </w:r>
-      <w:r>
-        <w:t xml:space="preserve"> and Increased Energy Expenditure</w:t>
-      </w:r>
-    </w:p>
-    <w:p>
-      <w:r>
-        <w:t xml:space="preserve">We followed the body weights and composition of the muscle </w:t>
-      </w:r>
-      <w:r>
-        <w:rPr>
-          <w:i/>
-        </w:rPr>
-        <w:t xml:space="preserve">Tsc1 </w:t>
-      </w:r>
-      <w:r>
-        <w:t xml:space="preserve">knockout animals over the course of </w:t>
-      </w:r>
-      <w:commentRangeStart w:id="6"/>
-      <w:r>
-        <w:t xml:space="preserve">XX </w:t>
-      </w:r>
-      <w:commentRangeEnd w:id="6"/>
-      <w:r>
-        <w:rPr>
-          <w:rStyle w:val="CommentReference"/>
-        </w:rPr>
-        <w:commentReference w:id="6"/>
-      </w:r>
-      <w:r>
-        <w:t>months.</w:t>
-      </w:r>
-      <w:r>
-        <w:t xml:space="preserve">  While we did not observe any reductions in lean mass, we did observe a striking lack of fat mass accumulation as these animals grew in size (Figures 4A-C).</w:t>
-      </w:r>
-      <w:r>
-        <w:t xml:space="preserve">  A previous study using a </w:t>
-      </w:r>
-      <w:r>
-        <w:rPr>
-          <w:i/>
-        </w:rPr>
-        <w:t>HSA-</w:t>
-      </w:r>
-      <w:proofErr w:type="spellStart"/>
-      <w:r>
-        <w:rPr>
-          <w:i/>
-        </w:rPr>
-        <w:t>Cre</w:t>
-      </w:r>
-      <w:proofErr w:type="spellEnd"/>
-      <w:r>
-        <w:t xml:space="preserve"> mediated knockout of </w:t>
-      </w:r>
-      <w:r>
-        <w:rPr>
-          <w:i/>
-        </w:rPr>
-        <w:t xml:space="preserve">Tsc1 </w:t>
-      </w:r>
-      <w:r>
-        <w:t xml:space="preserve">observed reductions in both lean mass and fat mass </w:t>
-      </w:r>
-      <w:r>
-        <w:fldChar w:fldCharType="begin" w:fldLock="1"/>
-      </w:r>
-      <w:r>
-        <w:instrText>ADDIN CSL_CITATION { "citationItems" : [ { "id" : "ITEM-1", "itemData" : { "DOI" : "10.1016/j.cmet.2013.03.015", "ISSN" : "15504131", "PMID" : "23602450", "abstract" : "Autophagy is a catabolic process that ensures homeostatic cell clearance and is deregulated in a growing number of myopathological conditions. Although FoxO3 was shown to promote the expression of autophagy-related genes in skeletal muscle, the mechanisms triggering autophagy are unclear. We show that TSC1-deficient mice (TSCmKO), characterized by sustained activation of mTORC1, develop a late-onset myopathy related to impaired autophagy. In young TSCmKO mice, constitutive and starvation-induced autophagy is blocked at the induction steps via mTORC1-mediated inhibition of Ulk1, despite FoxO3 activation. Rapamycin is sufficient to restore autophagy in TSCmKO mice and improves the muscle phenotype of old mutant mice. Inversely, abrogation of mTORC1 signaling by depletion of raptor induces autophagy regardless of FoxO inhibition. Thus, mTORC1 is the dominant regulator of autophagy induction in skeletal muscle and ensures a tight coordination of metabolic pathways. These findings may open interesting avenues for therapeutic strategies directed toward autophagy-related muscle diseases.", "author" : [ { "dropping-particle" : "", "family" : "Castets", "given" : "Perrine", "non-dropping-particle" : "", "parse-names" : false, "suffix" : "" }, { "dropping-particle" : "", "family" : "Lin", "given" : "Shuo", "non-dropping-particle" : "", "parse-names" : false, "suffix" : "" }, { "dropping-particle" : "", "family" : "Rion", "given" : "Nathalie", "non-dropping-particle" : "", "parse-names" : false, "suffix" : "" }, { "dropping-particle" : "", "family" : "Fulvio", "given" : "Sabrina", "non-dropping-particle" : "Di", "parse-names" : false, "suffix" : "" }, { "dropping-particle" : "", "family" : "Romanino", "given" : "Klaas", "non-dropping-particle" : "", "parse-names" : false, "suffix" : "" }, { "dropping-particle" : "", "family" : "Guridi", "given" : "Maitea", "non-dropping-particle" : "", "parse-names" : false, "suffix" : "" }, { "dropping-particle" : "", "family" : "Frank", "given" : "Stephan", "non-dropping-particle" : "", "parse-names" : false, "suffix" : "" }, { "dropping-particle" : "", "family" : "Tintignac", "given" : "Lionel\u00a0A. a", "non-dropping-particle" : "", "parse-names" : false, "suffix" : "" }, { "dropping-particle" : "", "family" : "Sinnreich", "given" : "Michael", "non-dropping-particle" : "", "parse-names" : false, "suffix" : "" }, { "dropping-particle" : "", "family" : "R\u00fcegg", "given" : "Markus\u00a0A. a", "non-dropping-particle" : "", "parse-names" : false, "suffix" : "" }, { "dropping-particle" : "", "family" : "Di\u00a0Fulvio", "given" : "Sabrina", "non-dropping-particle" : "", "parse-names" : false, "suffix" : "" } ], "container-title" : "Cell metabolism", "id" : "ITEM-1", "issue" : "5", "issued" : { "date-parts" : [ [ "2013", "4", "7" ] ] }, "note" : "From Duplicate 1 ( Sustained Activation of mTORC1 in Skeletal Muscle Inhibits Constitutive and Starvation-Induced Autophagy and Causes a Severe, Late-Onset Myopathy - Castets, Perrine; Lin, Shuo; Rion, Nathalie; Di\u00a0Fulvio, Sabrina; Romanino, Klaas; Guridi, Maitea; Frank, Stephan; Tintignac, Lionel\u00a0A.; Sinnreich, Michael; R\u00fcegg, Markus\u00a0A. )", "page" : "731-44", "title" : "Sustained activation of mTORC1 in skeletal muscle inhibits constitutive and starvation-induced autophagy and causes a severe, late-onset myopathy.", "type" : "article-journal", "volume" : "17" }, "uris" : [ "http://www.mendeley.com/documents/?uuid=2f934ad2-30fc-46c1-9b35-a29aa432cdea" ] } ], "mendeley" : { "formattedCitation" : "[29]", "plainTextFormattedCitation" : "[29]", "previouslyFormattedCitation" : "[28]" }, "properties" : { "noteIndex" : 0 }, "schema" : "https://github.com/citation-style-language/schema/raw/master/csl-citation.json" }</w:instrText>
-      </w:r>
-      <w:r>
-        <w:fldChar w:fldCharType="separate"/>
-      </w:r>
-      <w:r>
-        <w:rPr>
-          <w:noProof/>
-        </w:rPr>
-        <w:t>[29]</w:t>
-      </w:r>
-      <w:r>
-        <w:fldChar w:fldCharType="end"/>
-      </w:r>
-      <w:r>
-        <w:t>.</w:t>
-      </w:r>
-    </w:p>
-    <w:p/>
-    <w:p>
-      <w:r>
-        <w:t xml:space="preserve">To identify the cause of these reductions, we performed </w:t>
-      </w:r>
-      <w:proofErr w:type="spellStart"/>
-      <w:r>
-        <w:t>calorimetry</w:t>
-      </w:r>
-      <w:proofErr w:type="spellEnd"/>
-      <w:r>
-        <w:t xml:space="preserve"> studies on these mice, prior to differences in adiposity (90 days of age).   </w:t>
-      </w:r>
-    </w:p>
-    <w:p>
-      <w:pPr>
-        <w:pStyle w:val="Heading2"/>
-      </w:pPr>
-      <w:r>
-        <w:t>Activation of mTORC1 in Muscle Does Not Result in Insulin Resistance</w:t>
-      </w:r>
-    </w:p>
-    <w:p/>
-    <w:p>
-      <w:pPr>
-        <w:pStyle w:val="Heading2"/>
-      </w:pPr>
-      <w:r>
-        <w:t xml:space="preserve">Ablation of Muscle Tsc1 Results in Increased Expression of </w:t>
-      </w:r>
-      <w:r>
-        <w:t xml:space="preserve">Oxidative Fiber Type and </w:t>
-      </w:r>
-      <w:r>
-        <w:t>Fatty Acid Uptake Genes</w:t>
-      </w:r>
-    </w:p>
-    <w:p>
-      <w:pPr>
-        <w:pStyle w:val="Heading2"/>
-      </w:pPr>
-    </w:p>
-    <w:p>
-      <w:pPr>
-        <w:pStyle w:val="Heading1"/>
-      </w:pPr>
-      <w:r>
-        <w:t>Discussion</w:t>
-      </w:r>
-    </w:p>
-    <w:p/>
-    <w:p>
-      <w:r>
-        <w:t xml:space="preserve">We report here that activation of mTORC1 in muscle tissue results in </w:t>
-      </w:r>
-      <w:r>
-        <w:t xml:space="preserve">the </w:t>
-      </w:r>
-      <w:r>
-        <w:t xml:space="preserve">accumulation of glycogen and triglycerides, </w:t>
-      </w:r>
-      <w:r>
-        <w:t xml:space="preserve">with a shift towards </w:t>
-      </w:r>
-      <w:r>
-        <w:t xml:space="preserve">more oxidative muscle fiber types.  This, coupled with no detectable decrease in </w:t>
-      </w:r>
-      <w:r>
-        <w:rPr>
-          <w:i/>
-        </w:rPr>
-        <w:t>in vivo</w:t>
-      </w:r>
-      <w:r>
-        <w:t xml:space="preserve"> insulin sensitivity is </w:t>
-      </w:r>
-      <w:r>
-        <w:t>reminiscent</w:t>
-      </w:r>
-      <w:r>
-        <w:t xml:space="preserve"> of the “athlete’s paradox”, in which muscles of endurance trained athletes are </w:t>
-      </w:r>
-      <w:r>
-        <w:t xml:space="preserve">insulin </w:t>
-      </w:r>
-      <w:proofErr w:type="spellStart"/>
-      <w:r>
-        <w:t>normosensitive</w:t>
-      </w:r>
-      <w:proofErr w:type="spellEnd"/>
-      <w:r>
-        <w:t xml:space="preserve">, in spite of increased nutrient deposition </w:t>
-      </w:r>
-      <w:r>
-        <w:fldChar w:fldCharType="begin" w:fldLock="1"/>
-      </w:r>
-      <w:r>
-        <w:instrText>ADDIN CSL_CITATION { "citationItems" : [ { "id" : "ITEM-1", "itemData" : { "DOI" : "10.1210/jc.86.12.5755", "ISBN" : "0021-972X (Print)", "ISSN" : "0021972X", "PMID" : "11739435", "abstract" : "We examined the hypothesis that an excess accumulation of intramuscular lipid (IMCL) is associated with insulin resistance and that this may be mediated by the oxidative capacity of muscle. Nine sedentary lean (L) and 11 obese (O) subjects, 8 obese subjects with type 2 diabetes mellitus (D), and 9 lean, exercise-trained (T) subjects volunteered for this study. Insulin sensitivity (M) determined during a hyperinsulinemic (40 mU x m(-2)min(-1)) euglycemic clamp was greater (P &lt; 0.01) in L and T, compared with O and D (9.45 +/- 0.59 and 10.26 +/- 0.78 vs. 5.51 +/- 0.61 and 1.15 +/- 0.83 mg x min(-1)kg fat free mass(-1), respectively). IMCL in percutaneous vastus lateralis biopsy specimens by quantitative image analysis of Oil Red O staining was approximately 2-fold higher in D than in L (3.04 +/- 0.39 vs. 1.40 +/- 0.28% area as lipid; P &lt; 0.01). IMCL was also higher in T (2.36 +/- 0.37), compared with L (P &lt; 0.01). The oxidative capacity of muscle determined with succinate dehydrogenase staining of muscle fibers was higher in T, compared with L, O, and D (50.0 +/- 4.4, 36.1 +/- 4.4, 29.7 +/- 3.8, and 33.4 +/- 4.7 optical density units, respectively; P &lt; 0.01). IMCL was negatively associated with M (r = -0.57, P &lt; 0.05) when endurance-trained subjects were excluded from the analysis, and this association was independent of body mass index. However, the relationship between IMCL and M was not significant when trained individuals were included. There was a positive association between the oxidative capacity and M among nondiabetics (r = 0.37, P &lt; 0.05). In summary, skeletal muscle of trained endurance athletes is markedly insulin sensitive and has a high oxidative capacity, despite having an elevated lipid content. In conclusion, the capacity for lipid oxidation may be an important mediator of the association between excess muscle lipid accumulation and insulin resistance.", "author" : [ { "dropping-particle" : "", "family" : "Goodpaster", "given" : "Bret H.", "non-dropping-particle" : "", "parse-names" : false, "suffix" : "" }, { "dropping-particle" : "", "family" : "He", "given" : "J.", "non-dropping-particle" : "", "parse-names" : false, "suffix" : "" }, { "dropping-particle" : "", "family" : "Watkins", "given" : "S.", "non-dropping-particle" : "", "parse-names" : false, "suffix" : "" }, { "dropping-particle" : "", "family" : "Kelley", "given" : "D. E.", "non-dropping-particle" : "", "parse-names" : false, "suffix" : "" } ], "container-title" : "Journal of Clinical Endocrinology and Metabolism", "id" : "ITEM-1", "issue" : "12", "issued" : { "date-parts" : [ [ "2001" ] ] }, "page" : "5755-5761", "title" : "Skeletal muscle lipid content and insulin resistance: Evidence for a paradox in endurance-trained athletes", "type" : "article-journal", "volume" : "86" }, "uris" : [ "http://www.mendeley.com/documents/?uuid=b1980167-93ed-4e05-b012-9a008a5bf202" ] }, { "id" : "ITEM-2", "itemData" : { "DOI" : "10.2337/db10-1221", "ISBN" : "1939-327X (Electronic)\\n0012-1797 (Linking)", "ISSN" : "00121797", "PMID" : "21873552", "abstract" : "OBJECTIVE: Chronic exercise and obesity both increase intramyocellular triglycerides (IMTGs) despite having opposing effects on insulin sensitivity. We hypothesized that chronically exercise-trained muscle would be characterized by lower skeletal muscle diacylglycerols (DAGs) and ceramides despite higher IMTGs and would account for its higher insulin sensitivity. We also hypothesized that the expression of key skeletal muscle proteins involved in lipid droplet hydrolysis, DAG formation, and fatty-acid partitioning and oxidation would be associated with the lipotoxic phenotype.\\n\\nRESEARCH DESIGN AND METHODS: A total of 14 normal-weight, endurance-trained athletes (NWA group) and 7 normal-weight sedentary (NWS group) and 21 obese sedentary (OBS group) volunteers were studied. Insulin sensitivity was assessed by glucose clamps. IMTGs, DAGs, ceramides, and protein expression were measured in muscle biopsies.\\n\\nRESULTS: DAG content in the NWA group was approximately twofold higher than in the OBS group and ~50% higher than in the NWS group, corresponding to higher insulin sensitivity. While certain DAG moieties clearly were associated with better insulin sensitivity, other species were not. Ceramide content was higher in insulin-resistant obese muscle. The expression of OXPAT/perilipin-5, adipose triglyceride lipase, and stearoyl-CoA desaturase protein was higher in the NWA group, corresponding to a higher mitochondrial content, proportion of type 1 myocytes, IMTGs, DAGs, and insulin sensitivity.\\n\\nCONCLUSIONS: Total myocellular DAGs were markedly higher in highly trained athletes, corresponding with higher insulin sensitivity, and suggest a more complex role for DAGs in insulin action. Our data also provide additional evidence in humans linking ceramides to insulin resistance. Finally, this study provides novel evidence supporting a role for specific skeletal muscle proteins involved in intramyocellular lipids, mitochondrial oxidative capacity, and insulin resistance.", "author" : [ { "dropping-particle" : "", "family" : "Amati", "given" : "Francesca", "non-dropping-particle" : "", "parse-names" : false, "suffix" : "" }, { "dropping-particle" : "", "family" : "Dub\u00e9", "given" : "John J.", "non-dropping-particle" : "", "parse-names" : false, "suffix" : "" }, { "dropping-particle" : "", "family" : "Alvarez-Carnero", "given" : "Elvis", "non-dropping-particle" : "", "parse-names" : false, "suffix" : "" }, { "dropping-particle" : "", "family" : "Edreira", "given" : "Martin M.", "non-dropping-particle" : "", "parse-names" : false, "suffix" : "" }, { "dropping-particle" : "", "family" : "Chomentowski", "given" : "Peter", "non-dropping-particle" : "", "parse-names" : false, "suffix" : "" }, { "dropping-particle" : "", "family" : "Coen", "given" : "Paul M.", "non-dropping-particle" : "", "parse-names" : false, "suffix" : "" }, { "dropping-particle" : "", "family" : "Switzer", "given" : "Galen E.", "non-dropping-particle" : "", "parse-names" : false, "suffix" : "" }, { "dropping-particle" : "", "family" : "Bickel", "given" : "Perry E.", "non-dropping-particle" : "", "parse-names" : false, "suffix" : "" }, { "dropping-particle" : "", "family" : "Stefanovic-Racic", "given" : "Maja", "non-dropping-particle" : "", "parse-names" : false, "suffix" : "" }, { "dropping-particle" : "", "family" : "Toledo", "given" : "Frederico G S", "non-dropping-particle" : "", "parse-names" : false, "suffix" : "" }, { "dropping-particle" : "", "family" : "Goodpaster", "given" : "Bret H.", "non-dropping-particle" : "", "parse-names" : false, "suffix" : "" } ], "container-title" : "Diabetes", "id" : "ITEM-2", "issue" : "10", "issued" : { "date-parts" : [ [ "2011" ] ] }, "page" : "2588-2597", "title" : "Skeletal muscle triglycerides, diacylglycerols, and ceramides in insulin resistance: Another paradox in endurance-trained athletes?", "type" : "article-journal", "volume" : "60" }, "uris" : [ "http://www.mendeley.com/documents/?uuid=6dce7865-c7f1-41b9-aed7-2645a196f0ac" ] } ], "mendeley" : { "formattedCitation" : "[30, 31]", "plainTextFormattedCitation" : "[30, 31]", "previouslyFormattedCitation" : "[29, 30]" }, "properties" : { "noteIndex" : 0 }, "schema" : "https://github.com/citation-style-language/schema/raw/master/csl-citation.json" }</w:instrText>
-      </w:r>
-      <w:r>
-        <w:fldChar w:fldCharType="separate"/>
-      </w:r>
-      <w:r>
-        <w:rPr>
-          <w:noProof/>
-        </w:rPr>
-        <w:t>[30, 31]</w:t>
-      </w:r>
-      <w:r>
-        <w:fldChar w:fldCharType="end"/>
-      </w:r>
-      <w:r>
-        <w:t>.</w:t>
-      </w:r>
-      <w:r>
-        <w:t xml:space="preserve">  These findings are concordant with a role of mTORC1 in this process, as </w:t>
-      </w:r>
-      <w:r>
-        <w:t xml:space="preserve">this kinase is also activated during resistance exercise and muscle growth </w:t>
-      </w:r>
-      <w:r>
-        <w:fldChar w:fldCharType="begin" w:fldLock="1"/>
-      </w:r>
-      <w:r>
-        <w:instrText>ADDIN CSL_CITATION { "citationItems" : [ { "id" : "ITEM-1", "itemData" : { "DOI" : "10.1152/japplphysiol.00941.2010", "ISSN" : "1522-1601", "PMID" : "21071597", "abstract" : "For over 10 years, we have known that the activation of the mammalian target of rapamycin complex 1 (mTORC1) has correlated with the increase in skeletal muscle size and strength that occurs following resistance exercise. Initial cell culture and rodent models of muscle growth demonstrated that the activation of mTORC1 is common to hypertrophy induced by growth factors and increased loading. The further observation that high loads increased the local production of growth factors led to the paradigm that resistance exercise stimulates the autocrine production of factors that act on membrane receptors to activate mTORC1, and this results in skeletal muscle hypertrophy. Over the last few years, there has been a paradigm shift. From both human and rodent studies, it has become clear that the phenotypic and molecular responses to resistance exercise occur in a growth factor-independent manner. Although the mechanism of load-induced mTORC1 activation remains to be determined, it is clear that it does not require classical growth factor signaling.", "author" : [ { "dropping-particle" : "", "family" : "Philp", "given" : "Andrew", "non-dropping-particle" : "", "parse-names" : false, "suffix" : "" }, { "dropping-particle" : "", "family" : "Hamilton", "given" : "D Lee", "non-dropping-particle" : "", "parse-names" : false, "suffix" : "" }, { "dropping-particle" : "", "family" : "Baar", "given" : "Keith", "non-dropping-particle" : "", "parse-names" : false, "suffix" : "" } ], "container-title" : "Journal of applied physiology (Bethesda, Md. : 1985)", "id" : "ITEM-1", "issue" : "2", "issued" : { "date-parts" : [ [ "2011", "2" ] ] }, "page" : "561-8", "title" : "Signals mediating skeletal muscle remodeling by resistance exercise: PI3-kinase independent activation of mTORC1.", "type" : "article-journal", "volume" : "110" }, "uris" : [ "http://www.mendeley.com/documents/?uuid=38bbee31-9217-4a9d-9282-2100582cb529" ] }, { "id" : "ITEM-2", "itemData" : { "DOI" : "10.1152/ajpendo.00674.2013", "ISSN" : "1522-1555", "PMID" : "24961241", "abstract" : "The goal of the current work was to profile positive (mTORC1 activation, autocrine/paracrine growth factors) and negative [AMPK, unfolded protein response (UPR)] pathways that might regulate overload-induced mTORC1 activation with the hypothesis that a number of negative regulators of mTORC1 will be engaged during a supra-physiological model of hypertrophy. To achieve this, mTORC1-IRS1/2 signaling, BiP/CHOP/IRE1\u03b1, and AMPK activation were determined in rat plantaris muscle following synergist ablation (SA). SA resulted in significant increases in muscle mass of ~4% per day throughout the 21 days of the experiment. The expression of the insulin-like growth factors were high throughout the 21d of overload. However, IGF signaling was limited since IRS1 and 2 were undetectable in the overloaded muscle from day 3 to day 9. The decreases in IRS1/2 protein were paralleled by increases in GRB10(Ser501/503) and S6K1(Thr389) phosphorylation, two mTORC1 targets that can destabilize IRS proteins. PKB(Ser473) phosphorylation was higher from 3-6 days and this was associated with increased TSC2(Thr939) phosphorylation. The phosphorylation of TSC2(Thr1345) (an AMPK site) was also elevated whereas phosphorylation at the other PKB site, Thr(1462), was unchanged at 6d. In agreement with the phosphorylation of Thr(1345), synergist ablation led to activation of \u03b11-AMPK during the initial growth phase, lasting the first 9 days before returning to baseline by day 12. The UPR markers CHOP and BiP were elevated over the first 12 days following ablation, whereas IRE1\u03b1 levels decreased. These data suggest that during supra-physiological muscle loading, at least three potential molecular brakes engage to down-regulate mTORC1.", "author" : [ { "dropping-particle" : "", "family" : "Hamilton", "given" : "D Lee", "non-dropping-particle" : "", "parse-names" : false, "suffix" : "" }, { "dropping-particle" : "", "family" : "Philp", "given" : "Andrew", "non-dropping-particle" : "", "parse-names" : false, "suffix" : "" }, { "dropping-particle" : "", "family" : "MacKenzie", "given" : "Matthew G", "non-dropping-particle" : "", "parse-names" : false, "suffix" : "" }, { "dropping-particle" : "", "family" : "Patton", "given" : "Amy", "non-dropping-particle" : "", "parse-names" : false, "suffix" : "" }, { "dropping-particle" : "", "family" : "Towler", "given" : "Mhari C", "non-dropping-particle" : "", "parse-names" : false, "suffix" : "" }, { "dropping-particle" : "", "family" : "Gallagher", "given" : "Iain J", "non-dropping-particle" : "", "parse-names" : false, "suffix" : "" }, { "dropping-particle" : "", "family" : "Bodine", "given" : "Sue C", "non-dropping-particle" : "", "parse-names" : false, "suffix" : "" }, { "dropping-particle" : "", "family" : "Baar", "given" : "Keith", "non-dropping-particle" : "", "parse-names" : false, "suffix" : "" } ], "container-title" : "American journal of physiology. Endocrinology and metabolism", "id" : "ITEM-2", "issued" : { "date-parts" : [ [ "2014", "6", "24" ] ] }, "title" : "Molecular brakes regulating mTORC1 activation in skeletal muscle following synergist ablation.", "type" : "article-journal" }, "uris" : [ "http://www.mendeley.com/documents/?uuid=cc60a3ca-e167-4845-92df-814ac7388ca3" ] } ], "mendeley" : { "formattedCitation" : "[32, 33]", "plainTextFormattedCitation" : "[32, 33]", "previouslyFormattedCitation" : "[31, 32]" }, "properties" : { "noteIndex" : 0 }, "schema" : "https://github.com/citation-style-language/schema/raw/master/csl-citation.json" }</w:instrText>
-      </w:r>
-      <w:r>
-        <w:fldChar w:fldCharType="separate"/>
-      </w:r>
-      <w:r>
-        <w:rPr>
-          <w:noProof/>
-        </w:rPr>
-        <w:t>[32, 33]</w:t>
-      </w:r>
-      <w:r>
-        <w:fldChar w:fldCharType="end"/>
-      </w:r>
-      <w:r>
-        <w:t>.</w:t>
-      </w:r>
-    </w:p>
-    <w:p/>
-    <w:p>
-      <w:r>
-        <w:t xml:space="preserve">Clinical studies have shown that energy expenditure can rapidly increase in response to overfeeding </w:t>
-      </w:r>
-      <w:r>
-        <w:fldChar w:fldCharType="begin" w:fldLock="1"/>
-      </w:r>
-      <w:r>
-        <w:instrText>ADDIN CSL_CITATION { "citationItems" : [ { "id" : "ITEM-1", "itemData" : { "DOI" : "10.1056/NEJM199503093321001", "ISSN" : "0028-4793", "PMID" : "7632212", "abstract" : "BACKGROUND: No current treatment for obesity reliably sustains weight loss, perhaps because compensatory metabolic processes resist the maintenance of the altered body weight. We examined the effects of experimental perturbations of body weight on energy expenditure to determine whether they lead to metabolic changes and whether obese subjects and those who have never been obese respond similarly. METHODS: We repeatedly measured 24-hour total energy expenditure, resting and nonresting energy expenditure, and the thermic effect of feeding in 18 obese subjects and 23 subjects who had never been obese. The subjects were studied at their usual body weight and after losing 10 to 20 percent of their body weight by underfeeding or gaining 10 percent by overfeeding. RESULTS: Maintenance of a body weight at a level 10 percent or more below the initial weight was associated with a mean (+/- SD) reduction in total energy expenditure of 6 +/- 3 kcal per kilogram of fat-free mass per day in the subjects who had never been obese (P &lt; 0.001) and 8 +/- 5 kcal per kilogram per day in the obese subjects (P &lt; 0.001). Resting energy expenditure and nonresting energy expenditure each decreased 3 to 4 kcal per kilogram of fat-free mass per day in both groups of subjects. Maintenance of body weight at a level 10 percent above the usual weight was associated with an increase in total energy expenditure of 9 +/- 7 kcal per kilogram of fat-free mass per day in the subjects who had never been obese (P &lt; 0.001) and 8 +/- 4 kcal per kilogram per day in the obese subjects (P &lt; 0.001). The thermic effect of feeding and nonresting energy expenditure increased by approximately 1 to 2 and 8 to 9 kcal per kilogram of fat-free mass per day, respectively, after weight gain. These changes in energy expenditure were not related to the degree of adiposity or the sex of the subjects. CONCLUSIONS: Maintenance of a reduced or elevated body weight is associated with compensatory changes in energy expenditure, which oppose the maintenance of a body weight that is different from the usual weight. These compensatory changes may account for the poor long-term efficacy of treatments for obesity.", "author" : [ { "dropping-particle" : "", "family" : "Leibel", "given" : "Rudolph L.", "non-dropping-particle" : "", "parse-names" : false, "suffix" : "" }, { "dropping-particle" : "", "family" : "Rosenbaum", "given" : "M", "non-dropping-particle" : "", "parse-names" : false, "suffix" : "" }, { "dropping-particle" : "", "family" : "Hirsch", "given" : "Jules", "non-dropping-particle" : "", "parse-names" : false, "suffix" : "" } ], "container-title" : "The New England journal of medicine", "id" : "ITEM-1", "issue" : "10", "issued" : { "date-parts" : [ [ "1995", "3", "9" ] ] }, "page" : "621-8", "title" : "Changes in energy expenditure resulting from altered body weight.", "type" : "article-journal", "volume" : "332" }, "uris" : [ "http://www.mendeley.com/documents/?uuid=8488746e-581f-4e06-b28c-2cc0eff18bed" ] }, { "id" : "ITEM-2", "itemData" : { "ISBN" : "0002-9165 (Print)", "ISSN" : "00029165", "PMID" : "3165600", "abstract" : "The metabolic balance method was performed on three men to investigate the fate of large excesses of carbohydrate. Glycogen stores, which were first depleted by diet (3 d, 8.35 +/- 0.27 MJ [1994 +/- 65 kcal] decreasing to 5.70 +/- 1.03 MJ [1361 +/- 247 kcal], 15% protein, 75% fat, 10% carbohydrate) and exercise, were repleted during 7 d carbohydrate overfeeding (11% protein, 3% fat, and 86% carbohydrate) providing 15.25 +/- 1.10 MJ (3642 +/- 263 kcal) on the first day, increasing progressively to 20.64 +/- 1.30 MJ (4930 +/- 311 kcal) on the last day of overfeeding. Glycogen depletion was again accomplished with 2 d of carbohydrate restriction (2.52 MJ/d [602 kcal/d], 85% protein, and 15% fat). Glycogen storage capacity in man is approximately 15 g/kg body weight and can accommodate a gain of approximately 500 g before net lipid synthesis contributes to increasing body fat mass. When the glycogen stores are saturated, massive intakes of carbohydrate are disposed of by high carbohydrate-oxidation rates and substantial de novo lipid synthesis (150 g lipid/d using approximately 475 g CHO/d) without postabsorptive hyperglycemia.", "author" : [ { "dropping-particle" : "", "family" : "Acheson", "given" : "K. J.", "non-dropping-particle" : "", "parse-names" : false, "suffix" : "" }, { "dropping-particle" : "", "family" : "Schutz", "given" : "Yves", "non-dropping-particle" : "", "parse-names" : false, "suffix" : "" }, { "dropping-particle" : "", "family" : "Bessard", "given" : "T.", "non-dropping-particle" : "", "parse-names" : false, "suffix" : "" }, { "dropping-particle" : "", "family" : "Anantharaman", "given" : "K.", "non-dropping-particle" : "", "parse-names" : false, "suffix" : "" }, { "dropping-particle" : "", "family" : "Flatt", "given" : "J. P.", "non-dropping-particle" : "", "parse-names" : false, "suffix" : "" }, { "dropping-particle" : "", "family" : "Jequier", "given" : "E.", "non-dropping-particle" : "", "parse-names" : false, "suffix" : "" } ], "container-title" : "American Journal of Clinical Nutrition", "id" : "ITEM-2", "issue" : "2", "issued" : { "date-parts" : [ [ "1988" ] ] }, "page" : "240-247", "title" : "Glycoprotein storage capacity and de novo lipogenesis during massive carbohydrate overfeeding in man", "type" : "article-magazine", "volume" : "48" }, "uris" : [ "http://www.mendeley.com/documents/?uuid=98474bea-ec84-459e-ab98-737e0eab7279" ] } ], "mendeley" : { "formattedCitation" : "[3, 34]", "plainTextFormattedCitation" : "[3, 34]", "previouslyFormattedCitation" : "[3, 33]" }, "properties" : { "noteIndex" : 0 }, "schema" : "https://github.com/citation-style-language/schema/raw/master/csl-citation.json" }</w:instrText>
-      </w:r>
-      <w:r>
-        <w:fldChar w:fldCharType="separate"/>
-      </w:r>
-      <w:r>
-        <w:rPr>
-          <w:noProof/>
-        </w:rPr>
-        <w:t>[3, 34]</w:t>
-      </w:r>
-      <w:r>
-        <w:fldChar w:fldCharType="end"/>
-      </w:r>
-      <w:r>
-        <w:t xml:space="preserve">, consistent with the observation that obese individuals have higher energy expenditure than lean subjects </w:t>
-      </w:r>
-      <w:r>
-        <w:fldChar w:fldCharType="begin" w:fldLock="1"/>
-      </w:r>
-      <w:r>
-        <w:instrText>ADDIN CSL_CITATION { "citationItems" : [ { "id" : "ITEM-1", "itemData" : { "ISBN" : "0002-9165 (Print)\\r0002-9165 (Linking)", "ISSN" : "00029165", "PMID" : "6801963", "abstract" : "Twenty-four-hour energy expenditure (24-EE), resting metabolic rate (RMR) and body composition were determined in 30 subjects from three groups; control (103 +/- 2% ideal body weight, n = 10), moderately obese (129 +/- 1% ideal body weight, n = 6), and obese (170 +/- 5% ideal body weight, n = 14) individuals. Twenty-four EE was measured in a comfortable airtight respiration chamber. When expressed as absolute values, both RMR and 24-EE were significantly increased in obese subjects when compared to normal weight subjects. The RMR was 7592 +/- 351 kJ/day in the obese, 6652 +/- 242 kJ/day in the moderately obese, and 6118 +/- 405 kJ/day in the controls. Mean 24-EE values were 10043 +/- 363, 9599 +/- 277, and 8439 +/- 432 kJ/day in the obese, moderately obese, and controls, respectively. The larger energy expenditure in the obese over 24 h was mainly due to a greater VO2 during the daylight hours. However, 92% of the larger 24-EE in the obese, compared to the control group, was accounted for by the higher RMR and only 8% by other factors such as the increased cost of moving the extra weight of the obese. The higher RMR and 24-EE in the obese was best related to the increased fat free mass.", "author" : [ { "dropping-particle" : "", "family" : "Ravussin", "given" : "Eric", "non-dropping-particle" : "", "parse-names" : false, "suffix" : "" }, { "dropping-particle" : "", "family" : "Burnand", "given" : "B.", "non-dropping-particle" : "", "parse-names" : false, "suffix" : "" }, { "dropping-particle" : "", "family" : "Schutz", "given" : "Y.", "non-dropping-particle" : "", "parse-names" : false, "suffix" : "" }, { "dropping-particle" : "", "family" : "Jequier", "given" : "E.", "non-dropping-particle" : "", "parse-names" : false, "suffix" : "" } ], "container-title" : "American Journal of Clinical Nutrition", "id" : "ITEM-1", "issue" : "3", "issued" : { "date-parts" : [ [ "1982" ] ] }, "page" : "566-573", "title" : "Twenty-four-hour energy expenditure and resting metabolic rate in obese, moderately obese, and control subjects", "type" : "article-journal", "volume" : "35" }, "uris" : [ "http://www.mendeley.com/documents/?uuid=ee8c03d6-e8b0-41da-a8bb-835276f2f40b" ] }, { "id" : "ITEM-2", "itemData" : { "DOI" : "10.1056/NEJM199503093321001", "ISSN" : "0028-4793", "PMID" : "7632212", "abstract" : "BACKGROUND: No current treatment for obesity reliably sustains weight loss, perhaps because compensatory metabolic processes resist the maintenance of the altered body weight. We examined the effects of experimental perturbations of body weight on energy expenditure to determine whether they lead to metabolic changes and whether obese subjects and those who have never been obese respond similarly. METHODS: We repeatedly measured 24-hour total energy expenditure, resting and nonresting energy expenditure, and the thermic effect of feeding in 18 obese subjects and 23 subjects who had never been obese. The subjects were studied at their usual body weight and after losing 10 to 20 percent of their body weight by underfeeding or gaining 10 percent by overfeeding. RESULTS: Maintenance of a body weight at a level 10 percent or more below the initial weight was associated with a mean (+/- SD) reduction in total energy expenditure of 6 +/- 3 kcal per kilogram of fat-free mass per day in the subjects who had never been obese (P &lt; 0.001) and 8 +/- 5 kcal per kilogram per day in the obese subjects (P &lt; 0.001). Resting energy expenditure and nonresting energy expenditure each decreased 3 to 4 kcal per kilogram of fat-free mass per day in both groups of subjects. Maintenance of body weight at a level 10 percent above the usual weight was associated with an increase in total energy expenditure of 9 +/- 7 kcal per kilogram of fat-free mass per day in the subjects who had never been obese (P &lt; 0.001) and 8 +/- 4 kcal per kilogram per day in the obese subjects (P &lt; 0.001). The thermic effect of feeding and nonresting energy expenditure increased by approximately 1 to 2 and 8 to 9 kcal per kilogram of fat-free mass per day, respectively, after weight gain. These changes in energy expenditure were not related to the degree of adiposity or the sex of the subjects. CONCLUSIONS: Maintenance of a reduced or elevated body weight is associated with compensatory changes in energy expenditure, which oppose the maintenance of a body weight that is different from the usual weight. These compensatory changes may account for the poor long-term efficacy of treatments for obesity.", "author" : [ { "dropping-particle" : "", "family" : "Leibel", "given" : "Rudolph L.", "non-dropping-particle" : "", "parse-names" : false, "suffix" : "" }, { "dropping-particle" : "", "family" : "Rosenbaum", "given" : "M", "non-dropping-particle" : "", "parse-names" : false, "suffix" : "" }, { "dropping-particle" : "", "family" : "Hirsch", "given" : "Jules", "non-dropping-particle" : "", "parse-names" : false, "suffix" : "" } ], "container-title" : "The New England journal of medicine", "id" : "ITEM-2", "issue" : "10", "issued" : { "date-parts" : [ [ "1995", "3", "9" ] ] }, "page" : "621-8", "title" : "Changes in energy expenditure resulting from altered body weight.", "type" : "article-journal", "volume" : "332" }, "uris" : [ "http://www.mendeley.com/documents/?uuid=8488746e-581f-4e06-b28c-2cc0eff18bed" ] }, { "id" : "ITEM-3", "itemData" : { "DOI" : "10.1172/JCI112749", "ISSN" : "0021-9738", "PMID" : "3782471", "abstract" : "Daily human energy requirements calculated from separate components of energy expenditure are inaccurate and usually in poor agreement with measured energy intakes. Measurement of energy expenditure over periods of 24 h or longer is needed to determine more accurately rates of daily energy expenditure in humans. We provide a detailed description of a human respiratory chamber and methods used to determine rates of energy expenditure over 24-h periods in 177 subjects. The results show that: fat-free mass (FFM) as estimated by densitometry is the best available determinant of 24-h energy expenditures (24EE) and explains 81% of the variance observed between individuals (24EE [kcal/d] = 597 + 26.5 FFM); 24EE in an individual is very reproducible (coefficient of variation = 2.4%); and even when adjusted for differences in FFM, there is still considerable interperson variability of the daily energy expenditure. A large portion of the variability of 24EE among individuals, independent of differences in body size, was due to variability in the degree of spontaneous physical activity, i.e., \"fidgeting,\" which accounted for 100-800 kcal/d in these subjects.", "author" : [ { "dropping-particle" : "", "family" : "Ravussin", "given" : "Eric", "non-dropping-particle" : "", "parse-names" : false, "suffix" : "" }, { "dropping-particle" : "", "family" : "Lillioja", "given" : "Stephen", "non-dropping-particle" : "", "parse-names" : false, "suffix" : "" }, { "dropping-particle" : "", "family" : "Anderson", "given" : "Thomas E", "non-dropping-particle" : "", "parse-names" : false, "suffix" : "" }, { "dropping-particle" : "", "family" : "Christin", "given" : "Laurent", "non-dropping-particle" : "", "parse-names" : false, "suffix" : "" }, { "dropping-particle" : "", "family" : "Bogardus", "given" : "Clifton", "non-dropping-particle" : "", "parse-names" : false, "suffix" : "" } ], "container-title" : "The Journal of clinical investigation", "id" : "ITEM-3", "issue" : "6", "issued" : { "date-parts" : [ [ "1986", "12" ] ] }, "page" : "1568-78", "title" : "Determinants of 24-hour energy expenditure in man. Methods and results using a respiratory chamber.", "type" : "article-journal", "volume" : "78" }, "uris" : [ "http://www.mendeley.com/documents/?uuid=641dd9c0-1811-4bc3-a10d-96962d61c3b6" ] }, { "id" : "ITEM-4", "itemData" : { "DOI" : "10.1038/ijo.2012.172", "ISSN" : "1476-5497", "PMID" : "23090575", "abstract" : "Objective:To investigate energy expenditure in lean and obese individuals, focusing particularly on physical activity and severely obese individuals.Design:Total daily energy expenditure (TDEE) was assessed using doubly labeled water, resting metabolic rate (RMR) by indirect calorimetry, activity energy expenditure (AEE) by difference and time spent in physical activity by multisensor activity monitors.Subjects:In all, 177 lean, Class I and severely obese individuals (age 31-56 years, body mass index 20-64\u2009kg\u2009m(-2)) were analyzed.Results:All components of energy expenditure were elevated in obese individuals. For example, TDEE was 2404\u00b195\u2009kcal per day in lean and 3244\u00b148\u2009kcal per day in Class III obese individuals. After appropriate adjustment, RMR was similar in all groups. Analysis of AEE by body weight and obesity class indicated a lower AEE in obese individuals. Confirming lower physical activity, obese individuals spent less time engaged in moderate-to-vigorous physical activity (2.7\u00b11.3, 1.8\u00b10.6, 2.0\u00b11.4 and 1.2\u00b11.0\u2009h per day in lean, Class I, Class II and Class III individuals) and more time in sedentary behaviors.Conclusions:There was no indication of metabolic efficiency in even the severely obese, as adjusted RMR was similar across all groups. The higher AEE observed in the obese is consistent with a higher cost of activities due to higher body weight. However, the magnitude of the higher AEE (20-25% higher in obese individuals) is lower than expected (weight approximately 100% higher in Class III individuals). Confirming a lower volume of physical activity in the obese, the total time spent in moderate-to-vigorous physical activity and average daily metabolic equivalent of task level were lower with increasing obesity. These findings demonstrate that high body weight in obese individuals leads to a high TDEE and AEE, which masks the fact that they are less physically active, which can be influenced by duration or intensity of activity, than in lean individuals.", "author" : [ { "dropping-particle" : "", "family" : "Delany", "given" : "J P", "non-dropping-particle" : "", "parse-names" : false, "suffix" : "" }, { "dropping-particle" : "", "family" : "Kelley", "given" : "D E", "non-dropping-particle" : "", "parse-names" : false, "suffix" : "" }, { "dropping-particle" : "", "family" : "Hames", "given" : "K C", "non-dropping-particle" : "", "parse-names" : false, "suffix" : "" }, { "dropping-particle" : "", "family" : "Jakicic", "given" : "J M", "non-dropping-particle" : "", "parse-names" : false, "suffix" : "" }, { "dropping-particle" : "", "family" : "Goodpaster", "given" : "Bret H.", "non-dropping-particle" : "", "parse-names" : false, "suffix" : "" } ], "container-title" : "International journal of obesity (2005)", "id" : "ITEM-4", "issue" : "7", "issued" : { "date-parts" : [ [ "2013", "7" ] ] }, "page" : "1006-11", "publisher" : "Nature Publishing Group", "title" : "High energy expenditure masks low physical activity in obesity.", "type" : "article-journal", "volume" : "37" }, "uris" : [ "http://www.mendeley.com/documents/?uuid=25dc4189-1ae6-4028-9e42-a035fb79ec21" ] } ], "mendeley" : { "formattedCitation" : "[3, 35\u201337]", "plainTextFormattedCitation" : "[3, 35\u201337]", "previouslyFormattedCitation" : "[3, 34\u201336]" }, "properties" : { "noteIndex" : 0 }, "schema" : "https://github.com/citation-style-language/schema/raw/master/csl-citation.json" }</w:instrText>
-      </w:r>
-      <w:r>
-        <w:fldChar w:fldCharType="separate"/>
-      </w:r>
-      <w:r>
-        <w:rPr>
-          <w:noProof/>
-        </w:rPr>
-        <w:t>[3, 35–37]</w:t>
-      </w:r>
-      <w:r>
-        <w:fldChar w:fldCharType="end"/>
-      </w:r>
-      <w:r>
-        <w:t xml:space="preserve">.  Similarly, weight loss results in a rapid reduction in energy expenditure </w:t>
-      </w:r>
-      <w:r>
-        <w:fldChar w:fldCharType="begin" w:fldLock="1"/>
-      </w:r>
-      <w:r>
-        <w:instrText>ADDIN CSL_CITATION { "citationItems" : [ { "id" : "ITEM-1", "itemData" : { "DOI" : "10.1016/0026-0495(84)90130-6", "ISSN" : "00260495", "author" : [ { "dropping-particle" : "", "family" : "Leibel", "given" : "Rudolph L.", "non-dropping-particle" : "", "parse-names" : false, "suffix" : "" }, { "dropping-particle" : "", "family" : "Hirsch", "given" : "Jules", "non-dropping-particle" : "", "parse-names" : false, "suffix" : "" } ], "container-title" : "Metabolism", "id" : "ITEM-1", "issue" : "2", "issued" : { "date-parts" : [ [ "1984", "2" ] ] }, "page" : "164-170", "title" : "Diminished energy requirements in reduced-obese patients", "type" : "article-journal", "volume" : "33" }, "uris" : [ "http://www.mendeley.com/documents/?uuid=f33a96b3-ae1e-4c10-be76-ffc5aedded1f" ] }, { "id" : "ITEM-2", "itemData" : { "DOI" : "10.1056/NEJM199503093321001", "ISSN" : "0028-4793", "PMID" : "7632212", "abstract" : "BACKGROUND: No current treatment for obesity reliably sustains weight loss, perhaps because compensatory metabolic processes resist the maintenance of the altered body weight. We examined the effects of experimental perturbations of body weight on energy expenditure to determine whether they lead to metabolic changes and whether obese subjects and those who have never been obese respond similarly. METHODS: We repeatedly measured 24-hour total energy expenditure, resting and nonresting energy expenditure, and the thermic effect of feeding in 18 obese subjects and 23 subjects who had never been obese. The subjects were studied at their usual body weight and after losing 10 to 20 percent of their body weight by underfeeding or gaining 10 percent by overfeeding. RESULTS: Maintenance of a body weight at a level 10 percent or more below the initial weight was associated with a mean (+/- SD) reduction in total energy expenditure of 6 +/- 3 kcal per kilogram of fat-free mass per day in the subjects who had never been obese (P &lt; 0.001) and 8 +/- 5 kcal per kilogram per day in the obese subjects (P &lt; 0.001). Resting energy expenditure and nonresting energy expenditure each decreased 3 to 4 kcal per kilogram of fat-free mass per day in both groups of subjects. Maintenance of body weight at a level 10 percent above the usual weight was associated with an increase in total energy expenditure of 9 +/- 7 kcal per kilogram of fat-free mass per day in the subjects who had never been obese (P &lt; 0.001) and 8 +/- 4 kcal per kilogram per day in the obese subjects (P &lt; 0.001). The thermic effect of feeding and nonresting energy expenditure increased by approximately 1 to 2 and 8 to 9 kcal per kilogram of fat-free mass per day, respectively, after weight gain. These changes in energy expenditure were not related to the degree of adiposity or the sex of the subjects. CONCLUSIONS: Maintenance of a reduced or elevated body weight is associated with compensatory changes in energy expenditure, which oppose the maintenance of a body weight that is different from the usual weight. These compensatory changes may account for the poor long-term efficacy of treatments for obesity.", "author" : [ { "dropping-particle" : "", "family" : "Leibel", "given" : "Rudolph L.", "non-dropping-particle" : "", "parse-names" : false, "suffix" : "" }, { "dropping-particle" : "", "family" : "Rosenbaum", "given" : "M", "non-dropping-particle" : "", "parse-names" : false, "suffix" : "" }, { "dropping-particle" : "", "family" : "Hirsch", "given" : "Jules", "non-dropping-particle" : "", "parse-names" : false, "suffix" : "" } ], "container-title" : "The New England journal of medicine", "id" : "ITEM-2", "issue" : "10", "issued" : { "date-parts" : [ [ "1995", "3", "9" ] ] }, "page" : "621-8", "title" : "Changes in energy expenditure resulting from altered body weight.", "type" : "article-journal", "volume" : "332" }, "uris" : [ "http://www.mendeley.com/documents/?uuid=8488746e-581f-4e06-b28c-2cc0eff18bed" ] }, { "id" : "ITEM-3", "itemData" : { "DOI" : "10.1001/jama.2012.6607", "ISBN" : "0098-7484", "ISSN" : "1538-3598", "PMID" : "22735432", "abstract" : "CONTEXT: Reduced energy expenditure following weight loss is thought to contribute to weight gain. However, the effect of dietary composition on energy expenditure during weight-loss maintenance has not been studied.\\n\\nOBJECTIVE: To examine the effects of 3 diets differing widely in macronutrient composition and glycemic load on energy expenditure following weight loss.\\n\\nDESIGN, SETTING, AND PARTICIPANTS: A controlled 3-way crossover design involving 21 overweight and obese young adults conducted at Children's Hospital Boston and Brigham and Women's Hospital, Boston, Massachusetts, between June 16, 2006, and June 21, 2010, with recruitment by newspaper advertisements and postings.\\n\\nINTERVENTION: After achieving 10% to 15% weight loss while consuming a run-in diet, participants consumed an isocaloric low-fat diet (60% of energy from carbohydrate, 20% from fat, 20% from protein; high glycemic load), low-glycemic index diet (40% from carbohydrate, 40% from fat, and 20% from protein; moderate glycemic load), and very low-carbohydrate diet (10% from carbohydrate, 60% from fat, and 30% from protein; low glycemic load) in random order, each for 4 weeks.\\n\\nMAIN OUTCOME MEASURES: Primary outcome was resting energy expenditure (REE), with secondary outcomes of total energy expenditure (TEE), hormone levels, and metabolic syndrome components.\\n\\nRESULTS: Compared with the pre-weight-loss baseline, the decrease in REE was greatest with the low-fat diet (mean [95% CI], -205 [-265 to -144] kcal/d), intermediate with the low-glycemic index diet (-166 [-227 to -106] kcal/d), and least with the very low-carbohydrate diet (-138 [-198 to -77] kcal/d; overall P = .03; P for trend by glycemic load = .009). The decrease in TEE showed a similar pattern (mean [95% CI], -423 [-606 to -239] kcal/d; -297 [-479 to -115] kcal/d; and -97 [-281 to 86] kcal/d, respectively; overall P = .003; P for trend by glycemic load &lt; .001). Hormone levels and metabolic syndrome components also varied during weight maintenance by diet (leptin, P &lt; .001; 24-hour urinary cortisol, P = .005; indexes of peripheral [P = .02] and hepatic [P = .03] insulin sensitivity; high-density lipoprotein [HDL] cholesterol, P &lt; .001; non-HDL cholesterol, P &lt; .001; triglycerides, P &lt; .001; plasminogen activator inhibitor 1, P for trend = .04; and C-reactive protein, P for trend = .05), but no consistent favorable pattern emerged.\\n\\nCONCLUSION: Among overweight and obese young adults compared with pre-weight-lo\u2026", "author" : [ { "dropping-particle" : "", "family" : "Ebbeling", "given" : "Cara B", "non-dropping-particle" : "", "parse-names" : false, "suffix" : "" }, { "dropping-particle" : "", "family" : "Swain", "given" : "Janis F", "non-dropping-particle" : "", "parse-names" : false, "suffix" : "" }, { "dropping-particle" : "", "family" : "Feldman", "given" : "Henry a", "non-dropping-particle" : "", "parse-names" : false, "suffix" : "" }, { "dropping-particle" : "", "family" : "Wong", "given" : "William W", "non-dropping-particle" : "", "parse-names" : false, "suffix" : "" }, { "dropping-particle" : "", "family" : "Hachey", "given" : "David L", "non-dropping-particle" : "", "parse-names" : false, "suffix" : "" }, { "dropping-particle" : "", "family" : "Garcia-Lago", "given" : "Erica", "non-dropping-particle" : "", "parse-names" : false, "suffix" : "" }, { "dropping-particle" : "", "family" : "Ludwig", "given" : "David S", "non-dropping-particle" : "", "parse-names" : false, "suffix" : "" } ], "container-title" : "JAMA : the journal of the American Medical Association", "id" : "ITEM-3", "issue" : "24", "issued" : { "date-parts" : [ [ "2012" ] ] }, "page" : "2627-34", "title" : "Effects of dietary composition on energy expenditure during weight-loss maintenance.", "type" : "article-journal", "volume" : "307" }, "uris" : [ "http://www.mendeley.com/documents/?uuid=014c9f0f-319f-44d3-a7a5-0c0cb50e06d5" ] } ], "mendeley" : { "formattedCitation" : "[3, 2, 6]", "plainTextFormattedCitation" : "[3, 2, 6]", "previouslyFormattedCitation" : "[3, 2, 6]" }, "properties" : { "noteIndex" : 0 }, "schema" : "https://github.com/citation-style-language/schema/raw/master/csl-citation.json" }</w:instrText>
-      </w:r>
-      <w:r>
-        <w:fldChar w:fldCharType="separate"/>
-      </w:r>
-      <w:r>
-        <w:rPr>
-          <w:noProof/>
-        </w:rPr>
-        <w:t>[3, 2, 6]</w:t>
-      </w:r>
-      <w:r>
-        <w:fldChar w:fldCharType="end"/>
-      </w:r>
-      <w:r>
-        <w:t>.  This compensation, when combined with increased feelings of hunger after weight loss</w:t>
-      </w:r>
-      <w:r>
-        <w:t xml:space="preserve"> </w:t>
-      </w:r>
-      <w:r>
-        <w:fldChar w:fldCharType="begin" w:fldLock="1"/>
-      </w:r>
-      <w:r>
-        <w:instrText>ADDIN CSL_CITATION { "citationItems" : [ { "id" : "ITEM-1", "itemData" : { "DOI" : "10.1056/NEJMoa1105816", "ISSN" : "0028-4793", "author" : [ { "dropping-particle" : "", "family" : "Sumithran", "given" : "Priya", "non-dropping-particle" : "", "parse-names" : false, "suffix" : "" }, { "dropping-particle" : "", "family" : "Prendergast", "given" : "Luke A.", "non-dropping-particle" : "", "parse-names" : false, "suffix" : "" }, { "dropping-particle" : "", "family" : "Delbridge", "given" : "Elizabeth", "non-dropping-particle" : "", "parse-names" : false, "suffix" : "" }, { "dropping-particle" : "", "family" : "Purcell", "given" : "Katrina", "non-dropping-particle" : "", "parse-names" : false, "suffix" : "" }, { "dropping-particle" : "", "family" : "Shulkes", "given" : "Arthur", "non-dropping-particle" : "", "parse-names" : false, "suffix" : "" }, { "dropping-particle" : "", "family" : "Kriketos", "given" : "Adamandia", "non-dropping-particle" : "", "parse-names" : false, "suffix" : "" }, { "dropping-particle" : "", "family" : "Proietto", "given" : "Joseph", "non-dropping-particle" : "", "parse-names" : false, "suffix" : "" } ], "container-title" : "New England Journal of Medicine", "id" : "ITEM-1", "issue" : "17", "issued" : { "date-parts" : [ [ "2011", "10", "27" ] ] }, "page" : "1597-1604", "title" : "Long-Term Persistence of Hormonal Adaptations to Weight Loss", "type" : "article-journal", "volume" : "365" }, "uris" : [ "http://www.mendeley.com/documents/?uuid=433b28ac-96c9-4a3b-ad76-6030ac16d906" ] } ], "mendeley" : { "formattedCitation" : "[4]", "plainTextFormattedCitation" : "[4]", "previouslyFormattedCitation" : "[4]" }, "properties" : { "noteIndex" : 0 }, "schema" : "https://github.com/citation-style-language/schema/raw/master/csl-citation.json" }</w:instrText>
-      </w:r>
-      <w:r>
-        <w:fldChar w:fldCharType="separate"/>
-      </w:r>
-      <w:r>
-        <w:rPr>
-          <w:noProof/>
-        </w:rPr>
-        <w:t>[4]</w:t>
-      </w:r>
-      <w:r>
-        <w:fldChar w:fldCharType="end"/>
+        <w:commentReference w:id="7"/>
+      </w:r>
+      <w:r>
+        <w:t xml:space="preserve">(ARS), funds from the Memphis Research Consortium </w:t>
+      </w:r>
+      <w:r>
+        <w:t>(DB)</w:t>
       </w:r>
       <w:r>
         <w:t xml:space="preserve">, </w:t>
       </w:r>
       <w:r>
-        <w:t xml:space="preserve">contributes to body weight set point maintenance and make successful, long term weight loss very difficult.  Recent studies have shown that low carbohydrate (or high protein) diets are more successful in maintaining weight reductions </w:t>
-      </w:r>
-      <w:r>
-        <w:fldChar w:fldCharType="begin" w:fldLock="1"/>
-      </w:r>
-      <w:r>
-        <w:instrText>ADDIN CSL_CITATION { "citationItems" : [ { "id" : "ITEM-1", "itemData" : { "DOI" : "10.1056/NEJMoa022207", "ISBN" : "1533-4406 (Electronic)\\r0028-4793 (Linking)", "ISSN" : "0028-4793", "PMID" : "12761365", "abstract" : "BACKGROUND: Despite the popularity of the low-carbohydrate, high-protein, high-fat (Atkins) diet, no randomized, controlled trials have evaluated its efficacy. METHODS: We conducted a one-year, multicenter, controlled trial involving 63 obese men and women who were randomly assigned to either a low-carbohydrate, high-protein, high-fat diet or a low-calorie, high-carbohydrate, low-fat (conventional) diet. Professional contact was minimal to replicate the approach used by most dieters. RESULTS: Subjects on the low-carbohydrate diet had lost more weight than subjects on the conventional diet at 3 months (mean [+/-SD], -6.8+/-5.0 vs. -2.7+/-3.7 percent of body weight; P=0.001) and 6 months (-7.0+/-6.5 vs. -3.2+/-5.6 percent of body weight, P=0.02), but the difference at 12 months was not significant (-4.4+/-6.7 vs. -2.5+/-6.3 percent of body weight, P=0.26). After three months, no significant differences were found between the groups in total or low-density lipoprotein cholesterol concentrations. The increase in high-density lipoprotein cholesterol concentrations and the decrease in triglyceride concentrations were greater among subjects on the low-carbohydrate diet than among those on the conventional diet throughout most of the study. Both diets significantly decreased diastolic blood pressure and the insulin response to an oral glucose load. CONCLUSIONS: The low-carbohydrate diet produced a greater weight loss (absolute difference, approximately 4 percent) than did the conventional diet for the first six months, but the differences were not significant at one year. The low-carbohydrate diet was associated with a greater improvement in some risk factors for coronary heart disease. Adherence was poor and attrition was high in both groups. Longer and larger studies are required to determine the long-term safety and efficacy of low-carbohydrate, high-protein, high-fat diets.", "author" : [ { "dropping-particle" : "", "family" : "Foster", "given" : "Gary D", "non-dropping-particle" : "", "parse-names" : false, "suffix" : "" }, { "dropping-particle" : "", "family" : "Wyatt", "given" : "Holly R", "non-dropping-particle" : "", "parse-names" : false, "suffix" : "" }, { "dropping-particle" : "", "family" : "Hill", "given" : "James O", "non-dropping-particle" : "", "parse-names" : false, "suffix" : "" }, { "dropping-particle" : "", "family" : "McGuckin", "given" : "Brian G", "non-dropping-particle" : "", "parse-names" : false, "suffix" : "" }, { "dropping-particle" : "", "family" : "Brill", "given" : "Carrie", "non-dropping-particle" : "", "parse-names" : false, "suffix" : "" }, { "dropping-particle" : "", "family" : "Mohammed", "given" : "B Selma", "non-dropping-particle" : "", "parse-names" : false, "suffix" : "" }, { "dropping-particle" : "", "family" : "Szapary", "given" : "Philippe O", "non-dropping-particle" : "", "parse-names" : false, "suffix" : "" }, { "dropping-particle" : "", "family" : "Rader", "given" : "Daniel J", "non-dropping-particle" : "", "parse-names" : false, "suffix" : "" }, { "dropping-particle" : "", "family" : "Edman", "given" : "Joel S", "non-dropping-particle" : "", "parse-names" : false, "suffix" : "" }, { "dropping-particle" : "", "family" : "Klein", "given" : "Samuel", "non-dropping-particle" : "", "parse-names" : false, "suffix" : "" } ], "container-title" : "The New England journal of medicine", "id" : "ITEM-1", "issue" : "21", "issued" : { "date-parts" : [ [ "2003" ] ] }, "page" : "2082-2090", "title" : "A randomized trial of a low-carbohydrate diet for obesity.", "type" : "article-journal", "volume" : "348" }, "uris" : [ "http://www.mendeley.com/documents/?uuid=36787ca6-256a-4642-b104-eb3a963ef19f" ] } ], "mendeley" : { "formattedCitation" : "[38]", "plainTextFormattedCitation" : "[38]", "previouslyFormattedCitation" : "[37]" }, "properties" : { "noteIndex" : 0 }, "schema" : "https://github.com/citation-style-language/schema/raw/master/csl-citation.json" }</w:instrText>
-      </w:r>
-      <w:r>
-        <w:fldChar w:fldCharType="separate"/>
-      </w:r>
-      <w:r>
-        <w:rPr>
-          <w:noProof/>
-        </w:rPr>
-        <w:t>[38]</w:t>
-      </w:r>
-      <w:r>
-        <w:fldChar w:fldCharType="end"/>
-      </w:r>
-      <w:r>
-        <w:t xml:space="preserve">, and that these diets also result in smaller reductions in energy expenditure </w:t>
-      </w:r>
-      <w:r>
-        <w:fldChar w:fldCharType="begin" w:fldLock="1"/>
-      </w:r>
-      <w:r>
-        <w:instrText>ADDIN CSL_CITATION { "citationItems" : [ { "id" : "ITEM-1", "itemData" : { "DOI" : "10.1001/jama.2012.6607", "ISBN" : "0098-7484", "ISSN" : "1538-3598", "PMID" : "22735432", "abstract" : "CONTEXT: Reduced energy expenditure following weight loss is thought to contribute to weight gain. However, the effect of dietary composition on energy expenditure during weight-loss maintenance has not been studied.\\n\\nOBJECTIVE: To examine the effects of 3 diets differing widely in macronutrient composition and glycemic load on energy expenditure following weight loss.\\n\\nDESIGN, SETTING, AND PARTICIPANTS: A controlled 3-way crossover design involving 21 overweight and obese young adults conducted at Children's Hospital Boston and Brigham and Women's Hospital, Boston, Massachusetts, between June 16, 2006, and June 21, 2010, with recruitment by newspaper advertisements and postings.\\n\\nINTERVENTION: After achieving 10% to 15% weight loss while consuming a run-in diet, participants consumed an isocaloric low-fat diet (60% of energy from carbohydrate, 20% from fat, 20% from protein; high glycemic load), low-glycemic index diet (40% from carbohydrate, 40% from fat, and 20% from protein; moderate glycemic load), and very low-carbohydrate diet (10% from carbohydrate, 60% from fat, and 30% from protein; low glycemic load) in random order, each for 4 weeks.\\n\\nMAIN OUTCOME MEASURES: Primary outcome was resting energy expenditure (REE), with secondary outcomes of total energy expenditure (TEE), hormone levels, and metabolic syndrome components.\\n\\nRESULTS: Compared with the pre-weight-loss baseline, the decrease in REE was greatest with the low-fat diet (mean [95% CI], -205 [-265 to -144] kcal/d), intermediate with the low-glycemic index diet (-166 [-227 to -106] kcal/d), and least with the very low-carbohydrate diet (-138 [-198 to -77] kcal/d; overall P = .03; P for trend by glycemic load = .009). The decrease in TEE showed a similar pattern (mean [95% CI], -423 [-606 to -239] kcal/d; -297 [-479 to -115] kcal/d; and -97 [-281 to 86] kcal/d, respectively; overall P = .003; P for trend by glycemic load &lt; .001). Hormone levels and metabolic syndrome components also varied during weight maintenance by diet (leptin, P &lt; .001; 24-hour urinary cortisol, P = .005; indexes of peripheral [P = .02] and hepatic [P = .03] insulin sensitivity; high-density lipoprotein [HDL] cholesterol, P &lt; .001; non-HDL cholesterol, P &lt; .001; triglycerides, P &lt; .001; plasminogen activator inhibitor 1, P for trend = .04; and C-reactive protein, P for trend = .05), but no consistent favorable pattern emerged.\\n\\nCONCLUSION: Among overweight and obese young adults compared with pre-weight-lo\u2026", "author" : [ { "dropping-particle" : "", "family" : "Ebbeling", "given" : "Cara B", "non-dropping-particle" : "", "parse-names" : false, "suffix" : "" }, { "dropping-particle" : "", "family" : "Swain", "given" : "Janis F", "non-dropping-particle" : "", "parse-names" : false, "suffix" : "" }, { "dropping-particle" : "", "family" : "Feldman", "given" : "Henry a", "non-dropping-particle" : "", "parse-names" : false, "suffix" : "" }, { "dropping-particle" : "", "family" : "Wong", "given" : "William W", "non-dropping-particle" : "", "parse-names" : false, "suffix" : "" }, { "dropping-particle" : "", "family" : "Hachey", "given" : "David L", "non-dropping-particle" : "", "parse-names" : false, "suffix" : "" }, { "dropping-particle" : "", "family" : "Garcia-Lago", "given" : "Erica", "non-dropping-particle" : "", "parse-names" : false, "suffix" : "" }, { "dropping-particle" : "", "family" : "Ludwig", "given" : "David S", "non-dropping-particle" : "", "parse-names" : false, "suffix" : "" } ], "container-title" : "JAMA : the journal of the American Medical Association", "id" : "ITEM-1", "issue" : "24", "issued" : { "date-parts" : [ [ "2012" ] ] }, "page" : "2627-34", "title" : "Effects of dietary composition on energy expenditure during weight-loss maintenance.", "type" : "article-journal", "volume" : "307" }, "uris" : [ "http://www.mendeley.com/documents/?uuid=014c9f0f-319f-44d3-a7a5-0c0cb50e06d5" ] } ], "mendeley" : { "formattedCitation" : "[6]", "plainTextFormattedCitation" : "[6]", "previouslyFormattedCitation" : "[6]" }, "properties" : { "noteIndex" : 0 }, "schema" : "https://github.com/citation-style-language/schema/raw/master/csl-citation.json" }</w:instrText>
-      </w:r>
-      <w:r>
-        <w:fldChar w:fldCharType="separate"/>
-      </w:r>
-      <w:r>
-        <w:rPr>
-          <w:noProof/>
-        </w:rPr>
-        <w:t>[6]</w:t>
-      </w:r>
-      <w:r>
-        <w:fldChar w:fldCharType="end"/>
-      </w:r>
-      <w:r>
-        <w:t xml:space="preserve">.  Similarly, overfeeding studies have shown that energy expenditure is even more increased when the diets are high in protein, but the mechanisms underlying these diet composition have not been clearly defined </w:t>
-      </w:r>
-      <w:r>
-        <w:fldChar w:fldCharType="begin" w:fldLock="1"/>
-      </w:r>
-      <w:r>
-        <w:instrText>ADDIN CSL_CITATION { "citationItems" : [ { "id" : "ITEM-1", "itemData" : { "DOI" : "10.1001/jama.2011.1918", "ISSN" : "1538-3598", "PMID" : "22215165", "abstract" : "CONTEXT: The role of diet composition in response to overeating and energy dissipation in humans is unclear. OBJECTIVE: To evaluate the effects of overconsumption of low, normal, and high protein diets on weight gain, energy expenditure, and body composition. DESIGN, SETTING, AND PARTICIPANTS: A single-blind, randomized controlled trial of 25 US healthy, weight-stable male and female volunteers, aged 18 to 35 years with a body mass index between 19 and 30. The first participant was admitted to the inpatient metabolic unit in June 2005 and the last in October 2007. INTERVENTION: After consuming a weight-stabilizing diet for 13 to 25 days, participants were randomized to diets containing 5% of energy from protein (low protein), 15% (normal protein), or 25% (high protein), which they were overfed during the last 8 weeks of their 10- to 12-week stay in the inpatient metabolic unit. Compared with energy intake during the weight stabilization period, the protein diets provided approximately 40% more energy intake, which corresponds to 954 kcal/d (95% CI, 884-1022 kcal/d). MAIN OUTCOME MEASURES: Body composition was measured by dual-energy x-ray absorptiometry biweekly, resting energy expenditure was measured weekly by ventilated hood, and total energy expenditure by doubly labeled water prior to the overeating and weight stabilization periods and at weeks 7 to 8. RESULTS: Overeating produced significantly less weight gain in the low protein diet group (3.16 kg; 95% CI, 1.88-4.44 kg) compared with the normal protein diet group (6.05 kg; 95% CI, 4.84-7.26 kg) or the high protein diet group (6.51 kg; 95% CI, 5.23-7.79 kg) (P = .002). Body fat increased similarly in all 3 protein diet groups and represented 50% to more than 90% of the excess stored calories. Resting energy expenditure, total energy expenditure, and body protein did not increase during overfeeding with the low protein diet. In contrast, resting energy expenditure (normal protein diet: 160 kcal/d [95% CI, 102-218 kcal/d]; high protein diet: 227 kcal/d [95% CI, 165-289 kcal/d]) and body protein (lean body mass) (normal protein diet: 2.87 kg [95% CI, 2.11-3.62 kg]; high protein diet: 3.18 kg [95% CI, 2.37-3.98 kg]) increased significantly with the normal and high protein diets. CONCLUSIONS: Among persons living in a controlled setting, calories alone account for the increase in fat; protein affected energy expenditure and storage of lean body mass, but not body fat storage. TRIAL REGISTRATION: clinic\u2026", "author" : [ { "dropping-particle" : "", "family" : "Bray", "given" : "George A", "non-dropping-particle" : "", "parse-names" : false, "suffix" : "" }, { "dropping-particle" : "", "family" : "Smith", "given" : "Steven R", "non-dropping-particle" : "", "parse-names" : false, "suffix" : "" }, { "dropping-particle" : "", "family" : "Jonge", "given" : "Lilian", "non-dropping-particle" : "de", "parse-names" : false, "suffix" : "" }, { "dropping-particle" : "", "family" : "Xie", "given" : "Hui", "non-dropping-particle" : "", "parse-names" : false, "suffix" : "" }, { "dropping-particle" : "", "family" : "Rood", "given" : "Jennifer", "non-dropping-particle" : "", "parse-names" : false, "suffix" : "" }, { "dropping-particle" : "", "family" : "Martin", "given" : "Corby K", "non-dropping-particle" : "", "parse-names" : false, "suffix" : "" }, { "dropping-particle" : "", "family" : "Most", "given" : "Marlene", "non-dropping-particle" : "", "parse-names" : false, "suffix" : "" }, { "dropping-particle" : "", "family" : "Brock", "given" : "Courtney", "non-dropping-particle" : "", "parse-names" : false, "suffix" : "" }, { "dropping-particle" : "", "family" : "Mancuso", "given" : "Susan", "non-dropping-particle" : "", "parse-names" : false, "suffix" : "" }, { "dropping-particle" : "", "family" : "Redman", "given" : "Leanne M", "non-dropping-particle" : "", "parse-names" : false, "suffix" : "" } ], "container-title" : "JAMA : the journal of the American Medical Association", "id" : "ITEM-1", "issue" : "1", "issued" : { "date-parts" : [ [ "2012", "1", "4" ] ] }, "page" : "47-55", "publisher" : "Am Med Assoc", "title" : "Effect of dietary protein content on weight gain, energy expenditure, and body composition during overeating: a randomized controlled trial.", "type" : "article-journal", "volume" : "307" }, "uris" : [ "http://www.mendeley.com/documents/?uuid=4241f66f-dad6-4153-9bb2-976b923b7358" ] }, { "id" : "ITEM-2", "itemData" : { "DOI" : "10.3945/ajcn.114.091769", "ISSN" : "0002-9165", "author" : [ { "dropping-particle" : "", "family" : "Bray", "given" : "George A", "non-dropping-particle" : "", "parse-names" : false, "suffix" : "" }, { "dropping-particle" : "", "family" : "Redman", "given" : "L. M.", "non-dropping-particle" : "", "parse-names" : false, "suffix" : "" }, { "dropping-particle" : "", "family" : "Jonge", "given" : "L.", "non-dropping-particle" : "de", "parse-names" : false, "suffix" : "" }, { "dropping-particle" : "", "family" : "Covington", "given" : "Jeffrey", "non-dropping-particle" : "", "parse-names" : false, "suffix" : "" }, { "dropping-particle" : "", "family" : "Rood", "given" : "Jennifer", "non-dropping-particle" : "", "parse-names" : false, "suffix" : "" }, { "dropping-particle" : "", "family" : "Brock", "given" : "Courtney", "non-dropping-particle" : "", "parse-names" : false, "suffix" : "" }, { "dropping-particle" : "", "family" : "Mancuso", "given" : "Susan", "non-dropping-particle" : "", "parse-names" : false, "suffix" : "" }, { "dropping-particle" : "", "family" : "Martin", "given" : "Corby K", "non-dropping-particle" : "", "parse-names" : false, "suffix" : "" }, { "dropping-particle" : "", "family" : "Smith", "given" : "Steven R", "non-dropping-particle" : "", "parse-names" : false, "suffix" : "" } ], "container-title" : "American Journal of Clinical Nutrition", "id" : "ITEM-2", "issue" : "3", "issued" : { "date-parts" : [ [ "2015", "3", "1" ] ] }, "page" : "496-505", "title" : "Effect of protein overfeeding on energy expenditure measured in a metabolic chamber", "type" : "article-journal", "volume" : "101" }, "uris" : [ "http://www.mendeley.com/documents/?uuid=153d239f-cea8-4b24-b4aa-bedd6a933e82" ] } ], "mendeley" : { "formattedCitation" : "[5, 39]", "plainTextFormattedCitation" : "[5, 39]", "previouslyFormattedCitation" : "[5, 38]" }, "properties" : { "noteIndex" : 0 }, "schema" : "https://github.com/citation-style-language/schema/raw/master/csl-citation.json" }</w:instrText>
-      </w:r>
-      <w:r>
-        <w:fldChar w:fldCharType="separate"/>
-      </w:r>
-      <w:r>
-        <w:rPr>
-          <w:noProof/>
-        </w:rPr>
-        <w:t>[5, 39]</w:t>
-      </w:r>
-      <w:r>
-        <w:fldChar w:fldCharType="end"/>
-      </w:r>
-      <w:r>
-        <w:t>.</w:t>
-      </w:r>
-    </w:p>
-    <w:p/>
-    <w:p>
-      <w:r>
-        <w:t xml:space="preserve">Our identification of </w:t>
-      </w:r>
-      <w:r>
-        <w:t xml:space="preserve">skeletal muscle </w:t>
-      </w:r>
-      <w:r>
-        <w:t>mTORC1 as b</w:t>
-      </w:r>
-      <w:r>
-        <w:t>oth a target of high protein diets, but as an anti-</w:t>
-      </w:r>
-      <w:proofErr w:type="spellStart"/>
-      <w:r>
-        <w:t>obesegenic</w:t>
-      </w:r>
-      <w:proofErr w:type="spellEnd"/>
-      <w:r>
-        <w:t xml:space="preserve"> provides a potential mechanism by which over-feeding can cause increases in energy expenditure.  While the direct mechanisms by which mTORC1 increases energy expenditure have not yet been identified, our data are congruent with previous reports showing that activation of mTORC1 in muscle results in </w:t>
-      </w:r>
-      <w:r>
-        <w:t xml:space="preserve">elevated mitochondrial biogenesis in fibroblasts </w:t>
-      </w:r>
-      <w:r>
-        <w:fldChar w:fldCharType="begin" w:fldLock="1"/>
-      </w:r>
-      <w:r>
-        <w:instrText>ADDIN CSL_CITATION { "citationItems" : [ { "id" : "ITEM-1", "itemData" : { "DOI" : "10.1016/j.cmet.2013.10.001", "ISBN" : "1932-7420 (Electronic)\\r1550-4131 (Linking)", "ISSN" : "15504131", "PMID" : "24206664", "abstract" : "mRNA translation is thought to be the most energy-consuming process in the cell. Translation and energy metabolism are dysregulated in a variety of diseases including cancer, diabetes, and heart disease. However, the mechanisms that coordinate translation and energy metabolism in mammals remain largely unknown. The mechanistic/mammalian target of rapamycin complex 1 (mTORC1) stimulates mRNA translation and other anabolic processes. We demonstrate that mTORC1 controls mitochondrial activity and biogenesis by selectively promoting translation of nucleus-encoded mitochondria-related mRNAs via inhibition of the eukaryotic translation initiation factor 4E (eIF4E)-binding proteins (4E-BPs). Stimulating the translation of nucleus-encoded mitochondria-related mRNAs engenders an increase in ATP production capacity, a required energy source for translation. These findings establish a feed-forward loop that links mRNA translation to oxidative phosphorylation, thereby providing a key mechanism linking aberrant mTOR signaling to conditions of abnormal cellular energy metabolism such as neoplasia and insulin resistance. \u00a9 2013 Elsevier Inc.", "author" : [ { "dropping-particle" : "", "family" : "Morita", "given" : "Masahiro", "non-dropping-particle" : "", "parse-names" : false, "suffix" : "" }, { "dropping-particle" : "", "family" : "Gravel", "given" : "Simon Pierre", "non-dropping-particle" : "", "parse-names" : false, "suffix" : "" }, { "dropping-particle" : "", "family" : "Ch\u00e9nard", "given" : "Val\u00e9rie", "non-dropping-particle" : "", "parse-names" : false, "suffix" : "" }, { "dropping-particle" : "", "family" : "Sikstr\u00f6m", "given" : "Kristina", "non-dropping-particle" : "", "parse-names" : false, "suffix" : "" }, { "dropping-particle" : "", "family" : "Zheng", "given" : "Liang", "non-dropping-particle" : "", "parse-names" : false, "suffix" : "" }, { "dropping-particle" : "", "family" : "Alain", "given" : "Tommy", "non-dropping-particle" : "", "parse-names" : false, "suffix" : "" }, { "dropping-particle" : "", "family" : "Gandin", "given" : "Valentina", "non-dropping-particle" : "", "parse-names" : false, "suffix" : "" }, { "dropping-particle" : "", "family" : "Avizonis", "given" : "Daina", "non-dropping-particle" : "", "parse-names" : false, "suffix" : "" }, { "dropping-particle" : "", "family" : "Arguello", "given" : "Meztli", "non-dropping-particle" : "", "parse-names" : false, "suffix" : "" }, { "dropping-particle" : "", "family" : "Zakaria", "given" : "Chadi", "non-dropping-particle" : "", "parse-names" : false, "suffix" : "" }, { "dropping-particle" : "", "family" : "McLaughlan", "given" : "Shannon", "non-dropping-particle" : "", "parse-names" : false, "suffix" : "" }, { "dropping-particle" : "", "family" : "Nouet", "given" : "Yann", "non-dropping-particle" : "", "parse-names" : false, "suffix" : "" }, { "dropping-particle" : "", "family" : "Pause", "given" : "Arnim", "non-dropping-particle" : "", "parse-names" : false, "suffix" : "" }, { "dropping-particle" : "", "family" : "Pollak", "given" : "Michael", "non-dropping-particle" : "", "parse-names" : false, "suffix" : "" }, { "dropping-particle" : "", "family" : "Gottlieb", "given" : "Eyal", "non-dropping-particle" : "", "parse-names" : false, "suffix" : "" }, { "dropping-particle" : "", "family" : "Larsson", "given" : "Ola", "non-dropping-particle" : "", "parse-names" : false, "suffix" : "" }, { "dropping-particle" : "", "family" : "St-Pierre", "given" : "Julie", "non-dropping-particle" : "", "parse-names" : false, "suffix" : "" }, { "dropping-particle" : "", "family" : "Topisirovic", "given" : "Ivan", "non-dropping-particle" : "", "parse-names" : false, "suffix" : "" }, { "dropping-particle" : "", "family" : "Sonenberg", "given" : "Nahum", "non-dropping-particle" : "", "parse-names" : false, "suffix" : "" } ], "container-title" : "Cell Metabolism", "id" : "ITEM-1", "issue" : "5", "issued" : { "date-parts" : [ [ "2013" ] ] }, "page" : "698-711", "title" : "MTORC1 controls mitochondrial activity and biogenesis through 4E-BP-dependent translational regulation", "type" : "article-journal", "volume" : "18" }, "uris" : [ "http://www.mendeley.com/documents/?uuid=24d6642f-690f-4082-bad5-3b4f9fe7fa1f" ] } ], "mendeley" : { "formattedCitation" : "[40]", "plainTextFormattedCitation" : "[40]", "previouslyFormattedCitation" : "[39]" }, "properties" : { "noteIndex" : 0 }, "schema" : "https://github.com/citation-style-language/schema/raw/master/csl-citation.json" }</w:instrText>
-      </w:r>
-      <w:r>
-        <w:fldChar w:fldCharType="separate"/>
-      </w:r>
-      <w:r>
-        <w:rPr>
-          <w:noProof/>
-        </w:rPr>
-        <w:t>[40]</w:t>
-      </w:r>
-      <w:r>
-        <w:fldChar w:fldCharType="end"/>
-      </w:r>
-      <w:r>
-        <w:t xml:space="preserve"> and an increase in</w:t>
-      </w:r>
-      <w:r>
-        <w:t xml:space="preserve"> oxidative </w:t>
-      </w:r>
-      <w:r>
-        <w:t xml:space="preserve">muscle </w:t>
-      </w:r>
-      <w:r>
-        <w:t>fiber</w:t>
-      </w:r>
-      <w:r>
-        <w:t>s</w:t>
-      </w:r>
-      <w:r>
-        <w:t xml:space="preserve"> </w:t>
-      </w:r>
-      <w:r>
-        <w:fldChar w:fldCharType="begin" w:fldLock="1"/>
-      </w:r>
-      <w:r>
-        <w:instrText>ADDIN CSL_CITATION { "citationItems" : [ { "id" : "ITEM-1", "itemData" : { "DOI" : "10.1186/2044-5040-3-6", "ISSN" : "2044-5040", "PMID" : "23497627", "abstract" : "BACKGROUND: Skeletal muscle mass is determined by the balance between protein synthesis and degradation. Mammalian target of rapamycin complex 1 (mTORC1) is a master regulator of protein translation and has been implicated in the control of muscle mass. Inactivation of mTORC1 by skeletal muscle-specific deletion of its obligatory component raptor results in smaller muscles and a lethal dystrophy. Moreover, raptor-deficient muscles are less oxidative through changes in the expression PGC-1\u03b1, a critical determinant of mitochondrial biogenesis. These results suggest that activation of mTORC1 might be beneficial to skeletal muscle by providing resistance to muscle atrophy and increasing oxidative function. Here, we tested this hypothesis by deletion of the mTORC1 inhibitor tuberous sclerosis complex (TSC) in muscle fibers. METHOD: Skeletal muscles of mice with an acute or a permanent deletion of raptor or TSC1 were examined using histological, biochemical and molecular biological methods. Response of the muscles to changes in mechanical load and nerve input was investigated by ablation of synergistic muscles or by denervation . RESULTS: Genetic deletion or knockdown of raptor, causing inactivation of mTORC1, was sufficient to prevent muscle growth and enhance muscle atrophy. Conversely, short-term activation of mTORC1 by knockdown of TSC induced muscle fiber hypertrophy and atrophy-resistance upon denervation, in both fast tibialis anterior (TA) and slow soleus muscles. Surprisingly, however, sustained activation of mTORC1 by genetic deletion of Tsc1 caused muscle atrophy in all but soleus muscles. In contrast, oxidative capacity was increased in all muscles examined. Consistently, TSC1-deficient soleus muscle was atrophy-resistant whereas TA underwent normal atrophy upon denervation. Moreover, upon overloading, plantaris muscle did not display enhanced hypertrophy compared to controls. Biochemical analysis indicated that the atrophy response of muscles was based on the suppressed phosphorylation of PKB/Akt via feedback inhibition by mTORC1 and subsequent increased expression of the E3 ubiquitin ligases MuRF1 and atrogin-1/MAFbx. In contrast, expression of both E3 ligases was not increased in soleus muscle suggesting the presence of compensatory mechanisms in this muscle. CONCLUSIONS: Our study shows that the mTORC1- and the PKB/Akt-FoxO pathways are tightly interconnected and differentially regulated depending on the muscle type. These results indicate tha\u2026", "author" : [ { "dropping-particle" : "", "family" : "Bentzinger", "given" : "C Florian", "non-dropping-particle" : "", "parse-names" : false, "suffix" : "" }, { "dropping-particle" : "", "family" : "Lin", "given" : "Shuo", "non-dropping-particle" : "", "parse-names" : false, "suffix" : "" }, { "dropping-particle" : "", "family" : "Romanino", "given" : "Klaas", "non-dropping-particle" : "", "parse-names" : false, "suffix" : "" }, { "dropping-particle" : "", "family" : "Castets", "given" : "Perrine", "non-dropping-particle" : "", "parse-names" : false, "suffix" : "" }, { "dropping-particle" : "", "family" : "Guridi", "given" : "Maitea", "non-dropping-particle" : "", "parse-names" : false, "suffix" : "" }, { "dropping-particle" : "", "family" : "Summermatter", "given" : "Serge", "non-dropping-particle" : "", "parse-names" : false, "suffix" : "" }, { "dropping-particle" : "", "family" : "Handschin", "given" : "Christoph", "non-dropping-particle" : "", "parse-names" : false, "suffix" : "" }, { "dropping-particle" : "", "family" : "Tintignac", "given" : "Lionel A.", "non-dropping-particle" : "", "parse-names" : false, "suffix" : "" }, { "dropping-particle" : "", "family" : "Hall", "given" : "Michael N.", "non-dropping-particle" : "", "parse-names" : false, "suffix" : "" }, { "dropping-particle" : "", "family" : "R\u00fcegg", "given" : "Markus A.", "non-dropping-particle" : "", "parse-names" : false, "suffix" : "" } ], "container-title" : "Skeletal muscle", "id" : "ITEM-1", "issue" : "1", "issued" : { "date-parts" : [ [ "2013", "1" ] ] }, "page" : "6", "title" : "Differential response of skeletal muscles to mTORC1 signaling during atrophy and hypertrophy.", "type" : "article-journal", "volume" : "3" }, "uris" : [ "http://www.mendeley.com/documents/?uuid=75a9c1c2-8af4-478f-8ff6-5e14826d4927" ] } ], "mendeley" : { "formattedCitation" : "[41]", "plainTextFormattedCitation" : "[41]", "previouslyFormattedCitation" : "[40]" }, "properties" : { "noteIndex" : 0 }, "schema" : "https://github.com/citation-style-language/schema/raw/master/csl-citation.json" }</w:instrText>
-      </w:r>
-      <w:r>
-        <w:fldChar w:fldCharType="separate"/>
-      </w:r>
-      <w:r>
-        <w:rPr>
-          <w:noProof/>
-        </w:rPr>
-        <w:t>[41]</w:t>
-      </w:r>
-      <w:r>
-        <w:fldChar w:fldCharType="end"/>
-      </w:r>
-      <w:r>
-        <w:t>.  Furthermore, our observation of elevations in the fatty acid transporters CD36 and FABP3 are consistent with anti-</w:t>
-      </w:r>
-      <w:proofErr w:type="spellStart"/>
-      <w:r>
-        <w:t>obesegenic</w:t>
-      </w:r>
-      <w:proofErr w:type="spellEnd"/>
-      <w:r>
-        <w:t xml:space="preserve"> effects of muscle specific </w:t>
-      </w:r>
-      <w:r>
-        <w:rPr>
-          <w:i/>
-        </w:rPr>
-        <w:t>Cd36</w:t>
-      </w:r>
-      <w:r>
-        <w:t xml:space="preserve"> overexpression </w:t>
-      </w:r>
-      <w:r>
-        <w:fldChar w:fldCharType="begin" w:fldLock="1"/>
-      </w:r>
-      <w:r>
-        <w:instrText>ADDIN CSL_CITATION { "citationItems" : [ { "id" : "ITEM-1", "itemData" : { "DOI" : "10.1074/jbc.274.38.26761", "ISBN" : "0021-9258 (Print)\\r0021-9258 (Linking)", "ISSN" : "0021-9258", "PMID" : "10480880", "abstract" : "Increasing evidence has implicated the membrane protein CD36 (FAT) in binding and transport of long chain fatty acids (FA). To determine the physiological role of CD36, we examined effects of its overexpression in muscle, a tissue that depends on FA for its energy needs and is responsible for clearing a major fraction of circulating FA. Mice with CD36 overexpression in muscle were generated using the promoter of the muscle creatine kinase gene (MCK). Transgenic (MCK-CD36) mice had a slightly lower body weight than control litter mates. This reflected a leaner body mass with less overall adipose tissue, as evidenced by magnetic resonance spectroscopy. Soleus muscles from transgenic animals exhibited a greatly enhanced ability to oxidize fatty acids in response to stimulation/contraction. This increased oxidative ability was not associated with significant alterations in histological appearance of muscle fibers. Transgenic mice had lower blood levels of triglycerides and fatty acids and a reduced triglyceride content of very low density lipoproteins. Blood cholesterol levels were slightly lower, but no significant decrease in the cholesterol content of major lipoprotein fractions was measured. Blood glucose was significantly increased, while insulin levels were similar in the fed state and higher in the fasted state. However, glucose tolerance curves, determined at 20 weeks of age, were similar in control and transgenic mice. In summary, the study documented, in vivo, the role of CD36 to facilitate cellular FA uptake. It also illustrated importance of the uptake process in muscle to overall FA metabolism and glucose utilization.", "author" : [ { "dropping-particle" : "", "family" : "Ibrahimi", "given" : "Azeddine", "non-dropping-particle" : "", "parse-names" : false, "suffix" : "" }, { "dropping-particle" : "", "family" : "Bonen", "given" : "Arend", "non-dropping-particle" : "", "parse-names" : false, "suffix" : "" }, { "dropping-particle" : "", "family" : "Blinn", "given" : "W. Dennis", "non-dropping-particle" : "", "parse-names" : false, "suffix" : "" }, { "dropping-particle" : "", "family" : "Hajri", "given" : "Tahar", "non-dropping-particle" : "", "parse-names" : false, "suffix" : "" }, { "dropping-particle" : "", "family" : "Li", "given" : "Xin", "non-dropping-particle" : "", "parse-names" : false, "suffix" : "" }, { "dropping-particle" : "", "family" : "Zhong", "given" : "Kai", "non-dropping-particle" : "", "parse-names" : false, "suffix" : "" }, { "dropping-particle" : "", "family" : "Cameron", "given" : "Roger", "non-dropping-particle" : "", "parse-names" : false, "suffix" : "" }, { "dropping-particle" : "", "family" : "Abumrad", "given" : "Nada A.", "non-dropping-particle" : "", "parse-names" : false, "suffix" : "" } ], "container-title" : "Journal of Biological Chemistry", "id" : "ITEM-1", "issue" : "38", "issued" : { "date-parts" : [ [ "1999", "9", "17" ] ] }, "page" : "26761-26766", "title" : "Muscle-specific Overexpression of FAT/CD36 Enhances Fatty Acid Oxidation by Contracting Muscle, Reduces Plasma Triglycerides and Fatty Acids, and Increases Plasma Glucose and Insulin", "type" : "article-journal", "volume" : "274" }, "uris" : [ "http://www.mendeley.com/documents/?uuid=f9848ce1-69ce-4c5b-b48e-e0d20f79055a" ] } ], "mendeley" : { "formattedCitation" : "[42]", "plainTextFormattedCitation" : "[42]", "previouslyFormattedCitation" : "[41]" }, "properties" : { "noteIndex" : 0 }, "schema" : "https://github.com/citation-style-language/schema/raw/master/csl-citation.json" }</w:instrText>
-      </w:r>
-      <w:r>
-        <w:fldChar w:fldCharType="separate"/>
-      </w:r>
-      <w:r>
-        <w:rPr>
-          <w:noProof/>
-        </w:rPr>
-        <w:t>[42]</w:t>
-      </w:r>
-      <w:r>
-        <w:fldChar w:fldCharType="end"/>
-      </w:r>
-      <w:r>
-        <w:t>.  Together these findings support the hypothesis that activation of mTORC1</w:t>
-      </w:r>
-      <w:r>
-        <w:t xml:space="preserve"> or its downstream targets</w:t>
-      </w:r>
-      <w:r>
-        <w:t xml:space="preserve"> in mu</w:t>
-      </w:r>
-      <w:r>
-        <w:t xml:space="preserve">scle tissue may be beneficial </w:t>
-      </w:r>
-      <w:r>
-        <w:t>for weight loss interventions.</w:t>
-      </w:r>
-    </w:p>
-    <w:p/>
-    <w:p>
-      <w:pPr>
-        <w:pStyle w:val="Heading1"/>
-      </w:pPr>
-      <w:r>
-        <w:t>Acknowledgements</w:t>
-      </w:r>
-    </w:p>
-    <w:p>
-      <w:r>
-        <w:t xml:space="preserve">The authors would like to thank Nathan Qi and Melanie Schmitt of the UM Metabolic </w:t>
-      </w:r>
-      <w:proofErr w:type="spellStart"/>
-      <w:r>
-        <w:t>Phenotyping</w:t>
-      </w:r>
-      <w:proofErr w:type="spellEnd"/>
-      <w:r>
-        <w:t xml:space="preserve"> Core for assistance with </w:t>
-      </w:r>
-      <w:r>
-        <w:t xml:space="preserve">muscle </w:t>
-      </w:r>
-      <w:r>
-        <w:rPr>
-          <w:i/>
-        </w:rPr>
-        <w:t>Tsc1</w:t>
-      </w:r>
-      <w:r>
-        <w:t xml:space="preserve"> knockouts.  </w:t>
-      </w:r>
-      <w:r>
-        <w:t xml:space="preserve">William Taylor, Caitlin </w:t>
-      </w:r>
-      <w:proofErr w:type="spellStart"/>
-      <w:r>
-        <w:t>Costelle</w:t>
-      </w:r>
-      <w:proofErr w:type="spellEnd"/>
-      <w:r>
-        <w:t xml:space="preserve"> and Felicia Waller at the UTHSC Molecular Resource Center provided </w:t>
-      </w:r>
-      <w:r>
-        <w:t>support t</w:t>
-      </w:r>
-      <w:r>
-        <w:t xml:space="preserve">o the </w:t>
-      </w:r>
-      <w:proofErr w:type="spellStart"/>
-      <w:r>
-        <w:t>transcriptomic</w:t>
-      </w:r>
-      <w:proofErr w:type="spellEnd"/>
-      <w:r>
-        <w:t xml:space="preserve"> studies.  </w:t>
-      </w:r>
-      <w:r>
-        <w:t xml:space="preserve">We would also like to thank the </w:t>
-      </w:r>
-      <w:r>
-        <w:t xml:space="preserve">other </w:t>
-      </w:r>
-      <w:r>
-        <w:t>members of the Bridges</w:t>
-      </w:r>
-      <w:r>
-        <w:t xml:space="preserve">, </w:t>
-      </w:r>
-      <w:r>
-        <w:t xml:space="preserve">Han, </w:t>
-      </w:r>
-      <w:r>
-        <w:t>Cheng</w:t>
-      </w:r>
-      <w:r>
-        <w:t xml:space="preserve"> and </w:t>
-      </w:r>
-      <w:proofErr w:type="spellStart"/>
-      <w:r>
-        <w:t>Saltiel</w:t>
-      </w:r>
-      <w:proofErr w:type="spellEnd"/>
-      <w:r>
-        <w:t xml:space="preserve"> laboratories for helpful discussions regarding this project.  </w:t>
-      </w:r>
-    </w:p>
-    <w:p/>
-    <w:p>
-      <w:pPr>
-        <w:rPr>
-          <w:iCs/>
-        </w:rPr>
-      </w:pPr>
-      <w:r>
-        <w:t>This work was support</w:t>
-      </w:r>
-      <w:r>
-        <w:t xml:space="preserve">ed by Le Bonheur Grant </w:t>
-      </w:r>
-      <w:r>
-        <w:t xml:space="preserve">650700 (DB), </w:t>
-      </w:r>
-      <w:r>
-        <w:t xml:space="preserve">NIH </w:t>
-      </w:r>
-      <w:r>
-        <w:t xml:space="preserve">Grants </w:t>
-      </w:r>
-      <w:r>
-        <w:t>DK109007</w:t>
-      </w:r>
-      <w:r>
-        <w:t xml:space="preserve"> (DB), </w:t>
-      </w:r>
-      <w:commentRangeStart w:id="7"/>
-      <w:r>
-        <w:t xml:space="preserve">XXXX </w:t>
-      </w:r>
-      <w:commentRangeEnd w:id="7"/>
-      <w:r>
-        <w:rPr>
-          <w:rStyle w:val="CommentReference"/>
-        </w:rPr>
-        <w:commentReference w:id="7"/>
-      </w:r>
-      <w:r>
-        <w:t xml:space="preserve">(ARS), funds from the Memphis Research Consortium </w:t>
-      </w:r>
-      <w:r>
-        <w:t>(DB)</w:t>
-      </w:r>
-      <w:r>
-        <w:t xml:space="preserve">, </w:t>
-      </w:r>
-      <w:r>
         <w:t xml:space="preserve">the Center for Integrative and Translational Genetics (DB) </w:t>
       </w:r>
       <w:r>
-        <w:t xml:space="preserve">and the UTHSC Department of Physiology </w:t>
-      </w:r>
-      <w:proofErr w:type="spellStart"/>
-      <w:r>
-        <w:t>Qiugley</w:t>
-      </w:r>
-      <w:proofErr w:type="spellEnd"/>
-      <w:r>
-        <w:t xml:space="preserve"> Award (IH).  </w:t>
+        <w:t xml:space="preserve">and the UTHSC Department of Physiology Qiugley Award (IH).  </w:t>
       </w:r>
       <w:r>
         <w:rPr>
@@ -6018,15 +5511,7 @@
         <w:t xml:space="preserve">  </w:t>
       </w:r>
       <w:r>
-        <w:t xml:space="preserve">Body composition was determined weekly with body weight (A), lean mass (B) and fat mass (C).  D) Weights of fat pad depots at the end of the </w:t>
-      </w:r>
-      <w:proofErr w:type="gramStart"/>
-      <w:r>
-        <w:t>14 week</w:t>
-      </w:r>
-      <w:proofErr w:type="gramEnd"/>
-      <w:r>
-        <w:t xml:space="preserve"> dietary intervention. </w:t>
+        <w:t xml:space="preserve">Body composition was determined weekly with body weight (A), lean mass (B) and fat mass (C).  D) Weights of fat pad depots at the end of the 14 week dietary intervention. </w:t>
       </w:r>
       <w:r>
         <w:t xml:space="preserve">Statistical significance </w:t>
@@ -6142,21 +5627,7 @@
         <w:rPr>
           <w:b/>
         </w:rPr>
-        <w:t xml:space="preserve"> in muscle leads to </w:t>
-      </w:r>
-      <w:proofErr w:type="gramStart"/>
-      <w:r>
-        <w:rPr>
-          <w:b/>
-        </w:rPr>
-        <w:t>increased</w:t>
-      </w:r>
-      <w:proofErr w:type="gramEnd"/>
-      <w:r>
-        <w:rPr>
-          <w:b/>
-        </w:rPr>
-        <w:t xml:space="preserve"> fasted glycogen and triglyceride levels in quadriceps.</w:t>
+        <w:t xml:space="preserve"> in muscle leads to increased fasted glycogen and triglyceride levels in quadriceps.</w:t>
       </w:r>
     </w:p>
     <w:p/>
@@ -6190,6 +5661,31 @@
       </w:r>
       <w:r>
         <w:t xml:space="preserve">of the 14 weeks of diet.  </w:t>
+      </w:r>
+      <w:r>
+        <w:t xml:space="preserve">B) Insulin tolerance test of CD and HPD fed animals after </w:t>
+      </w:r>
+      <w:commentRangeStart w:id="8"/>
+      <w:r>
+        <w:t xml:space="preserve">XX </w:t>
+      </w:r>
+      <w:commentRangeEnd w:id="8"/>
+      <w:r>
+        <w:rPr>
+          <w:rStyle w:val="CommentReference"/>
+        </w:rPr>
+        <w:commentReference w:id="8"/>
+      </w:r>
+      <w:r>
+        <w:t xml:space="preserve">weeks of diet.  C) Data from B, normalized to reflect changes </w:t>
+      </w:r>
+      <w:r>
+        <w:t>relative to</w:t>
+      </w:r>
+      <w:bookmarkStart w:id="9" w:name="_GoBack"/>
+      <w:bookmarkEnd w:id="9"/>
+      <w:r>
+        <w:t xml:space="preserve"> fasting glucose levels.</w:t>
       </w:r>
     </w:p>
     <w:p/>
@@ -6279,6 +5775,22 @@
       </w:r>
     </w:p>
   </w:comment>
+  <w:comment w:id="3" w:author="Dave Bridges" w:date="2015-09-08T15:43:00Z" w:initials="DB">
+    <w:p>
+      <w:pPr>
+        <w:pStyle w:val="CommentText"/>
+      </w:pPr>
+      <w:r>
+        <w:rPr>
+          <w:rStyle w:val="CommentReference"/>
+        </w:rPr>
+        <w:annotationRef/>
+      </w:r>
+      <w:r>
+        <w:t>We also see a modest increase in energy expenditure, but this is not significantly different so needs to be repeated.</w:t>
+      </w:r>
+    </w:p>
+  </w:comment>
   <w:comment w:id="4" w:author="Dave Bridges" w:date="2015-08-03T07:35:00Z" w:initials="DB">
     <w:p>
       <w:pPr>
@@ -6340,6 +5852,22 @@
       </w:r>
       <w:r>
         <w:t>Alan, which grant(s) do you want to use here?</w:t>
+      </w:r>
+    </w:p>
+  </w:comment>
+  <w:comment w:id="8" w:author="Dave Bridges" w:date="2015-09-08T15:47:00Z" w:initials="DB">
+    <w:p>
+      <w:pPr>
+        <w:pStyle w:val="CommentText"/>
+      </w:pPr>
+      <w:r>
+        <w:rPr>
+          <w:rStyle w:val="CommentReference"/>
+        </w:rPr>
+        <w:annotationRef/>
+      </w:r>
+      <w:r>
+        <w:t>Innocence how old were the mice during the ITT?</w:t>
       </w:r>
     </w:p>
   </w:comment>

</xml_diff>

<commit_message>
Added statistics for ITT
</commit_message>
<xml_diff>
--- a/Manuscripts/Muscle Tsc1 Knockout Paper/Manuscript.docx
+++ b/Manuscripts/Muscle Tsc1 Knockout Paper/Manuscript.docx
@@ -40,13 +40,55 @@
         <w:t>Stephenson, Innocence Har</w:t>
       </w:r>
       <w:r>
-        <w:t xml:space="preserve">vey, Binbin Lu, </w:t>
-      </w:r>
-      <w:r>
-        <w:t xml:space="preserve">JeAnna Redd, Matthew J. Peloquin, </w:t>
-      </w:r>
-      <w:r>
-        <w:t xml:space="preserve">Kaleigh Fisher, Quynh </w:t>
+        <w:t xml:space="preserve">vey, </w:t>
+      </w:r>
+      <w:proofErr w:type="spellStart"/>
+      <w:r>
+        <w:t>Binbin</w:t>
+      </w:r>
+      <w:proofErr w:type="spellEnd"/>
+      <w:r>
+        <w:t xml:space="preserve"> Lu, </w:t>
+      </w:r>
+      <w:proofErr w:type="spellStart"/>
+      <w:r>
+        <w:t>JeAnna</w:t>
+      </w:r>
+      <w:proofErr w:type="spellEnd"/>
+      <w:r>
+        <w:t xml:space="preserve"> </w:t>
+      </w:r>
+      <w:proofErr w:type="spellStart"/>
+      <w:r>
+        <w:t>Redd</w:t>
+      </w:r>
+      <w:proofErr w:type="spellEnd"/>
+      <w:r>
+        <w:t xml:space="preserve">, Matthew J. </w:t>
+      </w:r>
+      <w:proofErr w:type="spellStart"/>
+      <w:r>
+        <w:t>Peloquin</w:t>
+      </w:r>
+      <w:proofErr w:type="spellEnd"/>
+      <w:r>
+        <w:t xml:space="preserve">, </w:t>
+      </w:r>
+      <w:proofErr w:type="spellStart"/>
+      <w:r>
+        <w:t>Kaleigh</w:t>
+      </w:r>
+      <w:proofErr w:type="spellEnd"/>
+      <w:r>
+        <w:t xml:space="preserve"> Fisher, </w:t>
+      </w:r>
+      <w:proofErr w:type="spellStart"/>
+      <w:r>
+        <w:t>Quynh</w:t>
+      </w:r>
+      <w:proofErr w:type="spellEnd"/>
+      <w:r>
+        <w:t xml:space="preserve"> </w:t>
       </w:r>
       <w:r>
         <w:t xml:space="preserve">T. </w:t>
@@ -55,8 +97,13 @@
         <w:t xml:space="preserve">Tran, </w:t>
       </w:r>
       <w:r>
-        <w:t>and Alan R. Saltiel</w:t>
-      </w:r>
+        <w:t xml:space="preserve">and Alan R. </w:t>
+      </w:r>
+      <w:proofErr w:type="spellStart"/>
+      <w:r>
+        <w:t>Saltiel</w:t>
+      </w:r>
+      <w:proofErr w:type="spellEnd"/>
     </w:p>
     <w:p>
       <w:pPr>
@@ -178,8 +225,13 @@
     </w:p>
     <w:p/>
     <w:p>
-      <w:r>
-        <w:t xml:space="preserve">mTORC1 is a nutrient responsive protein kinase complex expressed in all known eukaryotic cells.  This complex is activated by anabolic signals such as insulin, amino acids and energy abundance (see </w:t>
+      <w:proofErr w:type="gramStart"/>
+      <w:r>
+        <w:t>mTORC1</w:t>
+      </w:r>
+      <w:proofErr w:type="gramEnd"/>
+      <w:r>
+        <w:t xml:space="preserve"> is a nutrient responsive protein kinase complex expressed in all known eukaryotic cells.  This complex is activated by anabolic signals such as insulin, amino acids and energy abundance (see </w:t>
       </w:r>
       <w:r>
         <w:fldChar w:fldCharType="begin" w:fldLock="1"/>
@@ -203,11 +255,24 @@
         <w:t xml:space="preserve"> </w:t>
       </w:r>
       <w:r>
-        <w:t>for review).  mTORC1 integrates these signals, and helps to co-ordinate such anabolic processes a</w:t>
-      </w:r>
-      <w:r>
-        <w:t>s lipogenesis</w:t>
-      </w:r>
+        <w:t xml:space="preserve">for review).  </w:t>
+      </w:r>
+      <w:proofErr w:type="gramStart"/>
+      <w:r>
+        <w:t>mTORC1</w:t>
+      </w:r>
+      <w:proofErr w:type="gramEnd"/>
+      <w:r>
+        <w:t xml:space="preserve"> integrates these signals, and helps to co-ordinate such anabolic processes a</w:t>
+      </w:r>
+      <w:r>
+        <w:t xml:space="preserve">s </w:t>
+      </w:r>
+      <w:proofErr w:type="spellStart"/>
+      <w:r>
+        <w:t>lipogenesis</w:t>
+      </w:r>
+      <w:proofErr w:type="spellEnd"/>
       <w:r>
         <w:t xml:space="preserve"> </w:t>
       </w:r>
@@ -344,7 +409,15 @@
         <w:fldChar w:fldCharType="end"/>
       </w:r>
       <w:r>
-        <w:t xml:space="preserve">.  mTORC1 </w:t>
+        <w:t xml:space="preserve">.  </w:t>
+      </w:r>
+      <w:proofErr w:type="gramStart"/>
+      <w:r>
+        <w:t>mTORC1</w:t>
+      </w:r>
+      <w:proofErr w:type="gramEnd"/>
+      <w:r>
+        <w:t xml:space="preserve"> </w:t>
       </w:r>
       <w:r>
         <w:t>is strongly activation in co-ordination with high protein diets</w:t>
@@ -478,13 +551,57 @@
         <w:rPr>
           <w:bCs/>
         </w:rPr>
-        <w:t>FVB-Tg(Ckmm-cre)5Khn/J</w:t>
-      </w:r>
-      <w:r>
-        <w:rPr>
-          <w:bCs/>
-        </w:rPr>
-        <w:t xml:space="preserve"> transgenic mice (stock 006405) were crossed with floxed </w:t>
+        <w:t>FVB-</w:t>
+      </w:r>
+      <w:proofErr w:type="spellStart"/>
+      <w:proofErr w:type="gramStart"/>
+      <w:r>
+        <w:rPr>
+          <w:bCs/>
+        </w:rPr>
+        <w:t>Tg</w:t>
+      </w:r>
+      <w:proofErr w:type="spellEnd"/>
+      <w:r>
+        <w:rPr>
+          <w:bCs/>
+        </w:rPr>
+        <w:t>(</w:t>
+      </w:r>
+      <w:proofErr w:type="spellStart"/>
+      <w:proofErr w:type="gramEnd"/>
+      <w:r>
+        <w:rPr>
+          <w:bCs/>
+        </w:rPr>
+        <w:t>Ckmm-cre</w:t>
+      </w:r>
+      <w:proofErr w:type="spellEnd"/>
+      <w:r>
+        <w:rPr>
+          <w:bCs/>
+        </w:rPr>
+        <w:t>)5Khn/J</w:t>
+      </w:r>
+      <w:r>
+        <w:rPr>
+          <w:bCs/>
+        </w:rPr>
+        <w:t xml:space="preserve"> transgenic mice (stock 006405) were crossed with </w:t>
+      </w:r>
+      <w:proofErr w:type="spellStart"/>
+      <w:r>
+        <w:rPr>
+          <w:bCs/>
+        </w:rPr>
+        <w:t>floxed</w:t>
+      </w:r>
+      <w:proofErr w:type="spellEnd"/>
+      <w:r>
+        <w:rPr>
+          <w:bCs/>
+        </w:rPr>
+        <w:t xml:space="preserve"> </w:t>
       </w:r>
       <w:r>
         <w:rPr>
@@ -513,7 +630,21 @@
         <w:rPr>
           <w:bCs/>
         </w:rPr>
-        <w:t xml:space="preserve"> mice (stock 005680). To generate F1 mice that were heterozygous for the floxed allele, and either</w:t>
+        <w:t xml:space="preserve"> mice (stock 005680). To generate F1 mice that were heterozygous for the </w:t>
+      </w:r>
+      <w:proofErr w:type="spellStart"/>
+      <w:r>
+        <w:rPr>
+          <w:bCs/>
+        </w:rPr>
+        <w:t>floxed</w:t>
+      </w:r>
+      <w:proofErr w:type="spellEnd"/>
+      <w:r>
+        <w:rPr>
+          <w:bCs/>
+        </w:rPr>
+        <w:t xml:space="preserve"> allele, and either</w:t>
       </w:r>
       <w:r>
         <w:rPr>
@@ -521,12 +652,21 @@
         </w:rPr>
         <w:t xml:space="preserve"> had or lacked the </w:t>
       </w:r>
+      <w:proofErr w:type="spellStart"/>
       <w:r>
         <w:rPr>
           <w:bCs/>
           <w:i/>
         </w:rPr>
-        <w:t xml:space="preserve">Ckmm-Cre </w:t>
+        <w:t>Ckmm-Cre</w:t>
+      </w:r>
+      <w:proofErr w:type="spellEnd"/>
+      <w:r>
+        <w:rPr>
+          <w:bCs/>
+          <w:i/>
+        </w:rPr>
+        <w:t xml:space="preserve"> </w:t>
       </w:r>
       <w:r>
         <w:rPr>
@@ -560,14 +700,24 @@
           <w:bCs/>
           <w:vertAlign w:val="superscript"/>
         </w:rPr>
-        <w:t>/fl</w:t>
-      </w:r>
+        <w:t>/</w:t>
+      </w:r>
+      <w:proofErr w:type="spellStart"/>
+      <w:r>
+        <w:rPr>
+          <w:bCs/>
+          <w:vertAlign w:val="superscript"/>
+        </w:rPr>
+        <w:t>fl</w:t>
+      </w:r>
+      <w:proofErr w:type="spellEnd"/>
       <w:r>
         <w:rPr>
           <w:bCs/>
         </w:rPr>
         <w:t xml:space="preserve">, </w:t>
       </w:r>
+      <w:proofErr w:type="spellStart"/>
       <w:r>
         <w:rPr>
           <w:bCs/>
@@ -580,14 +730,30 @@
           <w:bCs/>
           <w:vertAlign w:val="superscript"/>
         </w:rPr>
-        <w:t>Tg/+</w:t>
-      </w:r>
-      <w:r>
-        <w:rPr>
-          <w:bCs/>
-        </w:rPr>
-        <w:t>), wild type mice(</w:t>
-      </w:r>
+        <w:t>Tg</w:t>
+      </w:r>
+      <w:proofErr w:type="spellEnd"/>
+      <w:r>
+        <w:rPr>
+          <w:bCs/>
+          <w:vertAlign w:val="superscript"/>
+        </w:rPr>
+        <w:t>/+</w:t>
+      </w:r>
+      <w:r>
+        <w:rPr>
+          <w:bCs/>
+        </w:rPr>
+        <w:t xml:space="preserve">), wild type </w:t>
+      </w:r>
+      <w:proofErr w:type="gramStart"/>
+      <w:r>
+        <w:rPr>
+          <w:bCs/>
+        </w:rPr>
+        <w:t>mice(</w:t>
+      </w:r>
+      <w:proofErr w:type="gramEnd"/>
       <w:r>
         <w:rPr>
           <w:bCs/>
@@ -609,6 +775,7 @@
         </w:rPr>
         <w:t xml:space="preserve">, </w:t>
       </w:r>
+      <w:proofErr w:type="spellStart"/>
       <w:r>
         <w:rPr>
           <w:bCs/>
@@ -616,6 +783,7 @@
         </w:rPr>
         <w:t>Ckmm-Cre</w:t>
       </w:r>
+      <w:proofErr w:type="spellEnd"/>
       <w:r>
         <w:rPr>
           <w:bCs/>
@@ -657,6 +825,7 @@
         </w:rPr>
         <w:t xml:space="preserve">, </w:t>
       </w:r>
+      <w:proofErr w:type="spellStart"/>
       <w:r>
         <w:rPr>
           <w:bCs/>
@@ -669,13 +838,35 @@
           <w:bCs/>
           <w:vertAlign w:val="superscript"/>
         </w:rPr>
-        <w:t>Tg/+</w:t>
-      </w:r>
-      <w:r>
-        <w:rPr>
-          <w:bCs/>
-        </w:rPr>
-        <w:t>)or the floxed allele only (</w:t>
+        <w:t>Tg</w:t>
+      </w:r>
+      <w:proofErr w:type="spellEnd"/>
+      <w:r>
+        <w:rPr>
+          <w:bCs/>
+          <w:vertAlign w:val="superscript"/>
+        </w:rPr>
+        <w:t>/+</w:t>
+      </w:r>
+      <w:r>
+        <w:rPr>
+          <w:bCs/>
+        </w:rPr>
+        <w:t xml:space="preserve">)or the </w:t>
+      </w:r>
+      <w:proofErr w:type="spellStart"/>
+      <w:r>
+        <w:rPr>
+          <w:bCs/>
+        </w:rPr>
+        <w:t>floxed</w:t>
+      </w:r>
+      <w:proofErr w:type="spellEnd"/>
+      <w:r>
+        <w:rPr>
+          <w:bCs/>
+        </w:rPr>
+        <w:t xml:space="preserve"> allele only (</w:t>
       </w:r>
       <w:r>
         <w:rPr>
@@ -697,14 +888,24 @@
           <w:bCs/>
           <w:vertAlign w:val="superscript"/>
         </w:rPr>
-        <w:t>/fl</w:t>
-      </w:r>
+        <w:t>/</w:t>
+      </w:r>
+      <w:proofErr w:type="spellStart"/>
+      <w:r>
+        <w:rPr>
+          <w:bCs/>
+          <w:vertAlign w:val="superscript"/>
+        </w:rPr>
+        <w:t>fl</w:t>
+      </w:r>
+      <w:proofErr w:type="spellEnd"/>
       <w:r>
         <w:rPr>
           <w:bCs/>
         </w:rPr>
         <w:t xml:space="preserve">, </w:t>
       </w:r>
+      <w:proofErr w:type="spellStart"/>
       <w:r>
         <w:rPr>
           <w:bCs/>
@@ -712,6 +913,7 @@
         </w:rPr>
         <w:t>Ckmm-Cre</w:t>
       </w:r>
+      <w:proofErr w:type="spellEnd"/>
       <w:r>
         <w:rPr>
           <w:bCs/>
@@ -797,19 +999,55 @@
         <w:rPr>
           <w:bCs/>
         </w:rPr>
-        <w:t>as determined using an echoMRI 1</w:t>
-      </w:r>
-      <w:r>
-        <w:rPr>
-          <w:bCs/>
-        </w:rPr>
-        <w:t xml:space="preserve">100 (echoMRI </w:t>
-      </w:r>
-      <w:r>
-        <w:rPr>
-          <w:bCs/>
-        </w:rPr>
-        <w:t>, Houston, TX).  Body weights were determined using a standard scale.</w:t>
+        <w:t xml:space="preserve">as determined using an </w:t>
+      </w:r>
+      <w:proofErr w:type="spellStart"/>
+      <w:r>
+        <w:rPr>
+          <w:bCs/>
+        </w:rPr>
+        <w:t>echoMRI</w:t>
+      </w:r>
+      <w:proofErr w:type="spellEnd"/>
+      <w:r>
+        <w:rPr>
+          <w:bCs/>
+        </w:rPr>
+        <w:t xml:space="preserve"> 1</w:t>
+      </w:r>
+      <w:r>
+        <w:rPr>
+          <w:bCs/>
+        </w:rPr>
+        <w:t>100 (</w:t>
+      </w:r>
+      <w:proofErr w:type="spellStart"/>
+      <w:proofErr w:type="gramStart"/>
+      <w:r>
+        <w:rPr>
+          <w:bCs/>
+        </w:rPr>
+        <w:t>echoMRI</w:t>
+      </w:r>
+      <w:proofErr w:type="spellEnd"/>
+      <w:r>
+        <w:rPr>
+          <w:bCs/>
+        </w:rPr>
+        <w:t xml:space="preserve"> </w:t>
+      </w:r>
+      <w:r>
+        <w:rPr>
+          <w:bCs/>
+        </w:rPr>
+        <w:t>,</w:t>
+      </w:r>
+      <w:proofErr w:type="gramEnd"/>
+      <w:r>
+        <w:rPr>
+          <w:bCs/>
+        </w:rPr>
+        <w:t xml:space="preserve"> Houston, TX).  Body weights were determined using a standard scale.</w:t>
       </w:r>
       <w:r>
         <w:rPr>
@@ -861,7 +1099,23 @@
         <w:t xml:space="preserve">For high protein diet studies, </w:t>
       </w:r>
       <w:r>
-        <w:t xml:space="preserve">physical movement and calorimetry was determined using a comprehensive laboratory animal monitoring system from Columbus Instruments.  These experiments were performed in light and temperature controlled enclosures at 25C, in home-cage style cages with hanging feeders.  The first 6h of measurements were discarded, after which animals were acclimatized to their new surroundings.  Single-animal measurements were collected over the course of 3 days.  Oxygen consumption was normalized to lean body mass (as determined by echoMRI, described above) and analyzed by mixed linear models with the considerations described in </w:t>
+        <w:t xml:space="preserve">physical movement and </w:t>
+      </w:r>
+      <w:proofErr w:type="spellStart"/>
+      <w:r>
+        <w:t>calorimetry</w:t>
+      </w:r>
+      <w:proofErr w:type="spellEnd"/>
+      <w:r>
+        <w:t xml:space="preserve"> was determined using a comprehensive laboratory animal monitoring system from Columbus Instruments.  These experiments were performed in light and temperature controlled enclosures at 25C, in home-cage style cages with hanging feeders.  The first 6h of measurements were discarded, after which animals were acclimatized to their new surroundings.  Single-animal measurements were collected over the course of 3 days.  Oxygen consumption was normalized to lean body mass (as determined by </w:t>
+      </w:r>
+      <w:proofErr w:type="spellStart"/>
+      <w:r>
+        <w:t>echoMRI</w:t>
+      </w:r>
+      <w:proofErr w:type="spellEnd"/>
+      <w:r>
+        <w:t xml:space="preserve">, described above) and analyzed by mixed linear models with the considerations described in </w:t>
       </w:r>
       <w:r>
         <w:fldChar w:fldCharType="begin" w:fldLock="1"/>
@@ -896,7 +1150,23 @@
         <w:t>/Glucose</w:t>
       </w:r>
       <w:r>
-        <w:t xml:space="preserve"> Tolerance Tests and Euglycemic Hyperinsulinemic Clamp Studies</w:t>
+        <w:t xml:space="preserve"> Tolerance Tests and </w:t>
+      </w:r>
+      <w:proofErr w:type="spellStart"/>
+      <w:r>
+        <w:t>Euglycemic</w:t>
+      </w:r>
+      <w:proofErr w:type="spellEnd"/>
+      <w:r>
+        <w:t xml:space="preserve"> </w:t>
+      </w:r>
+      <w:proofErr w:type="spellStart"/>
+      <w:r>
+        <w:t>Hyperinsulinemic</w:t>
+      </w:r>
+      <w:proofErr w:type="spellEnd"/>
+      <w:r>
+        <w:t xml:space="preserve"> Clamp Studies</w:t>
       </w:r>
     </w:p>
     <w:p>
@@ -922,7 +1192,31 @@
         <w:fldChar w:fldCharType="end"/>
       </w:r>
       <w:r>
-        <w:t xml:space="preserve"> by fasting mice for 6h, followed by an intraperitoneal injection of 1 mU/kg insulin (Humulin HR, Lily) </w:t>
+        <w:t xml:space="preserve"> by fasting mice for 6h, followed by an </w:t>
+      </w:r>
+      <w:proofErr w:type="spellStart"/>
+      <w:r>
+        <w:t>intraperitoneal</w:t>
+      </w:r>
+      <w:proofErr w:type="spellEnd"/>
+      <w:r>
+        <w:t xml:space="preserve"> injection of 1 </w:t>
+      </w:r>
+      <w:proofErr w:type="spellStart"/>
+      <w:r>
+        <w:t>mU</w:t>
+      </w:r>
+      <w:proofErr w:type="spellEnd"/>
+      <w:r>
+        <w:t>/kg insulin (</w:t>
+      </w:r>
+      <w:proofErr w:type="spellStart"/>
+      <w:r>
+        <w:t>Humulin</w:t>
+      </w:r>
+      <w:proofErr w:type="spellEnd"/>
+      <w:r>
+        <w:t xml:space="preserve"> HR, Lily) </w:t>
       </w:r>
       <w:r>
         <w:t>with</w:t>
@@ -934,13 +1228,37 @@
         <w:t xml:space="preserve">from the tail vein measured </w:t>
       </w:r>
       <w:r>
-        <w:t xml:space="preserve">over time using a handheld glucometer (Accuchek).  </w:t>
+        <w:t>over time using a handheld glucometer (</w:t>
+      </w:r>
+      <w:proofErr w:type="spellStart"/>
+      <w:r>
+        <w:t>Accuchek</w:t>
+      </w:r>
+      <w:proofErr w:type="spellEnd"/>
+      <w:r>
+        <w:t xml:space="preserve">).  </w:t>
       </w:r>
       <w:r>
         <w:t xml:space="preserve">Glucose tolerance tests were performed by injecting 1 mg/g glucose into mice fasted for 16h, with blood glucose being identified as described above.  </w:t>
       </w:r>
       <w:r>
-        <w:t xml:space="preserve">To perform hyperinsulinemic euglycemic clamps, conscious 100 day old muscle </w:t>
+        <w:t xml:space="preserve">To perform </w:t>
+      </w:r>
+      <w:proofErr w:type="spellStart"/>
+      <w:r>
+        <w:t>hyperinsulinemic</w:t>
+      </w:r>
+      <w:proofErr w:type="spellEnd"/>
+      <w:r>
+        <w:t xml:space="preserve"> </w:t>
+      </w:r>
+      <w:proofErr w:type="spellStart"/>
+      <w:r>
+        <w:t>euglycemic</w:t>
+      </w:r>
+      <w:proofErr w:type="spellEnd"/>
+      <w:r>
+        <w:t xml:space="preserve"> clamps, conscious 100 day old muscle </w:t>
       </w:r>
       <w:r>
         <w:rPr>
@@ -949,7 +1267,15 @@
         <w:t>Tsc1</w:t>
       </w:r>
       <w:r>
-        <w:t xml:space="preserve"> knockout mice were analyzed at the Vanderbilt Mouse Metabolic Phenotyping Center and according to previously published protocols </w:t>
+        <w:t xml:space="preserve"> knockout mice were analyzed at the Vanderbilt Mouse Metabolic </w:t>
+      </w:r>
+      <w:proofErr w:type="spellStart"/>
+      <w:r>
+        <w:t>Phenotyping</w:t>
+      </w:r>
+      <w:proofErr w:type="spellEnd"/>
+      <w:r>
+        <w:t xml:space="preserve"> Center and according to previously published protocols </w:t>
       </w:r>
       <w:r>
         <w:fldChar w:fldCharType="begin" w:fldLock="1"/>
@@ -973,7 +1299,31 @@
         <w:t>.</w:t>
       </w:r>
       <w:r>
-        <w:t xml:space="preserve">  Insulin was determined using an ELISA assay (CrystalChem Ultrasensitive Mouse Insulin ELISA) from retro-oribital blood drawn from isoflurane-anaesthetized animals.</w:t>
+        <w:t xml:space="preserve">  Insulin was determined using an ELISA assay (</w:t>
+      </w:r>
+      <w:proofErr w:type="spellStart"/>
+      <w:r>
+        <w:t>CrystalChem</w:t>
+      </w:r>
+      <w:proofErr w:type="spellEnd"/>
+      <w:r>
+        <w:t xml:space="preserve"> Ultrasensitive Mouse Insulin ELISA) from retro-</w:t>
+      </w:r>
+      <w:proofErr w:type="spellStart"/>
+      <w:r>
+        <w:t>oribital</w:t>
+      </w:r>
+      <w:proofErr w:type="spellEnd"/>
+      <w:r>
+        <w:t xml:space="preserve"> blood drawn from </w:t>
+      </w:r>
+      <w:proofErr w:type="spellStart"/>
+      <w:r>
+        <w:t>isoflurane</w:t>
+      </w:r>
+      <w:proofErr w:type="spellEnd"/>
+      <w:r>
+        <w:t>-anaesthetized animals.</w:t>
       </w:r>
     </w:p>
     <w:p>
@@ -1071,10 +1421,34 @@
         <w:t xml:space="preserve"> models containing or missing the genotype or diet term.  </w:t>
       </w:r>
       <w:r>
-        <w:t xml:space="preserve">Pairwise comparisons were tested first for normality via a Shapiro-Wilk test, then for equal variance via Levene’s test.  Based on these, appropriate pairwise tests were performed as indicated in the figure legends.  </w:t>
-      </w:r>
-      <w:r>
-        <w:t xml:space="preserve">Corrections for testing of multiple hypotheses were done using the method of Benjamini and Hochberg </w:t>
+        <w:t>Pairwise comparisons were tested first for normality via a Shapiro-</w:t>
+      </w:r>
+      <w:proofErr w:type="spellStart"/>
+      <w:r>
+        <w:t>Wilk</w:t>
+      </w:r>
+      <w:proofErr w:type="spellEnd"/>
+      <w:r>
+        <w:t xml:space="preserve"> test, then for equal variance via </w:t>
+      </w:r>
+      <w:proofErr w:type="spellStart"/>
+      <w:r>
+        <w:t>Levene’s</w:t>
+      </w:r>
+      <w:proofErr w:type="spellEnd"/>
+      <w:r>
+        <w:t xml:space="preserve"> test.  Based on these, appropriate pairwise tests were performed as indicated in the figure legends.  </w:t>
+      </w:r>
+      <w:r>
+        <w:t xml:space="preserve">Corrections for testing of multiple hypotheses were done using the method of </w:t>
+      </w:r>
+      <w:proofErr w:type="spellStart"/>
+      <w:r>
+        <w:t>Benjamini</w:t>
+      </w:r>
+      <w:proofErr w:type="spellEnd"/>
+      <w:r>
+        <w:t xml:space="preserve"> and Hochberg </w:t>
       </w:r>
       <w:r>
         <w:fldChar w:fldCharType="begin" w:fldLock="1"/>
@@ -1193,7 +1567,15 @@
         <w:commentReference w:id="2"/>
       </w:r>
       <w:r>
-        <w:t>of both subcutaneous and epididymal fat pads</w:t>
+        <w:t xml:space="preserve">of both subcutaneous and </w:t>
+      </w:r>
+      <w:proofErr w:type="spellStart"/>
+      <w:r>
+        <w:t>epididymal</w:t>
+      </w:r>
+      <w:proofErr w:type="spellEnd"/>
+      <w:r>
+        <w:t xml:space="preserve"> fat pads</w:t>
       </w:r>
       <w:r>
         <w:t xml:space="preserve"> at the end of the 14 weeks of diet</w:t>
@@ -1244,10 +1626,26 @@
         <w:t xml:space="preserve"> To test whether there was differential insulin sensitivity in HPD fed animals, we performed an insulin tolerance test.  As shown in Supplementary Figure 1B-C, there was no change in the rate at which glucose decreased in response to insulin, but we did observe a more rapid increase</w:t>
       </w:r>
       <w:r>
-        <w:t xml:space="preserve"> back to euglycemia in the HPD fed animals.  We interpret these data to mean that reduced systemic insulin sensitivity does underlie the reduced lipid storage in HPD fed animals.</w:t>
-      </w:r>
-      <w:r>
-        <w:t xml:space="preserve">  The reduced fasting glucose levels, and more rapid return to euglycemia </w:t>
+        <w:t xml:space="preserve"> back to </w:t>
+      </w:r>
+      <w:proofErr w:type="spellStart"/>
+      <w:r>
+        <w:t>euglycemia</w:t>
+      </w:r>
+      <w:proofErr w:type="spellEnd"/>
+      <w:r>
+        <w:t xml:space="preserve"> in the HPD fed animals.  We interpret these data to mean that reduced systemic insulin sensitivity does underlie the reduced lipid storage in HPD fed animals.</w:t>
+      </w:r>
+      <w:r>
+        <w:t xml:space="preserve">  The reduced fasting glucose levels, and more rapid return to </w:t>
+      </w:r>
+      <w:proofErr w:type="spellStart"/>
+      <w:r>
+        <w:t>euglycemia</w:t>
+      </w:r>
+      <w:proofErr w:type="spellEnd"/>
+      <w:r>
+        <w:t xml:space="preserve"> </w:t>
       </w:r>
       <w:r>
         <w:t xml:space="preserve">may underlie more efficient gluconeogenesis, but reduced glycogen levels in HPD fed </w:t>
@@ -1267,875 +1665,1077 @@
         <w:t>.</w:t>
       </w:r>
     </w:p>
+    <w:p>
+      <w:pPr>
+        <w:pStyle w:val="Heading2"/>
+      </w:pPr>
+      <w:r>
+        <w:t>High Protein Diet Feeding Results in mTORC1 Activation</w:t>
+      </w:r>
+    </w:p>
+    <w:p>
+      <w:r>
+        <w:t xml:space="preserve">Since mTORC1 is a major regulator of metabolism and is activated by </w:t>
+      </w:r>
+      <w:commentRangeStart w:id="4"/>
+      <w:r>
+        <w:t>elevated amino acids, we next evaluated whether mTORC1 activity is increased in</w:t>
+      </w:r>
+      <w:r>
+        <w:t xml:space="preserve"> C2C12 </w:t>
+      </w:r>
+      <w:proofErr w:type="spellStart"/>
+      <w:r>
+        <w:t>myotubes</w:t>
+      </w:r>
+      <w:commentRangeEnd w:id="4"/>
+      <w:proofErr w:type="spellEnd"/>
+      <w:r>
+        <w:rPr>
+          <w:rStyle w:val="CommentReference"/>
+        </w:rPr>
+        <w:commentReference w:id="4"/>
+      </w:r>
+      <w:r>
+        <w:t xml:space="preserve">.  </w:t>
+      </w:r>
+      <w:commentRangeStart w:id="5"/>
+      <w:r>
+        <w:t xml:space="preserve">As shown in Figure 2A supplementation of cultured </w:t>
+      </w:r>
+      <w:proofErr w:type="spellStart"/>
+      <w:r>
+        <w:t>myotubes</w:t>
+      </w:r>
+      <w:proofErr w:type="spellEnd"/>
+      <w:r>
+        <w:t xml:space="preserve"> </w:t>
+      </w:r>
+      <w:r>
+        <w:t xml:space="preserve">with protein </w:t>
+      </w:r>
+      <w:r>
+        <w:t xml:space="preserve">results in increased phosphorylation of S6K, in a </w:t>
+      </w:r>
+      <w:proofErr w:type="spellStart"/>
+      <w:r>
+        <w:t>rapamycin</w:t>
+      </w:r>
+      <w:proofErr w:type="spellEnd"/>
+      <w:r>
+        <w:t xml:space="preserve"> sensitive manner</w:t>
+      </w:r>
+      <w:commentRangeEnd w:id="5"/>
+      <w:r>
+        <w:rPr>
+          <w:rStyle w:val="CommentReference"/>
+        </w:rPr>
+        <w:commentReference w:id="5"/>
+      </w:r>
+      <w:r>
+        <w:t xml:space="preserve">.  </w:t>
+      </w:r>
+      <w:r>
+        <w:t>To tes</w:t>
+      </w:r>
+      <w:r>
+        <w:t>t</w:t>
+      </w:r>
+      <w:r>
+        <w:t xml:space="preserve"> this </w:t>
+      </w:r>
+      <w:r>
+        <w:rPr>
+          <w:i/>
+        </w:rPr>
+        <w:t>in vivo</w:t>
+      </w:r>
+      <w:r>
+        <w:t>, we evaluated quadriceps lysates from HPD fed animals</w:t>
+      </w:r>
+      <w:r>
+        <w:t xml:space="preserve"> (Figure 2B)</w:t>
+      </w:r>
+      <w:r>
+        <w:t>.  To</w:t>
+      </w:r>
+      <w:r>
+        <w:t xml:space="preserve"> avoid the confounding effects of acute </w:t>
+      </w:r>
+      <w:r>
+        <w:t>protein feeding</w:t>
+      </w:r>
+      <w:r>
+        <w:t>, animals</w:t>
+      </w:r>
+      <w:r>
+        <w:t xml:space="preserve"> were starved for 16h prior to </w:t>
+      </w:r>
+      <w:r>
+        <w:t>sacrifice.   We blotted lysates from quadriceps for the mTORC1 target S6K and found increased phosphorylation of S6K, indicating increased mTORC1 activity in muscle tissue.</w:t>
+      </w:r>
+      <w:r>
+        <w:t xml:space="preserve"> </w:t>
+      </w:r>
+      <w:r>
+        <w:t xml:space="preserve">We also blotted these lysates for </w:t>
+      </w:r>
+      <w:proofErr w:type="spellStart"/>
+      <w:r>
+        <w:t>Akt</w:t>
+      </w:r>
+      <w:proofErr w:type="spellEnd"/>
+      <w:r>
+        <w:t xml:space="preserve"> signaling and found that the </w:t>
+      </w:r>
+      <w:proofErr w:type="spellStart"/>
+      <w:r>
+        <w:t>pAkt</w:t>
+      </w:r>
+      <w:proofErr w:type="spellEnd"/>
+      <w:r>
+        <w:t>/</w:t>
+      </w:r>
+      <w:proofErr w:type="spellStart"/>
+      <w:r>
+        <w:t>Akt</w:t>
+      </w:r>
+      <w:proofErr w:type="spellEnd"/>
+      <w:r>
+        <w:t xml:space="preserve"> ratio was unchanged.  These data support an </w:t>
+      </w:r>
+      <w:proofErr w:type="spellStart"/>
+      <w:r>
+        <w:t>Akt</w:t>
+      </w:r>
+      <w:proofErr w:type="spellEnd"/>
+      <w:r>
+        <w:t>-independent role of mTORC1 activation by protein feeding.</w:t>
+      </w:r>
+      <w:r>
+        <w:t xml:space="preserve">   Based on </w:t>
+      </w:r>
+      <w:r>
+        <w:t>reduced adiposity</w:t>
+      </w:r>
+      <w:bookmarkStart w:id="6" w:name="_GoBack"/>
+      <w:bookmarkEnd w:id="6"/>
+      <w:r>
+        <w:t xml:space="preserve"> and mTORC1-activating effects of high protein diets, we investigated a mouse model of mTORC1 activation, specifically in muscle tissues.</w:t>
+      </w:r>
+    </w:p>
+    <w:p>
+      <w:pPr>
+        <w:pStyle w:val="Heading2"/>
+      </w:pPr>
+      <w:r>
+        <w:t xml:space="preserve">Muscle Tsc1 Deletion </w:t>
+      </w:r>
+      <w:r>
+        <w:t>Elevates</w:t>
+      </w:r>
+      <w:r>
+        <w:t xml:space="preserve"> Fasting Glycogen and </w:t>
+      </w:r>
+      <w:r>
+        <w:t>Trig</w:t>
+      </w:r>
+      <w:r>
+        <w:t>l</w:t>
+      </w:r>
+      <w:r>
+        <w:t>yceride</w:t>
+      </w:r>
+      <w:r>
+        <w:t xml:space="preserve"> Levels</w:t>
+      </w:r>
+    </w:p>
+    <w:p>
+      <w:r>
+        <w:t xml:space="preserve">To test whether activation of mTORC1 in muscle caused the reduced fat mass observed in the high protein diet fed animals, we generated muscle specific </w:t>
+      </w:r>
+      <w:r>
+        <w:rPr>
+          <w:i/>
+        </w:rPr>
+        <w:t xml:space="preserve">Tsc1 </w:t>
+      </w:r>
+      <w:r>
+        <w:t xml:space="preserve">knockout mice using a </w:t>
+      </w:r>
+      <w:proofErr w:type="spellStart"/>
+      <w:r>
+        <w:t>floxed</w:t>
+      </w:r>
+      <w:proofErr w:type="spellEnd"/>
+      <w:r>
+        <w:t xml:space="preserve"> </w:t>
+      </w:r>
+      <w:r>
+        <w:rPr>
+          <w:i/>
+        </w:rPr>
+        <w:t>Tsc1</w:t>
+      </w:r>
+      <w:r>
+        <w:t xml:space="preserve"> allele </w:t>
+      </w:r>
+      <w:r>
+        <w:fldChar w:fldCharType="begin" w:fldLock="1"/>
+      </w:r>
+      <w:r>
+        <w:instrText>ADDIN CSL_CITATION { "citationItems" : [ { "id" : "ITEM-1", "itemData" : { "ISSN" : "0964-6906", "PMID" : "11875047", "abstract" : "Tuberous sclerosis (TSC) is a autosomal dominant genetic disorder caused by mutations in either TSC1 or TSC2, and characterized by benign hamartoma growth. We developed a murine model of Tsc1 disease by gene targeting. Tsc1 null embryos die at mid-gestation from a failure of liver development. Tsc1 heterozygotes develop kidney cystadenomas and liver hemangiomas at high frequency, but the incidence of kidney tumors is somewhat lower than in Tsc2 heterozygote mice. Liver hemangiomas were more common, more severe and caused higher mortality in female than in male Tsc1 heterozygotes. Tsc1 null embryo fibroblast lines have persistent phosphorylation of the p70S6K (S6K) and its substrate S6, that is sensitive to treatment with rapamycin, indicating constitutive activation of the mTOR-S6K pathway due to loss of the Tsc1 protein, hamartin. Hyperphosphorylation of S6 is also seen in kidney tumors in the heterozygote mice, suggesting that inhibition of this pathway may have benefit in control of TSC hamartomas.", "author" : [ { "dropping-particle" : "", "family" : "Kwiatkowski", "given" : "David J.", "non-dropping-particle" : "", "parse-names" : false, "suffix" : "" }, { "dropping-particle" : "", "family" : "Zhang", "given" : "Hongbing", "non-dropping-particle" : "", "parse-names" : false, "suffix" : "" }, { "dropping-particle" : "", "family" : "Bandura", "given" : "Jennifer L", "non-dropping-particle" : "", "parse-names" : false, "suffix" : "" }, { "dropping-particle" : "", "family" : "Heiberger", "given" : "Kristina M", "non-dropping-particle" : "", "parse-names" : false, "suffix" : "" }, { "dropping-particle" : "", "family" : "Glogauer", "given" : "Michael", "non-dropping-particle" : "", "parse-names" : false, "suffix" : "" }, { "dropping-particle" : "", "family" : "el-Hashemite", "given" : "Nisreen", "non-dropping-particle" : "", "parse-names" : false, "suffix" : "" }, { "dropping-particle" : "", "family" : "Onda", "given" : "Hiroaki", "non-dropping-particle" : "", "parse-names" : false, "suffix" : "" } ], "container-title" : "Human molecular genetics", "id" : "ITEM-1", "issue" : "5", "issued" : { "date-parts" : [ [ "2002", "3", "1" ] ] }, "page" : "525-34", "title" : "A mouse model of TSC1 reveals sex-dependent lethality from liver hemangiomas, and up-regulation of p70S6 kinase activity in Tsc1 null cells.", "type" : "article-journal", "volume" : "11" }, "uris" : [ "http://www.mendeley.com/documents/?uuid=97288937-3732-4db9-b166-026482655ed6" ] } ], "mendeley" : { "formattedCitation" : "[27]", "plainTextFormattedCitation" : "[27]", "previouslyFormattedCitation" : "[26]" }, "properties" : { "noteIndex" : 0 }, "schema" : "https://github.com/citation-style-language/schema/raw/master/csl-citation.json" }</w:instrText>
+      </w:r>
+      <w:r>
+        <w:fldChar w:fldCharType="separate"/>
+      </w:r>
+      <w:r>
+        <w:rPr>
+          <w:noProof/>
+        </w:rPr>
+        <w:t>[27]</w:t>
+      </w:r>
+      <w:r>
+        <w:fldChar w:fldCharType="end"/>
+      </w:r>
+      <w:r>
+        <w:t xml:space="preserve"> and the </w:t>
+      </w:r>
+      <w:proofErr w:type="spellStart"/>
+      <w:r>
+        <w:rPr>
+          <w:i/>
+        </w:rPr>
+        <w:t>Ckmm-Cre</w:t>
+      </w:r>
+      <w:proofErr w:type="spellEnd"/>
+      <w:r>
+        <w:t xml:space="preserve"> transgene (muscle </w:t>
+      </w:r>
+      <w:proofErr w:type="spellStart"/>
+      <w:r>
+        <w:t>creatine</w:t>
+      </w:r>
+      <w:proofErr w:type="spellEnd"/>
+      <w:r>
+        <w:t xml:space="preserve"> kinase; </w:t>
+      </w:r>
+      <w:r>
+        <w:t xml:space="preserve">expressed in both cardiac and skeletal muscle </w:t>
+      </w:r>
+      <w:r>
+        <w:fldChar w:fldCharType="begin" w:fldLock="1"/>
+      </w:r>
+      <w:r>
+        <w:instrText>ADDIN CSL_CITATION { "citationItems" : [ { "id" : "ITEM-1", "itemData" : { "DOI" : "10.1016/S1097-2765(00)80155-0", "ISSN" : "10972765", "author" : [ { "dropping-particle" : "", "family" : "Br\u00fcning", "given" : "Jens C", "non-dropping-particle" : "", "parse-names" : false, "suffix" : "" }, { "dropping-particle" : "", "family" : "Michael", "given" : "M.Dodson", "non-dropping-particle" : "", "parse-names" : false, "suffix" : "" }, { "dropping-particle" : "", "family" : "Winnay", "given" : "Jonathon N", "non-dropping-particle" : "", "parse-names" : false, "suffix" : "" }, { "dropping-particle" : "", "family" : "Hayashi", "given" : "Tatsuya", "non-dropping-particle" : "", "parse-names" : false, "suffix" : "" }, { "dropping-particle" : "", "family" : "H\u00f6rsch", "given" : "Dieter", "non-dropping-particle" : "", "parse-names" : false, "suffix" : "" }, { "dropping-particle" : "", "family" : "Accili", "given" : "Domenico", "non-dropping-particle" : "", "parse-names" : false, "suffix" : "" }, { "dropping-particle" : "", "family" : "Goodyear", "given" : "Laurie J", "non-dropping-particle" : "", "parse-names" : false, "suffix" : "" }, { "dropping-particle" : "", "family" : "Kahn", "given" : "C Ronald", "non-dropping-particle" : "", "parse-names" : false, "suffix" : "" } ], "container-title" : "Molecular Cell", "id" : "ITEM-1", "issue" : "5", "issued" : { "date-parts" : [ [ "1998", "11" ] ] }, "page" : "559-569", "title" : "A Muscle-Specific Insulin Receptor Knockout Exhibits Features of the Metabolic Syndrome of NIDDM without Altering Glucose Tolerance", "type" : "article-journal", "volume" : "2" }, "uris" : [ "http://www.mendeley.com/documents/?uuid=d1ec72b2-106d-4e9a-9ddb-1df6697109ba" ] } ], "mendeley" : { "formattedCitation" : "[28]", "plainTextFormattedCitation" : "[28]", "previouslyFormattedCitation" : "[27]" }, "properties" : { "noteIndex" : 0 }, "schema" : "https://github.com/citation-style-language/schema/raw/master/csl-citation.json" }</w:instrText>
+      </w:r>
+      <w:r>
+        <w:fldChar w:fldCharType="separate"/>
+      </w:r>
+      <w:r>
+        <w:rPr>
+          <w:noProof/>
+        </w:rPr>
+        <w:t>[28]</w:t>
+      </w:r>
+      <w:r>
+        <w:fldChar w:fldCharType="end"/>
+      </w:r>
+      <w:r>
+        <w:t>). As shown in Figure 3A, we observed efficient knockout of TSC1 and TSC2 proteins, corresponding to an increase in mTORC1 activity in quadriceps lysates from these animals.</w:t>
+      </w:r>
+    </w:p>
     <w:p/>
     <w:p>
+      <w:r>
+        <w:t xml:space="preserve">We next evaluated the cell autonomous changes in muscle tissue associated with </w:t>
+      </w:r>
+      <w:r>
+        <w:rPr>
+          <w:i/>
+        </w:rPr>
+        <w:t>Tsc1</w:t>
+      </w:r>
+      <w:r>
+        <w:t xml:space="preserve"> ablation.  We found that both fasting triglycerides and fasting glycogen levels were substantially elevated in </w:t>
+      </w:r>
+      <w:r>
+        <w:rPr>
+          <w:i/>
+        </w:rPr>
+        <w:t>Tsc1</w:t>
+      </w:r>
+      <w:r>
+        <w:t xml:space="preserve"> knockout muscles</w:t>
+      </w:r>
+      <w:r>
+        <w:t xml:space="preserve"> (Figures 3B-C)</w:t>
+      </w:r>
+      <w:r>
+        <w:t xml:space="preserve">.  The increase in fasting glycogen was correlated with increases in both processed SREPB1c protein and PTG protein (Figure 3A).  This is consistent with our previous report of a mTORC1 -&gt; SREBP1c -&gt; PTG pathway that regulates fasting glycogen in the liver </w:t>
+      </w:r>
+      <w:r>
+        <w:rPr>
+          <w:i/>
+        </w:rPr>
+        <w:fldChar w:fldCharType="begin" w:fldLock="1"/>
+      </w:r>
+      <w:r>
+        <w:rPr>
+          <w:i/>
+        </w:rPr>
+        <w:instrText>ADDIN CSL_CITATION { "citationItems" : [ { "id" : "ITEM-1", "itemData" : { "DOI" : "10.2337/db13-1531", "ISSN" : "1939-327X", "PMID" : "24722244", "abstract" : "Glycogen and lipids are major storage forms of energy that are tightly regulated by hormones and metabolic signals. We demonstrate that feeding mice a high-fat diet (HFD) increases hepatic glycogen due to increased expression of the glycogenic scaffolding protein PTG/R5. PTG promoter activity was increased and glycogen levels were augmented in mice and cells after activation of the mechanistic target of rapamycin complex 1 (mTORC1) and its downstream target SREBP1. Deletion of the PTG gene in mice prevented HFD-induced hepatic glycogen accumulation. Of note, PTG deletion also blocked hepatic steatosis in HFD-fed mice and reduced the expression of numerous lipogenic genes. Additionally, PTG deletion reduced fasting glucose and insulin levels in obese mice while improving insulin sensitivity, a result of reduced hepatic glucose output. This metabolic crosstalk was due to decreased mTORC1 and SREBP activity in PTG knockout mice or knockdown cells, suggesting a positive feedback loop in which once accumulated, glycogen stimulates the mTORC1/SREBP1 pathway to shift energy storage to lipogenesis. Together, these data reveal a previously unappreciated broad role for glycogen in the control of energy homeostasis.", "author" : [ { "dropping-particle" : "", "family" : "Lu", "given" : "Binbin", "non-dropping-particle" : "", "parse-names" : false, "suffix" : "" }, { "dropping-particle" : "", "family" : "Bridges", "given" : "Dave", "non-dropping-particle" : "", "parse-names" : false, "suffix" : "" }, { "dropping-particle" : "", "family" : "Yang", "given" : "Yemen", "non-dropping-particle" : "", "parse-names" : false, "suffix" : "" }, { "dropping-particle" : "", "family" : "Fisher", "given" : "Kaleigh", "non-dropping-particle" : "", "parse-names" : false, "suffix" : "" }, { "dropping-particle" : "", "family" : "Cheng", "given" : "Alan", "non-dropping-particle" : "", "parse-names" : false, "suffix" : "" }, { "dropping-particle" : "", "family" : "Chang", "given" : "Louise", "non-dropping-particle" : "", "parse-names" : false, "suffix" : "" }, { "dropping-particle" : "", "family" : "Meng", "given" : "Zhuoxian Zhuo-Xian", "non-dropping-particle" : "", "parse-names" : false, "suffix" : "" }, { "dropping-particle" : "", "family" : "Lin", "given" : "Jiandie D.", "non-dropping-particle" : "", "parse-names" : false, "suffix" : "" }, { "dropping-particle" : "", "family" : "Downes", "given" : "Michael", "non-dropping-particle" : "", "parse-names" : false, "suffix" : "" }, { "dropping-particle" : "", "family" : "Yu", "given" : "Ruth T", "non-dropping-particle" : "", "parse-names" : false, "suffix" : "" }, { "dropping-particle" : "", "family" : "Liddle", "given" : "Christopher", "non-dropping-particle" : "", "parse-names" : false, "suffix" : "" }, { "dropping-particle" : "", "family" : "Evans", "given" : "Ronald M.", "non-dropping-particle" : "", "parse-names" : false, "suffix" : "" }, { "dropping-particle" : "", "family" : "Saltiel", "given" : "Alan\u00a0R.", "non-dropping-particle" : "", "parse-names" : false, "suffix" : "" } ], "container-title" : "Diabetes", "id" : "ITEM-1", "issue" : "9", "issued" : { "date-parts" : [ [ "2014", "9", "10" ] ] }, "page" : "2935-48", "title" : "Metabolic crosstalk: molecular links between glycogen and lipid metabolism in obesity.", "type" : "article-journal", "volume" : "63" }, "uris" : [ "http://www.mendeley.com/documents/?uuid=dd589c4b-b51f-43f2-a8cd-84cfbe3581fb" ] } ], "mendeley" : { "formattedCitation" : "[11]", "plainTextFormattedCitation" : "[11]", "previouslyFormattedCitation" : "[11]" }, "properties" : { "noteIndex" : 0 }, "schema" : "https://github.com/citation-style-language/schema/raw/master/csl-citation.json" }</w:instrText>
+      </w:r>
+      <w:r>
+        <w:rPr>
+          <w:i/>
+        </w:rPr>
+        <w:fldChar w:fldCharType="separate"/>
+      </w:r>
+      <w:r>
+        <w:rPr>
+          <w:noProof/>
+        </w:rPr>
+        <w:t>[11]</w:t>
+      </w:r>
+      <w:r>
+        <w:rPr>
+          <w:i/>
+        </w:rPr>
+        <w:fldChar w:fldCharType="end"/>
+      </w:r>
+      <w:r>
+        <w:t xml:space="preserve">.   </w:t>
+      </w:r>
+      <w:r>
+        <w:t xml:space="preserve">To determine whether this increased muscle glycogen content correlates with improved muscle function in these animals we evaluated both grip strength (Figure 3D) and amount of cycles spent on a running wheel (Figure 3E).  This is consistent with previous reports of reduced muscle strength in </w:t>
+      </w:r>
+      <w:r>
+        <w:rPr>
+          <w:i/>
+        </w:rPr>
+        <w:t xml:space="preserve">Tsc1 </w:t>
+      </w:r>
+      <w:r>
+        <w:t xml:space="preserve">knockout muscles </w:t>
+      </w:r>
+      <w:r>
+        <w:fldChar w:fldCharType="begin" w:fldLock="1"/>
+      </w:r>
+      <w:r>
+        <w:instrText>ADDIN CSL_CITATION { "citationItems" : [ { "id" : "ITEM-1", "itemData" : { "DOI" : "10.1016/j.cmet.2013.03.015", "ISSN" : "15504131", "PMID" : "23602450", "abstract" : "Autophagy is a catabolic process that ensures homeostatic cell clearance and is deregulated in a growing number of myopathological conditions. Although FoxO3 was shown to promote the expression of autophagy-related genes in skeletal muscle, the mechanisms triggering autophagy are unclear. We show that TSC1-deficient mice (TSCmKO), characterized by sustained activation of mTORC1, develop a late-onset myopathy related to impaired autophagy. In young TSCmKO mice, constitutive and starvation-induced autophagy is blocked at the induction steps via mTORC1-mediated inhibition of Ulk1, despite FoxO3 activation. Rapamycin is sufficient to restore autophagy in TSCmKO mice and improves the muscle phenotype of old mutant mice. Inversely, abrogation of mTORC1 signaling by depletion of raptor induces autophagy regardless of FoxO inhibition. Thus, mTORC1 is the dominant regulator of autophagy induction in skeletal muscle and ensures a tight coordination of metabolic pathways. These findings may open interesting avenues for therapeutic strategies directed toward autophagy-related muscle diseases.", "author" : [ { "dropping-particle" : "", "family" : "Castets", "given" : "Perrine", "non-dropping-particle" : "", "parse-names" : false, "suffix" : "" }, { "dropping-particle" : "", "family" : "Lin", "given" : "Shuo", "non-dropping-particle" : "", "parse-names" : false, "suffix" : "" }, { "dropping-particle" : "", "family" : "Rion", "given" : "Nathalie", "non-dropping-particle" : "", "parse-names" : false, "suffix" : "" }, { "dropping-particle" : "", "family" : "Fulvio", "given" : "Sabrina", "non-dropping-particle" : "Di", "parse-names" : false, "suffix" : "" }, { "dropping-particle" : "", "family" : "Romanino", "given" : "Klaas", "non-dropping-particle" : "", "parse-names" : false, "suffix" : "" }, { "dropping-particle" : "", "family" : "Guridi", "given" : "Maitea", "non-dropping-particle" : "", "parse-names" : false, "suffix" : "" }, { "dropping-particle" : "", "family" : "Frank", "given" : "Stephan", "non-dropping-particle" : "", "parse-names" : false, "suffix" : "" }, { "dropping-particle" : "", "family" : "Tintignac", "given" : "Lionel\u00a0A. a", "non-dropping-particle" : "", "parse-names" : false, "suffix" : "" }, { "dropping-particle" : "", "family" : "Sinnreich", "given" : "Michael", "non-dropping-particle" : "", "parse-names" : false, "suffix" : "" }, { "dropping-particle" : "", "family" : "R\u00fcegg", "given" : "Markus\u00a0A. a", "non-dropping-particle" : "", "parse-names" : false, "suffix" : "" }, { "dropping-particle" : "", "family" : "Di\u00a0Fulvio", "given" : "Sabrina", "non-dropping-particle" : "", "parse-names" : false, "suffix" : "" } ], "container-title" : "Cell metabolism", "id" : "ITEM-1", "issue" : "5", "issued" : { "date-parts" : [ [ "2013", "4", "7" ] ] }, "note" : "From Duplicate 1 ( Sustained Activation of mTORC1 in Skeletal Muscle Inhibits Constitutive and Starvation-Induced Autophagy and Causes a Severe, Late-Onset Myopathy - Castets, Perrine; Lin, Shuo; Rion, Nathalie; Di\u00a0Fulvio, Sabrina; Romanino, Klaas; Guridi, Maitea; Frank, Stephan; Tintignac, Lionel\u00a0A.; Sinnreich, Michael; R\u00fcegg, Markus\u00a0A. )", "page" : "731-44", "title" : "Sustained activation of mTORC1 in skeletal muscle inhibits constitutive and starvation-induced autophagy and causes a severe, late-onset myopathy.", "type" : "article-journal", "volume" : "17" }, "uris" : [ "http://www.mendeley.com/documents/?uuid=2f934ad2-30fc-46c1-9b35-a29aa432cdea" ] } ], "mendeley" : { "formattedCitation" : "[29]", "plainTextFormattedCitation" : "[29]", "previouslyFormattedCitation" : "[28]" }, "properties" : { "noteIndex" : 0 }, "schema" : "https://github.com/citation-style-language/schema/raw/master/csl-citation.json" }</w:instrText>
+      </w:r>
+      <w:r>
+        <w:fldChar w:fldCharType="separate"/>
+      </w:r>
+      <w:r>
+        <w:rPr>
+          <w:noProof/>
+        </w:rPr>
+        <w:t>[29]</w:t>
+      </w:r>
+      <w:r>
+        <w:fldChar w:fldCharType="end"/>
+      </w:r>
+      <w:r>
+        <w:t>.</w:t>
+      </w:r>
+      <w:r>
+        <w:t xml:space="preserve">  Our findings support the hypothesis that while short-term contractile function is </w:t>
+      </w:r>
+      <w:proofErr w:type="gramStart"/>
+      <w:r>
+        <w:t>reduced,</w:t>
+      </w:r>
+      <w:proofErr w:type="gramEnd"/>
+      <w:r>
+        <w:t xml:space="preserve"> overall muscle fitness is improved, potentially related to increased nutrient storage in these muscles.</w:t>
+      </w:r>
+    </w:p>
+    <w:p>
       <w:pPr>
         <w:pStyle w:val="Heading2"/>
       </w:pPr>
       <w:r>
-        <w:t>High Protein Diet Feeding Results in mTORC1 Activation</w:t>
-      </w:r>
-    </w:p>
-    <w:p>
-      <w:r>
-        <w:t>Since mTORC1 is a major regulator of metabolism and is activated by elevated amino acids, we next evaluated whether mTORC1 activity is increased in</w:t>
-      </w:r>
-      <w:r>
-        <w:t xml:space="preserve"> C2C12 myotubes.  </w:t>
-      </w:r>
-      <w:commentRangeStart w:id="4"/>
-      <w:r>
-        <w:t xml:space="preserve">As shown in Figure 2A supplementation of cultured myotubes </w:t>
-      </w:r>
-      <w:r>
-        <w:t xml:space="preserve">with protein </w:t>
-      </w:r>
-      <w:r>
-        <w:t>results in increased phosphorylation of S6K, in a rapamycin sensitive manner</w:t>
-      </w:r>
-      <w:commentRangeEnd w:id="4"/>
+        <w:t xml:space="preserve">Deletion of </w:t>
+      </w:r>
+      <w:r>
+        <w:rPr>
+          <w:i/>
+        </w:rPr>
+        <w:t>Tsc1</w:t>
+      </w:r>
+      <w:r>
+        <w:t xml:space="preserve"> in Muscle Results in Reduced Fat Mass</w:t>
+      </w:r>
+      <w:r>
+        <w:t xml:space="preserve"> and Increased Energy Expenditure</w:t>
+      </w:r>
+    </w:p>
+    <w:p>
+      <w:r>
+        <w:t xml:space="preserve">We followed the body weights and composition of the muscle </w:t>
+      </w:r>
+      <w:r>
+        <w:rPr>
+          <w:i/>
+        </w:rPr>
+        <w:t xml:space="preserve">Tsc1 </w:t>
+      </w:r>
+      <w:r>
+        <w:t xml:space="preserve">knockout animals over the course of </w:t>
+      </w:r>
+      <w:commentRangeStart w:id="7"/>
+      <w:r>
+        <w:t xml:space="preserve">XX </w:t>
+      </w:r>
+      <w:commentRangeEnd w:id="7"/>
       <w:r>
         <w:rPr>
           <w:rStyle w:val="CommentReference"/>
         </w:rPr>
-        <w:commentReference w:id="4"/>
-      </w:r>
-      <w:r>
-        <w:t>To tes</w:t>
-      </w:r>
-      <w:r>
-        <w:t>t</w:t>
-      </w:r>
-      <w:r>
-        <w:t xml:space="preserve"> this in vivo, we evaluated quadriceps lysates from HPD fed animals.  To</w:t>
-      </w:r>
-      <w:r>
-        <w:t xml:space="preserve"> avoid the confounding effects of acute </w:t>
-      </w:r>
-      <w:r>
-        <w:t>protein feeding</w:t>
-      </w:r>
-      <w:r>
-        <w:t>, animals</w:t>
-      </w:r>
-      <w:r>
-        <w:t xml:space="preserve"> were starved for 16h prior to </w:t>
-      </w:r>
-      <w:r>
-        <w:t>sacrifice.   We blotted lysates from quadriceps for the mTORC1 target S6K and found increased phosphorylation of S6K, indicating increased mTORC1 activity in muscle tissue.</w:t>
-      </w:r>
-      <w:r>
-        <w:t xml:space="preserve">  This is consistent with previous reports of high </w:t>
-      </w:r>
-      <w:commentRangeStart w:id="5"/>
-      <w:r>
-        <w:t>protein feeding and mTORC1 activity.</w:t>
-      </w:r>
-      <w:commentRangeEnd w:id="5"/>
+        <w:commentReference w:id="7"/>
+      </w:r>
+      <w:r>
+        <w:t>months.</w:t>
+      </w:r>
+      <w:r>
+        <w:t xml:space="preserve">  While we did not observe any reductions in lean mass, we did observe a striking lack of fat mass accumulation as these animals grew in size (Figures 4A-C).</w:t>
+      </w:r>
+      <w:r>
+        <w:t xml:space="preserve">  A previous study using a </w:t>
+      </w:r>
+      <w:r>
+        <w:rPr>
+          <w:i/>
+        </w:rPr>
+        <w:t>HSA-</w:t>
+      </w:r>
+      <w:proofErr w:type="spellStart"/>
+      <w:r>
+        <w:rPr>
+          <w:i/>
+        </w:rPr>
+        <w:t>Cre</w:t>
+      </w:r>
+      <w:proofErr w:type="spellEnd"/>
+      <w:r>
+        <w:t xml:space="preserve"> mediated knockout of </w:t>
+      </w:r>
+      <w:r>
+        <w:rPr>
+          <w:i/>
+        </w:rPr>
+        <w:t xml:space="preserve">Tsc1 </w:t>
+      </w:r>
+      <w:r>
+        <w:t xml:space="preserve">observed reductions in both lean mass and fat mass </w:t>
+      </w:r>
+      <w:r>
+        <w:fldChar w:fldCharType="begin" w:fldLock="1"/>
+      </w:r>
+      <w:r>
+        <w:instrText>ADDIN CSL_CITATION { "citationItems" : [ { "id" : "ITEM-1", "itemData" : { "DOI" : "10.1016/j.cmet.2013.03.015", "ISSN" : "15504131", "PMID" : "23602450", "abstract" : "Autophagy is a catabolic process that ensures homeostatic cell clearance and is deregulated in a growing number of myopathological conditions. Although FoxO3 was shown to promote the expression of autophagy-related genes in skeletal muscle, the mechanisms triggering autophagy are unclear. We show that TSC1-deficient mice (TSCmKO), characterized by sustained activation of mTORC1, develop a late-onset myopathy related to impaired autophagy. In young TSCmKO mice, constitutive and starvation-induced autophagy is blocked at the induction steps via mTORC1-mediated inhibition of Ulk1, despite FoxO3 activation. Rapamycin is sufficient to restore autophagy in TSCmKO mice and improves the muscle phenotype of old mutant mice. Inversely, abrogation of mTORC1 signaling by depletion of raptor induces autophagy regardless of FoxO inhibition. Thus, mTORC1 is the dominant regulator of autophagy induction in skeletal muscle and ensures a tight coordination of metabolic pathways. These findings may open interesting avenues for therapeutic strategies directed toward autophagy-related muscle diseases.", "author" : [ { "dropping-particle" : "", "family" : "Castets", "given" : "Perrine", "non-dropping-particle" : "", "parse-names" : false, "suffix" : "" }, { "dropping-particle" : "", "family" : "Lin", "given" : "Shuo", "non-dropping-particle" : "", "parse-names" : false, "suffix" : "" }, { "dropping-particle" : "", "family" : "Rion", "given" : "Nathalie", "non-dropping-particle" : "", "parse-names" : false, "suffix" : "" }, { "dropping-particle" : "", "family" : "Fulvio", "given" : "Sabrina", "non-dropping-particle" : "Di", "parse-names" : false, "suffix" : "" }, { "dropping-particle" : "", "family" : "Romanino", "given" : "Klaas", "non-dropping-particle" : "", "parse-names" : false, "suffix" : "" }, { "dropping-particle" : "", "family" : "Guridi", "given" : "Maitea", "non-dropping-particle" : "", "parse-names" : false, "suffix" : "" }, { "dropping-particle" : "", "family" : "Frank", "given" : "Stephan", "non-dropping-particle" : "", "parse-names" : false, "suffix" : "" }, { "dropping-particle" : "", "family" : "Tintignac", "given" : "Lionel\u00a0A. a", "non-dropping-particle" : "", "parse-names" : false, "suffix" : "" }, { "dropping-particle" : "", "family" : "Sinnreich", "given" : "Michael", "non-dropping-particle" : "", "parse-names" : false, "suffix" : "" }, { "dropping-particle" : "", "family" : "R\u00fcegg", "given" : "Markus\u00a0A. a", "non-dropping-particle" : "", "parse-names" : false, "suffix" : "" }, { "dropping-particle" : "", "family" : "Di\u00a0Fulvio", "given" : "Sabrina", "non-dropping-particle" : "", "parse-names" : false, "suffix" : "" } ], "container-title" : "Cell metabolism", "id" : "ITEM-1", "issue" : "5", "issued" : { "date-parts" : [ [ "2013", "4", "7" ] ] }, "note" : "From Duplicate 1 ( Sustained Activation of mTORC1 in Skeletal Muscle Inhibits Constitutive and Starvation-Induced Autophagy and Causes a Severe, Late-Onset Myopathy - Castets, Perrine; Lin, Shuo; Rion, Nathalie; Di\u00a0Fulvio, Sabrina; Romanino, Klaas; Guridi, Maitea; Frank, Stephan; Tintignac, Lionel\u00a0A.; Sinnreich, Michael; R\u00fcegg, Markus\u00a0A. )", "page" : "731-44", "title" : "Sustained activation of mTORC1 in skeletal muscle inhibits constitutive and starvation-induced autophagy and causes a severe, late-onset myopathy.", "type" : "article-journal", "volume" : "17" }, "uris" : [ "http://www.mendeley.com/documents/?uuid=2f934ad2-30fc-46c1-9b35-a29aa432cdea" ] } ], "mendeley" : { "formattedCitation" : "[29]", "plainTextFormattedCitation" : "[29]", "previouslyFormattedCitation" : "[28]" }, "properties" : { "noteIndex" : 0 }, "schema" : "https://github.com/citation-style-language/schema/raw/master/csl-citation.json" }</w:instrText>
+      </w:r>
+      <w:r>
+        <w:fldChar w:fldCharType="separate"/>
+      </w:r>
+      <w:r>
+        <w:rPr>
+          <w:noProof/>
+        </w:rPr>
+        <w:t>[29]</w:t>
+      </w:r>
+      <w:r>
+        <w:fldChar w:fldCharType="end"/>
+      </w:r>
+      <w:r>
+        <w:t>.</w:t>
+      </w:r>
+    </w:p>
+    <w:p/>
+    <w:p>
+      <w:r>
+        <w:t xml:space="preserve">To identify the cause of these reductions, we performed </w:t>
+      </w:r>
+      <w:proofErr w:type="spellStart"/>
+      <w:r>
+        <w:t>calorimetry</w:t>
+      </w:r>
+      <w:proofErr w:type="spellEnd"/>
+      <w:r>
+        <w:t xml:space="preserve"> studies on these mice, prior to differences in adiposity (90 days of age).   </w:t>
+      </w:r>
+    </w:p>
+    <w:p>
+      <w:pPr>
+        <w:pStyle w:val="Heading2"/>
+      </w:pPr>
+      <w:r>
+        <w:t>Activation of mTORC1 in Muscle Does Not Result in Insulin Resistance</w:t>
+      </w:r>
+    </w:p>
+    <w:p/>
+    <w:p>
+      <w:pPr>
+        <w:pStyle w:val="Heading2"/>
+      </w:pPr>
+      <w:r>
+        <w:t xml:space="preserve">Ablation of Muscle Tsc1 Results in Increased Expression of </w:t>
+      </w:r>
+      <w:r>
+        <w:t xml:space="preserve">Oxidative Fiber Type and </w:t>
+      </w:r>
+      <w:r>
+        <w:t>Fatty Acid Uptake Genes</w:t>
+      </w:r>
+    </w:p>
+    <w:p>
+      <w:pPr>
+        <w:pStyle w:val="Heading2"/>
+      </w:pPr>
+    </w:p>
+    <w:p>
+      <w:pPr>
+        <w:pStyle w:val="Heading1"/>
+      </w:pPr>
+      <w:r>
+        <w:t>Discussion</w:t>
+      </w:r>
+    </w:p>
+    <w:p/>
+    <w:p>
+      <w:r>
+        <w:t xml:space="preserve">We report here that activation of mTORC1 in muscle tissue results in </w:t>
+      </w:r>
+      <w:r>
+        <w:t xml:space="preserve">the </w:t>
+      </w:r>
+      <w:r>
+        <w:t xml:space="preserve">accumulation of glycogen and triglycerides, </w:t>
+      </w:r>
+      <w:r>
+        <w:t xml:space="preserve">with a shift towards </w:t>
+      </w:r>
+      <w:r>
+        <w:t xml:space="preserve">more oxidative muscle fiber types.  This, coupled with no detectable decrease in </w:t>
+      </w:r>
+      <w:r>
+        <w:rPr>
+          <w:i/>
+        </w:rPr>
+        <w:t>in vivo</w:t>
+      </w:r>
+      <w:r>
+        <w:t xml:space="preserve"> insulin sensitivity is </w:t>
+      </w:r>
+      <w:r>
+        <w:t>reminiscent</w:t>
+      </w:r>
+      <w:r>
+        <w:t xml:space="preserve"> of the “athlete’s paradox”, in which muscles of endurance trained athletes are </w:t>
+      </w:r>
+      <w:r>
+        <w:t xml:space="preserve">insulin </w:t>
+      </w:r>
+      <w:proofErr w:type="spellStart"/>
+      <w:r>
+        <w:t>normosensitive</w:t>
+      </w:r>
+      <w:proofErr w:type="spellEnd"/>
+      <w:r>
+        <w:t xml:space="preserve">, in spite of increased nutrient deposition </w:t>
+      </w:r>
+      <w:r>
+        <w:fldChar w:fldCharType="begin" w:fldLock="1"/>
+      </w:r>
+      <w:r>
+        <w:instrText>ADDIN CSL_CITATION { "citationItems" : [ { "id" : "ITEM-1", "itemData" : { "DOI" : "10.1210/jc.86.12.5755", "ISBN" : "0021-972X (Print)", "ISSN" : "0021972X", "PMID" : "11739435", "abstract" : "We examined the hypothesis that an excess accumulation of intramuscular lipid (IMCL) is associated with insulin resistance and that this may be mediated by the oxidative capacity of muscle. Nine sedentary lean (L) and 11 obese (O) subjects, 8 obese subjects with type 2 diabetes mellitus (D), and 9 lean, exercise-trained (T) subjects volunteered for this study. Insulin sensitivity (M) determined during a hyperinsulinemic (40 mU x m(-2)min(-1)) euglycemic clamp was greater (P &lt; 0.01) in L and T, compared with O and D (9.45 +/- 0.59 and 10.26 +/- 0.78 vs. 5.51 +/- 0.61 and 1.15 +/- 0.83 mg x min(-1)kg fat free mass(-1), respectively). IMCL in percutaneous vastus lateralis biopsy specimens by quantitative image analysis of Oil Red O staining was approximately 2-fold higher in D than in L (3.04 +/- 0.39 vs. 1.40 +/- 0.28% area as lipid; P &lt; 0.01). IMCL was also higher in T (2.36 +/- 0.37), compared with L (P &lt; 0.01). The oxidative capacity of muscle determined with succinate dehydrogenase staining of muscle fibers was higher in T, compared with L, O, and D (50.0 +/- 4.4, 36.1 +/- 4.4, 29.7 +/- 3.8, and 33.4 +/- 4.7 optical density units, respectively; P &lt; 0.01). IMCL was negatively associated with M (r = -0.57, P &lt; 0.05) when endurance-trained subjects were excluded from the analysis, and this association was independent of body mass index. However, the relationship between IMCL and M was not significant when trained individuals were included. There was a positive association between the oxidative capacity and M among nondiabetics (r = 0.37, P &lt; 0.05). In summary, skeletal muscle of trained endurance athletes is markedly insulin sensitive and has a high oxidative capacity, despite having an elevated lipid content. In conclusion, the capacity for lipid oxidation may be an important mediator of the association between excess muscle lipid accumulation and insulin resistance.", "author" : [ { "dropping-particle" : "", "family" : "Goodpaster", "given" : "Bret H.", "non-dropping-particle" : "", "parse-names" : false, "suffix" : "" }, { "dropping-particle" : "", "family" : "He", "given" : "J.", "non-dropping-particle" : "", "parse-names" : false, "suffix" : "" }, { "dropping-particle" : "", "family" : "Watkins", "given" : "S.", "non-dropping-particle" : "", "parse-names" : false, "suffix" : "" }, { "dropping-particle" : "", "family" : "Kelley", "given" : "D. E.", "non-dropping-particle" : "", "parse-names" : false, "suffix" : "" } ], "container-title" : "Journal of Clinical Endocrinology and Metabolism", "id" : "ITEM-1", "issue" : "12", "issued" : { "date-parts" : [ [ "2001" ] ] }, "page" : "5755-5761", "title" : "Skeletal muscle lipid content and insulin resistance: Evidence for a paradox in endurance-trained athletes", "type" : "article-journal", "volume" : "86" }, "uris" : [ "http://www.mendeley.com/documents/?uuid=b1980167-93ed-4e05-b012-9a008a5bf202" ] }, { "id" : "ITEM-2", "itemData" : { "DOI" : "10.2337/db10-1221", "ISBN" : "1939-327X (Electronic)\\n0012-1797 (Linking)", "ISSN" : "00121797", "PMID" : "21873552", "abstract" : "OBJECTIVE: Chronic exercise and obesity both increase intramyocellular triglycerides (IMTGs) despite having opposing effects on insulin sensitivity. We hypothesized that chronically exercise-trained muscle would be characterized by lower skeletal muscle diacylglycerols (DAGs) and ceramides despite higher IMTGs and would account for its higher insulin sensitivity. We also hypothesized that the expression of key skeletal muscle proteins involved in lipid droplet hydrolysis, DAG formation, and fatty-acid partitioning and oxidation would be associated with the lipotoxic phenotype.\\n\\nRESEARCH DESIGN AND METHODS: A total of 14 normal-weight, endurance-trained athletes (NWA group) and 7 normal-weight sedentary (NWS group) and 21 obese sedentary (OBS group) volunteers were studied. Insulin sensitivity was assessed by glucose clamps. IMTGs, DAGs, ceramides, and protein expression were measured in muscle biopsies.\\n\\nRESULTS: DAG content in the NWA group was approximately twofold higher than in the OBS group and ~50% higher than in the NWS group, corresponding to higher insulin sensitivity. While certain DAG moieties clearly were associated with better insulin sensitivity, other species were not. Ceramide content was higher in insulin-resistant obese muscle. The expression of OXPAT/perilipin-5, adipose triglyceride lipase, and stearoyl-CoA desaturase protein was higher in the NWA group, corresponding to a higher mitochondrial content, proportion of type 1 myocytes, IMTGs, DAGs, and insulin sensitivity.\\n\\nCONCLUSIONS: Total myocellular DAGs were markedly higher in highly trained athletes, corresponding with higher insulin sensitivity, and suggest a more complex role for DAGs in insulin action. Our data also provide additional evidence in humans linking ceramides to insulin resistance. Finally, this study provides novel evidence supporting a role for specific skeletal muscle proteins involved in intramyocellular lipids, mitochondrial oxidative capacity, and insulin resistance.", "author" : [ { "dropping-particle" : "", "family" : "Amati", "given" : "Francesca", "non-dropping-particle" : "", "parse-names" : false, "suffix" : "" }, { "dropping-particle" : "", "family" : "Dub\u00e9", "given" : "John J.", "non-dropping-particle" : "", "parse-names" : false, "suffix" : "" }, { "dropping-particle" : "", "family" : "Alvarez-Carnero", "given" : "Elvis", "non-dropping-particle" : "", "parse-names" : false, "suffix" : "" }, { "dropping-particle" : "", "family" : "Edreira", "given" : "Martin M.", "non-dropping-particle" : "", "parse-names" : false, "suffix" : "" }, { "dropping-particle" : "", "family" : "Chomentowski", "given" : "Peter", "non-dropping-particle" : "", "parse-names" : false, "suffix" : "" }, { "dropping-particle" : "", "family" : "Coen", "given" : "Paul M.", "non-dropping-particle" : "", "parse-names" : false, "suffix" : "" }, { "dropping-particle" : "", "family" : "Switzer", "given" : "Galen E.", "non-dropping-particle" : "", "parse-names" : false, "suffix" : "" }, { "dropping-particle" : "", "family" : "Bickel", "given" : "Perry E.", "non-dropping-particle" : "", "parse-names" : false, "suffix" : "" }, { "dropping-particle" : "", "family" : "Stefanovic-Racic", "given" : "Maja", "non-dropping-particle" : "", "parse-names" : false, "suffix" : "" }, { "dropping-particle" : "", "family" : "Toledo", "given" : "Frederico G S", "non-dropping-particle" : "", "parse-names" : false, "suffix" : "" }, { "dropping-particle" : "", "family" : "Goodpaster", "given" : "Bret H.", "non-dropping-particle" : "", "parse-names" : false, "suffix" : "" } ], "container-title" : "Diabetes", "id" : "ITEM-2", "issue" : "10", "issued" : { "date-parts" : [ [ "2011" ] ] }, "page" : "2588-2597", "title" : "Skeletal muscle triglycerides, diacylglycerols, and ceramides in insulin resistance: Another paradox in endurance-trained athletes?", "type" : "article-journal", "volume" : "60" }, "uris" : [ "http://www.mendeley.com/documents/?uuid=6dce7865-c7f1-41b9-aed7-2645a196f0ac" ] } ], "mendeley" : { "formattedCitation" : "[30, 31]", "plainTextFormattedCitation" : "[30, 31]", "previouslyFormattedCitation" : "[29, 30]" }, "properties" : { "noteIndex" : 0 }, "schema" : "https://github.com/citation-style-language/schema/raw/master/csl-citation.json" }</w:instrText>
+      </w:r>
+      <w:r>
+        <w:fldChar w:fldCharType="separate"/>
+      </w:r>
+      <w:r>
+        <w:rPr>
+          <w:noProof/>
+        </w:rPr>
+        <w:t>[30, 31]</w:t>
+      </w:r>
+      <w:r>
+        <w:fldChar w:fldCharType="end"/>
+      </w:r>
+      <w:r>
+        <w:t>.</w:t>
+      </w:r>
+      <w:r>
+        <w:t xml:space="preserve">  These findings are concordant with a role of mTORC1 in this process, as </w:t>
+      </w:r>
+      <w:r>
+        <w:t xml:space="preserve">this kinase is also activated during resistance exercise and muscle growth </w:t>
+      </w:r>
+      <w:r>
+        <w:fldChar w:fldCharType="begin" w:fldLock="1"/>
+      </w:r>
+      <w:r>
+        <w:instrText>ADDIN CSL_CITATION { "citationItems" : [ { "id" : "ITEM-1", "itemData" : { "DOI" : "10.1152/japplphysiol.00941.2010", "ISSN" : "1522-1601", "PMID" : "21071597", "abstract" : "For over 10 years, we have known that the activation of the mammalian target of rapamycin complex 1 (mTORC1) has correlated with the increase in skeletal muscle size and strength that occurs following resistance exercise. Initial cell culture and rodent models of muscle growth demonstrated that the activation of mTORC1 is common to hypertrophy induced by growth factors and increased loading. The further observation that high loads increased the local production of growth factors led to the paradigm that resistance exercise stimulates the autocrine production of factors that act on membrane receptors to activate mTORC1, and this results in skeletal muscle hypertrophy. Over the last few years, there has been a paradigm shift. From both human and rodent studies, it has become clear that the phenotypic and molecular responses to resistance exercise occur in a growth factor-independent manner. Although the mechanism of load-induced mTORC1 activation remains to be determined, it is clear that it does not require classical growth factor signaling.", "author" : [ { "dropping-particle" : "", "family" : "Philp", "given" : "Andrew", "non-dropping-particle" : "", "parse-names" : false, "suffix" : "" }, { "dropping-particle" : "", "family" : "Hamilton", "given" : "D Lee", "non-dropping-particle" : "", "parse-names" : false, "suffix" : "" }, { "dropping-particle" : "", "family" : "Baar", "given" : "Keith", "non-dropping-particle" : "", "parse-names" : false, "suffix" : "" } ], "container-title" : "Journal of applied physiology (Bethesda, Md. : 1985)", "id" : "ITEM-1", "issue" : "2", "issued" : { "date-parts" : [ [ "2011", "2" ] ] }, "page" : "561-8", "title" : "Signals mediating skeletal muscle remodeling by resistance exercise: PI3-kinase independent activation of mTORC1.", "type" : "article-journal", "volume" : "110" }, "uris" : [ "http://www.mendeley.com/documents/?uuid=38bbee31-9217-4a9d-9282-2100582cb529" ] }, { "id" : "ITEM-2", "itemData" : { "DOI" : "10.1152/ajpendo.00674.2013", "ISSN" : "1522-1555", "PMID" : "24961241", "abstract" : "The goal of the current work was to profile positive (mTORC1 activation, autocrine/paracrine growth factors) and negative [AMPK, unfolded protein response (UPR)] pathways that might regulate overload-induced mTORC1 activation with the hypothesis that a number of negative regulators of mTORC1 will be engaged during a supra-physiological model of hypertrophy. To achieve this, mTORC1-IRS1/2 signaling, BiP/CHOP/IRE1\u03b1, and AMPK activation were determined in rat plantaris muscle following synergist ablation (SA). SA resulted in significant increases in muscle mass of ~4% per day throughout the 21 days of the experiment. The expression of the insulin-like growth factors were high throughout the 21d of overload. However, IGF signaling was limited since IRS1 and 2 were undetectable in the overloaded muscle from day 3 to day 9. The decreases in IRS1/2 protein were paralleled by increases in GRB10(Ser501/503) and S6K1(Thr389) phosphorylation, two mTORC1 targets that can destabilize IRS proteins. PKB(Ser473) phosphorylation was higher from 3-6 days and this was associated with increased TSC2(Thr939) phosphorylation. The phosphorylation of TSC2(Thr1345) (an AMPK site) was also elevated whereas phosphorylation at the other PKB site, Thr(1462), was unchanged at 6d. In agreement with the phosphorylation of Thr(1345), synergist ablation led to activation of \u03b11-AMPK during the initial growth phase, lasting the first 9 days before returning to baseline by day 12. The UPR markers CHOP and BiP were elevated over the first 12 days following ablation, whereas IRE1\u03b1 levels decreased. These data suggest that during supra-physiological muscle loading, at least three potential molecular brakes engage to down-regulate mTORC1.", "author" : [ { "dropping-particle" : "", "family" : "Hamilton", "given" : "D Lee", "non-dropping-particle" : "", "parse-names" : false, "suffix" : "" }, { "dropping-particle" : "", "family" : "Philp", "given" : "Andrew", "non-dropping-particle" : "", "parse-names" : false, "suffix" : "" }, { "dropping-particle" : "", "family" : "MacKenzie", "given" : "Matthew G", "non-dropping-particle" : "", "parse-names" : false, "suffix" : "" }, { "dropping-particle" : "", "family" : "Patton", "given" : "Amy", "non-dropping-particle" : "", "parse-names" : false, "suffix" : "" }, { "dropping-particle" : "", "family" : "Towler", "given" : "Mhari C", "non-dropping-particle" : "", "parse-names" : false, "suffix" : "" }, { "dropping-particle" : "", "family" : "Gallagher", "given" : "Iain J", "non-dropping-particle" : "", "parse-names" : false, "suffix" : "" }, { "dropping-particle" : "", "family" : "Bodine", "given" : "Sue C", "non-dropping-particle" : "", "parse-names" : false, "suffix" : "" }, { "dropping-particle" : "", "family" : "Baar", "given" : "Keith", "non-dropping-particle" : "", "parse-names" : false, "suffix" : "" } ], "container-title" : "American journal of physiology. Endocrinology and metabolism", "id" : "ITEM-2", "issued" : { "date-parts" : [ [ "2014", "6", "24" ] ] }, "title" : "Molecular brakes regulating mTORC1 activation in skeletal muscle following synergist ablation.", "type" : "article-journal" }, "uris" : [ "http://www.mendeley.com/documents/?uuid=cc60a3ca-e167-4845-92df-814ac7388ca3" ] } ], "mendeley" : { "formattedCitation" : "[32, 33]", "plainTextFormattedCitation" : "[32, 33]", "previouslyFormattedCitation" : "[31, 32]" }, "properties" : { "noteIndex" : 0 }, "schema" : "https://github.com/citation-style-language/schema/raw/master/csl-citation.json" }</w:instrText>
+      </w:r>
+      <w:r>
+        <w:fldChar w:fldCharType="separate"/>
+      </w:r>
+      <w:r>
+        <w:rPr>
+          <w:noProof/>
+        </w:rPr>
+        <w:t>[32, 33]</w:t>
+      </w:r>
+      <w:r>
+        <w:fldChar w:fldCharType="end"/>
+      </w:r>
+      <w:r>
+        <w:t>.</w:t>
+      </w:r>
+    </w:p>
+    <w:p/>
+    <w:p>
+      <w:r>
+        <w:t xml:space="preserve">Clinical studies have shown that energy expenditure can rapidly increase in response to overfeeding </w:t>
+      </w:r>
+      <w:r>
+        <w:fldChar w:fldCharType="begin" w:fldLock="1"/>
+      </w:r>
+      <w:r>
+        <w:instrText>ADDIN CSL_CITATION { "citationItems" : [ { "id" : "ITEM-1", "itemData" : { "DOI" : "10.1056/NEJM199503093321001", "ISSN" : "0028-4793", "PMID" : "7632212", "abstract" : "BACKGROUND: No current treatment for obesity reliably sustains weight loss, perhaps because compensatory metabolic processes resist the maintenance of the altered body weight. We examined the effects of experimental perturbations of body weight on energy expenditure to determine whether they lead to metabolic changes and whether obese subjects and those who have never been obese respond similarly. METHODS: We repeatedly measured 24-hour total energy expenditure, resting and nonresting energy expenditure, and the thermic effect of feeding in 18 obese subjects and 23 subjects who had never been obese. The subjects were studied at their usual body weight and after losing 10 to 20 percent of their body weight by underfeeding or gaining 10 percent by overfeeding. RESULTS: Maintenance of a body weight at a level 10 percent or more below the initial weight was associated with a mean (+/- SD) reduction in total energy expenditure of 6 +/- 3 kcal per kilogram of fat-free mass per day in the subjects who had never been obese (P &lt; 0.001) and 8 +/- 5 kcal per kilogram per day in the obese subjects (P &lt; 0.001). Resting energy expenditure and nonresting energy expenditure each decreased 3 to 4 kcal per kilogram of fat-free mass per day in both groups of subjects. Maintenance of body weight at a level 10 percent above the usual weight was associated with an increase in total energy expenditure of 9 +/- 7 kcal per kilogram of fat-free mass per day in the subjects who had never been obese (P &lt; 0.001) and 8 +/- 4 kcal per kilogram per day in the obese subjects (P &lt; 0.001). The thermic effect of feeding and nonresting energy expenditure increased by approximately 1 to 2 and 8 to 9 kcal per kilogram of fat-free mass per day, respectively, after weight gain. These changes in energy expenditure were not related to the degree of adiposity or the sex of the subjects. CONCLUSIONS: Maintenance of a reduced or elevated body weight is associated with compensatory changes in energy expenditure, which oppose the maintenance of a body weight that is different from the usual weight. These compensatory changes may account for the poor long-term efficacy of treatments for obesity.", "author" : [ { "dropping-particle" : "", "family" : "Leibel", "given" : "Rudolph L.", "non-dropping-particle" : "", "parse-names" : false, "suffix" : "" }, { "dropping-particle" : "", "family" : "Rosenbaum", "given" : "M", "non-dropping-particle" : "", "parse-names" : false, "suffix" : "" }, { "dropping-particle" : "", "family" : "Hirsch", "given" : "Jules", "non-dropping-particle" : "", "parse-names" : false, "suffix" : "" } ], "container-title" : "The New England journal of medicine", "id" : "ITEM-1", "issue" : "10", "issued" : { "date-parts" : [ [ "1995", "3", "9" ] ] }, "page" : "621-8", "title" : "Changes in energy expenditure resulting from altered body weight.", "type" : "article-journal", "volume" : "332" }, "uris" : [ "http://www.mendeley.com/documents/?uuid=8488746e-581f-4e06-b28c-2cc0eff18bed" ] }, { "id" : "ITEM-2", "itemData" : { "ISBN" : "0002-9165 (Print)", "ISSN" : "00029165", "PMID" : "3165600", "abstract" : "The metabolic balance method was performed on three men to investigate the fate of large excesses of carbohydrate. Glycogen stores, which were first depleted by diet (3 d, 8.35 +/- 0.27 MJ [1994 +/- 65 kcal] decreasing to 5.70 +/- 1.03 MJ [1361 +/- 247 kcal], 15% protein, 75% fat, 10% carbohydrate) and exercise, were repleted during 7 d carbohydrate overfeeding (11% protein, 3% fat, and 86% carbohydrate) providing 15.25 +/- 1.10 MJ (3642 +/- 263 kcal) on the first day, increasing progressively to 20.64 +/- 1.30 MJ (4930 +/- 311 kcal) on the last day of overfeeding. Glycogen depletion was again accomplished with 2 d of carbohydrate restriction (2.52 MJ/d [602 kcal/d], 85% protein, and 15% fat). Glycogen storage capacity in man is approximately 15 g/kg body weight and can accommodate a gain of approximately 500 g before net lipid synthesis contributes to increasing body fat mass. When the glycogen stores are saturated, massive intakes of carbohydrate are disposed of by high carbohydrate-oxidation rates and substantial de novo lipid synthesis (150 g lipid/d using approximately 475 g CHO/d) without postabsorptive hyperglycemia.", "author" : [ { "dropping-particle" : "", "family" : "Acheson", "given" : "K. J.", "non-dropping-particle" : "", "parse-names" : false, "suffix" : "" }, { "dropping-particle" : "", "family" : "Schutz", "given" : "Yves", "non-dropping-particle" : "", "parse-names" : false, "suffix" : "" }, { "dropping-particle" : "", "family" : "Bessard", "given" : "T.", "non-dropping-particle" : "", "parse-names" : false, "suffix" : "" }, { "dropping-particle" : "", "family" : "Anantharaman", "given" : "K.", "non-dropping-particle" : "", "parse-names" : false, "suffix" : "" }, { "dropping-particle" : "", "family" : "Flatt", "given" : "J. P.", "non-dropping-particle" : "", "parse-names" : false, "suffix" : "" }, { "dropping-particle" : "", "family" : "Jequier", "given" : "E.", "non-dropping-particle" : "", "parse-names" : false, "suffix" : "" } ], "container-title" : "American Journal of Clinical Nutrition", "id" : "ITEM-2", "issue" : "2", "issued" : { "date-parts" : [ [ "1988" ] ] }, "page" : "240-247", "title" : "Glycoprotein storage capacity and de novo lipogenesis during massive carbohydrate overfeeding in man", "type" : "article-magazine", "volume" : "48" }, "uris" : [ "http://www.mendeley.com/documents/?uuid=98474bea-ec84-459e-ab98-737e0eab7279" ] } ], "mendeley" : { "formattedCitation" : "[3, 34]", "plainTextFormattedCitation" : "[3, 34]", "previouslyFormattedCitation" : "[3, 33]" }, "properties" : { "noteIndex" : 0 }, "schema" : "https://github.com/citation-style-language/schema/raw/master/csl-citation.json" }</w:instrText>
+      </w:r>
+      <w:r>
+        <w:fldChar w:fldCharType="separate"/>
+      </w:r>
+      <w:r>
+        <w:rPr>
+          <w:noProof/>
+        </w:rPr>
+        <w:t>[3, 34]</w:t>
+      </w:r>
+      <w:r>
+        <w:fldChar w:fldCharType="end"/>
+      </w:r>
+      <w:r>
+        <w:t xml:space="preserve">, consistent with the observation that obese individuals have higher energy expenditure than lean subjects </w:t>
+      </w:r>
+      <w:r>
+        <w:fldChar w:fldCharType="begin" w:fldLock="1"/>
+      </w:r>
+      <w:r>
+        <w:instrText>ADDIN CSL_CITATION { "citationItems" : [ { "id" : "ITEM-1", "itemData" : { "ISBN" : "0002-9165 (Print)\\r0002-9165 (Linking)", "ISSN" : "00029165", "PMID" : "6801963", "abstract" : "Twenty-four-hour energy expenditure (24-EE), resting metabolic rate (RMR) and body composition were determined in 30 subjects from three groups; control (103 +/- 2% ideal body weight, n = 10), moderately obese (129 +/- 1% ideal body weight, n = 6), and obese (170 +/- 5% ideal body weight, n = 14) individuals. Twenty-four EE was measured in a comfortable airtight respiration chamber. When expressed as absolute values, both RMR and 24-EE were significantly increased in obese subjects when compared to normal weight subjects. The RMR was 7592 +/- 351 kJ/day in the obese, 6652 +/- 242 kJ/day in the moderately obese, and 6118 +/- 405 kJ/day in the controls. Mean 24-EE values were 10043 +/- 363, 9599 +/- 277, and 8439 +/- 432 kJ/day in the obese, moderately obese, and controls, respectively. The larger energy expenditure in the obese over 24 h was mainly due to a greater VO2 during the daylight hours. However, 92% of the larger 24-EE in the obese, compared to the control group, was accounted for by the higher RMR and only 8% by other factors such as the increased cost of moving the extra weight of the obese. The higher RMR and 24-EE in the obese was best related to the increased fat free mass.", "author" : [ { "dropping-particle" : "", "family" : "Ravussin", "given" : "Eric", "non-dropping-particle" : "", "parse-names" : false, "suffix" : "" }, { "dropping-particle" : "", "family" : "Burnand", "given" : "B.", "non-dropping-particle" : "", "parse-names" : false, "suffix" : "" }, { "dropping-particle" : "", "family" : "Schutz", "given" : "Y.", "non-dropping-particle" : "", "parse-names" : false, "suffix" : "" }, { "dropping-particle" : "", "family" : "Jequier", "given" : "E.", "non-dropping-particle" : "", "parse-names" : false, "suffix" : "" } ], "container-title" : "American Journal of Clinical Nutrition", "id" : "ITEM-1", "issue" : "3", "issued" : { "date-parts" : [ [ "1982" ] ] }, "page" : "566-573", "title" : "Twenty-four-hour energy expenditure and resting metabolic rate in obese, moderately obese, and control subjects", "type" : "article-journal", "volume" : "35" }, "uris" : [ "http://www.mendeley.com/documents/?uuid=ee8c03d6-e8b0-41da-a8bb-835276f2f40b" ] }, { "id" : "ITEM-2", "itemData" : { "DOI" : "10.1056/NEJM199503093321001", "ISSN" : "0028-4793", "PMID" : "7632212", "abstract" : "BACKGROUND: No current treatment for obesity reliably sustains weight loss, perhaps because compensatory metabolic processes resist the maintenance of the altered body weight. We examined the effects of experimental perturbations of body weight on energy expenditure to determine whether they lead to metabolic changes and whether obese subjects and those who have never been obese respond similarly. METHODS: We repeatedly measured 24-hour total energy expenditure, resting and nonresting energy expenditure, and the thermic effect of feeding in 18 obese subjects and 23 subjects who had never been obese. The subjects were studied at their usual body weight and after losing 10 to 20 percent of their body weight by underfeeding or gaining 10 percent by overfeeding. RESULTS: Maintenance of a body weight at a level 10 percent or more below the initial weight was associated with a mean (+/- SD) reduction in total energy expenditure of 6 +/- 3 kcal per kilogram of fat-free mass per day in the subjects who had never been obese (P &lt; 0.001) and 8 +/- 5 kcal per kilogram per day in the obese subjects (P &lt; 0.001). Resting energy expenditure and nonresting energy expenditure each decreased 3 to 4 kcal per kilogram of fat-free mass per day in both groups of subjects. Maintenance of body weight at a level 10 percent above the usual weight was associated with an increase in total energy expenditure of 9 +/- 7 kcal per kilogram of fat-free mass per day in the subjects who had never been obese (P &lt; 0.001) and 8 +/- 4 kcal per kilogram per day in the obese subjects (P &lt; 0.001). The thermic effect of feeding and nonresting energy expenditure increased by approximately 1 to 2 and 8 to 9 kcal per kilogram of fat-free mass per day, respectively, after weight gain. These changes in energy expenditure were not related to the degree of adiposity or the sex of the subjects. CONCLUSIONS: Maintenance of a reduced or elevated body weight is associated with compensatory changes in energy expenditure, which oppose the maintenance of a body weight that is different from the usual weight. These compensatory changes may account for the poor long-term efficacy of treatments for obesity.", "author" : [ { "dropping-particle" : "", "family" : "Leibel", "given" : "Rudolph L.", "non-dropping-particle" : "", "parse-names" : false, "suffix" : "" }, { "dropping-particle" : "", "family" : "Rosenbaum", "given" : "M", "non-dropping-particle" : "", "parse-names" : false, "suffix" : "" }, { "dropping-particle" : "", "family" : "Hirsch", "given" : "Jules", "non-dropping-particle" : "", "parse-names" : false, "suffix" : "" } ], "container-title" : "The New England journal of medicine", "id" : "ITEM-2", "issue" : "10", "issued" : { "date-parts" : [ [ "1995", "3", "9" ] ] }, "page" : "621-8", "title" : "Changes in energy expenditure resulting from altered body weight.", "type" : "article-journal", "volume" : "332" }, "uris" : [ "http://www.mendeley.com/documents/?uuid=8488746e-581f-4e06-b28c-2cc0eff18bed" ] }, { "id" : "ITEM-3", "itemData" : { "DOI" : "10.1172/JCI112749", "ISSN" : "0021-9738", "PMID" : "3782471", "abstract" : "Daily human energy requirements calculated from separate components of energy expenditure are inaccurate and usually in poor agreement with measured energy intakes. Measurement of energy expenditure over periods of 24 h or longer is needed to determine more accurately rates of daily energy expenditure in humans. We provide a detailed description of a human respiratory chamber and methods used to determine rates of energy expenditure over 24-h periods in 177 subjects. The results show that: fat-free mass (FFM) as estimated by densitometry is the best available determinant of 24-h energy expenditures (24EE) and explains 81% of the variance observed between individuals (24EE [kcal/d] = 597 + 26.5 FFM); 24EE in an individual is very reproducible (coefficient of variation = 2.4%); and even when adjusted for differences in FFM, there is still considerable interperson variability of the daily energy expenditure. A large portion of the variability of 24EE among individuals, independent of differences in body size, was due to variability in the degree of spontaneous physical activity, i.e., \"fidgeting,\" which accounted for 100-800 kcal/d in these subjects.", "author" : [ { "dropping-particle" : "", "family" : "Ravussin", "given" : "Eric", "non-dropping-particle" : "", "parse-names" : false, "suffix" : "" }, { "dropping-particle" : "", "family" : "Lillioja", "given" : "Stephen", "non-dropping-particle" : "", "parse-names" : false, "suffix" : "" }, { "dropping-particle" : "", "family" : "Anderson", "given" : "Thomas E", "non-dropping-particle" : "", "parse-names" : false, "suffix" : "" }, { "dropping-particle" : "", "family" : "Christin", "given" : "Laurent", "non-dropping-particle" : "", "parse-names" : false, "suffix" : "" }, { "dropping-particle" : "", "family" : "Bogardus", "given" : "Clifton", "non-dropping-particle" : "", "parse-names" : false, "suffix" : "" } ], "container-title" : "The Journal of clinical investigation", "id" : "ITEM-3", "issue" : "6", "issued" : { "date-parts" : [ [ "1986", "12" ] ] }, "page" : "1568-78", "title" : "Determinants of 24-hour energy expenditure in man. Methods and results using a respiratory chamber.", "type" : "article-journal", "volume" : "78" }, "uris" : [ "http://www.mendeley.com/documents/?uuid=641dd9c0-1811-4bc3-a10d-96962d61c3b6" ] }, { "id" : "ITEM-4", "itemData" : { "DOI" : "10.1038/ijo.2012.172", "ISSN" : "1476-5497", "PMID" : "23090575", "abstract" : "Objective:To investigate energy expenditure in lean and obese individuals, focusing particularly on physical activity and severely obese individuals.Design:Total daily energy expenditure (TDEE) was assessed using doubly labeled water, resting metabolic rate (RMR) by indirect calorimetry, activity energy expenditure (AEE) by difference and time spent in physical activity by multisensor activity monitors.Subjects:In all, 177 lean, Class I and severely obese individuals (age 31-56 years, body mass index 20-64\u2009kg\u2009m(-2)) were analyzed.Results:All components of energy expenditure were elevated in obese individuals. For example, TDEE was 2404\u00b195\u2009kcal per day in lean and 3244\u00b148\u2009kcal per day in Class III obese individuals. After appropriate adjustment, RMR was similar in all groups. Analysis of AEE by body weight and obesity class indicated a lower AEE in obese individuals. Confirming lower physical activity, obese individuals spent less time engaged in moderate-to-vigorous physical activity (2.7\u00b11.3, 1.8\u00b10.6, 2.0\u00b11.4 and 1.2\u00b11.0\u2009h per day in lean, Class I, Class II and Class III individuals) and more time in sedentary behaviors.Conclusions:There was no indication of metabolic efficiency in even the severely obese, as adjusted RMR was similar across all groups. The higher AEE observed in the obese is consistent with a higher cost of activities due to higher body weight. However, the magnitude of the higher AEE (20-25% higher in obese individuals) is lower than expected (weight approximately 100% higher in Class III individuals). Confirming a lower volume of physical activity in the obese, the total time spent in moderate-to-vigorous physical activity and average daily metabolic equivalent of task level were lower with increasing obesity. These findings demonstrate that high body weight in obese individuals leads to a high TDEE and AEE, which masks the fact that they are less physically active, which can be influenced by duration or intensity of activity, than in lean individuals.", "author" : [ { "dropping-particle" : "", "family" : "Delany", "given" : "J P", "non-dropping-particle" : "", "parse-names" : false, "suffix" : "" }, { "dropping-particle" : "", "family" : "Kelley", "given" : "D E", "non-dropping-particle" : "", "parse-names" : false, "suffix" : "" }, { "dropping-particle" : "", "family" : "Hames", "given" : "K C", "non-dropping-particle" : "", "parse-names" : false, "suffix" : "" }, { "dropping-particle" : "", "family" : "Jakicic", "given" : "J M", "non-dropping-particle" : "", "parse-names" : false, "suffix" : "" }, { "dropping-particle" : "", "family" : "Goodpaster", "given" : "Bret H.", "non-dropping-particle" : "", "parse-names" : false, "suffix" : "" } ], "container-title" : "International journal of obesity (2005)", "id" : "ITEM-4", "issue" : "7", "issued" : { "date-parts" : [ [ "2013", "7" ] ] }, "page" : "1006-11", "publisher" : "Nature Publishing Group", "title" : "High energy expenditure masks low physical activity in obesity.", "type" : "article-journal", "volume" : "37" }, "uris" : [ "http://www.mendeley.com/documents/?uuid=25dc4189-1ae6-4028-9e42-a035fb79ec21" ] } ], "mendeley" : { "formattedCitation" : "[3, 35\u201337]", "plainTextFormattedCitation" : "[3, 35\u201337]", "previouslyFormattedCitation" : "[3, 34\u201336]" }, "properties" : { "noteIndex" : 0 }, "schema" : "https://github.com/citation-style-language/schema/raw/master/csl-citation.json" }</w:instrText>
+      </w:r>
+      <w:r>
+        <w:fldChar w:fldCharType="separate"/>
+      </w:r>
+      <w:r>
+        <w:rPr>
+          <w:noProof/>
+        </w:rPr>
+        <w:t>[3, 35–37]</w:t>
+      </w:r>
+      <w:r>
+        <w:fldChar w:fldCharType="end"/>
+      </w:r>
+      <w:r>
+        <w:t xml:space="preserve">.  Similarly, weight loss results in a rapid reduction in energy expenditure </w:t>
+      </w:r>
+      <w:r>
+        <w:fldChar w:fldCharType="begin" w:fldLock="1"/>
+      </w:r>
+      <w:r>
+        <w:instrText>ADDIN CSL_CITATION { "citationItems" : [ { "id" : "ITEM-1", "itemData" : { "DOI" : "10.1016/0026-0495(84)90130-6", "ISSN" : "00260495", "author" : [ { "dropping-particle" : "", "family" : "Leibel", "given" : "Rudolph L.", "non-dropping-particle" : "", "parse-names" : false, "suffix" : "" }, { "dropping-particle" : "", "family" : "Hirsch", "given" : "Jules", "non-dropping-particle" : "", "parse-names" : false, "suffix" : "" } ], "container-title" : "Metabolism", "id" : "ITEM-1", "issue" : "2", "issued" : { "date-parts" : [ [ "1984", "2" ] ] }, "page" : "164-170", "title" : "Diminished energy requirements in reduced-obese patients", "type" : "article-journal", "volume" : "33" }, "uris" : [ "http://www.mendeley.com/documents/?uuid=f33a96b3-ae1e-4c10-be76-ffc5aedded1f" ] }, { "id" : "ITEM-2", "itemData" : { "DOI" : "10.1056/NEJM199503093321001", "ISSN" : "0028-4793", "PMID" : "7632212", "abstract" : "BACKGROUND: No current treatment for obesity reliably sustains weight loss, perhaps because compensatory metabolic processes resist the maintenance of the altered body weight. We examined the effects of experimental perturbations of body weight on energy expenditure to determine whether they lead to metabolic changes and whether obese subjects and those who have never been obese respond similarly. METHODS: We repeatedly measured 24-hour total energy expenditure, resting and nonresting energy expenditure, and the thermic effect of feeding in 18 obese subjects and 23 subjects who had never been obese. The subjects were studied at their usual body weight and after losing 10 to 20 percent of their body weight by underfeeding or gaining 10 percent by overfeeding. RESULTS: Maintenance of a body weight at a level 10 percent or more below the initial weight was associated with a mean (+/- SD) reduction in total energy expenditure of 6 +/- 3 kcal per kilogram of fat-free mass per day in the subjects who had never been obese (P &lt; 0.001) and 8 +/- 5 kcal per kilogram per day in the obese subjects (P &lt; 0.001). Resting energy expenditure and nonresting energy expenditure each decreased 3 to 4 kcal per kilogram of fat-free mass per day in both groups of subjects. Maintenance of body weight at a level 10 percent above the usual weight was associated with an increase in total energy expenditure of 9 +/- 7 kcal per kilogram of fat-free mass per day in the subjects who had never been obese (P &lt; 0.001) and 8 +/- 4 kcal per kilogram per day in the obese subjects (P &lt; 0.001). The thermic effect of feeding and nonresting energy expenditure increased by approximately 1 to 2 and 8 to 9 kcal per kilogram of fat-free mass per day, respectively, after weight gain. These changes in energy expenditure were not related to the degree of adiposity or the sex of the subjects. CONCLUSIONS: Maintenance of a reduced or elevated body weight is associated with compensatory changes in energy expenditure, which oppose the maintenance of a body weight that is different from the usual weight. These compensatory changes may account for the poor long-term efficacy of treatments for obesity.", "author" : [ { "dropping-particle" : "", "family" : "Leibel", "given" : "Rudolph L.", "non-dropping-particle" : "", "parse-names" : false, "suffix" : "" }, { "dropping-particle" : "", "family" : "Rosenbaum", "given" : "M", "non-dropping-particle" : "", "parse-names" : false, "suffix" : "" }, { "dropping-particle" : "", "family" : "Hirsch", "given" : "Jules", "non-dropping-particle" : "", "parse-names" : false, "suffix" : "" } ], "container-title" : "The New England journal of medicine", "id" : "ITEM-2", "issue" : "10", "issued" : { "date-parts" : [ [ "1995", "3", "9" ] ] }, "page" : "621-8", "title" : "Changes in energy expenditure resulting from altered body weight.", "type" : "article-journal", "volume" : "332" }, "uris" : [ "http://www.mendeley.com/documents/?uuid=8488746e-581f-4e06-b28c-2cc0eff18bed" ] }, { "id" : "ITEM-3", "itemData" : { "DOI" : "10.1001/jama.2012.6607", "ISBN" : "0098-7484", "ISSN" : "1538-3598", "PMID" : "22735432", "abstract" : "CONTEXT: Reduced energy expenditure following weight loss is thought to contribute to weight gain. However, the effect of dietary composition on energy expenditure during weight-loss maintenance has not been studied.\\n\\nOBJECTIVE: To examine the effects of 3 diets differing widely in macronutrient composition and glycemic load on energy expenditure following weight loss.\\n\\nDESIGN, SETTING, AND PARTICIPANTS: A controlled 3-way crossover design involving 21 overweight and obese young adults conducted at Children's Hospital Boston and Brigham and Women's Hospital, Boston, Massachusetts, between June 16, 2006, and June 21, 2010, with recruitment by newspaper advertisements and postings.\\n\\nINTERVENTION: After achieving 10% to 15% weight loss while consuming a run-in diet, participants consumed an isocaloric low-fat diet (60% of energy from carbohydrate, 20% from fat, 20% from protein; high glycemic load), low-glycemic index diet (40% from carbohydrate, 40% from fat, and 20% from protein; moderate glycemic load), and very low-carbohydrate diet (10% from carbohydrate, 60% from fat, and 30% from protein; low glycemic load) in random order, each for 4 weeks.\\n\\nMAIN OUTCOME MEASURES: Primary outcome was resting energy expenditure (REE), with secondary outcomes of total energy expenditure (TEE), hormone levels, and metabolic syndrome components.\\n\\nRESULTS: Compared with the pre-weight-loss baseline, the decrease in REE was greatest with the low-fat diet (mean [95% CI], -205 [-265 to -144] kcal/d), intermediate with the low-glycemic index diet (-166 [-227 to -106] kcal/d), and least with the very low-carbohydrate diet (-138 [-198 to -77] kcal/d; overall P = .03; P for trend by glycemic load = .009). The decrease in TEE showed a similar pattern (mean [95% CI], -423 [-606 to -239] kcal/d; -297 [-479 to -115] kcal/d; and -97 [-281 to 86] kcal/d, respectively; overall P = .003; P for trend by glycemic load &lt; .001). Hormone levels and metabolic syndrome components also varied during weight maintenance by diet (leptin, P &lt; .001; 24-hour urinary cortisol, P = .005; indexes of peripheral [P = .02] and hepatic [P = .03] insulin sensitivity; high-density lipoprotein [HDL] cholesterol, P &lt; .001; non-HDL cholesterol, P &lt; .001; triglycerides, P &lt; .001; plasminogen activator inhibitor 1, P for trend = .04; and C-reactive protein, P for trend = .05), but no consistent favorable pattern emerged.\\n\\nCONCLUSION: Among overweight and obese young adults compared with pre-weight-lo\u2026", "author" : [ { "dropping-particle" : "", "family" : "Ebbeling", "given" : "Cara B", "non-dropping-particle" : "", "parse-names" : false, "suffix" : "" }, { "dropping-particle" : "", "family" : "Swain", "given" : "Janis F", "non-dropping-particle" : "", "parse-names" : false, "suffix" : "" }, { "dropping-particle" : "", "family" : "Feldman", "given" : "Henry a", "non-dropping-particle" : "", "parse-names" : false, "suffix" : "" }, { "dropping-particle" : "", "family" : "Wong", "given" : "William W", "non-dropping-particle" : "", "parse-names" : false, "suffix" : "" }, { "dropping-particle" : "", "family" : "Hachey", "given" : "David L", "non-dropping-particle" : "", "parse-names" : false, "suffix" : "" }, { "dropping-particle" : "", "family" : "Garcia-Lago", "given" : "Erica", "non-dropping-particle" : "", "parse-names" : false, "suffix" : "" }, { "dropping-particle" : "", "family" : "Ludwig", "given" : "David S", "non-dropping-particle" : "", "parse-names" : false, "suffix" : "" } ], "container-title" : "JAMA : the journal of the American Medical Association", "id" : "ITEM-3", "issue" : "24", "issued" : { "date-parts" : [ [ "2012" ] ] }, "page" : "2627-34", "title" : "Effects of dietary composition on energy expenditure during weight-loss maintenance.", "type" : "article-journal", "volume" : "307" }, "uris" : [ "http://www.mendeley.com/documents/?uuid=014c9f0f-319f-44d3-a7a5-0c0cb50e06d5" ] } ], "mendeley" : { "formattedCitation" : "[3, 2, 6]", "plainTextFormattedCitation" : "[3, 2, 6]", "previouslyFormattedCitation" : "[3, 2, 6]" }, "properties" : { "noteIndex" : 0 }, "schema" : "https://github.com/citation-style-language/schema/raw/master/csl-citation.json" }</w:instrText>
+      </w:r>
+      <w:r>
+        <w:fldChar w:fldCharType="separate"/>
+      </w:r>
+      <w:r>
+        <w:rPr>
+          <w:noProof/>
+        </w:rPr>
+        <w:t>[3, 2, 6]</w:t>
+      </w:r>
+      <w:r>
+        <w:fldChar w:fldCharType="end"/>
+      </w:r>
+      <w:r>
+        <w:t>.  This compensation, when combined with increased feelings of hunger after weight loss</w:t>
+      </w:r>
+      <w:r>
+        <w:t xml:space="preserve"> </w:t>
+      </w:r>
+      <w:r>
+        <w:fldChar w:fldCharType="begin" w:fldLock="1"/>
+      </w:r>
+      <w:r>
+        <w:instrText>ADDIN CSL_CITATION { "citationItems" : [ { "id" : "ITEM-1", "itemData" : { "DOI" : "10.1056/NEJMoa1105816", "ISSN" : "0028-4793", "author" : [ { "dropping-particle" : "", "family" : "Sumithran", "given" : "Priya", "non-dropping-particle" : "", "parse-names" : false, "suffix" : "" }, { "dropping-particle" : "", "family" : "Prendergast", "given" : "Luke A.", "non-dropping-particle" : "", "parse-names" : false, "suffix" : "" }, { "dropping-particle" : "", "family" : "Delbridge", "given" : "Elizabeth", "non-dropping-particle" : "", "parse-names" : false, "suffix" : "" }, { "dropping-particle" : "", "family" : "Purcell", "given" : "Katrina", "non-dropping-particle" : "", "parse-names" : false, "suffix" : "" }, { "dropping-particle" : "", "family" : "Shulkes", "given" : "Arthur", "non-dropping-particle" : "", "parse-names" : false, "suffix" : "" }, { "dropping-particle" : "", "family" : "Kriketos", "given" : "Adamandia", "non-dropping-particle" : "", "parse-names" : false, "suffix" : "" }, { "dropping-particle" : "", "family" : "Proietto", "given" : "Joseph", "non-dropping-particle" : "", "parse-names" : false, "suffix" : "" } ], "container-title" : "New England Journal of Medicine", "id" : "ITEM-1", "issue" : "17", "issued" : { "date-parts" : [ [ "2011", "10", "27" ] ] }, "page" : "1597-1604", "title" : "Long-Term Persistence of Hormonal Adaptations to Weight Loss", "type" : "article-journal", "volume" : "365" }, "uris" : [ "http://www.mendeley.com/documents/?uuid=433b28ac-96c9-4a3b-ad76-6030ac16d906" ] } ], "mendeley" : { "formattedCitation" : "[4]", "plainTextFormattedCitation" : "[4]", "previouslyFormattedCitation" : "[4]" }, "properties" : { "noteIndex" : 0 }, "schema" : "https://github.com/citation-style-language/schema/raw/master/csl-citation.json" }</w:instrText>
+      </w:r>
+      <w:r>
+        <w:fldChar w:fldCharType="separate"/>
+      </w:r>
+      <w:r>
+        <w:rPr>
+          <w:noProof/>
+        </w:rPr>
+        <w:t>[4]</w:t>
+      </w:r>
+      <w:r>
+        <w:fldChar w:fldCharType="end"/>
+      </w:r>
+      <w:r>
+        <w:t xml:space="preserve">, </w:t>
+      </w:r>
+      <w:r>
+        <w:t xml:space="preserve">contributes to body weight set point maintenance and make successful, long term weight loss very difficult.  Recent studies have shown that low carbohydrate (or high protein) diets are more successful in maintaining weight reductions </w:t>
+      </w:r>
+      <w:r>
+        <w:fldChar w:fldCharType="begin" w:fldLock="1"/>
+      </w:r>
+      <w:r>
+        <w:instrText>ADDIN CSL_CITATION { "citationItems" : [ { "id" : "ITEM-1", "itemData" : { "DOI" : "10.1056/NEJMoa022207", "ISBN" : "1533-4406 (Electronic)\\r0028-4793 (Linking)", "ISSN" : "0028-4793", "PMID" : "12761365", "abstract" : "BACKGROUND: Despite the popularity of the low-carbohydrate, high-protein, high-fat (Atkins) diet, no randomized, controlled trials have evaluated its efficacy. METHODS: We conducted a one-year, multicenter, controlled trial involving 63 obese men and women who were randomly assigned to either a low-carbohydrate, high-protein, high-fat diet or a low-calorie, high-carbohydrate, low-fat (conventional) diet. Professional contact was minimal to replicate the approach used by most dieters. RESULTS: Subjects on the low-carbohydrate diet had lost more weight than subjects on the conventional diet at 3 months (mean [+/-SD], -6.8+/-5.0 vs. -2.7+/-3.7 percent of body weight; P=0.001) and 6 months (-7.0+/-6.5 vs. -3.2+/-5.6 percent of body weight, P=0.02), but the difference at 12 months was not significant (-4.4+/-6.7 vs. -2.5+/-6.3 percent of body weight, P=0.26). After three months, no significant differences were found between the groups in total or low-density lipoprotein cholesterol concentrations. The increase in high-density lipoprotein cholesterol concentrations and the decrease in triglyceride concentrations were greater among subjects on the low-carbohydrate diet than among those on the conventional diet throughout most of the study. Both diets significantly decreased diastolic blood pressure and the insulin response to an oral glucose load. CONCLUSIONS: The low-carbohydrate diet produced a greater weight loss (absolute difference, approximately 4 percent) than did the conventional diet for the first six months, but the differences were not significant at one year. The low-carbohydrate diet was associated with a greater improvement in some risk factors for coronary heart disease. Adherence was poor and attrition was high in both groups. Longer and larger studies are required to determine the long-term safety and efficacy of low-carbohydrate, high-protein, high-fat diets.", "author" : [ { "dropping-particle" : "", "family" : "Foster", "given" : "Gary D", "non-dropping-particle" : "", "parse-names" : false, "suffix" : "" }, { "dropping-particle" : "", "family" : "Wyatt", "given" : "Holly R", "non-dropping-particle" : "", "parse-names" : false, "suffix" : "" }, { "dropping-particle" : "", "family" : "Hill", "given" : "James O", "non-dropping-particle" : "", "parse-names" : false, "suffix" : "" }, { "dropping-particle" : "", "family" : "McGuckin", "given" : "Brian G", "non-dropping-particle" : "", "parse-names" : false, "suffix" : "" }, { "dropping-particle" : "", "family" : "Brill", "given" : "Carrie", "non-dropping-particle" : "", "parse-names" : false, "suffix" : "" }, { "dropping-particle" : "", "family" : "Mohammed", "given" : "B Selma", "non-dropping-particle" : "", "parse-names" : false, "suffix" : "" }, { "dropping-particle" : "", "family" : "Szapary", "given" : "Philippe O", "non-dropping-particle" : "", "parse-names" : false, "suffix" : "" }, { "dropping-particle" : "", "family" : "Rader", "given" : "Daniel J", "non-dropping-particle" : "", "parse-names" : false, "suffix" : "" }, { "dropping-particle" : "", "family" : "Edman", "given" : "Joel S", "non-dropping-particle" : "", "parse-names" : false, "suffix" : "" }, { "dropping-particle" : "", "family" : "Klein", "given" : "Samuel", "non-dropping-particle" : "", "parse-names" : false, "suffix" : "" } ], "container-title" : "The New England journal of medicine", "id" : "ITEM-1", "issue" : "21", "issued" : { "date-parts" : [ [ "2003" ] ] }, "page" : "2082-2090", "title" : "A randomized trial of a low-carbohydrate diet for obesity.", "type" : "article-journal", "volume" : "348" }, "uris" : [ "http://www.mendeley.com/documents/?uuid=36787ca6-256a-4642-b104-eb3a963ef19f" ] } ], "mendeley" : { "formattedCitation" : "[38]", "plainTextFormattedCitation" : "[38]", "previouslyFormattedCitation" : "[37]" }, "properties" : { "noteIndex" : 0 }, "schema" : "https://github.com/citation-style-language/schema/raw/master/csl-citation.json" }</w:instrText>
+      </w:r>
+      <w:r>
+        <w:fldChar w:fldCharType="separate"/>
+      </w:r>
+      <w:r>
+        <w:rPr>
+          <w:noProof/>
+        </w:rPr>
+        <w:t>[38]</w:t>
+      </w:r>
+      <w:r>
+        <w:fldChar w:fldCharType="end"/>
+      </w:r>
+      <w:r>
+        <w:t xml:space="preserve">, and that these diets also result in smaller reductions in energy expenditure </w:t>
+      </w:r>
+      <w:r>
+        <w:fldChar w:fldCharType="begin" w:fldLock="1"/>
+      </w:r>
+      <w:r>
+        <w:instrText>ADDIN CSL_CITATION { "citationItems" : [ { "id" : "ITEM-1", "itemData" : { "DOI" : "10.1001/jama.2012.6607", "ISBN" : "0098-7484", "ISSN" : "1538-3598", "PMID" : "22735432", "abstract" : "CONTEXT: Reduced energy expenditure following weight loss is thought to contribute to weight gain. However, the effect of dietary composition on energy expenditure during weight-loss maintenance has not been studied.\\n\\nOBJECTIVE: To examine the effects of 3 diets differing widely in macronutrient composition and glycemic load on energy expenditure following weight loss.\\n\\nDESIGN, SETTING, AND PARTICIPANTS: A controlled 3-way crossover design involving 21 overweight and obese young adults conducted at Children's Hospital Boston and Brigham and Women's Hospital, Boston, Massachusetts, between June 16, 2006, and June 21, 2010, with recruitment by newspaper advertisements and postings.\\n\\nINTERVENTION: After achieving 10% to 15% weight loss while consuming a run-in diet, participants consumed an isocaloric low-fat diet (60% of energy from carbohydrate, 20% from fat, 20% from protein; high glycemic load), low-glycemic index diet (40% from carbohydrate, 40% from fat, and 20% from protein; moderate glycemic load), and very low-carbohydrate diet (10% from carbohydrate, 60% from fat, and 30% from protein; low glycemic load) in random order, each for 4 weeks.\\n\\nMAIN OUTCOME MEASURES: Primary outcome was resting energy expenditure (REE), with secondary outcomes of total energy expenditure (TEE), hormone levels, and metabolic syndrome components.\\n\\nRESULTS: Compared with the pre-weight-loss baseline, the decrease in REE was greatest with the low-fat diet (mean [95% CI], -205 [-265 to -144] kcal/d), intermediate with the low-glycemic index diet (-166 [-227 to -106] kcal/d), and least with the very low-carbohydrate diet (-138 [-198 to -77] kcal/d; overall P = .03; P for trend by glycemic load = .009). The decrease in TEE showed a similar pattern (mean [95% CI], -423 [-606 to -239] kcal/d; -297 [-479 to -115] kcal/d; and -97 [-281 to 86] kcal/d, respectively; overall P = .003; P for trend by glycemic load &lt; .001). Hormone levels and metabolic syndrome components also varied during weight maintenance by diet (leptin, P &lt; .001; 24-hour urinary cortisol, P = .005; indexes of peripheral [P = .02] and hepatic [P = .03] insulin sensitivity; high-density lipoprotein [HDL] cholesterol, P &lt; .001; non-HDL cholesterol, P &lt; .001; triglycerides, P &lt; .001; plasminogen activator inhibitor 1, P for trend = .04; and C-reactive protein, P for trend = .05), but no consistent favorable pattern emerged.\\n\\nCONCLUSION: Among overweight and obese young adults compared with pre-weight-lo\u2026", "author" : [ { "dropping-particle" : "", "family" : "Ebbeling", "given" : "Cara B", "non-dropping-particle" : "", "parse-names" : false, "suffix" : "" }, { "dropping-particle" : "", "family" : "Swain", "given" : "Janis F", "non-dropping-particle" : "", "parse-names" : false, "suffix" : "" }, { "dropping-particle" : "", "family" : "Feldman", "given" : "Henry a", "non-dropping-particle" : "", "parse-names" : false, "suffix" : "" }, { "dropping-particle" : "", "family" : "Wong", "given" : "William W", "non-dropping-particle" : "", "parse-names" : false, "suffix" : "" }, { "dropping-particle" : "", "family" : "Hachey", "given" : "David L", "non-dropping-particle" : "", "parse-names" : false, "suffix" : "" }, { "dropping-particle" : "", "family" : "Garcia-Lago", "given" : "Erica", "non-dropping-particle" : "", "parse-names" : false, "suffix" : "" }, { "dropping-particle" : "", "family" : "Ludwig", "given" : "David S", "non-dropping-particle" : "", "parse-names" : false, "suffix" : "" } ], "container-title" : "JAMA : the journal of the American Medical Association", "id" : "ITEM-1", "issue" : "24", "issued" : { "date-parts" : [ [ "2012" ] ] }, "page" : "2627-34", "title" : "Effects of dietary composition on energy expenditure during weight-loss maintenance.", "type" : "article-journal", "volume" : "307" }, "uris" : [ "http://www.mendeley.com/documents/?uuid=014c9f0f-319f-44d3-a7a5-0c0cb50e06d5" ] } ], "mendeley" : { "formattedCitation" : "[6]", "plainTextFormattedCitation" : "[6]", "previouslyFormattedCitation" : "[6]" }, "properties" : { "noteIndex" : 0 }, "schema" : "https://github.com/citation-style-language/schema/raw/master/csl-citation.json" }</w:instrText>
+      </w:r>
+      <w:r>
+        <w:fldChar w:fldCharType="separate"/>
+      </w:r>
+      <w:r>
+        <w:rPr>
+          <w:noProof/>
+        </w:rPr>
+        <w:t>[6]</w:t>
+      </w:r>
+      <w:r>
+        <w:fldChar w:fldCharType="end"/>
+      </w:r>
+      <w:r>
+        <w:t xml:space="preserve">.  Similarly, overfeeding studies have shown that energy expenditure is even more increased when the diets are high in protein, but the mechanisms underlying these diet composition have not been clearly defined </w:t>
+      </w:r>
+      <w:r>
+        <w:fldChar w:fldCharType="begin" w:fldLock="1"/>
+      </w:r>
+      <w:r>
+        <w:instrText>ADDIN CSL_CITATION { "citationItems" : [ { "id" : "ITEM-1", "itemData" : { "DOI" : "10.1001/jama.2011.1918", "ISSN" : "1538-3598", "PMID" : "22215165", "abstract" : "CONTEXT: The role of diet composition in response to overeating and energy dissipation in humans is unclear. OBJECTIVE: To evaluate the effects of overconsumption of low, normal, and high protein diets on weight gain, energy expenditure, and body composition. DESIGN, SETTING, AND PARTICIPANTS: A single-blind, randomized controlled trial of 25 US healthy, weight-stable male and female volunteers, aged 18 to 35 years with a body mass index between 19 and 30. The first participant was admitted to the inpatient metabolic unit in June 2005 and the last in October 2007. INTERVENTION: After consuming a weight-stabilizing diet for 13 to 25 days, participants were randomized to diets containing 5% of energy from protein (low protein), 15% (normal protein), or 25% (high protein), which they were overfed during the last 8 weeks of their 10- to 12-week stay in the inpatient metabolic unit. Compared with energy intake during the weight stabilization period, the protein diets provided approximately 40% more energy intake, which corresponds to 954 kcal/d (95% CI, 884-1022 kcal/d). MAIN OUTCOME MEASURES: Body composition was measured by dual-energy x-ray absorptiometry biweekly, resting energy expenditure was measured weekly by ventilated hood, and total energy expenditure by doubly labeled water prior to the overeating and weight stabilization periods and at weeks 7 to 8. RESULTS: Overeating produced significantly less weight gain in the low protein diet group (3.16 kg; 95% CI, 1.88-4.44 kg) compared with the normal protein diet group (6.05 kg; 95% CI, 4.84-7.26 kg) or the high protein diet group (6.51 kg; 95% CI, 5.23-7.79 kg) (P = .002). Body fat increased similarly in all 3 protein diet groups and represented 50% to more than 90% of the excess stored calories. Resting energy expenditure, total energy expenditure, and body protein did not increase during overfeeding with the low protein diet. In contrast, resting energy expenditure (normal protein diet: 160 kcal/d [95% CI, 102-218 kcal/d]; high protein diet: 227 kcal/d [95% CI, 165-289 kcal/d]) and body protein (lean body mass) (normal protein diet: 2.87 kg [95% CI, 2.11-3.62 kg]; high protein diet: 3.18 kg [95% CI, 2.37-3.98 kg]) increased significantly with the normal and high protein diets. CONCLUSIONS: Among persons living in a controlled setting, calories alone account for the increase in fat; protein affected energy expenditure and storage of lean body mass, but not body fat storage. TRIAL REGISTRATION: clinic\u2026", "author" : [ { "dropping-particle" : "", "family" : "Bray", "given" : "George A", "non-dropping-particle" : "", "parse-names" : false, "suffix" : "" }, { "dropping-particle" : "", "family" : "Smith", "given" : "Steven R", "non-dropping-particle" : "", "parse-names" : false, "suffix" : "" }, { "dropping-particle" : "", "family" : "Jonge", "given" : "Lilian", "non-dropping-particle" : "de", "parse-names" : false, "suffix" : "" }, { "dropping-particle" : "", "family" : "Xie", "given" : "Hui", "non-dropping-particle" : "", "parse-names" : false, "suffix" : "" }, { "dropping-particle" : "", "family" : "Rood", "given" : "Jennifer", "non-dropping-particle" : "", "parse-names" : false, "suffix" : "" }, { "dropping-particle" : "", "family" : "Martin", "given" : "Corby K", "non-dropping-particle" : "", "parse-names" : false, "suffix" : "" }, { "dropping-particle" : "", "family" : "Most", "given" : "Marlene", "non-dropping-particle" : "", "parse-names" : false, "suffix" : "" }, { "dropping-particle" : "", "family" : "Brock", "given" : "Courtney", "non-dropping-particle" : "", "parse-names" : false, "suffix" : "" }, { "dropping-particle" : "", "family" : "Mancuso", "given" : "Susan", "non-dropping-particle" : "", "parse-names" : false, "suffix" : "" }, { "dropping-particle" : "", "family" : "Redman", "given" : "Leanne M", "non-dropping-particle" : "", "parse-names" : false, "suffix" : "" } ], "container-title" : "JAMA : the journal of the American Medical Association", "id" : "ITEM-1", "issue" : "1", "issued" : { "date-parts" : [ [ "2012", "1", "4" ] ] }, "page" : "47-55", "publisher" : "Am Med Assoc", "title" : "Effect of dietary protein content on weight gain, energy expenditure, and body composition during overeating: a randomized controlled trial.", "type" : "article-journal", "volume" : "307" }, "uris" : [ "http://www.mendeley.com/documents/?uuid=4241f66f-dad6-4153-9bb2-976b923b7358" ] }, { "id" : "ITEM-2", "itemData" : { "DOI" : "10.3945/ajcn.114.091769", "ISSN" : "0002-9165", "author" : [ { "dropping-particle" : "", "family" : "Bray", "given" : "George A", "non-dropping-particle" : "", "parse-names" : false, "suffix" : "" }, { "dropping-particle" : "", "family" : "Redman", "given" : "L. M.", "non-dropping-particle" : "", "parse-names" : false, "suffix" : "" }, { "dropping-particle" : "", "family" : "Jonge", "given" : "L.", "non-dropping-particle" : "de", "parse-names" : false, "suffix" : "" }, { "dropping-particle" : "", "family" : "Covington", "given" : "Jeffrey", "non-dropping-particle" : "", "parse-names" : false, "suffix" : "" }, { "dropping-particle" : "", "family" : "Rood", "given" : "Jennifer", "non-dropping-particle" : "", "parse-names" : false, "suffix" : "" }, { "dropping-particle" : "", "family" : "Brock", "given" : "Courtney", "non-dropping-particle" : "", "parse-names" : false, "suffix" : "" }, { "dropping-particle" : "", "family" : "Mancuso", "given" : "Susan", "non-dropping-particle" : "", "parse-names" : false, "suffix" : "" }, { "dropping-particle" : "", "family" : "Martin", "given" : "Corby K", "non-dropping-particle" : "", "parse-names" : false, "suffix" : "" }, { "dropping-particle" : "", "family" : "Smith", "given" : "Steven R", "non-dropping-particle" : "", "parse-names" : false, "suffix" : "" } ], "container-title" : "American Journal of Clinical Nutrition", "id" : "ITEM-2", "issue" : "3", "issued" : { "date-parts" : [ [ "2015", "3", "1" ] ] }, "page" : "496-505", "title" : "Effect of protein overfeeding on energy expenditure measured in a metabolic chamber", "type" : "article-journal", "volume" : "101" }, "uris" : [ "http://www.mendeley.com/documents/?uuid=153d239f-cea8-4b24-b4aa-bedd6a933e82" ] } ], "mendeley" : { "formattedCitation" : "[5, 39]", "plainTextFormattedCitation" : "[5, 39]", "previouslyFormattedCitation" : "[5, 38]" }, "properties" : { "noteIndex" : 0 }, "schema" : "https://github.com/citation-style-language/schema/raw/master/csl-citation.json" }</w:instrText>
+      </w:r>
+      <w:r>
+        <w:fldChar w:fldCharType="separate"/>
+      </w:r>
+      <w:r>
+        <w:rPr>
+          <w:noProof/>
+        </w:rPr>
+        <w:t>[5, 39]</w:t>
+      </w:r>
+      <w:r>
+        <w:fldChar w:fldCharType="end"/>
+      </w:r>
+      <w:r>
+        <w:t>.</w:t>
+      </w:r>
+    </w:p>
+    <w:p/>
+    <w:p>
+      <w:r>
+        <w:t xml:space="preserve">Our identification of </w:t>
+      </w:r>
+      <w:r>
+        <w:t xml:space="preserve">skeletal muscle </w:t>
+      </w:r>
+      <w:r>
+        <w:t>mTORC1 as b</w:t>
+      </w:r>
+      <w:r>
+        <w:t>oth a target of high protein diets, but as an anti-</w:t>
+      </w:r>
+      <w:proofErr w:type="spellStart"/>
+      <w:r>
+        <w:t>obesegenic</w:t>
+      </w:r>
+      <w:proofErr w:type="spellEnd"/>
+      <w:r>
+        <w:t xml:space="preserve"> provides a potential mechanism by which over-feeding can cause increases in energy expenditure.  While the direct mechanisms by which mTORC1 increases energy expenditure have not yet been identified, our data are congruent with previous reports showing that activation of mTORC1 in muscle results in </w:t>
+      </w:r>
+      <w:r>
+        <w:t xml:space="preserve">elevated mitochondrial biogenesis in fibroblasts </w:t>
+      </w:r>
+      <w:r>
+        <w:fldChar w:fldCharType="begin" w:fldLock="1"/>
+      </w:r>
+      <w:r>
+        <w:instrText>ADDIN CSL_CITATION { "citationItems" : [ { "id" : "ITEM-1", "itemData" : { "DOI" : "10.1016/j.cmet.2013.10.001", "ISBN" : "1932-7420 (Electronic)\\r1550-4131 (Linking)", "ISSN" : "15504131", "PMID" : "24206664", "abstract" : "mRNA translation is thought to be the most energy-consuming process in the cell. Translation and energy metabolism are dysregulated in a variety of diseases including cancer, diabetes, and heart disease. However, the mechanisms that coordinate translation and energy metabolism in mammals remain largely unknown. The mechanistic/mammalian target of rapamycin complex 1 (mTORC1) stimulates mRNA translation and other anabolic processes. We demonstrate that mTORC1 controls mitochondrial activity and biogenesis by selectively promoting translation of nucleus-encoded mitochondria-related mRNAs via inhibition of the eukaryotic translation initiation factor 4E (eIF4E)-binding proteins (4E-BPs). Stimulating the translation of nucleus-encoded mitochondria-related mRNAs engenders an increase in ATP production capacity, a required energy source for translation. These findings establish a feed-forward loop that links mRNA translation to oxidative phosphorylation, thereby providing a key mechanism linking aberrant mTOR signaling to conditions of abnormal cellular energy metabolism such as neoplasia and insulin resistance. \u00a9 2013 Elsevier Inc.", "author" : [ { "dropping-particle" : "", "family" : "Morita", "given" : "Masahiro", "non-dropping-particle" : "", "parse-names" : false, "suffix" : "" }, { "dropping-particle" : "", "family" : "Gravel", "given" : "Simon Pierre", "non-dropping-particle" : "", "parse-names" : false, "suffix" : "" }, { "dropping-particle" : "", "family" : "Ch\u00e9nard", "given" : "Val\u00e9rie", "non-dropping-particle" : "", "parse-names" : false, "suffix" : "" }, { "dropping-particle" : "", "family" : "Sikstr\u00f6m", "given" : "Kristina", "non-dropping-particle" : "", "parse-names" : false, "suffix" : "" }, { "dropping-particle" : "", "family" : "Zheng", "given" : "Liang", "non-dropping-particle" : "", "parse-names" : false, "suffix" : "" }, { "dropping-particle" : "", "family" : "Alain", "given" : "Tommy", "non-dropping-particle" : "", "parse-names" : false, "suffix" : "" }, { "dropping-particle" : "", "family" : "Gandin", "given" : "Valentina", "non-dropping-particle" : "", "parse-names" : false, "suffix" : "" }, { "dropping-particle" : "", "family" : "Avizonis", "given" : "Daina", "non-dropping-particle" : "", "parse-names" : false, "suffix" : "" }, { "dropping-particle" : "", "family" : "Arguello", "given" : "Meztli", "non-dropping-particle" : "", "parse-names" : false, "suffix" : "" }, { "dropping-particle" : "", "family" : "Zakaria", "given" : "Chadi", "non-dropping-particle" : "", "parse-names" : false, "suffix" : "" }, { "dropping-particle" : "", "family" : "McLaughlan", "given" : "Shannon", "non-dropping-particle" : "", "parse-names" : false, "suffix" : "" }, { "dropping-particle" : "", "family" : "Nouet", "given" : "Yann", "non-dropping-particle" : "", "parse-names" : false, "suffix" : "" }, { "dropping-particle" : "", "family" : "Pause", "given" : "Arnim", "non-dropping-particle" : "", "parse-names" : false, "suffix" : "" }, { "dropping-particle" : "", "family" : "Pollak", "given" : "Michael", "non-dropping-particle" : "", "parse-names" : false, "suffix" : "" }, { "dropping-particle" : "", "family" : "Gottlieb", "given" : "Eyal", "non-dropping-particle" : "", "parse-names" : false, "suffix" : "" }, { "dropping-particle" : "", "family" : "Larsson", "given" : "Ola", "non-dropping-particle" : "", "parse-names" : false, "suffix" : "" }, { "dropping-particle" : "", "family" : "St-Pierre", "given" : "Julie", "non-dropping-particle" : "", "parse-names" : false, "suffix" : "" }, { "dropping-particle" : "", "family" : "Topisirovic", "given" : "Ivan", "non-dropping-particle" : "", "parse-names" : false, "suffix" : "" }, { "dropping-particle" : "", "family" : "Sonenberg", "given" : "Nahum", "non-dropping-particle" : "", "parse-names" : false, "suffix" : "" } ], "container-title" : "Cell Metabolism", "id" : "ITEM-1", "issue" : "5", "issued" : { "date-parts" : [ [ "2013" ] ] }, "page" : "698-711", "title" : "MTORC1 controls mitochondrial activity and biogenesis through 4E-BP-dependent translational regulation", "type" : "article-journal", "volume" : "18" }, "uris" : [ "http://www.mendeley.com/documents/?uuid=24d6642f-690f-4082-bad5-3b4f9fe7fa1f" ] } ], "mendeley" : { "formattedCitation" : "[40]", "plainTextFormattedCitation" : "[40]", "previouslyFormattedCitation" : "[39]" }, "properties" : { "noteIndex" : 0 }, "schema" : "https://github.com/citation-style-language/schema/raw/master/csl-citation.json" }</w:instrText>
+      </w:r>
+      <w:r>
+        <w:fldChar w:fldCharType="separate"/>
+      </w:r>
+      <w:r>
+        <w:rPr>
+          <w:noProof/>
+        </w:rPr>
+        <w:t>[40]</w:t>
+      </w:r>
+      <w:r>
+        <w:fldChar w:fldCharType="end"/>
+      </w:r>
+      <w:r>
+        <w:t xml:space="preserve"> and an increase in</w:t>
+      </w:r>
+      <w:r>
+        <w:t xml:space="preserve"> oxidative </w:t>
+      </w:r>
+      <w:r>
+        <w:t xml:space="preserve">muscle </w:t>
+      </w:r>
+      <w:r>
+        <w:t>fiber</w:t>
+      </w:r>
+      <w:r>
+        <w:t>s</w:t>
+      </w:r>
+      <w:r>
+        <w:t xml:space="preserve"> </w:t>
+      </w:r>
+      <w:r>
+        <w:fldChar w:fldCharType="begin" w:fldLock="1"/>
+      </w:r>
+      <w:r>
+        <w:instrText>ADDIN CSL_CITATION { "citationItems" : [ { "id" : "ITEM-1", "itemData" : { "DOI" : "10.1186/2044-5040-3-6", "ISSN" : "2044-5040", "PMID" : "23497627", "abstract" : "BACKGROUND: Skeletal muscle mass is determined by the balance between protein synthesis and degradation. Mammalian target of rapamycin complex 1 (mTORC1) is a master regulator of protein translation and has been implicated in the control of muscle mass. Inactivation of mTORC1 by skeletal muscle-specific deletion of its obligatory component raptor results in smaller muscles and a lethal dystrophy. Moreover, raptor-deficient muscles are less oxidative through changes in the expression PGC-1\u03b1, a critical determinant of mitochondrial biogenesis. These results suggest that activation of mTORC1 might be beneficial to skeletal muscle by providing resistance to muscle atrophy and increasing oxidative function. Here, we tested this hypothesis by deletion of the mTORC1 inhibitor tuberous sclerosis complex (TSC) in muscle fibers. METHOD: Skeletal muscles of mice with an acute or a permanent deletion of raptor or TSC1 were examined using histological, biochemical and molecular biological methods. Response of the muscles to changes in mechanical load and nerve input was investigated by ablation of synergistic muscles or by denervation . RESULTS: Genetic deletion or knockdown of raptor, causing inactivation of mTORC1, was sufficient to prevent muscle growth and enhance muscle atrophy. Conversely, short-term activation of mTORC1 by knockdown of TSC induced muscle fiber hypertrophy and atrophy-resistance upon denervation, in both fast tibialis anterior (TA) and slow soleus muscles. Surprisingly, however, sustained activation of mTORC1 by genetic deletion of Tsc1 caused muscle atrophy in all but soleus muscles. In contrast, oxidative capacity was increased in all muscles examined. Consistently, TSC1-deficient soleus muscle was atrophy-resistant whereas TA underwent normal atrophy upon denervation. Moreover, upon overloading, plantaris muscle did not display enhanced hypertrophy compared to controls. Biochemical analysis indicated that the atrophy response of muscles was based on the suppressed phosphorylation of PKB/Akt via feedback inhibition by mTORC1 and subsequent increased expression of the E3 ubiquitin ligases MuRF1 and atrogin-1/MAFbx. In contrast, expression of both E3 ligases was not increased in soleus muscle suggesting the presence of compensatory mechanisms in this muscle. CONCLUSIONS: Our study shows that the mTORC1- and the PKB/Akt-FoxO pathways are tightly interconnected and differentially regulated depending on the muscle type. These results indicate tha\u2026", "author" : [ { "dropping-particle" : "", "family" : "Bentzinger", "given" : "C Florian", "non-dropping-particle" : "", "parse-names" : false, "suffix" : "" }, { "dropping-particle" : "", "family" : "Lin", "given" : "Shuo", "non-dropping-particle" : "", "parse-names" : false, "suffix" : "" }, { "dropping-particle" : "", "family" : "Romanino", "given" : "Klaas", "non-dropping-particle" : "", "parse-names" : false, "suffix" : "" }, { "dropping-particle" : "", "family" : "Castets", "given" : "Perrine", "non-dropping-particle" : "", "parse-names" : false, "suffix" : "" }, { "dropping-particle" : "", "family" : "Guridi", "given" : "Maitea", "non-dropping-particle" : "", "parse-names" : false, "suffix" : "" }, { "dropping-particle" : "", "family" : "Summermatter", "given" : "Serge", "non-dropping-particle" : "", "parse-names" : false, "suffix" : "" }, { "dropping-particle" : "", "family" : "Handschin", "given" : "Christoph", "non-dropping-particle" : "", "parse-names" : false, "suffix" : "" }, { "dropping-particle" : "", "family" : "Tintignac", "given" : "Lionel A.", "non-dropping-particle" : "", "parse-names" : false, "suffix" : "" }, { "dropping-particle" : "", "family" : "Hall", "given" : "Michael N.", "non-dropping-particle" : "", "parse-names" : false, "suffix" : "" }, { "dropping-particle" : "", "family" : "R\u00fcegg", "given" : "Markus A.", "non-dropping-particle" : "", "parse-names" : false, "suffix" : "" } ], "container-title" : "Skeletal muscle", "id" : "ITEM-1", "issue" : "1", "issued" : { "date-parts" : [ [ "2013", "1" ] ] }, "page" : "6", "title" : "Differential response of skeletal muscles to mTORC1 signaling during atrophy and hypertrophy.", "type" : "article-journal", "volume" : "3" }, "uris" : [ "http://www.mendeley.com/documents/?uuid=75a9c1c2-8af4-478f-8ff6-5e14826d4927" ] } ], "mendeley" : { "formattedCitation" : "[41]", "plainTextFormattedCitation" : "[41]", "previouslyFormattedCitation" : "[40]" }, "properties" : { "noteIndex" : 0 }, "schema" : "https://github.com/citation-style-language/schema/raw/master/csl-citation.json" }</w:instrText>
+      </w:r>
+      <w:r>
+        <w:fldChar w:fldCharType="separate"/>
+      </w:r>
+      <w:r>
+        <w:rPr>
+          <w:noProof/>
+        </w:rPr>
+        <w:t>[41]</w:t>
+      </w:r>
+      <w:r>
+        <w:fldChar w:fldCharType="end"/>
+      </w:r>
+      <w:r>
+        <w:t>.  Furthermore, our observation of elevations in the fatty acid transporters CD36 and FABP3 are consistent with anti-</w:t>
+      </w:r>
+      <w:proofErr w:type="spellStart"/>
+      <w:r>
+        <w:t>obesegenic</w:t>
+      </w:r>
+      <w:proofErr w:type="spellEnd"/>
+      <w:r>
+        <w:t xml:space="preserve"> effects of muscle specific </w:t>
+      </w:r>
+      <w:r>
+        <w:rPr>
+          <w:i/>
+        </w:rPr>
+        <w:t>Cd36</w:t>
+      </w:r>
+      <w:r>
+        <w:t xml:space="preserve"> overexpression </w:t>
+      </w:r>
+      <w:r>
+        <w:fldChar w:fldCharType="begin" w:fldLock="1"/>
+      </w:r>
+      <w:r>
+        <w:instrText>ADDIN CSL_CITATION { "citationItems" : [ { "id" : "ITEM-1", "itemData" : { "DOI" : "10.1074/jbc.274.38.26761", "ISBN" : "0021-9258 (Print)\\r0021-9258 (Linking)", "ISSN" : "0021-9258", "PMID" : "10480880", "abstract" : "Increasing evidence has implicated the membrane protein CD36 (FAT) in binding and transport of long chain fatty acids (FA). To determine the physiological role of CD36, we examined effects of its overexpression in muscle, a tissue that depends on FA for its energy needs and is responsible for clearing a major fraction of circulating FA. Mice with CD36 overexpression in muscle were generated using the promoter of the muscle creatine kinase gene (MCK). Transgenic (MCK-CD36) mice had a slightly lower body weight than control litter mates. This reflected a leaner body mass with less overall adipose tissue, as evidenced by magnetic resonance spectroscopy. Soleus muscles from transgenic animals exhibited a greatly enhanced ability to oxidize fatty acids in response to stimulation/contraction. This increased oxidative ability was not associated with significant alterations in histological appearance of muscle fibers. Transgenic mice had lower blood levels of triglycerides and fatty acids and a reduced triglyceride content of very low density lipoproteins. Blood cholesterol levels were slightly lower, but no significant decrease in the cholesterol content of major lipoprotein fractions was measured. Blood glucose was significantly increased, while insulin levels were similar in the fed state and higher in the fasted state. However, glucose tolerance curves, determined at 20 weeks of age, were similar in control and transgenic mice. In summary, the study documented, in vivo, the role of CD36 to facilitate cellular FA uptake. It also illustrated importance of the uptake process in muscle to overall FA metabolism and glucose utilization.", "author" : [ { "dropping-particle" : "", "family" : "Ibrahimi", "given" : "Azeddine", "non-dropping-particle" : "", "parse-names" : false, "suffix" : "" }, { "dropping-particle" : "", "family" : "Bonen", "given" : "Arend", "non-dropping-particle" : "", "parse-names" : false, "suffix" : "" }, { "dropping-particle" : "", "family" : "Blinn", "given" : "W. Dennis", "non-dropping-particle" : "", "parse-names" : false, "suffix" : "" }, { "dropping-particle" : "", "family" : "Hajri", "given" : "Tahar", "non-dropping-particle" : "", "parse-names" : false, "suffix" : "" }, { "dropping-particle" : "", "family" : "Li", "given" : "Xin", "non-dropping-particle" : "", "parse-names" : false, "suffix" : "" }, { "dropping-particle" : "", "family" : "Zhong", "given" : "Kai", "non-dropping-particle" : "", "parse-names" : false, "suffix" : "" }, { "dropping-particle" : "", "family" : "Cameron", "given" : "Roger", "non-dropping-particle" : "", "parse-names" : false, "suffix" : "" }, { "dropping-particle" : "", "family" : "Abumrad", "given" : "Nada A.", "non-dropping-particle" : "", "parse-names" : false, "suffix" : "" } ], "container-title" : "Journal of Biological Chemistry", "id" : "ITEM-1", "issue" : "38", "issued" : { "date-parts" : [ [ "1999", "9", "17" ] ] }, "page" : "26761-26766", "title" : "Muscle-specific Overexpression of FAT/CD36 Enhances Fatty Acid Oxidation by Contracting Muscle, Reduces Plasma Triglycerides and Fatty Acids, and Increases Plasma Glucose and Insulin", "type" : "article-journal", "volume" : "274" }, "uris" : [ "http://www.mendeley.com/documents/?uuid=f9848ce1-69ce-4c5b-b48e-e0d20f79055a" ] } ], "mendeley" : { "formattedCitation" : "[42]", "plainTextFormattedCitation" : "[42]", "previouslyFormattedCitation" : "[41]" }, "properties" : { "noteIndex" : 0 }, "schema" : "https://github.com/citation-style-language/schema/raw/master/csl-citation.json" }</w:instrText>
+      </w:r>
+      <w:r>
+        <w:fldChar w:fldCharType="separate"/>
+      </w:r>
+      <w:r>
+        <w:rPr>
+          <w:noProof/>
+        </w:rPr>
+        <w:t>[42]</w:t>
+      </w:r>
+      <w:r>
+        <w:fldChar w:fldCharType="end"/>
+      </w:r>
+      <w:r>
+        <w:t>.  Together these findings support the hypothesis that activation of mTORC1</w:t>
+      </w:r>
+      <w:r>
+        <w:t xml:space="preserve"> or its downstream targets</w:t>
+      </w:r>
+      <w:r>
+        <w:t xml:space="preserve"> in mu</w:t>
+      </w:r>
+      <w:r>
+        <w:t xml:space="preserve">scle tissue may be beneficial </w:t>
+      </w:r>
+      <w:r>
+        <w:t>for weight loss interventions.</w:t>
+      </w:r>
+    </w:p>
+    <w:p/>
+    <w:p>
+      <w:pPr>
+        <w:pStyle w:val="Heading1"/>
+      </w:pPr>
+      <w:r>
+        <w:t>Acknowledgements</w:t>
+      </w:r>
+    </w:p>
+    <w:p>
+      <w:r>
+        <w:t xml:space="preserve">The authors would like to thank Nathan Qi and Melanie Schmitt of the UM Metabolic </w:t>
+      </w:r>
+      <w:proofErr w:type="spellStart"/>
+      <w:r>
+        <w:t>Phenotyping</w:t>
+      </w:r>
+      <w:proofErr w:type="spellEnd"/>
+      <w:r>
+        <w:t xml:space="preserve"> Core for assistance with </w:t>
+      </w:r>
+      <w:r>
+        <w:t xml:space="preserve">muscle </w:t>
+      </w:r>
+      <w:r>
+        <w:rPr>
+          <w:i/>
+        </w:rPr>
+        <w:t>Tsc1</w:t>
+      </w:r>
+      <w:r>
+        <w:t xml:space="preserve"> knockouts.  </w:t>
+      </w:r>
+      <w:r>
+        <w:t xml:space="preserve">William Taylor, Caitlin </w:t>
+      </w:r>
+      <w:proofErr w:type="spellStart"/>
+      <w:r>
+        <w:t>Costelle</w:t>
+      </w:r>
+      <w:proofErr w:type="spellEnd"/>
+      <w:r>
+        <w:t xml:space="preserve"> and Felicia Waller at the UTHSC Molecular Resource Center provided </w:t>
+      </w:r>
+      <w:r>
+        <w:t>support t</w:t>
+      </w:r>
+      <w:r>
+        <w:t xml:space="preserve">o the </w:t>
+      </w:r>
+      <w:proofErr w:type="spellStart"/>
+      <w:r>
+        <w:t>transcriptomic</w:t>
+      </w:r>
+      <w:proofErr w:type="spellEnd"/>
+      <w:r>
+        <w:t xml:space="preserve"> studies.  </w:t>
+      </w:r>
+      <w:r>
+        <w:t xml:space="preserve">We would also like to thank the </w:t>
+      </w:r>
+      <w:r>
+        <w:t xml:space="preserve">other </w:t>
+      </w:r>
+      <w:r>
+        <w:t>members of the Bridges</w:t>
+      </w:r>
+      <w:r>
+        <w:t xml:space="preserve">, </w:t>
+      </w:r>
+      <w:r>
+        <w:t xml:space="preserve">Han, </w:t>
+      </w:r>
+      <w:r>
+        <w:t>Cheng</w:t>
+      </w:r>
+      <w:r>
+        <w:t xml:space="preserve"> and </w:t>
+      </w:r>
+      <w:proofErr w:type="spellStart"/>
+      <w:r>
+        <w:t>Saltiel</w:t>
+      </w:r>
+      <w:proofErr w:type="spellEnd"/>
+      <w:r>
+        <w:t xml:space="preserve"> laboratories for helpful discussions regarding this project.  </w:t>
+      </w:r>
+    </w:p>
+    <w:p/>
+    <w:p>
+      <w:pPr>
+        <w:rPr>
+          <w:iCs/>
+        </w:rPr>
+      </w:pPr>
+      <w:r>
+        <w:t>This work was support</w:t>
+      </w:r>
+      <w:r>
+        <w:t xml:space="preserve">ed by Le Bonheur Grant </w:t>
+      </w:r>
+      <w:r>
+        <w:t xml:space="preserve">650700 (DB), </w:t>
+      </w:r>
+      <w:r>
+        <w:t xml:space="preserve">NIH </w:t>
+      </w:r>
+      <w:r>
+        <w:t xml:space="preserve">Grants </w:t>
+      </w:r>
+      <w:r>
+        <w:t>DK109007</w:t>
+      </w:r>
+      <w:r>
+        <w:t xml:space="preserve"> (DB), </w:t>
+      </w:r>
+      <w:commentRangeStart w:id="8"/>
+      <w:r>
+        <w:t xml:space="preserve">XXXX </w:t>
+      </w:r>
+      <w:commentRangeEnd w:id="8"/>
       <w:r>
         <w:rPr>
           <w:rStyle w:val="CommentReference"/>
         </w:rPr>
-        <w:commentReference w:id="5"/>
-      </w:r>
-    </w:p>
-    <w:p>
-      <w:pPr>
-        <w:pStyle w:val="Heading2"/>
-      </w:pPr>
-      <w:r>
-        <w:t xml:space="preserve">Muscle Tsc1 Deletion </w:t>
-      </w:r>
-      <w:r>
-        <w:t>Elevates</w:t>
-      </w:r>
-      <w:r>
-        <w:t xml:space="preserve"> Fasting Glycogen and </w:t>
-      </w:r>
-      <w:r>
-        <w:t>Trigyceride</w:t>
-      </w:r>
-      <w:r>
-        <w:t xml:space="preserve"> Levels</w:t>
-      </w:r>
-    </w:p>
-    <w:p>
-      <w:r>
-        <w:t xml:space="preserve">To test whether activation of mTORC1 in muscle caused the reduced fat mass observed in the high protein diet fed animals, we generated muscle specific </w:t>
-      </w:r>
-      <w:r>
-        <w:rPr>
-          <w:i/>
-        </w:rPr>
-        <w:t xml:space="preserve">Tsc1 </w:t>
-      </w:r>
-      <w:r>
-        <w:t xml:space="preserve">knockout mice using a floxed </w:t>
-      </w:r>
-      <w:r>
-        <w:rPr>
-          <w:i/>
-        </w:rPr>
-        <w:t>Tsc1</w:t>
-      </w:r>
-      <w:r>
-        <w:t xml:space="preserve"> allele </w:t>
-      </w:r>
-      <w:r>
-        <w:fldChar w:fldCharType="begin" w:fldLock="1"/>
-      </w:r>
-      <w:r>
-        <w:instrText>ADDIN CSL_CITATION { "citationItems" : [ { "id" : "ITEM-1", "itemData" : { "ISSN" : "0964-6906", "PMID" : "11875047", "abstract" : "Tuberous sclerosis (TSC) is a autosomal dominant genetic disorder caused by mutations in either TSC1 or TSC2, and characterized by benign hamartoma growth. We developed a murine model of Tsc1 disease by gene targeting. Tsc1 null embryos die at mid-gestation from a failure of liver development. Tsc1 heterozygotes develop kidney cystadenomas and liver hemangiomas at high frequency, but the incidence of kidney tumors is somewhat lower than in Tsc2 heterozygote mice. Liver hemangiomas were more common, more severe and caused higher mortality in female than in male Tsc1 heterozygotes. Tsc1 null embryo fibroblast lines have persistent phosphorylation of the p70S6K (S6K) and its substrate S6, that is sensitive to treatment with rapamycin, indicating constitutive activation of the mTOR-S6K pathway due to loss of the Tsc1 protein, hamartin. Hyperphosphorylation of S6 is also seen in kidney tumors in the heterozygote mice, suggesting that inhibition of this pathway may have benefit in control of TSC hamartomas.", "author" : [ { "dropping-particle" : "", "family" : "Kwiatkowski", "given" : "David J.", "non-dropping-particle" : "", "parse-names" : false, "suffix" : "" }, { "dropping-particle" : "", "family" : "Zhang", "given" : "Hongbing", "non-dropping-particle" : "", "parse-names" : false, "suffix" : "" }, { "dropping-particle" : "", "family" : "Bandura", "given" : "Jennifer L", "non-dropping-particle" : "", "parse-names" : false, "suffix" : "" }, { "dropping-particle" : "", "family" : "Heiberger", "given" : "Kristina M", "non-dropping-particle" : "", "parse-names" : false, "suffix" : "" }, { "dropping-particle" : "", "family" : "Glogauer", "given" : "Michael", "non-dropping-particle" : "", "parse-names" : false, "suffix" : "" }, { "dropping-particle" : "", "family" : "el-Hashemite", "given" : "Nisreen", "non-dropping-particle" : "", "parse-names" : false, "suffix" : "" }, { "dropping-particle" : "", "family" : "Onda", "given" : "Hiroaki", "non-dropping-particle" : "", "parse-names" : false, "suffix" : "" } ], "container-title" : "Human molecular genetics", "id" : "ITEM-1", "issue" : "5", "issued" : { "date-parts" : [ [ "2002", "3", "1" ] ] }, "page" : "525-34", "title" : "A mouse model of TSC1 reveals sex-dependent lethality from liver hemangiomas, and up-regulation of p70S6 kinase activity in Tsc1 null cells.", "type" : "article-journal", "volume" : "11" }, "uris" : [ "http://www.mendeley.com/documents/?uuid=97288937-3732-4db9-b166-026482655ed6" ] } ], "mendeley" : { "formattedCitation" : "[27]", "plainTextFormattedCitation" : "[27]", "previouslyFormattedCitation" : "[26]" }, "properties" : { "noteIndex" : 0 }, "schema" : "https://github.com/citation-style-language/schema/raw/master/csl-citation.json" }</w:instrText>
-      </w:r>
-      <w:r>
-        <w:fldChar w:fldCharType="separate"/>
-      </w:r>
-      <w:r>
-        <w:rPr>
-          <w:noProof/>
-        </w:rPr>
-        <w:t>[27]</w:t>
-      </w:r>
-      <w:r>
-        <w:fldChar w:fldCharType="end"/>
-      </w:r>
-      <w:r>
-        <w:t xml:space="preserve"> and the </w:t>
-      </w:r>
-      <w:r>
-        <w:rPr>
-          <w:i/>
-        </w:rPr>
-        <w:t>Ckmm-Cre</w:t>
-      </w:r>
-      <w:r>
-        <w:t xml:space="preserve"> transgene (muscle creating kinase; </w:t>
-      </w:r>
-      <w:r>
-        <w:fldChar w:fldCharType="begin" w:fldLock="1"/>
-      </w:r>
-      <w:r>
-        <w:instrText>ADDIN CSL_CITATION { "citationItems" : [ { "id" : "ITEM-1", "itemData" : { "DOI" : "10.1016/S1097-2765(00)80155-0", "ISSN" : "10972765", "author" : [ { "dropping-particle" : "", "family" : "Br\u00fcning", "given" : "Jens C", "non-dropping-particle" : "", "parse-names" : false, "suffix" : "" }, { "dropping-particle" : "", "family" : "Michael", "given" : "M.Dodson", "non-dropping-particle" : "", "parse-names" : false, "suffix" : "" }, { "dropping-particle" : "", "family" : "Winnay", "given" : "Jonathon N", "non-dropping-particle" : "", "parse-names" : false, "suffix" : "" }, { "dropping-particle" : "", "family" : "Hayashi", "given" : "Tatsuya", "non-dropping-particle" : "", "parse-names" : false, "suffix" : "" }, { "dropping-particle" : "", "family" : "H\u00f6rsch", "given" : "Dieter", "non-dropping-particle" : "", "parse-names" : false, "suffix" : "" }, { "dropping-particle" : "", "family" : "Accili", "given" : "Domenico", "non-dropping-particle" : "", "parse-names" : false, "suffix" : "" }, { "dropping-particle" : "", "family" : "Goodyear", "given" : "Laurie J", "non-dropping-particle" : "", "parse-names" : false, "suffix" : "" }, { "dropping-particle" : "", "family" : "Kahn", "given" : "C Ronald", "non-dropping-particle" : "", "parse-names" : false, "suffix" : "" } ], "container-title" : "Molecular Cell", "id" : "ITEM-1", "issue" : "5", "issued" : { "date-parts" : [ [ "1998", "11" ] ] }, "page" : "559-569", "title" : "A Muscle-Specific Insulin Receptor Knockout Exhibits Features of the Metabolic Syndrome of NIDDM without Altering Glucose Tolerance", "type" : "article-journal", "volume" : "2" }, "uris" : [ "http://www.mendeley.com/documents/?uuid=d1ec72b2-106d-4e9a-9ddb-1df6697109ba" ] } ], "mendeley" : { "formattedCitation" : "[28]", "plainTextFormattedCitation" : "[28]", "previouslyFormattedCitation" : "[27]" }, "properties" : { "noteIndex" : 0 }, "schema" : "https://github.com/citation-style-language/schema/raw/master/csl-citation.json" }</w:instrText>
-      </w:r>
-      <w:r>
-        <w:fldChar w:fldCharType="separate"/>
-      </w:r>
-      <w:r>
-        <w:rPr>
-          <w:noProof/>
-        </w:rPr>
-        <w:t>[28]</w:t>
-      </w:r>
-      <w:r>
-        <w:fldChar w:fldCharType="end"/>
-      </w:r>
-      <w:r>
-        <w:t>).  As shown in Figure 3A, we observed efficient knockout of TSC1 and TSC2 proteins, corresponding to an increase in mTORC1 activity in quadriceps lysates from these animals.</w:t>
-      </w:r>
-    </w:p>
-    <w:p/>
-    <w:p>
-      <w:r>
-        <w:t xml:space="preserve">We next evaluated the cell autonomous changes in muscle tissue associated with </w:t>
-      </w:r>
-      <w:r>
-        <w:rPr>
-          <w:i/>
-        </w:rPr>
-        <w:t>Tsc1</w:t>
-      </w:r>
-      <w:r>
-        <w:t xml:space="preserve"> ablation.  We found that both fasting triglycerides and fasting glycogen levels were substantially elevated in </w:t>
-      </w:r>
-      <w:r>
-        <w:rPr>
-          <w:i/>
-        </w:rPr>
-        <w:t>Tsc1</w:t>
-      </w:r>
-      <w:r>
-        <w:t xml:space="preserve"> knockout muscles</w:t>
-      </w:r>
-      <w:r>
-        <w:t xml:space="preserve"> (Figures 3B-C)</w:t>
-      </w:r>
-      <w:r>
-        <w:t xml:space="preserve">.  The increase in fasting glycogen was correlated with increases in both processed SREPB1c protein and PTG protein (Figure 3A).  This is consistent with our previous report of a mTORC1 -&gt; SREBP1c -&gt; PTG pathway that regulates fasting glycogen in the liver </w:t>
-      </w:r>
-      <w:r>
-        <w:rPr>
-          <w:i/>
-        </w:rPr>
-        <w:fldChar w:fldCharType="begin" w:fldLock="1"/>
-      </w:r>
-      <w:r>
-        <w:rPr>
-          <w:i/>
-        </w:rPr>
-        <w:instrText>ADDIN CSL_CITATION { "citationItems" : [ { "id" : "ITEM-1", "itemData" : { "DOI" : "10.2337/db13-1531", "ISSN" : "1939-327X", "PMID" : "24722244", "abstract" : "Glycogen and lipids are major storage forms of energy that are tightly regulated by hormones and metabolic signals. We demonstrate that feeding mice a high-fat diet (HFD) increases hepatic glycogen due to increased expression of the glycogenic scaffolding protein PTG/R5. PTG promoter activity was increased and glycogen levels were augmented in mice and cells after activation of the mechanistic target of rapamycin complex 1 (mTORC1) and its downstream target SREBP1. Deletion of the PTG gene in mice prevented HFD-induced hepatic glycogen accumulation. Of note, PTG deletion also blocked hepatic steatosis in HFD-fed mice and reduced the expression of numerous lipogenic genes. Additionally, PTG deletion reduced fasting glucose and insulin levels in obese mice while improving insulin sensitivity, a result of reduced hepatic glucose output. This metabolic crosstalk was due to decreased mTORC1 and SREBP activity in PTG knockout mice or knockdown cells, suggesting a positive feedback loop in which once accumulated, glycogen stimulates the mTORC1/SREBP1 pathway to shift energy storage to lipogenesis. Together, these data reveal a previously unappreciated broad role for glycogen in the control of energy homeostasis.", "author" : [ { "dropping-particle" : "", "family" : "Lu", "given" : "Binbin", "non-dropping-particle" : "", "parse-names" : false, "suffix" : "" }, { "dropping-particle" : "", "family" : "Bridges", "given" : "Dave", "non-dropping-particle" : "", "parse-names" : false, "suffix" : "" }, { "dropping-particle" : "", "family" : "Yang", "given" : "Yemen", "non-dropping-particle" : "", "parse-names" : false, "suffix" : "" }, { "dropping-particle" : "", "family" : "Fisher", "given" : "Kaleigh", "non-dropping-particle" : "", "parse-names" : false, "suffix" : "" }, { "dropping-particle" : "", "family" : "Cheng", "given" : "Alan", "non-dropping-particle" : "", "parse-names" : false, "suffix" : "" }, { "dropping-particle" : "", "family" : "Chang", "given" : "Louise", "non-dropping-particle" : "", "parse-names" : false, "suffix" : "" }, { "dropping-particle" : "", "family" : "Meng", "given" : "Zhuoxian Zhuo-Xian", "non-dropping-particle" : "", "parse-names" : false, "suffix" : "" }, { "dropping-particle" : "", "family" : "Lin", "given" : "Jiandie D.", "non-dropping-particle" : "", "parse-names" : false, "suffix" : "" }, { "dropping-particle" : "", "family" : "Downes", "given" : "Michael", "non-dropping-particle" : "", "parse-names" : false, "suffix" : "" }, { "dropping-particle" : "", "family" : "Yu", "given" : "Ruth T", "non-dropping-particle" : "", "parse-names" : false, "suffix" : "" }, { "dropping-particle" : "", "family" : "Liddle", "given" : "Christopher", "non-dropping-particle" : "", "parse-names" : false, "suffix" : "" }, { "dropping-particle" : "", "family" : "Evans", "given" : "Ronald M.", "non-dropping-particle" : "", "parse-names" : false, "suffix" : "" }, { "dropping-particle" : "", "family" : "Saltiel", "given" : "Alan\u00a0R.", "non-dropping-particle" : "", "parse-names" : false, "suffix" : "" } ], "container-title" : "Diabetes", "id" : "ITEM-1", "issue" : "9", "issued" : { "date-parts" : [ [ "2014", "9", "10" ] ] }, "page" : "2935-48", "title" : "Metabolic crosstalk: molecular links between glycogen and lipid metabolism in obesity.", "type" : "article-journal", "volume" : "63" }, "uris" : [ "http://www.mendeley.com/documents/?uuid=dd589c4b-b51f-43f2-a8cd-84cfbe3581fb" ] } ], "mendeley" : { "formattedCitation" : "[11]", "plainTextFormattedCitation" : "[11]", "previouslyFormattedCitation" : "[11]" }, "properties" : { "noteIndex" : 0 }, "schema" : "https://github.com/citation-style-language/schema/raw/master/csl-citation.json" }</w:instrText>
-      </w:r>
-      <w:r>
-        <w:rPr>
-          <w:i/>
-        </w:rPr>
-        <w:fldChar w:fldCharType="separate"/>
-      </w:r>
-      <w:r>
-        <w:rPr>
-          <w:noProof/>
-        </w:rPr>
-        <w:t>[11]</w:t>
-      </w:r>
-      <w:r>
-        <w:rPr>
-          <w:i/>
-        </w:rPr>
-        <w:fldChar w:fldCharType="end"/>
-      </w:r>
-      <w:r>
-        <w:t xml:space="preserve">.   </w:t>
-      </w:r>
-      <w:r>
-        <w:t xml:space="preserve">To determine whether this increased muscle glycogen content correlates with improved muscle function in these animals we evaluated both grip strength (Figure 3D) and amount of cycles spent on a running wheel (Figure 3E).  This is consistent with previous reports of reduced muscle strength in </w:t>
-      </w:r>
-      <w:r>
-        <w:rPr>
-          <w:i/>
-        </w:rPr>
-        <w:t xml:space="preserve">Tsc1 </w:t>
-      </w:r>
-      <w:r>
-        <w:t xml:space="preserve">knockout muscles </w:t>
-      </w:r>
-      <w:r>
-        <w:fldChar w:fldCharType="begin" w:fldLock="1"/>
-      </w:r>
-      <w:r>
-        <w:instrText>ADDIN CSL_CITATION { "citationItems" : [ { "id" : "ITEM-1", "itemData" : { "DOI" : "10.1016/j.cmet.2013.03.015", "ISSN" : "15504131", "PMID" : "23602450", "abstract" : "Autophagy is a catabolic process that ensures homeostatic cell clearance and is deregulated in a growing number of myopathological conditions. Although FoxO3 was shown to promote the expression of autophagy-related genes in skeletal muscle, the mechanisms triggering autophagy are unclear. We show that TSC1-deficient mice (TSCmKO), characterized by sustained activation of mTORC1, develop a late-onset myopathy related to impaired autophagy. In young TSCmKO mice, constitutive and starvation-induced autophagy is blocked at the induction steps via mTORC1-mediated inhibition of Ulk1, despite FoxO3 activation. Rapamycin is sufficient to restore autophagy in TSCmKO mice and improves the muscle phenotype of old mutant mice. Inversely, abrogation of mTORC1 signaling by depletion of raptor induces autophagy regardless of FoxO inhibition. Thus, mTORC1 is the dominant regulator of autophagy induction in skeletal muscle and ensures a tight coordination of metabolic pathways. These findings may open interesting avenues for therapeutic strategies directed toward autophagy-related muscle diseases.", "author" : [ { "dropping-particle" : "", "family" : "Castets", "given" : "Perrine", "non-dropping-particle" : "", "parse-names" : false, "suffix" : "" }, { "dropping-particle" : "", "family" : "Lin", "given" : "Shuo", "non-dropping-particle" : "", "parse-names" : false, "suffix" : "" }, { "dropping-particle" : "", "family" : "Rion", "given" : "Nathalie", "non-dropping-particle" : "", "parse-names" : false, "suffix" : "" }, { "dropping-particle" : "", "family" : "Fulvio", "given" : "Sabrina", "non-dropping-particle" : "Di", "parse-names" : false, "suffix" : "" }, { "dropping-particle" : "", "family" : "Romanino", "given" : "Klaas", "non-dropping-particle" : "", "parse-names" : false, "suffix" : "" }, { "dropping-particle" : "", "family" : "Guridi", "given" : "Maitea", "non-dropping-particle" : "", "parse-names" : false, "suffix" : "" }, { "dropping-particle" : "", "family" : "Frank", "given" : "Stephan", "non-dropping-particle" : "", "parse-names" : false, "suffix" : "" }, { "dropping-particle" : "", "family" : "Tintignac", "given" : "Lionel\u00a0A. a", "non-dropping-particle" : "", "parse-names" : false, "suffix" : "" }, { "dropping-particle" : "", "family" : "Sinnreich", "given" : "Michael", "non-dropping-particle" : "", "parse-names" : false, "suffix" : "" }, { "dropping-particle" : "", "family" : "R\u00fcegg", "given" : "Markus\u00a0A. a", "non-dropping-particle" : "", "parse-names" : false, "suffix" : "" }, { "dropping-particle" : "", "family" : "Di\u00a0Fulvio", "given" : "Sabrina", "non-dropping-particle" : "", "parse-names" : false, "suffix" : "" } ], "container-title" : "Cell metabolism", "id" : "ITEM-1", "issue" : "5", "issued" : { "date-parts" : [ [ "2013", "4", "7" ] ] }, "note" : "From Duplicate 1 ( Sustained Activation of mTORC1 in Skeletal Muscle Inhibits Constitutive and Starvation-Induced Autophagy and Causes a Severe, Late-Onset Myopathy - Castets, Perrine; Lin, Shuo; Rion, Nathalie; Di\u00a0Fulvio, Sabrina; Romanino, Klaas; Guridi, Maitea; Frank, Stephan; Tintignac, Lionel\u00a0A.; Sinnreich, Michael; R\u00fcegg, Markus\u00a0A. )", "page" : "731-44", "title" : "Sustained activation of mTORC1 in skeletal muscle inhibits constitutive and starvation-induced autophagy and causes a severe, late-onset myopathy.", "type" : "article-journal", "volume" : "17" }, "uris" : [ "http://www.mendeley.com/documents/?uuid=2f934ad2-30fc-46c1-9b35-a29aa432cdea" ] } ], "mendeley" : { "formattedCitation" : "[29]", "plainTextFormattedCitation" : "[29]", "previouslyFormattedCitation" : "[28]" }, "properties" : { "noteIndex" : 0 }, "schema" : "https://github.com/citation-style-language/schema/raw/master/csl-citation.json" }</w:instrText>
-      </w:r>
-      <w:r>
-        <w:fldChar w:fldCharType="separate"/>
-      </w:r>
-      <w:r>
-        <w:rPr>
-          <w:noProof/>
-        </w:rPr>
-        <w:t>[29]</w:t>
-      </w:r>
-      <w:r>
-        <w:fldChar w:fldCharType="end"/>
-      </w:r>
-      <w:r>
-        <w:t>.</w:t>
-      </w:r>
-      <w:r>
-        <w:t xml:space="preserve">  Our findings support the hypothesis that while short-term contractile function is reduced, overall muscle fitness is improved, potentially related to increased nutrient storage in these muscles.</w:t>
-      </w:r>
-    </w:p>
-    <w:p>
-      <w:pPr>
-        <w:pStyle w:val="Heading2"/>
-      </w:pPr>
-      <w:r>
-        <w:t xml:space="preserve">Deletion of </w:t>
-      </w:r>
-      <w:r>
-        <w:rPr>
-          <w:i/>
-        </w:rPr>
-        <w:t>Tsc1</w:t>
-      </w:r>
-      <w:r>
-        <w:t xml:space="preserve"> in Muscle Results in Reduced Fat Mass</w:t>
-      </w:r>
-      <w:r>
-        <w:t xml:space="preserve"> and Increased Energy Expenditure</w:t>
-      </w:r>
-    </w:p>
-    <w:p>
-      <w:r>
-        <w:t xml:space="preserve">We followed the body weights and composition of the muscle </w:t>
-      </w:r>
-      <w:r>
-        <w:rPr>
-          <w:i/>
-        </w:rPr>
-        <w:t xml:space="preserve">Tsc1 </w:t>
-      </w:r>
-      <w:r>
-        <w:t xml:space="preserve">knockout animals over the course of </w:t>
-      </w:r>
-      <w:commentRangeStart w:id="6"/>
-      <w:r>
-        <w:t xml:space="preserve">XX </w:t>
-      </w:r>
-      <w:commentRangeEnd w:id="6"/>
-      <w:r>
-        <w:rPr>
-          <w:rStyle w:val="CommentReference"/>
-        </w:rPr>
-        <w:commentReference w:id="6"/>
-      </w:r>
-      <w:r>
-        <w:t>months.</w:t>
-      </w:r>
-      <w:r>
-        <w:t xml:space="preserve">  While we did not observe any reductions in lean mass, we did observe a striking lack of fat mass accumulation as these animals grew in size (Figures 4A-C).</w:t>
-      </w:r>
-      <w:r>
-        <w:t xml:space="preserve">  A previous study using a </w:t>
-      </w:r>
-      <w:r>
-        <w:rPr>
-          <w:i/>
-        </w:rPr>
-        <w:t>HSA-Cre</w:t>
-      </w:r>
-      <w:r>
-        <w:t xml:space="preserve"> mediated knockout of </w:t>
-      </w:r>
-      <w:r>
-        <w:rPr>
-          <w:i/>
-        </w:rPr>
-        <w:t xml:space="preserve">Tsc1 </w:t>
-      </w:r>
-      <w:r>
-        <w:t xml:space="preserve">observed reductions in both lean mass and fat mass </w:t>
-      </w:r>
-      <w:r>
-        <w:fldChar w:fldCharType="begin" w:fldLock="1"/>
-      </w:r>
-      <w:r>
-        <w:instrText>ADDIN CSL_CITATION { "citationItems" : [ { "id" : "ITEM-1", "itemData" : { "DOI" : "10.1016/j.cmet.2013.03.015", "ISSN" : "15504131", "PMID" : "23602450", "abstract" : "Autophagy is a catabolic process that ensures homeostatic cell clearance and is deregulated in a growing number of myopathological conditions. Although FoxO3 was shown to promote the expression of autophagy-related genes in skeletal muscle, the mechanisms triggering autophagy are unclear. We show that TSC1-deficient mice (TSCmKO), characterized by sustained activation of mTORC1, develop a late-onset myopathy related to impaired autophagy. In young TSCmKO mice, constitutive and starvation-induced autophagy is blocked at the induction steps via mTORC1-mediated inhibition of Ulk1, despite FoxO3 activation. Rapamycin is sufficient to restore autophagy in TSCmKO mice and improves the muscle phenotype of old mutant mice. Inversely, abrogation of mTORC1 signaling by depletion of raptor induces autophagy regardless of FoxO inhibition. Thus, mTORC1 is the dominant regulator of autophagy induction in skeletal muscle and ensures a tight coordination of metabolic pathways. These findings may open interesting avenues for therapeutic strategies directed toward autophagy-related muscle diseases.", "author" : [ { "dropping-particle" : "", "family" : "Castets", "given" : "Perrine", "non-dropping-particle" : "", "parse-names" : false, "suffix" : "" }, { "dropping-particle" : "", "family" : "Lin", "given" : "Shuo", "non-dropping-particle" : "", "parse-names" : false, "suffix" : "" }, { "dropping-particle" : "", "family" : "Rion", "given" : "Nathalie", "non-dropping-particle" : "", "parse-names" : false, "suffix" : "" }, { "dropping-particle" : "", "family" : "Fulvio", "given" : "Sabrina", "non-dropping-particle" : "Di", "parse-names" : false, "suffix" : "" }, { "dropping-particle" : "", "family" : "Romanino", "given" : "Klaas", "non-dropping-particle" : "", "parse-names" : false, "suffix" : "" }, { "dropping-particle" : "", "family" : "Guridi", "given" : "Maitea", "non-dropping-particle" : "", "parse-names" : false, "suffix" : "" }, { "dropping-particle" : "", "family" : "Frank", "given" : "Stephan", "non-dropping-particle" : "", "parse-names" : false, "suffix" : "" }, { "dropping-particle" : "", "family" : "Tintignac", "given" : "Lionel\u00a0A. a", "non-dropping-particle" : "", "parse-names" : false, "suffix" : "" }, { "dropping-particle" : "", "family" : "Sinnreich", "given" : "Michael", "non-dropping-particle" : "", "parse-names" : false, "suffix" : "" }, { "dropping-particle" : "", "family" : "R\u00fcegg", "given" : "Markus\u00a0A. a", "non-dropping-particle" : "", "parse-names" : false, "suffix" : "" }, { "dropping-particle" : "", "family" : "Di\u00a0Fulvio", "given" : "Sabrina", "non-dropping-particle" : "", "parse-names" : false, "suffix" : "" } ], "container-title" : "Cell metabolism", "id" : "ITEM-1", "issue" : "5", "issued" : { "date-parts" : [ [ "2013", "4", "7" ] ] }, "note" : "From Duplicate 1 ( Sustained Activation of mTORC1 in Skeletal Muscle Inhibits Constitutive and Starvation-Induced Autophagy and Causes a Severe, Late-Onset Myopathy - Castets, Perrine; Lin, Shuo; Rion, Nathalie; Di\u00a0Fulvio, Sabrina; Romanino, Klaas; Guridi, Maitea; Frank, Stephan; Tintignac, Lionel\u00a0A.; Sinnreich, Michael; R\u00fcegg, Markus\u00a0A. )", "page" : "731-44", "title" : "Sustained activation of mTORC1 in skeletal muscle inhibits constitutive and starvation-induced autophagy and causes a severe, late-onset myopathy.", "type" : "article-journal", "volume" : "17" }, "uris" : [ "http://www.mendeley.com/documents/?uuid=2f934ad2-30fc-46c1-9b35-a29aa432cdea" ] } ], "mendeley" : { "formattedCitation" : "[29]", "plainTextFormattedCitation" : "[29]", "previouslyFormattedCitation" : "[28]" }, "properties" : { "noteIndex" : 0 }, "schema" : "https://github.com/citation-style-language/schema/raw/master/csl-citation.json" }</w:instrText>
-      </w:r>
-      <w:r>
-        <w:fldChar w:fldCharType="separate"/>
-      </w:r>
-      <w:r>
-        <w:rPr>
-          <w:noProof/>
-        </w:rPr>
-        <w:t>[29]</w:t>
-      </w:r>
-      <w:r>
-        <w:fldChar w:fldCharType="end"/>
-      </w:r>
-      <w:r>
-        <w:t>.</w:t>
-      </w:r>
-    </w:p>
-    <w:p/>
-    <w:p>
-      <w:r>
-        <w:t xml:space="preserve">To identify the cause of these reductions, we performed calorimetry studies on these mice, prior to differences in adiposity (90 days of age).   </w:t>
-      </w:r>
-    </w:p>
-    <w:p>
-      <w:pPr>
-        <w:pStyle w:val="Heading2"/>
-      </w:pPr>
-      <w:r>
-        <w:t>Activation of mTORC1 in Muscle Does Not Result in Insulin Resistance</w:t>
-      </w:r>
-    </w:p>
-    <w:p/>
-    <w:p>
-      <w:pPr>
-        <w:pStyle w:val="Heading2"/>
-      </w:pPr>
-      <w:r>
-        <w:t xml:space="preserve">Ablation of Muscle Tsc1 Results in Increased Expression of </w:t>
-      </w:r>
-      <w:r>
-        <w:t xml:space="preserve">Oxidative Fiber Type and </w:t>
-      </w:r>
-      <w:r>
-        <w:t>Fatty Acid Uptake Genes</w:t>
-      </w:r>
-    </w:p>
-    <w:p>
-      <w:pPr>
-        <w:pStyle w:val="Heading2"/>
-      </w:pPr>
-    </w:p>
-    <w:p>
-      <w:pPr>
-        <w:pStyle w:val="Heading1"/>
-      </w:pPr>
-      <w:r>
-        <w:t>Discussion</w:t>
-      </w:r>
-    </w:p>
-    <w:p/>
-    <w:p>
-      <w:r>
-        <w:t xml:space="preserve">We report here that activation of mTORC1 in muscle tissue results in </w:t>
-      </w:r>
-      <w:r>
-        <w:t xml:space="preserve">the </w:t>
-      </w:r>
-      <w:r>
-        <w:t xml:space="preserve">accumulation of glycogen and triglycerides, </w:t>
-      </w:r>
-      <w:r>
-        <w:t xml:space="preserve">with a shift towards </w:t>
-      </w:r>
-      <w:r>
-        <w:t xml:space="preserve">more oxidative muscle fiber types.  This, coupled with no detectable decrease in </w:t>
-      </w:r>
-      <w:r>
-        <w:rPr>
-          <w:i/>
-        </w:rPr>
-        <w:t>in vivo</w:t>
-      </w:r>
-      <w:r>
-        <w:t xml:space="preserve"> insulin sensitivity is </w:t>
-      </w:r>
-      <w:r>
-        <w:t>reminiscent</w:t>
-      </w:r>
-      <w:r>
-        <w:t xml:space="preserve"> of the “athlete’s paradox”, in which muscles of endurance trained athletes are </w:t>
-      </w:r>
-      <w:r>
-        <w:t xml:space="preserve">insulin normosensitive, in spite of increased nutrient deposition </w:t>
-      </w:r>
-      <w:r>
-        <w:fldChar w:fldCharType="begin" w:fldLock="1"/>
-      </w:r>
-      <w:r>
-        <w:instrText>ADDIN CSL_CITATION { "citationItems" : [ { "id" : "ITEM-1", "itemData" : { "DOI" : "10.1210/jc.86.12.5755", "ISBN" : "0021-972X (Print)", "ISSN" : "0021972X", "PMID" : "11739435", "abstract" : "We examined the hypothesis that an excess accumulation of intramuscular lipid (IMCL) is associated with insulin resistance and that this may be mediated by the oxidative capacity of muscle. Nine sedentary lean (L) and 11 obese (O) subjects, 8 obese subjects with type 2 diabetes mellitus (D), and 9 lean, exercise-trained (T) subjects volunteered for this study. Insulin sensitivity (M) determined during a hyperinsulinemic (40 mU x m(-2)min(-1)) euglycemic clamp was greater (P &lt; 0.01) in L and T, compared with O and D (9.45 +/- 0.59 and 10.26 +/- 0.78 vs. 5.51 +/- 0.61 and 1.15 +/- 0.83 mg x min(-1)kg fat free mass(-1), respectively). IMCL in percutaneous vastus lateralis biopsy specimens by quantitative image analysis of Oil Red O staining was approximately 2-fold higher in D than in L (3.04 +/- 0.39 vs. 1.40 +/- 0.28% area as lipid; P &lt; 0.01). IMCL was also higher in T (2.36 +/- 0.37), compared with L (P &lt; 0.01). The oxidative capacity of muscle determined with succinate dehydrogenase staining of muscle fibers was higher in T, compared with L, O, and D (50.0 +/- 4.4, 36.1 +/- 4.4, 29.7 +/- 3.8, and 33.4 +/- 4.7 optical density units, respectively; P &lt; 0.01). IMCL was negatively associated with M (r = -0.57, P &lt; 0.05) when endurance-trained subjects were excluded from the analysis, and this association was independent of body mass index. However, the relationship between IMCL and M was not significant when trained individuals were included. There was a positive association between the oxidative capacity and M among nondiabetics (r = 0.37, P &lt; 0.05). In summary, skeletal muscle of trained endurance athletes is markedly insulin sensitive and has a high oxidative capacity, despite having an elevated lipid content. In conclusion, the capacity for lipid oxidation may be an important mediator of the association between excess muscle lipid accumulation and insulin resistance.", "author" : [ { "dropping-particle" : "", "family" : "Goodpaster", "given" : "Bret H.", "non-dropping-particle" : "", "parse-names" : false, "suffix" : "" }, { "dropping-particle" : "", "family" : "He", "given" : "J.", "non-dropping-particle" : "", "parse-names" : false, "suffix" : "" }, { "dropping-particle" : "", "family" : "Watkins", "given" : "S.", "non-dropping-particle" : "", "parse-names" : false, "suffix" : "" }, { "dropping-particle" : "", "family" : "Kelley", "given" : "D. E.", "non-dropping-particle" : "", "parse-names" : false, "suffix" : "" } ], "container-title" : "Journal of Clinical Endocrinology and Metabolism", "id" : "ITEM-1", "issue" : "12", "issued" : { "date-parts" : [ [ "2001" ] ] }, "page" : "5755-5761", "title" : "Skeletal muscle lipid content and insulin resistance: Evidence for a paradox in endurance-trained athletes", "type" : "article-journal", "volume" : "86" }, "uris" : [ "http://www.mendeley.com/documents/?uuid=b1980167-93ed-4e05-b012-9a008a5bf202" ] }, { "id" : "ITEM-2", "itemData" : { "DOI" : "10.2337/db10-1221", "ISBN" : "1939-327X (Electronic)\\n0012-1797 (Linking)", "ISSN" : "00121797", "PMID" : "21873552", "abstract" : "OBJECTIVE: Chronic exercise and obesity both increase intramyocellular triglycerides (IMTGs) despite having opposing effects on insulin sensitivity. We hypothesized that chronically exercise-trained muscle would be characterized by lower skeletal muscle diacylglycerols (DAGs) and ceramides despite higher IMTGs and would account for its higher insulin sensitivity. We also hypothesized that the expression of key skeletal muscle proteins involved in lipid droplet hydrolysis, DAG formation, and fatty-acid partitioning and oxidation would be associated with the lipotoxic phenotype.\\n\\nRESEARCH DESIGN AND METHODS: A total of 14 normal-weight, endurance-trained athletes (NWA group) and 7 normal-weight sedentary (NWS group) and 21 obese sedentary (OBS group) volunteers were studied. Insulin sensitivity was assessed by glucose clamps. IMTGs, DAGs, ceramides, and protein expression were measured in muscle biopsies.\\n\\nRESULTS: DAG content in the NWA group was approximately twofold higher than in the OBS group and ~50% higher than in the NWS group, corresponding to higher insulin sensitivity. While certain DAG moieties clearly were associated with better insulin sensitivity, other species were not. Ceramide content was higher in insulin-resistant obese muscle. The expression of OXPAT/perilipin-5, adipose triglyceride lipase, and stearoyl-CoA desaturase protein was higher in the NWA group, corresponding to a higher mitochondrial content, proportion of type 1 myocytes, IMTGs, DAGs, and insulin sensitivity.\\n\\nCONCLUSIONS: Total myocellular DAGs were markedly higher in highly trained athletes, corresponding with higher insulin sensitivity, and suggest a more complex role for DAGs in insulin action. Our data also provide additional evidence in humans linking ceramides to insulin resistance. Finally, this study provides novel evidence supporting a role for specific skeletal muscle proteins involved in intramyocellular lipids, mitochondrial oxidative capacity, and insulin resistance.", "author" : [ { "dropping-particle" : "", "family" : "Amati", "given" : "Francesca", "non-dropping-particle" : "", "parse-names" : false, "suffix" : "" }, { "dropping-particle" : "", "family" : "Dub\u00e9", "given" : "John J.", "non-dropping-particle" : "", "parse-names" : false, "suffix" : "" }, { "dropping-particle" : "", "family" : "Alvarez-Carnero", "given" : "Elvis", "non-dropping-particle" : "", "parse-names" : false, "suffix" : "" }, { "dropping-particle" : "", "family" : "Edreira", "given" : "Martin M.", "non-dropping-particle" : "", "parse-names" : false, "suffix" : "" }, { "dropping-particle" : "", "family" : "Chomentowski", "given" : "Peter", "non-dropping-particle" : "", "parse-names" : false, "suffix" : "" }, { "dropping-particle" : "", "family" : "Coen", "given" : "Paul M.", "non-dropping-particle" : "", "parse-names" : false, "suffix" : "" }, { "dropping-particle" : "", "family" : "Switzer", "given" : "Galen E.", "non-dropping-particle" : "", "parse-names" : false, "suffix" : "" }, { "dropping-particle" : "", "family" : "Bickel", "given" : "Perry E.", "non-dropping-particle" : "", "parse-names" : false, "suffix" : "" }, { "dropping-particle" : "", "family" : "Stefanovic-Racic", "given" : "Maja", "non-dropping-particle" : "", "parse-names" : false, "suffix" : "" }, { "dropping-particle" : "", "family" : "Toledo", "given" : "Frederico G S", "non-dropping-particle" : "", "parse-names" : false, "suffix" : "" }, { "dropping-particle" : "", "family" : "Goodpaster", "given" : "Bret H.", "non-dropping-particle" : "", "parse-names" : false, "suffix" : "" } ], "container-title" : "Diabetes", "id" : "ITEM-2", "issue" : "10", "issued" : { "date-parts" : [ [ "2011" ] ] }, "page" : "2588-2597", "title" : "Skeletal muscle triglycerides, diacylglycerols, and ceramides in insulin resistance: Another paradox in endurance-trained athletes?", "type" : "article-journal", "volume" : "60" }, "uris" : [ "http://www.mendeley.com/documents/?uuid=6dce7865-c7f1-41b9-aed7-2645a196f0ac" ] } ], "mendeley" : { "formattedCitation" : "[30, 31]", "plainTextFormattedCitation" : "[30, 31]", "previouslyFormattedCitation" : "[29, 30]" }, "properties" : { "noteIndex" : 0 }, "schema" : "https://github.com/citation-style-language/schema/raw/master/csl-citation.json" }</w:instrText>
-      </w:r>
-      <w:r>
-        <w:fldChar w:fldCharType="separate"/>
-      </w:r>
-      <w:r>
-        <w:rPr>
-          <w:noProof/>
-        </w:rPr>
-        <w:t>[30, 31]</w:t>
-      </w:r>
-      <w:r>
-        <w:fldChar w:fldCharType="end"/>
-      </w:r>
-      <w:r>
-        <w:t>.</w:t>
-      </w:r>
-      <w:r>
-        <w:t xml:space="preserve">  These findings are concordant with a role of mTORC1 in this process, as </w:t>
-      </w:r>
-      <w:r>
-        <w:t xml:space="preserve">this kinase is also activated during resistance exercise and muscle growth </w:t>
-      </w:r>
-      <w:r>
-        <w:fldChar w:fldCharType="begin" w:fldLock="1"/>
-      </w:r>
-      <w:r>
-        <w:instrText>ADDIN CSL_CITATION { "citationItems" : [ { "id" : "ITEM-1", "itemData" : { "DOI" : "10.1152/japplphysiol.00941.2010", "ISSN" : "1522-1601", "PMID" : "21071597", "abstract" : "For over 10 years, we have known that the activation of the mammalian target of rapamycin complex 1 (mTORC1) has correlated with the increase in skeletal muscle size and strength that occurs following resistance exercise. Initial cell culture and rodent models of muscle growth demonstrated that the activation of mTORC1 is common to hypertrophy induced by growth factors and increased loading. The further observation that high loads increased the local production of growth factors led to the paradigm that resistance exercise stimulates the autocrine production of factors that act on membrane receptors to activate mTORC1, and this results in skeletal muscle hypertrophy. Over the last few years, there has been a paradigm shift. From both human and rodent studies, it has become clear that the phenotypic and molecular responses to resistance exercise occur in a growth factor-independent manner. Although the mechanism of load-induced mTORC1 activation remains to be determined, it is clear that it does not require classical growth factor signaling.", "author" : [ { "dropping-particle" : "", "family" : "Philp", "given" : "Andrew", "non-dropping-particle" : "", "parse-names" : false, "suffix" : "" }, { "dropping-particle" : "", "family" : "Hamilton", "given" : "D Lee", "non-dropping-particle" : "", "parse-names" : false, "suffix" : "" }, { "dropping-particle" : "", "family" : "Baar", "given" : "Keith", "non-dropping-particle" : "", "parse-names" : false, "suffix" : "" } ], "container-title" : "Journal of applied physiology (Bethesda, Md. : 1985)", "id" : "ITEM-1", "issue" : "2", "issued" : { "date-parts" : [ [ "2011", "2" ] ] }, "page" : "561-8", "title" : "Signals mediating skeletal muscle remodeling by resistance exercise: PI3-kinase independent activation of mTORC1.", "type" : "article-journal", "volume" : "110" }, "uris" : [ "http://www.mendeley.com/documents/?uuid=38bbee31-9217-4a9d-9282-2100582cb529" ] }, { "id" : "ITEM-2", "itemData" : { "DOI" : "10.1152/ajpendo.00674.2013", "ISSN" : "1522-1555", "PMID" : "24961241", "abstract" : "The goal of the current work was to profile positive (mTORC1 activation, autocrine/paracrine growth factors) and negative [AMPK, unfolded protein response (UPR)] pathways that might regulate overload-induced mTORC1 activation with the hypothesis that a number of negative regulators of mTORC1 will be engaged during a supra-physiological model of hypertrophy. To achieve this, mTORC1-IRS1/2 signaling, BiP/CHOP/IRE1\u03b1, and AMPK activation were determined in rat plantaris muscle following synergist ablation (SA). SA resulted in significant increases in muscle mass of ~4% per day throughout the 21 days of the experiment. The expression of the insulin-like growth factors were high throughout the 21d of overload. However, IGF signaling was limited since IRS1 and 2 were undetectable in the overloaded muscle from day 3 to day 9. The decreases in IRS1/2 protein were paralleled by increases in GRB10(Ser501/503) and S6K1(Thr389) phosphorylation, two mTORC1 targets that can destabilize IRS proteins. PKB(Ser473) phosphorylation was higher from 3-6 days and this was associated with increased TSC2(Thr939) phosphorylation. The phosphorylation of TSC2(Thr1345) (an AMPK site) was also elevated whereas phosphorylation at the other PKB site, Thr(1462), was unchanged at 6d. In agreement with the phosphorylation of Thr(1345), synergist ablation led to activation of \u03b11-AMPK during the initial growth phase, lasting the first 9 days before returning to baseline by day 12. The UPR markers CHOP and BiP were elevated over the first 12 days following ablation, whereas IRE1\u03b1 levels decreased. These data suggest that during supra-physiological muscle loading, at least three potential molecular brakes engage to down-regulate mTORC1.", "author" : [ { "dropping-particle" : "", "family" : "Hamilton", "given" : "D Lee", "non-dropping-particle" : "", "parse-names" : false, "suffix" : "" }, { "dropping-particle" : "", "family" : "Philp", "given" : "Andrew", "non-dropping-particle" : "", "parse-names" : false, "suffix" : "" }, { "dropping-particle" : "", "family" : "MacKenzie", "given" : "Matthew G", "non-dropping-particle" : "", "parse-names" : false, "suffix" : "" }, { "dropping-particle" : "", "family" : "Patton", "given" : "Amy", "non-dropping-particle" : "", "parse-names" : false, "suffix" : "" }, { "dropping-particle" : "", "family" : "Towler", "given" : "Mhari C", "non-dropping-particle" : "", "parse-names" : false, "suffix" : "" }, { "dropping-particle" : "", "family" : "Gallagher", "given" : "Iain J", "non-dropping-particle" : "", "parse-names" : false, "suffix" : "" }, { "dropping-particle" : "", "family" : "Bodine", "given" : "Sue C", "non-dropping-particle" : "", "parse-names" : false, "suffix" : "" }, { "dropping-particle" : "", "family" : "Baar", "given" : "Keith", "non-dropping-particle" : "", "parse-names" : false, "suffix" : "" } ], "container-title" : "American journal of physiology. Endocrinology and metabolism", "id" : "ITEM-2", "issued" : { "date-parts" : [ [ "2014", "6", "24" ] ] }, "title" : "Molecular brakes regulating mTORC1 activation in skeletal muscle following synergist ablation.", "type" : "article-journal" }, "uris" : [ "http://www.mendeley.com/documents/?uuid=cc60a3ca-e167-4845-92df-814ac7388ca3" ] } ], "mendeley" : { "formattedCitation" : "[32, 33]", "plainTextFormattedCitation" : "[32, 33]", "previouslyFormattedCitation" : "[31, 32]" }, "properties" : { "noteIndex" : 0 }, "schema" : "https://github.com/citation-style-language/schema/raw/master/csl-citation.json" }</w:instrText>
-      </w:r>
-      <w:r>
-        <w:fldChar w:fldCharType="separate"/>
-      </w:r>
-      <w:r>
-        <w:rPr>
-          <w:noProof/>
-        </w:rPr>
-        <w:t>[32, 33]</w:t>
-      </w:r>
-      <w:r>
-        <w:fldChar w:fldCharType="end"/>
-      </w:r>
-      <w:r>
-        <w:t>.</w:t>
-      </w:r>
-    </w:p>
-    <w:p/>
-    <w:p>
-      <w:r>
-        <w:t xml:space="preserve">Clinical studies have shown that energy expenditure can rapidly increase in response to overfeeding </w:t>
-      </w:r>
-      <w:r>
-        <w:fldChar w:fldCharType="begin" w:fldLock="1"/>
-      </w:r>
-      <w:r>
-        <w:instrText>ADDIN CSL_CITATION { "citationItems" : [ { "id" : "ITEM-1", "itemData" : { "DOI" : "10.1056/NEJM199503093321001", "ISSN" : "0028-4793", "PMID" : "7632212", "abstract" : "BACKGROUND: No current treatment for obesity reliably sustains weight loss, perhaps because compensatory metabolic processes resist the maintenance of the altered body weight. We examined the effects of experimental perturbations of body weight on energy expenditure to determine whether they lead to metabolic changes and whether obese subjects and those who have never been obese respond similarly. METHODS: We repeatedly measured 24-hour total energy expenditure, resting and nonresting energy expenditure, and the thermic effect of feeding in 18 obese subjects and 23 subjects who had never been obese. The subjects were studied at their usual body weight and after losing 10 to 20 percent of their body weight by underfeeding or gaining 10 percent by overfeeding. RESULTS: Maintenance of a body weight at a level 10 percent or more below the initial weight was associated with a mean (+/- SD) reduction in total energy expenditure of 6 +/- 3 kcal per kilogram of fat-free mass per day in the subjects who had never been obese (P &lt; 0.001) and 8 +/- 5 kcal per kilogram per day in the obese subjects (P &lt; 0.001). Resting energy expenditure and nonresting energy expenditure each decreased 3 to 4 kcal per kilogram of fat-free mass per day in both groups of subjects. Maintenance of body weight at a level 10 percent above the usual weight was associated with an increase in total energy expenditure of 9 +/- 7 kcal per kilogram of fat-free mass per day in the subjects who had never been obese (P &lt; 0.001) and 8 +/- 4 kcal per kilogram per day in the obese subjects (P &lt; 0.001). The thermic effect of feeding and nonresting energy expenditure increased by approximately 1 to 2 and 8 to 9 kcal per kilogram of fat-free mass per day, respectively, after weight gain. These changes in energy expenditure were not related to the degree of adiposity or the sex of the subjects. CONCLUSIONS: Maintenance of a reduced or elevated body weight is associated with compensatory changes in energy expenditure, which oppose the maintenance of a body weight that is different from the usual weight. These compensatory changes may account for the poor long-term efficacy of treatments for obesity.", "author" : [ { "dropping-particle" : "", "family" : "Leibel", "given" : "Rudolph L.", "non-dropping-particle" : "", "parse-names" : false, "suffix" : "" }, { "dropping-particle" : "", "family" : "Rosenbaum", "given" : "M", "non-dropping-particle" : "", "parse-names" : false, "suffix" : "" }, { "dropping-particle" : "", "family" : "Hirsch", "given" : "Jules", "non-dropping-particle" : "", "parse-names" : false, "suffix" : "" } ], "container-title" : "The New England journal of medicine", "id" : "ITEM-1", "issue" : "10", "issued" : { "date-parts" : [ [ "1995", "3", "9" ] ] }, "page" : "621-8", "title" : "Changes in energy expenditure resulting from altered body weight.", "type" : "article-journal", "volume" : "332" }, "uris" : [ "http://www.mendeley.com/documents/?uuid=8488746e-581f-4e06-b28c-2cc0eff18bed" ] }, { "id" : "ITEM-2", "itemData" : { "ISBN" : "0002-9165 (Print)", "ISSN" : "00029165", "PMID" : "3165600", "abstract" : "The metabolic balance method was performed on three men to investigate the fate of large excesses of carbohydrate. Glycogen stores, which were first depleted by diet (3 d, 8.35 +/- 0.27 MJ [1994 +/- 65 kcal] decreasing to 5.70 +/- 1.03 MJ [1361 +/- 247 kcal], 15% protein, 75% fat, 10% carbohydrate) and exercise, were repleted during 7 d carbohydrate overfeeding (11% protein, 3% fat, and 86% carbohydrate) providing 15.25 +/- 1.10 MJ (3642 +/- 263 kcal) on the first day, increasing progressively to 20.64 +/- 1.30 MJ (4930 +/- 311 kcal) on the last day of overfeeding. Glycogen depletion was again accomplished with 2 d of carbohydrate restriction (2.52 MJ/d [602 kcal/d], 85% protein, and 15% fat). Glycogen storage capacity in man is approximately 15 g/kg body weight and can accommodate a gain of approximately 500 g before net lipid synthesis contributes to increasing body fat mass. When the glycogen stores are saturated, massive intakes of carbohydrate are disposed of by high carbohydrate-oxidation rates and substantial de novo lipid synthesis (150 g lipid/d using approximately 475 g CHO/d) without postabsorptive hyperglycemia.", "author" : [ { "dropping-particle" : "", "family" : "Acheson", "given" : "K. J.", "non-dropping-particle" : "", "parse-names" : false, "suffix" : "" }, { "dropping-particle" : "", "family" : "Schutz", "given" : "Yves", "non-dropping-particle" : "", "parse-names" : false, "suffix" : "" }, { "dropping-particle" : "", "family" : "Bessard", "given" : "T.", "non-dropping-particle" : "", "parse-names" : false, "suffix" : "" }, { "dropping-particle" : "", "family" : "Anantharaman", "given" : "K.", "non-dropping-particle" : "", "parse-names" : false, "suffix" : "" }, { "dropping-particle" : "", "family" : "Flatt", "given" : "J. P.", "non-dropping-particle" : "", "parse-names" : false, "suffix" : "" }, { "dropping-particle" : "", "family" : "Jequier", "given" : "E.", "non-dropping-particle" : "", "parse-names" : false, "suffix" : "" } ], "container-title" : "American Journal of Clinical Nutrition", "id" : "ITEM-2", "issue" : "2", "issued" : { "date-parts" : [ [ "1988" ] ] }, "page" : "240-247", "title" : "Glycoprotein storage capacity and de novo lipogenesis during massive carbohydrate overfeeding in man", "type" : "article-magazine", "volume" : "48" }, "uris" : [ "http://www.mendeley.com/documents/?uuid=98474bea-ec84-459e-ab98-737e0eab7279" ] } ], "mendeley" : { "formattedCitation" : "[3, 34]", "plainTextFormattedCitation" : "[3, 34]", "previouslyFormattedCitation" : "[3, 33]" }, "properties" : { "noteIndex" : 0 }, "schema" : "https://github.com/citation-style-language/schema/raw/master/csl-citation.json" }</w:instrText>
-      </w:r>
-      <w:r>
-        <w:fldChar w:fldCharType="separate"/>
-      </w:r>
-      <w:r>
-        <w:rPr>
-          <w:noProof/>
-        </w:rPr>
-        <w:t>[3, 34]</w:t>
-      </w:r>
-      <w:r>
-        <w:fldChar w:fldCharType="end"/>
-      </w:r>
-      <w:r>
-        <w:t xml:space="preserve">, consistent with the observation that obese individuals have higher energy expenditure than lean subjects </w:t>
-      </w:r>
-      <w:r>
-        <w:fldChar w:fldCharType="begin" w:fldLock="1"/>
-      </w:r>
-      <w:r>
-        <w:instrText>ADDIN CSL_CITATION { "citationItems" : [ { "id" : "ITEM-1", "itemData" : { "ISBN" : "0002-9165 (Print)\\r0002-9165 (Linking)", "ISSN" : "00029165", "PMID" : "6801963", "abstract" : "Twenty-four-hour energy expenditure (24-EE), resting metabolic rate (RMR) and body composition were determined in 30 subjects from three groups; control (103 +/- 2% ideal body weight, n = 10), moderately obese (129 +/- 1% ideal body weight, n = 6), and obese (170 +/- 5% ideal body weight, n = 14) individuals. Twenty-four EE was measured in a comfortable airtight respiration chamber. When expressed as absolute values, both RMR and 24-EE were significantly increased in obese subjects when compared to normal weight subjects. The RMR was 7592 +/- 351 kJ/day in the obese, 6652 +/- 242 kJ/day in the moderately obese, and 6118 +/- 405 kJ/day in the controls. Mean 24-EE values were 10043 +/- 363, 9599 +/- 277, and 8439 +/- 432 kJ/day in the obese, moderately obese, and controls, respectively. The larger energy expenditure in the obese over 24 h was mainly due to a greater VO2 during the daylight hours. However, 92% of the larger 24-EE in the obese, compared to the control group, was accounted for by the higher RMR and only 8% by other factors such as the increased cost of moving the extra weight of the obese. The higher RMR and 24-EE in the obese was best related to the increased fat free mass.", "author" : [ { "dropping-particle" : "", "family" : "Ravussin", "given" : "Eric", "non-dropping-particle" : "", "parse-names" : false, "suffix" : "" }, { "dropping-particle" : "", "family" : "Burnand", "given" : "B.", "non-dropping-particle" : "", "parse-names" : false, "suffix" : "" }, { "dropping-particle" : "", "family" : "Schutz", "given" : "Y.", "non-dropping-particle" : "", "parse-names" : false, "suffix" : "" }, { "dropping-particle" : "", "family" : "Jequier", "given" : "E.", "non-dropping-particle" : "", "parse-names" : false, "suffix" : "" } ], "container-title" : "American Journal of Clinical Nutrition", "id" : "ITEM-1", "issue" : "3", "issued" : { "date-parts" : [ [ "1982" ] ] }, "page" : "566-573", "title" : "Twenty-four-hour energy expenditure and resting metabolic rate in obese, moderately obese, and control subjects", "type" : "article-journal", "volume" : "35" }, "uris" : [ "http://www.mendeley.com/documents/?uuid=ee8c03d6-e8b0-41da-a8bb-835276f2f40b" ] }, { "id" : "ITEM-2", "itemData" : { "DOI" : "10.1056/NEJM199503093321001", "ISSN" : "0028-4793", "PMID" : "7632212", "abstract" : "BACKGROUND: No current treatment for obesity reliably sustains weight loss, perhaps because compensatory metabolic processes resist the maintenance of the altered body weight. We examined the effects of experimental perturbations of body weight on energy expenditure to determine whether they lead to metabolic changes and whether obese subjects and those who have never been obese respond similarly. METHODS: We repeatedly measured 24-hour total energy expenditure, resting and nonresting energy expenditure, and the thermic effect of feeding in 18 obese subjects and 23 subjects who had never been obese. The subjects were studied at their usual body weight and after losing 10 to 20 percent of their body weight by underfeeding or gaining 10 percent by overfeeding. RESULTS: Maintenance of a body weight at a level 10 percent or more below the initial weight was associated with a mean (+/- SD) reduction in total energy expenditure of 6 +/- 3 kcal per kilogram of fat-free mass per day in the subjects who had never been obese (P &lt; 0.001) and 8 +/- 5 kcal per kilogram per day in the obese subjects (P &lt; 0.001). Resting energy expenditure and nonresting energy expenditure each decreased 3 to 4 kcal per kilogram of fat-free mass per day in both groups of subjects. Maintenance of body weight at a level 10 percent above the usual weight was associated with an increase in total energy expenditure of 9 +/- 7 kcal per kilogram of fat-free mass per day in the subjects who had never been obese (P &lt; 0.001) and 8 +/- 4 kcal per kilogram per day in the obese subjects (P &lt; 0.001). The thermic effect of feeding and nonresting energy expenditure increased by approximately 1 to 2 and 8 to 9 kcal per kilogram of fat-free mass per day, respectively, after weight gain. These changes in energy expenditure were not related to the degree of adiposity or the sex of the subjects. CONCLUSIONS: Maintenance of a reduced or elevated body weight is associated with compensatory changes in energy expenditure, which oppose the maintenance of a body weight that is different from the usual weight. These compensatory changes may account for the poor long-term efficacy of treatments for obesity.", "author" : [ { "dropping-particle" : "", "family" : "Leibel", "given" : "Rudolph L.", "non-dropping-particle" : "", "parse-names" : false, "suffix" : "" }, { "dropping-particle" : "", "family" : "Rosenbaum", "given" : "M", "non-dropping-particle" : "", "parse-names" : false, "suffix" : "" }, { "dropping-particle" : "", "family" : "Hirsch", "given" : "Jules", "non-dropping-particle" : "", "parse-names" : false, "suffix" : "" } ], "container-title" : "The New England journal of medicine", "id" : "ITEM-2", "issue" : "10", "issued" : { "date-parts" : [ [ "1995", "3", "9" ] ] }, "page" : "621-8", "title" : "Changes in energy expenditure resulting from altered body weight.", "type" : "article-journal", "volume" : "332" }, "uris" : [ "http://www.mendeley.com/documents/?uuid=8488746e-581f-4e06-b28c-2cc0eff18bed" ] }, { "id" : "ITEM-3", "itemData" : { "DOI" : "10.1172/JCI112749", "ISSN" : "0021-9738", "PMID" : "3782471", "abstract" : "Daily human energy requirements calculated from separate components of energy expenditure are inaccurate and usually in poor agreement with measured energy intakes. Measurement of energy expenditure over periods of 24 h or longer is needed to determine more accurately rates of daily energy expenditure in humans. We provide a detailed description of a human respiratory chamber and methods used to determine rates of energy expenditure over 24-h periods in 177 subjects. The results show that: fat-free mass (FFM) as estimated by densitometry is the best available determinant of 24-h energy expenditures (24EE) and explains 81% of the variance observed between individuals (24EE [kcal/d] = 597 + 26.5 FFM); 24EE in an individual is very reproducible (coefficient of variation = 2.4%); and even when adjusted for differences in FFM, there is still considerable interperson variability of the daily energy expenditure. A large portion of the variability of 24EE among individuals, independent of differences in body size, was due to variability in the degree of spontaneous physical activity, i.e., \"fidgeting,\" which accounted for 100-800 kcal/d in these subjects.", "author" : [ { "dropping-particle" : "", "family" : "Ravussin", "given" : "Eric", "non-dropping-particle" : "", "parse-names" : false, "suffix" : "" }, { "dropping-particle" : "", "family" : "Lillioja", "given" : "Stephen", "non-dropping-particle" : "", "parse-names" : false, "suffix" : "" }, { "dropping-particle" : "", "family" : "Anderson", "given" : "Thomas E", "non-dropping-particle" : "", "parse-names" : false, "suffix" : "" }, { "dropping-particle" : "", "family" : "Christin", "given" : "Laurent", "non-dropping-particle" : "", "parse-names" : false, "suffix" : "" }, { "dropping-particle" : "", "family" : "Bogardus", "given" : "Clifton", "non-dropping-particle" : "", "parse-names" : false, "suffix" : "" } ], "container-title" : "The Journal of clinical investigation", "id" : "ITEM-3", "issue" : "6", "issued" : { "date-parts" : [ [ "1986", "12" ] ] }, "page" : "1568-78", "title" : "Determinants of 24-hour energy expenditure in man. Methods and results using a respiratory chamber.", "type" : "article-journal", "volume" : "78" }, "uris" : [ "http://www.mendeley.com/documents/?uuid=641dd9c0-1811-4bc3-a10d-96962d61c3b6" ] }, { "id" : "ITEM-4", "itemData" : { "DOI" : "10.1038/ijo.2012.172", "ISSN" : "1476-5497", "PMID" : "23090575", "abstract" : "Objective:To investigate energy expenditure in lean and obese individuals, focusing particularly on physical activity and severely obese individuals.Design:Total daily energy expenditure (TDEE) was assessed using doubly labeled water, resting metabolic rate (RMR) by indirect calorimetry, activity energy expenditure (AEE) by difference and time spent in physical activity by multisensor activity monitors.Subjects:In all, 177 lean, Class I and severely obese individuals (age 31-56 years, body mass index 20-64\u2009kg\u2009m(-2)) were analyzed.Results:All components of energy expenditure were elevated in obese individuals. For example, TDEE was 2404\u00b195\u2009kcal per day in lean and 3244\u00b148\u2009kcal per day in Class III obese individuals. After appropriate adjustment, RMR was similar in all groups. Analysis of AEE by body weight and obesity class indicated a lower AEE in obese individuals. Confirming lower physical activity, obese individuals spent less time engaged in moderate-to-vigorous physical activity (2.7\u00b11.3, 1.8\u00b10.6, 2.0\u00b11.4 and 1.2\u00b11.0\u2009h per day in lean, Class I, Class II and Class III individuals) and more time in sedentary behaviors.Conclusions:There was no indication of metabolic efficiency in even the severely obese, as adjusted RMR was similar across all groups. The higher AEE observed in the obese is consistent with a higher cost of activities due to higher body weight. However, the magnitude of the higher AEE (20-25% higher in obese individuals) is lower than expected (weight approximately 100% higher in Class III individuals). Confirming a lower volume of physical activity in the obese, the total time spent in moderate-to-vigorous physical activity and average daily metabolic equivalent of task level were lower with increasing obesity. These findings demonstrate that high body weight in obese individuals leads to a high TDEE and AEE, which masks the fact that they are less physically active, which can be influenced by duration or intensity of activity, than in lean individuals.", "author" : [ { "dropping-particle" : "", "family" : "Delany", "given" : "J P", "non-dropping-particle" : "", "parse-names" : false, "suffix" : "" }, { "dropping-particle" : "", "family" : "Kelley", "given" : "D E", "non-dropping-particle" : "", "parse-names" : false, "suffix" : "" }, { "dropping-particle" : "", "family" : "Hames", "given" : "K C", "non-dropping-particle" : "", "parse-names" : false, "suffix" : "" }, { "dropping-particle" : "", "family" : "Jakicic", "given" : "J M", "non-dropping-particle" : "", "parse-names" : false, "suffix" : "" }, { "dropping-particle" : "", "family" : "Goodpaster", "given" : "Bret H.", "non-dropping-particle" : "", "parse-names" : false, "suffix" : "" } ], "container-title" : "International journal of obesity (2005)", "id" : "ITEM-4", "issue" : "7", "issued" : { "date-parts" : [ [ "2013", "7" ] ] }, "page" : "1006-11", "publisher" : "Nature Publishing Group", "title" : "High energy expenditure masks low physical activity in obesity.", "type" : "article-journal", "volume" : "37" }, "uris" : [ "http://www.mendeley.com/documents/?uuid=25dc4189-1ae6-4028-9e42-a035fb79ec21" ] } ], "mendeley" : { "formattedCitation" : "[3, 35\u201337]", "plainTextFormattedCitation" : "[3, 35\u201337]", "previouslyFormattedCitation" : "[3, 34\u201336]" }, "properties" : { "noteIndex" : 0 }, "schema" : "https://github.com/citation-style-language/schema/raw/master/csl-citation.json" }</w:instrText>
-      </w:r>
-      <w:r>
-        <w:fldChar w:fldCharType="separate"/>
-      </w:r>
-      <w:r>
-        <w:rPr>
-          <w:noProof/>
-        </w:rPr>
-        <w:t>[3, 35–37]</w:t>
-      </w:r>
-      <w:r>
-        <w:fldChar w:fldCharType="end"/>
-      </w:r>
-      <w:r>
-        <w:t xml:space="preserve">.  Similarly, weight loss results in a rapid reduction in energy expenditure </w:t>
-      </w:r>
-      <w:r>
-        <w:fldChar w:fldCharType="begin" w:fldLock="1"/>
-      </w:r>
-      <w:r>
-        <w:instrText>ADDIN CSL_CITATION { "citationItems" : [ { "id" : "ITEM-1", "itemData" : { "DOI" : "10.1016/0026-0495(84)90130-6", "ISSN" : "00260495", "author" : [ { "dropping-particle" : "", "family" : "Leibel", "given" : "Rudolph L.", "non-dropping-particle" : "", "parse-names" : false, "suffix" : "" }, { "dropping-particle" : "", "family" : "Hirsch", "given" : "Jules", "non-dropping-particle" : "", "parse-names" : false, "suffix" : "" } ], "container-title" : "Metabolism", "id" : "ITEM-1", "issue" : "2", "issued" : { "date-parts" : [ [ "1984", "2" ] ] }, "page" : "164-170", "title" : "Diminished energy requirements in reduced-obese patients", "type" : "article-journal", "volume" : "33" }, "uris" : [ "http://www.mendeley.com/documents/?uuid=f33a96b3-ae1e-4c10-be76-ffc5aedded1f" ] }, { "id" : "ITEM-2", "itemData" : { "DOI" : "10.1056/NEJM199503093321001", "ISSN" : "0028-4793", "PMID" : "7632212", "abstract" : "BACKGROUND: No current treatment for obesity reliably sustains weight loss, perhaps because compensatory metabolic processes resist the maintenance of the altered body weight. We examined the effects of experimental perturbations of body weight on energy expenditure to determine whether they lead to metabolic changes and whether obese subjects and those who have never been obese respond similarly. METHODS: We repeatedly measured 24-hour total energy expenditure, resting and nonresting energy expenditure, and the thermic effect of feeding in 18 obese subjects and 23 subjects who had never been obese. The subjects were studied at their usual body weight and after losing 10 to 20 percent of their body weight by underfeeding or gaining 10 percent by overfeeding. RESULTS: Maintenance of a body weight at a level 10 percent or more below the initial weight was associated with a mean (+/- SD) reduction in total energy expenditure of 6 +/- 3 kcal per kilogram of fat-free mass per day in the subjects who had never been obese (P &lt; 0.001) and 8 +/- 5 kcal per kilogram per day in the obese subjects (P &lt; 0.001). Resting energy expenditure and nonresting energy expenditure each decreased 3 to 4 kcal per kilogram of fat-free mass per day in both groups of subjects. Maintenance of body weight at a level 10 percent above the usual weight was associated with an increase in total energy expenditure of 9 +/- 7 kcal per kilogram of fat-free mass per day in the subjects who had never been obese (P &lt; 0.001) and 8 +/- 4 kcal per kilogram per day in the obese subjects (P &lt; 0.001). The thermic effect of feeding and nonresting energy expenditure increased by approximately 1 to 2 and 8 to 9 kcal per kilogram of fat-free mass per day, respectively, after weight gain. These changes in energy expenditure were not related to the degree of adiposity or the sex of the subjects. CONCLUSIONS: Maintenance of a reduced or elevated body weight is associated with compensatory changes in energy expenditure, which oppose the maintenance of a body weight that is different from the usual weight. These compensatory changes may account for the poor long-term efficacy of treatments for obesity.", "author" : [ { "dropping-particle" : "", "family" : "Leibel", "given" : "Rudolph L.", "non-dropping-particle" : "", "parse-names" : false, "suffix" : "" }, { "dropping-particle" : "", "family" : "Rosenbaum", "given" : "M", "non-dropping-particle" : "", "parse-names" : false, "suffix" : "" }, { "dropping-particle" : "", "family" : "Hirsch", "given" : "Jules", "non-dropping-particle" : "", "parse-names" : false, "suffix" : "" } ], "container-title" : "The New England journal of medicine", "id" : "ITEM-2", "issue" : "10", "issued" : { "date-parts" : [ [ "1995", "3", "9" ] ] }, "page" : "621-8", "title" : "Changes in energy expenditure resulting from altered body weight.", "type" : "article-journal", "volume" : "332" }, "uris" : [ "http://www.mendeley.com/documents/?uuid=8488746e-581f-4e06-b28c-2cc0eff18bed" ] }, { "id" : "ITEM-3", "itemData" : { "DOI" : "10.1001/jama.2012.6607", "ISBN" : "0098-7484", "ISSN" : "1538-3598", "PMID" : "22735432", "abstract" : "CONTEXT: Reduced energy expenditure following weight loss is thought to contribute to weight gain. However, the effect of dietary composition on energy expenditure during weight-loss maintenance has not been studied.\\n\\nOBJECTIVE: To examine the effects of 3 diets differing widely in macronutrient composition and glycemic load on energy expenditure following weight loss.\\n\\nDESIGN, SETTING, AND PARTICIPANTS: A controlled 3-way crossover design involving 21 overweight and obese young adults conducted at Children's Hospital Boston and Brigham and Women's Hospital, Boston, Massachusetts, between June 16, 2006, and June 21, 2010, with recruitment by newspaper advertisements and postings.\\n\\nINTERVENTION: After achieving 10% to 15% weight loss while consuming a run-in diet, participants consumed an isocaloric low-fat diet (60% of energy from carbohydrate, 20% from fat, 20% from protein; high glycemic load), low-glycemic index diet (40% from carbohydrate, 40% from fat, and 20% from protein; moderate glycemic load), and very low-carbohydrate diet (10% from carbohydrate, 60% from fat, and 30% from protein; low glycemic load) in random order, each for 4 weeks.\\n\\nMAIN OUTCOME MEASURES: Primary outcome was resting energy expenditure (REE), with secondary outcomes of total energy expenditure (TEE), hormone levels, and metabolic syndrome components.\\n\\nRESULTS: Compared with the pre-weight-loss baseline, the decrease in REE was greatest with the low-fat diet (mean [95% CI], -205 [-265 to -144] kcal/d), intermediate with the low-glycemic index diet (-166 [-227 to -106] kcal/d), and least with the very low-carbohydrate diet (-138 [-198 to -77] kcal/d; overall P = .03; P for trend by glycemic load = .009). The decrease in TEE showed a similar pattern (mean [95% CI], -423 [-606 to -239] kcal/d; -297 [-479 to -115] kcal/d; and -97 [-281 to 86] kcal/d, respectively; overall P = .003; P for trend by glycemic load &lt; .001). Hormone levels and metabolic syndrome components also varied during weight maintenance by diet (leptin, P &lt; .001; 24-hour urinary cortisol, P = .005; indexes of peripheral [P = .02] and hepatic [P = .03] insulin sensitivity; high-density lipoprotein [HDL] cholesterol, P &lt; .001; non-HDL cholesterol, P &lt; .001; triglycerides, P &lt; .001; plasminogen activator inhibitor 1, P for trend = .04; and C-reactive protein, P for trend = .05), but no consistent favorable pattern emerged.\\n\\nCONCLUSION: Among overweight and obese young adults compared with pre-weight-lo\u2026", "author" : [ { "dropping-particle" : "", "family" : "Ebbeling", "given" : "Cara B", "non-dropping-particle" : "", "parse-names" : false, "suffix" : "" }, { "dropping-particle" : "", "family" : "Swain", "given" : "Janis F", "non-dropping-particle" : "", "parse-names" : false, "suffix" : "" }, { "dropping-particle" : "", "family" : "Feldman", "given" : "Henry a", "non-dropping-particle" : "", "parse-names" : false, "suffix" : "" }, { "dropping-particle" : "", "family" : "Wong", "given" : "William W", "non-dropping-particle" : "", "parse-names" : false, "suffix" : "" }, { "dropping-particle" : "", "family" : "Hachey", "given" : "David L", "non-dropping-particle" : "", "parse-names" : false, "suffix" : "" }, { "dropping-particle" : "", "family" : "Garcia-Lago", "given" : "Erica", "non-dropping-particle" : "", "parse-names" : false, "suffix" : "" }, { "dropping-particle" : "", "family" : "Ludwig", "given" : "David S", "non-dropping-particle" : "", "parse-names" : false, "suffix" : "" } ], "container-title" : "JAMA : the journal of the American Medical Association", "id" : "ITEM-3", "issue" : "24", "issued" : { "date-parts" : [ [ "2012" ] ] }, "page" : "2627-34", "title" : "Effects of dietary composition on energy expenditure during weight-loss maintenance.", "type" : "article-journal", "volume" : "307" }, "uris" : [ "http://www.mendeley.com/documents/?uuid=014c9f0f-319f-44d3-a7a5-0c0cb50e06d5" ] } ], "mendeley" : { "formattedCitation" : "[3, 2, 6]", "plainTextFormattedCitation" : "[3, 2, 6]", "previouslyFormattedCitation" : "[3, 2, 6]" }, "properties" : { "noteIndex" : 0 }, "schema" : "https://github.com/citation-style-language/schema/raw/master/csl-citation.json" }</w:instrText>
-      </w:r>
-      <w:r>
-        <w:fldChar w:fldCharType="separate"/>
-      </w:r>
-      <w:r>
-        <w:rPr>
-          <w:noProof/>
-        </w:rPr>
-        <w:t>[3, 2, 6]</w:t>
-      </w:r>
-      <w:r>
-        <w:fldChar w:fldCharType="end"/>
-      </w:r>
-      <w:r>
-        <w:t>.  This compensation, when combined with increased feelings of hunger after weight loss</w:t>
-      </w:r>
-      <w:r>
-        <w:t xml:space="preserve"> </w:t>
-      </w:r>
-      <w:r>
-        <w:fldChar w:fldCharType="begin" w:fldLock="1"/>
-      </w:r>
-      <w:r>
-        <w:instrText>ADDIN CSL_CITATION { "citationItems" : [ { "id" : "ITEM-1", "itemData" : { "DOI" : "10.1056/NEJMoa1105816", "ISSN" : "0028-4793", "author" : [ { "dropping-particle" : "", "family" : "Sumithran", "given" : "Priya", "non-dropping-particle" : "", "parse-names" : false, "suffix" : "" }, { "dropping-particle" : "", "family" : "Prendergast", "given" : "Luke A.", "non-dropping-particle" : "", "parse-names" : false, "suffix" : "" }, { "dropping-particle" : "", "family" : "Delbridge", "given" : "Elizabeth", "non-dropping-particle" : "", "parse-names" : false, "suffix" : "" }, { "dropping-particle" : "", "family" : "Purcell", "given" : "Katrina", "non-dropping-particle" : "", "parse-names" : false, "suffix" : "" }, { "dropping-particle" : "", "family" : "Shulkes", "given" : "Arthur", "non-dropping-particle" : "", "parse-names" : false, "suffix" : "" }, { "dropping-particle" : "", "family" : "Kriketos", "given" : "Adamandia", "non-dropping-particle" : "", "parse-names" : false, "suffix" : "" }, { "dropping-particle" : "", "family" : "Proietto", "given" : "Joseph", "non-dropping-particle" : "", "parse-names" : false, "suffix" : "" } ], "container-title" : "New England Journal of Medicine", "id" : "ITEM-1", "issue" : "17", "issued" : { "date-parts" : [ [ "2011", "10", "27" ] ] }, "page" : "1597-1604", "title" : "Long-Term Persistence of Hormonal Adaptations to Weight Loss", "type" : "article-journal", "volume" : "365" }, "uris" : [ "http://www.mendeley.com/documents/?uuid=433b28ac-96c9-4a3b-ad76-6030ac16d906" ] } ], "mendeley" : { "formattedCitation" : "[4]", "plainTextFormattedCitation" : "[4]", "previouslyFormattedCitation" : "[4]" }, "properties" : { "noteIndex" : 0 }, "schema" : "https://github.com/citation-style-language/schema/raw/master/csl-citation.json" }</w:instrText>
-      </w:r>
-      <w:r>
-        <w:fldChar w:fldCharType="separate"/>
-      </w:r>
-      <w:r>
-        <w:rPr>
-          <w:noProof/>
-        </w:rPr>
-        <w:t>[4]</w:t>
-      </w:r>
-      <w:r>
-        <w:fldChar w:fldCharType="end"/>
+        <w:commentReference w:id="8"/>
+      </w:r>
+      <w:r>
+        <w:t xml:space="preserve">(ARS), funds from the Memphis Research Consortium </w:t>
+      </w:r>
+      <w:r>
+        <w:t>(DB)</w:t>
       </w:r>
       <w:r>
         <w:t xml:space="preserve">, </w:t>
       </w:r>
       <w:r>
-        <w:t xml:space="preserve">contributes to body weight set point maintenance and make successful, long term weight loss very difficult.  Recent studies have shown that low carbohydrate (or high protein) diets are more successful in maintaining weight reductions </w:t>
-      </w:r>
-      <w:r>
-        <w:fldChar w:fldCharType="begin" w:fldLock="1"/>
-      </w:r>
-      <w:r>
-        <w:instrText>ADDIN CSL_CITATION { "citationItems" : [ { "id" : "ITEM-1", "itemData" : { "DOI" : "10.1056/NEJMoa022207", "ISBN" : "1533-4406 (Electronic)\\r0028-4793 (Linking)", "ISSN" : "0028-4793", "PMID" : "12761365", "abstract" : "BACKGROUND: Despite the popularity of the low-carbohydrate, high-protein, high-fat (Atkins) diet, no randomized, controlled trials have evaluated its efficacy. METHODS: We conducted a one-year, multicenter, controlled trial involving 63 obese men and women who were randomly assigned to either a low-carbohydrate, high-protein, high-fat diet or a low-calorie, high-carbohydrate, low-fat (conventional) diet. Professional contact was minimal to replicate the approach used by most dieters. RESULTS: Subjects on the low-carbohydrate diet had lost more weight than subjects on the conventional diet at 3 months (mean [+/-SD], -6.8+/-5.0 vs. -2.7+/-3.7 percent of body weight; P=0.001) and 6 months (-7.0+/-6.5 vs. -3.2+/-5.6 percent of body weight, P=0.02), but the difference at 12 months was not significant (-4.4+/-6.7 vs. -2.5+/-6.3 percent of body weight, P=0.26). After three months, no significant differences were found between the groups in total or low-density lipoprotein cholesterol concentrations. The increase in high-density lipoprotein cholesterol concentrations and the decrease in triglyceride concentrations were greater among subjects on the low-carbohydrate diet than among those on the conventional diet throughout most of the study. Both diets significantly decreased diastolic blood pressure and the insulin response to an oral glucose load. CONCLUSIONS: The low-carbohydrate diet produced a greater weight loss (absolute difference, approximately 4 percent) than did the conventional diet for the first six months, but the differences were not significant at one year. The low-carbohydrate diet was associated with a greater improvement in some risk factors for coronary heart disease. Adherence was poor and attrition was high in both groups. Longer and larger studies are required to determine the long-term safety and efficacy of low-carbohydrate, high-protein, high-fat diets.", "author" : [ { "dropping-particle" : "", "family" : "Foster", "given" : "Gary D", "non-dropping-particle" : "", "parse-names" : false, "suffix" : "" }, { "dropping-particle" : "", "family" : "Wyatt", "given" : "Holly R", "non-dropping-particle" : "", "parse-names" : false, "suffix" : "" }, { "dropping-particle" : "", "family" : "Hill", "given" : "James O", "non-dropping-particle" : "", "parse-names" : false, "suffix" : "" }, { "dropping-particle" : "", "family" : "McGuckin", "given" : "Brian G", "non-dropping-particle" : "", "parse-names" : false, "suffix" : "" }, { "dropping-particle" : "", "family" : "Brill", "given" : "Carrie", "non-dropping-particle" : "", "parse-names" : false, "suffix" : "" }, { "dropping-particle" : "", "family" : "Mohammed", "given" : "B Selma", "non-dropping-particle" : "", "parse-names" : false, "suffix" : "" }, { "dropping-particle" : "", "family" : "Szapary", "given" : "Philippe O", "non-dropping-particle" : "", "parse-names" : false, "suffix" : "" }, { "dropping-particle" : "", "family" : "Rader", "given" : "Daniel J", "non-dropping-particle" : "", "parse-names" : false, "suffix" : "" }, { "dropping-particle" : "", "family" : "Edman", "given" : "Joel S", "non-dropping-particle" : "", "parse-names" : false, "suffix" : "" }, { "dropping-particle" : "", "family" : "Klein", "given" : "Samuel", "non-dropping-particle" : "", "parse-names" : false, "suffix" : "" } ], "container-title" : "The New England journal of medicine", "id" : "ITEM-1", "issue" : "21", "issued" : { "date-parts" : [ [ "2003" ] ] }, "page" : "2082-2090", "title" : "A randomized trial of a low-carbohydrate diet for obesity.", "type" : "article-journal", "volume" : "348" }, "uris" : [ "http://www.mendeley.com/documents/?uuid=36787ca6-256a-4642-b104-eb3a963ef19f" ] } ], "mendeley" : { "formattedCitation" : "[38]", "plainTextFormattedCitation" : "[38]", "previouslyFormattedCitation" : "[37]" }, "properties" : { "noteIndex" : 0 }, "schema" : "https://github.com/citation-style-language/schema/raw/master/csl-citation.json" }</w:instrText>
-      </w:r>
-      <w:r>
-        <w:fldChar w:fldCharType="separate"/>
-      </w:r>
-      <w:r>
-        <w:rPr>
-          <w:noProof/>
-        </w:rPr>
-        <w:t>[38]</w:t>
-      </w:r>
-      <w:r>
-        <w:fldChar w:fldCharType="end"/>
-      </w:r>
-      <w:r>
-        <w:t xml:space="preserve">, and that these diets also result in smaller reductions in energy expenditure </w:t>
-      </w:r>
-      <w:r>
-        <w:fldChar w:fldCharType="begin" w:fldLock="1"/>
-      </w:r>
-      <w:r>
-        <w:instrText>ADDIN CSL_CITATION { "citationItems" : [ { "id" : "ITEM-1", "itemData" : { "DOI" : "10.1001/jama.2012.6607", "ISBN" : "0098-7484", "ISSN" : "1538-3598", "PMID" : "22735432", "abstract" : "CONTEXT: Reduced energy expenditure following weight loss is thought to contribute to weight gain. However, the effect of dietary composition on energy expenditure during weight-loss maintenance has not been studied.\\n\\nOBJECTIVE: To examine the effects of 3 diets differing widely in macronutrient composition and glycemic load on energy expenditure following weight loss.\\n\\nDESIGN, SETTING, AND PARTICIPANTS: A controlled 3-way crossover design involving 21 overweight and obese young adults conducted at Children's Hospital Boston and Brigham and Women's Hospital, Boston, Massachusetts, between June 16, 2006, and June 21, 2010, with recruitment by newspaper advertisements and postings.\\n\\nINTERVENTION: After achieving 10% to 15% weight loss while consuming a run-in diet, participants consumed an isocaloric low-fat diet (60% of energy from carbohydrate, 20% from fat, 20% from protein; high glycemic load), low-glycemic index diet (40% from carbohydrate, 40% from fat, and 20% from protein; moderate glycemic load), and very low-carbohydrate diet (10% from carbohydrate, 60% from fat, and 30% from protein; low glycemic load) in random order, each for 4 weeks.\\n\\nMAIN OUTCOME MEASURES: Primary outcome was resting energy expenditure (REE), with secondary outcomes of total energy expenditure (TEE), hormone levels, and metabolic syndrome components.\\n\\nRESULTS: Compared with the pre-weight-loss baseline, the decrease in REE was greatest with the low-fat diet (mean [95% CI], -205 [-265 to -144] kcal/d), intermediate with the low-glycemic index diet (-166 [-227 to -106] kcal/d), and least with the very low-carbohydrate diet (-138 [-198 to -77] kcal/d; overall P = .03; P for trend by glycemic load = .009). The decrease in TEE showed a similar pattern (mean [95% CI], -423 [-606 to -239] kcal/d; -297 [-479 to -115] kcal/d; and -97 [-281 to 86] kcal/d, respectively; overall P = .003; P for trend by glycemic load &lt; .001). Hormone levels and metabolic syndrome components also varied during weight maintenance by diet (leptin, P &lt; .001; 24-hour urinary cortisol, P = .005; indexes of peripheral [P = .02] and hepatic [P = .03] insulin sensitivity; high-density lipoprotein [HDL] cholesterol, P &lt; .001; non-HDL cholesterol, P &lt; .001; triglycerides, P &lt; .001; plasminogen activator inhibitor 1, P for trend = .04; and C-reactive protein, P for trend = .05), but no consistent favorable pattern emerged.\\n\\nCONCLUSION: Among overweight and obese young adults compared with pre-weight-lo\u2026", "author" : [ { "dropping-particle" : "", "family" : "Ebbeling", "given" : "Cara B", "non-dropping-particle" : "", "parse-names" : false, "suffix" : "" }, { "dropping-particle" : "", "family" : "Swain", "given" : "Janis F", "non-dropping-particle" : "", "parse-names" : false, "suffix" : "" }, { "dropping-particle" : "", "family" : "Feldman", "given" : "Henry a", "non-dropping-particle" : "", "parse-names" : false, "suffix" : "" }, { "dropping-particle" : "", "family" : "Wong", "given" : "William W", "non-dropping-particle" : "", "parse-names" : false, "suffix" : "" }, { "dropping-particle" : "", "family" : "Hachey", "given" : "David L", "non-dropping-particle" : "", "parse-names" : false, "suffix" : "" }, { "dropping-particle" : "", "family" : "Garcia-Lago", "given" : "Erica", "non-dropping-particle" : "", "parse-names" : false, "suffix" : "" }, { "dropping-particle" : "", "family" : "Ludwig", "given" : "David S", "non-dropping-particle" : "", "parse-names" : false, "suffix" : "" } ], "container-title" : "JAMA : the journal of the American Medical Association", "id" : "ITEM-1", "issue" : "24", "issued" : { "date-parts" : [ [ "2012" ] ] }, "page" : "2627-34", "title" : "Effects of dietary composition on energy expenditure during weight-loss maintenance.", "type" : "article-journal", "volume" : "307" }, "uris" : [ "http://www.mendeley.com/documents/?uuid=014c9f0f-319f-44d3-a7a5-0c0cb50e06d5" ] } ], "mendeley" : { "formattedCitation" : "[6]", "plainTextFormattedCitation" : "[6]", "previouslyFormattedCitation" : "[6]" }, "properties" : { "noteIndex" : 0 }, "schema" : "https://github.com/citation-style-language/schema/raw/master/csl-citation.json" }</w:instrText>
-      </w:r>
-      <w:r>
-        <w:fldChar w:fldCharType="separate"/>
-      </w:r>
-      <w:r>
-        <w:rPr>
-          <w:noProof/>
-        </w:rPr>
-        <w:t>[6]</w:t>
-      </w:r>
-      <w:r>
-        <w:fldChar w:fldCharType="end"/>
-      </w:r>
-      <w:r>
-        <w:t xml:space="preserve">.  Similarly, overfeeding studies have shown that energy expenditure is even more increased when the diets are high in protein, but the mechanisms underlying these diet composition have not been clearly defined </w:t>
-      </w:r>
-      <w:r>
-        <w:fldChar w:fldCharType="begin" w:fldLock="1"/>
-      </w:r>
-      <w:r>
-        <w:instrText>ADDIN CSL_CITATION { "citationItems" : [ { "id" : "ITEM-1", "itemData" : { "DOI" : "10.1001/jama.2011.1918", "ISSN" : "1538-3598", "PMID" : "22215165", "abstract" : "CONTEXT: The role of diet composition in response to overeating and energy dissipation in humans is unclear. OBJECTIVE: To evaluate the effects of overconsumption of low, normal, and high protein diets on weight gain, energy expenditure, and body composition. DESIGN, SETTING, AND PARTICIPANTS: A single-blind, randomized controlled trial of 25 US healthy, weight-stable male and female volunteers, aged 18 to 35 years with a body mass index between 19 and 30. The first participant was admitted to the inpatient metabolic unit in June 2005 and the last in October 2007. INTERVENTION: After consuming a weight-stabilizing diet for 13 to 25 days, participants were randomized to diets containing 5% of energy from protein (low protein), 15% (normal protein), or 25% (high protein), which they were overfed during the last 8 weeks of their 10- to 12-week stay in the inpatient metabolic unit. Compared with energy intake during the weight stabilization period, the protein diets provided approximately 40% more energy intake, which corresponds to 954 kcal/d (95% CI, 884-1022 kcal/d). MAIN OUTCOME MEASURES: Body composition was measured by dual-energy x-ray absorptiometry biweekly, resting energy expenditure was measured weekly by ventilated hood, and total energy expenditure by doubly labeled water prior to the overeating and weight stabilization periods and at weeks 7 to 8. RESULTS: Overeating produced significantly less weight gain in the low protein diet group (3.16 kg; 95% CI, 1.88-4.44 kg) compared with the normal protein diet group (6.05 kg; 95% CI, 4.84-7.26 kg) or the high protein diet group (6.51 kg; 95% CI, 5.23-7.79 kg) (P = .002). Body fat increased similarly in all 3 protein diet groups and represented 50% to more than 90% of the excess stored calories. Resting energy expenditure, total energy expenditure, and body protein did not increase during overfeeding with the low protein diet. In contrast, resting energy expenditure (normal protein diet: 160 kcal/d [95% CI, 102-218 kcal/d]; high protein diet: 227 kcal/d [95% CI, 165-289 kcal/d]) and body protein (lean body mass) (normal protein diet: 2.87 kg [95% CI, 2.11-3.62 kg]; high protein diet: 3.18 kg [95% CI, 2.37-3.98 kg]) increased significantly with the normal and high protein diets. CONCLUSIONS: Among persons living in a controlled setting, calories alone account for the increase in fat; protein affected energy expenditure and storage of lean body mass, but not body fat storage. TRIAL REGISTRATION: clinic\u2026", "author" : [ { "dropping-particle" : "", "family" : "Bray", "given" : "George A", "non-dropping-particle" : "", "parse-names" : false, "suffix" : "" }, { "dropping-particle" : "", "family" : "Smith", "given" : "Steven R", "non-dropping-particle" : "", "parse-names" : false, "suffix" : "" }, { "dropping-particle" : "", "family" : "Jonge", "given" : "Lilian", "non-dropping-particle" : "de", "parse-names" : false, "suffix" : "" }, { "dropping-particle" : "", "family" : "Xie", "given" : "Hui", "non-dropping-particle" : "", "parse-names" : false, "suffix" : "" }, { "dropping-particle" : "", "family" : "Rood", "given" : "Jennifer", "non-dropping-particle" : "", "parse-names" : false, "suffix" : "" }, { "dropping-particle" : "", "family" : "Martin", "given" : "Corby K", "non-dropping-particle" : "", "parse-names" : false, "suffix" : "" }, { "dropping-particle" : "", "family" : "Most", "given" : "Marlene", "non-dropping-particle" : "", "parse-names" : false, "suffix" : "" }, { "dropping-particle" : "", "family" : "Brock", "given" : "Courtney", "non-dropping-particle" : "", "parse-names" : false, "suffix" : "" }, { "dropping-particle" : "", "family" : "Mancuso", "given" : "Susan", "non-dropping-particle" : "", "parse-names" : false, "suffix" : "" }, { "dropping-particle" : "", "family" : "Redman", "given" : "Leanne M", "non-dropping-particle" : "", "parse-names" : false, "suffix" : "" } ], "container-title" : "JAMA : the journal of the American Medical Association", "id" : "ITEM-1", "issue" : "1", "issued" : { "date-parts" : [ [ "2012", "1", "4" ] ] }, "page" : "47-55", "publisher" : "Am Med Assoc", "title" : "Effect of dietary protein content on weight gain, energy expenditure, and body composition during overeating: a randomized controlled trial.", "type" : "article-journal", "volume" : "307" }, "uris" : [ "http://www.mendeley.com/documents/?uuid=4241f66f-dad6-4153-9bb2-976b923b7358" ] }, { "id" : "ITEM-2", "itemData" : { "DOI" : "10.3945/ajcn.114.091769", "ISSN" : "0002-9165", "author" : [ { "dropping-particle" : "", "family" : "Bray", "given" : "George A", "non-dropping-particle" : "", "parse-names" : false, "suffix" : "" }, { "dropping-particle" : "", "family" : "Redman", "given" : "L. M.", "non-dropping-particle" : "", "parse-names" : false, "suffix" : "" }, { "dropping-particle" : "", "family" : "Jonge", "given" : "L.", "non-dropping-particle" : "de", "parse-names" : false, "suffix" : "" }, { "dropping-particle" : "", "family" : "Covington", "given" : "Jeffrey", "non-dropping-particle" : "", "parse-names" : false, "suffix" : "" }, { "dropping-particle" : "", "family" : "Rood", "given" : "Jennifer", "non-dropping-particle" : "", "parse-names" : false, "suffix" : "" }, { "dropping-particle" : "", "family" : "Brock", "given" : "Courtney", "non-dropping-particle" : "", "parse-names" : false, "suffix" : "" }, { "dropping-particle" : "", "family" : "Mancuso", "given" : "Susan", "non-dropping-particle" : "", "parse-names" : false, "suffix" : "" }, { "dropping-particle" : "", "family" : "Martin", "given" : "Corby K", "non-dropping-particle" : "", "parse-names" : false, "suffix" : "" }, { "dropping-particle" : "", "family" : "Smith", "given" : "Steven R", "non-dropping-particle" : "", "parse-names" : false, "suffix" : "" } ], "container-title" : "American Journal of Clinical Nutrition", "id" : "ITEM-2", "issue" : "3", "issued" : { "date-parts" : [ [ "2015", "3", "1" ] ] }, "page" : "496-505", "title" : "Effect of protein overfeeding on energy expenditure measured in a metabolic chamber", "type" : "article-journal", "volume" : "101" }, "uris" : [ "http://www.mendeley.com/documents/?uuid=153d239f-cea8-4b24-b4aa-bedd6a933e82" ] } ], "mendeley" : { "formattedCitation" : "[5, 39]", "plainTextFormattedCitation" : "[5, 39]", "previouslyFormattedCitation" : "[5, 38]" }, "properties" : { "noteIndex" : 0 }, "schema" : "https://github.com/citation-style-language/schema/raw/master/csl-citation.json" }</w:instrText>
-      </w:r>
-      <w:r>
-        <w:fldChar w:fldCharType="separate"/>
-      </w:r>
-      <w:r>
-        <w:rPr>
-          <w:noProof/>
-        </w:rPr>
-        <w:t>[5, 39]</w:t>
-      </w:r>
-      <w:r>
-        <w:fldChar w:fldCharType="end"/>
-      </w:r>
-      <w:r>
-        <w:t>.</w:t>
-      </w:r>
-    </w:p>
-    <w:p/>
-    <w:p>
-      <w:r>
-        <w:t xml:space="preserve">Our identification of </w:t>
-      </w:r>
-      <w:r>
-        <w:t xml:space="preserve">skeletal muscle </w:t>
-      </w:r>
-      <w:r>
-        <w:t>mTORC1 as b</w:t>
-      </w:r>
-      <w:r>
-        <w:t xml:space="preserve">oth a target of high protein diets, but as an anti-obesegenic provides a potential mechanism by which over-feeding can cause increases in energy expenditure.  While the direct mechanisms by which mTORC1 increases energy expenditure have not yet been identified, our data are congruent with previous reports showing that activation of mTORC1 in muscle results in </w:t>
-      </w:r>
-      <w:r>
-        <w:t xml:space="preserve">elevated mitochondrial biogenesis in fibroblasts </w:t>
-      </w:r>
-      <w:r>
-        <w:fldChar w:fldCharType="begin" w:fldLock="1"/>
-      </w:r>
-      <w:r>
-        <w:instrText>ADDIN CSL_CITATION { "citationItems" : [ { "id" : "ITEM-1", "itemData" : { "DOI" : "10.1016/j.cmet.2013.10.001", "ISBN" : "1932-7420 (Electronic)\\r1550-4131 (Linking)", "ISSN" : "15504131", "PMID" : "24206664", "abstract" : "mRNA translation is thought to be the most energy-consuming process in the cell. Translation and energy metabolism are dysregulated in a variety of diseases including cancer, diabetes, and heart disease. However, the mechanisms that coordinate translation and energy metabolism in mammals remain largely unknown. The mechanistic/mammalian target of rapamycin complex 1 (mTORC1) stimulates mRNA translation and other anabolic processes. We demonstrate that mTORC1 controls mitochondrial activity and biogenesis by selectively promoting translation of nucleus-encoded mitochondria-related mRNAs via inhibition of the eukaryotic translation initiation factor 4E (eIF4E)-binding proteins (4E-BPs). Stimulating the translation of nucleus-encoded mitochondria-related mRNAs engenders an increase in ATP production capacity, a required energy source for translation. These findings establish a feed-forward loop that links mRNA translation to oxidative phosphorylation, thereby providing a key mechanism linking aberrant mTOR signaling to conditions of abnormal cellular energy metabolism such as neoplasia and insulin resistance. \u00a9 2013 Elsevier Inc.", "author" : [ { "dropping-particle" : "", "family" : "Morita", "given" : "Masahiro", "non-dropping-particle" : "", "parse-names" : false, "suffix" : "" }, { "dropping-particle" : "", "family" : "Gravel", "given" : "Simon Pierre", "non-dropping-particle" : "", "parse-names" : false, "suffix" : "" }, { "dropping-particle" : "", "family" : "Ch\u00e9nard", "given" : "Val\u00e9rie", "non-dropping-particle" : "", "parse-names" : false, "suffix" : "" }, { "dropping-particle" : "", "family" : "Sikstr\u00f6m", "given" : "Kristina", "non-dropping-particle" : "", "parse-names" : false, "suffix" : "" }, { "dropping-particle" : "", "family" : "Zheng", "given" : "Liang", "non-dropping-particle" : "", "parse-names" : false, "suffix" : "" }, { "dropping-particle" : "", "family" : "Alain", "given" : "Tommy", "non-dropping-particle" : "", "parse-names" : false, "suffix" : "" }, { "dropping-particle" : "", "family" : "Gandin", "given" : "Valentina", "non-dropping-particle" : "", "parse-names" : false, "suffix" : "" }, { "dropping-particle" : "", "family" : "Avizonis", "given" : "Daina", "non-dropping-particle" : "", "parse-names" : false, "suffix" : "" }, { "dropping-particle" : "", "family" : "Arguello", "given" : "Meztli", "non-dropping-particle" : "", "parse-names" : false, "suffix" : "" }, { "dropping-particle" : "", "family" : "Zakaria", "given" : "Chadi", "non-dropping-particle" : "", "parse-names" : false, "suffix" : "" }, { "dropping-particle" : "", "family" : "McLaughlan", "given" : "Shannon", "non-dropping-particle" : "", "parse-names" : false, "suffix" : "" }, { "dropping-particle" : "", "family" : "Nouet", "given" : "Yann", "non-dropping-particle" : "", "parse-names" : false, "suffix" : "" }, { "dropping-particle" : "", "family" : "Pause", "given" : "Arnim", "non-dropping-particle" : "", "parse-names" : false, "suffix" : "" }, { "dropping-particle" : "", "family" : "Pollak", "given" : "Michael", "non-dropping-particle" : "", "parse-names" : false, "suffix" : "" }, { "dropping-particle" : "", "family" : "Gottlieb", "given" : "Eyal", "non-dropping-particle" : "", "parse-names" : false, "suffix" : "" }, { "dropping-particle" : "", "family" : "Larsson", "given" : "Ola", "non-dropping-particle" : "", "parse-names" : false, "suffix" : "" }, { "dropping-particle" : "", "family" : "St-Pierre", "given" : "Julie", "non-dropping-particle" : "", "parse-names" : false, "suffix" : "" }, { "dropping-particle" : "", "family" : "Topisirovic", "given" : "Ivan", "non-dropping-particle" : "", "parse-names" : false, "suffix" : "" }, { "dropping-particle" : "", "family" : "Sonenberg", "given" : "Nahum", "non-dropping-particle" : "", "parse-names" : false, "suffix" : "" } ], "container-title" : "Cell Metabolism", "id" : "ITEM-1", "issue" : "5", "issued" : { "date-parts" : [ [ "2013" ] ] }, "page" : "698-711", "title" : "MTORC1 controls mitochondrial activity and biogenesis through 4E-BP-dependent translational regulation", "type" : "article-journal", "volume" : "18" }, "uris" : [ "http://www.mendeley.com/documents/?uuid=24d6642f-690f-4082-bad5-3b4f9fe7fa1f" ] } ], "mendeley" : { "formattedCitation" : "[40]", "plainTextFormattedCitation" : "[40]", "previouslyFormattedCitation" : "[39]" }, "properties" : { "noteIndex" : 0 }, "schema" : "https://github.com/citation-style-language/schema/raw/master/csl-citation.json" }</w:instrText>
-      </w:r>
-      <w:r>
-        <w:fldChar w:fldCharType="separate"/>
-      </w:r>
-      <w:r>
-        <w:rPr>
-          <w:noProof/>
-        </w:rPr>
-        <w:t>[40]</w:t>
-      </w:r>
-      <w:r>
-        <w:fldChar w:fldCharType="end"/>
-      </w:r>
-      <w:r>
-        <w:t xml:space="preserve"> and an increase in</w:t>
-      </w:r>
-      <w:r>
-        <w:t xml:space="preserve"> oxidative </w:t>
-      </w:r>
-      <w:r>
-        <w:t xml:space="preserve">muscle </w:t>
-      </w:r>
-      <w:r>
-        <w:t>fiber</w:t>
-      </w:r>
-      <w:r>
-        <w:t>s</w:t>
-      </w:r>
-      <w:r>
-        <w:t xml:space="preserve"> </w:t>
-      </w:r>
-      <w:r>
-        <w:fldChar w:fldCharType="begin" w:fldLock="1"/>
-      </w:r>
-      <w:r>
-        <w:instrText>ADDIN CSL_CITATION { "citationItems" : [ { "id" : "ITEM-1", "itemData" : { "DOI" : "10.1186/2044-5040-3-6", "ISSN" : "2044-5040", "PMID" : "23497627", "abstract" : "BACKGROUND: Skeletal muscle mass is determined by the balance between protein synthesis and degradation. Mammalian target of rapamycin complex 1 (mTORC1) is a master regulator of protein translation and has been implicated in the control of muscle mass. Inactivation of mTORC1 by skeletal muscle-specific deletion of its obligatory component raptor results in smaller muscles and a lethal dystrophy. Moreover, raptor-deficient muscles are less oxidative through changes in the expression PGC-1\u03b1, a critical determinant of mitochondrial biogenesis. These results suggest that activation of mTORC1 might be beneficial to skeletal muscle by providing resistance to muscle atrophy and increasing oxidative function. Here, we tested this hypothesis by deletion of the mTORC1 inhibitor tuberous sclerosis complex (TSC) in muscle fibers. METHOD: Skeletal muscles of mice with an acute or a permanent deletion of raptor or TSC1 were examined using histological, biochemical and molecular biological methods. Response of the muscles to changes in mechanical load and nerve input was investigated by ablation of synergistic muscles or by denervation . RESULTS: Genetic deletion or knockdown of raptor, causing inactivation of mTORC1, was sufficient to prevent muscle growth and enhance muscle atrophy. Conversely, short-term activation of mTORC1 by knockdown of TSC induced muscle fiber hypertrophy and atrophy-resistance upon denervation, in both fast tibialis anterior (TA) and slow soleus muscles. Surprisingly, however, sustained activation of mTORC1 by genetic deletion of Tsc1 caused muscle atrophy in all but soleus muscles. In contrast, oxidative capacity was increased in all muscles examined. Consistently, TSC1-deficient soleus muscle was atrophy-resistant whereas TA underwent normal atrophy upon denervation. Moreover, upon overloading, plantaris muscle did not display enhanced hypertrophy compared to controls. Biochemical analysis indicated that the atrophy response of muscles was based on the suppressed phosphorylation of PKB/Akt via feedback inhibition by mTORC1 and subsequent increased expression of the E3 ubiquitin ligases MuRF1 and atrogin-1/MAFbx. In contrast, expression of both E3 ligases was not increased in soleus muscle suggesting the presence of compensatory mechanisms in this muscle. CONCLUSIONS: Our study shows that the mTORC1- and the PKB/Akt-FoxO pathways are tightly interconnected and differentially regulated depending on the muscle type. These results indicate tha\u2026", "author" : [ { "dropping-particle" : "", "family" : "Bentzinger", "given" : "C Florian", "non-dropping-particle" : "", "parse-names" : false, "suffix" : "" }, { "dropping-particle" : "", "family" : "Lin", "given" : "Shuo", "non-dropping-particle" : "", "parse-names" : false, "suffix" : "" }, { "dropping-particle" : "", "family" : "Romanino", "given" : "Klaas", "non-dropping-particle" : "", "parse-names" : false, "suffix" : "" }, { "dropping-particle" : "", "family" : "Castets", "given" : "Perrine", "non-dropping-particle" : "", "parse-names" : false, "suffix" : "" }, { "dropping-particle" : "", "family" : "Guridi", "given" : "Maitea", "non-dropping-particle" : "", "parse-names" : false, "suffix" : "" }, { "dropping-particle" : "", "family" : "Summermatter", "given" : "Serge", "non-dropping-particle" : "", "parse-names" : false, "suffix" : "" }, { "dropping-particle" : "", "family" : "Handschin", "given" : "Christoph", "non-dropping-particle" : "", "parse-names" : false, "suffix" : "" }, { "dropping-particle" : "", "family" : "Tintignac", "given" : "Lionel A.", "non-dropping-particle" : "", "parse-names" : false, "suffix" : "" }, { "dropping-particle" : "", "family" : "Hall", "given" : "Michael N.", "non-dropping-particle" : "", "parse-names" : false, "suffix" : "" }, { "dropping-particle" : "", "family" : "R\u00fcegg", "given" : "Markus A.", "non-dropping-particle" : "", "parse-names" : false, "suffix" : "" } ], "container-title" : "Skeletal muscle", "id" : "ITEM-1", "issue" : "1", "issued" : { "date-parts" : [ [ "2013", "1" ] ] }, "page" : "6", "title" : "Differential response of skeletal muscles to mTORC1 signaling during atrophy and hypertrophy.", "type" : "article-journal", "volume" : "3" }, "uris" : [ "http://www.mendeley.com/documents/?uuid=75a9c1c2-8af4-478f-8ff6-5e14826d4927" ] } ], "mendeley" : { "formattedCitation" : "[41]", "plainTextFormattedCitation" : "[41]", "previouslyFormattedCitation" : "[40]" }, "properties" : { "noteIndex" : 0 }, "schema" : "https://github.com/citation-style-language/schema/raw/master/csl-citation.json" }</w:instrText>
-      </w:r>
-      <w:r>
-        <w:fldChar w:fldCharType="separate"/>
-      </w:r>
-      <w:r>
-        <w:rPr>
-          <w:noProof/>
-        </w:rPr>
-        <w:t>[41]</w:t>
-      </w:r>
-      <w:r>
-        <w:fldChar w:fldCharType="end"/>
-      </w:r>
-      <w:r>
-        <w:t xml:space="preserve">.  Furthermore, our observation of elevations in the fatty acid transporters CD36 and FABP3 are consistent with anti-obesegenic effects of muscle specific </w:t>
-      </w:r>
-      <w:r>
-        <w:rPr>
-          <w:i/>
-        </w:rPr>
-        <w:t>Cd36</w:t>
-      </w:r>
-      <w:r>
-        <w:t xml:space="preserve"> overexpression </w:t>
-      </w:r>
-      <w:r>
-        <w:fldChar w:fldCharType="begin" w:fldLock="1"/>
-      </w:r>
-      <w:r>
-        <w:instrText>ADDIN CSL_CITATION { "citationItems" : [ { "id" : "ITEM-1", "itemData" : { "DOI" : "10.1074/jbc.274.38.26761", "ISBN" : "0021-9258 (Print)\\r0021-9258 (Linking)", "ISSN" : "0021-9258", "PMID" : "10480880", "abstract" : "Increasing evidence has implicated the membrane protein CD36 (FAT) in binding and transport of long chain fatty acids (FA). To determine the physiological role of CD36, we examined effects of its overexpression in muscle, a tissue that depends on FA for its energy needs and is responsible for clearing a major fraction of circulating FA. Mice with CD36 overexpression in muscle were generated using the promoter of the muscle creatine kinase gene (MCK). Transgenic (MCK-CD36) mice had a slightly lower body weight than control litter mates. This reflected a leaner body mass with less overall adipose tissue, as evidenced by magnetic resonance spectroscopy. Soleus muscles from transgenic animals exhibited a greatly enhanced ability to oxidize fatty acids in response to stimulation/contraction. This increased oxidative ability was not associated with significant alterations in histological appearance of muscle fibers. Transgenic mice had lower blood levels of triglycerides and fatty acids and a reduced triglyceride content of very low density lipoproteins. Blood cholesterol levels were slightly lower, but no significant decrease in the cholesterol content of major lipoprotein fractions was measured. Blood glucose was significantly increased, while insulin levels were similar in the fed state and higher in the fasted state. However, glucose tolerance curves, determined at 20 weeks of age, were similar in control and transgenic mice. In summary, the study documented, in vivo, the role of CD36 to facilitate cellular FA uptake. It also illustrated importance of the uptake process in muscle to overall FA metabolism and glucose utilization.", "author" : [ { "dropping-particle" : "", "family" : "Ibrahimi", "given" : "Azeddine", "non-dropping-particle" : "", "parse-names" : false, "suffix" : "" }, { "dropping-particle" : "", "family" : "Bonen", "given" : "Arend", "non-dropping-particle" : "", "parse-names" : false, "suffix" : "" }, { "dropping-particle" : "", "family" : "Blinn", "given" : "W. Dennis", "non-dropping-particle" : "", "parse-names" : false, "suffix" : "" }, { "dropping-particle" : "", "family" : "Hajri", "given" : "Tahar", "non-dropping-particle" : "", "parse-names" : false, "suffix" : "" }, { "dropping-particle" : "", "family" : "Li", "given" : "Xin", "non-dropping-particle" : "", "parse-names" : false, "suffix" : "" }, { "dropping-particle" : "", "family" : "Zhong", "given" : "Kai", "non-dropping-particle" : "", "parse-names" : false, "suffix" : "" }, { "dropping-particle" : "", "family" : "Cameron", "given" : "Roger", "non-dropping-particle" : "", "parse-names" : false, "suffix" : "" }, { "dropping-particle" : "", "family" : "Abumrad", "given" : "Nada A.", "non-dropping-particle" : "", "parse-names" : false, "suffix" : "" } ], "container-title" : "Journal of Biological Chemistry", "id" : "ITEM-1", "issue" : "38", "issued" : { "date-parts" : [ [ "1999", "9", "17" ] ] }, "page" : "26761-26766", "title" : "Muscle-specific Overexpression of FAT/CD36 Enhances Fatty Acid Oxidation by Contracting Muscle, Reduces Plasma Triglycerides and Fatty Acids, and Increases Plasma Glucose and Insulin", "type" : "article-journal", "volume" : "274" }, "uris" : [ "http://www.mendeley.com/documents/?uuid=f9848ce1-69ce-4c5b-b48e-e0d20f79055a" ] } ], "mendeley" : { "formattedCitation" : "[42]", "plainTextFormattedCitation" : "[42]", "previouslyFormattedCitation" : "[41]" }, "properties" : { "noteIndex" : 0 }, "schema" : "https://github.com/citation-style-language/schema/raw/master/csl-citation.json" }</w:instrText>
-      </w:r>
-      <w:r>
-        <w:fldChar w:fldCharType="separate"/>
-      </w:r>
-      <w:r>
-        <w:rPr>
-          <w:noProof/>
-        </w:rPr>
-        <w:t>[42]</w:t>
-      </w:r>
-      <w:r>
-        <w:fldChar w:fldCharType="end"/>
-      </w:r>
-      <w:r>
-        <w:t>.  Together these findings support the hypothesis that activation of mTORC1</w:t>
-      </w:r>
-      <w:r>
-        <w:t xml:space="preserve"> or its downstream targets</w:t>
-      </w:r>
-      <w:r>
-        <w:t xml:space="preserve"> in mu</w:t>
-      </w:r>
-      <w:r>
-        <w:t xml:space="preserve">scle tissue may be beneficial </w:t>
-      </w:r>
-      <w:r>
-        <w:t>for weight loss interventions.</w:t>
-      </w:r>
-    </w:p>
-    <w:p/>
-    <w:p>
-      <w:pPr>
-        <w:pStyle w:val="Heading1"/>
-      </w:pPr>
-      <w:r>
-        <w:t>Acknowledgements</w:t>
-      </w:r>
-    </w:p>
-    <w:p>
-      <w:r>
-        <w:t xml:space="preserve">The authors would like to thank Nathan Qi and Melanie Schmitt of the UM Metabolic Phenotyping Core for assistance with </w:t>
-      </w:r>
-      <w:r>
-        <w:t xml:space="preserve">muscle </w:t>
-      </w:r>
-      <w:r>
-        <w:rPr>
-          <w:i/>
-        </w:rPr>
-        <w:t>Tsc1</w:t>
-      </w:r>
-      <w:r>
-        <w:t xml:space="preserve"> knockouts.  </w:t>
-      </w:r>
-      <w:r>
-        <w:t xml:space="preserve">William Taylor, Caitlin Costelle and Felicia Waller at the UTHSC Molecular Resource Center provided </w:t>
-      </w:r>
-      <w:r>
-        <w:t>support t</w:t>
-      </w:r>
-      <w:r>
-        <w:t xml:space="preserve">o the transcriptomic studies.  </w:t>
-      </w:r>
-      <w:r>
-        <w:t xml:space="preserve">We would also like to thank the </w:t>
-      </w:r>
-      <w:r>
-        <w:t xml:space="preserve">other </w:t>
-      </w:r>
-      <w:r>
-        <w:t>members of the Bridges</w:t>
-      </w:r>
-      <w:r>
-        <w:t xml:space="preserve">, </w:t>
-      </w:r>
-      <w:r>
-        <w:t xml:space="preserve">Han, </w:t>
-      </w:r>
-      <w:r>
-        <w:t>Cheng</w:t>
-      </w:r>
-      <w:r>
-        <w:t xml:space="preserve"> and Saltiel laboratories for helpful discussions regarding this project.  </w:t>
-      </w:r>
-    </w:p>
-    <w:p/>
-    <w:p>
-      <w:pPr>
-        <w:rPr>
-          <w:iCs/>
-        </w:rPr>
-      </w:pPr>
-      <w:r>
-        <w:t>This work was support</w:t>
-      </w:r>
-      <w:r>
-        <w:t xml:space="preserve">ed by Le Bonheur Grant </w:t>
-      </w:r>
-      <w:r>
-        <w:t xml:space="preserve">650700 (DB), </w:t>
-      </w:r>
-      <w:r>
-        <w:t xml:space="preserve">NIH </w:t>
-      </w:r>
-      <w:r>
-        <w:t xml:space="preserve">Grants </w:t>
-      </w:r>
-      <w:r>
-        <w:t>DK109007</w:t>
-      </w:r>
-      <w:r>
-        <w:t xml:space="preserve"> (DB), </w:t>
-      </w:r>
-      <w:commentRangeStart w:id="7"/>
-      <w:r>
-        <w:t xml:space="preserve">XXXX </w:t>
-      </w:r>
-      <w:commentRangeEnd w:id="7"/>
-      <w:r>
-        <w:rPr>
-          <w:rStyle w:val="CommentReference"/>
-        </w:rPr>
-        <w:commentReference w:id="7"/>
-      </w:r>
-      <w:r>
-        <w:t xml:space="preserve">(ARS), funds from the Memphis Research Consortium </w:t>
-      </w:r>
-      <w:r>
-        <w:t>(DB)</w:t>
-      </w:r>
-      <w:r>
-        <w:t xml:space="preserve">, </w:t>
-      </w:r>
-      <w:r>
         <w:t xml:space="preserve">the Center for Integrative and Translational Genetics (DB) </w:t>
       </w:r>
       <w:r>
-        <w:t xml:space="preserve">and the UTHSC Department of Physiology Qiugley Award (IH).  </w:t>
+        <w:t xml:space="preserve">and the UTHSC Department of Physiology </w:t>
+      </w:r>
+      <w:proofErr w:type="spellStart"/>
+      <w:r>
+        <w:t>Qiugley</w:t>
+      </w:r>
+      <w:proofErr w:type="spellEnd"/>
+      <w:r>
+        <w:t xml:space="preserve"> Award (IH).  </w:t>
       </w:r>
       <w:r>
         <w:rPr>
@@ -5511,7 +6111,15 @@
         <w:t xml:space="preserve">  </w:t>
       </w:r>
       <w:r>
-        <w:t xml:space="preserve">Body composition was determined weekly with body weight (A), lean mass (B) and fat mass (C).  D) Weights of fat pad depots at the end of the 14 week dietary intervention. </w:t>
+        <w:t xml:space="preserve">Body composition was determined weekly with body weight (A), lean mass (B) and fat mass (C).  D) Weights of fat pad depots at the end of the </w:t>
+      </w:r>
+      <w:proofErr w:type="gramStart"/>
+      <w:r>
+        <w:t>14 week</w:t>
+      </w:r>
+      <w:proofErr w:type="gramEnd"/>
+      <w:r>
+        <w:t xml:space="preserve"> dietary intervention. </w:t>
       </w:r>
       <w:r>
         <w:t xml:space="preserve">Statistical significance </w:t>
@@ -5627,7 +6235,21 @@
         <w:rPr>
           <w:b/>
         </w:rPr>
-        <w:t xml:space="preserve"> in muscle leads to increased fasted glycogen and triglyceride levels in quadriceps.</w:t>
+        <w:t xml:space="preserve"> in muscle leads to </w:t>
+      </w:r>
+      <w:proofErr w:type="gramStart"/>
+      <w:r>
+        <w:rPr>
+          <w:b/>
+        </w:rPr>
+        <w:t>increased</w:t>
+      </w:r>
+      <w:proofErr w:type="gramEnd"/>
+      <w:r>
+        <w:rPr>
+          <w:b/>
+        </w:rPr>
+        <w:t xml:space="preserve"> fasted glycogen and triglyceride levels in quadriceps.</w:t>
       </w:r>
     </w:p>
     <w:p/>
@@ -5665,16 +6287,16 @@
       <w:r>
         <w:t xml:space="preserve">B) Insulin tolerance test of CD and HPD fed animals after </w:t>
       </w:r>
-      <w:commentRangeStart w:id="8"/>
+      <w:commentRangeStart w:id="9"/>
       <w:r>
         <w:t xml:space="preserve">XX </w:t>
       </w:r>
-      <w:commentRangeEnd w:id="8"/>
+      <w:commentRangeEnd w:id="9"/>
       <w:r>
         <w:rPr>
           <w:rStyle w:val="CommentReference"/>
         </w:rPr>
-        <w:commentReference w:id="8"/>
+        <w:commentReference w:id="9"/>
       </w:r>
       <w:r>
         <w:t xml:space="preserve">weeks of diet.  C) Data from B, normalized to reflect changes </w:t>
@@ -5682,8 +6304,6 @@
       <w:r>
         <w:t>relative to</w:t>
       </w:r>
-      <w:bookmarkStart w:id="9" w:name="_GoBack"/>
-      <w:bookmarkEnd w:id="9"/>
       <w:r>
         <w:t xml:space="preserve"> fasting glucose levels.</w:t>
       </w:r>
@@ -5791,7 +6411,7 @@
       </w:r>
     </w:p>
   </w:comment>
-  <w:comment w:id="4" w:author="Dave Bridges" w:date="2015-08-03T07:35:00Z" w:initials="DB">
+  <w:comment w:id="4" w:author="Dave Bridges" w:date="2015-09-08T16:06:00Z" w:initials="DB">
     <w:p>
       <w:pPr>
         <w:pStyle w:val="CommentText"/>
@@ -5807,7 +6427,7 @@
       </w:r>
     </w:p>
   </w:comment>
-  <w:comment w:id="5" w:author="Dave Bridges" w:date="2015-08-03T07:36:00Z" w:initials="DB">
+  <w:comment w:id="5" w:author="Dave Bridges" w:date="2015-08-03T07:35:00Z" w:initials="DB">
     <w:p>
       <w:pPr>
         <w:pStyle w:val="CommentText"/>
@@ -5819,11 +6439,11 @@
         <w:annotationRef/>
       </w:r>
       <w:r>
-        <w:t>Find and add refs</w:t>
+        <w:t>Need to do</w:t>
       </w:r>
     </w:p>
   </w:comment>
-  <w:comment w:id="6" w:author="Dave Bridges" w:date="2015-08-03T08:05:00Z" w:initials="DB">
+  <w:comment w:id="7" w:author="Dave Bridges" w:date="2015-08-03T08:05:00Z" w:initials="DB">
     <w:p>
       <w:pPr>
         <w:pStyle w:val="CommentText"/>
@@ -5839,7 +6459,7 @@
       </w:r>
     </w:p>
   </w:comment>
-  <w:comment w:id="7" w:author="Dave Bridges" w:date="2015-09-08T08:54:00Z" w:initials="DB">
+  <w:comment w:id="8" w:author="Dave Bridges" w:date="2015-09-08T08:54:00Z" w:initials="DB">
     <w:p>
       <w:pPr>
         <w:pStyle w:val="CommentText"/>
@@ -5855,7 +6475,7 @@
       </w:r>
     </w:p>
   </w:comment>
-  <w:comment w:id="8" w:author="Dave Bridges" w:date="2015-09-08T15:47:00Z" w:initials="DB">
+  <w:comment w:id="9" w:author="Dave Bridges" w:date="2015-09-08T15:47:00Z" w:initials="DB">
     <w:p>
       <w:pPr>
         <w:pStyle w:val="CommentText"/>

</xml_diff>

<commit_message>
Added western blots for Figures 2C-D
</commit_message>
<xml_diff>
--- a/Manuscripts/Muscle Tsc1 Knockout Paper/Manuscript.docx
+++ b/Manuscripts/Muscle Tsc1 Knockout Paper/Manuscript.docx
@@ -1019,71 +1019,311 @@
         <w:rPr>
           <w:bCs/>
         </w:rPr>
-        <w:t>100 (</w:t>
+        <w:t xml:space="preserve">100.  </w:t>
+      </w:r>
+      <w:r>
+        <w:rPr>
+          <w:bCs/>
+        </w:rPr>
+        <w:t>Body weights were determined using a standard scale.</w:t>
+      </w:r>
+      <w:r>
+        <w:rPr>
+          <w:bCs/>
+        </w:rPr>
+        <w:t xml:space="preserve">  </w:t>
+      </w:r>
+      <w:r>
+        <w:rPr>
+          <w:bCs/>
+        </w:rPr>
+        <w:t>Tissue</w:t>
+      </w:r>
+      <w:r>
+        <w:rPr>
+          <w:bCs/>
+        </w:rPr>
+        <w:t xml:space="preserve"> weights were </w:t>
+      </w:r>
+      <w:r>
+        <w:rPr>
+          <w:bCs/>
+        </w:rPr>
+        <w:t>determined</w:t>
+      </w:r>
+      <w:r>
+        <w:rPr>
+          <w:bCs/>
+        </w:rPr>
+        <w:t xml:space="preserve"> for both the left and righ</w:t>
+      </w:r>
+      <w:r>
+        <w:rPr>
+          <w:bCs/>
+        </w:rPr>
+        <w:t>t hand side tissue and combined as total weights.</w:t>
+      </w:r>
+    </w:p>
+    <w:p>
+      <w:pPr>
+        <w:pStyle w:val="Heading2"/>
+      </w:pPr>
+      <w:r>
+        <w:t>Energy Expenditure Studies</w:t>
+      </w:r>
+    </w:p>
+    <w:p>
+      <w:r>
+        <w:t xml:space="preserve">For high protein diet studies, </w:t>
+      </w:r>
+      <w:r>
+        <w:t xml:space="preserve">physical movement and </w:t>
       </w:r>
       <w:proofErr w:type="spellStart"/>
+      <w:r>
+        <w:t>calorimetry</w:t>
+      </w:r>
+      <w:proofErr w:type="spellEnd"/>
+      <w:r>
+        <w:t xml:space="preserve"> was determined using a comprehensive laboratory animal monitoring system from Columbus Instruments.  These experiments were performed in light and temperature controlled enclosures at 25C, in home-cage style cages with hanging feeders.  The first 6h of measurements were discarded, after which animals were acclimatized to their new surroundings.  Single-animal measurements were collected over the course of 3 days.  Oxygen consumption was normalized to lean body mass (as determined by </w:t>
+      </w:r>
+      <w:proofErr w:type="spellStart"/>
+      <w:r>
+        <w:t>echoMRI</w:t>
+      </w:r>
+      <w:proofErr w:type="spellEnd"/>
+      <w:r>
+        <w:t xml:space="preserve">, described above) and analyzed by mixed linear models with the considerations described in </w:t>
+      </w:r>
+      <w:r>
+        <w:fldChar w:fldCharType="begin" w:fldLock="1"/>
+      </w:r>
+      <w:r>
+        <w:instrText>ADDIN CSL_CITATION { "citationItems" : [ { "id" : "ITEM-1", "itemData" : { "DOI" : "10.1038/nmeth.1806", "ISSN" : "1548-7091", "PMID" : "22205519", "abstract" : "We present a consolidated view of the complexity and challenges of designing studies for measurement of energy metabolism in mouse models, including a practical guide to the assessment of energy expenditure, energy intake and body composition and statistical analysis thereof. We hope this guide will facilitate comparisons across studies and minimize spurious interpretations of data. We recommend that division of energy expenditure data by either body weight or lean body weight and that presentation of group effects as histograms should be replaced by plotting individual data and analyzing both group and body-composition effects using analysis of covariance (ANCOVA).", "author" : [ { "dropping-particle" : "", "family" : "Tsch\u00f6p", "given" : "Matthias H", "non-dropping-particle" : "", "parse-names" : false, "suffix" : "" }, { "dropping-particle" : "", "family" : "Speakman", "given" : "John R", "non-dropping-particle" : "", "parse-names" : false, "suffix" : "" }, { "dropping-particle" : "", "family" : "Arch", "given" : "Jonathan R S", "non-dropping-particle" : "", "parse-names" : false, "suffix" : "" }, { "dropping-particle" : "", "family" : "Auwerx", "given" : "Johan", "non-dropping-particle" : "", "parse-names" : false, "suffix" : "" }, { "dropping-particle" : "", "family" : "Br\u00fcning", "given" : "Jens C", "non-dropping-particle" : "", "parse-names" : false, "suffix" : "" }, { "dropping-particle" : "", "family" : "Chan", "given" : "Lawrence", "non-dropping-particle" : "", "parse-names" : false, "suffix" : "" }, { "dropping-particle" : "", "family" : "Eckel", "given" : "Robert H", "non-dropping-particle" : "", "parse-names" : false, "suffix" : "" }, { "dropping-particle" : "V", "family" : "Farese", "given" : "Robert", "non-dropping-particle" : "", "parse-names" : false, "suffix" : "" }, { "dropping-particle" : "", "family" : "Galgani", "given" : "Jose E", "non-dropping-particle" : "", "parse-names" : false, "suffix" : "" }, { "dropping-particle" : "", "family" : "Hambly", "given" : "Catherine", "non-dropping-particle" : "", "parse-names" : false, "suffix" : "" }, { "dropping-particle" : "", "family" : "Herman", "given" : "Mark a", "non-dropping-particle" : "", "parse-names" : false, "suffix" : "" }, { "dropping-particle" : "", "family" : "Horvath", "given" : "Tamas\u00a0L.", "non-dropping-particle" : "", "parse-names" : false, "suffix" : "" }, { "dropping-particle" : "", "family" : "Kahn", "given" : "Barbara B.", "non-dropping-particle" : "", "parse-names" : false, "suffix" : "" }, { "dropping-particle" : "", "family" : "Kozma", "given" : "Sara C", "non-dropping-particle" : "", "parse-names" : false, "suffix" : "" }, { "dropping-particle" : "", "family" : "Maratos-Flier", "given" : "Eleftheria", "non-dropping-particle" : "", "parse-names" : false, "suffix" : "" }, { "dropping-particle" : "", "family" : "M\u00fcller", "given" : "Timo D", "non-dropping-particle" : "", "parse-names" : false, "suffix" : "" }, { "dropping-particle" : "", "family" : "M\u00fcnzberg", "given" : "Heike", "non-dropping-particle" : "", "parse-names" : false, "suffix" : "" }, { "dropping-particle" : "", "family" : "Pfluger", "given" : "Paul T", "non-dropping-particle" : "", "parse-names" : false, "suffix" : "" }, { "dropping-particle" : "", "family" : "Plum", "given" : "Leona", "non-dropping-particle" : "", "parse-names" : false, "suffix" : "" }, { "dropping-particle" : "", "family" : "Reitman", "given" : "Marc L", "non-dropping-particle" : "", "parse-names" : false, "suffix" : "" }, { "dropping-particle" : "", "family" : "Rahmouni", "given" : "Kamal", "non-dropping-particle" : "", "parse-names" : false, "suffix" : "" }, { "dropping-particle" : "", "family" : "Shulman", "given" : "Gerald I.", "non-dropping-particle" : "", "parse-names" : false, "suffix" : "" }, { "dropping-particle" : "", "family" : "Thomas", "given" : "George", "non-dropping-particle" : "", "parse-names" : false, "suffix" : "" }, { "dropping-particle" : "", "family" : "Kahn", "given" : "C Ronald", "non-dropping-particle" : "", "parse-names" : false, "suffix" : "" }, { "dropping-particle" : "", "family" : "Ravussin", "given" : "Eric", "non-dropping-particle" : "", "parse-names" : false, "suffix" : "" } ], "container-title" : "Nature Methods", "id" : "ITEM-1", "issue" : "1", "issued" : { "date-parts" : [ [ "2011", "12", "28" ] ] }, "note" : "From Duplicate 1 ( ", "page" : "57-63", "title" : "A guide to analysis of mouse energy metabolism", "type" : "article-journal", "volume" : "9" }, "uris" : [ "http://www.mendeley.com/documents/?uuid=7200ae06-3e84-4cb9-8831-035cc6185906" ] } ], "mendeley" : { "formattedCitation" : "[21]", "plainTextFormattedCitation" : "[21]", "previouslyFormattedCitation" : "[21]" }, "properties" : { "noteIndex" : 0 }, "schema" : "https://github.com/citation-style-language/schema/raw/master/csl-citation.json" }</w:instrText>
+      </w:r>
+      <w:r>
+        <w:fldChar w:fldCharType="separate"/>
+      </w:r>
+      <w:r>
+        <w:rPr>
+          <w:noProof/>
+        </w:rPr>
+        <w:t>[21]</w:t>
+      </w:r>
+      <w:r>
+        <w:fldChar w:fldCharType="end"/>
+      </w:r>
+      <w:r>
+        <w:t>.</w:t>
+      </w:r>
+    </w:p>
+    <w:p>
+      <w:pPr>
+        <w:pStyle w:val="Heading2"/>
+      </w:pPr>
+      <w:r>
+        <w:t>Insulin</w:t>
+      </w:r>
+      <w:r>
+        <w:t>/Glucose</w:t>
+      </w:r>
+      <w:r>
+        <w:t>/Pyruvate</w:t>
+      </w:r>
+      <w:r>
+        <w:t xml:space="preserve"> Tolerance Tests and </w:t>
+      </w:r>
+      <w:proofErr w:type="spellStart"/>
+      <w:r>
+        <w:t>Euglycemic</w:t>
+      </w:r>
+      <w:proofErr w:type="spellEnd"/>
+      <w:r>
+        <w:t xml:space="preserve"> </w:t>
+      </w:r>
+      <w:proofErr w:type="spellStart"/>
+      <w:r>
+        <w:t>Hyperinsulinemic</w:t>
+      </w:r>
+      <w:proofErr w:type="spellEnd"/>
+      <w:r>
+        <w:t xml:space="preserve"> Clamp Studies</w:t>
+      </w:r>
+    </w:p>
+    <w:p>
+      <w:r>
+        <w:t xml:space="preserve">Insulin tolerance tests were performed as previously described </w:t>
+      </w:r>
+      <w:r>
+        <w:fldChar w:fldCharType="begin" w:fldLock="1"/>
+      </w:r>
+      <w:r>
+        <w:instrText>ADDIN CSL_CITATION { "citationItems" : [ { "id" : "ITEM-1", "itemData" : { "DOI" : "10.1530/JME-15-0119", "ISSN" : "0952-5041", "PMID" : "26150553", "abstract" : "Glucocorticoids have major effects on adipose tissue metabolism. To study tissue mRNA expression changes induced by chronic elevated endogenous glucocorticoids, we performed RNA sequencing on subcutaneous adipose tissue from patients with Cushing's disease (n=5) compared to patients with non-functioning pituitary adenomas (n=11). We found higher expression of transcripts involved in several metabolic pathways, including lipogenesis, proteolysis and glucose oxidation as well as decreased expression of transcripts involved in inflammation and protein synthesis. To further study this in a model system, we subjected mice to dexamethasone treatment for 12 weeks and analyzed their inguinal (subcutaneous) fat pads, which led to similar findings. Additionally, mice treated with dexamethasone showed drastic decreases in lean body mass as well as increased fat mass, further supporting the human transcriptomic data. These data provide insight to transcriptional changes that may be responsible for the co-morbidities associated with chronic elevations of glucocorticoids.", "author" : [ { "dropping-particle" : "", "family" : "Hochberg", "given" : "Irit", "non-dropping-particle" : "", "parse-names" : false, "suffix" : "" }, { "dropping-particle" : "", "family" : "Harvey", "given" : "Innocence", "non-dropping-particle" : "", "parse-names" : false, "suffix" : "" }, { "dropping-particle" : "", "family" : "Tran", "given" : "Quynh T.", "non-dropping-particle" : "", "parse-names" : false, "suffix" : "" }, { "dropping-particle" : "", "family" : "Stephenson", "given" : "Erin J.", "non-dropping-particle" : "", "parse-names" : false, "suffix" : "" }, { "dropping-particle" : "", "family" : "Barkan", "given" : "Ariel L", "non-dropping-particle" : "", "parse-names" : false, "suffix" : "" }, { "dropping-particle" : "", "family" : "Saltiel", "given" : "Alan R", "non-dropping-particle" : "", "parse-names" : false, "suffix" : "" }, { "dropping-particle" : "", "family" : "Chandler", "given" : "William F.", "non-dropping-particle" : "", "parse-names" : false, "suffix" : "" }, { "dropping-particle" : "", "family" : "Bridges", "given" : "Dave", "non-dropping-particle" : "", "parse-names" : false, "suffix" : "" } ], "container-title" : "Journal of Molecular Endocrinology", "id" : "ITEM-1", "issue" : "2", "issued" : { "date-parts" : [ [ "2015", "10" ] ] }, "page" : "81-94", "title" : "Gene expression changes in subcutaneous adipose tissue due to Cushing's disease", "type" : "article-journal", "volume" : "55" }, "uris" : [ "http://www.mendeley.com/documents/?uuid=b00291bd-42ee-44d7-a7a2-bb9d5a302bbd" ] }, { "id" : "ITEM-2", "itemData" : { "DOI" : "10.2337/db13-1531", "ISSN" : "1939-327X", "PMID" : "24722244", "abstract" : "Glycogen and lipids are major storage forms of energy that are tightly regulated by hormones and metabolic signals. We demonstrate that feeding mice a high-fat diet (HFD) increases hepatic glycogen due to increased expression of the glycogenic scaffolding protein PTG/R5. PTG promoter activity was increased and glycogen levels were augmented in mice and cells after activation of the mechanistic target of rapamycin complex 1 (mTORC1) and its downstream target SREBP1. Deletion of the PTG gene in mice prevented HFD-induced hepatic glycogen accumulation. Of note, PTG deletion also blocked hepatic steatosis in HFD-fed mice and reduced the expression of numerous lipogenic genes. Additionally, PTG deletion reduced fasting glucose and insulin levels in obese mice while improving insulin sensitivity, a result of reduced hepatic glucose output. This metabolic crosstalk was due to decreased mTORC1 and SREBP activity in PTG knockout mice or knockdown cells, suggesting a positive feedback loop in which once accumulated, glycogen stimulates the mTORC1/SREBP1 pathway to shift energy storage to lipogenesis. Together, these data reveal a previously unappreciated broad role for glycogen in the control of energy homeostasis.", "author" : [ { "dropping-particle" : "", "family" : "Lu", "given" : "Binbin", "non-dropping-particle" : "", "parse-names" : false, "suffix" : "" }, { "dropping-particle" : "", "family" : "Bridges", "given" : "Dave", "non-dropping-particle" : "", "parse-names" : false, "suffix" : "" }, { "dropping-particle" : "", "family" : "Yang", "given" : "Yemen", "non-dropping-particle" : "", "parse-names" : false, "suffix" : "" }, { "dropping-particle" : "", "family" : "Fisher", "given" : "Kaleigh", "non-dropping-particle" : "", "parse-names" : false, "suffix" : "" }, { "dropping-particle" : "", "family" : "Cheng", "given" : "Alan", "non-dropping-particle" : "", "parse-names" : false, "suffix" : "" }, { "dropping-particle" : "", "family" : "Chang", "given" : "Louise", "non-dropping-particle" : "", "parse-names" : false, "suffix" : "" }, { "dropping-particle" : "", "family" : "Meng", "given" : "Zhuoxian Zhuo-Xian", "non-dropping-particle" : "", "parse-names" : false, "suffix" : "" }, { "dropping-particle" : "", "family" : "Lin", "given" : "Jiandie D.", "non-dropping-particle" : "", "parse-names" : false, "suffix" : "" }, { "dropping-particle" : "", "family" : "Downes", "given" : "Michael", "non-dropping-particle" : "", "parse-names" : false, "suffix" : "" }, { "dropping-particle" : "", "family" : "Yu", "given" : "Ruth T", "non-dropping-particle" : "", "parse-names" : false, "suffix" : "" }, { "dropping-particle" : "", "family" : "Liddle", "given" : "Christopher", "non-dropping-particle" : "", "parse-names" : false, "suffix" : "" }, { "dropping-particle" : "", "family" : "Evans", "given" : "Ronald M.", "non-dropping-particle" : "", "parse-names" : false, "suffix" : "" }, { "dropping-particle" : "", "family" : "Saltiel", "given" : "Alan\u00a0R.", "non-dropping-particle" : "", "parse-names" : false, "suffix" : "" } ], "container-title" : "Diabetes", "id" : "ITEM-2", "issue" : "9", "issued" : { "date-parts" : [ [ "2014", "9", "10" ] ] }, "page" : "2935-48", "title" : "Metabolic crosstalk: molecular links between glycogen and lipid metabolism in obesity.", "type" : "article-journal", "volume" : "63" }, "uris" : [ "http://www.mendeley.com/documents/?uuid=dd589c4b-b51f-43f2-a8cd-84cfbe3581fb" ] } ], "mendeley" : { "formattedCitation" : "[11, 22]", "plainTextFormattedCitation" : "[11, 22]", "previouslyFormattedCitation" : "[11, 22]" }, "properties" : { "noteIndex" : 0 }, "schema" : "https://github.com/citation-style-language/schema/raw/master/csl-citation.json" }</w:instrText>
+      </w:r>
+      <w:r>
+        <w:fldChar w:fldCharType="separate"/>
+      </w:r>
+      <w:r>
+        <w:rPr>
+          <w:noProof/>
+        </w:rPr>
+        <w:t>[11, 22]</w:t>
+      </w:r>
+      <w:r>
+        <w:fldChar w:fldCharType="end"/>
+      </w:r>
+      <w:r>
+        <w:t xml:space="preserve"> by fasting mice for 6h, followed by an </w:t>
+      </w:r>
+      <w:proofErr w:type="spellStart"/>
+      <w:r>
+        <w:t>intraperitoneal</w:t>
+      </w:r>
+      <w:proofErr w:type="spellEnd"/>
+      <w:r>
+        <w:t xml:space="preserve"> injection of 1 </w:t>
+      </w:r>
+      <w:proofErr w:type="spellStart"/>
+      <w:r>
+        <w:t>mU</w:t>
+      </w:r>
+      <w:proofErr w:type="spellEnd"/>
+      <w:r>
+        <w:t>/kg insulin (</w:t>
+      </w:r>
+      <w:proofErr w:type="spellStart"/>
+      <w:r>
+        <w:t>Humulin</w:t>
+      </w:r>
+      <w:proofErr w:type="spellEnd"/>
+      <w:r>
+        <w:t xml:space="preserve"> HR, Lily) </w:t>
+      </w:r>
+      <w:r>
+        <w:t>with</w:t>
+      </w:r>
+      <w:r>
+        <w:t xml:space="preserve"> monitoring of blood glucose </w:t>
+      </w:r>
+      <w:r>
+        <w:t xml:space="preserve">from the tail vein measured </w:t>
+      </w:r>
+      <w:r>
+        <w:t>over time using a handheld glucometer (</w:t>
+      </w:r>
+      <w:proofErr w:type="spellStart"/>
+      <w:r>
+        <w:t>Accuchek</w:t>
+      </w:r>
+      <w:proofErr w:type="spellEnd"/>
+      <w:r>
+        <w:t xml:space="preserve">).  </w:t>
+      </w:r>
+      <w:r>
+        <w:t xml:space="preserve">Glucose tolerance tests were performed by injecting 1 mg/g glucose into mice fasted for 16h, with blood glucose being identified as described above.  </w:t>
+      </w:r>
+      <w:r>
+        <w:t>For pyruvate tolerance tests, 2</w:t>
+      </w:r>
       <w:proofErr w:type="gramStart"/>
       <w:r>
-        <w:rPr>
-          <w:bCs/>
-        </w:rPr>
-        <w:t>echoMRI</w:t>
+        <w:t>.5 mg/</w:t>
+      </w:r>
+      <w:proofErr w:type="gramEnd"/>
+      <w:r>
+        <w:t xml:space="preserve">g pyruvate was injected </w:t>
+      </w:r>
+      <w:proofErr w:type="spellStart"/>
+      <w:r>
+        <w:t>intraperitoneally</w:t>
       </w:r>
       <w:proofErr w:type="spellEnd"/>
       <w:r>
-        <w:rPr>
-          <w:bCs/>
-        </w:rPr>
+        <w:t xml:space="preserve"> after a 6h fast. All of these tests were performed at approximately ZT8.  </w:t>
+      </w:r>
+      <w:r>
+        <w:t xml:space="preserve">To perform </w:t>
+      </w:r>
+      <w:proofErr w:type="spellStart"/>
+      <w:r>
+        <w:t>hyperinsulinemic</w:t>
+      </w:r>
+      <w:proofErr w:type="spellEnd"/>
+      <w:r>
         <w:t xml:space="preserve"> </w:t>
       </w:r>
-      <w:r>
-        <w:rPr>
-          <w:bCs/>
-        </w:rPr>
-        <w:t>,</w:t>
-      </w:r>
-      <w:proofErr w:type="gramEnd"/>
-      <w:r>
-        <w:rPr>
-          <w:bCs/>
-        </w:rPr>
-        <w:t xml:space="preserve"> Houston, TX).  Body weights were determined using a standard scale.</w:t>
-      </w:r>
-      <w:r>
-        <w:rPr>
-          <w:bCs/>
-        </w:rPr>
-        <w:t xml:space="preserve">  </w:t>
-      </w:r>
-      <w:r>
-        <w:rPr>
-          <w:bCs/>
-        </w:rPr>
-        <w:t>Tissue</w:t>
-      </w:r>
-      <w:r>
-        <w:rPr>
-          <w:bCs/>
-        </w:rPr>
-        <w:t xml:space="preserve"> weights were </w:t>
-      </w:r>
-      <w:r>
-        <w:rPr>
-          <w:bCs/>
-        </w:rPr>
-        <w:t>determined</w:t>
-      </w:r>
-      <w:r>
-        <w:rPr>
-          <w:bCs/>
-        </w:rPr>
-        <w:t xml:space="preserve"> for both the left and righ</w:t>
-      </w:r>
-      <w:r>
-        <w:rPr>
-          <w:bCs/>
-        </w:rPr>
-        <w:t>t hand side tissue and combined as total weights.</w:t>
+      <w:proofErr w:type="spellStart"/>
+      <w:r>
+        <w:t>euglycemic</w:t>
+      </w:r>
+      <w:proofErr w:type="spellEnd"/>
+      <w:r>
+        <w:t xml:space="preserve"> clamps, conscious 100 day old muscle </w:t>
+      </w:r>
+      <w:r>
+        <w:rPr>
+          <w:i/>
+        </w:rPr>
+        <w:t>Tsc1</w:t>
+      </w:r>
+      <w:r>
+        <w:t xml:space="preserve"> knockout mice were analyzed at the Vanderbilt Mouse Metabolic </w:t>
+      </w:r>
+      <w:proofErr w:type="spellStart"/>
+      <w:r>
+        <w:t>Phenotyping</w:t>
+      </w:r>
+      <w:proofErr w:type="spellEnd"/>
+      <w:r>
+        <w:t xml:space="preserve"> Center and according to previously published protocols </w:t>
+      </w:r>
+      <w:r>
+        <w:fldChar w:fldCharType="begin" w:fldLock="1"/>
+      </w:r>
+      <w:r>
+        <w:instrText>ADDIN CSL_CITATION { "citationItems" : [ { "id" : "ITEM-1", "itemData" : { "ISSN" : "0012-1797", "PMID" : "16443772", "abstract" : "Despite increased use of the hyperinsulinemic-euglycemic clamp to study insulin action in mice, the effects of experimental parameters on the results obtained have not been addressed. In our studies, we determined the influences of sampling sites, fasting duration, and insulin delivery on results obtained from clamps in conscious mice. Carotid artery and jugular vein catheters were implanted in C57BL/6J mice (n = 6-10/group) fed a normal diet for sampling and infusions. After a 5-day recovery period, mice underwent a 120-min clamp (2.5-mU . kg(-1) . min(-1) insulin infusion; approximately 120-130 mg/dl glucose) while receiving [3-(3)H]glucose to determine glucose appearance (endoR(a)) and disappearance (R(d)). Sampling large volumes (approximately 100 mul) from the cut tail resulted in elevated catecholamines and basal glucose compared with artery sampling. Catecholamines were not elevated when taking small samples ( approximately 5 mul) from the cut tail. Overnight (18-h) fasting resulted in greater loss of total body, lean, and fat masses and hepatic glycogen but resulted in enhanced insulin sensitivity compared with 5-h fasting. Compared with a 16-mU/kg insulin prime, a 300-mU/kg prime resulted in hepatic insulin resistance and slower acquisition of steady-state glucose infusion rates (GIR) after a 5-h fast. The steady-state GIR was expedited after the 300-mU/kg prime in 18-h-fasted mice. The GIR and R(d) rose with increasing insulin infusions (0.8, 2.5, 4, and 20 mU . kg(-1) . min(-1)), but endoR(a) was fully suppressed with doses higher than 0.8 mU . kg(-1) . min(-1). Thus, common variations in experimental factors yield different results and should be considered in designing and interpreting clamps.", "author" : [ { "dropping-particle" : "", "family" : "Ayala", "given" : "Julio E", "non-dropping-particle" : "", "parse-names" : false, "suffix" : "" }, { "dropping-particle" : "", "family" : "Bracy", "given" : "Deanna P", "non-dropping-particle" : "", "parse-names" : false, "suffix" : "" }, { "dropping-particle" : "", "family" : "McGuinness", "given" : "Owen P", "non-dropping-particle" : "", "parse-names" : false, "suffix" : "" }, { "dropping-particle" : "", "family" : "Wasserman", "given" : "David H.", "non-dropping-particle" : "", "parse-names" : false, "suffix" : "" } ], "container-title" : "Diabetes", "id" : "ITEM-1", "issue" : "2", "issued" : { "date-parts" : [ [ "2006", "3" ] ] }, "page" : "390-7", "title" : "Considerations in the design of hyperinsulinemic-euglycemic clamps in the conscious mouse.", "type" : "article-journal", "volume" : "55" }, "uris" : [ "http://www.mendeley.com/documents/?uuid=9c75cf24-b920-4cc8-bbf9-7763e709c36e" ] } ], "mendeley" : { "formattedCitation" : "[23]", "plainTextFormattedCitation" : "[23]" }, "properties" : { "noteIndex" : 0 }, "schema" : "https://github.com/citation-style-language/schema/raw/master/csl-citation.json" }</w:instrText>
+      </w:r>
+      <w:r>
+        <w:fldChar w:fldCharType="separate"/>
+      </w:r>
+      <w:r>
+        <w:rPr>
+          <w:noProof/>
+        </w:rPr>
+        <w:t>[23]</w:t>
+      </w:r>
+      <w:r>
+        <w:fldChar w:fldCharType="end"/>
+      </w:r>
+      <w:r>
+        <w:t>.</w:t>
+      </w:r>
+      <w:r>
+        <w:t xml:space="preserve">  Insulin was determined using an ELISA assay (</w:t>
+      </w:r>
+      <w:proofErr w:type="spellStart"/>
+      <w:r>
+        <w:t>CrystalChem</w:t>
+      </w:r>
+      <w:proofErr w:type="spellEnd"/>
+      <w:r>
+        <w:t xml:space="preserve"> Ultrasensitive Mouse Insulin ELISA) from retro-</w:t>
+      </w:r>
+      <w:proofErr w:type="spellStart"/>
+      <w:r>
+        <w:t>oribital</w:t>
+      </w:r>
+      <w:proofErr w:type="spellEnd"/>
+      <w:r>
+        <w:t xml:space="preserve"> blood drawn from </w:t>
+      </w:r>
+      <w:proofErr w:type="spellStart"/>
+      <w:r>
+        <w:t>isoflurane</w:t>
+      </w:r>
+      <w:proofErr w:type="spellEnd"/>
+      <w:r>
+        <w:t>-anaesthetized animals.</w:t>
       </w:r>
     </w:p>
     <w:p>
@@ -1091,37 +1331,163 @@
         <w:pStyle w:val="Heading2"/>
       </w:pPr>
       <w:r>
-        <w:t>Energy Expenditure Studies</w:t>
-      </w:r>
-    </w:p>
-    <w:p>
-      <w:r>
-        <w:t xml:space="preserve">For high protein diet studies, </w:t>
-      </w:r>
-      <w:r>
-        <w:t xml:space="preserve">physical movement and </w:t>
+        <w:t>Western Blotting</w:t>
+      </w:r>
+    </w:p>
+    <w:p>
+      <w:r>
+        <w:t>Protein lysates were generated in RIPA buffer</w:t>
+      </w:r>
+      <w:r>
+        <w:t xml:space="preserve"> (50 </w:t>
       </w:r>
       <w:proofErr w:type="spellStart"/>
       <w:r>
-        <w:t>calorimetry</w:t>
+        <w:t>mM</w:t>
       </w:r>
       <w:proofErr w:type="spellEnd"/>
       <w:r>
-        <w:t xml:space="preserve"> was determined using a comprehensive laboratory animal monitoring system from Columbus Instruments.  These experiments were performed in light and temperature controlled enclosures at 25C, in home-cage style cages with hanging feeders.  The first 6h of measurements were discarded, after which animals were acclimatized to their new surroundings.  Single-animal measurements were collected over the course of 3 days.  Oxygen consumption was normalized to lean body mass (as determined by </w:t>
+        <w:t xml:space="preserve"> </w:t>
       </w:r>
       <w:proofErr w:type="spellStart"/>
       <w:r>
-        <w:t>echoMRI</w:t>
+        <w:t>Tris</w:t>
       </w:r>
       <w:proofErr w:type="spellEnd"/>
       <w:r>
-        <w:t xml:space="preserve">, described above) and analyzed by mixed linear models with the considerations described in </w:t>
+        <w:t xml:space="preserve"> pH 7.4, 0.25% sodium </w:t>
+      </w:r>
+      <w:proofErr w:type="spellStart"/>
+      <w:r>
+        <w:t>deoxycholate</w:t>
+      </w:r>
+      <w:proofErr w:type="spellEnd"/>
+      <w:r>
+        <w:t xml:space="preserve">, 1% NP40, 150 </w:t>
+      </w:r>
+      <w:proofErr w:type="spellStart"/>
+      <w:r>
+        <w:t>mM</w:t>
+      </w:r>
+      <w:proofErr w:type="spellEnd"/>
+      <w:r>
+        <w:t xml:space="preserve"> sodium </w:t>
+      </w:r>
+      <w:proofErr w:type="spellStart"/>
+      <w:r>
+        <w:t>choride</w:t>
+      </w:r>
+      <w:proofErr w:type="spellEnd"/>
+      <w:r>
+        <w:t xml:space="preserve">, 1 </w:t>
+      </w:r>
+      <w:proofErr w:type="spellStart"/>
+      <w:r>
+        <w:t>mM</w:t>
+      </w:r>
+      <w:proofErr w:type="spellEnd"/>
+      <w:r>
+        <w:t xml:space="preserve"> EDTA, 100 </w:t>
+      </w:r>
+      <w:proofErr w:type="spellStart"/>
+      <w:r>
+        <w:rPr>
+          <w:rFonts w:ascii="Times New Roman" w:hAnsi="Times New Roman" w:cs="Times New Roman"/>
+        </w:rPr>
+        <w:t>μ</w:t>
+      </w:r>
+      <w:r>
+        <w:t>M</w:t>
+      </w:r>
+      <w:proofErr w:type="spellEnd"/>
+      <w:r>
+        <w:t xml:space="preserve"> sodium vanadate, 5mM sodium fluoride, 10 </w:t>
+      </w:r>
+      <w:proofErr w:type="spellStart"/>
+      <w:r>
+        <w:t>mM</w:t>
+      </w:r>
+      <w:proofErr w:type="spellEnd"/>
+      <w:r>
+        <w:t xml:space="preserve"> sodium pyrophosphate and 1X protease inhibitors)</w:t>
+      </w:r>
+      <w:r>
+        <w:t xml:space="preserve"> by mechanical disruption in a </w:t>
+      </w:r>
+      <w:proofErr w:type="spellStart"/>
+      <w:r>
+        <w:t>Qialyser</w:t>
+      </w:r>
+      <w:proofErr w:type="spellEnd"/>
+      <w:r>
+        <w:t xml:space="preserve"> for 5 minutes at 30Hz.  L</w:t>
+      </w:r>
+      <w:r>
+        <w:t>ysates were clarified at 14 000 RPM</w:t>
+      </w:r>
+      <w:r>
+        <w:t xml:space="preserve"> for 15 minutes and quantified by Bradford assays.  Proteins were separated by SDS-PAGE and blotted with antibodies described in the figure legends.  Antibodies</w:t>
+      </w:r>
+      <w:r>
+        <w:t xml:space="preserve"> used in this study were</w:t>
+      </w:r>
+      <w:r>
+        <w:t xml:space="preserve"> raised against pS6K (pThr389, Cell Signaling cat #9206), S6K (Cell Signaling #2708), </w:t>
+      </w:r>
+      <w:proofErr w:type="spellStart"/>
+      <w:r>
+        <w:t>pAkt</w:t>
+      </w:r>
+      <w:proofErr w:type="spellEnd"/>
+      <w:r>
+        <w:t xml:space="preserve"> (pSer473, Cell Signaling #</w:t>
+      </w:r>
+      <w:r>
+        <w:t>4060</w:t>
+      </w:r>
+      <w:r>
+        <w:t xml:space="preserve">) and </w:t>
+      </w:r>
+      <w:proofErr w:type="spellStart"/>
+      <w:r>
+        <w:t>Akt</w:t>
+      </w:r>
+      <w:proofErr w:type="spellEnd"/>
+      <w:r>
+        <w:t xml:space="preserve"> (Cell Signaling #</w:t>
+      </w:r>
+      <w:r>
+        <w:t>2920</w:t>
+      </w:r>
+      <w:r>
+        <w:t xml:space="preserve">).  Blots were visualized on a </w:t>
+      </w:r>
+      <w:proofErr w:type="spellStart"/>
+      <w:r>
+        <w:t>LiCor</w:t>
+      </w:r>
+      <w:proofErr w:type="spellEnd"/>
+      <w:r>
+        <w:t xml:space="preserve"> Odyssey and quantified using Image Studio Lite software.</w:t>
+      </w:r>
+    </w:p>
+    <w:p>
+      <w:pPr>
+        <w:pStyle w:val="Heading2"/>
+      </w:pPr>
+      <w:r>
+        <w:t>Statistical Analyses</w:t>
+      </w:r>
+    </w:p>
+    <w:p>
+      <w:r>
+        <w:t xml:space="preserve">All statistical analyses were performed using the R package, version 3.2.2 </w:t>
       </w:r>
       <w:r>
         <w:fldChar w:fldCharType="begin" w:fldLock="1"/>
       </w:r>
       <w:r>
-        <w:instrText>ADDIN CSL_CITATION { "citationItems" : [ { "id" : "ITEM-1", "itemData" : { "DOI" : "10.1038/nmeth.1806", "ISSN" : "1548-7091", "PMID" : "22205519", "abstract" : "We present a consolidated view of the complexity and challenges of designing studies for measurement of energy metabolism in mouse models, including a practical guide to the assessment of energy expenditure, energy intake and body composition and statistical analysis thereof. We hope this guide will facilitate comparisons across studies and minimize spurious interpretations of data. We recommend that division of energy expenditure data by either body weight or lean body weight and that presentation of group effects as histograms should be replaced by plotting individual data and analyzing both group and body-composition effects using analysis of covariance (ANCOVA).", "author" : [ { "dropping-particle" : "", "family" : "Tsch\u00f6p", "given" : "Matthias H", "non-dropping-particle" : "", "parse-names" : false, "suffix" : "" }, { "dropping-particle" : "", "family" : "Speakman", "given" : "John R", "non-dropping-particle" : "", "parse-names" : false, "suffix" : "" }, { "dropping-particle" : "", "family" : "Arch", "given" : "Jonathan R S", "non-dropping-particle" : "", "parse-names" : false, "suffix" : "" }, { "dropping-particle" : "", "family" : "Auwerx", "given" : "Johan", "non-dropping-particle" : "", "parse-names" : false, "suffix" : "" }, { "dropping-particle" : "", "family" : "Br\u00fcning", "given" : "Jens C", "non-dropping-particle" : "", "parse-names" : false, "suffix" : "" }, { "dropping-particle" : "", "family" : "Chan", "given" : "Lawrence", "non-dropping-particle" : "", "parse-names" : false, "suffix" : "" }, { "dropping-particle" : "", "family" : "Eckel", "given" : "Robert H", "non-dropping-particle" : "", "parse-names" : false, "suffix" : "" }, { "dropping-particle" : "V", "family" : "Farese", "given" : "Robert", "non-dropping-particle" : "", "parse-names" : false, "suffix" : "" }, { "dropping-particle" : "", "family" : "Galgani", "given" : "Jose E", "non-dropping-particle" : "", "parse-names" : false, "suffix" : "" }, { "dropping-particle" : "", "family" : "Hambly", "given" : "Catherine", "non-dropping-particle" : "", "parse-names" : false, "suffix" : "" }, { "dropping-particle" : "", "family" : "Herman", "given" : "Mark a", "non-dropping-particle" : "", "parse-names" : false, "suffix" : "" }, { "dropping-particle" : "", "family" : "Horvath", "given" : "Tamas\u00a0L.", "non-dropping-particle" : "", "parse-names" : false, "suffix" : "" }, { "dropping-particle" : "", "family" : "Kahn", "given" : "Barbara B.", "non-dropping-particle" : "", "parse-names" : false, "suffix" : "" }, { "dropping-particle" : "", "family" : "Kozma", "given" : "Sara C", "non-dropping-particle" : "", "parse-names" : false, "suffix" : "" }, { "dropping-particle" : "", "family" : "Maratos-Flier", "given" : "Eleftheria", "non-dropping-particle" : "", "parse-names" : false, "suffix" : "" }, { "dropping-particle" : "", "family" : "M\u00fcller", "given" : "Timo D", "non-dropping-particle" : "", "parse-names" : false, "suffix" : "" }, { "dropping-particle" : "", "family" : "M\u00fcnzberg", "given" : "Heike", "non-dropping-particle" : "", "parse-names" : false, "suffix" : "" }, { "dropping-particle" : "", "family" : "Pfluger", "given" : "Paul T", "non-dropping-particle" : "", "parse-names" : false, "suffix" : "" }, { "dropping-particle" : "", "family" : "Plum", "given" : "Leona", "non-dropping-particle" : "", "parse-names" : false, "suffix" : "" }, { "dropping-particle" : "", "family" : "Reitman", "given" : "Marc L", "non-dropping-particle" : "", "parse-names" : false, "suffix" : "" }, { "dropping-particle" : "", "family" : "Rahmouni", "given" : "Kamal", "non-dropping-particle" : "", "parse-names" : false, "suffix" : "" }, { "dropping-particle" : "", "family" : "Shulman", "given" : "Gerald I.", "non-dropping-particle" : "", "parse-names" : false, "suffix" : "" }, { "dropping-particle" : "", "family" : "Thomas", "given" : "George", "non-dropping-particle" : "", "parse-names" : false, "suffix" : "" }, { "dropping-particle" : "", "family" : "Kahn", "given" : "C Ronald", "non-dropping-particle" : "", "parse-names" : false, "suffix" : "" }, { "dropping-particle" : "", "family" : "Ravussin", "given" : "Eric", "non-dropping-particle" : "", "parse-names" : false, "suffix" : "" } ], "container-title" : "Nature Methods", "id" : "ITEM-1", "issue" : "1", "issued" : { "date-parts" : [ [ "2011", "12", "28" ] ] }, "note" : "From Duplicate 1 ( ", "page" : "57-63", "title" : "A guide to analysis of mouse energy metabolism", "type" : "article-journal", "volume" : "9" }, "uris" : [ "http://www.mendeley.com/documents/?uuid=7200ae06-3e84-4cb9-8831-035cc6185906" ] } ], "mendeley" : { "formattedCitation" : "[21]", "plainTextFormattedCitation" : "[21]", "previouslyFormattedCitation" : "[21]" }, "properties" : { "noteIndex" : 0 }, "schema" : "https://github.com/citation-style-language/schema/raw/master/csl-citation.json" }</w:instrText>
+        <w:instrText>ADDIN CSL_CITATION { "citationItems" : [ { "id" : "ITEM-1", "itemData" : { "author" : [ { "dropping-particle" : "", "family" : "R Core Team", "given" : "", "non-dropping-particle" : "", "parse-names" : false, "suffix" : "" } ], "id" : "ITEM-1", "issued" : { "date-parts" : [ [ "2013" ] ] }, "publisher-place" : "Vienna, Austria", "title" : "R: A Language and Environment for Statistical Computing", "type" : "article-journal" }, "uris" : [ "http://www.mendeley.com/documents/?uuid=5eba6a98-a1fe-40e4-8a4d-45ddfbf1cd0c" ] } ], "mendeley" : { "formattedCitation" : "[24]", "plainTextFormattedCitation" : "[24]", "previouslyFormattedCitation" : "[23]" }, "properties" : { "noteIndex" : 0 }, "schema" : "https://github.com/citation-style-language/schema/raw/master/csl-citation.json" }</w:instrText>
       </w:r>
       <w:r>
         <w:fldChar w:fldCharType="separate"/>
@@ -1130,54 +1496,25 @@
         <w:rPr>
           <w:noProof/>
         </w:rPr>
-        <w:t>[21]</w:t>
+        <w:t>[24]</w:t>
       </w:r>
       <w:r>
         <w:fldChar w:fldCharType="end"/>
       </w:r>
       <w:r>
-        <w:t>.</w:t>
-      </w:r>
-    </w:p>
-    <w:p>
-      <w:pPr>
-        <w:pStyle w:val="Heading2"/>
-      </w:pPr>
-      <w:r>
-        <w:t>Insulin</w:t>
-      </w:r>
-      <w:r>
-        <w:t>/Glucose</w:t>
-      </w:r>
-      <w:r>
-        <w:t xml:space="preserve"> Tolerance Tests and </w:t>
-      </w:r>
-      <w:proofErr w:type="spellStart"/>
-      <w:r>
-        <w:t>Euglycemic</w:t>
-      </w:r>
-      <w:proofErr w:type="spellEnd"/>
-      <w:r>
-        <w:t xml:space="preserve"> </w:t>
-      </w:r>
-      <w:proofErr w:type="spellStart"/>
-      <w:r>
-        <w:t>Hyperinsulinemic</w:t>
-      </w:r>
-      <w:proofErr w:type="spellEnd"/>
-      <w:r>
-        <w:t xml:space="preserve"> Clamp Studies</w:t>
-      </w:r>
-    </w:p>
-    <w:p>
-      <w:r>
-        <w:t xml:space="preserve">Insulin tolerance tests were performed as previously described </w:t>
+        <w:t xml:space="preserve">.  </w:t>
+      </w:r>
+      <w:r>
+        <w:t>For longitudinal measurements (body weights, fat mass and lean mass), the data were analyzed by mixed linear models using uncorrelated random slopes and intercepts</w:t>
+      </w:r>
+      <w:r>
+        <w:t xml:space="preserve"> using the lme4 package version 1.1-8 </w:t>
       </w:r>
       <w:r>
         <w:fldChar w:fldCharType="begin" w:fldLock="1"/>
       </w:r>
       <w:r>
-        <w:instrText>ADDIN CSL_CITATION { "citationItems" : [ { "id" : "ITEM-1", "itemData" : { "DOI" : "10.1530/JME-15-0119", "ISSN" : "0952-5041", "PMID" : "26150553", "abstract" : "Glucocorticoids have major effects on adipose tissue metabolism. To study tissue mRNA expression changes induced by chronic elevated endogenous glucocorticoids, we performed RNA sequencing on subcutaneous adipose tissue from patients with Cushing's disease (n=5) compared to patients with non-functioning pituitary adenomas (n=11). We found higher expression of transcripts involved in several metabolic pathways, including lipogenesis, proteolysis and glucose oxidation as well as decreased expression of transcripts involved in inflammation and protein synthesis. To further study this in a model system, we subjected mice to dexamethasone treatment for 12 weeks and analyzed their inguinal (subcutaneous) fat pads, which led to similar findings. Additionally, mice treated with dexamethasone showed drastic decreases in lean body mass as well as increased fat mass, further supporting the human transcriptomic data. These data provide insight to transcriptional changes that may be responsible for the co-morbidities associated with chronic elevations of glucocorticoids.", "author" : [ { "dropping-particle" : "", "family" : "Hochberg", "given" : "Irit", "non-dropping-particle" : "", "parse-names" : false, "suffix" : "" }, { "dropping-particle" : "", "family" : "Harvey", "given" : "Innocence", "non-dropping-particle" : "", "parse-names" : false, "suffix" : "" }, { "dropping-particle" : "", "family" : "Tran", "given" : "Quynh T.", "non-dropping-particle" : "", "parse-names" : false, "suffix" : "" }, { "dropping-particle" : "", "family" : "Stephenson", "given" : "Erin J.", "non-dropping-particle" : "", "parse-names" : false, "suffix" : "" }, { "dropping-particle" : "", "family" : "Barkan", "given" : "Ariel L", "non-dropping-particle" : "", "parse-names" : false, "suffix" : "" }, { "dropping-particle" : "", "family" : "Saltiel", "given" : "Alan R", "non-dropping-particle" : "", "parse-names" : false, "suffix" : "" }, { "dropping-particle" : "", "family" : "Chandler", "given" : "William F.", "non-dropping-particle" : "", "parse-names" : false, "suffix" : "" }, { "dropping-particle" : "", "family" : "Bridges", "given" : "Dave", "non-dropping-particle" : "", "parse-names" : false, "suffix" : "" } ], "container-title" : "Journal of Molecular Endocrinology", "id" : "ITEM-1", "issue" : "2", "issued" : { "date-parts" : [ [ "2015", "10" ] ] }, "page" : "81-94", "title" : "Gene expression changes in subcutaneous adipose tissue due to Cushing's disease", "type" : "article-journal", "volume" : "55" }, "uris" : [ "http://www.mendeley.com/documents/?uuid=b00291bd-42ee-44d7-a7a2-bb9d5a302bbd" ] }, { "id" : "ITEM-2", "itemData" : { "DOI" : "10.2337/db13-1531", "ISSN" : "1939-327X", "PMID" : "24722244", "abstract" : "Glycogen and lipids are major storage forms of energy that are tightly regulated by hormones and metabolic signals. We demonstrate that feeding mice a high-fat diet (HFD) increases hepatic glycogen due to increased expression of the glycogenic scaffolding protein PTG/R5. PTG promoter activity was increased and glycogen levels were augmented in mice and cells after activation of the mechanistic target of rapamycin complex 1 (mTORC1) and its downstream target SREBP1. Deletion of the PTG gene in mice prevented HFD-induced hepatic glycogen accumulation. Of note, PTG deletion also blocked hepatic steatosis in HFD-fed mice and reduced the expression of numerous lipogenic genes. Additionally, PTG deletion reduced fasting glucose and insulin levels in obese mice while improving insulin sensitivity, a result of reduced hepatic glucose output. This metabolic crosstalk was due to decreased mTORC1 and SREBP activity in PTG knockout mice or knockdown cells, suggesting a positive feedback loop in which once accumulated, glycogen stimulates the mTORC1/SREBP1 pathway to shift energy storage to lipogenesis. Together, these data reveal a previously unappreciated broad role for glycogen in the control of energy homeostasis.", "author" : [ { "dropping-particle" : "", "family" : "Lu", "given" : "Binbin", "non-dropping-particle" : "", "parse-names" : false, "suffix" : "" }, { "dropping-particle" : "", "family" : "Bridges", "given" : "Dave", "non-dropping-particle" : "", "parse-names" : false, "suffix" : "" }, { "dropping-particle" : "", "family" : "Yang", "given" : "Yemen", "non-dropping-particle" : "", "parse-names" : false, "suffix" : "" }, { "dropping-particle" : "", "family" : "Fisher", "given" : "Kaleigh", "non-dropping-particle" : "", "parse-names" : false, "suffix" : "" }, { "dropping-particle" : "", "family" : "Cheng", "given" : "Alan", "non-dropping-particle" : "", "parse-names" : false, "suffix" : "" }, { "dropping-particle" : "", "family" : "Chang", "given" : "Louise", "non-dropping-particle" : "", "parse-names" : false, "suffix" : "" }, { "dropping-particle" : "", "family" : "Meng", "given" : "Zhuoxian Zhuo-Xian", "non-dropping-particle" : "", "parse-names" : false, "suffix" : "" }, { "dropping-particle" : "", "family" : "Lin", "given" : "Jiandie D.", "non-dropping-particle" : "", "parse-names" : false, "suffix" : "" }, { "dropping-particle" : "", "family" : "Downes", "given" : "Michael", "non-dropping-particle" : "", "parse-names" : false, "suffix" : "" }, { "dropping-particle" : "", "family" : "Yu", "given" : "Ruth T", "non-dropping-particle" : "", "parse-names" : false, "suffix" : "" }, { "dropping-particle" : "", "family" : "Liddle", "given" : "Christopher", "non-dropping-particle" : "", "parse-names" : false, "suffix" : "" }, { "dropping-particle" : "", "family" : "Evans", "given" : "Ronald M.", "non-dropping-particle" : "", "parse-names" : false, "suffix" : "" }, { "dropping-particle" : "", "family" : "Saltiel", "given" : "Alan\u00a0R.", "non-dropping-particle" : "", "parse-names" : false, "suffix" : "" } ], "container-title" : "Diabetes", "id" : "ITEM-2", "issue" : "9", "issued" : { "date-parts" : [ [ "2014", "9", "10" ] ] }, "page" : "2935-48", "title" : "Metabolic crosstalk: molecular links between glycogen and lipid metabolism in obesity.", "type" : "article-journal", "volume" : "63" }, "uris" : [ "http://www.mendeley.com/documents/?uuid=dd589c4b-b51f-43f2-a8cd-84cfbe3581fb" ] } ], "mendeley" : { "formattedCitation" : "[11, 22]", "plainTextFormattedCitation" : "[11, 22]", "previouslyFormattedCitation" : "[11, 22]" }, "properties" : { "noteIndex" : 0 }, "schema" : "https://github.com/citation-style-language/schema/raw/master/csl-citation.json" }</w:instrText>
+        <w:instrText>ADDIN CSL_CITATION { "citationItems" : [ { "id" : "ITEM-1", "itemData" : { "abstract" : "Maximum likelihood or restricted maximum likelihood (REML) estimates of the parameters in linear mixed-effects models can be determined using the lmer function in the lme4 package for R. As for most model-fitting functions in R, the model is described in an lmer call by a formula, in this case including both fixed- and random-effects terms. The formula and data together determine a numerical representation of the model from which the profiled deviance or the profiled REML criterion can be evaluated as a function of some of the model parameters. The appropriate criterion is optimized, using one of the constrained optimization functions in R, to provide the parameter estimates. We describe the structure of the model, the steps in evaluating the profiled deviance or REML criterion, and the structure of classes or types that represents such a model. Sufficient detail is included to allow specialization of these structures by users who wish to write functions to fit specialized linear mixed models, such as models incorporating pedigrees or smoothing splines, that are not easily expressible in the formula language used by lmer.", "author" : [ { "dropping-particle" : "", "family" : "Bates", "given" : "Douglas", "non-dropping-particle" : "", "parse-names" : false, "suffix" : "" }, { "dropping-particle" : "", "family" : "M\u00e4chler", "given" : "Martin", "non-dropping-particle" : "", "parse-names" : false, "suffix" : "" }, { "dropping-particle" : "", "family" : "Bolker", "given" : "Ben", "non-dropping-particle" : "", "parse-names" : false, "suffix" : "" }, { "dropping-particle" : "", "family" : "Walker", "given" : "Steven", "non-dropping-particle" : "", "parse-names" : false, "suffix" : "" } ], "container-title" : "ArXiv", "genre" : "Computation", "id" : "ITEM-1", "issued" : { "date-parts" : [ [ "2014", "6", "23" ] ] }, "note" : "R package version 1.0-6", "page" : "1-51", "title" : "Fitting Linear Mixed-Effects Models using lme4", "type" : "article-journal", "volume" : "1406.5823" }, "uris" : [ "http://www.mendeley.com/documents/?uuid=07692ab3-3e1a-494a-abdf-f54acf8bbcef" ] } ], "mendeley" : { "formattedCitation" : "[25]", "plainTextFormattedCitation" : "[25]", "previouslyFormattedCitation" : "[24]" }, "properties" : { "noteIndex" : 0 }, "schema" : "https://github.com/citation-style-language/schema/raw/master/csl-citation.json" }</w:instrText>
       </w:r>
       <w:r>
         <w:fldChar w:fldCharType="separate"/>
@@ -1186,205 +1523,25 @@
         <w:rPr>
           <w:noProof/>
         </w:rPr>
-        <w:t>[11, 22]</w:t>
+        <w:t>[25]</w:t>
       </w:r>
       <w:r>
         <w:fldChar w:fldCharType="end"/>
       </w:r>
       <w:r>
-        <w:t xml:space="preserve"> by fasting mice for 6h, followed by an </w:t>
-      </w:r>
-      <w:proofErr w:type="spellStart"/>
-      <w:r>
-        <w:t>intraperitoneal</w:t>
-      </w:r>
-      <w:proofErr w:type="spellEnd"/>
-      <w:r>
-        <w:t xml:space="preserve"> injection of 1 </w:t>
-      </w:r>
-      <w:proofErr w:type="spellStart"/>
-      <w:r>
-        <w:t>mU</w:t>
-      </w:r>
-      <w:proofErr w:type="spellEnd"/>
-      <w:r>
-        <w:t>/kg insulin (</w:t>
-      </w:r>
-      <w:proofErr w:type="spellStart"/>
-      <w:r>
-        <w:t>Humulin</w:t>
-      </w:r>
-      <w:proofErr w:type="spellEnd"/>
-      <w:r>
-        <w:t xml:space="preserve"> HR, Lily) </w:t>
-      </w:r>
-      <w:r>
-        <w:t>with</w:t>
-      </w:r>
-      <w:r>
-        <w:t xml:space="preserve"> monitoring of blood glucose </w:t>
-      </w:r>
-      <w:r>
-        <w:t xml:space="preserve">from the tail vein measured </w:t>
-      </w:r>
-      <w:r>
-        <w:t>over time using a handheld glucometer (</w:t>
-      </w:r>
-      <w:proofErr w:type="spellStart"/>
-      <w:r>
-        <w:t>Accuchek</w:t>
-      </w:r>
-      <w:proofErr w:type="spellEnd"/>
-      <w:r>
-        <w:t xml:space="preserve">).  </w:t>
-      </w:r>
-      <w:r>
-        <w:t xml:space="preserve">Glucose tolerance tests were performed by injecting 1 mg/g glucose into mice fasted for 16h, with blood glucose being identified as described above.  </w:t>
-      </w:r>
-      <w:r>
-        <w:t xml:space="preserve">To perform </w:t>
-      </w:r>
-      <w:proofErr w:type="spellStart"/>
-      <w:r>
-        <w:t>hyperinsulinemic</w:t>
-      </w:r>
-      <w:proofErr w:type="spellEnd"/>
-      <w:r>
-        <w:t xml:space="preserve"> </w:t>
-      </w:r>
-      <w:proofErr w:type="spellStart"/>
-      <w:r>
-        <w:t>euglycemic</w:t>
-      </w:r>
-      <w:proofErr w:type="spellEnd"/>
-      <w:r>
-        <w:t xml:space="preserve"> clamps, conscious 100 day old muscle </w:t>
-      </w:r>
-      <w:r>
-        <w:rPr>
-          <w:i/>
-        </w:rPr>
-        <w:t>Tsc1</w:t>
-      </w:r>
-      <w:r>
-        <w:t xml:space="preserve"> knockout mice were analyzed at the Vanderbilt Mouse Metabolic </w:t>
-      </w:r>
-      <w:proofErr w:type="spellStart"/>
-      <w:r>
-        <w:t>Phenotyping</w:t>
-      </w:r>
-      <w:proofErr w:type="spellEnd"/>
-      <w:r>
-        <w:t xml:space="preserve"> Center and according to previously published protocols </w:t>
-      </w:r>
-      <w:r>
-        <w:fldChar w:fldCharType="begin" w:fldLock="1"/>
-      </w:r>
-      <w:r>
-        <w:instrText>ADDIN CSL_CITATION { "citationItems" : [ { "id" : "ITEM-1", "itemData" : { "ISSN" : "0012-1797", "PMID" : "16443772", "abstract" : "Despite increased use of the hyperinsulinemic-euglycemic clamp to study insulin action in mice, the effects of experimental parameters on the results obtained have not been addressed. In our studies, we determined the influences of sampling sites, fasting duration, and insulin delivery on results obtained from clamps in conscious mice. Carotid artery and jugular vein catheters were implanted in C57BL/6J mice (n = 6-10/group) fed a normal diet for sampling and infusions. After a 5-day recovery period, mice underwent a 120-min clamp (2.5-mU . kg(-1) . min(-1) insulin infusion; approximately 120-130 mg/dl glucose) while receiving [3-(3)H]glucose to determine glucose appearance (endoR(a)) and disappearance (R(d)). Sampling large volumes (approximately 100 mul) from the cut tail resulted in elevated catecholamines and basal glucose compared with artery sampling. Catecholamines were not elevated when taking small samples ( approximately 5 mul) from the cut tail. Overnight (18-h) fasting resulted in greater loss of total body, lean, and fat masses and hepatic glycogen but resulted in enhanced insulin sensitivity compared with 5-h fasting. Compared with a 16-mU/kg insulin prime, a 300-mU/kg prime resulted in hepatic insulin resistance and slower acquisition of steady-state glucose infusion rates (GIR) after a 5-h fast. The steady-state GIR was expedited after the 300-mU/kg prime in 18-h-fasted mice. The GIR and R(d) rose with increasing insulin infusions (0.8, 2.5, 4, and 20 mU . kg(-1) . min(-1)), but endoR(a) was fully suppressed with doses higher than 0.8 mU . kg(-1) . min(-1). Thus, common variations in experimental factors yield different results and should be considered in designing and interpreting clamps.", "author" : [ { "dropping-particle" : "", "family" : "Ayala", "given" : "Julio E", "non-dropping-particle" : "", "parse-names" : false, "suffix" : "" }, { "dropping-particle" : "", "family" : "Bracy", "given" : "Deanna P", "non-dropping-particle" : "", "parse-names" : false, "suffix" : "" }, { "dropping-particle" : "", "family" : "McGuinness", "given" : "Owen P", "non-dropping-particle" : "", "parse-names" : false, "suffix" : "" }, { "dropping-particle" : "", "family" : "Wasserman", "given" : "David H.", "non-dropping-particle" : "", "parse-names" : false, "suffix" : "" } ], "container-title" : "Diabetes", "id" : "ITEM-1", "issue" : "2", "issued" : { "date-parts" : [ [ "2006", "3" ] ] }, "page" : "390-7", "title" : "Considerations in the design of hyperinsulinemic-euglycemic clamps in the conscious mouse.", "type" : "article-journal", "volume" : "55" }, "uris" : [ "http://www.mendeley.com/documents/?uuid=9c75cf24-b920-4cc8-bbf9-7763e709c36e" ] } ], "mendeley" : { "formattedCitation" : "[23]", "plainTextFormattedCitation" : "[23]" }, "properties" : { "noteIndex" : 0 }, "schema" : "https://github.com/citation-style-language/schema/raw/master/csl-citation.json" }</w:instrText>
-      </w:r>
-      <w:r>
-        <w:fldChar w:fldCharType="separate"/>
-      </w:r>
-      <w:r>
-        <w:rPr>
-          <w:noProof/>
-        </w:rPr>
-        <w:t>[23]</w:t>
-      </w:r>
-      <w:r>
-        <w:fldChar w:fldCharType="end"/>
-      </w:r>
-      <w:r>
-        <w:t>.</w:t>
-      </w:r>
-      <w:r>
-        <w:t xml:space="preserve">  Insulin was determined using an ELISA assay (</w:t>
-      </w:r>
-      <w:proofErr w:type="spellStart"/>
-      <w:r>
-        <w:t>CrystalChem</w:t>
-      </w:r>
-      <w:proofErr w:type="spellEnd"/>
-      <w:r>
-        <w:t xml:space="preserve"> Ultrasensitive Mouse Insulin ELISA) from retro-</w:t>
-      </w:r>
-      <w:proofErr w:type="spellStart"/>
-      <w:r>
-        <w:t>oribital</w:t>
-      </w:r>
-      <w:proofErr w:type="spellEnd"/>
-      <w:r>
-        <w:t xml:space="preserve"> blood drawn from </w:t>
-      </w:r>
-      <w:proofErr w:type="spellStart"/>
-      <w:r>
-        <w:t>isoflurane</w:t>
-      </w:r>
-      <w:proofErr w:type="spellEnd"/>
-      <w:r>
-        <w:t>-anaesthetized animals.</w:t>
-      </w:r>
-    </w:p>
-    <w:p>
-      <w:pPr>
-        <w:pStyle w:val="Heading2"/>
-      </w:pPr>
-      <w:r>
-        <w:t>Statistical Analyses</w:t>
-      </w:r>
-    </w:p>
-    <w:p>
-      <w:r>
-        <w:t xml:space="preserve">All statistical analyses were performed using the R package, version 3.2.2 </w:t>
-      </w:r>
-      <w:r>
-        <w:fldChar w:fldCharType="begin" w:fldLock="1"/>
-      </w:r>
-      <w:r>
-        <w:instrText>ADDIN CSL_CITATION { "citationItems" : [ { "id" : "ITEM-1", "itemData" : { "author" : [ { "dropping-particle" : "", "family" : "R Core Team", "given" : "", "non-dropping-particle" : "", "parse-names" : false, "suffix" : "" } ], "id" : "ITEM-1", "issued" : { "date-parts" : [ [ "2013" ] ] }, "publisher-place" : "Vienna, Austria", "title" : "R: A Language and Environment for Statistical Computing", "type" : "article-journal" }, "uris" : [ "http://www.mendeley.com/documents/?uuid=5eba6a98-a1fe-40e4-8a4d-45ddfbf1cd0c" ] } ], "mendeley" : { "formattedCitation" : "[24]", "plainTextFormattedCitation" : "[24]", "previouslyFormattedCitation" : "[23]" }, "properties" : { "noteIndex" : 0 }, "schema" : "https://github.com/citation-style-language/schema/raw/master/csl-citation.json" }</w:instrText>
-      </w:r>
-      <w:r>
-        <w:fldChar w:fldCharType="separate"/>
-      </w:r>
-      <w:r>
-        <w:rPr>
-          <w:noProof/>
-        </w:rPr>
-        <w:t>[24]</w:t>
-      </w:r>
-      <w:r>
-        <w:fldChar w:fldCharType="end"/>
-      </w:r>
-      <w:r>
         <w:t xml:space="preserve">.  </w:t>
       </w:r>
       <w:r>
-        <w:t>For longitudinal measurements (body weights, fat mass and lean mass), the data were analyzed by mixed linear models using uncorrelated random slopes and intercepts</w:t>
-      </w:r>
-      <w:r>
-        <w:t xml:space="preserve"> using the lme4 package version 1.1-8 </w:t>
-      </w:r>
-      <w:r>
-        <w:fldChar w:fldCharType="begin" w:fldLock="1"/>
-      </w:r>
-      <w:r>
-        <w:instrText>ADDIN CSL_CITATION { "citationItems" : [ { "id" : "ITEM-1", "itemData" : { "abstract" : "Maximum likelihood or restricted maximum likelihood (REML) estimates of the parameters in linear mixed-effects models can be determined using the lmer function in the lme4 package for R. As for most model-fitting functions in R, the model is described in an lmer call by a formula, in this case including both fixed- and random-effects terms. The formula and data together determine a numerical representation of the model from which the profiled deviance or the profiled REML criterion can be evaluated as a function of some of the model parameters. The appropriate criterion is optimized, using one of the constrained optimization functions in R, to provide the parameter estimates. We describe the structure of the model, the steps in evaluating the profiled deviance or REML criterion, and the structure of classes or types that represents such a model. Sufficient detail is included to allow specialization of these structures by users who wish to write functions to fit specialized linear mixed models, such as models incorporating pedigrees or smoothing splines, that are not easily expressible in the formula language used by lmer.", "author" : [ { "dropping-particle" : "", "family" : "Bates", "given" : "Douglas", "non-dropping-particle" : "", "parse-names" : false, "suffix" : "" }, { "dropping-particle" : "", "family" : "M\u00e4chler", "given" : "Martin", "non-dropping-particle" : "", "parse-names" : false, "suffix" : "" }, { "dropping-particle" : "", "family" : "Bolker", "given" : "Ben", "non-dropping-particle" : "", "parse-names" : false, "suffix" : "" }, { "dropping-particle" : "", "family" : "Walker", "given" : "Steven", "non-dropping-particle" : "", "parse-names" : false, "suffix" : "" } ], "container-title" : "ArXiv", "genre" : "Computation", "id" : "ITEM-1", "issued" : { "date-parts" : [ [ "2014", "6", "23" ] ] }, "note" : "R package version 1.0-6", "page" : "1-51", "title" : "Fitting Linear Mixed-Effects Models using lme4", "type" : "article-journal", "volume" : "1406.5823" }, "uris" : [ "http://www.mendeley.com/documents/?uuid=07692ab3-3e1a-494a-abdf-f54acf8bbcef" ] } ], "mendeley" : { "formattedCitation" : "[25]", "plainTextFormattedCitation" : "[25]", "previouslyFormattedCitation" : "[24]" }, "properties" : { "noteIndex" : 0 }, "schema" : "https://github.com/citation-style-language/schema/raw/master/csl-citation.json" }</w:instrText>
-      </w:r>
-      <w:r>
-        <w:fldChar w:fldCharType="separate"/>
-      </w:r>
-      <w:r>
-        <w:rPr>
-          <w:noProof/>
-        </w:rPr>
-        <w:t>[25]</w:t>
-      </w:r>
-      <w:r>
-        <w:fldChar w:fldCharType="end"/>
-      </w:r>
-      <w:r>
-        <w:t>.  Statistical significance was determined via</w:t>
+        <w:t>Pyruvate and ins</w:t>
+      </w:r>
+      <w:r>
+        <w:t>ulin tolerance tests were analyz</w:t>
+      </w:r>
+      <w:r>
+        <w:t xml:space="preserve">ed similarly with each time point treated as an independent measurement.  </w:t>
+      </w:r>
+      <w:r>
+        <w:t>Statistical significance was determined via</w:t>
       </w:r>
       <w:r>
         <w:rPr>
@@ -1555,9 +1712,12 @@
       <w:r>
         <w:t xml:space="preserve">Figure 1C).  This corresponded to </w:t>
       </w:r>
+      <w:r>
+        <w:t>reductions</w:t>
+      </w:r>
       <w:commentRangeStart w:id="2"/>
       <w:r>
-        <w:t xml:space="preserve">reduced mass </w:t>
+        <w:t xml:space="preserve"> </w:t>
       </w:r>
       <w:commentRangeEnd w:id="2"/>
       <w:r>
@@ -1648,22 +1808,39 @@
         <w:t xml:space="preserve"> </w:t>
       </w:r>
       <w:r>
-        <w:t xml:space="preserve">may underlie more efficient gluconeogenesis, but reduced glycogen levels in HPD fed </w:t>
+        <w:t xml:space="preserve">may underlie </w:t>
       </w:r>
       <w:commentRangeStart w:id="3"/>
       <w:r>
+        <w:t>more efficient gluconeogenesis</w:t>
+      </w:r>
+      <w:commentRangeEnd w:id="3"/>
+      <w:r>
+        <w:rPr>
+          <w:rStyle w:val="CommentReference"/>
+        </w:rPr>
+        <w:commentReference w:id="3"/>
+      </w:r>
+      <w:r>
+        <w:t xml:space="preserve">, but reduced glycogen levels in HPD fed </w:t>
+      </w:r>
+      <w:commentRangeStart w:id="4"/>
+      <w:r>
         <w:t>animals</w:t>
       </w:r>
-      <w:commentRangeEnd w:id="3"/>
+      <w:commentRangeEnd w:id="4"/>
       <w:r>
         <w:rPr>
           <w:rStyle w:val="CommentReference"/>
         </w:rPr>
-        <w:commentReference w:id="3"/>
+        <w:commentReference w:id="4"/>
       </w:r>
       <w:r>
         <w:t>.</w:t>
       </w:r>
+      <w:r>
+        <w:t xml:space="preserve">  To test this directly, we determined the rate at which injected pyruvate is converted into glucose (Supplementary Figure 1D-E).  These pyruvate tolerance tests showed that HPD fed animals are more efficient at converting pyruvate into glucose, consistent with elevated gluconeogenesis.</w:t>
+      </w:r>
     </w:p>
     <w:p>
       <w:pPr>
@@ -1677,7 +1854,7 @@
       <w:r>
         <w:t xml:space="preserve">Since mTORC1 is a major regulator of metabolism and is activated by </w:t>
       </w:r>
-      <w:commentRangeStart w:id="4"/>
+      <w:commentRangeStart w:id="5"/>
       <w:r>
         <w:t>elevated amino acids, we next evaluated whether mTORC1 activity is increased in</w:t>
       </w:r>
@@ -1688,18 +1865,18 @@
       <w:r>
         <w:t>myotubes</w:t>
       </w:r>
-      <w:commentRangeEnd w:id="4"/>
+      <w:commentRangeEnd w:id="5"/>
       <w:proofErr w:type="spellEnd"/>
       <w:r>
         <w:rPr>
           <w:rStyle w:val="CommentReference"/>
         </w:rPr>
-        <w:commentReference w:id="4"/>
+        <w:commentReference w:id="5"/>
       </w:r>
       <w:r>
         <w:t xml:space="preserve">.  </w:t>
       </w:r>
-      <w:commentRangeStart w:id="5"/>
+      <w:commentRangeStart w:id="6"/>
       <w:r>
         <w:t xml:space="preserve">As shown in Figure 2A supplementation of cultured </w:t>
       </w:r>
@@ -1725,12 +1902,12 @@
       <w:r>
         <w:t xml:space="preserve"> sensitive manner</w:t>
       </w:r>
-      <w:commentRangeEnd w:id="5"/>
+      <w:commentRangeEnd w:id="6"/>
       <w:r>
         <w:rPr>
           <w:rStyle w:val="CommentReference"/>
         </w:rPr>
-        <w:commentReference w:id="5"/>
+        <w:commentReference w:id="6"/>
       </w:r>
       <w:r>
         <w:t xml:space="preserve">.  </w:t>
@@ -1754,7 +1931,10 @@
         <w:t>, we evaluated quadriceps lysates from HPD fed animals</w:t>
       </w:r>
       <w:r>
-        <w:t xml:space="preserve"> (Figure 2B)</w:t>
+        <w:t xml:space="preserve"> (Figure 2C-D</w:t>
+      </w:r>
+      <w:r>
+        <w:t>)</w:t>
       </w:r>
       <w:r>
         <w:t>.  To</w:t>
@@ -1802,7 +1982,19 @@
       </w:r>
       <w:proofErr w:type="spellEnd"/>
       <w:r>
-        <w:t xml:space="preserve"> ratio was unchanged.  These data support an </w:t>
+        <w:t xml:space="preserve"> ratio was unchanged</w:t>
+      </w:r>
+      <w:r>
+        <w:t xml:space="preserve"> (Figure 2C</w:t>
+      </w:r>
+      <w:r>
+        <w:t>-D</w:t>
+      </w:r>
+      <w:r>
+        <w:t>)</w:t>
+      </w:r>
+      <w:r>
+        <w:t xml:space="preserve">.  These data support an </w:t>
       </w:r>
       <w:proofErr w:type="spellStart"/>
       <w:r>
@@ -1818,8 +2010,6 @@
       <w:r>
         <w:t>reduced adiposity</w:t>
       </w:r>
-      <w:bookmarkStart w:id="6" w:name="_GoBack"/>
-      <w:bookmarkEnd w:id="6"/>
       <w:r>
         <w:t xml:space="preserve"> and mTORC1-activating effects of high protein diets, we investigated a mouse model of mTORC1 activation, specifically in muscle tissues.</w:t>
       </w:r>
@@ -6187,11 +6377,6 @@
     </w:p>
     <w:p/>
     <w:p>
-      <w:pPr>
-        <w:rPr>
-          <w:b/>
-        </w:rPr>
-      </w:pPr>
       <w:r>
         <w:rPr>
           <w:b/>
@@ -6202,7 +6387,32 @@
         <w:rPr>
           <w:b/>
         </w:rPr>
-        <w:t xml:space="preserve">.  </w:t>
+        <w:t xml:space="preserve">. </w:t>
+      </w:r>
+      <w:r>
+        <w:t>A) XXXXXX C</w:t>
+      </w:r>
+      <w:r>
+        <w:t>) Western blotting of quadriceps lysates from 16h</w:t>
+      </w:r>
+      <w:r>
+        <w:t xml:space="preserve"> fasted or </w:t>
+      </w:r>
+      <w:proofErr w:type="spellStart"/>
+      <w:r>
+        <w:t>unfasted</w:t>
+      </w:r>
+      <w:proofErr w:type="spellEnd"/>
+      <w:r>
+        <w:t xml:space="preserve"> animals D</w:t>
+      </w:r>
+      <w:bookmarkStart w:id="9" w:name="_GoBack"/>
+      <w:bookmarkEnd w:id="9"/>
+      <w:r>
+        <w:t xml:space="preserve">) </w:t>
+      </w:r>
+      <w:r>
+        <w:t>Quantification of the blots in B.</w:t>
       </w:r>
     </w:p>
     <w:p>
@@ -6287,16 +6497,16 @@
       <w:r>
         <w:t xml:space="preserve">B) Insulin tolerance test of CD and HPD fed animals after </w:t>
       </w:r>
-      <w:commentRangeStart w:id="9"/>
+      <w:commentRangeStart w:id="10"/>
       <w:r>
         <w:t xml:space="preserve">XX </w:t>
       </w:r>
-      <w:commentRangeEnd w:id="9"/>
+      <w:commentRangeEnd w:id="10"/>
       <w:r>
         <w:rPr>
           <w:rStyle w:val="CommentReference"/>
         </w:rPr>
-        <w:commentReference w:id="9"/>
+        <w:commentReference w:id="10"/>
       </w:r>
       <w:r>
         <w:t xml:space="preserve">weeks of diet.  C) Data from B, normalized to reflect changes </w:t>
@@ -6306,6 +6516,17 @@
       </w:r>
       <w:r>
         <w:t xml:space="preserve"> fasting glucose levels.</w:t>
+      </w:r>
+      <w:r>
+        <w:t xml:space="preserve">  D) Pyruvate tolerance test of CD and HPD fed animals after XX weeks of diet.  E) Data from </w:t>
+      </w:r>
+      <w:proofErr w:type="gramStart"/>
+      <w:r>
+        <w:t>D,</w:t>
+      </w:r>
+      <w:proofErr w:type="gramEnd"/>
+      <w:r>
+        <w:t xml:space="preserve"> normalized to reflect changes relative to fasting glucose levels.</w:t>
       </w:r>
     </w:p>
     <w:p/>
@@ -6395,7 +6616,7 @@
       </w:r>
     </w:p>
   </w:comment>
-  <w:comment w:id="3" w:author="Dave Bridges" w:date="2015-09-08T15:43:00Z" w:initials="DB">
+  <w:comment w:id="3" w:author="Dave Bridges" w:date="2015-09-08T16:48:00Z" w:initials="DB">
     <w:p>
       <w:pPr>
         <w:pStyle w:val="CommentText"/>
@@ -6407,11 +6628,27 @@
         <w:annotationRef/>
       </w:r>
       <w:r>
+        <w:t>Can show PTT and GTT showing improved pyruvate -&gt; glucose but no changes in glucose disposal.</w:t>
+      </w:r>
+    </w:p>
+  </w:comment>
+  <w:comment w:id="4" w:author="Dave Bridges" w:date="2015-09-08T15:43:00Z" w:initials="DB">
+    <w:p>
+      <w:pPr>
+        <w:pStyle w:val="CommentText"/>
+      </w:pPr>
+      <w:r>
+        <w:rPr>
+          <w:rStyle w:val="CommentReference"/>
+        </w:rPr>
+        <w:annotationRef/>
+      </w:r>
+      <w:r>
         <w:t>We also see a modest increase in energy expenditure, but this is not significantly different so needs to be repeated.</w:t>
       </w:r>
     </w:p>
   </w:comment>
-  <w:comment w:id="4" w:author="Dave Bridges" w:date="2015-09-08T16:06:00Z" w:initials="DB">
+  <w:comment w:id="5" w:author="Dave Bridges" w:date="2015-09-08T16:06:00Z" w:initials="DB">
     <w:p>
       <w:pPr>
         <w:pStyle w:val="CommentText"/>
@@ -6427,7 +6664,7 @@
       </w:r>
     </w:p>
   </w:comment>
-  <w:comment w:id="5" w:author="Dave Bridges" w:date="2015-08-03T07:35:00Z" w:initials="DB">
+  <w:comment w:id="6" w:author="Dave Bridges" w:date="2015-08-03T07:35:00Z" w:initials="DB">
     <w:p>
       <w:pPr>
         <w:pStyle w:val="CommentText"/>
@@ -6475,7 +6712,7 @@
       </w:r>
     </w:p>
   </w:comment>
-  <w:comment w:id="9" w:author="Dave Bridges" w:date="2015-09-08T15:47:00Z" w:initials="DB">
+  <w:comment w:id="10" w:author="Dave Bridges" w:date="2015-09-08T15:47:00Z" w:initials="DB">
     <w:p>
       <w:pPr>
         <w:pStyle w:val="CommentText"/>

</xml_diff>

<commit_message>
Moved unchanged food intake data to supplement
</commit_message>
<xml_diff>
--- a/Manuscripts/Muscle Tsc1 Knockout Paper/Manuscript.docx
+++ b/Manuscripts/Muscle Tsc1 Knockout Paper/Manuscript.docx
@@ -915,7 +915,25 @@
         <w:rPr>
           <w:bCs/>
         </w:rPr>
-        <w:t xml:space="preserve">UTHSC Institutional Animal Care and Use Committee approved all </w:t>
+        <w:t xml:space="preserve">The University of Michigan and </w:t>
+      </w:r>
+      <w:r>
+        <w:rPr>
+          <w:bCs/>
+        </w:rPr>
+        <w:t>UTHSC Institutional Animal Care and Use Committee</w:t>
+      </w:r>
+      <w:r>
+        <w:rPr>
+          <w:bCs/>
+        </w:rPr>
+        <w:t>s</w:t>
+      </w:r>
+      <w:r>
+        <w:rPr>
+          <w:bCs/>
+        </w:rPr>
+        <w:t xml:space="preserve"> approved all </w:t>
       </w:r>
       <w:r>
         <w:rPr>
@@ -987,8 +1005,6 @@
         </w:rPr>
         <w:t xml:space="preserve"> at approximately ZT10</w:t>
       </w:r>
-      <w:bookmarkStart w:id="3" w:name="_GoBack"/>
-      <w:bookmarkEnd w:id="3"/>
       <w:r>
         <w:rPr>
           <w:bCs/>
@@ -1145,11 +1161,7 @@
         <w:t>Tsc1</w:t>
       </w:r>
       <w:r>
-        <w:t xml:space="preserve"> knockout mice were analyzed at the Vanderbilt Mouse Metabolic Phenotyping Center and according to previously published </w:t>
-      </w:r>
-      <w:r>
-        <w:lastRenderedPageBreak/>
-        <w:t xml:space="preserve">protocols </w:t>
+        <w:t xml:space="preserve"> knockout mice were analyzed at the Vanderbilt Mouse Metabolic Phenotyping Center and according to previously published protocols </w:t>
       </w:r>
       <w:r>
         <w:fldChar w:fldCharType="begin" w:fldLock="1"/>
@@ -1311,11 +1323,11 @@
       <w:pPr>
         <w:pStyle w:val="Heading2"/>
       </w:pPr>
-      <w:commentRangeStart w:id="4"/>
+      <w:commentRangeStart w:id="3"/>
       <w:r>
         <w:t>Triglyceride and Glycogen Determination</w:t>
       </w:r>
-      <w:commentRangeEnd w:id="4"/>
+      <w:commentRangeEnd w:id="3"/>
       <w:r>
         <w:rPr>
           <w:rStyle w:val="CommentReference"/>
@@ -1324,7 +1336,7 @@
           <w:bCs w:val="0"/>
           <w:color w:val="auto"/>
         </w:rPr>
-        <w:commentReference w:id="4"/>
+        <w:commentReference w:id="3"/>
       </w:r>
     </w:p>
     <w:p>
@@ -1553,23 +1565,19 @@
       <w:r>
         <w:t>reductions</w:t>
       </w:r>
-      <w:commentRangeStart w:id="5"/>
+      <w:commentRangeStart w:id="4"/>
       <w:r>
         <w:t xml:space="preserve"> </w:t>
       </w:r>
-      <w:commentRangeEnd w:id="5"/>
+      <w:commentRangeEnd w:id="4"/>
       <w:r>
         <w:rPr>
           <w:rStyle w:val="CommentReference"/>
         </w:rPr>
-        <w:commentReference w:id="5"/>
-      </w:r>
-      <w:r>
-        <w:t xml:space="preserve">of both </w:t>
-      </w:r>
-      <w:r>
-        <w:lastRenderedPageBreak/>
-        <w:t>subcutaneous and epididymal fat pads</w:t>
+        <w:commentReference w:id="4"/>
+      </w:r>
+      <w:r>
+        <w:t>of both subcutaneous and epididymal fat pads</w:t>
       </w:r>
       <w:r>
         <w:t xml:space="preserve"> at the end of the 14 weeks of diet</w:t>
@@ -1593,16 +1601,19 @@
         <w:t>In order to identify changes in energy balance in these animals, we monitored food intake of HPD and CD-fed animals throughout t</w:t>
       </w:r>
       <w:r>
-        <w:t>he study.  As shown in Figure</w:t>
+        <w:t xml:space="preserve">he study.  As shown in </w:t>
+      </w:r>
+      <w:r>
+        <w:t xml:space="preserve">Supplementary </w:t>
+      </w:r>
+      <w:r>
+        <w:t>Figure</w:t>
       </w:r>
       <w:r>
         <w:t>s</w:t>
       </w:r>
       <w:r>
-        <w:t xml:space="preserve"> 1E</w:t>
-      </w:r>
-      <w:r>
-        <w:t>-F</w:t>
+        <w:t xml:space="preserve"> 1B-C</w:t>
       </w:r>
       <w:r>
         <w:t>,</w:t>
@@ -1617,7 +1628,15 @@
         <w:t xml:space="preserve">. </w:t>
       </w:r>
       <w:r>
-        <w:t xml:space="preserve"> To test whether there was differential insulin sensitivity in HPD fed animals, we performed an insulin tolerance test.  As shown in Supplementary Figure 1B-C, there was no change in the rate at which glucose decreased in response to insulin, but we did observe a more rapid increase</w:t>
+        <w:t xml:space="preserve"> To test whether there was differential insulin sensitivity in HPD fed animals, we performed an insulin tolerance test.  As shown in Supplementary Figure </w:t>
+      </w:r>
+      <w:r>
+        <w:t>1D-E</w:t>
+      </w:r>
+      <w:bookmarkStart w:id="5" w:name="_GoBack"/>
+      <w:bookmarkEnd w:id="5"/>
+      <w:r>
+        <w:t>, there was no change in the rate at which glucose decreased in response to insulin, but we did observe a more rapid increase</w:t>
       </w:r>
       <w:r>
         <w:t xml:space="preserve"> back to euglycemia in the HPD fed animals.  We interpret these data to mean that reduced systemic insulin sensitivity does underlie the reduced lipid storage in HPD fed animals.</w:t>
@@ -1643,7 +1662,13 @@
         <w:t>.</w:t>
       </w:r>
       <w:r>
-        <w:t xml:space="preserve">  To test this directly, we determined the rate at which injected pyruvate is converted into glucose (Supplementary Figure 1D-E).  These pyruvate tolerance tests showed that HPD fed animals are more efficient at converting pyruvate into glucose, consistent with elevated gluconeogenesis.</w:t>
+        <w:t xml:space="preserve">  To test this directly, we determined the rate at which injected pyruvate is converted into glucose (Supplementary Figure 1</w:t>
+      </w:r>
+      <w:r>
+        <w:t>F-G</w:t>
+      </w:r>
+      <w:r>
+        <w:t>).  These pyruvate tolerance tests showed that HPD fed animals are more efficient at converting pyruvate into glucose, consistent with elevated gluconeogenesis.</w:t>
       </w:r>
     </w:p>
     <w:p>
@@ -1653,17 +1678,41 @@
       <w:r>
         <w:t>High Protein Diet Feeding Results in mTORC1 Activation</w:t>
       </w:r>
-    </w:p>
-    <w:p>
-      <w:r>
-        <w:t xml:space="preserve">Since mTORC1 is a major regulator of metabolism and is activated by </w:t>
+      <w:r>
+        <w:t xml:space="preserve"> in Muscle</w:t>
+      </w:r>
+    </w:p>
+    <w:p>
+      <w:r>
+        <w:t>Since mTORC1 is a major regulator of metabolism and is activated by elevated amino acids, we next evaluated whether mTORC1 activity is increased in</w:t>
+      </w:r>
+      <w:r>
+        <w:t xml:space="preserve"> C2C12 myotubes.  As shown in Figure 2A supplementation of </w:t>
+      </w:r>
+      <w:r>
+        <w:t xml:space="preserve">amino-acid starved, </w:t>
+      </w:r>
+      <w:r>
+        <w:t xml:space="preserve">cultured myotubes </w:t>
+      </w:r>
+      <w:r>
+        <w:t xml:space="preserve">with </w:t>
+      </w:r>
+      <w:r>
+        <w:t>amino acid containing media</w:t>
+      </w:r>
+      <w:r>
+        <w:t xml:space="preserve"> </w:t>
+      </w:r>
+      <w:r>
+        <w:t xml:space="preserve">results in increased phosphorylation of </w:t>
       </w:r>
       <w:commentRangeStart w:id="7"/>
       <w:r>
-        <w:t>elevated amino acids, we next evaluated whether mTORC1 activity is increased in</w:t>
-      </w:r>
-      <w:r>
-        <w:t xml:space="preserve"> C2C12 myotubes</w:t>
+        <w:t>S</w:t>
+      </w:r>
+      <w:r>
+        <w:t xml:space="preserve">6 </w:t>
       </w:r>
       <w:commentRangeEnd w:id="7"/>
       <w:r>
@@ -1673,17 +1722,310 @@
         <w:commentReference w:id="7"/>
       </w:r>
       <w:r>
+        <w:t>along with a dephosphorylation of Akt</w:t>
+      </w:r>
+      <w:r>
         <w:t xml:space="preserve">.  </w:t>
       </w:r>
+      <w:r>
+        <w:t xml:space="preserve">This was not associated with changes in TSC2 phosphorylation, indicating that this mechanism is independent of the Akt/TSC2 signaling access, consistent with previous reports in other cell lines.  </w:t>
+      </w:r>
+    </w:p>
+    <w:p/>
+    <w:p>
+      <w:r>
+        <w:t>To tes</w:t>
+      </w:r>
+      <w:r>
+        <w:t>t</w:t>
+      </w:r>
+      <w:r>
+        <w:t xml:space="preserve"> </w:t>
+      </w:r>
+      <w:r>
+        <w:t>whether chronic HPD feeding affects muscle mTORC1</w:t>
+      </w:r>
+      <w:r>
+        <w:t xml:space="preserve"> </w:t>
+      </w:r>
+      <w:r>
+        <w:rPr>
+          <w:i/>
+        </w:rPr>
+        <w:t>in vivo</w:t>
+      </w:r>
+      <w:r>
+        <w:t>, we evaluated quadriceps lysates from HPD fed animals</w:t>
+      </w:r>
+      <w:r>
+        <w:t xml:space="preserve"> (Figure 2C-D</w:t>
+      </w:r>
+      <w:r>
+        <w:t>)</w:t>
+      </w:r>
+      <w:r>
+        <w:t>.  To</w:t>
+      </w:r>
+      <w:r>
+        <w:t xml:space="preserve"> avoid the confounding effects of acute </w:t>
+      </w:r>
+      <w:r>
+        <w:t>protein feeding</w:t>
+      </w:r>
+      <w:r>
+        <w:t>, animals</w:t>
+      </w:r>
+      <w:r>
+        <w:t xml:space="preserve"> were starved for 16h prior to </w:t>
+      </w:r>
+      <w:r>
+        <w:t>sacrifice.   We blotted lysates from quadriceps for the mTORC1 target S6K and found</w:t>
+      </w:r>
+      <w:r>
+        <w:t xml:space="preserve"> a 42% increase in</w:t>
+      </w:r>
+      <w:r>
+        <w:t xml:space="preserve"> phosphorylation of S6K, indicating increased mTORC1 activity in muscle tissue.</w:t>
+      </w:r>
+      <w:r>
+        <w:t xml:space="preserve"> </w:t>
+      </w:r>
+      <w:r>
+        <w:t xml:space="preserve">We also blotted these lysates for Akt </w:t>
+      </w:r>
+      <w:r>
+        <w:t>activation</w:t>
+      </w:r>
+      <w:r>
+        <w:t xml:space="preserve"> and found that the pAkt/Akt ratio was unchanged</w:t>
+      </w:r>
+      <w:r>
+        <w:t xml:space="preserve"> (Figure 2C</w:t>
+      </w:r>
+      <w:r>
+        <w:t>-D</w:t>
+      </w:r>
+      <w:r>
+        <w:t>)</w:t>
+      </w:r>
+      <w:r>
+        <w:t>.  These data support an Akt-independent role of mTORC1 activation by protein feeding.</w:t>
+      </w:r>
+      <w:r>
+        <w:t xml:space="preserve"> </w:t>
+      </w:r>
+    </w:p>
+    <w:p/>
+    <w:p>
+      <w:pPr>
+        <w:pStyle w:val="Heading2"/>
+      </w:pPr>
+      <w:r>
+        <w:t>Rapamycin Treatment Reduces High Fat Diet Induced Increases in Energy Expenditure</w:t>
+      </w:r>
+    </w:p>
+    <w:p/>
+    <w:p>
+      <w:r>
+        <w:t xml:space="preserve">Based on reduced adiposity and mTORC1-activating effects of high protein diets, we investigated a mouse model of mTORC1 activation, specifically in muscle tissues. </w:t>
+      </w:r>
+    </w:p>
+    <w:p/>
+    <w:p>
+      <w:pPr>
+        <w:pStyle w:val="Heading2"/>
+      </w:pPr>
+      <w:r>
+        <w:t xml:space="preserve">Muscle </w:t>
+      </w:r>
+      <w:r>
+        <w:rPr>
+          <w:i/>
+        </w:rPr>
+        <w:t>Tsc1</w:t>
+      </w:r>
+      <w:r>
+        <w:t xml:space="preserve"> Deletion </w:t>
+      </w:r>
+      <w:r>
+        <w:t>Elevates</w:t>
+      </w:r>
+      <w:r>
+        <w:t xml:space="preserve"> Fasting Glycogen and </w:t>
+      </w:r>
+      <w:r>
+        <w:t>Trig</w:t>
+      </w:r>
+      <w:r>
+        <w:t>l</w:t>
+      </w:r>
+      <w:r>
+        <w:t>yceride</w:t>
+      </w:r>
+      <w:r>
+        <w:t xml:space="preserve"> Levels</w:t>
+      </w:r>
+    </w:p>
+    <w:p>
+      <w:r>
+        <w:t xml:space="preserve">To test whether activation of mTORC1 in muscle caused the reduced fat mass observed in the high protein diet fed animals, we generated muscle specific </w:t>
+      </w:r>
+      <w:r>
+        <w:rPr>
+          <w:i/>
+        </w:rPr>
+        <w:t xml:space="preserve">Tsc1 </w:t>
+      </w:r>
+      <w:r>
+        <w:t xml:space="preserve">knockout mice using a floxed </w:t>
+      </w:r>
+      <w:r>
+        <w:rPr>
+          <w:i/>
+        </w:rPr>
+        <w:t>Tsc1</w:t>
+      </w:r>
+      <w:r>
+        <w:t xml:space="preserve"> allele </w:t>
+      </w:r>
+      <w:r>
+        <w:fldChar w:fldCharType="begin" w:fldLock="1"/>
+      </w:r>
+      <w:r>
+        <w:instrText>ADDIN CSL_CITATION { "citationItems" : [ { "id" : "ITEM-1", "itemData" : { "ISSN" : "0964-6906", "PMID" : "11875047", "abstract" : "Tuberous sclerosis (TSC) is a autosomal dominant genetic disorder caused by mutations in either TSC1 or TSC2, and characterized by benign hamartoma growth. We developed a murine model of Tsc1 disease by gene targeting. Tsc1 null embryos die at mid-gestation from a failure of liver development. Tsc1 heterozygotes develop kidney cystadenomas and liver hemangiomas at high frequency, but the incidence of kidney tumors is somewhat lower than in Tsc2 heterozygote mice. Liver hemangiomas were more common, more severe and caused higher mortality in female than in male Tsc1 heterozygotes. Tsc1 null embryo fibroblast lines have persistent phosphorylation of the p70S6K (S6K) and its substrate S6, that is sensitive to treatment with rapamycin, indicating constitutive activation of the mTOR-S6K pathway due to loss of the Tsc1 protein, hamartin. Hyperphosphorylation of S6 is also seen in kidney tumors in the heterozygote mice, suggesting that inhibition of this pathway may have benefit in control of TSC hamartomas.", "author" : [ { "dropping-particle" : "", "family" : "Kwiatkowski", "given" : "David J.", "non-dropping-particle" : "", "parse-names" : false, "suffix" : "" }, { "dropping-particle" : "", "family" : "Zhang", "given" : "Hongbing", "non-dropping-particle" : "", "parse-names" : false, "suffix" : "" }, { "dropping-particle" : "", "family" : "Bandura", "given" : "Jennifer L", "non-dropping-particle" : "", "parse-names" : false, "suffix" : "" }, { "dropping-particle" : "", "family" : "Heiberger", "given" : "Kristina M", "non-dropping-particle" : "", "parse-names" : false, "suffix" : "" }, { "dropping-particle" : "", "family" : "Glogauer", "given" : "Michael", "non-dropping-particle" : "", "parse-names" : false, "suffix" : "" }, { "dropping-particle" : "", "family" : "el-Hashemite", "given" : "Nisreen", "non-dropping-particle" : "", "parse-names" : false, "suffix" : "" }, { "dropping-particle" : "", "family" : "Onda", "given" : "Hiroaki", "non-dropping-particle" : "", "parse-names" : false, "suffix" : "" } ], "container-title" : "Human molecular genetics", "id" : "ITEM-1", "issue" : "5", "issued" : { "date-parts" : [ [ "2002", "3", "1" ] ] }, "page" : "525-34", "title" : "A mouse model of TSC1 reveals sex-dependent lethality from liver hemangiomas, and up-regulation of p70S6 kinase activity in Tsc1 null cells.", "type" : "article-journal", "volume" : "11" }, "uris" : [ "http://www.mendeley.com/documents/?uuid=97288937-3732-4db9-b166-026482655ed6" ] } ], "mendeley" : { "formattedCitation" : "[35]", "plainTextFormattedCitation" : "[35]", "previouslyFormattedCitation" : "[35]" }, "properties" : { "noteIndex" : 0 }, "schema" : "https://github.com/citation-style-language/schema/raw/master/csl-citation.json" }</w:instrText>
+      </w:r>
+      <w:r>
+        <w:fldChar w:fldCharType="separate"/>
+      </w:r>
+      <w:r>
+        <w:rPr>
+          <w:noProof/>
+        </w:rPr>
+        <w:t>[35]</w:t>
+      </w:r>
+      <w:r>
+        <w:fldChar w:fldCharType="end"/>
+      </w:r>
+      <w:r>
+        <w:t xml:space="preserve"> and the </w:t>
+      </w:r>
+      <w:r>
+        <w:rPr>
+          <w:i/>
+        </w:rPr>
+        <w:t>Ckmm-Cre</w:t>
+      </w:r>
+      <w:r>
+        <w:t xml:space="preserve"> transgene (muscle creatine</w:t>
+      </w:r>
+      <w:r>
+        <w:t xml:space="preserve"> kinase; </w:t>
+      </w:r>
+      <w:r>
+        <w:t xml:space="preserve">expressed in both cardiac and skeletal muscle </w:t>
+      </w:r>
+      <w:r>
+        <w:fldChar w:fldCharType="begin" w:fldLock="1"/>
+      </w:r>
+      <w:r>
+        <w:instrText>ADDIN CSL_CITATION { "citationItems" : [ { "id" : "ITEM-1", "itemData" : { "DOI" : "10.1016/S1097-2765(00)80155-0", "ISSN" : "10972765", "author" : [ { "dropping-particle" : "", "family" : "Br\u00fcning", "given" : "Jens C", "non-dropping-particle" : "", "parse-names" : false, "suffix" : "" }, { "dropping-particle" : "", "family" : "Michael", "given" : "M.Dodson", "non-dropping-particle" : "", "parse-names" : false, "suffix" : "" }, { "dropping-particle" : "", "family" : "Winnay", "given" : "Jonathon N", "non-dropping-particle" : "", "parse-names" : false, "suffix" : "" }, { "dropping-particle" : "", "family" : "Hayashi", "given" : "Tatsuya", "non-dropping-particle" : "", "parse-names" : false, "suffix" : "" }, { "dropping-particle" : "", "family" : "H\u00f6rsch", "given" : "Dieter", "non-dropping-particle" : "", "parse-names" : false, "suffix" : "" }, { "dropping-particle" : "", "family" : "Accili", "given" : "Domenico", "non-dropping-particle" : "", "parse-names" : false, "suffix" : "" }, { "dropping-particle" : "", "family" : "Goodyear", "given" : "Laurie J", "non-dropping-particle" : "", "parse-names" : false, "suffix" : "" }, { "dropping-particle" : "", "family" : "Kahn", "given" : "C Ronald", "non-dropping-particle" : "", "parse-names" : false, "suffix" : "" } ], "container-title" : "Molecular Cell", "id" : "ITEM-1", "issue" : "5", "issued" : { "date-parts" : [ [ "1998", "11" ] ] }, "page" : "559-569", "title" : "A Muscle-Specific Insulin Receptor Knockout Exhibits Features of the Metabolic Syndrome of NIDDM without Altering Glucose Tolerance", "type" : "article-journal", "volume" : "2" }, "uris" : [ "http://www.mendeley.com/documents/?uuid=d1ec72b2-106d-4e9a-9ddb-1df6697109ba" ] } ], "mendeley" : { "formattedCitation" : "[36]", "plainTextFormattedCitation" : "[36]", "previouslyFormattedCitation" : "[36]" }, "properties" : { "noteIndex" : 0 }, "schema" : "https://github.com/citation-style-language/schema/raw/master/csl-citation.json" }</w:instrText>
+      </w:r>
+      <w:r>
+        <w:fldChar w:fldCharType="separate"/>
+      </w:r>
+      <w:r>
+        <w:rPr>
+          <w:noProof/>
+        </w:rPr>
+        <w:t>[36]</w:t>
+      </w:r>
+      <w:r>
+        <w:fldChar w:fldCharType="end"/>
+      </w:r>
+      <w:r>
+        <w:t xml:space="preserve">). </w:t>
+      </w:r>
+      <w:r>
+        <w:t xml:space="preserve">This </w:t>
+      </w:r>
+      <w:r>
+        <w:t>driver</w:t>
+      </w:r>
+      <w:r>
+        <w:t xml:space="preserve"> differs from the </w:t>
+      </w:r>
+      <w:r>
+        <w:rPr>
+          <w:i/>
+        </w:rPr>
+        <w:t xml:space="preserve">HSA-Cre </w:t>
+      </w:r>
+      <w:r>
+        <w:t xml:space="preserve">driven </w:t>
+      </w:r>
+      <w:r>
+        <w:rPr>
+          <w:i/>
+        </w:rPr>
+        <w:t>Tsc1</w:t>
+      </w:r>
+      <w:r>
+        <w:t xml:space="preserve"> knockout models previously described </w:t>
+      </w:r>
+      <w:r>
+        <w:fldChar w:fldCharType="begin" w:fldLock="1"/>
+      </w:r>
+      <w:r>
+        <w:instrText>ADDIN CSL_CITATION { "citationItems" : [ { "id" : "ITEM-1", "itemData" : { "DOI" : "10.1186/2044-5040-3-6", "ISSN" : "2044-5040", "PMID" : "23497627", "abstract" : "BACKGROUND: Skeletal muscle mass is determined by the balance between protein synthesis and degradation. Mammalian target of rapamycin complex 1 (mTORC1) is a master regulator of protein translation and has been implicated in the control of muscle mass. Inactivation of mTORC1 by skeletal muscle-specific deletion of its obligatory component raptor results in smaller muscles and a lethal dystrophy. Moreover, raptor-deficient muscles are less oxidative through changes in the expression PGC-1\u03b1, a critical determinant of mitochondrial biogenesis. These results suggest that activation of mTORC1 might be beneficial to skeletal muscle by providing resistance to muscle atrophy and increasing oxidative function. Here, we tested this hypothesis by deletion of the mTORC1 inhibitor tuberous sclerosis complex (TSC) in muscle fibers. METHOD: Skeletal muscles of mice with an acute or a permanent deletion of raptor or TSC1 were examined using histological, biochemical and molecular biological methods. Response of the muscles to changes in mechanical load and nerve input was investigated by ablation of synergistic muscles or by denervation . RESULTS: Genetic deletion or knockdown of raptor, causing inactivation of mTORC1, was sufficient to prevent muscle growth and enhance muscle atrophy. Conversely, short-term activation of mTORC1 by knockdown of TSC induced muscle fiber hypertrophy and atrophy-resistance upon denervation, in both fast tibialis anterior (TA) and slow soleus muscles. Surprisingly, however, sustained activation of mTORC1 by genetic deletion of Tsc1 caused muscle atrophy in all but soleus muscles. In contrast, oxidative capacity was increased in all muscles examined. Consistently, TSC1-deficient soleus muscle was atrophy-resistant whereas TA underwent normal atrophy upon denervation. Moreover, upon overloading, plantaris muscle did not display enhanced hypertrophy compared to controls. Biochemical analysis indicated that the atrophy response of muscles was based on the suppressed phosphorylation of PKB/Akt via feedback inhibition by mTORC1 and subsequent increased expression of the E3 ubiquitin ligases MuRF1 and atrogin-1/MAFbx. In contrast, expression of both E3 ligases was not increased in soleus muscle suggesting the presence of compensatory mechanisms in this muscle. CONCLUSIONS: Our study shows that the mTORC1- and the PKB/Akt-FoxO pathways are tightly interconnected and differentially regulated depending on the muscle type. These results indicate tha\u2026", "author" : [ { "dropping-particle" : "", "family" : "Bentzinger", "given" : "C Florian", "non-dropping-particle" : "", "parse-names" : false, "suffix" : "" }, { "dropping-particle" : "", "family" : "Lin", "given" : "Shuo", "non-dropping-particle" : "", "parse-names" : false, "suffix" : "" }, { "dropping-particle" : "", "family" : "Romanino", "given" : "Klaas", "non-dropping-particle" : "", "parse-names" : false, "suffix" : "" }, { "dropping-particle" : "", "family" : "Castets", "given" : "Perrine", "non-dropping-particle" : "", "parse-names" : false, "suffix" : "" }, { "dropping-particle" : "", "family" : "Guridi", "given" : "Maitea", "non-dropping-particle" : "", "parse-names" : false, "suffix" : "" }, { "dropping-particle" : "", "family" : "Summermatter", "given" : "Serge", "non-dropping-particle" : "", "parse-names" : false, "suffix" : "" }, { "dropping-particle" : "", "family" : "Handschin", "given" : "Christoph", "non-dropping-particle" : "", "parse-names" : false, "suffix" : "" }, { "dropping-particle" : "", "family" : "Tintignac", "given" : "Lionel A.", "non-dropping-particle" : "", "parse-names" : false, "suffix" : "" }, { "dropping-particle" : "", "family" : "Hall", "given" : "Michael N.", "non-dropping-particle" : "", "parse-names" : false, "suffix" : "" }, { "dropping-particle" : "", "family" : "R\u00fcegg", "given" : "Markus A.", "non-dropping-particle" : "", "parse-names" : false, "suffix" : "" } ], "container-title" : "Skeletal muscle", "id" : "ITEM-1", "issue" : "1", "issued" : { "date-parts" : [ [ "2013", "1" ] ] }, "page" : "6", "title" : "Differential response of skeletal muscles to mTORC1 signaling during atrophy and hypertrophy.", "type" : "article-journal", "volume" : "3" }, "uris" : [ "http://www.mendeley.com/documents/?uuid=75a9c1c2-8af4-478f-8ff6-5e14826d4927" ] }, { "id" : "ITEM-2", "itemData" : { "DOI" : "10.1016/j.cmet.2013.03.015", "ISSN" : "15504131", "PMID" : "23602450", "abstract" : "Autophagy is a catabolic process that ensures homeostatic cell clearance and is deregulated in a growing number of myopathological conditions. Although FoxO3 was shown to promote the expression of autophagy-related genes in skeletal muscle, the mechanisms triggering autophagy are unclear. We show that TSC1-deficient mice (TSCmKO), characterized by sustained activation of mTORC1, develop a late-onset myopathy related to impaired autophagy. In young TSCmKO mice, constitutive and starvation-induced autophagy is blocked at the induction steps via mTORC1-mediated inhibition of Ulk1, despite FoxO3 activation. Rapamycin is sufficient to restore autophagy in TSCmKO mice and improves the muscle phenotype of old mutant mice. Inversely, abrogation of mTORC1 signaling by depletion of raptor induces autophagy regardless of FoxO inhibition. Thus, mTORC1 is the dominant regulator of autophagy induction in skeletal muscle and ensures a tight coordination of metabolic pathways. These findings may open interesting avenues for therapeutic strategies directed toward autophagy-related muscle diseases.", "author" : [ { "dropping-particle" : "", "family" : "Castets", "given" : "Perrine", "non-dropping-particle" : "", "parse-names" : false, "suffix" : "" }, { "dropping-particle" : "", "family" : "Lin", "given" : "Shuo", "non-dropping-particle" : "", "parse-names" : false, "suffix" : "" }, { "dropping-particle" : "", "family" : "Rion", "given" : "Nathalie", "non-dropping-particle" : "", "parse-names" : false, "suffix" : "" }, { "dropping-particle" : "", "family" : "Fulvio", "given" : "Sabrina", "non-dropping-particle" : "Di", "parse-names" : false, "suffix" : "" }, { "dropping-particle" : "", "family" : "Romanino", "given" : "Klaas", "non-dropping-particle" : "", "parse-names" : false, "suffix" : "" }, { "dropping-particle" : "", "family" : "Guridi", "given" : "Maitea", "non-dropping-particle" : "", "parse-names" : false, "suffix" : "" }, { "dropping-particle" : "", "family" : "Frank", "given" : "Stephan", "non-dropping-particle" : "", "parse-names" : false, "suffix" : "" }, { "dropping-particle" : "", "family" : "Tintignac", "given" : "Lionel\u00a0A. a", "non-dropping-particle" : "", "parse-names" : false, "suffix" : "" }, { "dropping-particle" : "", "family" : "Sinnreich", "given" : "Michael", "non-dropping-particle" : "", "parse-names" : false, "suffix" : "" }, { "dropping-particle" : "", "family" : "R\u00fcegg", "given" : "Markus\u00a0A. a", "non-dropping-particle" : "", "parse-names" : false, "suffix" : "" }, { "dropping-particle" : "", "family" : "Di\u00a0Fulvio", "given" : "Sabrina", "non-dropping-particle" : "", "parse-names" : false, "suffix" : "" } ], "container-title" : "Cell metabolism", "id" : "ITEM-2", "issue" : "5", "issued" : { "date-parts" : [ [ "2013", "4", "7" ] ] }, "note" : "From Duplicate 1 ( Sustained Activation of mTORC1 in Skeletal Muscle Inhibits Constitutive and Starvation-Induced Autophagy and Causes a Severe, Late-Onset Myopathy - Castets, Perrine; Lin, Shuo; Rion, Nathalie; Di\u00a0Fulvio, Sabrina; Romanino, Klaas; Guridi, Maitea; Frank, Stephan; Tintignac, Lionel\u00a0A.; Sinnreich, Michael; R\u00fcegg, Markus\u00a0A. )", "page" : "731-44", "title" : "Sustained activation of mTORC1 in skeletal muscle inhibits constitutive and starvation-induced autophagy and causes a severe, late-onset myopathy.", "type" : "article-journal", "volume" : "17" }, "uris" : [ "http://www.mendeley.com/documents/?uuid=2f934ad2-30fc-46c1-9b35-a29aa432cdea" ] } ], "mendeley" : { "formattedCitation" : "[20, 21]", "plainTextFormattedCitation" : "[20, 21]", "previouslyFormattedCitation" : "[20, 21]" }, "properties" : { "noteIndex" : 0 }, "schema" : "https://github.com/citation-style-language/schema/raw/master/csl-citation.json" }</w:instrText>
+      </w:r>
+      <w:r>
+        <w:fldChar w:fldCharType="separate"/>
+      </w:r>
+      <w:r>
+        <w:rPr>
+          <w:noProof/>
+        </w:rPr>
+        <w:t>[20, 21]</w:t>
+      </w:r>
+      <w:r>
+        <w:fldChar w:fldCharType="end"/>
+      </w:r>
+      <w:r>
+        <w:t xml:space="preserve">.  </w:t>
+      </w:r>
+      <w:r>
+        <w:t>As</w:t>
+      </w:r>
+      <w:r>
+        <w:t xml:space="preserve"> shown in Figure 3A, we observed efficient knockout of TSC1 and TSC2 proteins, corresponding to an increase in mTORC1 activity in quadriceps lysates from these animals</w:t>
+      </w:r>
+      <w:r>
+        <w:t xml:space="preserve"> as determined by an increase in S6 phosphorylation (Figure 3B)</w:t>
+      </w:r>
+      <w:r>
+        <w:t>.</w:t>
+      </w:r>
+      <w:r>
+        <w:t xml:space="preserve"> </w:t>
+      </w:r>
+    </w:p>
+    <w:p/>
+    <w:p>
+      <w:r>
+        <w:t xml:space="preserve">We next evaluated the cell autonomous changes in muscle tissue associated with </w:t>
+      </w:r>
+      <w:r>
+        <w:rPr>
+          <w:i/>
+        </w:rPr>
+        <w:t>Tsc1</w:t>
+      </w:r>
+      <w:r>
+        <w:t xml:space="preserve"> ablation.  We found that both </w:t>
+      </w:r>
       <w:commentRangeStart w:id="8"/>
       <w:r>
-        <w:t xml:space="preserve">As shown in Figure 2A supplementation of cultured myotubes </w:t>
-      </w:r>
-      <w:r>
-        <w:t xml:space="preserve">with protein </w:t>
-      </w:r>
-      <w:r>
-        <w:t>results in increased phosphorylation of S6K, in a rapamycin sensitive manner</w:t>
+        <w:t xml:space="preserve">triglycerides </w:t>
       </w:r>
       <w:commentRangeEnd w:id="8"/>
       <w:r>
@@ -1693,155 +2035,810 @@
         <w:commentReference w:id="8"/>
       </w:r>
       <w:r>
+        <w:t xml:space="preserve">and fasting glycogen levels were substantially elevated in </w:t>
+      </w:r>
+      <w:r>
+        <w:rPr>
+          <w:i/>
+        </w:rPr>
+        <w:t>Tsc1</w:t>
+      </w:r>
+      <w:r>
+        <w:t xml:space="preserve"> knockout muscles</w:t>
+      </w:r>
+      <w:r>
+        <w:t xml:space="preserve"> </w:t>
+      </w:r>
+      <w:r>
+        <w:t xml:space="preserve">from fasted mice </w:t>
+      </w:r>
+      <w:r>
+        <w:t>(Figures 3</w:t>
+      </w:r>
+      <w:r>
+        <w:t>C-D</w:t>
+      </w:r>
+      <w:r>
+        <w:t>)</w:t>
+      </w:r>
+      <w:r>
         <w:t xml:space="preserve">.  </w:t>
       </w:r>
       <w:r>
-        <w:t>To tes</w:t>
-      </w:r>
-      <w:r>
-        <w:t>t</w:t>
-      </w:r>
-      <w:r>
-        <w:t xml:space="preserve"> this </w:t>
+        <w:t xml:space="preserve">We repeated these studies in both fed and fasted muscle </w:t>
       </w:r>
       <w:r>
         <w:rPr>
           <w:i/>
         </w:rPr>
+        <w:t>Tsc1</w:t>
+      </w:r>
+      <w:r>
+        <w:t xml:space="preserve"> knockout animals and found that this increase is only apparent in the fasted state (Supplementary Figure 2).  </w:t>
+      </w:r>
+      <w:r>
+        <w:t>The increase in fasting glycogen was correlated with increases in both processed SREPB1c</w:t>
+      </w:r>
+      <w:r>
+        <w:t xml:space="preserve"> (42% increase p=0.052)</w:t>
+      </w:r>
+      <w:r>
+        <w:t xml:space="preserve">, </w:t>
+      </w:r>
+      <w:r>
+        <w:t xml:space="preserve">PTG </w:t>
+      </w:r>
+      <w:r>
+        <w:t xml:space="preserve">protein </w:t>
+      </w:r>
+      <w:r>
+        <w:t xml:space="preserve">levels and a decrease in the phosphorylation of GS (51% decrease, p=0.0012; </w:t>
+      </w:r>
+      <w:r>
+        <w:t>Figure 3A</w:t>
+      </w:r>
+      <w:r>
+        <w:t>-B</w:t>
+      </w:r>
+      <w:r>
+        <w:t xml:space="preserve">).  </w:t>
+      </w:r>
+      <w:r>
+        <w:t>PTG has previously been shown to anchor protein phosphatase activity to the glycogen pellet</w:t>
+      </w:r>
+      <w:r>
+        <w:t xml:space="preserve"> </w:t>
+      </w:r>
+      <w:r>
+        <w:fldChar w:fldCharType="begin" w:fldLock="1"/>
+      </w:r>
+      <w:r>
+        <w:instrText>ADDIN CSL_CITATION { "citationItems" : [ { "id" : "ITEM-1", "itemData" : { "ISSN" : "0036-8075", "PMID" : "9045612", "abstract" : "Protein dephosphorylation by phosphatase PP1 plays a central role in mediating the effects of insulin on glucose and lipid metabolism. A PP1C-targeting protein expressed in 3T3-L1 adipocytes (called PTG, for protein targeting to glycogen) was cloned and characterized. PTG was expressed predominantly in insulin-sensitive tissues. In addition to binding and localizing PP1C to glycogen, PTG formed complexes with phosphorylase kinase, phosphorylase a, and glycogen synthase, the primary enzymes involved in the hormonal regulation of glycogen metabolism. Overexpression of PTG markedly increased basal and insulin-stimulated glycogen synthesis in Chinese hamster ovary cells overexpressing the insulin receptor, which do not express endogenous PTG. These results suggest that PTG is critical for glycogen metabolism, possibly functioning as a molecular scaffold.", "author" : [ { "dropping-particle" : "", "family" : "Printen", "given" : "J A", "non-dropping-particle" : "", "parse-names" : false, "suffix" : "" }, { "dropping-particle" : "", "family" : "Brady", "given" : "Matthew J", "non-dropping-particle" : "", "parse-names" : false, "suffix" : "" }, { "dropping-particle" : "", "family" : "Saltiel", "given" : "Alan\u00a0R.", "non-dropping-particle" : "", "parse-names" : false, "suffix" : "" } ], "container-title" : "Science", "id" : "ITEM-1", "issue" : "5305", "issued" : { "date-parts" : [ [ "1997", "3", "7" ] ] }, "page" : "1475-8", "title" : "PTG, a protein phosphatase 1-binding protein with a role in glycogen metabolism.", "type" : "article-journal", "volume" : "275" }, "uris" : [ "http://www.mendeley.com/documents/?uuid=18c36964-3674-4398-a0c8-f8457e41bf1a" ] }, { "id" : "ITEM-2", "itemData" : { "DOI" : "10.2337/db13-1531", "ISSN" : "1939-327X", "PMID" : "24722244", "abstract" : "Glycogen and lipids are major storage forms of energy that are tightly regulated by hormones and metabolic signals. We demonstrate that feeding mice a high-fat diet (HFD) increases hepatic glycogen due to increased expression of the glycogenic scaffolding protein PTG/R5. PTG promoter activity was increased and glycogen levels were augmented in mice and cells after activation of the mechanistic target of rapamycin complex 1 (mTORC1) and its downstream target SREBP1. Deletion of the PTG gene in mice prevented HFD-induced hepatic glycogen accumulation. Of note, PTG deletion also blocked hepatic steatosis in HFD-fed mice and reduced the expression of numerous lipogenic genes. Additionally, PTG deletion reduced fasting glucose and insulin levels in obese mice while improving insulin sensitivity, a result of reduced hepatic glucose output. This metabolic crosstalk was due to decreased mTORC1 and SREBP activity in PTG knockout mice or knockdown cells, suggesting a positive feedback loop in which once accumulated, glycogen stimulates the mTORC1/SREBP1 pathway to shift energy storage to lipogenesis. Together, these data reveal a previously unappreciated broad role for glycogen in the control of energy homeostasis.", "author" : [ { "dropping-particle" : "", "family" : "Lu", "given" : "Binbin", "non-dropping-particle" : "", "parse-names" : false, "suffix" : "" }, { "dropping-particle" : "", "family" : "Bridges", "given" : "Dave", "non-dropping-particle" : "", "parse-names" : false, "suffix" : "" }, { "dropping-particle" : "", "family" : "Yang", "given" : "Yemen", "non-dropping-particle" : "", "parse-names" : false, "suffix" : "" }, { "dropping-particle" : "", "family" : "Fisher", "given" : "Kaleigh", "non-dropping-particle" : "", "parse-names" : false, "suffix" : "" }, { "dropping-particle" : "", "family" : "Cheng", "given" : "Alan", "non-dropping-particle" : "", "parse-names" : false, "suffix" : "" }, { "dropping-particle" : "", "family" : "Chang", "given" : "Louise", "non-dropping-particle" : "", "parse-names" : false, "suffix" : "" }, { "dropping-particle" : "", "family" : "Meng", "given" : "Zhuoxian Zhuo-Xian", "non-dropping-particle" : "", "parse-names" : false, "suffix" : "" }, { "dropping-particle" : "", "family" : "Lin", "given" : "Jiandie D.", "non-dropping-particle" : "", "parse-names" : false, "suffix" : "" }, { "dropping-particle" : "", "family" : "Downes", "given" : "Michael", "non-dropping-particle" : "", "parse-names" : false, "suffix" : "" }, { "dropping-particle" : "", "family" : "Yu", "given" : "Ruth T", "non-dropping-particle" : "", "parse-names" : false, "suffix" : "" }, { "dropping-particle" : "", "family" : "Liddle", "given" : "Christopher", "non-dropping-particle" : "", "parse-names" : false, "suffix" : "" }, { "dropping-particle" : "", "family" : "Evans", "given" : "Ronald M.", "non-dropping-particle" : "", "parse-names" : false, "suffix" : "" }, { "dropping-particle" : "", "family" : "Saltiel", "given" : "Alan\u00a0R.", "non-dropping-particle" : "", "parse-names" : false, "suffix" : "" } ], "container-title" : "Diabetes", "id" : "ITEM-2", "issue" : "9", "issued" : { "date-parts" : [ [ "2014", "9", "10" ] ] }, "page" : "2935-48", "title" : "Metabolic crosstalk: molecular links between glycogen and lipid metabolism in obesity.", "type" : "article-journal", "volume" : "63" }, "uris" : [ "http://www.mendeley.com/documents/?uuid=dd589c4b-b51f-43f2-a8cd-84cfbe3581fb" ] } ], "mendeley" : { "formattedCitation" : "[11, 37]", "plainTextFormattedCitation" : "[11, 37]", "previouslyFormattedCitation" : "[11, 37]" }, "properties" : { "noteIndex" : 0 }, "schema" : "https://github.com/citation-style-language/schema/raw/master/csl-citation.json" }</w:instrText>
+      </w:r>
+      <w:r>
+        <w:fldChar w:fldCharType="separate"/>
+      </w:r>
+      <w:r>
+        <w:rPr>
+          <w:noProof/>
+        </w:rPr>
+        <w:t>[11, 37]</w:t>
+      </w:r>
+      <w:r>
+        <w:fldChar w:fldCharType="end"/>
+      </w:r>
+      <w:r>
+        <w:t xml:space="preserve">, and the dramatic increase in </w:t>
+      </w:r>
+      <w:commentRangeStart w:id="9"/>
+      <w:r>
+        <w:t xml:space="preserve">muscle </w:t>
+      </w:r>
+      <w:r>
+        <w:t xml:space="preserve">PTG protein </w:t>
+      </w:r>
+      <w:commentRangeEnd w:id="9"/>
+      <w:r>
+        <w:rPr>
+          <w:rStyle w:val="CommentReference"/>
+        </w:rPr>
+        <w:commentReference w:id="9"/>
+      </w:r>
+      <w:r>
+        <w:t xml:space="preserve">is consistent with reduced GS phosphorylation and higher glycogen </w:t>
+      </w:r>
+      <w:r>
+        <w:t>levels</w:t>
+      </w:r>
+      <w:r>
+        <w:t xml:space="preserve"> in these </w:t>
+      </w:r>
+      <w:r>
+        <w:rPr>
+          <w:i/>
+        </w:rPr>
+        <w:t>Tsc1</w:t>
+      </w:r>
+      <w:r>
+        <w:t xml:space="preserve"> knockout muscles.  </w:t>
+      </w:r>
+      <w:r>
+        <w:t>Mechanistically, this</w:t>
+      </w:r>
+      <w:r>
+        <w:t xml:space="preserve"> is consisten</w:t>
+      </w:r>
+      <w:r>
+        <w:t xml:space="preserve">t with our previous report of </w:t>
+      </w:r>
+      <w:r>
+        <w:t>mTORC1</w:t>
+      </w:r>
+      <w:r>
+        <w:t>-</w:t>
+      </w:r>
+      <w:r>
+        <w:t>dependent</w:t>
+      </w:r>
+      <w:r>
+        <w:t>,</w:t>
+      </w:r>
+      <w:r>
+        <w:t xml:space="preserve"> </w:t>
+      </w:r>
+      <w:r>
+        <w:t xml:space="preserve">SREBP1c </w:t>
+      </w:r>
+      <w:r>
+        <w:t>co-activation of the</w:t>
+      </w:r>
+      <w:r>
+        <w:t xml:space="preserve"> PTG </w:t>
+      </w:r>
+      <w:r>
+        <w:t>promoter</w:t>
+      </w:r>
+      <w:r>
+        <w:t xml:space="preserve"> </w:t>
+      </w:r>
+      <w:r>
+        <w:rPr>
+          <w:i/>
+        </w:rPr>
+        <w:fldChar w:fldCharType="begin" w:fldLock="1"/>
+      </w:r>
+      <w:r>
+        <w:rPr>
+          <w:i/>
+        </w:rPr>
+        <w:instrText>ADDIN CSL_CITATION { "citationItems" : [ { "id" : "ITEM-1", "itemData" : { "DOI" : "10.2337/db13-1531", "ISSN" : "1939-327X", "PMID" : "24722244", "abstract" : "Glycogen and lipids are major storage forms of energy that are tightly regulated by hormones and metabolic signals. We demonstrate that feeding mice a high-fat diet (HFD) increases hepatic glycogen due to increased expression of the glycogenic scaffolding protein PTG/R5. PTG promoter activity was increased and glycogen levels were augmented in mice and cells after activation of the mechanistic target of rapamycin complex 1 (mTORC1) and its downstream target SREBP1. Deletion of the PTG gene in mice prevented HFD-induced hepatic glycogen accumulation. Of note, PTG deletion also blocked hepatic steatosis in HFD-fed mice and reduced the expression of numerous lipogenic genes. Additionally, PTG deletion reduced fasting glucose and insulin levels in obese mice while improving insulin sensitivity, a result of reduced hepatic glucose output. This metabolic crosstalk was due to decreased mTORC1 and SREBP activity in PTG knockout mice or knockdown cells, suggesting a positive feedback loop in which once accumulated, glycogen stimulates the mTORC1/SREBP1 pathway to shift energy storage to lipogenesis. Together, these data reveal a previously unappreciated broad role for glycogen in the control of energy homeostasis.", "author" : [ { "dropping-particle" : "", "family" : "Lu", "given" : "Binbin", "non-dropping-particle" : "", "parse-names" : false, "suffix" : "" }, { "dropping-particle" : "", "family" : "Bridges", "given" : "Dave", "non-dropping-particle" : "", "parse-names" : false, "suffix" : "" }, { "dropping-particle" : "", "family" : "Yang", "given" : "Yemen", "non-dropping-particle" : "", "parse-names" : false, "suffix" : "" }, { "dropping-particle" : "", "family" : "Fisher", "given" : "Kaleigh", "non-dropping-particle" : "", "parse-names" : false, "suffix" : "" }, { "dropping-particle" : "", "family" : "Cheng", "given" : "Alan", "non-dropping-particle" : "", "parse-names" : false, "suffix" : "" }, { "dropping-particle" : "", "family" : "Chang", "given" : "Louise", "non-dropping-particle" : "", "parse-names" : false, "suffix" : "" }, { "dropping-particle" : "", "family" : "Meng", "given" : "Zhuoxian Zhuo-Xian", "non-dropping-particle" : "", "parse-names" : false, "suffix" : "" }, { "dropping-particle" : "", "family" : "Lin", "given" : "Jiandie D.", "non-dropping-particle" : "", "parse-names" : false, "suffix" : "" }, { "dropping-particle" : "", "family" : "Downes", "given" : "Michael", "non-dropping-particle" : "", "parse-names" : false, "suffix" : "" }, { "dropping-particle" : "", "family" : "Yu", "given" : "Ruth T", "non-dropping-particle" : "", "parse-names" : false, "suffix" : "" }, { "dropping-particle" : "", "family" : "Liddle", "given" : "Christopher", "non-dropping-particle" : "", "parse-names" : false, "suffix" : "" }, { "dropping-particle" : "", "family" : "Evans", "given" : "Ronald M.", "non-dropping-particle" : "", "parse-names" : false, "suffix" : "" }, { "dropping-particle" : "", "family" : "Saltiel", "given" : "Alan\u00a0R.", "non-dropping-particle" : "", "parse-names" : false, "suffix" : "" } ], "container-title" : "Diabetes", "id" : "ITEM-1", "issue" : "9", "issued" : { "date-parts" : [ [ "2014", "9", "10" ] ] }, "page" : "2935-48", "title" : "Metabolic crosstalk: molecular links between glycogen and lipid metabolism in obesity.", "type" : "article-journal", "volume" : "63" }, "uris" : [ "http://www.mendeley.com/documents/?uuid=dd589c4b-b51f-43f2-a8cd-84cfbe3581fb" ] } ], "mendeley" : { "formattedCitation" : "[11]", "plainTextFormattedCitation" : "[11]", "previouslyFormattedCitation" : "[11]" }, "properties" : { "noteIndex" : 0 }, "schema" : "https://github.com/citation-style-language/schema/raw/master/csl-citation.json" }</w:instrText>
+      </w:r>
+      <w:r>
+        <w:rPr>
+          <w:i/>
+        </w:rPr>
+        <w:fldChar w:fldCharType="separate"/>
+      </w:r>
+      <w:r>
+        <w:rPr>
+          <w:noProof/>
+        </w:rPr>
+        <w:t>[11]</w:t>
+      </w:r>
+      <w:r>
+        <w:rPr>
+          <w:i/>
+        </w:rPr>
+        <w:fldChar w:fldCharType="end"/>
+      </w:r>
+      <w:r>
+        <w:t xml:space="preserve">.   </w:t>
+      </w:r>
+    </w:p>
+    <w:p>
+      <w:pPr>
+        <w:pStyle w:val="Heading2"/>
+      </w:pPr>
+      <w:r>
+        <w:t xml:space="preserve">Deletion of </w:t>
+      </w:r>
+      <w:r>
+        <w:rPr>
+          <w:i/>
+        </w:rPr>
+        <w:t>Tsc1</w:t>
+      </w:r>
+      <w:r>
+        <w:t xml:space="preserve"> in Muscle Results in Reduced Fat Mass</w:t>
+      </w:r>
+      <w:r>
+        <w:t xml:space="preserve"> and Increased Energy Expenditure</w:t>
+      </w:r>
+    </w:p>
+    <w:p>
+      <w:r>
+        <w:t xml:space="preserve">We followed the body weights and composition of the muscle </w:t>
+      </w:r>
+      <w:r>
+        <w:rPr>
+          <w:i/>
+        </w:rPr>
+        <w:t xml:space="preserve">Tsc1 </w:t>
+      </w:r>
+      <w:r>
+        <w:t xml:space="preserve">knockout animals over the course of </w:t>
+      </w:r>
+      <w:commentRangeStart w:id="10"/>
+      <w:r>
+        <w:t xml:space="preserve">XX </w:t>
+      </w:r>
+      <w:commentRangeEnd w:id="10"/>
+      <w:r>
+        <w:rPr>
+          <w:rStyle w:val="CommentReference"/>
+        </w:rPr>
+        <w:commentReference w:id="10"/>
+      </w:r>
+      <w:r>
+        <w:t>months.</w:t>
+      </w:r>
+      <w:r>
+        <w:t xml:space="preserve">  While we did not observe any </w:t>
+      </w:r>
+      <w:r>
+        <w:t>differences</w:t>
+      </w:r>
+      <w:r>
+        <w:t xml:space="preserve"> in lean mass, we did observe a striking lack of fat mass accumulation as these animals grew in size</w:t>
+      </w:r>
+      <w:r>
+        <w:t xml:space="preserve"> on a normal chow diet</w:t>
+      </w:r>
+      <w:r>
+        <w:t xml:space="preserve">, becoming </w:t>
+      </w:r>
+      <w:r>
+        <w:t>more</w:t>
+      </w:r>
+      <w:r>
+        <w:t xml:space="preserve"> apparent as the animals aged</w:t>
+      </w:r>
+      <w:r>
+        <w:t xml:space="preserve"> (Figures 4A-C).</w:t>
+      </w:r>
+      <w:r>
+        <w:t xml:space="preserve">  A previous study using</w:t>
+      </w:r>
+      <w:r>
+        <w:t xml:space="preserve"> </w:t>
+      </w:r>
+      <w:r>
+        <w:rPr>
+          <w:i/>
+        </w:rPr>
+        <w:t>HSA-Cre</w:t>
+      </w:r>
+      <w:r>
+        <w:t xml:space="preserve"> mediated knockout of </w:t>
+      </w:r>
+      <w:r>
+        <w:rPr>
+          <w:i/>
+        </w:rPr>
+        <w:t xml:space="preserve">Tsc1 </w:t>
+      </w:r>
+      <w:r>
+        <w:t xml:space="preserve">also </w:t>
+      </w:r>
+      <w:r>
+        <w:t>observed reductions in fat mass</w:t>
+      </w:r>
+      <w:r>
+        <w:t>, but in their case lean mass was reduced as well</w:t>
+      </w:r>
+      <w:r>
+        <w:t xml:space="preserve"> </w:t>
+      </w:r>
+      <w:r>
+        <w:fldChar w:fldCharType="begin" w:fldLock="1"/>
+      </w:r>
+      <w:r>
+        <w:instrText>ADDIN CSL_CITATION { "citationItems" : [ { "id" : "ITEM-1", "itemData" : { "DOI" : "10.1016/j.cmet.2013.03.015", "ISSN" : "15504131", "PMID" : "23602450", "abstract" : "Autophagy is a catabolic process that ensures homeostatic cell clearance and is deregulated in a growing number of myopathological conditions. Although FoxO3 was shown to promote the expression of autophagy-related genes in skeletal muscle, the mechanisms triggering autophagy are unclear. We show that TSC1-deficient mice (TSCmKO), characterized by sustained activation of mTORC1, develop a late-onset myopathy related to impaired autophagy. In young TSCmKO mice, constitutive and starvation-induced autophagy is blocked at the induction steps via mTORC1-mediated inhibition of Ulk1, despite FoxO3 activation. Rapamycin is sufficient to restore autophagy in TSCmKO mice and improves the muscle phenotype of old mutant mice. Inversely, abrogation of mTORC1 signaling by depletion of raptor induces autophagy regardless of FoxO inhibition. Thus, mTORC1 is the dominant regulator of autophagy induction in skeletal muscle and ensures a tight coordination of metabolic pathways. These findings may open interesting avenues for therapeutic strategies directed toward autophagy-related muscle diseases.", "author" : [ { "dropping-particle" : "", "family" : "Castets", "given" : "Perrine", "non-dropping-particle" : "", "parse-names" : false, "suffix" : "" }, { "dropping-particle" : "", "family" : "Lin", "given" : "Shuo", "non-dropping-particle" : "", "parse-names" : false, "suffix" : "" }, { "dropping-particle" : "", "family" : "Rion", "given" : "Nathalie", "non-dropping-particle" : "", "parse-names" : false, "suffix" : "" }, { "dropping-particle" : "", "family" : "Fulvio", "given" : "Sabrina", "non-dropping-particle" : "Di", "parse-names" : false, "suffix" : "" }, { "dropping-particle" : "", "family" : "Romanino", "given" : "Klaas", "non-dropping-particle" : "", "parse-names" : false, "suffix" : "" }, { "dropping-particle" : "", "family" : "Guridi", "given" : "Maitea", "non-dropping-particle" : "", "parse-names" : false, "suffix" : "" }, { "dropping-particle" : "", "family" : "Frank", "given" : "Stephan", "non-dropping-particle" : "", "parse-names" : false, "suffix" : "" }, { "dropping-particle" : "", "family" : "Tintignac", "given" : "Lionel\u00a0A. a", "non-dropping-particle" : "", "parse-names" : false, "suffix" : "" }, { "dropping-particle" : "", "family" : "Sinnreich", "given" : "Michael", "non-dropping-particle" : "", "parse-names" : false, "suffix" : "" }, { "dropping-particle" : "", "family" : "R\u00fcegg", "given" : "Markus\u00a0A. a", "non-dropping-particle" : "", "parse-names" : false, "suffix" : "" }, { "dropping-particle" : "", "family" : "Di\u00a0Fulvio", "given" : "Sabrina", "non-dropping-particle" : "", "parse-names" : false, "suffix" : "" } ], "container-title" : "Cell metabolism", "id" : "ITEM-1", "issue" : "5", "issued" : { "date-parts" : [ [ "2013", "4", "7" ] ] }, "note" : "From Duplicate 1 ( Sustained Activation of mTORC1 in Skeletal Muscle Inhibits Constitutive and Starvation-Induced Autophagy and Causes a Severe, Late-Onset Myopathy - Castets, Perrine; Lin, Shuo; Rion, Nathalie; Di\u00a0Fulvio, Sabrina; Romanino, Klaas; Guridi, Maitea; Frank, Stephan; Tintignac, Lionel\u00a0A.; Sinnreich, Michael; R\u00fcegg, Markus\u00a0A. )", "page" : "731-44", "title" : "Sustained activation of mTORC1 in skeletal muscle inhibits constitutive and starvation-induced autophagy and causes a severe, late-onset myopathy.", "type" : "article-journal", "volume" : "17" }, "uris" : [ "http://www.mendeley.com/documents/?uuid=2f934ad2-30fc-46c1-9b35-a29aa432cdea" ] } ], "mendeley" : { "formattedCitation" : "[21]", "plainTextFormattedCitation" : "[21]", "previouslyFormattedCitation" : "[21]" }, "properties" : { "noteIndex" : 0 }, "schema" : "https://github.com/citation-style-language/schema/raw/master/csl-citation.json" }</w:instrText>
+      </w:r>
+      <w:r>
+        <w:fldChar w:fldCharType="separate"/>
+      </w:r>
+      <w:r>
+        <w:rPr>
+          <w:noProof/>
+        </w:rPr>
+        <w:t>[21]</w:t>
+      </w:r>
+      <w:r>
+        <w:fldChar w:fldCharType="end"/>
+      </w:r>
+      <w:r>
+        <w:t>.</w:t>
+      </w:r>
+      <w:r>
+        <w:t xml:space="preserve">  </w:t>
+      </w:r>
+      <w:r>
+        <w:t>To determine any adipose depot-specific changes, we</w:t>
+      </w:r>
+      <w:r>
+        <w:t xml:space="preserve"> measured the weights of fat pads from wild-type and </w:t>
+      </w:r>
+      <w:r>
+        <w:rPr>
+          <w:i/>
+        </w:rPr>
+        <w:t>Tsc1</w:t>
+      </w:r>
+      <w:r>
+        <w:t xml:space="preserve"> knockout mice, and found that both subcutaneous and epdidymal fat pads were reduced in size</w:t>
+      </w:r>
+      <w:r>
+        <w:t xml:space="preserve"> (Figures 4D-E)</w:t>
+      </w:r>
+      <w:r>
+        <w:t>.</w:t>
+      </w:r>
+    </w:p>
+    <w:p/>
+    <w:p>
+      <w:r>
+        <w:t xml:space="preserve">To identify the cause of these reductions, we performed calorimetry studies on these mice, prior to differences in adiposity (90 days of age).   </w:t>
+      </w:r>
+    </w:p>
+    <w:p>
+      <w:pPr>
+        <w:pStyle w:val="Heading2"/>
+      </w:pPr>
+      <w:r>
+        <w:t>Activation of mTORC1 in Muscle Does Not Result in Insulin Resistance</w:t>
+      </w:r>
+    </w:p>
+    <w:p/>
+    <w:p>
+      <w:pPr>
+        <w:pStyle w:val="Heading2"/>
+      </w:pPr>
+      <w:r>
+        <w:t xml:space="preserve">Ablation of Muscle Tsc1 Results in Increased Expression of </w:t>
+      </w:r>
+      <w:r>
+        <w:t xml:space="preserve">Oxidative Fiber Type and </w:t>
+      </w:r>
+      <w:r>
+        <w:t>Fatty Acid Uptake Genes</w:t>
+      </w:r>
+    </w:p>
+    <w:p>
+      <w:pPr>
+        <w:pStyle w:val="Heading2"/>
+      </w:pPr>
+    </w:p>
+    <w:p>
+      <w:pPr>
+        <w:pStyle w:val="Heading1"/>
+      </w:pPr>
+      <w:r>
+        <w:t>Discussion</w:t>
+      </w:r>
+    </w:p>
+    <w:p/>
+    <w:p>
+      <w:r>
+        <w:t xml:space="preserve">We report here that activation of mTORC1 in muscle tissue results in </w:t>
+      </w:r>
+      <w:r>
+        <w:t xml:space="preserve">the </w:t>
+      </w:r>
+      <w:r>
+        <w:t xml:space="preserve">accumulation of glycogen and triglycerides, </w:t>
+      </w:r>
+      <w:r>
+        <w:t xml:space="preserve">with a shift towards </w:t>
+      </w:r>
+      <w:r>
+        <w:t xml:space="preserve">more oxidative muscle fiber types.  This, coupled with no detectable decrease in </w:t>
+      </w:r>
+      <w:r>
+        <w:rPr>
+          <w:i/>
+        </w:rPr>
         <w:t>in vivo</w:t>
       </w:r>
       <w:r>
-        <w:t>, we evaluated quadriceps lysates from HPD fed animals</w:t>
-      </w:r>
-      <w:r>
-        <w:t xml:space="preserve"> (Figure 2C-D</w:t>
-      </w:r>
-      <w:r>
-        <w:t>)</w:t>
-      </w:r>
-      <w:r>
-        <w:t>.  To</w:t>
-      </w:r>
-      <w:r>
-        <w:t xml:space="preserve"> avoid the confounding effects of acute </w:t>
-      </w:r>
-      <w:r>
-        <w:t>protein feeding</w:t>
-      </w:r>
-      <w:r>
-        <w:t>, animals</w:t>
-      </w:r>
-      <w:r>
-        <w:t xml:space="preserve"> were starved for 16h prior to </w:t>
-      </w:r>
-      <w:r>
-        <w:t>sacrifice.   We blotted lysates from quadriceps for the mTORC1 target S6K and found</w:t>
-      </w:r>
-      <w:r>
-        <w:t xml:space="preserve"> a 42% increase in</w:t>
-      </w:r>
-      <w:r>
-        <w:t xml:space="preserve"> phosphorylation of S6K, indicating increased mTORC1 activity in muscle tissue.</w:t>
+        <w:t xml:space="preserve"> insulin sensitivity is </w:t>
+      </w:r>
+      <w:r>
+        <w:t>reminiscent</w:t>
+      </w:r>
+      <w:r>
+        <w:t xml:space="preserve"> of the “athlete’s paradox”, in which muscles of endurance trained athletes are </w:t>
+      </w:r>
+      <w:r>
+        <w:t xml:space="preserve">insulin normosensitive, in spite of increased nutrient deposition </w:t>
+      </w:r>
+      <w:r>
+        <w:fldChar w:fldCharType="begin" w:fldLock="1"/>
+      </w:r>
+      <w:r>
+        <w:instrText>ADDIN CSL_CITATION { "citationItems" : [ { "id" : "ITEM-1", "itemData" : { "DOI" : "10.1210/jc.86.12.5755", "ISBN" : "0021-972X (Print)", "ISSN" : "0021972X", "PMID" : "11739435", "abstract" : "We examined the hypothesis that an excess accumulation of intramuscular lipid (IMCL) is associated with insulin resistance and that this may be mediated by the oxidative capacity of muscle. Nine sedentary lean (L) and 11 obese (O) subjects, 8 obese subjects with type 2 diabetes mellitus (D), and 9 lean, exercise-trained (T) subjects volunteered for this study. Insulin sensitivity (M) determined during a hyperinsulinemic (40 mU x m(-2)min(-1)) euglycemic clamp was greater (P &lt; 0.01) in L and T, compared with O and D (9.45 +/- 0.59 and 10.26 +/- 0.78 vs. 5.51 +/- 0.61 and 1.15 +/- 0.83 mg x min(-1)kg fat free mass(-1), respectively). IMCL in percutaneous vastus lateralis biopsy specimens by quantitative image analysis of Oil Red O staining was approximately 2-fold higher in D than in L (3.04 +/- 0.39 vs. 1.40 +/- 0.28% area as lipid; P &lt; 0.01). IMCL was also higher in T (2.36 +/- 0.37), compared with L (P &lt; 0.01). The oxidative capacity of muscle determined with succinate dehydrogenase staining of muscle fibers was higher in T, compared with L, O, and D (50.0 +/- 4.4, 36.1 +/- 4.4, 29.7 +/- 3.8, and 33.4 +/- 4.7 optical density units, respectively; P &lt; 0.01). IMCL was negatively associated with M (r = -0.57, P &lt; 0.05) when endurance-trained subjects were excluded from the analysis, and this association was independent of body mass index. However, the relationship between IMCL and M was not significant when trained individuals were included. There was a positive association between the oxidative capacity and M among nondiabetics (r = 0.37, P &lt; 0.05). In summary, skeletal muscle of trained endurance athletes is markedly insulin sensitive and has a high oxidative capacity, despite having an elevated lipid content. In conclusion, the capacity for lipid oxidation may be an important mediator of the association between excess muscle lipid accumulation and insulin resistance.", "author" : [ { "dropping-particle" : "", "family" : "Goodpaster", "given" : "Bret H.", "non-dropping-particle" : "", "parse-names" : false, "suffix" : "" }, { "dropping-particle" : "", "family" : "He", "given" : "J.", "non-dropping-particle" : "", "parse-names" : false, "suffix" : "" }, { "dropping-particle" : "", "family" : "Watkins", "given" : "S.", "non-dropping-particle" : "", "parse-names" : false, "suffix" : "" }, { "dropping-particle" : "", "family" : "Kelley", "given" : "D. E.", "non-dropping-particle" : "", "parse-names" : false, "suffix" : "" } ], "container-title" : "Journal of Clinical Endocrinology and Metabolism", "id" : "ITEM-1", "issue" : "12", "issued" : { "date-parts" : [ [ "2001" ] ] }, "page" : "5755-5761", "title" : "Skeletal muscle lipid content and insulin resistance: Evidence for a paradox in endurance-trained athletes", "type" : "article-journal", "volume" : "86" }, "uris" : [ "http://www.mendeley.com/documents/?uuid=b1980167-93ed-4e05-b012-9a008a5bf202" ] }, { "id" : "ITEM-2", "itemData" : { "DOI" : "10.2337/db10-1221", "ISBN" : "1939-327X (Electronic)\\n0012-1797 (Linking)", "ISSN" : "00121797", "PMID" : "21873552", "abstract" : "OBJECTIVE: Chronic exercise and obesity both increase intramyocellular triglycerides (IMTGs) despite having opposing effects on insulin sensitivity. We hypothesized that chronically exercise-trained muscle would be characterized by lower skeletal muscle diacylglycerols (DAGs) and ceramides despite higher IMTGs and would account for its higher insulin sensitivity. We also hypothesized that the expression of key skeletal muscle proteins involved in lipid droplet hydrolysis, DAG formation, and fatty-acid partitioning and oxidation would be associated with the lipotoxic phenotype.\\n\\nRESEARCH DESIGN AND METHODS: A total of 14 normal-weight, endurance-trained athletes (NWA group) and 7 normal-weight sedentary (NWS group) and 21 obese sedentary (OBS group) volunteers were studied. Insulin sensitivity was assessed by glucose clamps. IMTGs, DAGs, ceramides, and protein expression were measured in muscle biopsies.\\n\\nRESULTS: DAG content in the NWA group was approximately twofold higher than in the OBS group and ~50% higher than in the NWS group, corresponding to higher insulin sensitivity. While certain DAG moieties clearly were associated with better insulin sensitivity, other species were not. Ceramide content was higher in insulin-resistant obese muscle. The expression of OXPAT/perilipin-5, adipose triglyceride lipase, and stearoyl-CoA desaturase protein was higher in the NWA group, corresponding to a higher mitochondrial content, proportion of type 1 myocytes, IMTGs, DAGs, and insulin sensitivity.\\n\\nCONCLUSIONS: Total myocellular DAGs were markedly higher in highly trained athletes, corresponding with higher insulin sensitivity, and suggest a more complex role for DAGs in insulin action. Our data also provide additional evidence in humans linking ceramides to insulin resistance. Finally, this study provides novel evidence supporting a role for specific skeletal muscle proteins involved in intramyocellular lipids, mitochondrial oxidative capacity, and insulin resistance.", "author" : [ { "dropping-particle" : "", "family" : "Amati", "given" : "Francesca", "non-dropping-particle" : "", "parse-names" : false, "suffix" : "" }, { "dropping-particle" : "", "family" : "Dub\u00e9", "given" : "John J.", "non-dropping-particle" : "", "parse-names" : false, "suffix" : "" }, { "dropping-particle" : "", "family" : "Alvarez-Carnero", "given" : "Elvis", "non-dropping-particle" : "", "parse-names" : false, "suffix" : "" }, { "dropping-particle" : "", "family" : "Edreira", "given" : "Martin M.", "non-dropping-particle" : "", "parse-names" : false, "suffix" : "" }, { "dropping-particle" : "", "family" : "Chomentowski", "given" : "Peter", "non-dropping-particle" : "", "parse-names" : false, "suffix" : "" }, { "dropping-particle" : "", "family" : "Coen", "given" : "Paul M.", "non-dropping-particle" : "", "parse-names" : false, "suffix" : "" }, { "dropping-particle" : "", "family" : "Switzer", "given" : "Galen E.", "non-dropping-particle" : "", "parse-names" : false, "suffix" : "" }, { "dropping-particle" : "", "family" : "Bickel", "given" : "Perry E.", "non-dropping-particle" : "", "parse-names" : false, "suffix" : "" }, { "dropping-particle" : "", "family" : "Stefanovic-Racic", "given" : "Maja", "non-dropping-particle" : "", "parse-names" : false, "suffix" : "" }, { "dropping-particle" : "", "family" : "Toledo", "given" : "Frederico G S", "non-dropping-particle" : "", "parse-names" : false, "suffix" : "" }, { "dropping-particle" : "", "family" : "Goodpaster", "given" : "Bret H.", "non-dropping-particle" : "", "parse-names" : false, "suffix" : "" } ], "container-title" : "Diabetes", "id" : "ITEM-2", "issue" : "10", "issued" : { "date-parts" : [ [ "2011" ] ] }, "page" : "2588-2597", "title" : "Skeletal muscle triglycerides, diacylglycerols, and ceramides in insulin resistance: Another paradox in endurance-trained athletes?", "type" : "article-journal", "volume" : "60" }, "uris" : [ "http://www.mendeley.com/documents/?uuid=6dce7865-c7f1-41b9-aed7-2645a196f0ac" ] } ], "mendeley" : { "formattedCitation" : "[38, 39]", "plainTextFormattedCitation" : "[38, 39]", "previouslyFormattedCitation" : "[38, 39]" }, "properties" : { "noteIndex" : 0 }, "schema" : "https://github.com/citation-style-language/schema/raw/master/csl-citation.json" }</w:instrText>
+      </w:r>
+      <w:r>
+        <w:fldChar w:fldCharType="separate"/>
+      </w:r>
+      <w:r>
+        <w:rPr>
+          <w:noProof/>
+        </w:rPr>
+        <w:t>[38, 39]</w:t>
+      </w:r>
+      <w:r>
+        <w:fldChar w:fldCharType="end"/>
+      </w:r>
+      <w:r>
+        <w:t>.</w:t>
+      </w:r>
+      <w:r>
+        <w:t xml:space="preserve">  These findings are concordant with a role of mTORC1 in this process, as </w:t>
+      </w:r>
+      <w:r>
+        <w:t xml:space="preserve">this kinase is also activated during resistance exercise and muscle growth </w:t>
+      </w:r>
+      <w:r>
+        <w:fldChar w:fldCharType="begin" w:fldLock="1"/>
+      </w:r>
+      <w:r>
+        <w:instrText>ADDIN CSL_CITATION { "citationItems" : [ { "id" : "ITEM-1", "itemData" : { "DOI" : "10.1152/japplphysiol.00941.2010", "ISSN" : "1522-1601", "PMID" : "21071597", "abstract" : "For over 10 years, we have known that the activation of the mammalian target of rapamycin complex 1 (mTORC1) has correlated with the increase in skeletal muscle size and strength that occurs following resistance exercise. Initial cell culture and rodent models of muscle growth demonstrated that the activation of mTORC1 is common to hypertrophy induced by growth factors and increased loading. The further observation that high loads increased the local production of growth factors led to the paradigm that resistance exercise stimulates the autocrine production of factors that act on membrane receptors to activate mTORC1, and this results in skeletal muscle hypertrophy. Over the last few years, there has been a paradigm shift. From both human and rodent studies, it has become clear that the phenotypic and molecular responses to resistance exercise occur in a growth factor-independent manner. Although the mechanism of load-induced mTORC1 activation remains to be determined, it is clear that it does not require classical growth factor signaling.", "author" : [ { "dropping-particle" : "", "family" : "Philp", "given" : "Andrew", "non-dropping-particle" : "", "parse-names" : false, "suffix" : "" }, { "dropping-particle" : "", "family" : "Hamilton", "given" : "D Lee", "non-dropping-particle" : "", "parse-names" : false, "suffix" : "" }, { "dropping-particle" : "", "family" : "Baar", "given" : "Keith", "non-dropping-particle" : "", "parse-names" : false, "suffix" : "" } ], "container-title" : "Journal of applied physiology (Bethesda, Md. : 1985)", "id" : "ITEM-1", "issue" : "2", "issued" : { "date-parts" : [ [ "2011", "2" ] ] }, "page" : "561-8", "title" : "Signals mediating skeletal muscle remodeling by resistance exercise: PI3-kinase independent activation of mTORC1.", "type" : "article-journal", "volume" : "110" }, "uris" : [ "http://www.mendeley.com/documents/?uuid=38bbee31-9217-4a9d-9282-2100582cb529" ] }, { "id" : "ITEM-2", "itemData" : { "DOI" : "10.1152/ajpendo.00674.2013", "ISSN" : "1522-1555", "PMID" : "24961241", "abstract" : "The goal of the current work was to profile positive (mTORC1 activation, autocrine/paracrine growth factors) and negative [AMPK, unfolded protein response (UPR)] pathways that might regulate overload-induced mTORC1 activation with the hypothesis that a number of negative regulators of mTORC1 will be engaged during a supra-physiological model of hypertrophy. To achieve this, mTORC1-IRS1/2 signaling, BiP/CHOP/IRE1\u03b1, and AMPK activation were determined in rat plantaris muscle following synergist ablation (SA). SA resulted in significant increases in muscle mass of ~4% per day throughout the 21 days of the experiment. The expression of the insulin-like growth factors were high throughout the 21d of overload. However, IGF signaling was limited since IRS1 and 2 were undetectable in the overloaded muscle from day 3 to day 9. The decreases in IRS1/2 protein were paralleled by increases in GRB10(Ser501/503) and S6K1(Thr389) phosphorylation, two mTORC1 targets that can destabilize IRS proteins. PKB(Ser473) phosphorylation was higher from 3-6 days and this was associated with increased TSC2(Thr939) phosphorylation. The phosphorylation of TSC2(Thr1345) (an AMPK site) was also elevated whereas phosphorylation at the other PKB site, Thr(1462), was unchanged at 6d. In agreement with the phosphorylation of Thr(1345), synergist ablation led to activation of \u03b11-AMPK during the initial growth phase, lasting the first 9 days before returning to baseline by day 12. The UPR markers CHOP and BiP were elevated over the first 12 days following ablation, whereas IRE1\u03b1 levels decreased. These data suggest that during supra-physiological muscle loading, at least three potential molecular brakes engage to down-regulate mTORC1.", "author" : [ { "dropping-particle" : "", "family" : "Hamilton", "given" : "D Lee", "non-dropping-particle" : "", "parse-names" : false, "suffix" : "" }, { "dropping-particle" : "", "family" : "Philp", "given" : "Andrew", "non-dropping-particle" : "", "parse-names" : false, "suffix" : "" }, { "dropping-particle" : "", "family" : "MacKenzie", "given" : "Matthew G", "non-dropping-particle" : "", "parse-names" : false, "suffix" : "" }, { "dropping-particle" : "", "family" : "Patton", "given" : "Amy", "non-dropping-particle" : "", "parse-names" : false, "suffix" : "" }, { "dropping-particle" : "", "family" : "Towler", "given" : "Mhari C", "non-dropping-particle" : "", "parse-names" : false, "suffix" : "" }, { "dropping-particle" : "", "family" : "Gallagher", "given" : "Iain J", "non-dropping-particle" : "", "parse-names" : false, "suffix" : "" }, { "dropping-particle" : "", "family" : "Bodine", "given" : "Sue C", "non-dropping-particle" : "", "parse-names" : false, "suffix" : "" }, { "dropping-particle" : "", "family" : "Baar", "given" : "Keith", "non-dropping-particle" : "", "parse-names" : false, "suffix" : "" } ], "container-title" : "American journal of physiology. Endocrinology and metabolism", "id" : "ITEM-2", "issued" : { "date-parts" : [ [ "2014", "6", "24" ] ] }, "title" : "Molecular brakes regulating mTORC1 activation in skeletal muscle following synergist ablation.", "type" : "article-journal" }, "uris" : [ "http://www.mendeley.com/documents/?uuid=cc60a3ca-e167-4845-92df-814ac7388ca3" ] } ], "mendeley" : { "formattedCitation" : "[40, 41]", "plainTextFormattedCitation" : "[40, 41]", "previouslyFormattedCitation" : "[40, 41]" }, "properties" : { "noteIndex" : 0 }, "schema" : "https://github.com/citation-style-language/schema/raw/master/csl-citation.json" }</w:instrText>
+      </w:r>
+      <w:r>
+        <w:fldChar w:fldCharType="separate"/>
+      </w:r>
+      <w:r>
+        <w:rPr>
+          <w:noProof/>
+        </w:rPr>
+        <w:t>[40, 41]</w:t>
+      </w:r>
+      <w:r>
+        <w:fldChar w:fldCharType="end"/>
+      </w:r>
+      <w:r>
+        <w:t>.</w:t>
+      </w:r>
+    </w:p>
+    <w:p/>
+    <w:p>
+      <w:r>
+        <w:t xml:space="preserve">Clinical studies have shown that energy expenditure can rapidly increase in response to overfeeding </w:t>
+      </w:r>
+      <w:r>
+        <w:fldChar w:fldCharType="begin" w:fldLock="1"/>
+      </w:r>
+      <w:r>
+        <w:instrText>ADDIN CSL_CITATION { "citationItems" : [ { "id" : "ITEM-1", "itemData" : { "DOI" : "10.1056/NEJM199503093321001", "ISSN" : "0028-4793", "PMID" : "7632212", "abstract" : "BACKGROUND: No current treatment for obesity reliably sustains weight loss, perhaps because compensatory metabolic processes resist the maintenance of the altered body weight. We examined the effects of experimental perturbations of body weight on energy expenditure to determine whether they lead to metabolic changes and whether obese subjects and those who have never been obese respond similarly. METHODS: We repeatedly measured 24-hour total energy expenditure, resting and nonresting energy expenditure, and the thermic effect of feeding in 18 obese subjects and 23 subjects who had never been obese. The subjects were studied at their usual body weight and after losing 10 to 20 percent of their body weight by underfeeding or gaining 10 percent by overfeeding. RESULTS: Maintenance of a body weight at a level 10 percent or more below the initial weight was associated with a mean (+/- SD) reduction in total energy expenditure of 6 +/- 3 kcal per kilogram of fat-free mass per day in the subjects who had never been obese (P &lt; 0.001) and 8 +/- 5 kcal per kilogram per day in the obese subjects (P &lt; 0.001). Resting energy expenditure and nonresting energy expenditure each decreased 3 to 4 kcal per kilogram of fat-free mass per day in both groups of subjects. Maintenance of body weight at a level 10 percent above the usual weight was associated with an increase in total energy expenditure of 9 +/- 7 kcal per kilogram of fat-free mass per day in the subjects who had never been obese (P &lt; 0.001) and 8 +/- 4 kcal per kilogram per day in the obese subjects (P &lt; 0.001). The thermic effect of feeding and nonresting energy expenditure increased by approximately 1 to 2 and 8 to 9 kcal per kilogram of fat-free mass per day, respectively, after weight gain. These changes in energy expenditure were not related to the degree of adiposity or the sex of the subjects. CONCLUSIONS: Maintenance of a reduced or elevated body weight is associated with compensatory changes in energy expenditure, which oppose the maintenance of a body weight that is different from the usual weight. These compensatory changes may account for the poor long-term efficacy of treatments for obesity.", "author" : [ { "dropping-particle" : "", "family" : "Leibel", "given" : "Rudolph L.", "non-dropping-particle" : "", "parse-names" : false, "suffix" : "" }, { "dropping-particle" : "", "family" : "Rosenbaum", "given" : "M", "non-dropping-particle" : "", "parse-names" : false, "suffix" : "" }, { "dropping-particle" : "", "family" : "Hirsch", "given" : "Jules", "non-dropping-particle" : "", "parse-names" : false, "suffix" : "" } ], "container-title" : "The New England journal of medicine", "id" : "ITEM-1", "issue" : "10", "issued" : { "date-parts" : [ [ "1995", "3", "9" ] ] }, "page" : "621-8", "title" : "Changes in energy expenditure resulting from altered body weight.", "type" : "article-journal", "volume" : "332" }, "uris" : [ "http://www.mendeley.com/documents/?uuid=8488746e-581f-4e06-b28c-2cc0eff18bed" ] }, { "id" : "ITEM-2", "itemData" : { "ISBN" : "0002-9165 (Print)", "ISSN" : "00029165", "PMID" : "3165600", "abstract" : "The metabolic balance method was performed on three men to investigate the fate of large excesses of carbohydrate. Glycogen stores, which were first depleted by diet (3 d, 8.35 +/- 0.27 MJ [1994 +/- 65 kcal] decreasing to 5.70 +/- 1.03 MJ [1361 +/- 247 kcal], 15% protein, 75% fat, 10% carbohydrate) and exercise, were repleted during 7 d carbohydrate overfeeding (11% protein, 3% fat, and 86% carbohydrate) providing 15.25 +/- 1.10 MJ (3642 +/- 263 kcal) on the first day, increasing progressively to 20.64 +/- 1.30 MJ (4930 +/- 311 kcal) on the last day of overfeeding. Glycogen depletion was again accomplished with 2 d of carbohydrate restriction (2.52 MJ/d [602 kcal/d], 85% protein, and 15% fat). Glycogen storage capacity in man is approximately 15 g/kg body weight and can accommodate a gain of approximately 500 g before net lipid synthesis contributes to increasing body fat mass. When the glycogen stores are saturated, massive intakes of carbohydrate are disposed of by high carbohydrate-oxidation rates and substantial de novo lipid synthesis (150 g lipid/d using approximately 475 g CHO/d) without postabsorptive hyperglycemia.", "author" : [ { "dropping-particle" : "", "family" : "Acheson", "given" : "K. J.", "non-dropping-particle" : "", "parse-names" : false, "suffix" : "" }, { "dropping-particle" : "", "family" : "Schutz", "given" : "Yves", "non-dropping-particle" : "", "parse-names" : false, "suffix" : "" }, { "dropping-particle" : "", "family" : "Bessard", "given" : "T.", "non-dropping-particle" : "", "parse-names" : false, "suffix" : "" }, { "dropping-particle" : "", "family" : "Anantharaman", "given" : "K.", "non-dropping-particle" : "", "parse-names" : false, "suffix" : "" }, { "dropping-particle" : "", "family" : "Flatt", "given" : "J. P.", "non-dropping-particle" : "", "parse-names" : false, "suffix" : "" }, { "dropping-particle" : "", "family" : "Jequier", "given" : "E.", "non-dropping-particle" : "", "parse-names" : false, "suffix" : "" } ], "container-title" : "American Journal of Clinical Nutrition", "id" : "ITEM-2", "issue" : "2", "issued" : { "date-parts" : [ [ "1988" ] ] }, "page" : "240-247", "title" : "Glycoprotein storage capacity and de novo lipogenesis during massive carbohydrate overfeeding in man", "type" : "article-magazine", "volume" : "48" }, "uris" : [ "http://www.mendeley.com/documents/?uuid=98474bea-ec84-459e-ab98-737e0eab7279" ] } ], "mendeley" : { "formattedCitation" : "[3, 42]", "plainTextFormattedCitation" : "[3, 42]", "previouslyFormattedCitation" : "[3, 42]" }, "properties" : { "noteIndex" : 0 }, "schema" : "https://github.com/citation-style-language/schema/raw/master/csl-citation.json" }</w:instrText>
+      </w:r>
+      <w:r>
+        <w:fldChar w:fldCharType="separate"/>
+      </w:r>
+      <w:r>
+        <w:rPr>
+          <w:noProof/>
+        </w:rPr>
+        <w:t>[3, 42]</w:t>
+      </w:r>
+      <w:r>
+        <w:fldChar w:fldCharType="end"/>
+      </w:r>
+      <w:r>
+        <w:t xml:space="preserve">, consistent with the observation that obese individuals have higher energy expenditure than lean subjects </w:t>
+      </w:r>
+      <w:r>
+        <w:fldChar w:fldCharType="begin" w:fldLock="1"/>
+      </w:r>
+      <w:r>
+        <w:instrText>ADDIN CSL_CITATION { "citationItems" : [ { "id" : "ITEM-1", "itemData" : { "ISBN" : "0002-9165 (Print)\\r0002-9165 (Linking)", "ISSN" : "00029165", "PMID" : "6801963", "abstract" : "Twenty-four-hour energy expenditure (24-EE), resting metabolic rate (RMR) and body composition were determined in 30 subjects from three groups; control (103 +/- 2% ideal body weight, n = 10), moderately obese (129 +/- 1% ideal body weight, n = 6), and obese (170 +/- 5% ideal body weight, n = 14) individuals. Twenty-four EE was measured in a comfortable airtight respiration chamber. When expressed as absolute values, both RMR and 24-EE were significantly increased in obese subjects when compared to normal weight subjects. The RMR was 7592 +/- 351 kJ/day in the obese, 6652 +/- 242 kJ/day in the moderately obese, and 6118 +/- 405 kJ/day in the controls. Mean 24-EE values were 10043 +/- 363, 9599 +/- 277, and 8439 +/- 432 kJ/day in the obese, moderately obese, and controls, respectively. The larger energy expenditure in the obese over 24 h was mainly due to a greater VO2 during the daylight hours. However, 92% of the larger 24-EE in the obese, compared to the control group, was accounted for by the higher RMR and only 8% by other factors such as the increased cost of moving the extra weight of the obese. The higher RMR and 24-EE in the obese was best related to the increased fat free mass.", "author" : [ { "dropping-particle" : "", "family" : "Ravussin", "given" : "Eric", "non-dropping-particle" : "", "parse-names" : false, "suffix" : "" }, { "dropping-particle" : "", "family" : "Burnand", "given" : "B.", "non-dropping-particle" : "", "parse-names" : false, "suffix" : "" }, { "dropping-particle" : "", "family" : "Schutz", "given" : "Y.", "non-dropping-particle" : "", "parse-names" : false, "suffix" : "" }, { "dropping-particle" : "", "family" : "Jequier", "given" : "E.", "non-dropping-particle" : "", "parse-names" : false, "suffix" : "" } ], "container-title" : "American Journal of Clinical Nutrition", "id" : "ITEM-1", "issue" : "3", "issued" : { "date-parts" : [ [ "1982" ] ] }, "page" : "566-573", "title" : "Twenty-four-hour energy expenditure and resting metabolic rate in obese, moderately obese, and control subjects", "type" : "article-journal", "volume" : "35" }, "uris" : [ "http://www.mendeley.com/documents/?uuid=ee8c03d6-e8b0-41da-a8bb-835276f2f40b" ] }, { "id" : "ITEM-2", "itemData" : { "DOI" : "10.1056/NEJM199503093321001", "ISSN" : "0028-4793", "PMID" : "7632212", "abstract" : "BACKGROUND: No current treatment for obesity reliably sustains weight loss, perhaps because compensatory metabolic processes resist the maintenance of the altered body weight. We examined the effects of experimental perturbations of body weight on energy expenditure to determine whether they lead to metabolic changes and whether obese subjects and those who have never been obese respond similarly. METHODS: We repeatedly measured 24-hour total energy expenditure, resting and nonresting energy expenditure, and the thermic effect of feeding in 18 obese subjects and 23 subjects who had never been obese. The subjects were studied at their usual body weight and after losing 10 to 20 percent of their body weight by underfeeding or gaining 10 percent by overfeeding. RESULTS: Maintenance of a body weight at a level 10 percent or more below the initial weight was associated with a mean (+/- SD) reduction in total energy expenditure of 6 +/- 3 kcal per kilogram of fat-free mass per day in the subjects who had never been obese (P &lt; 0.001) and 8 +/- 5 kcal per kilogram per day in the obese subjects (P &lt; 0.001). Resting energy expenditure and nonresting energy expenditure each decreased 3 to 4 kcal per kilogram of fat-free mass per day in both groups of subjects. Maintenance of body weight at a level 10 percent above the usual weight was associated with an increase in total energy expenditure of 9 +/- 7 kcal per kilogram of fat-free mass per day in the subjects who had never been obese (P &lt; 0.001) and 8 +/- 4 kcal per kilogram per day in the obese subjects (P &lt; 0.001). The thermic effect of feeding and nonresting energy expenditure increased by approximately 1 to 2 and 8 to 9 kcal per kilogram of fat-free mass per day, respectively, after weight gain. These changes in energy expenditure were not related to the degree of adiposity or the sex of the subjects. CONCLUSIONS: Maintenance of a reduced or elevated body weight is associated with compensatory changes in energy expenditure, which oppose the maintenance of a body weight that is different from the usual weight. These compensatory changes may account for the poor long-term efficacy of treatments for obesity.", "author" : [ { "dropping-particle" : "", "family" : "Leibel", "given" : "Rudolph L.", "non-dropping-particle" : "", "parse-names" : false, "suffix" : "" }, { "dropping-particle" : "", "family" : "Rosenbaum", "given" : "M", "non-dropping-particle" : "", "parse-names" : false, "suffix" : "" }, { "dropping-particle" : "", "family" : "Hirsch", "given" : "Jules", "non-dropping-particle" : "", "parse-names" : false, "suffix" : "" } ], "container-title" : "The New England journal of medicine", "id" : "ITEM-2", "issue" : "10", "issued" : { "date-parts" : [ [ "1995", "3", "9" ] ] }, "page" : "621-8", "title" : "Changes in energy expenditure resulting from altered body weight.", "type" : "article-journal", "volume" : "332" }, "uris" : [ "http://www.mendeley.com/documents/?uuid=8488746e-581f-4e06-b28c-2cc0eff18bed" ] }, { "id" : "ITEM-3", "itemData" : { "DOI" : "10.1172/JCI112749", "ISSN" : "0021-9738", "PMID" : "3782471", "abstract" : "Daily human energy requirements calculated from separate components of energy expenditure are inaccurate and usually in poor agreement with measured energy intakes. Measurement of energy expenditure over periods of 24 h or longer is needed to determine more accurately rates of daily energy expenditure in humans. We provide a detailed description of a human respiratory chamber and methods used to determine rates of energy expenditure over 24-h periods in 177 subjects. The results show that: fat-free mass (FFM) as estimated by densitometry is the best available determinant of 24-h energy expenditures (24EE) and explains 81% of the variance observed between individuals (24EE [kcal/d] = 597 + 26.5 FFM); 24EE in an individual is very reproducible (coefficient of variation = 2.4%); and even when adjusted for differences in FFM, there is still considerable interperson variability of the daily energy expenditure. A large portion of the variability of 24EE among individuals, independent of differences in body size, was due to variability in the degree of spontaneous physical activity, i.e., \"fidgeting,\" which accounted for 100-800 kcal/d in these subjects.", "author" : [ { "dropping-particle" : "", "family" : "Ravussin", "given" : "Eric", "non-dropping-particle" : "", "parse-names" : false, "suffix" : "" }, { "dropping-particle" : "", "family" : "Lillioja", "given" : "Stephen", "non-dropping-particle" : "", "parse-names" : false, "suffix" : "" }, { "dropping-particle" : "", "family" : "Anderson", "given" : "Thomas E", "non-dropping-particle" : "", "parse-names" : false, "suffix" : "" }, { "dropping-particle" : "", "family" : "Christin", "given" : "Laurent", "non-dropping-particle" : "", "parse-names" : false, "suffix" : "" }, { "dropping-particle" : "", "family" : "Bogardus", "given" : "Clifton", "non-dropping-particle" : "", "parse-names" : false, "suffix" : "" } ], "container-title" : "The Journal of clinical investigation", "id" : "ITEM-3", "issue" : "6", "issued" : { "date-parts" : [ [ "1986", "12" ] ] }, "page" : "1568-78", "title" : "Determinants of 24-hour energy expenditure in man. Methods and results using a respiratory chamber.", "type" : "article-journal", "volume" : "78" }, "uris" : [ "http://www.mendeley.com/documents/?uuid=641dd9c0-1811-4bc3-a10d-96962d61c3b6" ] }, { "id" : "ITEM-4", "itemData" : { "DOI" : "10.1038/ijo.2012.172", "ISSN" : "1476-5497", "PMID" : "23090575", "abstract" : "Objective:To investigate energy expenditure in lean and obese individuals, focusing particularly on physical activity and severely obese individuals.Design:Total daily energy expenditure (TDEE) was assessed using doubly labeled water, resting metabolic rate (RMR) by indirect calorimetry, activity energy expenditure (AEE) by difference and time spent in physical activity by multisensor activity monitors.Subjects:In all, 177 lean, Class I and severely obese individuals (age 31-56 years, body mass index 20-64\u2009kg\u2009m(-2)) were analyzed.Results:All components of energy expenditure were elevated in obese individuals. For example, TDEE was 2404\u00b195\u2009kcal per day in lean and 3244\u00b148\u2009kcal per day in Class III obese individuals. After appropriate adjustment, RMR was similar in all groups. Analysis of AEE by body weight and obesity class indicated a lower AEE in obese individuals. Confirming lower physical activity, obese individuals spent less time engaged in moderate-to-vigorous physical activity (2.7\u00b11.3, 1.8\u00b10.6, 2.0\u00b11.4 and 1.2\u00b11.0\u2009h per day in lean, Class I, Class II and Class III individuals) and more time in sedentary behaviors.Conclusions:There was no indication of metabolic efficiency in even the severely obese, as adjusted RMR was similar across all groups. The higher AEE observed in the obese is consistent with a higher cost of activities due to higher body weight. However, the magnitude of the higher AEE (20-25% higher in obese individuals) is lower than expected (weight approximately 100% higher in Class III individuals). Confirming a lower volume of physical activity in the obese, the total time spent in moderate-to-vigorous physical activity and average daily metabolic equivalent of task level were lower with increasing obesity. These findings demonstrate that high body weight in obese individuals leads to a high TDEE and AEE, which masks the fact that they are less physically active, which can be influenced by duration or intensity of activity, than in lean individuals.", "author" : [ { "dropping-particle" : "", "family" : "Delany", "given" : "J P", "non-dropping-particle" : "", "parse-names" : false, "suffix" : "" }, { "dropping-particle" : "", "family" : "Kelley", "given" : "D E", "non-dropping-particle" : "", "parse-names" : false, "suffix" : "" }, { "dropping-particle" : "", "family" : "Hames", "given" : "K C", "non-dropping-particle" : "", "parse-names" : false, "suffix" : "" }, { "dropping-particle" : "", "family" : "Jakicic", "given" : "J M", "non-dropping-particle" : "", "parse-names" : false, "suffix" : "" }, { "dropping-particle" : "", "family" : "Goodpaster", "given" : "Bret H.", "non-dropping-particle" : "", "parse-names" : false, "suffix" : "" } ], "container-title" : "International journal of obesity (2005)", "id" : "ITEM-4", "issue" : "7", "issued" : { "date-parts" : [ [ "2013", "7" ] ] }, "page" : "1006-11", "publisher" : "Nature Publishing Group", "title" : "High energy expenditure masks low physical activity in obesity.", "type" : "article-journal", "volume" : "37" }, "uris" : [ "http://www.mendeley.com/documents/?uuid=25dc4189-1ae6-4028-9e42-a035fb79ec21" ] } ], "mendeley" : { "formattedCitation" : "[3, 43\u201345]", "plainTextFormattedCitation" : "[3, 43\u201345]", "previouslyFormattedCitation" : "[3, 43\u201345]" }, "properties" : { "noteIndex" : 0 }, "schema" : "https://github.com/citation-style-language/schema/raw/master/csl-citation.json" }</w:instrText>
+      </w:r>
+      <w:r>
+        <w:fldChar w:fldCharType="separate"/>
+      </w:r>
+      <w:r>
+        <w:rPr>
+          <w:noProof/>
+        </w:rPr>
+        <w:t>[3, 43–45]</w:t>
+      </w:r>
+      <w:r>
+        <w:fldChar w:fldCharType="end"/>
+      </w:r>
+      <w:r>
+        <w:t xml:space="preserve">.  Similarly, weight loss results in a rapid reduction in energy expenditure </w:t>
+      </w:r>
+      <w:r>
+        <w:fldChar w:fldCharType="begin" w:fldLock="1"/>
+      </w:r>
+      <w:r>
+        <w:instrText>ADDIN CSL_CITATION { "citationItems" : [ { "id" : "ITEM-1", "itemData" : { "DOI" : "10.1016/0026-0495(84)90130-6", "ISSN" : "00260495", "author" : [ { "dropping-particle" : "", "family" : "Leibel", "given" : "Rudolph L.", "non-dropping-particle" : "", "parse-names" : false, "suffix" : "" }, { "dropping-particle" : "", "family" : "Hirsch", "given" : "Jules", "non-dropping-particle" : "", "parse-names" : false, "suffix" : "" } ], "container-title" : "Metabolism", "id" : "ITEM-1", "issue" : "2", "issued" : { "date-parts" : [ [ "1984", "2" ] ] }, "page" : "164-170", "title" : "Diminished energy requirements in reduced-obese patients", "type" : "article-journal", "volume" : "33" }, "uris" : [ "http://www.mendeley.com/documents/?uuid=f33a96b3-ae1e-4c10-be76-ffc5aedded1f" ] }, { "id" : "ITEM-2", "itemData" : { "DOI" : "10.1056/NEJM199503093321001", "ISSN" : "0028-4793", "PMID" : "7632212", "abstract" : "BACKGROUND: No current treatment for obesity reliably sustains weight loss, perhaps because compensatory metabolic processes resist the maintenance of the altered body weight. We examined the effects of experimental perturbations of body weight on energy expenditure to determine whether they lead to metabolic changes and whether obese subjects and those who have never been obese respond similarly. METHODS: We repeatedly measured 24-hour total energy expenditure, resting and nonresting energy expenditure, and the thermic effect of feeding in 18 obese subjects and 23 subjects who had never been obese. The subjects were studied at their usual body weight and after losing 10 to 20 percent of their body weight by underfeeding or gaining 10 percent by overfeeding. RESULTS: Maintenance of a body weight at a level 10 percent or more below the initial weight was associated with a mean (+/- SD) reduction in total energy expenditure of 6 +/- 3 kcal per kilogram of fat-free mass per day in the subjects who had never been obese (P &lt; 0.001) and 8 +/- 5 kcal per kilogram per day in the obese subjects (P &lt; 0.001). Resting energy expenditure and nonresting energy expenditure each decreased 3 to 4 kcal per kilogram of fat-free mass per day in both groups of subjects. Maintenance of body weight at a level 10 percent above the usual weight was associated with an increase in total energy expenditure of 9 +/- 7 kcal per kilogram of fat-free mass per day in the subjects who had never been obese (P &lt; 0.001) and 8 +/- 4 kcal per kilogram per day in the obese subjects (P &lt; 0.001). The thermic effect of feeding and nonresting energy expenditure increased by approximately 1 to 2 and 8 to 9 kcal per kilogram of fat-free mass per day, respectively, after weight gain. These changes in energy expenditure were not related to the degree of adiposity or the sex of the subjects. CONCLUSIONS: Maintenance of a reduced or elevated body weight is associated with compensatory changes in energy expenditure, which oppose the maintenance of a body weight that is different from the usual weight. These compensatory changes may account for the poor long-term efficacy of treatments for obesity.", "author" : [ { "dropping-particle" : "", "family" : "Leibel", "given" : "Rudolph L.", "non-dropping-particle" : "", "parse-names" : false, "suffix" : "" }, { "dropping-particle" : "", "family" : "Rosenbaum", "given" : "M", "non-dropping-particle" : "", "parse-names" : false, "suffix" : "" }, { "dropping-particle" : "", "family" : "Hirsch", "given" : "Jules", "non-dropping-particle" : "", "parse-names" : false, "suffix" : "" } ], "container-title" : "The New England journal of medicine", "id" : "ITEM-2", "issue" : "10", "issued" : { "date-parts" : [ [ "1995", "3", "9" ] ] }, "page" : "621-8", "title" : "Changes in energy expenditure resulting from altered body weight.", "type" : "article-journal", "volume" : "332" }, "uris" : [ "http://www.mendeley.com/documents/?uuid=8488746e-581f-4e06-b28c-2cc0eff18bed" ] }, { "id" : "ITEM-3", "itemData" : { "DOI" : "10.1001/jama.2012.6607", "ISBN" : "0098-7484", "ISSN" : "1538-3598", "PMID" : "22735432", "abstract" : "CONTEXT: Reduced energy expenditure following weight loss is thought to contribute to weight gain. However, the effect of dietary composition on energy expenditure during weight-loss maintenance has not been studied.\\n\\nOBJECTIVE: To examine the effects of 3 diets differing widely in macronutrient composition and glycemic load on energy expenditure following weight loss.\\n\\nDESIGN, SETTING, AND PARTICIPANTS: A controlled 3-way crossover design involving 21 overweight and obese young adults conducted at Children's Hospital Boston and Brigham and Women's Hospital, Boston, Massachusetts, between June 16, 2006, and June 21, 2010, with recruitment by newspaper advertisements and postings.\\n\\nINTERVENTION: After achieving 10% to 15% weight loss while consuming a run-in diet, participants consumed an isocaloric low-fat diet (60% of energy from carbohydrate, 20% from fat, 20% from protein; high glycemic load), low-glycemic index diet (40% from carbohydrate, 40% from fat, and 20% from protein; moderate glycemic load), and very low-carbohydrate diet (10% from carbohydrate, 60% from fat, and 30% from protein; low glycemic load) in random order, each for 4 weeks.\\n\\nMAIN OUTCOME MEASURES: Primary outcome was resting energy expenditure (REE), with secondary outcomes of total energy expenditure (TEE), hormone levels, and metabolic syndrome components.\\n\\nRESULTS: Compared with the pre-weight-loss baseline, the decrease in REE was greatest with the low-fat diet (mean [95% CI], -205 [-265 to -144] kcal/d), intermediate with the low-glycemic index diet (-166 [-227 to -106] kcal/d), and least with the very low-carbohydrate diet (-138 [-198 to -77] kcal/d; overall P = .03; P for trend by glycemic load = .009). The decrease in TEE showed a similar pattern (mean [95% CI], -423 [-606 to -239] kcal/d; -297 [-479 to -115] kcal/d; and -97 [-281 to 86] kcal/d, respectively; overall P = .003; P for trend by glycemic load &lt; .001). Hormone levels and metabolic syndrome components also varied during weight maintenance by diet (leptin, P &lt; .001; 24-hour urinary cortisol, P = .005; indexes of peripheral [P = .02] and hepatic [P = .03] insulin sensitivity; high-density lipoprotein [HDL] cholesterol, P &lt; .001; non-HDL cholesterol, P &lt; .001; triglycerides, P &lt; .001; plasminogen activator inhibitor 1, P for trend = .04; and C-reactive protein, P for trend = .05), but no consistent favorable pattern emerged.\\n\\nCONCLUSION: Among overweight and obese young adults compared with pre-weight-lo\u2026", "author" : [ { "dropping-particle" : "", "family" : "Ebbeling", "given" : "Cara B", "non-dropping-particle" : "", "parse-names" : false, "suffix" : "" }, { "dropping-particle" : "", "family" : "Swain", "given" : "Janis F", "non-dropping-particle" : "", "parse-names" : false, "suffix" : "" }, { "dropping-particle" : "", "family" : "Feldman", "given" : "Henry a", "non-dropping-particle" : "", "parse-names" : false, "suffix" : "" }, { "dropping-particle" : "", "family" : "Wong", "given" : "William W", "non-dropping-particle" : "", "parse-names" : false, "suffix" : "" }, { "dropping-particle" : "", "family" : "Hachey", "given" : "David L", "non-dropping-particle" : "", "parse-names" : false, "suffix" : "" }, { "dropping-particle" : "", "family" : "Garcia-Lago", "given" : "Erica", "non-dropping-particle" : "", "parse-names" : false, "suffix" : "" }, { "dropping-particle" : "", "family" : "Ludwig", "given" : "David S", "non-dropping-particle" : "", "parse-names" : false, "suffix" : "" } ], "container-title" : "JAMA : the journal of the American Medical Association", "id" : "ITEM-3", "issue" : "24", "issued" : { "date-parts" : [ [ "2012" ] ] }, "page" : "2627-34", "title" : "Effects of dietary composition on energy expenditure during weight-loss maintenance.", "type" : "article-journal", "volume" : "307" }, "uris" : [ "http://www.mendeley.com/documents/?uuid=014c9f0f-319f-44d3-a7a5-0c0cb50e06d5" ] } ], "mendeley" : { "formattedCitation" : "[2, 3, 6]", "plainTextFormattedCitation" : "[2, 3, 6]", "previouslyFormattedCitation" : "[2, 3, 6]" }, "properties" : { "noteIndex" : 0 }, "schema" : "https://github.com/citation-style-language/schema/raw/master/csl-citation.json" }</w:instrText>
+      </w:r>
+      <w:r>
+        <w:fldChar w:fldCharType="separate"/>
+      </w:r>
+      <w:r>
+        <w:rPr>
+          <w:noProof/>
+        </w:rPr>
+        <w:t>[2, 3, 6]</w:t>
+      </w:r>
+      <w:r>
+        <w:fldChar w:fldCharType="end"/>
+      </w:r>
+      <w:r>
+        <w:t>.  This compensation, when combined with increased feelings of hunger after weight loss</w:t>
       </w:r>
       <w:r>
         <w:t xml:space="preserve"> </w:t>
       </w:r>
       <w:r>
-        <w:t xml:space="preserve">We also blotted these lysates for Akt </w:t>
-      </w:r>
-      <w:r>
-        <w:t>activation</w:t>
-      </w:r>
-      <w:r>
-        <w:t xml:space="preserve"> and found that the pAkt/Akt ratio was unchanged</w:t>
-      </w:r>
-      <w:r>
-        <w:t xml:space="preserve"> (Figure 2C</w:t>
-      </w:r>
-      <w:r>
-        <w:t>-D</w:t>
-      </w:r>
-      <w:r>
-        <w:t>)</w:t>
-      </w:r>
-      <w:r>
-        <w:t>.  These data support an Akt-independent role of mTORC1 activation by protein feeding.</w:t>
-      </w:r>
-      <w:r>
-        <w:t xml:space="preserve">   Based on </w:t>
-      </w:r>
-      <w:r>
-        <w:t>reduced adiposity</w:t>
-      </w:r>
-      <w:r>
-        <w:t xml:space="preserve"> and mTORC1-activating effects of high protein diets, we investigated a mouse model of mTORC1 activation, specifically in muscle tissues.</w:t>
+        <w:fldChar w:fldCharType="begin" w:fldLock="1"/>
+      </w:r>
+      <w:r>
+        <w:instrText>ADDIN CSL_CITATION { "citationItems" : [ { "id" : "ITEM-1", "itemData" : { "DOI" : "10.1056/NEJMoa1105816", "ISSN" : "0028-4793", "author" : [ { "dropping-particle" : "", "family" : "Sumithran", "given" : "Priya", "non-dropping-particle" : "", "parse-names" : false, "suffix" : "" }, { "dropping-particle" : "", "family" : "Prendergast", "given" : "Luke A.", "non-dropping-particle" : "", "parse-names" : false, "suffix" : "" }, { "dropping-particle" : "", "family" : "Delbridge", "given" : "Elizabeth", "non-dropping-particle" : "", "parse-names" : false, "suffix" : "" }, { "dropping-particle" : "", "family" : "Purcell", "given" : "Katrina", "non-dropping-particle" : "", "parse-names" : false, "suffix" : "" }, { "dropping-particle" : "", "family" : "Shulkes", "given" : "Arthur", "non-dropping-particle" : "", "parse-names" : false, "suffix" : "" }, { "dropping-particle" : "", "family" : "Kriketos", "given" : "Adamandia", "non-dropping-particle" : "", "parse-names" : false, "suffix" : "" }, { "dropping-particle" : "", "family" : "Proietto", "given" : "Joseph", "non-dropping-particle" : "", "parse-names" : false, "suffix" : "" } ], "container-title" : "New England Journal of Medicine", "id" : "ITEM-1", "issue" : "17", "issued" : { "date-parts" : [ [ "2011", "10", "27" ] ] }, "page" : "1597-1604", "title" : "Long-Term Persistence of Hormonal Adaptations to Weight Loss", "type" : "article-journal", "volume" : "365" }, "uris" : [ "http://www.mendeley.com/documents/?uuid=433b28ac-96c9-4a3b-ad76-6030ac16d906" ] } ], "mendeley" : { "formattedCitation" : "[4]", "plainTextFormattedCitation" : "[4]", "previouslyFormattedCitation" : "[4]" }, "properties" : { "noteIndex" : 0 }, "schema" : "https://github.com/citation-style-language/schema/raw/master/csl-citation.json" }</w:instrText>
+      </w:r>
+      <w:r>
+        <w:fldChar w:fldCharType="separate"/>
+      </w:r>
+      <w:r>
+        <w:rPr>
+          <w:noProof/>
+        </w:rPr>
+        <w:t>[4]</w:t>
+      </w:r>
+      <w:r>
+        <w:fldChar w:fldCharType="end"/>
+      </w:r>
+      <w:r>
+        <w:t xml:space="preserve">, </w:t>
+      </w:r>
+      <w:r>
+        <w:t>contributes to body weight set point maintenance and make successful, long term weight loss very difficult.  Recent studies have shown that low carbohydrate (</w:t>
+      </w:r>
+      <w:r>
+        <w:t>and</w:t>
+      </w:r>
+      <w:r>
+        <w:t xml:space="preserve"> high protein) diets are more successful in maintaining weight reductions </w:t>
+      </w:r>
+      <w:r>
+        <w:fldChar w:fldCharType="begin" w:fldLock="1"/>
+      </w:r>
+      <w:r>
+        <w:instrText>ADDIN CSL_CITATION { "citationItems" : [ { "id" : "ITEM-1", "itemData" : { "DOI" : "10.1056/NEJMoa022207", "ISBN" : "1533-4406 (Electronic)\\r0028-4793 (Linking)", "ISSN" : "0028-4793", "PMID" : "12761365", "abstract" : "BACKGROUND: Despite the popularity of the low-carbohydrate, high-protein, high-fat (Atkins) diet, no randomized, controlled trials have evaluated its efficacy. METHODS: We conducted a one-year, multicenter, controlled trial involving 63 obese men and women who were randomly assigned to either a low-carbohydrate, high-protein, high-fat diet or a low-calorie, high-carbohydrate, low-fat (conventional) diet. Professional contact was minimal to replicate the approach used by most dieters. RESULTS: Subjects on the low-carbohydrate diet had lost more weight than subjects on the conventional diet at 3 months (mean [+/-SD], -6.8+/-5.0 vs. -2.7+/-3.7 percent of body weight; P=0.001) and 6 months (-7.0+/-6.5 vs. -3.2+/-5.6 percent of body weight, P=0.02), but the difference at 12 months was not significant (-4.4+/-6.7 vs. -2.5+/-6.3 percent of body weight, P=0.26). After three months, no significant differences were found between the groups in total or low-density lipoprotein cholesterol concentrations. The increase in high-density lipoprotein cholesterol concentrations and the decrease in triglyceride concentrations were greater among subjects on the low-carbohydrate diet than among those on the conventional diet throughout most of the study. Both diets significantly decreased diastolic blood pressure and the insulin response to an oral glucose load. CONCLUSIONS: The low-carbohydrate diet produced a greater weight loss (absolute difference, approximately 4 percent) than did the conventional diet for the first six months, but the differences were not significant at one year. The low-carbohydrate diet was associated with a greater improvement in some risk factors for coronary heart disease. Adherence was poor and attrition was high in both groups. Longer and larger studies are required to determine the long-term safety and efficacy of low-carbohydrate, high-protein, high-fat diets.", "author" : [ { "dropping-particle" : "", "family" : "Foster", "given" : "Gary D", "non-dropping-particle" : "", "parse-names" : false, "suffix" : "" }, { "dropping-particle" : "", "family" : "Wyatt", "given" : "Holly R", "non-dropping-particle" : "", "parse-names" : false, "suffix" : "" }, { "dropping-particle" : "", "family" : "Hill", "given" : "James O", "non-dropping-particle" : "", "parse-names" : false, "suffix" : "" }, { "dropping-particle" : "", "family" : "McGuckin", "given" : "Brian G", "non-dropping-particle" : "", "parse-names" : false, "suffix" : "" }, { "dropping-particle" : "", "family" : "Brill", "given" : "Carrie", "non-dropping-particle" : "", "parse-names" : false, "suffix" : "" }, { "dropping-particle" : "", "family" : "Mohammed", "given" : "B Selma", "non-dropping-particle" : "", "parse-names" : false, "suffix" : "" }, { "dropping-particle" : "", "family" : "Szapary", "given" : "Philippe O", "non-dropping-particle" : "", "parse-names" : false, "suffix" : "" }, { "dropping-particle" : "", "family" : "Rader", "given" : "Daniel J", "non-dropping-particle" : "", "parse-names" : false, "suffix" : "" }, { "dropping-particle" : "", "family" : "Edman", "given" : "Joel S", "non-dropping-particle" : "", "parse-names" : false, "suffix" : "" }, { "dropping-particle" : "", "family" : "Klein", "given" : "Samuel", "non-dropping-particle" : "", "parse-names" : false, "suffix" : "" } ], "container-title" : "The New England journal of medicine", "id" : "ITEM-1", "issue" : "21", "issued" : { "date-parts" : [ [ "2003" ] ] }, "page" : "2082-2090", "title" : "A randomized trial of a low-carbohydrate diet for obesity.", "type" : "article-journal", "volume" : "348" }, "uris" : [ "http://www.mendeley.com/documents/?uuid=36787ca6-256a-4642-b104-eb3a963ef19f" ] } ], "mendeley" : { "formattedCitation" : "[46]", "plainTextFormattedCitation" : "[46]", "previouslyFormattedCitation" : "[46]" }, "properties" : { "noteIndex" : 0 }, "schema" : "https://github.com/citation-style-language/schema/raw/master/csl-citation.json" }</w:instrText>
+      </w:r>
+      <w:r>
+        <w:fldChar w:fldCharType="separate"/>
+      </w:r>
+      <w:r>
+        <w:rPr>
+          <w:noProof/>
+        </w:rPr>
+        <w:t>[46]</w:t>
+      </w:r>
+      <w:r>
+        <w:fldChar w:fldCharType="end"/>
+      </w:r>
+      <w:r>
+        <w:t xml:space="preserve">, and that </w:t>
+      </w:r>
+      <w:r>
+        <w:t>high protein</w:t>
+      </w:r>
+      <w:r>
+        <w:t xml:space="preserve"> diets also result in smaller reductions in energy expenditure </w:t>
+      </w:r>
+      <w:r>
+        <w:fldChar w:fldCharType="begin" w:fldLock="1"/>
+      </w:r>
+      <w:r>
+        <w:instrText>ADDIN CSL_CITATION { "citationItems" : [ { "id" : "ITEM-1", "itemData" : { "DOI" : "10.1001/jama.2012.6607", "ISBN" : "0098-7484", "ISSN" : "1538-3598", "PMID" : "22735432", "abstract" : "CONTEXT: Reduced energy expenditure following weight loss is thought to contribute to weight gain. However, the effect of dietary composition on energy expenditure during weight-loss maintenance has not been studied.\\n\\nOBJECTIVE: To examine the effects of 3 diets differing widely in macronutrient composition and glycemic load on energy expenditure following weight loss.\\n\\nDESIGN, SETTING, AND PARTICIPANTS: A controlled 3-way crossover design involving 21 overweight and obese young adults conducted at Children's Hospital Boston and Brigham and Women's Hospital, Boston, Massachusetts, between June 16, 2006, and June 21, 2010, with recruitment by newspaper advertisements and postings.\\n\\nINTERVENTION: After achieving 10% to 15% weight loss while consuming a run-in diet, participants consumed an isocaloric low-fat diet (60% of energy from carbohydrate, 20% from fat, 20% from protein; high glycemic load), low-glycemic index diet (40% from carbohydrate, 40% from fat, and 20% from protein; moderate glycemic load), and very low-carbohydrate diet (10% from carbohydrate, 60% from fat, and 30% from protein; low glycemic load) in random order, each for 4 weeks.\\n\\nMAIN OUTCOME MEASURES: Primary outcome was resting energy expenditure (REE), with secondary outcomes of total energy expenditure (TEE), hormone levels, and metabolic syndrome components.\\n\\nRESULTS: Compared with the pre-weight-loss baseline, the decrease in REE was greatest with the low-fat diet (mean [95% CI], -205 [-265 to -144] kcal/d), intermediate with the low-glycemic index diet (-166 [-227 to -106] kcal/d), and least with the very low-carbohydrate diet (-138 [-198 to -77] kcal/d; overall P = .03; P for trend by glycemic load = .009). The decrease in TEE showed a similar pattern (mean [95% CI], -423 [-606 to -239] kcal/d; -297 [-479 to -115] kcal/d; and -97 [-281 to 86] kcal/d, respectively; overall P = .003; P for trend by glycemic load &lt; .001). Hormone levels and metabolic syndrome components also varied during weight maintenance by diet (leptin, P &lt; .001; 24-hour urinary cortisol, P = .005; indexes of peripheral [P = .02] and hepatic [P = .03] insulin sensitivity; high-density lipoprotein [HDL] cholesterol, P &lt; .001; non-HDL cholesterol, P &lt; .001; triglycerides, P &lt; .001; plasminogen activator inhibitor 1, P for trend = .04; and C-reactive protein, P for trend = .05), but no consistent favorable pattern emerged.\\n\\nCONCLUSION: Among overweight and obese young adults compared with pre-weight-lo\u2026", "author" : [ { "dropping-particle" : "", "family" : "Ebbeling", "given" : "Cara B", "non-dropping-particle" : "", "parse-names" : false, "suffix" : "" }, { "dropping-particle" : "", "family" : "Swain", "given" : "Janis F", "non-dropping-particle" : "", "parse-names" : false, "suffix" : "" }, { "dropping-particle" : "", "family" : "Feldman", "given" : "Henry a", "non-dropping-particle" : "", "parse-names" : false, "suffix" : "" }, { "dropping-particle" : "", "family" : "Wong", "given" : "William W", "non-dropping-particle" : "", "parse-names" : false, "suffix" : "" }, { "dropping-particle" : "", "family" : "Hachey", "given" : "David L", "non-dropping-particle" : "", "parse-names" : false, "suffix" : "" }, { "dropping-particle" : "", "family" : "Garcia-Lago", "given" : "Erica", "non-dropping-particle" : "", "parse-names" : false, "suffix" : "" }, { "dropping-particle" : "", "family" : "Ludwig", "given" : "David S", "non-dropping-particle" : "", "parse-names" : false, "suffix" : "" } ], "container-title" : "JAMA : the journal of the American Medical Association", "id" : "ITEM-1", "issue" : "24", "issued" : { "date-parts" : [ [ "2012" ] ] }, "page" : "2627-34", "title" : "Effects of dietary composition on energy expenditure during weight-loss maintenance.", "type" : "article-journal", "volume" : "307" }, "uris" : [ "http://www.mendeley.com/documents/?uuid=014c9f0f-319f-44d3-a7a5-0c0cb50e06d5" ] } ], "mendeley" : { "formattedCitation" : "[6]", "plainTextFormattedCitation" : "[6]", "previouslyFormattedCitation" : "[6]" }, "properties" : { "noteIndex" : 0 }, "schema" : "https://github.com/citation-style-language/schema/raw/master/csl-citation.json" }</w:instrText>
+      </w:r>
+      <w:r>
+        <w:fldChar w:fldCharType="separate"/>
+      </w:r>
+      <w:r>
+        <w:rPr>
+          <w:noProof/>
+        </w:rPr>
+        <w:t>[6]</w:t>
+      </w:r>
+      <w:r>
+        <w:fldChar w:fldCharType="end"/>
+      </w:r>
+      <w:r>
+        <w:t xml:space="preserve">.  </w:t>
+      </w:r>
+      <w:r>
+        <w:t xml:space="preserve">A comparison of low-carbohydrate and low-fat calorie restricted diets (with equal protein intake) showed </w:t>
+      </w:r>
+      <w:r>
+        <w:t>similar</w:t>
+      </w:r>
+      <w:r>
+        <w:t xml:space="preserve"> reductions of energy expenditure, consistent with a key role for protein </w:t>
+      </w:r>
+      <w:r>
+        <w:t xml:space="preserve">in maintaining elevated energy expenditure during weight loss </w:t>
+      </w:r>
+      <w:r>
+        <w:fldChar w:fldCharType="begin" w:fldLock="1"/>
+      </w:r>
+      <w:r>
+        <w:instrText>ADDIN CSL_CITATION { "citationItems" : [ { "id" : "ITEM-1", "itemData" : { "DOI" : "10.1016/j.cmet.2015.07.021", "ISSN" : "15504131", "author" : [ { "dropping-particle" : "", "family" : "Hall", "given" : "Kevin\u00a0D.", "non-dropping-particle" : "", "parse-names" : false, "suffix" : "" }, { "dropping-particle" : "", "family" : "Bemis", "given" : "Thomas", "non-dropping-particle" : "", "parse-names" : false, "suffix" : "" }, { "dropping-particle" : "", "family" : "Brychta", "given" : "Robert", "non-dropping-particle" : "", "parse-names" : false, "suffix" : "" }, { "dropping-particle" : "", "family" : "Chen", "given" : "Kong\u00a0Y.", "non-dropping-particle" : "", "parse-names" : false, "suffix" : "" }, { "dropping-particle" : "", "family" : "Courville", "given" : "Amber", "non-dropping-particle" : "", "parse-names" : false, "suffix" : "" }, { "dropping-particle" : "", "family" : "Crayner", "given" : "Emma\u00a0J.", "non-dropping-particle" : "", "parse-names" : false, "suffix" : "" }, { "dropping-particle" : "", "family" : "Goodwin", "given" : "Stephanie", "non-dropping-particle" : "", "parse-names" : false, "suffix" : "" }, { "dropping-particle" : "", "family" : "Guo", "given" : "Juen", "non-dropping-particle" : "", "parse-names" : false, "suffix" : "" }, { "dropping-particle" : "", "family" : "Howard", "given" : "Lilian", "non-dropping-particle" : "", "parse-names" : false, "suffix" : "" }, { "dropping-particle" : "", "family" : "Knuth", "given" : "Nicolas\u00a0D.", "non-dropping-particle" : "", "parse-names" : false, "suffix" : "" }, { "dropping-particle" : "", "family" : "Miller", "given" : "Bernard\u00a0V.", "non-dropping-particle" : "", "parse-names" : false, "suffix" : "" }, { "dropping-particle" : "", "family" : "Prado", "given" : "Carla\u00a0M.", "non-dropping-particle" : "", "parse-names" : false, "suffix" : "" }, { "dropping-particle" : "", "family" : "Siervo", "given" : "Mario", "non-dropping-particle" : "", "parse-names" : false, "suffix" : "" }, { "dropping-particle" : "", "family" : "Skarulis", "given" : "Monica\u00a0C.", "non-dropping-particle" : "", "parse-names" : false, "suffix" : "" }, { "dropping-particle" : "", "family" : "Walter", "given" : "Mary", "non-dropping-particle" : "", "parse-names" : false, "suffix" : "" }, { "dropping-particle" : "", "family" : "Walter", "given" : "Peter\u00a0J.", "non-dropping-particle" : "", "parse-names" : false, "suffix" : "" }, { "dropping-particle" : "", "family" : "Yannai", "given" : "Laura", "non-dropping-particle" : "", "parse-names" : false, "suffix" : "" } ], "container-title" : "Cell Metabolism", "id" : "ITEM-1", "issue" : "3", "issued" : { "date-parts" : [ [ "2015" ] ] }, "page" : "427-436", "publisher" : "Elsevier Inc.", "title" : "Calorie for Calorie, Dietary Fat Restriction Results in More Body Fat Loss than Carbohydrate Restriction in People with Obesity", "type" : "article-journal", "volume" : "22" }, "uris" : [ "http://www.mendeley.com/documents/?uuid=7cb6a522-2e1e-42a4-953b-c5298750babe" ] } ], "mendeley" : { "formattedCitation" : "[47]", "plainTextFormattedCitation" : "[47]" }, "properties" : { "noteIndex" : 0 }, "schema" : "https://github.com/citation-style-language/schema/raw/master/csl-citation.json" }</w:instrText>
+      </w:r>
+      <w:r>
+        <w:fldChar w:fldCharType="separate"/>
+      </w:r>
+      <w:r>
+        <w:rPr>
+          <w:noProof/>
+        </w:rPr>
+        <w:t>[47]</w:t>
+      </w:r>
+      <w:r>
+        <w:fldChar w:fldCharType="end"/>
+      </w:r>
+      <w:r>
+        <w:t xml:space="preserve">.  </w:t>
+      </w:r>
+      <w:r>
+        <w:t xml:space="preserve">Similarly, overfeeding studies have shown that </w:t>
+      </w:r>
+      <w:r>
+        <w:t>over-feeding</w:t>
+      </w:r>
+      <w:r>
+        <w:t xml:space="preserve"> induced increases in </w:t>
+      </w:r>
+      <w:r>
+        <w:t xml:space="preserve">energy expenditure </w:t>
+      </w:r>
+      <w:r>
+        <w:t>are even more pronounced</w:t>
+      </w:r>
+      <w:r>
+        <w:t xml:space="preserve"> when the diets are high in protein </w:t>
+      </w:r>
+      <w:r>
+        <w:fldChar w:fldCharType="begin" w:fldLock="1"/>
+      </w:r>
+      <w:r>
+        <w:instrText>ADDIN CSL_CITATION { "citationItems" : [ { "id" : "ITEM-1", "itemData" : { "DOI" : "10.1001/jama.2011.1918", "ISSN" : "1538-3598", "PMID" : "22215165", "abstract" : "CONTEXT: The role of diet composition in response to overeating and energy dissipation in humans is unclear. OBJECTIVE: To evaluate the effects of overconsumption of low, normal, and high protein diets on weight gain, energy expenditure, and body composition. DESIGN, SETTING, AND PARTICIPANTS: A single-blind, randomized controlled trial of 25 US healthy, weight-stable male and female volunteers, aged 18 to 35 years with a body mass index between 19 and 30. The first participant was admitted to the inpatient metabolic unit in June 2005 and the last in October 2007. INTERVENTION: After consuming a weight-stabilizing diet for 13 to 25 days, participants were randomized to diets containing 5% of energy from protein (low protein), 15% (normal protein), or 25% (high protein), which they were overfed during the last 8 weeks of their 10- to 12-week stay in the inpatient metabolic unit. Compared with energy intake during the weight stabilization period, the protein diets provided approximately 40% more energy intake, which corresponds to 954 kcal/d (95% CI, 884-1022 kcal/d). MAIN OUTCOME MEASURES: Body composition was measured by dual-energy x-ray absorptiometry biweekly, resting energy expenditure was measured weekly by ventilated hood, and total energy expenditure by doubly labeled water prior to the overeating and weight stabilization periods and at weeks 7 to 8. RESULTS: Overeating produced significantly less weight gain in the low protein diet group (3.16 kg; 95% CI, 1.88-4.44 kg) compared with the normal protein diet group (6.05 kg; 95% CI, 4.84-7.26 kg) or the high protein diet group (6.51 kg; 95% CI, 5.23-7.79 kg) (P = .002). Body fat increased similarly in all 3 protein diet groups and represented 50% to more than 90% of the excess stored calories. Resting energy expenditure, total energy expenditure, and body protein did not increase during overfeeding with the low protein diet. In contrast, resting energy expenditure (normal protein diet: 160 kcal/d [95% CI, 102-218 kcal/d]; high protein diet: 227 kcal/d [95% CI, 165-289 kcal/d]) and body protein (lean body mass) (normal protein diet: 2.87 kg [95% CI, 2.11-3.62 kg]; high protein diet: 3.18 kg [95% CI, 2.37-3.98 kg]) increased significantly with the normal and high protein diets. CONCLUSIONS: Among persons living in a controlled setting, calories alone account for the increase in fat; protein affected energy expenditure and storage of lean body mass, but not body fat storage. TRIAL REGISTRATION: clinic\u2026", "author" : [ { "dropping-particle" : "", "family" : "Bray", "given" : "George A", "non-dropping-particle" : "", "parse-names" : false, "suffix" : "" }, { "dropping-particle" : "", "family" : "Smith", "given" : "Steven R", "non-dropping-particle" : "", "parse-names" : false, "suffix" : "" }, { "dropping-particle" : "", "family" : "Jonge", "given" : "Lilian", "non-dropping-particle" : "de", "parse-names" : false, "suffix" : "" }, { "dropping-particle" : "", "family" : "Xie", "given" : "Hui", "non-dropping-particle" : "", "parse-names" : false, "suffix" : "" }, { "dropping-particle" : "", "family" : "Rood", "given" : "Jennifer", "non-dropping-particle" : "", "parse-names" : false, "suffix" : "" }, { "dropping-particle" : "", "family" : "Martin", "given" : "Corby K", "non-dropping-particle" : "", "parse-names" : false, "suffix" : "" }, { "dropping-particle" : "", "family" : "Most", "given" : "Marlene", "non-dropping-particle" : "", "parse-names" : false, "suffix" : "" }, { "dropping-particle" : "", "family" : "Brock", "given" : "Courtney", "non-dropping-particle" : "", "parse-names" : false, "suffix" : "" }, { "dropping-particle" : "", "family" : "Mancuso", "given" : "Susan", "non-dropping-particle" : "", "parse-names" : false, "suffix" : "" }, { "dropping-particle" : "", "family" : "Redman", "given" : "Leanne M", "non-dropping-particle" : "", "parse-names" : false, "suffix" : "" } ], "container-title" : "JAMA : the journal of the American Medical Association", "id" : "ITEM-1", "issue" : "1", "issued" : { "date-parts" : [ [ "2012", "1", "4" ] ] }, "page" : "47-55", "publisher" : "Am Med Assoc", "title" : "Effect of dietary protein content on weight gain, energy expenditure, and body composition during overeating: a randomized controlled trial.", "type" : "article-journal", "volume" : "307" }, "uris" : [ "http://www.mendeley.com/documents/?uuid=4241f66f-dad6-4153-9bb2-976b923b7358" ] }, { "id" : "ITEM-2", "itemData" : { "DOI" : "10.3945/ajcn.114.091769", "ISSN" : "0002-9165", "author" : [ { "dropping-particle" : "", "family" : "Bray", "given" : "George A", "non-dropping-particle" : "", "parse-names" : false, "suffix" : "" }, { "dropping-particle" : "", "family" : "Redman", "given" : "L. M.", "non-dropping-particle" : "", "parse-names" : false, "suffix" : "" }, { "dropping-particle" : "", "family" : "Jonge", "given" : "L.", "non-dropping-particle" : "de", "parse-names" : false, "suffix" : "" }, { "dropping-particle" : "", "family" : "Covington", "given" : "Jeffrey", "non-dropping-particle" : "", "parse-names" : false, "suffix" : "" }, { "dropping-particle" : "", "family" : "Rood", "given" : "Jennifer", "non-dropping-particle" : "", "parse-names" : false, "suffix" : "" }, { "dropping-particle" : "", "family" : "Brock", "given" : "Courtney", "non-dropping-particle" : "", "parse-names" : false, "suffix" : "" }, { "dropping-particle" : "", "family" : "Mancuso", "given" : "Susan", "non-dropping-particle" : "", "parse-names" : false, "suffix" : "" }, { "dropping-particle" : "", "family" : "Martin", "given" : "Corby K", "non-dropping-particle" : "", "parse-names" : false, "suffix" : "" }, { "dropping-particle" : "", "family" : "Smith", "given" : "Steven R", "non-dropping-particle" : "", "parse-names" : false, "suffix" : "" } ], "container-title" : "American Journal of Clinical Nutrition", "id" : "ITEM-2", "issue" : "3", "issued" : { "date-parts" : [ [ "2015", "3", "1" ] ] }, "page" : "496-505", "title" : "Effect of protein overfeeding on energy expenditure measured in a metabolic chamber", "type" : "article-journal", "volume" : "101" }, "uris" : [ "http://www.mendeley.com/documents/?uuid=153d239f-cea8-4b24-b4aa-bedd6a933e82" ] } ], "mendeley" : { "formattedCitation" : "[5, 48]", "plainTextFormattedCitation" : "[5, 48]", "previouslyFormattedCitation" : "[5, 47]" }, "properties" : { "noteIndex" : 0 }, "schema" : "https://github.com/citation-style-language/schema/raw/master/csl-citation.json" }</w:instrText>
+      </w:r>
+      <w:r>
+        <w:fldChar w:fldCharType="separate"/>
+      </w:r>
+      <w:r>
+        <w:rPr>
+          <w:noProof/>
+        </w:rPr>
+        <w:t>[5, 48]</w:t>
+      </w:r>
+      <w:r>
+        <w:fldChar w:fldCharType="end"/>
+      </w:r>
+      <w:r>
+        <w:t>.</w:t>
+      </w:r>
+    </w:p>
+    <w:p/>
+    <w:p>
+      <w:r>
+        <w:t xml:space="preserve">Our identification of </w:t>
+      </w:r>
+      <w:r>
+        <w:t xml:space="preserve">skeletal muscle </w:t>
+      </w:r>
+      <w:r>
+        <w:t>mTORC1 as b</w:t>
+      </w:r>
+      <w:r>
+        <w:t xml:space="preserve">oth a target of high protein diets, </w:t>
+      </w:r>
+      <w:r>
+        <w:t>and</w:t>
+      </w:r>
+      <w:r>
+        <w:t xml:space="preserve"> as an anti-obesegenic provides a potential mechanism by which over-feeding can cause increases in energy expenditure.  </w:t>
+      </w:r>
+      <w:r>
+        <w:t xml:space="preserve">Our findings are consistent with the hypothesis that nutrient excess generally, and high protein feeding specifically may function via mTORC1-dependent changes in muscle oxidation, but do not preclude the role of other tissues and molecular targets that may underlie the increases in energy expenditure </w:t>
+      </w:r>
+      <w:r>
+        <w:t>that accompany high protein diets</w:t>
+      </w:r>
+      <w:r>
+        <w:t xml:space="preserve">.  </w:t>
+      </w:r>
+      <w:r>
+        <w:t xml:space="preserve">While the direct mechanisms by which mTORC1 increases energy expenditure have not yet been identified, our data are congruent with previous reports showing that activation of mTORC1 in muscle results in </w:t>
+      </w:r>
+      <w:r>
+        <w:t xml:space="preserve">elevated mitochondrial biogenesis in fibroblasts </w:t>
+      </w:r>
+      <w:r>
+        <w:fldChar w:fldCharType="begin" w:fldLock="1"/>
+      </w:r>
+      <w:r>
+        <w:instrText>ADDIN CSL_CITATION { "citationItems" : [ { "id" : "ITEM-1", "itemData" : { "DOI" : "10.1016/j.cmet.2013.10.001", "ISBN" : "1932-7420 (Electronic)\\r1550-4131 (Linking)", "ISSN" : "15504131", "PMID" : "24206664", "abstract" : "mRNA translation is thought to be the most energy-consuming process in the cell. Translation and energy metabolism are dysregulated in a variety of diseases including cancer, diabetes, and heart disease. However, the mechanisms that coordinate translation and energy metabolism in mammals remain largely unknown. The mechanistic/mammalian target of rapamycin complex 1 (mTORC1) stimulates mRNA translation and other anabolic processes. We demonstrate that mTORC1 controls mitochondrial activity and biogenesis by selectively promoting translation of nucleus-encoded mitochondria-related mRNAs via inhibition of the eukaryotic translation initiation factor 4E (eIF4E)-binding proteins (4E-BPs). Stimulating the translation of nucleus-encoded mitochondria-related mRNAs engenders an increase in ATP production capacity, a required energy source for translation. These findings establish a feed-forward loop that links mRNA translation to oxidative phosphorylation, thereby providing a key mechanism linking aberrant mTOR signaling to conditions of abnormal cellular energy metabolism such as neoplasia and insulin resistance. \u00a9 2013 Elsevier Inc.", "author" : [ { "dropping-particle" : "", "family" : "Morita", "given" : "Masahiro", "non-dropping-particle" : "", "parse-names" : false, "suffix" : "" }, { "dropping-particle" : "", "family" : "Gravel", "given" : "Simon Pierre", "non-dropping-particle" : "", "parse-names" : false, "suffix" : "" }, { "dropping-particle" : "", "family" : "Ch\u00e9nard", "given" : "Val\u00e9rie", "non-dropping-particle" : "", "parse-names" : false, "suffix" : "" }, { "dropping-particle" : "", "family" : "Sikstr\u00f6m", "given" : "Kristina", "non-dropping-particle" : "", "parse-names" : false, "suffix" : "" }, { "dropping-particle" : "", "family" : "Zheng", "given" : "Liang", "non-dropping-particle" : "", "parse-names" : false, "suffix" : "" }, { "dropping-particle" : "", "family" : "Alain", "given" : "Tommy", "non-dropping-particle" : "", "parse-names" : false, "suffix" : "" }, { "dropping-particle" : "", "family" : "Gandin", "given" : "Valentina", "non-dropping-particle" : "", "parse-names" : false, "suffix" : "" }, { "dropping-particle" : "", "family" : "Avizonis", "given" : "Daina", "non-dropping-particle" : "", "parse-names" : false, "suffix" : "" }, { "dropping-particle" : "", "family" : "Arguello", "given" : "Meztli", "non-dropping-particle" : "", "parse-names" : false, "suffix" : "" }, { "dropping-particle" : "", "family" : "Zakaria", "given" : "Chadi", "non-dropping-particle" : "", "parse-names" : false, "suffix" : "" }, { "dropping-particle" : "", "family" : "McLaughlan", "given" : "Shannon", "non-dropping-particle" : "", "parse-names" : false, "suffix" : "" }, { "dropping-particle" : "", "family" : "Nouet", "given" : "Yann", "non-dropping-particle" : "", "parse-names" : false, "suffix" : "" }, { "dropping-particle" : "", "family" : "Pause", "given" : "Arnim", "non-dropping-particle" : "", "parse-names" : false, "suffix" : "" }, { "dropping-particle" : "", "family" : "Pollak", "given" : "Michael", "non-dropping-particle" : "", "parse-names" : false, "suffix" : "" }, { "dropping-particle" : "", "family" : "Gottlieb", "given" : "Eyal", "non-dropping-particle" : "", "parse-names" : false, "suffix" : "" }, { "dropping-particle" : "", "family" : "Larsson", "given" : "Ola", "non-dropping-particle" : "", "parse-names" : false, "suffix" : "" }, { "dropping-particle" : "", "family" : "St-Pierre", "given" : "Julie", "non-dropping-particle" : "", "parse-names" : false, "suffix" : "" }, { "dropping-particle" : "", "family" : "Topisirovic", "given" : "Ivan", "non-dropping-particle" : "", "parse-names" : false, "suffix" : "" }, { "dropping-particle" : "", "family" : "Sonenberg", "given" : "Nahum", "non-dropping-particle" : "", "parse-names" : false, "suffix" : "" } ], "container-title" : "Cell Metabolism", "id" : "ITEM-1", "issue" : "5", "issued" : { "date-parts" : [ [ "2013" ] ] }, "page" : "698-711", "title" : "MTORC1 controls mitochondrial activity and biogenesis through 4E-BP-dependent translational regulation", "type" : "article-journal", "volume" : "18" }, "uris" : [ "http://www.mendeley.com/documents/?uuid=24d6642f-690f-4082-bad5-3b4f9fe7fa1f" ] } ], "mendeley" : { "formattedCitation" : "[49]", "plainTextFormattedCitation" : "[49]", "previouslyFormattedCitation" : "[48]" }, "properties" : { "noteIndex" : 0 }, "schema" : "https://github.com/citation-style-language/schema/raw/master/csl-citation.json" }</w:instrText>
+      </w:r>
+      <w:r>
+        <w:fldChar w:fldCharType="separate"/>
+      </w:r>
+      <w:r>
+        <w:rPr>
+          <w:noProof/>
+        </w:rPr>
+        <w:t>[49]</w:t>
+      </w:r>
+      <w:r>
+        <w:fldChar w:fldCharType="end"/>
+      </w:r>
+      <w:r>
+        <w:t xml:space="preserve"> and an increase in</w:t>
+      </w:r>
+      <w:r>
+        <w:t xml:space="preserve"> oxidative </w:t>
+      </w:r>
+      <w:r>
+        <w:t xml:space="preserve">muscle </w:t>
+      </w:r>
+      <w:r>
+        <w:t>fiber</w:t>
+      </w:r>
+      <w:r>
+        <w:t>s</w:t>
       </w:r>
       <w:r>
         <w:t xml:space="preserve"> </w:t>
       </w:r>
-    </w:p>
-    <w:p>
-      <w:pPr>
-        <w:pStyle w:val="Heading2"/>
-      </w:pPr>
-      <w:r>
-        <w:t xml:space="preserve">Muscle </w:t>
+      <w:r>
+        <w:fldChar w:fldCharType="begin" w:fldLock="1"/>
+      </w:r>
+      <w:r>
+        <w:instrText>ADDIN CSL_CITATION { "citationItems" : [ { "id" : "ITEM-1", "itemData" : { "DOI" : "10.1186/2044-5040-3-6", "ISSN" : "2044-5040", "PMID" : "23497627", "abstract" : "BACKGROUND: Skeletal muscle mass is determined by the balance between protein synthesis and degradation. Mammalian target of rapamycin complex 1 (mTORC1) is a master regulator of protein translation and has been implicated in the control of muscle mass. Inactivation of mTORC1 by skeletal muscle-specific deletion of its obligatory component raptor results in smaller muscles and a lethal dystrophy. Moreover, raptor-deficient muscles are less oxidative through changes in the expression PGC-1\u03b1, a critical determinant of mitochondrial biogenesis. These results suggest that activation of mTORC1 might be beneficial to skeletal muscle by providing resistance to muscle atrophy and increasing oxidative function. Here, we tested this hypothesis by deletion of the mTORC1 inhibitor tuberous sclerosis complex (TSC) in muscle fibers. METHOD: Skeletal muscles of mice with an acute or a permanent deletion of raptor or TSC1 were examined using histological, biochemical and molecular biological methods. Response of the muscles to changes in mechanical load and nerve input was investigated by ablation of synergistic muscles or by denervation . RESULTS: Genetic deletion or knockdown of raptor, causing inactivation of mTORC1, was sufficient to prevent muscle growth and enhance muscle atrophy. Conversely, short-term activation of mTORC1 by knockdown of TSC induced muscle fiber hypertrophy and atrophy-resistance upon denervation, in both fast tibialis anterior (TA) and slow soleus muscles. Surprisingly, however, sustained activation of mTORC1 by genetic deletion of Tsc1 caused muscle atrophy in all but soleus muscles. In contrast, oxidative capacity was increased in all muscles examined. Consistently, TSC1-deficient soleus muscle was atrophy-resistant whereas TA underwent normal atrophy upon denervation. Moreover, upon overloading, plantaris muscle did not display enhanced hypertrophy compared to controls. Biochemical analysis indicated that the atrophy response of muscles was based on the suppressed phosphorylation of PKB/Akt via feedback inhibition by mTORC1 and subsequent increased expression of the E3 ubiquitin ligases MuRF1 and atrogin-1/MAFbx. In contrast, expression of both E3 ligases was not increased in soleus muscle suggesting the presence of compensatory mechanisms in this muscle. CONCLUSIONS: Our study shows that the mTORC1- and the PKB/Akt-FoxO pathways are tightly interconnected and differentially regulated depending on the muscle type. These results indicate tha\u2026", "author" : [ { "dropping-particle" : "", "family" : "Bentzinger", "given" : "C Florian", "non-dropping-particle" : "", "parse-names" : false, "suffix" : "" }, { "dropping-particle" : "", "family" : "Lin", "given" : "Shuo", "non-dropping-particle" : "", "parse-names" : false, "suffix" : "" }, { "dropping-particle" : "", "family" : "Romanino", "given" : "Klaas", "non-dropping-particle" : "", "parse-names" : false, "suffix" : "" }, { "dropping-particle" : "", "family" : "Castets", "given" : "Perrine", "non-dropping-particle" : "", "parse-names" : false, "suffix" : "" }, { "dropping-particle" : "", "family" : "Guridi", "given" : "Maitea", "non-dropping-particle" : "", "parse-names" : false, "suffix" : "" }, { "dropping-particle" : "", "family" : "Summermatter", "given" : "Serge", "non-dropping-particle" : "", "parse-names" : false, "suffix" : "" }, { "dropping-particle" : "", "family" : "Handschin", "given" : "Christoph", "non-dropping-particle" : "", "parse-names" : false, "suffix" : "" }, { "dropping-particle" : "", "family" : "Tintignac", "given" : "Lionel A.", "non-dropping-particle" : "", "parse-names" : false, "suffix" : "" }, { "dropping-particle" : "", "family" : "Hall", "given" : "Michael N.", "non-dropping-particle" : "", "parse-names" : false, "suffix" : "" }, { "dropping-particle" : "", "family" : "R\u00fcegg", "given" : "Markus A.", "non-dropping-particle" : "", "parse-names" : false, "suffix" : "" } ], "container-title" : "Skeletal muscle", "id" : "ITEM-1", "issue" : "1", "issued" : { "date-parts" : [ [ "2013", "1" ] ] }, "page" : "6", "title" : "Differential response of skeletal muscles to mTORC1 signaling during atrophy and hypertrophy.", "type" : "article-journal", "volume" : "3" }, "uris" : [ "http://www.mendeley.com/documents/?uuid=75a9c1c2-8af4-478f-8ff6-5e14826d4927" ] } ], "mendeley" : { "formattedCitation" : "[20]", "plainTextFormattedCitation" : "[20]", "previouslyFormattedCitation" : "[20]" }, "properties" : { "noteIndex" : 0 }, "schema" : "https://github.com/citation-style-language/schema/raw/master/csl-citation.json" }</w:instrText>
+      </w:r>
+      <w:r>
+        <w:fldChar w:fldCharType="separate"/>
+      </w:r>
+      <w:r>
+        <w:rPr>
+          <w:noProof/>
+        </w:rPr>
+        <w:t>[20]</w:t>
+      </w:r>
+      <w:r>
+        <w:fldChar w:fldCharType="end"/>
+      </w:r>
+      <w:r>
+        <w:t xml:space="preserve">.  Furthermore, our observation of elevations in the fatty acid transporters CD36 and FABP3 are consistent with anti-obesegenic effects of muscle specific </w:t>
       </w:r>
       <w:r>
         <w:rPr>
           <w:i/>
         </w:rPr>
-        <w:t>Tsc1</w:t>
-      </w:r>
-      <w:r>
-        <w:t xml:space="preserve"> Deletion </w:t>
-      </w:r>
-      <w:r>
-        <w:t>Elevates</w:t>
-      </w:r>
-      <w:r>
-        <w:t xml:space="preserve"> Fasting Glycogen and </w:t>
-      </w:r>
-      <w:r>
-        <w:t>Trig</w:t>
-      </w:r>
-      <w:r>
-        <w:t>l</w:t>
-      </w:r>
-      <w:r>
-        <w:t>yceride</w:t>
-      </w:r>
-      <w:r>
-        <w:t xml:space="preserve"> Levels</w:t>
-      </w:r>
-    </w:p>
-    <w:p>
-      <w:r>
-        <w:t xml:space="preserve">To test whether activation of mTORC1 in muscle caused the reduced fat mass observed in the high protein diet fed animals, we generated muscle specific </w:t>
-      </w:r>
-      <w:r>
-        <w:rPr>
-          <w:i/>
-        </w:rPr>
-        <w:t xml:space="preserve">Tsc1 </w:t>
-      </w:r>
-      <w:r>
-        <w:t xml:space="preserve">knockout mice using a floxed </w:t>
-      </w:r>
-      <w:r>
-        <w:rPr>
-          <w:i/>
-        </w:rPr>
-        <w:t>Tsc1</w:t>
-      </w:r>
-      <w:r>
-        <w:t xml:space="preserve"> allele </w:t>
+        <w:t>Cd36</w:t>
+      </w:r>
+      <w:r>
+        <w:t xml:space="preserve"> overexpression </w:t>
       </w:r>
       <w:r>
         <w:fldChar w:fldCharType="begin" w:fldLock="1"/>
       </w:r>
       <w:r>
-        <w:instrText>ADDIN CSL_CITATION { "citationItems" : [ { "id" : "ITEM-1", "itemData" : { "ISSN" : "0964-6906", "PMID" : "11875047", "abstract" : "Tuberous sclerosis (TSC) is a autosomal dominant genetic disorder caused by mutations in either TSC1 or TSC2, and characterized by benign hamartoma growth. We developed a murine model of Tsc1 disease by gene targeting. Tsc1 null embryos die at mid-gestation from a failure of liver development. Tsc1 heterozygotes develop kidney cystadenomas and liver hemangiomas at high frequency, but the incidence of kidney tumors is somewhat lower than in Tsc2 heterozygote mice. Liver hemangiomas were more common, more severe and caused higher mortality in female than in male Tsc1 heterozygotes. Tsc1 null embryo fibroblast lines have persistent phosphorylation of the p70S6K (S6K) and its substrate S6, that is sensitive to treatment with rapamycin, indicating constitutive activation of the mTOR-S6K pathway due to loss of the Tsc1 protein, hamartin. Hyperphosphorylation of S6 is also seen in kidney tumors in the heterozygote mice, suggesting that inhibition of this pathway may have benefit in control of TSC hamartomas.", "author" : [ { "dropping-particle" : "", "family" : "Kwiatkowski", "given" : "David J.", "non-dropping-particle" : "", "parse-names" : false, "suffix" : "" }, { "dropping-particle" : "", "family" : "Zhang", "given" : "Hongbing", "non-dropping-particle" : "", "parse-names" : false, "suffix" : "" }, { "dropping-particle" : "", "family" : "Bandura", "given" : "Jennifer L", "non-dropping-particle" : "", "parse-names" : false, "suffix" : "" }, { "dropping-particle" : "", "family" : "Heiberger", "given" : "Kristina M", "non-dropping-particle" : "", "parse-names" : false, "suffix" : "" }, { "dropping-particle" : "", "family" : "Glogauer", "given" : "Michael", "non-dropping-particle" : "", "parse-names" : false, "suffix" : "" }, { "dropping-particle" : "", "family" : "el-Hashemite", "given" : "Nisreen", "non-dropping-particle" : "", "parse-names" : false, "suffix" : "" }, { "dropping-particle" : "", "family" : "Onda", "given" : "Hiroaki", "non-dropping-particle" : "", "parse-names" : false, "suffix" : "" } ], "container-title" : "Human molecular genetics", "id" : "ITEM-1", "issue" : "5", "issued" : { "date-parts" : [ [ "2002", "3", "1" ] ] }, "page" : "525-34", "title" : "A mouse model of TSC1 reveals sex-dependent lethality from liver hemangiomas, and up-regulation of p70S6 kinase activity in Tsc1 null cells.", "type" : "article-journal", "volume" : "11" }, "uris" : [ "http://www.mendeley.com/documents/?uuid=97288937-3732-4db9-b166-026482655ed6" ] } ], "mendeley" : { "formattedCitation" : "[35]", "plainTextFormattedCitation" : "[35]", "previouslyFormattedCitation" : "[35]" }, "properties" : { "noteIndex" : 0 }, "schema" : "https://github.com/citation-style-language/schema/raw/master/csl-citation.json" }</w:instrText>
+        <w:instrText>ADDIN CSL_CITATION { "citationItems" : [ { "id" : "ITEM-1", "itemData" : { "DOI" : "10.1074/jbc.274.38.26761", "ISBN" : "0021-9258 (Print)\\r0021-9258 (Linking)", "ISSN" : "0021-9258", "PMID" : "10480880", "abstract" : "Increasing evidence has implicated the membrane protein CD36 (FAT) in binding and transport of long chain fatty acids (FA). To determine the physiological role of CD36, we examined effects of its overexpression in muscle, a tissue that depends on FA for its energy needs and is responsible for clearing a major fraction of circulating FA. Mice with CD36 overexpression in muscle were generated using the promoter of the muscle creatine kinase gene (MCK). Transgenic (MCK-CD36) mice had a slightly lower body weight than control litter mates. This reflected a leaner body mass with less overall adipose tissue, as evidenced by magnetic resonance spectroscopy. Soleus muscles from transgenic animals exhibited a greatly enhanced ability to oxidize fatty acids in response to stimulation/contraction. This increased oxidative ability was not associated with significant alterations in histological appearance of muscle fibers. Transgenic mice had lower blood levels of triglycerides and fatty acids and a reduced triglyceride content of very low density lipoproteins. Blood cholesterol levels were slightly lower, but no significant decrease in the cholesterol content of major lipoprotein fractions was measured. Blood glucose was significantly increased, while insulin levels were similar in the fed state and higher in the fasted state. However, glucose tolerance curves, determined at 20 weeks of age, were similar in control and transgenic mice. In summary, the study documented, in vivo, the role of CD36 to facilitate cellular FA uptake. It also illustrated importance of the uptake process in muscle to overall FA metabolism and glucose utilization.", "author" : [ { "dropping-particle" : "", "family" : "Ibrahimi", "given" : "Azeddine", "non-dropping-particle" : "", "parse-names" : false, "suffix" : "" }, { "dropping-particle" : "", "family" : "Bonen", "given" : "Arend", "non-dropping-particle" : "", "parse-names" : false, "suffix" : "" }, { "dropping-particle" : "", "family" : "Blinn", "given" : "W. Dennis", "non-dropping-particle" : "", "parse-names" : false, "suffix" : "" }, { "dropping-particle" : "", "family" : "Hajri", "given" : "Tahar", "non-dropping-particle" : "", "parse-names" : false, "suffix" : "" }, { "dropping-particle" : "", "family" : "Li", "given" : "Xin", "non-dropping-particle" : "", "parse-names" : false, "suffix" : "" }, { "dropping-particle" : "", "family" : "Zhong", "given" : "Kai", "non-dropping-particle" : "", "parse-names" : false, "suffix" : "" }, { "dropping-particle" : "", "family" : "Cameron", "given" : "Roger", "non-dropping-particle" : "", "parse-names" : false, "suffix" : "" }, { "dropping-particle" : "", "family" : "Abumrad", "given" : "Nada A.", "non-dropping-particle" : "", "parse-names" : false, "suffix" : "" } ], "container-title" : "Journal of Biological Chemistry", "id" : "ITEM-1", "issue" : "38", "issued" : { "date-parts" : [ [ "1999", "9", "17" ] ] }, "page" : "26761-26766", "title" : "Muscle-specific Overexpression of FAT/CD36 Enhances Fatty Acid Oxidation by Contracting Muscle, Reduces Plasma Triglycerides and Fatty Acids, and Increases Plasma Glucose and Insulin", "type" : "article-journal", "volume" : "274" }, "uris" : [ "http://www.mendeley.com/documents/?uuid=f9848ce1-69ce-4c5b-b48e-e0d20f79055a" ] } ], "mendeley" : { "formattedCitation" : "[50]", "plainTextFormattedCitation" : "[50]", "previouslyFormattedCitation" : "[49]" }, "properties" : { "noteIndex" : 0 }, "schema" : "https://github.com/citation-style-language/schema/raw/master/csl-citation.json" }</w:instrText>
       </w:r>
       <w:r>
         <w:fldChar w:fldCharType="separate"/>
@@ -1850,1062 +2847,112 @@
         <w:rPr>
           <w:noProof/>
         </w:rPr>
-        <w:t>[35]</w:t>
+        <w:t>[50]</w:t>
       </w:r>
       <w:r>
         <w:fldChar w:fldCharType="end"/>
       </w:r>
       <w:r>
-        <w:t xml:space="preserve"> and the </w:t>
-      </w:r>
-      <w:r>
-        <w:rPr>
-          <w:i/>
-        </w:rPr>
-        <w:t>Ckmm-Cre</w:t>
-      </w:r>
-      <w:r>
-        <w:t xml:space="preserve"> transgene (muscle creatine</w:t>
-      </w:r>
-      <w:r>
-        <w:t xml:space="preserve"> kinase; </w:t>
-      </w:r>
-      <w:r>
-        <w:t xml:space="preserve">expressed in both cardiac and skeletal muscle </w:t>
-      </w:r>
-      <w:r>
-        <w:fldChar w:fldCharType="begin" w:fldLock="1"/>
-      </w:r>
-      <w:r>
-        <w:instrText>ADDIN CSL_CITATION { "citationItems" : [ { "id" : "ITEM-1", "itemData" : { "DOI" : "10.1016/S1097-2765(00)80155-0", "ISSN" : "10972765", "author" : [ { "dropping-particle" : "", "family" : "Br\u00fcning", "given" : "Jens C", "non-dropping-particle" : "", "parse-names" : false, "suffix" : "" }, { "dropping-particle" : "", "family" : "Michael", "given" : "M.Dodson", "non-dropping-particle" : "", "parse-names" : false, "suffix" : "" }, { "dropping-particle" : "", "family" : "Winnay", "given" : "Jonathon N", "non-dropping-particle" : "", "parse-names" : false, "suffix" : "" }, { "dropping-particle" : "", "family" : "Hayashi", "given" : "Tatsuya", "non-dropping-particle" : "", "parse-names" : false, "suffix" : "" }, { "dropping-particle" : "", "family" : "H\u00f6rsch", "given" : "Dieter", "non-dropping-particle" : "", "parse-names" : false, "suffix" : "" }, { "dropping-particle" : "", "family" : "Accili", "given" : "Domenico", "non-dropping-particle" : "", "parse-names" : false, "suffix" : "" }, { "dropping-particle" : "", "family" : "Goodyear", "given" : "Laurie J", "non-dropping-particle" : "", "parse-names" : false, "suffix" : "" }, { "dropping-particle" : "", "family" : "Kahn", "given" : "C Ronald", "non-dropping-particle" : "", "parse-names" : false, "suffix" : "" } ], "container-title" : "Molecular Cell", "id" : "ITEM-1", "issue" : "5", "issued" : { "date-parts" : [ [ "1998", "11" ] ] }, "page" : "559-569", "title" : "A Muscle-Specific Insulin Receptor Knockout Exhibits Features of the Metabolic Syndrome of NIDDM without Altering Glucose Tolerance", "type" : "article-journal", "volume" : "2" }, "uris" : [ "http://www.mendeley.com/documents/?uuid=d1ec72b2-106d-4e9a-9ddb-1df6697109ba" ] } ], "mendeley" : { "formattedCitation" : "[36]", "plainTextFormattedCitation" : "[36]", "previouslyFormattedCitation" : "[36]" }, "properties" : { "noteIndex" : 0 }, "schema" : "https://github.com/citation-style-language/schema/raw/master/csl-citation.json" }</w:instrText>
-      </w:r>
-      <w:r>
-        <w:fldChar w:fldCharType="separate"/>
-      </w:r>
-      <w:r>
-        <w:rPr>
-          <w:noProof/>
-        </w:rPr>
-        <w:t>[36]</w:t>
-      </w:r>
-      <w:r>
-        <w:fldChar w:fldCharType="end"/>
-      </w:r>
-      <w:r>
-        <w:t xml:space="preserve">). </w:t>
-      </w:r>
-      <w:r>
-        <w:t xml:space="preserve">This </w:t>
-      </w:r>
-      <w:r>
-        <w:t>driver</w:t>
-      </w:r>
-      <w:r>
-        <w:t xml:space="preserve"> differs from the </w:t>
-      </w:r>
-      <w:r>
-        <w:rPr>
-          <w:i/>
-        </w:rPr>
-        <w:t xml:space="preserve">HSA-Cre </w:t>
-      </w:r>
-      <w:r>
-        <w:t xml:space="preserve">driven </w:t>
-      </w:r>
-      <w:r>
-        <w:rPr>
-          <w:i/>
-        </w:rPr>
-        <w:t>Tsc1</w:t>
-      </w:r>
-      <w:r>
-        <w:t xml:space="preserve"> knockout models previously described </w:t>
-      </w:r>
-      <w:r>
-        <w:fldChar w:fldCharType="begin" w:fldLock="1"/>
-      </w:r>
-      <w:r>
-        <w:instrText>ADDIN CSL_CITATION { "citationItems" : [ { "id" : "ITEM-1", "itemData" : { "DOI" : "10.1186/2044-5040-3-6", "ISSN" : "2044-5040", "PMID" : "23497627", "abstract" : "BACKGROUND: Skeletal muscle mass is determined by the balance between protein synthesis and degradation. Mammalian target of rapamycin complex 1 (mTORC1) is a master regulator of protein translation and has been implicated in the control of muscle mass. Inactivation of mTORC1 by skeletal muscle-specific deletion of its obligatory component raptor results in smaller muscles and a lethal dystrophy. Moreover, raptor-deficient muscles are less oxidative through changes in the expression PGC-1\u03b1, a critical determinant of mitochondrial biogenesis. These results suggest that activation of mTORC1 might be beneficial to skeletal muscle by providing resistance to muscle atrophy and increasing oxidative function. Here, we tested this hypothesis by deletion of the mTORC1 inhibitor tuberous sclerosis complex (TSC) in muscle fibers. METHOD: Skeletal muscles of mice with an acute or a permanent deletion of raptor or TSC1 were examined using histological, biochemical and molecular biological methods. Response of the muscles to changes in mechanical load and nerve input was investigated by ablation of synergistic muscles or by denervation . RESULTS: Genetic deletion or knockdown of raptor, causing inactivation of mTORC1, was sufficient to prevent muscle growth and enhance muscle atrophy. Conversely, short-term activation of mTORC1 by knockdown of TSC induced muscle fiber hypertrophy and atrophy-resistance upon denervation, in both fast tibialis anterior (TA) and slow soleus muscles. Surprisingly, however, sustained activation of mTORC1 by genetic deletion of Tsc1 caused muscle atrophy in all but soleus muscles. In contrast, oxidative capacity was increased in all muscles examined. Consistently, TSC1-deficient soleus muscle was atrophy-resistant whereas TA underwent normal atrophy upon denervation. Moreover, upon overloading, plantaris muscle did not display enhanced hypertrophy compared to controls. Biochemical analysis indicated that the atrophy response of muscles was based on the suppressed phosphorylation of PKB/Akt via feedback inhibition by mTORC1 and subsequent increased expression of the E3 ubiquitin ligases MuRF1 and atrogin-1/MAFbx. In contrast, expression of both E3 ligases was not increased in soleus muscle suggesting the presence of compensatory mechanisms in this muscle. CONCLUSIONS: Our study shows that the mTORC1- and the PKB/Akt-FoxO pathways are tightly interconnected and differentially regulated depending on the muscle type. These results indicate tha\u2026", "author" : [ { "dropping-particle" : "", "family" : "Bentzinger", "given" : "C Florian", "non-dropping-particle" : "", "parse-names" : false, "suffix" : "" }, { "dropping-particle" : "", "family" : "Lin", "given" : "Shuo", "non-dropping-particle" : "", "parse-names" : false, "suffix" : "" }, { "dropping-particle" : "", "family" : "Romanino", "given" : "Klaas", "non-dropping-particle" : "", "parse-names" : false, "suffix" : "" }, { "dropping-particle" : "", "family" : "Castets", "given" : "Perrine", "non-dropping-particle" : "", "parse-names" : false, "suffix" : "" }, { "dropping-particle" : "", "family" : "Guridi", "given" : "Maitea", "non-dropping-particle" : "", "parse-names" : false, "suffix" : "" }, { "dropping-particle" : "", "family" : "Summermatter", "given" : "Serge", "non-dropping-particle" : "", "parse-names" : false, "suffix" : "" }, { "dropping-particle" : "", "family" : "Handschin", "given" : "Christoph", "non-dropping-particle" : "", "parse-names" : false, "suffix" : "" }, { "dropping-particle" : "", "family" : "Tintignac", "given" : "Lionel A.", "non-dropping-particle" : "", "parse-names" : false, "suffix" : "" }, { "dropping-particle" : "", "family" : "Hall", "given" : "Michael N.", "non-dropping-particle" : "", "parse-names" : false, "suffix" : "" }, { "dropping-particle" : "", "family" : "R\u00fcegg", "given" : "Markus A.", "non-dropping-particle" : "", "parse-names" : false, "suffix" : "" } ], "container-title" : "Skeletal muscle", "id" : "ITEM-1", "issue" : "1", "issued" : { "date-parts" : [ [ "2013", "1" ] ] }, "page" : "6", "title" : "Differential response of skeletal muscles to mTORC1 signaling during atrophy and hypertrophy.", "type" : "article-journal", "volume" : "3" }, "uris" : [ "http://www.mendeley.com/documents/?uuid=75a9c1c2-8af4-478f-8ff6-5e14826d4927" ] }, { "id" : "ITEM-2", "itemData" : { "DOI" : "10.1016/j.cmet.2013.03.015", "ISSN" : "15504131", "PMID" : "23602450", "abstract" : "Autophagy is a catabolic process that ensures homeostatic cell clearance and is deregulated in a growing number of myopathological conditions. Although FoxO3 was shown to promote the expression of autophagy-related genes in skeletal muscle, the mechanisms triggering autophagy are unclear. We show that TSC1-deficient mice (TSCmKO), characterized by sustained activation of mTORC1, develop a late-onset myopathy related to impaired autophagy. In young TSCmKO mice, constitutive and starvation-induced autophagy is blocked at the induction steps via mTORC1-mediated inhibition of Ulk1, despite FoxO3 activation. Rapamycin is sufficient to restore autophagy in TSCmKO mice and improves the muscle phenotype of old mutant mice. Inversely, abrogation of mTORC1 signaling by depletion of raptor induces autophagy regardless of FoxO inhibition. Thus, mTORC1 is the dominant regulator of autophagy induction in skeletal muscle and ensures a tight coordination of metabolic pathways. These findings may open interesting avenues for therapeutic strategies directed toward autophagy-related muscle diseases.", "author" : [ { "dropping-particle" : "", "family" : "Castets", "given" : "Perrine", "non-dropping-particle" : "", "parse-names" : false, "suffix" : "" }, { "dropping-particle" : "", "family" : "Lin", "given" : "Shuo", "non-dropping-particle" : "", "parse-names" : false, "suffix" : "" }, { "dropping-particle" : "", "family" : "Rion", "given" : "Nathalie", "non-dropping-particle" : "", "parse-names" : false, "suffix" : "" }, { "dropping-particle" : "", "family" : "Fulvio", "given" : "Sabrina", "non-dropping-particle" : "Di", "parse-names" : false, "suffix" : "" }, { "dropping-particle" : "", "family" : "Romanino", "given" : "Klaas", "non-dropping-particle" : "", "parse-names" : false, "suffix" : "" }, { "dropping-particle" : "", "family" : "Guridi", "given" : "Maitea", "non-dropping-particle" : "", "parse-names" : false, "suffix" : "" }, { "dropping-particle" : "", "family" : "Frank", "given" : "Stephan", "non-dropping-particle" : "", "parse-names" : false, "suffix" : "" }, { "dropping-particle" : "", "family" : "Tintignac", "given" : "Lionel\u00a0A. a", "non-dropping-particle" : "", "parse-names" : false, "suffix" : "" }, { "dropping-particle" : "", "family" : "Sinnreich", "given" : "Michael", "non-dropping-particle" : "", "parse-names" : false, "suffix" : "" }, { "dropping-particle" : "", "family" : "R\u00fcegg", "given" : "Markus\u00a0A. a", "non-dropping-particle" : "", "parse-names" : false, "suffix" : "" }, { "dropping-particle" : "", "family" : "Di\u00a0Fulvio", "given" : "Sabrina", "non-dropping-particle" : "", "parse-names" : false, "suffix" : "" } ], "container-title" : "Cell metabolism", "id" : "ITEM-2", "issue" : "5", "issued" : { "date-parts" : [ [ "2013", "4", "7" ] ] }, "note" : "From Duplicate 1 ( Sustained Activation of mTORC1 in Skeletal Muscle Inhibits Constitutive and Starvation-Induced Autophagy and Causes a Severe, Late-Onset Myopathy - Castets, Perrine; Lin, Shuo; Rion, Nathalie; Di\u00a0Fulvio, Sabrina; Romanino, Klaas; Guridi, Maitea; Frank, Stephan; Tintignac, Lionel\u00a0A.; Sinnreich, Michael; R\u00fcegg, Markus\u00a0A. )", "page" : "731-44", "title" : "Sustained activation of mTORC1 in skeletal muscle inhibits constitutive and starvation-induced autophagy and causes a severe, late-onset myopathy.", "type" : "article-journal", "volume" : "17" }, "uris" : [ "http://www.mendeley.com/documents/?uuid=2f934ad2-30fc-46c1-9b35-a29aa432cdea" ] } ], "mendeley" : { "formattedCitation" : "[20, 21]", "plainTextFormattedCitation" : "[20, 21]", "previouslyFormattedCitation" : "[20, 21]" }, "properties" : { "noteIndex" : 0 }, "schema" : "https://github.com/citation-style-language/schema/raw/master/csl-citation.json" }</w:instrText>
-      </w:r>
-      <w:r>
-        <w:fldChar w:fldCharType="separate"/>
-      </w:r>
-      <w:r>
-        <w:rPr>
-          <w:noProof/>
-        </w:rPr>
-        <w:t>[20, 21]</w:t>
-      </w:r>
-      <w:r>
-        <w:fldChar w:fldCharType="end"/>
+        <w:t>.  Together these findings support the hypothesis that activation of mTORC1</w:t>
+      </w:r>
+      <w:r>
+        <w:t xml:space="preserve"> or its downstream targets</w:t>
+      </w:r>
+      <w:r>
+        <w:t xml:space="preserve"> in mu</w:t>
+      </w:r>
+      <w:r>
+        <w:t xml:space="preserve">scle tissue may be beneficial </w:t>
+      </w:r>
+      <w:r>
+        <w:t>for weight loss interventions.</w:t>
+      </w:r>
+    </w:p>
+    <w:p/>
+    <w:p>
+      <w:pPr>
+        <w:pStyle w:val="Heading1"/>
+      </w:pPr>
+      <w:r>
+        <w:t>Acknowledgements</w:t>
+      </w:r>
+    </w:p>
+    <w:p>
+      <w:r>
+        <w:t xml:space="preserve">The authors would like to thank Nathan Qi and Melanie Schmitt of the UM Metabolic Phenotyping Core for assistance with </w:t>
+      </w:r>
+      <w:r>
+        <w:t>CLAMS studies</w:t>
       </w:r>
       <w:r>
         <w:t xml:space="preserve">.  </w:t>
       </w:r>
       <w:r>
-        <w:t>As</w:t>
-      </w:r>
-      <w:r>
-        <w:t xml:space="preserve"> shown in Figure 3A, we observed efficient knockout of TSC1 and TSC2 proteins, corresponding to an increase in mTORC1 activity in quadriceps lysates from these animals</w:t>
-      </w:r>
-      <w:r>
-        <w:t xml:space="preserve"> as determined by an increase in S6 phosphorylation (Figure 3B)</w:t>
-      </w:r>
-      <w:r>
-        <w:t>.</w:t>
-      </w:r>
-      <w:r>
-        <w:t xml:space="preserve"> </w:t>
+        <w:t xml:space="preserve">William Taylor, Caitlin Costelle and Felicia Waller at the UTHSC Molecular Resource Center provided </w:t>
+      </w:r>
+      <w:r>
+        <w:t>support t</w:t>
+      </w:r>
+      <w:r>
+        <w:t xml:space="preserve">o the transcriptomic studies.  </w:t>
+      </w:r>
+      <w:r>
+        <w:t xml:space="preserve">We would also like to thank the </w:t>
+      </w:r>
+      <w:r>
+        <w:t xml:space="preserve">other </w:t>
+      </w:r>
+      <w:r>
+        <w:t>members of the Bridges</w:t>
+      </w:r>
+      <w:r>
+        <w:t xml:space="preserve">, </w:t>
+      </w:r>
+      <w:r>
+        <w:t>Han,</w:t>
+      </w:r>
+      <w:r>
+        <w:t xml:space="preserve"> and Saltiel laboratories for helpful discussions regarding this project.  </w:t>
       </w:r>
     </w:p>
     <w:p/>
     <w:p>
-      <w:r>
-        <w:t xml:space="preserve">We next evaluated the cell autonomous changes in muscle tissue associated with </w:t>
-      </w:r>
-      <w:r>
-        <w:rPr>
-          <w:i/>
-        </w:rPr>
-        <w:t>Tsc1</w:t>
-      </w:r>
-      <w:r>
-        <w:t xml:space="preserve"> ablation.  We found that both </w:t>
-      </w:r>
-      <w:commentRangeStart w:id="9"/>
-      <w:r>
-        <w:t xml:space="preserve">triglycerides </w:t>
-      </w:r>
-      <w:commentRangeEnd w:id="9"/>
+      <w:pPr>
+        <w:rPr>
+          <w:iCs/>
+        </w:rPr>
+      </w:pPr>
+      <w:r>
+        <w:t>This work was support</w:t>
+      </w:r>
+      <w:r>
+        <w:t xml:space="preserve">ed by Le Bonheur Grant </w:t>
+      </w:r>
+      <w:r>
+        <w:t xml:space="preserve">650700 (DB), </w:t>
+      </w:r>
+      <w:r>
+        <w:t xml:space="preserve">NIH </w:t>
+      </w:r>
+      <w:r>
+        <w:t xml:space="preserve">Grants </w:t>
+      </w:r>
+      <w:r>
+        <w:t>DK109007</w:t>
+      </w:r>
+      <w:r>
+        <w:t xml:space="preserve"> (DB), </w:t>
+      </w:r>
+      <w:commentRangeStart w:id="11"/>
+      <w:r>
+        <w:t xml:space="preserve">XXXX </w:t>
+      </w:r>
+      <w:commentRangeEnd w:id="11"/>
       <w:r>
         <w:rPr>
           <w:rStyle w:val="CommentReference"/>
         </w:rPr>
-        <w:commentReference w:id="9"/>
-      </w:r>
-      <w:r>
-        <w:t xml:space="preserve">and fasting glycogen levels were substantially elevated in </w:t>
-      </w:r>
-      <w:r>
-        <w:rPr>
-          <w:i/>
-        </w:rPr>
-        <w:t>Tsc1</w:t>
-      </w:r>
-      <w:r>
-        <w:t xml:space="preserve"> knockout muscles</w:t>
-      </w:r>
-      <w:r>
-        <w:t xml:space="preserve"> </w:t>
-      </w:r>
-      <w:r>
-        <w:t xml:space="preserve">from fasted mice </w:t>
-      </w:r>
-      <w:r>
-        <w:t>(Figures 3</w:t>
-      </w:r>
-      <w:r>
-        <w:t>C-D</w:t>
-      </w:r>
-      <w:r>
-        <w:t>)</w:t>
-      </w:r>
-      <w:r>
-        <w:t xml:space="preserve">.  </w:t>
-      </w:r>
-      <w:r>
-        <w:t xml:space="preserve">We repeated these studies in both fed and fasted muscle </w:t>
-      </w:r>
-      <w:r>
-        <w:rPr>
-          <w:i/>
-        </w:rPr>
-        <w:t>Tsc1</w:t>
-      </w:r>
-      <w:r>
-        <w:t xml:space="preserve"> knockout animals and found that this increase is only apparent in the fasted state (Supplementary Figure 2).  </w:t>
-      </w:r>
-      <w:r>
-        <w:t>The increase in fasting glycogen was correlated with increases in both processed SREPB1c</w:t>
-      </w:r>
-      <w:r>
-        <w:t xml:space="preserve"> (42% increase p=0.052)</w:t>
-      </w:r>
-      <w:r>
-        <w:t xml:space="preserve">, </w:t>
-      </w:r>
-      <w:r>
-        <w:t xml:space="preserve">PTG </w:t>
-      </w:r>
-      <w:r>
-        <w:t xml:space="preserve">protein </w:t>
-      </w:r>
-      <w:r>
-        <w:t xml:space="preserve">levels and a decrease in the phosphorylation of GS (51% decrease, p=0.0012; </w:t>
-      </w:r>
-      <w:r>
-        <w:t>Figure 3A</w:t>
-      </w:r>
-      <w:r>
-        <w:t>-B</w:t>
-      </w:r>
-      <w:r>
-        <w:t xml:space="preserve">).  </w:t>
-      </w:r>
-      <w:r>
-        <w:t xml:space="preserve">PTG has previously been shown to anchor protein phosphatase activity to </w:t>
-      </w:r>
-      <w:r>
-        <w:lastRenderedPageBreak/>
-        <w:t>the glycogen pellet</w:t>
-      </w:r>
-      <w:r>
-        <w:t xml:space="preserve"> </w:t>
-      </w:r>
-      <w:r>
-        <w:fldChar w:fldCharType="begin" w:fldLock="1"/>
-      </w:r>
-      <w:r>
-        <w:instrText>ADDIN CSL_CITATION { "citationItems" : [ { "id" : "ITEM-1", "itemData" : { "ISSN" : "0036-8075", "PMID" : "9045612", "abstract" : "Protein dephosphorylation by phosphatase PP1 plays a central role in mediating the effects of insulin on glucose and lipid metabolism. A PP1C-targeting protein expressed in 3T3-L1 adipocytes (called PTG, for protein targeting to glycogen) was cloned and characterized. PTG was expressed predominantly in insulin-sensitive tissues. In addition to binding and localizing PP1C to glycogen, PTG formed complexes with phosphorylase kinase, phosphorylase a, and glycogen synthase, the primary enzymes involved in the hormonal regulation of glycogen metabolism. Overexpression of PTG markedly increased basal and insulin-stimulated glycogen synthesis in Chinese hamster ovary cells overexpressing the insulin receptor, which do not express endogenous PTG. These results suggest that PTG is critical for glycogen metabolism, possibly functioning as a molecular scaffold.", "author" : [ { "dropping-particle" : "", "family" : "Printen", "given" : "J A", "non-dropping-particle" : "", "parse-names" : false, "suffix" : "" }, { "dropping-particle" : "", "family" : "Brady", "given" : "Matthew J", "non-dropping-particle" : "", "parse-names" : false, "suffix" : "" }, { "dropping-particle" : "", "family" : "Saltiel", "given" : "Alan\u00a0R.", "non-dropping-particle" : "", "parse-names" : false, "suffix" : "" } ], "container-title" : "Science", "id" : "ITEM-1", "issue" : "5305", "issued" : { "date-parts" : [ [ "1997", "3", "7" ] ] }, "page" : "1475-8", "title" : "PTG, a protein phosphatase 1-binding protein with a role in glycogen metabolism.", "type" : "article-journal", "volume" : "275" }, "uris" : [ "http://www.mendeley.com/documents/?uuid=18c36964-3674-4398-a0c8-f8457e41bf1a" ] }, { "id" : "ITEM-2", "itemData" : { "DOI" : "10.2337/db13-1531", "ISSN" : "1939-327X", "PMID" : "24722244", "abstract" : "Glycogen and lipids are major storage forms of energy that are tightly regulated by hormones and metabolic signals. We demonstrate that feeding mice a high-fat diet (HFD) increases hepatic glycogen due to increased expression of the glycogenic scaffolding protein PTG/R5. PTG promoter activity was increased and glycogen levels were augmented in mice and cells after activation of the mechanistic target of rapamycin complex 1 (mTORC1) and its downstream target SREBP1. Deletion of the PTG gene in mice prevented HFD-induced hepatic glycogen accumulation. Of note, PTG deletion also blocked hepatic steatosis in HFD-fed mice and reduced the expression of numerous lipogenic genes. Additionally, PTG deletion reduced fasting glucose and insulin levels in obese mice while improving insulin sensitivity, a result of reduced hepatic glucose output. This metabolic crosstalk was due to decreased mTORC1 and SREBP activity in PTG knockout mice or knockdown cells, suggesting a positive feedback loop in which once accumulated, glycogen stimulates the mTORC1/SREBP1 pathway to shift energy storage to lipogenesis. Together, these data reveal a previously unappreciated broad role for glycogen in the control of energy homeostasis.", "author" : [ { "dropping-particle" : "", "family" : "Lu", "given" : "Binbin", "non-dropping-particle" : "", "parse-names" : false, "suffix" : "" }, { "dropping-particle" : "", "family" : "Bridges", "given" : "Dave", "non-dropping-particle" : "", "parse-names" : false, "suffix" : "" }, { "dropping-particle" : "", "family" : "Yang", "given" : "Yemen", "non-dropping-particle" : "", "parse-names" : false, "suffix" : "" }, { "dropping-particle" : "", "family" : "Fisher", "given" : "Kaleigh", "non-dropping-particle" : "", "parse-names" : false, "suffix" : "" }, { "dropping-particle" : "", "family" : "Cheng", "given" : "Alan", "non-dropping-particle" : "", "parse-names" : false, "suffix" : "" }, { "dropping-particle" : "", "family" : "Chang", "given" : "Louise", "non-dropping-particle" : "", "parse-names" : false, "suffix" : "" }, { "dropping-particle" : "", "family" : "Meng", "given" : "Zhuoxian Zhuo-Xian", "non-dropping-particle" : "", "parse-names" : false, "suffix" : "" }, { "dropping-particle" : "", "family" : "Lin", "given" : "Jiandie D.", "non-dropping-particle" : "", "parse-names" : false, "suffix" : "" }, { "dropping-particle" : "", "family" : "Downes", "given" : "Michael", "non-dropping-particle" : "", "parse-names" : false, "suffix" : "" }, { "dropping-particle" : "", "family" : "Yu", "given" : "Ruth T", "non-dropping-particle" : "", "parse-names" : false, "suffix" : "" }, { "dropping-particle" : "", "family" : "Liddle", "given" : "Christopher", "non-dropping-particle" : "", "parse-names" : false, "suffix" : "" }, { "dropping-particle" : "", "family" : "Evans", "given" : "Ronald M.", "non-dropping-particle" : "", "parse-names" : false, "suffix" : "" }, { "dropping-particle" : "", "family" : "Saltiel", "given" : "Alan\u00a0R.", "non-dropping-particle" : "", "parse-names" : false, "suffix" : "" } ], "container-title" : "Diabetes", "id" : "ITEM-2", "issue" : "9", "issued" : { "date-parts" : [ [ "2014", "9", "10" ] ] }, "page" : "2935-48", "title" : "Metabolic crosstalk: molecular links between glycogen and lipid metabolism in obesity.", "type" : "article-journal", "volume" : "63" }, "uris" : [ "http://www.mendeley.com/documents/?uuid=dd589c4b-b51f-43f2-a8cd-84cfbe3581fb" ] } ], "mendeley" : { "formattedCitation" : "[11, 37]", "plainTextFormattedCitation" : "[11, 37]", "previouslyFormattedCitation" : "[11, 37]" }, "properties" : { "noteIndex" : 0 }, "schema" : "https://github.com/citation-style-language/schema/raw/master/csl-citation.json" }</w:instrText>
-      </w:r>
-      <w:r>
-        <w:fldChar w:fldCharType="separate"/>
-      </w:r>
-      <w:r>
-        <w:rPr>
-          <w:noProof/>
-        </w:rPr>
-        <w:t>[11, 37]</w:t>
-      </w:r>
-      <w:r>
-        <w:fldChar w:fldCharType="end"/>
-      </w:r>
-      <w:r>
-        <w:t xml:space="preserve">, and the dramatic increase in </w:t>
-      </w:r>
-      <w:commentRangeStart w:id="10"/>
-      <w:r>
-        <w:t xml:space="preserve">muscle </w:t>
-      </w:r>
-      <w:r>
-        <w:t xml:space="preserve">PTG protein </w:t>
-      </w:r>
-      <w:commentRangeEnd w:id="10"/>
-      <w:r>
-        <w:rPr>
-          <w:rStyle w:val="CommentReference"/>
-        </w:rPr>
-        <w:commentReference w:id="10"/>
-      </w:r>
-      <w:r>
-        <w:t xml:space="preserve">is consistent with reduced GS phosphorylation and higher glycogen </w:t>
-      </w:r>
-      <w:r>
-        <w:t>levels</w:t>
-      </w:r>
-      <w:r>
-        <w:t xml:space="preserve"> in these </w:t>
-      </w:r>
-      <w:r>
-        <w:rPr>
-          <w:i/>
-        </w:rPr>
-        <w:t>Tsc1</w:t>
-      </w:r>
-      <w:r>
-        <w:t xml:space="preserve"> knockout muscles.  </w:t>
-      </w:r>
-      <w:r>
-        <w:t>Mechanistically, this</w:t>
-      </w:r>
-      <w:r>
-        <w:t xml:space="preserve"> is consisten</w:t>
-      </w:r>
-      <w:r>
-        <w:t xml:space="preserve">t with our previous report of </w:t>
-      </w:r>
-      <w:r>
-        <w:t>mTORC1</w:t>
-      </w:r>
-      <w:r>
-        <w:t>-</w:t>
-      </w:r>
-      <w:r>
-        <w:t>dependent</w:t>
-      </w:r>
-      <w:r>
-        <w:t>,</w:t>
-      </w:r>
-      <w:r>
-        <w:t xml:space="preserve"> </w:t>
-      </w:r>
-      <w:r>
-        <w:t xml:space="preserve">SREBP1c </w:t>
-      </w:r>
-      <w:r>
-        <w:t>co-activation of the</w:t>
-      </w:r>
-      <w:r>
-        <w:t xml:space="preserve"> PTG </w:t>
-      </w:r>
-      <w:r>
-        <w:t>promoter</w:t>
-      </w:r>
-      <w:r>
-        <w:t xml:space="preserve"> </w:t>
-      </w:r>
-      <w:r>
-        <w:rPr>
-          <w:i/>
-        </w:rPr>
-        <w:fldChar w:fldCharType="begin" w:fldLock="1"/>
-      </w:r>
-      <w:r>
-        <w:rPr>
-          <w:i/>
-        </w:rPr>
-        <w:instrText>ADDIN CSL_CITATION { "citationItems" : [ { "id" : "ITEM-1", "itemData" : { "DOI" : "10.2337/db13-1531", "ISSN" : "1939-327X", "PMID" : "24722244", "abstract" : "Glycogen and lipids are major storage forms of energy that are tightly regulated by hormones and metabolic signals. We demonstrate that feeding mice a high-fat diet (HFD) increases hepatic glycogen due to increased expression of the glycogenic scaffolding protein PTG/R5. PTG promoter activity was increased and glycogen levels were augmented in mice and cells after activation of the mechanistic target of rapamycin complex 1 (mTORC1) and its downstream target SREBP1. Deletion of the PTG gene in mice prevented HFD-induced hepatic glycogen accumulation. Of note, PTG deletion also blocked hepatic steatosis in HFD-fed mice and reduced the expression of numerous lipogenic genes. Additionally, PTG deletion reduced fasting glucose and insulin levels in obese mice while improving insulin sensitivity, a result of reduced hepatic glucose output. This metabolic crosstalk was due to decreased mTORC1 and SREBP activity in PTG knockout mice or knockdown cells, suggesting a positive feedback loop in which once accumulated, glycogen stimulates the mTORC1/SREBP1 pathway to shift energy storage to lipogenesis. Together, these data reveal a previously unappreciated broad role for glycogen in the control of energy homeostasis.", "author" : [ { "dropping-particle" : "", "family" : "Lu", "given" : "Binbin", "non-dropping-particle" : "", "parse-names" : false, "suffix" : "" }, { "dropping-particle" : "", "family" : "Bridges", "given" : "Dave", "non-dropping-particle" : "", "parse-names" : false, "suffix" : "" }, { "dropping-particle" : "", "family" : "Yang", "given" : "Yemen", "non-dropping-particle" : "", "parse-names" : false, "suffix" : "" }, { "dropping-particle" : "", "family" : "Fisher", "given" : "Kaleigh", "non-dropping-particle" : "", "parse-names" : false, "suffix" : "" }, { "dropping-particle" : "", "family" : "Cheng", "given" : "Alan", "non-dropping-particle" : "", "parse-names" : false, "suffix" : "" }, { "dropping-particle" : "", "family" : "Chang", "given" : "Louise", "non-dropping-particle" : "", "parse-names" : false, "suffix" : "" }, { "dropping-particle" : "", "family" : "Meng", "given" : "Zhuoxian Zhuo-Xian", "non-dropping-particle" : "", "parse-names" : false, "suffix" : "" }, { "dropping-particle" : "", "family" : "Lin", "given" : "Jiandie D.", "non-dropping-particle" : "", "parse-names" : false, "suffix" : "" }, { "dropping-particle" : "", "family" : "Downes", "given" : "Michael", "non-dropping-particle" : "", "parse-names" : false, "suffix" : "" }, { "dropping-particle" : "", "family" : "Yu", "given" : "Ruth T", "non-dropping-particle" : "", "parse-names" : false, "suffix" : "" }, { "dropping-particle" : "", "family" : "Liddle", "given" : "Christopher", "non-dropping-particle" : "", "parse-names" : false, "suffix" : "" }, { "dropping-particle" : "", "family" : "Evans", "given" : "Ronald M.", "non-dropping-particle" : "", "parse-names" : false, "suffix" : "" }, { "dropping-particle" : "", "family" : "Saltiel", "given" : "Alan\u00a0R.", "non-dropping-particle" : "", "parse-names" : false, "suffix" : "" } ], "container-title" : "Diabetes", "id" : "ITEM-1", "issue" : "9", "issued" : { "date-parts" : [ [ "2014", "9", "10" ] ] }, "page" : "2935-48", "title" : "Metabolic crosstalk: molecular links between glycogen and lipid metabolism in obesity.", "type" : "article-journal", "volume" : "63" }, "uris" : [ "http://www.mendeley.com/documents/?uuid=dd589c4b-b51f-43f2-a8cd-84cfbe3581fb" ] } ], "mendeley" : { "formattedCitation" : "[11]", "plainTextFormattedCitation" : "[11]", "previouslyFormattedCitation" : "[11]" }, "properties" : { "noteIndex" : 0 }, "schema" : "https://github.com/citation-style-language/schema/raw/master/csl-citation.json" }</w:instrText>
-      </w:r>
-      <w:r>
-        <w:rPr>
-          <w:i/>
-        </w:rPr>
-        <w:fldChar w:fldCharType="separate"/>
-      </w:r>
-      <w:r>
-        <w:rPr>
-          <w:noProof/>
-        </w:rPr>
-        <w:t>[11]</w:t>
-      </w:r>
-      <w:r>
-        <w:rPr>
-          <w:i/>
-        </w:rPr>
-        <w:fldChar w:fldCharType="end"/>
-      </w:r>
-      <w:r>
-        <w:t xml:space="preserve">.   </w:t>
-      </w:r>
-    </w:p>
-    <w:p>
-      <w:pPr>
-        <w:pStyle w:val="Heading2"/>
-      </w:pPr>
-      <w:r>
-        <w:t xml:space="preserve">Deletion of </w:t>
-      </w:r>
-      <w:r>
-        <w:rPr>
-          <w:i/>
-        </w:rPr>
-        <w:t>Tsc1</w:t>
-      </w:r>
-      <w:r>
-        <w:t xml:space="preserve"> in Muscle Results in Reduced Fat Mass</w:t>
-      </w:r>
-      <w:r>
-        <w:t xml:space="preserve"> and Increased Energy Expenditure</w:t>
-      </w:r>
-    </w:p>
-    <w:p>
-      <w:r>
-        <w:t xml:space="preserve">We followed the body weights and composition of the muscle </w:t>
-      </w:r>
-      <w:r>
-        <w:rPr>
-          <w:i/>
-        </w:rPr>
-        <w:t xml:space="preserve">Tsc1 </w:t>
-      </w:r>
-      <w:r>
-        <w:t xml:space="preserve">knockout animals over the course of </w:t>
-      </w:r>
-      <w:commentRangeStart w:id="11"/>
-      <w:r>
-        <w:t xml:space="preserve">XX </w:t>
-      </w:r>
-      <w:commentRangeEnd w:id="11"/>
-      <w:r>
-        <w:rPr>
-          <w:rStyle w:val="CommentReference"/>
-        </w:rPr>
         <w:commentReference w:id="11"/>
-      </w:r>
-      <w:r>
-        <w:t>months.</w:t>
-      </w:r>
-      <w:r>
-        <w:t xml:space="preserve">  While we did not observe any </w:t>
-      </w:r>
-      <w:r>
-        <w:t>differences</w:t>
-      </w:r>
-      <w:r>
-        <w:t xml:space="preserve"> in lean mass, we did observe a striking lack of fat mass accumulation as these animals grew in size</w:t>
-      </w:r>
-      <w:r>
-        <w:t xml:space="preserve"> on a normal chow diet</w:t>
-      </w:r>
-      <w:r>
-        <w:t xml:space="preserve">, becoming </w:t>
-      </w:r>
-      <w:r>
-        <w:t>more</w:t>
-      </w:r>
-      <w:r>
-        <w:t xml:space="preserve"> apparent as the animals aged</w:t>
-      </w:r>
-      <w:r>
-        <w:t xml:space="preserve"> (Figures 4A-C).</w:t>
-      </w:r>
-      <w:r>
-        <w:t xml:space="preserve">  A previous study using</w:t>
-      </w:r>
-      <w:r>
-        <w:t xml:space="preserve"> </w:t>
-      </w:r>
-      <w:r>
-        <w:rPr>
-          <w:i/>
-        </w:rPr>
-        <w:t>HSA-Cre</w:t>
-      </w:r>
-      <w:r>
-        <w:t xml:space="preserve"> mediated knockout of </w:t>
-      </w:r>
-      <w:r>
-        <w:rPr>
-          <w:i/>
-        </w:rPr>
-        <w:t xml:space="preserve">Tsc1 </w:t>
-      </w:r>
-      <w:r>
-        <w:t xml:space="preserve">also </w:t>
-      </w:r>
-      <w:r>
-        <w:t>observed reductions in fat mass</w:t>
-      </w:r>
-      <w:r>
-        <w:t>, but in their case lean mass was reduced as well</w:t>
-      </w:r>
-      <w:r>
-        <w:t xml:space="preserve"> </w:t>
-      </w:r>
-      <w:r>
-        <w:fldChar w:fldCharType="begin" w:fldLock="1"/>
-      </w:r>
-      <w:r>
-        <w:instrText>ADDIN CSL_CITATION { "citationItems" : [ { "id" : "ITEM-1", "itemData" : { "DOI" : "10.1016/j.cmet.2013.03.015", "ISSN" : "15504131", "PMID" : "23602450", "abstract" : "Autophagy is a catabolic process that ensures homeostatic cell clearance and is deregulated in a growing number of myopathological conditions. Although FoxO3 was shown to promote the expression of autophagy-related genes in skeletal muscle, the mechanisms triggering autophagy are unclear. We show that TSC1-deficient mice (TSCmKO), characterized by sustained activation of mTORC1, develop a late-onset myopathy related to impaired autophagy. In young TSCmKO mice, constitutive and starvation-induced autophagy is blocked at the induction steps via mTORC1-mediated inhibition of Ulk1, despite FoxO3 activation. Rapamycin is sufficient to restore autophagy in TSCmKO mice and improves the muscle phenotype of old mutant mice. Inversely, abrogation of mTORC1 signaling by depletion of raptor induces autophagy regardless of FoxO inhibition. Thus, mTORC1 is the dominant regulator of autophagy induction in skeletal muscle and ensures a tight coordination of metabolic pathways. These findings may open interesting avenues for therapeutic strategies directed toward autophagy-related muscle diseases.", "author" : [ { "dropping-particle" : "", "family" : "Castets", "given" : "Perrine", "non-dropping-particle" : "", "parse-names" : false, "suffix" : "" }, { "dropping-particle" : "", "family" : "Lin", "given" : "Shuo", "non-dropping-particle" : "", "parse-names" : false, "suffix" : "" }, { "dropping-particle" : "", "family" : "Rion", "given" : "Nathalie", "non-dropping-particle" : "", "parse-names" : false, "suffix" : "" }, { "dropping-particle" : "", "family" : "Fulvio", "given" : "Sabrina", "non-dropping-particle" : "Di", "parse-names" : false, "suffix" : "" }, { "dropping-particle" : "", "family" : "Romanino", "given" : "Klaas", "non-dropping-particle" : "", "parse-names" : false, "suffix" : "" }, { "dropping-particle" : "", "family" : "Guridi", "given" : "Maitea", "non-dropping-particle" : "", "parse-names" : false, "suffix" : "" }, { "dropping-particle" : "", "family" : "Frank", "given" : "Stephan", "non-dropping-particle" : "", "parse-names" : false, "suffix" : "" }, { "dropping-particle" : "", "family" : "Tintignac", "given" : "Lionel\u00a0A. a", "non-dropping-particle" : "", "parse-names" : false, "suffix" : "" }, { "dropping-particle" : "", "family" : "Sinnreich", "given" : "Michael", "non-dropping-particle" : "", "parse-names" : false, "suffix" : "" }, { "dropping-particle" : "", "family" : "R\u00fcegg", "given" : "Markus\u00a0A. a", "non-dropping-particle" : "", "parse-names" : false, "suffix" : "" }, { "dropping-particle" : "", "family" : "Di\u00a0Fulvio", "given" : "Sabrina", "non-dropping-particle" : "", "parse-names" : false, "suffix" : "" } ], "container-title" : "Cell metabolism", "id" : "ITEM-1", "issue" : "5", "issued" : { "date-parts" : [ [ "2013", "4", "7" ] ] }, "note" : "From Duplicate 1 ( Sustained Activation of mTORC1 in Skeletal Muscle Inhibits Constitutive and Starvation-Induced Autophagy and Causes a Severe, Late-Onset Myopathy - Castets, Perrine; Lin, Shuo; Rion, Nathalie; Di\u00a0Fulvio, Sabrina; Romanino, Klaas; Guridi, Maitea; Frank, Stephan; Tintignac, Lionel\u00a0A.; Sinnreich, Michael; R\u00fcegg, Markus\u00a0A. )", "page" : "731-44", "title" : "Sustained activation of mTORC1 in skeletal muscle inhibits constitutive and starvation-induced autophagy and causes a severe, late-onset myopathy.", "type" : "article-journal", "volume" : "17" }, "uris" : [ "http://www.mendeley.com/documents/?uuid=2f934ad2-30fc-46c1-9b35-a29aa432cdea" ] } ], "mendeley" : { "formattedCitation" : "[21]", "plainTextFormattedCitation" : "[21]", "previouslyFormattedCitation" : "[21]" }, "properties" : { "noteIndex" : 0 }, "schema" : "https://github.com/citation-style-language/schema/raw/master/csl-citation.json" }</w:instrText>
-      </w:r>
-      <w:r>
-        <w:fldChar w:fldCharType="separate"/>
-      </w:r>
-      <w:r>
-        <w:rPr>
-          <w:noProof/>
-        </w:rPr>
-        <w:t>[21]</w:t>
-      </w:r>
-      <w:r>
-        <w:fldChar w:fldCharType="end"/>
-      </w:r>
-      <w:r>
-        <w:t>.</w:t>
-      </w:r>
-      <w:r>
-        <w:t xml:space="preserve">  </w:t>
-      </w:r>
-      <w:r>
-        <w:t>To determine any adipose depot-specific changes, we</w:t>
-      </w:r>
-      <w:r>
-        <w:t xml:space="preserve"> measured the weights of fat pads from wild-type and </w:t>
-      </w:r>
-      <w:r>
-        <w:rPr>
-          <w:i/>
-        </w:rPr>
-        <w:t>Tsc1</w:t>
-      </w:r>
-      <w:r>
-        <w:t xml:space="preserve"> knockout mice, and found that both subcutaneous and epdidymal fat pads were reduced in size</w:t>
-      </w:r>
-      <w:r>
-        <w:t xml:space="preserve"> (Figures 4D-E)</w:t>
-      </w:r>
-      <w:r>
-        <w:t>.</w:t>
-      </w:r>
-    </w:p>
-    <w:p/>
-    <w:p>
-      <w:r>
-        <w:t xml:space="preserve">To identify the cause of these reductions, we performed calorimetry studies on these mice, prior to differences in adiposity (90 days of age).   </w:t>
-      </w:r>
-    </w:p>
-    <w:p>
-      <w:pPr>
-        <w:pStyle w:val="Heading2"/>
-      </w:pPr>
-      <w:r>
-        <w:t>Activation of mTORC1 in Muscle Does Not Result in Insulin Resistance</w:t>
-      </w:r>
-    </w:p>
-    <w:p/>
-    <w:p>
-      <w:pPr>
-        <w:pStyle w:val="Heading2"/>
-      </w:pPr>
-      <w:r>
-        <w:t xml:space="preserve">Ablation of Muscle Tsc1 Results in Increased Expression of </w:t>
-      </w:r>
-      <w:r>
-        <w:t xml:space="preserve">Oxidative Fiber Type and </w:t>
-      </w:r>
-      <w:r>
-        <w:t>Fatty Acid Uptake Genes</w:t>
-      </w:r>
-    </w:p>
-    <w:p>
-      <w:pPr>
-        <w:pStyle w:val="Heading2"/>
-      </w:pPr>
-    </w:p>
-    <w:p>
-      <w:pPr>
-        <w:pStyle w:val="Heading1"/>
-      </w:pPr>
-      <w:r>
-        <w:t>Discussion</w:t>
-      </w:r>
-    </w:p>
-    <w:p/>
-    <w:p>
-      <w:r>
-        <w:t xml:space="preserve">We report here that activation of mTORC1 in muscle tissue results in </w:t>
-      </w:r>
-      <w:r>
-        <w:t xml:space="preserve">the </w:t>
-      </w:r>
-      <w:r>
-        <w:t xml:space="preserve">accumulation of glycogen and triglycerides, </w:t>
-      </w:r>
-      <w:r>
-        <w:t xml:space="preserve">with a shift towards </w:t>
-      </w:r>
-      <w:r>
-        <w:t xml:space="preserve">more oxidative muscle fiber types.  This, coupled with no detectable decrease in </w:t>
-      </w:r>
-      <w:r>
-        <w:rPr>
-          <w:i/>
-        </w:rPr>
-        <w:t>in vivo</w:t>
-      </w:r>
-      <w:r>
-        <w:t xml:space="preserve"> insulin sensitivity is </w:t>
-      </w:r>
-      <w:r>
-        <w:t>reminiscent</w:t>
-      </w:r>
-      <w:r>
-        <w:t xml:space="preserve"> of the “athlete’s paradox”, in which muscles of endurance trained athletes are </w:t>
-      </w:r>
-      <w:r>
-        <w:t xml:space="preserve">insulin normosensitive, in spite of increased nutrient deposition </w:t>
-      </w:r>
-      <w:r>
-        <w:fldChar w:fldCharType="begin" w:fldLock="1"/>
-      </w:r>
-      <w:r>
-        <w:instrText>ADDIN CSL_CITATION { "citationItems" : [ { "id" : "ITEM-1", "itemData" : { "DOI" : "10.1210/jc.86.12.5755", "ISBN" : "0021-972X (Print)", "ISSN" : "0021972X", "PMID" : "11739435", "abstract" : "We examined the hypothesis that an excess accumulation of intramuscular lipid (IMCL) is associated with insulin resistance and that this may be mediated by the oxidative capacity of muscle. Nine sedentary lean (L) and 11 obese (O) subjects, 8 obese subjects with type 2 diabetes mellitus (D), and 9 lean, exercise-trained (T) subjects volunteered for this study. Insulin sensitivity (M) determined during a hyperinsulinemic (40 mU x m(-2)min(-1)) euglycemic clamp was greater (P &lt; 0.01) in L and T, compared with O and D (9.45 +/- 0.59 and 10.26 +/- 0.78 vs. 5.51 +/- 0.61 and 1.15 +/- 0.83 mg x min(-1)kg fat free mass(-1), respectively). IMCL in percutaneous vastus lateralis biopsy specimens by quantitative image analysis of Oil Red O staining was approximately 2-fold higher in D than in L (3.04 +/- 0.39 vs. 1.40 +/- 0.28% area as lipid; P &lt; 0.01). IMCL was also higher in T (2.36 +/- 0.37), compared with L (P &lt; 0.01). The oxidative capacity of muscle determined with succinate dehydrogenase staining of muscle fibers was higher in T, compared with L, O, and D (50.0 +/- 4.4, 36.1 +/- 4.4, 29.7 +/- 3.8, and 33.4 +/- 4.7 optical density units, respectively; P &lt; 0.01). IMCL was negatively associated with M (r = -0.57, P &lt; 0.05) when endurance-trained subjects were excluded from the analysis, and this association was independent of body mass index. However, the relationship between IMCL and M was not significant when trained individuals were included. There was a positive association between the oxidative capacity and M among nondiabetics (r = 0.37, P &lt; 0.05). In summary, skeletal muscle of trained endurance athletes is markedly insulin sensitive and has a high oxidative capacity, despite having an elevated lipid content. In conclusion, the capacity for lipid oxidation may be an important mediator of the association between excess muscle lipid accumulation and insulin resistance.", "author" : [ { "dropping-particle" : "", "family" : "Goodpaster", "given" : "Bret H.", "non-dropping-particle" : "", "parse-names" : false, "suffix" : "" }, { "dropping-particle" : "", "family" : "He", "given" : "J.", "non-dropping-particle" : "", "parse-names" : false, "suffix" : "" }, { "dropping-particle" : "", "family" : "Watkins", "given" : "S.", "non-dropping-particle" : "", "parse-names" : false, "suffix" : "" }, { "dropping-particle" : "", "family" : "Kelley", "given" : "D. E.", "non-dropping-particle" : "", "parse-names" : false, "suffix" : "" } ], "container-title" : "Journal of Clinical Endocrinology and Metabolism", "id" : "ITEM-1", "issue" : "12", "issued" : { "date-parts" : [ [ "2001" ] ] }, "page" : "5755-5761", "title" : "Skeletal muscle lipid content and insulin resistance: Evidence for a paradox in endurance-trained athletes", "type" : "article-journal", "volume" : "86" }, "uris" : [ "http://www.mendeley.com/documents/?uuid=b1980167-93ed-4e05-b012-9a008a5bf202" ] }, { "id" : "ITEM-2", "itemData" : { "DOI" : "10.2337/db10-1221", "ISBN" : "1939-327X (Electronic)\\n0012-1797 (Linking)", "ISSN" : "00121797", "PMID" : "21873552", "abstract" : "OBJECTIVE: Chronic exercise and obesity both increase intramyocellular triglycerides (IMTGs) despite having opposing effects on insulin sensitivity. We hypothesized that chronically exercise-trained muscle would be characterized by lower skeletal muscle diacylglycerols (DAGs) and ceramides despite higher IMTGs and would account for its higher insulin sensitivity. We also hypothesized that the expression of key skeletal muscle proteins involved in lipid droplet hydrolysis, DAG formation, and fatty-acid partitioning and oxidation would be associated with the lipotoxic phenotype.\\n\\nRESEARCH DESIGN AND METHODS: A total of 14 normal-weight, endurance-trained athletes (NWA group) and 7 normal-weight sedentary (NWS group) and 21 obese sedentary (OBS group) volunteers were studied. Insulin sensitivity was assessed by glucose clamps. IMTGs, DAGs, ceramides, and protein expression were measured in muscle biopsies.\\n\\nRESULTS: DAG content in the NWA group was approximately twofold higher than in the OBS group and ~50% higher than in the NWS group, corresponding to higher insulin sensitivity. While certain DAG moieties clearly were associated with better insulin sensitivity, other species were not. Ceramide content was higher in insulin-resistant obese muscle. The expression of OXPAT/perilipin-5, adipose triglyceride lipase, and stearoyl-CoA desaturase protein was higher in the NWA group, corresponding to a higher mitochondrial content, proportion of type 1 myocytes, IMTGs, DAGs, and insulin sensitivity.\\n\\nCONCLUSIONS: Total myocellular DAGs were markedly higher in highly trained athletes, corresponding with higher insulin sensitivity, and suggest a more complex role for DAGs in insulin action. Our data also provide additional evidence in humans linking ceramides to insulin resistance. Finally, this study provides novel evidence supporting a role for specific skeletal muscle proteins involved in intramyocellular lipids, mitochondrial oxidative capacity, and insulin resistance.", "author" : [ { "dropping-particle" : "", "family" : "Amati", "given" : "Francesca", "non-dropping-particle" : "", "parse-names" : false, "suffix" : "" }, { "dropping-particle" : "", "family" : "Dub\u00e9", "given" : "John J.", "non-dropping-particle" : "", "parse-names" : false, "suffix" : "" }, { "dropping-particle" : "", "family" : "Alvarez-Carnero", "given" : "Elvis", "non-dropping-particle" : "", "parse-names" : false, "suffix" : "" }, { "dropping-particle" : "", "family" : "Edreira", "given" : "Martin M.", "non-dropping-particle" : "", "parse-names" : false, "suffix" : "" }, { "dropping-particle" : "", "family" : "Chomentowski", "given" : "Peter", "non-dropping-particle" : "", "parse-names" : false, "suffix" : "" }, { "dropping-particle" : "", "family" : "Coen", "given" : "Paul M.", "non-dropping-particle" : "", "parse-names" : false, "suffix" : "" }, { "dropping-particle" : "", "family" : "Switzer", "given" : "Galen E.", "non-dropping-particle" : "", "parse-names" : false, "suffix" : "" }, { "dropping-particle" : "", "family" : "Bickel", "given" : "Perry E.", "non-dropping-particle" : "", "parse-names" : false, "suffix" : "" }, { "dropping-particle" : "", "family" : "Stefanovic-Racic", "given" : "Maja", "non-dropping-particle" : "", "parse-names" : false, "suffix" : "" }, { "dropping-particle" : "", "family" : "Toledo", "given" : "Frederico G S", "non-dropping-particle" : "", "parse-names" : false, "suffix" : "" }, { "dropping-particle" : "", "family" : "Goodpaster", "given" : "Bret H.", "non-dropping-particle" : "", "parse-names" : false, "suffix" : "" } ], "container-title" : "Diabetes", "id" : "ITEM-2", "issue" : "10", "issued" : { "date-parts" : [ [ "2011" ] ] }, "page" : "2588-2597", "title" : "Skeletal muscle triglycerides, diacylglycerols, and ceramides in insulin resistance: Another paradox in endurance-trained athletes?", "type" : "article-journal", "volume" : "60" }, "uris" : [ "http://www.mendeley.com/documents/?uuid=6dce7865-c7f1-41b9-aed7-2645a196f0ac" ] } ], "mendeley" : { "formattedCitation" : "[38, 39]", "plainTextFormattedCitation" : "[38, 39]", "previouslyFormattedCitation" : "[38, 39]" }, "properties" : { "noteIndex" : 0 }, "schema" : "https://github.com/citation-style-language/schema/raw/master/csl-citation.json" }</w:instrText>
-      </w:r>
-      <w:r>
-        <w:fldChar w:fldCharType="separate"/>
-      </w:r>
-      <w:r>
-        <w:rPr>
-          <w:noProof/>
-        </w:rPr>
-        <w:t>[38, 39]</w:t>
-      </w:r>
-      <w:r>
-        <w:fldChar w:fldCharType="end"/>
-      </w:r>
-      <w:r>
-        <w:t>.</w:t>
-      </w:r>
-      <w:r>
-        <w:t xml:space="preserve">  These findings are concordant with a role of mTORC1 in this process, as </w:t>
-      </w:r>
-      <w:r>
-        <w:t xml:space="preserve">this kinase is also activated during resistance exercise and muscle growth </w:t>
-      </w:r>
-      <w:r>
-        <w:fldChar w:fldCharType="begin" w:fldLock="1"/>
-      </w:r>
-      <w:r>
-        <w:instrText>ADDIN CSL_CITATION { "citationItems" : [ { "id" : "ITEM-1", "itemData" : { "DOI" : "10.1152/japplphysiol.00941.2010", "ISSN" : "1522-1601", "PMID" : "21071597", "abstract" : "For over 10 years, we have known that the activation of the mammalian target of rapamycin complex 1 (mTORC1) has correlated with the increase in skeletal muscle size and strength that occurs following resistance exercise. Initial cell culture and rodent models of muscle growth demonstrated that the activation of mTORC1 is common to hypertrophy induced by growth factors and increased loading. The further observation that high loads increased the local production of growth factors led to the paradigm that resistance exercise stimulates the autocrine production of factors that act on membrane receptors to activate mTORC1, and this results in skeletal muscle hypertrophy. Over the last few years, there has been a paradigm shift. From both human and rodent studies, it has become clear that the phenotypic and molecular responses to resistance exercise occur in a growth factor-independent manner. Although the mechanism of load-induced mTORC1 activation remains to be determined, it is clear that it does not require classical growth factor signaling.", "author" : [ { "dropping-particle" : "", "family" : "Philp", "given" : "Andrew", "non-dropping-particle" : "", "parse-names" : false, "suffix" : "" }, { "dropping-particle" : "", "family" : "Hamilton", "given" : "D Lee", "non-dropping-particle" : "", "parse-names" : false, "suffix" : "" }, { "dropping-particle" : "", "family" : "Baar", "given" : "Keith", "non-dropping-particle" : "", "parse-names" : false, "suffix" : "" } ], "container-title" : "Journal of applied physiology (Bethesda, Md. : 1985)", "id" : "ITEM-1", "issue" : "2", "issued" : { "date-parts" : [ [ "2011", "2" ] ] }, "page" : "561-8", "title" : "Signals mediating skeletal muscle remodeling by resistance exercise: PI3-kinase independent activation of mTORC1.", "type" : "article-journal", "volume" : "110" }, "uris" : [ "http://www.mendeley.com/documents/?uuid=38bbee31-9217-4a9d-9282-2100582cb529" ] }, { "id" : "ITEM-2", "itemData" : { "DOI" : "10.1152/ajpendo.00674.2013", "ISSN" : "1522-1555", "PMID" : "24961241", "abstract" : "The goal of the current work was to profile positive (mTORC1 activation, autocrine/paracrine growth factors) and negative [AMPK, unfolded protein response (UPR)] pathways that might regulate overload-induced mTORC1 activation with the hypothesis that a number of negative regulators of mTORC1 will be engaged during a supra-physiological model of hypertrophy. To achieve this, mTORC1-IRS1/2 signaling, BiP/CHOP/IRE1\u03b1, and AMPK activation were determined in rat plantaris muscle following synergist ablation (SA). SA resulted in significant increases in muscle mass of ~4% per day throughout the 21 days of the experiment. The expression of the insulin-like growth factors were high throughout the 21d of overload. However, IGF signaling was limited since IRS1 and 2 were undetectable in the overloaded muscle from day 3 to day 9. The decreases in IRS1/2 protein were paralleled by increases in GRB10(Ser501/503) and S6K1(Thr389) phosphorylation, two mTORC1 targets that can destabilize IRS proteins. PKB(Ser473) phosphorylation was higher from 3-6 days and this was associated with increased TSC2(Thr939) phosphorylation. The phosphorylation of TSC2(Thr1345) (an AMPK site) was also elevated whereas phosphorylation at the other PKB site, Thr(1462), was unchanged at 6d. In agreement with the phosphorylation of Thr(1345), synergist ablation led to activation of \u03b11-AMPK during the initial growth phase, lasting the first 9 days before returning to baseline by day 12. The UPR markers CHOP and BiP were elevated over the first 12 days following ablation, whereas IRE1\u03b1 levels decreased. These data suggest that during supra-physiological muscle loading, at least three potential molecular brakes engage to down-regulate mTORC1.", "author" : [ { "dropping-particle" : "", "family" : "Hamilton", "given" : "D Lee", "non-dropping-particle" : "", "parse-names" : false, "suffix" : "" }, { "dropping-particle" : "", "family" : "Philp", "given" : "Andrew", "non-dropping-particle" : "", "parse-names" : false, "suffix" : "" }, { "dropping-particle" : "", "family" : "MacKenzie", "given" : "Matthew G", "non-dropping-particle" : "", "parse-names" : false, "suffix" : "" }, { "dropping-particle" : "", "family" : "Patton", "given" : "Amy", "non-dropping-particle" : "", "parse-names" : false, "suffix" : "" }, { "dropping-particle" : "", "family" : "Towler", "given" : "Mhari C", "non-dropping-particle" : "", "parse-names" : false, "suffix" : "" }, { "dropping-particle" : "", "family" : "Gallagher", "given" : "Iain J", "non-dropping-particle" : "", "parse-names" : false, "suffix" : "" }, { "dropping-particle" : "", "family" : "Bodine", "given" : "Sue C", "non-dropping-particle" : "", "parse-names" : false, "suffix" : "" }, { "dropping-particle" : "", "family" : "Baar", "given" : "Keith", "non-dropping-particle" : "", "parse-names" : false, "suffix" : "" } ], "container-title" : "American journal of physiology. Endocrinology and metabolism", "id" : "ITEM-2", "issued" : { "date-parts" : [ [ "2014", "6", "24" ] ] }, "title" : "Molecular brakes regulating mTORC1 activation in skeletal muscle following synergist ablation.", "type" : "article-journal" }, "uris" : [ "http://www.mendeley.com/documents/?uuid=cc60a3ca-e167-4845-92df-814ac7388ca3" ] } ], "mendeley" : { "formattedCitation" : "[40, 41]", "plainTextFormattedCitation" : "[40, 41]", "previouslyFormattedCitation" : "[40, 41]" }, "properties" : { "noteIndex" : 0 }, "schema" : "https://github.com/citation-style-language/schema/raw/master/csl-citation.json" }</w:instrText>
-      </w:r>
-      <w:r>
-        <w:fldChar w:fldCharType="separate"/>
-      </w:r>
-      <w:r>
-        <w:rPr>
-          <w:noProof/>
-        </w:rPr>
-        <w:t>[40, 41]</w:t>
-      </w:r>
-      <w:r>
-        <w:fldChar w:fldCharType="end"/>
-      </w:r>
-      <w:r>
-        <w:t>.</w:t>
-      </w:r>
-    </w:p>
-    <w:p/>
-    <w:p>
-      <w:r>
-        <w:t xml:space="preserve">Clinical studies have shown that energy expenditure can rapidly increase in response to overfeeding </w:t>
-      </w:r>
-      <w:r>
-        <w:fldChar w:fldCharType="begin" w:fldLock="1"/>
-      </w:r>
-      <w:r>
-        <w:instrText>ADDIN CSL_CITATION { "citationItems" : [ { "id" : "ITEM-1", "itemData" : { "DOI" : "10.1056/NEJM199503093321001", "ISSN" : "0028-4793", "PMID" : "7632212", "abstract" : "BACKGROUND: No current treatment for obesity reliably sustains weight loss, perhaps because compensatory metabolic processes resist the maintenance of the altered body weight. We examined the effects of experimental perturbations of body weight on energy expenditure to determine whether they lead to metabolic changes and whether obese subjects and those who have never been obese respond similarly. METHODS: We repeatedly measured 24-hour total energy expenditure, resting and nonresting energy expenditure, and the thermic effect of feeding in 18 obese subjects and 23 subjects who had never been obese. The subjects were studied at their usual body weight and after losing 10 to 20 percent of their body weight by underfeeding or gaining 10 percent by overfeeding. RESULTS: Maintenance of a body weight at a level 10 percent or more below the initial weight was associated with a mean (+/- SD) reduction in total energy expenditure of 6 +/- 3 kcal per kilogram of fat-free mass per day in the subjects who had never been obese (P &lt; 0.001) and 8 +/- 5 kcal per kilogram per day in the obese subjects (P &lt; 0.001). Resting energy expenditure and nonresting energy expenditure each decreased 3 to 4 kcal per kilogram of fat-free mass per day in both groups of subjects. Maintenance of body weight at a level 10 percent above the usual weight was associated with an increase in total energy expenditure of 9 +/- 7 kcal per kilogram of fat-free mass per day in the subjects who had never been obese (P &lt; 0.001) and 8 +/- 4 kcal per kilogram per day in the obese subjects (P &lt; 0.001). The thermic effect of feeding and nonresting energy expenditure increased by approximately 1 to 2 and 8 to 9 kcal per kilogram of fat-free mass per day, respectively, after weight gain. These changes in energy expenditure were not related to the degree of adiposity or the sex of the subjects. CONCLUSIONS: Maintenance of a reduced or elevated body weight is associated with compensatory changes in energy expenditure, which oppose the maintenance of a body weight that is different from the usual weight. These compensatory changes may account for the poor long-term efficacy of treatments for obesity.", "author" : [ { "dropping-particle" : "", "family" : "Leibel", "given" : "Rudolph L.", "non-dropping-particle" : "", "parse-names" : false, "suffix" : "" }, { "dropping-particle" : "", "family" : "Rosenbaum", "given" : "M", "non-dropping-particle" : "", "parse-names" : false, "suffix" : "" }, { "dropping-particle" : "", "family" : "Hirsch", "given" : "Jules", "non-dropping-particle" : "", "parse-names" : false, "suffix" : "" } ], "container-title" : "The New England journal of medicine", "id" : "ITEM-1", "issue" : "10", "issued" : { "date-parts" : [ [ "1995", "3", "9" ] ] }, "page" : "621-8", "title" : "Changes in energy expenditure resulting from altered body weight.", "type" : "article-journal", "volume" : "332" }, "uris" : [ "http://www.mendeley.com/documents/?uuid=8488746e-581f-4e06-b28c-2cc0eff18bed" ] }, { "id" : "ITEM-2", "itemData" : { "ISBN" : "0002-9165 (Print)", "ISSN" : "00029165", "PMID" : "3165600", "abstract" : "The metabolic balance method was performed on three men to investigate the fate of large excesses of carbohydrate. Glycogen stores, which were first depleted by diet (3 d, 8.35 +/- 0.27 MJ [1994 +/- 65 kcal] decreasing to 5.70 +/- 1.03 MJ [1361 +/- 247 kcal], 15% protein, 75% fat, 10% carbohydrate) and exercise, were repleted during 7 d carbohydrate overfeeding (11% protein, 3% fat, and 86% carbohydrate) providing 15.25 +/- 1.10 MJ (3642 +/- 263 kcal) on the first day, increasing progressively to 20.64 +/- 1.30 MJ (4930 +/- 311 kcal) on the last day of overfeeding. Glycogen depletion was again accomplished with 2 d of carbohydrate restriction (2.52 MJ/d [602 kcal/d], 85% protein, and 15% fat). Glycogen storage capacity in man is approximately 15 g/kg body weight and can accommodate a gain of approximately 500 g before net lipid synthesis contributes to increasing body fat mass. When the glycogen stores are saturated, massive intakes of carbohydrate are disposed of by high carbohydrate-oxidation rates and substantial de novo lipid synthesis (150 g lipid/d using approximately 475 g CHO/d) without postabsorptive hyperglycemia.", "author" : [ { "dropping-particle" : "", "family" : "Acheson", "given" : "K. J.", "non-dropping-particle" : "", "parse-names" : false, "suffix" : "" }, { "dropping-particle" : "", "family" : "Schutz", "given" : "Yves", "non-dropping-particle" : "", "parse-names" : false, "suffix" : "" }, { "dropping-particle" : "", "family" : "Bessard", "given" : "T.", "non-dropping-particle" : "", "parse-names" : false, "suffix" : "" }, { "dropping-particle" : "", "family" : "Anantharaman", "given" : "K.", "non-dropping-particle" : "", "parse-names" : false, "suffix" : "" }, { "dropping-particle" : "", "family" : "Flatt", "given" : "J. P.", "non-dropping-particle" : "", "parse-names" : false, "suffix" : "" }, { "dropping-particle" : "", "family" : "Jequier", "given" : "E.", "non-dropping-particle" : "", "parse-names" : false, "suffix" : "" } ], "container-title" : "American Journal of Clinical Nutrition", "id" : "ITEM-2", "issue" : "2", "issued" : { "date-parts" : [ [ "1988" ] ] }, "page" : "240-247", "title" : "Glycoprotein storage capacity and de novo lipogenesis during massive carbohydrate overfeeding in man", "type" : "article-magazine", "volume" : "48" }, "uris" : [ "http://www.mendeley.com/documents/?uuid=98474bea-ec84-459e-ab98-737e0eab7279" ] } ], "mendeley" : { "formattedCitation" : "[3, 42]", "plainTextFormattedCitation" : "[3, 42]", "previouslyFormattedCitation" : "[3, 42]" }, "properties" : { "noteIndex" : 0 }, "schema" : "https://github.com/citation-style-language/schema/raw/master/csl-citation.json" }</w:instrText>
-      </w:r>
-      <w:r>
-        <w:fldChar w:fldCharType="separate"/>
-      </w:r>
-      <w:r>
-        <w:rPr>
-          <w:noProof/>
-        </w:rPr>
-        <w:t>[3, 42]</w:t>
-      </w:r>
-      <w:r>
-        <w:fldChar w:fldCharType="end"/>
-      </w:r>
-      <w:r>
-        <w:t xml:space="preserve">, consistent with the observation that obese individuals have higher energy expenditure than lean subjects </w:t>
-      </w:r>
-      <w:r>
-        <w:fldChar w:fldCharType="begin" w:fldLock="1"/>
-      </w:r>
-      <w:r>
-        <w:instrText>ADDIN CSL_CITATION { "citationItems" : [ { "id" : "ITEM-1", "itemData" : { "ISBN" : "0002-9165 (Print)\\r0002-9165 (Linking)", "ISSN" : "00029165", "PMID" : "6801963", "abstract" : "Twenty-four-hour energy expenditure (24-EE), resting metabolic rate (RMR) and body composition were determined in 30 subjects from three groups; control (103 +/- 2% ideal body weight, n = 10), moderately obese (129 +/- 1% ideal body weight, n = 6), and obese (170 +/- 5% ideal body weight, n = 14) individuals. Twenty-four EE was measured in a comfortable airtight respiration chamber. When expressed as absolute values, both RMR and 24-EE were significantly increased in obese subjects when compared to normal weight subjects. The RMR was 7592 +/- 351 kJ/day in the obese, 6652 +/- 242 kJ/day in the moderately obese, and 6118 +/- 405 kJ/day in the controls. Mean 24-EE values were 10043 +/- 363, 9599 +/- 277, and 8439 +/- 432 kJ/day in the obese, moderately obese, and controls, respectively. The larger energy expenditure in the obese over 24 h was mainly due to a greater VO2 during the daylight hours. However, 92% of the larger 24-EE in the obese, compared to the control group, was accounted for by the higher RMR and only 8% by other factors such as the increased cost of moving the extra weight of the obese. The higher RMR and 24-EE in the obese was best related to the increased fat free mass.", "author" : [ { "dropping-particle" : "", "family" : "Ravussin", "given" : "Eric", "non-dropping-particle" : "", "parse-names" : false, "suffix" : "" }, { "dropping-particle" : "", "family" : "Burnand", "given" : "B.", "non-dropping-particle" : "", "parse-names" : false, "suffix" : "" }, { "dropping-particle" : "", "family" : "Schutz", "given" : "Y.", "non-dropping-particle" : "", "parse-names" : false, "suffix" : "" }, { "dropping-particle" : "", "family" : "Jequier", "given" : "E.", "non-dropping-particle" : "", "parse-names" : false, "suffix" : "" } ], "container-title" : "American Journal of Clinical Nutrition", "id" : "ITEM-1", "issue" : "3", "issued" : { "date-parts" : [ [ "1982" ] ] }, "page" : "566-573", "title" : "Twenty-four-hour energy expenditure and resting metabolic rate in obese, moderately obese, and control subjects", "type" : "article-journal", "volume" : "35" }, "uris" : [ "http://www.mendeley.com/documents/?uuid=ee8c03d6-e8b0-41da-a8bb-835276f2f40b" ] }, { "id" : "ITEM-2", "itemData" : { "DOI" : "10.1056/NEJM199503093321001", "ISSN" : "0028-4793", "PMID" : "7632212", "abstract" : "BACKGROUND: No current treatment for obesity reliably sustains weight loss, perhaps because compensatory metabolic processes resist the maintenance of the altered body weight. We examined the effects of experimental perturbations of body weight on energy expenditure to determine whether they lead to metabolic changes and whether obese subjects and those who have never been obese respond similarly. METHODS: We repeatedly measured 24-hour total energy expenditure, resting and nonresting energy expenditure, and the thermic effect of feeding in 18 obese subjects and 23 subjects who had never been obese. The subjects were studied at their usual body weight and after losing 10 to 20 percent of their body weight by underfeeding or gaining 10 percent by overfeeding. RESULTS: Maintenance of a body weight at a level 10 percent or more below the initial weight was associated with a mean (+/- SD) reduction in total energy expenditure of 6 +/- 3 kcal per kilogram of fat-free mass per day in the subjects who had never been obese (P &lt; 0.001) and 8 +/- 5 kcal per kilogram per day in the obese subjects (P &lt; 0.001). Resting energy expenditure and nonresting energy expenditure each decreased 3 to 4 kcal per kilogram of fat-free mass per day in both groups of subjects. Maintenance of body weight at a level 10 percent above the usual weight was associated with an increase in total energy expenditure of 9 +/- 7 kcal per kilogram of fat-free mass per day in the subjects who had never been obese (P &lt; 0.001) and 8 +/- 4 kcal per kilogram per day in the obese subjects (P &lt; 0.001). The thermic effect of feeding and nonresting energy expenditure increased by approximately 1 to 2 and 8 to 9 kcal per kilogram of fat-free mass per day, respectively, after weight gain. These changes in energy expenditure were not related to the degree of adiposity or the sex of the subjects. CONCLUSIONS: Maintenance of a reduced or elevated body weight is associated with compensatory changes in energy expenditure, which oppose the maintenance of a body weight that is different from the usual weight. These compensatory changes may account for the poor long-term efficacy of treatments for obesity.", "author" : [ { "dropping-particle" : "", "family" : "Leibel", "given" : "Rudolph L.", "non-dropping-particle" : "", "parse-names" : false, "suffix" : "" }, { "dropping-particle" : "", "family" : "Rosenbaum", "given" : "M", "non-dropping-particle" : "", "parse-names" : false, "suffix" : "" }, { "dropping-particle" : "", "family" : "Hirsch", "given" : "Jules", "non-dropping-particle" : "", "parse-names" : false, "suffix" : "" } ], "container-title" : "The New England journal of medicine", "id" : "ITEM-2", "issue" : "10", "issued" : { "date-parts" : [ [ "1995", "3", "9" ] ] }, "page" : "621-8", "title" : "Changes in energy expenditure resulting from altered body weight.", "type" : "article-journal", "volume" : "332" }, "uris" : [ "http://www.mendeley.com/documents/?uuid=8488746e-581f-4e06-b28c-2cc0eff18bed" ] }, { "id" : "ITEM-3", "itemData" : { "DOI" : "10.1172/JCI112749", "ISSN" : "0021-9738", "PMID" : "3782471", "abstract" : "Daily human energy requirements calculated from separate components of energy expenditure are inaccurate and usually in poor agreement with measured energy intakes. Measurement of energy expenditure over periods of 24 h or longer is needed to determine more accurately rates of daily energy expenditure in humans. We provide a detailed description of a human respiratory chamber and methods used to determine rates of energy expenditure over 24-h periods in 177 subjects. The results show that: fat-free mass (FFM) as estimated by densitometry is the best available determinant of 24-h energy expenditures (24EE) and explains 81% of the variance observed between individuals (24EE [kcal/d] = 597 + 26.5 FFM); 24EE in an individual is very reproducible (coefficient of variation = 2.4%); and even when adjusted for differences in FFM, there is still considerable interperson variability of the daily energy expenditure. A large portion of the variability of 24EE among individuals, independent of differences in body size, was due to variability in the degree of spontaneous physical activity, i.e., \"fidgeting,\" which accounted for 100-800 kcal/d in these subjects.", "author" : [ { "dropping-particle" : "", "family" : "Ravussin", "given" : "Eric", "non-dropping-particle" : "", "parse-names" : false, "suffix" : "" }, { "dropping-particle" : "", "family" : "Lillioja", "given" : "Stephen", "non-dropping-particle" : "", "parse-names" : false, "suffix" : "" }, { "dropping-particle" : "", "family" : "Anderson", "given" : "Thomas E", "non-dropping-particle" : "", "parse-names" : false, "suffix" : "" }, { "dropping-particle" : "", "family" : "Christin", "given" : "Laurent", "non-dropping-particle" : "", "parse-names" : false, "suffix" : "" }, { "dropping-particle" : "", "family" : "Bogardus", "given" : "Clifton", "non-dropping-particle" : "", "parse-names" : false, "suffix" : "" } ], "container-title" : "The Journal of clinical investigation", "id" : "ITEM-3", "issue" : "6", "issued" : { "date-parts" : [ [ "1986", "12" ] ] }, "page" : "1568-78", "title" : "Determinants of 24-hour energy expenditure in man. Methods and results using a respiratory chamber.", "type" : "article-journal", "volume" : "78" }, "uris" : [ "http://www.mendeley.com/documents/?uuid=641dd9c0-1811-4bc3-a10d-96962d61c3b6" ] }, { "id" : "ITEM-4", "itemData" : { "DOI" : "10.1038/ijo.2012.172", "ISSN" : "1476-5497", "PMID" : "23090575", "abstract" : "Objective:To investigate energy expenditure in lean and obese individuals, focusing particularly on physical activity and severely obese individuals.Design:Total daily energy expenditure (TDEE) was assessed using doubly labeled water, resting metabolic rate (RMR) by indirect calorimetry, activity energy expenditure (AEE) by difference and time spent in physical activity by multisensor activity monitors.Subjects:In all, 177 lean, Class I and severely obese individuals (age 31-56 years, body mass index 20-64\u2009kg\u2009m(-2)) were analyzed.Results:All components of energy expenditure were elevated in obese individuals. For example, TDEE was 2404\u00b195\u2009kcal per day in lean and 3244\u00b148\u2009kcal per day in Class III obese individuals. After appropriate adjustment, RMR was similar in all groups. Analysis of AEE by body weight and obesity class indicated a lower AEE in obese individuals. Confirming lower physical activity, obese individuals spent less time engaged in moderate-to-vigorous physical activity (2.7\u00b11.3, 1.8\u00b10.6, 2.0\u00b11.4 and 1.2\u00b11.0\u2009h per day in lean, Class I, Class II and Class III individuals) and more time in sedentary behaviors.Conclusions:There was no indication of metabolic efficiency in even the severely obese, as adjusted RMR was similar across all groups. The higher AEE observed in the obese is consistent with a higher cost of activities due to higher body weight. However, the magnitude of the higher AEE (20-25% higher in obese individuals) is lower than expected (weight approximately 100% higher in Class III individuals). Confirming a lower volume of physical activity in the obese, the total time spent in moderate-to-vigorous physical activity and average daily metabolic equivalent of task level were lower with increasing obesity. These findings demonstrate that high body weight in obese individuals leads to a high TDEE and AEE, which masks the fact that they are less physically active, which can be influenced by duration or intensity of activity, than in lean individuals.", "author" : [ { "dropping-particle" : "", "family" : "Delany", "given" : "J P", "non-dropping-particle" : "", "parse-names" : false, "suffix" : "" }, { "dropping-particle" : "", "family" : "Kelley", "given" : "D E", "non-dropping-particle" : "", "parse-names" : false, "suffix" : "" }, { "dropping-particle" : "", "family" : "Hames", "given" : "K C", "non-dropping-particle" : "", "parse-names" : false, "suffix" : "" }, { "dropping-particle" : "", "family" : "Jakicic", "given" : "J M", "non-dropping-particle" : "", "parse-names" : false, "suffix" : "" }, { "dropping-particle" : "", "family" : "Goodpaster", "given" : "Bret H.", "non-dropping-particle" : "", "parse-names" : false, "suffix" : "" } ], "container-title" : "International journal of obesity (2005)", "id" : "ITEM-4", "issue" : "7", "issued" : { "date-parts" : [ [ "2013", "7" ] ] }, "page" : "1006-11", "publisher" : "Nature Publishing Group", "title" : "High energy expenditure masks low physical activity in obesity.", "type" : "article-journal", "volume" : "37" }, "uris" : [ "http://www.mendeley.com/documents/?uuid=25dc4189-1ae6-4028-9e42-a035fb79ec21" ] } ], "mendeley" : { "formattedCitation" : "[3, 43\u201345]", "plainTextFormattedCitation" : "[3, 43\u201345]", "previouslyFormattedCitation" : "[3, 43\u201345]" }, "properties" : { "noteIndex" : 0 }, "schema" : "https://github.com/citation-style-language/schema/raw/master/csl-citation.json" }</w:instrText>
-      </w:r>
-      <w:r>
-        <w:fldChar w:fldCharType="separate"/>
-      </w:r>
-      <w:r>
-        <w:rPr>
-          <w:noProof/>
-        </w:rPr>
-        <w:t>[3, 43–45]</w:t>
-      </w:r>
-      <w:r>
-        <w:fldChar w:fldCharType="end"/>
-      </w:r>
-      <w:r>
-        <w:t xml:space="preserve">.  Similarly, weight loss results in a rapid reduction in energy expenditure </w:t>
-      </w:r>
-      <w:r>
-        <w:fldChar w:fldCharType="begin" w:fldLock="1"/>
-      </w:r>
-      <w:r>
-        <w:instrText>ADDIN CSL_CITATION { "citationItems" : [ { "id" : "ITEM-1", "itemData" : { "DOI" : "10.1016/0026-0495(84)90130-6", "ISSN" : "00260495", "author" : [ { "dropping-particle" : "", "family" : "Leibel", "given" : "Rudolph L.", "non-dropping-particle" : "", "parse-names" : false, "suffix" : "" }, { "dropping-particle" : "", "family" : "Hirsch", "given" : "Jules", "non-dropping-particle" : "", "parse-names" : false, "suffix" : "" } ], "container-title" : "Metabolism", "id" : "ITEM-1", "issue" : "2", "issued" : { "date-parts" : [ [ "1984", "2" ] ] }, "page" : "164-170", "title" : "Diminished energy requirements in reduced-obese patients", "type" : "article-journal", "volume" : "33" }, "uris" : [ "http://www.mendeley.com/documents/?uuid=f33a96b3-ae1e-4c10-be76-ffc5aedded1f" ] }, { "id" : "ITEM-2", "itemData" : { "DOI" : "10.1056/NEJM199503093321001", "ISSN" : "0028-4793", "PMID" : "7632212", "abstract" : "BACKGROUND: No current treatment for obesity reliably sustains weight loss, perhaps because compensatory metabolic processes resist the maintenance of the altered body weight. We examined the effects of experimental perturbations of body weight on energy expenditure to determine whether they lead to metabolic changes and whether obese subjects and those who have never been obese respond similarly. METHODS: We repeatedly measured 24-hour total energy expenditure, resting and nonresting energy expenditure, and the thermic effect of feeding in 18 obese subjects and 23 subjects who had never been obese. The subjects were studied at their usual body weight and after losing 10 to 20 percent of their body weight by underfeeding or gaining 10 percent by overfeeding. RESULTS: Maintenance of a body weight at a level 10 percent or more below the initial weight was associated with a mean (+/- SD) reduction in total energy expenditure of 6 +/- 3 kcal per kilogram of fat-free mass per day in the subjects who had never been obese (P &lt; 0.001) and 8 +/- 5 kcal per kilogram per day in the obese subjects (P &lt; 0.001). Resting energy expenditure and nonresting energy expenditure each decreased 3 to 4 kcal per kilogram of fat-free mass per day in both groups of subjects. Maintenance of body weight at a level 10 percent above the usual weight was associated with an increase in total energy expenditure of 9 +/- 7 kcal per kilogram of fat-free mass per day in the subjects who had never been obese (P &lt; 0.001) and 8 +/- 4 kcal per kilogram per day in the obese subjects (P &lt; 0.001). The thermic effect of feeding and nonresting energy expenditure increased by approximately 1 to 2 and 8 to 9 kcal per kilogram of fat-free mass per day, respectively, after weight gain. These changes in energy expenditure were not related to the degree of adiposity or the sex of the subjects. CONCLUSIONS: Maintenance of a reduced or elevated body weight is associated with compensatory changes in energy expenditure, which oppose the maintenance of a body weight that is different from the usual weight. These compensatory changes may account for the poor long-term efficacy of treatments for obesity.", "author" : [ { "dropping-particle" : "", "family" : "Leibel", "given" : "Rudolph L.", "non-dropping-particle" : "", "parse-names" : false, "suffix" : "" }, { "dropping-particle" : "", "family" : "Rosenbaum", "given" : "M", "non-dropping-particle" : "", "parse-names" : false, "suffix" : "" }, { "dropping-particle" : "", "family" : "Hirsch", "given" : "Jules", "non-dropping-particle" : "", "parse-names" : false, "suffix" : "" } ], "container-title" : "The New England journal of medicine", "id" : "ITEM-2", "issue" : "10", "issued" : { "date-parts" : [ [ "1995", "3", "9" ] ] }, "page" : "621-8", "title" : "Changes in energy expenditure resulting from altered body weight.", "type" : "article-journal", "volume" : "332" }, "uris" : [ "http://www.mendeley.com/documents/?uuid=8488746e-581f-4e06-b28c-2cc0eff18bed" ] }, { "id" : "ITEM-3", "itemData" : { "DOI" : "10.1001/jama.2012.6607", "ISBN" : "0098-7484", "ISSN" : "1538-3598", "PMID" : "22735432", "abstract" : "CONTEXT: Reduced energy expenditure following weight loss is thought to contribute to weight gain. However, the effect of dietary composition on energy expenditure during weight-loss maintenance has not been studied.\\n\\nOBJECTIVE: To examine the effects of 3 diets differing widely in macronutrient composition and glycemic load on energy expenditure following weight loss.\\n\\nDESIGN, SETTING, AND PARTICIPANTS: A controlled 3-way crossover design involving 21 overweight and obese young adults conducted at Children's Hospital Boston and Brigham and Women's Hospital, Boston, Massachusetts, between June 16, 2006, and June 21, 2010, with recruitment by newspaper advertisements and postings.\\n\\nINTERVENTION: After achieving 10% to 15% weight loss while consuming a run-in diet, participants consumed an isocaloric low-fat diet (60% of energy from carbohydrate, 20% from fat, 20% from protein; high glycemic load), low-glycemic index diet (40% from carbohydrate, 40% from fat, and 20% from protein; moderate glycemic load), and very low-carbohydrate diet (10% from carbohydrate, 60% from fat, and 30% from protein; low glycemic load) in random order, each for 4 weeks.\\n\\nMAIN OUTCOME MEASURES: Primary outcome was resting energy expenditure (REE), with secondary outcomes of total energy expenditure (TEE), hormone levels, and metabolic syndrome components.\\n\\nRESULTS: Compared with the pre-weight-loss baseline, the decrease in REE was greatest with the low-fat diet (mean [95% CI], -205 [-265 to -144] kcal/d), intermediate with the low-glycemic index diet (-166 [-227 to -106] kcal/d), and least with the very low-carbohydrate diet (-138 [-198 to -77] kcal/d; overall P = .03; P for trend by glycemic load = .009). The decrease in TEE showed a similar pattern (mean [95% CI], -423 [-606 to -239] kcal/d; -297 [-479 to -115] kcal/d; and -97 [-281 to 86] kcal/d, respectively; overall P = .003; P for trend by glycemic load &lt; .001). Hormone levels and metabolic syndrome components also varied during weight maintenance by diet (leptin, P &lt; .001; 24-hour urinary cortisol, P = .005; indexes of peripheral [P = .02] and hepatic [P = .03] insulin sensitivity; high-density lipoprotein [HDL] cholesterol, P &lt; .001; non-HDL cholesterol, P &lt; .001; triglycerides, P &lt; .001; plasminogen activator inhibitor 1, P for trend = .04; and C-reactive protein, P for trend = .05), but no consistent favorable pattern emerged.\\n\\nCONCLUSION: Among overweight and obese young adults compared with pre-weight-lo\u2026", "author" : [ { "dropping-particle" : "", "family" : "Ebbeling", "given" : "Cara B", "non-dropping-particle" : "", "parse-names" : false, "suffix" : "" }, { "dropping-particle" : "", "family" : "Swain", "given" : "Janis F", "non-dropping-particle" : "", "parse-names" : false, "suffix" : "" }, { "dropping-particle" : "", "family" : "Feldman", "given" : "Henry a", "non-dropping-particle" : "", "parse-names" : false, "suffix" : "" }, { "dropping-particle" : "", "family" : "Wong", "given" : "William W", "non-dropping-particle" : "", "parse-names" : false, "suffix" : "" }, { "dropping-particle" : "", "family" : "Hachey", "given" : "David L", "non-dropping-particle" : "", "parse-names" : false, "suffix" : "" }, { "dropping-particle" : "", "family" : "Garcia-Lago", "given" : "Erica", "non-dropping-particle" : "", "parse-names" : false, "suffix" : "" }, { "dropping-particle" : "", "family" : "Ludwig", "given" : "David S", "non-dropping-particle" : "", "parse-names" : false, "suffix" : "" } ], "container-title" : "JAMA : the journal of the American Medical Association", "id" : "ITEM-3", "issue" : "24", "issued" : { "date-parts" : [ [ "2012" ] ] }, "page" : "2627-34", "title" : "Effects of dietary composition on energy expenditure during weight-loss maintenance.", "type" : "article-journal", "volume" : "307" }, "uris" : [ "http://www.mendeley.com/documents/?uuid=014c9f0f-319f-44d3-a7a5-0c0cb50e06d5" ] } ], "mendeley" : { "formattedCitation" : "[2, 3, 6]", "plainTextFormattedCitation" : "[2, 3, 6]", "previouslyFormattedCitation" : "[2, 3, 6]" }, "properties" : { "noteIndex" : 0 }, "schema" : "https://github.com/citation-style-language/schema/raw/master/csl-citation.json" }</w:instrText>
-      </w:r>
-      <w:r>
-        <w:fldChar w:fldCharType="separate"/>
-      </w:r>
-      <w:r>
-        <w:rPr>
-          <w:noProof/>
-        </w:rPr>
-        <w:t>[2, 3, 6]</w:t>
-      </w:r>
-      <w:r>
-        <w:fldChar w:fldCharType="end"/>
-      </w:r>
-      <w:r>
-        <w:t>.  This compensation, when combined with increased feelings of hunger after weight loss</w:t>
-      </w:r>
-      <w:r>
-        <w:t xml:space="preserve"> </w:t>
-      </w:r>
-      <w:r>
-        <w:fldChar w:fldCharType="begin" w:fldLock="1"/>
-      </w:r>
-      <w:r>
-        <w:instrText>ADDIN CSL_CITATION { "citationItems" : [ { "id" : "ITEM-1", "itemData" : { "DOI" : "10.1056/NEJMoa1105816", "ISSN" : "0028-4793", "author" : [ { "dropping-particle" : "", "family" : "Sumithran", "given" : "Priya", "non-dropping-particle" : "", "parse-names" : false, "suffix" : "" }, { "dropping-particle" : "", "family" : "Prendergast", "given" : "Luke A.", "non-dropping-particle" : "", "parse-names" : false, "suffix" : "" }, { "dropping-particle" : "", "family" : "Delbridge", "given" : "Elizabeth", "non-dropping-particle" : "", "parse-names" : false, "suffix" : "" }, { "dropping-particle" : "", "family" : "Purcell", "given" : "Katrina", "non-dropping-particle" : "", "parse-names" : false, "suffix" : "" }, { "dropping-particle" : "", "family" : "Shulkes", "given" : "Arthur", "non-dropping-particle" : "", "parse-names" : false, "suffix" : "" }, { "dropping-particle" : "", "family" : "Kriketos", "given" : "Adamandia", "non-dropping-particle" : "", "parse-names" : false, "suffix" : "" }, { "dropping-particle" : "", "family" : "Proietto", "given" : "Joseph", "non-dropping-particle" : "", "parse-names" : false, "suffix" : "" } ], "container-title" : "New England Journal of Medicine", "id" : "ITEM-1", "issue" : "17", "issued" : { "date-parts" : [ [ "2011", "10", "27" ] ] }, "page" : "1597-1604", "title" : "Long-Term Persistence of Hormonal Adaptations to Weight Loss", "type" : "article-journal", "volume" : "365" }, "uris" : [ "http://www.mendeley.com/documents/?uuid=433b28ac-96c9-4a3b-ad76-6030ac16d906" ] } ], "mendeley" : { "formattedCitation" : "[4]", "plainTextFormattedCitation" : "[4]", "previouslyFormattedCitation" : "[4]" }, "properties" : { "noteIndex" : 0 }, "schema" : "https://github.com/citation-style-language/schema/raw/master/csl-citation.json" }</w:instrText>
-      </w:r>
-      <w:r>
-        <w:fldChar w:fldCharType="separate"/>
-      </w:r>
-      <w:r>
-        <w:rPr>
-          <w:noProof/>
-        </w:rPr>
-        <w:t>[4]</w:t>
-      </w:r>
-      <w:r>
-        <w:fldChar w:fldCharType="end"/>
-      </w:r>
-      <w:r>
-        <w:t xml:space="preserve">, </w:t>
-      </w:r>
-      <w:r>
-        <w:t>contributes to body weight set point maintenance and make successful, long term weight loss very difficult.  Recent studies have shown that low carbohydrate (</w:t>
-      </w:r>
-      <w:r>
-        <w:t>and</w:t>
-      </w:r>
-      <w:r>
-        <w:t xml:space="preserve"> high protein) diets are more successful in maintaining weight reductions </w:t>
-      </w:r>
-      <w:r>
-        <w:fldChar w:fldCharType="begin" w:fldLock="1"/>
-      </w:r>
-      <w:r>
-        <w:instrText>ADDIN CSL_CITATION { "citationItems" : [ { "id" : "ITEM-1", "itemData" : { "DOI" : "10.1056/NEJMoa022207", "ISBN" : "1533-4406 (Electronic)\\r0028-4793 (Linking)", "ISSN" : "0028-4793", "PMID" : "12761365", "abstract" : "BACKGROUND: Despite the popularity of the low-carbohydrate, high-protein, high-fat (Atkins) diet, no randomized, controlled trials have evaluated its efficacy. METHODS: We conducted a one-year, multicenter, controlled trial involving 63 obese men and women who were randomly assigned to either a low-carbohydrate, high-protein, high-fat diet or a low-calorie, high-carbohydrate, low-fat (conventional) diet. Professional contact was minimal to replicate the approach used by most dieters. RESULTS: Subjects on the low-carbohydrate diet had lost more weight than subjects on the conventional diet at 3 months (mean [+/-SD], -6.8+/-5.0 vs. -2.7+/-3.7 percent of body weight; P=0.001) and 6 months (-7.0+/-6.5 vs. -3.2+/-5.6 percent of body weight, P=0.02), but the difference at 12 months was not significant (-4.4+/-6.7 vs. -2.5+/-6.3 percent of body weight, P=0.26). After three months, no significant differences were found between the groups in total or low-density lipoprotein cholesterol concentrations. The increase in high-density lipoprotein cholesterol concentrations and the decrease in triglyceride concentrations were greater among subjects on the low-carbohydrate diet than among those on the conventional diet throughout most of the study. Both diets significantly decreased diastolic blood pressure and the insulin response to an oral glucose load. CONCLUSIONS: The low-carbohydrate diet produced a greater weight loss (absolute difference, approximately 4 percent) than did the conventional diet for the first six months, but the differences were not significant at one year. The low-carbohydrate diet was associated with a greater improvement in some risk factors for coronary heart disease. Adherence was poor and attrition was high in both groups. Longer and larger studies are required to determine the long-term safety and efficacy of low-carbohydrate, high-protein, high-fat diets.", "author" : [ { "dropping-particle" : "", "family" : "Foster", "given" : "Gary D", "non-dropping-particle" : "", "parse-names" : false, "suffix" : "" }, { "dropping-particle" : "", "family" : "Wyatt", "given" : "Holly R", "non-dropping-particle" : "", "parse-names" : false, "suffix" : "" }, { "dropping-particle" : "", "family" : "Hill", "given" : "James O", "non-dropping-particle" : "", "parse-names" : false, "suffix" : "" }, { "dropping-particle" : "", "family" : "McGuckin", "given" : "Brian G", "non-dropping-particle" : "", "parse-names" : false, "suffix" : "" }, { "dropping-particle" : "", "family" : "Brill", "given" : "Carrie", "non-dropping-particle" : "", "parse-names" : false, "suffix" : "" }, { "dropping-particle" : "", "family" : "Mohammed", "given" : "B Selma", "non-dropping-particle" : "", "parse-names" : false, "suffix" : "" }, { "dropping-particle" : "", "family" : "Szapary", "given" : "Philippe O", "non-dropping-particle" : "", "parse-names" : false, "suffix" : "" }, { "dropping-particle" : "", "family" : "Rader", "given" : "Daniel J", "non-dropping-particle" : "", "parse-names" : false, "suffix" : "" }, { "dropping-particle" : "", "family" : "Edman", "given" : "Joel S", "non-dropping-particle" : "", "parse-names" : false, "suffix" : "" }, { "dropping-particle" : "", "family" : "Klein", "given" : "Samuel", "non-dropping-particle" : "", "parse-names" : false, "suffix" : "" } ], "container-title" : "The New England journal of medicine", "id" : "ITEM-1", "issue" : "21", "issued" : { "date-parts" : [ [ "2003" ] ] }, "page" : "2082-2090", "title" : "A randomized trial of a low-carbohydrate diet for obesity.", "type" : "article-journal", "volume" : "348" }, "uris" : [ "http://www.mendeley.com/documents/?uuid=36787ca6-256a-4642-b104-eb3a963ef19f" ] } ], "mendeley" : { "formattedCitation" : "[46]", "plainTextFormattedCitation" : "[46]", "previouslyFormattedCitation" : "[46]" }, "properties" : { "noteIndex" : 0 }, "schema" : "https://github.com/citation-style-language/schema/raw/master/csl-citation.json" }</w:instrText>
-      </w:r>
-      <w:r>
-        <w:fldChar w:fldCharType="separate"/>
-      </w:r>
-      <w:r>
-        <w:rPr>
-          <w:noProof/>
-        </w:rPr>
-        <w:t>[46]</w:t>
-      </w:r>
-      <w:r>
-        <w:fldChar w:fldCharType="end"/>
-      </w:r>
-      <w:r>
-        <w:t xml:space="preserve">, and that </w:t>
-      </w:r>
-      <w:r>
-        <w:t>high protein</w:t>
-      </w:r>
-      <w:r>
-        <w:t xml:space="preserve"> diets also result in smaller reductions in energy expenditure </w:t>
-      </w:r>
-      <w:r>
-        <w:fldChar w:fldCharType="begin" w:fldLock="1"/>
-      </w:r>
-      <w:r>
-        <w:instrText>ADDIN CSL_CITATION { "citationItems" : [ { "id" : "ITEM-1", "itemData" : { "DOI" : "10.1001/jama.2012.6607", "ISBN" : "0098-7484", "ISSN" : "1538-3598", "PMID" : "22735432", "abstract" : "CONTEXT: Reduced energy expenditure following weight loss is thought to contribute to weight gain. However, the effect of dietary composition on energy expenditure during weight-loss maintenance has not been studied.\\n\\nOBJECTIVE: To examine the effects of 3 diets differing widely in macronutrient composition and glycemic load on energy expenditure following weight loss.\\n\\nDESIGN, SETTING, AND PARTICIPANTS: A controlled 3-way crossover design involving 21 overweight and obese young adults conducted at Children's Hospital Boston and Brigham and Women's Hospital, Boston, Massachusetts, between June 16, 2006, and June 21, 2010, with recruitment by newspaper advertisements and postings.\\n\\nINTERVENTION: After achieving 10% to 15% weight loss while consuming a run-in diet, participants consumed an isocaloric low-fat diet (60% of energy from carbohydrate, 20% from fat, 20% from protein; high glycemic load), low-glycemic index diet (40% from carbohydrate, 40% from fat, and 20% from protein; moderate glycemic load), and very low-carbohydrate diet (10% from carbohydrate, 60% from fat, and 30% from protein; low glycemic load) in random order, each for 4 weeks.\\n\\nMAIN OUTCOME MEASURES: Primary outcome was resting energy expenditure (REE), with secondary outcomes of total energy expenditure (TEE), hormone levels, and metabolic syndrome components.\\n\\nRESULTS: Compared with the pre-weight-loss baseline, the decrease in REE was greatest with the low-fat diet (mean [95% CI], -205 [-265 to -144] kcal/d), intermediate with the low-glycemic index diet (-166 [-227 to -106] kcal/d), and least with the very low-carbohydrate diet (-138 [-198 to -77] kcal/d; overall P = .03; P for trend by glycemic load = .009). The decrease in TEE showed a similar pattern (mean [95% CI], -423 [-606 to -239] kcal/d; -297 [-479 to -115] kcal/d; and -97 [-281 to 86] kcal/d, respectively; overall P = .003; P for trend by glycemic load &lt; .001). Hormone levels and metabolic syndrome components also varied during weight maintenance by diet (leptin, P &lt; .001; 24-hour urinary cortisol, P = .005; indexes of peripheral [P = .02] and hepatic [P = .03] insulin sensitivity; high-density lipoprotein [HDL] cholesterol, P &lt; .001; non-HDL cholesterol, P &lt; .001; triglycerides, P &lt; .001; plasminogen activator inhibitor 1, P for trend = .04; and C-reactive protein, P for trend = .05), but no consistent favorable pattern emerged.\\n\\nCONCLUSION: Among overweight and obese young adults compared with pre-weight-lo\u2026", "author" : [ { "dropping-particle" : "", "family" : "Ebbeling", "given" : "Cara B", "non-dropping-particle" : "", "parse-names" : false, "suffix" : "" }, { "dropping-particle" : "", "family" : "Swain", "given" : "Janis F", "non-dropping-particle" : "", "parse-names" : false, "suffix" : "" }, { "dropping-particle" : "", "family" : "Feldman", "given" : "Henry a", "non-dropping-particle" : "", "parse-names" : false, "suffix" : "" }, { "dropping-particle" : "", "family" : "Wong", "given" : "William W", "non-dropping-particle" : "", "parse-names" : false, "suffix" : "" }, { "dropping-particle" : "", "family" : "Hachey", "given" : "David L", "non-dropping-particle" : "", "parse-names" : false, "suffix" : "" }, { "dropping-particle" : "", "family" : "Garcia-Lago", "given" : "Erica", "non-dropping-particle" : "", "parse-names" : false, "suffix" : "" }, { "dropping-particle" : "", "family" : "Ludwig", "given" : "David S", "non-dropping-particle" : "", "parse-names" : false, "suffix" : "" } ], "container-title" : "JAMA : the journal of the American Medical Association", "id" : "ITEM-1", "issue" : "24", "issued" : { "date-parts" : [ [ "2012" ] ] }, "page" : "2627-34", "title" : "Effects of dietary composition on energy expenditure during weight-loss maintenance.", "type" : "article-journal", "volume" : "307" }, "uris" : [ "http://www.mendeley.com/documents/?uuid=014c9f0f-319f-44d3-a7a5-0c0cb50e06d5" ] } ], "mendeley" : { "formattedCitation" : "[6]", "plainTextFormattedCitation" : "[6]", "previouslyFormattedCitation" : "[6]" }, "properties" : { "noteIndex" : 0 }, "schema" : "https://github.com/citation-style-language/schema/raw/master/csl-citation.json" }</w:instrText>
-      </w:r>
-      <w:r>
-        <w:fldChar w:fldCharType="separate"/>
-      </w:r>
-      <w:r>
-        <w:rPr>
-          <w:noProof/>
-        </w:rPr>
-        <w:t>[6]</w:t>
-      </w:r>
-      <w:r>
-        <w:fldChar w:fldCharType="end"/>
-      </w:r>
-      <w:r>
-        <w:t xml:space="preserve">.  </w:t>
-      </w:r>
-      <w:r>
-        <w:t xml:space="preserve">A comparison of low-carbohydrate and low-fat calorie restricted diets (with equal protein intake) showed </w:t>
-      </w:r>
-      <w:r>
-        <w:t>similar</w:t>
-      </w:r>
-      <w:r>
-        <w:t xml:space="preserve"> reductions of energy expenditure, consistent with a key role for protein </w:t>
-      </w:r>
-      <w:r>
-        <w:t xml:space="preserve">in maintaining elevated energy expenditure during weight loss </w:t>
-      </w:r>
-      <w:r>
-        <w:fldChar w:fldCharType="begin" w:fldLock="1"/>
-      </w:r>
-      <w:r>
-        <w:instrText>ADDIN CSL_CITATION { "citationItems" : [ { "id" : "ITEM-1", "itemData" : { "DOI" : "10.1016/j.cmet.2015.07.021", "ISSN" : "15504131", "author" : [ { "dropping-particle" : "", "family" : "Hall", "given" : "Kevin\u00a0D.", "non-dropping-particle" : "", "parse-names" : false, "suffix" : "" }, { "dropping-particle" : "", "family" : "Bemis", "given" : "Thomas", "non-dropping-particle" : "", "parse-names" : false, "suffix" : "" }, { "dropping-particle" : "", "family" : "Brychta", "given" : "Robert", "non-dropping-particle" : "", "parse-names" : false, "suffix" : "" }, { "dropping-particle" : "", "family" : "Chen", "given" : "Kong\u00a0Y.", "non-dropping-particle" : "", "parse-names" : false, "suffix" : "" }, { "dropping-particle" : "", "family" : "Courville", "given" : "Amber", "non-dropping-particle" : "", "parse-names" : false, "suffix" : "" }, { "dropping-particle" : "", "family" : "Crayner", "given" : "Emma\u00a0J.", "non-dropping-particle" : "", "parse-names" : false, "suffix" : "" }, { "dropping-particle" : "", "family" : "Goodwin", "given" : "Stephanie", "non-dropping-particle" : "", "parse-names" : false, "suffix" : "" }, { "dropping-particle" : "", "family" : "Guo", "given" : "Juen", "non-dropping-particle" : "", "parse-names" : false, "suffix" : "" }, { "dropping-particle" : "", "family" : "Howard", "given" : "Lilian", "non-dropping-particle" : "", "parse-names" : false, "suffix" : "" }, { "dropping-particle" : "", "family" : "Knuth", "given" : "Nicolas\u00a0D.", "non-dropping-particle" : "", "parse-names" : false, "suffix" : "" }, { "dropping-particle" : "", "family" : "Miller", "given" : "Bernard\u00a0V.", "non-dropping-particle" : "", "parse-names" : false, "suffix" : "" }, { "dropping-particle" : "", "family" : "Prado", "given" : "Carla\u00a0M.", "non-dropping-particle" : "", "parse-names" : false, "suffix" : "" }, { "dropping-particle" : "", "family" : "Siervo", "given" : "Mario", "non-dropping-particle" : "", "parse-names" : false, "suffix" : "" }, { "dropping-particle" : "", "family" : "Skarulis", "given" : "Monica\u00a0C.", "non-dropping-particle" : "", "parse-names" : false, "suffix" : "" }, { "dropping-particle" : "", "family" : "Walter", "given" : "Mary", "non-dropping-particle" : "", "parse-names" : false, "suffix" : "" }, { "dropping-particle" : "", "family" : "Walter", "given" : "Peter\u00a0J.", "non-dropping-particle" : "", "parse-names" : false, "suffix" : "" }, { "dropping-particle" : "", "family" : "Yannai", "given" : "Laura", "non-dropping-particle" : "", "parse-names" : false, "suffix" : "" } ], "container-title" : "Cell Metabolism", "id" : "ITEM-1", "issue" : "3", "issued" : { "date-parts" : [ [ "2015" ] ] }, "page" : "427-436", "publisher" : "Elsevier Inc.", "title" : "Calorie for Calorie, Dietary Fat Restriction Results in More Body Fat Loss than Carbohydrate Restriction in People with Obesity", "type" : "article-journal", "volume" : "22" }, "uris" : [ "http://www.mendeley.com/documents/?uuid=7cb6a522-2e1e-42a4-953b-c5298750babe" ] } ], "mendeley" : { "formattedCitation" : "[47]", "plainTextFormattedCitation" : "[47]" }, "properties" : { "noteIndex" : 0 }, "schema" : "https://github.com/citation-style-language/schema/raw/master/csl-citation.json" }</w:instrText>
-      </w:r>
-      <w:r>
-        <w:fldChar w:fldCharType="separate"/>
-      </w:r>
-      <w:r>
-        <w:rPr>
-          <w:noProof/>
-        </w:rPr>
-        <w:t>[47]</w:t>
-      </w:r>
-      <w:r>
-        <w:fldChar w:fldCharType="end"/>
-      </w:r>
-      <w:r>
-        <w:t xml:space="preserve">.  </w:t>
-      </w:r>
-      <w:r>
-        <w:t xml:space="preserve">Similarly, overfeeding studies have shown that </w:t>
-      </w:r>
-      <w:r>
-        <w:t>over-feeding</w:t>
-      </w:r>
-      <w:r>
-        <w:t xml:space="preserve"> induced increases in </w:t>
-      </w:r>
-      <w:r>
-        <w:t xml:space="preserve">energy expenditure </w:t>
-      </w:r>
-      <w:r>
-        <w:t>are even more pronounced</w:t>
-      </w:r>
-      <w:r>
-        <w:t xml:space="preserve"> when the diets are high in protein </w:t>
-      </w:r>
-      <w:r>
-        <w:fldChar w:fldCharType="begin" w:fldLock="1"/>
-      </w:r>
-      <w:r>
-        <w:instrText>ADDIN CSL_CITATION { "citationItems" : [ { "id" : "ITEM-1", "itemData" : { "DOI" : "10.1001/jama.2011.1918", "ISSN" : "1538-3598", "PMID" : "22215165", "abstract" : "CONTEXT: The role of diet composition in response to overeating and energy dissipation in humans is unclear. OBJECTIVE: To evaluate the effects of overconsumption of low, normal, and high protein diets on weight gain, energy expenditure, and body composition. DESIGN, SETTING, AND PARTICIPANTS: A single-blind, randomized controlled trial of 25 US healthy, weight-stable male and female volunteers, aged 18 to 35 years with a body mass index between 19 and 30. The first participant was admitted to the inpatient metabolic unit in June 2005 and the last in October 2007. INTERVENTION: After consuming a weight-stabilizing diet for 13 to 25 days, participants were randomized to diets containing 5% of energy from protein (low protein), 15% (normal protein), or 25% (high protein), which they were overfed during the last 8 weeks of their 10- to 12-week stay in the inpatient metabolic unit. Compared with energy intake during the weight stabilization period, the protein diets provided approximately 40% more energy intake, which corresponds to 954 kcal/d (95% CI, 884-1022 kcal/d). MAIN OUTCOME MEASURES: Body composition was measured by dual-energy x-ray absorptiometry biweekly, resting energy expenditure was measured weekly by ventilated hood, and total energy expenditure by doubly labeled water prior to the overeating and weight stabilization periods and at weeks 7 to 8. RESULTS: Overeating produced significantly less weight gain in the low protein diet group (3.16 kg; 95% CI, 1.88-4.44 kg) compared with the normal protein diet group (6.05 kg; 95% CI, 4.84-7.26 kg) or the high protein diet group (6.51 kg; 95% CI, 5.23-7.79 kg) (P = .002). Body fat increased similarly in all 3 protein diet groups and represented 50% to more than 90% of the excess stored calories. Resting energy expenditure, total energy expenditure, and body protein did not increase during overfeeding with the low protein diet. In contrast, resting energy expenditure (normal protein diet: 160 kcal/d [95% CI, 102-218 kcal/d]; high protein diet: 227 kcal/d [95% CI, 165-289 kcal/d]) and body protein (lean body mass) (normal protein diet: 2.87 kg [95% CI, 2.11-3.62 kg]; high protein diet: 3.18 kg [95% CI, 2.37-3.98 kg]) increased significantly with the normal and high protein diets. CONCLUSIONS: Among persons living in a controlled setting, calories alone account for the increase in fat; protein affected energy expenditure and storage of lean body mass, but not body fat storage. TRIAL REGISTRATION: clinic\u2026", "author" : [ { "dropping-particle" : "", "family" : "Bray", "given" : "George A", "non-dropping-particle" : "", "parse-names" : false, "suffix" : "" }, { "dropping-particle" : "", "family" : "Smith", "given" : "Steven R", "non-dropping-particle" : "", "parse-names" : false, "suffix" : "" }, { "dropping-particle" : "", "family" : "Jonge", "given" : "Lilian", "non-dropping-particle" : "de", "parse-names" : false, "suffix" : "" }, { "dropping-particle" : "", "family" : "Xie", "given" : "Hui", "non-dropping-particle" : "", "parse-names" : false, "suffix" : "" }, { "dropping-particle" : "", "family" : "Rood", "given" : "Jennifer", "non-dropping-particle" : "", "parse-names" : false, "suffix" : "" }, { "dropping-particle" : "", "family" : "Martin", "given" : "Corby K", "non-dropping-particle" : "", "parse-names" : false, "suffix" : "" }, { "dropping-particle" : "", "family" : "Most", "given" : "Marlene", "non-dropping-particle" : "", "parse-names" : false, "suffix" : "" }, { "dropping-particle" : "", "family" : "Brock", "given" : "Courtney", "non-dropping-particle" : "", "parse-names" : false, "suffix" : "" }, { "dropping-particle" : "", "family" : "Mancuso", "given" : "Susan", "non-dropping-particle" : "", "parse-names" : false, "suffix" : "" }, { "dropping-particle" : "", "family" : "Redman", "given" : "Leanne M", "non-dropping-particle" : "", "parse-names" : false, "suffix" : "" } ], "container-title" : "JAMA : the journal of the American Medical Association", "id" : "ITEM-1", "issue" : "1", "issued" : { "date-parts" : [ [ "2012", "1", "4" ] ] }, "page" : "47-55", "publisher" : "Am Med Assoc", "title" : "Effect of dietary protein content on weight gain, energy expenditure, and body composition during overeating: a randomized controlled trial.", "type" : "article-journal", "volume" : "307" }, "uris" : [ "http://www.mendeley.com/documents/?uuid=4241f66f-dad6-4153-9bb2-976b923b7358" ] }, { "id" : "ITEM-2", "itemData" : { "DOI" : "10.3945/ajcn.114.091769", "ISSN" : "0002-9165", "author" : [ { "dropping-particle" : "", "family" : "Bray", "given" : "George A", "non-dropping-particle" : "", "parse-names" : false, "suffix" : "" }, { "dropping-particle" : "", "family" : "Redman", "given" : "L. M.", "non-dropping-particle" : "", "parse-names" : false, "suffix" : "" }, { "dropping-particle" : "", "family" : "Jonge", "given" : "L.", "non-dropping-particle" : "de", "parse-names" : false, "suffix" : "" }, { "dropping-particle" : "", "family" : "Covington", "given" : "Jeffrey", "non-dropping-particle" : "", "parse-names" : false, "suffix" : "" }, { "dropping-particle" : "", "family" : "Rood", "given" : "Jennifer", "non-dropping-particle" : "", "parse-names" : false, "suffix" : "" }, { "dropping-particle" : "", "family" : "Brock", "given" : "Courtney", "non-dropping-particle" : "", "parse-names" : false, "suffix" : "" }, { "dropping-particle" : "", "family" : "Mancuso", "given" : "Susan", "non-dropping-particle" : "", "parse-names" : false, "suffix" : "" }, { "dropping-particle" : "", "family" : "Martin", "given" : "Corby K", "non-dropping-particle" : "", "parse-names" : false, "suffix" : "" }, { "dropping-particle" : "", "family" : "Smith", "given" : "Steven R", "non-dropping-particle" : "", "parse-names" : false, "suffix" : "" } ], "container-title" : "American Journal of Clinical Nutrition", "id" : "ITEM-2", "issue" : "3", "issued" : { "date-parts" : [ [ "2015", "3", "1" ] ] }, "page" : "496-505", "title" : "Effect of protein overfeeding on energy expenditure measured in a metabolic chamber", "type" : "article-journal", "volume" : "101" }, "uris" : [ "http://www.mendeley.com/documents/?uuid=153d239f-cea8-4b24-b4aa-bedd6a933e82" ] } ], "mendeley" : { "formattedCitation" : "[5, 48]", "plainTextFormattedCitation" : "[5, 48]", "previouslyFormattedCitation" : "[5, 47]" }, "properties" : { "noteIndex" : 0 }, "schema" : "https://github.com/citation-style-language/schema/raw/master/csl-citation.json" }</w:instrText>
-      </w:r>
-      <w:r>
-        <w:fldChar w:fldCharType="separate"/>
-      </w:r>
-      <w:r>
-        <w:rPr>
-          <w:noProof/>
-        </w:rPr>
-        <w:t>[5, 48]</w:t>
-      </w:r>
-      <w:r>
-        <w:fldChar w:fldCharType="end"/>
-      </w:r>
-      <w:r>
-        <w:t>.</w:t>
-      </w:r>
-    </w:p>
-    <w:p/>
-    <w:p>
-      <w:r>
-        <w:t xml:space="preserve">Our identification of </w:t>
-      </w:r>
-      <w:r>
-        <w:t xml:space="preserve">skeletal muscle </w:t>
-      </w:r>
-      <w:r>
-        <w:t>mTORC1 as b</w:t>
-      </w:r>
-      <w:r>
-        <w:t xml:space="preserve">oth a target of high protein diets, </w:t>
-      </w:r>
-      <w:r>
-        <w:t>and</w:t>
-      </w:r>
-      <w:r>
-        <w:t xml:space="preserve"> as an anti-obesegenic provides a potential mechanism by which over-feeding can cause increases in energy expenditure.  </w:t>
-      </w:r>
-      <w:r>
-        <w:t xml:space="preserve">Our findings are consistent with the hypothesis that nutrient excess generally, and high protein feeding specifically may function via mTORC1-dependent changes in muscle oxidation, but do not preclude the role of other tissues and molecular targets that may underlie the increases in energy expenditure </w:t>
-      </w:r>
-      <w:r>
-        <w:t>that accompany high protein diets</w:t>
-      </w:r>
-      <w:r>
-        <w:t xml:space="preserve">.  </w:t>
-      </w:r>
-      <w:r>
-        <w:t xml:space="preserve">While the direct mechanisms by which mTORC1 increases energy expenditure have not yet been identified, our data are congruent with previous reports showing that activation of mTORC1 in muscle results in </w:t>
-      </w:r>
-      <w:r>
-        <w:t xml:space="preserve">elevated mitochondrial biogenesis in fibroblasts </w:t>
-      </w:r>
-      <w:r>
-        <w:fldChar w:fldCharType="begin" w:fldLock="1"/>
-      </w:r>
-      <w:r>
-        <w:instrText>ADDIN CSL_CITATION { "citationItems" : [ { "id" : "ITEM-1", "itemData" : { "DOI" : "10.1016/j.cmet.2013.10.001", "ISBN" : "1932-7420 (Electronic)\\r1550-4131 (Linking)", "ISSN" : "15504131", "PMID" : "24206664", "abstract" : "mRNA translation is thought to be the most energy-consuming process in the cell. Translation and energy metabolism are dysregulated in a variety of diseases including cancer, diabetes, and heart disease. However, the mechanisms that coordinate translation and energy metabolism in mammals remain largely unknown. The mechanistic/mammalian target of rapamycin complex 1 (mTORC1) stimulates mRNA translation and other anabolic processes. We demonstrate that mTORC1 controls mitochondrial activity and biogenesis by selectively promoting translation of nucleus-encoded mitochondria-related mRNAs via inhibition of the eukaryotic translation initiation factor 4E (eIF4E)-binding proteins (4E-BPs). Stimulating the translation of nucleus-encoded mitochondria-related mRNAs engenders an increase in ATP production capacity, a required energy source for translation. These findings establish a feed-forward loop that links mRNA translation to oxidative phosphorylation, thereby providing a key mechanism linking aberrant mTOR signaling to conditions of abnormal cellular energy metabolism such as neoplasia and insulin resistance. \u00a9 2013 Elsevier Inc.", "author" : [ { "dropping-particle" : "", "family" : "Morita", "given" : "Masahiro", "non-dropping-particle" : "", "parse-names" : false, "suffix" : "" }, { "dropping-particle" : "", "family" : "Gravel", "given" : "Simon Pierre", "non-dropping-particle" : "", "parse-names" : false, "suffix" : "" }, { "dropping-particle" : "", "family" : "Ch\u00e9nard", "given" : "Val\u00e9rie", "non-dropping-particle" : "", "parse-names" : false, "suffix" : "" }, { "dropping-particle" : "", "family" : "Sikstr\u00f6m", "given" : "Kristina", "non-dropping-particle" : "", "parse-names" : false, "suffix" : "" }, { "dropping-particle" : "", "family" : "Zheng", "given" : "Liang", "non-dropping-particle" : "", "parse-names" : false, "suffix" : "" }, { "dropping-particle" : "", "family" : "Alain", "given" : "Tommy", "non-dropping-particle" : "", "parse-names" : false, "suffix" : "" }, { "dropping-particle" : "", "family" : "Gandin", "given" : "Valentina", "non-dropping-particle" : "", "parse-names" : false, "suffix" : "" }, { "dropping-particle" : "", "family" : "Avizonis", "given" : "Daina", "non-dropping-particle" : "", "parse-names" : false, "suffix" : "" }, { "dropping-particle" : "", "family" : "Arguello", "given" : "Meztli", "non-dropping-particle" : "", "parse-names" : false, "suffix" : "" }, { "dropping-particle" : "", "family" : "Zakaria", "given" : "Chadi", "non-dropping-particle" : "", "parse-names" : false, "suffix" : "" }, { "dropping-particle" : "", "family" : "McLaughlan", "given" : "Shannon", "non-dropping-particle" : "", "parse-names" : false, "suffix" : "" }, { "dropping-particle" : "", "family" : "Nouet", "given" : "Yann", "non-dropping-particle" : "", "parse-names" : false, "suffix" : "" }, { "dropping-particle" : "", "family" : "Pause", "given" : "Arnim", "non-dropping-particle" : "", "parse-names" : false, "suffix" : "" }, { "dropping-particle" : "", "family" : "Pollak", "given" : "Michael", "non-dropping-particle" : "", "parse-names" : false, "suffix" : "" }, { "dropping-particle" : "", "family" : "Gottlieb", "given" : "Eyal", "non-dropping-particle" : "", "parse-names" : false, "suffix" : "" }, { "dropping-particle" : "", "family" : "Larsson", "given" : "Ola", "non-dropping-particle" : "", "parse-names" : false, "suffix" : "" }, { "dropping-particle" : "", "family" : "St-Pierre", "given" : "Julie", "non-dropping-particle" : "", "parse-names" : false, "suffix" : "" }, { "dropping-particle" : "", "family" : "Topisirovic", "given" : "Ivan", "non-dropping-particle" : "", "parse-names" : false, "suffix" : "" }, { "dropping-particle" : "", "family" : "Sonenberg", "given" : "Nahum", "non-dropping-particle" : "", "parse-names" : false, "suffix" : "" } ], "container-title" : "Cell Metabolism", "id" : "ITEM-1", "issue" : "5", "issued" : { "date-parts" : [ [ "2013" ] ] }, "page" : "698-711", "title" : "MTORC1 controls mitochondrial activity and biogenesis through 4E-BP-dependent translational regulation", "type" : "article-journal", "volume" : "18" }, "uris" : [ "http://www.mendeley.com/documents/?uuid=24d6642f-690f-4082-bad5-3b4f9fe7fa1f" ] } ], "mendeley" : { "formattedCitation" : "[49]", "plainTextFormattedCitation" : "[49]", "previouslyFormattedCitation" : "[48]" }, "properties" : { "noteIndex" : 0 }, "schema" : "https://github.com/citation-style-language/schema/raw/master/csl-citation.json" }</w:instrText>
-      </w:r>
-      <w:r>
-        <w:fldChar w:fldCharType="separate"/>
-      </w:r>
-      <w:r>
-        <w:rPr>
-          <w:noProof/>
-        </w:rPr>
-        <w:t>[49]</w:t>
-      </w:r>
-      <w:r>
-        <w:fldChar w:fldCharType="end"/>
-      </w:r>
-      <w:r>
-        <w:t xml:space="preserve"> and an increase in</w:t>
-      </w:r>
-      <w:r>
-        <w:t xml:space="preserve"> oxidative </w:t>
-      </w:r>
-      <w:r>
-        <w:t xml:space="preserve">muscle </w:t>
-      </w:r>
-      <w:r>
-        <w:t>fiber</w:t>
-      </w:r>
-      <w:r>
-        <w:t>s</w:t>
-      </w:r>
-      <w:r>
-        <w:t xml:space="preserve"> </w:t>
-      </w:r>
-      <w:r>
-        <w:fldChar w:fldCharType="begin" w:fldLock="1"/>
-      </w:r>
-      <w:r>
-        <w:instrText>ADDIN CSL_CITATION { "citationItems" : [ { "id" : "ITEM-1", "itemData" : { "DOI" : "10.1186/2044-5040-3-6", "ISSN" : "2044-5040", "PMID" : "23497627", "abstract" : "BACKGROUND: Skeletal muscle mass is determined by the balance between protein synthesis and degradation. Mammalian target of rapamycin complex 1 (mTORC1) is a master regulator of protein translation and has been implicated in the control of muscle mass. Inactivation of mTORC1 by skeletal muscle-specific deletion of its obligatory component raptor results in smaller muscles and a lethal dystrophy. Moreover, raptor-deficient muscles are less oxidative through changes in the expression PGC-1\u03b1, a critical determinant of mitochondrial biogenesis. These results suggest that activation of mTORC1 might be beneficial to skeletal muscle by providing resistance to muscle atrophy and increasing oxidative function. Here, we tested this hypothesis by deletion of the mTORC1 inhibitor tuberous sclerosis complex (TSC) in muscle fibers. METHOD: Skeletal muscles of mice with an acute or a permanent deletion of raptor or TSC1 were examined using histological, biochemical and molecular biological methods. Response of the muscles to changes in mechanical load and nerve input was investigated by ablation of synergistic muscles or by denervation . RESULTS: Genetic deletion or knockdown of raptor, causing inactivation of mTORC1, was sufficient to prevent muscle growth and enhance muscle atrophy. Conversely, short-term activation of mTORC1 by knockdown of TSC induced muscle fiber hypertrophy and atrophy-resistance upon denervation, in both fast tibialis anterior (TA) and slow soleus muscles. Surprisingly, however, sustained activation of mTORC1 by genetic deletion of Tsc1 caused muscle atrophy in all but soleus muscles. In contrast, oxidative capacity was increased in all muscles examined. Consistently, TSC1-deficient soleus muscle was atrophy-resistant whereas TA underwent normal atrophy upon denervation. Moreover, upon overloading, plantaris muscle did not display enhanced hypertrophy compared to controls. Biochemical analysis indicated that the atrophy response of muscles was based on the suppressed phosphorylation of PKB/Akt via feedback inhibition by mTORC1 and subsequent increased expression of the E3 ubiquitin ligases MuRF1 and atrogin-1/MAFbx. In contrast, expression of both E3 ligases was not increased in soleus muscle suggesting the presence of compensatory mechanisms in this muscle. CONCLUSIONS: Our study shows that the mTORC1- and the PKB/Akt-FoxO pathways are tightly interconnected and differentially regulated depending on the muscle type. These results indicate tha\u2026", "author" : [ { "dropping-particle" : "", "family" : "Bentzinger", "given" : "C Florian", "non-dropping-particle" : "", "parse-names" : false, "suffix" : "" }, { "dropping-particle" : "", "family" : "Lin", "given" : "Shuo", "non-dropping-particle" : "", "parse-names" : false, "suffix" : "" }, { "dropping-particle" : "", "family" : "Romanino", "given" : "Klaas", "non-dropping-particle" : "", "parse-names" : false, "suffix" : "" }, { "dropping-particle" : "", "family" : "Castets", "given" : "Perrine", "non-dropping-particle" : "", "parse-names" : false, "suffix" : "" }, { "dropping-particle" : "", "family" : "Guridi", "given" : "Maitea", "non-dropping-particle" : "", "parse-names" : false, "suffix" : "" }, { "dropping-particle" : "", "family" : "Summermatter", "given" : "Serge", "non-dropping-particle" : "", "parse-names" : false, "suffix" : "" }, { "dropping-particle" : "", "family" : "Handschin", "given" : "Christoph", "non-dropping-particle" : "", "parse-names" : false, "suffix" : "" }, { "dropping-particle" : "", "family" : "Tintignac", "given" : "Lionel A.", "non-dropping-particle" : "", "parse-names" : false, "suffix" : "" }, { "dropping-particle" : "", "family" : "Hall", "given" : "Michael N.", "non-dropping-particle" : "", "parse-names" : false, "suffix" : "" }, { "dropping-particle" : "", "family" : "R\u00fcegg", "given" : "Markus A.", "non-dropping-particle" : "", "parse-names" : false, "suffix" : "" } ], "container-title" : "Skeletal muscle", "id" : "ITEM-1", "issue" : "1", "issued" : { "date-parts" : [ [ "2013", "1" ] ] }, "page" : "6", "title" : "Differential response of skeletal muscles to mTORC1 signaling during atrophy and hypertrophy.", "type" : "article-journal", "volume" : "3" }, "uris" : [ "http://www.mendeley.com/documents/?uuid=75a9c1c2-8af4-478f-8ff6-5e14826d4927" ] } ], "mendeley" : { "formattedCitation" : "[20]", "plainTextFormattedCitation" : "[20]", "previouslyFormattedCitation" : "[20]" }, "properties" : { "noteIndex" : 0 }, "schema" : "https://github.com/citation-style-language/schema/raw/master/csl-citation.json" }</w:instrText>
-      </w:r>
-      <w:r>
-        <w:fldChar w:fldCharType="separate"/>
-      </w:r>
-      <w:r>
-        <w:rPr>
-          <w:noProof/>
-        </w:rPr>
-        <w:t>[20]</w:t>
-      </w:r>
-      <w:r>
-        <w:fldChar w:fldCharType="end"/>
-      </w:r>
-      <w:r>
-        <w:t xml:space="preserve">.  Furthermore, our observation of elevations in the fatty acid transporters CD36 and FABP3 are consistent with anti-obesegenic effects of muscle specific </w:t>
-      </w:r>
-      <w:r>
-        <w:rPr>
-          <w:i/>
-        </w:rPr>
-        <w:t>Cd36</w:t>
-      </w:r>
-      <w:r>
-        <w:t xml:space="preserve"> overexpression </w:t>
-      </w:r>
-      <w:r>
-        <w:fldChar w:fldCharType="begin" w:fldLock="1"/>
-      </w:r>
-      <w:r>
-        <w:instrText>ADDIN CSL_CITATION { "citationItems" : [ { "id" : "ITEM-1", "itemData" : { "DOI" : "10.1074/jbc.274.38.26761", "ISBN" : "0021-9258 (Print)\\r0021-9258 (Linking)", "ISSN" : "0021-9258", "PMID" : "10480880", "abstract" : "Increasing evidence has implicated the membrane protein CD36 (FAT) in binding and transport of long chain fatty acids (FA). To determine the physiological role of CD36, we examined effects of its overexpression in muscle, a tissue that depends on FA for its energy needs and is responsible for clearing a major fraction of circulating FA. Mice with CD36 overexpression in muscle were generated using the promoter of the muscle creatine kinase gene (MCK). Transgenic (MCK-CD36) mice had a slightly lower body weight than control litter mates. This reflected a leaner body mass with less overall adipose tissue, as evidenced by magnetic resonance spectroscopy. Soleus muscles from transgenic animals exhibited a greatly enhanced ability to oxidize fatty acids in response to stimulation/contraction. This increased oxidative ability was not associated with significant alterations in histological appearance of muscle fibers. Transgenic mice had lower blood levels of triglycerides and fatty acids and a reduced triglyceride content of very low density lipoproteins. Blood cholesterol levels were slightly lower, but no significant decrease in the cholesterol content of major lipoprotein fractions was measured. Blood glucose was significantly increased, while insulin levels were similar in the fed state and higher in the fasted state. However, glucose tolerance curves, determined at 20 weeks of age, were similar in control and transgenic mice. In summary, the study documented, in vivo, the role of CD36 to facilitate cellular FA uptake. It also illustrated importance of the uptake process in muscle to overall FA metabolism and glucose utilization.", "author" : [ { "dropping-particle" : "", "family" : "Ibrahimi", "given" : "Azeddine", "non-dropping-particle" : "", "parse-names" : false, "suffix" : "" }, { "dropping-particle" : "", "family" : "Bonen", "given" : "Arend", "non-dropping-particle" : "", "parse-names" : false, "suffix" : "" }, { "dropping-particle" : "", "family" : "Blinn", "given" : "W. Dennis", "non-dropping-particle" : "", "parse-names" : false, "suffix" : "" }, { "dropping-particle" : "", "family" : "Hajri", "given" : "Tahar", "non-dropping-particle" : "", "parse-names" : false, "suffix" : "" }, { "dropping-particle" : "", "family" : "Li", "given" : "Xin", "non-dropping-particle" : "", "parse-names" : false, "suffix" : "" }, { "dropping-particle" : "", "family" : "Zhong", "given" : "Kai", "non-dropping-particle" : "", "parse-names" : false, "suffix" : "" }, { "dropping-particle" : "", "family" : "Cameron", "given" : "Roger", "non-dropping-particle" : "", "parse-names" : false, "suffix" : "" }, { "dropping-particle" : "", "family" : "Abumrad", "given" : "Nada A.", "non-dropping-particle" : "", "parse-names" : false, "suffix" : "" } ], "container-title" : "Journal of Biological Chemistry", "id" : "ITEM-1", "issue" : "38", "issued" : { "date-parts" : [ [ "1999", "9", "17" ] ] }, "page" : "26761-26766", "title" : "Muscle-specific Overexpression of FAT/CD36 Enhances Fatty Acid Oxidation by Contracting Muscle, Reduces Plasma Triglycerides and Fatty Acids, and Increases Plasma Glucose and Insulin", "type" : "article-journal", "volume" : "274" }, "uris" : [ "http://www.mendeley.com/documents/?uuid=f9848ce1-69ce-4c5b-b48e-e0d20f79055a" ] } ], "mendeley" : { "formattedCitation" : "[50]", "plainTextFormattedCitation" : "[50]", "previouslyFormattedCitation" : "[49]" }, "properties" : { "noteIndex" : 0 }, "schema" : "https://github.com/citation-style-language/schema/raw/master/csl-citation.json" }</w:instrText>
-      </w:r>
-      <w:r>
-        <w:fldChar w:fldCharType="separate"/>
-      </w:r>
-      <w:r>
-        <w:rPr>
-          <w:noProof/>
-        </w:rPr>
-        <w:t>[50]</w:t>
-      </w:r>
-      <w:r>
-        <w:fldChar w:fldCharType="end"/>
-      </w:r>
-      <w:r>
-        <w:t>.  Together these findings support the hypothesis that activation of mTORC1</w:t>
-      </w:r>
-      <w:r>
-        <w:t xml:space="preserve"> or its downstream targets</w:t>
-      </w:r>
-      <w:r>
-        <w:t xml:space="preserve"> in mu</w:t>
-      </w:r>
-      <w:r>
-        <w:t xml:space="preserve">scle tissue may be beneficial </w:t>
-      </w:r>
-      <w:r>
-        <w:t>for weight loss interventions.</w:t>
-      </w:r>
-    </w:p>
-    <w:p/>
-    <w:p>
-      <w:pPr>
-        <w:pStyle w:val="Heading1"/>
-      </w:pPr>
-      <w:r>
-        <w:t>Acknowledgements</w:t>
-      </w:r>
-    </w:p>
-    <w:p>
-      <w:r>
-        <w:t xml:space="preserve">The authors would like to thank Nathan Qi and Melanie Schmitt of the UM Metabolic Phenotyping Core for assistance with </w:t>
-      </w:r>
-      <w:r>
-        <w:t>CLAMS studies</w:t>
-      </w:r>
-      <w:r>
-        <w:t xml:space="preserve">.  </w:t>
-      </w:r>
-      <w:r>
-        <w:t xml:space="preserve">William Taylor, Caitlin Costelle and Felicia Waller at the UTHSC Molecular Resource Center provided </w:t>
-      </w:r>
-      <w:r>
-        <w:t>support t</w:t>
-      </w:r>
-      <w:r>
-        <w:t xml:space="preserve">o the transcriptomic studies.  </w:t>
-      </w:r>
-      <w:r>
-        <w:t xml:space="preserve">We would also like to thank the </w:t>
-      </w:r>
-      <w:r>
-        <w:t xml:space="preserve">other </w:t>
-      </w:r>
-      <w:r>
-        <w:t>members of the Bridges</w:t>
-      </w:r>
-      <w:r>
-        <w:t xml:space="preserve">, </w:t>
-      </w:r>
-      <w:r>
-        <w:t>Han,</w:t>
-      </w:r>
-      <w:r>
-        <w:t xml:space="preserve"> and Saltiel laboratories for helpful discussions regarding this project.  </w:t>
-      </w:r>
-    </w:p>
-    <w:p/>
-    <w:p>
-      <w:pPr>
-        <w:rPr>
-          <w:iCs/>
-        </w:rPr>
-      </w:pPr>
-      <w:r>
-        <w:t>This work was support</w:t>
-      </w:r>
-      <w:r>
-        <w:t xml:space="preserve">ed by Le Bonheur Grant </w:t>
-      </w:r>
-      <w:r>
-        <w:t xml:space="preserve">650700 (DB), </w:t>
-      </w:r>
-      <w:r>
-        <w:t xml:space="preserve">NIH </w:t>
-      </w:r>
-      <w:r>
-        <w:t xml:space="preserve">Grants </w:t>
-      </w:r>
-      <w:r>
-        <w:t>DK109007</w:t>
-      </w:r>
-      <w:r>
-        <w:t xml:space="preserve"> (DB), </w:t>
-      </w:r>
-      <w:commentRangeStart w:id="12"/>
-      <w:r>
-        <w:t xml:space="preserve">XXXX </w:t>
-      </w:r>
-      <w:commentRangeEnd w:id="12"/>
-      <w:r>
-        <w:rPr>
-          <w:rStyle w:val="CommentReference"/>
-        </w:rPr>
-        <w:commentReference w:id="12"/>
       </w:r>
       <w:r>
         <w:t xml:space="preserve">(ARS), funds from the Memphis Research Consortium </w:t>
@@ -6882,9 +6929,213 @@
       <w:r>
         <w:t xml:space="preserve">Body composition was determined weekly with body weight (A), lean mass (B) and fat mass (C).  D) Weights of fat pad depots at the end of the </w:t>
       </w:r>
+      <w:commentRangeStart w:id="12"/>
+      <w:r>
+        <w:t xml:space="preserve">14 week </w:t>
+      </w:r>
+      <w:commentRangeEnd w:id="12"/>
+      <w:r>
+        <w:rPr>
+          <w:rStyle w:val="CommentReference"/>
+        </w:rPr>
+        <w:commentReference w:id="12"/>
+      </w:r>
+      <w:r>
+        <w:t xml:space="preserve">dietary intervention. </w:t>
+      </w:r>
+      <w:r>
+        <w:t xml:space="preserve">Statistical significance </w:t>
+      </w:r>
+      <w:r>
+        <w:t>(p&lt;0.05</w:t>
+      </w:r>
+      <w:r>
+        <w:t>, n=6</w:t>
+      </w:r>
+      <w:r>
+        <w:t xml:space="preserve">) </w:t>
+      </w:r>
+      <w:r>
+        <w:t>wa</w:t>
+      </w:r>
+      <w:r>
+        <w:t xml:space="preserve">s denoted </w:t>
+      </w:r>
+      <w:r>
+        <w:t xml:space="preserve">if reached </w:t>
+      </w:r>
+      <w:r>
+        <w:t xml:space="preserve">via asterisks based on </w:t>
+      </w:r>
+      <w:r>
+        <w:rPr>
+          <w:rFonts w:ascii="Cambria" w:hAnsi="Cambria"/>
+        </w:rPr>
+        <w:t>χ</w:t>
+      </w:r>
+      <w:r>
+        <w:rPr>
+          <w:vertAlign w:val="superscript"/>
+        </w:rPr>
+        <w:t>2</w:t>
+      </w:r>
+      <w:r>
+        <w:rPr>
+          <w:vertAlign w:val="superscript"/>
+        </w:rPr>
+        <w:t xml:space="preserve"> </w:t>
+      </w:r>
+      <w:r>
+        <w:t>test (A</w:t>
+      </w:r>
+      <w:r>
+        <w:t>-C</w:t>
+      </w:r>
+      <w:r>
+        <w:t>)</w:t>
+      </w:r>
+      <w:r>
+        <w:t xml:space="preserve"> or Welch’s </w:t>
+      </w:r>
+      <w:r>
+        <w:rPr>
+          <w:i/>
+        </w:rPr>
+        <w:t>t-</w:t>
+      </w:r>
+      <w:r>
+        <w:t>test (D).</w:t>
+      </w:r>
+    </w:p>
+    <w:p/>
+    <w:p>
+      <w:r>
+        <w:rPr>
+          <w:b/>
+        </w:rPr>
+        <w:t>Figure 2: Regulation of mTORC1 by amino acids and protein feeding</w:t>
+      </w:r>
+      <w:r>
+        <w:rPr>
+          <w:b/>
+        </w:rPr>
+        <w:t xml:space="preserve">. </w:t>
+      </w:r>
+      <w:r>
+        <w:t>A) XXXXXX C</w:t>
+      </w:r>
+      <w:r>
+        <w:t>) Western blotting of quadriceps</w:t>
+      </w:r>
+      <w:r>
+        <w:t xml:space="preserve"> RIPA</w:t>
+      </w:r>
+      <w:r>
+        <w:t xml:space="preserve"> lysates from 16h</w:t>
+      </w:r>
+      <w:r>
+        <w:t xml:space="preserve"> fasted or non-</w:t>
+      </w:r>
+      <w:r>
+        <w:t>fasted animals D</w:t>
+      </w:r>
+      <w:r>
+        <w:t xml:space="preserve">) </w:t>
+      </w:r>
+      <w:r>
+        <w:t>Quantification of the blots in B.</w:t>
+      </w:r>
+    </w:p>
+    <w:p>
+      <w:pPr>
+        <w:rPr>
+          <w:b/>
+        </w:rPr>
+      </w:pPr>
+    </w:p>
+    <w:p>
+      <w:r>
+        <w:rPr>
+          <w:b/>
+        </w:rPr>
+        <w:t xml:space="preserve">Figure 3: Knockout of </w:t>
+      </w:r>
+      <w:r>
+        <w:rPr>
+          <w:b/>
+          <w:i/>
+        </w:rPr>
+        <w:t>Tsc1</w:t>
+      </w:r>
+      <w:r>
+        <w:rPr>
+          <w:b/>
+        </w:rPr>
+        <w:t xml:space="preserve"> in muscle leads to increased fasted glycogen and triglyceride levels in quadriceps.</w:t>
+      </w:r>
+      <w:r>
+        <w:rPr>
+          <w:b/>
+        </w:rPr>
+        <w:t xml:space="preserve">  </w:t>
+      </w:r>
+      <w:r>
+        <w:t>A)</w:t>
+      </w:r>
+      <w:r>
+        <w:rPr>
+          <w:b/>
+        </w:rPr>
+        <w:t xml:space="preserve"> </w:t>
+      </w:r>
+      <w:r>
+        <w:t>Protein lysates from quadriceps dissected from animals fasted overnight were prepared in HNTG buf</w:t>
+      </w:r>
+      <w:r>
+        <w:t>fer and blotted as indicated.  B)  Quantification of processed SREBP1 and the phosphorylation ratio of glycogen synthase.</w:t>
+      </w:r>
+      <w:r>
+        <w:t xml:space="preserve">  Statistical significance (p&lt;0.05, n=5/7) was determined via a Wilcoxon Rank-Sum test (C) after correcting for multiple hypotheses.</w:t>
+      </w:r>
+    </w:p>
+    <w:p/>
+    <w:p>
+      <w:pPr>
+        <w:pStyle w:val="Heading1"/>
+      </w:pPr>
+      <w:r>
+        <w:t>Supplementary Figure Legends</w:t>
+      </w:r>
+    </w:p>
+    <w:p/>
+    <w:p>
+      <w:r>
+        <w:rPr>
+          <w:b/>
+        </w:rPr>
+        <w:t>Supplementary Figure 1:  Supplementary data related to high pro</w:t>
+      </w:r>
+      <w:r>
+        <w:rPr>
+          <w:b/>
+        </w:rPr>
+        <w:t>tein diet feeding studies.</w:t>
+      </w:r>
+      <w:r>
+        <w:t xml:space="preserve">  A) </w:t>
+      </w:r>
+      <w:r>
+        <w:t xml:space="preserve">Muscle weights at the end </w:t>
+      </w:r>
+      <w:r>
+        <w:t xml:space="preserve">of the 14 weeks of diet.  </w:t>
+      </w:r>
+      <w:r>
+        <w:t xml:space="preserve">B) Insulin tolerance test of CD and HPD fed animals after </w:t>
+      </w:r>
       <w:commentRangeStart w:id="13"/>
       <w:r>
-        <w:t xml:space="preserve">14 week </w:t>
+        <w:t xml:space="preserve">XX </w:t>
       </w:r>
       <w:commentRangeEnd w:id="13"/>
       <w:r>
@@ -6894,197 +7145,16 @@
         <w:commentReference w:id="13"/>
       </w:r>
       <w:r>
-        <w:t xml:space="preserve">dietary intervention. </w:t>
-      </w:r>
-      <w:r>
-        <w:t xml:space="preserve">Statistical significance </w:t>
-      </w:r>
-      <w:r>
-        <w:t>(p&lt;0.05</w:t>
-      </w:r>
-      <w:r>
-        <w:t>, n=6</w:t>
-      </w:r>
-      <w:r>
-        <w:t xml:space="preserve">) </w:t>
-      </w:r>
-      <w:r>
-        <w:t>wa</w:t>
-      </w:r>
-      <w:r>
-        <w:t xml:space="preserve">s denoted </w:t>
-      </w:r>
-      <w:r>
-        <w:t xml:space="preserve">if reached </w:t>
-      </w:r>
-      <w:r>
-        <w:t xml:space="preserve">via asterisks based on </w:t>
-      </w:r>
-      <w:r>
-        <w:rPr>
-          <w:rFonts w:ascii="Cambria" w:hAnsi="Cambria"/>
-        </w:rPr>
-        <w:t>χ</w:t>
-      </w:r>
-      <w:r>
-        <w:rPr>
-          <w:vertAlign w:val="superscript"/>
-        </w:rPr>
-        <w:t>2</w:t>
-      </w:r>
-      <w:r>
-        <w:rPr>
-          <w:vertAlign w:val="superscript"/>
-        </w:rPr>
-        <w:t xml:space="preserve"> </w:t>
-      </w:r>
-      <w:r>
-        <w:t>test (A</w:t>
-      </w:r>
-      <w:r>
-        <w:t>-C</w:t>
-      </w:r>
-      <w:r>
-        <w:t>)</w:t>
-      </w:r>
-      <w:r>
-        <w:t xml:space="preserve"> or Welch’s </w:t>
-      </w:r>
-      <w:r>
-        <w:rPr>
-          <w:i/>
-        </w:rPr>
-        <w:t>t-</w:t>
-      </w:r>
-      <w:r>
-        <w:t>test (D).</w:t>
-      </w:r>
-    </w:p>
-    <w:p/>
-    <w:p>
-      <w:r>
-        <w:rPr>
-          <w:b/>
-        </w:rPr>
-        <w:t>Figure 2: Regulation of mTORC1 by amino acids and protein feeding</w:t>
-      </w:r>
-      <w:r>
-        <w:rPr>
-          <w:b/>
-        </w:rPr>
-        <w:t xml:space="preserve">. </w:t>
-      </w:r>
-      <w:r>
-        <w:t>A) XXXXXX C</w:t>
-      </w:r>
-      <w:r>
-        <w:t>) Western blotting of quadriceps</w:t>
-      </w:r>
-      <w:r>
-        <w:t xml:space="preserve"> RIPA</w:t>
-      </w:r>
-      <w:r>
-        <w:t xml:space="preserve"> lysates from 16h</w:t>
-      </w:r>
-      <w:r>
-        <w:t xml:space="preserve"> fasted or non-</w:t>
-      </w:r>
-      <w:r>
-        <w:t>fasted animals D</w:t>
-      </w:r>
-      <w:r>
-        <w:t xml:space="preserve">) </w:t>
-      </w:r>
-      <w:r>
-        <w:t>Quantification of the blots in B.</w:t>
-      </w:r>
-    </w:p>
-    <w:p>
-      <w:pPr>
-        <w:rPr>
-          <w:b/>
-        </w:rPr>
-      </w:pPr>
-    </w:p>
-    <w:p>
-      <w:r>
-        <w:rPr>
-          <w:b/>
-        </w:rPr>
-        <w:t xml:space="preserve">Figure 3: Knockout of </w:t>
-      </w:r>
-      <w:r>
-        <w:rPr>
-          <w:b/>
-          <w:i/>
-        </w:rPr>
-        <w:t>Tsc1</w:t>
-      </w:r>
-      <w:r>
-        <w:rPr>
-          <w:b/>
-        </w:rPr>
-        <w:t xml:space="preserve"> in muscle leads to increased fasted glycogen and triglyceride levels in quadriceps.</w:t>
-      </w:r>
-      <w:r>
-        <w:rPr>
-          <w:b/>
-        </w:rPr>
-        <w:t xml:space="preserve">  </w:t>
-      </w:r>
-      <w:r>
-        <w:t>A)</w:t>
-      </w:r>
-      <w:r>
-        <w:rPr>
-          <w:b/>
-        </w:rPr>
-        <w:t xml:space="preserve"> </w:t>
-      </w:r>
-      <w:r>
-        <w:t>Protein lysates from quadriceps dissected from animals fasted overnight were prepared in HNTG buf</w:t>
-      </w:r>
-      <w:r>
-        <w:t>fer and blotted as indicated.  B)  Quantification of processed SREBP1 and the phosphorylation ratio of glycogen synthase.</w:t>
-      </w:r>
-      <w:r>
-        <w:t xml:space="preserve">  Statistical significance (p&lt;0.05, n=5/7) was determined via a Wilcoxon Rank-Sum test (C) after correcting for multiple hypotheses.</w:t>
-      </w:r>
-    </w:p>
-    <w:p/>
-    <w:p>
-      <w:pPr>
-        <w:pStyle w:val="Heading1"/>
-      </w:pPr>
-      <w:r>
-        <w:t>Supplementary Figure Legends</w:t>
-      </w:r>
-    </w:p>
-    <w:p/>
-    <w:p>
-      <w:r>
-        <w:rPr>
-          <w:b/>
-        </w:rPr>
-        <w:t>Supplementary Figure 1:  Supplementary data related to high pro</w:t>
-      </w:r>
-      <w:r>
-        <w:rPr>
-          <w:b/>
-        </w:rPr>
-        <w:t>tein diet feeding studies.</w:t>
-      </w:r>
-      <w:r>
-        <w:t xml:space="preserve">  A) </w:t>
-      </w:r>
-      <w:r>
-        <w:t xml:space="preserve">Muscle weights at the end </w:t>
-      </w:r>
-      <w:r>
-        <w:t xml:space="preserve">of the 14 weeks of diet.  </w:t>
-      </w:r>
-      <w:r>
-        <w:t xml:space="preserve">B) Insulin tolerance test of CD and HPD fed animals after </w:t>
+        <w:t xml:space="preserve">weeks of diet.  C) Data from B, normalized to reflect changes </w:t>
+      </w:r>
+      <w:r>
+        <w:t>relative to</w:t>
+      </w:r>
+      <w:r>
+        <w:t xml:space="preserve"> fasting glucose levels.</w:t>
+      </w:r>
+      <w:r>
+        <w:t xml:space="preserve">  D) Pyruvate tolerance test of CD and HPD fed animals after </w:t>
       </w:r>
       <w:commentRangeStart w:id="14"/>
       <w:r>
@@ -7096,29 +7166,6 @@
           <w:rStyle w:val="CommentReference"/>
         </w:rPr>
         <w:commentReference w:id="14"/>
-      </w:r>
-      <w:r>
-        <w:t xml:space="preserve">weeks of diet.  C) Data from B, normalized to reflect changes </w:t>
-      </w:r>
-      <w:r>
-        <w:t>relative to</w:t>
-      </w:r>
-      <w:r>
-        <w:t xml:space="preserve"> fasting glucose levels.</w:t>
-      </w:r>
-      <w:r>
-        <w:t xml:space="preserve">  D) Pyruvate tolerance test of CD and HPD fed animals after </w:t>
-      </w:r>
-      <w:commentRangeStart w:id="15"/>
-      <w:r>
-        <w:t xml:space="preserve">XX </w:t>
-      </w:r>
-      <w:commentRangeEnd w:id="15"/>
-      <w:r>
-        <w:rPr>
-          <w:rStyle w:val="CommentReference"/>
-        </w:rPr>
-        <w:commentReference w:id="15"/>
       </w:r>
       <w:r>
         <w:t>weeks of diet.  E) Data from D, normalized to reflect changes relative to fasting glucose levels.</w:t>
@@ -7193,10 +7240,7 @@
         <w:annotationRef/>
       </w:r>
       <w:r>
-        <w:t xml:space="preserve">Innocence can you add the </w:t>
-      </w:r>
-      <w:r>
-        <w:t>Stock number</w:t>
+        <w:t>Innocence can you add the Stock number</w:t>
       </w:r>
     </w:p>
   </w:comment>
@@ -7212,14 +7256,11 @@
         <w:annotationRef/>
       </w:r>
       <w:r>
-        <w:t xml:space="preserve">Innocence, </w:t>
-      </w:r>
-      <w:r>
-        <w:t>Stock number</w:t>
+        <w:t>Innocence, Stock number</w:t>
       </w:r>
     </w:p>
   </w:comment>
-  <w:comment w:id="4" w:author="Dave Bridges" w:date="2015-09-09T12:44:00Z" w:initials="DB">
+  <w:comment w:id="3" w:author="Dave Bridges" w:date="2015-09-09T12:44:00Z" w:initials="DB">
     <w:p>
       <w:pPr>
         <w:pStyle w:val="CommentText"/>
@@ -7235,7 +7276,7 @@
       </w:r>
     </w:p>
   </w:comment>
-  <w:comment w:id="5" w:author="Dave Bridges" w:date="2015-09-08T07:44:00Z" w:initials="DB">
+  <w:comment w:id="4" w:author="Dave Bridges" w:date="2015-09-08T07:44:00Z" w:initials="DB">
     <w:p>
       <w:pPr>
         <w:pStyle w:val="CommentText"/>
@@ -7267,7 +7308,7 @@
       </w:r>
     </w:p>
   </w:comment>
-  <w:comment w:id="7" w:author="Dave Bridges" w:date="2015-09-08T16:06:00Z" w:initials="DB">
+  <w:comment w:id="7" w:author="Dave Bridges" w:date="2015-11-04T10:40:00Z" w:initials="DB">
     <w:p>
       <w:pPr>
         <w:pStyle w:val="CommentText"/>
@@ -7279,11 +7320,11 @@
         <w:annotationRef/>
       </w:r>
       <w:r>
-        <w:t>Need to do</w:t>
+        <w:t>Fold change and p</w:t>
       </w:r>
     </w:p>
   </w:comment>
-  <w:comment w:id="8" w:author="Dave Bridges" w:date="2015-08-03T07:35:00Z" w:initials="DB">
+  <w:comment w:id="8" w:author="Dave Bridges" w:date="2015-09-09T12:43:00Z" w:initials="DB">
     <w:p>
       <w:pPr>
         <w:pStyle w:val="CommentText"/>
@@ -7295,11 +7336,11 @@
         <w:annotationRef/>
       </w:r>
       <w:r>
-        <w:t>Need to do</w:t>
+        <w:t>We never published the data on Triglcyeride elevations being due to SREBP1c in the MEFs, so we could probably put that in here.</w:t>
       </w:r>
     </w:p>
   </w:comment>
-  <w:comment w:id="9" w:author="Dave Bridges" w:date="2015-09-09T12:43:00Z" w:initials="DB">
+  <w:comment w:id="9" w:author="Dave Bridges" w:date="2015-09-11T08:14:00Z" w:initials="DB">
     <w:p>
       <w:pPr>
         <w:pStyle w:val="CommentText"/>
@@ -7311,11 +7352,11 @@
         <w:annotationRef/>
       </w:r>
       <w:r>
-        <w:t>We never published the data on Triglcyeride elevations being due to SREBP1c in the MEFs, so we could probably put that in here.</w:t>
+        <w:t xml:space="preserve">We have qPCR data showing elevated PTG mRNA in these muscles, but that’s duplicated in the RNAseq data before.  </w:t>
       </w:r>
     </w:p>
   </w:comment>
-  <w:comment w:id="10" w:author="Dave Bridges" w:date="2015-09-11T08:14:00Z" w:initials="DB">
+  <w:comment w:id="10" w:author="Dave Bridges" w:date="2015-08-03T08:05:00Z" w:initials="DB">
     <w:p>
       <w:pPr>
         <w:pStyle w:val="CommentText"/>
@@ -7327,11 +7368,11 @@
         <w:annotationRef/>
       </w:r>
       <w:r>
-        <w:t xml:space="preserve">We have qPCR data showing elevated PTG mRNA in these muscles, but that’s duplicated in the RNAseq data before.  </w:t>
+        <w:t>Get this data</w:t>
       </w:r>
     </w:p>
   </w:comment>
-  <w:comment w:id="11" w:author="Dave Bridges" w:date="2015-08-03T08:05:00Z" w:initials="DB">
+  <w:comment w:id="11" w:author="Dave Bridges" w:date="2015-09-08T08:54:00Z" w:initials="DB">
     <w:p>
       <w:pPr>
         <w:pStyle w:val="CommentText"/>
@@ -7343,11 +7384,11 @@
         <w:annotationRef/>
       </w:r>
       <w:r>
-        <w:t>Get this data</w:t>
+        <w:t>Alan, which grant(s) do you want to use here?</w:t>
       </w:r>
     </w:p>
   </w:comment>
-  <w:comment w:id="12" w:author="Dave Bridges" w:date="2015-09-08T08:54:00Z" w:initials="DB">
+  <w:comment w:id="12" w:author="Dave Bridges" w:date="2015-09-09T09:55:00Z" w:initials="DB">
     <w:p>
       <w:pPr>
         <w:pStyle w:val="CommentText"/>
@@ -7359,11 +7400,11 @@
         <w:annotationRef/>
       </w:r>
       <w:r>
-        <w:t>Alan, which grant(s) do you want to use here?</w:t>
+        <w:t>Innocence, was this the age at which these animals were killed</w:t>
       </w:r>
     </w:p>
   </w:comment>
-  <w:comment w:id="13" w:author="Dave Bridges" w:date="2015-09-09T09:55:00Z" w:initials="DB">
+  <w:comment w:id="13" w:author="Dave Bridges" w:date="2015-09-08T15:47:00Z" w:initials="DB">
     <w:p>
       <w:pPr>
         <w:pStyle w:val="CommentText"/>
@@ -7375,27 +7416,11 @@
         <w:annotationRef/>
       </w:r>
       <w:r>
-        <w:t>Innocence, was this the age at which these animals were killed</w:t>
+        <w:t>Innocence how old were the mice during the ITT?</w:t>
       </w:r>
     </w:p>
   </w:comment>
-  <w:comment w:id="14" w:author="Dave Bridges" w:date="2015-09-08T15:47:00Z" w:initials="DB">
-    <w:p>
-      <w:pPr>
-        <w:pStyle w:val="CommentText"/>
-      </w:pPr>
-      <w:r>
-        <w:rPr>
-          <w:rStyle w:val="CommentReference"/>
-        </w:rPr>
-        <w:annotationRef/>
-      </w:r>
-      <w:r>
-        <w:t>Innocence how old were the mice during the ITT?</w:t>
-      </w:r>
-    </w:p>
-  </w:comment>
-  <w:comment w:id="15" w:author="Dave Bridges" w:date="2015-09-09T09:54:00Z" w:initials="DB">
+  <w:comment w:id="14" w:author="Dave Bridges" w:date="2015-09-09T09:54:00Z" w:initials="DB">
     <w:p>
       <w:pPr>
         <w:pStyle w:val="CommentText"/>

</xml_diff>

<commit_message>
Wrote section on rapamycin injection experiment
</commit_message>
<xml_diff>
--- a/Manuscripts/Muscle Tsc1 Knockout Paper/Manuscript.docx
+++ b/Manuscripts/Muscle Tsc1 Knockout Paper/Manuscript.docx
@@ -1091,10 +1091,45 @@
         <w:t>.</w:t>
       </w:r>
     </w:p>
+    <w:p/>
+    <w:p>
+      <w:r>
+        <w:t xml:space="preserve">For rapamycin treatment, animals were injected with 3 mg/kg of rapamycin or a </w:t>
+      </w:r>
+      <w:commentRangeStart w:id="3"/>
+      <w:r>
+        <w:t xml:space="preserve">vehicle </w:t>
+      </w:r>
+      <w:commentRangeEnd w:id="3"/>
+      <w:r>
+        <w:rPr>
+          <w:rStyle w:val="CommentReference"/>
+        </w:rPr>
+        <w:commentReference w:id="3"/>
+      </w:r>
+      <w:r>
+        <w:t xml:space="preserve">(1% Tween, 1% PEG-8000).  For acute studies, animals were injected daily before switching diet to a high fat diet (45% of calories from fat, Research Diets </w:t>
+      </w:r>
+      <w:commentRangeStart w:id="4"/>
+      <w:r>
+        <w:t>D1492</w:t>
+      </w:r>
+      <w:commentRangeEnd w:id="4"/>
+      <w:r>
+        <w:rPr>
+          <w:rStyle w:val="CommentReference"/>
+        </w:rPr>
+        <w:commentReference w:id="4"/>
+      </w:r>
+      <w:r>
+        <w:t xml:space="preserve">). </w:t>
+      </w:r>
+    </w:p>
     <w:p>
       <w:pPr>
         <w:pStyle w:val="Heading2"/>
       </w:pPr>
+      <w:commentRangeStart w:id="5"/>
       <w:r>
         <w:t>Insulin</w:t>
       </w:r>
@@ -1151,6 +1186,14 @@
       <w:r>
         <w:t xml:space="preserve">For pyruvate tolerance tests, 2.5 mg/g pyruvate was injected intraperitoneally after a 6h fast. All of these tests were performed at approximately ZT8.  </w:t>
       </w:r>
+      <w:commentRangeEnd w:id="5"/>
+      <w:r>
+        <w:rPr>
+          <w:rStyle w:val="CommentReference"/>
+        </w:rPr>
+        <w:commentReference w:id="5"/>
+      </w:r>
+      <w:commentRangeStart w:id="6"/>
       <w:r>
         <w:t xml:space="preserve">To perform hyperinsulinemic euglycemic clamps, conscious 100 day old muscle </w:t>
       </w:r>
@@ -1187,6 +1230,13 @@
       <w:r>
         <w:t xml:space="preserve">  Insulin was determined using an ELISA assay (CrystalChem Ultrasensitive Mouse Insulin ELISA) from retro-oribital blood drawn from isoflurane-anaesthetized animals.</w:t>
       </w:r>
+      <w:commentRangeEnd w:id="6"/>
+      <w:r>
+        <w:rPr>
+          <w:rStyle w:val="CommentReference"/>
+        </w:rPr>
+        <w:commentReference w:id="6"/>
+      </w:r>
     </w:p>
     <w:p>
       <w:pPr>
@@ -1323,11 +1373,11 @@
       <w:pPr>
         <w:pStyle w:val="Heading2"/>
       </w:pPr>
-      <w:commentRangeStart w:id="3"/>
+      <w:commentRangeStart w:id="7"/>
       <w:r>
         <w:t>Triglyceride and Glycogen Determination</w:t>
       </w:r>
-      <w:commentRangeEnd w:id="3"/>
+      <w:commentRangeEnd w:id="7"/>
       <w:r>
         <w:rPr>
           <w:rStyle w:val="CommentReference"/>
@@ -1336,7 +1386,7 @@
           <w:bCs w:val="0"/>
           <w:color w:val="auto"/>
         </w:rPr>
-        <w:commentReference w:id="3"/>
+        <w:commentReference w:id="7"/>
       </w:r>
     </w:p>
     <w:p>
@@ -1565,16 +1615,16 @@
       <w:r>
         <w:t>reductions</w:t>
       </w:r>
-      <w:commentRangeStart w:id="4"/>
+      <w:commentRangeStart w:id="8"/>
       <w:r>
         <w:t xml:space="preserve"> </w:t>
       </w:r>
-      <w:commentRangeEnd w:id="4"/>
+      <w:commentRangeEnd w:id="8"/>
       <w:r>
         <w:rPr>
           <w:rStyle w:val="CommentReference"/>
         </w:rPr>
-        <w:commentReference w:id="4"/>
+        <w:commentReference w:id="8"/>
       </w:r>
       <w:r>
         <w:t>of both subcutaneous and epididymal fat pads</w:t>
@@ -1633,8 +1683,6 @@
       <w:r>
         <w:t>1D-E</w:t>
       </w:r>
-      <w:bookmarkStart w:id="5" w:name="_GoBack"/>
-      <w:bookmarkEnd w:id="5"/>
       <w:r>
         <w:t>, there was no change in the rate at which glucose decreased in response to insulin, but we did observe a more rapid increase</w:t>
       </w:r>
@@ -1647,16 +1695,16 @@
       <w:r>
         <w:t xml:space="preserve">may underlie more efficient gluconeogenesis, but reduced glycogen levels in HPD fed </w:t>
       </w:r>
-      <w:commentRangeStart w:id="6"/>
+      <w:commentRangeStart w:id="9"/>
       <w:r>
         <w:t>animals</w:t>
       </w:r>
-      <w:commentRangeEnd w:id="6"/>
+      <w:commentRangeEnd w:id="9"/>
       <w:r>
         <w:rPr>
           <w:rStyle w:val="CommentReference"/>
         </w:rPr>
-        <w:commentReference w:id="6"/>
+        <w:commentReference w:id="9"/>
       </w:r>
       <w:r>
         <w:t>.</w:t>
@@ -1707,19 +1755,19 @@
       <w:r>
         <w:t xml:space="preserve">results in increased phosphorylation of </w:t>
       </w:r>
-      <w:commentRangeStart w:id="7"/>
+      <w:commentRangeStart w:id="10"/>
       <w:r>
         <w:t>S</w:t>
       </w:r>
       <w:r>
         <w:t xml:space="preserve">6 </w:t>
       </w:r>
-      <w:commentRangeEnd w:id="7"/>
+      <w:commentRangeEnd w:id="10"/>
       <w:r>
         <w:rPr>
           <w:rStyle w:val="CommentReference"/>
         </w:rPr>
-        <w:commentReference w:id="7"/>
+        <w:commentReference w:id="10"/>
       </w:r>
       <w:r>
         <w:t>along with a dephosphorylation of Akt</w:t>
@@ -1827,7 +1875,73 @@
     <w:p/>
     <w:p>
       <w:r>
-        <w:t xml:space="preserve">Based on reduced adiposity and mTORC1-activating effects of high protein diets, we investigated a mouse model of mTORC1 activation, specifically in muscle tissues. </w:t>
+        <w:t xml:space="preserve">Both short term overfeeding and chronic obesity result in increased energy expenditure.  To test whether mTORC1 plays a role in </w:t>
+      </w:r>
+      <w:r>
+        <w:t>the short-term responses to obesegenic diets, we measured energy expenditure in single-housed mice during this dietary shift.  As described in Figure 2A, animals</w:t>
+      </w:r>
+      <w:r>
+        <w:t xml:space="preserve"> were single housed and vehicle-</w:t>
+      </w:r>
+      <w:r>
+        <w:t xml:space="preserve">injected </w:t>
+      </w:r>
+      <w:r>
+        <w:t xml:space="preserve">daily </w:t>
+      </w:r>
+      <w:r>
+        <w:t xml:space="preserve">for 3 days to acclimatize the animals.  They were then placed in metabolic monitoring cages for 2 days, then were randomized into vehicle or rapamycin </w:t>
+      </w:r>
+      <w:r>
+        <w:t>injected groups.  After 2 days of these injections, all animals were moved from normal chow diets to a high fat diet</w:t>
+      </w:r>
+      <w:r>
+        <w:t xml:space="preserve"> (HFD)</w:t>
+      </w:r>
+      <w:r>
+        <w:t>.  As shown in Figure 2B-C, this caused an increase in energy expenditure in the vehicle</w:t>
+      </w:r>
+      <w:r>
+        <w:t xml:space="preserve"> injected</w:t>
+      </w:r>
+      <w:r>
+        <w:t xml:space="preserve"> but not rapamycin treated animals.  This was not associated with differences in physical activity as measured within these cages (Figures 2D-E).</w:t>
+      </w:r>
+      <w:r>
+        <w:t xml:space="preserve">  These data </w:t>
+      </w:r>
+      <w:r>
+        <w:t>support the hypothesis</w:t>
+      </w:r>
+      <w:r>
+        <w:t xml:space="preserve"> that mTORC1 is required for the increase in energy expenditure in response to adaptation to HFD feeding.</w:t>
+      </w:r>
+      <w:r>
+        <w:t xml:space="preserve">  Together with</w:t>
+      </w:r>
+      <w:r>
+        <w:t xml:space="preserve"> </w:t>
+      </w:r>
+      <w:r>
+        <w:t xml:space="preserve">the </w:t>
+      </w:r>
+      <w:r>
+        <w:t>reduced adiposity and mTORC1-activating effects of high protein diets, we investigated a mouse model of mTORC1 activation, specifically in muscle tissues</w:t>
+      </w:r>
+      <w:r>
+        <w:t xml:space="preserve"> to test whether muscle mTORC1 activation </w:t>
+      </w:r>
+      <w:r>
+        <w:t>was sufficient to affect</w:t>
+      </w:r>
+      <w:r>
+        <w:t xml:space="preserve"> adiposity</w:t>
+      </w:r>
+      <w:r>
+        <w:t xml:space="preserve"> and energy expenditure</w:t>
+      </w:r>
+      <w:r>
+        <w:t xml:space="preserve">. </w:t>
       </w:r>
     </w:p>
     <w:p/>
@@ -2023,16 +2137,16 @@
       <w:r>
         <w:t xml:space="preserve"> ablation.  We found that both </w:t>
       </w:r>
-      <w:commentRangeStart w:id="8"/>
+      <w:commentRangeStart w:id="11"/>
       <w:r>
         <w:t xml:space="preserve">triglycerides </w:t>
       </w:r>
-      <w:commentRangeEnd w:id="8"/>
+      <w:commentRangeEnd w:id="11"/>
       <w:r>
         <w:rPr>
           <w:rStyle w:val="CommentReference"/>
         </w:rPr>
-        <w:commentReference w:id="8"/>
+        <w:commentReference w:id="11"/>
       </w:r>
       <w:r>
         <w:t xml:space="preserve">and fasting glycogen levels were substantially elevated in </w:t>
@@ -2130,19 +2244,19 @@
       <w:r>
         <w:t xml:space="preserve">, and the dramatic increase in </w:t>
       </w:r>
-      <w:commentRangeStart w:id="9"/>
+      <w:commentRangeStart w:id="12"/>
       <w:r>
         <w:t xml:space="preserve">muscle </w:t>
       </w:r>
       <w:r>
         <w:t xml:space="preserve">PTG protein </w:t>
       </w:r>
-      <w:commentRangeEnd w:id="9"/>
+      <w:commentRangeEnd w:id="12"/>
       <w:r>
         <w:rPr>
           <w:rStyle w:val="CommentReference"/>
         </w:rPr>
-        <w:commentReference w:id="9"/>
+        <w:commentReference w:id="12"/>
       </w:r>
       <w:r>
         <w:t xml:space="preserve">is consistent with reduced GS phosphorylation and higher glycogen </w:t>
@@ -2163,10 +2277,13 @@
         <w:t xml:space="preserve"> knockout muscles.  </w:t>
       </w:r>
       <w:r>
-        <w:t>Mechanistically, this</w:t>
-      </w:r>
-      <w:r>
-        <w:t xml:space="preserve"> is consisten</w:t>
+        <w:t xml:space="preserve">Mechanistically, </w:t>
+      </w:r>
+      <w:r>
+        <w:t>our findings in muscle are</w:t>
+      </w:r>
+      <w:r>
+        <w:t xml:space="preserve"> consisten</w:t>
       </w:r>
       <w:r>
         <w:t xml:space="preserve">t with our previous report of </w:t>
@@ -2199,6 +2316,23 @@
         <w:t>promoter</w:t>
       </w:r>
       <w:r>
+        <w:t xml:space="preserve"> in the liver</w:t>
+      </w:r>
+      <w:r>
+        <w:t xml:space="preserve"> and </w:t>
+      </w:r>
+      <w:r>
+        <w:rPr>
+          <w:i/>
+        </w:rPr>
+        <w:t>Tsc2</w:t>
+      </w:r>
+      <w:r>
+        <w:t xml:space="preserve"> knockout embryonic fibroblasts</w:t>
+      </w:r>
+      <w:bookmarkStart w:id="13" w:name="_GoBack"/>
+      <w:bookmarkEnd w:id="13"/>
+      <w:r>
         <w:t xml:space="preserve"> </w:t>
       </w:r>
       <w:r>
@@ -2268,16 +2402,16 @@
       <w:r>
         <w:t xml:space="preserve">knockout animals over the course of </w:t>
       </w:r>
-      <w:commentRangeStart w:id="10"/>
+      <w:commentRangeStart w:id="14"/>
       <w:r>
         <w:t xml:space="preserve">XX </w:t>
       </w:r>
-      <w:commentRangeEnd w:id="10"/>
+      <w:commentRangeEnd w:id="14"/>
       <w:r>
         <w:rPr>
           <w:rStyle w:val="CommentReference"/>
         </w:rPr>
-        <w:commentReference w:id="10"/>
+        <w:commentReference w:id="14"/>
       </w:r>
       <w:r>
         <w:t>months.</w:t>
@@ -2391,532 +2525,536 @@
         <w:t xml:space="preserve">To identify the cause of these reductions, we performed calorimetry studies on these mice, prior to differences in adiposity (90 days of age).   </w:t>
       </w:r>
     </w:p>
+    <w:p/>
     <w:p>
       <w:pPr>
         <w:pStyle w:val="Heading2"/>
       </w:pPr>
       <w:r>
-        <w:t>Activation of mTORC1 in Muscle Does Not Result in Insulin Resistance</w:t>
+        <w:t xml:space="preserve">Ablation of Muscle Tsc1 Results in Increased Expression of </w:t>
+      </w:r>
+      <w:r>
+        <w:t xml:space="preserve">Oxidative Fiber Type and </w:t>
+      </w:r>
+      <w:r>
+        <w:t>Fatty Acid Uptake Genes</w:t>
+      </w:r>
+    </w:p>
+    <w:p>
+      <w:pPr>
+        <w:pStyle w:val="Heading2"/>
+      </w:pPr>
+    </w:p>
+    <w:p>
+      <w:pPr>
+        <w:pStyle w:val="Heading1"/>
+      </w:pPr>
+      <w:r>
+        <w:t>Discussion</w:t>
       </w:r>
     </w:p>
     <w:p/>
     <w:p>
-      <w:pPr>
-        <w:pStyle w:val="Heading2"/>
-      </w:pPr>
-      <w:r>
-        <w:t xml:space="preserve">Ablation of Muscle Tsc1 Results in Increased Expression of </w:t>
-      </w:r>
-      <w:r>
-        <w:t xml:space="preserve">Oxidative Fiber Type and </w:t>
-      </w:r>
-      <w:r>
-        <w:t>Fatty Acid Uptake Genes</w:t>
-      </w:r>
-    </w:p>
-    <w:p>
-      <w:pPr>
-        <w:pStyle w:val="Heading2"/>
-      </w:pPr>
-    </w:p>
+      <w:r>
+        <w:t xml:space="preserve">We report here that activation of mTORC1 in muscle tissue results in </w:t>
+      </w:r>
+      <w:r>
+        <w:t xml:space="preserve">the </w:t>
+      </w:r>
+      <w:r>
+        <w:t xml:space="preserve">accumulation of glycogen and triglycerides, </w:t>
+      </w:r>
+      <w:r>
+        <w:t xml:space="preserve">with a shift towards </w:t>
+      </w:r>
+      <w:r>
+        <w:t xml:space="preserve">more oxidative muscle fiber types.  This, coupled with no detectable decrease in </w:t>
+      </w:r>
+      <w:r>
+        <w:rPr>
+          <w:i/>
+        </w:rPr>
+        <w:t>in vivo</w:t>
+      </w:r>
+      <w:r>
+        <w:t xml:space="preserve"> insulin sensitivity is </w:t>
+      </w:r>
+      <w:r>
+        <w:t>reminiscent</w:t>
+      </w:r>
+      <w:r>
+        <w:t xml:space="preserve"> of the “athlete’s paradox”, in which muscles of endurance trained athletes are </w:t>
+      </w:r>
+      <w:r>
+        <w:t xml:space="preserve">insulin normosensitive, in spite of increased nutrient deposition </w:t>
+      </w:r>
+      <w:r>
+        <w:fldChar w:fldCharType="begin" w:fldLock="1"/>
+      </w:r>
+      <w:r>
+        <w:instrText>ADDIN CSL_CITATION { "citationItems" : [ { "id" : "ITEM-1", "itemData" : { "DOI" : "10.1210/jc.86.12.5755", "ISBN" : "0021-972X (Print)", "ISSN" : "0021972X", "PMID" : "11739435", "abstract" : "We examined the hypothesis that an excess accumulation of intramuscular lipid (IMCL) is associated with insulin resistance and that this may be mediated by the oxidative capacity of muscle. Nine sedentary lean (L) and 11 obese (O) subjects, 8 obese subjects with type 2 diabetes mellitus (D), and 9 lean, exercise-trained (T) subjects volunteered for this study. Insulin sensitivity (M) determined during a hyperinsulinemic (40 mU x m(-2)min(-1)) euglycemic clamp was greater (P &lt; 0.01) in L and T, compared with O and D (9.45 +/- 0.59 and 10.26 +/- 0.78 vs. 5.51 +/- 0.61 and 1.15 +/- 0.83 mg x min(-1)kg fat free mass(-1), respectively). IMCL in percutaneous vastus lateralis biopsy specimens by quantitative image analysis of Oil Red O staining was approximately 2-fold higher in D than in L (3.04 +/- 0.39 vs. 1.40 +/- 0.28% area as lipid; P &lt; 0.01). IMCL was also higher in T (2.36 +/- 0.37), compared with L (P &lt; 0.01). The oxidative capacity of muscle determined with succinate dehydrogenase staining of muscle fibers was higher in T, compared with L, O, and D (50.0 +/- 4.4, 36.1 +/- 4.4, 29.7 +/- 3.8, and 33.4 +/- 4.7 optical density units, respectively; P &lt; 0.01). IMCL was negatively associated with M (r = -0.57, P &lt; 0.05) when endurance-trained subjects were excluded from the analysis, and this association was independent of body mass index. However, the relationship between IMCL and M was not significant when trained individuals were included. There was a positive association between the oxidative capacity and M among nondiabetics (r = 0.37, P &lt; 0.05). In summary, skeletal muscle of trained endurance athletes is markedly insulin sensitive and has a high oxidative capacity, despite having an elevated lipid content. In conclusion, the capacity for lipid oxidation may be an important mediator of the association between excess muscle lipid accumulation and insulin resistance.", "author" : [ { "dropping-particle" : "", "family" : "Goodpaster", "given" : "Bret H.", "non-dropping-particle" : "", "parse-names" : false, "suffix" : "" }, { "dropping-particle" : "", "family" : "He", "given" : "J.", "non-dropping-particle" : "", "parse-names" : false, "suffix" : "" }, { "dropping-particle" : "", "family" : "Watkins", "given" : "S.", "non-dropping-particle" : "", "parse-names" : false, "suffix" : "" }, { "dropping-particle" : "", "family" : "Kelley", "given" : "D. E.", "non-dropping-particle" : "", "parse-names" : false, "suffix" : "" } ], "container-title" : "Journal of Clinical Endocrinology and Metabolism", "id" : "ITEM-1", "issue" : "12", "issued" : { "date-parts" : [ [ "2001" ] ] }, "page" : "5755-5761", "title" : "Skeletal muscle lipid content and insulin resistance: Evidence for a paradox in endurance-trained athletes", "type" : "article-journal", "volume" : "86" }, "uris" : [ "http://www.mendeley.com/documents/?uuid=b1980167-93ed-4e05-b012-9a008a5bf202" ] }, { "id" : "ITEM-2", "itemData" : { "DOI" : "10.2337/db10-1221", "ISBN" : "1939-327X (Electronic)\\n0012-1797 (Linking)", "ISSN" : "00121797", "PMID" : "21873552", "abstract" : "OBJECTIVE: Chronic exercise and obesity both increase intramyocellular triglycerides (IMTGs) despite having opposing effects on insulin sensitivity. We hypothesized that chronically exercise-trained muscle would be characterized by lower skeletal muscle diacylglycerols (DAGs) and ceramides despite higher IMTGs and would account for its higher insulin sensitivity. We also hypothesized that the expression of key skeletal muscle proteins involved in lipid droplet hydrolysis, DAG formation, and fatty-acid partitioning and oxidation would be associated with the lipotoxic phenotype.\\n\\nRESEARCH DESIGN AND METHODS: A total of 14 normal-weight, endurance-trained athletes (NWA group) and 7 normal-weight sedentary (NWS group) and 21 obese sedentary (OBS group) volunteers were studied. Insulin sensitivity was assessed by glucose clamps. IMTGs, DAGs, ceramides, and protein expression were measured in muscle biopsies.\\n\\nRESULTS: DAG content in the NWA group was approximately twofold higher than in the OBS group and ~50% higher than in the NWS group, corresponding to higher insulin sensitivity. While certain DAG moieties clearly were associated with better insulin sensitivity, other species were not. Ceramide content was higher in insulin-resistant obese muscle. The expression of OXPAT/perilipin-5, adipose triglyceride lipase, and stearoyl-CoA desaturase protein was higher in the NWA group, corresponding to a higher mitochondrial content, proportion of type 1 myocytes, IMTGs, DAGs, and insulin sensitivity.\\n\\nCONCLUSIONS: Total myocellular DAGs were markedly higher in highly trained athletes, corresponding with higher insulin sensitivity, and suggest a more complex role for DAGs in insulin action. Our data also provide additional evidence in humans linking ceramides to insulin resistance. Finally, this study provides novel evidence supporting a role for specific skeletal muscle proteins involved in intramyocellular lipids, mitochondrial oxidative capacity, and insulin resistance.", "author" : [ { "dropping-particle" : "", "family" : "Amati", "given" : "Francesca", "non-dropping-particle" : "", "parse-names" : false, "suffix" : "" }, { "dropping-particle" : "", "family" : "Dub\u00e9", "given" : "John J.", "non-dropping-particle" : "", "parse-names" : false, "suffix" : "" }, { "dropping-particle" : "", "family" : "Alvarez-Carnero", "given" : "Elvis", "non-dropping-particle" : "", "parse-names" : false, "suffix" : "" }, { "dropping-particle" : "", "family" : "Edreira", "given" : "Martin M.", "non-dropping-particle" : "", "parse-names" : false, "suffix" : "" }, { "dropping-particle" : "", "family" : "Chomentowski", "given" : "Peter", "non-dropping-particle" : "", "parse-names" : false, "suffix" : "" }, { "dropping-particle" : "", "family" : "Coen", "given" : "Paul M.", "non-dropping-particle" : "", "parse-names" : false, "suffix" : "" }, { "dropping-particle" : "", "family" : "Switzer", "given" : "Galen E.", "non-dropping-particle" : "", "parse-names" : false, "suffix" : "" }, { "dropping-particle" : "", "family" : "Bickel", "given" : "Perry E.", "non-dropping-particle" : "", "parse-names" : false, "suffix" : "" }, { "dropping-particle" : "", "family" : "Stefanovic-Racic", "given" : "Maja", "non-dropping-particle" : "", "parse-names" : false, "suffix" : "" }, { "dropping-particle" : "", "family" : "Toledo", "given" : "Frederico G S", "non-dropping-particle" : "", "parse-names" : false, "suffix" : "" }, { "dropping-particle" : "", "family" : "Goodpaster", "given" : "Bret H.", "non-dropping-particle" : "", "parse-names" : false, "suffix" : "" } ], "container-title" : "Diabetes", "id" : "ITEM-2", "issue" : "10", "issued" : { "date-parts" : [ [ "2011" ] ] }, "page" : "2588-2597", "title" : "Skeletal muscle triglycerides, diacylglycerols, and ceramides in insulin resistance: Another paradox in endurance-trained athletes?", "type" : "article-journal", "volume" : "60" }, "uris" : [ "http://www.mendeley.com/documents/?uuid=6dce7865-c7f1-41b9-aed7-2645a196f0ac" ] } ], "mendeley" : { "formattedCitation" : "[38, 39]", "plainTextFormattedCitation" : "[38, 39]", "previouslyFormattedCitation" : "[38, 39]" }, "properties" : { "noteIndex" : 0 }, "schema" : "https://github.com/citation-style-language/schema/raw/master/csl-citation.json" }</w:instrText>
+      </w:r>
+      <w:r>
+        <w:fldChar w:fldCharType="separate"/>
+      </w:r>
+      <w:r>
+        <w:rPr>
+          <w:noProof/>
+        </w:rPr>
+        <w:t>[38, 39]</w:t>
+      </w:r>
+      <w:r>
+        <w:fldChar w:fldCharType="end"/>
+      </w:r>
+      <w:r>
+        <w:t>.</w:t>
+      </w:r>
+      <w:r>
+        <w:t xml:space="preserve">  These findings are concordant with a role of mTORC1 in this process, as </w:t>
+      </w:r>
+      <w:r>
+        <w:t xml:space="preserve">this kinase is also activated during resistance exercise and muscle growth </w:t>
+      </w:r>
+      <w:r>
+        <w:fldChar w:fldCharType="begin" w:fldLock="1"/>
+      </w:r>
+      <w:r>
+        <w:instrText>ADDIN CSL_CITATION { "citationItems" : [ { "id" : "ITEM-1", "itemData" : { "DOI" : "10.1152/japplphysiol.00941.2010", "ISSN" : "1522-1601", "PMID" : "21071597", "abstract" : "For over 10 years, we have known that the activation of the mammalian target of rapamycin complex 1 (mTORC1) has correlated with the increase in skeletal muscle size and strength that occurs following resistance exercise. Initial cell culture and rodent models of muscle growth demonstrated that the activation of mTORC1 is common to hypertrophy induced by growth factors and increased loading. The further observation that high loads increased the local production of growth factors led to the paradigm that resistance exercise stimulates the autocrine production of factors that act on membrane receptors to activate mTORC1, and this results in skeletal muscle hypertrophy. Over the last few years, there has been a paradigm shift. From both human and rodent studies, it has become clear that the phenotypic and molecular responses to resistance exercise occur in a growth factor-independent manner. Although the mechanism of load-induced mTORC1 activation remains to be determined, it is clear that it does not require classical growth factor signaling.", "author" : [ { "dropping-particle" : "", "family" : "Philp", "given" : "Andrew", "non-dropping-particle" : "", "parse-names" : false, "suffix" : "" }, { "dropping-particle" : "", "family" : "Hamilton", "given" : "D Lee", "non-dropping-particle" : "", "parse-names" : false, "suffix" : "" }, { "dropping-particle" : "", "family" : "Baar", "given" : "Keith", "non-dropping-particle" : "", "parse-names" : false, "suffix" : "" } ], "container-title" : "Journal of applied physiology (Bethesda, Md. : 1985)", "id" : "ITEM-1", "issue" : "2", "issued" : { "date-parts" : [ [ "2011", "2" ] ] }, "page" : "561-8", "title" : "Signals mediating skeletal muscle remodeling by resistance exercise: PI3-kinase independent activation of mTORC1.", "type" : "article-journal", "volume" : "110" }, "uris" : [ "http://www.mendeley.com/documents/?uuid=38bbee31-9217-4a9d-9282-2100582cb529" ] }, { "id" : "ITEM-2", "itemData" : { "DOI" : "10.1152/ajpendo.00674.2013", "ISSN" : "1522-1555", "PMID" : "24961241", "abstract" : "The goal of the current work was to profile positive (mTORC1 activation, autocrine/paracrine growth factors) and negative [AMPK, unfolded protein response (UPR)] pathways that might regulate overload-induced mTORC1 activation with the hypothesis that a number of negative regulators of mTORC1 will be engaged during a supra-physiological model of hypertrophy. To achieve this, mTORC1-IRS1/2 signaling, BiP/CHOP/IRE1\u03b1, and AMPK activation were determined in rat plantaris muscle following synergist ablation (SA). SA resulted in significant increases in muscle mass of ~4% per day throughout the 21 days of the experiment. The expression of the insulin-like growth factors were high throughout the 21d of overload. However, IGF signaling was limited since IRS1 and 2 were undetectable in the overloaded muscle from day 3 to day 9. The decreases in IRS1/2 protein were paralleled by increases in GRB10(Ser501/503) and S6K1(Thr389) phosphorylation, two mTORC1 targets that can destabilize IRS proteins. PKB(Ser473) phosphorylation was higher from 3-6 days and this was associated with increased TSC2(Thr939) phosphorylation. The phosphorylation of TSC2(Thr1345) (an AMPK site) was also elevated whereas phosphorylation at the other PKB site, Thr(1462), was unchanged at 6d. In agreement with the phosphorylation of Thr(1345), synergist ablation led to activation of \u03b11-AMPK during the initial growth phase, lasting the first 9 days before returning to baseline by day 12. The UPR markers CHOP and BiP were elevated over the first 12 days following ablation, whereas IRE1\u03b1 levels decreased. These data suggest that during supra-physiological muscle loading, at least three potential molecular brakes engage to down-regulate mTORC1.", "author" : [ { "dropping-particle" : "", "family" : "Hamilton", "given" : "D Lee", "non-dropping-particle" : "", "parse-names" : false, "suffix" : "" }, { "dropping-particle" : "", "family" : "Philp", "given" : "Andrew", "non-dropping-particle" : "", "parse-names" : false, "suffix" : "" }, { "dropping-particle" : "", "family" : "MacKenzie", "given" : "Matthew G", "non-dropping-particle" : "", "parse-names" : false, "suffix" : "" }, { "dropping-particle" : "", "family" : "Patton", "given" : "Amy", "non-dropping-particle" : "", "parse-names" : false, "suffix" : "" }, { "dropping-particle" : "", "family" : "Towler", "given" : "Mhari C", "non-dropping-particle" : "", "parse-names" : false, "suffix" : "" }, { "dropping-particle" : "", "family" : "Gallagher", "given" : "Iain J", "non-dropping-particle" : "", "parse-names" : false, "suffix" : "" }, { "dropping-particle" : "", "family" : "Bodine", "given" : "Sue C", "non-dropping-particle" : "", "parse-names" : false, "suffix" : "" }, { "dropping-particle" : "", "family" : "Baar", "given" : "Keith", "non-dropping-particle" : "", "parse-names" : false, "suffix" : "" } ], "container-title" : "American journal of physiology. Endocrinology and metabolism", "id" : "ITEM-2", "issued" : { "date-parts" : [ [ "2014", "6", "24" ] ] }, "title" : "Molecular brakes regulating mTORC1 activation in skeletal muscle following synergist ablation.", "type" : "article-journal" }, "uris" : [ "http://www.mendeley.com/documents/?uuid=cc60a3ca-e167-4845-92df-814ac7388ca3" ] } ], "mendeley" : { "formattedCitation" : "[40, 41]", "plainTextFormattedCitation" : "[40, 41]", "previouslyFormattedCitation" : "[40, 41]" }, "properties" : { "noteIndex" : 0 }, "schema" : "https://github.com/citation-style-language/schema/raw/master/csl-citation.json" }</w:instrText>
+      </w:r>
+      <w:r>
+        <w:fldChar w:fldCharType="separate"/>
+      </w:r>
+      <w:r>
+        <w:rPr>
+          <w:noProof/>
+        </w:rPr>
+        <w:t>[40, 41]</w:t>
+      </w:r>
+      <w:r>
+        <w:fldChar w:fldCharType="end"/>
+      </w:r>
+      <w:r>
+        <w:t>.</w:t>
+      </w:r>
+    </w:p>
+    <w:p/>
+    <w:p>
+      <w:r>
+        <w:t xml:space="preserve">Clinical studies have shown that energy expenditure can rapidly increase in response to overfeeding </w:t>
+      </w:r>
+      <w:r>
+        <w:fldChar w:fldCharType="begin" w:fldLock="1"/>
+      </w:r>
+      <w:r>
+        <w:instrText>ADDIN CSL_CITATION { "citationItems" : [ { "id" : "ITEM-1", "itemData" : { "DOI" : "10.1056/NEJM199503093321001", "ISSN" : "0028-4793", "PMID" : "7632212", "abstract" : "BACKGROUND: No current treatment for obesity reliably sustains weight loss, perhaps because compensatory metabolic processes resist the maintenance of the altered body weight. We examined the effects of experimental perturbations of body weight on energy expenditure to determine whether they lead to metabolic changes and whether obese subjects and those who have never been obese respond similarly. METHODS: We repeatedly measured 24-hour total energy expenditure, resting and nonresting energy expenditure, and the thermic effect of feeding in 18 obese subjects and 23 subjects who had never been obese. The subjects were studied at their usual body weight and after losing 10 to 20 percent of their body weight by underfeeding or gaining 10 percent by overfeeding. RESULTS: Maintenance of a body weight at a level 10 percent or more below the initial weight was associated with a mean (+/- SD) reduction in total energy expenditure of 6 +/- 3 kcal per kilogram of fat-free mass per day in the subjects who had never been obese (P &lt; 0.001) and 8 +/- 5 kcal per kilogram per day in the obese subjects (P &lt; 0.001). Resting energy expenditure and nonresting energy expenditure each decreased 3 to 4 kcal per kilogram of fat-free mass per day in both groups of subjects. Maintenance of body weight at a level 10 percent above the usual weight was associated with an increase in total energy expenditure of 9 +/- 7 kcal per kilogram of fat-free mass per day in the subjects who had never been obese (P &lt; 0.001) and 8 +/- 4 kcal per kilogram per day in the obese subjects (P &lt; 0.001). The thermic effect of feeding and nonresting energy expenditure increased by approximately 1 to 2 and 8 to 9 kcal per kilogram of fat-free mass per day, respectively, after weight gain. These changes in energy expenditure were not related to the degree of adiposity or the sex of the subjects. CONCLUSIONS: Maintenance of a reduced or elevated body weight is associated with compensatory changes in energy expenditure, which oppose the maintenance of a body weight that is different from the usual weight. These compensatory changes may account for the poor long-term efficacy of treatments for obesity.", "author" : [ { "dropping-particle" : "", "family" : "Leibel", "given" : "Rudolph L.", "non-dropping-particle" : "", "parse-names" : false, "suffix" : "" }, { "dropping-particle" : "", "family" : "Rosenbaum", "given" : "M", "non-dropping-particle" : "", "parse-names" : false, "suffix" : "" }, { "dropping-particle" : "", "family" : "Hirsch", "given" : "Jules", "non-dropping-particle" : "", "parse-names" : false, "suffix" : "" } ], "container-title" : "The New England journal of medicine", "id" : "ITEM-1", "issue" : "10", "issued" : { "date-parts" : [ [ "1995", "3", "9" ] ] }, "page" : "621-8", "title" : "Changes in energy expenditure resulting from altered body weight.", "type" : "article-journal", "volume" : "332" }, "uris" : [ "http://www.mendeley.com/documents/?uuid=8488746e-581f-4e06-b28c-2cc0eff18bed" ] }, { "id" : "ITEM-2", "itemData" : { "ISBN" : "0002-9165 (Print)", "ISSN" : "00029165", "PMID" : "3165600", "abstract" : "The metabolic balance method was performed on three men to investigate the fate of large excesses of carbohydrate. Glycogen stores, which were first depleted by diet (3 d, 8.35 +/- 0.27 MJ [1994 +/- 65 kcal] decreasing to 5.70 +/- 1.03 MJ [1361 +/- 247 kcal], 15% protein, 75% fat, 10% carbohydrate) and exercise, were repleted during 7 d carbohydrate overfeeding (11% protein, 3% fat, and 86% carbohydrate) providing 15.25 +/- 1.10 MJ (3642 +/- 263 kcal) on the first day, increasing progressively to 20.64 +/- 1.30 MJ (4930 +/- 311 kcal) on the last day of overfeeding. Glycogen depletion was again accomplished with 2 d of carbohydrate restriction (2.52 MJ/d [602 kcal/d], 85% protein, and 15% fat). Glycogen storage capacity in man is approximately 15 g/kg body weight and can accommodate a gain of approximately 500 g before net lipid synthesis contributes to increasing body fat mass. When the glycogen stores are saturated, massive intakes of carbohydrate are disposed of by high carbohydrate-oxidation rates and substantial de novo lipid synthesis (150 g lipid/d using approximately 475 g CHO/d) without postabsorptive hyperglycemia.", "author" : [ { "dropping-particle" : "", "family" : "Acheson", "given" : "K. J.", "non-dropping-particle" : "", "parse-names" : false, "suffix" : "" }, { "dropping-particle" : "", "family" : "Schutz", "given" : "Yves", "non-dropping-particle" : "", "parse-names" : false, "suffix" : "" }, { "dropping-particle" : "", "family" : "Bessard", "given" : "T.", "non-dropping-particle" : "", "parse-names" : false, "suffix" : "" }, { "dropping-particle" : "", "family" : "Anantharaman", "given" : "K.", "non-dropping-particle" : "", "parse-names" : false, "suffix" : "" }, { "dropping-particle" : "", "family" : "Flatt", "given" : "J. P.", "non-dropping-particle" : "", "parse-names" : false, "suffix" : "" }, { "dropping-particle" : "", "family" : "Jequier", "given" : "E.", "non-dropping-particle" : "", "parse-names" : false, "suffix" : "" } ], "container-title" : "American Journal of Clinical Nutrition", "id" : "ITEM-2", "issue" : "2", "issued" : { "date-parts" : [ [ "1988" ] ] }, "page" : "240-247", "title" : "Glycoprotein storage capacity and de novo lipogenesis during massive carbohydrate overfeeding in man", "type" : "article-magazine", "volume" : "48" }, "uris" : [ "http://www.mendeley.com/documents/?uuid=98474bea-ec84-459e-ab98-737e0eab7279" ] } ], "mendeley" : { "formattedCitation" : "[3, 42]", "plainTextFormattedCitation" : "[3, 42]", "previouslyFormattedCitation" : "[3, 42]" }, "properties" : { "noteIndex" : 0 }, "schema" : "https://github.com/citation-style-language/schema/raw/master/csl-citation.json" }</w:instrText>
+      </w:r>
+      <w:r>
+        <w:fldChar w:fldCharType="separate"/>
+      </w:r>
+      <w:r>
+        <w:rPr>
+          <w:noProof/>
+        </w:rPr>
+        <w:t>[3, 42]</w:t>
+      </w:r>
+      <w:r>
+        <w:fldChar w:fldCharType="end"/>
+      </w:r>
+      <w:r>
+        <w:t xml:space="preserve">, consistent with the observation that obese individuals have higher energy expenditure than lean subjects </w:t>
+      </w:r>
+      <w:r>
+        <w:fldChar w:fldCharType="begin" w:fldLock="1"/>
+      </w:r>
+      <w:r>
+        <w:instrText>ADDIN CSL_CITATION { "citationItems" : [ { "id" : "ITEM-1", "itemData" : { "ISBN" : "0002-9165 (Print)\\r0002-9165 (Linking)", "ISSN" : "00029165", "PMID" : "6801963", "abstract" : "Twenty-four-hour energy expenditure (24-EE), resting metabolic rate (RMR) and body composition were determined in 30 subjects from three groups; control (103 +/- 2% ideal body weight, n = 10), moderately obese (129 +/- 1% ideal body weight, n = 6), and obese (170 +/- 5% ideal body weight, n = 14) individuals. Twenty-four EE was measured in a comfortable airtight respiration chamber. When expressed as absolute values, both RMR and 24-EE were significantly increased in obese subjects when compared to normal weight subjects. The RMR was 7592 +/- 351 kJ/day in the obese, 6652 +/- 242 kJ/day in the moderately obese, and 6118 +/- 405 kJ/day in the controls. Mean 24-EE values were 10043 +/- 363, 9599 +/- 277, and 8439 +/- 432 kJ/day in the obese, moderately obese, and controls, respectively. The larger energy expenditure in the obese over 24 h was mainly due to a greater VO2 during the daylight hours. However, 92% of the larger 24-EE in the obese, compared to the control group, was accounted for by the higher RMR and only 8% by other factors such as the increased cost of moving the extra weight of the obese. The higher RMR and 24-EE in the obese was best related to the increased fat free mass.", "author" : [ { "dropping-particle" : "", "family" : "Ravussin", "given" : "Eric", "non-dropping-particle" : "", "parse-names" : false, "suffix" : "" }, { "dropping-particle" : "", "family" : "Burnand", "given" : "B.", "non-dropping-particle" : "", "parse-names" : false, "suffix" : "" }, { "dropping-particle" : "", "family" : "Schutz", "given" : "Y.", "non-dropping-particle" : "", "parse-names" : false, "suffix" : "" }, { "dropping-particle" : "", "family" : "Jequier", "given" : "E.", "non-dropping-particle" : "", "parse-names" : false, "suffix" : "" } ], "container-title" : "American Journal of Clinical Nutrition", "id" : "ITEM-1", "issue" : "3", "issued" : { "date-parts" : [ [ "1982" ] ] }, "page" : "566-573", "title" : "Twenty-four-hour energy expenditure and resting metabolic rate in obese, moderately obese, and control subjects", "type" : "article-journal", "volume" : "35" }, "uris" : [ "http://www.mendeley.com/documents/?uuid=ee8c03d6-e8b0-41da-a8bb-835276f2f40b" ] }, { "id" : "ITEM-2", "itemData" : { "DOI" : "10.1056/NEJM199503093321001", "ISSN" : "0028-4793", "PMID" : "7632212", "abstract" : "BACKGROUND: No current treatment for obesity reliably sustains weight loss, perhaps because compensatory metabolic processes resist the maintenance of the altered body weight. We examined the effects of experimental perturbations of body weight on energy expenditure to determine whether they lead to metabolic changes and whether obese subjects and those who have never been obese respond similarly. METHODS: We repeatedly measured 24-hour total energy expenditure, resting and nonresting energy expenditure, and the thermic effect of feeding in 18 obese subjects and 23 subjects who had never been obese. The subjects were studied at their usual body weight and after losing 10 to 20 percent of their body weight by underfeeding or gaining 10 percent by overfeeding. RESULTS: Maintenance of a body weight at a level 10 percent or more below the initial weight was associated with a mean (+/- SD) reduction in total energy expenditure of 6 +/- 3 kcal per kilogram of fat-free mass per day in the subjects who had never been obese (P &lt; 0.001) and 8 +/- 5 kcal per kilogram per day in the obese subjects (P &lt; 0.001). Resting energy expenditure and nonresting energy expenditure each decreased 3 to 4 kcal per kilogram of fat-free mass per day in both groups of subjects. Maintenance of body weight at a level 10 percent above the usual weight was associated with an increase in total energy expenditure of 9 +/- 7 kcal per kilogram of fat-free mass per day in the subjects who had never been obese (P &lt; 0.001) and 8 +/- 4 kcal per kilogram per day in the obese subjects (P &lt; 0.001). The thermic effect of feeding and nonresting energy expenditure increased by approximately 1 to 2 and 8 to 9 kcal per kilogram of fat-free mass per day, respectively, after weight gain. These changes in energy expenditure were not related to the degree of adiposity or the sex of the subjects. CONCLUSIONS: Maintenance of a reduced or elevated body weight is associated with compensatory changes in energy expenditure, which oppose the maintenance of a body weight that is different from the usual weight. These compensatory changes may account for the poor long-term efficacy of treatments for obesity.", "author" : [ { "dropping-particle" : "", "family" : "Leibel", "given" : "Rudolph L.", "non-dropping-particle" : "", "parse-names" : false, "suffix" : "" }, { "dropping-particle" : "", "family" : "Rosenbaum", "given" : "M", "non-dropping-particle" : "", "parse-names" : false, "suffix" : "" }, { "dropping-particle" : "", "family" : "Hirsch", "given" : "Jules", "non-dropping-particle" : "", "parse-names" : false, "suffix" : "" } ], "container-title" : "The New England journal of medicine", "id" : "ITEM-2", "issue" : "10", "issued" : { "date-parts" : [ [ "1995", "3", "9" ] ] }, "page" : "621-8", "title" : "Changes in energy expenditure resulting from altered body weight.", "type" : "article-journal", "volume" : "332" }, "uris" : [ "http://www.mendeley.com/documents/?uuid=8488746e-581f-4e06-b28c-2cc0eff18bed" ] }, { "id" : "ITEM-3", "itemData" : { "DOI" : "10.1172/JCI112749", "ISSN" : "0021-9738", "PMID" : "3782471", "abstract" : "Daily human energy requirements calculated from separate components of energy expenditure are inaccurate and usually in poor agreement with measured energy intakes. Measurement of energy expenditure over periods of 24 h or longer is needed to determine more accurately rates of daily energy expenditure in humans. We provide a detailed description of a human respiratory chamber and methods used to determine rates of energy expenditure over 24-h periods in 177 subjects. The results show that: fat-free mass (FFM) as estimated by densitometry is the best available determinant of 24-h energy expenditures (24EE) and explains 81% of the variance observed between individuals (24EE [kcal/d] = 597 + 26.5 FFM); 24EE in an individual is very reproducible (coefficient of variation = 2.4%); and even when adjusted for differences in FFM, there is still considerable interperson variability of the daily energy expenditure. A large portion of the variability of 24EE among individuals, independent of differences in body size, was due to variability in the degree of spontaneous physical activity, i.e., \"fidgeting,\" which accounted for 100-800 kcal/d in these subjects.", "author" : [ { "dropping-particle" : "", "family" : "Ravussin", "given" : "Eric", "non-dropping-particle" : "", "parse-names" : false, "suffix" : "" }, { "dropping-particle" : "", "family" : "Lillioja", "given" : "Stephen", "non-dropping-particle" : "", "parse-names" : false, "suffix" : "" }, { "dropping-particle" : "", "family" : "Anderson", "given" : "Thomas E", "non-dropping-particle" : "", "parse-names" : false, "suffix" : "" }, { "dropping-particle" : "", "family" : "Christin", "given" : "Laurent", "non-dropping-particle" : "", "parse-names" : false, "suffix" : "" }, { "dropping-particle" : "", "family" : "Bogardus", "given" : "Clifton", "non-dropping-particle" : "", "parse-names" : false, "suffix" : "" } ], "container-title" : "The Journal of clinical investigation", "id" : "ITEM-3", "issue" : "6", "issued" : { "date-parts" : [ [ "1986", "12" ] ] }, "page" : "1568-78", "title" : "Determinants of 24-hour energy expenditure in man. Methods and results using a respiratory chamber.", "type" : "article-journal", "volume" : "78" }, "uris" : [ "http://www.mendeley.com/documents/?uuid=641dd9c0-1811-4bc3-a10d-96962d61c3b6" ] }, { "id" : "ITEM-4", "itemData" : { "DOI" : "10.1038/ijo.2012.172", "ISSN" : "1476-5497", "PMID" : "23090575", "abstract" : "Objective:To investigate energy expenditure in lean and obese individuals, focusing particularly on physical activity and severely obese individuals.Design:Total daily energy expenditure (TDEE) was assessed using doubly labeled water, resting metabolic rate (RMR) by indirect calorimetry, activity energy expenditure (AEE) by difference and time spent in physical activity by multisensor activity monitors.Subjects:In all, 177 lean, Class I and severely obese individuals (age 31-56 years, body mass index 20-64\u2009kg\u2009m(-2)) were analyzed.Results:All components of energy expenditure were elevated in obese individuals. For example, TDEE was 2404\u00b195\u2009kcal per day in lean and 3244\u00b148\u2009kcal per day in Class III obese individuals. After appropriate adjustment, RMR was similar in all groups. Analysis of AEE by body weight and obesity class indicated a lower AEE in obese individuals. Confirming lower physical activity, obese individuals spent less time engaged in moderate-to-vigorous physical activity (2.7\u00b11.3, 1.8\u00b10.6, 2.0\u00b11.4 and 1.2\u00b11.0\u2009h per day in lean, Class I, Class II and Class III individuals) and more time in sedentary behaviors.Conclusions:There was no indication of metabolic efficiency in even the severely obese, as adjusted RMR was similar across all groups. The higher AEE observed in the obese is consistent with a higher cost of activities due to higher body weight. However, the magnitude of the higher AEE (20-25% higher in obese individuals) is lower than expected (weight approximately 100% higher in Class III individuals). Confirming a lower volume of physical activity in the obese, the total time spent in moderate-to-vigorous physical activity and average daily metabolic equivalent of task level were lower with increasing obesity. These findings demonstrate that high body weight in obese individuals leads to a high TDEE and AEE, which masks the fact that they are less physically active, which can be influenced by duration or intensity of activity, than in lean individuals.", "author" : [ { "dropping-particle" : "", "family" : "Delany", "given" : "J P", "non-dropping-particle" : "", "parse-names" : false, "suffix" : "" }, { "dropping-particle" : "", "family" : "Kelley", "given" : "D E", "non-dropping-particle" : "", "parse-names" : false, "suffix" : "" }, { "dropping-particle" : "", "family" : "Hames", "given" : "K C", "non-dropping-particle" : "", "parse-names" : false, "suffix" : "" }, { "dropping-particle" : "", "family" : "Jakicic", "given" : "J M", "non-dropping-particle" : "", "parse-names" : false, "suffix" : "" }, { "dropping-particle" : "", "family" : "Goodpaster", "given" : "Bret H.", "non-dropping-particle" : "", "parse-names" : false, "suffix" : "" } ], "container-title" : "International journal of obesity (2005)", "id" : "ITEM-4", "issue" : "7", "issued" : { "date-parts" : [ [ "2013", "7" ] ] }, "page" : "1006-11", "publisher" : "Nature Publishing Group", "title" : "High energy expenditure masks low physical activity in obesity.", "type" : "article-journal", "volume" : "37" }, "uris" : [ "http://www.mendeley.com/documents/?uuid=25dc4189-1ae6-4028-9e42-a035fb79ec21" ] } ], "mendeley" : { "formattedCitation" : "[3, 43\u201345]", "plainTextFormattedCitation" : "[3, 43\u201345]", "previouslyFormattedCitation" : "[3, 43\u201345]" }, "properties" : { "noteIndex" : 0 }, "schema" : "https://github.com/citation-style-language/schema/raw/master/csl-citation.json" }</w:instrText>
+      </w:r>
+      <w:r>
+        <w:fldChar w:fldCharType="separate"/>
+      </w:r>
+      <w:r>
+        <w:rPr>
+          <w:noProof/>
+        </w:rPr>
+        <w:t>[3, 43–45]</w:t>
+      </w:r>
+      <w:r>
+        <w:fldChar w:fldCharType="end"/>
+      </w:r>
+      <w:r>
+        <w:t xml:space="preserve">.  Similarly, weight loss results in a rapid reduction in energy expenditure </w:t>
+      </w:r>
+      <w:r>
+        <w:fldChar w:fldCharType="begin" w:fldLock="1"/>
+      </w:r>
+      <w:r>
+        <w:instrText>ADDIN CSL_CITATION { "citationItems" : [ { "id" : "ITEM-1", "itemData" : { "DOI" : "10.1016/0026-0495(84)90130-6", "ISSN" : "00260495", "author" : [ { "dropping-particle" : "", "family" : "Leibel", "given" : "Rudolph L.", "non-dropping-particle" : "", "parse-names" : false, "suffix" : "" }, { "dropping-particle" : "", "family" : "Hirsch", "given" : "Jules", "non-dropping-particle" : "", "parse-names" : false, "suffix" : "" } ], "container-title" : "Metabolism", "id" : "ITEM-1", "issue" : "2", "issued" : { "date-parts" : [ [ "1984", "2" ] ] }, "page" : "164-170", "title" : "Diminished energy requirements in reduced-obese patients", "type" : "article-journal", "volume" : "33" }, "uris" : [ "http://www.mendeley.com/documents/?uuid=f33a96b3-ae1e-4c10-be76-ffc5aedded1f" ] }, { "id" : "ITEM-2", "itemData" : { "DOI" : "10.1056/NEJM199503093321001", "ISSN" : "0028-4793", "PMID" : "7632212", "abstract" : "BACKGROUND: No current treatment for obesity reliably sustains weight loss, perhaps because compensatory metabolic processes resist the maintenance of the altered body weight. We examined the effects of experimental perturbations of body weight on energy expenditure to determine whether they lead to metabolic changes and whether obese subjects and those who have never been obese respond similarly. METHODS: We repeatedly measured 24-hour total energy expenditure, resting and nonresting energy expenditure, and the thermic effect of feeding in 18 obese subjects and 23 subjects who had never been obese. The subjects were studied at their usual body weight and after losing 10 to 20 percent of their body weight by underfeeding or gaining 10 percent by overfeeding. RESULTS: Maintenance of a body weight at a level 10 percent or more below the initial weight was associated with a mean (+/- SD) reduction in total energy expenditure of 6 +/- 3 kcal per kilogram of fat-free mass per day in the subjects who had never been obese (P &lt; 0.001) and 8 +/- 5 kcal per kilogram per day in the obese subjects (P &lt; 0.001). Resting energy expenditure and nonresting energy expenditure each decreased 3 to 4 kcal per kilogram of fat-free mass per day in both groups of subjects. Maintenance of body weight at a level 10 percent above the usual weight was associated with an increase in total energy expenditure of 9 +/- 7 kcal per kilogram of fat-free mass per day in the subjects who had never been obese (P &lt; 0.001) and 8 +/- 4 kcal per kilogram per day in the obese subjects (P &lt; 0.001). The thermic effect of feeding and nonresting energy expenditure increased by approximately 1 to 2 and 8 to 9 kcal per kilogram of fat-free mass per day, respectively, after weight gain. These changes in energy expenditure were not related to the degree of adiposity or the sex of the subjects. CONCLUSIONS: Maintenance of a reduced or elevated body weight is associated with compensatory changes in energy expenditure, which oppose the maintenance of a body weight that is different from the usual weight. These compensatory changes may account for the poor long-term efficacy of treatments for obesity.", "author" : [ { "dropping-particle" : "", "family" : "Leibel", "given" : "Rudolph L.", "non-dropping-particle" : "", "parse-names" : false, "suffix" : "" }, { "dropping-particle" : "", "family" : "Rosenbaum", "given" : "M", "non-dropping-particle" : "", "parse-names" : false, "suffix" : "" }, { "dropping-particle" : "", "family" : "Hirsch", "given" : "Jules", "non-dropping-particle" : "", "parse-names" : false, "suffix" : "" } ], "container-title" : "The New England journal of medicine", "id" : "ITEM-2", "issue" : "10", "issued" : { "date-parts" : [ [ "1995", "3", "9" ] ] }, "page" : "621-8", "title" : "Changes in energy expenditure resulting from altered body weight.", "type" : "article-journal", "volume" : "332" }, "uris" : [ "http://www.mendeley.com/documents/?uuid=8488746e-581f-4e06-b28c-2cc0eff18bed" ] }, { "id" : "ITEM-3", "itemData" : { "DOI" : "10.1001/jama.2012.6607", "ISBN" : "0098-7484", "ISSN" : "1538-3598", "PMID" : "22735432", "abstract" : "CONTEXT: Reduced energy expenditure following weight loss is thought to contribute to weight gain. However, the effect of dietary composition on energy expenditure during weight-loss maintenance has not been studied.\\n\\nOBJECTIVE: To examine the effects of 3 diets differing widely in macronutrient composition and glycemic load on energy expenditure following weight loss.\\n\\nDESIGN, SETTING, AND PARTICIPANTS: A controlled 3-way crossover design involving 21 overweight and obese young adults conducted at Children's Hospital Boston and Brigham and Women's Hospital, Boston, Massachusetts, between June 16, 2006, and June 21, 2010, with recruitment by newspaper advertisements and postings.\\n\\nINTERVENTION: After achieving 10% to 15% weight loss while consuming a run-in diet, participants consumed an isocaloric low-fat diet (60% of energy from carbohydrate, 20% from fat, 20% from protein; high glycemic load), low-glycemic index diet (40% from carbohydrate, 40% from fat, and 20% from protein; moderate glycemic load), and very low-carbohydrate diet (10% from carbohydrate, 60% from fat, and 30% from protein; low glycemic load) in random order, each for 4 weeks.\\n\\nMAIN OUTCOME MEASURES: Primary outcome was resting energy expenditure (REE), with secondary outcomes of total energy expenditure (TEE), hormone levels, and metabolic syndrome components.\\n\\nRESULTS: Compared with the pre-weight-loss baseline, the decrease in REE was greatest with the low-fat diet (mean [95% CI], -205 [-265 to -144] kcal/d), intermediate with the low-glycemic index diet (-166 [-227 to -106] kcal/d), and least with the very low-carbohydrate diet (-138 [-198 to -77] kcal/d; overall P = .03; P for trend by glycemic load = .009). The decrease in TEE showed a similar pattern (mean [95% CI], -423 [-606 to -239] kcal/d; -297 [-479 to -115] kcal/d; and -97 [-281 to 86] kcal/d, respectively; overall P = .003; P for trend by glycemic load &lt; .001). Hormone levels and metabolic syndrome components also varied during weight maintenance by diet (leptin, P &lt; .001; 24-hour urinary cortisol, P = .005; indexes of peripheral [P = .02] and hepatic [P = .03] insulin sensitivity; high-density lipoprotein [HDL] cholesterol, P &lt; .001; non-HDL cholesterol, P &lt; .001; triglycerides, P &lt; .001; plasminogen activator inhibitor 1, P for trend = .04; and C-reactive protein, P for trend = .05), but no consistent favorable pattern emerged.\\n\\nCONCLUSION: Among overweight and obese young adults compared with pre-weight-lo\u2026", "author" : [ { "dropping-particle" : "", "family" : "Ebbeling", "given" : "Cara B", "non-dropping-particle" : "", "parse-names" : false, "suffix" : "" }, { "dropping-particle" : "", "family" : "Swain", "given" : "Janis F", "non-dropping-particle" : "", "parse-names" : false, "suffix" : "" }, { "dropping-particle" : "", "family" : "Feldman", "given" : "Henry a", "non-dropping-particle" : "", "parse-names" : false, "suffix" : "" }, { "dropping-particle" : "", "family" : "Wong", "given" : "William W", "non-dropping-particle" : "", "parse-names" : false, "suffix" : "" }, { "dropping-particle" : "", "family" : "Hachey", "given" : "David L", "non-dropping-particle" : "", "parse-names" : false, "suffix" : "" }, { "dropping-particle" : "", "family" : "Garcia-Lago", "given" : "Erica", "non-dropping-particle" : "", "parse-names" : false, "suffix" : "" }, { "dropping-particle" : "", "family" : "Ludwig", "given" : "David S", "non-dropping-particle" : "", "parse-names" : false, "suffix" : "" } ], "container-title" : "JAMA : the journal of the American Medical Association", "id" : "ITEM-3", "issue" : "24", "issued" : { "date-parts" : [ [ "2012" ] ] }, "page" : "2627-34", "title" : "Effects of dietary composition on energy expenditure during weight-loss maintenance.", "type" : "article-journal", "volume" : "307" }, "uris" : [ "http://www.mendeley.com/documents/?uuid=014c9f0f-319f-44d3-a7a5-0c0cb50e06d5" ] } ], "mendeley" : { "formattedCitation" : "[2, 3, 6]", "plainTextFormattedCitation" : "[2, 3, 6]", "previouslyFormattedCitation" : "[2, 3, 6]" }, "properties" : { "noteIndex" : 0 }, "schema" : "https://github.com/citation-style-language/schema/raw/master/csl-citation.json" }</w:instrText>
+      </w:r>
+      <w:r>
+        <w:fldChar w:fldCharType="separate"/>
+      </w:r>
+      <w:r>
+        <w:rPr>
+          <w:noProof/>
+        </w:rPr>
+        <w:t>[2, 3, 6]</w:t>
+      </w:r>
+      <w:r>
+        <w:fldChar w:fldCharType="end"/>
+      </w:r>
+      <w:r>
+        <w:t>.  This compensation, when combined with increased feelings of hunger after weight loss</w:t>
+      </w:r>
+      <w:r>
+        <w:t xml:space="preserve"> </w:t>
+      </w:r>
+      <w:r>
+        <w:fldChar w:fldCharType="begin" w:fldLock="1"/>
+      </w:r>
+      <w:r>
+        <w:instrText>ADDIN CSL_CITATION { "citationItems" : [ { "id" : "ITEM-1", "itemData" : { "DOI" : "10.1056/NEJMoa1105816", "ISSN" : "0028-4793", "author" : [ { "dropping-particle" : "", "family" : "Sumithran", "given" : "Priya", "non-dropping-particle" : "", "parse-names" : false, "suffix" : "" }, { "dropping-particle" : "", "family" : "Prendergast", "given" : "Luke A.", "non-dropping-particle" : "", "parse-names" : false, "suffix" : "" }, { "dropping-particle" : "", "family" : "Delbridge", "given" : "Elizabeth", "non-dropping-particle" : "", "parse-names" : false, "suffix" : "" }, { "dropping-particle" : "", "family" : "Purcell", "given" : "Katrina", "non-dropping-particle" : "", "parse-names" : false, "suffix" : "" }, { "dropping-particle" : "", "family" : "Shulkes", "given" : "Arthur", "non-dropping-particle" : "", "parse-names" : false, "suffix" : "" }, { "dropping-particle" : "", "family" : "Kriketos", "given" : "Adamandia", "non-dropping-particle" : "", "parse-names" : false, "suffix" : "" }, { "dropping-particle" : "", "family" : "Proietto", "given" : "Joseph", "non-dropping-particle" : "", "parse-names" : false, "suffix" : "" } ], "container-title" : "New England Journal of Medicine", "id" : "ITEM-1", "issue" : "17", "issued" : { "date-parts" : [ [ "2011", "10", "27" ] ] }, "page" : "1597-1604", "title" : "Long-Term Persistence of Hormonal Adaptations to Weight Loss", "type" : "article-journal", "volume" : "365" }, "uris" : [ "http://www.mendeley.com/documents/?uuid=433b28ac-96c9-4a3b-ad76-6030ac16d906" ] } ], "mendeley" : { "formattedCitation" : "[4]", "plainTextFormattedCitation" : "[4]", "previouslyFormattedCitation" : "[4]" }, "properties" : { "noteIndex" : 0 }, "schema" : "https://github.com/citation-style-language/schema/raw/master/csl-citation.json" }</w:instrText>
+      </w:r>
+      <w:r>
+        <w:fldChar w:fldCharType="separate"/>
+      </w:r>
+      <w:r>
+        <w:rPr>
+          <w:noProof/>
+        </w:rPr>
+        <w:t>[4]</w:t>
+      </w:r>
+      <w:r>
+        <w:fldChar w:fldCharType="end"/>
+      </w:r>
+      <w:r>
+        <w:t xml:space="preserve">, </w:t>
+      </w:r>
+      <w:r>
+        <w:t>contributes to body weight set point maintenance and make successful, long term weight loss very difficult.  Recent studies have shown that low carbohydrate (</w:t>
+      </w:r>
+      <w:r>
+        <w:t>and</w:t>
+      </w:r>
+      <w:r>
+        <w:t xml:space="preserve"> high protein) diets are more successful in maintaining weight reductions </w:t>
+      </w:r>
+      <w:r>
+        <w:fldChar w:fldCharType="begin" w:fldLock="1"/>
+      </w:r>
+      <w:r>
+        <w:instrText>ADDIN CSL_CITATION { "citationItems" : [ { "id" : "ITEM-1", "itemData" : { "DOI" : "10.1056/NEJMoa022207", "ISBN" : "1533-4406 (Electronic)\\r0028-4793 (Linking)", "ISSN" : "0028-4793", "PMID" : "12761365", "abstract" : "BACKGROUND: Despite the popularity of the low-carbohydrate, high-protein, high-fat (Atkins) diet, no randomized, controlled trials have evaluated its efficacy. METHODS: We conducted a one-year, multicenter, controlled trial involving 63 obese men and women who were randomly assigned to either a low-carbohydrate, high-protein, high-fat diet or a low-calorie, high-carbohydrate, low-fat (conventional) diet. Professional contact was minimal to replicate the approach used by most dieters. RESULTS: Subjects on the low-carbohydrate diet had lost more weight than subjects on the conventional diet at 3 months (mean [+/-SD], -6.8+/-5.0 vs. -2.7+/-3.7 percent of body weight; P=0.001) and 6 months (-7.0+/-6.5 vs. -3.2+/-5.6 percent of body weight, P=0.02), but the difference at 12 months was not significant (-4.4+/-6.7 vs. -2.5+/-6.3 percent of body weight, P=0.26). After three months, no significant differences were found between the groups in total or low-density lipoprotein cholesterol concentrations. The increase in high-density lipoprotein cholesterol concentrations and the decrease in triglyceride concentrations were greater among subjects on the low-carbohydrate diet than among those on the conventional diet throughout most of the study. Both diets significantly decreased diastolic blood pressure and the insulin response to an oral glucose load. CONCLUSIONS: The low-carbohydrate diet produced a greater weight loss (absolute difference, approximately 4 percent) than did the conventional diet for the first six months, but the differences were not significant at one year. The low-carbohydrate diet was associated with a greater improvement in some risk factors for coronary heart disease. Adherence was poor and attrition was high in both groups. Longer and larger studies are required to determine the long-term safety and efficacy of low-carbohydrate, high-protein, high-fat diets.", "author" : [ { "dropping-particle" : "", "family" : "Foster", "given" : "Gary D", "non-dropping-particle" : "", "parse-names" : false, "suffix" : "" }, { "dropping-particle" : "", "family" : "Wyatt", "given" : "Holly R", "non-dropping-particle" : "", "parse-names" : false, "suffix" : "" }, { "dropping-particle" : "", "family" : "Hill", "given" : "James O", "non-dropping-particle" : "", "parse-names" : false, "suffix" : "" }, { "dropping-particle" : "", "family" : "McGuckin", "given" : "Brian G", "non-dropping-particle" : "", "parse-names" : false, "suffix" : "" }, { "dropping-particle" : "", "family" : "Brill", "given" : "Carrie", "non-dropping-particle" : "", "parse-names" : false, "suffix" : "" }, { "dropping-particle" : "", "family" : "Mohammed", "given" : "B Selma", "non-dropping-particle" : "", "parse-names" : false, "suffix" : "" }, { "dropping-particle" : "", "family" : "Szapary", "given" : "Philippe O", "non-dropping-particle" : "", "parse-names" : false, "suffix" : "" }, { "dropping-particle" : "", "family" : "Rader", "given" : "Daniel J", "non-dropping-particle" : "", "parse-names" : false, "suffix" : "" }, { "dropping-particle" : "", "family" : "Edman", "given" : "Joel S", "non-dropping-particle" : "", "parse-names" : false, "suffix" : "" }, { "dropping-particle" : "", "family" : "Klein", "given" : "Samuel", "non-dropping-particle" : "", "parse-names" : false, "suffix" : "" } ], "container-title" : "The New England journal of medicine", "id" : "ITEM-1", "issue" : "21", "issued" : { "date-parts" : [ [ "2003" ] ] }, "page" : "2082-2090", "title" : "A randomized trial of a low-carbohydrate diet for obesity.", "type" : "article-journal", "volume" : "348" }, "uris" : [ "http://www.mendeley.com/documents/?uuid=36787ca6-256a-4642-b104-eb3a963ef19f" ] } ], "mendeley" : { "formattedCitation" : "[46]", "plainTextFormattedCitation" : "[46]", "previouslyFormattedCitation" : "[46]" }, "properties" : { "noteIndex" : 0 }, "schema" : "https://github.com/citation-style-language/schema/raw/master/csl-citation.json" }</w:instrText>
+      </w:r>
+      <w:r>
+        <w:fldChar w:fldCharType="separate"/>
+      </w:r>
+      <w:r>
+        <w:rPr>
+          <w:noProof/>
+        </w:rPr>
+        <w:t>[46]</w:t>
+      </w:r>
+      <w:r>
+        <w:fldChar w:fldCharType="end"/>
+      </w:r>
+      <w:r>
+        <w:t xml:space="preserve">, and that </w:t>
+      </w:r>
+      <w:r>
+        <w:t>high protein</w:t>
+      </w:r>
+      <w:r>
+        <w:t xml:space="preserve"> diets also result in smaller reductions in energy expenditure </w:t>
+      </w:r>
+      <w:r>
+        <w:fldChar w:fldCharType="begin" w:fldLock="1"/>
+      </w:r>
+      <w:r>
+        <w:instrText>ADDIN CSL_CITATION { "citationItems" : [ { "id" : "ITEM-1", "itemData" : { "DOI" : "10.1001/jama.2012.6607", "ISBN" : "0098-7484", "ISSN" : "1538-3598", "PMID" : "22735432", "abstract" : "CONTEXT: Reduced energy expenditure following weight loss is thought to contribute to weight gain. However, the effect of dietary composition on energy expenditure during weight-loss maintenance has not been studied.\\n\\nOBJECTIVE: To examine the effects of 3 diets differing widely in macronutrient composition and glycemic load on energy expenditure following weight loss.\\n\\nDESIGN, SETTING, AND PARTICIPANTS: A controlled 3-way crossover design involving 21 overweight and obese young adults conducted at Children's Hospital Boston and Brigham and Women's Hospital, Boston, Massachusetts, between June 16, 2006, and June 21, 2010, with recruitment by newspaper advertisements and postings.\\n\\nINTERVENTION: After achieving 10% to 15% weight loss while consuming a run-in diet, participants consumed an isocaloric low-fat diet (60% of energy from carbohydrate, 20% from fat, 20% from protein; high glycemic load), low-glycemic index diet (40% from carbohydrate, 40% from fat, and 20% from protein; moderate glycemic load), and very low-carbohydrate diet (10% from carbohydrate, 60% from fat, and 30% from protein; low glycemic load) in random order, each for 4 weeks.\\n\\nMAIN OUTCOME MEASURES: Primary outcome was resting energy expenditure (REE), with secondary outcomes of total energy expenditure (TEE), hormone levels, and metabolic syndrome components.\\n\\nRESULTS: Compared with the pre-weight-loss baseline, the decrease in REE was greatest with the low-fat diet (mean [95% CI], -205 [-265 to -144] kcal/d), intermediate with the low-glycemic index diet (-166 [-227 to -106] kcal/d), and least with the very low-carbohydrate diet (-138 [-198 to -77] kcal/d; overall P = .03; P for trend by glycemic load = .009). The decrease in TEE showed a similar pattern (mean [95% CI], -423 [-606 to -239] kcal/d; -297 [-479 to -115] kcal/d; and -97 [-281 to 86] kcal/d, respectively; overall P = .003; P for trend by glycemic load &lt; .001). Hormone levels and metabolic syndrome components also varied during weight maintenance by diet (leptin, P &lt; .001; 24-hour urinary cortisol, P = .005; indexes of peripheral [P = .02] and hepatic [P = .03] insulin sensitivity; high-density lipoprotein [HDL] cholesterol, P &lt; .001; non-HDL cholesterol, P &lt; .001; triglycerides, P &lt; .001; plasminogen activator inhibitor 1, P for trend = .04; and C-reactive protein, P for trend = .05), but no consistent favorable pattern emerged.\\n\\nCONCLUSION: Among overweight and obese young adults compared with pre-weight-lo\u2026", "author" : [ { "dropping-particle" : "", "family" : "Ebbeling", "given" : "Cara B", "non-dropping-particle" : "", "parse-names" : false, "suffix" : "" }, { "dropping-particle" : "", "family" : "Swain", "given" : "Janis F", "non-dropping-particle" : "", "parse-names" : false, "suffix" : "" }, { "dropping-particle" : "", "family" : "Feldman", "given" : "Henry a", "non-dropping-particle" : "", "parse-names" : false, "suffix" : "" }, { "dropping-particle" : "", "family" : "Wong", "given" : "William W", "non-dropping-particle" : "", "parse-names" : false, "suffix" : "" }, { "dropping-particle" : "", "family" : "Hachey", "given" : "David L", "non-dropping-particle" : "", "parse-names" : false, "suffix" : "" }, { "dropping-particle" : "", "family" : "Garcia-Lago", "given" : "Erica", "non-dropping-particle" : "", "parse-names" : false, "suffix" : "" }, { "dropping-particle" : "", "family" : "Ludwig", "given" : "David S", "non-dropping-particle" : "", "parse-names" : false, "suffix" : "" } ], "container-title" : "JAMA : the journal of the American Medical Association", "id" : "ITEM-1", "issue" : "24", "issued" : { "date-parts" : [ [ "2012" ] ] }, "page" : "2627-34", "title" : "Effects of dietary composition on energy expenditure during weight-loss maintenance.", "type" : "article-journal", "volume" : "307" }, "uris" : [ "http://www.mendeley.com/documents/?uuid=014c9f0f-319f-44d3-a7a5-0c0cb50e06d5" ] } ], "mendeley" : { "formattedCitation" : "[6]", "plainTextFormattedCitation" : "[6]", "previouslyFormattedCitation" : "[6]" }, "properties" : { "noteIndex" : 0 }, "schema" : "https://github.com/citation-style-language/schema/raw/master/csl-citation.json" }</w:instrText>
+      </w:r>
+      <w:r>
+        <w:fldChar w:fldCharType="separate"/>
+      </w:r>
+      <w:r>
+        <w:rPr>
+          <w:noProof/>
+        </w:rPr>
+        <w:t>[6]</w:t>
+      </w:r>
+      <w:r>
+        <w:fldChar w:fldCharType="end"/>
+      </w:r>
+      <w:r>
+        <w:t xml:space="preserve">.  </w:t>
+      </w:r>
+      <w:r>
+        <w:t xml:space="preserve">A comparison of low-carbohydrate and low-fat calorie restricted diets (with equal protein intake) showed </w:t>
+      </w:r>
+      <w:r>
+        <w:t>similar</w:t>
+      </w:r>
+      <w:r>
+        <w:t xml:space="preserve"> reductions of energy expenditure, consistent with a key role for protein </w:t>
+      </w:r>
+      <w:r>
+        <w:t xml:space="preserve">in maintaining elevated energy expenditure during weight loss </w:t>
+      </w:r>
+      <w:r>
+        <w:fldChar w:fldCharType="begin" w:fldLock="1"/>
+      </w:r>
+      <w:r>
+        <w:instrText>ADDIN CSL_CITATION { "citationItems" : [ { "id" : "ITEM-1", "itemData" : { "DOI" : "10.1016/j.cmet.2015.07.021", "ISSN" : "15504131", "author" : [ { "dropping-particle" : "", "family" : "Hall", "given" : "Kevin\u00a0D.", "non-dropping-particle" : "", "parse-names" : false, "suffix" : "" }, { "dropping-particle" : "", "family" : "Bemis", "given" : "Thomas", "non-dropping-particle" : "", "parse-names" : false, "suffix" : "" }, { "dropping-particle" : "", "family" : "Brychta", "given" : "Robert", "non-dropping-particle" : "", "parse-names" : false, "suffix" : "" }, { "dropping-particle" : "", "family" : "Chen", "given" : "Kong\u00a0Y.", "non-dropping-particle" : "", "parse-names" : false, "suffix" : "" }, { "dropping-particle" : "", "family" : "Courville", "given" : "Amber", "non-dropping-particle" : "", "parse-names" : false, "suffix" : "" }, { "dropping-particle" : "", "family" : "Crayner", "given" : "Emma\u00a0J.", "non-dropping-particle" : "", "parse-names" : false, "suffix" : "" }, { "dropping-particle" : "", "family" : "Goodwin", "given" : "Stephanie", "non-dropping-particle" : "", "parse-names" : false, "suffix" : "" }, { "dropping-particle" : "", "family" : "Guo", "given" : "Juen", "non-dropping-particle" : "", "parse-names" : false, "suffix" : "" }, { "dropping-particle" : "", "family" : "Howard", "given" : "Lilian", "non-dropping-particle" : "", "parse-names" : false, "suffix" : "" }, { "dropping-particle" : "", "family" : "Knuth", "given" : "Nicolas\u00a0D.", "non-dropping-particle" : "", "parse-names" : false, "suffix" : "" }, { "dropping-particle" : "", "family" : "Miller", "given" : "Bernard\u00a0V.", "non-dropping-particle" : "", "parse-names" : false, "suffix" : "" }, { "dropping-particle" : "", "family" : "Prado", "given" : "Carla\u00a0M.", "non-dropping-particle" : "", "parse-names" : false, "suffix" : "" }, { "dropping-particle" : "", "family" : "Siervo", "given" : "Mario", "non-dropping-particle" : "", "parse-names" : false, "suffix" : "" }, { "dropping-particle" : "", "family" : "Skarulis", "given" : "Monica\u00a0C.", "non-dropping-particle" : "", "parse-names" : false, "suffix" : "" }, { "dropping-particle" : "", "family" : "Walter", "given" : "Mary", "non-dropping-particle" : "", "parse-names" : false, "suffix" : "" }, { "dropping-particle" : "", "family" : "Walter", "given" : "Peter\u00a0J.", "non-dropping-particle" : "", "parse-names" : false, "suffix" : "" }, { "dropping-particle" : "", "family" : "Yannai", "given" : "Laura", "non-dropping-particle" : "", "parse-names" : false, "suffix" : "" } ], "container-title" : "Cell Metabolism", "id" : "ITEM-1", "issue" : "3", "issued" : { "date-parts" : [ [ "2015" ] ] }, "page" : "427-436", "publisher" : "Elsevier Inc.", "title" : "Calorie for Calorie, Dietary Fat Restriction Results in More Body Fat Loss than Carbohydrate Restriction in People with Obesity", "type" : "article-journal", "volume" : "22" }, "uris" : [ "http://www.mendeley.com/documents/?uuid=7cb6a522-2e1e-42a4-953b-c5298750babe" ] } ], "mendeley" : { "formattedCitation" : "[47]", "plainTextFormattedCitation" : "[47]" }, "properties" : { "noteIndex" : 0 }, "schema" : "https://github.com/citation-style-language/schema/raw/master/csl-citation.json" }</w:instrText>
+      </w:r>
+      <w:r>
+        <w:fldChar w:fldCharType="separate"/>
+      </w:r>
+      <w:r>
+        <w:rPr>
+          <w:noProof/>
+        </w:rPr>
+        <w:t>[47]</w:t>
+      </w:r>
+      <w:r>
+        <w:fldChar w:fldCharType="end"/>
+      </w:r>
+      <w:r>
+        <w:t xml:space="preserve">.  </w:t>
+      </w:r>
+      <w:r>
+        <w:t xml:space="preserve">Similarly, overfeeding studies have shown that </w:t>
+      </w:r>
+      <w:r>
+        <w:t>over-feeding</w:t>
+      </w:r>
+      <w:r>
+        <w:t xml:space="preserve"> induced increases in </w:t>
+      </w:r>
+      <w:r>
+        <w:t xml:space="preserve">energy expenditure </w:t>
+      </w:r>
+      <w:r>
+        <w:t>are even more pronounced</w:t>
+      </w:r>
+      <w:r>
+        <w:t xml:space="preserve"> when the diets are high in protein </w:t>
+      </w:r>
+      <w:r>
+        <w:fldChar w:fldCharType="begin" w:fldLock="1"/>
+      </w:r>
+      <w:r>
+        <w:instrText>ADDIN CSL_CITATION { "citationItems" : [ { "id" : "ITEM-1", "itemData" : { "DOI" : "10.1001/jama.2011.1918", "ISSN" : "1538-3598", "PMID" : "22215165", "abstract" : "CONTEXT: The role of diet composition in response to overeating and energy dissipation in humans is unclear. OBJECTIVE: To evaluate the effects of overconsumption of low, normal, and high protein diets on weight gain, energy expenditure, and body composition. DESIGN, SETTING, AND PARTICIPANTS: A single-blind, randomized controlled trial of 25 US healthy, weight-stable male and female volunteers, aged 18 to 35 years with a body mass index between 19 and 30. The first participant was admitted to the inpatient metabolic unit in June 2005 and the last in October 2007. INTERVENTION: After consuming a weight-stabilizing diet for 13 to 25 days, participants were randomized to diets containing 5% of energy from protein (low protein), 15% (normal protein), or 25% (high protein), which they were overfed during the last 8 weeks of their 10- to 12-week stay in the inpatient metabolic unit. Compared with energy intake during the weight stabilization period, the protein diets provided approximately 40% more energy intake, which corresponds to 954 kcal/d (95% CI, 884-1022 kcal/d). MAIN OUTCOME MEASURES: Body composition was measured by dual-energy x-ray absorptiometry biweekly, resting energy expenditure was measured weekly by ventilated hood, and total energy expenditure by doubly labeled water prior to the overeating and weight stabilization periods and at weeks 7 to 8. RESULTS: Overeating produced significantly less weight gain in the low protein diet group (3.16 kg; 95% CI, 1.88-4.44 kg) compared with the normal protein diet group (6.05 kg; 95% CI, 4.84-7.26 kg) or the high protein diet group (6.51 kg; 95% CI, 5.23-7.79 kg) (P = .002). Body fat increased similarly in all 3 protein diet groups and represented 50% to more than 90% of the excess stored calories. Resting energy expenditure, total energy expenditure, and body protein did not increase during overfeeding with the low protein diet. In contrast, resting energy expenditure (normal protein diet: 160 kcal/d [95% CI, 102-218 kcal/d]; high protein diet: 227 kcal/d [95% CI, 165-289 kcal/d]) and body protein (lean body mass) (normal protein diet: 2.87 kg [95% CI, 2.11-3.62 kg]; high protein diet: 3.18 kg [95% CI, 2.37-3.98 kg]) increased significantly with the normal and high protein diets. CONCLUSIONS: Among persons living in a controlled setting, calories alone account for the increase in fat; protein affected energy expenditure and storage of lean body mass, but not body fat storage. TRIAL REGISTRATION: clinic\u2026", "author" : [ { "dropping-particle" : "", "family" : "Bray", "given" : "George A", "non-dropping-particle" : "", "parse-names" : false, "suffix" : "" }, { "dropping-particle" : "", "family" : "Smith", "given" : "Steven R", "non-dropping-particle" : "", "parse-names" : false, "suffix" : "" }, { "dropping-particle" : "", "family" : "Jonge", "given" : "Lilian", "non-dropping-particle" : "de", "parse-names" : false, "suffix" : "" }, { "dropping-particle" : "", "family" : "Xie", "given" : "Hui", "non-dropping-particle" : "", "parse-names" : false, "suffix" : "" }, { "dropping-particle" : "", "family" : "Rood", "given" : "Jennifer", "non-dropping-particle" : "", "parse-names" : false, "suffix" : "" }, { "dropping-particle" : "", "family" : "Martin", "given" : "Corby K", "non-dropping-particle" : "", "parse-names" : false, "suffix" : "" }, { "dropping-particle" : "", "family" : "Most", "given" : "Marlene", "non-dropping-particle" : "", "parse-names" : false, "suffix" : "" }, { "dropping-particle" : "", "family" : "Brock", "given" : "Courtney", "non-dropping-particle" : "", "parse-names" : false, "suffix" : "" }, { "dropping-particle" : "", "family" : "Mancuso", "given" : "Susan", "non-dropping-particle" : "", "parse-names" : false, "suffix" : "" }, { "dropping-particle" : "", "family" : "Redman", "given" : "Leanne M", "non-dropping-particle" : "", "parse-names" : false, "suffix" : "" } ], "container-title" : "JAMA : the journal of the American Medical Association", "id" : "ITEM-1", "issue" : "1", "issued" : { "date-parts" : [ [ "2012", "1", "4" ] ] }, "page" : "47-55", "publisher" : "Am Med Assoc", "title" : "Effect of dietary protein content on weight gain, energy expenditure, and body composition during overeating: a randomized controlled trial.", "type" : "article-journal", "volume" : "307" }, "uris" : [ "http://www.mendeley.com/documents/?uuid=4241f66f-dad6-4153-9bb2-976b923b7358" ] }, { "id" : "ITEM-2", "itemData" : { "DOI" : "10.3945/ajcn.114.091769", "ISSN" : "0002-9165", "author" : [ { "dropping-particle" : "", "family" : "Bray", "given" : "George A", "non-dropping-particle" : "", "parse-names" : false, "suffix" : "" }, { "dropping-particle" : "", "family" : "Redman", "given" : "L. M.", "non-dropping-particle" : "", "parse-names" : false, "suffix" : "" }, { "dropping-particle" : "", "family" : "Jonge", "given" : "L.", "non-dropping-particle" : "de", "parse-names" : false, "suffix" : "" }, { "dropping-particle" : "", "family" : "Covington", "given" : "Jeffrey", "non-dropping-particle" : "", "parse-names" : false, "suffix" : "" }, { "dropping-particle" : "", "family" : "Rood", "given" : "Jennifer", "non-dropping-particle" : "", "parse-names" : false, "suffix" : "" }, { "dropping-particle" : "", "family" : "Brock", "given" : "Courtney", "non-dropping-particle" : "", "parse-names" : false, "suffix" : "" }, { "dropping-particle" : "", "family" : "Mancuso", "given" : "Susan", "non-dropping-particle" : "", "parse-names" : false, "suffix" : "" }, { "dropping-particle" : "", "family" : "Martin", "given" : "Corby K", "non-dropping-particle" : "", "parse-names" : false, "suffix" : "" }, { "dropping-particle" : "", "family" : "Smith", "given" : "Steven R", "non-dropping-particle" : "", "parse-names" : false, "suffix" : "" } ], "container-title" : "American Journal of Clinical Nutrition", "id" : "ITEM-2", "issue" : "3", "issued" : { "date-parts" : [ [ "2015", "3", "1" ] ] }, "page" : "496-505", "title" : "Effect of protein overfeeding on energy expenditure measured in a metabolic chamber", "type" : "article-journal", "volume" : "101" }, "uris" : [ "http://www.mendeley.com/documents/?uuid=153d239f-cea8-4b24-b4aa-bedd6a933e82" ] } ], "mendeley" : { "formattedCitation" : "[5, 48]", "plainTextFormattedCitation" : "[5, 48]", "previouslyFormattedCitation" : "[5, 47]" }, "properties" : { "noteIndex" : 0 }, "schema" : "https://github.com/citation-style-language/schema/raw/master/csl-citation.json" }</w:instrText>
+      </w:r>
+      <w:r>
+        <w:fldChar w:fldCharType="separate"/>
+      </w:r>
+      <w:r>
+        <w:rPr>
+          <w:noProof/>
+        </w:rPr>
+        <w:t>[5, 48]</w:t>
+      </w:r>
+      <w:r>
+        <w:fldChar w:fldCharType="end"/>
+      </w:r>
+      <w:r>
+        <w:t>.</w:t>
+      </w:r>
+    </w:p>
+    <w:p/>
+    <w:p>
+      <w:r>
+        <w:t xml:space="preserve">Our identification of </w:t>
+      </w:r>
+      <w:r>
+        <w:t xml:space="preserve">skeletal muscle </w:t>
+      </w:r>
+      <w:r>
+        <w:t>mTORC1 as b</w:t>
+      </w:r>
+      <w:r>
+        <w:t xml:space="preserve">oth a target of high protein diets, </w:t>
+      </w:r>
+      <w:r>
+        <w:t>and</w:t>
+      </w:r>
+      <w:r>
+        <w:t xml:space="preserve"> as an anti-obesegenic provides a potential mechanism by which over-feeding can cause increases in energy expenditure.  </w:t>
+      </w:r>
+      <w:r>
+        <w:t xml:space="preserve">Our findings are consistent with the hypothesis that nutrient excess generally, and high protein feeding specifically may function via mTORC1-dependent changes in muscle oxidation, but do not preclude the role of other tissues and molecular targets that may underlie the increases in energy expenditure </w:t>
+      </w:r>
+      <w:r>
+        <w:t>that accompany high protein diets</w:t>
+      </w:r>
+      <w:r>
+        <w:t xml:space="preserve">.  </w:t>
+      </w:r>
+      <w:r>
+        <w:t xml:space="preserve">While the direct mechanisms by which mTORC1 increases energy expenditure have not yet been identified, our data are congruent with previous reports showing that activation of mTORC1 in muscle results in </w:t>
+      </w:r>
+      <w:r>
+        <w:t xml:space="preserve">elevated mitochondrial biogenesis in fibroblasts </w:t>
+      </w:r>
+      <w:r>
+        <w:fldChar w:fldCharType="begin" w:fldLock="1"/>
+      </w:r>
+      <w:r>
+        <w:instrText>ADDIN CSL_CITATION { "citationItems" : [ { "id" : "ITEM-1", "itemData" : { "DOI" : "10.1016/j.cmet.2013.10.001", "ISBN" : "1932-7420 (Electronic)\\r1550-4131 (Linking)", "ISSN" : "15504131", "PMID" : "24206664", "abstract" : "mRNA translation is thought to be the most energy-consuming process in the cell. Translation and energy metabolism are dysregulated in a variety of diseases including cancer, diabetes, and heart disease. However, the mechanisms that coordinate translation and energy metabolism in mammals remain largely unknown. The mechanistic/mammalian target of rapamycin complex 1 (mTORC1) stimulates mRNA translation and other anabolic processes. We demonstrate that mTORC1 controls mitochondrial activity and biogenesis by selectively promoting translation of nucleus-encoded mitochondria-related mRNAs via inhibition of the eukaryotic translation initiation factor 4E (eIF4E)-binding proteins (4E-BPs). Stimulating the translation of nucleus-encoded mitochondria-related mRNAs engenders an increase in ATP production capacity, a required energy source for translation. These findings establish a feed-forward loop that links mRNA translation to oxidative phosphorylation, thereby providing a key mechanism linking aberrant mTOR signaling to conditions of abnormal cellular energy metabolism such as neoplasia and insulin resistance. \u00a9 2013 Elsevier Inc.", "author" : [ { "dropping-particle" : "", "family" : "Morita", "given" : "Masahiro", "non-dropping-particle" : "", "parse-names" : false, "suffix" : "" }, { "dropping-particle" : "", "family" : "Gravel", "given" : "Simon Pierre", "non-dropping-particle" : "", "parse-names" : false, "suffix" : "" }, { "dropping-particle" : "", "family" : "Ch\u00e9nard", "given" : "Val\u00e9rie", "non-dropping-particle" : "", "parse-names" : false, "suffix" : "" }, { "dropping-particle" : "", "family" : "Sikstr\u00f6m", "given" : "Kristina", "non-dropping-particle" : "", "parse-names" : false, "suffix" : "" }, { "dropping-particle" : "", "family" : "Zheng", "given" : "Liang", "non-dropping-particle" : "", "parse-names" : false, "suffix" : "" }, { "dropping-particle" : "", "family" : "Alain", "given" : "Tommy", "non-dropping-particle" : "", "parse-names" : false, "suffix" : "" }, { "dropping-particle" : "", "family" : "Gandin", "given" : "Valentina", "non-dropping-particle" : "", "parse-names" : false, "suffix" : "" }, { "dropping-particle" : "", "family" : "Avizonis", "given" : "Daina", "non-dropping-particle" : "", "parse-names" : false, "suffix" : "" }, { "dropping-particle" : "", "family" : "Arguello", "given" : "Meztli", "non-dropping-particle" : "", "parse-names" : false, "suffix" : "" }, { "dropping-particle" : "", "family" : "Zakaria", "given" : "Chadi", "non-dropping-particle" : "", "parse-names" : false, "suffix" : "" }, { "dropping-particle" : "", "family" : "McLaughlan", "given" : "Shannon", "non-dropping-particle" : "", "parse-names" : false, "suffix" : "" }, { "dropping-particle" : "", "family" : "Nouet", "given" : "Yann", "non-dropping-particle" : "", "parse-names" : false, "suffix" : "" }, { "dropping-particle" : "", "family" : "Pause", "given" : "Arnim", "non-dropping-particle" : "", "parse-names" : false, "suffix" : "" }, { "dropping-particle" : "", "family" : "Pollak", "given" : "Michael", "non-dropping-particle" : "", "parse-names" : false, "suffix" : "" }, { "dropping-particle" : "", "family" : "Gottlieb", "given" : "Eyal", "non-dropping-particle" : "", "parse-names" : false, "suffix" : "" }, { "dropping-particle" : "", "family" : "Larsson", "given" : "Ola", "non-dropping-particle" : "", "parse-names" : false, "suffix" : "" }, { "dropping-particle" : "", "family" : "St-Pierre", "given" : "Julie", "non-dropping-particle" : "", "parse-names" : false, "suffix" : "" }, { "dropping-particle" : "", "family" : "Topisirovic", "given" : "Ivan", "non-dropping-particle" : "", "parse-names" : false, "suffix" : "" }, { "dropping-particle" : "", "family" : "Sonenberg", "given" : "Nahum", "non-dropping-particle" : "", "parse-names" : false, "suffix" : "" } ], "container-title" : "Cell Metabolism", "id" : "ITEM-1", "issue" : "5", "issued" : { "date-parts" : [ [ "2013" ] ] }, "page" : "698-711", "title" : "MTORC1 controls mitochondrial activity and biogenesis through 4E-BP-dependent translational regulation", "type" : "article-journal", "volume" : "18" }, "uris" : [ "http://www.mendeley.com/documents/?uuid=24d6642f-690f-4082-bad5-3b4f9fe7fa1f" ] } ], "mendeley" : { "formattedCitation" : "[49]", "plainTextFormattedCitation" : "[49]", "previouslyFormattedCitation" : "[48]" }, "properties" : { "noteIndex" : 0 }, "schema" : "https://github.com/citation-style-language/schema/raw/master/csl-citation.json" }</w:instrText>
+      </w:r>
+      <w:r>
+        <w:fldChar w:fldCharType="separate"/>
+      </w:r>
+      <w:r>
+        <w:rPr>
+          <w:noProof/>
+        </w:rPr>
+        <w:t>[49]</w:t>
+      </w:r>
+      <w:r>
+        <w:fldChar w:fldCharType="end"/>
+      </w:r>
+      <w:r>
+        <w:t xml:space="preserve"> and an increase in</w:t>
+      </w:r>
+      <w:r>
+        <w:t xml:space="preserve"> oxidative </w:t>
+      </w:r>
+      <w:r>
+        <w:t xml:space="preserve">muscle </w:t>
+      </w:r>
+      <w:r>
+        <w:t>fiber</w:t>
+      </w:r>
+      <w:r>
+        <w:t>s</w:t>
+      </w:r>
+      <w:r>
+        <w:t xml:space="preserve"> </w:t>
+      </w:r>
+      <w:r>
+        <w:fldChar w:fldCharType="begin" w:fldLock="1"/>
+      </w:r>
+      <w:r>
+        <w:instrText>ADDIN CSL_CITATION { "citationItems" : [ { "id" : "ITEM-1", "itemData" : { "DOI" : "10.1186/2044-5040-3-6", "ISSN" : "2044-5040", "PMID" : "23497627", "abstract" : "BACKGROUND: Skeletal muscle mass is determined by the balance between protein synthesis and degradation. Mammalian target of rapamycin complex 1 (mTORC1) is a master regulator of protein translation and has been implicated in the control of muscle mass. Inactivation of mTORC1 by skeletal muscle-specific deletion of its obligatory component raptor results in smaller muscles and a lethal dystrophy. Moreover, raptor-deficient muscles are less oxidative through changes in the expression PGC-1\u03b1, a critical determinant of mitochondrial biogenesis. These results suggest that activation of mTORC1 might be beneficial to skeletal muscle by providing resistance to muscle atrophy and increasing oxidative function. Here, we tested this hypothesis by deletion of the mTORC1 inhibitor tuberous sclerosis complex (TSC) in muscle fibers. METHOD: Skeletal muscles of mice with an acute or a permanent deletion of raptor or TSC1 were examined using histological, biochemical and molecular biological methods. Response of the muscles to changes in mechanical load and nerve input was investigated by ablation of synergistic muscles or by denervation . RESULTS: Genetic deletion or knockdown of raptor, causing inactivation of mTORC1, was sufficient to prevent muscle growth and enhance muscle atrophy. Conversely, short-term activation of mTORC1 by knockdown of TSC induced muscle fiber hypertrophy and atrophy-resistance upon denervation, in both fast tibialis anterior (TA) and slow soleus muscles. Surprisingly, however, sustained activation of mTORC1 by genetic deletion of Tsc1 caused muscle atrophy in all but soleus muscles. In contrast, oxidative capacity was increased in all muscles examined. Consistently, TSC1-deficient soleus muscle was atrophy-resistant whereas TA underwent normal atrophy upon denervation. Moreover, upon overloading, plantaris muscle did not display enhanced hypertrophy compared to controls. Biochemical analysis indicated that the atrophy response of muscles was based on the suppressed phosphorylation of PKB/Akt via feedback inhibition by mTORC1 and subsequent increased expression of the E3 ubiquitin ligases MuRF1 and atrogin-1/MAFbx. In contrast, expression of both E3 ligases was not increased in soleus muscle suggesting the presence of compensatory mechanisms in this muscle. CONCLUSIONS: Our study shows that the mTORC1- and the PKB/Akt-FoxO pathways are tightly interconnected and differentially regulated depending on the muscle type. These results indicate tha\u2026", "author" : [ { "dropping-particle" : "", "family" : "Bentzinger", "given" : "C Florian", "non-dropping-particle" : "", "parse-names" : false, "suffix" : "" }, { "dropping-particle" : "", "family" : "Lin", "given" : "Shuo", "non-dropping-particle" : "", "parse-names" : false, "suffix" : "" }, { "dropping-particle" : "", "family" : "Romanino", "given" : "Klaas", "non-dropping-particle" : "", "parse-names" : false, "suffix" : "" }, { "dropping-particle" : "", "family" : "Castets", "given" : "Perrine", "non-dropping-particle" : "", "parse-names" : false, "suffix" : "" }, { "dropping-particle" : "", "family" : "Guridi", "given" : "Maitea", "non-dropping-particle" : "", "parse-names" : false, "suffix" : "" }, { "dropping-particle" : "", "family" : "Summermatter", "given" : "Serge", "non-dropping-particle" : "", "parse-names" : false, "suffix" : "" }, { "dropping-particle" : "", "family" : "Handschin", "given" : "Christoph", "non-dropping-particle" : "", "parse-names" : false, "suffix" : "" }, { "dropping-particle" : "", "family" : "Tintignac", "given" : "Lionel A.", "non-dropping-particle" : "", "parse-names" : false, "suffix" : "" }, { "dropping-particle" : "", "family" : "Hall", "given" : "Michael N.", "non-dropping-particle" : "", "parse-names" : false, "suffix" : "" }, { "dropping-particle" : "", "family" : "R\u00fcegg", "given" : "Markus A.", "non-dropping-particle" : "", "parse-names" : false, "suffix" : "" } ], "container-title" : "Skeletal muscle", "id" : "ITEM-1", "issue" : "1", "issued" : { "date-parts" : [ [ "2013", "1" ] ] }, "page" : "6", "title" : "Differential response of skeletal muscles to mTORC1 signaling during atrophy and hypertrophy.", "type" : "article-journal", "volume" : "3" }, "uris" : [ "http://www.mendeley.com/documents/?uuid=75a9c1c2-8af4-478f-8ff6-5e14826d4927" ] } ], "mendeley" : { "formattedCitation" : "[20]", "plainTextFormattedCitation" : "[20]", "previouslyFormattedCitation" : "[20]" }, "properties" : { "noteIndex" : 0 }, "schema" : "https://github.com/citation-style-language/schema/raw/master/csl-citation.json" }</w:instrText>
+      </w:r>
+      <w:r>
+        <w:fldChar w:fldCharType="separate"/>
+      </w:r>
+      <w:r>
+        <w:rPr>
+          <w:noProof/>
+        </w:rPr>
+        <w:t>[20]</w:t>
+      </w:r>
+      <w:r>
+        <w:fldChar w:fldCharType="end"/>
+      </w:r>
+      <w:r>
+        <w:t xml:space="preserve">.  Furthermore, our observation of elevations in the fatty acid transporters CD36 and FABP3 are consistent with anti-obesegenic effects of muscle specific </w:t>
+      </w:r>
+      <w:r>
+        <w:rPr>
+          <w:i/>
+        </w:rPr>
+        <w:t>Cd36</w:t>
+      </w:r>
+      <w:r>
+        <w:t xml:space="preserve"> overexpression </w:t>
+      </w:r>
+      <w:r>
+        <w:fldChar w:fldCharType="begin" w:fldLock="1"/>
+      </w:r>
+      <w:r>
+        <w:instrText>ADDIN CSL_CITATION { "citationItems" : [ { "id" : "ITEM-1", "itemData" : { "DOI" : "10.1074/jbc.274.38.26761", "ISBN" : "0021-9258 (Print)\\r0021-9258 (Linking)", "ISSN" : "0021-9258", "PMID" : "10480880", "abstract" : "Increasing evidence has implicated the membrane protein CD36 (FAT) in binding and transport of long chain fatty acids (FA). To determine the physiological role of CD36, we examined effects of its overexpression in muscle, a tissue that depends on FA for its energy needs and is responsible for clearing a major fraction of circulating FA. Mice with CD36 overexpression in muscle were generated using the promoter of the muscle creatine kinase gene (MCK). Transgenic (MCK-CD36) mice had a slightly lower body weight than control litter mates. This reflected a leaner body mass with less overall adipose tissue, as evidenced by magnetic resonance spectroscopy. Soleus muscles from transgenic animals exhibited a greatly enhanced ability to oxidize fatty acids in response to stimulation/contraction. This increased oxidative ability was not associated with significant alterations in histological appearance of muscle fibers. Transgenic mice had lower blood levels of triglycerides and fatty acids and a reduced triglyceride content of very low density lipoproteins. Blood cholesterol levels were slightly lower, but no significant decrease in the cholesterol content of major lipoprotein fractions was measured. Blood glucose was significantly increased, while insulin levels were similar in the fed state and higher in the fasted state. However, glucose tolerance curves, determined at 20 weeks of age, were similar in control and transgenic mice. In summary, the study documented, in vivo, the role of CD36 to facilitate cellular FA uptake. It also illustrated importance of the uptake process in muscle to overall FA metabolism and glucose utilization.", "author" : [ { "dropping-particle" : "", "family" : "Ibrahimi", "given" : "Azeddine", "non-dropping-particle" : "", "parse-names" : false, "suffix" : "" }, { "dropping-particle" : "", "family" : "Bonen", "given" : "Arend", "non-dropping-particle" : "", "parse-names" : false, "suffix" : "" }, { "dropping-particle" : "", "family" : "Blinn", "given" : "W. Dennis", "non-dropping-particle" : "", "parse-names" : false, "suffix" : "" }, { "dropping-particle" : "", "family" : "Hajri", "given" : "Tahar", "non-dropping-particle" : "", "parse-names" : false, "suffix" : "" }, { "dropping-particle" : "", "family" : "Li", "given" : "Xin", "non-dropping-particle" : "", "parse-names" : false, "suffix" : "" }, { "dropping-particle" : "", "family" : "Zhong", "given" : "Kai", "non-dropping-particle" : "", "parse-names" : false, "suffix" : "" }, { "dropping-particle" : "", "family" : "Cameron", "given" : "Roger", "non-dropping-particle" : "", "parse-names" : false, "suffix" : "" }, { "dropping-particle" : "", "family" : "Abumrad", "given" : "Nada A.", "non-dropping-particle" : "", "parse-names" : false, "suffix" : "" } ], "container-title" : "Journal of Biological Chemistry", "id" : "ITEM-1", "issue" : "38", "issued" : { "date-parts" : [ [ "1999", "9", "17" ] ] }, "page" : "26761-26766", "title" : "Muscle-specific Overexpression of FAT/CD36 Enhances Fatty Acid Oxidation by Contracting Muscle, Reduces Plasma Triglycerides and Fatty Acids, and Increases Plasma Glucose and Insulin", "type" : "article-journal", "volume" : "274" }, "uris" : [ "http://www.mendeley.com/documents/?uuid=f9848ce1-69ce-4c5b-b48e-e0d20f79055a" ] } ], "mendeley" : { "formattedCitation" : "[50]", "plainTextFormattedCitation" : "[50]", "previouslyFormattedCitation" : "[49]" }, "properties" : { "noteIndex" : 0 }, "schema" : "https://github.com/citation-style-language/schema/raw/master/csl-citation.json" }</w:instrText>
+      </w:r>
+      <w:r>
+        <w:fldChar w:fldCharType="separate"/>
+      </w:r>
+      <w:r>
+        <w:rPr>
+          <w:noProof/>
+        </w:rPr>
+        <w:t>[50]</w:t>
+      </w:r>
+      <w:r>
+        <w:fldChar w:fldCharType="end"/>
+      </w:r>
+      <w:r>
+        <w:t>.  Together these findings support the hypothesis that activation of mTORC1</w:t>
+      </w:r>
+      <w:r>
+        <w:t xml:space="preserve"> or its downstream targets</w:t>
+      </w:r>
+      <w:r>
+        <w:t xml:space="preserve"> in mu</w:t>
+      </w:r>
+      <w:r>
+        <w:t xml:space="preserve">scle tissue may be beneficial </w:t>
+      </w:r>
+      <w:r>
+        <w:t>for weight loss interventions.</w:t>
+      </w:r>
+    </w:p>
+    <w:p/>
     <w:p>
       <w:pPr>
         <w:pStyle w:val="Heading1"/>
       </w:pPr>
       <w:r>
-        <w:t>Discussion</w:t>
+        <w:t>Acknowledgements</w:t>
+      </w:r>
+    </w:p>
+    <w:p>
+      <w:r>
+        <w:t xml:space="preserve">The authors would like to thank Nathan Qi and Melanie Schmitt of the UM Metabolic Phenotyping Core for assistance with </w:t>
+      </w:r>
+      <w:r>
+        <w:t>CLAMS studies</w:t>
+      </w:r>
+      <w:r>
+        <w:t xml:space="preserve"> on the muscle </w:t>
+      </w:r>
+      <w:r>
+        <w:rPr>
+          <w:i/>
+        </w:rPr>
+        <w:t>Tsc1</w:t>
+      </w:r>
+      <w:r>
+        <w:t xml:space="preserve"> knockout mice</w:t>
+      </w:r>
+      <w:r>
+        <w:t xml:space="preserve">.  </w:t>
+      </w:r>
+      <w:r>
+        <w:t xml:space="preserve">William Taylor, Caitlin Costelle and Felicia Waller at the UTHSC Molecular Resource Center provided </w:t>
+      </w:r>
+      <w:r>
+        <w:t>support t</w:t>
+      </w:r>
+      <w:r>
+        <w:t xml:space="preserve">o the transcriptomic studies.  </w:t>
+      </w:r>
+      <w:r>
+        <w:t xml:space="preserve">We would also like to thank the </w:t>
+      </w:r>
+      <w:r>
+        <w:t xml:space="preserve">other </w:t>
+      </w:r>
+      <w:r>
+        <w:t>members of the Bridges</w:t>
+      </w:r>
+      <w:r>
+        <w:t xml:space="preserve">, </w:t>
+      </w:r>
+      <w:r>
+        <w:t>Han,</w:t>
+      </w:r>
+      <w:r>
+        <w:t xml:space="preserve"> and Saltiel laboratories for helpful discussions regarding this project.  </w:t>
       </w:r>
     </w:p>
     <w:p/>
     <w:p>
-      <w:r>
-        <w:t xml:space="preserve">We report here that activation of mTORC1 in muscle tissue results in </w:t>
-      </w:r>
-      <w:r>
-        <w:t xml:space="preserve">the </w:t>
-      </w:r>
-      <w:r>
-        <w:t xml:space="preserve">accumulation of glycogen and triglycerides, </w:t>
-      </w:r>
-      <w:r>
-        <w:t xml:space="preserve">with a shift towards </w:t>
-      </w:r>
-      <w:r>
-        <w:t xml:space="preserve">more oxidative muscle fiber types.  This, coupled with no detectable decrease in </w:t>
-      </w:r>
-      <w:r>
-        <w:rPr>
-          <w:i/>
-        </w:rPr>
-        <w:t>in vivo</w:t>
-      </w:r>
-      <w:r>
-        <w:t xml:space="preserve"> insulin sensitivity is </w:t>
-      </w:r>
-      <w:r>
-        <w:t>reminiscent</w:t>
-      </w:r>
-      <w:r>
-        <w:t xml:space="preserve"> of the “athlete’s paradox”, in which muscles of endurance trained athletes are </w:t>
-      </w:r>
-      <w:r>
-        <w:t xml:space="preserve">insulin normosensitive, in spite of increased nutrient deposition </w:t>
-      </w:r>
-      <w:r>
-        <w:fldChar w:fldCharType="begin" w:fldLock="1"/>
-      </w:r>
-      <w:r>
-        <w:instrText>ADDIN CSL_CITATION { "citationItems" : [ { "id" : "ITEM-1", "itemData" : { "DOI" : "10.1210/jc.86.12.5755", "ISBN" : "0021-972X (Print)", "ISSN" : "0021972X", "PMID" : "11739435", "abstract" : "We examined the hypothesis that an excess accumulation of intramuscular lipid (IMCL) is associated with insulin resistance and that this may be mediated by the oxidative capacity of muscle. Nine sedentary lean (L) and 11 obese (O) subjects, 8 obese subjects with type 2 diabetes mellitus (D), and 9 lean, exercise-trained (T) subjects volunteered for this study. Insulin sensitivity (M) determined during a hyperinsulinemic (40 mU x m(-2)min(-1)) euglycemic clamp was greater (P &lt; 0.01) in L and T, compared with O and D (9.45 +/- 0.59 and 10.26 +/- 0.78 vs. 5.51 +/- 0.61 and 1.15 +/- 0.83 mg x min(-1)kg fat free mass(-1), respectively). IMCL in percutaneous vastus lateralis biopsy specimens by quantitative image analysis of Oil Red O staining was approximately 2-fold higher in D than in L (3.04 +/- 0.39 vs. 1.40 +/- 0.28% area as lipid; P &lt; 0.01). IMCL was also higher in T (2.36 +/- 0.37), compared with L (P &lt; 0.01). The oxidative capacity of muscle determined with succinate dehydrogenase staining of muscle fibers was higher in T, compared with L, O, and D (50.0 +/- 4.4, 36.1 +/- 4.4, 29.7 +/- 3.8, and 33.4 +/- 4.7 optical density units, respectively; P &lt; 0.01). IMCL was negatively associated with M (r = -0.57, P &lt; 0.05) when endurance-trained subjects were excluded from the analysis, and this association was independent of body mass index. However, the relationship between IMCL and M was not significant when trained individuals were included. There was a positive association between the oxidative capacity and M among nondiabetics (r = 0.37, P &lt; 0.05). In summary, skeletal muscle of trained endurance athletes is markedly insulin sensitive and has a high oxidative capacity, despite having an elevated lipid content. In conclusion, the capacity for lipid oxidation may be an important mediator of the association between excess muscle lipid accumulation and insulin resistance.", "author" : [ { "dropping-particle" : "", "family" : "Goodpaster", "given" : "Bret H.", "non-dropping-particle" : "", "parse-names" : false, "suffix" : "" }, { "dropping-particle" : "", "family" : "He", "given" : "J.", "non-dropping-particle" : "", "parse-names" : false, "suffix" : "" }, { "dropping-particle" : "", "family" : "Watkins", "given" : "S.", "non-dropping-particle" : "", "parse-names" : false, "suffix" : "" }, { "dropping-particle" : "", "family" : "Kelley", "given" : "D. E.", "non-dropping-particle" : "", "parse-names" : false, "suffix" : "" } ], "container-title" : "Journal of Clinical Endocrinology and Metabolism", "id" : "ITEM-1", "issue" : "12", "issued" : { "date-parts" : [ [ "2001" ] ] }, "page" : "5755-5761", "title" : "Skeletal muscle lipid content and insulin resistance: Evidence for a paradox in endurance-trained athletes", "type" : "article-journal", "volume" : "86" }, "uris" : [ "http://www.mendeley.com/documents/?uuid=b1980167-93ed-4e05-b012-9a008a5bf202" ] }, { "id" : "ITEM-2", "itemData" : { "DOI" : "10.2337/db10-1221", "ISBN" : "1939-327X (Electronic)\\n0012-1797 (Linking)", "ISSN" : "00121797", "PMID" : "21873552", "abstract" : "OBJECTIVE: Chronic exercise and obesity both increase intramyocellular triglycerides (IMTGs) despite having opposing effects on insulin sensitivity. We hypothesized that chronically exercise-trained muscle would be characterized by lower skeletal muscle diacylglycerols (DAGs) and ceramides despite higher IMTGs and would account for its higher insulin sensitivity. We also hypothesized that the expression of key skeletal muscle proteins involved in lipid droplet hydrolysis, DAG formation, and fatty-acid partitioning and oxidation would be associated with the lipotoxic phenotype.\\n\\nRESEARCH DESIGN AND METHODS: A total of 14 normal-weight, endurance-trained athletes (NWA group) and 7 normal-weight sedentary (NWS group) and 21 obese sedentary (OBS group) volunteers were studied. Insulin sensitivity was assessed by glucose clamps. IMTGs, DAGs, ceramides, and protein expression were measured in muscle biopsies.\\n\\nRESULTS: DAG content in the NWA group was approximately twofold higher than in the OBS group and ~50% higher than in the NWS group, corresponding to higher insulin sensitivity. While certain DAG moieties clearly were associated with better insulin sensitivity, other species were not. Ceramide content was higher in insulin-resistant obese muscle. The expression of OXPAT/perilipin-5, adipose triglyceride lipase, and stearoyl-CoA desaturase protein was higher in the NWA group, corresponding to a higher mitochondrial content, proportion of type 1 myocytes, IMTGs, DAGs, and insulin sensitivity.\\n\\nCONCLUSIONS: Total myocellular DAGs were markedly higher in highly trained athletes, corresponding with higher insulin sensitivity, and suggest a more complex role for DAGs in insulin action. Our data also provide additional evidence in humans linking ceramides to insulin resistance. Finally, this study provides novel evidence supporting a role for specific skeletal muscle proteins involved in intramyocellular lipids, mitochondrial oxidative capacity, and insulin resistance.", "author" : [ { "dropping-particle" : "", "family" : "Amati", "given" : "Francesca", "non-dropping-particle" : "", "parse-names" : false, "suffix" : "" }, { "dropping-particle" : "", "family" : "Dub\u00e9", "given" : "John J.", "non-dropping-particle" : "", "parse-names" : false, "suffix" : "" }, { "dropping-particle" : "", "family" : "Alvarez-Carnero", "given" : "Elvis", "non-dropping-particle" : "", "parse-names" : false, "suffix" : "" }, { "dropping-particle" : "", "family" : "Edreira", "given" : "Martin M.", "non-dropping-particle" : "", "parse-names" : false, "suffix" : "" }, { "dropping-particle" : "", "family" : "Chomentowski", "given" : "Peter", "non-dropping-particle" : "", "parse-names" : false, "suffix" : "" }, { "dropping-particle" : "", "family" : "Coen", "given" : "Paul M.", "non-dropping-particle" : "", "parse-names" : false, "suffix" : "" }, { "dropping-particle" : "", "family" : "Switzer", "given" : "Galen E.", "non-dropping-particle" : "", "parse-names" : false, "suffix" : "" }, { "dropping-particle" : "", "family" : "Bickel", "given" : "Perry E.", "non-dropping-particle" : "", "parse-names" : false, "suffix" : "" }, { "dropping-particle" : "", "family" : "Stefanovic-Racic", "given" : "Maja", "non-dropping-particle" : "", "parse-names" : false, "suffix" : "" }, { "dropping-particle" : "", "family" : "Toledo", "given" : "Frederico G S", "non-dropping-particle" : "", "parse-names" : false, "suffix" : "" }, { "dropping-particle" : "", "family" : "Goodpaster", "given" : "Bret H.", "non-dropping-particle" : "", "parse-names" : false, "suffix" : "" } ], "container-title" : "Diabetes", "id" : "ITEM-2", "issue" : "10", "issued" : { "date-parts" : [ [ "2011" ] ] }, "page" : "2588-2597", "title" : "Skeletal muscle triglycerides, diacylglycerols, and ceramides in insulin resistance: Another paradox in endurance-trained athletes?", "type" : "article-journal", "volume" : "60" }, "uris" : [ "http://www.mendeley.com/documents/?uuid=6dce7865-c7f1-41b9-aed7-2645a196f0ac" ] } ], "mendeley" : { "formattedCitation" : "[38, 39]", "plainTextFormattedCitation" : "[38, 39]", "previouslyFormattedCitation" : "[38, 39]" }, "properties" : { "noteIndex" : 0 }, "schema" : "https://github.com/citation-style-language/schema/raw/master/csl-citation.json" }</w:instrText>
-      </w:r>
-      <w:r>
-        <w:fldChar w:fldCharType="separate"/>
-      </w:r>
-      <w:r>
-        <w:rPr>
-          <w:noProof/>
-        </w:rPr>
-        <w:t>[38, 39]</w:t>
-      </w:r>
-      <w:r>
-        <w:fldChar w:fldCharType="end"/>
-      </w:r>
-      <w:r>
-        <w:t>.</w:t>
-      </w:r>
-      <w:r>
-        <w:t xml:space="preserve">  These findings are concordant with a role of mTORC1 in this process, as </w:t>
-      </w:r>
-      <w:r>
-        <w:t xml:space="preserve">this kinase is also activated during resistance exercise and muscle growth </w:t>
-      </w:r>
-      <w:r>
-        <w:fldChar w:fldCharType="begin" w:fldLock="1"/>
-      </w:r>
-      <w:r>
-        <w:instrText>ADDIN CSL_CITATION { "citationItems" : [ { "id" : "ITEM-1", "itemData" : { "DOI" : "10.1152/japplphysiol.00941.2010", "ISSN" : "1522-1601", "PMID" : "21071597", "abstract" : "For over 10 years, we have known that the activation of the mammalian target of rapamycin complex 1 (mTORC1) has correlated with the increase in skeletal muscle size and strength that occurs following resistance exercise. Initial cell culture and rodent models of muscle growth demonstrated that the activation of mTORC1 is common to hypertrophy induced by growth factors and increased loading. The further observation that high loads increased the local production of growth factors led to the paradigm that resistance exercise stimulates the autocrine production of factors that act on membrane receptors to activate mTORC1, and this results in skeletal muscle hypertrophy. Over the last few years, there has been a paradigm shift. From both human and rodent studies, it has become clear that the phenotypic and molecular responses to resistance exercise occur in a growth factor-independent manner. Although the mechanism of load-induced mTORC1 activation remains to be determined, it is clear that it does not require classical growth factor signaling.", "author" : [ { "dropping-particle" : "", "family" : "Philp", "given" : "Andrew", "non-dropping-particle" : "", "parse-names" : false, "suffix" : "" }, { "dropping-particle" : "", "family" : "Hamilton", "given" : "D Lee", "non-dropping-particle" : "", "parse-names" : false, "suffix" : "" }, { "dropping-particle" : "", "family" : "Baar", "given" : "Keith", "non-dropping-particle" : "", "parse-names" : false, "suffix" : "" } ], "container-title" : "Journal of applied physiology (Bethesda, Md. : 1985)", "id" : "ITEM-1", "issue" : "2", "issued" : { "date-parts" : [ [ "2011", "2" ] ] }, "page" : "561-8", "title" : "Signals mediating skeletal muscle remodeling by resistance exercise: PI3-kinase independent activation of mTORC1.", "type" : "article-journal", "volume" : "110" }, "uris" : [ "http://www.mendeley.com/documents/?uuid=38bbee31-9217-4a9d-9282-2100582cb529" ] }, { "id" : "ITEM-2", "itemData" : { "DOI" : "10.1152/ajpendo.00674.2013", "ISSN" : "1522-1555", "PMID" : "24961241", "abstract" : "The goal of the current work was to profile positive (mTORC1 activation, autocrine/paracrine growth factors) and negative [AMPK, unfolded protein response (UPR)] pathways that might regulate overload-induced mTORC1 activation with the hypothesis that a number of negative regulators of mTORC1 will be engaged during a supra-physiological model of hypertrophy. To achieve this, mTORC1-IRS1/2 signaling, BiP/CHOP/IRE1\u03b1, and AMPK activation were determined in rat plantaris muscle following synergist ablation (SA). SA resulted in significant increases in muscle mass of ~4% per day throughout the 21 days of the experiment. The expression of the insulin-like growth factors were high throughout the 21d of overload. However, IGF signaling was limited since IRS1 and 2 were undetectable in the overloaded muscle from day 3 to day 9. The decreases in IRS1/2 protein were paralleled by increases in GRB10(Ser501/503) and S6K1(Thr389) phosphorylation, two mTORC1 targets that can destabilize IRS proteins. PKB(Ser473) phosphorylation was higher from 3-6 days and this was associated with increased TSC2(Thr939) phosphorylation. The phosphorylation of TSC2(Thr1345) (an AMPK site) was also elevated whereas phosphorylation at the other PKB site, Thr(1462), was unchanged at 6d. In agreement with the phosphorylation of Thr(1345), synergist ablation led to activation of \u03b11-AMPK during the initial growth phase, lasting the first 9 days before returning to baseline by day 12. The UPR markers CHOP and BiP were elevated over the first 12 days following ablation, whereas IRE1\u03b1 levels decreased. These data suggest that during supra-physiological muscle loading, at least three potential molecular brakes engage to down-regulate mTORC1.", "author" : [ { "dropping-particle" : "", "family" : "Hamilton", "given" : "D Lee", "non-dropping-particle" : "", "parse-names" : false, "suffix" : "" }, { "dropping-particle" : "", "family" : "Philp", "given" : "Andrew", "non-dropping-particle" : "", "parse-names" : false, "suffix" : "" }, { "dropping-particle" : "", "family" : "MacKenzie", "given" : "Matthew G", "non-dropping-particle" : "", "parse-names" : false, "suffix" : "" }, { "dropping-particle" : "", "family" : "Patton", "given" : "Amy", "non-dropping-particle" : "", "parse-names" : false, "suffix" : "" }, { "dropping-particle" : "", "family" : "Towler", "given" : "Mhari C", "non-dropping-particle" : "", "parse-names" : false, "suffix" : "" }, { "dropping-particle" : "", "family" : "Gallagher", "given" : "Iain J", "non-dropping-particle" : "", "parse-names" : false, "suffix" : "" }, { "dropping-particle" : "", "family" : "Bodine", "given" : "Sue C", "non-dropping-particle" : "", "parse-names" : false, "suffix" : "" }, { "dropping-particle" : "", "family" : "Baar", "given" : "Keith", "non-dropping-particle" : "", "parse-names" : false, "suffix" : "" } ], "container-title" : "American journal of physiology. Endocrinology and metabolism", "id" : "ITEM-2", "issued" : { "date-parts" : [ [ "2014", "6", "24" ] ] }, "title" : "Molecular brakes regulating mTORC1 activation in skeletal muscle following synergist ablation.", "type" : "article-journal" }, "uris" : [ "http://www.mendeley.com/documents/?uuid=cc60a3ca-e167-4845-92df-814ac7388ca3" ] } ], "mendeley" : { "formattedCitation" : "[40, 41]", "plainTextFormattedCitation" : "[40, 41]", "previouslyFormattedCitation" : "[40, 41]" }, "properties" : { "noteIndex" : 0 }, "schema" : "https://github.com/citation-style-language/schema/raw/master/csl-citation.json" }</w:instrText>
-      </w:r>
-      <w:r>
-        <w:fldChar w:fldCharType="separate"/>
-      </w:r>
-      <w:r>
-        <w:rPr>
-          <w:noProof/>
-        </w:rPr>
-        <w:t>[40, 41]</w:t>
-      </w:r>
-      <w:r>
-        <w:fldChar w:fldCharType="end"/>
-      </w:r>
-      <w:r>
-        <w:t>.</w:t>
-      </w:r>
-    </w:p>
-    <w:p/>
-    <w:p>
-      <w:r>
-        <w:t xml:space="preserve">Clinical studies have shown that energy expenditure can rapidly increase in response to overfeeding </w:t>
-      </w:r>
-      <w:r>
-        <w:fldChar w:fldCharType="begin" w:fldLock="1"/>
-      </w:r>
-      <w:r>
-        <w:instrText>ADDIN CSL_CITATION { "citationItems" : [ { "id" : "ITEM-1", "itemData" : { "DOI" : "10.1056/NEJM199503093321001", "ISSN" : "0028-4793", "PMID" : "7632212", "abstract" : "BACKGROUND: No current treatment for obesity reliably sustains weight loss, perhaps because compensatory metabolic processes resist the maintenance of the altered body weight. We examined the effects of experimental perturbations of body weight on energy expenditure to determine whether they lead to metabolic changes and whether obese subjects and those who have never been obese respond similarly. METHODS: We repeatedly measured 24-hour total energy expenditure, resting and nonresting energy expenditure, and the thermic effect of feeding in 18 obese subjects and 23 subjects who had never been obese. The subjects were studied at their usual body weight and after losing 10 to 20 percent of their body weight by underfeeding or gaining 10 percent by overfeeding. RESULTS: Maintenance of a body weight at a level 10 percent or more below the initial weight was associated with a mean (+/- SD) reduction in total energy expenditure of 6 +/- 3 kcal per kilogram of fat-free mass per day in the subjects who had never been obese (P &lt; 0.001) and 8 +/- 5 kcal per kilogram per day in the obese subjects (P &lt; 0.001). Resting energy expenditure and nonresting energy expenditure each decreased 3 to 4 kcal per kilogram of fat-free mass per day in both groups of subjects. Maintenance of body weight at a level 10 percent above the usual weight was associated with an increase in total energy expenditure of 9 +/- 7 kcal per kilogram of fat-free mass per day in the subjects who had never been obese (P &lt; 0.001) and 8 +/- 4 kcal per kilogram per day in the obese subjects (P &lt; 0.001). The thermic effect of feeding and nonresting energy expenditure increased by approximately 1 to 2 and 8 to 9 kcal per kilogram of fat-free mass per day, respectively, after weight gain. These changes in energy expenditure were not related to the degree of adiposity or the sex of the subjects. CONCLUSIONS: Maintenance of a reduced or elevated body weight is associated with compensatory changes in energy expenditure, which oppose the maintenance of a body weight that is different from the usual weight. These compensatory changes may account for the poor long-term efficacy of treatments for obesity.", "author" : [ { "dropping-particle" : "", "family" : "Leibel", "given" : "Rudolph L.", "non-dropping-particle" : "", "parse-names" : false, "suffix" : "" }, { "dropping-particle" : "", "family" : "Rosenbaum", "given" : "M", "non-dropping-particle" : "", "parse-names" : false, "suffix" : "" }, { "dropping-particle" : "", "family" : "Hirsch", "given" : "Jules", "non-dropping-particle" : "", "parse-names" : false, "suffix" : "" } ], "container-title" : "The New England journal of medicine", "id" : "ITEM-1", "issue" : "10", "issued" : { "date-parts" : [ [ "1995", "3", "9" ] ] }, "page" : "621-8", "title" : "Changes in energy expenditure resulting from altered body weight.", "type" : "article-journal", "volume" : "332" }, "uris" : [ "http://www.mendeley.com/documents/?uuid=8488746e-581f-4e06-b28c-2cc0eff18bed" ] }, { "id" : "ITEM-2", "itemData" : { "ISBN" : "0002-9165 (Print)", "ISSN" : "00029165", "PMID" : "3165600", "abstract" : "The metabolic balance method was performed on three men to investigate the fate of large excesses of carbohydrate. Glycogen stores, which were first depleted by diet (3 d, 8.35 +/- 0.27 MJ [1994 +/- 65 kcal] decreasing to 5.70 +/- 1.03 MJ [1361 +/- 247 kcal], 15% protein, 75% fat, 10% carbohydrate) and exercise, were repleted during 7 d carbohydrate overfeeding (11% protein, 3% fat, and 86% carbohydrate) providing 15.25 +/- 1.10 MJ (3642 +/- 263 kcal) on the first day, increasing progressively to 20.64 +/- 1.30 MJ (4930 +/- 311 kcal) on the last day of overfeeding. Glycogen depletion was again accomplished with 2 d of carbohydrate restriction (2.52 MJ/d [602 kcal/d], 85% protein, and 15% fat). Glycogen storage capacity in man is approximately 15 g/kg body weight and can accommodate a gain of approximately 500 g before net lipid synthesis contributes to increasing body fat mass. When the glycogen stores are saturated, massive intakes of carbohydrate are disposed of by high carbohydrate-oxidation rates and substantial de novo lipid synthesis (150 g lipid/d using approximately 475 g CHO/d) without postabsorptive hyperglycemia.", "author" : [ { "dropping-particle" : "", "family" : "Acheson", "given" : "K. J.", "non-dropping-particle" : "", "parse-names" : false, "suffix" : "" }, { "dropping-particle" : "", "family" : "Schutz", "given" : "Yves", "non-dropping-particle" : "", "parse-names" : false, "suffix" : "" }, { "dropping-particle" : "", "family" : "Bessard", "given" : "T.", "non-dropping-particle" : "", "parse-names" : false, "suffix" : "" }, { "dropping-particle" : "", "family" : "Anantharaman", "given" : "K.", "non-dropping-particle" : "", "parse-names" : false, "suffix" : "" }, { "dropping-particle" : "", "family" : "Flatt", "given" : "J. P.", "non-dropping-particle" : "", "parse-names" : false, "suffix" : "" }, { "dropping-particle" : "", "family" : "Jequier", "given" : "E.", "non-dropping-particle" : "", "parse-names" : false, "suffix" : "" } ], "container-title" : "American Journal of Clinical Nutrition", "id" : "ITEM-2", "issue" : "2", "issued" : { "date-parts" : [ [ "1988" ] ] }, "page" : "240-247", "title" : "Glycoprotein storage capacity and de novo lipogenesis during massive carbohydrate overfeeding in man", "type" : "article-magazine", "volume" : "48" }, "uris" : [ "http://www.mendeley.com/documents/?uuid=98474bea-ec84-459e-ab98-737e0eab7279" ] } ], "mendeley" : { "formattedCitation" : "[3, 42]", "plainTextFormattedCitation" : "[3, 42]", "previouslyFormattedCitation" : "[3, 42]" }, "properties" : { "noteIndex" : 0 }, "schema" : "https://github.com/citation-style-language/schema/raw/master/csl-citation.json" }</w:instrText>
-      </w:r>
-      <w:r>
-        <w:fldChar w:fldCharType="separate"/>
-      </w:r>
-      <w:r>
-        <w:rPr>
-          <w:noProof/>
-        </w:rPr>
-        <w:t>[3, 42]</w:t>
-      </w:r>
-      <w:r>
-        <w:fldChar w:fldCharType="end"/>
-      </w:r>
-      <w:r>
-        <w:t xml:space="preserve">, consistent with the observation that obese individuals have higher energy expenditure than lean subjects </w:t>
-      </w:r>
-      <w:r>
-        <w:fldChar w:fldCharType="begin" w:fldLock="1"/>
-      </w:r>
-      <w:r>
-        <w:instrText>ADDIN CSL_CITATION { "citationItems" : [ { "id" : "ITEM-1", "itemData" : { "ISBN" : "0002-9165 (Print)\\r0002-9165 (Linking)", "ISSN" : "00029165", "PMID" : "6801963", "abstract" : "Twenty-four-hour energy expenditure (24-EE), resting metabolic rate (RMR) and body composition were determined in 30 subjects from three groups; control (103 +/- 2% ideal body weight, n = 10), moderately obese (129 +/- 1% ideal body weight, n = 6), and obese (170 +/- 5% ideal body weight, n = 14) individuals. Twenty-four EE was measured in a comfortable airtight respiration chamber. When expressed as absolute values, both RMR and 24-EE were significantly increased in obese subjects when compared to normal weight subjects. The RMR was 7592 +/- 351 kJ/day in the obese, 6652 +/- 242 kJ/day in the moderately obese, and 6118 +/- 405 kJ/day in the controls. Mean 24-EE values were 10043 +/- 363, 9599 +/- 277, and 8439 +/- 432 kJ/day in the obese, moderately obese, and controls, respectively. The larger energy expenditure in the obese over 24 h was mainly due to a greater VO2 during the daylight hours. However, 92% of the larger 24-EE in the obese, compared to the control group, was accounted for by the higher RMR and only 8% by other factors such as the increased cost of moving the extra weight of the obese. The higher RMR and 24-EE in the obese was best related to the increased fat free mass.", "author" : [ { "dropping-particle" : "", "family" : "Ravussin", "given" : "Eric", "non-dropping-particle" : "", "parse-names" : false, "suffix" : "" }, { "dropping-particle" : "", "family" : "Burnand", "given" : "B.", "non-dropping-particle" : "", "parse-names" : false, "suffix" : "" }, { "dropping-particle" : "", "family" : "Schutz", "given" : "Y.", "non-dropping-particle" : "", "parse-names" : false, "suffix" : "" }, { "dropping-particle" : "", "family" : "Jequier", "given" : "E.", "non-dropping-particle" : "", "parse-names" : false, "suffix" : "" } ], "container-title" : "American Journal of Clinical Nutrition", "id" : "ITEM-1", "issue" : "3", "issued" : { "date-parts" : [ [ "1982" ] ] }, "page" : "566-573", "title" : "Twenty-four-hour energy expenditure and resting metabolic rate in obese, moderately obese, and control subjects", "type" : "article-journal", "volume" : "35" }, "uris" : [ "http://www.mendeley.com/documents/?uuid=ee8c03d6-e8b0-41da-a8bb-835276f2f40b" ] }, { "id" : "ITEM-2", "itemData" : { "DOI" : "10.1056/NEJM199503093321001", "ISSN" : "0028-4793", "PMID" : "7632212", "abstract" : "BACKGROUND: No current treatment for obesity reliably sustains weight loss, perhaps because compensatory metabolic processes resist the maintenance of the altered body weight. We examined the effects of experimental perturbations of body weight on energy expenditure to determine whether they lead to metabolic changes and whether obese subjects and those who have never been obese respond similarly. METHODS: We repeatedly measured 24-hour total energy expenditure, resting and nonresting energy expenditure, and the thermic effect of feeding in 18 obese subjects and 23 subjects who had never been obese. The subjects were studied at their usual body weight and after losing 10 to 20 percent of their body weight by underfeeding or gaining 10 percent by overfeeding. RESULTS: Maintenance of a body weight at a level 10 percent or more below the initial weight was associated with a mean (+/- SD) reduction in total energy expenditure of 6 +/- 3 kcal per kilogram of fat-free mass per day in the subjects who had never been obese (P &lt; 0.001) and 8 +/- 5 kcal per kilogram per day in the obese subjects (P &lt; 0.001). Resting energy expenditure and nonresting energy expenditure each decreased 3 to 4 kcal per kilogram of fat-free mass per day in both groups of subjects. Maintenance of body weight at a level 10 percent above the usual weight was associated with an increase in total energy expenditure of 9 +/- 7 kcal per kilogram of fat-free mass per day in the subjects who had never been obese (P &lt; 0.001) and 8 +/- 4 kcal per kilogram per day in the obese subjects (P &lt; 0.001). The thermic effect of feeding and nonresting energy expenditure increased by approximately 1 to 2 and 8 to 9 kcal per kilogram of fat-free mass per day, respectively, after weight gain. These changes in energy expenditure were not related to the degree of adiposity or the sex of the subjects. CONCLUSIONS: Maintenance of a reduced or elevated body weight is associated with compensatory changes in energy expenditure, which oppose the maintenance of a body weight that is different from the usual weight. These compensatory changes may account for the poor long-term efficacy of treatments for obesity.", "author" : [ { "dropping-particle" : "", "family" : "Leibel", "given" : "Rudolph L.", "non-dropping-particle" : "", "parse-names" : false, "suffix" : "" }, { "dropping-particle" : "", "family" : "Rosenbaum", "given" : "M", "non-dropping-particle" : "", "parse-names" : false, "suffix" : "" }, { "dropping-particle" : "", "family" : "Hirsch", "given" : "Jules", "non-dropping-particle" : "", "parse-names" : false, "suffix" : "" } ], "container-title" : "The New England journal of medicine", "id" : "ITEM-2", "issue" : "10", "issued" : { "date-parts" : [ [ "1995", "3", "9" ] ] }, "page" : "621-8", "title" : "Changes in energy expenditure resulting from altered body weight.", "type" : "article-journal", "volume" : "332" }, "uris" : [ "http://www.mendeley.com/documents/?uuid=8488746e-581f-4e06-b28c-2cc0eff18bed" ] }, { "id" : "ITEM-3", "itemData" : { "DOI" : "10.1172/JCI112749", "ISSN" : "0021-9738", "PMID" : "3782471", "abstract" : "Daily human energy requirements calculated from separate components of energy expenditure are inaccurate and usually in poor agreement with measured energy intakes. Measurement of energy expenditure over periods of 24 h or longer is needed to determine more accurately rates of daily energy expenditure in humans. We provide a detailed description of a human respiratory chamber and methods used to determine rates of energy expenditure over 24-h periods in 177 subjects. The results show that: fat-free mass (FFM) as estimated by densitometry is the best available determinant of 24-h energy expenditures (24EE) and explains 81% of the variance observed between individuals (24EE [kcal/d] = 597 + 26.5 FFM); 24EE in an individual is very reproducible (coefficient of variation = 2.4%); and even when adjusted for differences in FFM, there is still considerable interperson variability of the daily energy expenditure. A large portion of the variability of 24EE among individuals, independent of differences in body size, was due to variability in the degree of spontaneous physical activity, i.e., \"fidgeting,\" which accounted for 100-800 kcal/d in these subjects.", "author" : [ { "dropping-particle" : "", "family" : "Ravussin", "given" : "Eric", "non-dropping-particle" : "", "parse-names" : false, "suffix" : "" }, { "dropping-particle" : "", "family" : "Lillioja", "given" : "Stephen", "non-dropping-particle" : "", "parse-names" : false, "suffix" : "" }, { "dropping-particle" : "", "family" : "Anderson", "given" : "Thomas E", "non-dropping-particle" : "", "parse-names" : false, "suffix" : "" }, { "dropping-particle" : "", "family" : "Christin", "given" : "Laurent", "non-dropping-particle" : "", "parse-names" : false, "suffix" : "" }, { "dropping-particle" : "", "family" : "Bogardus", "given" : "Clifton", "non-dropping-particle" : "", "parse-names" : false, "suffix" : "" } ], "container-title" : "The Journal of clinical investigation", "id" : "ITEM-3", "issue" : "6", "issued" : { "date-parts" : [ [ "1986", "12" ] ] }, "page" : "1568-78", "title" : "Determinants of 24-hour energy expenditure in man. Methods and results using a respiratory chamber.", "type" : "article-journal", "volume" : "78" }, "uris" : [ "http://www.mendeley.com/documents/?uuid=641dd9c0-1811-4bc3-a10d-96962d61c3b6" ] }, { "id" : "ITEM-4", "itemData" : { "DOI" : "10.1038/ijo.2012.172", "ISSN" : "1476-5497", "PMID" : "23090575", "abstract" : "Objective:To investigate energy expenditure in lean and obese individuals, focusing particularly on physical activity and severely obese individuals.Design:Total daily energy expenditure (TDEE) was assessed using doubly labeled water, resting metabolic rate (RMR) by indirect calorimetry, activity energy expenditure (AEE) by difference and time spent in physical activity by multisensor activity monitors.Subjects:In all, 177 lean, Class I and severely obese individuals (age 31-56 years, body mass index 20-64\u2009kg\u2009m(-2)) were analyzed.Results:All components of energy expenditure were elevated in obese individuals. For example, TDEE was 2404\u00b195\u2009kcal per day in lean and 3244\u00b148\u2009kcal per day in Class III obese individuals. After appropriate adjustment, RMR was similar in all groups. Analysis of AEE by body weight and obesity class indicated a lower AEE in obese individuals. Confirming lower physical activity, obese individuals spent less time engaged in moderate-to-vigorous physical activity (2.7\u00b11.3, 1.8\u00b10.6, 2.0\u00b11.4 and 1.2\u00b11.0\u2009h per day in lean, Class I, Class II and Class III individuals) and more time in sedentary behaviors.Conclusions:There was no indication of metabolic efficiency in even the severely obese, as adjusted RMR was similar across all groups. The higher AEE observed in the obese is consistent with a higher cost of activities due to higher body weight. However, the magnitude of the higher AEE (20-25% higher in obese individuals) is lower than expected (weight approximately 100% higher in Class III individuals). Confirming a lower volume of physical activity in the obese, the total time spent in moderate-to-vigorous physical activity and average daily metabolic equivalent of task level were lower with increasing obesity. These findings demonstrate that high body weight in obese individuals leads to a high TDEE and AEE, which masks the fact that they are less physically active, which can be influenced by duration or intensity of activity, than in lean individuals.", "author" : [ { "dropping-particle" : "", "family" : "Delany", "given" : "J P", "non-dropping-particle" : "", "parse-names" : false, "suffix" : "" }, { "dropping-particle" : "", "family" : "Kelley", "given" : "D E", "non-dropping-particle" : "", "parse-names" : false, "suffix" : "" }, { "dropping-particle" : "", "family" : "Hames", "given" : "K C", "non-dropping-particle" : "", "parse-names" : false, "suffix" : "" }, { "dropping-particle" : "", "family" : "Jakicic", "given" : "J M", "non-dropping-particle" : "", "parse-names" : false, "suffix" : "" }, { "dropping-particle" : "", "family" : "Goodpaster", "given" : "Bret H.", "non-dropping-particle" : "", "parse-names" : false, "suffix" : "" } ], "container-title" : "International journal of obesity (2005)", "id" : "ITEM-4", "issue" : "7", "issued" : { "date-parts" : [ [ "2013", "7" ] ] }, "page" : "1006-11", "publisher" : "Nature Publishing Group", "title" : "High energy expenditure masks low physical activity in obesity.", "type" : "article-journal", "volume" : "37" }, "uris" : [ "http://www.mendeley.com/documents/?uuid=25dc4189-1ae6-4028-9e42-a035fb79ec21" ] } ], "mendeley" : { "formattedCitation" : "[3, 43\u201345]", "plainTextFormattedCitation" : "[3, 43\u201345]", "previouslyFormattedCitation" : "[3, 43\u201345]" }, "properties" : { "noteIndex" : 0 }, "schema" : "https://github.com/citation-style-language/schema/raw/master/csl-citation.json" }</w:instrText>
-      </w:r>
-      <w:r>
-        <w:fldChar w:fldCharType="separate"/>
-      </w:r>
-      <w:r>
-        <w:rPr>
-          <w:noProof/>
-        </w:rPr>
-        <w:t>[3, 43–45]</w:t>
-      </w:r>
-      <w:r>
-        <w:fldChar w:fldCharType="end"/>
-      </w:r>
-      <w:r>
-        <w:t xml:space="preserve">.  Similarly, weight loss results in a rapid reduction in energy expenditure </w:t>
-      </w:r>
-      <w:r>
-        <w:fldChar w:fldCharType="begin" w:fldLock="1"/>
-      </w:r>
-      <w:r>
-        <w:instrText>ADDIN CSL_CITATION { "citationItems" : [ { "id" : "ITEM-1", "itemData" : { "DOI" : "10.1016/0026-0495(84)90130-6", "ISSN" : "00260495", "author" : [ { "dropping-particle" : "", "family" : "Leibel", "given" : "Rudolph L.", "non-dropping-particle" : "", "parse-names" : false, "suffix" : "" }, { "dropping-particle" : "", "family" : "Hirsch", "given" : "Jules", "non-dropping-particle" : "", "parse-names" : false, "suffix" : "" } ], "container-title" : "Metabolism", "id" : "ITEM-1", "issue" : "2", "issued" : { "date-parts" : [ [ "1984", "2" ] ] }, "page" : "164-170", "title" : "Diminished energy requirements in reduced-obese patients", "type" : "article-journal", "volume" : "33" }, "uris" : [ "http://www.mendeley.com/documents/?uuid=f33a96b3-ae1e-4c10-be76-ffc5aedded1f" ] }, { "id" : "ITEM-2", "itemData" : { "DOI" : "10.1056/NEJM199503093321001", "ISSN" : "0028-4793", "PMID" : "7632212", "abstract" : "BACKGROUND: No current treatment for obesity reliably sustains weight loss, perhaps because compensatory metabolic processes resist the maintenance of the altered body weight. We examined the effects of experimental perturbations of body weight on energy expenditure to determine whether they lead to metabolic changes and whether obese subjects and those who have never been obese respond similarly. METHODS: We repeatedly measured 24-hour total energy expenditure, resting and nonresting energy expenditure, and the thermic effect of feeding in 18 obese subjects and 23 subjects who had never been obese. The subjects were studied at their usual body weight and after losing 10 to 20 percent of their body weight by underfeeding or gaining 10 percent by overfeeding. RESULTS: Maintenance of a body weight at a level 10 percent or more below the initial weight was associated with a mean (+/- SD) reduction in total energy expenditure of 6 +/- 3 kcal per kilogram of fat-free mass per day in the subjects who had never been obese (P &lt; 0.001) and 8 +/- 5 kcal per kilogram per day in the obese subjects (P &lt; 0.001). Resting energy expenditure and nonresting energy expenditure each decreased 3 to 4 kcal per kilogram of fat-free mass per day in both groups of subjects. Maintenance of body weight at a level 10 percent above the usual weight was associated with an increase in total energy expenditure of 9 +/- 7 kcal per kilogram of fat-free mass per day in the subjects who had never been obese (P &lt; 0.001) and 8 +/- 4 kcal per kilogram per day in the obese subjects (P &lt; 0.001). The thermic effect of feeding and nonresting energy expenditure increased by approximately 1 to 2 and 8 to 9 kcal per kilogram of fat-free mass per day, respectively, after weight gain. These changes in energy expenditure were not related to the degree of adiposity or the sex of the subjects. CONCLUSIONS: Maintenance of a reduced or elevated body weight is associated with compensatory changes in energy expenditure, which oppose the maintenance of a body weight that is different from the usual weight. These compensatory changes may account for the poor long-term efficacy of treatments for obesity.", "author" : [ { "dropping-particle" : "", "family" : "Leibel", "given" : "Rudolph L.", "non-dropping-particle" : "", "parse-names" : false, "suffix" : "" }, { "dropping-particle" : "", "family" : "Rosenbaum", "given" : "M", "non-dropping-particle" : "", "parse-names" : false, "suffix" : "" }, { "dropping-particle" : "", "family" : "Hirsch", "given" : "Jules", "non-dropping-particle" : "", "parse-names" : false, "suffix" : "" } ], "container-title" : "The New England journal of medicine", "id" : "ITEM-2", "issue" : "10", "issued" : { "date-parts" : [ [ "1995", "3", "9" ] ] }, "page" : "621-8", "title" : "Changes in energy expenditure resulting from altered body weight.", "type" : "article-journal", "volume" : "332" }, "uris" : [ "http://www.mendeley.com/documents/?uuid=8488746e-581f-4e06-b28c-2cc0eff18bed" ] }, { "id" : "ITEM-3", "itemData" : { "DOI" : "10.1001/jama.2012.6607", "ISBN" : "0098-7484", "ISSN" : "1538-3598", "PMID" : "22735432", "abstract" : "CONTEXT: Reduced energy expenditure following weight loss is thought to contribute to weight gain. However, the effect of dietary composition on energy expenditure during weight-loss maintenance has not been studied.\\n\\nOBJECTIVE: To examine the effects of 3 diets differing widely in macronutrient composition and glycemic load on energy expenditure following weight loss.\\n\\nDESIGN, SETTING, AND PARTICIPANTS: A controlled 3-way crossover design involving 21 overweight and obese young adults conducted at Children's Hospital Boston and Brigham and Women's Hospital, Boston, Massachusetts, between June 16, 2006, and June 21, 2010, with recruitment by newspaper advertisements and postings.\\n\\nINTERVENTION: After achieving 10% to 15% weight loss while consuming a run-in diet, participants consumed an isocaloric low-fat diet (60% of energy from carbohydrate, 20% from fat, 20% from protein; high glycemic load), low-glycemic index diet (40% from carbohydrate, 40% from fat, and 20% from protein; moderate glycemic load), and very low-carbohydrate diet (10% from carbohydrate, 60% from fat, and 30% from protein; low glycemic load) in random order, each for 4 weeks.\\n\\nMAIN OUTCOME MEASURES: Primary outcome was resting energy expenditure (REE), with secondary outcomes of total energy expenditure (TEE), hormone levels, and metabolic syndrome components.\\n\\nRESULTS: Compared with the pre-weight-loss baseline, the decrease in REE was greatest with the low-fat diet (mean [95% CI], -205 [-265 to -144] kcal/d), intermediate with the low-glycemic index diet (-166 [-227 to -106] kcal/d), and least with the very low-carbohydrate diet (-138 [-198 to -77] kcal/d; overall P = .03; P for trend by glycemic load = .009). The decrease in TEE showed a similar pattern (mean [95% CI], -423 [-606 to -239] kcal/d; -297 [-479 to -115] kcal/d; and -97 [-281 to 86] kcal/d, respectively; overall P = .003; P for trend by glycemic load &lt; .001). Hormone levels and metabolic syndrome components also varied during weight maintenance by diet (leptin, P &lt; .001; 24-hour urinary cortisol, P = .005; indexes of peripheral [P = .02] and hepatic [P = .03] insulin sensitivity; high-density lipoprotein [HDL] cholesterol, P &lt; .001; non-HDL cholesterol, P &lt; .001; triglycerides, P &lt; .001; plasminogen activator inhibitor 1, P for trend = .04; and C-reactive protein, P for trend = .05), but no consistent favorable pattern emerged.\\n\\nCONCLUSION: Among overweight and obese young adults compared with pre-weight-lo\u2026", "author" : [ { "dropping-particle" : "", "family" : "Ebbeling", "given" : "Cara B", "non-dropping-particle" : "", "parse-names" : false, "suffix" : "" }, { "dropping-particle" : "", "family" : "Swain", "given" : "Janis F", "non-dropping-particle" : "", "parse-names" : false, "suffix" : "" }, { "dropping-particle" : "", "family" : "Feldman", "given" : "Henry a", "non-dropping-particle" : "", "parse-names" : false, "suffix" : "" }, { "dropping-particle" : "", "family" : "Wong", "given" : "William W", "non-dropping-particle" : "", "parse-names" : false, "suffix" : "" }, { "dropping-particle" : "", "family" : "Hachey", "given" : "David L", "non-dropping-particle" : "", "parse-names" : false, "suffix" : "" }, { "dropping-particle" : "", "family" : "Garcia-Lago", "given" : "Erica", "non-dropping-particle" : "", "parse-names" : false, "suffix" : "" }, { "dropping-particle" : "", "family" : "Ludwig", "given" : "David S", "non-dropping-particle" : "", "parse-names" : false, "suffix" : "" } ], "container-title" : "JAMA : the journal of the American Medical Association", "id" : "ITEM-3", "issue" : "24", "issued" : { "date-parts" : [ [ "2012" ] ] }, "page" : "2627-34", "title" : "Effects of dietary composition on energy expenditure during weight-loss maintenance.", "type" : "article-journal", "volume" : "307" }, "uris" : [ "http://www.mendeley.com/documents/?uuid=014c9f0f-319f-44d3-a7a5-0c0cb50e06d5" ] } ], "mendeley" : { "formattedCitation" : "[2, 3, 6]", "plainTextFormattedCitation" : "[2, 3, 6]", "previouslyFormattedCitation" : "[2, 3, 6]" }, "properties" : { "noteIndex" : 0 }, "schema" : "https://github.com/citation-style-language/schema/raw/master/csl-citation.json" }</w:instrText>
-      </w:r>
-      <w:r>
-        <w:fldChar w:fldCharType="separate"/>
-      </w:r>
-      <w:r>
-        <w:rPr>
-          <w:noProof/>
-        </w:rPr>
-        <w:t>[2, 3, 6]</w:t>
-      </w:r>
-      <w:r>
-        <w:fldChar w:fldCharType="end"/>
-      </w:r>
-      <w:r>
-        <w:t>.  This compensation, when combined with increased feelings of hunger after weight loss</w:t>
-      </w:r>
-      <w:r>
-        <w:t xml:space="preserve"> </w:t>
-      </w:r>
-      <w:r>
-        <w:fldChar w:fldCharType="begin" w:fldLock="1"/>
-      </w:r>
-      <w:r>
-        <w:instrText>ADDIN CSL_CITATION { "citationItems" : [ { "id" : "ITEM-1", "itemData" : { "DOI" : "10.1056/NEJMoa1105816", "ISSN" : "0028-4793", "author" : [ { "dropping-particle" : "", "family" : "Sumithran", "given" : "Priya", "non-dropping-particle" : "", "parse-names" : false, "suffix" : "" }, { "dropping-particle" : "", "family" : "Prendergast", "given" : "Luke A.", "non-dropping-particle" : "", "parse-names" : false, "suffix" : "" }, { "dropping-particle" : "", "family" : "Delbridge", "given" : "Elizabeth", "non-dropping-particle" : "", "parse-names" : false, "suffix" : "" }, { "dropping-particle" : "", "family" : "Purcell", "given" : "Katrina", "non-dropping-particle" : "", "parse-names" : false, "suffix" : "" }, { "dropping-particle" : "", "family" : "Shulkes", "given" : "Arthur", "non-dropping-particle" : "", "parse-names" : false, "suffix" : "" }, { "dropping-particle" : "", "family" : "Kriketos", "given" : "Adamandia", "non-dropping-particle" : "", "parse-names" : false, "suffix" : "" }, { "dropping-particle" : "", "family" : "Proietto", "given" : "Joseph", "non-dropping-particle" : "", "parse-names" : false, "suffix" : "" } ], "container-title" : "New England Journal of Medicine", "id" : "ITEM-1", "issue" : "17", "issued" : { "date-parts" : [ [ "2011", "10", "27" ] ] }, "page" : "1597-1604", "title" : "Long-Term Persistence of Hormonal Adaptations to Weight Loss", "type" : "article-journal", "volume" : "365" }, "uris" : [ "http://www.mendeley.com/documents/?uuid=433b28ac-96c9-4a3b-ad76-6030ac16d906" ] } ], "mendeley" : { "formattedCitation" : "[4]", "plainTextFormattedCitation" : "[4]", "previouslyFormattedCitation" : "[4]" }, "properties" : { "noteIndex" : 0 }, "schema" : "https://github.com/citation-style-language/schema/raw/master/csl-citation.json" }</w:instrText>
-      </w:r>
-      <w:r>
-        <w:fldChar w:fldCharType="separate"/>
-      </w:r>
-      <w:r>
-        <w:rPr>
-          <w:noProof/>
-        </w:rPr>
-        <w:t>[4]</w:t>
-      </w:r>
-      <w:r>
-        <w:fldChar w:fldCharType="end"/>
-      </w:r>
-      <w:r>
-        <w:t xml:space="preserve">, </w:t>
-      </w:r>
-      <w:r>
-        <w:t>contributes to body weight set point maintenance and make successful, long term weight loss very difficult.  Recent studies have shown that low carbohydrate (</w:t>
-      </w:r>
-      <w:r>
-        <w:t>and</w:t>
-      </w:r>
-      <w:r>
-        <w:t xml:space="preserve"> high protein) diets are more successful in maintaining weight reductions </w:t>
-      </w:r>
-      <w:r>
-        <w:fldChar w:fldCharType="begin" w:fldLock="1"/>
-      </w:r>
-      <w:r>
-        <w:instrText>ADDIN CSL_CITATION { "citationItems" : [ { "id" : "ITEM-1", "itemData" : { "DOI" : "10.1056/NEJMoa022207", "ISBN" : "1533-4406 (Electronic)\\r0028-4793 (Linking)", "ISSN" : "0028-4793", "PMID" : "12761365", "abstract" : "BACKGROUND: Despite the popularity of the low-carbohydrate, high-protein, high-fat (Atkins) diet, no randomized, controlled trials have evaluated its efficacy. METHODS: We conducted a one-year, multicenter, controlled trial involving 63 obese men and women who were randomly assigned to either a low-carbohydrate, high-protein, high-fat diet or a low-calorie, high-carbohydrate, low-fat (conventional) diet. Professional contact was minimal to replicate the approach used by most dieters. RESULTS: Subjects on the low-carbohydrate diet had lost more weight than subjects on the conventional diet at 3 months (mean [+/-SD], -6.8+/-5.0 vs. -2.7+/-3.7 percent of body weight; P=0.001) and 6 months (-7.0+/-6.5 vs. -3.2+/-5.6 percent of body weight, P=0.02), but the difference at 12 months was not significant (-4.4+/-6.7 vs. -2.5+/-6.3 percent of body weight, P=0.26). After three months, no significant differences were found between the groups in total or low-density lipoprotein cholesterol concentrations. The increase in high-density lipoprotein cholesterol concentrations and the decrease in triglyceride concentrations were greater among subjects on the low-carbohydrate diet than among those on the conventional diet throughout most of the study. Both diets significantly decreased diastolic blood pressure and the insulin response to an oral glucose load. CONCLUSIONS: The low-carbohydrate diet produced a greater weight loss (absolute difference, approximately 4 percent) than did the conventional diet for the first six months, but the differences were not significant at one year. The low-carbohydrate diet was associated with a greater improvement in some risk factors for coronary heart disease. Adherence was poor and attrition was high in both groups. Longer and larger studies are required to determine the long-term safety and efficacy of low-carbohydrate, high-protein, high-fat diets.", "author" : [ { "dropping-particle" : "", "family" : "Foster", "given" : "Gary D", "non-dropping-particle" : "", "parse-names" : false, "suffix" : "" }, { "dropping-particle" : "", "family" : "Wyatt", "given" : "Holly R", "non-dropping-particle" : "", "parse-names" : false, "suffix" : "" }, { "dropping-particle" : "", "family" : "Hill", "given" : "James O", "non-dropping-particle" : "", "parse-names" : false, "suffix" : "" }, { "dropping-particle" : "", "family" : "McGuckin", "given" : "Brian G", "non-dropping-particle" : "", "parse-names" : false, "suffix" : "" }, { "dropping-particle" : "", "family" : "Brill", "given" : "Carrie", "non-dropping-particle" : "", "parse-names" : false, "suffix" : "" }, { "dropping-particle" : "", "family" : "Mohammed", "given" : "B Selma", "non-dropping-particle" : "", "parse-names" : false, "suffix" : "" }, { "dropping-particle" : "", "family" : "Szapary", "given" : "Philippe O", "non-dropping-particle" : "", "parse-names" : false, "suffix" : "" }, { "dropping-particle" : "", "family" : "Rader", "given" : "Daniel J", "non-dropping-particle" : "", "parse-names" : false, "suffix" : "" }, { "dropping-particle" : "", "family" : "Edman", "given" : "Joel S", "non-dropping-particle" : "", "parse-names" : false, "suffix" : "" }, { "dropping-particle" : "", "family" : "Klein", "given" : "Samuel", "non-dropping-particle" : "", "parse-names" : false, "suffix" : "" } ], "container-title" : "The New England journal of medicine", "id" : "ITEM-1", "issue" : "21", "issued" : { "date-parts" : [ [ "2003" ] ] }, "page" : "2082-2090", "title" : "A randomized trial of a low-carbohydrate diet for obesity.", "type" : "article-journal", "volume" : "348" }, "uris" : [ "http://www.mendeley.com/documents/?uuid=36787ca6-256a-4642-b104-eb3a963ef19f" ] } ], "mendeley" : { "formattedCitation" : "[46]", "plainTextFormattedCitation" : "[46]", "previouslyFormattedCitation" : "[46]" }, "properties" : { "noteIndex" : 0 }, "schema" : "https://github.com/citation-style-language/schema/raw/master/csl-citation.json" }</w:instrText>
-      </w:r>
-      <w:r>
-        <w:fldChar w:fldCharType="separate"/>
-      </w:r>
-      <w:r>
-        <w:rPr>
-          <w:noProof/>
-        </w:rPr>
-        <w:t>[46]</w:t>
-      </w:r>
-      <w:r>
-        <w:fldChar w:fldCharType="end"/>
-      </w:r>
-      <w:r>
-        <w:t xml:space="preserve">, and that </w:t>
-      </w:r>
-      <w:r>
-        <w:t>high protein</w:t>
-      </w:r>
-      <w:r>
-        <w:t xml:space="preserve"> diets also result in smaller reductions in energy expenditure </w:t>
-      </w:r>
-      <w:r>
-        <w:fldChar w:fldCharType="begin" w:fldLock="1"/>
-      </w:r>
-      <w:r>
-        <w:instrText>ADDIN CSL_CITATION { "citationItems" : [ { "id" : "ITEM-1", "itemData" : { "DOI" : "10.1001/jama.2012.6607", "ISBN" : "0098-7484", "ISSN" : "1538-3598", "PMID" : "22735432", "abstract" : "CONTEXT: Reduced energy expenditure following weight loss is thought to contribute to weight gain. However, the effect of dietary composition on energy expenditure during weight-loss maintenance has not been studied.\\n\\nOBJECTIVE: To examine the effects of 3 diets differing widely in macronutrient composition and glycemic load on energy expenditure following weight loss.\\n\\nDESIGN, SETTING, AND PARTICIPANTS: A controlled 3-way crossover design involving 21 overweight and obese young adults conducted at Children's Hospital Boston and Brigham and Women's Hospital, Boston, Massachusetts, between June 16, 2006, and June 21, 2010, with recruitment by newspaper advertisements and postings.\\n\\nINTERVENTION: After achieving 10% to 15% weight loss while consuming a run-in diet, participants consumed an isocaloric low-fat diet (60% of energy from carbohydrate, 20% from fat, 20% from protein; high glycemic load), low-glycemic index diet (40% from carbohydrate, 40% from fat, and 20% from protein; moderate glycemic load), and very low-carbohydrate diet (10% from carbohydrate, 60% from fat, and 30% from protein; low glycemic load) in random order, each for 4 weeks.\\n\\nMAIN OUTCOME MEASURES: Primary outcome was resting energy expenditure (REE), with secondary outcomes of total energy expenditure (TEE), hormone levels, and metabolic syndrome components.\\n\\nRESULTS: Compared with the pre-weight-loss baseline, the decrease in REE was greatest with the low-fat diet (mean [95% CI], -205 [-265 to -144] kcal/d), intermediate with the low-glycemic index diet (-166 [-227 to -106] kcal/d), and least with the very low-carbohydrate diet (-138 [-198 to -77] kcal/d; overall P = .03; P for trend by glycemic load = .009). The decrease in TEE showed a similar pattern (mean [95% CI], -423 [-606 to -239] kcal/d; -297 [-479 to -115] kcal/d; and -97 [-281 to 86] kcal/d, respectively; overall P = .003; P for trend by glycemic load &lt; .001). Hormone levels and metabolic syndrome components also varied during weight maintenance by diet (leptin, P &lt; .001; 24-hour urinary cortisol, P = .005; indexes of peripheral [P = .02] and hepatic [P = .03] insulin sensitivity; high-density lipoprotein [HDL] cholesterol, P &lt; .001; non-HDL cholesterol, P &lt; .001; triglycerides, P &lt; .001; plasminogen activator inhibitor 1, P for trend = .04; and C-reactive protein, P for trend = .05), but no consistent favorable pattern emerged.\\n\\nCONCLUSION: Among overweight and obese young adults compared with pre-weight-lo\u2026", "author" : [ { "dropping-particle" : "", "family" : "Ebbeling", "given" : "Cara B", "non-dropping-particle" : "", "parse-names" : false, "suffix" : "" }, { "dropping-particle" : "", "family" : "Swain", "given" : "Janis F", "non-dropping-particle" : "", "parse-names" : false, "suffix" : "" }, { "dropping-particle" : "", "family" : "Feldman", "given" : "Henry a", "non-dropping-particle" : "", "parse-names" : false, "suffix" : "" }, { "dropping-particle" : "", "family" : "Wong", "given" : "William W", "non-dropping-particle" : "", "parse-names" : false, "suffix" : "" }, { "dropping-particle" : "", "family" : "Hachey", "given" : "David L", "non-dropping-particle" : "", "parse-names" : false, "suffix" : "" }, { "dropping-particle" : "", "family" : "Garcia-Lago", "given" : "Erica", "non-dropping-particle" : "", "parse-names" : false, "suffix" : "" }, { "dropping-particle" : "", "family" : "Ludwig", "given" : "David S", "non-dropping-particle" : "", "parse-names" : false, "suffix" : "" } ], "container-title" : "JAMA : the journal of the American Medical Association", "id" : "ITEM-1", "issue" : "24", "issued" : { "date-parts" : [ [ "2012" ] ] }, "page" : "2627-34", "title" : "Effects of dietary composition on energy expenditure during weight-loss maintenance.", "type" : "article-journal", "volume" : "307" }, "uris" : [ "http://www.mendeley.com/documents/?uuid=014c9f0f-319f-44d3-a7a5-0c0cb50e06d5" ] } ], "mendeley" : { "formattedCitation" : "[6]", "plainTextFormattedCitation" : "[6]", "previouslyFormattedCitation" : "[6]" }, "properties" : { "noteIndex" : 0 }, "schema" : "https://github.com/citation-style-language/schema/raw/master/csl-citation.json" }</w:instrText>
-      </w:r>
-      <w:r>
-        <w:fldChar w:fldCharType="separate"/>
-      </w:r>
-      <w:r>
-        <w:rPr>
-          <w:noProof/>
-        </w:rPr>
-        <w:t>[6]</w:t>
-      </w:r>
-      <w:r>
-        <w:fldChar w:fldCharType="end"/>
-      </w:r>
-      <w:r>
-        <w:t xml:space="preserve">.  </w:t>
-      </w:r>
-      <w:r>
-        <w:t xml:space="preserve">A comparison of low-carbohydrate and low-fat calorie restricted diets (with equal protein intake) showed </w:t>
-      </w:r>
-      <w:r>
-        <w:t>similar</w:t>
-      </w:r>
-      <w:r>
-        <w:t xml:space="preserve"> reductions of energy expenditure, consistent with a key role for protein </w:t>
-      </w:r>
-      <w:r>
-        <w:t xml:space="preserve">in maintaining elevated energy expenditure during weight loss </w:t>
-      </w:r>
-      <w:r>
-        <w:fldChar w:fldCharType="begin" w:fldLock="1"/>
-      </w:r>
-      <w:r>
-        <w:instrText>ADDIN CSL_CITATION { "citationItems" : [ { "id" : "ITEM-1", "itemData" : { "DOI" : "10.1016/j.cmet.2015.07.021", "ISSN" : "15504131", "author" : [ { "dropping-particle" : "", "family" : "Hall", "given" : "Kevin\u00a0D.", "non-dropping-particle" : "", "parse-names" : false, "suffix" : "" }, { "dropping-particle" : "", "family" : "Bemis", "given" : "Thomas", "non-dropping-particle" : "", "parse-names" : false, "suffix" : "" }, { "dropping-particle" : "", "family" : "Brychta", "given" : "Robert", "non-dropping-particle" : "", "parse-names" : false, "suffix" : "" }, { "dropping-particle" : "", "family" : "Chen", "given" : "Kong\u00a0Y.", "non-dropping-particle" : "", "parse-names" : false, "suffix" : "" }, { "dropping-particle" : "", "family" : "Courville", "given" : "Amber", "non-dropping-particle" : "", "parse-names" : false, "suffix" : "" }, { "dropping-particle" : "", "family" : "Crayner", "given" : "Emma\u00a0J.", "non-dropping-particle" : "", "parse-names" : false, "suffix" : "" }, { "dropping-particle" : "", "family" : "Goodwin", "given" : "Stephanie", "non-dropping-particle" : "", "parse-names" : false, "suffix" : "" }, { "dropping-particle" : "", "family" : "Guo", "given" : "Juen", "non-dropping-particle" : "", "parse-names" : false, "suffix" : "" }, { "dropping-particle" : "", "family" : "Howard", "given" : "Lilian", "non-dropping-particle" : "", "parse-names" : false, "suffix" : "" }, { "dropping-particle" : "", "family" : "Knuth", "given" : "Nicolas\u00a0D.", "non-dropping-particle" : "", "parse-names" : false, "suffix" : "" }, { "dropping-particle" : "", "family" : "Miller", "given" : "Bernard\u00a0V.", "non-dropping-particle" : "", "parse-names" : false, "suffix" : "" }, { "dropping-particle" : "", "family" : "Prado", "given" : "Carla\u00a0M.", "non-dropping-particle" : "", "parse-names" : false, "suffix" : "" }, { "dropping-particle" : "", "family" : "Siervo", "given" : "Mario", "non-dropping-particle" : "", "parse-names" : false, "suffix" : "" }, { "dropping-particle" : "", "family" : "Skarulis", "given" : "Monica\u00a0C.", "non-dropping-particle" : "", "parse-names" : false, "suffix" : "" }, { "dropping-particle" : "", "family" : "Walter", "given" : "Mary", "non-dropping-particle" : "", "parse-names" : false, "suffix" : "" }, { "dropping-particle" : "", "family" : "Walter", "given" : "Peter\u00a0J.", "non-dropping-particle" : "", "parse-names" : false, "suffix" : "" }, { "dropping-particle" : "", "family" : "Yannai", "given" : "Laura", "non-dropping-particle" : "", "parse-names" : false, "suffix" : "" } ], "container-title" : "Cell Metabolism", "id" : "ITEM-1", "issue" : "3", "issued" : { "date-parts" : [ [ "2015" ] ] }, "page" : "427-436", "publisher" : "Elsevier Inc.", "title" : "Calorie for Calorie, Dietary Fat Restriction Results in More Body Fat Loss than Carbohydrate Restriction in People with Obesity", "type" : "article-journal", "volume" : "22" }, "uris" : [ "http://www.mendeley.com/documents/?uuid=7cb6a522-2e1e-42a4-953b-c5298750babe" ] } ], "mendeley" : { "formattedCitation" : "[47]", "plainTextFormattedCitation" : "[47]" }, "properties" : { "noteIndex" : 0 }, "schema" : "https://github.com/citation-style-language/schema/raw/master/csl-citation.json" }</w:instrText>
-      </w:r>
-      <w:r>
-        <w:fldChar w:fldCharType="separate"/>
-      </w:r>
-      <w:r>
-        <w:rPr>
-          <w:noProof/>
-        </w:rPr>
-        <w:t>[47]</w:t>
-      </w:r>
-      <w:r>
-        <w:fldChar w:fldCharType="end"/>
-      </w:r>
-      <w:r>
-        <w:t xml:space="preserve">.  </w:t>
-      </w:r>
-      <w:r>
-        <w:t xml:space="preserve">Similarly, overfeeding studies have shown that </w:t>
-      </w:r>
-      <w:r>
-        <w:t>over-feeding</w:t>
-      </w:r>
-      <w:r>
-        <w:t xml:space="preserve"> induced increases in </w:t>
-      </w:r>
-      <w:r>
-        <w:t xml:space="preserve">energy expenditure </w:t>
-      </w:r>
-      <w:r>
-        <w:t>are even more pronounced</w:t>
-      </w:r>
-      <w:r>
-        <w:t xml:space="preserve"> when the diets are high in protein </w:t>
-      </w:r>
-      <w:r>
-        <w:fldChar w:fldCharType="begin" w:fldLock="1"/>
-      </w:r>
-      <w:r>
-        <w:instrText>ADDIN CSL_CITATION { "citationItems" : [ { "id" : "ITEM-1", "itemData" : { "DOI" : "10.1001/jama.2011.1918", "ISSN" : "1538-3598", "PMID" : "22215165", "abstract" : "CONTEXT: The role of diet composition in response to overeating and energy dissipation in humans is unclear. OBJECTIVE: To evaluate the effects of overconsumption of low, normal, and high protein diets on weight gain, energy expenditure, and body composition. DESIGN, SETTING, AND PARTICIPANTS: A single-blind, randomized controlled trial of 25 US healthy, weight-stable male and female volunteers, aged 18 to 35 years with a body mass index between 19 and 30. The first participant was admitted to the inpatient metabolic unit in June 2005 and the last in October 2007. INTERVENTION: After consuming a weight-stabilizing diet for 13 to 25 days, participants were randomized to diets containing 5% of energy from protein (low protein), 15% (normal protein), or 25% (high protein), which they were overfed during the last 8 weeks of their 10- to 12-week stay in the inpatient metabolic unit. Compared with energy intake during the weight stabilization period, the protein diets provided approximately 40% more energy intake, which corresponds to 954 kcal/d (95% CI, 884-1022 kcal/d). MAIN OUTCOME MEASURES: Body composition was measured by dual-energy x-ray absorptiometry biweekly, resting energy expenditure was measured weekly by ventilated hood, and total energy expenditure by doubly labeled water prior to the overeating and weight stabilization periods and at weeks 7 to 8. RESULTS: Overeating produced significantly less weight gain in the low protein diet group (3.16 kg; 95% CI, 1.88-4.44 kg) compared with the normal protein diet group (6.05 kg; 95% CI, 4.84-7.26 kg) or the high protein diet group (6.51 kg; 95% CI, 5.23-7.79 kg) (P = .002). Body fat increased similarly in all 3 protein diet groups and represented 50% to more than 90% of the excess stored calories. Resting energy expenditure, total energy expenditure, and body protein did not increase during overfeeding with the low protein diet. In contrast, resting energy expenditure (normal protein diet: 160 kcal/d [95% CI, 102-218 kcal/d]; high protein diet: 227 kcal/d [95% CI, 165-289 kcal/d]) and body protein (lean body mass) (normal protein diet: 2.87 kg [95% CI, 2.11-3.62 kg]; high protein diet: 3.18 kg [95% CI, 2.37-3.98 kg]) increased significantly with the normal and high protein diets. CONCLUSIONS: Among persons living in a controlled setting, calories alone account for the increase in fat; protein affected energy expenditure and storage of lean body mass, but not body fat storage. TRIAL REGISTRATION: clinic\u2026", "author" : [ { "dropping-particle" : "", "family" : "Bray", "given" : "George A", "non-dropping-particle" : "", "parse-names" : false, "suffix" : "" }, { "dropping-particle" : "", "family" : "Smith", "given" : "Steven R", "non-dropping-particle" : "", "parse-names" : false, "suffix" : "" }, { "dropping-particle" : "", "family" : "Jonge", "given" : "Lilian", "non-dropping-particle" : "de", "parse-names" : false, "suffix" : "" }, { "dropping-particle" : "", "family" : "Xie", "given" : "Hui", "non-dropping-particle" : "", "parse-names" : false, "suffix" : "" }, { "dropping-particle" : "", "family" : "Rood", "given" : "Jennifer", "non-dropping-particle" : "", "parse-names" : false, "suffix" : "" }, { "dropping-particle" : "", "family" : "Martin", "given" : "Corby K", "non-dropping-particle" : "", "parse-names" : false, "suffix" : "" }, { "dropping-particle" : "", "family" : "Most", "given" : "Marlene", "non-dropping-particle" : "", "parse-names" : false, "suffix" : "" }, { "dropping-particle" : "", "family" : "Brock", "given" : "Courtney", "non-dropping-particle" : "", "parse-names" : false, "suffix" : "" }, { "dropping-particle" : "", "family" : "Mancuso", "given" : "Susan", "non-dropping-particle" : "", "parse-names" : false, "suffix" : "" }, { "dropping-particle" : "", "family" : "Redman", "given" : "Leanne M", "non-dropping-particle" : "", "parse-names" : false, "suffix" : "" } ], "container-title" : "JAMA : the journal of the American Medical Association", "id" : "ITEM-1", "issue" : "1", "issued" : { "date-parts" : [ [ "2012", "1", "4" ] ] }, "page" : "47-55", "publisher" : "Am Med Assoc", "title" : "Effect of dietary protein content on weight gain, energy expenditure, and body composition during overeating: a randomized controlled trial.", "type" : "article-journal", "volume" : "307" }, "uris" : [ "http://www.mendeley.com/documents/?uuid=4241f66f-dad6-4153-9bb2-976b923b7358" ] }, { "id" : "ITEM-2", "itemData" : { "DOI" : "10.3945/ajcn.114.091769", "ISSN" : "0002-9165", "author" : [ { "dropping-particle" : "", "family" : "Bray", "given" : "George A", "non-dropping-particle" : "", "parse-names" : false, "suffix" : "" }, { "dropping-particle" : "", "family" : "Redman", "given" : "L. M.", "non-dropping-particle" : "", "parse-names" : false, "suffix" : "" }, { "dropping-particle" : "", "family" : "Jonge", "given" : "L.", "non-dropping-particle" : "de", "parse-names" : false, "suffix" : "" }, { "dropping-particle" : "", "family" : "Covington", "given" : "Jeffrey", "non-dropping-particle" : "", "parse-names" : false, "suffix" : "" }, { "dropping-particle" : "", "family" : "Rood", "given" : "Jennifer", "non-dropping-particle" : "", "parse-names" : false, "suffix" : "" }, { "dropping-particle" : "", "family" : "Brock", "given" : "Courtney", "non-dropping-particle" : "", "parse-names" : false, "suffix" : "" }, { "dropping-particle" : "", "family" : "Mancuso", "given" : "Susan", "non-dropping-particle" : "", "parse-names" : false, "suffix" : "" }, { "dropping-particle" : "", "family" : "Martin", "given" : "Corby K", "non-dropping-particle" : "", "parse-names" : false, "suffix" : "" }, { "dropping-particle" : "", "family" : "Smith", "given" : "Steven R", "non-dropping-particle" : "", "parse-names" : false, "suffix" : "" } ], "container-title" : "American Journal of Clinical Nutrition", "id" : "ITEM-2", "issue" : "3", "issued" : { "date-parts" : [ [ "2015", "3", "1" ] ] }, "page" : "496-505", "title" : "Effect of protein overfeeding on energy expenditure measured in a metabolic chamber", "type" : "article-journal", "volume" : "101" }, "uris" : [ "http://www.mendeley.com/documents/?uuid=153d239f-cea8-4b24-b4aa-bedd6a933e82" ] } ], "mendeley" : { "formattedCitation" : "[5, 48]", "plainTextFormattedCitation" : "[5, 48]", "previouslyFormattedCitation" : "[5, 47]" }, "properties" : { "noteIndex" : 0 }, "schema" : "https://github.com/citation-style-language/schema/raw/master/csl-citation.json" }</w:instrText>
-      </w:r>
-      <w:r>
-        <w:fldChar w:fldCharType="separate"/>
-      </w:r>
-      <w:r>
-        <w:rPr>
-          <w:noProof/>
-        </w:rPr>
-        <w:t>[5, 48]</w:t>
-      </w:r>
-      <w:r>
-        <w:fldChar w:fldCharType="end"/>
-      </w:r>
-      <w:r>
-        <w:t>.</w:t>
-      </w:r>
-    </w:p>
-    <w:p/>
-    <w:p>
-      <w:r>
-        <w:t xml:space="preserve">Our identification of </w:t>
-      </w:r>
-      <w:r>
-        <w:t xml:space="preserve">skeletal muscle </w:t>
-      </w:r>
-      <w:r>
-        <w:t>mTORC1 as b</w:t>
-      </w:r>
-      <w:r>
-        <w:t xml:space="preserve">oth a target of high protein diets, </w:t>
-      </w:r>
-      <w:r>
-        <w:t>and</w:t>
-      </w:r>
-      <w:r>
-        <w:t xml:space="preserve"> as an anti-obesegenic provides a potential mechanism by which over-feeding can cause increases in energy expenditure.  </w:t>
-      </w:r>
-      <w:r>
-        <w:t xml:space="preserve">Our findings are consistent with the hypothesis that nutrient excess generally, and high protein feeding specifically may function via mTORC1-dependent changes in muscle oxidation, but do not preclude the role of other tissues and molecular targets that may underlie the increases in energy expenditure </w:t>
-      </w:r>
-      <w:r>
-        <w:t>that accompany high protein diets</w:t>
-      </w:r>
-      <w:r>
-        <w:t xml:space="preserve">.  </w:t>
-      </w:r>
-      <w:r>
-        <w:t xml:space="preserve">While the direct mechanisms by which mTORC1 increases energy expenditure have not yet been identified, our data are congruent with previous reports showing that activation of mTORC1 in muscle results in </w:t>
-      </w:r>
-      <w:r>
-        <w:t xml:space="preserve">elevated mitochondrial biogenesis in fibroblasts </w:t>
-      </w:r>
-      <w:r>
-        <w:fldChar w:fldCharType="begin" w:fldLock="1"/>
-      </w:r>
-      <w:r>
-        <w:instrText>ADDIN CSL_CITATION { "citationItems" : [ { "id" : "ITEM-1", "itemData" : { "DOI" : "10.1016/j.cmet.2013.10.001", "ISBN" : "1932-7420 (Electronic)\\r1550-4131 (Linking)", "ISSN" : "15504131", "PMID" : "24206664", "abstract" : "mRNA translation is thought to be the most energy-consuming process in the cell. Translation and energy metabolism are dysregulated in a variety of diseases including cancer, diabetes, and heart disease. However, the mechanisms that coordinate translation and energy metabolism in mammals remain largely unknown. The mechanistic/mammalian target of rapamycin complex 1 (mTORC1) stimulates mRNA translation and other anabolic processes. We demonstrate that mTORC1 controls mitochondrial activity and biogenesis by selectively promoting translation of nucleus-encoded mitochondria-related mRNAs via inhibition of the eukaryotic translation initiation factor 4E (eIF4E)-binding proteins (4E-BPs). Stimulating the translation of nucleus-encoded mitochondria-related mRNAs engenders an increase in ATP production capacity, a required energy source for translation. These findings establish a feed-forward loop that links mRNA translation to oxidative phosphorylation, thereby providing a key mechanism linking aberrant mTOR signaling to conditions of abnormal cellular energy metabolism such as neoplasia and insulin resistance. \u00a9 2013 Elsevier Inc.", "author" : [ { "dropping-particle" : "", "family" : "Morita", "given" : "Masahiro", "non-dropping-particle" : "", "parse-names" : false, "suffix" : "" }, { "dropping-particle" : "", "family" : "Gravel", "given" : "Simon Pierre", "non-dropping-particle" : "", "parse-names" : false, "suffix" : "" }, { "dropping-particle" : "", "family" : "Ch\u00e9nard", "given" : "Val\u00e9rie", "non-dropping-particle" : "", "parse-names" : false, "suffix" : "" }, { "dropping-particle" : "", "family" : "Sikstr\u00f6m", "given" : "Kristina", "non-dropping-particle" : "", "parse-names" : false, "suffix" : "" }, { "dropping-particle" : "", "family" : "Zheng", "given" : "Liang", "non-dropping-particle" : "", "parse-names" : false, "suffix" : "" }, { "dropping-particle" : "", "family" : "Alain", "given" : "Tommy", "non-dropping-particle" : "", "parse-names" : false, "suffix" : "" }, { "dropping-particle" : "", "family" : "Gandin", "given" : "Valentina", "non-dropping-particle" : "", "parse-names" : false, "suffix" : "" }, { "dropping-particle" : "", "family" : "Avizonis", "given" : "Daina", "non-dropping-particle" : "", "parse-names" : false, "suffix" : "" }, { "dropping-particle" : "", "family" : "Arguello", "given" : "Meztli", "non-dropping-particle" : "", "parse-names" : false, "suffix" : "" }, { "dropping-particle" : "", "family" : "Zakaria", "given" : "Chadi", "non-dropping-particle" : "", "parse-names" : false, "suffix" : "" }, { "dropping-particle" : "", "family" : "McLaughlan", "given" : "Shannon", "non-dropping-particle" : "", "parse-names" : false, "suffix" : "" }, { "dropping-particle" : "", "family" : "Nouet", "given" : "Yann", "non-dropping-particle" : "", "parse-names" : false, "suffix" : "" }, { "dropping-particle" : "", "family" : "Pause", "given" : "Arnim", "non-dropping-particle" : "", "parse-names" : false, "suffix" : "" }, { "dropping-particle" : "", "family" : "Pollak", "given" : "Michael", "non-dropping-particle" : "", "parse-names" : false, "suffix" : "" }, { "dropping-particle" : "", "family" : "Gottlieb", "given" : "Eyal", "non-dropping-particle" : "", "parse-names" : false, "suffix" : "" }, { "dropping-particle" : "", "family" : "Larsson", "given" : "Ola", "non-dropping-particle" : "", "parse-names" : false, "suffix" : "" }, { "dropping-particle" : "", "family" : "St-Pierre", "given" : "Julie", "non-dropping-particle" : "", "parse-names" : false, "suffix" : "" }, { "dropping-particle" : "", "family" : "Topisirovic", "given" : "Ivan", "non-dropping-particle" : "", "parse-names" : false, "suffix" : "" }, { "dropping-particle" : "", "family" : "Sonenberg", "given" : "Nahum", "non-dropping-particle" : "", "parse-names" : false, "suffix" : "" } ], "container-title" : "Cell Metabolism", "id" : "ITEM-1", "issue" : "5", "issued" : { "date-parts" : [ [ "2013" ] ] }, "page" : "698-711", "title" : "MTORC1 controls mitochondrial activity and biogenesis through 4E-BP-dependent translational regulation", "type" : "article-journal", "volume" : "18" }, "uris" : [ "http://www.mendeley.com/documents/?uuid=24d6642f-690f-4082-bad5-3b4f9fe7fa1f" ] } ], "mendeley" : { "formattedCitation" : "[49]", "plainTextFormattedCitation" : "[49]", "previouslyFormattedCitation" : "[48]" }, "properties" : { "noteIndex" : 0 }, "schema" : "https://github.com/citation-style-language/schema/raw/master/csl-citation.json" }</w:instrText>
-      </w:r>
-      <w:r>
-        <w:fldChar w:fldCharType="separate"/>
-      </w:r>
-      <w:r>
-        <w:rPr>
-          <w:noProof/>
-        </w:rPr>
-        <w:t>[49]</w:t>
-      </w:r>
-      <w:r>
-        <w:fldChar w:fldCharType="end"/>
-      </w:r>
-      <w:r>
-        <w:t xml:space="preserve"> and an increase in</w:t>
-      </w:r>
-      <w:r>
-        <w:t xml:space="preserve"> oxidative </w:t>
-      </w:r>
-      <w:r>
-        <w:t xml:space="preserve">muscle </w:t>
-      </w:r>
-      <w:r>
-        <w:t>fiber</w:t>
-      </w:r>
-      <w:r>
-        <w:t>s</w:t>
-      </w:r>
-      <w:r>
-        <w:t xml:space="preserve"> </w:t>
-      </w:r>
-      <w:r>
-        <w:fldChar w:fldCharType="begin" w:fldLock="1"/>
-      </w:r>
-      <w:r>
-        <w:instrText>ADDIN CSL_CITATION { "citationItems" : [ { "id" : "ITEM-1", "itemData" : { "DOI" : "10.1186/2044-5040-3-6", "ISSN" : "2044-5040", "PMID" : "23497627", "abstract" : "BACKGROUND: Skeletal muscle mass is determined by the balance between protein synthesis and degradation. Mammalian target of rapamycin complex 1 (mTORC1) is a master regulator of protein translation and has been implicated in the control of muscle mass. Inactivation of mTORC1 by skeletal muscle-specific deletion of its obligatory component raptor results in smaller muscles and a lethal dystrophy. Moreover, raptor-deficient muscles are less oxidative through changes in the expression PGC-1\u03b1, a critical determinant of mitochondrial biogenesis. These results suggest that activation of mTORC1 might be beneficial to skeletal muscle by providing resistance to muscle atrophy and increasing oxidative function. Here, we tested this hypothesis by deletion of the mTORC1 inhibitor tuberous sclerosis complex (TSC) in muscle fibers. METHOD: Skeletal muscles of mice with an acute or a permanent deletion of raptor or TSC1 were examined using histological, biochemical and molecular biological methods. Response of the muscles to changes in mechanical load and nerve input was investigated by ablation of synergistic muscles or by denervation . RESULTS: Genetic deletion or knockdown of raptor, causing inactivation of mTORC1, was sufficient to prevent muscle growth and enhance muscle atrophy. Conversely, short-term activation of mTORC1 by knockdown of TSC induced muscle fiber hypertrophy and atrophy-resistance upon denervation, in both fast tibialis anterior (TA) and slow soleus muscles. Surprisingly, however, sustained activation of mTORC1 by genetic deletion of Tsc1 caused muscle atrophy in all but soleus muscles. In contrast, oxidative capacity was increased in all muscles examined. Consistently, TSC1-deficient soleus muscle was atrophy-resistant whereas TA underwent normal atrophy upon denervation. Moreover, upon overloading, plantaris muscle did not display enhanced hypertrophy compared to controls. Biochemical analysis indicated that the atrophy response of muscles was based on the suppressed phosphorylation of PKB/Akt via feedback inhibition by mTORC1 and subsequent increased expression of the E3 ubiquitin ligases MuRF1 and atrogin-1/MAFbx. In contrast, expression of both E3 ligases was not increased in soleus muscle suggesting the presence of compensatory mechanisms in this muscle. CONCLUSIONS: Our study shows that the mTORC1- and the PKB/Akt-FoxO pathways are tightly interconnected and differentially regulated depending on the muscle type. These results indicate tha\u2026", "author" : [ { "dropping-particle" : "", "family" : "Bentzinger", "given" : "C Florian", "non-dropping-particle" : "", "parse-names" : false, "suffix" : "" }, { "dropping-particle" : "", "family" : "Lin", "given" : "Shuo", "non-dropping-particle" : "", "parse-names" : false, "suffix" : "" }, { "dropping-particle" : "", "family" : "Romanino", "given" : "Klaas", "non-dropping-particle" : "", "parse-names" : false, "suffix" : "" }, { "dropping-particle" : "", "family" : "Castets", "given" : "Perrine", "non-dropping-particle" : "", "parse-names" : false, "suffix" : "" }, { "dropping-particle" : "", "family" : "Guridi", "given" : "Maitea", "non-dropping-particle" : "", "parse-names" : false, "suffix" : "" }, { "dropping-particle" : "", "family" : "Summermatter", "given" : "Serge", "non-dropping-particle" : "", "parse-names" : false, "suffix" : "" }, { "dropping-particle" : "", "family" : "Handschin", "given" : "Christoph", "non-dropping-particle" : "", "parse-names" : false, "suffix" : "" }, { "dropping-particle" : "", "family" : "Tintignac", "given" : "Lionel A.", "non-dropping-particle" : "", "parse-names" : false, "suffix" : "" }, { "dropping-particle" : "", "family" : "Hall", "given" : "Michael N.", "non-dropping-particle" : "", "parse-names" : false, "suffix" : "" }, { "dropping-particle" : "", "family" : "R\u00fcegg", "given" : "Markus A.", "non-dropping-particle" : "", "parse-names" : false, "suffix" : "" } ], "container-title" : "Skeletal muscle", "id" : "ITEM-1", "issue" : "1", "issued" : { "date-parts" : [ [ "2013", "1" ] ] }, "page" : "6", "title" : "Differential response of skeletal muscles to mTORC1 signaling during atrophy and hypertrophy.", "type" : "article-journal", "volume" : "3" }, "uris" : [ "http://www.mendeley.com/documents/?uuid=75a9c1c2-8af4-478f-8ff6-5e14826d4927" ] } ], "mendeley" : { "formattedCitation" : "[20]", "plainTextFormattedCitation" : "[20]", "previouslyFormattedCitation" : "[20]" }, "properties" : { "noteIndex" : 0 }, "schema" : "https://github.com/citation-style-language/schema/raw/master/csl-citation.json" }</w:instrText>
-      </w:r>
-      <w:r>
-        <w:fldChar w:fldCharType="separate"/>
-      </w:r>
-      <w:r>
-        <w:rPr>
-          <w:noProof/>
-        </w:rPr>
-        <w:t>[20]</w:t>
-      </w:r>
-      <w:r>
-        <w:fldChar w:fldCharType="end"/>
-      </w:r>
-      <w:r>
-        <w:t xml:space="preserve">.  Furthermore, our observation of elevations in the fatty acid transporters CD36 and FABP3 are consistent with anti-obesegenic effects of muscle specific </w:t>
-      </w:r>
-      <w:r>
-        <w:rPr>
-          <w:i/>
-        </w:rPr>
-        <w:t>Cd36</w:t>
-      </w:r>
-      <w:r>
-        <w:t xml:space="preserve"> overexpression </w:t>
-      </w:r>
-      <w:r>
-        <w:fldChar w:fldCharType="begin" w:fldLock="1"/>
-      </w:r>
-      <w:r>
-        <w:instrText>ADDIN CSL_CITATION { "citationItems" : [ { "id" : "ITEM-1", "itemData" : { "DOI" : "10.1074/jbc.274.38.26761", "ISBN" : "0021-9258 (Print)\\r0021-9258 (Linking)", "ISSN" : "0021-9258", "PMID" : "10480880", "abstract" : "Increasing evidence has implicated the membrane protein CD36 (FAT) in binding and transport of long chain fatty acids (FA). To determine the physiological role of CD36, we examined effects of its overexpression in muscle, a tissue that depends on FA for its energy needs and is responsible for clearing a major fraction of circulating FA. Mice with CD36 overexpression in muscle were generated using the promoter of the muscle creatine kinase gene (MCK). Transgenic (MCK-CD36) mice had a slightly lower body weight than control litter mates. This reflected a leaner body mass with less overall adipose tissue, as evidenced by magnetic resonance spectroscopy. Soleus muscles from transgenic animals exhibited a greatly enhanced ability to oxidize fatty acids in response to stimulation/contraction. This increased oxidative ability was not associated with significant alterations in histological appearance of muscle fibers. Transgenic mice had lower blood levels of triglycerides and fatty acids and a reduced triglyceride content of very low density lipoproteins. Blood cholesterol levels were slightly lower, but no significant decrease in the cholesterol content of major lipoprotein fractions was measured. Blood glucose was significantly increased, while insulin levels were similar in the fed state and higher in the fasted state. However, glucose tolerance curves, determined at 20 weeks of age, were similar in control and transgenic mice. In summary, the study documented, in vivo, the role of CD36 to facilitate cellular FA uptake. It also illustrated importance of the uptake process in muscle to overall FA metabolism and glucose utilization.", "author" : [ { "dropping-particle" : "", "family" : "Ibrahimi", "given" : "Azeddine", "non-dropping-particle" : "", "parse-names" : false, "suffix" : "" }, { "dropping-particle" : "", "family" : "Bonen", "given" : "Arend", "non-dropping-particle" : "", "parse-names" : false, "suffix" : "" }, { "dropping-particle" : "", "family" : "Blinn", "given" : "W. Dennis", "non-dropping-particle" : "", "parse-names" : false, "suffix" : "" }, { "dropping-particle" : "", "family" : "Hajri", "given" : "Tahar", "non-dropping-particle" : "", "parse-names" : false, "suffix" : "" }, { "dropping-particle" : "", "family" : "Li", "given" : "Xin", "non-dropping-particle" : "", "parse-names" : false, "suffix" : "" }, { "dropping-particle" : "", "family" : "Zhong", "given" : "Kai", "non-dropping-particle" : "", "parse-names" : false, "suffix" : "" }, { "dropping-particle" : "", "family" : "Cameron", "given" : "Roger", "non-dropping-particle" : "", "parse-names" : false, "suffix" : "" }, { "dropping-particle" : "", "family" : "Abumrad", "given" : "Nada A.", "non-dropping-particle" : "", "parse-names" : false, "suffix" : "" } ], "container-title" : "Journal of Biological Chemistry", "id" : "ITEM-1", "issue" : "38", "issued" : { "date-parts" : [ [ "1999", "9", "17" ] ] }, "page" : "26761-26766", "title" : "Muscle-specific Overexpression of FAT/CD36 Enhances Fatty Acid Oxidation by Contracting Muscle, Reduces Plasma Triglycerides and Fatty Acids, and Increases Plasma Glucose and Insulin", "type" : "article-journal", "volume" : "274" }, "uris" : [ "http://www.mendeley.com/documents/?uuid=f9848ce1-69ce-4c5b-b48e-e0d20f79055a" ] } ], "mendeley" : { "formattedCitation" : "[50]", "plainTextFormattedCitation" : "[50]", "previouslyFormattedCitation" : "[49]" }, "properties" : { "noteIndex" : 0 }, "schema" : "https://github.com/citation-style-language/schema/raw/master/csl-citation.json" }</w:instrText>
-      </w:r>
-      <w:r>
-        <w:fldChar w:fldCharType="separate"/>
-      </w:r>
-      <w:r>
-        <w:rPr>
-          <w:noProof/>
-        </w:rPr>
-        <w:t>[50]</w:t>
-      </w:r>
-      <w:r>
-        <w:fldChar w:fldCharType="end"/>
-      </w:r>
-      <w:r>
-        <w:t>.  Together these findings support the hypothesis that activation of mTORC1</w:t>
-      </w:r>
-      <w:r>
-        <w:t xml:space="preserve"> or its downstream targets</w:t>
-      </w:r>
-      <w:r>
-        <w:t xml:space="preserve"> in mu</w:t>
-      </w:r>
-      <w:r>
-        <w:t xml:space="preserve">scle tissue may be beneficial </w:t>
-      </w:r>
-      <w:r>
-        <w:t>for weight loss interventions.</w:t>
-      </w:r>
-    </w:p>
-    <w:p/>
-    <w:p>
-      <w:pPr>
-        <w:pStyle w:val="Heading1"/>
-      </w:pPr>
-      <w:r>
-        <w:t>Acknowledgements</w:t>
-      </w:r>
-    </w:p>
-    <w:p>
-      <w:r>
-        <w:t xml:space="preserve">The authors would like to thank Nathan Qi and Melanie Schmitt of the UM Metabolic Phenotyping Core for assistance with </w:t>
-      </w:r>
-      <w:r>
-        <w:t>CLAMS studies</w:t>
-      </w:r>
-      <w:r>
-        <w:t xml:space="preserve">.  </w:t>
-      </w:r>
-      <w:r>
-        <w:t xml:space="preserve">William Taylor, Caitlin Costelle and Felicia Waller at the UTHSC Molecular Resource Center provided </w:t>
-      </w:r>
-      <w:r>
-        <w:t>support t</w:t>
-      </w:r>
-      <w:r>
-        <w:t xml:space="preserve">o the transcriptomic studies.  </w:t>
-      </w:r>
-      <w:r>
-        <w:t xml:space="preserve">We would also like to thank the </w:t>
-      </w:r>
-      <w:r>
-        <w:t xml:space="preserve">other </w:t>
-      </w:r>
-      <w:r>
-        <w:t>members of the Bridges</w:t>
-      </w:r>
-      <w:r>
-        <w:t xml:space="preserve">, </w:t>
-      </w:r>
-      <w:r>
-        <w:t>Han,</w:t>
-      </w:r>
-      <w:r>
-        <w:t xml:space="preserve"> and Saltiel laboratories for helpful discussions regarding this project.  </w:t>
-      </w:r>
-    </w:p>
-    <w:p/>
-    <w:p>
       <w:pPr>
         <w:rPr>
           <w:iCs/>
@@ -2943,22 +3081,28 @@
       <w:r>
         <w:t xml:space="preserve"> (DB), </w:t>
       </w:r>
-      <w:commentRangeStart w:id="11"/>
+      <w:commentRangeStart w:id="15"/>
       <w:r>
         <w:t xml:space="preserve">XXXX </w:t>
       </w:r>
-      <w:commentRangeEnd w:id="11"/>
+      <w:commentRangeEnd w:id="15"/>
       <w:r>
         <w:rPr>
           <w:rStyle w:val="CommentReference"/>
         </w:rPr>
-        <w:commentReference w:id="11"/>
+        <w:commentReference w:id="15"/>
       </w:r>
       <w:r>
         <w:t xml:space="preserve">(ARS), funds from the Memphis Research Consortium </w:t>
       </w:r>
       <w:r>
-        <w:t>(DB)</w:t>
+        <w:t>(DB</w:t>
+      </w:r>
+      <w:r>
+        <w:t xml:space="preserve"> and JCH</w:t>
+      </w:r>
+      <w:r>
+        <w:t>)</w:t>
       </w:r>
       <w:r>
         <w:t xml:space="preserve">, </w:t>
@@ -6929,16 +7073,16 @@
       <w:r>
         <w:t xml:space="preserve">Body composition was determined weekly with body weight (A), lean mass (B) and fat mass (C).  D) Weights of fat pad depots at the end of the </w:t>
       </w:r>
-      <w:commentRangeStart w:id="12"/>
+      <w:commentRangeStart w:id="16"/>
       <w:r>
         <w:t xml:space="preserve">14 week </w:t>
       </w:r>
-      <w:commentRangeEnd w:id="12"/>
+      <w:commentRangeEnd w:id="16"/>
       <w:r>
         <w:rPr>
           <w:rStyle w:val="CommentReference"/>
         </w:rPr>
-        <w:commentReference w:id="12"/>
+        <w:commentReference w:id="16"/>
       </w:r>
       <w:r>
         <w:t xml:space="preserve">dietary intervention. </w:t>
@@ -7133,16 +7277,16 @@
       <w:r>
         <w:t xml:space="preserve">B) Insulin tolerance test of CD and HPD fed animals after </w:t>
       </w:r>
-      <w:commentRangeStart w:id="13"/>
+      <w:commentRangeStart w:id="17"/>
       <w:r>
         <w:t xml:space="preserve">XX </w:t>
       </w:r>
-      <w:commentRangeEnd w:id="13"/>
+      <w:commentRangeEnd w:id="17"/>
       <w:r>
         <w:rPr>
           <w:rStyle w:val="CommentReference"/>
         </w:rPr>
-        <w:commentReference w:id="13"/>
+        <w:commentReference w:id="17"/>
       </w:r>
       <w:r>
         <w:t xml:space="preserve">weeks of diet.  C) Data from B, normalized to reflect changes </w:t>
@@ -7156,16 +7300,16 @@
       <w:r>
         <w:t xml:space="preserve">  D) Pyruvate tolerance test of CD and HPD fed animals after </w:t>
       </w:r>
-      <w:commentRangeStart w:id="14"/>
+      <w:commentRangeStart w:id="18"/>
       <w:r>
         <w:t xml:space="preserve">XX </w:t>
       </w:r>
-      <w:commentRangeEnd w:id="14"/>
+      <w:commentRangeEnd w:id="18"/>
       <w:r>
         <w:rPr>
           <w:rStyle w:val="CommentReference"/>
         </w:rPr>
-        <w:commentReference w:id="14"/>
+        <w:commentReference w:id="18"/>
       </w:r>
       <w:r>
         <w:t>weeks of diet.  E) Data from D, normalized to reflect changes relative to fasting glucose levels.</w:t>
@@ -7260,7 +7404,7 @@
       </w:r>
     </w:p>
   </w:comment>
-  <w:comment w:id="3" w:author="Dave Bridges" w:date="2015-09-09T12:44:00Z" w:initials="DB">
+  <w:comment w:id="3" w:author="Dave Bridges" w:date="2015-11-04T11:16:00Z" w:initials="DB">
     <w:p>
       <w:pPr>
         <w:pStyle w:val="CommentText"/>
@@ -7272,11 +7416,75 @@
         <w:annotationRef/>
       </w:r>
       <w:r>
+        <w:t>Check this</w:t>
+      </w:r>
+    </w:p>
+  </w:comment>
+  <w:comment w:id="4" w:author="Dave Bridges" w:date="2015-11-04T11:16:00Z" w:initials="DB">
+    <w:p>
+      <w:pPr>
+        <w:pStyle w:val="CommentText"/>
+      </w:pPr>
+      <w:r>
+        <w:rPr>
+          <w:rStyle w:val="CommentReference"/>
+        </w:rPr>
+        <w:annotationRef/>
+      </w:r>
+      <w:r>
+        <w:t>Check this</w:t>
+      </w:r>
+    </w:p>
+  </w:comment>
+  <w:comment w:id="5" w:author="Dave Bridges" w:date="2015-11-04T11:23:00Z" w:initials="DB">
+    <w:p>
+      <w:pPr>
+        <w:pStyle w:val="CommentText"/>
+      </w:pPr>
+      <w:r>
+        <w:rPr>
+          <w:rStyle w:val="CommentReference"/>
+        </w:rPr>
+        <w:annotationRef/>
+      </w:r>
+      <w:r>
+        <w:t>Move to supplemental methods if necessary</w:t>
+      </w:r>
+    </w:p>
+  </w:comment>
+  <w:comment w:id="6" w:author="Dave Bridges" w:date="2015-11-04T11:23:00Z" w:initials="DB">
+    <w:p>
+      <w:pPr>
+        <w:pStyle w:val="CommentText"/>
+      </w:pPr>
+      <w:r>
+        <w:rPr>
+          <w:rStyle w:val="CommentReference"/>
+        </w:rPr>
+        <w:annotationRef/>
+      </w:r>
+      <w:r>
+        <w:t>Remove if not mentioning insulin sensitivity</w:t>
+      </w:r>
+    </w:p>
+  </w:comment>
+  <w:comment w:id="7" w:author="Dave Bridges" w:date="2015-09-09T12:44:00Z" w:initials="DB">
+    <w:p>
+      <w:pPr>
+        <w:pStyle w:val="CommentText"/>
+      </w:pPr>
+      <w:r>
+        <w:rPr>
+          <w:rStyle w:val="CommentReference"/>
+        </w:rPr>
+        <w:annotationRef/>
+      </w:r>
+      <w:r>
         <w:t>Need to write this in</w:t>
       </w:r>
     </w:p>
   </w:comment>
-  <w:comment w:id="4" w:author="Dave Bridges" w:date="2015-09-08T07:44:00Z" w:initials="DB">
+  <w:comment w:id="8" w:author="Dave Bridges" w:date="2015-09-08T07:44:00Z" w:initials="DB">
     <w:p>
       <w:pPr>
         <w:pStyle w:val="CommentText"/>
@@ -7292,7 +7500,7 @@
       </w:r>
     </w:p>
   </w:comment>
-  <w:comment w:id="6" w:author="Dave Bridges" w:date="2015-09-08T15:43:00Z" w:initials="DB">
+  <w:comment w:id="9" w:author="Dave Bridges" w:date="2015-09-08T15:43:00Z" w:initials="DB">
     <w:p>
       <w:pPr>
         <w:pStyle w:val="CommentText"/>
@@ -7308,7 +7516,7 @@
       </w:r>
     </w:p>
   </w:comment>
-  <w:comment w:id="7" w:author="Dave Bridges" w:date="2015-11-04T10:40:00Z" w:initials="DB">
+  <w:comment w:id="10" w:author="Dave Bridges" w:date="2015-11-04T10:40:00Z" w:initials="DB">
     <w:p>
       <w:pPr>
         <w:pStyle w:val="CommentText"/>
@@ -7324,7 +7532,7 @@
       </w:r>
     </w:p>
   </w:comment>
-  <w:comment w:id="8" w:author="Dave Bridges" w:date="2015-09-09T12:43:00Z" w:initials="DB">
+  <w:comment w:id="11" w:author="Dave Bridges" w:date="2015-09-09T12:43:00Z" w:initials="DB">
     <w:p>
       <w:pPr>
         <w:pStyle w:val="CommentText"/>
@@ -7340,7 +7548,7 @@
       </w:r>
     </w:p>
   </w:comment>
-  <w:comment w:id="9" w:author="Dave Bridges" w:date="2015-09-11T08:14:00Z" w:initials="DB">
+  <w:comment w:id="12" w:author="Dave Bridges" w:date="2015-09-11T08:14:00Z" w:initials="DB">
     <w:p>
       <w:pPr>
         <w:pStyle w:val="CommentText"/>
@@ -7356,7 +7564,7 @@
       </w:r>
     </w:p>
   </w:comment>
-  <w:comment w:id="10" w:author="Dave Bridges" w:date="2015-08-03T08:05:00Z" w:initials="DB">
+  <w:comment w:id="14" w:author="Dave Bridges" w:date="2015-08-03T08:05:00Z" w:initials="DB">
     <w:p>
       <w:pPr>
         <w:pStyle w:val="CommentText"/>
@@ -7372,7 +7580,7 @@
       </w:r>
     </w:p>
   </w:comment>
-  <w:comment w:id="11" w:author="Dave Bridges" w:date="2015-09-08T08:54:00Z" w:initials="DB">
+  <w:comment w:id="15" w:author="Dave Bridges" w:date="2015-09-08T08:54:00Z" w:initials="DB">
     <w:p>
       <w:pPr>
         <w:pStyle w:val="CommentText"/>
@@ -7388,7 +7596,7 @@
       </w:r>
     </w:p>
   </w:comment>
-  <w:comment w:id="12" w:author="Dave Bridges" w:date="2015-09-09T09:55:00Z" w:initials="DB">
+  <w:comment w:id="16" w:author="Dave Bridges" w:date="2015-09-09T09:55:00Z" w:initials="DB">
     <w:p>
       <w:pPr>
         <w:pStyle w:val="CommentText"/>
@@ -7404,7 +7612,7 @@
       </w:r>
     </w:p>
   </w:comment>
-  <w:comment w:id="13" w:author="Dave Bridges" w:date="2015-09-08T15:47:00Z" w:initials="DB">
+  <w:comment w:id="17" w:author="Dave Bridges" w:date="2015-09-08T15:47:00Z" w:initials="DB">
     <w:p>
       <w:pPr>
         <w:pStyle w:val="CommentText"/>
@@ -7420,7 +7628,7 @@
       </w:r>
     </w:p>
   </w:comment>
-  <w:comment w:id="14" w:author="Dave Bridges" w:date="2015-09-09T09:54:00Z" w:initials="DB">
+  <w:comment w:id="18" w:author="Dave Bridges" w:date="2015-09-09T09:54:00Z" w:initials="DB">
     <w:p>
       <w:pPr>
         <w:pStyle w:val="CommentText"/>
@@ -7528,7 +7736,7 @@
         <w:rStyle w:val="PageNumber"/>
         <w:noProof/>
       </w:rPr>
-      <w:t>1</w:t>
+      <w:t>7</w:t>
     </w:r>
     <w:r>
       <w:rPr>

</xml_diff>

<commit_message>
Updated Tissue Weights with Second Cohort
</commit_message>
<xml_diff>
--- a/Manuscripts/Muscle Tsc1 Knockout Paper/Manuscript.docx
+++ b/Manuscripts/Muscle Tsc1 Knockout Paper/Manuscript.docx
@@ -31,19 +31,71 @@
         <w:t>Stephenson, Innocence Har</w:t>
       </w:r>
       <w:r>
-        <w:t xml:space="preserve">vey, Binbin Lu, </w:t>
-      </w:r>
-      <w:r>
-        <w:t xml:space="preserve">JeAnna Redd, Matthew J. Peloquin, </w:t>
-      </w:r>
-      <w:r>
-        <w:t xml:space="preserve">Kaleigh Fisher, </w:t>
-      </w:r>
-      <w:r>
-        <w:t xml:space="preserve">Jyothi Parvathareddy, </w:t>
-      </w:r>
-      <w:r>
-        <w:t xml:space="preserve">Quynh </w:t>
+        <w:t xml:space="preserve">vey, </w:t>
+      </w:r>
+      <w:proofErr w:type="spellStart"/>
+      <w:r>
+        <w:t>Binbin</w:t>
+      </w:r>
+      <w:proofErr w:type="spellEnd"/>
+      <w:r>
+        <w:t xml:space="preserve"> Lu, </w:t>
+      </w:r>
+      <w:proofErr w:type="spellStart"/>
+      <w:r>
+        <w:t>JeAnna</w:t>
+      </w:r>
+      <w:proofErr w:type="spellEnd"/>
+      <w:r>
+        <w:t xml:space="preserve"> </w:t>
+      </w:r>
+      <w:proofErr w:type="spellStart"/>
+      <w:r>
+        <w:t>Redd</w:t>
+      </w:r>
+      <w:proofErr w:type="spellEnd"/>
+      <w:r>
+        <w:t xml:space="preserve">, Matthew J. </w:t>
+      </w:r>
+      <w:proofErr w:type="spellStart"/>
+      <w:r>
+        <w:t>Peloquin</w:t>
+      </w:r>
+      <w:proofErr w:type="spellEnd"/>
+      <w:r>
+        <w:t xml:space="preserve">, </w:t>
+      </w:r>
+      <w:proofErr w:type="spellStart"/>
+      <w:r>
+        <w:t>Kaleigh</w:t>
+      </w:r>
+      <w:proofErr w:type="spellEnd"/>
+      <w:r>
+        <w:t xml:space="preserve"> Fisher, </w:t>
+      </w:r>
+      <w:proofErr w:type="spellStart"/>
+      <w:r>
+        <w:t>Jyothi</w:t>
+      </w:r>
+      <w:proofErr w:type="spellEnd"/>
+      <w:r>
+        <w:t xml:space="preserve"> </w:t>
+      </w:r>
+      <w:proofErr w:type="spellStart"/>
+      <w:r>
+        <w:t>Parvathareddy</w:t>
+      </w:r>
+      <w:proofErr w:type="spellEnd"/>
+      <w:r>
+        <w:t xml:space="preserve">, </w:t>
+      </w:r>
+      <w:proofErr w:type="spellStart"/>
+      <w:r>
+        <w:t>Quynh</w:t>
+      </w:r>
+      <w:proofErr w:type="spellEnd"/>
+      <w:r>
+        <w:t xml:space="preserve"> </w:t>
       </w:r>
       <w:r>
         <w:t xml:space="preserve">T. </w:t>
@@ -55,8 +107,13 @@
         <w:t xml:space="preserve">Joan C. Han, </w:t>
       </w:r>
       <w:r>
-        <w:t>and Alan R. Saltiel</w:t>
-      </w:r>
+        <w:t xml:space="preserve">and Alan R. </w:t>
+      </w:r>
+      <w:proofErr w:type="spellStart"/>
+      <w:r>
+        <w:t>Saltiel</w:t>
+      </w:r>
+      <w:proofErr w:type="spellEnd"/>
     </w:p>
     <w:p>
       <w:pPr>
@@ -178,8 +235,13 @@
     </w:p>
     <w:p/>
     <w:p>
-      <w:r>
-        <w:t xml:space="preserve">mTORC1 is a nutrient responsive protein kinase complex expressed in all known eukaryotic cells.  This complex is activated by anabolic signals such as insulin, amino acids and energy abundance (see </w:t>
+      <w:proofErr w:type="gramStart"/>
+      <w:r>
+        <w:t>mTORC1</w:t>
+      </w:r>
+      <w:proofErr w:type="gramEnd"/>
+      <w:r>
+        <w:t xml:space="preserve"> is a nutrient responsive protein kinase complex expressed in all known eukaryotic cells.  This complex is activated by anabolic signals such as insulin, amino acids and energy abundance (see </w:t>
       </w:r>
       <w:r>
         <w:fldChar w:fldCharType="begin" w:fldLock="1"/>
@@ -203,11 +265,24 @@
         <w:t xml:space="preserve"> </w:t>
       </w:r>
       <w:r>
-        <w:t>for review).  mTORC1 integrates these signals, and helps to co-ordinate such anabolic processes a</w:t>
-      </w:r>
-      <w:r>
-        <w:t>s lipogenesis</w:t>
-      </w:r>
+        <w:t xml:space="preserve">for review).  </w:t>
+      </w:r>
+      <w:proofErr w:type="gramStart"/>
+      <w:r>
+        <w:t>mTORC1</w:t>
+      </w:r>
+      <w:proofErr w:type="gramEnd"/>
+      <w:r>
+        <w:t xml:space="preserve"> integrates these signals, and helps to co-ordinate such anabolic processes a</w:t>
+      </w:r>
+      <w:r>
+        <w:t xml:space="preserve">s </w:t>
+      </w:r>
+      <w:proofErr w:type="spellStart"/>
+      <w:r>
+        <w:t>lipogenesis</w:t>
+      </w:r>
+      <w:proofErr w:type="spellEnd"/>
       <w:r>
         <w:t xml:space="preserve"> </w:t>
       </w:r>
@@ -346,12 +421,14 @@
       <w:r>
         <w:t xml:space="preserve">.  Muscle specific inhibition of mTORC1 (via ablation of </w:t>
       </w:r>
+      <w:proofErr w:type="spellStart"/>
       <w:r>
         <w:rPr>
           <w:i/>
         </w:rPr>
         <w:t>Rptor</w:t>
       </w:r>
+      <w:proofErr w:type="spellEnd"/>
       <w:r>
         <w:t xml:space="preserve">), leads to weakened and short-lived mice </w:t>
       </w:r>
@@ -383,7 +460,15 @@
         <w:t>Tsc1</w:t>
       </w:r>
       <w:r>
-        <w:t xml:space="preserve">, have identified age-related myoatrophy and a switch towards oxidative fiber types </w:t>
+        <w:t xml:space="preserve">, have identified age-related </w:t>
+      </w:r>
+      <w:proofErr w:type="spellStart"/>
+      <w:r>
+        <w:t>myoatrophy</w:t>
+      </w:r>
+      <w:proofErr w:type="spellEnd"/>
+      <w:r>
+        <w:t xml:space="preserve"> and a switch towards oxidative fiber types </w:t>
       </w:r>
       <w:r>
         <w:fldChar w:fldCharType="begin" w:fldLock="1"/>
@@ -455,7 +540,15 @@
         <w:fldChar w:fldCharType="end"/>
       </w:r>
       <w:r>
-        <w:t xml:space="preserve">.  mTORC1 </w:t>
+        <w:t xml:space="preserve">.  </w:t>
+      </w:r>
+      <w:proofErr w:type="gramStart"/>
+      <w:r>
+        <w:t>mTORC1</w:t>
+      </w:r>
+      <w:proofErr w:type="gramEnd"/>
+      <w:r>
+        <w:t xml:space="preserve"> </w:t>
       </w:r>
       <w:r>
         <w:t>is strongly activation in co-ordination with high protein diets</w:t>
@@ -533,9 +626,14 @@
       </w:r>
       <w:commentRangeStart w:id="0"/>
       <w:r>
-        <w:t>Harlan Teklad</w:t>
+        <w:t xml:space="preserve">Harlan </w:t>
+      </w:r>
+      <w:proofErr w:type="spellStart"/>
+      <w:r>
+        <w:t>Teklad</w:t>
       </w:r>
       <w:commentRangeEnd w:id="0"/>
+      <w:proofErr w:type="spellEnd"/>
       <w:r>
         <w:rPr>
           <w:rStyle w:val="CommentReference"/>
@@ -639,13 +737,57 @@
         <w:rPr>
           <w:bCs/>
         </w:rPr>
-        <w:t>FVB-Tg(Ckmm-cre)5Khn/J</w:t>
-      </w:r>
-      <w:r>
-        <w:rPr>
-          <w:bCs/>
-        </w:rPr>
-        <w:t xml:space="preserve"> transgenic mice (stock 006405) were crossed with floxed </w:t>
+        <w:t>FVB-</w:t>
+      </w:r>
+      <w:proofErr w:type="spellStart"/>
+      <w:proofErr w:type="gramStart"/>
+      <w:r>
+        <w:rPr>
+          <w:bCs/>
+        </w:rPr>
+        <w:t>Tg</w:t>
+      </w:r>
+      <w:proofErr w:type="spellEnd"/>
+      <w:r>
+        <w:rPr>
+          <w:bCs/>
+        </w:rPr>
+        <w:t>(</w:t>
+      </w:r>
+      <w:proofErr w:type="spellStart"/>
+      <w:proofErr w:type="gramEnd"/>
+      <w:r>
+        <w:rPr>
+          <w:bCs/>
+        </w:rPr>
+        <w:t>Ckmm-cre</w:t>
+      </w:r>
+      <w:proofErr w:type="spellEnd"/>
+      <w:r>
+        <w:rPr>
+          <w:bCs/>
+        </w:rPr>
+        <w:t>)5Khn/J</w:t>
+      </w:r>
+      <w:r>
+        <w:rPr>
+          <w:bCs/>
+        </w:rPr>
+        <w:t xml:space="preserve"> transgenic mice (stock 006405) were crossed with </w:t>
+      </w:r>
+      <w:proofErr w:type="spellStart"/>
+      <w:r>
+        <w:rPr>
+          <w:bCs/>
+        </w:rPr>
+        <w:t>floxed</w:t>
+      </w:r>
+      <w:proofErr w:type="spellEnd"/>
+      <w:r>
+        <w:rPr>
+          <w:bCs/>
+        </w:rPr>
+        <w:t xml:space="preserve"> </w:t>
       </w:r>
       <w:r>
         <w:rPr>
@@ -674,7 +816,21 @@
         <w:rPr>
           <w:bCs/>
         </w:rPr>
-        <w:t xml:space="preserve"> mice (stock 005680). To generate F1 mice that were heterozygous for the floxed allele, and either</w:t>
+        <w:t xml:space="preserve"> mice (stock 005680). To generate F1 mice that were heterozygous for the </w:t>
+      </w:r>
+      <w:proofErr w:type="spellStart"/>
+      <w:r>
+        <w:rPr>
+          <w:bCs/>
+        </w:rPr>
+        <w:t>floxed</w:t>
+      </w:r>
+      <w:proofErr w:type="spellEnd"/>
+      <w:r>
+        <w:rPr>
+          <w:bCs/>
+        </w:rPr>
+        <w:t xml:space="preserve"> allele, and either</w:t>
       </w:r>
       <w:r>
         <w:rPr>
@@ -682,12 +838,21 @@
         </w:rPr>
         <w:t xml:space="preserve"> had or lacked the </w:t>
       </w:r>
+      <w:proofErr w:type="spellStart"/>
       <w:r>
         <w:rPr>
           <w:bCs/>
           <w:i/>
         </w:rPr>
-        <w:t xml:space="preserve">Ckmm-Cre </w:t>
+        <w:t>Ckmm-Cre</w:t>
+      </w:r>
+      <w:proofErr w:type="spellEnd"/>
+      <w:r>
+        <w:rPr>
+          <w:bCs/>
+          <w:i/>
+        </w:rPr>
+        <w:t xml:space="preserve"> </w:t>
       </w:r>
       <w:r>
         <w:rPr>
@@ -721,14 +886,24 @@
           <w:bCs/>
           <w:vertAlign w:val="superscript"/>
         </w:rPr>
-        <w:t>/fl</w:t>
-      </w:r>
+        <w:t>/</w:t>
+      </w:r>
+      <w:proofErr w:type="spellStart"/>
+      <w:r>
+        <w:rPr>
+          <w:bCs/>
+          <w:vertAlign w:val="superscript"/>
+        </w:rPr>
+        <w:t>fl</w:t>
+      </w:r>
+      <w:proofErr w:type="spellEnd"/>
       <w:r>
         <w:rPr>
           <w:bCs/>
         </w:rPr>
         <w:t xml:space="preserve">, </w:t>
       </w:r>
+      <w:proofErr w:type="spellStart"/>
       <w:r>
         <w:rPr>
           <w:bCs/>
@@ -741,14 +916,30 @@
           <w:bCs/>
           <w:vertAlign w:val="superscript"/>
         </w:rPr>
-        <w:t>Tg/+</w:t>
-      </w:r>
-      <w:r>
-        <w:rPr>
-          <w:bCs/>
-        </w:rPr>
-        <w:t>), wild type mice(</w:t>
-      </w:r>
+        <w:t>Tg</w:t>
+      </w:r>
+      <w:proofErr w:type="spellEnd"/>
+      <w:r>
+        <w:rPr>
+          <w:bCs/>
+          <w:vertAlign w:val="superscript"/>
+        </w:rPr>
+        <w:t>/+</w:t>
+      </w:r>
+      <w:r>
+        <w:rPr>
+          <w:bCs/>
+        </w:rPr>
+        <w:t xml:space="preserve">), wild type </w:t>
+      </w:r>
+      <w:proofErr w:type="gramStart"/>
+      <w:r>
+        <w:rPr>
+          <w:bCs/>
+        </w:rPr>
+        <w:t>mice(</w:t>
+      </w:r>
+      <w:proofErr w:type="gramEnd"/>
       <w:r>
         <w:rPr>
           <w:bCs/>
@@ -770,6 +961,7 @@
         </w:rPr>
         <w:t xml:space="preserve">, </w:t>
       </w:r>
+      <w:proofErr w:type="spellStart"/>
       <w:r>
         <w:rPr>
           <w:bCs/>
@@ -777,6 +969,7 @@
         </w:rPr>
         <w:t>Ckmm-Cre</w:t>
       </w:r>
+      <w:proofErr w:type="spellEnd"/>
       <w:r>
         <w:rPr>
           <w:bCs/>
@@ -818,6 +1011,7 @@
         </w:rPr>
         <w:t xml:space="preserve">, </w:t>
       </w:r>
+      <w:proofErr w:type="spellStart"/>
       <w:r>
         <w:rPr>
           <w:bCs/>
@@ -830,13 +1024,35 @@
           <w:bCs/>
           <w:vertAlign w:val="superscript"/>
         </w:rPr>
-        <w:t>Tg/+</w:t>
-      </w:r>
-      <w:r>
-        <w:rPr>
-          <w:bCs/>
-        </w:rPr>
-        <w:t>)or the floxed allele only (</w:t>
+        <w:t>Tg</w:t>
+      </w:r>
+      <w:proofErr w:type="spellEnd"/>
+      <w:r>
+        <w:rPr>
+          <w:bCs/>
+          <w:vertAlign w:val="superscript"/>
+        </w:rPr>
+        <w:t>/+</w:t>
+      </w:r>
+      <w:r>
+        <w:rPr>
+          <w:bCs/>
+        </w:rPr>
+        <w:t xml:space="preserve">)or the </w:t>
+      </w:r>
+      <w:proofErr w:type="spellStart"/>
+      <w:r>
+        <w:rPr>
+          <w:bCs/>
+        </w:rPr>
+        <w:t>floxed</w:t>
+      </w:r>
+      <w:proofErr w:type="spellEnd"/>
+      <w:r>
+        <w:rPr>
+          <w:bCs/>
+        </w:rPr>
+        <w:t xml:space="preserve"> allele only (</w:t>
       </w:r>
       <w:r>
         <w:rPr>
@@ -858,14 +1074,24 @@
           <w:bCs/>
           <w:vertAlign w:val="superscript"/>
         </w:rPr>
-        <w:t>/fl</w:t>
-      </w:r>
+        <w:t>/</w:t>
+      </w:r>
+      <w:proofErr w:type="spellStart"/>
+      <w:r>
+        <w:rPr>
+          <w:bCs/>
+          <w:vertAlign w:val="superscript"/>
+        </w:rPr>
+        <w:t>fl</w:t>
+      </w:r>
+      <w:proofErr w:type="spellEnd"/>
       <w:r>
         <w:rPr>
           <w:bCs/>
         </w:rPr>
         <w:t xml:space="preserve">, </w:t>
       </w:r>
+      <w:proofErr w:type="spellStart"/>
       <w:r>
         <w:rPr>
           <w:bCs/>
@@ -873,6 +1099,7 @@
         </w:rPr>
         <w:t>Ckmm-Cre</w:t>
       </w:r>
+      <w:proofErr w:type="spellEnd"/>
       <w:r>
         <w:rPr>
           <w:bCs/>
@@ -909,7 +1136,35 @@
         <w:rPr>
           <w:bCs/>
         </w:rPr>
-        <w:t xml:space="preserve">Animals were sacrificed in either the fed or fasted state as indicated in the figure legends after isoflurane-induced anaesthesia and cervical dislocation at approximately ZT3. </w:t>
+        <w:t xml:space="preserve">Animals were sacrificed in either the fed or fasted state as indicated in the figure legends after </w:t>
+      </w:r>
+      <w:proofErr w:type="spellStart"/>
+      <w:r>
+        <w:rPr>
+          <w:bCs/>
+        </w:rPr>
+        <w:t>isoflurane</w:t>
+      </w:r>
+      <w:proofErr w:type="spellEnd"/>
+      <w:r>
+        <w:rPr>
+          <w:bCs/>
+        </w:rPr>
+        <w:t xml:space="preserve">-induced </w:t>
+      </w:r>
+      <w:proofErr w:type="spellStart"/>
+      <w:r>
+        <w:rPr>
+          <w:bCs/>
+        </w:rPr>
+        <w:t>anaesthesia</w:t>
+      </w:r>
+      <w:proofErr w:type="spellEnd"/>
+      <w:r>
+        <w:rPr>
+          <w:bCs/>
+        </w:rPr>
+        <w:t xml:space="preserve"> and cervical dislocation at approximately ZT3. </w:t>
       </w:r>
       <w:r>
         <w:rPr>
@@ -991,7 +1246,21 @@
         <w:rPr>
           <w:bCs/>
         </w:rPr>
-        <w:t>as determined using an echoMRI 1</w:t>
+        <w:t xml:space="preserve">as determined using an </w:t>
+      </w:r>
+      <w:proofErr w:type="spellStart"/>
+      <w:r>
+        <w:rPr>
+          <w:bCs/>
+        </w:rPr>
+        <w:t>echoMRI</w:t>
+      </w:r>
+      <w:proofErr w:type="spellEnd"/>
+      <w:r>
+        <w:rPr>
+          <w:bCs/>
+        </w:rPr>
+        <w:t xml:space="preserve"> 1</w:t>
       </w:r>
       <w:r>
         <w:rPr>
@@ -1067,7 +1336,23 @@
         <w:t xml:space="preserve">For high protein diet studies, </w:t>
       </w:r>
       <w:r>
-        <w:t xml:space="preserve">physical movement and calorimetry was determined using a comprehensive laboratory animal monitoring system from Columbus Instruments.  These experiments were performed in light and temperature controlled enclosures at 25C, in home-cage style cages with hanging feeders.  The first 6h of measurements were discarded, after which animals were acclimatized to their new surroundings.  Single-animal measurements were collected over the course of 3 days.  Oxygen consumption was normalized to lean body mass (as determined by echoMRI, described above) and analyzed by mixed linear models with the considerations described in </w:t>
+        <w:t xml:space="preserve">physical movement and </w:t>
+      </w:r>
+      <w:proofErr w:type="spellStart"/>
+      <w:r>
+        <w:t>calorimetry</w:t>
+      </w:r>
+      <w:proofErr w:type="spellEnd"/>
+      <w:r>
+        <w:t xml:space="preserve"> was determined using a comprehensive laboratory animal monitoring system from Columbus Instruments.  These experiments were performed in light and temperature controlled enclosures at 25C, in home-cage style cages with hanging feeders.  The first 6h of measurements were discarded, after which animals were acclimatized to their new surroundings.  Single-animal measurements were collected over the course of 3 days.  Oxygen consumption was normalized to lean body mass (as determined by </w:t>
+      </w:r>
+      <w:proofErr w:type="spellStart"/>
+      <w:r>
+        <w:t>echoMRI</w:t>
+      </w:r>
+      <w:proofErr w:type="spellEnd"/>
+      <w:r>
+        <w:t xml:space="preserve">, described above) and analyzed by mixed linear models with the considerations described in </w:t>
       </w:r>
       <w:r>
         <w:fldChar w:fldCharType="begin" w:fldLock="1"/>
@@ -1094,7 +1379,23 @@
     <w:p/>
     <w:p>
       <w:r>
-        <w:t xml:space="preserve">For rapamycin treatment, animals were injected with 3 mg/kg of rapamycin or a </w:t>
+        <w:t xml:space="preserve">For </w:t>
+      </w:r>
+      <w:proofErr w:type="spellStart"/>
+      <w:r>
+        <w:t>rapamycin</w:t>
+      </w:r>
+      <w:proofErr w:type="spellEnd"/>
+      <w:r>
+        <w:t xml:space="preserve"> treatment, animals were injected with 3 mg/kg of </w:t>
+      </w:r>
+      <w:proofErr w:type="spellStart"/>
+      <w:r>
+        <w:t>rapamycin</w:t>
+      </w:r>
+      <w:proofErr w:type="spellEnd"/>
+      <w:r>
+        <w:t xml:space="preserve"> or a </w:t>
       </w:r>
       <w:commentRangeStart w:id="3"/>
       <w:r>
@@ -1140,7 +1441,23 @@
         <w:t>/Pyruvate</w:t>
       </w:r>
       <w:r>
-        <w:t xml:space="preserve"> Tolerance Tests and Euglycemic Hyperinsulinemic Clamp Studies</w:t>
+        <w:t xml:space="preserve"> Tolerance Tests and </w:t>
+      </w:r>
+      <w:proofErr w:type="spellStart"/>
+      <w:r>
+        <w:t>Euglycemic</w:t>
+      </w:r>
+      <w:proofErr w:type="spellEnd"/>
+      <w:r>
+        <w:t xml:space="preserve"> </w:t>
+      </w:r>
+      <w:proofErr w:type="spellStart"/>
+      <w:r>
+        <w:t>Hyperinsulinemic</w:t>
+      </w:r>
+      <w:proofErr w:type="spellEnd"/>
+      <w:r>
+        <w:t xml:space="preserve"> Clamp Studies</w:t>
       </w:r>
     </w:p>
     <w:p>
@@ -1166,7 +1483,31 @@
         <w:fldChar w:fldCharType="end"/>
       </w:r>
       <w:r>
-        <w:t xml:space="preserve"> by fasting mice for 6h, followed by an intraperitoneal injection of 1 mU/kg insulin (Humulin HR, Lily) </w:t>
+        <w:t xml:space="preserve"> by fasting mice for 6h, followed by an </w:t>
+      </w:r>
+      <w:proofErr w:type="spellStart"/>
+      <w:r>
+        <w:t>intraperitoneal</w:t>
+      </w:r>
+      <w:proofErr w:type="spellEnd"/>
+      <w:r>
+        <w:t xml:space="preserve"> injection of 1 </w:t>
+      </w:r>
+      <w:proofErr w:type="spellStart"/>
+      <w:r>
+        <w:t>mU</w:t>
+      </w:r>
+      <w:proofErr w:type="spellEnd"/>
+      <w:r>
+        <w:t>/kg insulin (</w:t>
+      </w:r>
+      <w:proofErr w:type="spellStart"/>
+      <w:r>
+        <w:t>Humulin</w:t>
+      </w:r>
+      <w:proofErr w:type="spellEnd"/>
+      <w:r>
+        <w:t xml:space="preserve"> HR, Lily) </w:t>
       </w:r>
       <w:r>
         <w:t>with</w:t>
@@ -1178,13 +1519,37 @@
         <w:t xml:space="preserve">from the tail vein measured </w:t>
       </w:r>
       <w:r>
-        <w:t xml:space="preserve">over time using a handheld glucometer (Accuchek).  </w:t>
+        <w:t>over time using a handheld glucometer (</w:t>
+      </w:r>
+      <w:proofErr w:type="spellStart"/>
+      <w:r>
+        <w:t>Accuchek</w:t>
+      </w:r>
+      <w:proofErr w:type="spellEnd"/>
+      <w:r>
+        <w:t xml:space="preserve">).  </w:t>
       </w:r>
       <w:r>
         <w:t xml:space="preserve">Glucose tolerance tests were performed by injecting 1 mg/g glucose into mice fasted for 16h, with blood glucose being identified as described above.  </w:t>
       </w:r>
       <w:r>
-        <w:t xml:space="preserve">For pyruvate tolerance tests, 2.5 mg/g pyruvate was injected intraperitoneally after a 6h fast. All of these tests were performed at approximately ZT8.  </w:t>
+        <w:t>For pyruvate tolerance tests, 2</w:t>
+      </w:r>
+      <w:proofErr w:type="gramStart"/>
+      <w:r>
+        <w:t>.5 mg/</w:t>
+      </w:r>
+      <w:proofErr w:type="gramEnd"/>
+      <w:r>
+        <w:t xml:space="preserve">g pyruvate was injected </w:t>
+      </w:r>
+      <w:proofErr w:type="spellStart"/>
+      <w:r>
+        <w:t>intraperitoneally</w:t>
+      </w:r>
+      <w:proofErr w:type="spellEnd"/>
+      <w:r>
+        <w:t xml:space="preserve"> after a 6h fast. All of these tests were performed at approximately ZT8.  </w:t>
       </w:r>
       <w:commentRangeEnd w:id="5"/>
       <w:r>
@@ -1195,7 +1560,23 @@
       </w:r>
       <w:commentRangeStart w:id="6"/>
       <w:r>
-        <w:t xml:space="preserve">To perform hyperinsulinemic euglycemic clamps, conscious 100 day old muscle </w:t>
+        <w:t xml:space="preserve">To perform </w:t>
+      </w:r>
+      <w:proofErr w:type="spellStart"/>
+      <w:r>
+        <w:t>hyperinsulinemic</w:t>
+      </w:r>
+      <w:proofErr w:type="spellEnd"/>
+      <w:r>
+        <w:t xml:space="preserve"> </w:t>
+      </w:r>
+      <w:proofErr w:type="spellStart"/>
+      <w:r>
+        <w:t>euglycemic</w:t>
+      </w:r>
+      <w:proofErr w:type="spellEnd"/>
+      <w:r>
+        <w:t xml:space="preserve"> clamps, conscious 100 day old muscle </w:t>
       </w:r>
       <w:r>
         <w:rPr>
@@ -1204,7 +1585,15 @@
         <w:t>Tsc1</w:t>
       </w:r>
       <w:r>
-        <w:t xml:space="preserve"> knockout mice were analyzed at the Vanderbilt Mouse Metabolic Phenotyping Center and according to previously published protocols </w:t>
+        <w:t xml:space="preserve"> knockout mice were analyzed at the Vanderbilt Mouse Metabolic </w:t>
+      </w:r>
+      <w:proofErr w:type="spellStart"/>
+      <w:r>
+        <w:t>Phenotyping</w:t>
+      </w:r>
+      <w:proofErr w:type="spellEnd"/>
+      <w:r>
+        <w:t xml:space="preserve"> Center and according to previously published protocols </w:t>
       </w:r>
       <w:r>
         <w:fldChar w:fldCharType="begin" w:fldLock="1"/>
@@ -1228,7 +1617,31 @@
         <w:t>.</w:t>
       </w:r>
       <w:r>
-        <w:t xml:space="preserve">  Insulin was determined using an ELISA assay (CrystalChem Ultrasensitive Mouse Insulin ELISA) from retro-oribital blood drawn from isoflurane-anaesthetized animals.</w:t>
+        <w:t xml:space="preserve">  Insulin was determined using an ELISA assay (</w:t>
+      </w:r>
+      <w:proofErr w:type="spellStart"/>
+      <w:r>
+        <w:t>CrystalChem</w:t>
+      </w:r>
+      <w:proofErr w:type="spellEnd"/>
+      <w:r>
+        <w:t xml:space="preserve"> Ultrasensitive Mouse Insulin ELISA) from retro-</w:t>
+      </w:r>
+      <w:proofErr w:type="spellStart"/>
+      <w:r>
+        <w:t>oribital</w:t>
+      </w:r>
+      <w:proofErr w:type="spellEnd"/>
+      <w:r>
+        <w:t xml:space="preserve"> blood drawn from </w:t>
+      </w:r>
+      <w:proofErr w:type="spellStart"/>
+      <w:r>
+        <w:t>isoflurane</w:t>
+      </w:r>
+      <w:proofErr w:type="spellEnd"/>
+      <w:r>
+        <w:t>-anaesthetized animals.</w:t>
       </w:r>
       <w:commentRangeEnd w:id="6"/>
       <w:r>
@@ -1251,8 +1664,57 @@
         <w:t>Protein lysates were generated in RIPA buffer</w:t>
       </w:r>
       <w:r>
-        <w:t xml:space="preserve"> (50 mM Tris pH 7.4, 0.25% sodium deoxycholate, 1% NP40, 150 mM sodium choride, 1 mM EDTA, 100 </w:t>
-      </w:r>
+        <w:t xml:space="preserve"> (50 </w:t>
+      </w:r>
+      <w:proofErr w:type="spellStart"/>
+      <w:r>
+        <w:t>mM</w:t>
+      </w:r>
+      <w:proofErr w:type="spellEnd"/>
+      <w:r>
+        <w:t xml:space="preserve"> </w:t>
+      </w:r>
+      <w:proofErr w:type="spellStart"/>
+      <w:r>
+        <w:t>Tris</w:t>
+      </w:r>
+      <w:proofErr w:type="spellEnd"/>
+      <w:r>
+        <w:t xml:space="preserve"> pH 7.4, 0.25% sodium </w:t>
+      </w:r>
+      <w:proofErr w:type="spellStart"/>
+      <w:r>
+        <w:t>deoxycholate</w:t>
+      </w:r>
+      <w:proofErr w:type="spellEnd"/>
+      <w:r>
+        <w:t xml:space="preserve">, 1% NP40, 150 </w:t>
+      </w:r>
+      <w:proofErr w:type="spellStart"/>
+      <w:r>
+        <w:t>mM</w:t>
+      </w:r>
+      <w:proofErr w:type="spellEnd"/>
+      <w:r>
+        <w:t xml:space="preserve"> sodium </w:t>
+      </w:r>
+      <w:proofErr w:type="spellStart"/>
+      <w:r>
+        <w:t>choride</w:t>
+      </w:r>
+      <w:proofErr w:type="spellEnd"/>
+      <w:r>
+        <w:t xml:space="preserve">, 1 </w:t>
+      </w:r>
+      <w:proofErr w:type="spellStart"/>
+      <w:r>
+        <w:t>mM</w:t>
+      </w:r>
+      <w:proofErr w:type="spellEnd"/>
+      <w:r>
+        <w:t xml:space="preserve"> EDTA, 100 </w:t>
+      </w:r>
+      <w:proofErr w:type="spellStart"/>
       <w:r>
         <w:rPr>
           <w:rFonts w:ascii="Times New Roman" w:hAnsi="Times New Roman" w:cs="Times New Roman"/>
@@ -1260,16 +1722,52 @@
         <w:t>μ</w:t>
       </w:r>
       <w:r>
-        <w:t>M sodium vanadate, 5mM sodium fluoride, 10 mM sodium pyrophosphate and 1X protease inhibitors)</w:t>
+        <w:t>M</w:t>
+      </w:r>
+      <w:proofErr w:type="spellEnd"/>
+      <w:r>
+        <w:t xml:space="preserve"> sodium vanadate, 5mM sodium fluoride, 10 </w:t>
+      </w:r>
+      <w:proofErr w:type="spellStart"/>
+      <w:r>
+        <w:t>mM</w:t>
+      </w:r>
+      <w:proofErr w:type="spellEnd"/>
+      <w:r>
+        <w:t xml:space="preserve"> sodium pyrophosphate and 1X protease inhibitors)</w:t>
       </w:r>
       <w:r>
         <w:t xml:space="preserve"> </w:t>
       </w:r>
       <w:r>
-        <w:t xml:space="preserve">or HTNG buffer (50 mM HEPES, pH 7.4, 150 mM sodium chloride, 10% glycerol, 10% triton X-100 and 1X protease inhibitors) </w:t>
-      </w:r>
-      <w:r>
-        <w:t>by mechanical disruption in a Qialyser for 5 minutes at 30Hz.  L</w:t>
+        <w:t xml:space="preserve">or HTNG buffer (50 </w:t>
+      </w:r>
+      <w:proofErr w:type="spellStart"/>
+      <w:r>
+        <w:t>mM</w:t>
+      </w:r>
+      <w:proofErr w:type="spellEnd"/>
+      <w:r>
+        <w:t xml:space="preserve"> HEPES, pH 7.4, 150 </w:t>
+      </w:r>
+      <w:proofErr w:type="spellStart"/>
+      <w:r>
+        <w:t>mM</w:t>
+      </w:r>
+      <w:proofErr w:type="spellEnd"/>
+      <w:r>
+        <w:t xml:space="preserve"> sodium chloride, 10% glycerol, 10% triton X-100 and 1X protease inhibitors) </w:t>
+      </w:r>
+      <w:r>
+        <w:t xml:space="preserve">by mechanical disruption in a </w:t>
+      </w:r>
+      <w:proofErr w:type="spellStart"/>
+      <w:r>
+        <w:t>Qialyser</w:t>
+      </w:r>
+      <w:proofErr w:type="spellEnd"/>
+      <w:r>
+        <w:t xml:space="preserve"> for 5 minutes at 30Hz.  L</w:t>
       </w:r>
       <w:r>
         <w:t>ysates were clarified at 14 000 RPM</w:t>
@@ -1308,13 +1806,29 @@
         <w:t xml:space="preserve"> used in this study were</w:t>
       </w:r>
       <w:r>
-        <w:t xml:space="preserve"> raised against pS6K (pThr389, Cell Signaling cat #9206), S6K (Cell Signaling #2708), pAkt (pSer473, Cell Signaling #</w:t>
+        <w:t xml:space="preserve"> raised against pS6K (pThr389, Cell Signaling cat #9206), S6K (Cell Signaling #2708), </w:t>
+      </w:r>
+      <w:proofErr w:type="spellStart"/>
+      <w:r>
+        <w:t>pAkt</w:t>
+      </w:r>
+      <w:proofErr w:type="spellEnd"/>
+      <w:r>
+        <w:t xml:space="preserve"> (pSer473, Cell Signaling #</w:t>
       </w:r>
       <w:r>
         <w:t>4060</w:t>
       </w:r>
       <w:r>
-        <w:t>) and Akt (Cell Signaling #</w:t>
+        <w:t xml:space="preserve">) and </w:t>
+      </w:r>
+      <w:proofErr w:type="spellStart"/>
+      <w:r>
+        <w:t>Akt</w:t>
+      </w:r>
+      <w:proofErr w:type="spellEnd"/>
+      <w:r>
+        <w:t xml:space="preserve"> (Cell Signaling #</w:t>
       </w:r>
       <w:r>
         <w:t>2920</w:t>
@@ -1326,8 +1840,13 @@
         <w:t xml:space="preserve">, </w:t>
       </w:r>
       <w:r>
-        <w:t>TSC1 (Cell Signaling #4963), TSC2 (Cell Signaling #4308), pS6 (pSer236/236, Cell Signaling #2211), S6 (Cell Signaling #2317), SREBP1 (Santa Cruz #sc-366), pGS</w:t>
-      </w:r>
+        <w:t xml:space="preserve">TSC1 (Cell Signaling #4963), TSC2 (Cell Signaling #4308), pS6 (pSer236/236, Cell Signaling #2211), S6 (Cell Signaling #2317), SREBP1 (Santa Cruz #sc-366), </w:t>
+      </w:r>
+      <w:proofErr w:type="spellStart"/>
+      <w:r>
+        <w:t>pGS</w:t>
+      </w:r>
+      <w:proofErr w:type="spellEnd"/>
       <w:r>
         <w:t xml:space="preserve"> (pSer641, </w:t>
       </w:r>
@@ -1365,7 +1884,15 @@
         <w:t xml:space="preserve">via ECL or </w:t>
       </w:r>
       <w:r>
-        <w:t>on a LiCor Odyssey and quantified using Image Studio Lite software.</w:t>
+        <w:t xml:space="preserve">on a </w:t>
+      </w:r>
+      <w:proofErr w:type="spellStart"/>
+      <w:r>
+        <w:t>LiCor</w:t>
+      </w:r>
+      <w:proofErr w:type="spellEnd"/>
+      <w:r>
+        <w:t xml:space="preserve"> Odyssey and quantified using Image Studio Lite software.</w:t>
       </w:r>
     </w:p>
     <w:p/>
@@ -1502,10 +2029,34 @@
         <w:t xml:space="preserve"> models containing or missing the genotype or diet term.  </w:t>
       </w:r>
       <w:r>
-        <w:t xml:space="preserve">Pairwise comparisons were tested first for normality via a Shapiro-Wilk test, then for equal variance via Levene’s test.  Based on these, appropriate pairwise tests were performed as indicated in the figure legends.  </w:t>
-      </w:r>
-      <w:r>
-        <w:t xml:space="preserve">Corrections for testing of multiple hypotheses were done using the method of Benjamini and Hochberg </w:t>
+        <w:t>Pairwise comparisons were tested first for normality via a Shapiro-</w:t>
+      </w:r>
+      <w:proofErr w:type="spellStart"/>
+      <w:r>
+        <w:t>Wilk</w:t>
+      </w:r>
+      <w:proofErr w:type="spellEnd"/>
+      <w:r>
+        <w:t xml:space="preserve"> test, then for equal variance via </w:t>
+      </w:r>
+      <w:proofErr w:type="spellStart"/>
+      <w:r>
+        <w:t>Levene’s</w:t>
+      </w:r>
+      <w:proofErr w:type="spellEnd"/>
+      <w:r>
+        <w:t xml:space="preserve"> test.  Based on these, appropriate pairwise tests were performed as indicated in the figure legends.  </w:t>
+      </w:r>
+      <w:r>
+        <w:t xml:space="preserve">Corrections for testing of multiple hypotheses were done using the method of </w:t>
+      </w:r>
+      <w:proofErr w:type="spellStart"/>
+      <w:r>
+        <w:t>Benjamini</w:t>
+      </w:r>
+      <w:proofErr w:type="spellEnd"/>
+      <w:r>
+        <w:t xml:space="preserve"> and Hochberg </w:t>
       </w:r>
       <w:r>
         <w:fldChar w:fldCharType="begin" w:fldLock="1"/>
@@ -1565,7 +2116,10 @@
         <w:pStyle w:val="Heading2"/>
       </w:pPr>
       <w:r>
-        <w:t>High Protein Diet Feeding Results in Lean Mice With Increased Energy Expenditure</w:t>
+        <w:t xml:space="preserve">High Protein Diet Feeding Results in </w:t>
+      </w:r>
+      <w:r>
+        <w:t>Mice with Reduced Adiposity</w:t>
       </w:r>
     </w:p>
     <w:p/>
@@ -1586,10 +2140,16 @@
         <w:t xml:space="preserve"> decrease in body weight in these animals (</w:t>
       </w:r>
       <w:r>
-        <w:t xml:space="preserve">29% reduction, </w:t>
-      </w:r>
-      <w:r>
-        <w:t>p=0.036</w:t>
+        <w:t>22</w:t>
+      </w:r>
+      <w:r>
+        <w:t xml:space="preserve">% reduction, </w:t>
+      </w:r>
+      <w:r>
+        <w:t>p=0.0</w:t>
+      </w:r>
+      <w:r>
+        <w:t>18</w:t>
       </w:r>
       <w:r>
         <w:t xml:space="preserve">, </w:t>
@@ -1604,10 +2164,19 @@
         <w:t>ation of fat mass (</w:t>
       </w:r>
       <w:r>
-        <w:t xml:space="preserve">44% reduction, </w:t>
-      </w:r>
-      <w:r>
-        <w:t xml:space="preserve">p=0.057, </w:t>
+        <w:t>42</w:t>
+      </w:r>
+      <w:r>
+        <w:t xml:space="preserve">% reduction, </w:t>
+      </w:r>
+      <w:r>
+        <w:t>p=0.0</w:t>
+      </w:r>
+      <w:r>
+        <w:t>20 in total fat mass,</w:t>
+      </w:r>
+      <w:r>
+        <w:t xml:space="preserve"> </w:t>
       </w:r>
       <w:r>
         <w:t xml:space="preserve">Figure 1C).  This corresponded to </w:t>
@@ -1627,7 +2196,39 @@
         <w:commentReference w:id="8"/>
       </w:r>
       <w:r>
-        <w:t>of both subcutaneous and epididymal fat pads</w:t>
+        <w:t xml:space="preserve">of both subcutaneous </w:t>
+      </w:r>
+      <w:r>
+        <w:t>(</w:t>
+      </w:r>
+      <w:r>
+        <w:t>38</w:t>
+      </w:r>
+      <w:r>
+        <w:t>%, p=0.093</w:t>
+      </w:r>
+      <w:r>
+        <w:t>)</w:t>
+      </w:r>
+      <w:r>
+        <w:t xml:space="preserve"> </w:t>
+      </w:r>
+      <w:r>
+        <w:t xml:space="preserve">and </w:t>
+      </w:r>
+      <w:proofErr w:type="spellStart"/>
+      <w:r>
+        <w:t>epididymal</w:t>
+      </w:r>
+      <w:proofErr w:type="spellEnd"/>
+      <w:r>
+        <w:t xml:space="preserve"> </w:t>
+      </w:r>
+      <w:r>
+        <w:t xml:space="preserve">(43% p=0.10) </w:t>
+      </w:r>
+      <w:r>
+        <w:t>fat pads</w:t>
       </w:r>
       <w:r>
         <w:t xml:space="preserve"> at the end of the 14 weeks of diet</w:t>
@@ -1642,7 +2243,7 @@
         <w:t xml:space="preserve">slightly </w:t>
       </w:r>
       <w:r>
-        <w:t>increased at the end of the diet (Supplementary Figure 1A).</w:t>
+        <w:t>increased (Supplementary Figure 1A).</w:t>
       </w:r>
     </w:p>
     <w:p/>
@@ -1687,10 +2288,26 @@
         <w:t>, there was no change in the rate at which glucose decreased in response to insulin, but we did observe a more rapid increase</w:t>
       </w:r>
       <w:r>
-        <w:t xml:space="preserve"> back to euglycemia in the HPD fed animals.  We interpret these data to mean that reduced systemic insulin sensitivity does underlie the reduced lipid storage in HPD fed animals.</w:t>
-      </w:r>
-      <w:r>
-        <w:t xml:space="preserve">  The reduced fasting glucose levels, and more rapid return to euglycemia </w:t>
+        <w:t xml:space="preserve"> back to </w:t>
+      </w:r>
+      <w:proofErr w:type="spellStart"/>
+      <w:r>
+        <w:t>euglycemia</w:t>
+      </w:r>
+      <w:proofErr w:type="spellEnd"/>
+      <w:r>
+        <w:t xml:space="preserve"> in the HPD fed animals.  We interpret these data to mean that reduced systemic insulin sensitivity does underlie the reduced lipid storage in HPD fed animals.</w:t>
+      </w:r>
+      <w:r>
+        <w:t xml:space="preserve">  The reduced fasting glucose levels, and more rapid return to </w:t>
+      </w:r>
+      <w:proofErr w:type="spellStart"/>
+      <w:r>
+        <w:t>euglycemia</w:t>
+      </w:r>
+      <w:proofErr w:type="spellEnd"/>
+      <w:r>
+        <w:t xml:space="preserve"> </w:t>
       </w:r>
       <w:r>
         <w:t xml:space="preserve">may underlie more efficient gluconeogenesis, but reduced glycogen levels in HPD fed </w:t>
@@ -1735,13 +2352,34 @@
         <w:t>Since mTORC1 is a major regulator of metabolism and is activated by elevated amino acids, we next evaluated whether mTORC1 activity is increased in</w:t>
       </w:r>
       <w:r>
-        <w:t xml:space="preserve"> C2C12 myotubes.  As shown in Figure 2A supplementation of </w:t>
-      </w:r>
-      <w:r>
-        <w:t xml:space="preserve">amino-acid starved, </w:t>
-      </w:r>
-      <w:r>
-        <w:t xml:space="preserve">cultured myotubes </w:t>
+        <w:t xml:space="preserve"> C2C12 </w:t>
+      </w:r>
+      <w:proofErr w:type="spellStart"/>
+      <w:r>
+        <w:t>myotubes</w:t>
+      </w:r>
+      <w:proofErr w:type="spellEnd"/>
+      <w:r>
+        <w:t xml:space="preserve">.  As shown in Figure 2A supplementation of </w:t>
+      </w:r>
+      <w:proofErr w:type="gramStart"/>
+      <w:r>
+        <w:t>amino-acid</w:t>
+      </w:r>
+      <w:proofErr w:type="gramEnd"/>
+      <w:r>
+        <w:t xml:space="preserve"> starved, </w:t>
+      </w:r>
+      <w:r>
+        <w:t xml:space="preserve">cultured </w:t>
+      </w:r>
+      <w:proofErr w:type="spellStart"/>
+      <w:r>
+        <w:t>myotubes</w:t>
+      </w:r>
+      <w:proofErr w:type="spellEnd"/>
+      <w:r>
+        <w:t xml:space="preserve"> </w:t>
       </w:r>
       <w:r>
         <w:t xml:space="preserve">with </w:t>
@@ -1770,13 +2408,34 @@
         <w:commentReference w:id="10"/>
       </w:r>
       <w:r>
-        <w:t>along with a dephosphorylation of Akt</w:t>
-      </w:r>
+        <w:t xml:space="preserve">along with a </w:t>
+      </w:r>
+      <w:proofErr w:type="spellStart"/>
+      <w:r>
+        <w:t>dephosphorylation</w:t>
+      </w:r>
+      <w:proofErr w:type="spellEnd"/>
+      <w:r>
+        <w:t xml:space="preserve"> of </w:t>
+      </w:r>
+      <w:proofErr w:type="spellStart"/>
+      <w:r>
+        <w:t>Akt</w:t>
+      </w:r>
+      <w:proofErr w:type="spellEnd"/>
       <w:r>
         <w:t xml:space="preserve">.  </w:t>
       </w:r>
       <w:r>
-        <w:t xml:space="preserve">This was not associated with changes in TSC2 phosphorylation, indicating that this mechanism is independent of the Akt/TSC2 signaling access, consistent with previous reports in other cell lines.  </w:t>
+        <w:t xml:space="preserve">This was not associated with changes in TSC2 phosphorylation, indicating that this mechanism is independent of the </w:t>
+      </w:r>
+      <w:proofErr w:type="spellStart"/>
+      <w:r>
+        <w:t>Akt</w:t>
+      </w:r>
+      <w:proofErr w:type="spellEnd"/>
+      <w:r>
+        <w:t xml:space="preserve">/TSC2 signaling access, consistent with previous reports in other cell lines.  </w:t>
       </w:r>
     </w:p>
     <w:p/>
@@ -1839,13 +2498,37 @@
         <w:t xml:space="preserve"> </w:t>
       </w:r>
       <w:r>
-        <w:t xml:space="preserve">We also blotted these lysates for Akt </w:t>
+        <w:t xml:space="preserve">We also blotted these lysates for </w:t>
+      </w:r>
+      <w:proofErr w:type="spellStart"/>
+      <w:r>
+        <w:t>Akt</w:t>
+      </w:r>
+      <w:proofErr w:type="spellEnd"/>
+      <w:r>
+        <w:t xml:space="preserve"> </w:t>
       </w:r>
       <w:r>
         <w:t>activation</w:t>
       </w:r>
       <w:r>
-        <w:t xml:space="preserve"> and found that the pAkt/Akt ratio was unchanged</w:t>
+        <w:t xml:space="preserve"> and found that the </w:t>
+      </w:r>
+      <w:proofErr w:type="spellStart"/>
+      <w:r>
+        <w:t>pAkt</w:t>
+      </w:r>
+      <w:proofErr w:type="spellEnd"/>
+      <w:r>
+        <w:t>/</w:t>
+      </w:r>
+      <w:proofErr w:type="spellStart"/>
+      <w:r>
+        <w:t>Akt</w:t>
+      </w:r>
+      <w:proofErr w:type="spellEnd"/>
+      <w:r>
+        <w:t xml:space="preserve"> ratio was unchanged</w:t>
       </w:r>
       <w:r>
         <w:t xml:space="preserve"> (Figure 2C</w:t>
@@ -1857,7 +2540,15 @@
         <w:t>)</w:t>
       </w:r>
       <w:r>
-        <w:t>.  These data support an Akt-independent role of mTORC1 activation by protein feeding.</w:t>
+        <w:t xml:space="preserve">.  These data support an </w:t>
+      </w:r>
+      <w:proofErr w:type="spellStart"/>
+      <w:r>
+        <w:t>Akt</w:t>
+      </w:r>
+      <w:proofErr w:type="spellEnd"/>
+      <w:r>
+        <w:t>-independent role of mTORC1 activation by protein feeding.</w:t>
       </w:r>
       <w:r>
         <w:t xml:space="preserve"> </w:t>
@@ -1868,8 +2559,13 @@
       <w:pPr>
         <w:pStyle w:val="Heading2"/>
       </w:pPr>
-      <w:r>
-        <w:t>Rapamycin Treatment Reduces High Fat Diet Induced Increases in Energy Expenditure</w:t>
+      <w:proofErr w:type="spellStart"/>
+      <w:r>
+        <w:t>Rapamycin</w:t>
+      </w:r>
+      <w:proofErr w:type="spellEnd"/>
+      <w:r>
+        <w:t xml:space="preserve"> Treatment Reduces High Fat Diet Induced Increases in Energy Expenditure</w:t>
       </w:r>
     </w:p>
     <w:p/>
@@ -1878,7 +2574,15 @@
         <w:t xml:space="preserve">Both short term overfeeding and chronic obesity result in increased energy expenditure.  To test whether mTORC1 plays a role in </w:t>
       </w:r>
       <w:r>
-        <w:t>the short-term responses to obesegenic diets, we measured energy expenditure in single-housed mice during this dietary shift.  As described in Figure 2A, animals</w:t>
+        <w:t xml:space="preserve">the short-term responses to </w:t>
+      </w:r>
+      <w:proofErr w:type="spellStart"/>
+      <w:r>
+        <w:t>obesegenic</w:t>
+      </w:r>
+      <w:proofErr w:type="spellEnd"/>
+      <w:r>
+        <w:t xml:space="preserve"> diets, we measured energy expenditure in single-housed mice during this dietary shift.  As described in Figure 2A, animals</w:t>
       </w:r>
       <w:r>
         <w:t xml:space="preserve"> were single housed and vehicle-</w:t>
@@ -1890,7 +2594,23 @@
         <w:t xml:space="preserve">daily </w:t>
       </w:r>
       <w:r>
-        <w:t xml:space="preserve">for 3 days to acclimatize the animals.  They were then placed in metabolic monitoring cages for 2 days, then were randomized into vehicle or rapamycin </w:t>
+        <w:t xml:space="preserve">for 3 days to acclimatize the animals.  They were then placed in metabolic monitoring cages for 2 days, </w:t>
+      </w:r>
+      <w:proofErr w:type="gramStart"/>
+      <w:r>
+        <w:t>then</w:t>
+      </w:r>
+      <w:proofErr w:type="gramEnd"/>
+      <w:r>
+        <w:t xml:space="preserve"> were randomized into vehicle or </w:t>
+      </w:r>
+      <w:proofErr w:type="spellStart"/>
+      <w:r>
+        <w:t>rapamycin</w:t>
+      </w:r>
+      <w:proofErr w:type="spellEnd"/>
+      <w:r>
+        <w:t xml:space="preserve"> </w:t>
       </w:r>
       <w:r>
         <w:t>injected groups.  After 2 days of these injections, all animals were moved from normal chow diets to a high fat diet</w:t>
@@ -1905,7 +2625,15 @@
         <w:t xml:space="preserve"> injected</w:t>
       </w:r>
       <w:r>
-        <w:t xml:space="preserve"> but not rapamycin treated animals.  This was not associated with differences in physical activity as measured within these cages (Figures 2D-E).</w:t>
+        <w:t xml:space="preserve"> but not </w:t>
+      </w:r>
+      <w:proofErr w:type="spellStart"/>
+      <w:r>
+        <w:t>rapamycin</w:t>
+      </w:r>
+      <w:proofErr w:type="spellEnd"/>
+      <w:r>
+        <w:t xml:space="preserve"> treated animals.  This was not associated with differences in physical activity as measured within these cages (Figures 2D-E).</w:t>
       </w:r>
       <w:r>
         <w:t xml:space="preserve">  These data </w:t>
@@ -1991,7 +2719,15 @@
         <w:t xml:space="preserve">Tsc1 </w:t>
       </w:r>
       <w:r>
-        <w:t xml:space="preserve">knockout mice using a floxed </w:t>
+        <w:t xml:space="preserve">knockout mice using a </w:t>
+      </w:r>
+      <w:proofErr w:type="spellStart"/>
+      <w:r>
+        <w:t>floxed</w:t>
+      </w:r>
+      <w:proofErr w:type="spellEnd"/>
+      <w:r>
+        <w:t xml:space="preserve"> </w:t>
       </w:r>
       <w:r>
         <w:rPr>
@@ -2023,15 +2759,22 @@
       <w:r>
         <w:t xml:space="preserve"> and the </w:t>
       </w:r>
+      <w:proofErr w:type="spellStart"/>
       <w:r>
         <w:rPr>
           <w:i/>
         </w:rPr>
         <w:t>Ckmm-Cre</w:t>
       </w:r>
-      <w:r>
-        <w:t xml:space="preserve"> transgene (muscle creatine</w:t>
-      </w:r>
+      <w:proofErr w:type="spellEnd"/>
+      <w:r>
+        <w:t xml:space="preserve"> transgene (muscle </w:t>
+      </w:r>
+      <w:proofErr w:type="spellStart"/>
+      <w:r>
+        <w:t>creatine</w:t>
+      </w:r>
+      <w:proofErr w:type="spellEnd"/>
       <w:r>
         <w:t xml:space="preserve"> kinase; </w:t>
       </w:r>
@@ -2072,7 +2815,21 @@
         <w:rPr>
           <w:i/>
         </w:rPr>
-        <w:t xml:space="preserve">HSA-Cre </w:t>
+        <w:t>HSA-</w:t>
+      </w:r>
+      <w:proofErr w:type="spellStart"/>
+      <w:r>
+        <w:rPr>
+          <w:i/>
+        </w:rPr>
+        <w:t>Cre</w:t>
+      </w:r>
+      <w:proofErr w:type="spellEnd"/>
+      <w:r>
+        <w:rPr>
+          <w:i/>
+        </w:rPr>
+        <w:t xml:space="preserve"> </w:t>
       </w:r>
       <w:r>
         <w:t xml:space="preserve">driven </w:t>
@@ -2330,8 +3087,6 @@
       <w:r>
         <w:t xml:space="preserve"> knockout embryonic fibroblasts</w:t>
       </w:r>
-      <w:bookmarkStart w:id="13" w:name="_GoBack"/>
-      <w:bookmarkEnd w:id="13"/>
       <w:r>
         <w:t xml:space="preserve"> </w:t>
       </w:r>
@@ -2402,9 +3157,776 @@
       <w:r>
         <w:t xml:space="preserve">knockout animals over the course of </w:t>
       </w:r>
+      <w:commentRangeStart w:id="13"/>
+      <w:r>
+        <w:t xml:space="preserve">XX </w:t>
+      </w:r>
+      <w:commentRangeEnd w:id="13"/>
+      <w:r>
+        <w:rPr>
+          <w:rStyle w:val="CommentReference"/>
+        </w:rPr>
+        <w:commentReference w:id="13"/>
+      </w:r>
+      <w:r>
+        <w:t>months.</w:t>
+      </w:r>
+      <w:r>
+        <w:t xml:space="preserve">  While we did not observe any </w:t>
+      </w:r>
+      <w:r>
+        <w:t>differences</w:t>
+      </w:r>
+      <w:r>
+        <w:t xml:space="preserve"> in lean mass, we did observe a striking lack of fat mass accumulation as these animals grew in size</w:t>
+      </w:r>
+      <w:r>
+        <w:t xml:space="preserve"> on a normal chow diet</w:t>
+      </w:r>
+      <w:r>
+        <w:t xml:space="preserve">, becoming </w:t>
+      </w:r>
+      <w:r>
+        <w:t>more</w:t>
+      </w:r>
+      <w:r>
+        <w:t xml:space="preserve"> apparent as the animals aged</w:t>
+      </w:r>
+      <w:r>
+        <w:t xml:space="preserve"> (Figures 4A-C).</w:t>
+      </w:r>
+      <w:r>
+        <w:t xml:space="preserve">  A previous study using</w:t>
+      </w:r>
+      <w:r>
+        <w:t xml:space="preserve"> </w:t>
+      </w:r>
+      <w:r>
+        <w:rPr>
+          <w:i/>
+        </w:rPr>
+        <w:t>HSA-</w:t>
+      </w:r>
+      <w:proofErr w:type="spellStart"/>
+      <w:r>
+        <w:rPr>
+          <w:i/>
+        </w:rPr>
+        <w:t>Cre</w:t>
+      </w:r>
+      <w:proofErr w:type="spellEnd"/>
+      <w:r>
+        <w:t xml:space="preserve"> mediated knockout of </w:t>
+      </w:r>
+      <w:r>
+        <w:rPr>
+          <w:i/>
+        </w:rPr>
+        <w:t xml:space="preserve">Tsc1 </w:t>
+      </w:r>
+      <w:r>
+        <w:t xml:space="preserve">also </w:t>
+      </w:r>
+      <w:r>
+        <w:t>observed reductions in fat mass</w:t>
+      </w:r>
+      <w:r>
+        <w:t>, but in their case lean mass was reduced as well</w:t>
+      </w:r>
+      <w:r>
+        <w:t xml:space="preserve"> </w:t>
+      </w:r>
+      <w:r>
+        <w:fldChar w:fldCharType="begin" w:fldLock="1"/>
+      </w:r>
+      <w:r>
+        <w:instrText>ADDIN CSL_CITATION { "citationItems" : [ { "id" : "ITEM-1", "itemData" : { "DOI" : "10.1016/j.cmet.2013.03.015", "ISSN" : "15504131", "PMID" : "23602450", "abstract" : "Autophagy is a catabolic process that ensures homeostatic cell clearance and is deregulated in a growing number of myopathological conditions. Although FoxO3 was shown to promote the expression of autophagy-related genes in skeletal muscle, the mechanisms triggering autophagy are unclear. We show that TSC1-deficient mice (TSCmKO), characterized by sustained activation of mTORC1, develop a late-onset myopathy related to impaired autophagy. In young TSCmKO mice, constitutive and starvation-induced autophagy is blocked at the induction steps via mTORC1-mediated inhibition of Ulk1, despite FoxO3 activation. Rapamycin is sufficient to restore autophagy in TSCmKO mice and improves the muscle phenotype of old mutant mice. Inversely, abrogation of mTORC1 signaling by depletion of raptor induces autophagy regardless of FoxO inhibition. Thus, mTORC1 is the dominant regulator of autophagy induction in skeletal muscle and ensures a tight coordination of metabolic pathways. These findings may open interesting avenues for therapeutic strategies directed toward autophagy-related muscle diseases.", "author" : [ { "dropping-particle" : "", "family" : "Castets", "given" : "Perrine", "non-dropping-particle" : "", "parse-names" : false, "suffix" : "" }, { "dropping-particle" : "", "family" : "Lin", "given" : "Shuo", "non-dropping-particle" : "", "parse-names" : false, "suffix" : "" }, { "dropping-particle" : "", "family" : "Rion", "given" : "Nathalie", "non-dropping-particle" : "", "parse-names" : false, "suffix" : "" }, { "dropping-particle" : "", "family" : "Fulvio", "given" : "Sabrina", "non-dropping-particle" : "Di", "parse-names" : false, "suffix" : "" }, { "dropping-particle" : "", "family" : "Romanino", "given" : "Klaas", "non-dropping-particle" : "", "parse-names" : false, "suffix" : "" }, { "dropping-particle" : "", "family" : "Guridi", "given" : "Maitea", "non-dropping-particle" : "", "parse-names" : false, "suffix" : "" }, { "dropping-particle" : "", "family" : "Frank", "given" : "Stephan", "non-dropping-particle" : "", "parse-names" : false, "suffix" : "" }, { "dropping-particle" : "", "family" : "Tintignac", "given" : "Lionel\u00a0A. a", "non-dropping-particle" : "", "parse-names" : false, "suffix" : "" }, { "dropping-particle" : "", "family" : "Sinnreich", "given" : "Michael", "non-dropping-particle" : "", "parse-names" : false, "suffix" : "" }, { "dropping-particle" : "", "family" : "R\u00fcegg", "given" : "Markus\u00a0A. a", "non-dropping-particle" : "", "parse-names" : false, "suffix" : "" }, { "dropping-particle" : "", "family" : "Di\u00a0Fulvio", "given" : "Sabrina", "non-dropping-particle" : "", "parse-names" : false, "suffix" : "" } ], "container-title" : "Cell metabolism", "id" : "ITEM-1", "issue" : "5", "issued" : { "date-parts" : [ [ "2013", "4", "7" ] ] }, "note" : "From Duplicate 1 ( Sustained Activation of mTORC1 in Skeletal Muscle Inhibits Constitutive and Starvation-Induced Autophagy and Causes a Severe, Late-Onset Myopathy - Castets, Perrine; Lin, Shuo; Rion, Nathalie; Di\u00a0Fulvio, Sabrina; Romanino, Klaas; Guridi, Maitea; Frank, Stephan; Tintignac, Lionel\u00a0A.; Sinnreich, Michael; R\u00fcegg, Markus\u00a0A. )", "page" : "731-44", "title" : "Sustained activation of mTORC1 in skeletal muscle inhibits constitutive and starvation-induced autophagy and causes a severe, late-onset myopathy.", "type" : "article-journal", "volume" : "17" }, "uris" : [ "http://www.mendeley.com/documents/?uuid=2f934ad2-30fc-46c1-9b35-a29aa432cdea" ] } ], "mendeley" : { "formattedCitation" : "[21]", "plainTextFormattedCitation" : "[21]", "previouslyFormattedCitation" : "[21]" }, "properties" : { "noteIndex" : 0 }, "schema" : "https://github.com/citation-style-language/schema/raw/master/csl-citation.json" }</w:instrText>
+      </w:r>
+      <w:r>
+        <w:fldChar w:fldCharType="separate"/>
+      </w:r>
+      <w:r>
+        <w:rPr>
+          <w:noProof/>
+        </w:rPr>
+        <w:t>[21]</w:t>
+      </w:r>
+      <w:r>
+        <w:fldChar w:fldCharType="end"/>
+      </w:r>
+      <w:r>
+        <w:t>.</w:t>
+      </w:r>
+      <w:r>
+        <w:t xml:space="preserve">  </w:t>
+      </w:r>
+      <w:r>
+        <w:t>To determine any adipose depot-specific changes, we</w:t>
+      </w:r>
+      <w:r>
+        <w:t xml:space="preserve"> measured the weights of fat pads from </w:t>
+      </w:r>
+      <w:proofErr w:type="gramStart"/>
+      <w:r>
+        <w:t>wild-type</w:t>
+      </w:r>
+      <w:proofErr w:type="gramEnd"/>
+      <w:r>
+        <w:t xml:space="preserve"> and </w:t>
+      </w:r>
+      <w:r>
+        <w:rPr>
+          <w:i/>
+        </w:rPr>
+        <w:t>Tsc1</w:t>
+      </w:r>
+      <w:r>
+        <w:t xml:space="preserve"> knockout mice, and found that both subcutaneous and </w:t>
+      </w:r>
+      <w:proofErr w:type="spellStart"/>
+      <w:r>
+        <w:t>epdidymal</w:t>
+      </w:r>
+      <w:proofErr w:type="spellEnd"/>
+      <w:r>
+        <w:t xml:space="preserve"> fat pads were reduced in size</w:t>
+      </w:r>
+      <w:r>
+        <w:t xml:space="preserve"> (Figures 4D-E)</w:t>
+      </w:r>
+      <w:r>
+        <w:t>.</w:t>
+      </w:r>
+    </w:p>
+    <w:p/>
+    <w:p>
+      <w:r>
+        <w:t xml:space="preserve">To identify the cause of these reductions, we performed </w:t>
+      </w:r>
+      <w:proofErr w:type="spellStart"/>
+      <w:r>
+        <w:t>calorimetry</w:t>
+      </w:r>
+      <w:proofErr w:type="spellEnd"/>
+      <w:r>
+        <w:t xml:space="preserve"> studies on these mice, prior to differences in adiposity (90 days of age).   </w:t>
+      </w:r>
+    </w:p>
+    <w:p/>
+    <w:p>
+      <w:pPr>
+        <w:pStyle w:val="Heading2"/>
+      </w:pPr>
+      <w:r>
+        <w:t xml:space="preserve">Ablation of Muscle Tsc1 Results in Increased Expression of </w:t>
+      </w:r>
+      <w:r>
+        <w:t xml:space="preserve">Oxidative Fiber Type and </w:t>
+      </w:r>
+      <w:r>
+        <w:t>Fatty Acid Uptake Genes</w:t>
+      </w:r>
+    </w:p>
+    <w:p>
+      <w:pPr>
+        <w:pStyle w:val="Heading2"/>
+      </w:pPr>
+    </w:p>
+    <w:p>
+      <w:pPr>
+        <w:pStyle w:val="Heading1"/>
+      </w:pPr>
+      <w:r>
+        <w:t>Discussion</w:t>
+      </w:r>
+    </w:p>
+    <w:p/>
+    <w:p>
+      <w:r>
+        <w:t xml:space="preserve">We report here that activation of mTORC1 in muscle tissue results in </w:t>
+      </w:r>
+      <w:r>
+        <w:t xml:space="preserve">the </w:t>
+      </w:r>
+      <w:r>
+        <w:t xml:space="preserve">accumulation of glycogen and triglycerides, </w:t>
+      </w:r>
+      <w:r>
+        <w:t xml:space="preserve">with a shift towards </w:t>
+      </w:r>
+      <w:r>
+        <w:t xml:space="preserve">more oxidative muscle fiber types.  This, coupled with no detectable decrease in </w:t>
+      </w:r>
+      <w:r>
+        <w:rPr>
+          <w:i/>
+        </w:rPr>
+        <w:t>in vivo</w:t>
+      </w:r>
+      <w:r>
+        <w:t xml:space="preserve"> insulin sensitivity is </w:t>
+      </w:r>
+      <w:r>
+        <w:t>reminiscent</w:t>
+      </w:r>
+      <w:r>
+        <w:t xml:space="preserve"> of the “athlete’s paradox”, in which muscles of endurance trained athletes are </w:t>
+      </w:r>
+      <w:r>
+        <w:t xml:space="preserve">insulin </w:t>
+      </w:r>
+      <w:proofErr w:type="spellStart"/>
+      <w:r>
+        <w:t>normosensitive</w:t>
+      </w:r>
+      <w:proofErr w:type="spellEnd"/>
+      <w:r>
+        <w:t xml:space="preserve">, in spite of increased nutrient deposition </w:t>
+      </w:r>
+      <w:r>
+        <w:fldChar w:fldCharType="begin" w:fldLock="1"/>
+      </w:r>
+      <w:r>
+        <w:instrText>ADDIN CSL_CITATION { "citationItems" : [ { "id" : "ITEM-1", "itemData" : { "DOI" : "10.1210/jc.86.12.5755", "ISBN" : "0021-972X (Print)", "ISSN" : "0021972X", "PMID" : "11739435", "abstract" : "We examined the hypothesis that an excess accumulation of intramuscular lipid (IMCL) is associated with insulin resistance and that this may be mediated by the oxidative capacity of muscle. Nine sedentary lean (L) and 11 obese (O) subjects, 8 obese subjects with type 2 diabetes mellitus (D), and 9 lean, exercise-trained (T) subjects volunteered for this study. Insulin sensitivity (M) determined during a hyperinsulinemic (40 mU x m(-2)min(-1)) euglycemic clamp was greater (P &lt; 0.01) in L and T, compared with O and D (9.45 +/- 0.59 and 10.26 +/- 0.78 vs. 5.51 +/- 0.61 and 1.15 +/- 0.83 mg x min(-1)kg fat free mass(-1), respectively). IMCL in percutaneous vastus lateralis biopsy specimens by quantitative image analysis of Oil Red O staining was approximately 2-fold higher in D than in L (3.04 +/- 0.39 vs. 1.40 +/- 0.28% area as lipid; P &lt; 0.01). IMCL was also higher in T (2.36 +/- 0.37), compared with L (P &lt; 0.01). The oxidative capacity of muscle determined with succinate dehydrogenase staining of muscle fibers was higher in T, compared with L, O, and D (50.0 +/- 4.4, 36.1 +/- 4.4, 29.7 +/- 3.8, and 33.4 +/- 4.7 optical density units, respectively; P &lt; 0.01). IMCL was negatively associated with M (r = -0.57, P &lt; 0.05) when endurance-trained subjects were excluded from the analysis, and this association was independent of body mass index. However, the relationship between IMCL and M was not significant when trained individuals were included. There was a positive association between the oxidative capacity and M among nondiabetics (r = 0.37, P &lt; 0.05). In summary, skeletal muscle of trained endurance athletes is markedly insulin sensitive and has a high oxidative capacity, despite having an elevated lipid content. In conclusion, the capacity for lipid oxidation may be an important mediator of the association between excess muscle lipid accumulation and insulin resistance.", "author" : [ { "dropping-particle" : "", "family" : "Goodpaster", "given" : "Bret H.", "non-dropping-particle" : "", "parse-names" : false, "suffix" : "" }, { "dropping-particle" : "", "family" : "He", "given" : "J.", "non-dropping-particle" : "", "parse-names" : false, "suffix" : "" }, { "dropping-particle" : "", "family" : "Watkins", "given" : "S.", "non-dropping-particle" : "", "parse-names" : false, "suffix" : "" }, { "dropping-particle" : "", "family" : "Kelley", "given" : "D. E.", "non-dropping-particle" : "", "parse-names" : false, "suffix" : "" } ], "container-title" : "Journal of Clinical Endocrinology and Metabolism", "id" : "ITEM-1", "issue" : "12", "issued" : { "date-parts" : [ [ "2001" ] ] }, "page" : "5755-5761", "title" : "Skeletal muscle lipid content and insulin resistance: Evidence for a paradox in endurance-trained athletes", "type" : "article-journal", "volume" : "86" }, "uris" : [ "http://www.mendeley.com/documents/?uuid=b1980167-93ed-4e05-b012-9a008a5bf202" ] }, { "id" : "ITEM-2", "itemData" : { "DOI" : "10.2337/db10-1221", "ISBN" : "1939-327X (Electronic)\\n0012-1797 (Linking)", "ISSN" : "00121797", "PMID" : "21873552", "abstract" : "OBJECTIVE: Chronic exercise and obesity both increase intramyocellular triglycerides (IMTGs) despite having opposing effects on insulin sensitivity. We hypothesized that chronically exercise-trained muscle would be characterized by lower skeletal muscle diacylglycerols (DAGs) and ceramides despite higher IMTGs and would account for its higher insulin sensitivity. We also hypothesized that the expression of key skeletal muscle proteins involved in lipid droplet hydrolysis, DAG formation, and fatty-acid partitioning and oxidation would be associated with the lipotoxic phenotype.\\n\\nRESEARCH DESIGN AND METHODS: A total of 14 normal-weight, endurance-trained athletes (NWA group) and 7 normal-weight sedentary (NWS group) and 21 obese sedentary (OBS group) volunteers were studied. Insulin sensitivity was assessed by glucose clamps. IMTGs, DAGs, ceramides, and protein expression were measured in muscle biopsies.\\n\\nRESULTS: DAG content in the NWA group was approximately twofold higher than in the OBS group and ~50% higher than in the NWS group, corresponding to higher insulin sensitivity. While certain DAG moieties clearly were associated with better insulin sensitivity, other species were not. Ceramide content was higher in insulin-resistant obese muscle. The expression of OXPAT/perilipin-5, adipose triglyceride lipase, and stearoyl-CoA desaturase protein was higher in the NWA group, corresponding to a higher mitochondrial content, proportion of type 1 myocytes, IMTGs, DAGs, and insulin sensitivity.\\n\\nCONCLUSIONS: Total myocellular DAGs were markedly higher in highly trained athletes, corresponding with higher insulin sensitivity, and suggest a more complex role for DAGs in insulin action. Our data also provide additional evidence in humans linking ceramides to insulin resistance. Finally, this study provides novel evidence supporting a role for specific skeletal muscle proteins involved in intramyocellular lipids, mitochondrial oxidative capacity, and insulin resistance.", "author" : [ { "dropping-particle" : "", "family" : "Amati", "given" : "Francesca", "non-dropping-particle" : "", "parse-names" : false, "suffix" : "" }, { "dropping-particle" : "", "family" : "Dub\u00e9", "given" : "John J.", "non-dropping-particle" : "", "parse-names" : false, "suffix" : "" }, { "dropping-particle" : "", "family" : "Alvarez-Carnero", "given" : "Elvis", "non-dropping-particle" : "", "parse-names" : false, "suffix" : "" }, { "dropping-particle" : "", "family" : "Edreira", "given" : "Martin M.", "non-dropping-particle" : "", "parse-names" : false, "suffix" : "" }, { "dropping-particle" : "", "family" : "Chomentowski", "given" : "Peter", "non-dropping-particle" : "", "parse-names" : false, "suffix" : "" }, { "dropping-particle" : "", "family" : "Coen", "given" : "Paul M.", "non-dropping-particle" : "", "parse-names" : false, "suffix" : "" }, { "dropping-particle" : "", "family" : "Switzer", "given" : "Galen E.", "non-dropping-particle" : "", "parse-names" : false, "suffix" : "" }, { "dropping-particle" : "", "family" : "Bickel", "given" : "Perry E.", "non-dropping-particle" : "", "parse-names" : false, "suffix" : "" }, { "dropping-particle" : "", "family" : "Stefanovic-Racic", "given" : "Maja", "non-dropping-particle" : "", "parse-names" : false, "suffix" : "" }, { "dropping-particle" : "", "family" : "Toledo", "given" : "Frederico G S", "non-dropping-particle" : "", "parse-names" : false, "suffix" : "" }, { "dropping-particle" : "", "family" : "Goodpaster", "given" : "Bret H.", "non-dropping-particle" : "", "parse-names" : false, "suffix" : "" } ], "container-title" : "Diabetes", "id" : "ITEM-2", "issue" : "10", "issued" : { "date-parts" : [ [ "2011" ] ] }, "page" : "2588-2597", "title" : "Skeletal muscle triglycerides, diacylglycerols, and ceramides in insulin resistance: Another paradox in endurance-trained athletes?", "type" : "article-journal", "volume" : "60" }, "uris" : [ "http://www.mendeley.com/documents/?uuid=6dce7865-c7f1-41b9-aed7-2645a196f0ac" ] } ], "mendeley" : { "formattedCitation" : "[38, 39]", "plainTextFormattedCitation" : "[38, 39]", "previouslyFormattedCitation" : "[38, 39]" }, "properties" : { "noteIndex" : 0 }, "schema" : "https://github.com/citation-style-language/schema/raw/master/csl-citation.json" }</w:instrText>
+      </w:r>
+      <w:r>
+        <w:fldChar w:fldCharType="separate"/>
+      </w:r>
+      <w:r>
+        <w:rPr>
+          <w:noProof/>
+        </w:rPr>
+        <w:t>[38, 39]</w:t>
+      </w:r>
+      <w:r>
+        <w:fldChar w:fldCharType="end"/>
+      </w:r>
+      <w:r>
+        <w:t>.</w:t>
+      </w:r>
+      <w:r>
+        <w:t xml:space="preserve">  These findings are concordant with a role of mTORC1 in this process, as </w:t>
+      </w:r>
+      <w:r>
+        <w:t xml:space="preserve">this kinase is also activated during resistance exercise and muscle growth </w:t>
+      </w:r>
+      <w:r>
+        <w:fldChar w:fldCharType="begin" w:fldLock="1"/>
+      </w:r>
+      <w:r>
+        <w:instrText>ADDIN CSL_CITATION { "citationItems" : [ { "id" : "ITEM-1", "itemData" : { "DOI" : "10.1152/japplphysiol.00941.2010", "ISSN" : "1522-1601", "PMID" : "21071597", "abstract" : "For over 10 years, we have known that the activation of the mammalian target of rapamycin complex 1 (mTORC1) has correlated with the increase in skeletal muscle size and strength that occurs following resistance exercise. Initial cell culture and rodent models of muscle growth demonstrated that the activation of mTORC1 is common to hypertrophy induced by growth factors and increased loading. The further observation that high loads increased the local production of growth factors led to the paradigm that resistance exercise stimulates the autocrine production of factors that act on membrane receptors to activate mTORC1, and this results in skeletal muscle hypertrophy. Over the last few years, there has been a paradigm shift. From both human and rodent studies, it has become clear that the phenotypic and molecular responses to resistance exercise occur in a growth factor-independent manner. Although the mechanism of load-induced mTORC1 activation remains to be determined, it is clear that it does not require classical growth factor signaling.", "author" : [ { "dropping-particle" : "", "family" : "Philp", "given" : "Andrew", "non-dropping-particle" : "", "parse-names" : false, "suffix" : "" }, { "dropping-particle" : "", "family" : "Hamilton", "given" : "D Lee", "non-dropping-particle" : "", "parse-names" : false, "suffix" : "" }, { "dropping-particle" : "", "family" : "Baar", "given" : "Keith", "non-dropping-particle" : "", "parse-names" : false, "suffix" : "" } ], "container-title" : "Journal of applied physiology (Bethesda, Md. : 1985)", "id" : "ITEM-1", "issue" : "2", "issued" : { "date-parts" : [ [ "2011", "2" ] ] }, "page" : "561-8", "title" : "Signals mediating skeletal muscle remodeling by resistance exercise: PI3-kinase independent activation of mTORC1.", "type" : "article-journal", "volume" : "110" }, "uris" : [ "http://www.mendeley.com/documents/?uuid=38bbee31-9217-4a9d-9282-2100582cb529" ] }, { "id" : "ITEM-2", "itemData" : { "DOI" : "10.1152/ajpendo.00674.2013", "ISSN" : "1522-1555", "PMID" : "24961241", "abstract" : "The goal of the current work was to profile positive (mTORC1 activation, autocrine/paracrine growth factors) and negative [AMPK, unfolded protein response (UPR)] pathways that might regulate overload-induced mTORC1 activation with the hypothesis that a number of negative regulators of mTORC1 will be engaged during a supra-physiological model of hypertrophy. To achieve this, mTORC1-IRS1/2 signaling, BiP/CHOP/IRE1\u03b1, and AMPK activation were determined in rat plantaris muscle following synergist ablation (SA). SA resulted in significant increases in muscle mass of ~4% per day throughout the 21 days of the experiment. The expression of the insulin-like growth factors were high throughout the 21d of overload. However, IGF signaling was limited since IRS1 and 2 were undetectable in the overloaded muscle from day 3 to day 9. The decreases in IRS1/2 protein were paralleled by increases in GRB10(Ser501/503) and S6K1(Thr389) phosphorylation, two mTORC1 targets that can destabilize IRS proteins. PKB(Ser473) phosphorylation was higher from 3-6 days and this was associated with increased TSC2(Thr939) phosphorylation. The phosphorylation of TSC2(Thr1345) (an AMPK site) was also elevated whereas phosphorylation at the other PKB site, Thr(1462), was unchanged at 6d. In agreement with the phosphorylation of Thr(1345), synergist ablation led to activation of \u03b11-AMPK during the initial growth phase, lasting the first 9 days before returning to baseline by day 12. The UPR markers CHOP and BiP were elevated over the first 12 days following ablation, whereas IRE1\u03b1 levels decreased. These data suggest that during supra-physiological muscle loading, at least three potential molecular brakes engage to down-regulate mTORC1.", "author" : [ { "dropping-particle" : "", "family" : "Hamilton", "given" : "D Lee", "non-dropping-particle" : "", "parse-names" : false, "suffix" : "" }, { "dropping-particle" : "", "family" : "Philp", "given" : "Andrew", "non-dropping-particle" : "", "parse-names" : false, "suffix" : "" }, { "dropping-particle" : "", "family" : "MacKenzie", "given" : "Matthew G", "non-dropping-particle" : "", "parse-names" : false, "suffix" : "" }, { "dropping-particle" : "", "family" : "Patton", "given" : "Amy", "non-dropping-particle" : "", "parse-names" : false, "suffix" : "" }, { "dropping-particle" : "", "family" : "Towler", "given" : "Mhari C", "non-dropping-particle" : "", "parse-names" : false, "suffix" : "" }, { "dropping-particle" : "", "family" : "Gallagher", "given" : "Iain J", "non-dropping-particle" : "", "parse-names" : false, "suffix" : "" }, { "dropping-particle" : "", "family" : "Bodine", "given" : "Sue C", "non-dropping-particle" : "", "parse-names" : false, "suffix" : "" }, { "dropping-particle" : "", "family" : "Baar", "given" : "Keith", "non-dropping-particle" : "", "parse-names" : false, "suffix" : "" } ], "container-title" : "American journal of physiology. Endocrinology and metabolism", "id" : "ITEM-2", "issued" : { "date-parts" : [ [ "2014", "6", "24" ] ] }, "title" : "Molecular brakes regulating mTORC1 activation in skeletal muscle following synergist ablation.", "type" : "article-journal" }, "uris" : [ "http://www.mendeley.com/documents/?uuid=cc60a3ca-e167-4845-92df-814ac7388ca3" ] } ], "mendeley" : { "formattedCitation" : "[40, 41]", "plainTextFormattedCitation" : "[40, 41]", "previouslyFormattedCitation" : "[40, 41]" }, "properties" : { "noteIndex" : 0 }, "schema" : "https://github.com/citation-style-language/schema/raw/master/csl-citation.json" }</w:instrText>
+      </w:r>
+      <w:r>
+        <w:fldChar w:fldCharType="separate"/>
+      </w:r>
+      <w:r>
+        <w:rPr>
+          <w:noProof/>
+        </w:rPr>
+        <w:t>[40, 41]</w:t>
+      </w:r>
+      <w:r>
+        <w:fldChar w:fldCharType="end"/>
+      </w:r>
+      <w:r>
+        <w:t>.</w:t>
+      </w:r>
+    </w:p>
+    <w:p/>
+    <w:p>
+      <w:r>
+        <w:t xml:space="preserve">Clinical studies have shown that energy expenditure can rapidly increase in response to overfeeding </w:t>
+      </w:r>
+      <w:r>
+        <w:fldChar w:fldCharType="begin" w:fldLock="1"/>
+      </w:r>
+      <w:r>
+        <w:instrText>ADDIN CSL_CITATION { "citationItems" : [ { "id" : "ITEM-1", "itemData" : { "DOI" : "10.1056/NEJM199503093321001", "ISSN" : "0028-4793", "PMID" : "7632212", "abstract" : "BACKGROUND: No current treatment for obesity reliably sustains weight loss, perhaps because compensatory metabolic processes resist the maintenance of the altered body weight. We examined the effects of experimental perturbations of body weight on energy expenditure to determine whether they lead to metabolic changes and whether obese subjects and those who have never been obese respond similarly. METHODS: We repeatedly measured 24-hour total energy expenditure, resting and nonresting energy expenditure, and the thermic effect of feeding in 18 obese subjects and 23 subjects who had never been obese. The subjects were studied at their usual body weight and after losing 10 to 20 percent of their body weight by underfeeding or gaining 10 percent by overfeeding. RESULTS: Maintenance of a body weight at a level 10 percent or more below the initial weight was associated with a mean (+/- SD) reduction in total energy expenditure of 6 +/- 3 kcal per kilogram of fat-free mass per day in the subjects who had never been obese (P &lt; 0.001) and 8 +/- 5 kcal per kilogram per day in the obese subjects (P &lt; 0.001). Resting energy expenditure and nonresting energy expenditure each decreased 3 to 4 kcal per kilogram of fat-free mass per day in both groups of subjects. Maintenance of body weight at a level 10 percent above the usual weight was associated with an increase in total energy expenditure of 9 +/- 7 kcal per kilogram of fat-free mass per day in the subjects who had never been obese (P &lt; 0.001) and 8 +/- 4 kcal per kilogram per day in the obese subjects (P &lt; 0.001). The thermic effect of feeding and nonresting energy expenditure increased by approximately 1 to 2 and 8 to 9 kcal per kilogram of fat-free mass per day, respectively, after weight gain. These changes in energy expenditure were not related to the degree of adiposity or the sex of the subjects. CONCLUSIONS: Maintenance of a reduced or elevated body weight is associated with compensatory changes in energy expenditure, which oppose the maintenance of a body weight that is different from the usual weight. These compensatory changes may account for the poor long-term efficacy of treatments for obesity.", "author" : [ { "dropping-particle" : "", "family" : "Leibel", "given" : "Rudolph L.", "non-dropping-particle" : "", "parse-names" : false, "suffix" : "" }, { "dropping-particle" : "", "family" : "Rosenbaum", "given" : "M", "non-dropping-particle" : "", "parse-names" : false, "suffix" : "" }, { "dropping-particle" : "", "family" : "Hirsch", "given" : "Jules", "non-dropping-particle" : "", "parse-names" : false, "suffix" : "" } ], "container-title" : "The New England journal of medicine", "id" : "ITEM-1", "issue" : "10", "issued" : { "date-parts" : [ [ "1995", "3", "9" ] ] }, "page" : "621-8", "title" : "Changes in energy expenditure resulting from altered body weight.", "type" : "article-journal", "volume" : "332" }, "uris" : [ "http://www.mendeley.com/documents/?uuid=8488746e-581f-4e06-b28c-2cc0eff18bed" ] }, { "id" : "ITEM-2", "itemData" : { "ISBN" : "0002-9165 (Print)", "ISSN" : "00029165", "PMID" : "3165600", "abstract" : "The metabolic balance method was performed on three men to investigate the fate of large excesses of carbohydrate. Glycogen stores, which were first depleted by diet (3 d, 8.35 +/- 0.27 MJ [1994 +/- 65 kcal] decreasing to 5.70 +/- 1.03 MJ [1361 +/- 247 kcal], 15% protein, 75% fat, 10% carbohydrate) and exercise, were repleted during 7 d carbohydrate overfeeding (11% protein, 3% fat, and 86% carbohydrate) providing 15.25 +/- 1.10 MJ (3642 +/- 263 kcal) on the first day, increasing progressively to 20.64 +/- 1.30 MJ (4930 +/- 311 kcal) on the last day of overfeeding. Glycogen depletion was again accomplished with 2 d of carbohydrate restriction (2.52 MJ/d [602 kcal/d], 85% protein, and 15% fat). Glycogen storage capacity in man is approximately 15 g/kg body weight and can accommodate a gain of approximately 500 g before net lipid synthesis contributes to increasing body fat mass. When the glycogen stores are saturated, massive intakes of carbohydrate are disposed of by high carbohydrate-oxidation rates and substantial de novo lipid synthesis (150 g lipid/d using approximately 475 g CHO/d) without postabsorptive hyperglycemia.", "author" : [ { "dropping-particle" : "", "family" : "Acheson", "given" : "K. J.", "non-dropping-particle" : "", "parse-names" : false, "suffix" : "" }, { "dropping-particle" : "", "family" : "Schutz", "given" : "Yves", "non-dropping-particle" : "", "parse-names" : false, "suffix" : "" }, { "dropping-particle" : "", "family" : "Bessard", "given" : "T.", "non-dropping-particle" : "", "parse-names" : false, "suffix" : "" }, { "dropping-particle" : "", "family" : "Anantharaman", "given" : "K.", "non-dropping-particle" : "", "parse-names" : false, "suffix" : "" }, { "dropping-particle" : "", "family" : "Flatt", "given" : "J. P.", "non-dropping-particle" : "", "parse-names" : false, "suffix" : "" }, { "dropping-particle" : "", "family" : "Jequier", "given" : "E.", "non-dropping-particle" : "", "parse-names" : false, "suffix" : "" } ], "container-title" : "American Journal of Clinical Nutrition", "id" : "ITEM-2", "issue" : "2", "issued" : { "date-parts" : [ [ "1988" ] ] }, "page" : "240-247", "title" : "Glycoprotein storage capacity and de novo lipogenesis during massive carbohydrate overfeeding in man", "type" : "article-magazine", "volume" : "48" }, "uris" : [ "http://www.mendeley.com/documents/?uuid=98474bea-ec84-459e-ab98-737e0eab7279" ] } ], "mendeley" : { "formattedCitation" : "[3, 42]", "plainTextFormattedCitation" : "[3, 42]", "previouslyFormattedCitation" : "[3, 42]" }, "properties" : { "noteIndex" : 0 }, "schema" : "https://github.com/citation-style-language/schema/raw/master/csl-citation.json" }</w:instrText>
+      </w:r>
+      <w:r>
+        <w:fldChar w:fldCharType="separate"/>
+      </w:r>
+      <w:r>
+        <w:rPr>
+          <w:noProof/>
+        </w:rPr>
+        <w:t>[3, 42]</w:t>
+      </w:r>
+      <w:r>
+        <w:fldChar w:fldCharType="end"/>
+      </w:r>
+      <w:r>
+        <w:t xml:space="preserve">, consistent with the observation that obese individuals have higher energy expenditure than lean subjects </w:t>
+      </w:r>
+      <w:r>
+        <w:fldChar w:fldCharType="begin" w:fldLock="1"/>
+      </w:r>
+      <w:r>
+        <w:instrText>ADDIN CSL_CITATION { "citationItems" : [ { "id" : "ITEM-1", "itemData" : { "ISBN" : "0002-9165 (Print)\\r0002-9165 (Linking)", "ISSN" : "00029165", "PMID" : "6801963", "abstract" : "Twenty-four-hour energy expenditure (24-EE), resting metabolic rate (RMR) and body composition were determined in 30 subjects from three groups; control (103 +/- 2% ideal body weight, n = 10), moderately obese (129 +/- 1% ideal body weight, n = 6), and obese (170 +/- 5% ideal body weight, n = 14) individuals. Twenty-four EE was measured in a comfortable airtight respiration chamber. When expressed as absolute values, both RMR and 24-EE were significantly increased in obese subjects when compared to normal weight subjects. The RMR was 7592 +/- 351 kJ/day in the obese, 6652 +/- 242 kJ/day in the moderately obese, and 6118 +/- 405 kJ/day in the controls. Mean 24-EE values were 10043 +/- 363, 9599 +/- 277, and 8439 +/- 432 kJ/day in the obese, moderately obese, and controls, respectively. The larger energy expenditure in the obese over 24 h was mainly due to a greater VO2 during the daylight hours. However, 92% of the larger 24-EE in the obese, compared to the control group, was accounted for by the higher RMR and only 8% by other factors such as the increased cost of moving the extra weight of the obese. The higher RMR and 24-EE in the obese was best related to the increased fat free mass.", "author" : [ { "dropping-particle" : "", "family" : "Ravussin", "given" : "Eric", "non-dropping-particle" : "", "parse-names" : false, "suffix" : "" }, { "dropping-particle" : "", "family" : "Burnand", "given" : "B.", "non-dropping-particle" : "", "parse-names" : false, "suffix" : "" }, { "dropping-particle" : "", "family" : "Schutz", "given" : "Y.", "non-dropping-particle" : "", "parse-names" : false, "suffix" : "" }, { "dropping-particle" : "", "family" : "Jequier", "given" : "E.", "non-dropping-particle" : "", "parse-names" : false, "suffix" : "" } ], "container-title" : "American Journal of Clinical Nutrition", "id" : "ITEM-1", "issue" : "3", "issued" : { "date-parts" : [ [ "1982" ] ] }, "page" : "566-573", "title" : "Twenty-four-hour energy expenditure and resting metabolic rate in obese, moderately obese, and control subjects", "type" : "article-journal", "volume" : "35" }, "uris" : [ "http://www.mendeley.com/documents/?uuid=ee8c03d6-e8b0-41da-a8bb-835276f2f40b" ] }, { "id" : "ITEM-2", "itemData" : { "DOI" : "10.1056/NEJM199503093321001", "ISSN" : "0028-4793", "PMID" : "7632212", "abstract" : "BACKGROUND: No current treatment for obesity reliably sustains weight loss, perhaps because compensatory metabolic processes resist the maintenance of the altered body weight. We examined the effects of experimental perturbations of body weight on energy expenditure to determine whether they lead to metabolic changes and whether obese subjects and those who have never been obese respond similarly. METHODS: We repeatedly measured 24-hour total energy expenditure, resting and nonresting energy expenditure, and the thermic effect of feeding in 18 obese subjects and 23 subjects who had never been obese. The subjects were studied at their usual body weight and after losing 10 to 20 percent of their body weight by underfeeding or gaining 10 percent by overfeeding. RESULTS: Maintenance of a body weight at a level 10 percent or more below the initial weight was associated with a mean (+/- SD) reduction in total energy expenditure of 6 +/- 3 kcal per kilogram of fat-free mass per day in the subjects who had never been obese (P &lt; 0.001) and 8 +/- 5 kcal per kilogram per day in the obese subjects (P &lt; 0.001). Resting energy expenditure and nonresting energy expenditure each decreased 3 to 4 kcal per kilogram of fat-free mass per day in both groups of subjects. Maintenance of body weight at a level 10 percent above the usual weight was associated with an increase in total energy expenditure of 9 +/- 7 kcal per kilogram of fat-free mass per day in the subjects who had never been obese (P &lt; 0.001) and 8 +/- 4 kcal per kilogram per day in the obese subjects (P &lt; 0.001). The thermic effect of feeding and nonresting energy expenditure increased by approximately 1 to 2 and 8 to 9 kcal per kilogram of fat-free mass per day, respectively, after weight gain. These changes in energy expenditure were not related to the degree of adiposity or the sex of the subjects. CONCLUSIONS: Maintenance of a reduced or elevated body weight is associated with compensatory changes in energy expenditure, which oppose the maintenance of a body weight that is different from the usual weight. These compensatory changes may account for the poor long-term efficacy of treatments for obesity.", "author" : [ { "dropping-particle" : "", "family" : "Leibel", "given" : "Rudolph L.", "non-dropping-particle" : "", "parse-names" : false, "suffix" : "" }, { "dropping-particle" : "", "family" : "Rosenbaum", "given" : "M", "non-dropping-particle" : "", "parse-names" : false, "suffix" : "" }, { "dropping-particle" : "", "family" : "Hirsch", "given" : "Jules", "non-dropping-particle" : "", "parse-names" : false, "suffix" : "" } ], "container-title" : "The New England journal of medicine", "id" : "ITEM-2", "issue" : "10", "issued" : { "date-parts" : [ [ "1995", "3", "9" ] ] }, "page" : "621-8", "title" : "Changes in energy expenditure resulting from altered body weight.", "type" : "article-journal", "volume" : "332" }, "uris" : [ "http://www.mendeley.com/documents/?uuid=8488746e-581f-4e06-b28c-2cc0eff18bed" ] }, { "id" : "ITEM-3", "itemData" : { "DOI" : "10.1172/JCI112749", "ISSN" : "0021-9738", "PMID" : "3782471", "abstract" : "Daily human energy requirements calculated from separate components of energy expenditure are inaccurate and usually in poor agreement with measured energy intakes. Measurement of energy expenditure over periods of 24 h or longer is needed to determine more accurately rates of daily energy expenditure in humans. We provide a detailed description of a human respiratory chamber and methods used to determine rates of energy expenditure over 24-h periods in 177 subjects. The results show that: fat-free mass (FFM) as estimated by densitometry is the best available determinant of 24-h energy expenditures (24EE) and explains 81% of the variance observed between individuals (24EE [kcal/d] = 597 + 26.5 FFM); 24EE in an individual is very reproducible (coefficient of variation = 2.4%); and even when adjusted for differences in FFM, there is still considerable interperson variability of the daily energy expenditure. A large portion of the variability of 24EE among individuals, independent of differences in body size, was due to variability in the degree of spontaneous physical activity, i.e., \"fidgeting,\" which accounted for 100-800 kcal/d in these subjects.", "author" : [ { "dropping-particle" : "", "family" : "Ravussin", "given" : "Eric", "non-dropping-particle" : "", "parse-names" : false, "suffix" : "" }, { "dropping-particle" : "", "family" : "Lillioja", "given" : "Stephen", "non-dropping-particle" : "", "parse-names" : false, "suffix" : "" }, { "dropping-particle" : "", "family" : "Anderson", "given" : "Thomas E", "non-dropping-particle" : "", "parse-names" : false, "suffix" : "" }, { "dropping-particle" : "", "family" : "Christin", "given" : "Laurent", "non-dropping-particle" : "", "parse-names" : false, "suffix" : "" }, { "dropping-particle" : "", "family" : "Bogardus", "given" : "Clifton", "non-dropping-particle" : "", "parse-names" : false, "suffix" : "" } ], "container-title" : "The Journal of clinical investigation", "id" : "ITEM-3", "issue" : "6", "issued" : { "date-parts" : [ [ "1986", "12" ] ] }, "page" : "1568-78", "title" : "Determinants of 24-hour energy expenditure in man. Methods and results using a respiratory chamber.", "type" : "article-journal", "volume" : "78" }, "uris" : [ "http://www.mendeley.com/documents/?uuid=641dd9c0-1811-4bc3-a10d-96962d61c3b6" ] }, { "id" : "ITEM-4", "itemData" : { "DOI" : "10.1038/ijo.2012.172", "ISSN" : "1476-5497", "PMID" : "23090575", "abstract" : "Objective:To investigate energy expenditure in lean and obese individuals, focusing particularly on physical activity and severely obese individuals.Design:Total daily energy expenditure (TDEE) was assessed using doubly labeled water, resting metabolic rate (RMR) by indirect calorimetry, activity energy expenditure (AEE) by difference and time spent in physical activity by multisensor activity monitors.Subjects:In all, 177 lean, Class I and severely obese individuals (age 31-56 years, body mass index 20-64\u2009kg\u2009m(-2)) were analyzed.Results:All components of energy expenditure were elevated in obese individuals. For example, TDEE was 2404\u00b195\u2009kcal per day in lean and 3244\u00b148\u2009kcal per day in Class III obese individuals. After appropriate adjustment, RMR was similar in all groups. Analysis of AEE by body weight and obesity class indicated a lower AEE in obese individuals. Confirming lower physical activity, obese individuals spent less time engaged in moderate-to-vigorous physical activity (2.7\u00b11.3, 1.8\u00b10.6, 2.0\u00b11.4 and 1.2\u00b11.0\u2009h per day in lean, Class I, Class II and Class III individuals) and more time in sedentary behaviors.Conclusions:There was no indication of metabolic efficiency in even the severely obese, as adjusted RMR was similar across all groups. The higher AEE observed in the obese is consistent with a higher cost of activities due to higher body weight. However, the magnitude of the higher AEE (20-25% higher in obese individuals) is lower than expected (weight approximately 100% higher in Class III individuals). Confirming a lower volume of physical activity in the obese, the total time spent in moderate-to-vigorous physical activity and average daily metabolic equivalent of task level were lower with increasing obesity. These findings demonstrate that high body weight in obese individuals leads to a high TDEE and AEE, which masks the fact that they are less physically active, which can be influenced by duration or intensity of activity, than in lean individuals.", "author" : [ { "dropping-particle" : "", "family" : "Delany", "given" : "J P", "non-dropping-particle" : "", "parse-names" : false, "suffix" : "" }, { "dropping-particle" : "", "family" : "Kelley", "given" : "D E", "non-dropping-particle" : "", "parse-names" : false, "suffix" : "" }, { "dropping-particle" : "", "family" : "Hames", "given" : "K C", "non-dropping-particle" : "", "parse-names" : false, "suffix" : "" }, { "dropping-particle" : "", "family" : "Jakicic", "given" : "J M", "non-dropping-particle" : "", "parse-names" : false, "suffix" : "" }, { "dropping-particle" : "", "family" : "Goodpaster", "given" : "Bret H.", "non-dropping-particle" : "", "parse-names" : false, "suffix" : "" } ], "container-title" : "International journal of obesity (2005)", "id" : "ITEM-4", "issue" : "7", "issued" : { "date-parts" : [ [ "2013", "7" ] ] }, "page" : "1006-11", "publisher" : "Nature Publishing Group", "title" : "High energy expenditure masks low physical activity in obesity.", "type" : "article-journal", "volume" : "37" }, "uris" : [ "http://www.mendeley.com/documents/?uuid=25dc4189-1ae6-4028-9e42-a035fb79ec21" ] } ], "mendeley" : { "formattedCitation" : "[3, 43\u201345]", "plainTextFormattedCitation" : "[3, 43\u201345]", "previouslyFormattedCitation" : "[3, 43\u201345]" }, "properties" : { "noteIndex" : 0 }, "schema" : "https://github.com/citation-style-language/schema/raw/master/csl-citation.json" }</w:instrText>
+      </w:r>
+      <w:r>
+        <w:fldChar w:fldCharType="separate"/>
+      </w:r>
+      <w:r>
+        <w:rPr>
+          <w:noProof/>
+        </w:rPr>
+        <w:t>[3, 43–45]</w:t>
+      </w:r>
+      <w:r>
+        <w:fldChar w:fldCharType="end"/>
+      </w:r>
+      <w:r>
+        <w:t xml:space="preserve">.  Similarly, weight loss results in a rapid reduction in energy expenditure </w:t>
+      </w:r>
+      <w:r>
+        <w:fldChar w:fldCharType="begin" w:fldLock="1"/>
+      </w:r>
+      <w:r>
+        <w:instrText>ADDIN CSL_CITATION { "citationItems" : [ { "id" : "ITEM-1", "itemData" : { "DOI" : "10.1016/0026-0495(84)90130-6", "ISSN" : "00260495", "author" : [ { "dropping-particle" : "", "family" : "Leibel", "given" : "Rudolph L.", "non-dropping-particle" : "", "parse-names" : false, "suffix" : "" }, { "dropping-particle" : "", "family" : "Hirsch", "given" : "Jules", "non-dropping-particle" : "", "parse-names" : false, "suffix" : "" } ], "container-title" : "Metabolism", "id" : "ITEM-1", "issue" : "2", "issued" : { "date-parts" : [ [ "1984", "2" ] ] }, "page" : "164-170", "title" : "Diminished energy requirements in reduced-obese patients", "type" : "article-journal", "volume" : "33" }, "uris" : [ "http://www.mendeley.com/documents/?uuid=f33a96b3-ae1e-4c10-be76-ffc5aedded1f" ] }, { "id" : "ITEM-2", "itemData" : { "DOI" : "10.1056/NEJM199503093321001", "ISSN" : "0028-4793", "PMID" : "7632212", "abstract" : "BACKGROUND: No current treatment for obesity reliably sustains weight loss, perhaps because compensatory metabolic processes resist the maintenance of the altered body weight. We examined the effects of experimental perturbations of body weight on energy expenditure to determine whether they lead to metabolic changes and whether obese subjects and those who have never been obese respond similarly. METHODS: We repeatedly measured 24-hour total energy expenditure, resting and nonresting energy expenditure, and the thermic effect of feeding in 18 obese subjects and 23 subjects who had never been obese. The subjects were studied at their usual body weight and after losing 10 to 20 percent of their body weight by underfeeding or gaining 10 percent by overfeeding. RESULTS: Maintenance of a body weight at a level 10 percent or more below the initial weight was associated with a mean (+/- SD) reduction in total energy expenditure of 6 +/- 3 kcal per kilogram of fat-free mass per day in the subjects who had never been obese (P &lt; 0.001) and 8 +/- 5 kcal per kilogram per day in the obese subjects (P &lt; 0.001). Resting energy expenditure and nonresting energy expenditure each decreased 3 to 4 kcal per kilogram of fat-free mass per day in both groups of subjects. Maintenance of body weight at a level 10 percent above the usual weight was associated with an increase in total energy expenditure of 9 +/- 7 kcal per kilogram of fat-free mass per day in the subjects who had never been obese (P &lt; 0.001) and 8 +/- 4 kcal per kilogram per day in the obese subjects (P &lt; 0.001). The thermic effect of feeding and nonresting energy expenditure increased by approximately 1 to 2 and 8 to 9 kcal per kilogram of fat-free mass per day, respectively, after weight gain. These changes in energy expenditure were not related to the degree of adiposity or the sex of the subjects. CONCLUSIONS: Maintenance of a reduced or elevated body weight is associated with compensatory changes in energy expenditure, which oppose the maintenance of a body weight that is different from the usual weight. These compensatory changes may account for the poor long-term efficacy of treatments for obesity.", "author" : [ { "dropping-particle" : "", "family" : "Leibel", "given" : "Rudolph L.", "non-dropping-particle" : "", "parse-names" : false, "suffix" : "" }, { "dropping-particle" : "", "family" : "Rosenbaum", "given" : "M", "non-dropping-particle" : "", "parse-names" : false, "suffix" : "" }, { "dropping-particle" : "", "family" : "Hirsch", "given" : "Jules", "non-dropping-particle" : "", "parse-names" : false, "suffix" : "" } ], "container-title" : "The New England journal of medicine", "id" : "ITEM-2", "issue" : "10", "issued" : { "date-parts" : [ [ "1995", "3", "9" ] ] }, "page" : "621-8", "title" : "Changes in energy expenditure resulting from altered body weight.", "type" : "article-journal", "volume" : "332" }, "uris" : [ "http://www.mendeley.com/documents/?uuid=8488746e-581f-4e06-b28c-2cc0eff18bed" ] }, { "id" : "ITEM-3", "itemData" : { "DOI" : "10.1001/jama.2012.6607", "ISBN" : "0098-7484", "ISSN" : "1538-3598", "PMID" : "22735432", "abstract" : "CONTEXT: Reduced energy expenditure following weight loss is thought to contribute to weight gain. However, the effect of dietary composition on energy expenditure during weight-loss maintenance has not been studied.\\n\\nOBJECTIVE: To examine the effects of 3 diets differing widely in macronutrient composition and glycemic load on energy expenditure following weight loss.\\n\\nDESIGN, SETTING, AND PARTICIPANTS: A controlled 3-way crossover design involving 21 overweight and obese young adults conducted at Children's Hospital Boston and Brigham and Women's Hospital, Boston, Massachusetts, between June 16, 2006, and June 21, 2010, with recruitment by newspaper advertisements and postings.\\n\\nINTERVENTION: After achieving 10% to 15% weight loss while consuming a run-in diet, participants consumed an isocaloric low-fat diet (60% of energy from carbohydrate, 20% from fat, 20% from protein; high glycemic load), low-glycemic index diet (40% from carbohydrate, 40% from fat, and 20% from protein; moderate glycemic load), and very low-carbohydrate diet (10% from carbohydrate, 60% from fat, and 30% from protein; low glycemic load) in random order, each for 4 weeks.\\n\\nMAIN OUTCOME MEASURES: Primary outcome was resting energy expenditure (REE), with secondary outcomes of total energy expenditure (TEE), hormone levels, and metabolic syndrome components.\\n\\nRESULTS: Compared with the pre-weight-loss baseline, the decrease in REE was greatest with the low-fat diet (mean [95% CI], -205 [-265 to -144] kcal/d), intermediate with the low-glycemic index diet (-166 [-227 to -106] kcal/d), and least with the very low-carbohydrate diet (-138 [-198 to -77] kcal/d; overall P = .03; P for trend by glycemic load = .009). The decrease in TEE showed a similar pattern (mean [95% CI], -423 [-606 to -239] kcal/d; -297 [-479 to -115] kcal/d; and -97 [-281 to 86] kcal/d, respectively; overall P = .003; P for trend by glycemic load &lt; .001). Hormone levels and metabolic syndrome components also varied during weight maintenance by diet (leptin, P &lt; .001; 24-hour urinary cortisol, P = .005; indexes of peripheral [P = .02] and hepatic [P = .03] insulin sensitivity; high-density lipoprotein [HDL] cholesterol, P &lt; .001; non-HDL cholesterol, P &lt; .001; triglycerides, P &lt; .001; plasminogen activator inhibitor 1, P for trend = .04; and C-reactive protein, P for trend = .05), but no consistent favorable pattern emerged.\\n\\nCONCLUSION: Among overweight and obese young adults compared with pre-weight-lo\u2026", "author" : [ { "dropping-particle" : "", "family" : "Ebbeling", "given" : "Cara B", "non-dropping-particle" : "", "parse-names" : false, "suffix" : "" }, { "dropping-particle" : "", "family" : "Swain", "given" : "Janis F", "non-dropping-particle" : "", "parse-names" : false, "suffix" : "" }, { "dropping-particle" : "", "family" : "Feldman", "given" : "Henry a", "non-dropping-particle" : "", "parse-names" : false, "suffix" : "" }, { "dropping-particle" : "", "family" : "Wong", "given" : "William W", "non-dropping-particle" : "", "parse-names" : false, "suffix" : "" }, { "dropping-particle" : "", "family" : "Hachey", "given" : "David L", "non-dropping-particle" : "", "parse-names" : false, "suffix" : "" }, { "dropping-particle" : "", "family" : "Garcia-Lago", "given" : "Erica", "non-dropping-particle" : "", "parse-names" : false, "suffix" : "" }, { "dropping-particle" : "", "family" : "Ludwig", "given" : "David S", "non-dropping-particle" : "", "parse-names" : false, "suffix" : "" } ], "container-title" : "JAMA : the journal of the American Medical Association", "id" : "ITEM-3", "issue" : "24", "issued" : { "date-parts" : [ [ "2012" ] ] }, "page" : "2627-34", "title" : "Effects of dietary composition on energy expenditure during weight-loss maintenance.", "type" : "article-journal", "volume" : "307" }, "uris" : [ "http://www.mendeley.com/documents/?uuid=014c9f0f-319f-44d3-a7a5-0c0cb50e06d5" ] } ], "mendeley" : { "formattedCitation" : "[2, 3, 6]", "plainTextFormattedCitation" : "[2, 3, 6]", "previouslyFormattedCitation" : "[2, 3, 6]" }, "properties" : { "noteIndex" : 0 }, "schema" : "https://github.com/citation-style-language/schema/raw/master/csl-citation.json" }</w:instrText>
+      </w:r>
+      <w:r>
+        <w:fldChar w:fldCharType="separate"/>
+      </w:r>
+      <w:r>
+        <w:rPr>
+          <w:noProof/>
+        </w:rPr>
+        <w:t>[2, 3, 6]</w:t>
+      </w:r>
+      <w:r>
+        <w:fldChar w:fldCharType="end"/>
+      </w:r>
+      <w:r>
+        <w:t>.  This compensation, when combined with increased feelings of hunger after weight loss</w:t>
+      </w:r>
+      <w:r>
+        <w:t xml:space="preserve"> </w:t>
+      </w:r>
+      <w:r>
+        <w:fldChar w:fldCharType="begin" w:fldLock="1"/>
+      </w:r>
+      <w:r>
+        <w:instrText>ADDIN CSL_CITATION { "citationItems" : [ { "id" : "ITEM-1", "itemData" : { "DOI" : "10.1056/NEJMoa1105816", "ISSN" : "0028-4793", "author" : [ { "dropping-particle" : "", "family" : "Sumithran", "given" : "Priya", "non-dropping-particle" : "", "parse-names" : false, "suffix" : "" }, { "dropping-particle" : "", "family" : "Prendergast", "given" : "Luke A.", "non-dropping-particle" : "", "parse-names" : false, "suffix" : "" }, { "dropping-particle" : "", "family" : "Delbridge", "given" : "Elizabeth", "non-dropping-particle" : "", "parse-names" : false, "suffix" : "" }, { "dropping-particle" : "", "family" : "Purcell", "given" : "Katrina", "non-dropping-particle" : "", "parse-names" : false, "suffix" : "" }, { "dropping-particle" : "", "family" : "Shulkes", "given" : "Arthur", "non-dropping-particle" : "", "parse-names" : false, "suffix" : "" }, { "dropping-particle" : "", "family" : "Kriketos", "given" : "Adamandia", "non-dropping-particle" : "", "parse-names" : false, "suffix" : "" }, { "dropping-particle" : "", "family" : "Proietto", "given" : "Joseph", "non-dropping-particle" : "", "parse-names" : false, "suffix" : "" } ], "container-title" : "New England Journal of Medicine", "id" : "ITEM-1", "issue" : "17", "issued" : { "date-parts" : [ [ "2011", "10", "27" ] ] }, "page" : "1597-1604", "title" : "Long-Term Persistence of Hormonal Adaptations to Weight Loss", "type" : "article-journal", "volume" : "365" }, "uris" : [ "http://www.mendeley.com/documents/?uuid=433b28ac-96c9-4a3b-ad76-6030ac16d906" ] } ], "mendeley" : { "formattedCitation" : "[4]", "plainTextFormattedCitation" : "[4]", "previouslyFormattedCitation" : "[4]" }, "properties" : { "noteIndex" : 0 }, "schema" : "https://github.com/citation-style-language/schema/raw/master/csl-citation.json" }</w:instrText>
+      </w:r>
+      <w:r>
+        <w:fldChar w:fldCharType="separate"/>
+      </w:r>
+      <w:r>
+        <w:rPr>
+          <w:noProof/>
+        </w:rPr>
+        <w:t>[4]</w:t>
+      </w:r>
+      <w:r>
+        <w:fldChar w:fldCharType="end"/>
+      </w:r>
+      <w:r>
+        <w:t xml:space="preserve">, </w:t>
+      </w:r>
+      <w:r>
+        <w:t>contributes to body weight set point maintenance and make successful, long term weight loss very difficult.  Recent studies have shown that low carbohydrate (</w:t>
+      </w:r>
+      <w:r>
+        <w:t>and</w:t>
+      </w:r>
+      <w:r>
+        <w:t xml:space="preserve"> high protein) diets are more successful in maintaining weight reductions </w:t>
+      </w:r>
+      <w:r>
+        <w:fldChar w:fldCharType="begin" w:fldLock="1"/>
+      </w:r>
+      <w:r>
+        <w:instrText>ADDIN CSL_CITATION { "citationItems" : [ { "id" : "ITEM-1", "itemData" : { "DOI" : "10.1056/NEJMoa022207", "ISBN" : "1533-4406 (Electronic)\\r0028-4793 (Linking)", "ISSN" : "0028-4793", "PMID" : "12761365", "abstract" : "BACKGROUND: Despite the popularity of the low-carbohydrate, high-protein, high-fat (Atkins) diet, no randomized, controlled trials have evaluated its efficacy. METHODS: We conducted a one-year, multicenter, controlled trial involving 63 obese men and women who were randomly assigned to either a low-carbohydrate, high-protein, high-fat diet or a low-calorie, high-carbohydrate, low-fat (conventional) diet. Professional contact was minimal to replicate the approach used by most dieters. RESULTS: Subjects on the low-carbohydrate diet had lost more weight than subjects on the conventional diet at 3 months (mean [+/-SD], -6.8+/-5.0 vs. -2.7+/-3.7 percent of body weight; P=0.001) and 6 months (-7.0+/-6.5 vs. -3.2+/-5.6 percent of body weight, P=0.02), but the difference at 12 months was not significant (-4.4+/-6.7 vs. -2.5+/-6.3 percent of body weight, P=0.26). After three months, no significant differences were found between the groups in total or low-density lipoprotein cholesterol concentrations. The increase in high-density lipoprotein cholesterol concentrations and the decrease in triglyceride concentrations were greater among subjects on the low-carbohydrate diet than among those on the conventional diet throughout most of the study. Both diets significantly decreased diastolic blood pressure and the insulin response to an oral glucose load. CONCLUSIONS: The low-carbohydrate diet produced a greater weight loss (absolute difference, approximately 4 percent) than did the conventional diet for the first six months, but the differences were not significant at one year. The low-carbohydrate diet was associated with a greater improvement in some risk factors for coronary heart disease. Adherence was poor and attrition was high in both groups. Longer and larger studies are required to determine the long-term safety and efficacy of low-carbohydrate, high-protein, high-fat diets.", "author" : [ { "dropping-particle" : "", "family" : "Foster", "given" : "Gary D", "non-dropping-particle" : "", "parse-names" : false, "suffix" : "" }, { "dropping-particle" : "", "family" : "Wyatt", "given" : "Holly R", "non-dropping-particle" : "", "parse-names" : false, "suffix" : "" }, { "dropping-particle" : "", "family" : "Hill", "given" : "James O", "non-dropping-particle" : "", "parse-names" : false, "suffix" : "" }, { "dropping-particle" : "", "family" : "McGuckin", "given" : "Brian G", "non-dropping-particle" : "", "parse-names" : false, "suffix" : "" }, { "dropping-particle" : "", "family" : "Brill", "given" : "Carrie", "non-dropping-particle" : "", "parse-names" : false, "suffix" : "" }, { "dropping-particle" : "", "family" : "Mohammed", "given" : "B Selma", "non-dropping-particle" : "", "parse-names" : false, "suffix" : "" }, { "dropping-particle" : "", "family" : "Szapary", "given" : "Philippe O", "non-dropping-particle" : "", "parse-names" : false, "suffix" : "" }, { "dropping-particle" : "", "family" : "Rader", "given" : "Daniel J", "non-dropping-particle" : "", "parse-names" : false, "suffix" : "" }, { "dropping-particle" : "", "family" : "Edman", "given" : "Joel S", "non-dropping-particle" : "", "parse-names" : false, "suffix" : "" }, { "dropping-particle" : "", "family" : "Klein", "given" : "Samuel", "non-dropping-particle" : "", "parse-names" : false, "suffix" : "" } ], "container-title" : "The New England journal of medicine", "id" : "ITEM-1", "issue" : "21", "issued" : { "date-parts" : [ [ "2003" ] ] }, "page" : "2082-2090", "title" : "A randomized trial of a low-carbohydrate diet for obesity.", "type" : "article-journal", "volume" : "348" }, "uris" : [ "http://www.mendeley.com/documents/?uuid=36787ca6-256a-4642-b104-eb3a963ef19f" ] } ], "mendeley" : { "formattedCitation" : "[46]", "plainTextFormattedCitation" : "[46]", "previouslyFormattedCitation" : "[46]" }, "properties" : { "noteIndex" : 0 }, "schema" : "https://github.com/citation-style-language/schema/raw/master/csl-citation.json" }</w:instrText>
+      </w:r>
+      <w:r>
+        <w:fldChar w:fldCharType="separate"/>
+      </w:r>
+      <w:r>
+        <w:rPr>
+          <w:noProof/>
+        </w:rPr>
+        <w:t>[46]</w:t>
+      </w:r>
+      <w:r>
+        <w:fldChar w:fldCharType="end"/>
+      </w:r>
+      <w:r>
+        <w:t xml:space="preserve">, and that </w:t>
+      </w:r>
+      <w:r>
+        <w:t>high protein</w:t>
+      </w:r>
+      <w:r>
+        <w:t xml:space="preserve"> diets also result in smaller reductions in energy expenditure </w:t>
+      </w:r>
+      <w:r>
+        <w:fldChar w:fldCharType="begin" w:fldLock="1"/>
+      </w:r>
+      <w:r>
+        <w:instrText>ADDIN CSL_CITATION { "citationItems" : [ { "id" : "ITEM-1", "itemData" : { "DOI" : "10.1001/jama.2012.6607", "ISBN" : "0098-7484", "ISSN" : "1538-3598", "PMID" : "22735432", "abstract" : "CONTEXT: Reduced energy expenditure following weight loss is thought to contribute to weight gain. However, the effect of dietary composition on energy expenditure during weight-loss maintenance has not been studied.\\n\\nOBJECTIVE: To examine the effects of 3 diets differing widely in macronutrient composition and glycemic load on energy expenditure following weight loss.\\n\\nDESIGN, SETTING, AND PARTICIPANTS: A controlled 3-way crossover design involving 21 overweight and obese young adults conducted at Children's Hospital Boston and Brigham and Women's Hospital, Boston, Massachusetts, between June 16, 2006, and June 21, 2010, with recruitment by newspaper advertisements and postings.\\n\\nINTERVENTION: After achieving 10% to 15% weight loss while consuming a run-in diet, participants consumed an isocaloric low-fat diet (60% of energy from carbohydrate, 20% from fat, 20% from protein; high glycemic load), low-glycemic index diet (40% from carbohydrate, 40% from fat, and 20% from protein; moderate glycemic load), and very low-carbohydrate diet (10% from carbohydrate, 60% from fat, and 30% from protein; low glycemic load) in random order, each for 4 weeks.\\n\\nMAIN OUTCOME MEASURES: Primary outcome was resting energy expenditure (REE), with secondary outcomes of total energy expenditure (TEE), hormone levels, and metabolic syndrome components.\\n\\nRESULTS: Compared with the pre-weight-loss baseline, the decrease in REE was greatest with the low-fat diet (mean [95% CI], -205 [-265 to -144] kcal/d), intermediate with the low-glycemic index diet (-166 [-227 to -106] kcal/d), and least with the very low-carbohydrate diet (-138 [-198 to -77] kcal/d; overall P = .03; P for trend by glycemic load = .009). The decrease in TEE showed a similar pattern (mean [95% CI], -423 [-606 to -239] kcal/d; -297 [-479 to -115] kcal/d; and -97 [-281 to 86] kcal/d, respectively; overall P = .003; P for trend by glycemic load &lt; .001). Hormone levels and metabolic syndrome components also varied during weight maintenance by diet (leptin, P &lt; .001; 24-hour urinary cortisol, P = .005; indexes of peripheral [P = .02] and hepatic [P = .03] insulin sensitivity; high-density lipoprotein [HDL] cholesterol, P &lt; .001; non-HDL cholesterol, P &lt; .001; triglycerides, P &lt; .001; plasminogen activator inhibitor 1, P for trend = .04; and C-reactive protein, P for trend = .05), but no consistent favorable pattern emerged.\\n\\nCONCLUSION: Among overweight and obese young adults compared with pre-weight-lo\u2026", "author" : [ { "dropping-particle" : "", "family" : "Ebbeling", "given" : "Cara B", "non-dropping-particle" : "", "parse-names" : false, "suffix" : "" }, { "dropping-particle" : "", "family" : "Swain", "given" : "Janis F", "non-dropping-particle" : "", "parse-names" : false, "suffix" : "" }, { "dropping-particle" : "", "family" : "Feldman", "given" : "Henry a", "non-dropping-particle" : "", "parse-names" : false, "suffix" : "" }, { "dropping-particle" : "", "family" : "Wong", "given" : "William W", "non-dropping-particle" : "", "parse-names" : false, "suffix" : "" }, { "dropping-particle" : "", "family" : "Hachey", "given" : "David L", "non-dropping-particle" : "", "parse-names" : false, "suffix" : "" }, { "dropping-particle" : "", "family" : "Garcia-Lago", "given" : "Erica", "non-dropping-particle" : "", "parse-names" : false, "suffix" : "" }, { "dropping-particle" : "", "family" : "Ludwig", "given" : "David S", "non-dropping-particle" : "", "parse-names" : false, "suffix" : "" } ], "container-title" : "JAMA : the journal of the American Medical Association", "id" : "ITEM-1", "issue" : "24", "issued" : { "date-parts" : [ [ "2012" ] ] }, "page" : "2627-34", "title" : "Effects of dietary composition on energy expenditure during weight-loss maintenance.", "type" : "article-journal", "volume" : "307" }, "uris" : [ "http://www.mendeley.com/documents/?uuid=014c9f0f-319f-44d3-a7a5-0c0cb50e06d5" ] } ], "mendeley" : { "formattedCitation" : "[6]", "plainTextFormattedCitation" : "[6]", "previouslyFormattedCitation" : "[6]" }, "properties" : { "noteIndex" : 0 }, "schema" : "https://github.com/citation-style-language/schema/raw/master/csl-citation.json" }</w:instrText>
+      </w:r>
+      <w:r>
+        <w:fldChar w:fldCharType="separate"/>
+      </w:r>
+      <w:r>
+        <w:rPr>
+          <w:noProof/>
+        </w:rPr>
+        <w:t>[6]</w:t>
+      </w:r>
+      <w:r>
+        <w:fldChar w:fldCharType="end"/>
+      </w:r>
+      <w:r>
+        <w:t xml:space="preserve">.  </w:t>
+      </w:r>
+      <w:r>
+        <w:t xml:space="preserve">A comparison of low-carbohydrate and low-fat calorie restricted diets (with equal protein intake) showed </w:t>
+      </w:r>
+      <w:r>
+        <w:t>similar</w:t>
+      </w:r>
+      <w:r>
+        <w:t xml:space="preserve"> reductions of energy expenditure, consistent with a key role for protein </w:t>
+      </w:r>
+      <w:r>
+        <w:t xml:space="preserve">in maintaining elevated energy expenditure during weight loss </w:t>
+      </w:r>
+      <w:r>
+        <w:fldChar w:fldCharType="begin" w:fldLock="1"/>
+      </w:r>
+      <w:r>
+        <w:instrText>ADDIN CSL_CITATION { "citationItems" : [ { "id" : "ITEM-1", "itemData" : { "DOI" : "10.1016/j.cmet.2015.07.021", "ISSN" : "15504131", "author" : [ { "dropping-particle" : "", "family" : "Hall", "given" : "Kevin\u00a0D.", "non-dropping-particle" : "", "parse-names" : false, "suffix" : "" }, { "dropping-particle" : "", "family" : "Bemis", "given" : "Thomas", "non-dropping-particle" : "", "parse-names" : false, "suffix" : "" }, { "dropping-particle" : "", "family" : "Brychta", "given" : "Robert", "non-dropping-particle" : "", "parse-names" : false, "suffix" : "" }, { "dropping-particle" : "", "family" : "Chen", "given" : "Kong\u00a0Y.", "non-dropping-particle" : "", "parse-names" : false, "suffix" : "" }, { "dropping-particle" : "", "family" : "Courville", "given" : "Amber", "non-dropping-particle" : "", "parse-names" : false, "suffix" : "" }, { "dropping-particle" : "", "family" : "Crayner", "given" : "Emma\u00a0J.", "non-dropping-particle" : "", "parse-names" : false, "suffix" : "" }, { "dropping-particle" : "", "family" : "Goodwin", "given" : "Stephanie", "non-dropping-particle" : "", "parse-names" : false, "suffix" : "" }, { "dropping-particle" : "", "family" : "Guo", "given" : "Juen", "non-dropping-particle" : "", "parse-names" : false, "suffix" : "" }, { "dropping-particle" : "", "family" : "Howard", "given" : "Lilian", "non-dropping-particle" : "", "parse-names" : false, "suffix" : "" }, { "dropping-particle" : "", "family" : "Knuth", "given" : "Nicolas\u00a0D.", "non-dropping-particle" : "", "parse-names" : false, "suffix" : "" }, { "dropping-particle" : "", "family" : "Miller", "given" : "Bernard\u00a0V.", "non-dropping-particle" : "", "parse-names" : false, "suffix" : "" }, { "dropping-particle" : "", "family" : "Prado", "given" : "Carla\u00a0M.", "non-dropping-particle" : "", "parse-names" : false, "suffix" : "" }, { "dropping-particle" : "", "family" : "Siervo", "given" : "Mario", "non-dropping-particle" : "", "parse-names" : false, "suffix" : "" }, { "dropping-particle" : "", "family" : "Skarulis", "given" : "Monica\u00a0C.", "non-dropping-particle" : "", "parse-names" : false, "suffix" : "" }, { "dropping-particle" : "", "family" : "Walter", "given" : "Mary", "non-dropping-particle" : "", "parse-names" : false, "suffix" : "" }, { "dropping-particle" : "", "family" : "Walter", "given" : "Peter\u00a0J.", "non-dropping-particle" : "", "parse-names" : false, "suffix" : "" }, { "dropping-particle" : "", "family" : "Yannai", "given" : "Laura", "non-dropping-particle" : "", "parse-names" : false, "suffix" : "" } ], "container-title" : "Cell Metabolism", "id" : "ITEM-1", "issue" : "3", "issued" : { "date-parts" : [ [ "2015" ] ] }, "page" : "427-436", "publisher" : "Elsevier Inc.", "title" : "Calorie for Calorie, Dietary Fat Restriction Results in More Body Fat Loss than Carbohydrate Restriction in People with Obesity", "type" : "article-journal", "volume" : "22" }, "uris" : [ "http://www.mendeley.com/documents/?uuid=7cb6a522-2e1e-42a4-953b-c5298750babe" ] } ], "mendeley" : { "formattedCitation" : "[47]", "plainTextFormattedCitation" : "[47]" }, "properties" : { "noteIndex" : 0 }, "schema" : "https://github.com/citation-style-language/schema/raw/master/csl-citation.json" }</w:instrText>
+      </w:r>
+      <w:r>
+        <w:fldChar w:fldCharType="separate"/>
+      </w:r>
+      <w:r>
+        <w:rPr>
+          <w:noProof/>
+        </w:rPr>
+        <w:t>[47]</w:t>
+      </w:r>
+      <w:r>
+        <w:fldChar w:fldCharType="end"/>
+      </w:r>
+      <w:r>
+        <w:t xml:space="preserve">.  </w:t>
+      </w:r>
+      <w:r>
+        <w:t xml:space="preserve">Similarly, overfeeding studies have shown that </w:t>
+      </w:r>
+      <w:r>
+        <w:t>over-feeding</w:t>
+      </w:r>
+      <w:r>
+        <w:t xml:space="preserve"> induced increases in </w:t>
+      </w:r>
+      <w:r>
+        <w:t xml:space="preserve">energy expenditure </w:t>
+      </w:r>
+      <w:r>
+        <w:t>are even more pronounced</w:t>
+      </w:r>
+      <w:r>
+        <w:t xml:space="preserve"> when the diets are high in protein </w:t>
+      </w:r>
+      <w:r>
+        <w:fldChar w:fldCharType="begin" w:fldLock="1"/>
+      </w:r>
+      <w:r>
+        <w:instrText>ADDIN CSL_CITATION { "citationItems" : [ { "id" : "ITEM-1", "itemData" : { "DOI" : "10.1001/jama.2011.1918", "ISSN" : "1538-3598", "PMID" : "22215165", "abstract" : "CONTEXT: The role of diet composition in response to overeating and energy dissipation in humans is unclear. OBJECTIVE: To evaluate the effects of overconsumption of low, normal, and high protein diets on weight gain, energy expenditure, and body composition. DESIGN, SETTING, AND PARTICIPANTS: A single-blind, randomized controlled trial of 25 US healthy, weight-stable male and female volunteers, aged 18 to 35 years with a body mass index between 19 and 30. The first participant was admitted to the inpatient metabolic unit in June 2005 and the last in October 2007. INTERVENTION: After consuming a weight-stabilizing diet for 13 to 25 days, participants were randomized to diets containing 5% of energy from protein (low protein), 15% (normal protein), or 25% (high protein), which they were overfed during the last 8 weeks of their 10- to 12-week stay in the inpatient metabolic unit. Compared with energy intake during the weight stabilization period, the protein diets provided approximately 40% more energy intake, which corresponds to 954 kcal/d (95% CI, 884-1022 kcal/d). MAIN OUTCOME MEASURES: Body composition was measured by dual-energy x-ray absorptiometry biweekly, resting energy expenditure was measured weekly by ventilated hood, and total energy expenditure by doubly labeled water prior to the overeating and weight stabilization periods and at weeks 7 to 8. RESULTS: Overeating produced significantly less weight gain in the low protein diet group (3.16 kg; 95% CI, 1.88-4.44 kg) compared with the normal protein diet group (6.05 kg; 95% CI, 4.84-7.26 kg) or the high protein diet group (6.51 kg; 95% CI, 5.23-7.79 kg) (P = .002). Body fat increased similarly in all 3 protein diet groups and represented 50% to more than 90% of the excess stored calories. Resting energy expenditure, total energy expenditure, and body protein did not increase during overfeeding with the low protein diet. In contrast, resting energy expenditure (normal protein diet: 160 kcal/d [95% CI, 102-218 kcal/d]; high protein diet: 227 kcal/d [95% CI, 165-289 kcal/d]) and body protein (lean body mass) (normal protein diet: 2.87 kg [95% CI, 2.11-3.62 kg]; high protein diet: 3.18 kg [95% CI, 2.37-3.98 kg]) increased significantly with the normal and high protein diets. CONCLUSIONS: Among persons living in a controlled setting, calories alone account for the increase in fat; protein affected energy expenditure and storage of lean body mass, but not body fat storage. TRIAL REGISTRATION: clinic\u2026", "author" : [ { "dropping-particle" : "", "family" : "Bray", "given" : "George A", "non-dropping-particle" : "", "parse-names" : false, "suffix" : "" }, { "dropping-particle" : "", "family" : "Smith", "given" : "Steven R", "non-dropping-particle" : "", "parse-names" : false, "suffix" : "" }, { "dropping-particle" : "", "family" : "Jonge", "given" : "Lilian", "non-dropping-particle" : "de", "parse-names" : false, "suffix" : "" }, { "dropping-particle" : "", "family" : "Xie", "given" : "Hui", "non-dropping-particle" : "", "parse-names" : false, "suffix" : "" }, { "dropping-particle" : "", "family" : "Rood", "given" : "Jennifer", "non-dropping-particle" : "", "parse-names" : false, "suffix" : "" }, { "dropping-particle" : "", "family" : "Martin", "given" : "Corby K", "non-dropping-particle" : "", "parse-names" : false, "suffix" : "" }, { "dropping-particle" : "", "family" : "Most", "given" : "Marlene", "non-dropping-particle" : "", "parse-names" : false, "suffix" : "" }, { "dropping-particle" : "", "family" : "Brock", "given" : "Courtney", "non-dropping-particle" : "", "parse-names" : false, "suffix" : "" }, { "dropping-particle" : "", "family" : "Mancuso", "given" : "Susan", "non-dropping-particle" : "", "parse-names" : false, "suffix" : "" }, { "dropping-particle" : "", "family" : "Redman", "given" : "Leanne M", "non-dropping-particle" : "", "parse-names" : false, "suffix" : "" } ], "container-title" : "JAMA : the journal of the American Medical Association", "id" : "ITEM-1", "issue" : "1", "issued" : { "date-parts" : [ [ "2012", "1", "4" ] ] }, "page" : "47-55", "publisher" : "Am Med Assoc", "title" : "Effect of dietary protein content on weight gain, energy expenditure, and body composition during overeating: a randomized controlled trial.", "type" : "article-journal", "volume" : "307" }, "uris" : [ "http://www.mendeley.com/documents/?uuid=4241f66f-dad6-4153-9bb2-976b923b7358" ] }, { "id" : "ITEM-2", "itemData" : { "DOI" : "10.3945/ajcn.114.091769", "ISSN" : "0002-9165", "author" : [ { "dropping-particle" : "", "family" : "Bray", "given" : "George A", "non-dropping-particle" : "", "parse-names" : false, "suffix" : "" }, { "dropping-particle" : "", "family" : "Redman", "given" : "L. M.", "non-dropping-particle" : "", "parse-names" : false, "suffix" : "" }, { "dropping-particle" : "", "family" : "Jonge", "given" : "L.", "non-dropping-particle" : "de", "parse-names" : false, "suffix" : "" }, { "dropping-particle" : "", "family" : "Covington", "given" : "Jeffrey", "non-dropping-particle" : "", "parse-names" : false, "suffix" : "" }, { "dropping-particle" : "", "family" : "Rood", "given" : "Jennifer", "non-dropping-particle" : "", "parse-names" : false, "suffix" : "" }, { "dropping-particle" : "", "family" : "Brock", "given" : "Courtney", "non-dropping-particle" : "", "parse-names" : false, "suffix" : "" }, { "dropping-particle" : "", "family" : "Mancuso", "given" : "Susan", "non-dropping-particle" : "", "parse-names" : false, "suffix" : "" }, { "dropping-particle" : "", "family" : "Martin", "given" : "Corby K", "non-dropping-particle" : "", "parse-names" : false, "suffix" : "" }, { "dropping-particle" : "", "family" : "Smith", "given" : "Steven R", "non-dropping-particle" : "", "parse-names" : false, "suffix" : "" } ], "container-title" : "American Journal of Clinical Nutrition", "id" : "ITEM-2", "issue" : "3", "issued" : { "date-parts" : [ [ "2015", "3", "1" ] ] }, "page" : "496-505", "title" : "Effect of protein overfeeding on energy expenditure measured in a metabolic chamber", "type" : "article-journal", "volume" : "101" }, "uris" : [ "http://www.mendeley.com/documents/?uuid=153d239f-cea8-4b24-b4aa-bedd6a933e82" ] } ], "mendeley" : { "formattedCitation" : "[5, 48]", "plainTextFormattedCitation" : "[5, 48]", "previouslyFormattedCitation" : "[5, 47]" }, "properties" : { "noteIndex" : 0 }, "schema" : "https://github.com/citation-style-language/schema/raw/master/csl-citation.json" }</w:instrText>
+      </w:r>
+      <w:r>
+        <w:fldChar w:fldCharType="separate"/>
+      </w:r>
+      <w:r>
+        <w:rPr>
+          <w:noProof/>
+        </w:rPr>
+        <w:t>[5, 48]</w:t>
+      </w:r>
+      <w:r>
+        <w:fldChar w:fldCharType="end"/>
+      </w:r>
+      <w:r>
+        <w:t>.</w:t>
+      </w:r>
+    </w:p>
+    <w:p/>
+    <w:p>
+      <w:r>
+        <w:t xml:space="preserve">Our identification of </w:t>
+      </w:r>
+      <w:r>
+        <w:t xml:space="preserve">skeletal muscle </w:t>
+      </w:r>
+      <w:r>
+        <w:t>mTORC1 as b</w:t>
+      </w:r>
+      <w:r>
+        <w:t xml:space="preserve">oth a target of high protein diets, </w:t>
+      </w:r>
+      <w:r>
+        <w:t>and</w:t>
+      </w:r>
+      <w:r>
+        <w:t xml:space="preserve"> as an anti-</w:t>
+      </w:r>
+      <w:proofErr w:type="spellStart"/>
+      <w:r>
+        <w:t>obesegenic</w:t>
+      </w:r>
+      <w:proofErr w:type="spellEnd"/>
+      <w:r>
+        <w:t xml:space="preserve"> provides a potential mechanism by which over-feeding can cause increases in energy expenditure.  </w:t>
+      </w:r>
+      <w:r>
+        <w:t xml:space="preserve">Our findings are consistent with the hypothesis that nutrient excess generally, and high protein feeding specifically may function via mTORC1-dependent changes in muscle oxidation, but do not preclude the role of other tissues and molecular targets that may underlie the increases in energy expenditure </w:t>
+      </w:r>
+      <w:r>
+        <w:t>that accompany high protein diets</w:t>
+      </w:r>
+      <w:r>
+        <w:t xml:space="preserve">.  </w:t>
+      </w:r>
+      <w:r>
+        <w:t xml:space="preserve">While the direct mechanisms by which mTORC1 increases energy expenditure have not yet been identified, our data are congruent with previous reports showing that activation of mTORC1 in muscle results in </w:t>
+      </w:r>
+      <w:r>
+        <w:t xml:space="preserve">elevated mitochondrial biogenesis in fibroblasts </w:t>
+      </w:r>
+      <w:r>
+        <w:fldChar w:fldCharType="begin" w:fldLock="1"/>
+      </w:r>
+      <w:r>
+        <w:instrText>ADDIN CSL_CITATION { "citationItems" : [ { "id" : "ITEM-1", "itemData" : { "DOI" : "10.1016/j.cmet.2013.10.001", "ISBN" : "1932-7420 (Electronic)\\r1550-4131 (Linking)", "ISSN" : "15504131", "PMID" : "24206664", "abstract" : "mRNA translation is thought to be the most energy-consuming process in the cell. Translation and energy metabolism are dysregulated in a variety of diseases including cancer, diabetes, and heart disease. However, the mechanisms that coordinate translation and energy metabolism in mammals remain largely unknown. The mechanistic/mammalian target of rapamycin complex 1 (mTORC1) stimulates mRNA translation and other anabolic processes. We demonstrate that mTORC1 controls mitochondrial activity and biogenesis by selectively promoting translation of nucleus-encoded mitochondria-related mRNAs via inhibition of the eukaryotic translation initiation factor 4E (eIF4E)-binding proteins (4E-BPs). Stimulating the translation of nucleus-encoded mitochondria-related mRNAs engenders an increase in ATP production capacity, a required energy source for translation. These findings establish a feed-forward loop that links mRNA translation to oxidative phosphorylation, thereby providing a key mechanism linking aberrant mTOR signaling to conditions of abnormal cellular energy metabolism such as neoplasia and insulin resistance. \u00a9 2013 Elsevier Inc.", "author" : [ { "dropping-particle" : "", "family" : "Morita", "given" : "Masahiro", "non-dropping-particle" : "", "parse-names" : false, "suffix" : "" }, { "dropping-particle" : "", "family" : "Gravel", "given" : "Simon Pierre", "non-dropping-particle" : "", "parse-names" : false, "suffix" : "" }, { "dropping-particle" : "", "family" : "Ch\u00e9nard", "given" : "Val\u00e9rie", "non-dropping-particle" : "", "parse-names" : false, "suffix" : "" }, { "dropping-particle" : "", "family" : "Sikstr\u00f6m", "given" : "Kristina", "non-dropping-particle" : "", "parse-names" : false, "suffix" : "" }, { "dropping-particle" : "", "family" : "Zheng", "given" : "Liang", "non-dropping-particle" : "", "parse-names" : false, "suffix" : "" }, { "dropping-particle" : "", "family" : "Alain", "given" : "Tommy", "non-dropping-particle" : "", "parse-names" : false, "suffix" : "" }, { "dropping-particle" : "", "family" : "Gandin", "given" : "Valentina", "non-dropping-particle" : "", "parse-names" : false, "suffix" : "" }, { "dropping-particle" : "", "family" : "Avizonis", "given" : "Daina", "non-dropping-particle" : "", "parse-names" : false, "suffix" : "" }, { "dropping-particle" : "", "family" : "Arguello", "given" : "Meztli", "non-dropping-particle" : "", "parse-names" : false, "suffix" : "" }, { "dropping-particle" : "", "family" : "Zakaria", "given" : "Chadi", "non-dropping-particle" : "", "parse-names" : false, "suffix" : "" }, { "dropping-particle" : "", "family" : "McLaughlan", "given" : "Shannon", "non-dropping-particle" : "", "parse-names" : false, "suffix" : "" }, { "dropping-particle" : "", "family" : "Nouet", "given" : "Yann", "non-dropping-particle" : "", "parse-names" : false, "suffix" : "" }, { "dropping-particle" : "", "family" : "Pause", "given" : "Arnim", "non-dropping-particle" : "", "parse-names" : false, "suffix" : "" }, { "dropping-particle" : "", "family" : "Pollak", "given" : "Michael", "non-dropping-particle" : "", "parse-names" : false, "suffix" : "" }, { "dropping-particle" : "", "family" : "Gottlieb", "given" : "Eyal", "non-dropping-particle" : "", "parse-names" : false, "suffix" : "" }, { "dropping-particle" : "", "family" : "Larsson", "given" : "Ola", "non-dropping-particle" : "", "parse-names" : false, "suffix" : "" }, { "dropping-particle" : "", "family" : "St-Pierre", "given" : "Julie", "non-dropping-particle" : "", "parse-names" : false, "suffix" : "" }, { "dropping-particle" : "", "family" : "Topisirovic", "given" : "Ivan", "non-dropping-particle" : "", "parse-names" : false, "suffix" : "" }, { "dropping-particle" : "", "family" : "Sonenberg", "given" : "Nahum", "non-dropping-particle" : "", "parse-names" : false, "suffix" : "" } ], "container-title" : "Cell Metabolism", "id" : "ITEM-1", "issue" : "5", "issued" : { "date-parts" : [ [ "2013" ] ] }, "page" : "698-711", "title" : "MTORC1 controls mitochondrial activity and biogenesis through 4E-BP-dependent translational regulation", "type" : "article-journal", "volume" : "18" }, "uris" : [ "http://www.mendeley.com/documents/?uuid=24d6642f-690f-4082-bad5-3b4f9fe7fa1f" ] } ], "mendeley" : { "formattedCitation" : "[49]", "plainTextFormattedCitation" : "[49]", "previouslyFormattedCitation" : "[48]" }, "properties" : { "noteIndex" : 0 }, "schema" : "https://github.com/citation-style-language/schema/raw/master/csl-citation.json" }</w:instrText>
+      </w:r>
+      <w:r>
+        <w:fldChar w:fldCharType="separate"/>
+      </w:r>
+      <w:r>
+        <w:rPr>
+          <w:noProof/>
+        </w:rPr>
+        <w:t>[49]</w:t>
+      </w:r>
+      <w:r>
+        <w:fldChar w:fldCharType="end"/>
+      </w:r>
+      <w:r>
+        <w:t xml:space="preserve"> and an increase in</w:t>
+      </w:r>
+      <w:r>
+        <w:t xml:space="preserve"> oxidative </w:t>
+      </w:r>
+      <w:r>
+        <w:t xml:space="preserve">muscle </w:t>
+      </w:r>
+      <w:r>
+        <w:t>fiber</w:t>
+      </w:r>
+      <w:r>
+        <w:t>s</w:t>
+      </w:r>
+      <w:r>
+        <w:t xml:space="preserve"> </w:t>
+      </w:r>
+      <w:r>
+        <w:fldChar w:fldCharType="begin" w:fldLock="1"/>
+      </w:r>
+      <w:r>
+        <w:instrText>ADDIN CSL_CITATION { "citationItems" : [ { "id" : "ITEM-1", "itemData" : { "DOI" : "10.1186/2044-5040-3-6", "ISSN" : "2044-5040", "PMID" : "23497627", "abstract" : "BACKGROUND: Skeletal muscle mass is determined by the balance between protein synthesis and degradation. Mammalian target of rapamycin complex 1 (mTORC1) is a master regulator of protein translation and has been implicated in the control of muscle mass. Inactivation of mTORC1 by skeletal muscle-specific deletion of its obligatory component raptor results in smaller muscles and a lethal dystrophy. Moreover, raptor-deficient muscles are less oxidative through changes in the expression PGC-1\u03b1, a critical determinant of mitochondrial biogenesis. These results suggest that activation of mTORC1 might be beneficial to skeletal muscle by providing resistance to muscle atrophy and increasing oxidative function. Here, we tested this hypothesis by deletion of the mTORC1 inhibitor tuberous sclerosis complex (TSC) in muscle fibers. METHOD: Skeletal muscles of mice with an acute or a permanent deletion of raptor or TSC1 were examined using histological, biochemical and molecular biological methods. Response of the muscles to changes in mechanical load and nerve input was investigated by ablation of synergistic muscles or by denervation . RESULTS: Genetic deletion or knockdown of raptor, causing inactivation of mTORC1, was sufficient to prevent muscle growth and enhance muscle atrophy. Conversely, short-term activation of mTORC1 by knockdown of TSC induced muscle fiber hypertrophy and atrophy-resistance upon denervation, in both fast tibialis anterior (TA) and slow soleus muscles. Surprisingly, however, sustained activation of mTORC1 by genetic deletion of Tsc1 caused muscle atrophy in all but soleus muscles. In contrast, oxidative capacity was increased in all muscles examined. Consistently, TSC1-deficient soleus muscle was atrophy-resistant whereas TA underwent normal atrophy upon denervation. Moreover, upon overloading, plantaris muscle did not display enhanced hypertrophy compared to controls. Biochemical analysis indicated that the atrophy response of muscles was based on the suppressed phosphorylation of PKB/Akt via feedback inhibition by mTORC1 and subsequent increased expression of the E3 ubiquitin ligases MuRF1 and atrogin-1/MAFbx. In contrast, expression of both E3 ligases was not increased in soleus muscle suggesting the presence of compensatory mechanisms in this muscle. CONCLUSIONS: Our study shows that the mTORC1- and the PKB/Akt-FoxO pathways are tightly interconnected and differentially regulated depending on the muscle type. These results indicate tha\u2026", "author" : [ { "dropping-particle" : "", "family" : "Bentzinger", "given" : "C Florian", "non-dropping-particle" : "", "parse-names" : false, "suffix" : "" }, { "dropping-particle" : "", "family" : "Lin", "given" : "Shuo", "non-dropping-particle" : "", "parse-names" : false, "suffix" : "" }, { "dropping-particle" : "", "family" : "Romanino", "given" : "Klaas", "non-dropping-particle" : "", "parse-names" : false, "suffix" : "" }, { "dropping-particle" : "", "family" : "Castets", "given" : "Perrine", "non-dropping-particle" : "", "parse-names" : false, "suffix" : "" }, { "dropping-particle" : "", "family" : "Guridi", "given" : "Maitea", "non-dropping-particle" : "", "parse-names" : false, "suffix" : "" }, { "dropping-particle" : "", "family" : "Summermatter", "given" : "Serge", "non-dropping-particle" : "", "parse-names" : false, "suffix" : "" }, { "dropping-particle" : "", "family" : "Handschin", "given" : "Christoph", "non-dropping-particle" : "", "parse-names" : false, "suffix" : "" }, { "dropping-particle" : "", "family" : "Tintignac", "given" : "Lionel A.", "non-dropping-particle" : "", "parse-names" : false, "suffix" : "" }, { "dropping-particle" : "", "family" : "Hall", "given" : "Michael N.", "non-dropping-particle" : "", "parse-names" : false, "suffix" : "" }, { "dropping-particle" : "", "family" : "R\u00fcegg", "given" : "Markus A.", "non-dropping-particle" : "", "parse-names" : false, "suffix" : "" } ], "container-title" : "Skeletal muscle", "id" : "ITEM-1", "issue" : "1", "issued" : { "date-parts" : [ [ "2013", "1" ] ] }, "page" : "6", "title" : "Differential response of skeletal muscles to mTORC1 signaling during atrophy and hypertrophy.", "type" : "article-journal", "volume" : "3" }, "uris" : [ "http://www.mendeley.com/documents/?uuid=75a9c1c2-8af4-478f-8ff6-5e14826d4927" ] } ], "mendeley" : { "formattedCitation" : "[20]", "plainTextFormattedCitation" : "[20]", "previouslyFormattedCitation" : "[20]" }, "properties" : { "noteIndex" : 0 }, "schema" : "https://github.com/citation-style-language/schema/raw/master/csl-citation.json" }</w:instrText>
+      </w:r>
+      <w:r>
+        <w:fldChar w:fldCharType="separate"/>
+      </w:r>
+      <w:r>
+        <w:rPr>
+          <w:noProof/>
+        </w:rPr>
+        <w:t>[20]</w:t>
+      </w:r>
+      <w:r>
+        <w:fldChar w:fldCharType="end"/>
+      </w:r>
+      <w:r>
+        <w:t>.  Furthermore, our observation of elevations in the fatty acid transporters CD36 and FABP3 are consistent with anti-</w:t>
+      </w:r>
+      <w:proofErr w:type="spellStart"/>
+      <w:r>
+        <w:t>obesegenic</w:t>
+      </w:r>
+      <w:proofErr w:type="spellEnd"/>
+      <w:r>
+        <w:t xml:space="preserve"> effects of muscle specific </w:t>
+      </w:r>
+      <w:r>
+        <w:rPr>
+          <w:i/>
+        </w:rPr>
+        <w:t>Cd36</w:t>
+      </w:r>
+      <w:r>
+        <w:t xml:space="preserve"> overexpression </w:t>
+      </w:r>
+      <w:r>
+        <w:fldChar w:fldCharType="begin" w:fldLock="1"/>
+      </w:r>
+      <w:r>
+        <w:instrText>ADDIN CSL_CITATION { "citationItems" : [ { "id" : "ITEM-1", "itemData" : { "DOI" : "10.1074/jbc.274.38.26761", "ISBN" : "0021-9258 (Print)\\r0021-9258 (Linking)", "ISSN" : "0021-9258", "PMID" : "10480880", "abstract" : "Increasing evidence has implicated the membrane protein CD36 (FAT) in binding and transport of long chain fatty acids (FA). To determine the physiological role of CD36, we examined effects of its overexpression in muscle, a tissue that depends on FA for its energy needs and is responsible for clearing a major fraction of circulating FA. Mice with CD36 overexpression in muscle were generated using the promoter of the muscle creatine kinase gene (MCK). Transgenic (MCK-CD36) mice had a slightly lower body weight than control litter mates. This reflected a leaner body mass with less overall adipose tissue, as evidenced by magnetic resonance spectroscopy. Soleus muscles from transgenic animals exhibited a greatly enhanced ability to oxidize fatty acids in response to stimulation/contraction. This increased oxidative ability was not associated with significant alterations in histological appearance of muscle fibers. Transgenic mice had lower blood levels of triglycerides and fatty acids and a reduced triglyceride content of very low density lipoproteins. Blood cholesterol levels were slightly lower, but no significant decrease in the cholesterol content of major lipoprotein fractions was measured. Blood glucose was significantly increased, while insulin levels were similar in the fed state and higher in the fasted state. However, glucose tolerance curves, determined at 20 weeks of age, were similar in control and transgenic mice. In summary, the study documented, in vivo, the role of CD36 to facilitate cellular FA uptake. It also illustrated importance of the uptake process in muscle to overall FA metabolism and glucose utilization.", "author" : [ { "dropping-particle" : "", "family" : "Ibrahimi", "given" : "Azeddine", "non-dropping-particle" : "", "parse-names" : false, "suffix" : "" }, { "dropping-particle" : "", "family" : "Bonen", "given" : "Arend", "non-dropping-particle" : "", "parse-names" : false, "suffix" : "" }, { "dropping-particle" : "", "family" : "Blinn", "given" : "W. Dennis", "non-dropping-particle" : "", "parse-names" : false, "suffix" : "" }, { "dropping-particle" : "", "family" : "Hajri", "given" : "Tahar", "non-dropping-particle" : "", "parse-names" : false, "suffix" : "" }, { "dropping-particle" : "", "family" : "Li", "given" : "Xin", "non-dropping-particle" : "", "parse-names" : false, "suffix" : "" }, { "dropping-particle" : "", "family" : "Zhong", "given" : "Kai", "non-dropping-particle" : "", "parse-names" : false, "suffix" : "" }, { "dropping-particle" : "", "family" : "Cameron", "given" : "Roger", "non-dropping-particle" : "", "parse-names" : false, "suffix" : "" }, { "dropping-particle" : "", "family" : "Abumrad", "given" : "Nada A.", "non-dropping-particle" : "", "parse-names" : false, "suffix" : "" } ], "container-title" : "Journal of Biological Chemistry", "id" : "ITEM-1", "issue" : "38", "issued" : { "date-parts" : [ [ "1999", "9", "17" ] ] }, "page" : "26761-26766", "title" : "Muscle-specific Overexpression of FAT/CD36 Enhances Fatty Acid Oxidation by Contracting Muscle, Reduces Plasma Triglycerides and Fatty Acids, and Increases Plasma Glucose and Insulin", "type" : "article-journal", "volume" : "274" }, "uris" : [ "http://www.mendeley.com/documents/?uuid=f9848ce1-69ce-4c5b-b48e-e0d20f79055a" ] } ], "mendeley" : { "formattedCitation" : "[50]", "plainTextFormattedCitation" : "[50]", "previouslyFormattedCitation" : "[49]" }, "properties" : { "noteIndex" : 0 }, "schema" : "https://github.com/citation-style-language/schema/raw/master/csl-citation.json" }</w:instrText>
+      </w:r>
+      <w:r>
+        <w:fldChar w:fldCharType="separate"/>
+      </w:r>
+      <w:r>
+        <w:rPr>
+          <w:noProof/>
+        </w:rPr>
+        <w:t>[50]</w:t>
+      </w:r>
+      <w:r>
+        <w:fldChar w:fldCharType="end"/>
+      </w:r>
+      <w:r>
+        <w:t>.  Together these findings support the hypothesis that activation of mTORC1</w:t>
+      </w:r>
+      <w:r>
+        <w:t xml:space="preserve"> or its downstream targets</w:t>
+      </w:r>
+      <w:r>
+        <w:t xml:space="preserve"> in mu</w:t>
+      </w:r>
+      <w:r>
+        <w:t xml:space="preserve">scle tissue may be beneficial </w:t>
+      </w:r>
+      <w:r>
+        <w:t>for weight loss interventions.</w:t>
+      </w:r>
+    </w:p>
+    <w:p/>
+    <w:p>
+      <w:pPr>
+        <w:pStyle w:val="Heading1"/>
+      </w:pPr>
+      <w:r>
+        <w:t>Acknowledgements</w:t>
+      </w:r>
+    </w:p>
+    <w:p>
+      <w:r>
+        <w:t xml:space="preserve">The authors would like to thank Nathan Qi and Melanie Schmitt of the UM Metabolic </w:t>
+      </w:r>
+      <w:proofErr w:type="spellStart"/>
+      <w:r>
+        <w:t>Phenotyping</w:t>
+      </w:r>
+      <w:proofErr w:type="spellEnd"/>
+      <w:r>
+        <w:t xml:space="preserve"> Core for assistance with </w:t>
+      </w:r>
+      <w:r>
+        <w:t>CLAMS studies</w:t>
+      </w:r>
+      <w:r>
+        <w:t xml:space="preserve"> on the muscle </w:t>
+      </w:r>
+      <w:r>
+        <w:rPr>
+          <w:i/>
+        </w:rPr>
+        <w:t>Tsc1</w:t>
+      </w:r>
+      <w:r>
+        <w:t xml:space="preserve"> knockout mice</w:t>
+      </w:r>
+      <w:r>
+        <w:t xml:space="preserve">.  </w:t>
+      </w:r>
+      <w:r>
+        <w:t xml:space="preserve">William Taylor, Caitlin </w:t>
+      </w:r>
+      <w:proofErr w:type="spellStart"/>
+      <w:r>
+        <w:t>Costelle</w:t>
+      </w:r>
+      <w:proofErr w:type="spellEnd"/>
+      <w:r>
+        <w:t xml:space="preserve"> and Felicia Waller at the UTHSC Molecular Resource Center provided </w:t>
+      </w:r>
+      <w:r>
+        <w:t>support t</w:t>
+      </w:r>
+      <w:r>
+        <w:t xml:space="preserve">o the </w:t>
+      </w:r>
+      <w:proofErr w:type="spellStart"/>
+      <w:r>
+        <w:t>transcriptomic</w:t>
+      </w:r>
+      <w:proofErr w:type="spellEnd"/>
+      <w:r>
+        <w:t xml:space="preserve"> studies.  </w:t>
+      </w:r>
+      <w:r>
+        <w:t xml:space="preserve">We would also like to thank the </w:t>
+      </w:r>
+      <w:r>
+        <w:t xml:space="preserve">other </w:t>
+      </w:r>
+      <w:r>
+        <w:t>members of the Bridges</w:t>
+      </w:r>
+      <w:r>
+        <w:t xml:space="preserve">, </w:t>
+      </w:r>
+      <w:r>
+        <w:t>Han,</w:t>
+      </w:r>
+      <w:r>
+        <w:t xml:space="preserve"> and </w:t>
+      </w:r>
+      <w:proofErr w:type="spellStart"/>
+      <w:r>
+        <w:t>Saltiel</w:t>
+      </w:r>
+      <w:proofErr w:type="spellEnd"/>
+      <w:r>
+        <w:t xml:space="preserve"> laboratories for helpful discussions regarding this project.  </w:t>
+      </w:r>
+    </w:p>
+    <w:p/>
+    <w:p>
+      <w:pPr>
+        <w:rPr>
+          <w:iCs/>
+        </w:rPr>
+      </w:pPr>
+      <w:r>
+        <w:t>This work was support</w:t>
+      </w:r>
+      <w:r>
+        <w:t xml:space="preserve">ed by Le Bonheur Grant </w:t>
+      </w:r>
+      <w:r>
+        <w:t xml:space="preserve">650700 (DB), </w:t>
+      </w:r>
+      <w:r>
+        <w:t xml:space="preserve">NIH </w:t>
+      </w:r>
+      <w:r>
+        <w:t xml:space="preserve">Grants </w:t>
+      </w:r>
+      <w:r>
+        <w:t>DK109007</w:t>
+      </w:r>
+      <w:r>
+        <w:t xml:space="preserve"> (DB), </w:t>
+      </w:r>
       <w:commentRangeStart w:id="14"/>
       <w:r>
-        <w:t xml:space="preserve">XX </w:t>
+        <w:t xml:space="preserve">XXXX </w:t>
       </w:r>
       <w:commentRangeEnd w:id="14"/>
       <w:r>
@@ -2414,704 +3936,33 @@
         <w:commentReference w:id="14"/>
       </w:r>
       <w:r>
-        <w:t>months.</w:t>
-      </w:r>
-      <w:r>
-        <w:t xml:space="preserve">  While we did not observe any </w:t>
-      </w:r>
-      <w:r>
-        <w:t>differences</w:t>
-      </w:r>
-      <w:r>
-        <w:t xml:space="preserve"> in lean mass, we did observe a striking lack of fat mass accumulation as these animals grew in size</w:t>
-      </w:r>
-      <w:r>
-        <w:t xml:space="preserve"> on a normal chow diet</w:t>
-      </w:r>
-      <w:r>
-        <w:t xml:space="preserve">, becoming </w:t>
-      </w:r>
-      <w:r>
-        <w:t>more</w:t>
-      </w:r>
-      <w:r>
-        <w:t xml:space="preserve"> apparent as the animals aged</w:t>
-      </w:r>
-      <w:r>
-        <w:t xml:space="preserve"> (Figures 4A-C).</w:t>
-      </w:r>
-      <w:r>
-        <w:t xml:space="preserve">  A previous study using</w:t>
-      </w:r>
-      <w:r>
-        <w:t xml:space="preserve"> </w:t>
-      </w:r>
-      <w:r>
-        <w:rPr>
-          <w:i/>
-        </w:rPr>
-        <w:t>HSA-Cre</w:t>
-      </w:r>
-      <w:r>
-        <w:t xml:space="preserve"> mediated knockout of </w:t>
-      </w:r>
-      <w:r>
-        <w:rPr>
-          <w:i/>
-        </w:rPr>
-        <w:t xml:space="preserve">Tsc1 </w:t>
-      </w:r>
-      <w:r>
-        <w:t xml:space="preserve">also </w:t>
-      </w:r>
-      <w:r>
-        <w:t>observed reductions in fat mass</w:t>
-      </w:r>
-      <w:r>
-        <w:t>, but in their case lean mass was reduced as well</w:t>
-      </w:r>
-      <w:r>
-        <w:t xml:space="preserve"> </w:t>
-      </w:r>
-      <w:r>
-        <w:fldChar w:fldCharType="begin" w:fldLock="1"/>
-      </w:r>
-      <w:r>
-        <w:instrText>ADDIN CSL_CITATION { "citationItems" : [ { "id" : "ITEM-1", "itemData" : { "DOI" : "10.1016/j.cmet.2013.03.015", "ISSN" : "15504131", "PMID" : "23602450", "abstract" : "Autophagy is a catabolic process that ensures homeostatic cell clearance and is deregulated in a growing number of myopathological conditions. Although FoxO3 was shown to promote the expression of autophagy-related genes in skeletal muscle, the mechanisms triggering autophagy are unclear. We show that TSC1-deficient mice (TSCmKO), characterized by sustained activation of mTORC1, develop a late-onset myopathy related to impaired autophagy. In young TSCmKO mice, constitutive and starvation-induced autophagy is blocked at the induction steps via mTORC1-mediated inhibition of Ulk1, despite FoxO3 activation. Rapamycin is sufficient to restore autophagy in TSCmKO mice and improves the muscle phenotype of old mutant mice. Inversely, abrogation of mTORC1 signaling by depletion of raptor induces autophagy regardless of FoxO inhibition. Thus, mTORC1 is the dominant regulator of autophagy induction in skeletal muscle and ensures a tight coordination of metabolic pathways. These findings may open interesting avenues for therapeutic strategies directed toward autophagy-related muscle diseases.", "author" : [ { "dropping-particle" : "", "family" : "Castets", "given" : "Perrine", "non-dropping-particle" : "", "parse-names" : false, "suffix" : "" }, { "dropping-particle" : "", "family" : "Lin", "given" : "Shuo", "non-dropping-particle" : "", "parse-names" : false, "suffix" : "" }, { "dropping-particle" : "", "family" : "Rion", "given" : "Nathalie", "non-dropping-particle" : "", "parse-names" : false, "suffix" : "" }, { "dropping-particle" : "", "family" : "Fulvio", "given" : "Sabrina", "non-dropping-particle" : "Di", "parse-names" : false, "suffix" : "" }, { "dropping-particle" : "", "family" : "Romanino", "given" : "Klaas", "non-dropping-particle" : "", "parse-names" : false, "suffix" : "" }, { "dropping-particle" : "", "family" : "Guridi", "given" : "Maitea", "non-dropping-particle" : "", "parse-names" : false, "suffix" : "" }, { "dropping-particle" : "", "family" : "Frank", "given" : "Stephan", "non-dropping-particle" : "", "parse-names" : false, "suffix" : "" }, { "dropping-particle" : "", "family" : "Tintignac", "given" : "Lionel\u00a0A. a", "non-dropping-particle" : "", "parse-names" : false, "suffix" : "" }, { "dropping-particle" : "", "family" : "Sinnreich", "given" : "Michael", "non-dropping-particle" : "", "parse-names" : false, "suffix" : "" }, { "dropping-particle" : "", "family" : "R\u00fcegg", "given" : "Markus\u00a0A. a", "non-dropping-particle" : "", "parse-names" : false, "suffix" : "" }, { "dropping-particle" : "", "family" : "Di\u00a0Fulvio", "given" : "Sabrina", "non-dropping-particle" : "", "parse-names" : false, "suffix" : "" } ], "container-title" : "Cell metabolism", "id" : "ITEM-1", "issue" : "5", "issued" : { "date-parts" : [ [ "2013", "4", "7" ] ] }, "note" : "From Duplicate 1 ( Sustained Activation of mTORC1 in Skeletal Muscle Inhibits Constitutive and Starvation-Induced Autophagy and Causes a Severe, Late-Onset Myopathy - Castets, Perrine; Lin, Shuo; Rion, Nathalie; Di\u00a0Fulvio, Sabrina; Romanino, Klaas; Guridi, Maitea; Frank, Stephan; Tintignac, Lionel\u00a0A.; Sinnreich, Michael; R\u00fcegg, Markus\u00a0A. )", "page" : "731-44", "title" : "Sustained activation of mTORC1 in skeletal muscle inhibits constitutive and starvation-induced autophagy and causes a severe, late-onset myopathy.", "type" : "article-journal", "volume" : "17" }, "uris" : [ "http://www.mendeley.com/documents/?uuid=2f934ad2-30fc-46c1-9b35-a29aa432cdea" ] } ], "mendeley" : { "formattedCitation" : "[21]", "plainTextFormattedCitation" : "[21]", "previouslyFormattedCitation" : "[21]" }, "properties" : { "noteIndex" : 0 }, "schema" : "https://github.com/citation-style-language/schema/raw/master/csl-citation.json" }</w:instrText>
-      </w:r>
-      <w:r>
-        <w:fldChar w:fldCharType="separate"/>
-      </w:r>
-      <w:r>
-        <w:rPr>
-          <w:noProof/>
-        </w:rPr>
-        <w:t>[21]</w:t>
-      </w:r>
-      <w:r>
-        <w:fldChar w:fldCharType="end"/>
-      </w:r>
-      <w:r>
-        <w:t>.</w:t>
-      </w:r>
-      <w:r>
-        <w:t xml:space="preserve">  </w:t>
-      </w:r>
-      <w:r>
-        <w:t>To determine any adipose depot-specific changes, we</w:t>
-      </w:r>
-      <w:r>
-        <w:t xml:space="preserve"> measured the weights of fat pads from wild-type and </w:t>
-      </w:r>
-      <w:r>
-        <w:rPr>
-          <w:i/>
-        </w:rPr>
-        <w:t>Tsc1</w:t>
-      </w:r>
-      <w:r>
-        <w:t xml:space="preserve"> knockout mice, and found that both subcutaneous and epdidymal fat pads were reduced in size</w:t>
-      </w:r>
-      <w:r>
-        <w:t xml:space="preserve"> (Figures 4D-E)</w:t>
-      </w:r>
-      <w:r>
-        <w:t>.</w:t>
-      </w:r>
-    </w:p>
-    <w:p/>
-    <w:p>
-      <w:r>
-        <w:t xml:space="preserve">To identify the cause of these reductions, we performed calorimetry studies on these mice, prior to differences in adiposity (90 days of age).   </w:t>
-      </w:r>
-    </w:p>
-    <w:p/>
-    <w:p>
-      <w:pPr>
-        <w:pStyle w:val="Heading2"/>
-      </w:pPr>
-      <w:r>
-        <w:t xml:space="preserve">Ablation of Muscle Tsc1 Results in Increased Expression of </w:t>
-      </w:r>
-      <w:r>
-        <w:t xml:space="preserve">Oxidative Fiber Type and </w:t>
-      </w:r>
-      <w:r>
-        <w:t>Fatty Acid Uptake Genes</w:t>
-      </w:r>
-    </w:p>
-    <w:p>
-      <w:pPr>
-        <w:pStyle w:val="Heading2"/>
-      </w:pPr>
-    </w:p>
-    <w:p>
-      <w:pPr>
-        <w:pStyle w:val="Heading1"/>
-      </w:pPr>
-      <w:r>
-        <w:t>Discussion</w:t>
-      </w:r>
-    </w:p>
-    <w:p/>
-    <w:p>
-      <w:r>
-        <w:t xml:space="preserve">We report here that activation of mTORC1 in muscle tissue results in </w:t>
-      </w:r>
-      <w:r>
-        <w:t xml:space="preserve">the </w:t>
-      </w:r>
-      <w:r>
-        <w:t xml:space="preserve">accumulation of glycogen and triglycerides, </w:t>
-      </w:r>
-      <w:r>
-        <w:t xml:space="preserve">with a shift towards </w:t>
-      </w:r>
-      <w:r>
-        <w:t xml:space="preserve">more oxidative muscle fiber types.  This, coupled with no detectable decrease in </w:t>
-      </w:r>
-      <w:r>
-        <w:rPr>
-          <w:i/>
-        </w:rPr>
-        <w:t>in vivo</w:t>
-      </w:r>
-      <w:r>
-        <w:t xml:space="preserve"> insulin sensitivity is </w:t>
-      </w:r>
-      <w:r>
-        <w:t>reminiscent</w:t>
-      </w:r>
-      <w:r>
-        <w:t xml:space="preserve"> of the “athlete’s paradox”, in which muscles of endurance trained athletes are </w:t>
-      </w:r>
-      <w:r>
-        <w:t xml:space="preserve">insulin normosensitive, in spite of increased nutrient deposition </w:t>
-      </w:r>
-      <w:r>
-        <w:fldChar w:fldCharType="begin" w:fldLock="1"/>
-      </w:r>
-      <w:r>
-        <w:instrText>ADDIN CSL_CITATION { "citationItems" : [ { "id" : "ITEM-1", "itemData" : { "DOI" : "10.1210/jc.86.12.5755", "ISBN" : "0021-972X (Print)", "ISSN" : "0021972X", "PMID" : "11739435", "abstract" : "We examined the hypothesis that an excess accumulation of intramuscular lipid (IMCL) is associated with insulin resistance and that this may be mediated by the oxidative capacity of muscle. Nine sedentary lean (L) and 11 obese (O) subjects, 8 obese subjects with type 2 diabetes mellitus (D), and 9 lean, exercise-trained (T) subjects volunteered for this study. Insulin sensitivity (M) determined during a hyperinsulinemic (40 mU x m(-2)min(-1)) euglycemic clamp was greater (P &lt; 0.01) in L and T, compared with O and D (9.45 +/- 0.59 and 10.26 +/- 0.78 vs. 5.51 +/- 0.61 and 1.15 +/- 0.83 mg x min(-1)kg fat free mass(-1), respectively). IMCL in percutaneous vastus lateralis biopsy specimens by quantitative image analysis of Oil Red O staining was approximately 2-fold higher in D than in L (3.04 +/- 0.39 vs. 1.40 +/- 0.28% area as lipid; P &lt; 0.01). IMCL was also higher in T (2.36 +/- 0.37), compared with L (P &lt; 0.01). The oxidative capacity of muscle determined with succinate dehydrogenase staining of muscle fibers was higher in T, compared with L, O, and D (50.0 +/- 4.4, 36.1 +/- 4.4, 29.7 +/- 3.8, and 33.4 +/- 4.7 optical density units, respectively; P &lt; 0.01). IMCL was negatively associated with M (r = -0.57, P &lt; 0.05) when endurance-trained subjects were excluded from the analysis, and this association was independent of body mass index. However, the relationship between IMCL and M was not significant when trained individuals were included. There was a positive association between the oxidative capacity and M among nondiabetics (r = 0.37, P &lt; 0.05). In summary, skeletal muscle of trained endurance athletes is markedly insulin sensitive and has a high oxidative capacity, despite having an elevated lipid content. In conclusion, the capacity for lipid oxidation may be an important mediator of the association between excess muscle lipid accumulation and insulin resistance.", "author" : [ { "dropping-particle" : "", "family" : "Goodpaster", "given" : "Bret H.", "non-dropping-particle" : "", "parse-names" : false, "suffix" : "" }, { "dropping-particle" : "", "family" : "He", "given" : "J.", "non-dropping-particle" : "", "parse-names" : false, "suffix" : "" }, { "dropping-particle" : "", "family" : "Watkins", "given" : "S.", "non-dropping-particle" : "", "parse-names" : false, "suffix" : "" }, { "dropping-particle" : "", "family" : "Kelley", "given" : "D. E.", "non-dropping-particle" : "", "parse-names" : false, "suffix" : "" } ], "container-title" : "Journal of Clinical Endocrinology and Metabolism", "id" : "ITEM-1", "issue" : "12", "issued" : { "date-parts" : [ [ "2001" ] ] }, "page" : "5755-5761", "title" : "Skeletal muscle lipid content and insulin resistance: Evidence for a paradox in endurance-trained athletes", "type" : "article-journal", "volume" : "86" }, "uris" : [ "http://www.mendeley.com/documents/?uuid=b1980167-93ed-4e05-b012-9a008a5bf202" ] }, { "id" : "ITEM-2", "itemData" : { "DOI" : "10.2337/db10-1221", "ISBN" : "1939-327X (Electronic)\\n0012-1797 (Linking)", "ISSN" : "00121797", "PMID" : "21873552", "abstract" : "OBJECTIVE: Chronic exercise and obesity both increase intramyocellular triglycerides (IMTGs) despite having opposing effects on insulin sensitivity. We hypothesized that chronically exercise-trained muscle would be characterized by lower skeletal muscle diacylglycerols (DAGs) and ceramides despite higher IMTGs and would account for its higher insulin sensitivity. We also hypothesized that the expression of key skeletal muscle proteins involved in lipid droplet hydrolysis, DAG formation, and fatty-acid partitioning and oxidation would be associated with the lipotoxic phenotype.\\n\\nRESEARCH DESIGN AND METHODS: A total of 14 normal-weight, endurance-trained athletes (NWA group) and 7 normal-weight sedentary (NWS group) and 21 obese sedentary (OBS group) volunteers were studied. Insulin sensitivity was assessed by glucose clamps. IMTGs, DAGs, ceramides, and protein expression were measured in muscle biopsies.\\n\\nRESULTS: DAG content in the NWA group was approximately twofold higher than in the OBS group and ~50% higher than in the NWS group, corresponding to higher insulin sensitivity. While certain DAG moieties clearly were associated with better insulin sensitivity, other species were not. Ceramide content was higher in insulin-resistant obese muscle. The expression of OXPAT/perilipin-5, adipose triglyceride lipase, and stearoyl-CoA desaturase protein was higher in the NWA group, corresponding to a higher mitochondrial content, proportion of type 1 myocytes, IMTGs, DAGs, and insulin sensitivity.\\n\\nCONCLUSIONS: Total myocellular DAGs were markedly higher in highly trained athletes, corresponding with higher insulin sensitivity, and suggest a more complex role for DAGs in insulin action. Our data also provide additional evidence in humans linking ceramides to insulin resistance. Finally, this study provides novel evidence supporting a role for specific skeletal muscle proteins involved in intramyocellular lipids, mitochondrial oxidative capacity, and insulin resistance.", "author" : [ { "dropping-particle" : "", "family" : "Amati", "given" : "Francesca", "non-dropping-particle" : "", "parse-names" : false, "suffix" : "" }, { "dropping-particle" : "", "family" : "Dub\u00e9", "given" : "John J.", "non-dropping-particle" : "", "parse-names" : false, "suffix" : "" }, { "dropping-particle" : "", "family" : "Alvarez-Carnero", "given" : "Elvis", "non-dropping-particle" : "", "parse-names" : false, "suffix" : "" }, { "dropping-particle" : "", "family" : "Edreira", "given" : "Martin M.", "non-dropping-particle" : "", "parse-names" : false, "suffix" : "" }, { "dropping-particle" : "", "family" : "Chomentowski", "given" : "Peter", "non-dropping-particle" : "", "parse-names" : false, "suffix" : "" }, { "dropping-particle" : "", "family" : "Coen", "given" : "Paul M.", "non-dropping-particle" : "", "parse-names" : false, "suffix" : "" }, { "dropping-particle" : "", "family" : "Switzer", "given" : "Galen E.", "non-dropping-particle" : "", "parse-names" : false, "suffix" : "" }, { "dropping-particle" : "", "family" : "Bickel", "given" : "Perry E.", "non-dropping-particle" : "", "parse-names" : false, "suffix" : "" }, { "dropping-particle" : "", "family" : "Stefanovic-Racic", "given" : "Maja", "non-dropping-particle" : "", "parse-names" : false, "suffix" : "" }, { "dropping-particle" : "", "family" : "Toledo", "given" : "Frederico G S", "non-dropping-particle" : "", "parse-names" : false, "suffix" : "" }, { "dropping-particle" : "", "family" : "Goodpaster", "given" : "Bret H.", "non-dropping-particle" : "", "parse-names" : false, "suffix" : "" } ], "container-title" : "Diabetes", "id" : "ITEM-2", "issue" : "10", "issued" : { "date-parts" : [ [ "2011" ] ] }, "page" : "2588-2597", "title" : "Skeletal muscle triglycerides, diacylglycerols, and ceramides in insulin resistance: Another paradox in endurance-trained athletes?", "type" : "article-journal", "volume" : "60" }, "uris" : [ "http://www.mendeley.com/documents/?uuid=6dce7865-c7f1-41b9-aed7-2645a196f0ac" ] } ], "mendeley" : { "formattedCitation" : "[38, 39]", "plainTextFormattedCitation" : "[38, 39]", "previouslyFormattedCitation" : "[38, 39]" }, "properties" : { "noteIndex" : 0 }, "schema" : "https://github.com/citation-style-language/schema/raw/master/csl-citation.json" }</w:instrText>
-      </w:r>
-      <w:r>
-        <w:fldChar w:fldCharType="separate"/>
-      </w:r>
-      <w:r>
-        <w:rPr>
-          <w:noProof/>
-        </w:rPr>
-        <w:t>[38, 39]</w:t>
-      </w:r>
-      <w:r>
-        <w:fldChar w:fldCharType="end"/>
-      </w:r>
-      <w:r>
-        <w:t>.</w:t>
-      </w:r>
-      <w:r>
-        <w:t xml:space="preserve">  These findings are concordant with a role of mTORC1 in this process, as </w:t>
-      </w:r>
-      <w:r>
-        <w:t xml:space="preserve">this kinase is also activated during resistance exercise and muscle growth </w:t>
-      </w:r>
-      <w:r>
-        <w:fldChar w:fldCharType="begin" w:fldLock="1"/>
-      </w:r>
-      <w:r>
-        <w:instrText>ADDIN CSL_CITATION { "citationItems" : [ { "id" : "ITEM-1", "itemData" : { "DOI" : "10.1152/japplphysiol.00941.2010", "ISSN" : "1522-1601", "PMID" : "21071597", "abstract" : "For over 10 years, we have known that the activation of the mammalian target of rapamycin complex 1 (mTORC1) has correlated with the increase in skeletal muscle size and strength that occurs following resistance exercise. Initial cell culture and rodent models of muscle growth demonstrated that the activation of mTORC1 is common to hypertrophy induced by growth factors and increased loading. The further observation that high loads increased the local production of growth factors led to the paradigm that resistance exercise stimulates the autocrine production of factors that act on membrane receptors to activate mTORC1, and this results in skeletal muscle hypertrophy. Over the last few years, there has been a paradigm shift. From both human and rodent studies, it has become clear that the phenotypic and molecular responses to resistance exercise occur in a growth factor-independent manner. Although the mechanism of load-induced mTORC1 activation remains to be determined, it is clear that it does not require classical growth factor signaling.", "author" : [ { "dropping-particle" : "", "family" : "Philp", "given" : "Andrew", "non-dropping-particle" : "", "parse-names" : false, "suffix" : "" }, { "dropping-particle" : "", "family" : "Hamilton", "given" : "D Lee", "non-dropping-particle" : "", "parse-names" : false, "suffix" : "" }, { "dropping-particle" : "", "family" : "Baar", "given" : "Keith", "non-dropping-particle" : "", "parse-names" : false, "suffix" : "" } ], "container-title" : "Journal of applied physiology (Bethesda, Md. : 1985)", "id" : "ITEM-1", "issue" : "2", "issued" : { "date-parts" : [ [ "2011", "2" ] ] }, "page" : "561-8", "title" : "Signals mediating skeletal muscle remodeling by resistance exercise: PI3-kinase independent activation of mTORC1.", "type" : "article-journal", "volume" : "110" }, "uris" : [ "http://www.mendeley.com/documents/?uuid=38bbee31-9217-4a9d-9282-2100582cb529" ] }, { "id" : "ITEM-2", "itemData" : { "DOI" : "10.1152/ajpendo.00674.2013", "ISSN" : "1522-1555", "PMID" : "24961241", "abstract" : "The goal of the current work was to profile positive (mTORC1 activation, autocrine/paracrine growth factors) and negative [AMPK, unfolded protein response (UPR)] pathways that might regulate overload-induced mTORC1 activation with the hypothesis that a number of negative regulators of mTORC1 will be engaged during a supra-physiological model of hypertrophy. To achieve this, mTORC1-IRS1/2 signaling, BiP/CHOP/IRE1\u03b1, and AMPK activation were determined in rat plantaris muscle following synergist ablation (SA). SA resulted in significant increases in muscle mass of ~4% per day throughout the 21 days of the experiment. The expression of the insulin-like growth factors were high throughout the 21d of overload. However, IGF signaling was limited since IRS1 and 2 were undetectable in the overloaded muscle from day 3 to day 9. The decreases in IRS1/2 protein were paralleled by increases in GRB10(Ser501/503) and S6K1(Thr389) phosphorylation, two mTORC1 targets that can destabilize IRS proteins. PKB(Ser473) phosphorylation was higher from 3-6 days and this was associated with increased TSC2(Thr939) phosphorylation. The phosphorylation of TSC2(Thr1345) (an AMPK site) was also elevated whereas phosphorylation at the other PKB site, Thr(1462), was unchanged at 6d. In agreement with the phosphorylation of Thr(1345), synergist ablation led to activation of \u03b11-AMPK during the initial growth phase, lasting the first 9 days before returning to baseline by day 12. The UPR markers CHOP and BiP were elevated over the first 12 days following ablation, whereas IRE1\u03b1 levels decreased. These data suggest that during supra-physiological muscle loading, at least three potential molecular brakes engage to down-regulate mTORC1.", "author" : [ { "dropping-particle" : "", "family" : "Hamilton", "given" : "D Lee", "non-dropping-particle" : "", "parse-names" : false, "suffix" : "" }, { "dropping-particle" : "", "family" : "Philp", "given" : "Andrew", "non-dropping-particle" : "", "parse-names" : false, "suffix" : "" }, { "dropping-particle" : "", "family" : "MacKenzie", "given" : "Matthew G", "non-dropping-particle" : "", "parse-names" : false, "suffix" : "" }, { "dropping-particle" : "", "family" : "Patton", "given" : "Amy", "non-dropping-particle" : "", "parse-names" : false, "suffix" : "" }, { "dropping-particle" : "", "family" : "Towler", "given" : "Mhari C", "non-dropping-particle" : "", "parse-names" : false, "suffix" : "" }, { "dropping-particle" : "", "family" : "Gallagher", "given" : "Iain J", "non-dropping-particle" : "", "parse-names" : false, "suffix" : "" }, { "dropping-particle" : "", "family" : "Bodine", "given" : "Sue C", "non-dropping-particle" : "", "parse-names" : false, "suffix" : "" }, { "dropping-particle" : "", "family" : "Baar", "given" : "Keith", "non-dropping-particle" : "", "parse-names" : false, "suffix" : "" } ], "container-title" : "American journal of physiology. Endocrinology and metabolism", "id" : "ITEM-2", "issued" : { "date-parts" : [ [ "2014", "6", "24" ] ] }, "title" : "Molecular brakes regulating mTORC1 activation in skeletal muscle following synergist ablation.", "type" : "article-journal" }, "uris" : [ "http://www.mendeley.com/documents/?uuid=cc60a3ca-e167-4845-92df-814ac7388ca3" ] } ], "mendeley" : { "formattedCitation" : "[40, 41]", "plainTextFormattedCitation" : "[40, 41]", "previouslyFormattedCitation" : "[40, 41]" }, "properties" : { "noteIndex" : 0 }, "schema" : "https://github.com/citation-style-language/schema/raw/master/csl-citation.json" }</w:instrText>
-      </w:r>
-      <w:r>
-        <w:fldChar w:fldCharType="separate"/>
-      </w:r>
-      <w:r>
-        <w:rPr>
-          <w:noProof/>
-        </w:rPr>
-        <w:t>[40, 41]</w:t>
-      </w:r>
-      <w:r>
-        <w:fldChar w:fldCharType="end"/>
-      </w:r>
-      <w:r>
-        <w:t>.</w:t>
-      </w:r>
-    </w:p>
-    <w:p/>
-    <w:p>
-      <w:r>
-        <w:t xml:space="preserve">Clinical studies have shown that energy expenditure can rapidly increase in response to overfeeding </w:t>
-      </w:r>
-      <w:r>
-        <w:fldChar w:fldCharType="begin" w:fldLock="1"/>
-      </w:r>
-      <w:r>
-        <w:instrText>ADDIN CSL_CITATION { "citationItems" : [ { "id" : "ITEM-1", "itemData" : { "DOI" : "10.1056/NEJM199503093321001", "ISSN" : "0028-4793", "PMID" : "7632212", "abstract" : "BACKGROUND: No current treatment for obesity reliably sustains weight loss, perhaps because compensatory metabolic processes resist the maintenance of the altered body weight. We examined the effects of experimental perturbations of body weight on energy expenditure to determine whether they lead to metabolic changes and whether obese subjects and those who have never been obese respond similarly. METHODS: We repeatedly measured 24-hour total energy expenditure, resting and nonresting energy expenditure, and the thermic effect of feeding in 18 obese subjects and 23 subjects who had never been obese. The subjects were studied at their usual body weight and after losing 10 to 20 percent of their body weight by underfeeding or gaining 10 percent by overfeeding. RESULTS: Maintenance of a body weight at a level 10 percent or more below the initial weight was associated with a mean (+/- SD) reduction in total energy expenditure of 6 +/- 3 kcal per kilogram of fat-free mass per day in the subjects who had never been obese (P &lt; 0.001) and 8 +/- 5 kcal per kilogram per day in the obese subjects (P &lt; 0.001). Resting energy expenditure and nonresting energy expenditure each decreased 3 to 4 kcal per kilogram of fat-free mass per day in both groups of subjects. Maintenance of body weight at a level 10 percent above the usual weight was associated with an increase in total energy expenditure of 9 +/- 7 kcal per kilogram of fat-free mass per day in the subjects who had never been obese (P &lt; 0.001) and 8 +/- 4 kcal per kilogram per day in the obese subjects (P &lt; 0.001). The thermic effect of feeding and nonresting energy expenditure increased by approximately 1 to 2 and 8 to 9 kcal per kilogram of fat-free mass per day, respectively, after weight gain. These changes in energy expenditure were not related to the degree of adiposity or the sex of the subjects. CONCLUSIONS: Maintenance of a reduced or elevated body weight is associated with compensatory changes in energy expenditure, which oppose the maintenance of a body weight that is different from the usual weight. These compensatory changes may account for the poor long-term efficacy of treatments for obesity.", "author" : [ { "dropping-particle" : "", "family" : "Leibel", "given" : "Rudolph L.", "non-dropping-particle" : "", "parse-names" : false, "suffix" : "" }, { "dropping-particle" : "", "family" : "Rosenbaum", "given" : "M", "non-dropping-particle" : "", "parse-names" : false, "suffix" : "" }, { "dropping-particle" : "", "family" : "Hirsch", "given" : "Jules", "non-dropping-particle" : "", "parse-names" : false, "suffix" : "" } ], "container-title" : "The New England journal of medicine", "id" : "ITEM-1", "issue" : "10", "issued" : { "date-parts" : [ [ "1995", "3", "9" ] ] }, "page" : "621-8", "title" : "Changes in energy expenditure resulting from altered body weight.", "type" : "article-journal", "volume" : "332" }, "uris" : [ "http://www.mendeley.com/documents/?uuid=8488746e-581f-4e06-b28c-2cc0eff18bed" ] }, { "id" : "ITEM-2", "itemData" : { "ISBN" : "0002-9165 (Print)", "ISSN" : "00029165", "PMID" : "3165600", "abstract" : "The metabolic balance method was performed on three men to investigate the fate of large excesses of carbohydrate. Glycogen stores, which were first depleted by diet (3 d, 8.35 +/- 0.27 MJ [1994 +/- 65 kcal] decreasing to 5.70 +/- 1.03 MJ [1361 +/- 247 kcal], 15% protein, 75% fat, 10% carbohydrate) and exercise, were repleted during 7 d carbohydrate overfeeding (11% protein, 3% fat, and 86% carbohydrate) providing 15.25 +/- 1.10 MJ (3642 +/- 263 kcal) on the first day, increasing progressively to 20.64 +/- 1.30 MJ (4930 +/- 311 kcal) on the last day of overfeeding. Glycogen depletion was again accomplished with 2 d of carbohydrate restriction (2.52 MJ/d [602 kcal/d], 85% protein, and 15% fat). Glycogen storage capacity in man is approximately 15 g/kg body weight and can accommodate a gain of approximately 500 g before net lipid synthesis contributes to increasing body fat mass. When the glycogen stores are saturated, massive intakes of carbohydrate are disposed of by high carbohydrate-oxidation rates and substantial de novo lipid synthesis (150 g lipid/d using approximately 475 g CHO/d) without postabsorptive hyperglycemia.", "author" : [ { "dropping-particle" : "", "family" : "Acheson", "given" : "K. J.", "non-dropping-particle" : "", "parse-names" : false, "suffix" : "" }, { "dropping-particle" : "", "family" : "Schutz", "given" : "Yves", "non-dropping-particle" : "", "parse-names" : false, "suffix" : "" }, { "dropping-particle" : "", "family" : "Bessard", "given" : "T.", "non-dropping-particle" : "", "parse-names" : false, "suffix" : "" }, { "dropping-particle" : "", "family" : "Anantharaman", "given" : "K.", "non-dropping-particle" : "", "parse-names" : false, "suffix" : "" }, { "dropping-particle" : "", "family" : "Flatt", "given" : "J. P.", "non-dropping-particle" : "", "parse-names" : false, "suffix" : "" }, { "dropping-particle" : "", "family" : "Jequier", "given" : "E.", "non-dropping-particle" : "", "parse-names" : false, "suffix" : "" } ], "container-title" : "American Journal of Clinical Nutrition", "id" : "ITEM-2", "issue" : "2", "issued" : { "date-parts" : [ [ "1988" ] ] }, "page" : "240-247", "title" : "Glycoprotein storage capacity and de novo lipogenesis during massive carbohydrate overfeeding in man", "type" : "article-magazine", "volume" : "48" }, "uris" : [ "http://www.mendeley.com/documents/?uuid=98474bea-ec84-459e-ab98-737e0eab7279" ] } ], "mendeley" : { "formattedCitation" : "[3, 42]", "plainTextFormattedCitation" : "[3, 42]", "previouslyFormattedCitation" : "[3, 42]" }, "properties" : { "noteIndex" : 0 }, "schema" : "https://github.com/citation-style-language/schema/raw/master/csl-citation.json" }</w:instrText>
-      </w:r>
-      <w:r>
-        <w:fldChar w:fldCharType="separate"/>
-      </w:r>
-      <w:r>
-        <w:rPr>
-          <w:noProof/>
-        </w:rPr>
-        <w:t>[3, 42]</w:t>
-      </w:r>
-      <w:r>
-        <w:fldChar w:fldCharType="end"/>
-      </w:r>
-      <w:r>
-        <w:t xml:space="preserve">, consistent with the observation that obese individuals have higher energy expenditure than lean subjects </w:t>
-      </w:r>
-      <w:r>
-        <w:fldChar w:fldCharType="begin" w:fldLock="1"/>
-      </w:r>
-      <w:r>
-        <w:instrText>ADDIN CSL_CITATION { "citationItems" : [ { "id" : "ITEM-1", "itemData" : { "ISBN" : "0002-9165 (Print)\\r0002-9165 (Linking)", "ISSN" : "00029165", "PMID" : "6801963", "abstract" : "Twenty-four-hour energy expenditure (24-EE), resting metabolic rate (RMR) and body composition were determined in 30 subjects from three groups; control (103 +/- 2% ideal body weight, n = 10), moderately obese (129 +/- 1% ideal body weight, n = 6), and obese (170 +/- 5% ideal body weight, n = 14) individuals. Twenty-four EE was measured in a comfortable airtight respiration chamber. When expressed as absolute values, both RMR and 24-EE were significantly increased in obese subjects when compared to normal weight subjects. The RMR was 7592 +/- 351 kJ/day in the obese, 6652 +/- 242 kJ/day in the moderately obese, and 6118 +/- 405 kJ/day in the controls. Mean 24-EE values were 10043 +/- 363, 9599 +/- 277, and 8439 +/- 432 kJ/day in the obese, moderately obese, and controls, respectively. The larger energy expenditure in the obese over 24 h was mainly due to a greater VO2 during the daylight hours. However, 92% of the larger 24-EE in the obese, compared to the control group, was accounted for by the higher RMR and only 8% by other factors such as the increased cost of moving the extra weight of the obese. The higher RMR and 24-EE in the obese was best related to the increased fat free mass.", "author" : [ { "dropping-particle" : "", "family" : "Ravussin", "given" : "Eric", "non-dropping-particle" : "", "parse-names" : false, "suffix" : "" }, { "dropping-particle" : "", "family" : "Burnand", "given" : "B.", "non-dropping-particle" : "", "parse-names" : false, "suffix" : "" }, { "dropping-particle" : "", "family" : "Schutz", "given" : "Y.", "non-dropping-particle" : "", "parse-names" : false, "suffix" : "" }, { "dropping-particle" : "", "family" : "Jequier", "given" : "E.", "non-dropping-particle" : "", "parse-names" : false, "suffix" : "" } ], "container-title" : "American Journal of Clinical Nutrition", "id" : "ITEM-1", "issue" : "3", "issued" : { "date-parts" : [ [ "1982" ] ] }, "page" : "566-573", "title" : "Twenty-four-hour energy expenditure and resting metabolic rate in obese, moderately obese, and control subjects", "type" : "article-journal", "volume" : "35" }, "uris" : [ "http://www.mendeley.com/documents/?uuid=ee8c03d6-e8b0-41da-a8bb-835276f2f40b" ] }, { "id" : "ITEM-2", "itemData" : { "DOI" : "10.1056/NEJM199503093321001", "ISSN" : "0028-4793", "PMID" : "7632212", "abstract" : "BACKGROUND: No current treatment for obesity reliably sustains weight loss, perhaps because compensatory metabolic processes resist the maintenance of the altered body weight. We examined the effects of experimental perturbations of body weight on energy expenditure to determine whether they lead to metabolic changes and whether obese subjects and those who have never been obese respond similarly. METHODS: We repeatedly measured 24-hour total energy expenditure, resting and nonresting energy expenditure, and the thermic effect of feeding in 18 obese subjects and 23 subjects who had never been obese. The subjects were studied at their usual body weight and after losing 10 to 20 percent of their body weight by underfeeding or gaining 10 percent by overfeeding. RESULTS: Maintenance of a body weight at a level 10 percent or more below the initial weight was associated with a mean (+/- SD) reduction in total energy expenditure of 6 +/- 3 kcal per kilogram of fat-free mass per day in the subjects who had never been obese (P &lt; 0.001) and 8 +/- 5 kcal per kilogram per day in the obese subjects (P &lt; 0.001). Resting energy expenditure and nonresting energy expenditure each decreased 3 to 4 kcal per kilogram of fat-free mass per day in both groups of subjects. Maintenance of body weight at a level 10 percent above the usual weight was associated with an increase in total energy expenditure of 9 +/- 7 kcal per kilogram of fat-free mass per day in the subjects who had never been obese (P &lt; 0.001) and 8 +/- 4 kcal per kilogram per day in the obese subjects (P &lt; 0.001). The thermic effect of feeding and nonresting energy expenditure increased by approximately 1 to 2 and 8 to 9 kcal per kilogram of fat-free mass per day, respectively, after weight gain. These changes in energy expenditure were not related to the degree of adiposity or the sex of the subjects. CONCLUSIONS: Maintenance of a reduced or elevated body weight is associated with compensatory changes in energy expenditure, which oppose the maintenance of a body weight that is different from the usual weight. These compensatory changes may account for the poor long-term efficacy of treatments for obesity.", "author" : [ { "dropping-particle" : "", "family" : "Leibel", "given" : "Rudolph L.", "non-dropping-particle" : "", "parse-names" : false, "suffix" : "" }, { "dropping-particle" : "", "family" : "Rosenbaum", "given" : "M", "non-dropping-particle" : "", "parse-names" : false, "suffix" : "" }, { "dropping-particle" : "", "family" : "Hirsch", "given" : "Jules", "non-dropping-particle" : "", "parse-names" : false, "suffix" : "" } ], "container-title" : "The New England journal of medicine", "id" : "ITEM-2", "issue" : "10", "issued" : { "date-parts" : [ [ "1995", "3", "9" ] ] }, "page" : "621-8", "title" : "Changes in energy expenditure resulting from altered body weight.", "type" : "article-journal", "volume" : "332" }, "uris" : [ "http://www.mendeley.com/documents/?uuid=8488746e-581f-4e06-b28c-2cc0eff18bed" ] }, { "id" : "ITEM-3", "itemData" : { "DOI" : "10.1172/JCI112749", "ISSN" : "0021-9738", "PMID" : "3782471", "abstract" : "Daily human energy requirements calculated from separate components of energy expenditure are inaccurate and usually in poor agreement with measured energy intakes. Measurement of energy expenditure over periods of 24 h or longer is needed to determine more accurately rates of daily energy expenditure in humans. We provide a detailed description of a human respiratory chamber and methods used to determine rates of energy expenditure over 24-h periods in 177 subjects. The results show that: fat-free mass (FFM) as estimated by densitometry is the best available determinant of 24-h energy expenditures (24EE) and explains 81% of the variance observed between individuals (24EE [kcal/d] = 597 + 26.5 FFM); 24EE in an individual is very reproducible (coefficient of variation = 2.4%); and even when adjusted for differences in FFM, there is still considerable interperson variability of the daily energy expenditure. A large portion of the variability of 24EE among individuals, independent of differences in body size, was due to variability in the degree of spontaneous physical activity, i.e., \"fidgeting,\" which accounted for 100-800 kcal/d in these subjects.", "author" : [ { "dropping-particle" : "", "family" : "Ravussin", "given" : "Eric", "non-dropping-particle" : "", "parse-names" : false, "suffix" : "" }, { "dropping-particle" : "", "family" : "Lillioja", "given" : "Stephen", "non-dropping-particle" : "", "parse-names" : false, "suffix" : "" }, { "dropping-particle" : "", "family" : "Anderson", "given" : "Thomas E", "non-dropping-particle" : "", "parse-names" : false, "suffix" : "" }, { "dropping-particle" : "", "family" : "Christin", "given" : "Laurent", "non-dropping-particle" : "", "parse-names" : false, "suffix" : "" }, { "dropping-particle" : "", "family" : "Bogardus", "given" : "Clifton", "non-dropping-particle" : "", "parse-names" : false, "suffix" : "" } ], "container-title" : "The Journal of clinical investigation", "id" : "ITEM-3", "issue" : "6", "issued" : { "date-parts" : [ [ "1986", "12" ] ] }, "page" : "1568-78", "title" : "Determinants of 24-hour energy expenditure in man. Methods and results using a respiratory chamber.", "type" : "article-journal", "volume" : "78" }, "uris" : [ "http://www.mendeley.com/documents/?uuid=641dd9c0-1811-4bc3-a10d-96962d61c3b6" ] }, { "id" : "ITEM-4", "itemData" : { "DOI" : "10.1038/ijo.2012.172", "ISSN" : "1476-5497", "PMID" : "23090575", "abstract" : "Objective:To investigate energy expenditure in lean and obese individuals, focusing particularly on physical activity and severely obese individuals.Design:Total daily energy expenditure (TDEE) was assessed using doubly labeled water, resting metabolic rate (RMR) by indirect calorimetry, activity energy expenditure (AEE) by difference and time spent in physical activity by multisensor activity monitors.Subjects:In all, 177 lean, Class I and severely obese individuals (age 31-56 years, body mass index 20-64\u2009kg\u2009m(-2)) were analyzed.Results:All components of energy expenditure were elevated in obese individuals. For example, TDEE was 2404\u00b195\u2009kcal per day in lean and 3244\u00b148\u2009kcal per day in Class III obese individuals. After appropriate adjustment, RMR was similar in all groups. Analysis of AEE by body weight and obesity class indicated a lower AEE in obese individuals. Confirming lower physical activity, obese individuals spent less time engaged in moderate-to-vigorous physical activity (2.7\u00b11.3, 1.8\u00b10.6, 2.0\u00b11.4 and 1.2\u00b11.0\u2009h per day in lean, Class I, Class II and Class III individuals) and more time in sedentary behaviors.Conclusions:There was no indication of metabolic efficiency in even the severely obese, as adjusted RMR was similar across all groups. The higher AEE observed in the obese is consistent with a higher cost of activities due to higher body weight. However, the magnitude of the higher AEE (20-25% higher in obese individuals) is lower than expected (weight approximately 100% higher in Class III individuals). Confirming a lower volume of physical activity in the obese, the total time spent in moderate-to-vigorous physical activity and average daily metabolic equivalent of task level were lower with increasing obesity. These findings demonstrate that high body weight in obese individuals leads to a high TDEE and AEE, which masks the fact that they are less physically active, which can be influenced by duration or intensity of activity, than in lean individuals.", "author" : [ { "dropping-particle" : "", "family" : "Delany", "given" : "J P", "non-dropping-particle" : "", "parse-names" : false, "suffix" : "" }, { "dropping-particle" : "", "family" : "Kelley", "given" : "D E", "non-dropping-particle" : "", "parse-names" : false, "suffix" : "" }, { "dropping-particle" : "", "family" : "Hames", "given" : "K C", "non-dropping-particle" : "", "parse-names" : false, "suffix" : "" }, { "dropping-particle" : "", "family" : "Jakicic", "given" : "J M", "non-dropping-particle" : "", "parse-names" : false, "suffix" : "" }, { "dropping-particle" : "", "family" : "Goodpaster", "given" : "Bret H.", "non-dropping-particle" : "", "parse-names" : false, "suffix" : "" } ], "container-title" : "International journal of obesity (2005)", "id" : "ITEM-4", "issue" : "7", "issued" : { "date-parts" : [ [ "2013", "7" ] ] }, "page" : "1006-11", "publisher" : "Nature Publishing Group", "title" : "High energy expenditure masks low physical activity in obesity.", "type" : "article-journal", "volume" : "37" }, "uris" : [ "http://www.mendeley.com/documents/?uuid=25dc4189-1ae6-4028-9e42-a035fb79ec21" ] } ], "mendeley" : { "formattedCitation" : "[3, 43\u201345]", "plainTextFormattedCitation" : "[3, 43\u201345]", "previouslyFormattedCitation" : "[3, 43\u201345]" }, "properties" : { "noteIndex" : 0 }, "schema" : "https://github.com/citation-style-language/schema/raw/master/csl-citation.json" }</w:instrText>
-      </w:r>
-      <w:r>
-        <w:fldChar w:fldCharType="separate"/>
-      </w:r>
-      <w:r>
-        <w:rPr>
-          <w:noProof/>
-        </w:rPr>
-        <w:t>[3, 43–45]</w:t>
-      </w:r>
-      <w:r>
-        <w:fldChar w:fldCharType="end"/>
-      </w:r>
-      <w:r>
-        <w:t xml:space="preserve">.  Similarly, weight loss results in a rapid reduction in energy expenditure </w:t>
-      </w:r>
-      <w:r>
-        <w:fldChar w:fldCharType="begin" w:fldLock="1"/>
-      </w:r>
-      <w:r>
-        <w:instrText>ADDIN CSL_CITATION { "citationItems" : [ { "id" : "ITEM-1", "itemData" : { "DOI" : "10.1016/0026-0495(84)90130-6", "ISSN" : "00260495", "author" : [ { "dropping-particle" : "", "family" : "Leibel", "given" : "Rudolph L.", "non-dropping-particle" : "", "parse-names" : false, "suffix" : "" }, { "dropping-particle" : "", "family" : "Hirsch", "given" : "Jules", "non-dropping-particle" : "", "parse-names" : false, "suffix" : "" } ], "container-title" : "Metabolism", "id" : "ITEM-1", "issue" : "2", "issued" : { "date-parts" : [ [ "1984", "2" ] ] }, "page" : "164-170", "title" : "Diminished energy requirements in reduced-obese patients", "type" : "article-journal", "volume" : "33" }, "uris" : [ "http://www.mendeley.com/documents/?uuid=f33a96b3-ae1e-4c10-be76-ffc5aedded1f" ] }, { "id" : "ITEM-2", "itemData" : { "DOI" : "10.1056/NEJM199503093321001", "ISSN" : "0028-4793", "PMID" : "7632212", "abstract" : "BACKGROUND: No current treatment for obesity reliably sustains weight loss, perhaps because compensatory metabolic processes resist the maintenance of the altered body weight. We examined the effects of experimental perturbations of body weight on energy expenditure to determine whether they lead to metabolic changes and whether obese subjects and those who have never been obese respond similarly. METHODS: We repeatedly measured 24-hour total energy expenditure, resting and nonresting energy expenditure, and the thermic effect of feeding in 18 obese subjects and 23 subjects who had never been obese. The subjects were studied at their usual body weight and after losing 10 to 20 percent of their body weight by underfeeding or gaining 10 percent by overfeeding. RESULTS: Maintenance of a body weight at a level 10 percent or more below the initial weight was associated with a mean (+/- SD) reduction in total energy expenditure of 6 +/- 3 kcal per kilogram of fat-free mass per day in the subjects who had never been obese (P &lt; 0.001) and 8 +/- 5 kcal per kilogram per day in the obese subjects (P &lt; 0.001). Resting energy expenditure and nonresting energy expenditure each decreased 3 to 4 kcal per kilogram of fat-free mass per day in both groups of subjects. Maintenance of body weight at a level 10 percent above the usual weight was associated with an increase in total energy expenditure of 9 +/- 7 kcal per kilogram of fat-free mass per day in the subjects who had never been obese (P &lt; 0.001) and 8 +/- 4 kcal per kilogram per day in the obese subjects (P &lt; 0.001). The thermic effect of feeding and nonresting energy expenditure increased by approximately 1 to 2 and 8 to 9 kcal per kilogram of fat-free mass per day, respectively, after weight gain. These changes in energy expenditure were not related to the degree of adiposity or the sex of the subjects. CONCLUSIONS: Maintenance of a reduced or elevated body weight is associated with compensatory changes in energy expenditure, which oppose the maintenance of a body weight that is different from the usual weight. These compensatory changes may account for the poor long-term efficacy of treatments for obesity.", "author" : [ { "dropping-particle" : "", "family" : "Leibel", "given" : "Rudolph L.", "non-dropping-particle" : "", "parse-names" : false, "suffix" : "" }, { "dropping-particle" : "", "family" : "Rosenbaum", "given" : "M", "non-dropping-particle" : "", "parse-names" : false, "suffix" : "" }, { "dropping-particle" : "", "family" : "Hirsch", "given" : "Jules", "non-dropping-particle" : "", "parse-names" : false, "suffix" : "" } ], "container-title" : "The New England journal of medicine", "id" : "ITEM-2", "issue" : "10", "issued" : { "date-parts" : [ [ "1995", "3", "9" ] ] }, "page" : "621-8", "title" : "Changes in energy expenditure resulting from altered body weight.", "type" : "article-journal", "volume" : "332" }, "uris" : [ "http://www.mendeley.com/documents/?uuid=8488746e-581f-4e06-b28c-2cc0eff18bed" ] }, { "id" : "ITEM-3", "itemData" : { "DOI" : "10.1001/jama.2012.6607", "ISBN" : "0098-7484", "ISSN" : "1538-3598", "PMID" : "22735432", "abstract" : "CONTEXT: Reduced energy expenditure following weight loss is thought to contribute to weight gain. However, the effect of dietary composition on energy expenditure during weight-loss maintenance has not been studied.\\n\\nOBJECTIVE: To examine the effects of 3 diets differing widely in macronutrient composition and glycemic load on energy expenditure following weight loss.\\n\\nDESIGN, SETTING, AND PARTICIPANTS: A controlled 3-way crossover design involving 21 overweight and obese young adults conducted at Children's Hospital Boston and Brigham and Women's Hospital, Boston, Massachusetts, between June 16, 2006, and June 21, 2010, with recruitment by newspaper advertisements and postings.\\n\\nINTERVENTION: After achieving 10% to 15% weight loss while consuming a run-in diet, participants consumed an isocaloric low-fat diet (60% of energy from carbohydrate, 20% from fat, 20% from protein; high glycemic load), low-glycemic index diet (40% from carbohydrate, 40% from fat, and 20% from protein; moderate glycemic load), and very low-carbohydrate diet (10% from carbohydrate, 60% from fat, and 30% from protein; low glycemic load) in random order, each for 4 weeks.\\n\\nMAIN OUTCOME MEASURES: Primary outcome was resting energy expenditure (REE), with secondary outcomes of total energy expenditure (TEE), hormone levels, and metabolic syndrome components.\\n\\nRESULTS: Compared with the pre-weight-loss baseline, the decrease in REE was greatest with the low-fat diet (mean [95% CI], -205 [-265 to -144] kcal/d), intermediate with the low-glycemic index diet (-166 [-227 to -106] kcal/d), and least with the very low-carbohydrate diet (-138 [-198 to -77] kcal/d; overall P = .03; P for trend by glycemic load = .009). The decrease in TEE showed a similar pattern (mean [95% CI], -423 [-606 to -239] kcal/d; -297 [-479 to -115] kcal/d; and -97 [-281 to 86] kcal/d, respectively; overall P = .003; P for trend by glycemic load &lt; .001). Hormone levels and metabolic syndrome components also varied during weight maintenance by diet (leptin, P &lt; .001; 24-hour urinary cortisol, P = .005; indexes of peripheral [P = .02] and hepatic [P = .03] insulin sensitivity; high-density lipoprotein [HDL] cholesterol, P &lt; .001; non-HDL cholesterol, P &lt; .001; triglycerides, P &lt; .001; plasminogen activator inhibitor 1, P for trend = .04; and C-reactive protein, P for trend = .05), but no consistent favorable pattern emerged.\\n\\nCONCLUSION: Among overweight and obese young adults compared with pre-weight-lo\u2026", "author" : [ { "dropping-particle" : "", "family" : "Ebbeling", "given" : "Cara B", "non-dropping-particle" : "", "parse-names" : false, "suffix" : "" }, { "dropping-particle" : "", "family" : "Swain", "given" : "Janis F", "non-dropping-particle" : "", "parse-names" : false, "suffix" : "" }, { "dropping-particle" : "", "family" : "Feldman", "given" : "Henry a", "non-dropping-particle" : "", "parse-names" : false, "suffix" : "" }, { "dropping-particle" : "", "family" : "Wong", "given" : "William W", "non-dropping-particle" : "", "parse-names" : false, "suffix" : "" }, { "dropping-particle" : "", "family" : "Hachey", "given" : "David L", "non-dropping-particle" : "", "parse-names" : false, "suffix" : "" }, { "dropping-particle" : "", "family" : "Garcia-Lago", "given" : "Erica", "non-dropping-particle" : "", "parse-names" : false, "suffix" : "" }, { "dropping-particle" : "", "family" : "Ludwig", "given" : "David S", "non-dropping-particle" : "", "parse-names" : false, "suffix" : "" } ], "container-title" : "JAMA : the journal of the American Medical Association", "id" : "ITEM-3", "issue" : "24", "issued" : { "date-parts" : [ [ "2012" ] ] }, "page" : "2627-34", "title" : "Effects of dietary composition on energy expenditure during weight-loss maintenance.", "type" : "article-journal", "volume" : "307" }, "uris" : [ "http://www.mendeley.com/documents/?uuid=014c9f0f-319f-44d3-a7a5-0c0cb50e06d5" ] } ], "mendeley" : { "formattedCitation" : "[2, 3, 6]", "plainTextFormattedCitation" : "[2, 3, 6]", "previouslyFormattedCitation" : "[2, 3, 6]" }, "properties" : { "noteIndex" : 0 }, "schema" : "https://github.com/citation-style-language/schema/raw/master/csl-citation.json" }</w:instrText>
-      </w:r>
-      <w:r>
-        <w:fldChar w:fldCharType="separate"/>
-      </w:r>
-      <w:r>
-        <w:rPr>
-          <w:noProof/>
-        </w:rPr>
-        <w:t>[2, 3, 6]</w:t>
-      </w:r>
-      <w:r>
-        <w:fldChar w:fldCharType="end"/>
-      </w:r>
-      <w:r>
-        <w:t>.  This compensation, when combined with increased feelings of hunger after weight loss</w:t>
-      </w:r>
-      <w:r>
-        <w:t xml:space="preserve"> </w:t>
-      </w:r>
-      <w:r>
-        <w:fldChar w:fldCharType="begin" w:fldLock="1"/>
-      </w:r>
-      <w:r>
-        <w:instrText>ADDIN CSL_CITATION { "citationItems" : [ { "id" : "ITEM-1", "itemData" : { "DOI" : "10.1056/NEJMoa1105816", "ISSN" : "0028-4793", "author" : [ { "dropping-particle" : "", "family" : "Sumithran", "given" : "Priya", "non-dropping-particle" : "", "parse-names" : false, "suffix" : "" }, { "dropping-particle" : "", "family" : "Prendergast", "given" : "Luke A.", "non-dropping-particle" : "", "parse-names" : false, "suffix" : "" }, { "dropping-particle" : "", "family" : "Delbridge", "given" : "Elizabeth", "non-dropping-particle" : "", "parse-names" : false, "suffix" : "" }, { "dropping-particle" : "", "family" : "Purcell", "given" : "Katrina", "non-dropping-particle" : "", "parse-names" : false, "suffix" : "" }, { "dropping-particle" : "", "family" : "Shulkes", "given" : "Arthur", "non-dropping-particle" : "", "parse-names" : false, "suffix" : "" }, { "dropping-particle" : "", "family" : "Kriketos", "given" : "Adamandia", "non-dropping-particle" : "", "parse-names" : false, "suffix" : "" }, { "dropping-particle" : "", "family" : "Proietto", "given" : "Joseph", "non-dropping-particle" : "", "parse-names" : false, "suffix" : "" } ], "container-title" : "New England Journal of Medicine", "id" : "ITEM-1", "issue" : "17", "issued" : { "date-parts" : [ [ "2011", "10", "27" ] ] }, "page" : "1597-1604", "title" : "Long-Term Persistence of Hormonal Adaptations to Weight Loss", "type" : "article-journal", "volume" : "365" }, "uris" : [ "http://www.mendeley.com/documents/?uuid=433b28ac-96c9-4a3b-ad76-6030ac16d906" ] } ], "mendeley" : { "formattedCitation" : "[4]", "plainTextFormattedCitation" : "[4]", "previouslyFormattedCitation" : "[4]" }, "properties" : { "noteIndex" : 0 }, "schema" : "https://github.com/citation-style-language/schema/raw/master/csl-citation.json" }</w:instrText>
-      </w:r>
-      <w:r>
-        <w:fldChar w:fldCharType="separate"/>
-      </w:r>
-      <w:r>
-        <w:rPr>
-          <w:noProof/>
-        </w:rPr>
-        <w:t>[4]</w:t>
-      </w:r>
-      <w:r>
-        <w:fldChar w:fldCharType="end"/>
+        <w:t xml:space="preserve">(ARS), funds from the Memphis Research Consortium </w:t>
+      </w:r>
+      <w:r>
+        <w:t>(DB</w:t>
+      </w:r>
+      <w:r>
+        <w:t xml:space="preserve"> and JCH</w:t>
+      </w:r>
+      <w:r>
+        <w:t>)</w:t>
       </w:r>
       <w:r>
         <w:t xml:space="preserve">, </w:t>
       </w:r>
       <w:r>
-        <w:t>contributes to body weight set point maintenance and make successful, long term weight loss very difficult.  Recent studies have shown that low carbohydrate (</w:t>
-      </w:r>
-      <w:r>
-        <w:t>and</w:t>
-      </w:r>
-      <w:r>
-        <w:t xml:space="preserve"> high protein) diets are more successful in maintaining weight reductions </w:t>
-      </w:r>
-      <w:r>
-        <w:fldChar w:fldCharType="begin" w:fldLock="1"/>
-      </w:r>
-      <w:r>
-        <w:instrText>ADDIN CSL_CITATION { "citationItems" : [ { "id" : "ITEM-1", "itemData" : { "DOI" : "10.1056/NEJMoa022207", "ISBN" : "1533-4406 (Electronic)\\r0028-4793 (Linking)", "ISSN" : "0028-4793", "PMID" : "12761365", "abstract" : "BACKGROUND: Despite the popularity of the low-carbohydrate, high-protein, high-fat (Atkins) diet, no randomized, controlled trials have evaluated its efficacy. METHODS: We conducted a one-year, multicenter, controlled trial involving 63 obese men and women who were randomly assigned to either a low-carbohydrate, high-protein, high-fat diet or a low-calorie, high-carbohydrate, low-fat (conventional) diet. Professional contact was minimal to replicate the approach used by most dieters. RESULTS: Subjects on the low-carbohydrate diet had lost more weight than subjects on the conventional diet at 3 months (mean [+/-SD], -6.8+/-5.0 vs. -2.7+/-3.7 percent of body weight; P=0.001) and 6 months (-7.0+/-6.5 vs. -3.2+/-5.6 percent of body weight, P=0.02), but the difference at 12 months was not significant (-4.4+/-6.7 vs. -2.5+/-6.3 percent of body weight, P=0.26). After three months, no significant differences were found between the groups in total or low-density lipoprotein cholesterol concentrations. The increase in high-density lipoprotein cholesterol concentrations and the decrease in triglyceride concentrations were greater among subjects on the low-carbohydrate diet than among those on the conventional diet throughout most of the study. Both diets significantly decreased diastolic blood pressure and the insulin response to an oral glucose load. CONCLUSIONS: The low-carbohydrate diet produced a greater weight loss (absolute difference, approximately 4 percent) than did the conventional diet for the first six months, but the differences were not significant at one year. The low-carbohydrate diet was associated with a greater improvement in some risk factors for coronary heart disease. Adherence was poor and attrition was high in both groups. Longer and larger studies are required to determine the long-term safety and efficacy of low-carbohydrate, high-protein, high-fat diets.", "author" : [ { "dropping-particle" : "", "family" : "Foster", "given" : "Gary D", "non-dropping-particle" : "", "parse-names" : false, "suffix" : "" }, { "dropping-particle" : "", "family" : "Wyatt", "given" : "Holly R", "non-dropping-particle" : "", "parse-names" : false, "suffix" : "" }, { "dropping-particle" : "", "family" : "Hill", "given" : "James O", "non-dropping-particle" : "", "parse-names" : false, "suffix" : "" }, { "dropping-particle" : "", "family" : "McGuckin", "given" : "Brian G", "non-dropping-particle" : "", "parse-names" : false, "suffix" : "" }, { "dropping-particle" : "", "family" : "Brill", "given" : "Carrie", "non-dropping-particle" : "", "parse-names" : false, "suffix" : "" }, { "dropping-particle" : "", "family" : "Mohammed", "given" : "B Selma", "non-dropping-particle" : "", "parse-names" : false, "suffix" : "" }, { "dropping-particle" : "", "family" : "Szapary", "given" : "Philippe O", "non-dropping-particle" : "", "parse-names" : false, "suffix" : "" }, { "dropping-particle" : "", "family" : "Rader", "given" : "Daniel J", "non-dropping-particle" : "", "parse-names" : false, "suffix" : "" }, { "dropping-particle" : "", "family" : "Edman", "given" : "Joel S", "non-dropping-particle" : "", "parse-names" : false, "suffix" : "" }, { "dropping-particle" : "", "family" : "Klein", "given" : "Samuel", "non-dropping-particle" : "", "parse-names" : false, "suffix" : "" } ], "container-title" : "The New England journal of medicine", "id" : "ITEM-1", "issue" : "21", "issued" : { "date-parts" : [ [ "2003" ] ] }, "page" : "2082-2090", "title" : "A randomized trial of a low-carbohydrate diet for obesity.", "type" : "article-journal", "volume" : "348" }, "uris" : [ "http://www.mendeley.com/documents/?uuid=36787ca6-256a-4642-b104-eb3a963ef19f" ] } ], "mendeley" : { "formattedCitation" : "[46]", "plainTextFormattedCitation" : "[46]", "previouslyFormattedCitation" : "[46]" }, "properties" : { "noteIndex" : 0 }, "schema" : "https://github.com/citation-style-language/schema/raw/master/csl-citation.json" }</w:instrText>
-      </w:r>
-      <w:r>
-        <w:fldChar w:fldCharType="separate"/>
-      </w:r>
-      <w:r>
-        <w:rPr>
-          <w:noProof/>
-        </w:rPr>
-        <w:t>[46]</w:t>
-      </w:r>
-      <w:r>
-        <w:fldChar w:fldCharType="end"/>
-      </w:r>
-      <w:r>
-        <w:t xml:space="preserve">, and that </w:t>
-      </w:r>
-      <w:r>
-        <w:t>high protein</w:t>
-      </w:r>
-      <w:r>
-        <w:t xml:space="preserve"> diets also result in smaller reductions in energy expenditure </w:t>
-      </w:r>
-      <w:r>
-        <w:fldChar w:fldCharType="begin" w:fldLock="1"/>
-      </w:r>
-      <w:r>
-        <w:instrText>ADDIN CSL_CITATION { "citationItems" : [ { "id" : "ITEM-1", "itemData" : { "DOI" : "10.1001/jama.2012.6607", "ISBN" : "0098-7484", "ISSN" : "1538-3598", "PMID" : "22735432", "abstract" : "CONTEXT: Reduced energy expenditure following weight loss is thought to contribute to weight gain. However, the effect of dietary composition on energy expenditure during weight-loss maintenance has not been studied.\\n\\nOBJECTIVE: To examine the effects of 3 diets differing widely in macronutrient composition and glycemic load on energy expenditure following weight loss.\\n\\nDESIGN, SETTING, AND PARTICIPANTS: A controlled 3-way crossover design involving 21 overweight and obese young adults conducted at Children's Hospital Boston and Brigham and Women's Hospital, Boston, Massachusetts, between June 16, 2006, and June 21, 2010, with recruitment by newspaper advertisements and postings.\\n\\nINTERVENTION: After achieving 10% to 15% weight loss while consuming a run-in diet, participants consumed an isocaloric low-fat diet (60% of energy from carbohydrate, 20% from fat, 20% from protein; high glycemic load), low-glycemic index diet (40% from carbohydrate, 40% from fat, and 20% from protein; moderate glycemic load), and very low-carbohydrate diet (10% from carbohydrate, 60% from fat, and 30% from protein; low glycemic load) in random order, each for 4 weeks.\\n\\nMAIN OUTCOME MEASURES: Primary outcome was resting energy expenditure (REE), with secondary outcomes of total energy expenditure (TEE), hormone levels, and metabolic syndrome components.\\n\\nRESULTS: Compared with the pre-weight-loss baseline, the decrease in REE was greatest with the low-fat diet (mean [95% CI], -205 [-265 to -144] kcal/d), intermediate with the low-glycemic index diet (-166 [-227 to -106] kcal/d), and least with the very low-carbohydrate diet (-138 [-198 to -77] kcal/d; overall P = .03; P for trend by glycemic load = .009). The decrease in TEE showed a similar pattern (mean [95% CI], -423 [-606 to -239] kcal/d; -297 [-479 to -115] kcal/d; and -97 [-281 to 86] kcal/d, respectively; overall P = .003; P for trend by glycemic load &lt; .001). Hormone levels and metabolic syndrome components also varied during weight maintenance by diet (leptin, P &lt; .001; 24-hour urinary cortisol, P = .005; indexes of peripheral [P = .02] and hepatic [P = .03] insulin sensitivity; high-density lipoprotein [HDL] cholesterol, P &lt; .001; non-HDL cholesterol, P &lt; .001; triglycerides, P &lt; .001; plasminogen activator inhibitor 1, P for trend = .04; and C-reactive protein, P for trend = .05), but no consistent favorable pattern emerged.\\n\\nCONCLUSION: Among overweight and obese young adults compared with pre-weight-lo\u2026", "author" : [ { "dropping-particle" : "", "family" : "Ebbeling", "given" : "Cara B", "non-dropping-particle" : "", "parse-names" : false, "suffix" : "" }, { "dropping-particle" : "", "family" : "Swain", "given" : "Janis F", "non-dropping-particle" : "", "parse-names" : false, "suffix" : "" }, { "dropping-particle" : "", "family" : "Feldman", "given" : "Henry a", "non-dropping-particle" : "", "parse-names" : false, "suffix" : "" }, { "dropping-particle" : "", "family" : "Wong", "given" : "William W", "non-dropping-particle" : "", "parse-names" : false, "suffix" : "" }, { "dropping-particle" : "", "family" : "Hachey", "given" : "David L", "non-dropping-particle" : "", "parse-names" : false, "suffix" : "" }, { "dropping-particle" : "", "family" : "Garcia-Lago", "given" : "Erica", "non-dropping-particle" : "", "parse-names" : false, "suffix" : "" }, { "dropping-particle" : "", "family" : "Ludwig", "given" : "David S", "non-dropping-particle" : "", "parse-names" : false, "suffix" : "" } ], "container-title" : "JAMA : the journal of the American Medical Association", "id" : "ITEM-1", "issue" : "24", "issued" : { "date-parts" : [ [ "2012" ] ] }, "page" : "2627-34", "title" : "Effects of dietary composition on energy expenditure during weight-loss maintenance.", "type" : "article-journal", "volume" : "307" }, "uris" : [ "http://www.mendeley.com/documents/?uuid=014c9f0f-319f-44d3-a7a5-0c0cb50e06d5" ] } ], "mendeley" : { "formattedCitation" : "[6]", "plainTextFormattedCitation" : "[6]", "previouslyFormattedCitation" : "[6]" }, "properties" : { "noteIndex" : 0 }, "schema" : "https://github.com/citation-style-language/schema/raw/master/csl-citation.json" }</w:instrText>
-      </w:r>
-      <w:r>
-        <w:fldChar w:fldCharType="separate"/>
-      </w:r>
-      <w:r>
-        <w:rPr>
-          <w:noProof/>
-        </w:rPr>
-        <w:t>[6]</w:t>
-      </w:r>
-      <w:r>
-        <w:fldChar w:fldCharType="end"/>
-      </w:r>
-      <w:r>
-        <w:t xml:space="preserve">.  </w:t>
-      </w:r>
-      <w:r>
-        <w:t xml:space="preserve">A comparison of low-carbohydrate and low-fat calorie restricted diets (with equal protein intake) showed </w:t>
-      </w:r>
-      <w:r>
-        <w:t>similar</w:t>
-      </w:r>
-      <w:r>
-        <w:t xml:space="preserve"> reductions of energy expenditure, consistent with a key role for protein </w:t>
-      </w:r>
-      <w:r>
-        <w:t xml:space="preserve">in maintaining elevated energy expenditure during weight loss </w:t>
-      </w:r>
-      <w:r>
-        <w:fldChar w:fldCharType="begin" w:fldLock="1"/>
-      </w:r>
-      <w:r>
-        <w:instrText>ADDIN CSL_CITATION { "citationItems" : [ { "id" : "ITEM-1", "itemData" : { "DOI" : "10.1016/j.cmet.2015.07.021", "ISSN" : "15504131", "author" : [ { "dropping-particle" : "", "family" : "Hall", "given" : "Kevin\u00a0D.", "non-dropping-particle" : "", "parse-names" : false, "suffix" : "" }, { "dropping-particle" : "", "family" : "Bemis", "given" : "Thomas", "non-dropping-particle" : "", "parse-names" : false, "suffix" : "" }, { "dropping-particle" : "", "family" : "Brychta", "given" : "Robert", "non-dropping-particle" : "", "parse-names" : false, "suffix" : "" }, { "dropping-particle" : "", "family" : "Chen", "given" : "Kong\u00a0Y.", "non-dropping-particle" : "", "parse-names" : false, "suffix" : "" }, { "dropping-particle" : "", "family" : "Courville", "given" : "Amber", "non-dropping-particle" : "", "parse-names" : false, "suffix" : "" }, { "dropping-particle" : "", "family" : "Crayner", "given" : "Emma\u00a0J.", "non-dropping-particle" : "", "parse-names" : false, "suffix" : "" }, { "dropping-particle" : "", "family" : "Goodwin", "given" : "Stephanie", "non-dropping-particle" : "", "parse-names" : false, "suffix" : "" }, { "dropping-particle" : "", "family" : "Guo", "given" : "Juen", "non-dropping-particle" : "", "parse-names" : false, "suffix" : "" }, { "dropping-particle" : "", "family" : "Howard", "given" : "Lilian", "non-dropping-particle" : "", "parse-names" : false, "suffix" : "" }, { "dropping-particle" : "", "family" : "Knuth", "given" : "Nicolas\u00a0D.", "non-dropping-particle" : "", "parse-names" : false, "suffix" : "" }, { "dropping-particle" : "", "family" : "Miller", "given" : "Bernard\u00a0V.", "non-dropping-particle" : "", "parse-names" : false, "suffix" : "" }, { "dropping-particle" : "", "family" : "Prado", "given" : "Carla\u00a0M.", "non-dropping-particle" : "", "parse-names" : false, "suffix" : "" }, { "dropping-particle" : "", "family" : "Siervo", "given" : "Mario", "non-dropping-particle" : "", "parse-names" : false, "suffix" : "" }, { "dropping-particle" : "", "family" : "Skarulis", "given" : "Monica\u00a0C.", "non-dropping-particle" : "", "parse-names" : false, "suffix" : "" }, { "dropping-particle" : "", "family" : "Walter", "given" : "Mary", "non-dropping-particle" : "", "parse-names" : false, "suffix" : "" }, { "dropping-particle" : "", "family" : "Walter", "given" : "Peter\u00a0J.", "non-dropping-particle" : "", "parse-names" : false, "suffix" : "" }, { "dropping-particle" : "", "family" : "Yannai", "given" : "Laura", "non-dropping-particle" : "", "parse-names" : false, "suffix" : "" } ], "container-title" : "Cell Metabolism", "id" : "ITEM-1", "issue" : "3", "issued" : { "date-parts" : [ [ "2015" ] ] }, "page" : "427-436", "publisher" : "Elsevier Inc.", "title" : "Calorie for Calorie, Dietary Fat Restriction Results in More Body Fat Loss than Carbohydrate Restriction in People with Obesity", "type" : "article-journal", "volume" : "22" }, "uris" : [ "http://www.mendeley.com/documents/?uuid=7cb6a522-2e1e-42a4-953b-c5298750babe" ] } ], "mendeley" : { "formattedCitation" : "[47]", "plainTextFormattedCitation" : "[47]" }, "properties" : { "noteIndex" : 0 }, "schema" : "https://github.com/citation-style-language/schema/raw/master/csl-citation.json" }</w:instrText>
-      </w:r>
-      <w:r>
-        <w:fldChar w:fldCharType="separate"/>
-      </w:r>
-      <w:r>
-        <w:rPr>
-          <w:noProof/>
-        </w:rPr>
-        <w:t>[47]</w:t>
-      </w:r>
-      <w:r>
-        <w:fldChar w:fldCharType="end"/>
-      </w:r>
-      <w:r>
-        <w:t xml:space="preserve">.  </w:t>
-      </w:r>
-      <w:r>
-        <w:t xml:space="preserve">Similarly, overfeeding studies have shown that </w:t>
-      </w:r>
-      <w:r>
-        <w:t>over-feeding</w:t>
-      </w:r>
-      <w:r>
-        <w:t xml:space="preserve"> induced increases in </w:t>
-      </w:r>
-      <w:r>
-        <w:t xml:space="preserve">energy expenditure </w:t>
-      </w:r>
-      <w:r>
-        <w:t>are even more pronounced</w:t>
-      </w:r>
-      <w:r>
-        <w:t xml:space="preserve"> when the diets are high in protein </w:t>
-      </w:r>
-      <w:r>
-        <w:fldChar w:fldCharType="begin" w:fldLock="1"/>
-      </w:r>
-      <w:r>
-        <w:instrText>ADDIN CSL_CITATION { "citationItems" : [ { "id" : "ITEM-1", "itemData" : { "DOI" : "10.1001/jama.2011.1918", "ISSN" : "1538-3598", "PMID" : "22215165", "abstract" : "CONTEXT: The role of diet composition in response to overeating and energy dissipation in humans is unclear. OBJECTIVE: To evaluate the effects of overconsumption of low, normal, and high protein diets on weight gain, energy expenditure, and body composition. DESIGN, SETTING, AND PARTICIPANTS: A single-blind, randomized controlled trial of 25 US healthy, weight-stable male and female volunteers, aged 18 to 35 years with a body mass index between 19 and 30. The first participant was admitted to the inpatient metabolic unit in June 2005 and the last in October 2007. INTERVENTION: After consuming a weight-stabilizing diet for 13 to 25 days, participants were randomized to diets containing 5% of energy from protein (low protein), 15% (normal protein), or 25% (high protein), which they were overfed during the last 8 weeks of their 10- to 12-week stay in the inpatient metabolic unit. Compared with energy intake during the weight stabilization period, the protein diets provided approximately 40% more energy intake, which corresponds to 954 kcal/d (95% CI, 884-1022 kcal/d). MAIN OUTCOME MEASURES: Body composition was measured by dual-energy x-ray absorptiometry biweekly, resting energy expenditure was measured weekly by ventilated hood, and total energy expenditure by doubly labeled water prior to the overeating and weight stabilization periods and at weeks 7 to 8. RESULTS: Overeating produced significantly less weight gain in the low protein diet group (3.16 kg; 95% CI, 1.88-4.44 kg) compared with the normal protein diet group (6.05 kg; 95% CI, 4.84-7.26 kg) or the high protein diet group (6.51 kg; 95% CI, 5.23-7.79 kg) (P = .002). Body fat increased similarly in all 3 protein diet groups and represented 50% to more than 90% of the excess stored calories. Resting energy expenditure, total energy expenditure, and body protein did not increase during overfeeding with the low protein diet. In contrast, resting energy expenditure (normal protein diet: 160 kcal/d [95% CI, 102-218 kcal/d]; high protein diet: 227 kcal/d [95% CI, 165-289 kcal/d]) and body protein (lean body mass) (normal protein diet: 2.87 kg [95% CI, 2.11-3.62 kg]; high protein diet: 3.18 kg [95% CI, 2.37-3.98 kg]) increased significantly with the normal and high protein diets. CONCLUSIONS: Among persons living in a controlled setting, calories alone account for the increase in fat; protein affected energy expenditure and storage of lean body mass, but not body fat storage. TRIAL REGISTRATION: clinic\u2026", "author" : [ { "dropping-particle" : "", "family" : "Bray", "given" : "George A", "non-dropping-particle" : "", "parse-names" : false, "suffix" : "" }, { "dropping-particle" : "", "family" : "Smith", "given" : "Steven R", "non-dropping-particle" : "", "parse-names" : false, "suffix" : "" }, { "dropping-particle" : "", "family" : "Jonge", "given" : "Lilian", "non-dropping-particle" : "de", "parse-names" : false, "suffix" : "" }, { "dropping-particle" : "", "family" : "Xie", "given" : "Hui", "non-dropping-particle" : "", "parse-names" : false, "suffix" : "" }, { "dropping-particle" : "", "family" : "Rood", "given" : "Jennifer", "non-dropping-particle" : "", "parse-names" : false, "suffix" : "" }, { "dropping-particle" : "", "family" : "Martin", "given" : "Corby K", "non-dropping-particle" : "", "parse-names" : false, "suffix" : "" }, { "dropping-particle" : "", "family" : "Most", "given" : "Marlene", "non-dropping-particle" : "", "parse-names" : false, "suffix" : "" }, { "dropping-particle" : "", "family" : "Brock", "given" : "Courtney", "non-dropping-particle" : "", "parse-names" : false, "suffix" : "" }, { "dropping-particle" : "", "family" : "Mancuso", "given" : "Susan", "non-dropping-particle" : "", "parse-names" : false, "suffix" : "" }, { "dropping-particle" : "", "family" : "Redman", "given" : "Leanne M", "non-dropping-particle" : "", "parse-names" : false, "suffix" : "" } ], "container-title" : "JAMA : the journal of the American Medical Association", "id" : "ITEM-1", "issue" : "1", "issued" : { "date-parts" : [ [ "2012", "1", "4" ] ] }, "page" : "47-55", "publisher" : "Am Med Assoc", "title" : "Effect of dietary protein content on weight gain, energy expenditure, and body composition during overeating: a randomized controlled trial.", "type" : "article-journal", "volume" : "307" }, "uris" : [ "http://www.mendeley.com/documents/?uuid=4241f66f-dad6-4153-9bb2-976b923b7358" ] }, { "id" : "ITEM-2", "itemData" : { "DOI" : "10.3945/ajcn.114.091769", "ISSN" : "0002-9165", "author" : [ { "dropping-particle" : "", "family" : "Bray", "given" : "George A", "non-dropping-particle" : "", "parse-names" : false, "suffix" : "" }, { "dropping-particle" : "", "family" : "Redman", "given" : "L. M.", "non-dropping-particle" : "", "parse-names" : false, "suffix" : "" }, { "dropping-particle" : "", "family" : "Jonge", "given" : "L.", "non-dropping-particle" : "de", "parse-names" : false, "suffix" : "" }, { "dropping-particle" : "", "family" : "Covington", "given" : "Jeffrey", "non-dropping-particle" : "", "parse-names" : false, "suffix" : "" }, { "dropping-particle" : "", "family" : "Rood", "given" : "Jennifer", "non-dropping-particle" : "", "parse-names" : false, "suffix" : "" }, { "dropping-particle" : "", "family" : "Brock", "given" : "Courtney", "non-dropping-particle" : "", "parse-names" : false, "suffix" : "" }, { "dropping-particle" : "", "family" : "Mancuso", "given" : "Susan", "non-dropping-particle" : "", "parse-names" : false, "suffix" : "" }, { "dropping-particle" : "", "family" : "Martin", "given" : "Corby K", "non-dropping-particle" : "", "parse-names" : false, "suffix" : "" }, { "dropping-particle" : "", "family" : "Smith", "given" : "Steven R", "non-dropping-particle" : "", "parse-names" : false, "suffix" : "" } ], "container-title" : "American Journal of Clinical Nutrition", "id" : "ITEM-2", "issue" : "3", "issued" : { "date-parts" : [ [ "2015", "3", "1" ] ] }, "page" : "496-505", "title" : "Effect of protein overfeeding on energy expenditure measured in a metabolic chamber", "type" : "article-journal", "volume" : "101" }, "uris" : [ "http://www.mendeley.com/documents/?uuid=153d239f-cea8-4b24-b4aa-bedd6a933e82" ] } ], "mendeley" : { "formattedCitation" : "[5, 48]", "plainTextFormattedCitation" : "[5, 48]", "previouslyFormattedCitation" : "[5, 47]" }, "properties" : { "noteIndex" : 0 }, "schema" : "https://github.com/citation-style-language/schema/raw/master/csl-citation.json" }</w:instrText>
-      </w:r>
-      <w:r>
-        <w:fldChar w:fldCharType="separate"/>
-      </w:r>
-      <w:r>
-        <w:rPr>
-          <w:noProof/>
-        </w:rPr>
-        <w:t>[5, 48]</w:t>
-      </w:r>
-      <w:r>
-        <w:fldChar w:fldCharType="end"/>
-      </w:r>
-      <w:r>
-        <w:t>.</w:t>
-      </w:r>
-    </w:p>
-    <w:p/>
-    <w:p>
-      <w:r>
-        <w:t xml:space="preserve">Our identification of </w:t>
-      </w:r>
-      <w:r>
-        <w:t xml:space="preserve">skeletal muscle </w:t>
-      </w:r>
-      <w:r>
-        <w:t>mTORC1 as b</w:t>
-      </w:r>
-      <w:r>
-        <w:t xml:space="preserve">oth a target of high protein diets, </w:t>
-      </w:r>
-      <w:r>
-        <w:t>and</w:t>
-      </w:r>
-      <w:r>
-        <w:t xml:space="preserve"> as an anti-obesegenic provides a potential mechanism by which over-feeding can cause increases in energy expenditure.  </w:t>
-      </w:r>
-      <w:r>
-        <w:t xml:space="preserve">Our findings are consistent with the hypothesis that nutrient excess generally, and high protein feeding specifically may function via mTORC1-dependent changes in muscle oxidation, but do not preclude the role of other tissues and molecular targets that may underlie the increases in energy expenditure </w:t>
-      </w:r>
-      <w:r>
-        <w:t>that accompany high protein diets</w:t>
-      </w:r>
-      <w:r>
-        <w:t xml:space="preserve">.  </w:t>
-      </w:r>
-      <w:r>
-        <w:t xml:space="preserve">While the direct mechanisms by which mTORC1 increases energy expenditure have not yet been identified, our data are congruent with previous reports showing that activation of mTORC1 in muscle results in </w:t>
-      </w:r>
-      <w:r>
-        <w:t xml:space="preserve">elevated mitochondrial biogenesis in fibroblasts </w:t>
-      </w:r>
-      <w:r>
-        <w:fldChar w:fldCharType="begin" w:fldLock="1"/>
-      </w:r>
-      <w:r>
-        <w:instrText>ADDIN CSL_CITATION { "citationItems" : [ { "id" : "ITEM-1", "itemData" : { "DOI" : "10.1016/j.cmet.2013.10.001", "ISBN" : "1932-7420 (Electronic)\\r1550-4131 (Linking)", "ISSN" : "15504131", "PMID" : "24206664", "abstract" : "mRNA translation is thought to be the most energy-consuming process in the cell. Translation and energy metabolism are dysregulated in a variety of diseases including cancer, diabetes, and heart disease. However, the mechanisms that coordinate translation and energy metabolism in mammals remain largely unknown. The mechanistic/mammalian target of rapamycin complex 1 (mTORC1) stimulates mRNA translation and other anabolic processes. We demonstrate that mTORC1 controls mitochondrial activity and biogenesis by selectively promoting translation of nucleus-encoded mitochondria-related mRNAs via inhibition of the eukaryotic translation initiation factor 4E (eIF4E)-binding proteins (4E-BPs). Stimulating the translation of nucleus-encoded mitochondria-related mRNAs engenders an increase in ATP production capacity, a required energy source for translation. These findings establish a feed-forward loop that links mRNA translation to oxidative phosphorylation, thereby providing a key mechanism linking aberrant mTOR signaling to conditions of abnormal cellular energy metabolism such as neoplasia and insulin resistance. \u00a9 2013 Elsevier Inc.", "author" : [ { "dropping-particle" : "", "family" : "Morita", "given" : "Masahiro", "non-dropping-particle" : "", "parse-names" : false, "suffix" : "" }, { "dropping-particle" : "", "family" : "Gravel", "given" : "Simon Pierre", "non-dropping-particle" : "", "parse-names" : false, "suffix" : "" }, { "dropping-particle" : "", "family" : "Ch\u00e9nard", "given" : "Val\u00e9rie", "non-dropping-particle" : "", "parse-names" : false, "suffix" : "" }, { "dropping-particle" : "", "family" : "Sikstr\u00f6m", "given" : "Kristina", "non-dropping-particle" : "", "parse-names" : false, "suffix" : "" }, { "dropping-particle" : "", "family" : "Zheng", "given" : "Liang", "non-dropping-particle" : "", "parse-names" : false, "suffix" : "" }, { "dropping-particle" : "", "family" : "Alain", "given" : "Tommy", "non-dropping-particle" : "", "parse-names" : false, "suffix" : "" }, { "dropping-particle" : "", "family" : "Gandin", "given" : "Valentina", "non-dropping-particle" : "", "parse-names" : false, "suffix" : "" }, { "dropping-particle" : "", "family" : "Avizonis", "given" : "Daina", "non-dropping-particle" : "", "parse-names" : false, "suffix" : "" }, { "dropping-particle" : "", "family" : "Arguello", "given" : "Meztli", "non-dropping-particle" : "", "parse-names" : false, "suffix" : "" }, { "dropping-particle" : "", "family" : "Zakaria", "given" : "Chadi", "non-dropping-particle" : "", "parse-names" : false, "suffix" : "" }, { "dropping-particle" : "", "family" : "McLaughlan", "given" : "Shannon", "non-dropping-particle" : "", "parse-names" : false, "suffix" : "" }, { "dropping-particle" : "", "family" : "Nouet", "given" : "Yann", "non-dropping-particle" : "", "parse-names" : false, "suffix" : "" }, { "dropping-particle" : "", "family" : "Pause", "given" : "Arnim", "non-dropping-particle" : "", "parse-names" : false, "suffix" : "" }, { "dropping-particle" : "", "family" : "Pollak", "given" : "Michael", "non-dropping-particle" : "", "parse-names" : false, "suffix" : "" }, { "dropping-particle" : "", "family" : "Gottlieb", "given" : "Eyal", "non-dropping-particle" : "", "parse-names" : false, "suffix" : "" }, { "dropping-particle" : "", "family" : "Larsson", "given" : "Ola", "non-dropping-particle" : "", "parse-names" : false, "suffix" : "" }, { "dropping-particle" : "", "family" : "St-Pierre", "given" : "Julie", "non-dropping-particle" : "", "parse-names" : false, "suffix" : "" }, { "dropping-particle" : "", "family" : "Topisirovic", "given" : "Ivan", "non-dropping-particle" : "", "parse-names" : false, "suffix" : "" }, { "dropping-particle" : "", "family" : "Sonenberg", "given" : "Nahum", "non-dropping-particle" : "", "parse-names" : false, "suffix" : "" } ], "container-title" : "Cell Metabolism", "id" : "ITEM-1", "issue" : "5", "issued" : { "date-parts" : [ [ "2013" ] ] }, "page" : "698-711", "title" : "MTORC1 controls mitochondrial activity and biogenesis through 4E-BP-dependent translational regulation", "type" : "article-journal", "volume" : "18" }, "uris" : [ "http://www.mendeley.com/documents/?uuid=24d6642f-690f-4082-bad5-3b4f9fe7fa1f" ] } ], "mendeley" : { "formattedCitation" : "[49]", "plainTextFormattedCitation" : "[49]", "previouslyFormattedCitation" : "[48]" }, "properties" : { "noteIndex" : 0 }, "schema" : "https://github.com/citation-style-language/schema/raw/master/csl-citation.json" }</w:instrText>
-      </w:r>
-      <w:r>
-        <w:fldChar w:fldCharType="separate"/>
-      </w:r>
-      <w:r>
-        <w:rPr>
-          <w:noProof/>
-        </w:rPr>
-        <w:t>[49]</w:t>
-      </w:r>
-      <w:r>
-        <w:fldChar w:fldCharType="end"/>
-      </w:r>
-      <w:r>
-        <w:t xml:space="preserve"> and an increase in</w:t>
-      </w:r>
-      <w:r>
-        <w:t xml:space="preserve"> oxidative </w:t>
-      </w:r>
-      <w:r>
-        <w:t xml:space="preserve">muscle </w:t>
-      </w:r>
-      <w:r>
-        <w:t>fiber</w:t>
-      </w:r>
-      <w:r>
-        <w:t>s</w:t>
-      </w:r>
-      <w:r>
-        <w:t xml:space="preserve"> </w:t>
-      </w:r>
-      <w:r>
-        <w:fldChar w:fldCharType="begin" w:fldLock="1"/>
-      </w:r>
-      <w:r>
-        <w:instrText>ADDIN CSL_CITATION { "citationItems" : [ { "id" : "ITEM-1", "itemData" : { "DOI" : "10.1186/2044-5040-3-6", "ISSN" : "2044-5040", "PMID" : "23497627", "abstract" : "BACKGROUND: Skeletal muscle mass is determined by the balance between protein synthesis and degradation. Mammalian target of rapamycin complex 1 (mTORC1) is a master regulator of protein translation and has been implicated in the control of muscle mass. Inactivation of mTORC1 by skeletal muscle-specific deletion of its obligatory component raptor results in smaller muscles and a lethal dystrophy. Moreover, raptor-deficient muscles are less oxidative through changes in the expression PGC-1\u03b1, a critical determinant of mitochondrial biogenesis. These results suggest that activation of mTORC1 might be beneficial to skeletal muscle by providing resistance to muscle atrophy and increasing oxidative function. Here, we tested this hypothesis by deletion of the mTORC1 inhibitor tuberous sclerosis complex (TSC) in muscle fibers. METHOD: Skeletal muscles of mice with an acute or a permanent deletion of raptor or TSC1 were examined using histological, biochemical and molecular biological methods. Response of the muscles to changes in mechanical load and nerve input was investigated by ablation of synergistic muscles or by denervation . RESULTS: Genetic deletion or knockdown of raptor, causing inactivation of mTORC1, was sufficient to prevent muscle growth and enhance muscle atrophy. Conversely, short-term activation of mTORC1 by knockdown of TSC induced muscle fiber hypertrophy and atrophy-resistance upon denervation, in both fast tibialis anterior (TA) and slow soleus muscles. Surprisingly, however, sustained activation of mTORC1 by genetic deletion of Tsc1 caused muscle atrophy in all but soleus muscles. In contrast, oxidative capacity was increased in all muscles examined. Consistently, TSC1-deficient soleus muscle was atrophy-resistant whereas TA underwent normal atrophy upon denervation. Moreover, upon overloading, plantaris muscle did not display enhanced hypertrophy compared to controls. Biochemical analysis indicated that the atrophy response of muscles was based on the suppressed phosphorylation of PKB/Akt via feedback inhibition by mTORC1 and subsequent increased expression of the E3 ubiquitin ligases MuRF1 and atrogin-1/MAFbx. In contrast, expression of both E3 ligases was not increased in soleus muscle suggesting the presence of compensatory mechanisms in this muscle. CONCLUSIONS: Our study shows that the mTORC1- and the PKB/Akt-FoxO pathways are tightly interconnected and differentially regulated depending on the muscle type. These results indicate tha\u2026", "author" : [ { "dropping-particle" : "", "family" : "Bentzinger", "given" : "C Florian", "non-dropping-particle" : "", "parse-names" : false, "suffix" : "" }, { "dropping-particle" : "", "family" : "Lin", "given" : "Shuo", "non-dropping-particle" : "", "parse-names" : false, "suffix" : "" }, { "dropping-particle" : "", "family" : "Romanino", "given" : "Klaas", "non-dropping-particle" : "", "parse-names" : false, "suffix" : "" }, { "dropping-particle" : "", "family" : "Castets", "given" : "Perrine", "non-dropping-particle" : "", "parse-names" : false, "suffix" : "" }, { "dropping-particle" : "", "family" : "Guridi", "given" : "Maitea", "non-dropping-particle" : "", "parse-names" : false, "suffix" : "" }, { "dropping-particle" : "", "family" : "Summermatter", "given" : "Serge", "non-dropping-particle" : "", "parse-names" : false, "suffix" : "" }, { "dropping-particle" : "", "family" : "Handschin", "given" : "Christoph", "non-dropping-particle" : "", "parse-names" : false, "suffix" : "" }, { "dropping-particle" : "", "family" : "Tintignac", "given" : "Lionel A.", "non-dropping-particle" : "", "parse-names" : false, "suffix" : "" }, { "dropping-particle" : "", "family" : "Hall", "given" : "Michael N.", "non-dropping-particle" : "", "parse-names" : false, "suffix" : "" }, { "dropping-particle" : "", "family" : "R\u00fcegg", "given" : "Markus A.", "non-dropping-particle" : "", "parse-names" : false, "suffix" : "" } ], "container-title" : "Skeletal muscle", "id" : "ITEM-1", "issue" : "1", "issued" : { "date-parts" : [ [ "2013", "1" ] ] }, "page" : "6", "title" : "Differential response of skeletal muscles to mTORC1 signaling during atrophy and hypertrophy.", "type" : "article-journal", "volume" : "3" }, "uris" : [ "http://www.mendeley.com/documents/?uuid=75a9c1c2-8af4-478f-8ff6-5e14826d4927" ] } ], "mendeley" : { "formattedCitation" : "[20]", "plainTextFormattedCitation" : "[20]", "previouslyFormattedCitation" : "[20]" }, "properties" : { "noteIndex" : 0 }, "schema" : "https://github.com/citation-style-language/schema/raw/master/csl-citation.json" }</w:instrText>
-      </w:r>
-      <w:r>
-        <w:fldChar w:fldCharType="separate"/>
-      </w:r>
-      <w:r>
-        <w:rPr>
-          <w:noProof/>
-        </w:rPr>
-        <w:t>[20]</w:t>
-      </w:r>
-      <w:r>
-        <w:fldChar w:fldCharType="end"/>
-      </w:r>
-      <w:r>
-        <w:t xml:space="preserve">.  Furthermore, our observation of elevations in the fatty acid transporters CD36 and FABP3 are consistent with anti-obesegenic effects of muscle specific </w:t>
-      </w:r>
-      <w:r>
-        <w:rPr>
-          <w:i/>
-        </w:rPr>
-        <w:t>Cd36</w:t>
-      </w:r>
-      <w:r>
-        <w:t xml:space="preserve"> overexpression </w:t>
-      </w:r>
-      <w:r>
-        <w:fldChar w:fldCharType="begin" w:fldLock="1"/>
-      </w:r>
-      <w:r>
-        <w:instrText>ADDIN CSL_CITATION { "citationItems" : [ { "id" : "ITEM-1", "itemData" : { "DOI" : "10.1074/jbc.274.38.26761", "ISBN" : "0021-9258 (Print)\\r0021-9258 (Linking)", "ISSN" : "0021-9258", "PMID" : "10480880", "abstract" : "Increasing evidence has implicated the membrane protein CD36 (FAT) in binding and transport of long chain fatty acids (FA). To determine the physiological role of CD36, we examined effects of its overexpression in muscle, a tissue that depends on FA for its energy needs and is responsible for clearing a major fraction of circulating FA. Mice with CD36 overexpression in muscle were generated using the promoter of the muscle creatine kinase gene (MCK). Transgenic (MCK-CD36) mice had a slightly lower body weight than control litter mates. This reflected a leaner body mass with less overall adipose tissue, as evidenced by magnetic resonance spectroscopy. Soleus muscles from transgenic animals exhibited a greatly enhanced ability to oxidize fatty acids in response to stimulation/contraction. This increased oxidative ability was not associated with significant alterations in histological appearance of muscle fibers. Transgenic mice had lower blood levels of triglycerides and fatty acids and a reduced triglyceride content of very low density lipoproteins. Blood cholesterol levels were slightly lower, but no significant decrease in the cholesterol content of major lipoprotein fractions was measured. Blood glucose was significantly increased, while insulin levels were similar in the fed state and higher in the fasted state. However, glucose tolerance curves, determined at 20 weeks of age, were similar in control and transgenic mice. In summary, the study documented, in vivo, the role of CD36 to facilitate cellular FA uptake. It also illustrated importance of the uptake process in muscle to overall FA metabolism and glucose utilization.", "author" : [ { "dropping-particle" : "", "family" : "Ibrahimi", "given" : "Azeddine", "non-dropping-particle" : "", "parse-names" : false, "suffix" : "" }, { "dropping-particle" : "", "family" : "Bonen", "given" : "Arend", "non-dropping-particle" : "", "parse-names" : false, "suffix" : "" }, { "dropping-particle" : "", "family" : "Blinn", "given" : "W. Dennis", "non-dropping-particle" : "", "parse-names" : false, "suffix" : "" }, { "dropping-particle" : "", "family" : "Hajri", "given" : "Tahar", "non-dropping-particle" : "", "parse-names" : false, "suffix" : "" }, { "dropping-particle" : "", "family" : "Li", "given" : "Xin", "non-dropping-particle" : "", "parse-names" : false, "suffix" : "" }, { "dropping-particle" : "", "family" : "Zhong", "given" : "Kai", "non-dropping-particle" : "", "parse-names" : false, "suffix" : "" }, { "dropping-particle" : "", "family" : "Cameron", "given" : "Roger", "non-dropping-particle" : "", "parse-names" : false, "suffix" : "" }, { "dropping-particle" : "", "family" : "Abumrad", "given" : "Nada A.", "non-dropping-particle" : "", "parse-names" : false, "suffix" : "" } ], "container-title" : "Journal of Biological Chemistry", "id" : "ITEM-1", "issue" : "38", "issued" : { "date-parts" : [ [ "1999", "9", "17" ] ] }, "page" : "26761-26766", "title" : "Muscle-specific Overexpression of FAT/CD36 Enhances Fatty Acid Oxidation by Contracting Muscle, Reduces Plasma Triglycerides and Fatty Acids, and Increases Plasma Glucose and Insulin", "type" : "article-journal", "volume" : "274" }, "uris" : [ "http://www.mendeley.com/documents/?uuid=f9848ce1-69ce-4c5b-b48e-e0d20f79055a" ] } ], "mendeley" : { "formattedCitation" : "[50]", "plainTextFormattedCitation" : "[50]", "previouslyFormattedCitation" : "[49]" }, "properties" : { "noteIndex" : 0 }, "schema" : "https://github.com/citation-style-language/schema/raw/master/csl-citation.json" }</w:instrText>
-      </w:r>
-      <w:r>
-        <w:fldChar w:fldCharType="separate"/>
-      </w:r>
-      <w:r>
-        <w:rPr>
-          <w:noProof/>
-        </w:rPr>
-        <w:t>[50]</w:t>
-      </w:r>
-      <w:r>
-        <w:fldChar w:fldCharType="end"/>
-      </w:r>
-      <w:r>
-        <w:t>.  Together these findings support the hypothesis that activation of mTORC1</w:t>
-      </w:r>
-      <w:r>
-        <w:t xml:space="preserve"> or its downstream targets</w:t>
-      </w:r>
-      <w:r>
-        <w:t xml:space="preserve"> in mu</w:t>
-      </w:r>
-      <w:r>
-        <w:t xml:space="preserve">scle tissue may be beneficial </w:t>
-      </w:r>
-      <w:r>
-        <w:t>for weight loss interventions.</w:t>
-      </w:r>
-    </w:p>
-    <w:p/>
-    <w:p>
-      <w:pPr>
-        <w:pStyle w:val="Heading1"/>
-      </w:pPr>
-      <w:r>
-        <w:t>Acknowledgements</w:t>
-      </w:r>
-    </w:p>
-    <w:p>
-      <w:r>
-        <w:t xml:space="preserve">The authors would like to thank Nathan Qi and Melanie Schmitt of the UM Metabolic Phenotyping Core for assistance with </w:t>
-      </w:r>
-      <w:r>
-        <w:t>CLAMS studies</w:t>
-      </w:r>
-      <w:r>
-        <w:t xml:space="preserve"> on the muscle </w:t>
-      </w:r>
-      <w:r>
-        <w:rPr>
-          <w:i/>
-        </w:rPr>
-        <w:t>Tsc1</w:t>
-      </w:r>
-      <w:r>
-        <w:t xml:space="preserve"> knockout mice</w:t>
-      </w:r>
-      <w:r>
-        <w:t xml:space="preserve">.  </w:t>
-      </w:r>
-      <w:r>
-        <w:t xml:space="preserve">William Taylor, Caitlin Costelle and Felicia Waller at the UTHSC Molecular Resource Center provided </w:t>
-      </w:r>
-      <w:r>
-        <w:t>support t</w:t>
-      </w:r>
-      <w:r>
-        <w:t xml:space="preserve">o the transcriptomic studies.  </w:t>
-      </w:r>
-      <w:r>
-        <w:t xml:space="preserve">We would also like to thank the </w:t>
-      </w:r>
-      <w:r>
-        <w:t xml:space="preserve">other </w:t>
-      </w:r>
-      <w:r>
-        <w:t>members of the Bridges</w:t>
-      </w:r>
-      <w:r>
-        <w:t xml:space="preserve">, </w:t>
-      </w:r>
-      <w:r>
-        <w:t>Han,</w:t>
-      </w:r>
-      <w:r>
-        <w:t xml:space="preserve"> and Saltiel laboratories for helpful discussions regarding this project.  </w:t>
-      </w:r>
-    </w:p>
-    <w:p/>
-    <w:p>
-      <w:pPr>
-        <w:rPr>
-          <w:iCs/>
-        </w:rPr>
-      </w:pPr>
-      <w:r>
-        <w:t>This work was support</w:t>
-      </w:r>
-      <w:r>
-        <w:t xml:space="preserve">ed by Le Bonheur Grant </w:t>
-      </w:r>
-      <w:r>
-        <w:t xml:space="preserve">650700 (DB), </w:t>
-      </w:r>
-      <w:r>
-        <w:t xml:space="preserve">NIH </w:t>
-      </w:r>
-      <w:r>
-        <w:t xml:space="preserve">Grants </w:t>
-      </w:r>
-      <w:r>
-        <w:t>DK109007</w:t>
-      </w:r>
-      <w:r>
-        <w:t xml:space="preserve"> (DB), </w:t>
-      </w:r>
-      <w:commentRangeStart w:id="15"/>
-      <w:r>
-        <w:t xml:space="preserve">XXXX </w:t>
-      </w:r>
-      <w:commentRangeEnd w:id="15"/>
-      <w:r>
-        <w:rPr>
-          <w:rStyle w:val="CommentReference"/>
-        </w:rPr>
-        <w:commentReference w:id="15"/>
-      </w:r>
-      <w:r>
-        <w:t xml:space="preserve">(ARS), funds from the Memphis Research Consortium </w:t>
-      </w:r>
-      <w:r>
-        <w:t>(DB</w:t>
-      </w:r>
-      <w:r>
-        <w:t xml:space="preserve"> and JCH</w:t>
-      </w:r>
-      <w:r>
-        <w:t>)</w:t>
-      </w:r>
-      <w:r>
-        <w:t xml:space="preserve">, </w:t>
-      </w:r>
-      <w:r>
         <w:t xml:space="preserve">the Center for Integrative and Translational Genetics (DB) </w:t>
       </w:r>
       <w:r>
-        <w:t xml:space="preserve">and the UTHSC Department of Physiology Qiugley Award (IH).  </w:t>
+        <w:t xml:space="preserve">and the UTHSC Department of Physiology </w:t>
+      </w:r>
+      <w:proofErr w:type="spellStart"/>
+      <w:r>
+        <w:t>Qiugley</w:t>
+      </w:r>
+      <w:proofErr w:type="spellEnd"/>
+      <w:r>
+        <w:t xml:space="preserve"> Award (IH).  </w:t>
       </w:r>
       <w:r>
         <w:rPr>
@@ -7071,21 +7922,31 @@
         <w:t xml:space="preserve">  </w:t>
       </w:r>
       <w:r>
-        <w:t xml:space="preserve">Body composition was determined weekly with body weight (A), lean mass (B) and fat mass (C).  D) Weights of fat pad depots at the end of the </w:t>
-      </w:r>
-      <w:commentRangeStart w:id="16"/>
-      <w:r>
-        <w:t xml:space="preserve">14 week </w:t>
-      </w:r>
-      <w:commentRangeEnd w:id="16"/>
-      <w:r>
-        <w:rPr>
-          <w:rStyle w:val="CommentReference"/>
-        </w:rPr>
-        <w:commentReference w:id="16"/>
-      </w:r>
-      <w:r>
-        <w:t xml:space="preserve">dietary intervention. </w:t>
+        <w:t>Body composition was determined weekly with body weight (A), lean mass (B) and fat mass (C).  D) Weights of fat pad depots at the</w:t>
+      </w:r>
+      <w:bookmarkStart w:id="15" w:name="_GoBack"/>
+      <w:bookmarkEnd w:id="15"/>
+      <w:r>
+        <w:t xml:space="preserve"> end of the </w:t>
+      </w:r>
+      <w:proofErr w:type="gramStart"/>
+      <w:r>
+        <w:t>14 week</w:t>
+      </w:r>
+      <w:proofErr w:type="gramEnd"/>
+      <w:r>
+        <w:t xml:space="preserve"> </w:t>
+      </w:r>
+      <w:proofErr w:type="spellStart"/>
+      <w:r>
+        <w:t>feedint</w:t>
+      </w:r>
+      <w:proofErr w:type="spellEnd"/>
+      <w:r>
+        <w:t xml:space="preserve"> study</w:t>
+      </w:r>
+      <w:r>
+        <w:t xml:space="preserve">. </w:t>
       </w:r>
       <w:r>
         <w:t xml:space="preserve">Statistical significance </w:t>
@@ -7094,7 +7955,7 @@
         <w:t>(p&lt;0.05</w:t>
       </w:r>
       <w:r>
-        <w:t>, n=6</w:t>
+        <w:t>, n=12/group</w:t>
       </w:r>
       <w:r>
         <w:t xml:space="preserve">) </w:t>
@@ -7103,10 +7964,10 @@
         <w:t>wa</w:t>
       </w:r>
       <w:r>
-        <w:t xml:space="preserve">s denoted </w:t>
-      </w:r>
-      <w:r>
-        <w:t xml:space="preserve">if reached </w:t>
+        <w:t>s denoted</w:t>
+      </w:r>
+      <w:r>
+        <w:t xml:space="preserve"> </w:t>
       </w:r>
       <w:r>
         <w:t xml:space="preserve">via asterisks based on </w:t>
@@ -7139,7 +8000,13 @@
         <w:t>)</w:t>
       </w:r>
       <w:r>
-        <w:t xml:space="preserve"> or Welch’s </w:t>
+        <w:t xml:space="preserve"> or </w:t>
+      </w:r>
+      <w:r>
+        <w:t>Student’s</w:t>
+      </w:r>
+      <w:r>
+        <w:t xml:space="preserve"> </w:t>
       </w:r>
       <w:r>
         <w:rPr>
@@ -7165,6 +8032,7 @@
         </w:rPr>
         <w:t xml:space="preserve">. </w:t>
       </w:r>
+      <w:proofErr w:type="gramStart"/>
       <w:r>
         <w:t>A) XXXXXX C</w:t>
       </w:r>
@@ -7189,6 +8057,7 @@
       <w:r>
         <w:t>Quantification of the blots in B.</w:t>
       </w:r>
+      <w:proofErr w:type="gramEnd"/>
     </w:p>
     <w:p>
       <w:pPr>
@@ -7215,7 +8084,21 @@
         <w:rPr>
           <w:b/>
         </w:rPr>
-        <w:t xml:space="preserve"> in muscle leads to increased fasted glycogen and triglyceride levels in quadriceps.</w:t>
+        <w:t xml:space="preserve"> in muscle leads to </w:t>
+      </w:r>
+      <w:proofErr w:type="gramStart"/>
+      <w:r>
+        <w:rPr>
+          <w:b/>
+        </w:rPr>
+        <w:t>increased</w:t>
+      </w:r>
+      <w:proofErr w:type="gramEnd"/>
+      <w:r>
+        <w:rPr>
+          <w:b/>
+        </w:rPr>
+        <w:t xml:space="preserve"> fasted glycogen and triglyceride levels in quadriceps.</w:t>
       </w:r>
       <w:r>
         <w:rPr>
@@ -7236,7 +8119,15 @@
         <w:t>Protein lysates from quadriceps dissected from animals fasted overnight were prepared in HNTG buf</w:t>
       </w:r>
       <w:r>
-        <w:t>fer and blotted as indicated.  B)  Quantification of processed SREBP1 and the phosphorylation ratio of glycogen synthase.</w:t>
+        <w:t xml:space="preserve">fer and blotted as indicated.  </w:t>
+      </w:r>
+      <w:proofErr w:type="gramStart"/>
+      <w:r>
+        <w:t>B)  Quantification</w:t>
+      </w:r>
+      <w:proofErr w:type="gramEnd"/>
+      <w:r>
+        <w:t xml:space="preserve"> of processed SREBP1 and the phosphorylation ratio of glycogen synthase.</w:t>
       </w:r>
       <w:r>
         <w:t xml:space="preserve">  Statistical significance (p&lt;0.05, n=5/7) was determined via a Wilcoxon Rank-Sum test (C) after correcting for multiple hypotheses.</w:t>
@@ -7275,44 +8166,10 @@
         <w:t xml:space="preserve">of the 14 weeks of diet.  </w:t>
       </w:r>
       <w:r>
-        <w:t xml:space="preserve">B) Insulin tolerance test of CD and HPD fed animals after </w:t>
-      </w:r>
-      <w:commentRangeStart w:id="17"/>
-      <w:r>
-        <w:t xml:space="preserve">XX </w:t>
-      </w:r>
-      <w:commentRangeEnd w:id="17"/>
-      <w:r>
-        <w:rPr>
-          <w:rStyle w:val="CommentReference"/>
-        </w:rPr>
-        <w:commentReference w:id="17"/>
-      </w:r>
-      <w:r>
-        <w:t xml:space="preserve">weeks of diet.  C) Data from B, normalized to reflect changes </w:t>
-      </w:r>
-      <w:r>
-        <w:t>relative to</w:t>
-      </w:r>
-      <w:r>
-        <w:t xml:space="preserve"> fasting glucose levels.</w:t>
-      </w:r>
-      <w:r>
-        <w:t xml:space="preserve">  D) Pyruvate tolerance test of CD and HPD fed animals after </w:t>
-      </w:r>
-      <w:commentRangeStart w:id="18"/>
-      <w:r>
-        <w:t xml:space="preserve">XX </w:t>
-      </w:r>
-      <w:commentRangeEnd w:id="18"/>
-      <w:r>
-        <w:rPr>
-          <w:rStyle w:val="CommentReference"/>
-        </w:rPr>
-        <w:commentReference w:id="18"/>
-      </w:r>
-      <w:r>
-        <w:t>weeks of diet.  E) Data from D, normalized to reflect changes relative to fasting glucose levels.</w:t>
+        <w:t xml:space="preserve">B) </w:t>
+      </w:r>
+      <w:r>
+        <w:t>Food intake on control or high protein diets.</w:t>
       </w:r>
     </w:p>
     <w:p/>
@@ -7367,8 +8224,13 @@
         </w:rPr>
         <w:annotationRef/>
       </w:r>
-      <w:r>
-        <w:t>JeAnna can you find out the stock number for the normal chow diets</w:t>
+      <w:proofErr w:type="spellStart"/>
+      <w:r>
+        <w:t>JeAnna</w:t>
+      </w:r>
+      <w:proofErr w:type="spellEnd"/>
+      <w:r>
+        <w:t xml:space="preserve"> can you find out the stock number for the normal chow diets</w:t>
       </w:r>
     </w:p>
   </w:comment>
@@ -7544,7 +8406,15 @@
         <w:annotationRef/>
       </w:r>
       <w:r>
-        <w:t>We never published the data on Triglcyeride elevations being due to SREBP1c in the MEFs, so we could probably put that in here.</w:t>
+        <w:t xml:space="preserve">We never published the data on </w:t>
+      </w:r>
+      <w:proofErr w:type="spellStart"/>
+      <w:r>
+        <w:t>Triglcyeride</w:t>
+      </w:r>
+      <w:proofErr w:type="spellEnd"/>
+      <w:r>
+        <w:t xml:space="preserve"> elevations being due to SREBP1c in the MEFs, so we could probably put that in here.</w:t>
       </w:r>
     </w:p>
   </w:comment>
@@ -7560,11 +8430,27 @@
         <w:annotationRef/>
       </w:r>
       <w:r>
-        <w:t xml:space="preserve">We have qPCR data showing elevated PTG mRNA in these muscles, but that’s duplicated in the RNAseq data before.  </w:t>
+        <w:t xml:space="preserve">We have </w:t>
+      </w:r>
+      <w:proofErr w:type="spellStart"/>
+      <w:r>
+        <w:t>qPCR</w:t>
+      </w:r>
+      <w:proofErr w:type="spellEnd"/>
+      <w:r>
+        <w:t xml:space="preserve"> data showing elevated PTG mRNA in these muscles, but that’s duplicated in the </w:t>
+      </w:r>
+      <w:proofErr w:type="spellStart"/>
+      <w:r>
+        <w:t>RNAseq</w:t>
+      </w:r>
+      <w:proofErr w:type="spellEnd"/>
+      <w:r>
+        <w:t xml:space="preserve"> data before.  </w:t>
       </w:r>
     </w:p>
   </w:comment>
-  <w:comment w:id="14" w:author="Dave Bridges" w:date="2015-08-03T08:05:00Z" w:initials="DB">
+  <w:comment w:id="13" w:author="Dave Bridges" w:date="2015-08-03T08:05:00Z" w:initials="DB">
     <w:p>
       <w:pPr>
         <w:pStyle w:val="CommentText"/>
@@ -7580,7 +8466,7 @@
       </w:r>
     </w:p>
   </w:comment>
-  <w:comment w:id="15" w:author="Dave Bridges" w:date="2015-09-08T08:54:00Z" w:initials="DB">
+  <w:comment w:id="14" w:author="Dave Bridges" w:date="2015-09-08T08:54:00Z" w:initials="DB">
     <w:p>
       <w:pPr>
         <w:pStyle w:val="CommentText"/>
@@ -7593,54 +8479,6 @@
       </w:r>
       <w:r>
         <w:t>Alan, which grant(s) do you want to use here?</w:t>
-      </w:r>
-    </w:p>
-  </w:comment>
-  <w:comment w:id="16" w:author="Dave Bridges" w:date="2015-09-09T09:55:00Z" w:initials="DB">
-    <w:p>
-      <w:pPr>
-        <w:pStyle w:val="CommentText"/>
-      </w:pPr>
-      <w:r>
-        <w:rPr>
-          <w:rStyle w:val="CommentReference"/>
-        </w:rPr>
-        <w:annotationRef/>
-      </w:r>
-      <w:r>
-        <w:t>Innocence, was this the age at which these animals were killed</w:t>
-      </w:r>
-    </w:p>
-  </w:comment>
-  <w:comment w:id="17" w:author="Dave Bridges" w:date="2015-09-08T15:47:00Z" w:initials="DB">
-    <w:p>
-      <w:pPr>
-        <w:pStyle w:val="CommentText"/>
-      </w:pPr>
-      <w:r>
-        <w:rPr>
-          <w:rStyle w:val="CommentReference"/>
-        </w:rPr>
-        <w:annotationRef/>
-      </w:r>
-      <w:r>
-        <w:t>Innocence how old were the mice during the ITT?</w:t>
-      </w:r>
-    </w:p>
-  </w:comment>
-  <w:comment w:id="18" w:author="Dave Bridges" w:date="2015-09-09T09:54:00Z" w:initials="DB">
-    <w:p>
-      <w:pPr>
-        <w:pStyle w:val="CommentText"/>
-      </w:pPr>
-      <w:r>
-        <w:rPr>
-          <w:rStyle w:val="CommentReference"/>
-        </w:rPr>
-        <w:annotationRef/>
-      </w:r>
-      <w:r>
-        <w:t>Innocence how old were these mice during the (second) PTT?</w:t>
       </w:r>
     </w:p>
   </w:comment>
@@ -7736,7 +8574,7 @@
         <w:rStyle w:val="PageNumber"/>
         <w:noProof/>
       </w:rPr>
-      <w:t>7</w:t>
+      <w:t>14</w:t>
     </w:r>
     <w:r>
       <w:rPr>

</xml_diff>

<commit_message>
Removed ITT/PTT from Manuscript
</commit_message>
<xml_diff>
--- a/Manuscripts/Muscle Tsc1 Knockout Paper/Manuscript.docx
+++ b/Manuscripts/Muscle Tsc1 Knockout Paper/Manuscript.docx
@@ -1430,481 +1430,256 @@
       <w:pPr>
         <w:pStyle w:val="Heading2"/>
       </w:pPr>
+      <w:r>
+        <w:t>Western Blotting</w:t>
+      </w:r>
+    </w:p>
+    <w:p>
+      <w:r>
+        <w:t>Protein lysates were generated in RIPA buffer</w:t>
+      </w:r>
+      <w:r>
+        <w:t xml:space="preserve"> (50 </w:t>
+      </w:r>
+      <w:proofErr w:type="spellStart"/>
+      <w:r>
+        <w:t>mM</w:t>
+      </w:r>
+      <w:proofErr w:type="spellEnd"/>
+      <w:r>
+        <w:t xml:space="preserve"> </w:t>
+      </w:r>
+      <w:proofErr w:type="spellStart"/>
+      <w:r>
+        <w:t>Tris</w:t>
+      </w:r>
+      <w:proofErr w:type="spellEnd"/>
+      <w:r>
+        <w:t xml:space="preserve"> pH 7.4, 0.25% sodium </w:t>
+      </w:r>
+      <w:proofErr w:type="spellStart"/>
+      <w:r>
+        <w:t>deoxycholate</w:t>
+      </w:r>
+      <w:proofErr w:type="spellEnd"/>
+      <w:r>
+        <w:t xml:space="preserve">, 1% NP40, 150 </w:t>
+      </w:r>
+      <w:proofErr w:type="spellStart"/>
+      <w:r>
+        <w:t>mM</w:t>
+      </w:r>
+      <w:proofErr w:type="spellEnd"/>
+      <w:r>
+        <w:t xml:space="preserve"> sodium </w:t>
+      </w:r>
+      <w:proofErr w:type="spellStart"/>
+      <w:r>
+        <w:t>choride</w:t>
+      </w:r>
+      <w:proofErr w:type="spellEnd"/>
+      <w:r>
+        <w:t xml:space="preserve">, 1 </w:t>
+      </w:r>
+      <w:proofErr w:type="spellStart"/>
+      <w:r>
+        <w:t>mM</w:t>
+      </w:r>
+      <w:proofErr w:type="spellEnd"/>
+      <w:r>
+        <w:t xml:space="preserve"> EDTA, 100 </w:t>
+      </w:r>
+      <w:proofErr w:type="spellStart"/>
+      <w:r>
+        <w:rPr>
+          <w:rFonts w:ascii="Times New Roman" w:hAnsi="Times New Roman" w:cs="Times New Roman"/>
+        </w:rPr>
+        <w:t>μ</w:t>
+      </w:r>
+      <w:r>
+        <w:t>M</w:t>
+      </w:r>
+      <w:proofErr w:type="spellEnd"/>
+      <w:r>
+        <w:t xml:space="preserve"> sodium vanadate, 5mM sodium fluoride, 10 </w:t>
+      </w:r>
+      <w:proofErr w:type="spellStart"/>
+      <w:r>
+        <w:t>mM</w:t>
+      </w:r>
+      <w:proofErr w:type="spellEnd"/>
+      <w:r>
+        <w:t xml:space="preserve"> sodium pyrophosphate and 1X protease inhibitors)</w:t>
+      </w:r>
+      <w:r>
+        <w:t xml:space="preserve"> </w:t>
+      </w:r>
+      <w:r>
+        <w:t xml:space="preserve">or HTNG buffer (50 </w:t>
+      </w:r>
+      <w:proofErr w:type="spellStart"/>
+      <w:r>
+        <w:t>mM</w:t>
+      </w:r>
+      <w:proofErr w:type="spellEnd"/>
+      <w:r>
+        <w:t xml:space="preserve"> HEPES, pH 7.4, 150 </w:t>
+      </w:r>
+      <w:proofErr w:type="spellStart"/>
+      <w:r>
+        <w:t>mM</w:t>
+      </w:r>
+      <w:proofErr w:type="spellEnd"/>
+      <w:r>
+        <w:t xml:space="preserve"> sodium chloride, 10% glycerol, 10% triton X-100 and 1X protease inhibitors) </w:t>
+      </w:r>
+      <w:r>
+        <w:t xml:space="preserve">by mechanical disruption in a </w:t>
+      </w:r>
+      <w:proofErr w:type="spellStart"/>
+      <w:r>
+        <w:t>Qialyser</w:t>
+      </w:r>
+      <w:proofErr w:type="spellEnd"/>
+      <w:r>
+        <w:t xml:space="preserve"> for 5 minutes at 30Hz.  L</w:t>
+      </w:r>
+      <w:r>
+        <w:t>ysates were clarified at 14 000 RPM</w:t>
+      </w:r>
+      <w:r>
+        <w:t xml:space="preserve"> for 15 minutes and quantified by Bradford assays.  </w:t>
+      </w:r>
+      <w:r>
+        <w:t xml:space="preserve">For PTG determination, glycogen binding proteins were enriched by amylose pull-down as previously described </w:t>
+      </w:r>
+      <w:r>
+        <w:fldChar w:fldCharType="begin" w:fldLock="1"/>
+      </w:r>
+      <w:r>
+        <w:instrText>ADDIN CSL_CITATION { "citationItems" : [ { "id" : "ITEM-1", "itemData" : { "DOI" : "10.2337/db13-1531", "ISSN" : "1939-327X", "PMID" : "24722244", "abstract" : "Glycogen and lipids are major storage forms of energy that are tightly regulated by hormones and metabolic signals. We demonstrate that feeding mice a high-fat diet (HFD) increases hepatic glycogen due to increased expression of the glycogenic scaffolding protein PTG/R5. PTG promoter activity was increased and glycogen levels were augmented in mice and cells after activation of the mechanistic target of rapamycin complex 1 (mTORC1) and its downstream target SREBP1. Deletion of the PTG gene in mice prevented HFD-induced hepatic glycogen accumulation. Of note, PTG deletion also blocked hepatic steatosis in HFD-fed mice and reduced the expression of numerous lipogenic genes. Additionally, PTG deletion reduced fasting glucose and insulin levels in obese mice while improving insulin sensitivity, a result of reduced hepatic glucose output. This metabolic crosstalk was due to decreased mTORC1 and SREBP activity in PTG knockout mice or knockdown cells, suggesting a positive feedback loop in which once accumulated, glycogen stimulates the mTORC1/SREBP1 pathway to shift energy storage to lipogenesis. Together, these data reveal a previously unappreciated broad role for glycogen in the control of energy homeostasis.", "author" : [ { "dropping-particle" : "", "family" : "Lu", "given" : "Binbin", "non-dropping-particle" : "", "parse-names" : false, "suffix" : "" }, { "dropping-particle" : "", "family" : "Bridges", "given" : "Dave", "non-dropping-particle" : "", "parse-names" : false, "suffix" : "" }, { "dropping-particle" : "", "family" : "Yang", "given" : "Yemen", "non-dropping-particle" : "", "parse-names" : false, "suffix" : "" }, { "dropping-particle" : "", "family" : "Fisher", "given" : "Kaleigh", "non-dropping-particle" : "", "parse-names" : false, "suffix" : "" }, { "dropping-particle" : "", "family" : "Cheng", "given" : "Alan", "non-dropping-particle" : "", "parse-names" : false, "suffix" : "" }, { "dropping-particle" : "", "family" : "Chang", "given" : "Louise", "non-dropping-particle" : "", "parse-names" : false, "suffix" : "" }, { "dropping-particle" : "", "family" : "Meng", "given" : "Zhuoxian Zhuo-Xian", "non-dropping-particle" : "", "parse-names" : false, "suffix" : "" }, { "dropping-particle" : "", "family" : "Lin", "given" : "Jiandie D.", "non-dropping-particle" : "", "parse-names" : false, "suffix" : "" }, { "dropping-particle" : "", "family" : "Downes", "given" : "Michael", "non-dropping-particle" : "", "parse-names" : false, "suffix" : "" }, { "dropping-particle" : "", "family" : "Yu", "given" : "Ruth T", "non-dropping-particle" : "", "parse-names" : false, "suffix" : "" }, { "dropping-particle" : "", "family" : "Liddle", "given" : "Christopher", "non-dropping-particle" : "", "parse-names" : false, "suffix" : "" }, { "dropping-particle" : "", "family" : "Evans", "given" : "Ronald M.", "non-dropping-particle" : "", "parse-names" : false, "suffix" : "" }, { "dropping-particle" : "", "family" : "Saltiel", "given" : "Alan\u00a0R.", "non-dropping-particle" : "", "parse-names" : false, "suffix" : "" } ], "container-title" : "Diabetes", "id" : "ITEM-1", "issue" : "9", "issued" : { "date-parts" : [ [ "2014", "9", "10" ] ] }, "page" : "2935-48", "title" : "Metabolic crosstalk: molecular links between glycogen and lipid metabolism in obesity.", "type" : "article-journal", "volume" : "63" }, "uris" : [ "http://www.mendeley.com/documents/?uuid=dd589c4b-b51f-43f2-a8cd-84cfbe3581fb" ] }, { "id" : "ITEM-2", "itemData" : { "DOI" : "10.1101/gad.1553207", "ISSN" : "0890-9369", "PMID" : "17908927", "abstract" : "Cori's disease is a glycogen storage disorder characterized by a deficiency in the glycogen debranching enzyme, amylo-1,6-glucosidase,4-alpha-glucanotransferase (AGL). Here, we demonstrate that the G1448R genetic variant of AGL is unable to bind to glycogen and displays decreased stability that is rescued by proteasomal inhibition. AGL G1448R is more highly ubiquitinated than its wild-type counterpart and forms aggresomes upon proteasome impairment. Furthermore, the E3 ubiquitin ligase Malin interacts with and promotes the ubiquitination of AGL. Malin is known to be mutated in Lafora disease, an autosomal recessive disorder clinically characterized by the accumulation of polyglucosan bodies resembling poorly branched glycogen. Transfection studies in HepG2 cells demonstrate that AGL is cytoplasmic whereas Malin is predominately nuclear. However, after depletion of glycogen stores for 4 h, approximately 90% of transfected cells exhibit partial nuclear staining for AGL. Furthermore, stimulation of cells with agents that elevate cAMP increases Malin levels and Malin/AGL complex formation. Refeeding mice for 2 h after an overnight fast causes a reduction in hepatic AGL levels by 48%. Taken together, these results indicate that binding to glycogen crucially regulates the stability of AGL and, further, that its ubiquitination may play an important role in the pathophysiology of both Lafora and Cori's disease.", "author" : [ { "dropping-particle" : "", "family" : "Cheng", "given" : "Alan", "non-dropping-particle" : "", "parse-names" : false, "suffix" : "" }, { "dropping-particle" : "", "family" : "Zhang", "given" : "Mei", "non-dropping-particle" : "", "parse-names" : false, "suffix" : "" }, { "dropping-particle" : "", "family" : "Gentry", "given" : "Matthew S", "non-dropping-particle" : "", "parse-names" : false, "suffix" : "" }, { "dropping-particle" : "", "family" : "Worby", "given" : "Carolyn A", "non-dropping-particle" : "", "parse-names" : false, "suffix" : "" }, { "dropping-particle" : "", "family" : "Dixon", "given" : "Jack E", "non-dropping-particle" : "", "parse-names" : false, "suffix" : "" }, { "dropping-particle" : "", "family" : "Saltiel", "given" : "Alan\u00a0R.", "non-dropping-particle" : "", "parse-names" : false, "suffix" : "" } ], "container-title" : "Genes &amp; development", "id" : "ITEM-2", "issue" : "19", "issued" : { "date-parts" : [ [ "2007", "10", "1" ] ] }, "page" : "2399-409", "title" : "A role for AGL ubiquitination in the glycogen storage disorders of Lafora and Cori's disease.", "type" : "article-journal", "volume" : "21" }, "uris" : [ "http://www.mendeley.com/documents/?uuid=b7ff4d71-877a-456a-9f7a-d69b637a8429" ] }, { "id" : "ITEM-3", "itemData" : { "DOI" : "10.1093/hmg/ddp128", "ISSN" : "1460-2083", "PMID" : "19299494", "abstract" : "Glycogen storage disease type III (GSDIII) is a metabolic disorder characterized by a deficiency in the glycogen debranching enzyme, amylo-1,6-glucosidase,4-alpha-glucanotransferase (AGL). Patients with GSDIII commonly exhibit hypoglycemia, along with variable organ dysfunction of the liver, muscle or heart tissues. The AGL protein binds to glycogen through its C-terminal region, and possesses two separate domains for the transferase and glucosidase activities. Most causative mutations are nonsense, and how they affect the enzyme is not well understood. Here we investigated four rare missense mutations to determine the molecular basis of how they affect AGL function leading to GSDIII. The L620P mutant primarily abolishes transferase activity while the R1147G variant impairs glucosidase function. Interestingly, mutations in the carbohydrate-binding domain (CBD; G1448R and Y1445ins) are more severe in nature, leading to significant loss of all enzymatic activities and carbohydrate binding ability, as well as enhancing targeting for proteasomal degradation. This region (Y1445-G1448R) displays virtual identity across human and bacterial species, suggesting an important role that has been conserved throughout evolution. Our results clearly indicate that inactivation of either enzymatic activity is sufficient to cause GSDIII disease and suggest that the CBD of AGL plays a major role to coordinate its functions and regulation by the ubiquitin-proteasome system.", "author" : [ { "dropping-particle" : "", "family" : "Cheng", "given" : "Alan", "non-dropping-particle" : "", "parse-names" : false, "suffix" : "" }, { "dropping-particle" : "", "family" : "Zhang", "given" : "Mei", "non-dropping-particle" : "", "parse-names" : false, "suffix" : "" }, { "dropping-particle" : "", "family" : "Okubo", "given" : "Minoru", "non-dropping-particle" : "", "parse-names" : false, "suffix" : "" }, { "dropping-particle" : "", "family" : "Omichi", "given" : "Kaoru", "non-dropping-particle" : "", "parse-names" : false, "suffix" : "" }, { "dropping-particle" : "", "family" : "Saltiel", "given" : "Alan\u00a0R.", "non-dropping-particle" : "", "parse-names" : false, "suffix" : "" } ], "container-title" : "Human molecular genetics", "id" : "ITEM-3", "issue" : "11", "issued" : { "date-parts" : [ [ "2009", "6", "1" ] ] }, "page" : "2045-52", "title" : "Distinct mutations in the glycogen debranching enzyme found in glycogen storage disease type III lead to impairment in diverse cellular functions.", "type" : "article-journal", "volume" : "18" }, "uris" : [ "http://www.mendeley.com/documents/?uuid=43c344ac-c0e9-4de7-b55a-9b4a58d52ccb" ] } ], "mendeley" : { "formattedCitation" : "[11, 30, 31]", "plainTextFormattedCitation" : "[11, 30, 31]", "previouslyFormattedCitation" : "[11, 30, 31]" }, "properties" : { "noteIndex" : 0 }, "schema" : "https://github.com/citation-style-language/schema/raw/master/csl-citation.json" }</w:instrText>
+      </w:r>
+      <w:r>
+        <w:fldChar w:fldCharType="separate"/>
+      </w:r>
+      <w:r>
+        <w:rPr>
+          <w:noProof/>
+        </w:rPr>
+        <w:t>[11, 30, 31]</w:t>
+      </w:r>
+      <w:r>
+        <w:fldChar w:fldCharType="end"/>
+      </w:r>
+      <w:r>
+        <w:t xml:space="preserve">.  </w:t>
+      </w:r>
+      <w:r>
+        <w:t>Proteins were separated by SDS-PAGE and blotted with antibodies described in the figure legends.  Antibodies</w:t>
+      </w:r>
+      <w:r>
+        <w:t xml:space="preserve"> used in this study were</w:t>
+      </w:r>
+      <w:r>
+        <w:t xml:space="preserve"> raised against pS6K (pThr389, Cell Signaling cat #9206), S6K (Cell Signaling #2708), </w:t>
+      </w:r>
+      <w:proofErr w:type="spellStart"/>
+      <w:r>
+        <w:t>pAkt</w:t>
+      </w:r>
+      <w:proofErr w:type="spellEnd"/>
+      <w:r>
+        <w:t xml:space="preserve"> (pSer473, Cell Signaling #</w:t>
+      </w:r>
+      <w:r>
+        <w:t>4060</w:t>
+      </w:r>
+      <w:r>
+        <w:t xml:space="preserve">) and </w:t>
+      </w:r>
+      <w:proofErr w:type="spellStart"/>
+      <w:r>
+        <w:t>Akt</w:t>
+      </w:r>
+      <w:proofErr w:type="spellEnd"/>
+      <w:r>
+        <w:t xml:space="preserve"> (Cell Signaling #</w:t>
+      </w:r>
+      <w:r>
+        <w:t>2920</w:t>
+      </w:r>
+      <w:r>
+        <w:t>)</w:t>
+      </w:r>
+      <w:r>
+        <w:t xml:space="preserve">, </w:t>
+      </w:r>
+      <w:r>
+        <w:t xml:space="preserve">TSC1 (Cell Signaling #4963), TSC2 (Cell Signaling #4308), pS6 (pSer236/236, Cell Signaling #2211), S6 (Cell Signaling #2317), SREBP1 (Santa Cruz #sc-366), </w:t>
+      </w:r>
+      <w:proofErr w:type="spellStart"/>
+      <w:r>
+        <w:t>pGS</w:t>
+      </w:r>
+      <w:proofErr w:type="spellEnd"/>
+      <w:r>
+        <w:t xml:space="preserve"> (pSer641, </w:t>
+      </w:r>
+      <w:r>
+        <w:t>Cell Signaling #3891), GS (Cell Signaling #04-357)</w:t>
+      </w:r>
+      <w:r>
+        <w:t xml:space="preserve"> and </w:t>
+      </w:r>
+      <w:r>
+        <w:t xml:space="preserve">PTG </w:t>
+      </w:r>
+      <w:r>
+        <w:fldChar w:fldCharType="begin" w:fldLock="1"/>
+      </w:r>
+      <w:r>
+        <w:instrText>ADDIN CSL_CITATION { "citationItems" : [ { "id" : "ITEM-1", "itemData" : { "DOI" : "10.2337/db13-1531", "ISSN" : "1939-327X", "PMID" : "24722244", "abstract" : "Glycogen and lipids are major storage forms of energy that are tightly regulated by hormones and metabolic signals. We demonstrate that feeding mice a high-fat diet (HFD) increases hepatic glycogen due to increased expression of the glycogenic scaffolding protein PTG/R5. PTG promoter activity was increased and glycogen levels were augmented in mice and cells after activation of the mechanistic target of rapamycin complex 1 (mTORC1) and its downstream target SREBP1. Deletion of the PTG gene in mice prevented HFD-induced hepatic glycogen accumulation. Of note, PTG deletion also blocked hepatic steatosis in HFD-fed mice and reduced the expression of numerous lipogenic genes. Additionally, PTG deletion reduced fasting glucose and insulin levels in obese mice while improving insulin sensitivity, a result of reduced hepatic glucose output. This metabolic crosstalk was due to decreased mTORC1 and SREBP activity in PTG knockout mice or knockdown cells, suggesting a positive feedback loop in which once accumulated, glycogen stimulates the mTORC1/SREBP1 pathway to shift energy storage to lipogenesis. Together, these data reveal a previously unappreciated broad role for glycogen in the control of energy homeostasis.", "author" : [ { "dropping-particle" : "", "family" : "Lu", "given" : "Binbin", "non-dropping-particle" : "", "parse-names" : false, "suffix" : "" }, { "dropping-particle" : "", "family" : "Bridges", "given" : "Dave", "non-dropping-particle" : "", "parse-names" : false, "suffix" : "" }, { "dropping-particle" : "", "family" : "Yang", "given" : "Yemen", "non-dropping-particle" : "", "parse-names" : false, "suffix" : "" }, { "dropping-particle" : "", "family" : "Fisher", "given" : "Kaleigh", "non-dropping-particle" : "", "parse-names" : false, "suffix" : "" }, { "dropping-particle" : "", "family" : "Cheng", "given" : "Alan", "non-dropping-particle" : "", "parse-names" : false, "suffix" : "" }, { "dropping-particle" : "", "family" : "Chang", "given" : "Louise", "non-dropping-particle" : "", "parse-names" : false, "suffix" : "" }, { "dropping-particle" : "", "family" : "Meng", "given" : "Zhuoxian Zhuo-Xian", "non-dropping-particle" : "", "parse-names" : false, "suffix" : "" }, { "dropping-particle" : "", "family" : "Lin", "given" : "Jiandie D.", "non-dropping-particle" : "", "parse-names" : false, "suffix" : "" }, { "dropping-particle" : "", "family" : "Downes", "given" : "Michael", "non-dropping-particle" : "", "parse-names" : false, "suffix" : "" }, { "dropping-particle" : "", "family" : "Yu", "given" : "Ruth T", "non-dropping-particle" : "", "parse-names" : false, "suffix" : "" }, { "dropping-particle" : "", "family" : "Liddle", "given" : "Christopher", "non-dropping-particle" : "", "parse-names" : false, "suffix" : "" }, { "dropping-particle" : "", "family" : "Evans", "given" : "Ronald M.", "non-dropping-particle" : "", "parse-names" : false, "suffix" : "" }, { "dropping-particle" : "", "family" : "Saltiel", "given" : "Alan\u00a0R.", "non-dropping-particle" : "", "parse-names" : false, "suffix" : "" } ], "container-title" : "Diabetes", "id" : "ITEM-1", "issue" : "9", "issued" : { "date-parts" : [ [ "2014", "9", "10" ] ] }, "page" : "2935-48", "title" : "Metabolic crosstalk: molecular links between glycogen and lipid metabolism in obesity.", "type" : "article-journal", "volume" : "63" }, "uris" : [ "http://www.mendeley.com/documents/?uuid=dd589c4b-b51f-43f2-a8cd-84cfbe3581fb" ] } ], "mendeley" : { "formattedCitation" : "[11]", "plainTextFormattedCitation" : "[11]", "previouslyFormattedCitation" : "[11]" }, "properties" : { "noteIndex" : 0 }, "schema" : "https://github.com/citation-style-language/schema/raw/master/csl-citation.json" }</w:instrText>
+      </w:r>
+      <w:r>
+        <w:fldChar w:fldCharType="separate"/>
+      </w:r>
+      <w:r>
+        <w:rPr>
+          <w:noProof/>
+        </w:rPr>
+        <w:t>[11]</w:t>
+      </w:r>
+      <w:r>
+        <w:fldChar w:fldCharType="end"/>
+      </w:r>
+      <w:r>
+        <w:t xml:space="preserve">.  Blots were visualized </w:t>
+      </w:r>
+      <w:r>
+        <w:t xml:space="preserve">via ECL or </w:t>
+      </w:r>
+      <w:r>
+        <w:t xml:space="preserve">on a </w:t>
+      </w:r>
+      <w:proofErr w:type="spellStart"/>
+      <w:r>
+        <w:t>LiCor</w:t>
+      </w:r>
+      <w:proofErr w:type="spellEnd"/>
+      <w:r>
+        <w:t xml:space="preserve"> Odyssey and quantified using Image Studio Lite software.</w:t>
+      </w:r>
+    </w:p>
+    <w:p/>
+    <w:p>
+      <w:pPr>
+        <w:pStyle w:val="Heading2"/>
+      </w:pPr>
       <w:commentRangeStart w:id="5"/>
       <w:r>
-        <w:t>Insulin</w:t>
-      </w:r>
-      <w:r>
-        <w:t>/Glucose</w:t>
-      </w:r>
-      <w:r>
-        <w:t>/Pyruvate</w:t>
-      </w:r>
-      <w:r>
-        <w:t xml:space="preserve"> Tolerance Tests and </w:t>
-      </w:r>
-      <w:proofErr w:type="spellStart"/>
-      <w:r>
-        <w:t>Euglycemic</w:t>
-      </w:r>
-      <w:proofErr w:type="spellEnd"/>
-      <w:r>
-        <w:t xml:space="preserve"> </w:t>
-      </w:r>
-      <w:proofErr w:type="spellStart"/>
-      <w:r>
-        <w:t>Hyperinsulinemic</w:t>
-      </w:r>
-      <w:proofErr w:type="spellEnd"/>
-      <w:r>
-        <w:t xml:space="preserve"> Clamp Studies</w:t>
-      </w:r>
-    </w:p>
-    <w:p>
-      <w:r>
-        <w:t xml:space="preserve">Insulin tolerance tests were performed as previously described </w:t>
-      </w:r>
-      <w:r>
-        <w:fldChar w:fldCharType="begin" w:fldLock="1"/>
-      </w:r>
-      <w:r>
-        <w:instrText>ADDIN CSL_CITATION { "citationItems" : [ { "id" : "ITEM-1", "itemData" : { "DOI" : "10.1530/JME-15-0119", "ISSN" : "0952-5041", "PMID" : "26150553", "abstract" : "Glucocorticoids have major effects on adipose tissue metabolism. To study tissue mRNA expression changes induced by chronic elevated endogenous glucocorticoids, we performed RNA sequencing on subcutaneous adipose tissue from patients with Cushing's disease (n=5) compared to patients with non-functioning pituitary adenomas (n=11). We found higher expression of transcripts involved in several metabolic pathways, including lipogenesis, proteolysis and glucose oxidation as well as decreased expression of transcripts involved in inflammation and protein synthesis. To further study this in a model system, we subjected mice to dexamethasone treatment for 12 weeks and analyzed their inguinal (subcutaneous) fat pads, which led to similar findings. Additionally, mice treated with dexamethasone showed drastic decreases in lean body mass as well as increased fat mass, further supporting the human transcriptomic data. These data provide insight to transcriptional changes that may be responsible for the co-morbidities associated with chronic elevations of glucocorticoids.", "author" : [ { "dropping-particle" : "", "family" : "Hochberg", "given" : "Irit", "non-dropping-particle" : "", "parse-names" : false, "suffix" : "" }, { "dropping-particle" : "", "family" : "Harvey", "given" : "Innocence", "non-dropping-particle" : "", "parse-names" : false, "suffix" : "" }, { "dropping-particle" : "", "family" : "Tran", "given" : "Quynh T.", "non-dropping-particle" : "", "parse-names" : false, "suffix" : "" }, { "dropping-particle" : "", "family" : "Stephenson", "given" : "Erin J.", "non-dropping-particle" : "", "parse-names" : false, "suffix" : "" }, { "dropping-particle" : "", "family" : "Barkan", "given" : "Ariel L", "non-dropping-particle" : "", "parse-names" : false, "suffix" : "" }, { "dropping-particle" : "", "family" : "Saltiel", "given" : "Alan R", "non-dropping-particle" : "", "parse-names" : false, "suffix" : "" }, { "dropping-particle" : "", "family" : "Chandler", "given" : "William F.", "non-dropping-particle" : "", "parse-names" : false, "suffix" : "" }, { "dropping-particle" : "", "family" : "Bridges", "given" : "Dave", "non-dropping-particle" : "", "parse-names" : false, "suffix" : "" } ], "container-title" : "Journal of Molecular Endocrinology", "id" : "ITEM-1", "issue" : "2", "issued" : { "date-parts" : [ [ "2015", "10" ] ] }, "page" : "81-94", "title" : "Gene expression changes in subcutaneous adipose tissue due to Cushing's disease", "type" : "article-journal", "volume" : "55" }, "uris" : [ "http://www.mendeley.com/documents/?uuid=b00291bd-42ee-44d7-a7a2-bb9d5a302bbd" ] }, { "id" : "ITEM-2", "itemData" : { "DOI" : "10.2337/db13-1531", "ISSN" : "1939-327X", "PMID" : "24722244", "abstract" : "Glycogen and lipids are major storage forms of energy that are tightly regulated by hormones and metabolic signals. We demonstrate that feeding mice a high-fat diet (HFD) increases hepatic glycogen due to increased expression of the glycogenic scaffolding protein PTG/R5. PTG promoter activity was increased and glycogen levels were augmented in mice and cells after activation of the mechanistic target of rapamycin complex 1 (mTORC1) and its downstream target SREBP1. Deletion of the PTG gene in mice prevented HFD-induced hepatic glycogen accumulation. Of note, PTG deletion also blocked hepatic steatosis in HFD-fed mice and reduced the expression of numerous lipogenic genes. Additionally, PTG deletion reduced fasting glucose and insulin levels in obese mice while improving insulin sensitivity, a result of reduced hepatic glucose output. This metabolic crosstalk was due to decreased mTORC1 and SREBP activity in PTG knockout mice or knockdown cells, suggesting a positive feedback loop in which once accumulated, glycogen stimulates the mTORC1/SREBP1 pathway to shift energy storage to lipogenesis. Together, these data reveal a previously unappreciated broad role for glycogen in the control of energy homeostasis.", "author" : [ { "dropping-particle" : "", "family" : "Lu", "given" : "Binbin", "non-dropping-particle" : "", "parse-names" : false, "suffix" : "" }, { "dropping-particle" : "", "family" : "Bridges", "given" : "Dave", "non-dropping-particle" : "", "parse-names" : false, "suffix" : "" }, { "dropping-particle" : "", "family" : "Yang", "given" : "Yemen", "non-dropping-particle" : "", "parse-names" : false, "suffix" : "" }, { "dropping-particle" : "", "family" : "Fisher", "given" : "Kaleigh", "non-dropping-particle" : "", "parse-names" : false, "suffix" : "" }, { "dropping-particle" : "", "family" : "Cheng", "given" : "Alan", "non-dropping-particle" : "", "parse-names" : false, "suffix" : "" }, { "dropping-particle" : "", "family" : "Chang", "given" : "Louise", "non-dropping-particle" : "", "parse-names" : false, "suffix" : "" }, { "dropping-particle" : "", "family" : "Meng", "given" : "Zhuoxian Zhuo-Xian", "non-dropping-particle" : "", "parse-names" : false, "suffix" : "" }, { "dropping-particle" : "", "family" : "Lin", "given" : "Jiandie D.", "non-dropping-particle" : "", "parse-names" : false, "suffix" : "" }, { "dropping-particle" : "", "family" : "Downes", "given" : "Michael", "non-dropping-particle" : "", "parse-names" : false, "suffix" : "" }, { "dropping-particle" : "", "family" : "Yu", "given" : "Ruth T", "non-dropping-particle" : "", "parse-names" : false, "suffix" : "" }, { "dropping-particle" : "", "family" : "Liddle", "given" : "Christopher", "non-dropping-particle" : "", "parse-names" : false, "suffix" : "" }, { "dropping-particle" : "", "family" : "Evans", "given" : "Ronald M.", "non-dropping-particle" : "", "parse-names" : false, "suffix" : "" }, { "dropping-particle" : "", "family" : "Saltiel", "given" : "Alan\u00a0R.", "non-dropping-particle" : "", "parse-names" : false, "suffix" : "" } ], "container-title" : "Diabetes", "id" : "ITEM-2", "issue" : "9", "issued" : { "date-parts" : [ [ "2014", "9", "10" ] ] }, "page" : "2935-48", "title" : "Metabolic crosstalk: molecular links between glycogen and lipid metabolism in obesity.", "type" : "article-journal", "volume" : "63" }, "uris" : [ "http://www.mendeley.com/documents/?uuid=dd589c4b-b51f-43f2-a8cd-84cfbe3581fb" ] } ], "mendeley" : { "formattedCitation" : "[11, 28]", "plainTextFormattedCitation" : "[11, 28]", "previouslyFormattedCitation" : "[11, 28]" }, "properties" : { "noteIndex" : 0 }, "schema" : "https://github.com/citation-style-language/schema/raw/master/csl-citation.json" }</w:instrText>
-      </w:r>
-      <w:r>
-        <w:fldChar w:fldCharType="separate"/>
-      </w:r>
-      <w:r>
-        <w:rPr>
-          <w:noProof/>
-        </w:rPr>
-        <w:t>[11, 28]</w:t>
-      </w:r>
-      <w:r>
-        <w:fldChar w:fldCharType="end"/>
-      </w:r>
-      <w:r>
-        <w:t xml:space="preserve"> by fasting mice for 6h, followed by an </w:t>
-      </w:r>
-      <w:proofErr w:type="spellStart"/>
-      <w:r>
-        <w:t>intraperitoneal</w:t>
-      </w:r>
-      <w:proofErr w:type="spellEnd"/>
-      <w:r>
-        <w:t xml:space="preserve"> injection of 1 </w:t>
-      </w:r>
-      <w:proofErr w:type="spellStart"/>
-      <w:r>
-        <w:t>mU</w:t>
-      </w:r>
-      <w:proofErr w:type="spellEnd"/>
-      <w:r>
-        <w:t>/kg insulin (</w:t>
-      </w:r>
-      <w:proofErr w:type="spellStart"/>
-      <w:r>
-        <w:t>Humulin</w:t>
-      </w:r>
-      <w:proofErr w:type="spellEnd"/>
-      <w:r>
-        <w:t xml:space="preserve"> HR, Lily) </w:t>
-      </w:r>
-      <w:r>
-        <w:t>with</w:t>
-      </w:r>
-      <w:r>
-        <w:t xml:space="preserve"> monitoring of blood glucose </w:t>
-      </w:r>
-      <w:r>
-        <w:t xml:space="preserve">from the tail vein measured </w:t>
-      </w:r>
-      <w:r>
-        <w:t>over time using a handheld glucometer (</w:t>
-      </w:r>
-      <w:proofErr w:type="spellStart"/>
-      <w:r>
-        <w:t>Accuchek</w:t>
-      </w:r>
-      <w:proofErr w:type="spellEnd"/>
-      <w:r>
-        <w:t xml:space="preserve">).  </w:t>
-      </w:r>
-      <w:r>
-        <w:t xml:space="preserve">Glucose tolerance tests were performed by injecting 1 mg/g glucose into mice fasted for 16h, with blood glucose being identified as described above.  </w:t>
-      </w:r>
-      <w:r>
-        <w:t>For pyruvate tolerance tests, 2</w:t>
-      </w:r>
-      <w:proofErr w:type="gramStart"/>
-      <w:r>
-        <w:t>.5 mg/</w:t>
-      </w:r>
-      <w:proofErr w:type="gramEnd"/>
-      <w:r>
-        <w:t xml:space="preserve">g pyruvate was injected </w:t>
-      </w:r>
-      <w:proofErr w:type="spellStart"/>
-      <w:r>
-        <w:t>intraperitoneally</w:t>
-      </w:r>
-      <w:proofErr w:type="spellEnd"/>
-      <w:r>
-        <w:t xml:space="preserve"> after a 6h fast. All of these tests were performed at approximately ZT8.  </w:t>
+        <w:t>Triglyceride and Glycogen Determination</w:t>
       </w:r>
       <w:commentRangeEnd w:id="5"/>
-      <w:r>
-        <w:rPr>
-          <w:rStyle w:val="CommentReference"/>
-        </w:rPr>
-        <w:commentReference w:id="5"/>
-      </w:r>
-      <w:commentRangeStart w:id="6"/>
-      <w:r>
-        <w:t xml:space="preserve">To perform </w:t>
-      </w:r>
-      <w:proofErr w:type="spellStart"/>
-      <w:r>
-        <w:t>hyperinsulinemic</w:t>
-      </w:r>
-      <w:proofErr w:type="spellEnd"/>
-      <w:r>
-        <w:t xml:space="preserve"> </w:t>
-      </w:r>
-      <w:proofErr w:type="spellStart"/>
-      <w:r>
-        <w:t>euglycemic</w:t>
-      </w:r>
-      <w:proofErr w:type="spellEnd"/>
-      <w:r>
-        <w:t xml:space="preserve"> clamps, conscious 100 day old muscle </w:t>
-      </w:r>
-      <w:r>
-        <w:rPr>
-          <w:i/>
-        </w:rPr>
-        <w:t>Tsc1</w:t>
-      </w:r>
-      <w:r>
-        <w:t xml:space="preserve"> knockout mice were analyzed at the Vanderbilt Mouse Metabolic </w:t>
-      </w:r>
-      <w:proofErr w:type="spellStart"/>
-      <w:r>
-        <w:t>Phenotyping</w:t>
-      </w:r>
-      <w:proofErr w:type="spellEnd"/>
-      <w:r>
-        <w:t xml:space="preserve"> Center and according to previously published protocols </w:t>
-      </w:r>
-      <w:r>
-        <w:fldChar w:fldCharType="begin" w:fldLock="1"/>
-      </w:r>
-      <w:r>
-        <w:instrText>ADDIN CSL_CITATION { "citationItems" : [ { "id" : "ITEM-1", "itemData" : { "ISSN" : "0012-1797", "PMID" : "16443772", "abstract" : "Despite increased use of the hyperinsulinemic-euglycemic clamp to study insulin action in mice, the effects of experimental parameters on the results obtained have not been addressed. In our studies, we determined the influences of sampling sites, fasting duration, and insulin delivery on results obtained from clamps in conscious mice. Carotid artery and jugular vein catheters were implanted in C57BL/6J mice (n = 6-10/group) fed a normal diet for sampling and infusions. After a 5-day recovery period, mice underwent a 120-min clamp (2.5-mU . kg(-1) . min(-1) insulin infusion; approximately 120-130 mg/dl glucose) while receiving [3-(3)H]glucose to determine glucose appearance (endoR(a)) and disappearance (R(d)). Sampling large volumes (approximately 100 mul) from the cut tail resulted in elevated catecholamines and basal glucose compared with artery sampling. Catecholamines were not elevated when taking small samples ( approximately 5 mul) from the cut tail. Overnight (18-h) fasting resulted in greater loss of total body, lean, and fat masses and hepatic glycogen but resulted in enhanced insulin sensitivity compared with 5-h fasting. Compared with a 16-mU/kg insulin prime, a 300-mU/kg prime resulted in hepatic insulin resistance and slower acquisition of steady-state glucose infusion rates (GIR) after a 5-h fast. The steady-state GIR was expedited after the 300-mU/kg prime in 18-h-fasted mice. The GIR and R(d) rose with increasing insulin infusions (0.8, 2.5, 4, and 20 mU . kg(-1) . min(-1)), but endoR(a) was fully suppressed with doses higher than 0.8 mU . kg(-1) . min(-1). Thus, common variations in experimental factors yield different results and should be considered in designing and interpreting clamps.", "author" : [ { "dropping-particle" : "", "family" : "Ayala", "given" : "Julio E", "non-dropping-particle" : "", "parse-names" : false, "suffix" : "" }, { "dropping-particle" : "", "family" : "Bracy", "given" : "Deanna P", "non-dropping-particle" : "", "parse-names" : false, "suffix" : "" }, { "dropping-particle" : "", "family" : "McGuinness", "given" : "Owen P", "non-dropping-particle" : "", "parse-names" : false, "suffix" : "" }, { "dropping-particle" : "", "family" : "Wasserman", "given" : "David H.", "non-dropping-particle" : "", "parse-names" : false, "suffix" : "" } ], "container-title" : "Diabetes", "id" : "ITEM-1", "issue" : "2", "issued" : { "date-parts" : [ [ "2006", "3" ] ] }, "page" : "390-7", "title" : "Considerations in the design of hyperinsulinemic-euglycemic clamps in the conscious mouse.", "type" : "article-journal", "volume" : "55" }, "uris" : [ "http://www.mendeley.com/documents/?uuid=9c75cf24-b920-4cc8-bbf9-7763e709c36e" ] } ], "mendeley" : { "formattedCitation" : "[29]", "plainTextFormattedCitation" : "[29]", "previouslyFormattedCitation" : "[29]" }, "properties" : { "noteIndex" : 0 }, "schema" : "https://github.com/citation-style-language/schema/raw/master/csl-citation.json" }</w:instrText>
-      </w:r>
-      <w:r>
-        <w:fldChar w:fldCharType="separate"/>
-      </w:r>
-      <w:r>
-        <w:rPr>
-          <w:noProof/>
-        </w:rPr>
-        <w:t>[29]</w:t>
-      </w:r>
-      <w:r>
-        <w:fldChar w:fldCharType="end"/>
-      </w:r>
-      <w:r>
-        <w:t>.</w:t>
-      </w:r>
-      <w:r>
-        <w:t xml:space="preserve">  Insulin was determined using an ELISA assay (</w:t>
-      </w:r>
-      <w:proofErr w:type="spellStart"/>
-      <w:r>
-        <w:t>CrystalChem</w:t>
-      </w:r>
-      <w:proofErr w:type="spellEnd"/>
-      <w:r>
-        <w:t xml:space="preserve"> Ultrasensitive Mouse Insulin ELISA) from retro-</w:t>
-      </w:r>
-      <w:proofErr w:type="spellStart"/>
-      <w:r>
-        <w:t>oribital</w:t>
-      </w:r>
-      <w:proofErr w:type="spellEnd"/>
-      <w:r>
-        <w:t xml:space="preserve"> blood drawn from </w:t>
-      </w:r>
-      <w:proofErr w:type="spellStart"/>
-      <w:r>
-        <w:t>isoflurane</w:t>
-      </w:r>
-      <w:proofErr w:type="spellEnd"/>
-      <w:r>
-        <w:t>-anaesthetized animals.</w:t>
-      </w:r>
-      <w:commentRangeEnd w:id="6"/>
-      <w:r>
-        <w:rPr>
-          <w:rStyle w:val="CommentReference"/>
-        </w:rPr>
-        <w:commentReference w:id="6"/>
-      </w:r>
-    </w:p>
-    <w:p>
-      <w:pPr>
-        <w:pStyle w:val="Heading2"/>
-      </w:pPr>
-      <w:r>
-        <w:t>Western Blotting</w:t>
-      </w:r>
-    </w:p>
-    <w:p>
-      <w:r>
-        <w:t>Protein lysates were generated in RIPA buffer</w:t>
-      </w:r>
-      <w:r>
-        <w:t xml:space="preserve"> (50 </w:t>
-      </w:r>
-      <w:proofErr w:type="spellStart"/>
-      <w:r>
-        <w:t>mM</w:t>
-      </w:r>
-      <w:proofErr w:type="spellEnd"/>
-      <w:r>
-        <w:t xml:space="preserve"> </w:t>
-      </w:r>
-      <w:proofErr w:type="spellStart"/>
-      <w:r>
-        <w:t>Tris</w:t>
-      </w:r>
-      <w:proofErr w:type="spellEnd"/>
-      <w:r>
-        <w:t xml:space="preserve"> pH 7.4, 0.25% sodium </w:t>
-      </w:r>
-      <w:proofErr w:type="spellStart"/>
-      <w:r>
-        <w:t>deoxycholate</w:t>
-      </w:r>
-      <w:proofErr w:type="spellEnd"/>
-      <w:r>
-        <w:t xml:space="preserve">, 1% NP40, 150 </w:t>
-      </w:r>
-      <w:proofErr w:type="spellStart"/>
-      <w:r>
-        <w:t>mM</w:t>
-      </w:r>
-      <w:proofErr w:type="spellEnd"/>
-      <w:r>
-        <w:t xml:space="preserve"> sodium </w:t>
-      </w:r>
-      <w:proofErr w:type="spellStart"/>
-      <w:r>
-        <w:t>choride</w:t>
-      </w:r>
-      <w:proofErr w:type="spellEnd"/>
-      <w:r>
-        <w:t xml:space="preserve">, 1 </w:t>
-      </w:r>
-      <w:proofErr w:type="spellStart"/>
-      <w:r>
-        <w:t>mM</w:t>
-      </w:r>
-      <w:proofErr w:type="spellEnd"/>
-      <w:r>
-        <w:t xml:space="preserve"> EDTA, 100 </w:t>
-      </w:r>
-      <w:proofErr w:type="spellStart"/>
-      <w:r>
-        <w:rPr>
-          <w:rFonts w:ascii="Times New Roman" w:hAnsi="Times New Roman" w:cs="Times New Roman"/>
-        </w:rPr>
-        <w:t>μ</w:t>
-      </w:r>
-      <w:r>
-        <w:t>M</w:t>
-      </w:r>
-      <w:proofErr w:type="spellEnd"/>
-      <w:r>
-        <w:t xml:space="preserve"> sodium vanadate, 5mM sodium fluoride, 10 </w:t>
-      </w:r>
-      <w:proofErr w:type="spellStart"/>
-      <w:r>
-        <w:t>mM</w:t>
-      </w:r>
-      <w:proofErr w:type="spellEnd"/>
-      <w:r>
-        <w:t xml:space="preserve"> sodium pyrophosphate and 1X protease inhibitors)</w:t>
-      </w:r>
-      <w:r>
-        <w:t xml:space="preserve"> </w:t>
-      </w:r>
-      <w:r>
-        <w:t xml:space="preserve">or HTNG buffer (50 </w:t>
-      </w:r>
-      <w:proofErr w:type="spellStart"/>
-      <w:r>
-        <w:t>mM</w:t>
-      </w:r>
-      <w:proofErr w:type="spellEnd"/>
-      <w:r>
-        <w:t xml:space="preserve"> HEPES, pH 7.4, 150 </w:t>
-      </w:r>
-      <w:proofErr w:type="spellStart"/>
-      <w:r>
-        <w:t>mM</w:t>
-      </w:r>
-      <w:proofErr w:type="spellEnd"/>
-      <w:r>
-        <w:t xml:space="preserve"> sodium chloride, 10% glycerol, 10% triton X-100 and 1X protease inhibitors) </w:t>
-      </w:r>
-      <w:r>
-        <w:t xml:space="preserve">by mechanical disruption in a </w:t>
-      </w:r>
-      <w:proofErr w:type="spellStart"/>
-      <w:r>
-        <w:t>Qialyser</w:t>
-      </w:r>
-      <w:proofErr w:type="spellEnd"/>
-      <w:r>
-        <w:t xml:space="preserve"> for 5 minutes at 30Hz.  L</w:t>
-      </w:r>
-      <w:r>
-        <w:t>ysates were clarified at 14 000 RPM</w:t>
-      </w:r>
-      <w:r>
-        <w:t xml:space="preserve"> for 15 minutes and quantified by Bradford assays.  </w:t>
-      </w:r>
-      <w:r>
-        <w:t xml:space="preserve">For PTG determination, glycogen binding proteins were enriched by amylose pull-down as previously described </w:t>
-      </w:r>
-      <w:r>
-        <w:fldChar w:fldCharType="begin" w:fldLock="1"/>
-      </w:r>
-      <w:r>
-        <w:instrText>ADDIN CSL_CITATION { "citationItems" : [ { "id" : "ITEM-1", "itemData" : { "DOI" : "10.2337/db13-1531", "ISSN" : "1939-327X", "PMID" : "24722244", "abstract" : "Glycogen and lipids are major storage forms of energy that are tightly regulated by hormones and metabolic signals. We demonstrate that feeding mice a high-fat diet (HFD) increases hepatic glycogen due to increased expression of the glycogenic scaffolding protein PTG/R5. PTG promoter activity was increased and glycogen levels were augmented in mice and cells after activation of the mechanistic target of rapamycin complex 1 (mTORC1) and its downstream target SREBP1. Deletion of the PTG gene in mice prevented HFD-induced hepatic glycogen accumulation. Of note, PTG deletion also blocked hepatic steatosis in HFD-fed mice and reduced the expression of numerous lipogenic genes. Additionally, PTG deletion reduced fasting glucose and insulin levels in obese mice while improving insulin sensitivity, a result of reduced hepatic glucose output. This metabolic crosstalk was due to decreased mTORC1 and SREBP activity in PTG knockout mice or knockdown cells, suggesting a positive feedback loop in which once accumulated, glycogen stimulates the mTORC1/SREBP1 pathway to shift energy storage to lipogenesis. Together, these data reveal a previously unappreciated broad role for glycogen in the control of energy homeostasis.", "author" : [ { "dropping-particle" : "", "family" : "Lu", "given" : "Binbin", "non-dropping-particle" : "", "parse-names" : false, "suffix" : "" }, { "dropping-particle" : "", "family" : "Bridges", "given" : "Dave", "non-dropping-particle" : "", "parse-names" : false, "suffix" : "" }, { "dropping-particle" : "", "family" : "Yang", "given" : "Yemen", "non-dropping-particle" : "", "parse-names" : false, "suffix" : "" }, { "dropping-particle" : "", "family" : "Fisher", "given" : "Kaleigh", "non-dropping-particle" : "", "parse-names" : false, "suffix" : "" }, { "dropping-particle" : "", "family" : "Cheng", "given" : "Alan", "non-dropping-particle" : "", "parse-names" : false, "suffix" : "" }, { "dropping-particle" : "", "family" : "Chang", "given" : "Louise", "non-dropping-particle" : "", "parse-names" : false, "suffix" : "" }, { "dropping-particle" : "", "family" : "Meng", "given" : "Zhuoxian Zhuo-Xian", "non-dropping-particle" : "", "parse-names" : false, "suffix" : "" }, { "dropping-particle" : "", "family" : "Lin", "given" : "Jiandie D.", "non-dropping-particle" : "", "parse-names" : false, "suffix" : "" }, { "dropping-particle" : "", "family" : "Downes", "given" : "Michael", "non-dropping-particle" : "", "parse-names" : false, "suffix" : "" }, { "dropping-particle" : "", "family" : "Yu", "given" : "Ruth T", "non-dropping-particle" : "", "parse-names" : false, "suffix" : "" }, { "dropping-particle" : "", "family" : "Liddle", "given" : "Christopher", "non-dropping-particle" : "", "parse-names" : false, "suffix" : "" }, { "dropping-particle" : "", "family" : "Evans", "given" : "Ronald M.", "non-dropping-particle" : "", "parse-names" : false, "suffix" : "" }, { "dropping-particle" : "", "family" : "Saltiel", "given" : "Alan\u00a0R.", "non-dropping-particle" : "", "parse-names" : false, "suffix" : "" } ], "container-title" : "Diabetes", "id" : "ITEM-1", "issue" : "9", "issued" : { "date-parts" : [ [ "2014", "9", "10" ] ] }, "page" : "2935-48", "title" : "Metabolic crosstalk: molecular links between glycogen and lipid metabolism in obesity.", "type" : "article-journal", "volume" : "63" }, "uris" : [ "http://www.mendeley.com/documents/?uuid=dd589c4b-b51f-43f2-a8cd-84cfbe3581fb" ] }, { "id" : "ITEM-2", "itemData" : { "DOI" : "10.1101/gad.1553207", "ISSN" : "0890-9369", "PMID" : "17908927", "abstract" : "Cori's disease is a glycogen storage disorder characterized by a deficiency in the glycogen debranching enzyme, amylo-1,6-glucosidase,4-alpha-glucanotransferase (AGL). Here, we demonstrate that the G1448R genetic variant of AGL is unable to bind to glycogen and displays decreased stability that is rescued by proteasomal inhibition. AGL G1448R is more highly ubiquitinated than its wild-type counterpart and forms aggresomes upon proteasome impairment. Furthermore, the E3 ubiquitin ligase Malin interacts with and promotes the ubiquitination of AGL. Malin is known to be mutated in Lafora disease, an autosomal recessive disorder clinically characterized by the accumulation of polyglucosan bodies resembling poorly branched glycogen. Transfection studies in HepG2 cells demonstrate that AGL is cytoplasmic whereas Malin is predominately nuclear. However, after depletion of glycogen stores for 4 h, approximately 90% of transfected cells exhibit partial nuclear staining for AGL. Furthermore, stimulation of cells with agents that elevate cAMP increases Malin levels and Malin/AGL complex formation. Refeeding mice for 2 h after an overnight fast causes a reduction in hepatic AGL levels by 48%. Taken together, these results indicate that binding to glycogen crucially regulates the stability of AGL and, further, that its ubiquitination may play an important role in the pathophysiology of both Lafora and Cori's disease.", "author" : [ { "dropping-particle" : "", "family" : "Cheng", "given" : "Alan", "non-dropping-particle" : "", "parse-names" : false, "suffix" : "" }, { "dropping-particle" : "", "family" : "Zhang", "given" : "Mei", "non-dropping-particle" : "", "parse-names" : false, "suffix" : "" }, { "dropping-particle" : "", "family" : "Gentry", "given" : "Matthew S", "non-dropping-particle" : "", "parse-names" : false, "suffix" : "" }, { "dropping-particle" : "", "family" : "Worby", "given" : "Carolyn A", "non-dropping-particle" : "", "parse-names" : false, "suffix" : "" }, { "dropping-particle" : "", "family" : "Dixon", "given" : "Jack E", "non-dropping-particle" : "", "parse-names" : false, "suffix